<commit_message>
Record failed valid tests
</commit_message>
<xml_diff>
--- a/Documentation/Whiley QC Result Statistics.docx
+++ b/Documentation/Whiley QC Result Statistics.docx
@@ -77,7 +77,7 @@
           </w:tcPr>
           <w:p>
             <w:r>
-              <w:t>No byte</w:t>
+              <w:t>Failed Postcondition</w:t>
             </w:r>
           </w:p>
         </w:tc>
@@ -95,7 +95,7 @@
               <w:cnfStyle w:val="000000100000" w:firstRow="0" w:lastRow="0" w:firstColumn="0" w:lastColumn="0" w:oddVBand="0" w:evenVBand="0" w:oddHBand="1" w:evenHBand="0" w:firstRowFirstColumn="0" w:firstRowLastColumn="0" w:lastRowFirstColumn="0" w:lastRowLastColumn="0"/>
             </w:pPr>
             <w:r>
-              <w:t>Byte_Valid_1 to 9</w:t>
+              <w:t>Assume_Valid_1 (has an assumption that assumes r is &gt;= 0)</w:t>
             </w:r>
           </w:p>
           <w:p>
@@ -108,24 +108,10 @@
               <w:cnfStyle w:val="000000100000" w:firstRow="0" w:lastRow="0" w:firstColumn="0" w:lastColumn="0" w:oddVBand="0" w:evenVBand="0" w:oddHBand="1" w:evenHBand="0" w:firstRowFirstColumn="0" w:firstRowLastColumn="0" w:lastRowFirstColumn="0" w:lastRowLastColumn="0"/>
             </w:pPr>
             <w:r>
-              <w:t>Cast_Valid_</w:t>
-            </w:r>
-            <w:r>
-              <w:t>5</w:t>
-            </w:r>
-          </w:p>
-          <w:p>
-            <w:pPr>
-              <w:pStyle w:val="ListParagraph"/>
-              <w:numPr>
-                <w:ilvl w:val="0"/>
-                <w:numId w:val="1"/>
-              </w:numPr>
-              <w:cnfStyle w:val="000000100000" w:firstRow="0" w:lastRow="0" w:firstColumn="0" w:lastColumn="0" w:oddVBand="0" w:evenVBand="0" w:oddHBand="1" w:evenHBand="0" w:firstRowFirstColumn="0" w:firstRowLastColumn="0" w:lastRowFirstColumn="0" w:lastRowLastColumn="0"/>
-            </w:pPr>
-            <w:r>
-              <w:t>While_Valid_18</w:t>
-            </w:r>
+              <w:t>While_Valid_58 (has assume on input is &gt;= n)</w:t>
+            </w:r>
+            <w:bookmarkStart w:id="0" w:name="_GoBack"/>
+            <w:bookmarkEnd w:id="0"/>
           </w:p>
         </w:tc>
       </w:tr>
@@ -137,7 +123,7 @@
           </w:tcPr>
           <w:p>
             <w:r>
-              <w:t>No function</w:t>
+              <w:t>No byte</w:t>
             </w:r>
           </w:p>
         </w:tc>
@@ -155,7 +141,7 @@
               <w:cnfStyle w:val="000000000000" w:firstRow="0" w:lastRow="0" w:firstColumn="0" w:lastColumn="0" w:oddVBand="0" w:evenVBand="0" w:oddHBand="0" w:evenHBand="0" w:firstRowFirstColumn="0" w:firstRowLastColumn="0" w:lastRowFirstColumn="0" w:lastRowLastColumn="0"/>
             </w:pPr>
             <w:r>
-              <w:t>Lambda_Valid_9</w:t>
+              <w:t>Byte_Valid_1 to 9</w:t>
             </w:r>
           </w:p>
           <w:p>
@@ -168,7 +154,10 @@
               <w:cnfStyle w:val="000000000000" w:firstRow="0" w:lastRow="0" w:firstColumn="0" w:lastColumn="0" w:oddVBand="0" w:evenVBand="0" w:oddHBand="0" w:evenHBand="0" w:firstRowFirstColumn="0" w:firstRowLastColumn="0" w:lastRowFirstColumn="0" w:lastRowLastColumn="0"/>
             </w:pPr>
             <w:r>
-              <w:t>ListAccess_Valid_8</w:t>
+              <w:t>Cast_Valid_</w:t>
+            </w:r>
+            <w:r>
+              <w:t>5</w:t>
             </w:r>
           </w:p>
           <w:p>
@@ -181,26 +170,7 @@
               <w:cnfStyle w:val="000000000000" w:firstRow="0" w:lastRow="0" w:firstColumn="0" w:lastColumn="0" w:oddVBand="0" w:evenVBand="0" w:oddHBand="0" w:evenHBand="0" w:firstRowFirstColumn="0" w:firstRowLastColumn="0" w:lastRowFirstColumn="0" w:lastRowLastColumn="0"/>
             </w:pPr>
             <w:r>
-              <w:t>OpenRecord_Valid_3</w:t>
-            </w:r>
-          </w:p>
-          <w:p>
-            <w:pPr>
-              <w:pStyle w:val="ListParagraph"/>
-              <w:numPr>
-                <w:ilvl w:val="0"/>
-                <w:numId w:val="1"/>
-              </w:numPr>
-              <w:cnfStyle w:val="000000000000" w:firstRow="0" w:lastRow="0" w:firstColumn="0" w:lastColumn="0" w:oddVBand="0" w:evenVBand="0" w:oddHBand="0" w:evenHBand="0" w:firstRowFirstColumn="0" w:firstRowLastColumn="0" w:lastRowFirstColumn="0" w:lastRowLastColumn="0"/>
-            </w:pPr>
-            <w:r>
-              <w:t>FunctionRef_Valid_2</w:t>
-            </w:r>
-            <w:r>
-              <w:t>, 5, 6, 8</w:t>
-            </w:r>
-            <w:r>
-              <w:t>, 1, 12, 13</w:t>
+              <w:t>While_Valid_18</w:t>
             </w:r>
           </w:p>
         </w:tc>
@@ -215,29 +185,8 @@
             <w:tcW w:w="2785" w:type="dxa"/>
           </w:tcPr>
           <w:p>
-            <w:pPr>
-              <w:rPr>
-                <w:b w:val="0"/>
-                <w:bCs w:val="0"/>
-              </w:rPr>
-            </w:pPr>
-            <w:proofErr w:type="spellStart"/>
-            <w:r>
-              <w:t>StackOverflow</w:t>
-            </w:r>
-            <w:proofErr w:type="spellEnd"/>
-          </w:p>
-          <w:p>
-            <w:pPr>
-              <w:rPr>
-                <w:b w:val="0"/>
-                <w:bCs w:val="0"/>
-              </w:rPr>
-            </w:pPr>
-          </w:p>
-          <w:p>
-            <w:r>
-              <w:t>Due to recursive types?</w:t>
+            <w:r>
+              <w:t>No function</w:t>
             </w:r>
           </w:p>
         </w:tc>
@@ -250,228 +199,57 @@
               <w:pStyle w:val="ListParagraph"/>
               <w:numPr>
                 <w:ilvl w:val="0"/>
-                <w:numId w:val="2"/>
-              </w:numPr>
-              <w:cnfStyle w:val="000000100000" w:firstRow="0" w:lastRow="0" w:firstColumn="0" w:lastColumn="0" w:oddVBand="0" w:evenVBand="0" w:oddHBand="1" w:evenHBand="0" w:firstRowFirstColumn="0" w:firstRowLastColumn="0" w:lastRowFirstColumn="0" w:lastRowLastColumn="0"/>
-            </w:pPr>
-            <w:r>
-              <w:t>Coercion_Valid_8</w:t>
-            </w:r>
-            <w:r>
-              <w:t xml:space="preserve"> (recursive</w:t>
-            </w:r>
-            <w:r>
-              <w:t>)</w:t>
-            </w:r>
-          </w:p>
-          <w:p>
-            <w:pPr>
-              <w:pStyle w:val="ListParagraph"/>
-              <w:numPr>
-                <w:ilvl w:val="0"/>
-                <w:numId w:val="2"/>
-              </w:numPr>
-              <w:cnfStyle w:val="000000100000" w:firstRow="0" w:lastRow="0" w:firstColumn="0" w:lastColumn="0" w:oddVBand="0" w:evenVBand="0" w:oddHBand="1" w:evenHBand="0" w:firstRowFirstColumn="0" w:firstRowLastColumn="0" w:lastRowFirstColumn="0" w:lastRowLastColumn="0"/>
-            </w:pPr>
-            <w:r>
-              <w:t>Complex_Valid_2,3,4</w:t>
-            </w:r>
-            <w:r>
-              <w:t xml:space="preserve"> </w:t>
-            </w:r>
-            <w:r>
-              <w:t>(</w:t>
-            </w:r>
-            <w:r>
-              <w:t xml:space="preserve">all </w:t>
-            </w:r>
-            <w:r>
-              <w:t>recursive)</w:t>
-            </w:r>
-          </w:p>
-          <w:p>
-            <w:pPr>
-              <w:pStyle w:val="ListParagraph"/>
-              <w:numPr>
-                <w:ilvl w:val="0"/>
-                <w:numId w:val="2"/>
-              </w:numPr>
-              <w:cnfStyle w:val="000000100000" w:firstRow="0" w:lastRow="0" w:firstColumn="0" w:lastColumn="0" w:oddVBand="0" w:evenVBand="0" w:oddHBand="1" w:evenHBand="0" w:firstRowFirstColumn="0" w:firstRowLastColumn="0" w:lastRowFirstColumn="0" w:lastRowLastColumn="0"/>
-            </w:pPr>
-            <w:r>
-              <w:t>ConstrainedInt_Valid_</w:t>
-            </w:r>
-            <w:r>
-              <w:t>20</w:t>
-            </w:r>
-            <w:r>
-              <w:t xml:space="preserve"> </w:t>
-            </w:r>
-            <w:r>
-              <w:rPr>
-                <w:highlight w:val="yellow"/>
-              </w:rPr>
-              <w:t>(</w:t>
-            </w:r>
-            <w:r>
-              <w:rPr>
-                <w:highlight w:val="yellow"/>
-              </w:rPr>
-              <w:t>function is recursive</w:t>
-            </w:r>
-            <w:r>
-              <w:rPr>
-                <w:highlight w:val="yellow"/>
-              </w:rPr>
-              <w:t xml:space="preserve">, never ends if </w:t>
-            </w:r>
-            <w:r>
-              <w:rPr>
-                <w:highlight w:val="yellow"/>
-              </w:rPr>
-              <w:t>input &lt; 0</w:t>
-            </w:r>
-            <w:r>
-              <w:rPr>
-                <w:highlight w:val="yellow"/>
-              </w:rPr>
-              <w:t>)</w:t>
-            </w:r>
-            <w:r>
-              <w:t xml:space="preserve"> </w:t>
-            </w:r>
-          </w:p>
-          <w:p>
-            <w:pPr>
-              <w:pStyle w:val="ListParagraph"/>
-              <w:numPr>
-                <w:ilvl w:val="0"/>
-                <w:numId w:val="2"/>
-              </w:numPr>
-              <w:cnfStyle w:val="000000100000" w:firstRow="0" w:lastRow="0" w:firstColumn="0" w:lastColumn="0" w:oddVBand="0" w:evenVBand="0" w:oddHBand="1" w:evenHBand="0" w:firstRowFirstColumn="0" w:firstRowLastColumn="0" w:lastRowFirstColumn="0" w:lastRowLastColumn="0"/>
-            </w:pPr>
-            <w:r>
-              <w:t>Contractive_Valid_1</w:t>
-            </w:r>
-            <w:r>
-              <w:t>, 3</w:t>
-            </w:r>
-            <w:r>
-              <w:t xml:space="preserve"> (recursive)</w:t>
-            </w:r>
-          </w:p>
-          <w:p>
-            <w:pPr>
-              <w:pStyle w:val="ListParagraph"/>
-              <w:numPr>
-                <w:ilvl w:val="0"/>
-                <w:numId w:val="2"/>
-              </w:numPr>
-              <w:cnfStyle w:val="000000100000" w:firstRow="0" w:lastRow="0" w:firstColumn="0" w:lastColumn="0" w:oddVBand="0" w:evenVBand="0" w:oddHBand="1" w:evenHBand="0" w:firstRowFirstColumn="0" w:firstRowLastColumn="0" w:lastRowFirstColumn="0" w:lastRowLastColumn="0"/>
-            </w:pPr>
-            <w:r>
-              <w:t>DoWhile_Valid_4</w:t>
-            </w:r>
-            <w:r>
-              <w:t xml:space="preserve"> (recursive)</w:t>
-            </w:r>
-          </w:p>
-          <w:p>
-            <w:pPr>
-              <w:pStyle w:val="ListParagraph"/>
-              <w:numPr>
-                <w:ilvl w:val="0"/>
-                <w:numId w:val="2"/>
-              </w:numPr>
-              <w:cnfStyle w:val="000000100000" w:firstRow="0" w:lastRow="0" w:firstColumn="0" w:lastColumn="0" w:oddVBand="0" w:evenVBand="0" w:oddHBand="1" w:evenHBand="0" w:firstRowFirstColumn="0" w:firstRowLastColumn="0" w:lastRowFirstColumn="0" w:lastRowLastColumn="0"/>
-            </w:pPr>
-            <w:r>
-              <w:t>FunctionRef_Valid_10</w:t>
-            </w:r>
-            <w:r>
-              <w:t>, 11</w:t>
-            </w:r>
-            <w:r>
-              <w:t xml:space="preserve"> (recursive + function)</w:t>
-            </w:r>
-          </w:p>
-          <w:p>
-            <w:pPr>
-              <w:pStyle w:val="ListParagraph"/>
-              <w:numPr>
-                <w:ilvl w:val="0"/>
-                <w:numId w:val="2"/>
-              </w:numPr>
-              <w:cnfStyle w:val="000000100000" w:firstRow="0" w:lastRow="0" w:firstColumn="0" w:lastColumn="0" w:oddVBand="0" w:evenVBand="0" w:oddHBand="1" w:evenHBand="0" w:firstRowFirstColumn="0" w:firstRowLastColumn="0" w:lastRowFirstColumn="0" w:lastRowLastColumn="0"/>
-            </w:pPr>
-            <w:r>
-              <w:t>IfElse_Valid_4</w:t>
-            </w:r>
-            <w:r>
-              <w:t xml:space="preserve"> (</w:t>
-            </w:r>
-            <w:r>
-              <w:t>recursive)</w:t>
-            </w:r>
-          </w:p>
-          <w:p>
-            <w:pPr>
-              <w:pStyle w:val="ListParagraph"/>
-              <w:numPr>
-                <w:ilvl w:val="0"/>
-                <w:numId w:val="2"/>
-              </w:numPr>
-              <w:cnfStyle w:val="000000100000" w:firstRow="0" w:lastRow="0" w:firstColumn="0" w:lastColumn="0" w:oddVBand="0" w:evenVBand="0" w:oddHBand="1" w:evenHBand="0" w:firstRowFirstColumn="0" w:firstRowLastColumn="0" w:lastRowFirstColumn="0" w:lastRowLastColumn="0"/>
-            </w:pPr>
-            <w:r>
-              <w:t>RecursiveType_Valid_12</w:t>
-            </w:r>
-            <w:r>
-              <w:t>, 2, 20, 21, 22, 23, 24, 26, 28, 29, 3, 4</w:t>
-            </w:r>
-            <w:r>
-              <w:t xml:space="preserve"> (recursive)</w:t>
-            </w:r>
-          </w:p>
-          <w:p>
-            <w:pPr>
-              <w:pStyle w:val="ListParagraph"/>
-              <w:numPr>
-                <w:ilvl w:val="0"/>
-                <w:numId w:val="2"/>
-              </w:numPr>
-              <w:cnfStyle w:val="000000100000" w:firstRow="0" w:lastRow="0" w:firstColumn="0" w:lastColumn="0" w:oddVBand="0" w:evenVBand="0" w:oddHBand="1" w:evenHBand="0" w:firstRowFirstColumn="0" w:firstRowLastColumn="0" w:lastRowFirstColumn="0" w:lastRowLastColumn="0"/>
-            </w:pPr>
-            <w:r>
-              <w:t>TypeEquals_Valid_16</w:t>
-            </w:r>
-            <w:r>
-              <w:t>, 2</w:t>
-            </w:r>
-            <w:r>
-              <w:t xml:space="preserve"> (recursive)</w:t>
-            </w:r>
-          </w:p>
-          <w:p>
-            <w:pPr>
-              <w:pStyle w:val="ListParagraph"/>
-              <w:numPr>
-                <w:ilvl w:val="0"/>
-                <w:numId w:val="2"/>
-              </w:numPr>
-              <w:cnfStyle w:val="000000100000" w:firstRow="0" w:lastRow="0" w:firstColumn="0" w:lastColumn="0" w:oddVBand="0" w:evenVBand="0" w:oddHBand="1" w:evenHBand="0" w:firstRowFirstColumn="0" w:firstRowLastColumn="0" w:lastRowFirstColumn="0" w:lastRowLastColumn="0"/>
-            </w:pPr>
-            <w:r>
-              <w:t>While_Valid_15</w:t>
-            </w:r>
-            <w:r>
-              <w:t>, 20</w:t>
-            </w:r>
-            <w:r>
-              <w:t xml:space="preserve"> </w:t>
-            </w:r>
-            <w:r>
-              <w:t>(recursive)</w:t>
+                <w:numId w:val="1"/>
+              </w:numPr>
+              <w:cnfStyle w:val="000000100000" w:firstRow="0" w:lastRow="0" w:firstColumn="0" w:lastColumn="0" w:oddVBand="0" w:evenVBand="0" w:oddHBand="1" w:evenHBand="0" w:firstRowFirstColumn="0" w:firstRowLastColumn="0" w:lastRowFirstColumn="0" w:lastRowLastColumn="0"/>
+            </w:pPr>
+            <w:r>
+              <w:t>Lambda_Valid_9</w:t>
+            </w:r>
+          </w:p>
+          <w:p>
+            <w:pPr>
+              <w:pStyle w:val="ListParagraph"/>
+              <w:numPr>
+                <w:ilvl w:val="0"/>
+                <w:numId w:val="1"/>
+              </w:numPr>
+              <w:cnfStyle w:val="000000100000" w:firstRow="0" w:lastRow="0" w:firstColumn="0" w:lastColumn="0" w:oddVBand="0" w:evenVBand="0" w:oddHBand="1" w:evenHBand="0" w:firstRowFirstColumn="0" w:firstRowLastColumn="0" w:lastRowFirstColumn="0" w:lastRowLastColumn="0"/>
+            </w:pPr>
+            <w:r>
+              <w:t>ListAccess_Valid_8</w:t>
+            </w:r>
+          </w:p>
+          <w:p>
+            <w:pPr>
+              <w:pStyle w:val="ListParagraph"/>
+              <w:numPr>
+                <w:ilvl w:val="0"/>
+                <w:numId w:val="1"/>
+              </w:numPr>
+              <w:cnfStyle w:val="000000100000" w:firstRow="0" w:lastRow="0" w:firstColumn="0" w:lastColumn="0" w:oddVBand="0" w:evenVBand="0" w:oddHBand="1" w:evenHBand="0" w:firstRowFirstColumn="0" w:firstRowLastColumn="0" w:lastRowFirstColumn="0" w:lastRowLastColumn="0"/>
+            </w:pPr>
+            <w:r>
+              <w:t>OpenRecord_Valid_3</w:t>
+            </w:r>
+          </w:p>
+          <w:p>
+            <w:pPr>
+              <w:pStyle w:val="ListParagraph"/>
+              <w:numPr>
+                <w:ilvl w:val="0"/>
+                <w:numId w:val="1"/>
+              </w:numPr>
+              <w:cnfStyle w:val="000000100000" w:firstRow="0" w:lastRow="0" w:firstColumn="0" w:lastColumn="0" w:oddVBand="0" w:evenVBand="0" w:oddHBand="1" w:evenHBand="0" w:firstRowFirstColumn="0" w:firstRowLastColumn="0" w:lastRowFirstColumn="0" w:lastRowLastColumn="0"/>
+            </w:pPr>
+            <w:r>
+              <w:t>FunctionRef_Valid_2</w:t>
+            </w:r>
+            <w:r>
+              <w:t>, 5, 6, 8</w:t>
+            </w:r>
+            <w:r>
+              <w:t>, 1, 12, 13</w:t>
             </w:r>
           </w:p>
         </w:tc>
@@ -489,9 +267,11 @@
                 <w:bCs w:val="0"/>
               </w:rPr>
             </w:pPr>
-            <w:r>
-              <w:t>Upper limit &lt;= lower limit</w:t>
-            </w:r>
+            <w:proofErr w:type="spellStart"/>
+            <w:r>
+              <w:t>StackOverflow</w:t>
+            </w:r>
+            <w:proofErr w:type="spellEnd"/>
           </w:p>
           <w:p>
             <w:pPr>
@@ -503,10 +283,7 @@
           </w:p>
           <w:p>
             <w:r>
-              <w:t xml:space="preserve">Just need to tweak </w:t>
-            </w:r>
-            <w:r>
-              <w:t>limits</w:t>
+              <w:t>Due to recursive types?</w:t>
             </w:r>
           </w:p>
         </w:tc>
@@ -524,7 +301,13 @@
               <w:cnfStyle w:val="000000000000" w:firstRow="0" w:lastRow="0" w:firstColumn="0" w:lastColumn="0" w:oddVBand="0" w:evenVBand="0" w:oddHBand="0" w:evenHBand="0" w:firstRowFirstColumn="0" w:firstRowLastColumn="0" w:lastRowFirstColumn="0" w:lastRowLastColumn="0"/>
             </w:pPr>
             <w:r>
-              <w:t>Complex_Valid_1, 10, 11, 5</w:t>
+              <w:t>Coercion_Valid_8</w:t>
+            </w:r>
+            <w:r>
+              <w:t xml:space="preserve"> (recursive</w:t>
+            </w:r>
+            <w:r>
+              <w:t>)</w:t>
             </w:r>
           </w:p>
           <w:p>
@@ -537,19 +320,71 @@
               <w:cnfStyle w:val="000000000000" w:firstRow="0" w:lastRow="0" w:firstColumn="0" w:lastColumn="0" w:oddVBand="0" w:evenVBand="0" w:oddHBand="0" w:evenHBand="0" w:firstRowFirstColumn="0" w:firstRowLastColumn="0" w:lastRowFirstColumn="0" w:lastRowLastColumn="0"/>
             </w:pPr>
             <w:r>
+              <w:t>Complex_Valid_2,3,4</w:t>
+            </w:r>
+            <w:r>
+              <w:t xml:space="preserve"> </w:t>
+            </w:r>
+            <w:r>
+              <w:t>(</w:t>
+            </w:r>
+            <w:r>
+              <w:t xml:space="preserve">all </w:t>
+            </w:r>
+            <w:r>
+              <w:t>recursive)</w:t>
+            </w:r>
+          </w:p>
+          <w:p>
+            <w:pPr>
+              <w:pStyle w:val="ListParagraph"/>
+              <w:numPr>
+                <w:ilvl w:val="0"/>
+                <w:numId w:val="2"/>
+              </w:numPr>
+              <w:cnfStyle w:val="000000000000" w:firstRow="0" w:lastRow="0" w:firstColumn="0" w:lastColumn="0" w:oddVBand="0" w:evenVBand="0" w:oddHBand="0" w:evenHBand="0" w:firstRowFirstColumn="0" w:firstRowLastColumn="0" w:lastRowFirstColumn="0" w:lastRowLastColumn="0"/>
+            </w:pPr>
+            <w:r>
               <w:t>ConstrainedInt_Valid_</w:t>
             </w:r>
             <w:r>
-              <w:t xml:space="preserve">10, 13, 16, 17, </w:t>
-            </w:r>
-            <w:r>
-              <w:t>19</w:t>
-            </w:r>
-            <w:r>
-              <w:t>, 22</w:t>
-            </w:r>
-            <w:r>
-              <w:t>, 23, 24, 6, 8</w:t>
+              <w:t>20</w:t>
+            </w:r>
+            <w:r>
+              <w:t xml:space="preserve"> </w:t>
+            </w:r>
+            <w:r>
+              <w:rPr>
+                <w:highlight w:val="yellow"/>
+              </w:rPr>
+              <w:t>(</w:t>
+            </w:r>
+            <w:r>
+              <w:rPr>
+                <w:highlight w:val="yellow"/>
+              </w:rPr>
+              <w:t>function is recursive</w:t>
+            </w:r>
+            <w:r>
+              <w:rPr>
+                <w:highlight w:val="yellow"/>
+              </w:rPr>
+              <w:t xml:space="preserve">, never ends if </w:t>
+            </w:r>
+            <w:r>
+              <w:rPr>
+                <w:highlight w:val="yellow"/>
+              </w:rPr>
+              <w:t>input &lt; 0</w:t>
+            </w:r>
+            <w:r>
+              <w:rPr>
+                <w:highlight w:val="yellow"/>
+              </w:rPr>
+              <w:t>)</w:t>
+            </w:r>
+            <w:r>
+              <w:t xml:space="preserve"> </w:t>
             </w:r>
           </w:p>
           <w:p>
@@ -562,10 +397,13 @@
               <w:cnfStyle w:val="000000000000" w:firstRow="0" w:lastRow="0" w:firstColumn="0" w:lastColumn="0" w:oddVBand="0" w:evenVBand="0" w:oddHBand="0" w:evenHBand="0" w:firstRowFirstColumn="0" w:firstRowLastColumn="0" w:lastRowFirstColumn="0" w:lastRowLastColumn="0"/>
             </w:pPr>
             <w:r>
-              <w:t>ConstrainedList_Valid</w:t>
-            </w:r>
-            <w:r>
-              <w:t>_17, 18, 19, 2, 20, 21, 22, 3, 6, 8</w:t>
+              <w:t>Contractive_Valid_1</w:t>
+            </w:r>
+            <w:r>
+              <w:t>, 3</w:t>
+            </w:r>
+            <w:r>
+              <w:t xml:space="preserve"> (recursive)</w:t>
             </w:r>
           </w:p>
           <w:p>
@@ -578,10 +416,10 @@
               <w:cnfStyle w:val="000000000000" w:firstRow="0" w:lastRow="0" w:firstColumn="0" w:lastColumn="0" w:oddVBand="0" w:evenVBand="0" w:oddHBand="0" w:evenHBand="0" w:firstRowFirstColumn="0" w:firstRowLastColumn="0" w:lastRowFirstColumn="0" w:lastRowLastColumn="0"/>
             </w:pPr>
             <w:r>
-              <w:t>ConstrainedRecord_Valid_1</w:t>
-            </w:r>
-            <w:r>
-              <w:t>, 2, 9</w:t>
+              <w:t>DoWhile_Valid_4</w:t>
+            </w:r>
+            <w:r>
+              <w:t xml:space="preserve"> (recursive)</w:t>
             </w:r>
           </w:p>
           <w:p>
@@ -594,7 +432,13 @@
               <w:cnfStyle w:val="000000000000" w:firstRow="0" w:lastRow="0" w:firstColumn="0" w:lastColumn="0" w:oddVBand="0" w:evenVBand="0" w:oddHBand="0" w:evenHBand="0" w:firstRowFirstColumn="0" w:firstRowLastColumn="0" w:lastRowFirstColumn="0" w:lastRowLastColumn="0"/>
             </w:pPr>
             <w:r>
-              <w:t>Define_Valid_4</w:t>
+              <w:t>FunctionRef_Valid_10</w:t>
+            </w:r>
+            <w:r>
+              <w:t>, 11</w:t>
+            </w:r>
+            <w:r>
+              <w:t xml:space="preserve"> (recursive + function)</w:t>
             </w:r>
           </w:p>
           <w:p>
@@ -607,7 +451,13 @@
               <w:cnfStyle w:val="000000000000" w:firstRow="0" w:lastRow="0" w:firstColumn="0" w:lastColumn="0" w:oddVBand="0" w:evenVBand="0" w:oddHBand="0" w:evenHBand="0" w:firstRowFirstColumn="0" w:firstRowLastColumn="0" w:lastRowFirstColumn="0" w:lastRowLastColumn="0"/>
             </w:pPr>
             <w:r>
-              <w:t>Fail_Valid_3</w:t>
+              <w:t>IfElse_Valid_4</w:t>
+            </w:r>
+            <w:r>
+              <w:t xml:space="preserve"> (</w:t>
+            </w:r>
+            <w:r>
+              <w:t>recursive)</w:t>
             </w:r>
           </w:p>
           <w:p>
@@ -620,10 +470,13 @@
               <w:cnfStyle w:val="000000000000" w:firstRow="0" w:lastRow="0" w:firstColumn="0" w:lastColumn="0" w:oddVBand="0" w:evenVBand="0" w:oddHBand="0" w:evenHBand="0" w:firstRowFirstColumn="0" w:firstRowLastColumn="0" w:lastRowFirstColumn="0" w:lastRowLastColumn="0"/>
             </w:pPr>
             <w:r>
-              <w:t>Function_Valid_18</w:t>
-            </w:r>
-            <w:r>
-              <w:t>, 20, 4, 6, 8</w:t>
+              <w:t>RecursiveType_Valid_12</w:t>
+            </w:r>
+            <w:r>
+              <w:t>, 2, 20, 21, 22, 23, 24, 26, 28, 29, 3, 4</w:t>
+            </w:r>
+            <w:r>
+              <w:t xml:space="preserve"> (recursive)</w:t>
             </w:r>
           </w:p>
           <w:p>
@@ -636,7 +489,13 @@
               <w:cnfStyle w:val="000000000000" w:firstRow="0" w:lastRow="0" w:firstColumn="0" w:lastColumn="0" w:oddVBand="0" w:evenVBand="0" w:oddHBand="0" w:evenHBand="0" w:firstRowFirstColumn="0" w:firstRowLastColumn="0" w:lastRowFirstColumn="0" w:lastRowLastColumn="0"/>
             </w:pPr>
             <w:r>
-              <w:t>IntDiv_Valid_3</w:t>
+              <w:t>TypeEquals_Valid_16</w:t>
+            </w:r>
+            <w:r>
+              <w:t>, 2</w:t>
+            </w:r>
+            <w:r>
+              <w:t xml:space="preserve"> (recursive)</w:t>
             </w:r>
           </w:p>
           <w:p>
@@ -649,139 +508,13 @@
               <w:cnfStyle w:val="000000000000" w:firstRow="0" w:lastRow="0" w:firstColumn="0" w:lastColumn="0" w:oddVBand="0" w:evenVBand="0" w:oddHBand="0" w:evenHBand="0" w:firstRowFirstColumn="0" w:firstRowLastColumn="0" w:lastRowFirstColumn="0" w:lastRowLastColumn="0"/>
             </w:pPr>
             <w:r>
-              <w:t>Lambda_Valid_3</w:t>
-            </w:r>
-            <w:r>
-              <w:t>, 4 ,7</w:t>
-            </w:r>
-          </w:p>
-          <w:p>
-            <w:pPr>
-              <w:pStyle w:val="ListParagraph"/>
-              <w:numPr>
-                <w:ilvl w:val="0"/>
-                <w:numId w:val="2"/>
-              </w:numPr>
-              <w:cnfStyle w:val="000000000000" w:firstRow="0" w:lastRow="0" w:firstColumn="0" w:lastColumn="0" w:oddVBand="0" w:evenVBand="0" w:oddHBand="0" w:evenHBand="0" w:firstRowFirstColumn="0" w:firstRowLastColumn="0" w:lastRowFirstColumn="0" w:lastRowLastColumn="0"/>
-            </w:pPr>
-            <w:r>
-              <w:t>ListAssign_Valid_4</w:t>
-            </w:r>
-          </w:p>
-          <w:p>
-            <w:pPr>
-              <w:pStyle w:val="ListParagraph"/>
-              <w:numPr>
-                <w:ilvl w:val="0"/>
-                <w:numId w:val="2"/>
-              </w:numPr>
-              <w:cnfStyle w:val="000000000000" w:firstRow="0" w:lastRow="0" w:firstColumn="0" w:lastColumn="0" w:oddVBand="0" w:evenVBand="0" w:oddHBand="0" w:evenHBand="0" w:firstRowFirstColumn="0" w:firstRowLastColumn="0" w:lastRowFirstColumn="0" w:lastRowLastColumn="0"/>
-            </w:pPr>
-            <w:r>
-              <w:t>Method_Valid_1</w:t>
-            </w:r>
-          </w:p>
-          <w:p>
-            <w:pPr>
-              <w:pStyle w:val="ListParagraph"/>
-              <w:numPr>
-                <w:ilvl w:val="0"/>
-                <w:numId w:val="2"/>
-              </w:numPr>
-              <w:cnfStyle w:val="000000000000" w:firstRow="0" w:lastRow="0" w:firstColumn="0" w:lastColumn="0" w:oddVBand="0" w:evenVBand="0" w:oddHBand="0" w:evenHBand="0" w:firstRowFirstColumn="0" w:firstRowLastColumn="0" w:lastRowFirstColumn="0" w:lastRowLastColumn="0"/>
-            </w:pPr>
-            <w:r>
-              <w:t>RecordAssign_Valid_7</w:t>
-            </w:r>
-          </w:p>
-          <w:p>
-            <w:pPr>
-              <w:pStyle w:val="ListParagraph"/>
-              <w:numPr>
-                <w:ilvl w:val="0"/>
-                <w:numId w:val="2"/>
-              </w:numPr>
-              <w:cnfStyle w:val="000000000000" w:firstRow="0" w:lastRow="0" w:firstColumn="0" w:lastColumn="0" w:oddVBand="0" w:evenVBand="0" w:oddHBand="0" w:evenHBand="0" w:firstRowFirstColumn="0" w:firstRowLastColumn="0" w:lastRowFirstColumn="0" w:lastRowLastColumn="0"/>
-            </w:pPr>
-            <w:r>
-              <w:t>RecursiveType_Valid_19</w:t>
-            </w:r>
-            <w:r>
-              <w:t>, 7</w:t>
-            </w:r>
-          </w:p>
-          <w:p>
-            <w:pPr>
-              <w:pStyle w:val="ListParagraph"/>
-              <w:numPr>
-                <w:ilvl w:val="0"/>
-                <w:numId w:val="2"/>
-              </w:numPr>
-              <w:cnfStyle w:val="000000000000" w:firstRow="0" w:lastRow="0" w:firstColumn="0" w:lastColumn="0" w:oddVBand="0" w:evenVBand="0" w:oddHBand="0" w:evenHBand="0" w:firstRowFirstColumn="0" w:firstRowLastColumn="0" w:lastRowFirstColumn="0" w:lastRowLastColumn="0"/>
-            </w:pPr>
-            <w:r>
-              <w:t>String_Valid_1</w:t>
-            </w:r>
-          </w:p>
-          <w:p>
-            <w:pPr>
-              <w:pStyle w:val="ListParagraph"/>
-              <w:numPr>
-                <w:ilvl w:val="0"/>
-                <w:numId w:val="2"/>
-              </w:numPr>
-              <w:cnfStyle w:val="000000000000" w:firstRow="0" w:lastRow="0" w:firstColumn="0" w:lastColumn="0" w:oddVBand="0" w:evenVBand="0" w:oddHBand="0" w:evenHBand="0" w:firstRowFirstColumn="0" w:firstRowLastColumn="0" w:lastRowFirstColumn="0" w:lastRowLastColumn="0"/>
-            </w:pPr>
-            <w:r>
-              <w:t>Switch_Valid_4</w:t>
-            </w:r>
-          </w:p>
-          <w:p>
-            <w:pPr>
-              <w:pStyle w:val="ListParagraph"/>
-              <w:numPr>
-                <w:ilvl w:val="0"/>
-                <w:numId w:val="2"/>
-              </w:numPr>
-              <w:cnfStyle w:val="000000000000" w:firstRow="0" w:lastRow="0" w:firstColumn="0" w:lastColumn="0" w:oddVBand="0" w:evenVBand="0" w:oddHBand="0" w:evenHBand="0" w:firstRowFirstColumn="0" w:firstRowLastColumn="0" w:lastRowFirstColumn="0" w:lastRowLastColumn="0"/>
-            </w:pPr>
-            <w:r>
-              <w:t>TypeEquals_Valid_3</w:t>
-            </w:r>
-            <w:r>
-              <w:t xml:space="preserve">, 31, 33, 39, 45, </w:t>
-            </w:r>
-          </w:p>
-          <w:p>
-            <w:pPr>
-              <w:pStyle w:val="ListParagraph"/>
-              <w:numPr>
-                <w:ilvl w:val="0"/>
-                <w:numId w:val="2"/>
-              </w:numPr>
-              <w:cnfStyle w:val="000000000000" w:firstRow="0" w:lastRow="0" w:firstColumn="0" w:lastColumn="0" w:oddVBand="0" w:evenVBand="0" w:oddHBand="0" w:evenHBand="0" w:firstRowFirstColumn="0" w:firstRowLastColumn="0" w:lastRowFirstColumn="0" w:lastRowLastColumn="0"/>
-            </w:pPr>
-            <w:r>
-              <w:t>UnionType_Valid_</w:t>
-            </w:r>
-            <w:r>
-              <w:t>11, 14, 18, 2, 20, 5, 9</w:t>
-            </w:r>
-          </w:p>
-          <w:p>
-            <w:pPr>
-              <w:pStyle w:val="ListParagraph"/>
-              <w:numPr>
-                <w:ilvl w:val="0"/>
-                <w:numId w:val="2"/>
-              </w:numPr>
-              <w:cnfStyle w:val="000000000000" w:firstRow="0" w:lastRow="0" w:firstColumn="0" w:lastColumn="0" w:oddVBand="0" w:evenVBand="0" w:oddHBand="0" w:evenHBand="0" w:firstRowFirstColumn="0" w:firstRowLastColumn="0" w:lastRowFirstColumn="0" w:lastRowLastColumn="0"/>
-            </w:pPr>
-            <w:r>
-              <w:t>While_Valid_16</w:t>
-            </w:r>
-            <w:r>
-              <w:t>, 21, 3</w:t>
+              <w:t>While_Valid_15</w:t>
+            </w:r>
+            <w:r>
+              <w:t>, 20</w:t>
+            </w:r>
+            <w:r>
+              <w:t xml:space="preserve"> (recursive)</w:t>
             </w:r>
           </w:p>
         </w:tc>
@@ -803,7 +536,7 @@
               </w:rPr>
             </w:pPr>
             <w:r>
-              <w:t>No possible values for the nominal type</w:t>
+              <w:t>Upper limit &lt;= lower limit</w:t>
             </w:r>
           </w:p>
           <w:p>
@@ -816,13 +549,8 @@
           </w:p>
           <w:p>
             <w:r>
-              <w:t xml:space="preserve">Just need to tweak </w:t>
-            </w:r>
-            <w:r>
-              <w:t>limits</w:t>
-            </w:r>
-            <w:bookmarkStart w:id="0" w:name="_GoBack"/>
-            <w:bookmarkEnd w:id="0"/>
+              <w:t>Just need to tweak limits</w:t>
+            </w:r>
           </w:p>
         </w:tc>
         <w:tc>
@@ -839,117 +567,258 @@
               <w:cnfStyle w:val="000000100000" w:firstRow="0" w:lastRow="0" w:firstColumn="0" w:lastColumn="0" w:oddVBand="0" w:evenVBand="0" w:oddHBand="1" w:evenHBand="0" w:firstRowFirstColumn="0" w:firstRowLastColumn="0" w:lastRowFirstColumn="0" w:lastRowLastColumn="0"/>
             </w:pPr>
             <w:r>
-              <w:t>Complex_Valid_8 (Transition)</w:t>
-            </w:r>
-          </w:p>
-          <w:p>
-            <w:pPr>
-              <w:pStyle w:val="ListParagraph"/>
-              <w:numPr>
-                <w:ilvl w:val="0"/>
-                <w:numId w:val="2"/>
-              </w:numPr>
-              <w:cnfStyle w:val="000000100000" w:firstRow="0" w:lastRow="0" w:firstColumn="0" w:lastColumn="0" w:oddVBand="0" w:evenVBand="0" w:oddHBand="1" w:evenHBand="0" w:firstRowFirstColumn="0" w:firstRowLastColumn="0" w:lastRowFirstColumn="0" w:lastRowLastColumn="0"/>
-            </w:pPr>
-            <w:r>
-              <w:t>Constrained_List_Valid_11 (state)</w:t>
-            </w:r>
-          </w:p>
-          <w:p>
-            <w:pPr>
-              <w:pStyle w:val="ListParagraph"/>
-              <w:numPr>
-                <w:ilvl w:val="0"/>
-                <w:numId w:val="2"/>
-              </w:numPr>
-              <w:cnfStyle w:val="000000100000" w:firstRow="0" w:lastRow="0" w:firstColumn="0" w:lastColumn="0" w:oddVBand="0" w:evenVBand="0" w:oddHBand="1" w:evenHBand="0" w:firstRowFirstColumn="0" w:firstRowLastColumn="0" w:lastRowFirstColumn="0" w:lastRowLastColumn="0"/>
-            </w:pPr>
-            <w:r>
-              <w:t>ConstrainedRecord_Valid_</w:t>
-            </w:r>
-            <w:r>
-              <w:t>6 (state)</w:t>
-            </w:r>
-          </w:p>
-          <w:p>
-            <w:pPr>
-              <w:pStyle w:val="ListParagraph"/>
-              <w:numPr>
-                <w:ilvl w:val="0"/>
-                <w:numId w:val="2"/>
-              </w:numPr>
-              <w:cnfStyle w:val="000000100000" w:firstRow="0" w:lastRow="0" w:firstColumn="0" w:lastColumn="0" w:oddVBand="0" w:evenVBand="0" w:oddHBand="1" w:evenHBand="0" w:firstRowFirstColumn="0" w:firstRowLastColumn="0" w:lastRowFirstColumn="0" w:lastRowLastColumn="0"/>
-            </w:pPr>
-            <w:r>
-              <w:t>RecordDefine_Valid_1</w:t>
-            </w:r>
-            <w:r>
-              <w:t>, 3 (Point)</w:t>
-            </w:r>
-          </w:p>
-          <w:p>
-            <w:pPr>
-              <w:pStyle w:val="ListParagraph"/>
-              <w:numPr>
-                <w:ilvl w:val="0"/>
-                <w:numId w:val="2"/>
-              </w:numPr>
-              <w:cnfStyle w:val="000000100000" w:firstRow="0" w:lastRow="0" w:firstColumn="0" w:lastColumn="0" w:oddVBand="0" w:evenVBand="0" w:oddHBand="1" w:evenHBand="0" w:firstRowFirstColumn="0" w:firstRowLastColumn="0" w:lastRowFirstColumn="0" w:lastRowLastColumn="0"/>
-            </w:pPr>
-            <w:r>
-              <w:t>Record_Valid_5</w:t>
-            </w:r>
-            <w:r>
-              <w:t xml:space="preserve"> (Card)</w:t>
-            </w:r>
-          </w:p>
-          <w:p>
-            <w:pPr>
-              <w:pStyle w:val="ListParagraph"/>
-              <w:numPr>
-                <w:ilvl w:val="0"/>
-                <w:numId w:val="2"/>
-              </w:numPr>
-              <w:cnfStyle w:val="000000100000" w:firstRow="0" w:lastRow="0" w:firstColumn="0" w:lastColumn="0" w:oddVBand="0" w:evenVBand="0" w:oddHBand="1" w:evenHBand="0" w:firstRowFirstColumn="0" w:firstRowLastColumn="0" w:lastRowFirstColumn="0" w:lastRowLastColumn="0"/>
-            </w:pPr>
-            <w:r>
-              <w:lastRenderedPageBreak/>
-              <w:t>RecursiveType_Valid_17</w:t>
-            </w:r>
-            <w:r>
-              <w:t xml:space="preserve"> (State)</w:t>
-            </w:r>
-          </w:p>
-          <w:p>
-            <w:pPr>
-              <w:pStyle w:val="ListParagraph"/>
-              <w:numPr>
-                <w:ilvl w:val="0"/>
-                <w:numId w:val="2"/>
-              </w:numPr>
-              <w:cnfStyle w:val="000000100000" w:firstRow="0" w:lastRow="0" w:firstColumn="0" w:lastColumn="0" w:oddVBand="0" w:evenVBand="0" w:oddHBand="1" w:evenHBand="0" w:firstRowFirstColumn="0" w:firstRowLastColumn="0" w:lastRowFirstColumn="0" w:lastRowLastColumn="0"/>
-            </w:pPr>
-            <w:r>
-              <w:t>TypeEquals_Valid_1</w:t>
-            </w:r>
-            <w:r>
-              <w:t xml:space="preserve"> (bop)</w:t>
-            </w:r>
-          </w:p>
-          <w:p>
-            <w:pPr>
-              <w:pStyle w:val="ListParagraph"/>
-              <w:numPr>
-                <w:ilvl w:val="0"/>
-                <w:numId w:val="2"/>
-              </w:numPr>
-              <w:cnfStyle w:val="000000100000" w:firstRow="0" w:lastRow="0" w:firstColumn="0" w:lastColumn="0" w:oddVBand="0" w:evenVBand="0" w:oddHBand="1" w:evenHBand="0" w:firstRowFirstColumn="0" w:firstRowLastColumn="0" w:lastRowFirstColumn="0" w:lastRowLastColumn="0"/>
-            </w:pPr>
-            <w:r>
-              <w:t>UnionType_Valid_7</w:t>
-            </w:r>
-            <w:r>
-              <w:t xml:space="preserve"> (msgType1)</w:t>
+              <w:t>Complex_Valid_1, 10, 11, 5</w:t>
+            </w:r>
+          </w:p>
+          <w:p>
+            <w:pPr>
+              <w:pStyle w:val="ListParagraph"/>
+              <w:numPr>
+                <w:ilvl w:val="0"/>
+                <w:numId w:val="2"/>
+              </w:numPr>
+              <w:cnfStyle w:val="000000100000" w:firstRow="0" w:lastRow="0" w:firstColumn="0" w:lastColumn="0" w:oddVBand="0" w:evenVBand="0" w:oddHBand="1" w:evenHBand="0" w:firstRowFirstColumn="0" w:firstRowLastColumn="0" w:lastRowFirstColumn="0" w:lastRowLastColumn="0"/>
+            </w:pPr>
+            <w:r>
+              <w:t>ConstrainedInt_Valid_</w:t>
+            </w:r>
+            <w:r>
+              <w:t xml:space="preserve">10, 13, 16, 17, </w:t>
+            </w:r>
+            <w:r>
+              <w:t>19</w:t>
+            </w:r>
+            <w:r>
+              <w:t>, 22, 23, 24, 6, 8</w:t>
+            </w:r>
+          </w:p>
+          <w:p>
+            <w:pPr>
+              <w:pStyle w:val="ListParagraph"/>
+              <w:numPr>
+                <w:ilvl w:val="0"/>
+                <w:numId w:val="2"/>
+              </w:numPr>
+              <w:cnfStyle w:val="000000100000" w:firstRow="0" w:lastRow="0" w:firstColumn="0" w:lastColumn="0" w:oddVBand="0" w:evenVBand="0" w:oddHBand="1" w:evenHBand="0" w:firstRowFirstColumn="0" w:firstRowLastColumn="0" w:lastRowFirstColumn="0" w:lastRowLastColumn="0"/>
+            </w:pPr>
+            <w:r>
+              <w:t>ConstrainedList_Valid_17, 18, 19, 2, 20, 21, 22, 3, 6, 8</w:t>
+            </w:r>
+          </w:p>
+          <w:p>
+            <w:pPr>
+              <w:pStyle w:val="ListParagraph"/>
+              <w:numPr>
+                <w:ilvl w:val="0"/>
+                <w:numId w:val="2"/>
+              </w:numPr>
+              <w:cnfStyle w:val="000000100000" w:firstRow="0" w:lastRow="0" w:firstColumn="0" w:lastColumn="0" w:oddVBand="0" w:evenVBand="0" w:oddHBand="1" w:evenHBand="0" w:firstRowFirstColumn="0" w:firstRowLastColumn="0" w:lastRowFirstColumn="0" w:lastRowLastColumn="0"/>
+            </w:pPr>
+            <w:r>
+              <w:t>ConstrainedRecord_Valid_1</w:t>
+            </w:r>
+            <w:r>
+              <w:t>, 2, 9</w:t>
+            </w:r>
+          </w:p>
+          <w:p>
+            <w:pPr>
+              <w:pStyle w:val="ListParagraph"/>
+              <w:numPr>
+                <w:ilvl w:val="0"/>
+                <w:numId w:val="2"/>
+              </w:numPr>
+              <w:cnfStyle w:val="000000100000" w:firstRow="0" w:lastRow="0" w:firstColumn="0" w:lastColumn="0" w:oddVBand="0" w:evenVBand="0" w:oddHBand="1" w:evenHBand="0" w:firstRowFirstColumn="0" w:firstRowLastColumn="0" w:lastRowFirstColumn="0" w:lastRowLastColumn="0"/>
+            </w:pPr>
+            <w:r>
+              <w:t>Define_Valid_4</w:t>
+            </w:r>
+          </w:p>
+          <w:p>
+            <w:pPr>
+              <w:pStyle w:val="ListParagraph"/>
+              <w:numPr>
+                <w:ilvl w:val="0"/>
+                <w:numId w:val="2"/>
+              </w:numPr>
+              <w:cnfStyle w:val="000000100000" w:firstRow="0" w:lastRow="0" w:firstColumn="0" w:lastColumn="0" w:oddVBand="0" w:evenVBand="0" w:oddHBand="1" w:evenHBand="0" w:firstRowFirstColumn="0" w:firstRowLastColumn="0" w:lastRowFirstColumn="0" w:lastRowLastColumn="0"/>
+            </w:pPr>
+            <w:r>
+              <w:t>Fail_Valid_3</w:t>
+            </w:r>
+          </w:p>
+          <w:p>
+            <w:pPr>
+              <w:pStyle w:val="ListParagraph"/>
+              <w:numPr>
+                <w:ilvl w:val="0"/>
+                <w:numId w:val="2"/>
+              </w:numPr>
+              <w:cnfStyle w:val="000000100000" w:firstRow="0" w:lastRow="0" w:firstColumn="0" w:lastColumn="0" w:oddVBand="0" w:evenVBand="0" w:oddHBand="1" w:evenHBand="0" w:firstRowFirstColumn="0" w:firstRowLastColumn="0" w:lastRowFirstColumn="0" w:lastRowLastColumn="0"/>
+            </w:pPr>
+            <w:r>
+              <w:t>Function_Valid_18</w:t>
+            </w:r>
+            <w:r>
+              <w:t>, 20, 4, 6, 8</w:t>
+            </w:r>
+          </w:p>
+          <w:p>
+            <w:pPr>
+              <w:pStyle w:val="ListParagraph"/>
+              <w:numPr>
+                <w:ilvl w:val="0"/>
+                <w:numId w:val="2"/>
+              </w:numPr>
+              <w:cnfStyle w:val="000000100000" w:firstRow="0" w:lastRow="0" w:firstColumn="0" w:lastColumn="0" w:oddVBand="0" w:evenVBand="0" w:oddHBand="1" w:evenHBand="0" w:firstRowFirstColumn="0" w:firstRowLastColumn="0" w:lastRowFirstColumn="0" w:lastRowLastColumn="0"/>
+            </w:pPr>
+            <w:r>
+              <w:t>IntDiv_Valid_3</w:t>
+            </w:r>
+          </w:p>
+          <w:p>
+            <w:pPr>
+              <w:pStyle w:val="ListParagraph"/>
+              <w:numPr>
+                <w:ilvl w:val="0"/>
+                <w:numId w:val="2"/>
+              </w:numPr>
+              <w:cnfStyle w:val="000000100000" w:firstRow="0" w:lastRow="0" w:firstColumn="0" w:lastColumn="0" w:oddVBand="0" w:evenVBand="0" w:oddHBand="1" w:evenHBand="0" w:firstRowFirstColumn="0" w:firstRowLastColumn="0" w:lastRowFirstColumn="0" w:lastRowLastColumn="0"/>
+            </w:pPr>
+            <w:r>
+              <w:t>Lambda_Valid_3</w:t>
+            </w:r>
+            <w:r>
+              <w:t>, 4 ,7</w:t>
+            </w:r>
+          </w:p>
+          <w:p>
+            <w:pPr>
+              <w:pStyle w:val="ListParagraph"/>
+              <w:numPr>
+                <w:ilvl w:val="0"/>
+                <w:numId w:val="2"/>
+              </w:numPr>
+              <w:cnfStyle w:val="000000100000" w:firstRow="0" w:lastRow="0" w:firstColumn="0" w:lastColumn="0" w:oddVBand="0" w:evenVBand="0" w:oddHBand="1" w:evenHBand="0" w:firstRowFirstColumn="0" w:firstRowLastColumn="0" w:lastRowFirstColumn="0" w:lastRowLastColumn="0"/>
+            </w:pPr>
+            <w:r>
+              <w:t>ListAssign_Valid_4</w:t>
+            </w:r>
+          </w:p>
+          <w:p>
+            <w:pPr>
+              <w:pStyle w:val="ListParagraph"/>
+              <w:numPr>
+                <w:ilvl w:val="0"/>
+                <w:numId w:val="2"/>
+              </w:numPr>
+              <w:cnfStyle w:val="000000100000" w:firstRow="0" w:lastRow="0" w:firstColumn="0" w:lastColumn="0" w:oddVBand="0" w:evenVBand="0" w:oddHBand="1" w:evenHBand="0" w:firstRowFirstColumn="0" w:firstRowLastColumn="0" w:lastRowFirstColumn="0" w:lastRowLastColumn="0"/>
+            </w:pPr>
+            <w:r>
+              <w:t>Method_Valid_1</w:t>
+            </w:r>
+          </w:p>
+          <w:p>
+            <w:pPr>
+              <w:pStyle w:val="ListParagraph"/>
+              <w:numPr>
+                <w:ilvl w:val="0"/>
+                <w:numId w:val="2"/>
+              </w:numPr>
+              <w:cnfStyle w:val="000000100000" w:firstRow="0" w:lastRow="0" w:firstColumn="0" w:lastColumn="0" w:oddVBand="0" w:evenVBand="0" w:oddHBand="1" w:evenHBand="0" w:firstRowFirstColumn="0" w:firstRowLastColumn="0" w:lastRowFirstColumn="0" w:lastRowLastColumn="0"/>
+            </w:pPr>
+            <w:r>
+              <w:t>RecordAssign_Valid_7</w:t>
+            </w:r>
+          </w:p>
+          <w:p>
+            <w:pPr>
+              <w:pStyle w:val="ListParagraph"/>
+              <w:numPr>
+                <w:ilvl w:val="0"/>
+                <w:numId w:val="2"/>
+              </w:numPr>
+              <w:cnfStyle w:val="000000100000" w:firstRow="0" w:lastRow="0" w:firstColumn="0" w:lastColumn="0" w:oddVBand="0" w:evenVBand="0" w:oddHBand="1" w:evenHBand="0" w:firstRowFirstColumn="0" w:firstRowLastColumn="0" w:lastRowFirstColumn="0" w:lastRowLastColumn="0"/>
+            </w:pPr>
+            <w:r>
+              <w:t>RecursiveType_Valid_19</w:t>
+            </w:r>
+            <w:r>
+              <w:t>, 7</w:t>
+            </w:r>
+          </w:p>
+          <w:p>
+            <w:pPr>
+              <w:pStyle w:val="ListParagraph"/>
+              <w:numPr>
+                <w:ilvl w:val="0"/>
+                <w:numId w:val="2"/>
+              </w:numPr>
+              <w:cnfStyle w:val="000000100000" w:firstRow="0" w:lastRow="0" w:firstColumn="0" w:lastColumn="0" w:oddVBand="0" w:evenVBand="0" w:oddHBand="1" w:evenHBand="0" w:firstRowFirstColumn="0" w:firstRowLastColumn="0" w:lastRowFirstColumn="0" w:lastRowLastColumn="0"/>
+            </w:pPr>
+            <w:r>
+              <w:t>String_Valid_1</w:t>
+            </w:r>
+          </w:p>
+          <w:p>
+            <w:pPr>
+              <w:pStyle w:val="ListParagraph"/>
+              <w:numPr>
+                <w:ilvl w:val="0"/>
+                <w:numId w:val="2"/>
+              </w:numPr>
+              <w:cnfStyle w:val="000000100000" w:firstRow="0" w:lastRow="0" w:firstColumn="0" w:lastColumn="0" w:oddVBand="0" w:evenVBand="0" w:oddHBand="1" w:evenHBand="0" w:firstRowFirstColumn="0" w:firstRowLastColumn="0" w:lastRowFirstColumn="0" w:lastRowLastColumn="0"/>
+            </w:pPr>
+            <w:r>
+              <w:t>Switch_Valid_4</w:t>
+            </w:r>
+          </w:p>
+          <w:p>
+            <w:pPr>
+              <w:pStyle w:val="ListParagraph"/>
+              <w:numPr>
+                <w:ilvl w:val="0"/>
+                <w:numId w:val="2"/>
+              </w:numPr>
+              <w:cnfStyle w:val="000000100000" w:firstRow="0" w:lastRow="0" w:firstColumn="0" w:lastColumn="0" w:oddVBand="0" w:evenVBand="0" w:oddHBand="1" w:evenHBand="0" w:firstRowFirstColumn="0" w:firstRowLastColumn="0" w:lastRowFirstColumn="0" w:lastRowLastColumn="0"/>
+            </w:pPr>
+            <w:r>
+              <w:t>TypeEquals_Valid_3</w:t>
+            </w:r>
+            <w:r>
+              <w:t xml:space="preserve">, 31, 33, 39, 45, </w:t>
+            </w:r>
+          </w:p>
+          <w:p>
+            <w:pPr>
+              <w:pStyle w:val="ListParagraph"/>
+              <w:numPr>
+                <w:ilvl w:val="0"/>
+                <w:numId w:val="2"/>
+              </w:numPr>
+              <w:cnfStyle w:val="000000100000" w:firstRow="0" w:lastRow="0" w:firstColumn="0" w:lastColumn="0" w:oddVBand="0" w:evenVBand="0" w:oddHBand="1" w:evenHBand="0" w:firstRowFirstColumn="0" w:firstRowLastColumn="0" w:lastRowFirstColumn="0" w:lastRowLastColumn="0"/>
+            </w:pPr>
+            <w:r>
+              <w:t>UnionType_Valid_</w:t>
+            </w:r>
+            <w:r>
+              <w:t>11, 14, 18, 2, 20, 5, 9</w:t>
+            </w:r>
+          </w:p>
+          <w:p>
+            <w:pPr>
+              <w:pStyle w:val="ListParagraph"/>
+              <w:numPr>
+                <w:ilvl w:val="0"/>
+                <w:numId w:val="2"/>
+              </w:numPr>
+              <w:cnfStyle w:val="000000100000" w:firstRow="0" w:lastRow="0" w:firstColumn="0" w:lastColumn="0" w:oddVBand="0" w:evenVBand="0" w:oddHBand="1" w:evenHBand="0" w:firstRowFirstColumn="0" w:firstRowLastColumn="0" w:lastRowFirstColumn="0" w:lastRowLastColumn="0"/>
+            </w:pPr>
+            <w:r>
+              <w:t>While_Valid_16</w:t>
+            </w:r>
+            <w:r>
+              <w:t>, 21, 3</w:t>
             </w:r>
           </w:p>
         </w:tc>
@@ -968,8 +837,7 @@
               </w:rPr>
             </w:pPr>
             <w:r>
-              <w:lastRenderedPageBreak/>
-              <w:t>Fail to compile</w:t>
+              <w:t>No possible values for the nominal type</w:t>
             </w:r>
           </w:p>
           <w:p>
@@ -982,7 +850,11 @@
           </w:p>
           <w:p>
             <w:r>
-              <w:t>Due to intersection type</w:t>
+              <w:lastRenderedPageBreak/>
+              <w:t xml:space="preserve">Just need to tweak </w:t>
+            </w:r>
+            <w:r>
+              <w:t>limits</w:t>
             </w:r>
           </w:p>
         </w:tc>
@@ -1000,22 +872,8 @@
               <w:cnfStyle w:val="000000000000" w:firstRow="0" w:lastRow="0" w:firstColumn="0" w:lastColumn="0" w:oddVBand="0" w:evenVBand="0" w:oddHBand="0" w:evenHBand="0" w:firstRowFirstColumn="0" w:firstRowLastColumn="0" w:lastRowFirstColumn="0" w:lastRowLastColumn="0"/>
             </w:pPr>
             <w:r>
-              <w:t>ConstrainedIntersection_Valid_1</w:t>
-            </w:r>
-            <w:r>
-              <w:t xml:space="preserve"> (for the </w:t>
-            </w:r>
-            <w:r>
-              <w:rPr>
-                <w:i/>
-              </w:rPr>
-              <w:t xml:space="preserve">is </w:t>
-            </w:r>
-            <w:r>
-              <w:t>clause, expected typ</w:t>
-            </w:r>
-            <w:r>
-              <w:t>e byte found bool)</w:t>
+              <w:lastRenderedPageBreak/>
+              <w:t>Complex_Valid_8 (Transition)</w:t>
             </w:r>
           </w:p>
           <w:p>
@@ -1028,13 +886,7 @@
               <w:cnfStyle w:val="000000000000" w:firstRow="0" w:lastRow="0" w:firstColumn="0" w:lastColumn="0" w:oddVBand="0" w:evenVBand="0" w:oddHBand="0" w:evenHBand="0" w:firstRowFirstColumn="0" w:firstRowLastColumn="0" w:lastRowFirstColumn="0" w:lastRowLastColumn="0"/>
             </w:pPr>
             <w:r>
-              <w:t>Intersection_Valid_1</w:t>
-            </w:r>
-            <w:r>
-              <w:t>, 2</w:t>
-            </w:r>
-            <w:r>
-              <w:t xml:space="preserve"> (intersections don’t work)</w:t>
+              <w:t>Constrained_List_Valid_11 (state)</w:t>
             </w:r>
           </w:p>
           <w:p>
@@ -1047,13 +899,91 @@
               <w:cnfStyle w:val="000000000000" w:firstRow="0" w:lastRow="0" w:firstColumn="0" w:lastColumn="0" w:oddVBand="0" w:evenVBand="0" w:oddHBand="0" w:evenHBand="0" w:firstRowFirstColumn="0" w:firstRowLastColumn="0" w:lastRowFirstColumn="0" w:lastRowLastColumn="0"/>
             </w:pPr>
             <w:r>
-              <w:t>NegationType_Valid_3</w:t>
-            </w:r>
-            <w:r>
-              <w:t xml:space="preserve"> (intersections don’t work</w:t>
-            </w:r>
-            <w:r>
-              <w:t>)</w:t>
+              <w:t>ConstrainedRecord_Valid_</w:t>
+            </w:r>
+            <w:r>
+              <w:t>6 (state)</w:t>
+            </w:r>
+          </w:p>
+          <w:p>
+            <w:pPr>
+              <w:pStyle w:val="ListParagraph"/>
+              <w:numPr>
+                <w:ilvl w:val="0"/>
+                <w:numId w:val="2"/>
+              </w:numPr>
+              <w:cnfStyle w:val="000000000000" w:firstRow="0" w:lastRow="0" w:firstColumn="0" w:lastColumn="0" w:oddVBand="0" w:evenVBand="0" w:oddHBand="0" w:evenHBand="0" w:firstRowFirstColumn="0" w:firstRowLastColumn="0" w:lastRowFirstColumn="0" w:lastRowLastColumn="0"/>
+            </w:pPr>
+            <w:r>
+              <w:lastRenderedPageBreak/>
+              <w:t>RecordDefine_Valid_1</w:t>
+            </w:r>
+            <w:r>
+              <w:t>, 3 (Point)</w:t>
+            </w:r>
+          </w:p>
+          <w:p>
+            <w:pPr>
+              <w:pStyle w:val="ListParagraph"/>
+              <w:numPr>
+                <w:ilvl w:val="0"/>
+                <w:numId w:val="2"/>
+              </w:numPr>
+              <w:cnfStyle w:val="000000000000" w:firstRow="0" w:lastRow="0" w:firstColumn="0" w:lastColumn="0" w:oddVBand="0" w:evenVBand="0" w:oddHBand="0" w:evenHBand="0" w:firstRowFirstColumn="0" w:firstRowLastColumn="0" w:lastRowFirstColumn="0" w:lastRowLastColumn="0"/>
+            </w:pPr>
+            <w:r>
+              <w:t>Record_Valid_5</w:t>
+            </w:r>
+            <w:r>
+              <w:t xml:space="preserve"> (Card)</w:t>
+            </w:r>
+          </w:p>
+          <w:p>
+            <w:pPr>
+              <w:pStyle w:val="ListParagraph"/>
+              <w:numPr>
+                <w:ilvl w:val="0"/>
+                <w:numId w:val="2"/>
+              </w:numPr>
+              <w:cnfStyle w:val="000000000000" w:firstRow="0" w:lastRow="0" w:firstColumn="0" w:lastColumn="0" w:oddVBand="0" w:evenVBand="0" w:oddHBand="0" w:evenHBand="0" w:firstRowFirstColumn="0" w:firstRowLastColumn="0" w:lastRowFirstColumn="0" w:lastRowLastColumn="0"/>
+            </w:pPr>
+            <w:r>
+              <w:t>RecursiveType_Valid_17</w:t>
+            </w:r>
+            <w:r>
+              <w:t xml:space="preserve"> (State)</w:t>
+            </w:r>
+          </w:p>
+          <w:p>
+            <w:pPr>
+              <w:pStyle w:val="ListParagraph"/>
+              <w:numPr>
+                <w:ilvl w:val="0"/>
+                <w:numId w:val="2"/>
+              </w:numPr>
+              <w:cnfStyle w:val="000000000000" w:firstRow="0" w:lastRow="0" w:firstColumn="0" w:lastColumn="0" w:oddVBand="0" w:evenVBand="0" w:oddHBand="0" w:evenHBand="0" w:firstRowFirstColumn="0" w:firstRowLastColumn="0" w:lastRowFirstColumn="0" w:lastRowLastColumn="0"/>
+            </w:pPr>
+            <w:r>
+              <w:t>TypeEquals_Valid_1</w:t>
+            </w:r>
+            <w:r>
+              <w:t xml:space="preserve"> (bop)</w:t>
+            </w:r>
+          </w:p>
+          <w:p>
+            <w:pPr>
+              <w:pStyle w:val="ListParagraph"/>
+              <w:numPr>
+                <w:ilvl w:val="0"/>
+                <w:numId w:val="2"/>
+              </w:numPr>
+              <w:cnfStyle w:val="000000000000" w:firstRow="0" w:lastRow="0" w:firstColumn="0" w:lastColumn="0" w:oddVBand="0" w:evenVBand="0" w:oddHBand="0" w:evenHBand="0" w:firstRowFirstColumn="0" w:firstRowLastColumn="0" w:lastRowFirstColumn="0" w:lastRowLastColumn="0"/>
+            </w:pPr>
+            <w:r>
+              <w:t>UnionType_Valid_7</w:t>
+            </w:r>
+            <w:r>
+              <w:t xml:space="preserve"> (msgType1)</w:t>
             </w:r>
           </w:p>
         </w:tc>
@@ -1068,11 +998,29 @@
             <w:tcW w:w="2785" w:type="dxa"/>
           </w:tcPr>
           <w:p>
-            <w:proofErr w:type="spellStart"/>
-            <w:r>
-              <w:t>NegativeArraySizeException</w:t>
-            </w:r>
-            <w:proofErr w:type="spellEnd"/>
+            <w:pPr>
+              <w:rPr>
+                <w:b w:val="0"/>
+                <w:bCs w:val="0"/>
+              </w:rPr>
+            </w:pPr>
+            <w:r>
+              <w:lastRenderedPageBreak/>
+              <w:t>Fail to compile</w:t>
+            </w:r>
+          </w:p>
+          <w:p>
+            <w:pPr>
+              <w:rPr>
+                <w:b w:val="0"/>
+                <w:bCs w:val="0"/>
+              </w:rPr>
+            </w:pPr>
+          </w:p>
+          <w:p>
+            <w:r>
+              <w:t>Due to intersection type</w:t>
+            </w:r>
           </w:p>
         </w:tc>
         <w:tc>
@@ -1089,6 +1037,92 @@
               <w:cnfStyle w:val="000000100000" w:firstRow="0" w:lastRow="0" w:firstColumn="0" w:lastColumn="0" w:oddVBand="0" w:evenVBand="0" w:oddHBand="1" w:evenHBand="0" w:firstRowFirstColumn="0" w:firstRowLastColumn="0" w:lastRowFirstColumn="0" w:lastRowLastColumn="0"/>
             </w:pPr>
             <w:r>
+              <w:t>ConstrainedIntersection_Valid_1</w:t>
+            </w:r>
+            <w:r>
+              <w:t xml:space="preserve"> (for the </w:t>
+            </w:r>
+            <w:r>
+              <w:rPr>
+                <w:i/>
+              </w:rPr>
+              <w:t xml:space="preserve">is </w:t>
+            </w:r>
+            <w:r>
+              <w:t>clause, expected typ</w:t>
+            </w:r>
+            <w:r>
+              <w:t>e byte found bool)</w:t>
+            </w:r>
+          </w:p>
+          <w:p>
+            <w:pPr>
+              <w:pStyle w:val="ListParagraph"/>
+              <w:numPr>
+                <w:ilvl w:val="0"/>
+                <w:numId w:val="2"/>
+              </w:numPr>
+              <w:cnfStyle w:val="000000100000" w:firstRow="0" w:lastRow="0" w:firstColumn="0" w:lastColumn="0" w:oddVBand="0" w:evenVBand="0" w:oddHBand="1" w:evenHBand="0" w:firstRowFirstColumn="0" w:firstRowLastColumn="0" w:lastRowFirstColumn="0" w:lastRowLastColumn="0"/>
+            </w:pPr>
+            <w:r>
+              <w:t>Intersection_Valid_1</w:t>
+            </w:r>
+            <w:r>
+              <w:t>, 2</w:t>
+            </w:r>
+            <w:r>
+              <w:t xml:space="preserve"> (intersections don’t work)</w:t>
+            </w:r>
+          </w:p>
+          <w:p>
+            <w:pPr>
+              <w:pStyle w:val="ListParagraph"/>
+              <w:numPr>
+                <w:ilvl w:val="0"/>
+                <w:numId w:val="2"/>
+              </w:numPr>
+              <w:cnfStyle w:val="000000100000" w:firstRow="0" w:lastRow="0" w:firstColumn="0" w:lastColumn="0" w:oddVBand="0" w:evenVBand="0" w:oddHBand="1" w:evenHBand="0" w:firstRowFirstColumn="0" w:firstRowLastColumn="0" w:lastRowFirstColumn="0" w:lastRowLastColumn="0"/>
+            </w:pPr>
+            <w:r>
+              <w:t>NegationType_Valid_3</w:t>
+            </w:r>
+            <w:r>
+              <w:t xml:space="preserve"> (intersections don’t work</w:t>
+            </w:r>
+            <w:r>
+              <w:t>)</w:t>
+            </w:r>
+          </w:p>
+        </w:tc>
+      </w:tr>
+      <w:tr>
+        <w:tc>
+          <w:tcPr>
+            <w:cnfStyle w:val="001000000000" w:firstRow="0" w:lastRow="0" w:firstColumn="1" w:lastColumn="0" w:oddVBand="0" w:evenVBand="0" w:oddHBand="0" w:evenHBand="0" w:firstRowFirstColumn="0" w:firstRowLastColumn="0" w:lastRowFirstColumn="0" w:lastRowLastColumn="0"/>
+            <w:tcW w:w="2785" w:type="dxa"/>
+          </w:tcPr>
+          <w:p>
+            <w:proofErr w:type="spellStart"/>
+            <w:r>
+              <w:t>NegativeArraySizeException</w:t>
+            </w:r>
+            <w:proofErr w:type="spellEnd"/>
+          </w:p>
+        </w:tc>
+        <w:tc>
+          <w:tcPr>
+            <w:tcW w:w="6708" w:type="dxa"/>
+          </w:tcPr>
+          <w:p>
+            <w:pPr>
+              <w:pStyle w:val="ListParagraph"/>
+              <w:numPr>
+                <w:ilvl w:val="0"/>
+                <w:numId w:val="2"/>
+              </w:numPr>
+              <w:cnfStyle w:val="000000000000" w:firstRow="0" w:lastRow="0" w:firstColumn="0" w:lastColumn="0" w:oddVBand="0" w:evenVBand="0" w:oddHBand="0" w:evenHBand="0" w:firstRowFirstColumn="0" w:firstRowLastColumn="0" w:lastRowFirstColumn="0" w:lastRowLastColumn="0"/>
+            </w:pPr>
+            <w:r>
               <w:t>While_Valid_2</w:t>
             </w:r>
             <w:r>
@@ -1098,7 +1132,7 @@
           <w:p>
             <w:pPr>
               <w:ind w:left="360"/>
-              <w:cnfStyle w:val="000000100000" w:firstRow="0" w:lastRow="0" w:firstColumn="0" w:lastColumn="0" w:oddVBand="0" w:evenVBand="0" w:oddHBand="1" w:evenHBand="0" w:firstRowFirstColumn="0" w:firstRowLastColumn="0" w:lastRowFirstColumn="0" w:lastRowLastColumn="0"/>
+              <w:cnfStyle w:val="000000000000" w:firstRow="0" w:lastRow="0" w:firstColumn="0" w:lastColumn="0" w:oddVBand="0" w:evenVBand="0" w:oddHBand="0" w:evenHBand="0" w:firstRowFirstColumn="0" w:firstRowLastColumn="0" w:lastRowFirstColumn="0" w:lastRowLastColumn="0"/>
             </w:pPr>
             <w:r>
               <w:t xml:space="preserve">Due to </w:t>

</xml_diff>

<commit_message>
Document statistics about invalid Whiley tests
</commit_message>
<xml_diff>
--- a/Documentation/Whiley QC Result Statistics.docx
+++ b/Documentation/Whiley QC Result Statistics.docx
@@ -7,18 +7,15 @@
         <w:pStyle w:val="Heading1"/>
       </w:pPr>
       <w:r>
-        <w:t>Whiley Valid Test results</w:t>
+        <w:t xml:space="preserve">Whiley Valid Test </w:t>
+      </w:r>
+      <w:r>
+        <w:t>R</w:t>
+      </w:r>
+      <w:r>
+        <w:t>esults</w:t>
       </w:r>
     </w:p>
-    <w:p>
-      <w:pPr>
-        <w:pStyle w:val="Heading2"/>
-      </w:pPr>
-      <w:r>
-        <w:t xml:space="preserve">Pass </w:t>
-      </w:r>
-    </w:p>
-    <w:p/>
     <w:p>
       <w:pPr>
         <w:pStyle w:val="Heading2"/>
@@ -110,8 +107,6 @@
             <w:r>
               <w:t>While_Valid_58 (has assume on input is &gt;= n)</w:t>
             </w:r>
-            <w:bookmarkStart w:id="0" w:name="_GoBack"/>
-            <w:bookmarkEnd w:id="0"/>
           </w:p>
         </w:tc>
       </w:tr>
@@ -850,104 +845,102 @@
           </w:p>
           <w:p>
             <w:r>
+              <w:t xml:space="preserve">Just need to tweak </w:t>
+            </w:r>
+            <w:r>
+              <w:t>limits</w:t>
+            </w:r>
+          </w:p>
+        </w:tc>
+        <w:tc>
+          <w:tcPr>
+            <w:tcW w:w="6708" w:type="dxa"/>
+          </w:tcPr>
+          <w:p>
+            <w:pPr>
+              <w:pStyle w:val="ListParagraph"/>
+              <w:numPr>
+                <w:ilvl w:val="0"/>
+                <w:numId w:val="2"/>
+              </w:numPr>
+              <w:cnfStyle w:val="000000000000" w:firstRow="0" w:lastRow="0" w:firstColumn="0" w:lastColumn="0" w:oddVBand="0" w:evenVBand="0" w:oddHBand="0" w:evenHBand="0" w:firstRowFirstColumn="0" w:firstRowLastColumn="0" w:lastRowFirstColumn="0" w:lastRowLastColumn="0"/>
+            </w:pPr>
+            <w:r>
+              <w:t>Complex_Valid_8 (Transition)</w:t>
+            </w:r>
+          </w:p>
+          <w:p>
+            <w:pPr>
+              <w:pStyle w:val="ListParagraph"/>
+              <w:numPr>
+                <w:ilvl w:val="0"/>
+                <w:numId w:val="2"/>
+              </w:numPr>
+              <w:cnfStyle w:val="000000000000" w:firstRow="0" w:lastRow="0" w:firstColumn="0" w:lastColumn="0" w:oddVBand="0" w:evenVBand="0" w:oddHBand="0" w:evenHBand="0" w:firstRowFirstColumn="0" w:firstRowLastColumn="0" w:lastRowFirstColumn="0" w:lastRowLastColumn="0"/>
+            </w:pPr>
+            <w:r>
+              <w:t>Constrained_List_Valid_11 (state)</w:t>
+            </w:r>
+          </w:p>
+          <w:p>
+            <w:pPr>
+              <w:pStyle w:val="ListParagraph"/>
+              <w:numPr>
+                <w:ilvl w:val="0"/>
+                <w:numId w:val="2"/>
+              </w:numPr>
+              <w:cnfStyle w:val="000000000000" w:firstRow="0" w:lastRow="0" w:firstColumn="0" w:lastColumn="0" w:oddVBand="0" w:evenVBand="0" w:oddHBand="0" w:evenHBand="0" w:firstRowFirstColumn="0" w:firstRowLastColumn="0" w:lastRowFirstColumn="0" w:lastRowLastColumn="0"/>
+            </w:pPr>
+            <w:r>
+              <w:t>ConstrainedRecord_Valid_</w:t>
+            </w:r>
+            <w:r>
+              <w:t>6 (state)</w:t>
+            </w:r>
+          </w:p>
+          <w:p>
+            <w:pPr>
+              <w:pStyle w:val="ListParagraph"/>
+              <w:numPr>
+                <w:ilvl w:val="0"/>
+                <w:numId w:val="2"/>
+              </w:numPr>
+              <w:cnfStyle w:val="000000000000" w:firstRow="0" w:lastRow="0" w:firstColumn="0" w:lastColumn="0" w:oddVBand="0" w:evenVBand="0" w:oddHBand="0" w:evenHBand="0" w:firstRowFirstColumn="0" w:firstRowLastColumn="0" w:lastRowFirstColumn="0" w:lastRowLastColumn="0"/>
+            </w:pPr>
+            <w:r>
+              <w:t>RecordDefine_Valid_1</w:t>
+            </w:r>
+            <w:r>
+              <w:t>, 3 (Point)</w:t>
+            </w:r>
+          </w:p>
+          <w:p>
+            <w:pPr>
+              <w:pStyle w:val="ListParagraph"/>
+              <w:numPr>
+                <w:ilvl w:val="0"/>
+                <w:numId w:val="2"/>
+              </w:numPr>
+              <w:cnfStyle w:val="000000000000" w:firstRow="0" w:lastRow="0" w:firstColumn="0" w:lastColumn="0" w:oddVBand="0" w:evenVBand="0" w:oddHBand="0" w:evenHBand="0" w:firstRowFirstColumn="0" w:firstRowLastColumn="0" w:lastRowFirstColumn="0" w:lastRowLastColumn="0"/>
+            </w:pPr>
+            <w:r>
+              <w:t>Record_Valid_5</w:t>
+            </w:r>
+            <w:r>
+              <w:t xml:space="preserve"> (Card)</w:t>
+            </w:r>
+          </w:p>
+          <w:p>
+            <w:pPr>
+              <w:pStyle w:val="ListParagraph"/>
+              <w:numPr>
+                <w:ilvl w:val="0"/>
+                <w:numId w:val="2"/>
+              </w:numPr>
+              <w:cnfStyle w:val="000000000000" w:firstRow="0" w:lastRow="0" w:firstColumn="0" w:lastColumn="0" w:oddVBand="0" w:evenVBand="0" w:oddHBand="0" w:evenHBand="0" w:firstRowFirstColumn="0" w:firstRowLastColumn="0" w:lastRowFirstColumn="0" w:lastRowLastColumn="0"/>
+            </w:pPr>
+            <w:r>
               <w:lastRenderedPageBreak/>
-              <w:t xml:space="preserve">Just need to tweak </w:t>
-            </w:r>
-            <w:r>
-              <w:t>limits</w:t>
-            </w:r>
-          </w:p>
-        </w:tc>
-        <w:tc>
-          <w:tcPr>
-            <w:tcW w:w="6708" w:type="dxa"/>
-          </w:tcPr>
-          <w:p>
-            <w:pPr>
-              <w:pStyle w:val="ListParagraph"/>
-              <w:numPr>
-                <w:ilvl w:val="0"/>
-                <w:numId w:val="2"/>
-              </w:numPr>
-              <w:cnfStyle w:val="000000000000" w:firstRow="0" w:lastRow="0" w:firstColumn="0" w:lastColumn="0" w:oddVBand="0" w:evenVBand="0" w:oddHBand="0" w:evenHBand="0" w:firstRowFirstColumn="0" w:firstRowLastColumn="0" w:lastRowFirstColumn="0" w:lastRowLastColumn="0"/>
-            </w:pPr>
-            <w:r>
-              <w:lastRenderedPageBreak/>
-              <w:t>Complex_Valid_8 (Transition)</w:t>
-            </w:r>
-          </w:p>
-          <w:p>
-            <w:pPr>
-              <w:pStyle w:val="ListParagraph"/>
-              <w:numPr>
-                <w:ilvl w:val="0"/>
-                <w:numId w:val="2"/>
-              </w:numPr>
-              <w:cnfStyle w:val="000000000000" w:firstRow="0" w:lastRow="0" w:firstColumn="0" w:lastColumn="0" w:oddVBand="0" w:evenVBand="0" w:oddHBand="0" w:evenHBand="0" w:firstRowFirstColumn="0" w:firstRowLastColumn="0" w:lastRowFirstColumn="0" w:lastRowLastColumn="0"/>
-            </w:pPr>
-            <w:r>
-              <w:t>Constrained_List_Valid_11 (state)</w:t>
-            </w:r>
-          </w:p>
-          <w:p>
-            <w:pPr>
-              <w:pStyle w:val="ListParagraph"/>
-              <w:numPr>
-                <w:ilvl w:val="0"/>
-                <w:numId w:val="2"/>
-              </w:numPr>
-              <w:cnfStyle w:val="000000000000" w:firstRow="0" w:lastRow="0" w:firstColumn="0" w:lastColumn="0" w:oddVBand="0" w:evenVBand="0" w:oddHBand="0" w:evenHBand="0" w:firstRowFirstColumn="0" w:firstRowLastColumn="0" w:lastRowFirstColumn="0" w:lastRowLastColumn="0"/>
-            </w:pPr>
-            <w:r>
-              <w:t>ConstrainedRecord_Valid_</w:t>
-            </w:r>
-            <w:r>
-              <w:t>6 (state)</w:t>
-            </w:r>
-          </w:p>
-          <w:p>
-            <w:pPr>
-              <w:pStyle w:val="ListParagraph"/>
-              <w:numPr>
-                <w:ilvl w:val="0"/>
-                <w:numId w:val="2"/>
-              </w:numPr>
-              <w:cnfStyle w:val="000000000000" w:firstRow="0" w:lastRow="0" w:firstColumn="0" w:lastColumn="0" w:oddVBand="0" w:evenVBand="0" w:oddHBand="0" w:evenHBand="0" w:firstRowFirstColumn="0" w:firstRowLastColumn="0" w:lastRowFirstColumn="0" w:lastRowLastColumn="0"/>
-            </w:pPr>
-            <w:r>
-              <w:lastRenderedPageBreak/>
-              <w:t>RecordDefine_Valid_1</w:t>
-            </w:r>
-            <w:r>
-              <w:t>, 3 (Point)</w:t>
-            </w:r>
-          </w:p>
-          <w:p>
-            <w:pPr>
-              <w:pStyle w:val="ListParagraph"/>
-              <w:numPr>
-                <w:ilvl w:val="0"/>
-                <w:numId w:val="2"/>
-              </w:numPr>
-              <w:cnfStyle w:val="000000000000" w:firstRow="0" w:lastRow="0" w:firstColumn="0" w:lastColumn="0" w:oddVBand="0" w:evenVBand="0" w:oddHBand="0" w:evenHBand="0" w:firstRowFirstColumn="0" w:firstRowLastColumn="0" w:lastRowFirstColumn="0" w:lastRowLastColumn="0"/>
-            </w:pPr>
-            <w:r>
-              <w:t>Record_Valid_5</w:t>
-            </w:r>
-            <w:r>
-              <w:t xml:space="preserve"> (Card)</w:t>
-            </w:r>
-          </w:p>
-          <w:p>
-            <w:pPr>
-              <w:pStyle w:val="ListParagraph"/>
-              <w:numPr>
-                <w:ilvl w:val="0"/>
-                <w:numId w:val="2"/>
-              </w:numPr>
-              <w:cnfStyle w:val="000000000000" w:firstRow="0" w:lastRow="0" w:firstColumn="0" w:lastColumn="0" w:oddVBand="0" w:evenVBand="0" w:oddHBand="0" w:evenHBand="0" w:firstRowFirstColumn="0" w:firstRowLastColumn="0" w:lastRowFirstColumn="0" w:lastRowLastColumn="0"/>
-            </w:pPr>
-            <w:r>
               <w:t>RecursiveType_Valid_17</w:t>
             </w:r>
             <w:r>
@@ -1152,6 +1145,598 @@
         </w:tc>
       </w:tr>
     </w:tbl>
+    <w:p/>
+    <w:p>
+      <w:pPr>
+        <w:pStyle w:val="Heading1"/>
+      </w:pPr>
+      <w:r>
+        <w:t xml:space="preserve">Whiley </w:t>
+      </w:r>
+      <w:r>
+        <w:t>Inv</w:t>
+      </w:r>
+      <w:r>
+        <w:t xml:space="preserve">alid Test </w:t>
+      </w:r>
+      <w:r>
+        <w:t>R</w:t>
+      </w:r>
+      <w:r>
+        <w:t>esults</w:t>
+      </w:r>
+    </w:p>
+    <w:p>
+      <w:r>
+        <w:t>Problem with DoWhile_Invalid_4 stuck in infinite loop</w:t>
+      </w:r>
+    </w:p>
+    <w:tbl>
+      <w:tblPr>
+        <w:tblStyle w:val="GridTable4-Accent1"/>
+        <w:tblW w:w="0" w:type="auto"/>
+        <w:tblLook w:val="04A0" w:firstRow="1" w:lastRow="0" w:firstColumn="1" w:lastColumn="0" w:noHBand="0" w:noVBand="1"/>
+      </w:tblPr>
+      <w:tblGrid>
+        <w:gridCol w:w="3256"/>
+        <w:gridCol w:w="5760"/>
+      </w:tblGrid>
+      <w:tr>
+        <w:trPr>
+          <w:cnfStyle w:val="100000000000" w:firstRow="1" w:lastRow="0" w:firstColumn="0" w:lastColumn="0" w:oddVBand="0" w:evenVBand="0" w:oddHBand="0" w:evenHBand="0" w:firstRowFirstColumn="0" w:firstRowLastColumn="0" w:lastRowFirstColumn="0" w:lastRowLastColumn="0"/>
+        </w:trPr>
+        <w:tc>
+          <w:tcPr>
+            <w:cnfStyle w:val="001000000000" w:firstRow="0" w:lastRow="0" w:firstColumn="1" w:lastColumn="0" w:oddVBand="0" w:evenVBand="0" w:oddHBand="0" w:evenHBand="0" w:firstRowFirstColumn="0" w:firstRowLastColumn="0" w:lastRowFirstColumn="0" w:lastRowLastColumn="0"/>
+            <w:tcW w:w="3256" w:type="dxa"/>
+          </w:tcPr>
+          <w:p>
+            <w:r>
+              <w:t>Reason</w:t>
+            </w:r>
+          </w:p>
+        </w:tc>
+        <w:tc>
+          <w:tcPr>
+            <w:tcW w:w="5760" w:type="dxa"/>
+          </w:tcPr>
+          <w:p>
+            <w:pPr>
+              <w:cnfStyle w:val="100000000000" w:firstRow="1" w:lastRow="0" w:firstColumn="0" w:lastColumn="0" w:oddVBand="0" w:evenVBand="0" w:oddHBand="0" w:evenHBand="0" w:firstRowFirstColumn="0" w:firstRowLastColumn="0" w:lastRowFirstColumn="0" w:lastRowLastColumn="0"/>
+            </w:pPr>
+            <w:r>
+              <w:t>Test</w:t>
+            </w:r>
+          </w:p>
+        </w:tc>
+      </w:tr>
+      <w:tr>
+        <w:trPr>
+          <w:cnfStyle w:val="000000100000" w:firstRow="0" w:lastRow="0" w:firstColumn="0" w:lastColumn="0" w:oddVBand="0" w:evenVBand="0" w:oddHBand="1" w:evenHBand="0" w:firstRowFirstColumn="0" w:firstRowLastColumn="0" w:lastRowFirstColumn="0" w:lastRowLastColumn="0"/>
+        </w:trPr>
+        <w:tc>
+          <w:tcPr>
+            <w:cnfStyle w:val="001000000000" w:firstRow="0" w:lastRow="0" w:firstColumn="1" w:lastColumn="0" w:oddVBand="0" w:evenVBand="0" w:oddHBand="0" w:evenHBand="0" w:firstRowFirstColumn="0" w:firstRowLastColumn="0" w:lastRowFirstColumn="0" w:lastRowLastColumn="0"/>
+            <w:tcW w:w="3256" w:type="dxa"/>
+          </w:tcPr>
+          <w:p>
+            <w:r>
+              <w:t>Export method only</w:t>
+            </w:r>
+          </w:p>
+        </w:tc>
+        <w:tc>
+          <w:tcPr>
+            <w:tcW w:w="5760" w:type="dxa"/>
+          </w:tcPr>
+          <w:p>
+            <w:pPr>
+              <w:pStyle w:val="ListParagraph"/>
+              <w:numPr>
+                <w:ilvl w:val="0"/>
+                <w:numId w:val="2"/>
+              </w:numPr>
+              <w:cnfStyle w:val="000000100000" w:firstRow="0" w:lastRow="0" w:firstColumn="0" w:lastColumn="0" w:oddVBand="0" w:evenVBand="0" w:oddHBand="1" w:evenHBand="0" w:firstRowFirstColumn="0" w:firstRowLastColumn="0" w:lastRowFirstColumn="0" w:lastRowLastColumn="0"/>
+            </w:pPr>
+            <w:proofErr w:type="spellStart"/>
+            <w:r>
+              <w:t>ArrayAssign_Invalid</w:t>
+            </w:r>
+            <w:proofErr w:type="spellEnd"/>
+            <w:r>
+              <w:t xml:space="preserve"> 2, 3,  </w:t>
+            </w:r>
+          </w:p>
+          <w:p>
+            <w:pPr>
+              <w:pStyle w:val="ListParagraph"/>
+              <w:numPr>
+                <w:ilvl w:val="0"/>
+                <w:numId w:val="2"/>
+              </w:numPr>
+              <w:cnfStyle w:val="000000100000" w:firstRow="0" w:lastRow="0" w:firstColumn="0" w:lastColumn="0" w:oddVBand="0" w:evenVBand="0" w:oddHBand="1" w:evenHBand="0" w:firstRowFirstColumn="0" w:firstRowLastColumn="0" w:lastRowFirstColumn="0" w:lastRowLastColumn="0"/>
+            </w:pPr>
+            <w:r>
+              <w:t>ArrayLength_Invalid_1</w:t>
+            </w:r>
+          </w:p>
+          <w:p>
+            <w:pPr>
+              <w:pStyle w:val="ListParagraph"/>
+              <w:numPr>
+                <w:ilvl w:val="0"/>
+                <w:numId w:val="2"/>
+              </w:numPr>
+              <w:cnfStyle w:val="000000100000" w:firstRow="0" w:lastRow="0" w:firstColumn="0" w:lastColumn="0" w:oddVBand="0" w:evenVBand="0" w:oddHBand="1" w:evenHBand="0" w:firstRowFirstColumn="0" w:firstRowLastColumn="0" w:lastRowFirstColumn="0" w:lastRowLastColumn="0"/>
+            </w:pPr>
+            <w:r>
+              <w:t>Lifetime_Lambda_Invalid_3</w:t>
+            </w:r>
+            <w:r>
+              <w:t>, 5, 6</w:t>
+            </w:r>
+          </w:p>
+          <w:p>
+            <w:pPr>
+              <w:pStyle w:val="ListParagraph"/>
+              <w:numPr>
+                <w:ilvl w:val="0"/>
+                <w:numId w:val="2"/>
+              </w:numPr>
+              <w:cnfStyle w:val="000000100000" w:firstRow="0" w:lastRow="0" w:firstColumn="0" w:lastColumn="0" w:oddVBand="0" w:evenVBand="0" w:oddHBand="1" w:evenHBand="0" w:firstRowFirstColumn="0" w:firstRowLastColumn="0" w:lastRowFirstColumn="0" w:lastRowLastColumn="0"/>
+            </w:pPr>
+            <w:r>
+              <w:t>Subtype_Invalid_4</w:t>
+            </w:r>
+            <w:r>
+              <w:t xml:space="preserve"> (technically is ok as it removes the invalid input during test gen)</w:t>
+            </w:r>
+          </w:p>
+          <w:p>
+            <w:pPr>
+              <w:pStyle w:val="ListParagraph"/>
+              <w:numPr>
+                <w:ilvl w:val="0"/>
+                <w:numId w:val="2"/>
+              </w:numPr>
+              <w:cnfStyle w:val="000000100000" w:firstRow="0" w:lastRow="0" w:firstColumn="0" w:lastColumn="0" w:oddVBand="0" w:evenVBand="0" w:oddHBand="1" w:evenHBand="0" w:firstRowFirstColumn="0" w:firstRowLastColumn="0" w:lastRowFirstColumn="0" w:lastRowLastColumn="0"/>
+            </w:pPr>
+            <w:r>
+              <w:t>TupleAssign_Invalid_1</w:t>
+            </w:r>
+            <w:r>
+              <w:t>, 3</w:t>
+            </w:r>
+          </w:p>
+          <w:p>
+            <w:pPr>
+              <w:pStyle w:val="ListParagraph"/>
+              <w:numPr>
+                <w:ilvl w:val="0"/>
+                <w:numId w:val="2"/>
+              </w:numPr>
+              <w:cnfStyle w:val="000000100000" w:firstRow="0" w:lastRow="0" w:firstColumn="0" w:lastColumn="0" w:oddVBand="0" w:evenVBand="0" w:oddHBand="1" w:evenHBand="0" w:firstRowFirstColumn="0" w:firstRowLastColumn="0" w:lastRowFirstColumn="0" w:lastRowLastColumn="0"/>
+            </w:pPr>
+            <w:r>
+              <w:t>TupleAssign_Invalid_</w:t>
+            </w:r>
+            <w:r>
+              <w:t>2 (technically ok as it removes invalid inputs during test gen)</w:t>
+            </w:r>
+          </w:p>
+          <w:p>
+            <w:pPr>
+              <w:pStyle w:val="ListParagraph"/>
+              <w:numPr>
+                <w:ilvl w:val="0"/>
+                <w:numId w:val="2"/>
+              </w:numPr>
+              <w:cnfStyle w:val="000000100000" w:firstRow="0" w:lastRow="0" w:firstColumn="0" w:lastColumn="0" w:oddVBand="0" w:evenVBand="0" w:oddHBand="1" w:evenHBand="0" w:firstRowFirstColumn="0" w:firstRowLastColumn="0" w:lastRowFirstColumn="0" w:lastRowLastColumn="0"/>
+            </w:pPr>
+            <w:r>
+              <w:t>UnionType_Invalid_10</w:t>
+            </w:r>
+            <w:r>
+              <w:t xml:space="preserve"> (technically ok as it removes invalid inputs during test gen)</w:t>
+            </w:r>
+          </w:p>
+        </w:tc>
+      </w:tr>
+      <w:tr>
+        <w:tc>
+          <w:tcPr>
+            <w:cnfStyle w:val="001000000000" w:firstRow="0" w:lastRow="0" w:firstColumn="1" w:lastColumn="0" w:oddVBand="0" w:evenVBand="0" w:oddHBand="0" w:evenHBand="0" w:firstRowFirstColumn="0" w:firstRowLastColumn="0" w:lastRowFirstColumn="0" w:lastRowLastColumn="0"/>
+            <w:tcW w:w="3256" w:type="dxa"/>
+          </w:tcPr>
+          <w:p>
+            <w:r>
+              <w:t>No function specificatio</w:t>
+            </w:r>
+            <w:bookmarkStart w:id="0" w:name="_GoBack"/>
+            <w:bookmarkEnd w:id="0"/>
+            <w:r>
+              <w:t>ns</w:t>
+            </w:r>
+          </w:p>
+        </w:tc>
+        <w:tc>
+          <w:tcPr>
+            <w:tcW w:w="5760" w:type="dxa"/>
+          </w:tcPr>
+          <w:p>
+            <w:pPr>
+              <w:pStyle w:val="ListParagraph"/>
+              <w:numPr>
+                <w:ilvl w:val="0"/>
+                <w:numId w:val="2"/>
+              </w:numPr>
+              <w:cnfStyle w:val="000000000000" w:firstRow="0" w:lastRow="0" w:firstColumn="0" w:lastColumn="0" w:oddVBand="0" w:evenVBand="0" w:oddHBand="0" w:evenHBand="0" w:firstRowFirstColumn="0" w:firstRowLastColumn="0" w:lastRowFirstColumn="0" w:lastRowLastColumn="0"/>
+            </w:pPr>
+            <w:r>
+              <w:t>Export_Invalid_1</w:t>
+            </w:r>
+          </w:p>
+          <w:p>
+            <w:pPr>
+              <w:pStyle w:val="ListParagraph"/>
+              <w:numPr>
+                <w:ilvl w:val="0"/>
+                <w:numId w:val="2"/>
+              </w:numPr>
+              <w:cnfStyle w:val="000000000000" w:firstRow="0" w:lastRow="0" w:firstColumn="0" w:lastColumn="0" w:oddVBand="0" w:evenVBand="0" w:oddHBand="0" w:evenHBand="0" w:firstRowFirstColumn="0" w:firstRowLastColumn="0" w:lastRowFirstColumn="0" w:lastRowLastColumn="0"/>
+            </w:pPr>
+            <w:r>
+              <w:t>Function_Invalid_2</w:t>
+            </w:r>
+          </w:p>
+        </w:tc>
+      </w:tr>
+      <w:tr>
+        <w:trPr>
+          <w:cnfStyle w:val="000000100000" w:firstRow="0" w:lastRow="0" w:firstColumn="0" w:lastColumn="0" w:oddVBand="0" w:evenVBand="0" w:oddHBand="1" w:evenHBand="0" w:firstRowFirstColumn="0" w:firstRowLastColumn="0" w:lastRowFirstColumn="0" w:lastRowLastColumn="0"/>
+        </w:trPr>
+        <w:tc>
+          <w:tcPr>
+            <w:cnfStyle w:val="001000000000" w:firstRow="0" w:lastRow="0" w:firstColumn="1" w:lastColumn="0" w:oddVBand="0" w:evenVBand="0" w:oddHBand="0" w:evenHBand="0" w:firstRowFirstColumn="0" w:firstRowLastColumn="0" w:lastRowFirstColumn="0" w:lastRowLastColumn="0"/>
+            <w:tcW w:w="3256" w:type="dxa"/>
+          </w:tcPr>
+          <w:p>
+            <w:r>
+              <w:t>Loop invariant</w:t>
+            </w:r>
+            <w:r>
+              <w:t>/error</w:t>
+            </w:r>
+            <w:r>
+              <w:t xml:space="preserve"> ignored when running</w:t>
+            </w:r>
+          </w:p>
+        </w:tc>
+        <w:tc>
+          <w:tcPr>
+            <w:tcW w:w="5760" w:type="dxa"/>
+          </w:tcPr>
+          <w:p>
+            <w:pPr>
+              <w:pStyle w:val="ListParagraph"/>
+              <w:numPr>
+                <w:ilvl w:val="0"/>
+                <w:numId w:val="5"/>
+              </w:numPr>
+              <w:cnfStyle w:val="000000100000" w:firstRow="0" w:lastRow="0" w:firstColumn="0" w:lastColumn="0" w:oddVBand="0" w:evenVBand="0" w:oddHBand="1" w:evenHBand="0" w:firstRowFirstColumn="0" w:firstRowLastColumn="0" w:lastRowFirstColumn="0" w:lastRowLastColumn="0"/>
+            </w:pPr>
+            <w:r>
+              <w:t>DoWhile_Invalid_6</w:t>
+            </w:r>
+            <w:r>
+              <w:t>, 8</w:t>
+            </w:r>
+          </w:p>
+          <w:p>
+            <w:pPr>
+              <w:pStyle w:val="ListParagraph"/>
+              <w:numPr>
+                <w:ilvl w:val="0"/>
+                <w:numId w:val="5"/>
+              </w:numPr>
+              <w:cnfStyle w:val="000000100000" w:firstRow="0" w:lastRow="0" w:firstColumn="0" w:lastColumn="0" w:oddVBand="0" w:evenVBand="0" w:oddHBand="1" w:evenHBand="0" w:firstRowFirstColumn="0" w:firstRowLastColumn="0" w:lastRowFirstColumn="0" w:lastRowLastColumn="0"/>
+            </w:pPr>
+            <w:r>
+              <w:t>While_Invalid_11</w:t>
+            </w:r>
+          </w:p>
+          <w:p>
+            <w:pPr>
+              <w:pStyle w:val="ListParagraph"/>
+              <w:numPr>
+                <w:ilvl w:val="0"/>
+                <w:numId w:val="5"/>
+              </w:numPr>
+              <w:cnfStyle w:val="000000100000" w:firstRow="0" w:lastRow="0" w:firstColumn="0" w:lastColumn="0" w:oddVBand="0" w:evenVBand="0" w:oddHBand="1" w:evenHBand="0" w:firstRowFirstColumn="0" w:firstRowLastColumn="0" w:lastRowFirstColumn="0" w:lastRowLastColumn="0"/>
+            </w:pPr>
+            <w:r>
+              <w:t>While_Invalid_7</w:t>
+            </w:r>
+            <w:r>
+              <w:t xml:space="preserve"> (technically correct as it still works correctly)</w:t>
+            </w:r>
+          </w:p>
+        </w:tc>
+      </w:tr>
+      <w:tr>
+        <w:tc>
+          <w:tcPr>
+            <w:cnfStyle w:val="001000000000" w:firstRow="0" w:lastRow="0" w:firstColumn="1" w:lastColumn="0" w:oddVBand="0" w:evenVBand="0" w:oddHBand="0" w:evenHBand="0" w:firstRowFirstColumn="0" w:firstRowLastColumn="0" w:lastRowFirstColumn="0" w:lastRowLastColumn="0"/>
+            <w:tcW w:w="3256" w:type="dxa"/>
+          </w:tcPr>
+          <w:p>
+            <w:r>
+              <w:t xml:space="preserve">Assert/Assume ignored </w:t>
+            </w:r>
+            <w:r>
+              <w:t>when running</w:t>
+            </w:r>
+          </w:p>
+        </w:tc>
+        <w:tc>
+          <w:tcPr>
+            <w:tcW w:w="5760" w:type="dxa"/>
+          </w:tcPr>
+          <w:p>
+            <w:pPr>
+              <w:pStyle w:val="ListParagraph"/>
+              <w:numPr>
+                <w:ilvl w:val="0"/>
+                <w:numId w:val="3"/>
+              </w:numPr>
+              <w:cnfStyle w:val="000000000000" w:firstRow="0" w:lastRow="0" w:firstColumn="0" w:lastColumn="0" w:oddVBand="0" w:evenVBand="0" w:oddHBand="0" w:evenHBand="0" w:firstRowFirstColumn="0" w:firstRowLastColumn="0" w:lastRowFirstColumn="0" w:lastRowLastColumn="0"/>
+            </w:pPr>
+            <w:r>
+              <w:t>ArrayLength_Invalid_2</w:t>
+            </w:r>
+          </w:p>
+        </w:tc>
+      </w:tr>
+      <w:tr>
+        <w:trPr>
+          <w:cnfStyle w:val="000000100000" w:firstRow="0" w:lastRow="0" w:firstColumn="0" w:lastColumn="0" w:oddVBand="0" w:evenVBand="0" w:oddHBand="1" w:evenHBand="0" w:firstRowFirstColumn="0" w:firstRowLastColumn="0" w:lastRowFirstColumn="0" w:lastRowLastColumn="0"/>
+        </w:trPr>
+        <w:tc>
+          <w:tcPr>
+            <w:cnfStyle w:val="001000000000" w:firstRow="0" w:lastRow="0" w:firstColumn="1" w:lastColumn="0" w:oddVBand="0" w:evenVBand="0" w:oddHBand="0" w:evenHBand="0" w:firstRowFirstColumn="0" w:firstRowLastColumn="0" w:lastRowFirstColumn="0" w:lastRowLastColumn="0"/>
+            <w:tcW w:w="3256" w:type="dxa"/>
+          </w:tcPr>
+          <w:p>
+            <w:proofErr w:type="spellStart"/>
+            <w:r>
+              <w:t>ArrayIndexOutOfBounds</w:t>
+            </w:r>
+            <w:proofErr w:type="spellEnd"/>
+            <w:r>
+              <w:t xml:space="preserve"> is good?</w:t>
+            </w:r>
+          </w:p>
+        </w:tc>
+        <w:tc>
+          <w:tcPr>
+            <w:tcW w:w="5760" w:type="dxa"/>
+          </w:tcPr>
+          <w:p>
+            <w:pPr>
+              <w:pStyle w:val="ListParagraph"/>
+              <w:numPr>
+                <w:ilvl w:val="0"/>
+                <w:numId w:val="3"/>
+              </w:numPr>
+              <w:cnfStyle w:val="000000100000" w:firstRow="0" w:lastRow="0" w:firstColumn="0" w:lastColumn="0" w:oddVBand="0" w:evenVBand="0" w:oddHBand="1" w:evenHBand="0" w:firstRowFirstColumn="0" w:firstRowLastColumn="0" w:lastRowFirstColumn="0" w:lastRowLastColumn="0"/>
+            </w:pPr>
+            <w:r>
+              <w:t>ArrayUpdate_Invalid_1</w:t>
+            </w:r>
+          </w:p>
+          <w:p>
+            <w:pPr>
+              <w:pStyle w:val="ListParagraph"/>
+              <w:numPr>
+                <w:ilvl w:val="0"/>
+                <w:numId w:val="3"/>
+              </w:numPr>
+              <w:cnfStyle w:val="000000100000" w:firstRow="0" w:lastRow="0" w:firstColumn="0" w:lastColumn="0" w:oddVBand="0" w:evenVBand="0" w:oddHBand="1" w:evenHBand="0" w:firstRowFirstColumn="0" w:firstRowLastColumn="0" w:lastRowFirstColumn="0" w:lastRowLastColumn="0"/>
+            </w:pPr>
+            <w:r>
+              <w:t>While_Invalid_10</w:t>
+            </w:r>
+          </w:p>
+        </w:tc>
+      </w:tr>
+      <w:tr>
+        <w:tc>
+          <w:tcPr>
+            <w:cnfStyle w:val="001000000000" w:firstRow="0" w:lastRow="0" w:firstColumn="1" w:lastColumn="0" w:oddVBand="0" w:evenVBand="0" w:oddHBand="0" w:evenHBand="0" w:firstRowFirstColumn="0" w:firstRowLastColumn="0" w:lastRowFirstColumn="0" w:lastRowLastColumn="0"/>
+            <w:tcW w:w="3256" w:type="dxa"/>
+          </w:tcPr>
+          <w:p>
+            <w:proofErr w:type="spellStart"/>
+            <w:r>
+              <w:t>DivisionByZero</w:t>
+            </w:r>
+            <w:proofErr w:type="spellEnd"/>
+            <w:r>
+              <w:t xml:space="preserve"> is good?</w:t>
+            </w:r>
+          </w:p>
+        </w:tc>
+        <w:tc>
+          <w:tcPr>
+            <w:tcW w:w="5760" w:type="dxa"/>
+          </w:tcPr>
+          <w:p>
+            <w:pPr>
+              <w:pStyle w:val="ListParagraph"/>
+              <w:numPr>
+                <w:ilvl w:val="0"/>
+                <w:numId w:val="3"/>
+              </w:numPr>
+              <w:cnfStyle w:val="000000000000" w:firstRow="0" w:lastRow="0" w:firstColumn="0" w:lastColumn="0" w:oddVBand="0" w:evenVBand="0" w:oddHBand="0" w:evenHBand="0" w:firstRowFirstColumn="0" w:firstRowLastColumn="0" w:lastRowFirstColumn="0" w:lastRowLastColumn="0"/>
+            </w:pPr>
+            <w:r>
+              <w:t>Remainder_Invalid_1</w:t>
+            </w:r>
+          </w:p>
+        </w:tc>
+      </w:tr>
+      <w:tr>
+        <w:trPr>
+          <w:cnfStyle w:val="000000100000" w:firstRow="0" w:lastRow="0" w:firstColumn="0" w:lastColumn="0" w:oddVBand="0" w:evenVBand="0" w:oddHBand="1" w:evenHBand="0" w:firstRowFirstColumn="0" w:firstRowLastColumn="0" w:lastRowFirstColumn="0" w:lastRowLastColumn="0"/>
+        </w:trPr>
+        <w:tc>
+          <w:tcPr>
+            <w:cnfStyle w:val="001000000000" w:firstRow="0" w:lastRow="0" w:firstColumn="1" w:lastColumn="0" w:oddVBand="0" w:evenVBand="0" w:oddHBand="0" w:evenHBand="0" w:firstRowFirstColumn="0" w:firstRowLastColumn="0" w:lastRowFirstColumn="0" w:lastRowLastColumn="0"/>
+            <w:tcW w:w="3256" w:type="dxa"/>
+          </w:tcPr>
+          <w:p>
+            <w:pPr>
+              <w:rPr>
+                <w:b w:val="0"/>
+                <w:bCs w:val="0"/>
+              </w:rPr>
+            </w:pPr>
+            <w:r>
+              <w:t>Invalid test didn’t pass as it was within limit</w:t>
+            </w:r>
+            <w:r>
+              <w:t xml:space="preserve"> </w:t>
+            </w:r>
+          </w:p>
+          <w:p>
+            <w:pPr>
+              <w:rPr>
+                <w:b w:val="0"/>
+                <w:bCs w:val="0"/>
+              </w:rPr>
+            </w:pPr>
+          </w:p>
+          <w:p>
+            <w:r>
+              <w:t>Just need to tweak limits</w:t>
+            </w:r>
+            <w:r>
+              <w:t xml:space="preserve"> to get these tests to pass</w:t>
+            </w:r>
+          </w:p>
+        </w:tc>
+        <w:tc>
+          <w:tcPr>
+            <w:tcW w:w="5760" w:type="dxa"/>
+          </w:tcPr>
+          <w:p>
+            <w:pPr>
+              <w:pStyle w:val="ListParagraph"/>
+              <w:numPr>
+                <w:ilvl w:val="0"/>
+                <w:numId w:val="3"/>
+              </w:numPr>
+              <w:cnfStyle w:val="000000100000" w:firstRow="0" w:lastRow="0" w:firstColumn="0" w:lastColumn="0" w:oddVBand="0" w:evenVBand="0" w:oddHBand="1" w:evenHBand="0" w:firstRowFirstColumn="0" w:firstRowLastColumn="0" w:lastRowFirstColumn="0" w:lastRowLastColumn="0"/>
+            </w:pPr>
+            <w:r>
+              <w:t>ConstrainedArray_Invalid_2</w:t>
+            </w:r>
+            <w:r>
+              <w:t xml:space="preserve"> (Need int &gt; 127)</w:t>
+            </w:r>
+          </w:p>
+          <w:p>
+            <w:pPr>
+              <w:pStyle w:val="ListParagraph"/>
+              <w:numPr>
+                <w:ilvl w:val="0"/>
+                <w:numId w:val="3"/>
+              </w:numPr>
+              <w:cnfStyle w:val="000000100000" w:firstRow="0" w:lastRow="0" w:firstColumn="0" w:lastColumn="0" w:oddVBand="0" w:evenVBand="0" w:oddHBand="1" w:evenHBand="0" w:firstRowFirstColumn="0" w:firstRowLastColumn="0" w:lastRowFirstColumn="0" w:lastRowLastColumn="0"/>
+            </w:pPr>
+            <w:r>
+              <w:t>ConstrainedInt_Invalid_5</w:t>
+            </w:r>
+            <w:r>
+              <w:t xml:space="preserve"> (Need int &gt; 9)</w:t>
+            </w:r>
+          </w:p>
+        </w:tc>
+      </w:tr>
+      <w:tr>
+        <w:tc>
+          <w:tcPr>
+            <w:cnfStyle w:val="001000000000" w:firstRow="0" w:lastRow="0" w:firstColumn="1" w:lastColumn="0" w:oddVBand="0" w:evenVBand="0" w:oddHBand="0" w:evenHBand="0" w:firstRowFirstColumn="0" w:firstRowLastColumn="0" w:lastRowFirstColumn="0" w:lastRowLastColumn="0"/>
+            <w:tcW w:w="3256" w:type="dxa"/>
+          </w:tcPr>
+          <w:p>
+            <w:r>
+              <w:t>Property invariants aren’t checked</w:t>
+            </w:r>
+          </w:p>
+        </w:tc>
+        <w:tc>
+          <w:tcPr>
+            <w:tcW w:w="5760" w:type="dxa"/>
+          </w:tcPr>
+          <w:p>
+            <w:pPr>
+              <w:pStyle w:val="ListParagraph"/>
+              <w:numPr>
+                <w:ilvl w:val="0"/>
+                <w:numId w:val="3"/>
+              </w:numPr>
+              <w:cnfStyle w:val="000000000000" w:firstRow="0" w:lastRow="0" w:firstColumn="0" w:lastColumn="0" w:oddVBand="0" w:evenVBand="0" w:oddHBand="0" w:evenHBand="0" w:firstRowFirstColumn="0" w:firstRowLastColumn="0" w:lastRowFirstColumn="0" w:lastRowLastColumn="0"/>
+            </w:pPr>
+            <w:r>
+              <w:t>Property_Invalid_2</w:t>
+            </w:r>
+            <w:r>
+              <w:t>, 3</w:t>
+            </w:r>
+            <w:r>
+              <w:t>, 4, 8</w:t>
+            </w:r>
+          </w:p>
+        </w:tc>
+      </w:tr>
+      <w:tr>
+        <w:trPr>
+          <w:cnfStyle w:val="000000100000" w:firstRow="0" w:lastRow="0" w:firstColumn="0" w:lastColumn="0" w:oddVBand="0" w:evenVBand="0" w:oddHBand="1" w:evenHBand="0" w:firstRowFirstColumn="0" w:firstRowLastColumn="0" w:lastRowFirstColumn="0" w:lastRowLastColumn="0"/>
+        </w:trPr>
+        <w:tc>
+          <w:tcPr>
+            <w:cnfStyle w:val="001000000000" w:firstRow="0" w:lastRow="0" w:firstColumn="1" w:lastColumn="0" w:oddVBand="0" w:evenVBand="0" w:oddHBand="0" w:evenHBand="0" w:firstRowFirstColumn="0" w:firstRowLastColumn="0" w:lastRowFirstColumn="0" w:lastRowLastColumn="0"/>
+            <w:tcW w:w="3256" w:type="dxa"/>
+          </w:tcPr>
+          <w:p>
+            <w:r>
+              <w:t>No function/method to test</w:t>
+            </w:r>
+          </w:p>
+        </w:tc>
+        <w:tc>
+          <w:tcPr>
+            <w:tcW w:w="5760" w:type="dxa"/>
+          </w:tcPr>
+          <w:p>
+            <w:pPr>
+              <w:pStyle w:val="ListParagraph"/>
+              <w:numPr>
+                <w:ilvl w:val="0"/>
+                <w:numId w:val="3"/>
+              </w:numPr>
+              <w:cnfStyle w:val="000000100000" w:firstRow="0" w:lastRow="0" w:firstColumn="0" w:lastColumn="0" w:oddVBand="0" w:evenVBand="0" w:oddHBand="1" w:evenHBand="0" w:firstRowFirstColumn="0" w:firstRowLastColumn="0" w:lastRowFirstColumn="0" w:lastRowLastColumn="0"/>
+            </w:pPr>
+            <w:r>
+              <w:t>StaticVar_Invalid_5</w:t>
+            </w:r>
+          </w:p>
+        </w:tc>
+      </w:tr>
+    </w:tbl>
+    <w:p/>
+    <w:p/>
     <w:p/>
     <w:sectPr>
       <w:pgSz w:w="11906" w:h="16838"/>
@@ -1218,7 +1803,7 @@
   <w:abstractNum w:abstractNumId="0" w15:restartNumberingAfterBreak="0">
     <w:nsid w:val="176B277D"/>
     <w:multiLevelType w:val="hybridMultilevel"/>
-    <w:tmpl w:val="6E8C497A"/>
+    <w:tmpl w:val="DF02D474"/>
     <w:lvl w:ilvl="0" w:tplc="14090001">
       <w:start w:val="1"/>
       <w:numFmt w:val="bullet"/>
@@ -1329,6 +1914,119 @@
     </w:lvl>
   </w:abstractNum>
   <w:abstractNum w:abstractNumId="1" w15:restartNumberingAfterBreak="0">
+    <w:nsid w:val="1CAB0959"/>
+    <w:multiLevelType w:val="hybridMultilevel"/>
+    <w:tmpl w:val="A9B62E9C"/>
+    <w:lvl w:ilvl="0" w:tplc="14090001">
+      <w:start w:val="1"/>
+      <w:numFmt w:val="bullet"/>
+      <w:lvlText w:val=""/>
+      <w:lvlJc w:val="left"/>
+      <w:pPr>
+        <w:ind w:left="1440" w:hanging="360"/>
+      </w:pPr>
+      <w:rPr>
+        <w:rFonts w:ascii="Symbol" w:hAnsi="Symbol" w:hint="default"/>
+      </w:rPr>
+    </w:lvl>
+    <w:lvl w:ilvl="1" w:tplc="14090003" w:tentative="1">
+      <w:start w:val="1"/>
+      <w:numFmt w:val="bullet"/>
+      <w:lvlText w:val="o"/>
+      <w:lvlJc w:val="left"/>
+      <w:pPr>
+        <w:ind w:left="2160" w:hanging="360"/>
+      </w:pPr>
+      <w:rPr>
+        <w:rFonts w:ascii="Courier New" w:hAnsi="Courier New" w:cs="Courier New" w:hint="default"/>
+      </w:rPr>
+    </w:lvl>
+    <w:lvl w:ilvl="2" w:tplc="14090005" w:tentative="1">
+      <w:start w:val="1"/>
+      <w:numFmt w:val="bullet"/>
+      <w:lvlText w:val=""/>
+      <w:lvlJc w:val="left"/>
+      <w:pPr>
+        <w:ind w:left="2880" w:hanging="360"/>
+      </w:pPr>
+      <w:rPr>
+        <w:rFonts w:ascii="Wingdings" w:hAnsi="Wingdings" w:hint="default"/>
+      </w:rPr>
+    </w:lvl>
+    <w:lvl w:ilvl="3" w:tplc="14090001" w:tentative="1">
+      <w:start w:val="1"/>
+      <w:numFmt w:val="bullet"/>
+      <w:lvlText w:val=""/>
+      <w:lvlJc w:val="left"/>
+      <w:pPr>
+        <w:ind w:left="3600" w:hanging="360"/>
+      </w:pPr>
+      <w:rPr>
+        <w:rFonts w:ascii="Symbol" w:hAnsi="Symbol" w:hint="default"/>
+      </w:rPr>
+    </w:lvl>
+    <w:lvl w:ilvl="4" w:tplc="14090003" w:tentative="1">
+      <w:start w:val="1"/>
+      <w:numFmt w:val="bullet"/>
+      <w:lvlText w:val="o"/>
+      <w:lvlJc w:val="left"/>
+      <w:pPr>
+        <w:ind w:left="4320" w:hanging="360"/>
+      </w:pPr>
+      <w:rPr>
+        <w:rFonts w:ascii="Courier New" w:hAnsi="Courier New" w:cs="Courier New" w:hint="default"/>
+      </w:rPr>
+    </w:lvl>
+    <w:lvl w:ilvl="5" w:tplc="14090005" w:tentative="1">
+      <w:start w:val="1"/>
+      <w:numFmt w:val="bullet"/>
+      <w:lvlText w:val=""/>
+      <w:lvlJc w:val="left"/>
+      <w:pPr>
+        <w:ind w:left="5040" w:hanging="360"/>
+      </w:pPr>
+      <w:rPr>
+        <w:rFonts w:ascii="Wingdings" w:hAnsi="Wingdings" w:hint="default"/>
+      </w:rPr>
+    </w:lvl>
+    <w:lvl w:ilvl="6" w:tplc="14090001" w:tentative="1">
+      <w:start w:val="1"/>
+      <w:numFmt w:val="bullet"/>
+      <w:lvlText w:val=""/>
+      <w:lvlJc w:val="left"/>
+      <w:pPr>
+        <w:ind w:left="5760" w:hanging="360"/>
+      </w:pPr>
+      <w:rPr>
+        <w:rFonts w:ascii="Symbol" w:hAnsi="Symbol" w:hint="default"/>
+      </w:rPr>
+    </w:lvl>
+    <w:lvl w:ilvl="7" w:tplc="14090003" w:tentative="1">
+      <w:start w:val="1"/>
+      <w:numFmt w:val="bullet"/>
+      <w:lvlText w:val="o"/>
+      <w:lvlJc w:val="left"/>
+      <w:pPr>
+        <w:ind w:left="6480" w:hanging="360"/>
+      </w:pPr>
+      <w:rPr>
+        <w:rFonts w:ascii="Courier New" w:hAnsi="Courier New" w:cs="Courier New" w:hint="default"/>
+      </w:rPr>
+    </w:lvl>
+    <w:lvl w:ilvl="8" w:tplc="14090005" w:tentative="1">
+      <w:start w:val="1"/>
+      <w:numFmt w:val="bullet"/>
+      <w:lvlText w:val=""/>
+      <w:lvlJc w:val="left"/>
+      <w:pPr>
+        <w:ind w:left="7200" w:hanging="360"/>
+      </w:pPr>
+      <w:rPr>
+        <w:rFonts w:ascii="Wingdings" w:hAnsi="Wingdings" w:hint="default"/>
+      </w:rPr>
+    </w:lvl>
+  </w:abstractNum>
+  <w:abstractNum w:abstractNumId="2" w15:restartNumberingAfterBreak="0">
     <w:nsid w:val="375C746C"/>
     <w:multiLevelType w:val="hybridMultilevel"/>
     <w:tmpl w:val="5DB6A0E0"/>
@@ -1441,11 +2139,246 @@
       </w:rPr>
     </w:lvl>
   </w:abstractNum>
+  <w:abstractNum w:abstractNumId="3" w15:restartNumberingAfterBreak="0">
+    <w:nsid w:val="55C3511E"/>
+    <w:multiLevelType w:val="hybridMultilevel"/>
+    <w:tmpl w:val="870ECAF8"/>
+    <w:lvl w:ilvl="0" w:tplc="14090001">
+      <w:start w:val="1"/>
+      <w:numFmt w:val="bullet"/>
+      <w:lvlText w:val=""/>
+      <w:lvlJc w:val="left"/>
+      <w:pPr>
+        <w:ind w:left="720" w:hanging="360"/>
+      </w:pPr>
+      <w:rPr>
+        <w:rFonts w:ascii="Symbol" w:hAnsi="Symbol" w:hint="default"/>
+      </w:rPr>
+    </w:lvl>
+    <w:lvl w:ilvl="1" w:tplc="14090003" w:tentative="1">
+      <w:start w:val="1"/>
+      <w:numFmt w:val="bullet"/>
+      <w:lvlText w:val="o"/>
+      <w:lvlJc w:val="left"/>
+      <w:pPr>
+        <w:ind w:left="1440" w:hanging="360"/>
+      </w:pPr>
+      <w:rPr>
+        <w:rFonts w:ascii="Courier New" w:hAnsi="Courier New" w:cs="Courier New" w:hint="default"/>
+      </w:rPr>
+    </w:lvl>
+    <w:lvl w:ilvl="2" w:tplc="14090005" w:tentative="1">
+      <w:start w:val="1"/>
+      <w:numFmt w:val="bullet"/>
+      <w:lvlText w:val=""/>
+      <w:lvlJc w:val="left"/>
+      <w:pPr>
+        <w:ind w:left="2160" w:hanging="360"/>
+      </w:pPr>
+      <w:rPr>
+        <w:rFonts w:ascii="Wingdings" w:hAnsi="Wingdings" w:hint="default"/>
+      </w:rPr>
+    </w:lvl>
+    <w:lvl w:ilvl="3" w:tplc="14090001" w:tentative="1">
+      <w:start w:val="1"/>
+      <w:numFmt w:val="bullet"/>
+      <w:lvlText w:val=""/>
+      <w:lvlJc w:val="left"/>
+      <w:pPr>
+        <w:ind w:left="2880" w:hanging="360"/>
+      </w:pPr>
+      <w:rPr>
+        <w:rFonts w:ascii="Symbol" w:hAnsi="Symbol" w:hint="default"/>
+      </w:rPr>
+    </w:lvl>
+    <w:lvl w:ilvl="4" w:tplc="14090003" w:tentative="1">
+      <w:start w:val="1"/>
+      <w:numFmt w:val="bullet"/>
+      <w:lvlText w:val="o"/>
+      <w:lvlJc w:val="left"/>
+      <w:pPr>
+        <w:ind w:left="3600" w:hanging="360"/>
+      </w:pPr>
+      <w:rPr>
+        <w:rFonts w:ascii="Courier New" w:hAnsi="Courier New" w:cs="Courier New" w:hint="default"/>
+      </w:rPr>
+    </w:lvl>
+    <w:lvl w:ilvl="5" w:tplc="14090005" w:tentative="1">
+      <w:start w:val="1"/>
+      <w:numFmt w:val="bullet"/>
+      <w:lvlText w:val=""/>
+      <w:lvlJc w:val="left"/>
+      <w:pPr>
+        <w:ind w:left="4320" w:hanging="360"/>
+      </w:pPr>
+      <w:rPr>
+        <w:rFonts w:ascii="Wingdings" w:hAnsi="Wingdings" w:hint="default"/>
+      </w:rPr>
+    </w:lvl>
+    <w:lvl w:ilvl="6" w:tplc="14090001" w:tentative="1">
+      <w:start w:val="1"/>
+      <w:numFmt w:val="bullet"/>
+      <w:lvlText w:val=""/>
+      <w:lvlJc w:val="left"/>
+      <w:pPr>
+        <w:ind w:left="5040" w:hanging="360"/>
+      </w:pPr>
+      <w:rPr>
+        <w:rFonts w:ascii="Symbol" w:hAnsi="Symbol" w:hint="default"/>
+      </w:rPr>
+    </w:lvl>
+    <w:lvl w:ilvl="7" w:tplc="14090003" w:tentative="1">
+      <w:start w:val="1"/>
+      <w:numFmt w:val="bullet"/>
+      <w:lvlText w:val="o"/>
+      <w:lvlJc w:val="left"/>
+      <w:pPr>
+        <w:ind w:left="5760" w:hanging="360"/>
+      </w:pPr>
+      <w:rPr>
+        <w:rFonts w:ascii="Courier New" w:hAnsi="Courier New" w:cs="Courier New" w:hint="default"/>
+      </w:rPr>
+    </w:lvl>
+    <w:lvl w:ilvl="8" w:tplc="14090005" w:tentative="1">
+      <w:start w:val="1"/>
+      <w:numFmt w:val="bullet"/>
+      <w:lvlText w:val=""/>
+      <w:lvlJc w:val="left"/>
+      <w:pPr>
+        <w:ind w:left="6480" w:hanging="360"/>
+      </w:pPr>
+      <w:rPr>
+        <w:rFonts w:ascii="Wingdings" w:hAnsi="Wingdings" w:hint="default"/>
+      </w:rPr>
+    </w:lvl>
+  </w:abstractNum>
+  <w:abstractNum w:abstractNumId="4" w15:restartNumberingAfterBreak="0">
+    <w:nsid w:val="787F63DC"/>
+    <w:multiLevelType w:val="hybridMultilevel"/>
+    <w:tmpl w:val="7CC4D660"/>
+    <w:lvl w:ilvl="0" w:tplc="14090001">
+      <w:start w:val="1"/>
+      <w:numFmt w:val="bullet"/>
+      <w:lvlText w:val=""/>
+      <w:lvlJc w:val="left"/>
+      <w:pPr>
+        <w:ind w:left="720" w:hanging="360"/>
+      </w:pPr>
+      <w:rPr>
+        <w:rFonts w:ascii="Symbol" w:hAnsi="Symbol" w:hint="default"/>
+      </w:rPr>
+    </w:lvl>
+    <w:lvl w:ilvl="1" w:tplc="14090003" w:tentative="1">
+      <w:start w:val="1"/>
+      <w:numFmt w:val="bullet"/>
+      <w:lvlText w:val="o"/>
+      <w:lvlJc w:val="left"/>
+      <w:pPr>
+        <w:ind w:left="1440" w:hanging="360"/>
+      </w:pPr>
+      <w:rPr>
+        <w:rFonts w:ascii="Courier New" w:hAnsi="Courier New" w:cs="Courier New" w:hint="default"/>
+      </w:rPr>
+    </w:lvl>
+    <w:lvl w:ilvl="2" w:tplc="14090005" w:tentative="1">
+      <w:start w:val="1"/>
+      <w:numFmt w:val="bullet"/>
+      <w:lvlText w:val=""/>
+      <w:lvlJc w:val="left"/>
+      <w:pPr>
+        <w:ind w:left="2160" w:hanging="360"/>
+      </w:pPr>
+      <w:rPr>
+        <w:rFonts w:ascii="Wingdings" w:hAnsi="Wingdings" w:hint="default"/>
+      </w:rPr>
+    </w:lvl>
+    <w:lvl w:ilvl="3" w:tplc="14090001" w:tentative="1">
+      <w:start w:val="1"/>
+      <w:numFmt w:val="bullet"/>
+      <w:lvlText w:val=""/>
+      <w:lvlJc w:val="left"/>
+      <w:pPr>
+        <w:ind w:left="2880" w:hanging="360"/>
+      </w:pPr>
+      <w:rPr>
+        <w:rFonts w:ascii="Symbol" w:hAnsi="Symbol" w:hint="default"/>
+      </w:rPr>
+    </w:lvl>
+    <w:lvl w:ilvl="4" w:tplc="14090003" w:tentative="1">
+      <w:start w:val="1"/>
+      <w:numFmt w:val="bullet"/>
+      <w:lvlText w:val="o"/>
+      <w:lvlJc w:val="left"/>
+      <w:pPr>
+        <w:ind w:left="3600" w:hanging="360"/>
+      </w:pPr>
+      <w:rPr>
+        <w:rFonts w:ascii="Courier New" w:hAnsi="Courier New" w:cs="Courier New" w:hint="default"/>
+      </w:rPr>
+    </w:lvl>
+    <w:lvl w:ilvl="5" w:tplc="14090005" w:tentative="1">
+      <w:start w:val="1"/>
+      <w:numFmt w:val="bullet"/>
+      <w:lvlText w:val=""/>
+      <w:lvlJc w:val="left"/>
+      <w:pPr>
+        <w:ind w:left="4320" w:hanging="360"/>
+      </w:pPr>
+      <w:rPr>
+        <w:rFonts w:ascii="Wingdings" w:hAnsi="Wingdings" w:hint="default"/>
+      </w:rPr>
+    </w:lvl>
+    <w:lvl w:ilvl="6" w:tplc="14090001" w:tentative="1">
+      <w:start w:val="1"/>
+      <w:numFmt w:val="bullet"/>
+      <w:lvlText w:val=""/>
+      <w:lvlJc w:val="left"/>
+      <w:pPr>
+        <w:ind w:left="5040" w:hanging="360"/>
+      </w:pPr>
+      <w:rPr>
+        <w:rFonts w:ascii="Symbol" w:hAnsi="Symbol" w:hint="default"/>
+      </w:rPr>
+    </w:lvl>
+    <w:lvl w:ilvl="7" w:tplc="14090003" w:tentative="1">
+      <w:start w:val="1"/>
+      <w:numFmt w:val="bullet"/>
+      <w:lvlText w:val="o"/>
+      <w:lvlJc w:val="left"/>
+      <w:pPr>
+        <w:ind w:left="5760" w:hanging="360"/>
+      </w:pPr>
+      <w:rPr>
+        <w:rFonts w:ascii="Courier New" w:hAnsi="Courier New" w:cs="Courier New" w:hint="default"/>
+      </w:rPr>
+    </w:lvl>
+    <w:lvl w:ilvl="8" w:tplc="14090005" w:tentative="1">
+      <w:start w:val="1"/>
+      <w:numFmt w:val="bullet"/>
+      <w:lvlText w:val=""/>
+      <w:lvlJc w:val="left"/>
+      <w:pPr>
+        <w:ind w:left="6480" w:hanging="360"/>
+      </w:pPr>
+      <w:rPr>
+        <w:rFonts w:ascii="Wingdings" w:hAnsi="Wingdings" w:hint="default"/>
+      </w:rPr>
+    </w:lvl>
+  </w:abstractNum>
   <w:num w:numId="1">
-    <w:abstractNumId w:val="1"/>
+    <w:abstractNumId w:val="2"/>
   </w:num>
   <w:num w:numId="2">
     <w:abstractNumId w:val="0"/>
+  </w:num>
+  <w:num w:numId="3">
+    <w:abstractNumId w:val="4"/>
+  </w:num>
+  <w:num w:numId="4">
+    <w:abstractNumId w:val="1"/>
+  </w:num>
+  <w:num w:numId="5">
+    <w:abstractNumId w:val="3"/>
   </w:num>
 </w:numbering>
 </file>
@@ -2475,4 +3408,16 @@
     </a:ext>
   </a:extLst>
 </a:theme>
+</file>
+
+<file path=customXml/item1.xml><?xml version="1.0" encoding="utf-8"?>
+<b:Sources xmlns:b="http://schemas.openxmlformats.org/officeDocument/2006/bibliography" xmlns="http://schemas.openxmlformats.org/officeDocument/2006/bibliography" SelectedStyle="\IEEE2006OfficeOnline.xsl" StyleName="IEEE" Version="2006"/>
+</file>
+
+<file path=customXml/itemProps1.xml><?xml version="1.0" encoding="utf-8"?>
+<ds:datastoreItem xmlns:ds="http://schemas.openxmlformats.org/officeDocument/2006/customXml" ds:itemID="{663DF6D1-8137-4DA2-A226-F697F3A2FFF9}">
+  <ds:schemaRefs>
+    <ds:schemaRef ds:uri="http://schemas.openxmlformats.org/officeDocument/2006/bibliography"/>
+  </ds:schemaRefs>
+</ds:datastoreItem>
 </file>
</xml_diff>

<commit_message>
Statistics for the latest implementation of QuickCheck
</commit_message>
<xml_diff>
--- a/Documentation/Whiley QC Result Statistics.docx
+++ b/Documentation/Whiley QC Result Statistics.docx
@@ -21,7 +21,1257 @@
         <w:pStyle w:val="Heading2"/>
       </w:pPr>
       <w:r>
-        <w:t>Fail</w:t>
+        <w:t>Needs t</w:t>
+      </w:r>
+      <w:r>
+        <w:t>weaking of limits but passed</w:t>
+      </w:r>
+    </w:p>
+    <w:p>
+      <w:r>
+        <w:t xml:space="preserve">74 </w:t>
+      </w:r>
+      <w:r>
+        <w:t>tes</w:t>
+      </w:r>
+      <w:r>
+        <w:t xml:space="preserve">ts, </w:t>
+      </w:r>
+      <w:r>
+        <w:t>Due</w:t>
+      </w:r>
+      <w:r>
+        <w:t xml:space="preserve"> to precondition failing on</w:t>
+      </w:r>
+      <w:r>
+        <w:t xml:space="preserve"> some or all</w:t>
+      </w:r>
+      <w:r>
+        <w:t xml:space="preserve"> inputs</w:t>
+      </w:r>
+    </w:p>
+    <w:tbl>
+      <w:tblPr>
+        <w:tblStyle w:val="TableGrid"/>
+        <w:tblW w:w="0" w:type="auto"/>
+        <w:tblInd w:w="-5" w:type="dxa"/>
+        <w:tblLook w:val="04A0" w:firstRow="1" w:lastRow="0" w:firstColumn="1" w:lastColumn="0" w:noHBand="0" w:noVBand="1"/>
+      </w:tblPr>
+      <w:tblGrid>
+        <w:gridCol w:w="3486"/>
+        <w:gridCol w:w="3391"/>
+        <w:gridCol w:w="2144"/>
+      </w:tblGrid>
+      <w:tr>
+        <w:trPr>
+          <w:trHeight w:val="269"/>
+        </w:trPr>
+        <w:tc>
+          <w:tcPr>
+            <w:tcW w:w="3486" w:type="dxa"/>
+          </w:tcPr>
+          <w:p>
+            <w:pPr>
+              <w:ind w:left="360"/>
+            </w:pPr>
+            <w:r>
+              <w:t>Access_Valid_1</w:t>
+            </w:r>
+          </w:p>
+        </w:tc>
+        <w:tc>
+          <w:tcPr>
+            <w:tcW w:w="3391" w:type="dxa"/>
+          </w:tcPr>
+          <w:p>
+            <w:pPr>
+              <w:ind w:left="360"/>
+            </w:pPr>
+            <w:r>
+              <w:t>Ensures_Valid_1</w:t>
+            </w:r>
+          </w:p>
+        </w:tc>
+        <w:tc>
+          <w:tcPr>
+            <w:tcW w:w="2144" w:type="dxa"/>
+          </w:tcPr>
+          <w:p>
+            <w:pPr>
+              <w:ind w:left="360"/>
+            </w:pPr>
+            <w:r>
+              <w:t>While_Valid_12</w:t>
+            </w:r>
+          </w:p>
+        </w:tc>
+      </w:tr>
+      <w:tr>
+        <w:trPr>
+          <w:trHeight w:val="269"/>
+        </w:trPr>
+        <w:tc>
+          <w:tcPr>
+            <w:tcW w:w="3486" w:type="dxa"/>
+          </w:tcPr>
+          <w:p>
+            <w:pPr>
+              <w:ind w:left="360"/>
+            </w:pPr>
+            <w:r>
+              <w:t>Access_Valid_2</w:t>
+            </w:r>
+          </w:p>
+        </w:tc>
+        <w:tc>
+          <w:tcPr>
+            <w:tcW w:w="3391" w:type="dxa"/>
+          </w:tcPr>
+          <w:p>
+            <w:pPr>
+              <w:ind w:left="360"/>
+            </w:pPr>
+            <w:r>
+              <w:t>Ensures_Valid_4</w:t>
+            </w:r>
+          </w:p>
+        </w:tc>
+        <w:tc>
+          <w:tcPr>
+            <w:tcW w:w="2144" w:type="dxa"/>
+          </w:tcPr>
+          <w:p>
+            <w:pPr>
+              <w:ind w:left="360"/>
+            </w:pPr>
+            <w:r>
+              <w:t>While_Valid_22</w:t>
+            </w:r>
+          </w:p>
+        </w:tc>
+      </w:tr>
+      <w:tr>
+        <w:trPr>
+          <w:trHeight w:val="269"/>
+        </w:trPr>
+        <w:tc>
+          <w:tcPr>
+            <w:tcW w:w="3486" w:type="dxa"/>
+          </w:tcPr>
+          <w:p>
+            <w:pPr>
+              <w:ind w:left="360"/>
+            </w:pPr>
+            <w:r>
+              <w:t>Array_Valid_1</w:t>
+            </w:r>
+          </w:p>
+        </w:tc>
+        <w:tc>
+          <w:tcPr>
+            <w:tcW w:w="3391" w:type="dxa"/>
+          </w:tcPr>
+          <w:p>
+            <w:pPr>
+              <w:ind w:left="360"/>
+            </w:pPr>
+            <w:r>
+              <w:t>Function_Valid_16</w:t>
+            </w:r>
+          </w:p>
+        </w:tc>
+        <w:tc>
+          <w:tcPr>
+            <w:tcW w:w="2144" w:type="dxa"/>
+          </w:tcPr>
+          <w:p>
+            <w:pPr>
+              <w:ind w:left="360"/>
+            </w:pPr>
+            <w:r>
+              <w:t>While_Valid_23</w:t>
+            </w:r>
+          </w:p>
+        </w:tc>
+      </w:tr>
+      <w:tr>
+        <w:trPr>
+          <w:trHeight w:val="269"/>
+        </w:trPr>
+        <w:tc>
+          <w:tcPr>
+            <w:tcW w:w="3486" w:type="dxa"/>
+          </w:tcPr>
+          <w:p>
+            <w:pPr>
+              <w:ind w:left="360"/>
+            </w:pPr>
+            <w:r>
+              <w:t>Array_Valid_3</w:t>
+            </w:r>
+          </w:p>
+        </w:tc>
+        <w:tc>
+          <w:tcPr>
+            <w:tcW w:w="3391" w:type="dxa"/>
+          </w:tcPr>
+          <w:p>
+            <w:pPr>
+              <w:ind w:left="360"/>
+            </w:pPr>
+            <w:r>
+              <w:t>FunctionRef_Valid_4</w:t>
+            </w:r>
+          </w:p>
+        </w:tc>
+        <w:tc>
+          <w:tcPr>
+            <w:tcW w:w="2144" w:type="dxa"/>
+          </w:tcPr>
+          <w:p>
+            <w:pPr>
+              <w:ind w:left="360"/>
+            </w:pPr>
+            <w:r>
+              <w:t>While_Valid_28</w:t>
+            </w:r>
+          </w:p>
+        </w:tc>
+      </w:tr>
+      <w:tr>
+        <w:trPr>
+          <w:trHeight w:val="269"/>
+        </w:trPr>
+        <w:tc>
+          <w:tcPr>
+            <w:tcW w:w="3486" w:type="dxa"/>
+          </w:tcPr>
+          <w:p>
+            <w:pPr>
+              <w:ind w:left="360"/>
+            </w:pPr>
+            <w:r>
+              <w:t>Array_Valid_4</w:t>
+            </w:r>
+          </w:p>
+        </w:tc>
+        <w:tc>
+          <w:tcPr>
+            <w:tcW w:w="3391" w:type="dxa"/>
+          </w:tcPr>
+          <w:p>
+            <w:pPr>
+              <w:ind w:left="360"/>
+            </w:pPr>
+            <w:r>
+              <w:t>Import_Valid_2</w:t>
+            </w:r>
+          </w:p>
+        </w:tc>
+        <w:tc>
+          <w:tcPr>
+            <w:tcW w:w="2144" w:type="dxa"/>
+          </w:tcPr>
+          <w:p>
+            <w:pPr>
+              <w:ind w:left="360"/>
+            </w:pPr>
+            <w:r>
+              <w:t>While_Valid_30</w:t>
+            </w:r>
+          </w:p>
+        </w:tc>
+      </w:tr>
+      <w:tr>
+        <w:trPr>
+          <w:trHeight w:val="269"/>
+        </w:trPr>
+        <w:tc>
+          <w:tcPr>
+            <w:tcW w:w="3486" w:type="dxa"/>
+          </w:tcPr>
+          <w:p>
+            <w:pPr>
+              <w:ind w:left="360"/>
+            </w:pPr>
+            <w:r>
+              <w:t>Array_Valid_5</w:t>
+            </w:r>
+          </w:p>
+        </w:tc>
+        <w:tc>
+          <w:tcPr>
+            <w:tcW w:w="3391" w:type="dxa"/>
+          </w:tcPr>
+          <w:p>
+            <w:pPr>
+              <w:ind w:left="360"/>
+            </w:pPr>
+            <w:r>
+              <w:t>IntDiv_Valid_1</w:t>
+            </w:r>
+          </w:p>
+        </w:tc>
+        <w:tc>
+          <w:tcPr>
+            <w:tcW w:w="2144" w:type="dxa"/>
+          </w:tcPr>
+          <w:p>
+            <w:pPr>
+              <w:ind w:left="360"/>
+            </w:pPr>
+            <w:r>
+              <w:t>While_Valid_33</w:t>
+            </w:r>
+          </w:p>
+        </w:tc>
+      </w:tr>
+      <w:tr>
+        <w:trPr>
+          <w:trHeight w:val="269"/>
+        </w:trPr>
+        <w:tc>
+          <w:tcPr>
+            <w:tcW w:w="3486" w:type="dxa"/>
+          </w:tcPr>
+          <w:p>
+            <w:pPr>
+              <w:ind w:left="360"/>
+            </w:pPr>
+            <w:r>
+              <w:t>Array_Valid_6</w:t>
+            </w:r>
+          </w:p>
+        </w:tc>
+        <w:tc>
+          <w:tcPr>
+            <w:tcW w:w="3391" w:type="dxa"/>
+          </w:tcPr>
+          <w:p>
+            <w:pPr>
+              <w:ind w:left="360"/>
+            </w:pPr>
+            <w:r>
+              <w:t>IntDiv_Valid_5</w:t>
+            </w:r>
+          </w:p>
+        </w:tc>
+        <w:tc>
+          <w:tcPr>
+            <w:tcW w:w="2144" w:type="dxa"/>
+          </w:tcPr>
+          <w:p>
+            <w:pPr>
+              <w:ind w:left="360"/>
+            </w:pPr>
+            <w:r>
+              <w:t>While_Valid_38</w:t>
+            </w:r>
+          </w:p>
+        </w:tc>
+      </w:tr>
+      <w:tr>
+        <w:trPr>
+          <w:trHeight w:val="269"/>
+        </w:trPr>
+        <w:tc>
+          <w:tcPr>
+            <w:tcW w:w="3486" w:type="dxa"/>
+          </w:tcPr>
+          <w:p>
+            <w:pPr>
+              <w:ind w:left="360"/>
+            </w:pPr>
+            <w:r>
+              <w:t>Array_Valid_7</w:t>
+            </w:r>
+          </w:p>
+        </w:tc>
+        <w:tc>
+          <w:tcPr>
+            <w:tcW w:w="3391" w:type="dxa"/>
+          </w:tcPr>
+          <w:p>
+            <w:pPr>
+              <w:ind w:left="360"/>
+            </w:pPr>
+            <w:r>
+              <w:t>ListAccess_Valid_1</w:t>
+            </w:r>
+          </w:p>
+        </w:tc>
+        <w:tc>
+          <w:tcPr>
+            <w:tcW w:w="2144" w:type="dxa"/>
+          </w:tcPr>
+          <w:p>
+            <w:pPr>
+              <w:ind w:left="360"/>
+            </w:pPr>
+            <w:r>
+              <w:t>While_Valid_43</w:t>
+            </w:r>
+          </w:p>
+        </w:tc>
+      </w:tr>
+      <w:tr>
+        <w:trPr>
+          <w:trHeight w:val="269"/>
+        </w:trPr>
+        <w:tc>
+          <w:tcPr>
+            <w:tcW w:w="3486" w:type="dxa"/>
+          </w:tcPr>
+          <w:p>
+            <w:pPr>
+              <w:ind w:left="360"/>
+            </w:pPr>
+            <w:r>
+              <w:t>Array_Valid_8</w:t>
+            </w:r>
+          </w:p>
+        </w:tc>
+        <w:tc>
+          <w:tcPr>
+            <w:tcW w:w="3391" w:type="dxa"/>
+          </w:tcPr>
+          <w:p>
+            <w:pPr>
+              <w:ind w:left="360"/>
+            </w:pPr>
+            <w:r>
+              <w:t>ListAccess_Valid_3</w:t>
+            </w:r>
+          </w:p>
+        </w:tc>
+        <w:tc>
+          <w:tcPr>
+            <w:tcW w:w="2144" w:type="dxa"/>
+          </w:tcPr>
+          <w:p>
+            <w:pPr>
+              <w:ind w:left="360"/>
+            </w:pPr>
+            <w:r>
+              <w:t>While_Valid_45</w:t>
+            </w:r>
+          </w:p>
+        </w:tc>
+      </w:tr>
+      <w:tr>
+        <w:trPr>
+          <w:trHeight w:val="269"/>
+        </w:trPr>
+        <w:tc>
+          <w:tcPr>
+            <w:tcW w:w="3486" w:type="dxa"/>
+          </w:tcPr>
+          <w:p>
+            <w:pPr>
+              <w:ind w:left="360"/>
+            </w:pPr>
+            <w:r>
+              <w:t>Array_Valid_9</w:t>
+            </w:r>
+          </w:p>
+        </w:tc>
+        <w:tc>
+          <w:tcPr>
+            <w:tcW w:w="3391" w:type="dxa"/>
+          </w:tcPr>
+          <w:p>
+            <w:pPr>
+              <w:ind w:left="360"/>
+            </w:pPr>
+            <w:r>
+              <w:t>ListAssign_Valid_3</w:t>
+            </w:r>
+          </w:p>
+        </w:tc>
+        <w:tc>
+          <w:tcPr>
+            <w:tcW w:w="2144" w:type="dxa"/>
+          </w:tcPr>
+          <w:p>
+            <w:pPr>
+              <w:ind w:left="360"/>
+            </w:pPr>
+            <w:r>
+              <w:t>While_Valid_47</w:t>
+            </w:r>
+          </w:p>
+        </w:tc>
+      </w:tr>
+      <w:tr>
+        <w:trPr>
+          <w:trHeight w:val="269"/>
+        </w:trPr>
+        <w:tc>
+          <w:tcPr>
+            <w:tcW w:w="3486" w:type="dxa"/>
+          </w:tcPr>
+          <w:p>
+            <w:pPr>
+              <w:ind w:left="360"/>
+            </w:pPr>
+            <w:r>
+              <w:t>BoolAssign_Valid_3</w:t>
+            </w:r>
+          </w:p>
+        </w:tc>
+        <w:tc>
+          <w:tcPr>
+            <w:tcW w:w="3391" w:type="dxa"/>
+          </w:tcPr>
+          <w:p>
+            <w:pPr>
+              <w:ind w:left="360"/>
+            </w:pPr>
+            <w:r>
+              <w:t>ListAssign_Valid_5</w:t>
+            </w:r>
+          </w:p>
+        </w:tc>
+        <w:tc>
+          <w:tcPr>
+            <w:tcW w:w="2144" w:type="dxa"/>
+          </w:tcPr>
+          <w:p>
+            <w:pPr>
+              <w:ind w:left="360"/>
+            </w:pPr>
+            <w:r>
+              <w:t>While_Valid_49</w:t>
+            </w:r>
+          </w:p>
+        </w:tc>
+      </w:tr>
+      <w:tr>
+        <w:trPr>
+          <w:trHeight w:val="269"/>
+        </w:trPr>
+        <w:tc>
+          <w:tcPr>
+            <w:tcW w:w="3486" w:type="dxa"/>
+          </w:tcPr>
+          <w:p>
+            <w:pPr>
+              <w:ind w:left="360"/>
+            </w:pPr>
+            <w:r>
+              <w:t>BoolAssign_Valid_5</w:t>
+            </w:r>
+          </w:p>
+        </w:tc>
+        <w:tc>
+          <w:tcPr>
+            <w:tcW w:w="3391" w:type="dxa"/>
+          </w:tcPr>
+          <w:p>
+            <w:pPr>
+              <w:ind w:left="360"/>
+            </w:pPr>
+            <w:r>
+              <w:t>ListAssign_Valid_11</w:t>
+            </w:r>
+          </w:p>
+        </w:tc>
+        <w:tc>
+          <w:tcPr>
+            <w:tcW w:w="2144" w:type="dxa"/>
+          </w:tcPr>
+          <w:p>
+            <w:pPr>
+              <w:ind w:left="360"/>
+            </w:pPr>
+            <w:r>
+              <w:t>While_Valid_50</w:t>
+            </w:r>
+          </w:p>
+        </w:tc>
+      </w:tr>
+      <w:tr>
+        <w:trPr>
+          <w:trHeight w:val="269"/>
+        </w:trPr>
+        <w:tc>
+          <w:tcPr>
+            <w:tcW w:w="3486" w:type="dxa"/>
+          </w:tcPr>
+          <w:p>
+            <w:pPr>
+              <w:ind w:left="360"/>
+            </w:pPr>
+            <w:r>
+              <w:t>BoolRequires_Valid_1</w:t>
+            </w:r>
+          </w:p>
+        </w:tc>
+        <w:tc>
+          <w:tcPr>
+            <w:tcW w:w="3391" w:type="dxa"/>
+          </w:tcPr>
+          <w:p>
+            <w:pPr>
+              <w:ind w:left="360"/>
+            </w:pPr>
+            <w:r>
+              <w:t>ListAssign_Valid_12</w:t>
+            </w:r>
+          </w:p>
+        </w:tc>
+        <w:tc>
+          <w:tcPr>
+            <w:tcW w:w="2144" w:type="dxa"/>
+          </w:tcPr>
+          <w:p>
+            <w:pPr>
+              <w:ind w:left="360"/>
+            </w:pPr>
+            <w:r>
+              <w:t>While_Valid_52</w:t>
+            </w:r>
+          </w:p>
+        </w:tc>
+      </w:tr>
+      <w:tr>
+        <w:trPr>
+          <w:trHeight w:val="269"/>
+        </w:trPr>
+        <w:tc>
+          <w:tcPr>
+            <w:tcW w:w="3486" w:type="dxa"/>
+          </w:tcPr>
+          <w:p>
+            <w:pPr>
+              <w:ind w:left="360"/>
+            </w:pPr>
+            <w:r>
+              <w:t>ConstrainedInt_Valid_21</w:t>
+            </w:r>
+          </w:p>
+        </w:tc>
+        <w:tc>
+          <w:tcPr>
+            <w:tcW w:w="3391" w:type="dxa"/>
+          </w:tcPr>
+          <w:p>
+            <w:pPr>
+              <w:ind w:left="360"/>
+            </w:pPr>
+            <w:r>
+              <w:t>ListGenerator_Valid_1</w:t>
+            </w:r>
+          </w:p>
+        </w:tc>
+        <w:tc>
+          <w:tcPr>
+            <w:tcW w:w="2144" w:type="dxa"/>
+          </w:tcPr>
+          <w:p>
+            <w:pPr>
+              <w:ind w:left="360"/>
+            </w:pPr>
+            <w:r>
+              <w:t>While_Valid_55</w:t>
+            </w:r>
+          </w:p>
+        </w:tc>
+      </w:tr>
+      <w:tr>
+        <w:trPr>
+          <w:trHeight w:val="269"/>
+        </w:trPr>
+        <w:tc>
+          <w:tcPr>
+            <w:tcW w:w="3486" w:type="dxa"/>
+          </w:tcPr>
+          <w:p>
+            <w:pPr>
+              <w:ind w:left="360"/>
+            </w:pPr>
+            <w:r>
+              <w:t>ConstrainedList_Valid_1</w:t>
+            </w:r>
+          </w:p>
+        </w:tc>
+        <w:tc>
+          <w:tcPr>
+            <w:tcW w:w="3391" w:type="dxa"/>
+          </w:tcPr>
+          <w:p>
+            <w:pPr>
+              <w:ind w:left="360"/>
+            </w:pPr>
+            <w:r>
+              <w:t>ListGenerator_Valid_3</w:t>
+            </w:r>
+          </w:p>
+        </w:tc>
+        <w:tc>
+          <w:tcPr>
+            <w:tcW w:w="2144" w:type="dxa"/>
+          </w:tcPr>
+          <w:p>
+            <w:pPr>
+              <w:ind w:left="360"/>
+            </w:pPr>
+            <w:r>
+              <w:t>While_Valid_56</w:t>
+            </w:r>
+          </w:p>
+        </w:tc>
+      </w:tr>
+      <w:tr>
+        <w:trPr>
+          <w:trHeight w:val="269"/>
+        </w:trPr>
+        <w:tc>
+          <w:tcPr>
+            <w:tcW w:w="3486" w:type="dxa"/>
+          </w:tcPr>
+          <w:p>
+            <w:pPr>
+              <w:ind w:left="360"/>
+            </w:pPr>
+            <w:r>
+              <w:t>ConstrainedList_Valid_2</w:t>
+            </w:r>
+          </w:p>
+        </w:tc>
+        <w:tc>
+          <w:tcPr>
+            <w:tcW w:w="3391" w:type="dxa"/>
+          </w:tcPr>
+          <w:p>
+            <w:pPr>
+              <w:ind w:left="360"/>
+            </w:pPr>
+            <w:r>
+              <w:t>Property_Valid_7</w:t>
+            </w:r>
+          </w:p>
+        </w:tc>
+        <w:tc>
+          <w:tcPr>
+            <w:tcW w:w="2144" w:type="dxa"/>
+          </w:tcPr>
+          <w:p>
+            <w:pPr>
+              <w:ind w:left="360"/>
+            </w:pPr>
+            <w:r>
+              <w:t>While_Valid_59</w:t>
+            </w:r>
+          </w:p>
+        </w:tc>
+      </w:tr>
+      <w:tr>
+        <w:trPr>
+          <w:trHeight w:val="269"/>
+        </w:trPr>
+        <w:tc>
+          <w:tcPr>
+            <w:tcW w:w="3486" w:type="dxa"/>
+          </w:tcPr>
+          <w:p>
+            <w:pPr>
+              <w:ind w:left="360"/>
+            </w:pPr>
+            <w:r>
+              <w:t>ConstrainedList_Valid_7</w:t>
+            </w:r>
+          </w:p>
+        </w:tc>
+        <w:tc>
+          <w:tcPr>
+            <w:tcW w:w="3391" w:type="dxa"/>
+          </w:tcPr>
+          <w:p>
+            <w:pPr>
+              <w:ind w:left="360"/>
+            </w:pPr>
+            <w:r>
+              <w:t>Quantifiers_Valid_1</w:t>
+            </w:r>
+          </w:p>
+        </w:tc>
+        <w:tc>
+          <w:tcPr>
+            <w:tcW w:w="2144" w:type="dxa"/>
+          </w:tcPr>
+          <w:p>
+            <w:pPr>
+              <w:ind w:left="360"/>
+            </w:pPr>
+            <w:r>
+              <w:t>While_Valid_60</w:t>
+            </w:r>
+          </w:p>
+        </w:tc>
+      </w:tr>
+      <w:tr>
+        <w:trPr>
+          <w:trHeight w:val="269"/>
+        </w:trPr>
+        <w:tc>
+          <w:tcPr>
+            <w:tcW w:w="3486" w:type="dxa"/>
+          </w:tcPr>
+          <w:p>
+            <w:pPr>
+              <w:ind w:left="360"/>
+            </w:pPr>
+            <w:r>
+              <w:t>ConstrainedList_Valid_9</w:t>
+            </w:r>
+          </w:p>
+        </w:tc>
+        <w:tc>
+          <w:tcPr>
+            <w:tcW w:w="3391" w:type="dxa"/>
+          </w:tcPr>
+          <w:p>
+            <w:pPr>
+              <w:ind w:left="360"/>
+            </w:pPr>
+            <w:r>
+              <w:t>RecordAssign_Valid_9</w:t>
+            </w:r>
+          </w:p>
+        </w:tc>
+        <w:tc>
+          <w:tcPr>
+            <w:tcW w:w="2144" w:type="dxa"/>
+          </w:tcPr>
+          <w:p>
+            <w:pPr>
+              <w:ind w:left="360"/>
+            </w:pPr>
+            <w:r>
+              <w:t>While_Valid_61</w:t>
+            </w:r>
+          </w:p>
+        </w:tc>
+      </w:tr>
+      <w:tr>
+        <w:trPr>
+          <w:trHeight w:val="269"/>
+        </w:trPr>
+        <w:tc>
+          <w:tcPr>
+            <w:tcW w:w="3486" w:type="dxa"/>
+          </w:tcPr>
+          <w:p>
+            <w:pPr>
+              <w:ind w:left="360"/>
+            </w:pPr>
+            <w:r>
+              <w:t>ConstrainedList_Valid_16</w:t>
+            </w:r>
+          </w:p>
+        </w:tc>
+        <w:tc>
+          <w:tcPr>
+            <w:tcW w:w="3391" w:type="dxa"/>
+          </w:tcPr>
+          <w:p>
+            <w:pPr>
+              <w:ind w:left="360"/>
+            </w:pPr>
+            <w:r>
+              <w:t>RecordAssign_Valid_14</w:t>
+            </w:r>
+          </w:p>
+        </w:tc>
+        <w:tc>
+          <w:tcPr>
+            <w:tcW w:w="2144" w:type="dxa"/>
+          </w:tcPr>
+          <w:p>
+            <w:pPr>
+              <w:ind w:left="360"/>
+            </w:pPr>
+            <w:r>
+              <w:t>While_Valid_62</w:t>
+            </w:r>
+          </w:p>
+        </w:tc>
+      </w:tr>
+      <w:tr>
+        <w:trPr>
+          <w:trHeight w:val="269"/>
+        </w:trPr>
+        <w:tc>
+          <w:tcPr>
+            <w:tcW w:w="3486" w:type="dxa"/>
+          </w:tcPr>
+          <w:p>
+            <w:pPr>
+              <w:ind w:left="360"/>
+            </w:pPr>
+            <w:r>
+              <w:t>ConstrainedList_Valid_23</w:t>
+            </w:r>
+          </w:p>
+        </w:tc>
+        <w:tc>
+          <w:tcPr>
+            <w:tcW w:w="3391" w:type="dxa"/>
+          </w:tcPr>
+          <w:p>
+            <w:pPr>
+              <w:ind w:left="360"/>
+            </w:pPr>
+            <w:r>
+              <w:t>Remainder_Valid_1</w:t>
+            </w:r>
+          </w:p>
+        </w:tc>
+        <w:tc>
+          <w:tcPr>
+            <w:tcW w:w="2144" w:type="dxa"/>
+          </w:tcPr>
+          <w:p>
+            <w:pPr>
+              <w:ind w:left="360"/>
+            </w:pPr>
+            <w:r>
+              <w:t>While_Valid_63</w:t>
+            </w:r>
+          </w:p>
+        </w:tc>
+      </w:tr>
+      <w:tr>
+        <w:trPr>
+          <w:trHeight w:val="269"/>
+        </w:trPr>
+        <w:tc>
+          <w:tcPr>
+            <w:tcW w:w="3486" w:type="dxa"/>
+          </w:tcPr>
+          <w:p>
+            <w:pPr>
+              <w:ind w:left="360"/>
+            </w:pPr>
+            <w:r>
+              <w:t>ConstrainedList_Valid_25</w:t>
+            </w:r>
+          </w:p>
+        </w:tc>
+        <w:tc>
+          <w:tcPr>
+            <w:tcW w:w="3391" w:type="dxa"/>
+          </w:tcPr>
+          <w:p>
+            <w:pPr>
+              <w:ind w:left="360"/>
+            </w:pPr>
+            <w:r>
+              <w:t>Requires_Valid_1</w:t>
+            </w:r>
+          </w:p>
+        </w:tc>
+        <w:tc>
+          <w:tcPr>
+            <w:tcW w:w="2144" w:type="dxa"/>
+          </w:tcPr>
+          <w:p>
+            <w:pPr>
+              <w:ind w:left="360"/>
+            </w:pPr>
+            <w:r>
+              <w:t>While_Valid_64</w:t>
+            </w:r>
+          </w:p>
+        </w:tc>
+      </w:tr>
+      <w:tr>
+        <w:trPr>
+          <w:trHeight w:val="269"/>
+        </w:trPr>
+        <w:tc>
+          <w:tcPr>
+            <w:tcW w:w="3486" w:type="dxa"/>
+          </w:tcPr>
+          <w:p>
+            <w:pPr>
+              <w:ind w:left="360"/>
+            </w:pPr>
+            <w:r>
+              <w:t>ConstrainedList_Valid_28</w:t>
+            </w:r>
+          </w:p>
+        </w:tc>
+        <w:tc>
+          <w:tcPr>
+            <w:tcW w:w="3391" w:type="dxa"/>
+          </w:tcPr>
+          <w:p>
+            <w:pPr>
+              <w:ind w:left="360"/>
+            </w:pPr>
+            <w:r>
+              <w:t>Switch_Valid_3</w:t>
+            </w:r>
+          </w:p>
+        </w:tc>
+        <w:tc>
+          <w:tcPr>
+            <w:tcW w:w="2144" w:type="dxa"/>
+          </w:tcPr>
+          <w:p>
+            <w:pPr>
+              <w:ind w:left="360"/>
+            </w:pPr>
+            <w:r>
+              <w:t>While_Valid_65</w:t>
+            </w:r>
+          </w:p>
+        </w:tc>
+      </w:tr>
+      <w:tr>
+        <w:trPr>
+          <w:trHeight w:val="269"/>
+        </w:trPr>
+        <w:tc>
+          <w:tcPr>
+            <w:tcW w:w="3486" w:type="dxa"/>
+          </w:tcPr>
+          <w:p>
+            <w:pPr>
+              <w:ind w:left="360"/>
+            </w:pPr>
+            <w:r>
+              <w:t>DoWhile_Valid_5</w:t>
+            </w:r>
+          </w:p>
+        </w:tc>
+        <w:tc>
+          <w:tcPr>
+            <w:tcW w:w="3391" w:type="dxa"/>
+          </w:tcPr>
+          <w:p>
+            <w:pPr>
+              <w:ind w:left="360"/>
+            </w:pPr>
+            <w:r>
+              <w:t>Switch_Valid_7</w:t>
+            </w:r>
+          </w:p>
+        </w:tc>
+        <w:tc>
+          <w:tcPr>
+            <w:tcW w:w="2144" w:type="dxa"/>
+          </w:tcPr>
+          <w:p>
+            <w:pPr>
+              <w:ind w:left="360"/>
+            </w:pPr>
+            <w:r>
+              <w:t>While_Valid_66</w:t>
+            </w:r>
+          </w:p>
+        </w:tc>
+      </w:tr>
+      <w:tr>
+        <w:trPr>
+          <w:trHeight w:val="269"/>
+        </w:trPr>
+        <w:tc>
+          <w:tcPr>
+            <w:tcW w:w="3486" w:type="dxa"/>
+          </w:tcPr>
+          <w:p>
+            <w:pPr>
+              <w:ind w:left="360"/>
+            </w:pPr>
+            <w:r>
+              <w:t>DoWhile_Valid_6</w:t>
+            </w:r>
+          </w:p>
+        </w:tc>
+        <w:tc>
+          <w:tcPr>
+            <w:tcW w:w="3391" w:type="dxa"/>
+          </w:tcPr>
+          <w:p>
+            <w:pPr>
+              <w:ind w:left="360"/>
+            </w:pPr>
+            <w:r>
+              <w:t>Update_Valid_2</w:t>
+            </w:r>
+          </w:p>
+        </w:tc>
+        <w:tc>
+          <w:tcPr>
+            <w:tcW w:w="2144" w:type="dxa"/>
+          </w:tcPr>
+          <w:p>
+            <w:pPr>
+              <w:ind w:left="360"/>
+            </w:pPr>
+            <w:r>
+              <w:t>While_Valid_67</w:t>
+            </w:r>
+          </w:p>
+        </w:tc>
+      </w:tr>
+      <w:tr>
+        <w:trPr>
+          <w:trHeight w:val="269"/>
+        </w:trPr>
+        <w:tc>
+          <w:tcPr>
+            <w:tcW w:w="3486" w:type="dxa"/>
+          </w:tcPr>
+          <w:p>
+            <w:pPr>
+              <w:ind w:left="360"/>
+            </w:pPr>
+          </w:p>
+        </w:tc>
+        <w:tc>
+          <w:tcPr>
+            <w:tcW w:w="3391" w:type="dxa"/>
+          </w:tcPr>
+          <w:p>
+            <w:pPr>
+              <w:ind w:left="360"/>
+            </w:pPr>
+            <w:r>
+              <w:t>VarDecl_Valid_2</w:t>
+            </w:r>
+          </w:p>
+        </w:tc>
+        <w:tc>
+          <w:tcPr>
+            <w:tcW w:w="2144" w:type="dxa"/>
+          </w:tcPr>
+          <w:p>
+            <w:pPr>
+              <w:ind w:left="360"/>
+            </w:pPr>
+            <w:r>
+              <w:t>While_Valid_68</w:t>
+            </w:r>
+          </w:p>
+        </w:tc>
+      </w:tr>
+    </w:tbl>
+    <w:p>
+      <w:pPr>
+        <w:pStyle w:val="Heading2"/>
+      </w:pPr>
+      <w:r>
+        <w:t>Failed postcondition</w:t>
+      </w:r>
+    </w:p>
+    <w:p>
+      <w:pPr>
+        <w:pStyle w:val="ListParagraph"/>
+        <w:numPr>
+          <w:ilvl w:val="0"/>
+          <w:numId w:val="6"/>
+        </w:numPr>
+      </w:pPr>
+      <w:bookmarkStart w:id="0" w:name="_GoBack"/>
+      <w:bookmarkEnd w:id="0"/>
+      <w:r>
+        <w:t>Assume_Valid_1</w:t>
+      </w:r>
+    </w:p>
+    <w:p>
+      <w:pPr>
+        <w:pStyle w:val="ListParagraph"/>
+        <w:numPr>
+          <w:ilvl w:val="1"/>
+          <w:numId w:val="6"/>
+        </w:numPr>
+      </w:pPr>
+      <w:r>
+        <w:t xml:space="preserve">Failing on negative values, due to assumption on value </w:t>
+      </w:r>
+      <w:r>
+        <w:t>on line 8</w:t>
+      </w:r>
+      <w:r>
+        <w:t xml:space="preserve"> causes </w:t>
+      </w:r>
+      <w:r>
+        <w:t xml:space="preserve">output </w:t>
+      </w:r>
+      <w:r>
+        <w:t>type invariant to fail</w:t>
+      </w:r>
+      <w:r>
+        <w:t xml:space="preserve"> so not </w:t>
+      </w:r>
+      <w:proofErr w:type="spellStart"/>
+      <w:r>
+        <w:t>quickcheck’s</w:t>
+      </w:r>
+      <w:proofErr w:type="spellEnd"/>
+      <w:r>
+        <w:t xml:space="preserve"> fault!</w:t>
+      </w:r>
+    </w:p>
+    <w:p>
+      <w:pPr>
+        <w:pStyle w:val="ListParagraph"/>
+        <w:numPr>
+          <w:ilvl w:val="0"/>
+          <w:numId w:val="6"/>
+        </w:numPr>
+      </w:pPr>
+      <w:r>
+        <w:t>While_Valid_58_result</w:t>
+      </w:r>
+    </w:p>
+    <w:p>
+      <w:pPr>
+        <w:pStyle w:val="ListParagraph"/>
+        <w:numPr>
+          <w:ilvl w:val="1"/>
+          <w:numId w:val="6"/>
+        </w:numPr>
+      </w:pPr>
+      <w:r>
+        <w:t xml:space="preserve">Failing on negative values, due to assumption on value on line </w:t>
+      </w:r>
+      <w:r>
+        <w:t>2 which causes assertion failure on li</w:t>
+      </w:r>
+      <w:r>
+        <w:t>n</w:t>
+      </w:r>
+      <w:r>
+        <w:t>e 8</w:t>
+      </w:r>
+      <w:r>
+        <w:t xml:space="preserve"> so not </w:t>
+      </w:r>
+      <w:proofErr w:type="spellStart"/>
+      <w:r>
+        <w:t>quickcheck’s</w:t>
+      </w:r>
+      <w:proofErr w:type="spellEnd"/>
+      <w:r>
+        <w:t xml:space="preserve"> fault!</w:t>
+      </w:r>
+    </w:p>
+    <w:p>
+      <w:pPr>
+        <w:pStyle w:val="Heading2"/>
+      </w:pPr>
+      <w:r>
+        <w:t>Assertion Failure</w:t>
+      </w:r>
+    </w:p>
+    <w:p>
+      <w:r>
+        <w:t>24 assertion failures as of 25/5/18</w:t>
       </w:r>
     </w:p>
     <w:tbl>
@@ -74,7 +1324,16 @@
           </w:tcPr>
           <w:p>
             <w:r>
-              <w:t>Failed Postcondition</w:t>
+              <w:t>No byte</w:t>
+            </w:r>
+            <w:r>
+              <w:t xml:space="preserve"> (</w:t>
+            </w:r>
+            <w:r>
+              <w:t>9 tests</w:t>
+            </w:r>
+            <w:r>
+              <w:t>)</w:t>
             </w:r>
           </w:p>
         </w:tc>
@@ -92,7 +1351,10 @@
               <w:cnfStyle w:val="000000100000" w:firstRow="0" w:lastRow="0" w:firstColumn="0" w:lastColumn="0" w:oddVBand="0" w:evenVBand="0" w:oddHBand="1" w:evenHBand="0" w:firstRowFirstColumn="0" w:firstRowLastColumn="0" w:lastRowFirstColumn="0" w:lastRowLastColumn="0"/>
             </w:pPr>
             <w:r>
-              <w:t>Assume_Valid_1 (has an assumption that assumes r is &gt;= 0)</w:t>
+              <w:t>Byte_Valid_1 to 9</w:t>
+            </w:r>
+            <w:r>
+              <w:t xml:space="preserve"> </w:t>
             </w:r>
           </w:p>
           <w:p>
@@ -105,7 +1367,7 @@
               <w:cnfStyle w:val="000000100000" w:firstRow="0" w:lastRow="0" w:firstColumn="0" w:lastColumn="0" w:oddVBand="0" w:evenVBand="0" w:oddHBand="1" w:evenHBand="0" w:firstRowFirstColumn="0" w:firstRowLastColumn="0" w:lastRowFirstColumn="0" w:lastRowLastColumn="0"/>
             </w:pPr>
             <w:r>
-              <w:t>While_Valid_58 (has assume on input is &gt;= n)</w:t>
+              <w:t>While_Valid_18</w:t>
             </w:r>
           </w:p>
         </w:tc>
@@ -118,7 +1380,16 @@
           </w:tcPr>
           <w:p>
             <w:r>
-              <w:t>No byte</w:t>
+              <w:t>No function</w:t>
+            </w:r>
+            <w:r>
+              <w:t xml:space="preserve"> (</w:t>
+            </w:r>
+            <w:r>
+              <w:t>10</w:t>
+            </w:r>
+            <w:r>
+              <w:t xml:space="preserve"> tests)</w:t>
             </w:r>
           </w:p>
         </w:tc>
@@ -136,7 +1407,7 @@
               <w:cnfStyle w:val="000000000000" w:firstRow="0" w:lastRow="0" w:firstColumn="0" w:lastColumn="0" w:oddVBand="0" w:evenVBand="0" w:oddHBand="0" w:evenHBand="0" w:firstRowFirstColumn="0" w:firstRowLastColumn="0" w:lastRowFirstColumn="0" w:lastRowLastColumn="0"/>
             </w:pPr>
             <w:r>
-              <w:t>Byte_Valid_1 to 9</w:t>
+              <w:t>Lambda_Valid_9</w:t>
             </w:r>
           </w:p>
           <w:p>
@@ -149,10 +1420,7 @@
               <w:cnfStyle w:val="000000000000" w:firstRow="0" w:lastRow="0" w:firstColumn="0" w:lastColumn="0" w:oddVBand="0" w:evenVBand="0" w:oddHBand="0" w:evenHBand="0" w:firstRowFirstColumn="0" w:firstRowLastColumn="0" w:lastRowFirstColumn="0" w:lastRowLastColumn="0"/>
             </w:pPr>
             <w:r>
-              <w:t>Cast_Valid_</w:t>
-            </w:r>
-            <w:r>
-              <w:t>5</w:t>
+              <w:t>ListAccess_Valid_8</w:t>
             </w:r>
           </w:p>
           <w:p>
@@ -165,7 +1433,23 @@
               <w:cnfStyle w:val="000000000000" w:firstRow="0" w:lastRow="0" w:firstColumn="0" w:lastColumn="0" w:oddVBand="0" w:evenVBand="0" w:oddHBand="0" w:evenHBand="0" w:firstRowFirstColumn="0" w:firstRowLastColumn="0" w:lastRowFirstColumn="0" w:lastRowLastColumn="0"/>
             </w:pPr>
             <w:r>
-              <w:t>While_Valid_18</w:t>
+              <w:t>OpenRecord_Valid_3</w:t>
+            </w:r>
+          </w:p>
+          <w:p>
+            <w:pPr>
+              <w:pStyle w:val="ListParagraph"/>
+              <w:numPr>
+                <w:ilvl w:val="0"/>
+                <w:numId w:val="1"/>
+              </w:numPr>
+              <w:cnfStyle w:val="000000000000" w:firstRow="0" w:lastRow="0" w:firstColumn="0" w:lastColumn="0" w:oddVBand="0" w:evenVBand="0" w:oddHBand="0" w:evenHBand="0" w:firstRowFirstColumn="0" w:firstRowLastColumn="0" w:lastRowFirstColumn="0" w:lastRowLastColumn="0"/>
+            </w:pPr>
+            <w:r>
+              <w:t>FunctionRef_Valid_2</w:t>
+            </w:r>
+            <w:r>
+              <w:t>, 5, 6, 8, 1, 12, 13</w:t>
             </w:r>
           </w:p>
         </w:tc>
@@ -180,93 +1464,25 @@
             <w:tcW w:w="2785" w:type="dxa"/>
           </w:tcPr>
           <w:p>
-            <w:r>
-              <w:t>No function</w:t>
-            </w:r>
-          </w:p>
-        </w:tc>
-        <w:tc>
-          <w:tcPr>
-            <w:tcW w:w="6708" w:type="dxa"/>
-          </w:tcPr>
-          <w:p>
-            <w:pPr>
-              <w:pStyle w:val="ListParagraph"/>
-              <w:numPr>
-                <w:ilvl w:val="0"/>
-                <w:numId w:val="1"/>
-              </w:numPr>
-              <w:cnfStyle w:val="000000100000" w:firstRow="0" w:lastRow="0" w:firstColumn="0" w:lastColumn="0" w:oddVBand="0" w:evenVBand="0" w:oddHBand="1" w:evenHBand="0" w:firstRowFirstColumn="0" w:firstRowLastColumn="0" w:lastRowFirstColumn="0" w:lastRowLastColumn="0"/>
-            </w:pPr>
-            <w:r>
-              <w:t>Lambda_Valid_9</w:t>
-            </w:r>
-          </w:p>
-          <w:p>
-            <w:pPr>
-              <w:pStyle w:val="ListParagraph"/>
-              <w:numPr>
-                <w:ilvl w:val="0"/>
-                <w:numId w:val="1"/>
-              </w:numPr>
-              <w:cnfStyle w:val="000000100000" w:firstRow="0" w:lastRow="0" w:firstColumn="0" w:lastColumn="0" w:oddVBand="0" w:evenVBand="0" w:oddHBand="1" w:evenHBand="0" w:firstRowFirstColumn="0" w:firstRowLastColumn="0" w:lastRowFirstColumn="0" w:lastRowLastColumn="0"/>
-            </w:pPr>
-            <w:r>
-              <w:t>ListAccess_Valid_8</w:t>
-            </w:r>
-          </w:p>
-          <w:p>
-            <w:pPr>
-              <w:pStyle w:val="ListParagraph"/>
-              <w:numPr>
-                <w:ilvl w:val="0"/>
-                <w:numId w:val="1"/>
-              </w:numPr>
-              <w:cnfStyle w:val="000000100000" w:firstRow="0" w:lastRow="0" w:firstColumn="0" w:lastColumn="0" w:oddVBand="0" w:evenVBand="0" w:oddHBand="1" w:evenHBand="0" w:firstRowFirstColumn="0" w:firstRowLastColumn="0" w:lastRowFirstColumn="0" w:lastRowLastColumn="0"/>
-            </w:pPr>
-            <w:r>
-              <w:t>OpenRecord_Valid_3</w:t>
-            </w:r>
-          </w:p>
-          <w:p>
-            <w:pPr>
-              <w:pStyle w:val="ListParagraph"/>
-              <w:numPr>
-                <w:ilvl w:val="0"/>
-                <w:numId w:val="1"/>
-              </w:numPr>
-              <w:cnfStyle w:val="000000100000" w:firstRow="0" w:lastRow="0" w:firstColumn="0" w:lastColumn="0" w:oddVBand="0" w:evenVBand="0" w:oddHBand="1" w:evenHBand="0" w:firstRowFirstColumn="0" w:firstRowLastColumn="0" w:lastRowFirstColumn="0" w:lastRowLastColumn="0"/>
-            </w:pPr>
-            <w:r>
-              <w:t>FunctionRef_Valid_2</w:t>
-            </w:r>
-            <w:r>
-              <w:t>, 5, 6, 8</w:t>
-            </w:r>
-            <w:r>
-              <w:t>, 1, 12, 13</w:t>
-            </w:r>
-          </w:p>
-        </w:tc>
-      </w:tr>
-      <w:tr>
-        <w:tc>
-          <w:tcPr>
-            <w:cnfStyle w:val="001000000000" w:firstRow="0" w:lastRow="0" w:firstColumn="1" w:lastColumn="0" w:oddVBand="0" w:evenVBand="0" w:oddHBand="0" w:evenHBand="0" w:firstRowFirstColumn="0" w:firstRowLastColumn="0" w:lastRowFirstColumn="0" w:lastRowLastColumn="0"/>
-            <w:tcW w:w="2785" w:type="dxa"/>
-          </w:tcPr>
-          <w:p>
             <w:pPr>
               <w:rPr>
                 <w:b w:val="0"/>
                 <w:bCs w:val="0"/>
               </w:rPr>
             </w:pPr>
-            <w:proofErr w:type="spellStart"/>
-            <w:r>
-              <w:t>StackOverflow</w:t>
-            </w:r>
-            <w:proofErr w:type="spellEnd"/>
+            <w:r>
+              <w:lastRenderedPageBreak/>
+              <w:t>Fail to compile</w:t>
+            </w:r>
+            <w:r>
+              <w:t xml:space="preserve"> (</w:t>
+            </w:r>
+            <w:r>
+              <w:t>4</w:t>
+            </w:r>
+            <w:r>
+              <w:t xml:space="preserve"> tests)</w:t>
+            </w:r>
           </w:p>
           <w:p>
             <w:pPr>
@@ -277,111 +1493,101 @@
             </w:pPr>
           </w:p>
           <w:p>
-            <w:r>
-              <w:t>Due to recursive types?</w:t>
-            </w:r>
-          </w:p>
-        </w:tc>
-        <w:tc>
-          <w:tcPr>
-            <w:tcW w:w="6708" w:type="dxa"/>
-          </w:tcPr>
-          <w:p>
-            <w:pPr>
-              <w:pStyle w:val="ListParagraph"/>
-              <w:numPr>
-                <w:ilvl w:val="0"/>
-                <w:numId w:val="2"/>
-              </w:numPr>
-              <w:cnfStyle w:val="000000000000" w:firstRow="0" w:lastRow="0" w:firstColumn="0" w:lastColumn="0" w:oddVBand="0" w:evenVBand="0" w:oddHBand="0" w:evenHBand="0" w:firstRowFirstColumn="0" w:firstRowLastColumn="0" w:lastRowFirstColumn="0" w:lastRowLastColumn="0"/>
-            </w:pPr>
-            <w:r>
-              <w:t>Coercion_Valid_8</w:t>
-            </w:r>
-            <w:r>
-              <w:t xml:space="preserve"> (recursive</w:t>
-            </w:r>
-            <w:r>
-              <w:t>)</w:t>
-            </w:r>
-          </w:p>
-          <w:p>
-            <w:pPr>
-              <w:pStyle w:val="ListParagraph"/>
-              <w:numPr>
-                <w:ilvl w:val="0"/>
-                <w:numId w:val="2"/>
-              </w:numPr>
-              <w:cnfStyle w:val="000000000000" w:firstRow="0" w:lastRow="0" w:firstColumn="0" w:lastColumn="0" w:oddVBand="0" w:evenVBand="0" w:oddHBand="0" w:evenHBand="0" w:firstRowFirstColumn="0" w:firstRowLastColumn="0" w:lastRowFirstColumn="0" w:lastRowLastColumn="0"/>
-            </w:pPr>
-            <w:r>
-              <w:t>Complex_Valid_2,3,4</w:t>
-            </w:r>
-            <w:r>
-              <w:t xml:space="preserve"> </w:t>
-            </w:r>
-            <w:r>
-              <w:t>(</w:t>
-            </w:r>
-            <w:r>
-              <w:t xml:space="preserve">all </w:t>
-            </w:r>
-            <w:r>
-              <w:t>recursive)</w:t>
-            </w:r>
-          </w:p>
-          <w:p>
-            <w:pPr>
-              <w:pStyle w:val="ListParagraph"/>
-              <w:numPr>
-                <w:ilvl w:val="0"/>
-                <w:numId w:val="2"/>
-              </w:numPr>
-              <w:cnfStyle w:val="000000000000" w:firstRow="0" w:lastRow="0" w:firstColumn="0" w:lastColumn="0" w:oddVBand="0" w:evenVBand="0" w:oddHBand="0" w:evenHBand="0" w:firstRowFirstColumn="0" w:firstRowLastColumn="0" w:lastRowFirstColumn="0" w:lastRowLastColumn="0"/>
-            </w:pPr>
-            <w:r>
-              <w:t>ConstrainedInt_Valid_</w:t>
-            </w:r>
-            <w:r>
-              <w:t>20</w:t>
-            </w:r>
-            <w:r>
-              <w:t xml:space="preserve"> </w:t>
-            </w:r>
-            <w:r>
+            <w:pPr>
               <w:rPr>
                 <w:highlight w:val="yellow"/>
               </w:rPr>
-              <w:t>(</w:t>
-            </w:r>
+            </w:pPr>
+            <w:r>
+              <w:t>Due to intersection type</w:t>
+            </w:r>
+          </w:p>
+        </w:tc>
+        <w:tc>
+          <w:tcPr>
+            <w:tcW w:w="6708" w:type="dxa"/>
+          </w:tcPr>
+          <w:p>
+            <w:pPr>
+              <w:pStyle w:val="ListParagraph"/>
+              <w:numPr>
+                <w:ilvl w:val="0"/>
+                <w:numId w:val="2"/>
+              </w:numPr>
+              <w:cnfStyle w:val="000000100000" w:firstRow="0" w:lastRow="0" w:firstColumn="0" w:lastColumn="0" w:oddVBand="0" w:evenVBand="0" w:oddHBand="1" w:evenHBand="0" w:firstRowFirstColumn="0" w:firstRowLastColumn="0" w:lastRowFirstColumn="0" w:lastRowLastColumn="0"/>
+            </w:pPr>
+            <w:r>
+              <w:t xml:space="preserve">ConstrainedIntersection_Valid_1 (for the </w:t>
+            </w:r>
+            <w:r>
+              <w:rPr>
+                <w:i/>
+              </w:rPr>
+              <w:t xml:space="preserve">is </w:t>
+            </w:r>
+            <w:r>
+              <w:t>clause, expected type byte found bool)</w:t>
+            </w:r>
+          </w:p>
+          <w:p>
+            <w:pPr>
+              <w:pStyle w:val="ListParagraph"/>
+              <w:numPr>
+                <w:ilvl w:val="0"/>
+                <w:numId w:val="2"/>
+              </w:numPr>
+              <w:cnfStyle w:val="000000100000" w:firstRow="0" w:lastRow="0" w:firstColumn="0" w:lastColumn="0" w:oddVBand="0" w:evenVBand="0" w:oddHBand="1" w:evenHBand="0" w:firstRowFirstColumn="0" w:firstRowLastColumn="0" w:lastRowFirstColumn="0" w:lastRowLastColumn="0"/>
+            </w:pPr>
+            <w:r>
+              <w:t>Intersection_Valid_1</w:t>
+            </w:r>
+            <w:r>
+              <w:t>, 2 (intersections don’t work)</w:t>
+            </w:r>
+          </w:p>
+          <w:p>
+            <w:pPr>
+              <w:pStyle w:val="ListParagraph"/>
+              <w:numPr>
+                <w:ilvl w:val="0"/>
+                <w:numId w:val="2"/>
+              </w:numPr>
+              <w:cnfStyle w:val="000000100000" w:firstRow="0" w:lastRow="0" w:firstColumn="0" w:lastColumn="0" w:oddVBand="0" w:evenVBand="0" w:oddHBand="1" w:evenHBand="0" w:firstRowFirstColumn="0" w:firstRowLastColumn="0" w:lastRowFirstColumn="0" w:lastRowLastColumn="0"/>
+            </w:pPr>
+            <w:r>
+              <w:t>NegationType_Valid_3</w:t>
+            </w:r>
+            <w:r>
+              <w:t xml:space="preserve"> (intersections don’t work)</w:t>
+            </w:r>
+          </w:p>
+        </w:tc>
+      </w:tr>
+      <w:tr>
+        <w:tc>
+          <w:tcPr>
+            <w:cnfStyle w:val="001000000000" w:firstRow="0" w:lastRow="0" w:firstColumn="1" w:lastColumn="0" w:oddVBand="0" w:evenVBand="0" w:oddHBand="0" w:evenHBand="0" w:firstRowFirstColumn="0" w:firstRowLastColumn="0" w:lastRowFirstColumn="0" w:lastRowLastColumn="0"/>
+            <w:tcW w:w="2785" w:type="dxa"/>
+          </w:tcPr>
+          <w:p>
             <w:r>
               <w:rPr>
                 <w:highlight w:val="yellow"/>
               </w:rPr>
-              <w:t>function is recursive</w:t>
-            </w:r>
-            <w:r>
-              <w:rPr>
-                <w:highlight w:val="yellow"/>
-              </w:rPr>
-              <w:t xml:space="preserve">, never ends if </w:t>
-            </w:r>
-            <w:r>
-              <w:rPr>
-                <w:highlight w:val="yellow"/>
-              </w:rPr>
-              <w:t>input &lt; 0</w:t>
-            </w:r>
-            <w:r>
-              <w:rPr>
-                <w:highlight w:val="yellow"/>
-              </w:rPr>
-              <w:t>)</w:t>
+              <w:t>Assertion error</w:t>
             </w:r>
             <w:r>
               <w:t xml:space="preserve"> </w:t>
             </w:r>
-          </w:p>
+            <w:r>
+              <w:t>(1 tests)</w:t>
+            </w:r>
+          </w:p>
+        </w:tc>
+        <w:tc>
+          <w:tcPr>
+            <w:tcW w:w="6708" w:type="dxa"/>
+          </w:tcPr>
           <w:p>
             <w:pPr>
               <w:pStyle w:val="ListParagraph"/>
@@ -392,124 +1598,69 @@
               <w:cnfStyle w:val="000000000000" w:firstRow="0" w:lastRow="0" w:firstColumn="0" w:lastColumn="0" w:oddVBand="0" w:evenVBand="0" w:oddHBand="0" w:evenHBand="0" w:firstRowFirstColumn="0" w:firstRowLastColumn="0" w:lastRowFirstColumn="0" w:lastRowLastColumn="0"/>
             </w:pPr>
             <w:r>
-              <w:t>Contractive_Valid_1</w:t>
-            </w:r>
-            <w:r>
-              <w:t>, 3</w:t>
-            </w:r>
-            <w:r>
-              <w:t xml:space="preserve"> (recursive)</w:t>
-            </w:r>
-          </w:p>
-          <w:p>
-            <w:pPr>
-              <w:pStyle w:val="ListParagraph"/>
-              <w:numPr>
-                <w:ilvl w:val="0"/>
-                <w:numId w:val="2"/>
-              </w:numPr>
-              <w:cnfStyle w:val="000000000000" w:firstRow="0" w:lastRow="0" w:firstColumn="0" w:lastColumn="0" w:oddVBand="0" w:evenVBand="0" w:oddHBand="0" w:evenHBand="0" w:firstRowFirstColumn="0" w:firstRowLastColumn="0" w:lastRowFirstColumn="0" w:lastRowLastColumn="0"/>
-            </w:pPr>
-            <w:r>
-              <w:t>DoWhile_Valid_4</w:t>
-            </w:r>
-            <w:r>
-              <w:t xml:space="preserve"> (recursive)</w:t>
-            </w:r>
-          </w:p>
-          <w:p>
-            <w:pPr>
-              <w:pStyle w:val="ListParagraph"/>
-              <w:numPr>
-                <w:ilvl w:val="0"/>
-                <w:numId w:val="2"/>
-              </w:numPr>
-              <w:cnfStyle w:val="000000000000" w:firstRow="0" w:lastRow="0" w:firstColumn="0" w:lastColumn="0" w:oddVBand="0" w:evenVBand="0" w:oddHBand="0" w:evenHBand="0" w:firstRowFirstColumn="0" w:firstRowLastColumn="0" w:lastRowFirstColumn="0" w:lastRowLastColumn="0"/>
-            </w:pPr>
-            <w:r>
-              <w:t>FunctionRef_Valid_10</w:t>
-            </w:r>
-            <w:r>
-              <w:t>, 11</w:t>
-            </w:r>
-            <w:r>
-              <w:t xml:space="preserve"> (recursive + function)</w:t>
-            </w:r>
-          </w:p>
-          <w:p>
-            <w:pPr>
-              <w:pStyle w:val="ListParagraph"/>
-              <w:numPr>
-                <w:ilvl w:val="0"/>
-                <w:numId w:val="2"/>
-              </w:numPr>
-              <w:cnfStyle w:val="000000000000" w:firstRow="0" w:lastRow="0" w:firstColumn="0" w:lastColumn="0" w:oddVBand="0" w:evenVBand="0" w:oddHBand="0" w:evenHBand="0" w:firstRowFirstColumn="0" w:firstRowLastColumn="0" w:lastRowFirstColumn="0" w:lastRowLastColumn="0"/>
-            </w:pPr>
-            <w:r>
-              <w:t>IfElse_Valid_4</w:t>
-            </w:r>
-            <w:r>
-              <w:t xml:space="preserve"> (</w:t>
-            </w:r>
-            <w:r>
-              <w:t>recursive)</w:t>
-            </w:r>
-          </w:p>
-          <w:p>
-            <w:pPr>
-              <w:pStyle w:val="ListParagraph"/>
-              <w:numPr>
-                <w:ilvl w:val="0"/>
-                <w:numId w:val="2"/>
-              </w:numPr>
-              <w:cnfStyle w:val="000000000000" w:firstRow="0" w:lastRow="0" w:firstColumn="0" w:lastColumn="0" w:oddVBand="0" w:evenVBand="0" w:oddHBand="0" w:evenHBand="0" w:firstRowFirstColumn="0" w:firstRowLastColumn="0" w:lastRowFirstColumn="0" w:lastRowLastColumn="0"/>
-            </w:pPr>
-            <w:r>
-              <w:t>RecursiveType_Valid_12</w:t>
-            </w:r>
-            <w:r>
-              <w:t>, 2, 20, 21, 22, 23, 24, 26, 28, 29, 3, 4</w:t>
-            </w:r>
-            <w:r>
-              <w:t xml:space="preserve"> (recursive)</w:t>
-            </w:r>
-          </w:p>
-          <w:p>
-            <w:pPr>
-              <w:pStyle w:val="ListParagraph"/>
-              <w:numPr>
-                <w:ilvl w:val="0"/>
-                <w:numId w:val="2"/>
-              </w:numPr>
-              <w:cnfStyle w:val="000000000000" w:firstRow="0" w:lastRow="0" w:firstColumn="0" w:lastColumn="0" w:oddVBand="0" w:evenVBand="0" w:oddHBand="0" w:evenHBand="0" w:firstRowFirstColumn="0" w:firstRowLastColumn="0" w:lastRowFirstColumn="0" w:lastRowLastColumn="0"/>
-            </w:pPr>
-            <w:r>
-              <w:t>TypeEquals_Valid_16</w:t>
-            </w:r>
-            <w:r>
-              <w:t>, 2</w:t>
-            </w:r>
-            <w:r>
-              <w:t xml:space="preserve"> (recursive)</w:t>
-            </w:r>
-          </w:p>
-          <w:p>
-            <w:pPr>
-              <w:pStyle w:val="ListParagraph"/>
-              <w:numPr>
-                <w:ilvl w:val="0"/>
-                <w:numId w:val="2"/>
-              </w:numPr>
-              <w:cnfStyle w:val="000000000000" w:firstRow="0" w:lastRow="0" w:firstColumn="0" w:lastColumn="0" w:oddVBand="0" w:evenVBand="0" w:oddHBand="0" w:evenHBand="0" w:firstRowFirstColumn="0" w:firstRowLastColumn="0" w:lastRowFirstColumn="0" w:lastRowLastColumn="0"/>
-            </w:pPr>
-            <w:r>
-              <w:t>While_Valid_15</w:t>
-            </w:r>
-            <w:r>
-              <w:t>, 20</w:t>
-            </w:r>
-            <w:r>
-              <w:t xml:space="preserve"> (recursive)</w:t>
+              <w:t>ConstrainedList_Valid_9</w:t>
+            </w:r>
+          </w:p>
+        </w:tc>
+      </w:tr>
+    </w:tbl>
+    <w:p>
+      <w:pPr>
+        <w:pStyle w:val="Heading2"/>
+      </w:pPr>
+      <w:r>
+        <w:t>Error</w:t>
+      </w:r>
+    </w:p>
+    <w:p>
+      <w:r>
+        <w:t>76</w:t>
+      </w:r>
+      <w:r>
+        <w:t xml:space="preserve"> </w:t>
+      </w:r>
+      <w:r>
+        <w:t>errors</w:t>
+      </w:r>
+      <w:r>
+        <w:t xml:space="preserve"> as of 25/5/18</w:t>
+      </w:r>
+    </w:p>
+    <w:tbl>
+      <w:tblPr>
+        <w:tblStyle w:val="GridTable4-Accent1"/>
+        <w:tblW w:w="9493" w:type="dxa"/>
+        <w:tblLook w:val="04A0" w:firstRow="1" w:lastRow="0" w:firstColumn="1" w:lastColumn="0" w:noHBand="0" w:noVBand="1"/>
+      </w:tblPr>
+      <w:tblGrid>
+        <w:gridCol w:w="2785"/>
+        <w:gridCol w:w="6708"/>
+      </w:tblGrid>
+      <w:tr>
+        <w:trPr>
+          <w:cnfStyle w:val="100000000000" w:firstRow="1" w:lastRow="0" w:firstColumn="0" w:lastColumn="0" w:oddVBand="0" w:evenVBand="0" w:oddHBand="0" w:evenHBand="0" w:firstRowFirstColumn="0" w:firstRowLastColumn="0" w:lastRowFirstColumn="0" w:lastRowLastColumn="0"/>
+        </w:trPr>
+        <w:tc>
+          <w:tcPr>
+            <w:cnfStyle w:val="001000000000" w:firstRow="0" w:lastRow="0" w:firstColumn="1" w:lastColumn="0" w:oddVBand="0" w:evenVBand="0" w:oddHBand="0" w:evenHBand="0" w:firstRowFirstColumn="0" w:firstRowLastColumn="0" w:lastRowFirstColumn="0" w:lastRowLastColumn="0"/>
+            <w:tcW w:w="2785" w:type="dxa"/>
+          </w:tcPr>
+          <w:p>
+            <w:r>
+              <w:t>Reason</w:t>
+            </w:r>
+          </w:p>
+        </w:tc>
+        <w:tc>
+          <w:tcPr>
+            <w:tcW w:w="6708" w:type="dxa"/>
+          </w:tcPr>
+          <w:p>
+            <w:pPr>
+              <w:cnfStyle w:val="100000000000" w:firstRow="1" w:lastRow="0" w:firstColumn="0" w:lastColumn="0" w:oddVBand="0" w:evenVBand="0" w:oddHBand="0" w:evenHBand="0" w:firstRowFirstColumn="0" w:firstRowLastColumn="0" w:lastRowFirstColumn="0" w:lastRowLastColumn="0"/>
+            </w:pPr>
+            <w:r>
+              <w:t>Test</w:t>
             </w:r>
           </w:p>
         </w:tc>
@@ -530,8 +1681,43 @@
                 <w:bCs w:val="0"/>
               </w:rPr>
             </w:pPr>
-            <w:r>
-              <w:t>Upper limit &lt;= lower limit</w:t>
+            <w:proofErr w:type="spellStart"/>
+            <w:r>
+              <w:t>StackOverflow</w:t>
+            </w:r>
+            <w:proofErr w:type="spellEnd"/>
+            <w:r>
+              <w:t xml:space="preserve"> </w:t>
+            </w:r>
+            <w:r>
+              <w:rPr>
+                <w:bCs w:val="0"/>
+              </w:rPr>
+              <w:t>(</w:t>
+            </w:r>
+            <w:r>
+              <w:rPr>
+                <w:bCs w:val="0"/>
+              </w:rPr>
+              <w:t>1</w:t>
+            </w:r>
+            <w:r>
+              <w:rPr>
+                <w:bCs w:val="0"/>
+              </w:rPr>
+              <w:t>5</w:t>
+            </w:r>
+            <w:r>
+              <w:rPr>
+                <w:bCs w:val="0"/>
+              </w:rPr>
+              <w:t xml:space="preserve"> </w:t>
+            </w:r>
+            <w:r>
+              <w:rPr>
+                <w:bCs w:val="0"/>
+              </w:rPr>
+              <w:t>tests)</w:t>
             </w:r>
           </w:p>
           <w:p>
@@ -541,300 +1727,166 @@
                 <w:bCs w:val="0"/>
               </w:rPr>
             </w:pPr>
-          </w:p>
-          <w:p>
-            <w:r>
-              <w:t>Just need to tweak limits</w:t>
-            </w:r>
-          </w:p>
-        </w:tc>
-        <w:tc>
-          <w:tcPr>
-            <w:tcW w:w="6708" w:type="dxa"/>
-          </w:tcPr>
-          <w:p>
-            <w:pPr>
-              <w:pStyle w:val="ListParagraph"/>
-              <w:numPr>
-                <w:ilvl w:val="0"/>
-                <w:numId w:val="2"/>
-              </w:numPr>
-              <w:cnfStyle w:val="000000100000" w:firstRow="0" w:lastRow="0" w:firstColumn="0" w:lastColumn="0" w:oddVBand="0" w:evenVBand="0" w:oddHBand="1" w:evenHBand="0" w:firstRowFirstColumn="0" w:firstRowLastColumn="0" w:lastRowFirstColumn="0" w:lastRowLastColumn="0"/>
-            </w:pPr>
-            <w:r>
-              <w:t>Complex_Valid_1, 10, 11, 5</w:t>
-            </w:r>
-          </w:p>
-          <w:p>
-            <w:pPr>
-              <w:pStyle w:val="ListParagraph"/>
-              <w:numPr>
-                <w:ilvl w:val="0"/>
-                <w:numId w:val="2"/>
-              </w:numPr>
-              <w:cnfStyle w:val="000000100000" w:firstRow="0" w:lastRow="0" w:firstColumn="0" w:lastColumn="0" w:oddVBand="0" w:evenVBand="0" w:oddHBand="1" w:evenHBand="0" w:firstRowFirstColumn="0" w:firstRowLastColumn="0" w:lastRowFirstColumn="0" w:lastRowLastColumn="0"/>
-            </w:pPr>
-            <w:r>
-              <w:t>ConstrainedInt_Valid_</w:t>
-            </w:r>
-            <w:r>
-              <w:t xml:space="preserve">10, 13, 16, 17, </w:t>
-            </w:r>
-            <w:r>
-              <w:t>19</w:t>
-            </w:r>
-            <w:r>
-              <w:t>, 22, 23, 24, 6, 8</w:t>
-            </w:r>
-          </w:p>
-          <w:p>
-            <w:pPr>
-              <w:pStyle w:val="ListParagraph"/>
-              <w:numPr>
-                <w:ilvl w:val="0"/>
-                <w:numId w:val="2"/>
-              </w:numPr>
-              <w:cnfStyle w:val="000000100000" w:firstRow="0" w:lastRow="0" w:firstColumn="0" w:lastColumn="0" w:oddVBand="0" w:evenVBand="0" w:oddHBand="1" w:evenHBand="0" w:firstRowFirstColumn="0" w:firstRowLastColumn="0" w:lastRowFirstColumn="0" w:lastRowLastColumn="0"/>
-            </w:pPr>
-            <w:r>
-              <w:t>ConstrainedList_Valid_17, 18, 19, 2, 20, 21, 22, 3, 6, 8</w:t>
-            </w:r>
-          </w:p>
-          <w:p>
-            <w:pPr>
-              <w:pStyle w:val="ListParagraph"/>
-              <w:numPr>
-                <w:ilvl w:val="0"/>
-                <w:numId w:val="2"/>
-              </w:numPr>
-              <w:cnfStyle w:val="000000100000" w:firstRow="0" w:lastRow="0" w:firstColumn="0" w:lastColumn="0" w:oddVBand="0" w:evenVBand="0" w:oddHBand="1" w:evenHBand="0" w:firstRowFirstColumn="0" w:firstRowLastColumn="0" w:lastRowFirstColumn="0" w:lastRowLastColumn="0"/>
-            </w:pPr>
-            <w:r>
-              <w:t>ConstrainedRecord_Valid_1</w:t>
-            </w:r>
-            <w:r>
-              <w:t>, 2, 9</w:t>
-            </w:r>
-          </w:p>
-          <w:p>
-            <w:pPr>
-              <w:pStyle w:val="ListParagraph"/>
-              <w:numPr>
-                <w:ilvl w:val="0"/>
-                <w:numId w:val="2"/>
-              </w:numPr>
-              <w:cnfStyle w:val="000000100000" w:firstRow="0" w:lastRow="0" w:firstColumn="0" w:lastColumn="0" w:oddVBand="0" w:evenVBand="0" w:oddHBand="1" w:evenHBand="0" w:firstRowFirstColumn="0" w:firstRowLastColumn="0" w:lastRowFirstColumn="0" w:lastRowLastColumn="0"/>
-            </w:pPr>
-            <w:r>
-              <w:t>Define_Valid_4</w:t>
-            </w:r>
-          </w:p>
-          <w:p>
-            <w:pPr>
-              <w:pStyle w:val="ListParagraph"/>
-              <w:numPr>
-                <w:ilvl w:val="0"/>
-                <w:numId w:val="2"/>
-              </w:numPr>
-              <w:cnfStyle w:val="000000100000" w:firstRow="0" w:lastRow="0" w:firstColumn="0" w:lastColumn="0" w:oddVBand="0" w:evenVBand="0" w:oddHBand="1" w:evenHBand="0" w:firstRowFirstColumn="0" w:firstRowLastColumn="0" w:lastRowFirstColumn="0" w:lastRowLastColumn="0"/>
-            </w:pPr>
-            <w:r>
-              <w:t>Fail_Valid_3</w:t>
-            </w:r>
-          </w:p>
-          <w:p>
-            <w:pPr>
-              <w:pStyle w:val="ListParagraph"/>
-              <w:numPr>
-                <w:ilvl w:val="0"/>
-                <w:numId w:val="2"/>
-              </w:numPr>
-              <w:cnfStyle w:val="000000100000" w:firstRow="0" w:lastRow="0" w:firstColumn="0" w:lastColumn="0" w:oddVBand="0" w:evenVBand="0" w:oddHBand="1" w:evenHBand="0" w:firstRowFirstColumn="0" w:firstRowLastColumn="0" w:lastRowFirstColumn="0" w:lastRowLastColumn="0"/>
-            </w:pPr>
-            <w:r>
-              <w:t>Function_Valid_18</w:t>
-            </w:r>
-            <w:r>
-              <w:t>, 20, 4, 6, 8</w:t>
-            </w:r>
-          </w:p>
-          <w:p>
-            <w:pPr>
-              <w:pStyle w:val="ListParagraph"/>
-              <w:numPr>
-                <w:ilvl w:val="0"/>
-                <w:numId w:val="2"/>
-              </w:numPr>
-              <w:cnfStyle w:val="000000100000" w:firstRow="0" w:lastRow="0" w:firstColumn="0" w:lastColumn="0" w:oddVBand="0" w:evenVBand="0" w:oddHBand="1" w:evenHBand="0" w:firstRowFirstColumn="0" w:firstRowLastColumn="0" w:lastRowFirstColumn="0" w:lastRowLastColumn="0"/>
-            </w:pPr>
-            <w:r>
-              <w:t>IntDiv_Valid_3</w:t>
-            </w:r>
-          </w:p>
-          <w:p>
-            <w:pPr>
-              <w:pStyle w:val="ListParagraph"/>
-              <w:numPr>
-                <w:ilvl w:val="0"/>
-                <w:numId w:val="2"/>
-              </w:numPr>
-              <w:cnfStyle w:val="000000100000" w:firstRow="0" w:lastRow="0" w:firstColumn="0" w:lastColumn="0" w:oddVBand="0" w:evenVBand="0" w:oddHBand="1" w:evenHBand="0" w:firstRowFirstColumn="0" w:firstRowLastColumn="0" w:lastRowFirstColumn="0" w:lastRowLastColumn="0"/>
-            </w:pPr>
-            <w:r>
-              <w:t>Lambda_Valid_3</w:t>
-            </w:r>
-            <w:r>
-              <w:t>, 4 ,7</w:t>
-            </w:r>
-          </w:p>
-          <w:p>
-            <w:pPr>
-              <w:pStyle w:val="ListParagraph"/>
-              <w:numPr>
-                <w:ilvl w:val="0"/>
-                <w:numId w:val="2"/>
-              </w:numPr>
-              <w:cnfStyle w:val="000000100000" w:firstRow="0" w:lastRow="0" w:firstColumn="0" w:lastColumn="0" w:oddVBand="0" w:evenVBand="0" w:oddHBand="1" w:evenHBand="0" w:firstRowFirstColumn="0" w:firstRowLastColumn="0" w:lastRowFirstColumn="0" w:lastRowLastColumn="0"/>
-            </w:pPr>
-            <w:r>
-              <w:t>ListAssign_Valid_4</w:t>
-            </w:r>
-          </w:p>
-          <w:p>
-            <w:pPr>
-              <w:pStyle w:val="ListParagraph"/>
-              <w:numPr>
-                <w:ilvl w:val="0"/>
-                <w:numId w:val="2"/>
-              </w:numPr>
-              <w:cnfStyle w:val="000000100000" w:firstRow="0" w:lastRow="0" w:firstColumn="0" w:lastColumn="0" w:oddVBand="0" w:evenVBand="0" w:oddHBand="1" w:evenHBand="0" w:firstRowFirstColumn="0" w:firstRowLastColumn="0" w:lastRowFirstColumn="0" w:lastRowLastColumn="0"/>
-            </w:pPr>
-            <w:r>
-              <w:t>Method_Valid_1</w:t>
-            </w:r>
-          </w:p>
-          <w:p>
-            <w:pPr>
-              <w:pStyle w:val="ListParagraph"/>
-              <w:numPr>
-                <w:ilvl w:val="0"/>
-                <w:numId w:val="2"/>
-              </w:numPr>
-              <w:cnfStyle w:val="000000100000" w:firstRow="0" w:lastRow="0" w:firstColumn="0" w:lastColumn="0" w:oddVBand="0" w:evenVBand="0" w:oddHBand="1" w:evenHBand="0" w:firstRowFirstColumn="0" w:firstRowLastColumn="0" w:lastRowFirstColumn="0" w:lastRowLastColumn="0"/>
-            </w:pPr>
-            <w:r>
-              <w:t>RecordAssign_Valid_7</w:t>
-            </w:r>
-          </w:p>
-          <w:p>
-            <w:pPr>
-              <w:pStyle w:val="ListParagraph"/>
-              <w:numPr>
-                <w:ilvl w:val="0"/>
-                <w:numId w:val="2"/>
-              </w:numPr>
-              <w:cnfStyle w:val="000000100000" w:firstRow="0" w:lastRow="0" w:firstColumn="0" w:lastColumn="0" w:oddVBand="0" w:evenVBand="0" w:oddHBand="1" w:evenHBand="0" w:firstRowFirstColumn="0" w:firstRowLastColumn="0" w:lastRowFirstColumn="0" w:lastRowLastColumn="0"/>
-            </w:pPr>
-            <w:r>
-              <w:t>RecursiveType_Valid_19</w:t>
-            </w:r>
-            <w:r>
-              <w:t>, 7</w:t>
-            </w:r>
-          </w:p>
-          <w:p>
-            <w:pPr>
-              <w:pStyle w:val="ListParagraph"/>
-              <w:numPr>
-                <w:ilvl w:val="0"/>
-                <w:numId w:val="2"/>
-              </w:numPr>
-              <w:cnfStyle w:val="000000100000" w:firstRow="0" w:lastRow="0" w:firstColumn="0" w:lastColumn="0" w:oddVBand="0" w:evenVBand="0" w:oddHBand="1" w:evenHBand="0" w:firstRowFirstColumn="0" w:firstRowLastColumn="0" w:lastRowFirstColumn="0" w:lastRowLastColumn="0"/>
-            </w:pPr>
-            <w:r>
-              <w:t>String_Valid_1</w:t>
-            </w:r>
-          </w:p>
-          <w:p>
-            <w:pPr>
-              <w:pStyle w:val="ListParagraph"/>
-              <w:numPr>
-                <w:ilvl w:val="0"/>
-                <w:numId w:val="2"/>
-              </w:numPr>
-              <w:cnfStyle w:val="000000100000" w:firstRow="0" w:lastRow="0" w:firstColumn="0" w:lastColumn="0" w:oddVBand="0" w:evenVBand="0" w:oddHBand="1" w:evenHBand="0" w:firstRowFirstColumn="0" w:firstRowLastColumn="0" w:lastRowFirstColumn="0" w:lastRowLastColumn="0"/>
-            </w:pPr>
-            <w:r>
-              <w:t>Switch_Valid_4</w:t>
-            </w:r>
-          </w:p>
-          <w:p>
-            <w:pPr>
-              <w:pStyle w:val="ListParagraph"/>
-              <w:numPr>
-                <w:ilvl w:val="0"/>
-                <w:numId w:val="2"/>
-              </w:numPr>
-              <w:cnfStyle w:val="000000100000" w:firstRow="0" w:lastRow="0" w:firstColumn="0" w:lastColumn="0" w:oddVBand="0" w:evenVBand="0" w:oddHBand="1" w:evenHBand="0" w:firstRowFirstColumn="0" w:firstRowLastColumn="0" w:lastRowFirstColumn="0" w:lastRowLastColumn="0"/>
-            </w:pPr>
-            <w:r>
-              <w:t>TypeEquals_Valid_3</w:t>
-            </w:r>
-            <w:r>
-              <w:t xml:space="preserve">, 31, 33, 39, 45, </w:t>
-            </w:r>
-          </w:p>
-          <w:p>
-            <w:pPr>
-              <w:pStyle w:val="ListParagraph"/>
-              <w:numPr>
-                <w:ilvl w:val="0"/>
-                <w:numId w:val="2"/>
-              </w:numPr>
-              <w:cnfStyle w:val="000000100000" w:firstRow="0" w:lastRow="0" w:firstColumn="0" w:lastColumn="0" w:oddVBand="0" w:evenVBand="0" w:oddHBand="1" w:evenHBand="0" w:firstRowFirstColumn="0" w:firstRowLastColumn="0" w:lastRowFirstColumn="0" w:lastRowLastColumn="0"/>
-            </w:pPr>
-            <w:r>
-              <w:t>UnionType_Valid_</w:t>
-            </w:r>
-            <w:r>
-              <w:t>11, 14, 18, 2, 20, 5, 9</w:t>
-            </w:r>
-          </w:p>
-          <w:p>
-            <w:pPr>
-              <w:pStyle w:val="ListParagraph"/>
-              <w:numPr>
-                <w:ilvl w:val="0"/>
-                <w:numId w:val="2"/>
-              </w:numPr>
-              <w:cnfStyle w:val="000000100000" w:firstRow="0" w:lastRow="0" w:firstColumn="0" w:lastColumn="0" w:oddVBand="0" w:evenVBand="0" w:oddHBand="1" w:evenHBand="0" w:firstRowFirstColumn="0" w:firstRowLastColumn="0" w:lastRowFirstColumn="0" w:lastRowLastColumn="0"/>
-            </w:pPr>
-            <w:r>
-              <w:t>While_Valid_16</w:t>
-            </w:r>
-            <w:r>
-              <w:t>, 21, 3</w:t>
-            </w:r>
-          </w:p>
-        </w:tc>
-      </w:tr>
-      <w:tr>
-        <w:tc>
-          <w:tcPr>
-            <w:cnfStyle w:val="001000000000" w:firstRow="0" w:lastRow="0" w:firstColumn="1" w:lastColumn="0" w:oddVBand="0" w:evenVBand="0" w:oddHBand="0" w:evenHBand="0" w:firstRowFirstColumn="0" w:firstRowLastColumn="0" w:lastRowFirstColumn="0" w:lastRowLastColumn="0"/>
-            <w:tcW w:w="2785" w:type="dxa"/>
-          </w:tcPr>
-          <w:p>
-            <w:pPr>
+            <w:r>
               <w:rPr>
                 <w:b w:val="0"/>
                 <w:bCs w:val="0"/>
               </w:rPr>
-            </w:pPr>
-            <w:r>
-              <w:t>No possible values for the nominal type</w:t>
-            </w:r>
-          </w:p>
+              <w:t xml:space="preserve"> </w:t>
+            </w:r>
+          </w:p>
+          <w:p>
+            <w:r>
+              <w:t>Due to recursive types?</w:t>
+            </w:r>
+          </w:p>
+        </w:tc>
+        <w:tc>
+          <w:tcPr>
+            <w:tcW w:w="6708" w:type="dxa"/>
+          </w:tcPr>
+          <w:p>
+            <w:pPr>
+              <w:pStyle w:val="ListParagraph"/>
+              <w:numPr>
+                <w:ilvl w:val="0"/>
+                <w:numId w:val="2"/>
+              </w:numPr>
+              <w:cnfStyle w:val="000000100000" w:firstRow="0" w:lastRow="0" w:firstColumn="0" w:lastColumn="0" w:oddVBand="0" w:evenVBand="0" w:oddHBand="1" w:evenHBand="0" w:firstRowFirstColumn="0" w:firstRowLastColumn="0" w:lastRowFirstColumn="0" w:lastRowLastColumn="0"/>
+            </w:pPr>
+            <w:r>
+              <w:t>Coercion_Valid_8 (recursive)</w:t>
+            </w:r>
+          </w:p>
+          <w:p>
+            <w:pPr>
+              <w:pStyle w:val="ListParagraph"/>
+              <w:numPr>
+                <w:ilvl w:val="0"/>
+                <w:numId w:val="2"/>
+              </w:numPr>
+              <w:cnfStyle w:val="000000100000" w:firstRow="0" w:lastRow="0" w:firstColumn="0" w:lastColumn="0" w:oddVBand="0" w:evenVBand="0" w:oddHBand="1" w:evenHBand="0" w:firstRowFirstColumn="0" w:firstRowLastColumn="0" w:lastRowFirstColumn="0" w:lastRowLastColumn="0"/>
+            </w:pPr>
+            <w:r>
+              <w:t>ConstrainedInt_Valid_</w:t>
+            </w:r>
+            <w:r>
+              <w:t xml:space="preserve">20 </w:t>
+            </w:r>
+            <w:r>
+              <w:rPr>
+                <w:highlight w:val="yellow"/>
+              </w:rPr>
+              <w:t>(function is recursive, never ends if input &lt; 0)</w:t>
+            </w:r>
+            <w:r>
+              <w:t xml:space="preserve"> </w:t>
+            </w:r>
+          </w:p>
+          <w:p>
+            <w:pPr>
+              <w:pStyle w:val="ListParagraph"/>
+              <w:numPr>
+                <w:ilvl w:val="0"/>
+                <w:numId w:val="2"/>
+              </w:numPr>
+              <w:cnfStyle w:val="000000100000" w:firstRow="0" w:lastRow="0" w:firstColumn="0" w:lastColumn="0" w:oddVBand="0" w:evenVBand="0" w:oddHBand="1" w:evenHBand="0" w:firstRowFirstColumn="0" w:firstRowLastColumn="0" w:lastRowFirstColumn="0" w:lastRowLastColumn="0"/>
+            </w:pPr>
+            <w:r>
+              <w:t>Contractive_Valid_1</w:t>
+            </w:r>
+            <w:r>
+              <w:t>, 3 (recursive)</w:t>
+            </w:r>
+          </w:p>
+          <w:p>
+            <w:pPr>
+              <w:pStyle w:val="ListParagraph"/>
+              <w:numPr>
+                <w:ilvl w:val="0"/>
+                <w:numId w:val="2"/>
+              </w:numPr>
+              <w:cnfStyle w:val="000000100000" w:firstRow="0" w:lastRow="0" w:firstColumn="0" w:lastColumn="0" w:oddVBand="0" w:evenVBand="0" w:oddHBand="1" w:evenHBand="0" w:firstRowFirstColumn="0" w:firstRowLastColumn="0" w:lastRowFirstColumn="0" w:lastRowLastColumn="0"/>
+            </w:pPr>
+            <w:r>
+              <w:t>DoWhile_Valid_4</w:t>
+            </w:r>
+            <w:r>
+              <w:t xml:space="preserve"> (recursive)</w:t>
+            </w:r>
+          </w:p>
+          <w:p>
+            <w:pPr>
+              <w:pStyle w:val="ListParagraph"/>
+              <w:numPr>
+                <w:ilvl w:val="0"/>
+                <w:numId w:val="2"/>
+              </w:numPr>
+              <w:cnfStyle w:val="000000100000" w:firstRow="0" w:lastRow="0" w:firstColumn="0" w:lastColumn="0" w:oddVBand="0" w:evenVBand="0" w:oddHBand="1" w:evenHBand="0" w:firstRowFirstColumn="0" w:firstRowLastColumn="0" w:lastRowFirstColumn="0" w:lastRowLastColumn="0"/>
+            </w:pPr>
+            <w:r>
+              <w:t>FunctionRef_Valid_10</w:t>
+            </w:r>
+            <w:r>
+              <w:t>, 11 (recursive + function)</w:t>
+            </w:r>
+          </w:p>
+          <w:p>
+            <w:pPr>
+              <w:pStyle w:val="ListParagraph"/>
+              <w:numPr>
+                <w:ilvl w:val="0"/>
+                <w:numId w:val="2"/>
+              </w:numPr>
+              <w:cnfStyle w:val="000000100000" w:firstRow="0" w:lastRow="0" w:firstColumn="0" w:lastColumn="0" w:oddVBand="0" w:evenVBand="0" w:oddHBand="1" w:evenHBand="0" w:firstRowFirstColumn="0" w:firstRowLastColumn="0" w:lastRowFirstColumn="0" w:lastRowLastColumn="0"/>
+            </w:pPr>
+            <w:r>
+              <w:t>RecursiveType_Valid_</w:t>
+            </w:r>
+            <w:r>
+              <w:t>20, 21, 23, 24, 26 (recursive)</w:t>
+            </w:r>
+          </w:p>
+          <w:p>
+            <w:pPr>
+              <w:pStyle w:val="ListParagraph"/>
+              <w:numPr>
+                <w:ilvl w:val="0"/>
+                <w:numId w:val="2"/>
+              </w:numPr>
+              <w:cnfStyle w:val="000000100000" w:firstRow="0" w:lastRow="0" w:firstColumn="0" w:lastColumn="0" w:oddVBand="0" w:evenVBand="0" w:oddHBand="1" w:evenHBand="0" w:firstRowFirstColumn="0" w:firstRowLastColumn="0" w:lastRowFirstColumn="0" w:lastRowLastColumn="0"/>
+            </w:pPr>
+            <w:r>
+              <w:t>TypeEquals_Valid_16</w:t>
+            </w:r>
+            <w:r>
+              <w:t>, 2 (recursive)</w:t>
+            </w:r>
+          </w:p>
+          <w:p>
+            <w:pPr>
+              <w:pStyle w:val="ListParagraph"/>
+              <w:numPr>
+                <w:ilvl w:val="0"/>
+                <w:numId w:val="2"/>
+              </w:numPr>
+              <w:cnfStyle w:val="000000100000" w:firstRow="0" w:lastRow="0" w:firstColumn="0" w:lastColumn="0" w:oddVBand="0" w:evenVBand="0" w:oddHBand="1" w:evenHBand="0" w:firstRowFirstColumn="0" w:firstRowLastColumn="0" w:lastRowFirstColumn="0" w:lastRowLastColumn="0"/>
+            </w:pPr>
+            <w:r>
+              <w:t>While_Valid_15</w:t>
+            </w:r>
+            <w:r>
+              <w:t>, 20 (recursive)</w:t>
+            </w:r>
+          </w:p>
+        </w:tc>
+      </w:tr>
+      <w:tr>
+        <w:tc>
+          <w:tcPr>
+            <w:cnfStyle w:val="001000000000" w:firstRow="0" w:lastRow="0" w:firstColumn="1" w:lastColumn="0" w:oddVBand="0" w:evenVBand="0" w:oddHBand="0" w:evenHBand="0" w:firstRowFirstColumn="0" w:firstRowLastColumn="0" w:lastRowFirstColumn="0" w:lastRowLastColumn="0"/>
+            <w:tcW w:w="2785" w:type="dxa"/>
+          </w:tcPr>
           <w:p>
             <w:pPr>
               <w:rPr>
@@ -842,13 +1894,38 @@
                 <w:bCs w:val="0"/>
               </w:rPr>
             </w:pPr>
-          </w:p>
-          <w:p>
-            <w:r>
-              <w:t xml:space="preserve">Just need to tweak </w:t>
-            </w:r>
-            <w:r>
-              <w:t>limits</w:t>
+            <w:r>
+              <w:t>Upper limit &lt;= lower limit</w:t>
+            </w:r>
+          </w:p>
+          <w:p>
+            <w:pPr>
+              <w:rPr>
+                <w:b w:val="0"/>
+                <w:bCs w:val="0"/>
+              </w:rPr>
+            </w:pPr>
+            <w:r>
+              <w:t>(</w:t>
+            </w:r>
+            <w:r>
+              <w:t>56</w:t>
+            </w:r>
+            <w:r>
+              <w:t xml:space="preserve"> tests)</w:t>
+            </w:r>
+          </w:p>
+          <w:p>
+            <w:pPr>
+              <w:rPr>
+                <w:b w:val="0"/>
+                <w:bCs w:val="0"/>
+              </w:rPr>
+            </w:pPr>
+          </w:p>
+          <w:p>
+            <w:r>
+              <w:t>Just need to tweak limits</w:t>
             </w:r>
           </w:p>
         </w:tc>
@@ -866,7 +1943,7 @@
               <w:cnfStyle w:val="000000000000" w:firstRow="0" w:lastRow="0" w:firstColumn="0" w:lastColumn="0" w:oddVBand="0" w:evenVBand="0" w:oddHBand="0" w:evenHBand="0" w:firstRowFirstColumn="0" w:firstRowLastColumn="0" w:lastRowFirstColumn="0" w:lastRowLastColumn="0"/>
             </w:pPr>
             <w:r>
-              <w:t>Complex_Valid_8 (Transition)</w:t>
+              <w:t>Complex_Valid_1, 11, 5</w:t>
             </w:r>
           </w:p>
           <w:p>
@@ -879,7 +1956,16 @@
               <w:cnfStyle w:val="000000000000" w:firstRow="0" w:lastRow="0" w:firstColumn="0" w:lastColumn="0" w:oddVBand="0" w:evenVBand="0" w:oddHBand="0" w:evenHBand="0" w:firstRowFirstColumn="0" w:firstRowLastColumn="0" w:lastRowFirstColumn="0" w:lastRowLastColumn="0"/>
             </w:pPr>
             <w:r>
-              <w:t>Constrained_List_Valid_11 (state)</w:t>
+              <w:t>ConstrainedInt_Valid_</w:t>
+            </w:r>
+            <w:r>
+              <w:t xml:space="preserve">10, 13, 16, 17, </w:t>
+            </w:r>
+            <w:r>
+              <w:t>19</w:t>
+            </w:r>
+            <w:r>
+              <w:t>, 23, 24, 6, 8</w:t>
             </w:r>
           </w:p>
           <w:p>
@@ -892,10 +1978,7 @@
               <w:cnfStyle w:val="000000000000" w:firstRow="0" w:lastRow="0" w:firstColumn="0" w:lastColumn="0" w:oddVBand="0" w:evenVBand="0" w:oddHBand="0" w:evenHBand="0" w:firstRowFirstColumn="0" w:firstRowLastColumn="0" w:lastRowFirstColumn="0" w:lastRowLastColumn="0"/>
             </w:pPr>
             <w:r>
-              <w:t>ConstrainedRecord_Valid_</w:t>
-            </w:r>
-            <w:r>
-              <w:t>6 (state)</w:t>
+              <w:t>ConstrainedList_Valid_17, 19, 2, 20, 21, 22, 3, 6, 8</w:t>
             </w:r>
           </w:p>
           <w:p>
@@ -908,10 +1991,123 @@
               <w:cnfStyle w:val="000000000000" w:firstRow="0" w:lastRow="0" w:firstColumn="0" w:lastColumn="0" w:oddVBand="0" w:evenVBand="0" w:oddHBand="0" w:evenHBand="0" w:firstRowFirstColumn="0" w:firstRowLastColumn="0" w:lastRowFirstColumn="0" w:lastRowLastColumn="0"/>
             </w:pPr>
             <w:r>
+              <w:t>ConstrainedRecord_Valid_1</w:t>
+            </w:r>
+            <w:r>
+              <w:t>, 2</w:t>
+            </w:r>
+          </w:p>
+          <w:p>
+            <w:pPr>
+              <w:pStyle w:val="ListParagraph"/>
+              <w:numPr>
+                <w:ilvl w:val="0"/>
+                <w:numId w:val="2"/>
+              </w:numPr>
+              <w:cnfStyle w:val="000000000000" w:firstRow="0" w:lastRow="0" w:firstColumn="0" w:lastColumn="0" w:oddVBand="0" w:evenVBand="0" w:oddHBand="0" w:evenHBand="0" w:firstRowFirstColumn="0" w:firstRowLastColumn="0" w:lastRowFirstColumn="0" w:lastRowLastColumn="0"/>
+            </w:pPr>
+            <w:r>
+              <w:t>Define_Valid_4</w:t>
+            </w:r>
+          </w:p>
+          <w:p>
+            <w:pPr>
+              <w:pStyle w:val="ListParagraph"/>
+              <w:numPr>
+                <w:ilvl w:val="0"/>
+                <w:numId w:val="2"/>
+              </w:numPr>
+              <w:cnfStyle w:val="000000000000" w:firstRow="0" w:lastRow="0" w:firstColumn="0" w:lastColumn="0" w:oddVBand="0" w:evenVBand="0" w:oddHBand="0" w:evenHBand="0" w:firstRowFirstColumn="0" w:firstRowLastColumn="0" w:lastRowFirstColumn="0" w:lastRowLastColumn="0"/>
+            </w:pPr>
+            <w:r>
+              <w:t>Fail_Valid_3</w:t>
+            </w:r>
+          </w:p>
+          <w:p>
+            <w:pPr>
+              <w:pStyle w:val="ListParagraph"/>
+              <w:numPr>
+                <w:ilvl w:val="0"/>
+                <w:numId w:val="2"/>
+              </w:numPr>
+              <w:cnfStyle w:val="000000000000" w:firstRow="0" w:lastRow="0" w:firstColumn="0" w:lastColumn="0" w:oddVBand="0" w:evenVBand="0" w:oddHBand="0" w:evenHBand="0" w:firstRowFirstColumn="0" w:firstRowLastColumn="0" w:lastRowFirstColumn="0" w:lastRowLastColumn="0"/>
+            </w:pPr>
+            <w:r>
+              <w:t>Function_Valid_18</w:t>
+            </w:r>
+            <w:r>
+              <w:t>, 20, 4, 6, 8</w:t>
+            </w:r>
+          </w:p>
+          <w:p>
+            <w:pPr>
+              <w:pStyle w:val="ListParagraph"/>
+              <w:numPr>
+                <w:ilvl w:val="0"/>
+                <w:numId w:val="2"/>
+              </w:numPr>
+              <w:cnfStyle w:val="000000000000" w:firstRow="0" w:lastRow="0" w:firstColumn="0" w:lastColumn="0" w:oddVBand="0" w:evenVBand="0" w:oddHBand="0" w:evenHBand="0" w:firstRowFirstColumn="0" w:firstRowLastColumn="0" w:lastRowFirstColumn="0" w:lastRowLastColumn="0"/>
+            </w:pPr>
+            <w:r>
+              <w:t>Lambda_Valid_</w:t>
+            </w:r>
+            <w:r>
+              <w:t>7</w:t>
+            </w:r>
+          </w:p>
+          <w:p>
+            <w:pPr>
+              <w:pStyle w:val="ListParagraph"/>
+              <w:numPr>
+                <w:ilvl w:val="0"/>
+                <w:numId w:val="2"/>
+              </w:numPr>
+              <w:cnfStyle w:val="000000000000" w:firstRow="0" w:lastRow="0" w:firstColumn="0" w:lastColumn="0" w:oddVBand="0" w:evenVBand="0" w:oddHBand="0" w:evenHBand="0" w:firstRowFirstColumn="0" w:firstRowLastColumn="0" w:lastRowFirstColumn="0" w:lastRowLastColumn="0"/>
+            </w:pPr>
+            <w:r>
+              <w:t>ListAssign_Valid_4</w:t>
+            </w:r>
+          </w:p>
+          <w:p>
+            <w:pPr>
+              <w:pStyle w:val="ListParagraph"/>
+              <w:numPr>
+                <w:ilvl w:val="0"/>
+                <w:numId w:val="2"/>
+              </w:numPr>
+              <w:cnfStyle w:val="000000000000" w:firstRow="0" w:lastRow="0" w:firstColumn="0" w:lastColumn="0" w:oddVBand="0" w:evenVBand="0" w:oddHBand="0" w:evenHBand="0" w:firstRowFirstColumn="0" w:firstRowLastColumn="0" w:lastRowFirstColumn="0" w:lastRowLastColumn="0"/>
+            </w:pPr>
+            <w:r>
+              <w:t>Method_Valid_1</w:t>
+            </w:r>
+          </w:p>
+          <w:p>
+            <w:pPr>
+              <w:pStyle w:val="ListParagraph"/>
+              <w:numPr>
+                <w:ilvl w:val="0"/>
+                <w:numId w:val="2"/>
+              </w:numPr>
+              <w:cnfStyle w:val="000000000000" w:firstRow="0" w:lastRow="0" w:firstColumn="0" w:lastColumn="0" w:oddVBand="0" w:evenVBand="0" w:oddHBand="0" w:evenHBand="0" w:firstRowFirstColumn="0" w:firstRowLastColumn="0" w:lastRowFirstColumn="0" w:lastRowLastColumn="0"/>
+            </w:pPr>
+            <w:r>
+              <w:t>RecordAssign_Valid_7</w:t>
+            </w:r>
+          </w:p>
+          <w:p>
+            <w:pPr>
+              <w:pStyle w:val="ListParagraph"/>
+              <w:numPr>
+                <w:ilvl w:val="0"/>
+                <w:numId w:val="2"/>
+              </w:numPr>
+              <w:cnfStyle w:val="000000000000" w:firstRow="0" w:lastRow="0" w:firstColumn="0" w:lastColumn="0" w:oddVBand="0" w:evenVBand="0" w:oddHBand="0" w:evenHBand="0" w:firstRowFirstColumn="0" w:firstRowLastColumn="0" w:lastRowFirstColumn="0" w:lastRowLastColumn="0"/>
+            </w:pPr>
+            <w:r>
               <w:t>RecordDefine_Valid_1</w:t>
             </w:r>
             <w:r>
-              <w:t>, 3 (Point)</w:t>
+              <w:t xml:space="preserve">, 3 </w:t>
             </w:r>
           </w:p>
           <w:p>
@@ -927,7 +2123,7 @@
               <w:t>Record_Valid_5</w:t>
             </w:r>
             <w:r>
-              <w:t xml:space="preserve"> (Card)</w:t>
+              <w:t xml:space="preserve"> </w:t>
             </w:r>
           </w:p>
           <w:p>
@@ -940,11 +2136,7 @@
               <w:cnfStyle w:val="000000000000" w:firstRow="0" w:lastRow="0" w:firstColumn="0" w:lastColumn="0" w:oddVBand="0" w:evenVBand="0" w:oddHBand="0" w:evenHBand="0" w:firstRowFirstColumn="0" w:firstRowLastColumn="0" w:lastRowFirstColumn="0" w:lastRowLastColumn="0"/>
             </w:pPr>
             <w:r>
-              <w:lastRenderedPageBreak/>
-              <w:t>RecursiveType_Valid_17</w:t>
-            </w:r>
-            <w:r>
-              <w:t xml:space="preserve"> (State)</w:t>
+              <w:t>String_Valid_1</w:t>
             </w:r>
           </w:p>
           <w:p>
@@ -957,10 +2149,7 @@
               <w:cnfStyle w:val="000000000000" w:firstRow="0" w:lastRow="0" w:firstColumn="0" w:lastColumn="0" w:oddVBand="0" w:evenVBand="0" w:oddHBand="0" w:evenHBand="0" w:firstRowFirstColumn="0" w:firstRowLastColumn="0" w:lastRowFirstColumn="0" w:lastRowLastColumn="0"/>
             </w:pPr>
             <w:r>
-              <w:t>TypeEquals_Valid_1</w:t>
-            </w:r>
-            <w:r>
-              <w:t xml:space="preserve"> (bop)</w:t>
+              <w:t>Switch_Valid_4</w:t>
             </w:r>
           </w:p>
           <w:p>
@@ -973,10 +2162,60 @@
               <w:cnfStyle w:val="000000000000" w:firstRow="0" w:lastRow="0" w:firstColumn="0" w:lastColumn="0" w:oddVBand="0" w:evenVBand="0" w:oddHBand="0" w:evenHBand="0" w:firstRowFirstColumn="0" w:firstRowLastColumn="0" w:lastRowFirstColumn="0" w:lastRowLastColumn="0"/>
             </w:pPr>
             <w:r>
-              <w:t>UnionType_Valid_7</w:t>
-            </w:r>
-            <w:r>
-              <w:t xml:space="preserve"> (msgType1)</w:t>
+              <w:t>TypeEquals_Valid_</w:t>
+            </w:r>
+            <w:r>
+              <w:t>1</w:t>
+            </w:r>
+            <w:r>
+              <w:t>, 3, 31</w:t>
+            </w:r>
+            <w:r>
+              <w:t>, 33, 39, 45</w:t>
+            </w:r>
+          </w:p>
+          <w:p>
+            <w:pPr>
+              <w:pStyle w:val="ListParagraph"/>
+              <w:numPr>
+                <w:ilvl w:val="0"/>
+                <w:numId w:val="2"/>
+              </w:numPr>
+              <w:cnfStyle w:val="000000000000" w:firstRow="0" w:lastRow="0" w:firstColumn="0" w:lastColumn="0" w:oddVBand="0" w:evenVBand="0" w:oddHBand="0" w:evenHBand="0" w:firstRowFirstColumn="0" w:firstRowLastColumn="0" w:lastRowFirstColumn="0" w:lastRowLastColumn="0"/>
+            </w:pPr>
+            <w:r>
+              <w:t>UnionType_Valid_</w:t>
+            </w:r>
+            <w:r>
+              <w:t>11, 14, 18, 2, 20,</w:t>
+            </w:r>
+            <w:r>
+              <w:t xml:space="preserve"> 22,</w:t>
+            </w:r>
+            <w:r>
+              <w:t xml:space="preserve"> 5,</w:t>
+            </w:r>
+            <w:r>
+              <w:t xml:space="preserve"> 7,</w:t>
+            </w:r>
+            <w:r>
+              <w:t xml:space="preserve"> 9</w:t>
+            </w:r>
+          </w:p>
+          <w:p>
+            <w:pPr>
+              <w:pStyle w:val="ListParagraph"/>
+              <w:numPr>
+                <w:ilvl w:val="0"/>
+                <w:numId w:val="2"/>
+              </w:numPr>
+              <w:cnfStyle w:val="000000000000" w:firstRow="0" w:lastRow="0" w:firstColumn="0" w:lastColumn="0" w:oddVBand="0" w:evenVBand="0" w:oddHBand="0" w:evenHBand="0" w:firstRowFirstColumn="0" w:firstRowLastColumn="0" w:lastRowFirstColumn="0" w:lastRowLastColumn="0"/>
+            </w:pPr>
+            <w:r>
+              <w:t>While_Valid_16</w:t>
+            </w:r>
+            <w:r>
+              <w:t>, 21, 3</w:t>
             </w:r>
           </w:p>
         </w:tc>
@@ -991,28 +2230,31 @@
             <w:tcW w:w="2785" w:type="dxa"/>
           </w:tcPr>
           <w:p>
-            <w:pPr>
+            <w:proofErr w:type="spellStart"/>
+            <w:r>
               <w:rPr>
-                <w:b w:val="0"/>
-                <w:bCs w:val="0"/>
+                <w:highlight w:val="yellow"/>
               </w:rPr>
-            </w:pPr>
-            <w:r>
-              <w:lastRenderedPageBreak/>
-              <w:t>Fail to compile</w:t>
-            </w:r>
-          </w:p>
-          <w:p>
-            <w:pPr>
+              <w:t>RuntimeException</w:t>
+            </w:r>
+            <w:proofErr w:type="spellEnd"/>
+            <w:r>
               <w:rPr>
-                <w:b w:val="0"/>
-                <w:bCs w:val="0"/>
+                <w:highlight w:val="yellow"/>
               </w:rPr>
-            </w:pPr>
-          </w:p>
-          <w:p>
-            <w:r>
-              <w:t>Due to intersection type</w:t>
+              <w:t xml:space="preserve"> (</w:t>
+            </w:r>
+            <w:r>
+              <w:rPr>
+                <w:highlight w:val="yellow"/>
+              </w:rPr>
+              <w:t>5</w:t>
+            </w:r>
+            <w:r>
+              <w:rPr>
+                <w:highlight w:val="yellow"/>
+              </w:rPr>
+              <w:t xml:space="preserve"> tests)</w:t>
             </w:r>
           </w:p>
         </w:tc>
@@ -1030,22 +2272,16 @@
               <w:cnfStyle w:val="000000100000" w:firstRow="0" w:lastRow="0" w:firstColumn="0" w:lastColumn="0" w:oddVBand="0" w:evenVBand="0" w:oddHBand="1" w:evenHBand="0" w:firstRowFirstColumn="0" w:firstRowLastColumn="0" w:lastRowFirstColumn="0" w:lastRowLastColumn="0"/>
             </w:pPr>
             <w:r>
-              <w:t>ConstrainedIntersection_Valid_1</w:t>
-            </w:r>
-            <w:r>
-              <w:t xml:space="preserve"> (for the </w:t>
-            </w:r>
-            <w:r>
-              <w:rPr>
-                <w:i/>
-              </w:rPr>
-              <w:t xml:space="preserve">is </w:t>
-            </w:r>
-            <w:r>
-              <w:t>clause, expected typ</w:t>
-            </w:r>
-            <w:r>
-              <w:t>e byte found bool)</w:t>
+              <w:t>[ConstrainedList_Valid_11]</w:t>
+            </w:r>
+            <w:r>
+              <w:t xml:space="preserve"> </w:t>
+            </w:r>
+            <w:r>
+              <w:t xml:space="preserve">- </w:t>
+            </w:r>
+            <w:r>
+              <w:t>Null operand</w:t>
             </w:r>
           </w:p>
           <w:p>
@@ -1058,13 +2294,13 @@
               <w:cnfStyle w:val="000000100000" w:firstRow="0" w:lastRow="0" w:firstColumn="0" w:lastColumn="0" w:oddVBand="0" w:evenVBand="0" w:oddHBand="1" w:evenHBand="0" w:firstRowFirstColumn="0" w:firstRowLastColumn="0" w:lastRowFirstColumn="0" w:lastRowLastColumn="0"/>
             </w:pPr>
             <w:r>
-              <w:t>Intersection_Valid_1</w:t>
-            </w:r>
-            <w:r>
-              <w:t>, 2</w:t>
-            </w:r>
-            <w:r>
-              <w:t xml:space="preserve"> (intersections don’t work)</w:t>
+              <w:t>ConstrainedRecord_Valid_</w:t>
+            </w:r>
+            <w:r>
+              <w:t xml:space="preserve">6 </w:t>
+            </w:r>
+            <w:r>
+              <w:t>– null operand</w:t>
             </w:r>
           </w:p>
           <w:p>
@@ -1077,35 +2313,12 @@
               <w:cnfStyle w:val="000000100000" w:firstRow="0" w:lastRow="0" w:firstColumn="0" w:lastColumn="0" w:oddVBand="0" w:evenVBand="0" w:oddHBand="1" w:evenHBand="0" w:firstRowFirstColumn="0" w:firstRowLastColumn="0" w:lastRowFirstColumn="0" w:lastRowLastColumn="0"/>
             </w:pPr>
             <w:r>
-              <w:t>NegationType_Valid_3</w:t>
-            </w:r>
-            <w:r>
-              <w:t xml:space="preserve"> (intersections don’t work</w:t>
-            </w:r>
-            <w:r>
-              <w:t>)</w:t>
-            </w:r>
-          </w:p>
-        </w:tc>
-      </w:tr>
-      <w:tr>
-        <w:tc>
-          <w:tcPr>
-            <w:cnfStyle w:val="001000000000" w:firstRow="0" w:lastRow="0" w:firstColumn="1" w:lastColumn="0" w:oddVBand="0" w:evenVBand="0" w:oddHBand="0" w:evenHBand="0" w:firstRowFirstColumn="0" w:firstRowLastColumn="0" w:lastRowFirstColumn="0" w:lastRowLastColumn="0"/>
-            <w:tcW w:w="2785" w:type="dxa"/>
-          </w:tcPr>
-          <w:p>
-            <w:proofErr w:type="spellStart"/>
-            <w:r>
-              <w:t>NegativeArraySizeException</w:t>
-            </w:r>
-            <w:proofErr w:type="spellEnd"/>
-          </w:p>
-        </w:tc>
-        <w:tc>
-          <w:tcPr>
-            <w:tcW w:w="6708" w:type="dxa"/>
-          </w:tcPr>
+              <w:t>RecordAssign_Valid_</w:t>
+            </w:r>
+            <w:r>
+              <w:t>13, 4 – null operand</w:t>
+            </w:r>
+          </w:p>
           <w:p>
             <w:pPr>
               <w:pStyle w:val="ListParagraph"/>
@@ -1113,33 +2326,22 @@
                 <w:ilvl w:val="0"/>
                 <w:numId w:val="2"/>
               </w:numPr>
-              <w:cnfStyle w:val="000000000000" w:firstRow="0" w:lastRow="0" w:firstColumn="0" w:lastColumn="0" w:oddVBand="0" w:evenVBand="0" w:oddHBand="0" w:evenHBand="0" w:firstRowFirstColumn="0" w:firstRowLastColumn="0" w:lastRowFirstColumn="0" w:lastRowLastColumn="0"/>
-            </w:pPr>
-            <w:r>
-              <w:t>While_Valid_2</w:t>
-            </w:r>
-            <w:r>
-              <w:t>, 26</w:t>
-            </w:r>
-          </w:p>
-          <w:p>
-            <w:pPr>
-              <w:ind w:left="360"/>
-              <w:cnfStyle w:val="000000000000" w:firstRow="0" w:lastRow="0" w:firstColumn="0" w:lastColumn="0" w:oddVBand="0" w:evenVBand="0" w:oddHBand="0" w:evenHBand="0" w:firstRowFirstColumn="0" w:firstRowLastColumn="0" w:lastRowFirstColumn="0" w:lastRowLastColumn="0"/>
-            </w:pPr>
-            <w:r>
-              <w:t xml:space="preserve">Due to </w:t>
-            </w:r>
-            <w:proofErr w:type="spellStart"/>
-            <w:r>
-              <w:t>executeArrayRange</w:t>
-            </w:r>
-            <w:proofErr w:type="spellEnd"/>
-            <w:r>
-              <w:t xml:space="preserve"> not checking </w:t>
-            </w:r>
-            <w:r>
-              <w:t>end – start &gt; 0</w:t>
+              <w:cnfStyle w:val="000000100000" w:firstRow="0" w:lastRow="0" w:firstColumn="0" w:lastColumn="0" w:oddVBand="0" w:evenVBand="0" w:oddHBand="1" w:evenHBand="0" w:firstRowFirstColumn="0" w:firstRowLastColumn="0" w:lastRowFirstColumn="0" w:lastRowLastColumn="0"/>
+            </w:pPr>
+            <w:r>
+              <w:t>[RecursiveType_Valid_17</w:t>
+            </w:r>
+            <w:r>
+              <w:t xml:space="preserve"> </w:t>
+            </w:r>
+            <w:r>
+              <w:t>–</w:t>
+            </w:r>
+            <w:r>
+              <w:t xml:space="preserve"> null</w:t>
+            </w:r>
+            <w:r>
+              <w:t xml:space="preserve"> operand</w:t>
             </w:r>
           </w:p>
         </w:tc>
@@ -1147,23 +2349,109 @@
     </w:tbl>
     <w:p/>
     <w:p>
-      <w:pPr>
-        <w:pStyle w:val="Heading1"/>
-      </w:pPr>
       <w:r>
-        <w:t xml:space="preserve">Whiley </w:t>
+        <w:t>May be of interest (currently disable</w:t>
       </w:r>
       <w:r>
-        <w:t>Inv</w:t>
+        <w:t>d</w:t>
       </w:r>
       <w:r>
-        <w:t xml:space="preserve">alid Test </w:t>
+        <w:t>)</w:t>
+      </w:r>
+    </w:p>
+    <w:tbl>
+      <w:tblPr>
+        <w:tblStyle w:val="GridTable4-Accent1"/>
+        <w:tblW w:w="9493" w:type="dxa"/>
+        <w:tblLook w:val="04A0" w:firstRow="1" w:lastRow="0" w:firstColumn="1" w:lastColumn="0" w:noHBand="0" w:noVBand="1"/>
+      </w:tblPr>
+      <w:tblGrid>
+        <w:gridCol w:w="2785"/>
+        <w:gridCol w:w="6708"/>
+      </w:tblGrid>
+      <w:tr>
+        <w:trPr>
+          <w:cnfStyle w:val="100000000000" w:firstRow="1" w:lastRow="0" w:firstColumn="0" w:lastColumn="0" w:oddVBand="0" w:evenVBand="0" w:oddHBand="0" w:evenHBand="0" w:firstRowFirstColumn="0" w:firstRowLastColumn="0" w:lastRowFirstColumn="0" w:lastRowLastColumn="0"/>
+        </w:trPr>
+        <w:tc>
+          <w:tcPr>
+            <w:cnfStyle w:val="001000000000" w:firstRow="0" w:lastRow="0" w:firstColumn="1" w:lastColumn="0" w:oddVBand="0" w:evenVBand="0" w:oddHBand="0" w:evenHBand="0" w:firstRowFirstColumn="0" w:firstRowLastColumn="0" w:lastRowFirstColumn="0" w:lastRowLastColumn="0"/>
+            <w:tcW w:w="2785" w:type="dxa"/>
+          </w:tcPr>
+          <w:p>
+            <w:proofErr w:type="spellStart"/>
+            <w:r>
+              <w:t>NegativeArraySizeException</w:t>
+            </w:r>
+            <w:proofErr w:type="spellEnd"/>
+          </w:p>
+        </w:tc>
+        <w:tc>
+          <w:tcPr>
+            <w:tcW w:w="6708" w:type="dxa"/>
+          </w:tcPr>
+          <w:p>
+            <w:pPr>
+              <w:pStyle w:val="ListParagraph"/>
+              <w:numPr>
+                <w:ilvl w:val="0"/>
+                <w:numId w:val="2"/>
+              </w:numPr>
+              <w:cnfStyle w:val="100000000000" w:firstRow="1" w:lastRow="0" w:firstColumn="0" w:lastColumn="0" w:oddVBand="0" w:evenVBand="0" w:oddHBand="0" w:evenHBand="0" w:firstRowFirstColumn="0" w:firstRowLastColumn="0" w:lastRowFirstColumn="0" w:lastRowLastColumn="0"/>
+            </w:pPr>
+            <w:r>
+              <w:t>While_Valid_2</w:t>
+            </w:r>
+            <w:r>
+              <w:t>, 26</w:t>
+            </w:r>
+          </w:p>
+          <w:p>
+            <w:pPr>
+              <w:ind w:left="360"/>
+              <w:cnfStyle w:val="100000000000" w:firstRow="1" w:lastRow="0" w:firstColumn="0" w:lastColumn="0" w:oddVBand="0" w:evenVBand="0" w:oddHBand="0" w:evenHBand="0" w:firstRowFirstColumn="0" w:firstRowLastColumn="0" w:lastRowFirstColumn="0" w:lastRowLastColumn="0"/>
+            </w:pPr>
+            <w:r>
+              <w:t xml:space="preserve">Due to </w:t>
+            </w:r>
+            <w:proofErr w:type="spellStart"/>
+            <w:r>
+              <w:t>executeArrayRange</w:t>
+            </w:r>
+            <w:proofErr w:type="spellEnd"/>
+            <w:r>
+              <w:t xml:space="preserve"> not checking end – start &gt; 0</w:t>
+            </w:r>
+          </w:p>
+        </w:tc>
+      </w:tr>
+    </w:tbl>
+    <w:p>
+      <w:pPr>
+        <w:pStyle w:val="Heading1"/>
+      </w:pPr>
+      <w:r>
+        <w:t xml:space="preserve">Whiley Invalid Test </w:t>
       </w:r>
       <w:r>
         <w:t>R</w:t>
       </w:r>
       <w:r>
         <w:t>esults</w:t>
+      </w:r>
+    </w:p>
+    <w:p>
+      <w:r>
+        <w:t>4 errors, 18 failures</w:t>
+      </w:r>
+      <w:r>
+        <w:t xml:space="preserve"> as of 25/5/18</w:t>
+      </w:r>
+    </w:p>
+    <w:p>
+      <w:r>
+        <w:lastRenderedPageBreak/>
+        <w:t>Some tests could be passing due to the loop limits used.</w:t>
       </w:r>
     </w:p>
     <w:p>
@@ -1223,6 +2511,18 @@
             <w:r>
               <w:t>Export method only</w:t>
             </w:r>
+            <w:r>
+              <w:t xml:space="preserve"> </w:t>
+            </w:r>
+            <w:r>
+              <w:t>(</w:t>
+            </w:r>
+            <w:r>
+              <w:t>6</w:t>
+            </w:r>
+            <w:r>
+              <w:t xml:space="preserve"> tests)</w:t>
+            </w:r>
           </w:p>
         </w:tc>
         <w:tc>
@@ -1270,10 +2570,10 @@
               <w:cnfStyle w:val="000000100000" w:firstRow="0" w:lastRow="0" w:firstColumn="0" w:lastColumn="0" w:oddVBand="0" w:evenVBand="0" w:oddHBand="1" w:evenHBand="0" w:firstRowFirstColumn="0" w:firstRowLastColumn="0" w:lastRowFirstColumn="0" w:lastRowLastColumn="0"/>
             </w:pPr>
             <w:r>
-              <w:t>Lifetime_Lambda_Invalid_3</w:t>
-            </w:r>
-            <w:r>
-              <w:t>, 5, 6</w:t>
+              <w:t>Subtype_Invalid_4</w:t>
+            </w:r>
+            <w:r>
+              <w:t xml:space="preserve"> (technically is ok as it removes the invalid input during test gen)</w:t>
             </w:r>
           </w:p>
           <w:p>
@@ -1286,58 +2586,10 @@
               <w:cnfStyle w:val="000000100000" w:firstRow="0" w:lastRow="0" w:firstColumn="0" w:lastColumn="0" w:oddVBand="0" w:evenVBand="0" w:oddHBand="1" w:evenHBand="0" w:firstRowFirstColumn="0" w:firstRowLastColumn="0" w:lastRowFirstColumn="0" w:lastRowLastColumn="0"/>
             </w:pPr>
             <w:r>
-              <w:t>Subtype_Invalid_4</w:t>
-            </w:r>
-            <w:r>
-              <w:t xml:space="preserve"> (technically is ok as it removes the invalid input during test gen)</w:t>
-            </w:r>
-          </w:p>
-          <w:p>
-            <w:pPr>
-              <w:pStyle w:val="ListParagraph"/>
-              <w:numPr>
-                <w:ilvl w:val="0"/>
-                <w:numId w:val="2"/>
-              </w:numPr>
-              <w:cnfStyle w:val="000000100000" w:firstRow="0" w:lastRow="0" w:firstColumn="0" w:lastColumn="0" w:oddVBand="0" w:evenVBand="0" w:oddHBand="1" w:evenHBand="0" w:firstRowFirstColumn="0" w:firstRowLastColumn="0" w:lastRowFirstColumn="0" w:lastRowLastColumn="0"/>
-            </w:pPr>
-            <w:r>
               <w:t>TupleAssign_Invalid_1</w:t>
             </w:r>
             <w:r>
               <w:t>, 3</w:t>
-            </w:r>
-          </w:p>
-          <w:p>
-            <w:pPr>
-              <w:pStyle w:val="ListParagraph"/>
-              <w:numPr>
-                <w:ilvl w:val="0"/>
-                <w:numId w:val="2"/>
-              </w:numPr>
-              <w:cnfStyle w:val="000000100000" w:firstRow="0" w:lastRow="0" w:firstColumn="0" w:lastColumn="0" w:oddVBand="0" w:evenVBand="0" w:oddHBand="1" w:evenHBand="0" w:firstRowFirstColumn="0" w:firstRowLastColumn="0" w:lastRowFirstColumn="0" w:lastRowLastColumn="0"/>
-            </w:pPr>
-            <w:r>
-              <w:t>TupleAssign_Invalid_</w:t>
-            </w:r>
-            <w:r>
-              <w:t>2 (technically ok as it removes invalid inputs during test gen)</w:t>
-            </w:r>
-          </w:p>
-          <w:p>
-            <w:pPr>
-              <w:pStyle w:val="ListParagraph"/>
-              <w:numPr>
-                <w:ilvl w:val="0"/>
-                <w:numId w:val="2"/>
-              </w:numPr>
-              <w:cnfStyle w:val="000000100000" w:firstRow="0" w:lastRow="0" w:firstColumn="0" w:lastColumn="0" w:oddVBand="0" w:evenVBand="0" w:oddHBand="1" w:evenHBand="0" w:firstRowFirstColumn="0" w:firstRowLastColumn="0" w:lastRowFirstColumn="0" w:lastRowLastColumn="0"/>
-            </w:pPr>
-            <w:r>
-              <w:t>UnionType_Invalid_10</w:t>
-            </w:r>
-            <w:r>
-              <w:t xml:space="preserve"> (technically ok as it removes invalid inputs during test gen)</w:t>
             </w:r>
           </w:p>
         </w:tc>
@@ -1350,12 +2602,28 @@
           </w:tcPr>
           <w:p>
             <w:r>
-              <w:t>No function specificatio</w:t>
-            </w:r>
-            <w:bookmarkStart w:id="0" w:name="_GoBack"/>
-            <w:bookmarkEnd w:id="0"/>
-            <w:r>
-              <w:t>ns</w:t>
+              <w:t>Loop invariant</w:t>
+            </w:r>
+            <w:r>
+              <w:t>/error</w:t>
+            </w:r>
+            <w:r>
+              <w:t xml:space="preserve"> ignored when running</w:t>
+            </w:r>
+            <w:r>
+              <w:t xml:space="preserve"> (</w:t>
+            </w:r>
+            <w:r>
+              <w:t>4</w:t>
+            </w:r>
+            <w:r>
+              <w:t xml:space="preserve"> test</w:t>
+            </w:r>
+            <w:r>
+              <w:t>s</w:t>
+            </w:r>
+            <w:r>
+              <w:t>)</w:t>
             </w:r>
           </w:p>
         </w:tc>
@@ -1368,25 +2636,44 @@
               <w:pStyle w:val="ListParagraph"/>
               <w:numPr>
                 <w:ilvl w:val="0"/>
-                <w:numId w:val="2"/>
+                <w:numId w:val="5"/>
               </w:numPr>
               <w:cnfStyle w:val="000000000000" w:firstRow="0" w:lastRow="0" w:firstColumn="0" w:lastColumn="0" w:oddVBand="0" w:evenVBand="0" w:oddHBand="0" w:evenHBand="0" w:firstRowFirstColumn="0" w:firstRowLastColumn="0" w:lastRowFirstColumn="0" w:lastRowLastColumn="0"/>
             </w:pPr>
             <w:r>
-              <w:t>Export_Invalid_1</w:t>
-            </w:r>
-          </w:p>
-          <w:p>
-            <w:pPr>
-              <w:pStyle w:val="ListParagraph"/>
-              <w:numPr>
-                <w:ilvl w:val="0"/>
-                <w:numId w:val="2"/>
+              <w:t>DoWhile_Invalid_6</w:t>
+            </w:r>
+            <w:r>
+              <w:t>, 8</w:t>
+            </w:r>
+          </w:p>
+          <w:p>
+            <w:pPr>
+              <w:pStyle w:val="ListParagraph"/>
+              <w:numPr>
+                <w:ilvl w:val="0"/>
+                <w:numId w:val="5"/>
               </w:numPr>
               <w:cnfStyle w:val="000000000000" w:firstRow="0" w:lastRow="0" w:firstColumn="0" w:lastColumn="0" w:oddVBand="0" w:evenVBand="0" w:oddHBand="0" w:evenHBand="0" w:firstRowFirstColumn="0" w:firstRowLastColumn="0" w:lastRowFirstColumn="0" w:lastRowLastColumn="0"/>
             </w:pPr>
             <w:r>
-              <w:t>Function_Invalid_2</w:t>
+              <w:t>While_Invalid_11</w:t>
+            </w:r>
+          </w:p>
+          <w:p>
+            <w:pPr>
+              <w:pStyle w:val="ListParagraph"/>
+              <w:numPr>
+                <w:ilvl w:val="0"/>
+                <w:numId w:val="5"/>
+              </w:numPr>
+              <w:cnfStyle w:val="000000000000" w:firstRow="0" w:lastRow="0" w:firstColumn="0" w:lastColumn="0" w:oddVBand="0" w:evenVBand="0" w:oddHBand="0" w:evenHBand="0" w:firstRowFirstColumn="0" w:firstRowLastColumn="0" w:lastRowFirstColumn="0" w:lastRowLastColumn="0"/>
+            </w:pPr>
+            <w:r>
+              <w:t>While_Invalid_7</w:t>
+            </w:r>
+            <w:r>
+              <w:t xml:space="preserve"> (technically correct as it still works correctly)</w:t>
             </w:r>
           </w:p>
         </w:tc>
@@ -1402,13 +2689,13 @@
           </w:tcPr>
           <w:p>
             <w:r>
-              <w:t>Loop invariant</w:t>
-            </w:r>
-            <w:r>
-              <w:t>/error</w:t>
-            </w:r>
-            <w:r>
-              <w:t xml:space="preserve"> ignored when running</w:t>
+              <w:t xml:space="preserve">Assert/Assume ignored </w:t>
+            </w:r>
+            <w:r>
+              <w:t>when running</w:t>
+            </w:r>
+            <w:r>
+              <w:t xml:space="preserve"> (1 test)</w:t>
             </w:r>
           </w:p>
         </w:tc>
@@ -1421,44 +2708,12 @@
               <w:pStyle w:val="ListParagraph"/>
               <w:numPr>
                 <w:ilvl w:val="0"/>
-                <w:numId w:val="5"/>
+                <w:numId w:val="3"/>
               </w:numPr>
               <w:cnfStyle w:val="000000100000" w:firstRow="0" w:lastRow="0" w:firstColumn="0" w:lastColumn="0" w:oddVBand="0" w:evenVBand="0" w:oddHBand="1" w:evenHBand="0" w:firstRowFirstColumn="0" w:firstRowLastColumn="0" w:lastRowFirstColumn="0" w:lastRowLastColumn="0"/>
             </w:pPr>
             <w:r>
-              <w:t>DoWhile_Invalid_6</w:t>
-            </w:r>
-            <w:r>
-              <w:t>, 8</w:t>
-            </w:r>
-          </w:p>
-          <w:p>
-            <w:pPr>
-              <w:pStyle w:val="ListParagraph"/>
-              <w:numPr>
-                <w:ilvl w:val="0"/>
-                <w:numId w:val="5"/>
-              </w:numPr>
-              <w:cnfStyle w:val="000000100000" w:firstRow="0" w:lastRow="0" w:firstColumn="0" w:lastColumn="0" w:oddVBand="0" w:evenVBand="0" w:oddHBand="1" w:evenHBand="0" w:firstRowFirstColumn="0" w:firstRowLastColumn="0" w:lastRowFirstColumn="0" w:lastRowLastColumn="0"/>
-            </w:pPr>
-            <w:r>
-              <w:t>While_Invalid_11</w:t>
-            </w:r>
-          </w:p>
-          <w:p>
-            <w:pPr>
-              <w:pStyle w:val="ListParagraph"/>
-              <w:numPr>
-                <w:ilvl w:val="0"/>
-                <w:numId w:val="5"/>
-              </w:numPr>
-              <w:cnfStyle w:val="000000100000" w:firstRow="0" w:lastRow="0" w:firstColumn="0" w:lastColumn="0" w:oddVBand="0" w:evenVBand="0" w:oddHBand="1" w:evenHBand="0" w:firstRowFirstColumn="0" w:firstRowLastColumn="0" w:lastRowFirstColumn="0" w:lastRowLastColumn="0"/>
-            </w:pPr>
-            <w:r>
-              <w:t>While_Invalid_7</w:t>
-            </w:r>
-            <w:r>
-              <w:t xml:space="preserve"> (technically correct as it still works correctly)</w:t>
+              <w:t>ArrayLength_Invalid_2</w:t>
             </w:r>
           </w:p>
         </w:tc>
@@ -1470,11 +2725,28 @@
             <w:tcW w:w="3256" w:type="dxa"/>
           </w:tcPr>
           <w:p>
-            <w:r>
-              <w:t xml:space="preserve">Assert/Assume ignored </w:t>
-            </w:r>
-            <w:r>
-              <w:t>when running</w:t>
+            <w:proofErr w:type="spellStart"/>
+            <w:r>
+              <w:t>ArrayIndexOutOfBounds</w:t>
+            </w:r>
+            <w:proofErr w:type="spellEnd"/>
+            <w:r>
+              <w:t xml:space="preserve"> is good?</w:t>
+            </w:r>
+            <w:r>
+              <w:t xml:space="preserve"> (</w:t>
+            </w:r>
+            <w:r>
+              <w:t>2</w:t>
+            </w:r>
+            <w:r>
+              <w:t xml:space="preserve"> test</w:t>
+            </w:r>
+            <w:r>
+              <w:t>s</w:t>
+            </w:r>
+            <w:r>
+              <w:t>)</w:t>
             </w:r>
           </w:p>
         </w:tc>
@@ -1492,7 +2764,20 @@
               <w:cnfStyle w:val="000000000000" w:firstRow="0" w:lastRow="0" w:firstColumn="0" w:lastColumn="0" w:oddVBand="0" w:evenVBand="0" w:oddHBand="0" w:evenHBand="0" w:firstRowFirstColumn="0" w:firstRowLastColumn="0" w:lastRowFirstColumn="0" w:lastRowLastColumn="0"/>
             </w:pPr>
             <w:r>
-              <w:t>ArrayLength_Invalid_2</w:t>
+              <w:t>ArrayUpdate_Invalid_1</w:t>
+            </w:r>
+          </w:p>
+          <w:p>
+            <w:pPr>
+              <w:pStyle w:val="ListParagraph"/>
+              <w:numPr>
+                <w:ilvl w:val="0"/>
+                <w:numId w:val="3"/>
+              </w:numPr>
+              <w:cnfStyle w:val="000000000000" w:firstRow="0" w:lastRow="0" w:firstColumn="0" w:lastColumn="0" w:oddVBand="0" w:evenVBand="0" w:oddHBand="0" w:evenHBand="0" w:firstRowFirstColumn="0" w:firstRowLastColumn="0" w:lastRowFirstColumn="0" w:lastRowLastColumn="0"/>
+            </w:pPr>
+            <w:r>
+              <w:t>While_Invalid_10</w:t>
             </w:r>
           </w:p>
         </w:tc>
@@ -1509,12 +2794,15 @@
           <w:p>
             <w:proofErr w:type="spellStart"/>
             <w:r>
-              <w:t>ArrayIndexOutOfBounds</w:t>
+              <w:t>DivisionByZero</w:t>
             </w:r>
             <w:proofErr w:type="spellEnd"/>
             <w:r>
               <w:t xml:space="preserve"> is good?</w:t>
             </w:r>
+            <w:r>
+              <w:t xml:space="preserve"> (1 test)</w:t>
+            </w:r>
           </w:p>
         </w:tc>
         <w:tc>
@@ -1531,20 +2819,7 @@
               <w:cnfStyle w:val="000000100000" w:firstRow="0" w:lastRow="0" w:firstColumn="0" w:lastColumn="0" w:oddVBand="0" w:evenVBand="0" w:oddHBand="1" w:evenHBand="0" w:firstRowFirstColumn="0" w:firstRowLastColumn="0" w:lastRowFirstColumn="0" w:lastRowLastColumn="0"/>
             </w:pPr>
             <w:r>
-              <w:t>ArrayUpdate_Invalid_1</w:t>
-            </w:r>
-          </w:p>
-          <w:p>
-            <w:pPr>
-              <w:pStyle w:val="ListParagraph"/>
-              <w:numPr>
-                <w:ilvl w:val="0"/>
-                <w:numId w:val="3"/>
-              </w:numPr>
-              <w:cnfStyle w:val="000000100000" w:firstRow="0" w:lastRow="0" w:firstColumn="0" w:lastColumn="0" w:oddVBand="0" w:evenVBand="0" w:oddHBand="1" w:evenHBand="0" w:firstRowFirstColumn="0" w:firstRowLastColumn="0" w:lastRowFirstColumn="0" w:lastRowLastColumn="0"/>
-            </w:pPr>
-            <w:r>
-              <w:t>While_Invalid_10</w:t>
+              <w:t>Remainder_Invalid_1</w:t>
             </w:r>
           </w:p>
         </w:tc>
@@ -1556,13 +2831,45 @@
             <w:tcW w:w="3256" w:type="dxa"/>
           </w:tcPr>
           <w:p>
-            <w:proofErr w:type="spellStart"/>
-            <w:r>
-              <w:t>DivisionByZero</w:t>
-            </w:r>
-            <w:proofErr w:type="spellEnd"/>
-            <w:r>
-              <w:t xml:space="preserve"> is good?</w:t>
+            <w:pPr>
+              <w:rPr>
+                <w:b w:val="0"/>
+                <w:bCs w:val="0"/>
+              </w:rPr>
+            </w:pPr>
+            <w:r>
+              <w:t>Invalid test didn’t pass as it was within limit</w:t>
+            </w:r>
+            <w:r>
+              <w:t xml:space="preserve"> </w:t>
+            </w:r>
+            <w:r>
+              <w:t>(</w:t>
+            </w:r>
+            <w:r>
+              <w:t>2</w:t>
+            </w:r>
+            <w:r>
+              <w:t xml:space="preserve"> test</w:t>
+            </w:r>
+            <w:r>
+              <w:t>s</w:t>
+            </w:r>
+            <w:r>
+              <w:t>)</w:t>
+            </w:r>
+          </w:p>
+          <w:p>
+            <w:pPr>
+              <w:rPr>
+                <w:b w:val="0"/>
+                <w:bCs w:val="0"/>
+              </w:rPr>
+            </w:pPr>
+          </w:p>
+          <w:p>
+            <w:r>
+              <w:t>Just need to tweak limits to get these tests to pass</w:t>
             </w:r>
           </w:p>
         </w:tc>
@@ -1580,7 +2887,26 @@
               <w:cnfStyle w:val="000000000000" w:firstRow="0" w:lastRow="0" w:firstColumn="0" w:lastColumn="0" w:oddVBand="0" w:evenVBand="0" w:oddHBand="0" w:evenHBand="0" w:firstRowFirstColumn="0" w:firstRowLastColumn="0" w:lastRowFirstColumn="0" w:lastRowLastColumn="0"/>
             </w:pPr>
             <w:r>
-              <w:t>Remainder_Invalid_1</w:t>
+              <w:t>ConstrainedArray_Invalid_2</w:t>
+            </w:r>
+            <w:r>
+              <w:t xml:space="preserve"> (Need int &gt; 127)</w:t>
+            </w:r>
+          </w:p>
+          <w:p>
+            <w:pPr>
+              <w:pStyle w:val="ListParagraph"/>
+              <w:numPr>
+                <w:ilvl w:val="0"/>
+                <w:numId w:val="3"/>
+              </w:numPr>
+              <w:cnfStyle w:val="000000000000" w:firstRow="0" w:lastRow="0" w:firstColumn="0" w:lastColumn="0" w:oddVBand="0" w:evenVBand="0" w:oddHBand="0" w:evenHBand="0" w:firstRowFirstColumn="0" w:firstRowLastColumn="0" w:lastRowFirstColumn="0" w:lastRowLastColumn="0"/>
+            </w:pPr>
+            <w:r>
+              <w:t>ConstrainedInt_Invalid_5</w:t>
+            </w:r>
+            <w:r>
+              <w:t xml:space="preserve"> (Need int &gt; 9)</w:t>
             </w:r>
           </w:p>
         </w:tc>
@@ -1595,6 +2921,46 @@
             <w:tcW w:w="3256" w:type="dxa"/>
           </w:tcPr>
           <w:p>
+            <w:r>
+              <w:t>Property invariants aren’t checked</w:t>
+            </w:r>
+            <w:r>
+              <w:t xml:space="preserve"> (4 tests) </w:t>
+            </w:r>
+          </w:p>
+        </w:tc>
+        <w:tc>
+          <w:tcPr>
+            <w:tcW w:w="5760" w:type="dxa"/>
+          </w:tcPr>
+          <w:p>
+            <w:pPr>
+              <w:pStyle w:val="ListParagraph"/>
+              <w:numPr>
+                <w:ilvl w:val="0"/>
+                <w:numId w:val="3"/>
+              </w:numPr>
+              <w:cnfStyle w:val="000000100000" w:firstRow="0" w:lastRow="0" w:firstColumn="0" w:lastColumn="0" w:oddVBand="0" w:evenVBand="0" w:oddHBand="1" w:evenHBand="0" w:firstRowFirstColumn="0" w:firstRowLastColumn="0" w:lastRowFirstColumn="0" w:lastRowLastColumn="0"/>
+            </w:pPr>
+            <w:r>
+              <w:t>Property_Invalid_2</w:t>
+            </w:r>
+            <w:r>
+              <w:t>, 3</w:t>
+            </w:r>
+            <w:r>
+              <w:t>, 4, 8</w:t>
+            </w:r>
+          </w:p>
+        </w:tc>
+      </w:tr>
+      <w:tr>
+        <w:tc>
+          <w:tcPr>
+            <w:cnfStyle w:val="001000000000" w:firstRow="0" w:lastRow="0" w:firstColumn="1" w:lastColumn="0" w:oddVBand="0" w:evenVBand="0" w:oddHBand="0" w:evenHBand="0" w:firstRowFirstColumn="0" w:firstRowLastColumn="0" w:lastRowFirstColumn="0" w:lastRowLastColumn="0"/>
+            <w:tcW w:w="3256" w:type="dxa"/>
+          </w:tcPr>
+          <w:p>
             <w:pPr>
               <w:rPr>
                 <w:b w:val="0"/>
@@ -1602,26 +2968,15 @@
               </w:rPr>
             </w:pPr>
             <w:r>
-              <w:t>Invalid test didn’t pass as it was within limit</w:t>
+              <w:t>No function/method to test</w:t>
             </w:r>
             <w:r>
               <w:t xml:space="preserve"> </w:t>
             </w:r>
           </w:p>
           <w:p>
-            <w:pPr>
-              <w:rPr>
-                <w:b w:val="0"/>
-                <w:bCs w:val="0"/>
-              </w:rPr>
-            </w:pPr>
-          </w:p>
-          <w:p>
-            <w:r>
-              <w:t>Just need to tweak limits</w:t>
-            </w:r>
-            <w:r>
-              <w:t xml:space="preserve"> to get these tests to pass</w:t>
+            <w:r>
+              <w:t>(1 test)</w:t>
             </w:r>
           </w:p>
         </w:tc>
@@ -1636,66 +2991,10 @@
                 <w:ilvl w:val="0"/>
                 <w:numId w:val="3"/>
               </w:numPr>
-              <w:cnfStyle w:val="000000100000" w:firstRow="0" w:lastRow="0" w:firstColumn="0" w:lastColumn="0" w:oddVBand="0" w:evenVBand="0" w:oddHBand="1" w:evenHBand="0" w:firstRowFirstColumn="0" w:firstRowLastColumn="0" w:lastRowFirstColumn="0" w:lastRowLastColumn="0"/>
-            </w:pPr>
-            <w:r>
-              <w:t>ConstrainedArray_Invalid_2</w:t>
-            </w:r>
-            <w:r>
-              <w:t xml:space="preserve"> (Need int &gt; 127)</w:t>
-            </w:r>
-          </w:p>
-          <w:p>
-            <w:pPr>
-              <w:pStyle w:val="ListParagraph"/>
-              <w:numPr>
-                <w:ilvl w:val="0"/>
-                <w:numId w:val="3"/>
-              </w:numPr>
-              <w:cnfStyle w:val="000000100000" w:firstRow="0" w:lastRow="0" w:firstColumn="0" w:lastColumn="0" w:oddVBand="0" w:evenVBand="0" w:oddHBand="1" w:evenHBand="0" w:firstRowFirstColumn="0" w:firstRowLastColumn="0" w:lastRowFirstColumn="0" w:lastRowLastColumn="0"/>
-            </w:pPr>
-            <w:r>
-              <w:t>ConstrainedInt_Invalid_5</w:t>
-            </w:r>
-            <w:r>
-              <w:t xml:space="preserve"> (Need int &gt; 9)</w:t>
-            </w:r>
-          </w:p>
-        </w:tc>
-      </w:tr>
-      <w:tr>
-        <w:tc>
-          <w:tcPr>
-            <w:cnfStyle w:val="001000000000" w:firstRow="0" w:lastRow="0" w:firstColumn="1" w:lastColumn="0" w:oddVBand="0" w:evenVBand="0" w:oddHBand="0" w:evenHBand="0" w:firstRowFirstColumn="0" w:firstRowLastColumn="0" w:lastRowFirstColumn="0" w:lastRowLastColumn="0"/>
-            <w:tcW w:w="3256" w:type="dxa"/>
-          </w:tcPr>
-          <w:p>
-            <w:r>
-              <w:t>Property invariants aren’t checked</w:t>
-            </w:r>
-          </w:p>
-        </w:tc>
-        <w:tc>
-          <w:tcPr>
-            <w:tcW w:w="5760" w:type="dxa"/>
-          </w:tcPr>
-          <w:p>
-            <w:pPr>
-              <w:pStyle w:val="ListParagraph"/>
-              <w:numPr>
-                <w:ilvl w:val="0"/>
-                <w:numId w:val="3"/>
-              </w:numPr>
               <w:cnfStyle w:val="000000000000" w:firstRow="0" w:lastRow="0" w:firstColumn="0" w:lastColumn="0" w:oddVBand="0" w:evenVBand="0" w:oddHBand="0" w:evenHBand="0" w:firstRowFirstColumn="0" w:firstRowLastColumn="0" w:lastRowFirstColumn="0" w:lastRowLastColumn="0"/>
             </w:pPr>
             <w:r>
-              <w:t>Property_Invalid_2</w:t>
-            </w:r>
-            <w:r>
-              <w:t>, 3</w:t>
-            </w:r>
-            <w:r>
-              <w:t>, 4, 8</w:t>
+              <w:t>StaticVar_Invalid_5</w:t>
             </w:r>
           </w:p>
         </w:tc>
@@ -1710,8 +3009,13 @@
             <w:tcW w:w="3256" w:type="dxa"/>
           </w:tcPr>
           <w:p>
-            <w:r>
-              <w:t>No function/method to test</w:t>
+            <w:proofErr w:type="spellStart"/>
+            <w:r>
+              <w:t>RuntimeException</w:t>
+            </w:r>
+            <w:proofErr w:type="spellEnd"/>
+            <w:r>
+              <w:t xml:space="preserve"> (1 test)</w:t>
             </w:r>
           </w:p>
         </w:tc>
@@ -1729,14 +3033,27 @@
               <w:cnfStyle w:val="000000100000" w:firstRow="0" w:lastRow="0" w:firstColumn="0" w:lastColumn="0" w:oddVBand="0" w:evenVBand="0" w:oddHBand="1" w:evenHBand="0" w:firstRowFirstColumn="0" w:firstRowLastColumn="0" w:lastRowFirstColumn="0" w:lastRowLastColumn="0"/>
             </w:pPr>
             <w:r>
-              <w:t>StaticVar_Invalid_5</w:t>
-            </w:r>
+              <w:t>TupleAssign_Invalid_</w:t>
+            </w:r>
+            <w:r>
+              <w:t>2</w:t>
+            </w:r>
+            <w:r>
+              <w:t xml:space="preserve"> – null operand</w:t>
+            </w:r>
+            <w:r>
+              <w:t xml:space="preserve"> (technically ok as it removes invalid inputs during test gen)</w:t>
+            </w:r>
+          </w:p>
+          <w:p>
+            <w:pPr>
+              <w:ind w:left="360"/>
+              <w:cnfStyle w:val="000000100000" w:firstRow="0" w:lastRow="0" w:firstColumn="0" w:lastColumn="0" w:oddVBand="0" w:evenVBand="0" w:oddHBand="1" w:evenHBand="0" w:firstRowFirstColumn="0" w:firstRowLastColumn="0" w:lastRowFirstColumn="0" w:lastRowLastColumn="0"/>
+            </w:pPr>
           </w:p>
         </w:tc>
       </w:tr>
     </w:tbl>
-    <w:p/>
-    <w:p/>
     <w:p/>
     <w:sectPr>
       <w:pgSz w:w="11906" w:h="16838"/>
@@ -1801,6 +3118,119 @@
 <file path=word/numbering.xml><?xml version="1.0" encoding="utf-8"?>
 <w:numbering xmlns:wpc="http://schemas.microsoft.com/office/word/2010/wordprocessingCanvas" xmlns:cx="http://schemas.microsoft.com/office/drawing/2014/chartex" xmlns:cx1="http://schemas.microsoft.com/office/drawing/2015/9/8/chartex" xmlns:cx2="http://schemas.microsoft.com/office/drawing/2015/10/21/chartex" xmlns:cx3="http://schemas.microsoft.com/office/drawing/2016/5/9/chartex" xmlns:cx4="http://schemas.microsoft.com/office/drawing/2016/5/10/chartex" xmlns:cx5="http://schemas.microsoft.com/office/drawing/2016/5/11/chartex" xmlns:cx6="http://schemas.microsoft.com/office/drawing/2016/5/12/chartex" xmlns:cx7="http://schemas.microsoft.com/office/drawing/2016/5/13/chartex" xmlns:cx8="http://schemas.microsoft.com/office/drawing/2016/5/14/chartex" xmlns:mc="http://schemas.openxmlformats.org/markup-compatibility/2006" xmlns:aink="http://schemas.microsoft.com/office/drawing/2016/ink" xmlns:am3d="http://schemas.microsoft.com/office/drawing/2017/model3d" xmlns:o="urn:schemas-microsoft-com:office:office" xmlns:r="http://schemas.openxmlformats.org/officeDocument/2006/relationships" xmlns:m="http://schemas.openxmlformats.org/officeDocument/2006/math" xmlns:v="urn:schemas-microsoft-com:vml" xmlns:wp14="http://schemas.microsoft.com/office/word/2010/wordprocessingDrawing" xmlns:wp="http://schemas.openxmlformats.org/drawingml/2006/wordprocessingDrawing" xmlns:w10="urn:schemas-microsoft-com:office:word" xmlns:w="http://schemas.openxmlformats.org/wordprocessingml/2006/main" xmlns:w14="http://schemas.microsoft.com/office/word/2010/wordml" xmlns:w15="http://schemas.microsoft.com/office/word/2012/wordml" xmlns:w16cid="http://schemas.microsoft.com/office/word/2016/wordml/cid" xmlns:w16se="http://schemas.microsoft.com/office/word/2015/wordml/symex" xmlns:wpg="http://schemas.microsoft.com/office/word/2010/wordprocessingGroup" xmlns:wpi="http://schemas.microsoft.com/office/word/2010/wordprocessingInk" xmlns:wne="http://schemas.microsoft.com/office/word/2006/wordml" xmlns:wps="http://schemas.microsoft.com/office/word/2010/wordprocessingShape" mc:Ignorable="w14 w15 w16se w16cid wp14">
   <w:abstractNum w:abstractNumId="0" w15:restartNumberingAfterBreak="0">
+    <w:nsid w:val="13F71304"/>
+    <w:multiLevelType w:val="hybridMultilevel"/>
+    <w:tmpl w:val="783CF71A"/>
+    <w:lvl w:ilvl="0" w:tplc="14090001">
+      <w:start w:val="1"/>
+      <w:numFmt w:val="bullet"/>
+      <w:lvlText w:val=""/>
+      <w:lvlJc w:val="left"/>
+      <w:pPr>
+        <w:ind w:left="720" w:hanging="360"/>
+      </w:pPr>
+      <w:rPr>
+        <w:rFonts w:ascii="Symbol" w:hAnsi="Symbol" w:hint="default"/>
+      </w:rPr>
+    </w:lvl>
+    <w:lvl w:ilvl="1" w:tplc="14090003">
+      <w:start w:val="1"/>
+      <w:numFmt w:val="bullet"/>
+      <w:lvlText w:val="o"/>
+      <w:lvlJc w:val="left"/>
+      <w:pPr>
+        <w:ind w:left="1440" w:hanging="360"/>
+      </w:pPr>
+      <w:rPr>
+        <w:rFonts w:ascii="Courier New" w:hAnsi="Courier New" w:cs="Courier New" w:hint="default"/>
+      </w:rPr>
+    </w:lvl>
+    <w:lvl w:ilvl="2" w:tplc="14090005" w:tentative="1">
+      <w:start w:val="1"/>
+      <w:numFmt w:val="bullet"/>
+      <w:lvlText w:val=""/>
+      <w:lvlJc w:val="left"/>
+      <w:pPr>
+        <w:ind w:left="2160" w:hanging="360"/>
+      </w:pPr>
+      <w:rPr>
+        <w:rFonts w:ascii="Wingdings" w:hAnsi="Wingdings" w:hint="default"/>
+      </w:rPr>
+    </w:lvl>
+    <w:lvl w:ilvl="3" w:tplc="14090001" w:tentative="1">
+      <w:start w:val="1"/>
+      <w:numFmt w:val="bullet"/>
+      <w:lvlText w:val=""/>
+      <w:lvlJc w:val="left"/>
+      <w:pPr>
+        <w:ind w:left="2880" w:hanging="360"/>
+      </w:pPr>
+      <w:rPr>
+        <w:rFonts w:ascii="Symbol" w:hAnsi="Symbol" w:hint="default"/>
+      </w:rPr>
+    </w:lvl>
+    <w:lvl w:ilvl="4" w:tplc="14090003" w:tentative="1">
+      <w:start w:val="1"/>
+      <w:numFmt w:val="bullet"/>
+      <w:lvlText w:val="o"/>
+      <w:lvlJc w:val="left"/>
+      <w:pPr>
+        <w:ind w:left="3600" w:hanging="360"/>
+      </w:pPr>
+      <w:rPr>
+        <w:rFonts w:ascii="Courier New" w:hAnsi="Courier New" w:cs="Courier New" w:hint="default"/>
+      </w:rPr>
+    </w:lvl>
+    <w:lvl w:ilvl="5" w:tplc="14090005" w:tentative="1">
+      <w:start w:val="1"/>
+      <w:numFmt w:val="bullet"/>
+      <w:lvlText w:val=""/>
+      <w:lvlJc w:val="left"/>
+      <w:pPr>
+        <w:ind w:left="4320" w:hanging="360"/>
+      </w:pPr>
+      <w:rPr>
+        <w:rFonts w:ascii="Wingdings" w:hAnsi="Wingdings" w:hint="default"/>
+      </w:rPr>
+    </w:lvl>
+    <w:lvl w:ilvl="6" w:tplc="14090001" w:tentative="1">
+      <w:start w:val="1"/>
+      <w:numFmt w:val="bullet"/>
+      <w:lvlText w:val=""/>
+      <w:lvlJc w:val="left"/>
+      <w:pPr>
+        <w:ind w:left="5040" w:hanging="360"/>
+      </w:pPr>
+      <w:rPr>
+        <w:rFonts w:ascii="Symbol" w:hAnsi="Symbol" w:hint="default"/>
+      </w:rPr>
+    </w:lvl>
+    <w:lvl w:ilvl="7" w:tplc="14090003" w:tentative="1">
+      <w:start w:val="1"/>
+      <w:numFmt w:val="bullet"/>
+      <w:lvlText w:val="o"/>
+      <w:lvlJc w:val="left"/>
+      <w:pPr>
+        <w:ind w:left="5760" w:hanging="360"/>
+      </w:pPr>
+      <w:rPr>
+        <w:rFonts w:ascii="Courier New" w:hAnsi="Courier New" w:cs="Courier New" w:hint="default"/>
+      </w:rPr>
+    </w:lvl>
+    <w:lvl w:ilvl="8" w:tplc="14090005" w:tentative="1">
+      <w:start w:val="1"/>
+      <w:numFmt w:val="bullet"/>
+      <w:lvlText w:val=""/>
+      <w:lvlJc w:val="left"/>
+      <w:pPr>
+        <w:ind w:left="6480" w:hanging="360"/>
+      </w:pPr>
+      <w:rPr>
+        <w:rFonts w:ascii="Wingdings" w:hAnsi="Wingdings" w:hint="default"/>
+      </w:rPr>
+    </w:lvl>
+  </w:abstractNum>
+  <w:abstractNum w:abstractNumId="1" w15:restartNumberingAfterBreak="0">
     <w:nsid w:val="176B277D"/>
     <w:multiLevelType w:val="hybridMultilevel"/>
     <w:tmpl w:val="DF02D474"/>
@@ -1913,7 +3343,120 @@
       </w:rPr>
     </w:lvl>
   </w:abstractNum>
-  <w:abstractNum w:abstractNumId="1" w15:restartNumberingAfterBreak="0">
+  <w:abstractNum w:abstractNumId="2" w15:restartNumberingAfterBreak="0">
+    <w:nsid w:val="1AD064A5"/>
+    <w:multiLevelType w:val="hybridMultilevel"/>
+    <w:tmpl w:val="D95C2306"/>
+    <w:lvl w:ilvl="0" w:tplc="14090001">
+      <w:start w:val="1"/>
+      <w:numFmt w:val="bullet"/>
+      <w:lvlText w:val=""/>
+      <w:lvlJc w:val="left"/>
+      <w:pPr>
+        <w:ind w:left="720" w:hanging="360"/>
+      </w:pPr>
+      <w:rPr>
+        <w:rFonts w:ascii="Symbol" w:hAnsi="Symbol" w:hint="default"/>
+      </w:rPr>
+    </w:lvl>
+    <w:lvl w:ilvl="1" w:tplc="14090003" w:tentative="1">
+      <w:start w:val="1"/>
+      <w:numFmt w:val="bullet"/>
+      <w:lvlText w:val="o"/>
+      <w:lvlJc w:val="left"/>
+      <w:pPr>
+        <w:ind w:left="1440" w:hanging="360"/>
+      </w:pPr>
+      <w:rPr>
+        <w:rFonts w:ascii="Courier New" w:hAnsi="Courier New" w:cs="Courier New" w:hint="default"/>
+      </w:rPr>
+    </w:lvl>
+    <w:lvl w:ilvl="2" w:tplc="14090005" w:tentative="1">
+      <w:start w:val="1"/>
+      <w:numFmt w:val="bullet"/>
+      <w:lvlText w:val=""/>
+      <w:lvlJc w:val="left"/>
+      <w:pPr>
+        <w:ind w:left="2160" w:hanging="360"/>
+      </w:pPr>
+      <w:rPr>
+        <w:rFonts w:ascii="Wingdings" w:hAnsi="Wingdings" w:hint="default"/>
+      </w:rPr>
+    </w:lvl>
+    <w:lvl w:ilvl="3" w:tplc="14090001" w:tentative="1">
+      <w:start w:val="1"/>
+      <w:numFmt w:val="bullet"/>
+      <w:lvlText w:val=""/>
+      <w:lvlJc w:val="left"/>
+      <w:pPr>
+        <w:ind w:left="2880" w:hanging="360"/>
+      </w:pPr>
+      <w:rPr>
+        <w:rFonts w:ascii="Symbol" w:hAnsi="Symbol" w:hint="default"/>
+      </w:rPr>
+    </w:lvl>
+    <w:lvl w:ilvl="4" w:tplc="14090003" w:tentative="1">
+      <w:start w:val="1"/>
+      <w:numFmt w:val="bullet"/>
+      <w:lvlText w:val="o"/>
+      <w:lvlJc w:val="left"/>
+      <w:pPr>
+        <w:ind w:left="3600" w:hanging="360"/>
+      </w:pPr>
+      <w:rPr>
+        <w:rFonts w:ascii="Courier New" w:hAnsi="Courier New" w:cs="Courier New" w:hint="default"/>
+      </w:rPr>
+    </w:lvl>
+    <w:lvl w:ilvl="5" w:tplc="14090005" w:tentative="1">
+      <w:start w:val="1"/>
+      <w:numFmt w:val="bullet"/>
+      <w:lvlText w:val=""/>
+      <w:lvlJc w:val="left"/>
+      <w:pPr>
+        <w:ind w:left="4320" w:hanging="360"/>
+      </w:pPr>
+      <w:rPr>
+        <w:rFonts w:ascii="Wingdings" w:hAnsi="Wingdings" w:hint="default"/>
+      </w:rPr>
+    </w:lvl>
+    <w:lvl w:ilvl="6" w:tplc="14090001" w:tentative="1">
+      <w:start w:val="1"/>
+      <w:numFmt w:val="bullet"/>
+      <w:lvlText w:val=""/>
+      <w:lvlJc w:val="left"/>
+      <w:pPr>
+        <w:ind w:left="5040" w:hanging="360"/>
+      </w:pPr>
+      <w:rPr>
+        <w:rFonts w:ascii="Symbol" w:hAnsi="Symbol" w:hint="default"/>
+      </w:rPr>
+    </w:lvl>
+    <w:lvl w:ilvl="7" w:tplc="14090003" w:tentative="1">
+      <w:start w:val="1"/>
+      <w:numFmt w:val="bullet"/>
+      <w:lvlText w:val="o"/>
+      <w:lvlJc w:val="left"/>
+      <w:pPr>
+        <w:ind w:left="5760" w:hanging="360"/>
+      </w:pPr>
+      <w:rPr>
+        <w:rFonts w:ascii="Courier New" w:hAnsi="Courier New" w:cs="Courier New" w:hint="default"/>
+      </w:rPr>
+    </w:lvl>
+    <w:lvl w:ilvl="8" w:tplc="14090005" w:tentative="1">
+      <w:start w:val="1"/>
+      <w:numFmt w:val="bullet"/>
+      <w:lvlText w:val=""/>
+      <w:lvlJc w:val="left"/>
+      <w:pPr>
+        <w:ind w:left="6480" w:hanging="360"/>
+      </w:pPr>
+      <w:rPr>
+        <w:rFonts w:ascii="Wingdings" w:hAnsi="Wingdings" w:hint="default"/>
+      </w:rPr>
+    </w:lvl>
+  </w:abstractNum>
+  <w:abstractNum w:abstractNumId="3" w15:restartNumberingAfterBreak="0">
     <w:nsid w:val="1CAB0959"/>
     <w:multiLevelType w:val="hybridMultilevel"/>
     <w:tmpl w:val="A9B62E9C"/>
@@ -2026,7 +3569,7 @@
       </w:rPr>
     </w:lvl>
   </w:abstractNum>
-  <w:abstractNum w:abstractNumId="2" w15:restartNumberingAfterBreak="0">
+  <w:abstractNum w:abstractNumId="4" w15:restartNumberingAfterBreak="0">
     <w:nsid w:val="375C746C"/>
     <w:multiLevelType w:val="hybridMultilevel"/>
     <w:tmpl w:val="5DB6A0E0"/>
@@ -2139,7 +3682,7 @@
       </w:rPr>
     </w:lvl>
   </w:abstractNum>
-  <w:abstractNum w:abstractNumId="3" w15:restartNumberingAfterBreak="0">
+  <w:abstractNum w:abstractNumId="5" w15:restartNumberingAfterBreak="0">
     <w:nsid w:val="55C3511E"/>
     <w:multiLevelType w:val="hybridMultilevel"/>
     <w:tmpl w:val="870ECAF8"/>
@@ -2252,7 +3795,7 @@
       </w:rPr>
     </w:lvl>
   </w:abstractNum>
-  <w:abstractNum w:abstractNumId="4" w15:restartNumberingAfterBreak="0">
+  <w:abstractNum w:abstractNumId="6" w15:restartNumberingAfterBreak="0">
     <w:nsid w:val="787F63DC"/>
     <w:multiLevelType w:val="hybridMultilevel"/>
     <w:tmpl w:val="7CC4D660"/>
@@ -2366,19 +3909,25 @@
     </w:lvl>
   </w:abstractNum>
   <w:num w:numId="1">
-    <w:abstractNumId w:val="2"/>
+    <w:abstractNumId w:val="4"/>
   </w:num>
   <w:num w:numId="2">
+    <w:abstractNumId w:val="1"/>
+  </w:num>
+  <w:num w:numId="3">
+    <w:abstractNumId w:val="6"/>
+  </w:num>
+  <w:num w:numId="4">
+    <w:abstractNumId w:val="3"/>
+  </w:num>
+  <w:num w:numId="5">
+    <w:abstractNumId w:val="5"/>
+  </w:num>
+  <w:num w:numId="6">
     <w:abstractNumId w:val="0"/>
   </w:num>
-  <w:num w:numId="3">
-    <w:abstractNumId w:val="4"/>
-  </w:num>
-  <w:num w:numId="4">
-    <w:abstractNumId w:val="1"/>
-  </w:num>
-  <w:num w:numId="5">
-    <w:abstractNumId w:val="3"/>
+  <w:num w:numId="7">
+    <w:abstractNumId w:val="2"/>
   </w:num>
 </w:numbering>
 </file>
@@ -2824,10 +4373,31 @@
       <w:szCs w:val="26"/>
     </w:rPr>
   </w:style>
+  <w:style w:type="paragraph" w:styleId="Heading3">
+    <w:name w:val="heading 3"/>
+    <w:basedOn w:val="Normal"/>
+    <w:next w:val="Normal"/>
+    <w:link w:val="Heading3Char"/>
+    <w:uiPriority w:val="9"/>
+    <w:unhideWhenUsed/>
+    <w:qFormat/>
+    <w:rsid w:val="00DE3F92"/>
+    <w:pPr>
+      <w:keepNext/>
+      <w:keepLines/>
+      <w:spacing w:before="40" w:after="0"/>
+      <w:outlineLvl w:val="2"/>
+    </w:pPr>
+    <w:rPr>
+      <w:rFonts w:asciiTheme="majorHAnsi" w:eastAsiaTheme="majorEastAsia" w:hAnsiTheme="majorHAnsi" w:cstheme="majorBidi"/>
+      <w:color w:val="1F3763" w:themeColor="accent1" w:themeShade="7F"/>
+      <w:sz w:val="24"/>
+      <w:szCs w:val="24"/>
+    </w:rPr>
+  </w:style>
   <w:style w:type="character" w:default="1" w:styleId="DefaultParagraphFont">
     <w:name w:val="Default Paragraph Font"/>
     <w:uiPriority w:val="1"/>
-    <w:semiHidden/>
     <w:unhideWhenUsed/>
   </w:style>
   <w:style w:type="table" w:default="1" w:styleId="TableNormal">
@@ -3110,6 +4680,19 @@
       <w:color w:val="2F5496" w:themeColor="accent1" w:themeShade="BF"/>
       <w:sz w:val="26"/>
       <w:szCs w:val="26"/>
+    </w:rPr>
+  </w:style>
+  <w:style w:type="character" w:customStyle="1" w:styleId="Heading3Char">
+    <w:name w:val="Heading 3 Char"/>
+    <w:basedOn w:val="DefaultParagraphFont"/>
+    <w:link w:val="Heading3"/>
+    <w:uiPriority w:val="9"/>
+    <w:rsid w:val="00DE3F92"/>
+    <w:rPr>
+      <w:rFonts w:asciiTheme="majorHAnsi" w:eastAsiaTheme="majorEastAsia" w:hAnsiTheme="majorHAnsi" w:cstheme="majorBidi"/>
+      <w:color w:val="1F3763" w:themeColor="accent1" w:themeShade="7F"/>
+      <w:sz w:val="24"/>
+      <w:szCs w:val="24"/>
     </w:rPr>
   </w:style>
 </w:styles>
@@ -3415,7 +4998,7 @@
 </file>
 
 <file path=customXml/itemProps1.xml><?xml version="1.0" encoding="utf-8"?>
-<ds:datastoreItem xmlns:ds="http://schemas.openxmlformats.org/officeDocument/2006/customXml" ds:itemID="{663DF6D1-8137-4DA2-A226-F697F3A2FFF9}">
+<ds:datastoreItem xmlns:ds="http://schemas.openxmlformats.org/officeDocument/2006/customXml" ds:itemID="{1D047D85-5880-4DA4-A91C-EDFA83D393A1}">
   <ds:schemaRefs>
     <ds:schemaRef ds:uri="http://schemas.openxmlformats.org/officeDocument/2006/bibliography"/>
   </ds:schemaRefs>

</xml_diff>

<commit_message>
Few more statistical values when executing tests
</commit_message>
<xml_diff>
--- a/Documentation/Whiley QC Result Statistics.docx
+++ b/Documentation/Whiley QC Result Statistics.docx
@@ -7,47 +7,80 @@
         <w:pStyle w:val="Heading1"/>
       </w:pPr>
       <w:r>
-        <w:t xml:space="preserve">Whiley Valid Test </w:t>
-      </w:r>
-      <w:r>
-        <w:t>R</w:t>
-      </w:r>
-      <w:r>
-        <w:t>esults</w:t>
-      </w:r>
-    </w:p>
-    <w:p>
-      <w:pPr>
-        <w:pStyle w:val="Heading2"/>
-      </w:pPr>
-      <w:r>
-        <w:t>Needs t</w:t>
-      </w:r>
-      <w:r>
-        <w:t>weaking of limits but passed</w:t>
+        <w:t>Whiley Valid Test Results</w:t>
       </w:r>
     </w:p>
     <w:p>
       <w:r>
-        <w:t xml:space="preserve">74 </w:t>
+        <w:t>Total number of tests: 593 tests. 70 tests skipped therefore 523 tests executed.</w:t>
+      </w:r>
+    </w:p>
+    <w:p>
+      <w:r>
+        <w:t xml:space="preserve">101 failed </w:t>
+      </w:r>
+      <w:bookmarkStart w:id="0" w:name="_GoBack"/>
+      <w:bookmarkEnd w:id="0"/>
+      <w:r>
+        <w:t>as of 25/5/18</w:t>
+      </w:r>
+    </w:p>
+    <w:p>
+      <w:r>
+        <w:t xml:space="preserve"> </w:t>
       </w:r>
       <w:r>
-        <w:t>tes</w:t>
+        <w:rPr>
+          <w:noProof/>
+        </w:rPr>
+        <w:drawing>
+          <wp:inline distT="0" distB="0" distL="0" distR="0" wp14:anchorId="39907883" wp14:editId="60482CC7">
+            <wp:extent cx="4046220" cy="4209489"/>
+            <wp:effectExtent l="0" t="0" r="0" b="635"/>
+            <wp:docPr id="2" name="Picture 2"/>
+            <wp:cNvGraphicFramePr>
+              <a:graphicFrameLocks xmlns:a="http://schemas.openxmlformats.org/drawingml/2006/main" noChangeAspect="1"/>
+            </wp:cNvGraphicFramePr>
+            <a:graphic xmlns:a="http://schemas.openxmlformats.org/drawingml/2006/main">
+              <a:graphicData uri="http://schemas.openxmlformats.org/drawingml/2006/picture">
+                <pic:pic xmlns:pic="http://schemas.openxmlformats.org/drawingml/2006/picture">
+                  <pic:nvPicPr>
+                    <pic:cNvPr id="1" name=""/>
+                    <pic:cNvPicPr/>
+                  </pic:nvPicPr>
+                  <pic:blipFill>
+                    <a:blip r:embed="rId8"/>
+                    <a:stretch>
+                      <a:fillRect/>
+                    </a:stretch>
+                  </pic:blipFill>
+                  <pic:spPr>
+                    <a:xfrm>
+                      <a:off x="0" y="0"/>
+                      <a:ext cx="4046744" cy="4210034"/>
+                    </a:xfrm>
+                    <a:prstGeom prst="rect">
+                      <a:avLst/>
+                    </a:prstGeom>
+                  </pic:spPr>
+                </pic:pic>
+              </a:graphicData>
+            </a:graphic>
+          </wp:inline>
+        </w:drawing>
       </w:r>
+    </w:p>
+    <w:p>
+      <w:pPr>
+        <w:pStyle w:val="Heading2"/>
+      </w:pPr>
       <w:r>
-        <w:t xml:space="preserve">ts, </w:t>
+        <w:t>Needs tweaking of limits but passed</w:t>
       </w:r>
+    </w:p>
+    <w:p>
       <w:r>
-        <w:t>Due</w:t>
-      </w:r>
-      <w:r>
-        <w:t xml:space="preserve"> to precondition failing on</w:t>
-      </w:r>
-      <w:r>
-        <w:t xml:space="preserve"> some or all</w:t>
-      </w:r>
-      <w:r>
-        <w:t xml:space="preserve"> inputs</w:t>
+        <w:t>74 tests, Due to precondition failing on some or all inputs</w:t>
       </w:r>
     </w:p>
     <w:tbl>
@@ -69,9 +102,17 @@
         <w:tc>
           <w:tcPr>
             <w:tcW w:w="3486" w:type="dxa"/>
-          </w:tcPr>
-          <w:p>
-            <w:pPr>
+            <w:tcBorders>
+              <w:top w:val="single" w:sz="4" w:space="0" w:color="auto"/>
+              <w:left w:val="single" w:sz="4" w:space="0" w:color="auto"/>
+              <w:bottom w:val="single" w:sz="4" w:space="0" w:color="auto"/>
+              <w:right w:val="single" w:sz="4" w:space="0" w:color="auto"/>
+            </w:tcBorders>
+            <w:hideMark/>
+          </w:tcPr>
+          <w:p>
+            <w:pPr>
+              <w:spacing w:line="240" w:lineRule="auto"/>
               <w:ind w:left="360"/>
             </w:pPr>
             <w:r>
@@ -82,9 +123,17 @@
         <w:tc>
           <w:tcPr>
             <w:tcW w:w="3391" w:type="dxa"/>
-          </w:tcPr>
-          <w:p>
-            <w:pPr>
+            <w:tcBorders>
+              <w:top w:val="single" w:sz="4" w:space="0" w:color="auto"/>
+              <w:left w:val="single" w:sz="4" w:space="0" w:color="auto"/>
+              <w:bottom w:val="single" w:sz="4" w:space="0" w:color="auto"/>
+              <w:right w:val="single" w:sz="4" w:space="0" w:color="auto"/>
+            </w:tcBorders>
+            <w:hideMark/>
+          </w:tcPr>
+          <w:p>
+            <w:pPr>
+              <w:spacing w:line="240" w:lineRule="auto"/>
               <w:ind w:left="360"/>
             </w:pPr>
             <w:r>
@@ -95,9 +144,17 @@
         <w:tc>
           <w:tcPr>
             <w:tcW w:w="2144" w:type="dxa"/>
-          </w:tcPr>
-          <w:p>
-            <w:pPr>
+            <w:tcBorders>
+              <w:top w:val="single" w:sz="4" w:space="0" w:color="auto"/>
+              <w:left w:val="single" w:sz="4" w:space="0" w:color="auto"/>
+              <w:bottom w:val="single" w:sz="4" w:space="0" w:color="auto"/>
+              <w:right w:val="single" w:sz="4" w:space="0" w:color="auto"/>
+            </w:tcBorders>
+            <w:hideMark/>
+          </w:tcPr>
+          <w:p>
+            <w:pPr>
+              <w:spacing w:line="240" w:lineRule="auto"/>
               <w:ind w:left="360"/>
             </w:pPr>
             <w:r>
@@ -113,9 +170,17 @@
         <w:tc>
           <w:tcPr>
             <w:tcW w:w="3486" w:type="dxa"/>
-          </w:tcPr>
-          <w:p>
-            <w:pPr>
+            <w:tcBorders>
+              <w:top w:val="single" w:sz="4" w:space="0" w:color="auto"/>
+              <w:left w:val="single" w:sz="4" w:space="0" w:color="auto"/>
+              <w:bottom w:val="single" w:sz="4" w:space="0" w:color="auto"/>
+              <w:right w:val="single" w:sz="4" w:space="0" w:color="auto"/>
+            </w:tcBorders>
+            <w:hideMark/>
+          </w:tcPr>
+          <w:p>
+            <w:pPr>
+              <w:spacing w:line="240" w:lineRule="auto"/>
               <w:ind w:left="360"/>
             </w:pPr>
             <w:r>
@@ -126,9 +191,17 @@
         <w:tc>
           <w:tcPr>
             <w:tcW w:w="3391" w:type="dxa"/>
-          </w:tcPr>
-          <w:p>
-            <w:pPr>
+            <w:tcBorders>
+              <w:top w:val="single" w:sz="4" w:space="0" w:color="auto"/>
+              <w:left w:val="single" w:sz="4" w:space="0" w:color="auto"/>
+              <w:bottom w:val="single" w:sz="4" w:space="0" w:color="auto"/>
+              <w:right w:val="single" w:sz="4" w:space="0" w:color="auto"/>
+            </w:tcBorders>
+            <w:hideMark/>
+          </w:tcPr>
+          <w:p>
+            <w:pPr>
+              <w:spacing w:line="240" w:lineRule="auto"/>
               <w:ind w:left="360"/>
             </w:pPr>
             <w:r>
@@ -139,9 +212,17 @@
         <w:tc>
           <w:tcPr>
             <w:tcW w:w="2144" w:type="dxa"/>
-          </w:tcPr>
-          <w:p>
-            <w:pPr>
+            <w:tcBorders>
+              <w:top w:val="single" w:sz="4" w:space="0" w:color="auto"/>
+              <w:left w:val="single" w:sz="4" w:space="0" w:color="auto"/>
+              <w:bottom w:val="single" w:sz="4" w:space="0" w:color="auto"/>
+              <w:right w:val="single" w:sz="4" w:space="0" w:color="auto"/>
+            </w:tcBorders>
+            <w:hideMark/>
+          </w:tcPr>
+          <w:p>
+            <w:pPr>
+              <w:spacing w:line="240" w:lineRule="auto"/>
               <w:ind w:left="360"/>
             </w:pPr>
             <w:r>
@@ -157,9 +238,17 @@
         <w:tc>
           <w:tcPr>
             <w:tcW w:w="3486" w:type="dxa"/>
-          </w:tcPr>
-          <w:p>
-            <w:pPr>
+            <w:tcBorders>
+              <w:top w:val="single" w:sz="4" w:space="0" w:color="auto"/>
+              <w:left w:val="single" w:sz="4" w:space="0" w:color="auto"/>
+              <w:bottom w:val="single" w:sz="4" w:space="0" w:color="auto"/>
+              <w:right w:val="single" w:sz="4" w:space="0" w:color="auto"/>
+            </w:tcBorders>
+            <w:hideMark/>
+          </w:tcPr>
+          <w:p>
+            <w:pPr>
+              <w:spacing w:line="240" w:lineRule="auto"/>
               <w:ind w:left="360"/>
             </w:pPr>
             <w:r>
@@ -170,9 +259,17 @@
         <w:tc>
           <w:tcPr>
             <w:tcW w:w="3391" w:type="dxa"/>
-          </w:tcPr>
-          <w:p>
-            <w:pPr>
+            <w:tcBorders>
+              <w:top w:val="single" w:sz="4" w:space="0" w:color="auto"/>
+              <w:left w:val="single" w:sz="4" w:space="0" w:color="auto"/>
+              <w:bottom w:val="single" w:sz="4" w:space="0" w:color="auto"/>
+              <w:right w:val="single" w:sz="4" w:space="0" w:color="auto"/>
+            </w:tcBorders>
+            <w:hideMark/>
+          </w:tcPr>
+          <w:p>
+            <w:pPr>
+              <w:spacing w:line="240" w:lineRule="auto"/>
               <w:ind w:left="360"/>
             </w:pPr>
             <w:r>
@@ -183,9 +280,17 @@
         <w:tc>
           <w:tcPr>
             <w:tcW w:w="2144" w:type="dxa"/>
-          </w:tcPr>
-          <w:p>
-            <w:pPr>
+            <w:tcBorders>
+              <w:top w:val="single" w:sz="4" w:space="0" w:color="auto"/>
+              <w:left w:val="single" w:sz="4" w:space="0" w:color="auto"/>
+              <w:bottom w:val="single" w:sz="4" w:space="0" w:color="auto"/>
+              <w:right w:val="single" w:sz="4" w:space="0" w:color="auto"/>
+            </w:tcBorders>
+            <w:hideMark/>
+          </w:tcPr>
+          <w:p>
+            <w:pPr>
+              <w:spacing w:line="240" w:lineRule="auto"/>
               <w:ind w:left="360"/>
             </w:pPr>
             <w:r>
@@ -201,9 +306,17 @@
         <w:tc>
           <w:tcPr>
             <w:tcW w:w="3486" w:type="dxa"/>
-          </w:tcPr>
-          <w:p>
-            <w:pPr>
+            <w:tcBorders>
+              <w:top w:val="single" w:sz="4" w:space="0" w:color="auto"/>
+              <w:left w:val="single" w:sz="4" w:space="0" w:color="auto"/>
+              <w:bottom w:val="single" w:sz="4" w:space="0" w:color="auto"/>
+              <w:right w:val="single" w:sz="4" w:space="0" w:color="auto"/>
+            </w:tcBorders>
+            <w:hideMark/>
+          </w:tcPr>
+          <w:p>
+            <w:pPr>
+              <w:spacing w:line="240" w:lineRule="auto"/>
               <w:ind w:left="360"/>
             </w:pPr>
             <w:r>
@@ -214,9 +327,17 @@
         <w:tc>
           <w:tcPr>
             <w:tcW w:w="3391" w:type="dxa"/>
-          </w:tcPr>
-          <w:p>
-            <w:pPr>
+            <w:tcBorders>
+              <w:top w:val="single" w:sz="4" w:space="0" w:color="auto"/>
+              <w:left w:val="single" w:sz="4" w:space="0" w:color="auto"/>
+              <w:bottom w:val="single" w:sz="4" w:space="0" w:color="auto"/>
+              <w:right w:val="single" w:sz="4" w:space="0" w:color="auto"/>
+            </w:tcBorders>
+            <w:hideMark/>
+          </w:tcPr>
+          <w:p>
+            <w:pPr>
+              <w:spacing w:line="240" w:lineRule="auto"/>
               <w:ind w:left="360"/>
             </w:pPr>
             <w:r>
@@ -227,9 +348,17 @@
         <w:tc>
           <w:tcPr>
             <w:tcW w:w="2144" w:type="dxa"/>
-          </w:tcPr>
-          <w:p>
-            <w:pPr>
+            <w:tcBorders>
+              <w:top w:val="single" w:sz="4" w:space="0" w:color="auto"/>
+              <w:left w:val="single" w:sz="4" w:space="0" w:color="auto"/>
+              <w:bottom w:val="single" w:sz="4" w:space="0" w:color="auto"/>
+              <w:right w:val="single" w:sz="4" w:space="0" w:color="auto"/>
+            </w:tcBorders>
+            <w:hideMark/>
+          </w:tcPr>
+          <w:p>
+            <w:pPr>
+              <w:spacing w:line="240" w:lineRule="auto"/>
               <w:ind w:left="360"/>
             </w:pPr>
             <w:r>
@@ -245,9 +374,17 @@
         <w:tc>
           <w:tcPr>
             <w:tcW w:w="3486" w:type="dxa"/>
-          </w:tcPr>
-          <w:p>
-            <w:pPr>
+            <w:tcBorders>
+              <w:top w:val="single" w:sz="4" w:space="0" w:color="auto"/>
+              <w:left w:val="single" w:sz="4" w:space="0" w:color="auto"/>
+              <w:bottom w:val="single" w:sz="4" w:space="0" w:color="auto"/>
+              <w:right w:val="single" w:sz="4" w:space="0" w:color="auto"/>
+            </w:tcBorders>
+            <w:hideMark/>
+          </w:tcPr>
+          <w:p>
+            <w:pPr>
+              <w:spacing w:line="240" w:lineRule="auto"/>
               <w:ind w:left="360"/>
             </w:pPr>
             <w:r>
@@ -258,9 +395,17 @@
         <w:tc>
           <w:tcPr>
             <w:tcW w:w="3391" w:type="dxa"/>
-          </w:tcPr>
-          <w:p>
-            <w:pPr>
+            <w:tcBorders>
+              <w:top w:val="single" w:sz="4" w:space="0" w:color="auto"/>
+              <w:left w:val="single" w:sz="4" w:space="0" w:color="auto"/>
+              <w:bottom w:val="single" w:sz="4" w:space="0" w:color="auto"/>
+              <w:right w:val="single" w:sz="4" w:space="0" w:color="auto"/>
+            </w:tcBorders>
+            <w:hideMark/>
+          </w:tcPr>
+          <w:p>
+            <w:pPr>
+              <w:spacing w:line="240" w:lineRule="auto"/>
               <w:ind w:left="360"/>
             </w:pPr>
             <w:r>
@@ -271,9 +416,17 @@
         <w:tc>
           <w:tcPr>
             <w:tcW w:w="2144" w:type="dxa"/>
-          </w:tcPr>
-          <w:p>
-            <w:pPr>
+            <w:tcBorders>
+              <w:top w:val="single" w:sz="4" w:space="0" w:color="auto"/>
+              <w:left w:val="single" w:sz="4" w:space="0" w:color="auto"/>
+              <w:bottom w:val="single" w:sz="4" w:space="0" w:color="auto"/>
+              <w:right w:val="single" w:sz="4" w:space="0" w:color="auto"/>
+            </w:tcBorders>
+            <w:hideMark/>
+          </w:tcPr>
+          <w:p>
+            <w:pPr>
+              <w:spacing w:line="240" w:lineRule="auto"/>
               <w:ind w:left="360"/>
             </w:pPr>
             <w:r>
@@ -289,9 +442,17 @@
         <w:tc>
           <w:tcPr>
             <w:tcW w:w="3486" w:type="dxa"/>
-          </w:tcPr>
-          <w:p>
-            <w:pPr>
+            <w:tcBorders>
+              <w:top w:val="single" w:sz="4" w:space="0" w:color="auto"/>
+              <w:left w:val="single" w:sz="4" w:space="0" w:color="auto"/>
+              <w:bottom w:val="single" w:sz="4" w:space="0" w:color="auto"/>
+              <w:right w:val="single" w:sz="4" w:space="0" w:color="auto"/>
+            </w:tcBorders>
+            <w:hideMark/>
+          </w:tcPr>
+          <w:p>
+            <w:pPr>
+              <w:spacing w:line="240" w:lineRule="auto"/>
               <w:ind w:left="360"/>
             </w:pPr>
             <w:r>
@@ -302,9 +463,17 @@
         <w:tc>
           <w:tcPr>
             <w:tcW w:w="3391" w:type="dxa"/>
-          </w:tcPr>
-          <w:p>
-            <w:pPr>
+            <w:tcBorders>
+              <w:top w:val="single" w:sz="4" w:space="0" w:color="auto"/>
+              <w:left w:val="single" w:sz="4" w:space="0" w:color="auto"/>
+              <w:bottom w:val="single" w:sz="4" w:space="0" w:color="auto"/>
+              <w:right w:val="single" w:sz="4" w:space="0" w:color="auto"/>
+            </w:tcBorders>
+            <w:hideMark/>
+          </w:tcPr>
+          <w:p>
+            <w:pPr>
+              <w:spacing w:line="240" w:lineRule="auto"/>
               <w:ind w:left="360"/>
             </w:pPr>
             <w:r>
@@ -315,9 +484,17 @@
         <w:tc>
           <w:tcPr>
             <w:tcW w:w="2144" w:type="dxa"/>
-          </w:tcPr>
-          <w:p>
-            <w:pPr>
+            <w:tcBorders>
+              <w:top w:val="single" w:sz="4" w:space="0" w:color="auto"/>
+              <w:left w:val="single" w:sz="4" w:space="0" w:color="auto"/>
+              <w:bottom w:val="single" w:sz="4" w:space="0" w:color="auto"/>
+              <w:right w:val="single" w:sz="4" w:space="0" w:color="auto"/>
+            </w:tcBorders>
+            <w:hideMark/>
+          </w:tcPr>
+          <w:p>
+            <w:pPr>
+              <w:spacing w:line="240" w:lineRule="auto"/>
               <w:ind w:left="360"/>
             </w:pPr>
             <w:r>
@@ -333,9 +510,17 @@
         <w:tc>
           <w:tcPr>
             <w:tcW w:w="3486" w:type="dxa"/>
-          </w:tcPr>
-          <w:p>
-            <w:pPr>
+            <w:tcBorders>
+              <w:top w:val="single" w:sz="4" w:space="0" w:color="auto"/>
+              <w:left w:val="single" w:sz="4" w:space="0" w:color="auto"/>
+              <w:bottom w:val="single" w:sz="4" w:space="0" w:color="auto"/>
+              <w:right w:val="single" w:sz="4" w:space="0" w:color="auto"/>
+            </w:tcBorders>
+            <w:hideMark/>
+          </w:tcPr>
+          <w:p>
+            <w:pPr>
+              <w:spacing w:line="240" w:lineRule="auto"/>
               <w:ind w:left="360"/>
             </w:pPr>
             <w:r>
@@ -346,9 +531,17 @@
         <w:tc>
           <w:tcPr>
             <w:tcW w:w="3391" w:type="dxa"/>
-          </w:tcPr>
-          <w:p>
-            <w:pPr>
+            <w:tcBorders>
+              <w:top w:val="single" w:sz="4" w:space="0" w:color="auto"/>
+              <w:left w:val="single" w:sz="4" w:space="0" w:color="auto"/>
+              <w:bottom w:val="single" w:sz="4" w:space="0" w:color="auto"/>
+              <w:right w:val="single" w:sz="4" w:space="0" w:color="auto"/>
+            </w:tcBorders>
+            <w:hideMark/>
+          </w:tcPr>
+          <w:p>
+            <w:pPr>
+              <w:spacing w:line="240" w:lineRule="auto"/>
               <w:ind w:left="360"/>
             </w:pPr>
             <w:r>
@@ -359,9 +552,17 @@
         <w:tc>
           <w:tcPr>
             <w:tcW w:w="2144" w:type="dxa"/>
-          </w:tcPr>
-          <w:p>
-            <w:pPr>
+            <w:tcBorders>
+              <w:top w:val="single" w:sz="4" w:space="0" w:color="auto"/>
+              <w:left w:val="single" w:sz="4" w:space="0" w:color="auto"/>
+              <w:bottom w:val="single" w:sz="4" w:space="0" w:color="auto"/>
+              <w:right w:val="single" w:sz="4" w:space="0" w:color="auto"/>
+            </w:tcBorders>
+            <w:hideMark/>
+          </w:tcPr>
+          <w:p>
+            <w:pPr>
+              <w:spacing w:line="240" w:lineRule="auto"/>
               <w:ind w:left="360"/>
             </w:pPr>
             <w:r>
@@ -377,9 +578,17 @@
         <w:tc>
           <w:tcPr>
             <w:tcW w:w="3486" w:type="dxa"/>
-          </w:tcPr>
-          <w:p>
-            <w:pPr>
+            <w:tcBorders>
+              <w:top w:val="single" w:sz="4" w:space="0" w:color="auto"/>
+              <w:left w:val="single" w:sz="4" w:space="0" w:color="auto"/>
+              <w:bottom w:val="single" w:sz="4" w:space="0" w:color="auto"/>
+              <w:right w:val="single" w:sz="4" w:space="0" w:color="auto"/>
+            </w:tcBorders>
+            <w:hideMark/>
+          </w:tcPr>
+          <w:p>
+            <w:pPr>
+              <w:spacing w:line="240" w:lineRule="auto"/>
               <w:ind w:left="360"/>
             </w:pPr>
             <w:r>
@@ -390,9 +599,17 @@
         <w:tc>
           <w:tcPr>
             <w:tcW w:w="3391" w:type="dxa"/>
-          </w:tcPr>
-          <w:p>
-            <w:pPr>
+            <w:tcBorders>
+              <w:top w:val="single" w:sz="4" w:space="0" w:color="auto"/>
+              <w:left w:val="single" w:sz="4" w:space="0" w:color="auto"/>
+              <w:bottom w:val="single" w:sz="4" w:space="0" w:color="auto"/>
+              <w:right w:val="single" w:sz="4" w:space="0" w:color="auto"/>
+            </w:tcBorders>
+            <w:hideMark/>
+          </w:tcPr>
+          <w:p>
+            <w:pPr>
+              <w:spacing w:line="240" w:lineRule="auto"/>
               <w:ind w:left="360"/>
             </w:pPr>
             <w:r>
@@ -403,9 +620,17 @@
         <w:tc>
           <w:tcPr>
             <w:tcW w:w="2144" w:type="dxa"/>
-          </w:tcPr>
-          <w:p>
-            <w:pPr>
+            <w:tcBorders>
+              <w:top w:val="single" w:sz="4" w:space="0" w:color="auto"/>
+              <w:left w:val="single" w:sz="4" w:space="0" w:color="auto"/>
+              <w:bottom w:val="single" w:sz="4" w:space="0" w:color="auto"/>
+              <w:right w:val="single" w:sz="4" w:space="0" w:color="auto"/>
+            </w:tcBorders>
+            <w:hideMark/>
+          </w:tcPr>
+          <w:p>
+            <w:pPr>
+              <w:spacing w:line="240" w:lineRule="auto"/>
               <w:ind w:left="360"/>
             </w:pPr>
             <w:r>
@@ -421,9 +646,17 @@
         <w:tc>
           <w:tcPr>
             <w:tcW w:w="3486" w:type="dxa"/>
-          </w:tcPr>
-          <w:p>
-            <w:pPr>
+            <w:tcBorders>
+              <w:top w:val="single" w:sz="4" w:space="0" w:color="auto"/>
+              <w:left w:val="single" w:sz="4" w:space="0" w:color="auto"/>
+              <w:bottom w:val="single" w:sz="4" w:space="0" w:color="auto"/>
+              <w:right w:val="single" w:sz="4" w:space="0" w:color="auto"/>
+            </w:tcBorders>
+            <w:hideMark/>
+          </w:tcPr>
+          <w:p>
+            <w:pPr>
+              <w:spacing w:line="240" w:lineRule="auto"/>
               <w:ind w:left="360"/>
             </w:pPr>
             <w:r>
@@ -434,9 +667,17 @@
         <w:tc>
           <w:tcPr>
             <w:tcW w:w="3391" w:type="dxa"/>
-          </w:tcPr>
-          <w:p>
-            <w:pPr>
+            <w:tcBorders>
+              <w:top w:val="single" w:sz="4" w:space="0" w:color="auto"/>
+              <w:left w:val="single" w:sz="4" w:space="0" w:color="auto"/>
+              <w:bottom w:val="single" w:sz="4" w:space="0" w:color="auto"/>
+              <w:right w:val="single" w:sz="4" w:space="0" w:color="auto"/>
+            </w:tcBorders>
+            <w:hideMark/>
+          </w:tcPr>
+          <w:p>
+            <w:pPr>
+              <w:spacing w:line="240" w:lineRule="auto"/>
               <w:ind w:left="360"/>
             </w:pPr>
             <w:r>
@@ -447,9 +688,17 @@
         <w:tc>
           <w:tcPr>
             <w:tcW w:w="2144" w:type="dxa"/>
-          </w:tcPr>
-          <w:p>
-            <w:pPr>
+            <w:tcBorders>
+              <w:top w:val="single" w:sz="4" w:space="0" w:color="auto"/>
+              <w:left w:val="single" w:sz="4" w:space="0" w:color="auto"/>
+              <w:bottom w:val="single" w:sz="4" w:space="0" w:color="auto"/>
+              <w:right w:val="single" w:sz="4" w:space="0" w:color="auto"/>
+            </w:tcBorders>
+            <w:hideMark/>
+          </w:tcPr>
+          <w:p>
+            <w:pPr>
+              <w:spacing w:line="240" w:lineRule="auto"/>
               <w:ind w:left="360"/>
             </w:pPr>
             <w:r>
@@ -465,9 +714,17 @@
         <w:tc>
           <w:tcPr>
             <w:tcW w:w="3486" w:type="dxa"/>
-          </w:tcPr>
-          <w:p>
-            <w:pPr>
+            <w:tcBorders>
+              <w:top w:val="single" w:sz="4" w:space="0" w:color="auto"/>
+              <w:left w:val="single" w:sz="4" w:space="0" w:color="auto"/>
+              <w:bottom w:val="single" w:sz="4" w:space="0" w:color="auto"/>
+              <w:right w:val="single" w:sz="4" w:space="0" w:color="auto"/>
+            </w:tcBorders>
+            <w:hideMark/>
+          </w:tcPr>
+          <w:p>
+            <w:pPr>
+              <w:spacing w:line="240" w:lineRule="auto"/>
               <w:ind w:left="360"/>
             </w:pPr>
             <w:r>
@@ -478,9 +735,17 @@
         <w:tc>
           <w:tcPr>
             <w:tcW w:w="3391" w:type="dxa"/>
-          </w:tcPr>
-          <w:p>
-            <w:pPr>
+            <w:tcBorders>
+              <w:top w:val="single" w:sz="4" w:space="0" w:color="auto"/>
+              <w:left w:val="single" w:sz="4" w:space="0" w:color="auto"/>
+              <w:bottom w:val="single" w:sz="4" w:space="0" w:color="auto"/>
+              <w:right w:val="single" w:sz="4" w:space="0" w:color="auto"/>
+            </w:tcBorders>
+            <w:hideMark/>
+          </w:tcPr>
+          <w:p>
+            <w:pPr>
+              <w:spacing w:line="240" w:lineRule="auto"/>
               <w:ind w:left="360"/>
             </w:pPr>
             <w:r>
@@ -491,9 +756,17 @@
         <w:tc>
           <w:tcPr>
             <w:tcW w:w="2144" w:type="dxa"/>
-          </w:tcPr>
-          <w:p>
-            <w:pPr>
+            <w:tcBorders>
+              <w:top w:val="single" w:sz="4" w:space="0" w:color="auto"/>
+              <w:left w:val="single" w:sz="4" w:space="0" w:color="auto"/>
+              <w:bottom w:val="single" w:sz="4" w:space="0" w:color="auto"/>
+              <w:right w:val="single" w:sz="4" w:space="0" w:color="auto"/>
+            </w:tcBorders>
+            <w:hideMark/>
+          </w:tcPr>
+          <w:p>
+            <w:pPr>
+              <w:spacing w:line="240" w:lineRule="auto"/>
               <w:ind w:left="360"/>
             </w:pPr>
             <w:r>
@@ -509,9 +782,17 @@
         <w:tc>
           <w:tcPr>
             <w:tcW w:w="3486" w:type="dxa"/>
-          </w:tcPr>
-          <w:p>
-            <w:pPr>
+            <w:tcBorders>
+              <w:top w:val="single" w:sz="4" w:space="0" w:color="auto"/>
+              <w:left w:val="single" w:sz="4" w:space="0" w:color="auto"/>
+              <w:bottom w:val="single" w:sz="4" w:space="0" w:color="auto"/>
+              <w:right w:val="single" w:sz="4" w:space="0" w:color="auto"/>
+            </w:tcBorders>
+            <w:hideMark/>
+          </w:tcPr>
+          <w:p>
+            <w:pPr>
+              <w:spacing w:line="240" w:lineRule="auto"/>
               <w:ind w:left="360"/>
             </w:pPr>
             <w:r>
@@ -522,9 +803,17 @@
         <w:tc>
           <w:tcPr>
             <w:tcW w:w="3391" w:type="dxa"/>
-          </w:tcPr>
-          <w:p>
-            <w:pPr>
+            <w:tcBorders>
+              <w:top w:val="single" w:sz="4" w:space="0" w:color="auto"/>
+              <w:left w:val="single" w:sz="4" w:space="0" w:color="auto"/>
+              <w:bottom w:val="single" w:sz="4" w:space="0" w:color="auto"/>
+              <w:right w:val="single" w:sz="4" w:space="0" w:color="auto"/>
+            </w:tcBorders>
+            <w:hideMark/>
+          </w:tcPr>
+          <w:p>
+            <w:pPr>
+              <w:spacing w:line="240" w:lineRule="auto"/>
               <w:ind w:left="360"/>
             </w:pPr>
             <w:r>
@@ -535,9 +824,17 @@
         <w:tc>
           <w:tcPr>
             <w:tcW w:w="2144" w:type="dxa"/>
-          </w:tcPr>
-          <w:p>
-            <w:pPr>
+            <w:tcBorders>
+              <w:top w:val="single" w:sz="4" w:space="0" w:color="auto"/>
+              <w:left w:val="single" w:sz="4" w:space="0" w:color="auto"/>
+              <w:bottom w:val="single" w:sz="4" w:space="0" w:color="auto"/>
+              <w:right w:val="single" w:sz="4" w:space="0" w:color="auto"/>
+            </w:tcBorders>
+            <w:hideMark/>
+          </w:tcPr>
+          <w:p>
+            <w:pPr>
+              <w:spacing w:line="240" w:lineRule="auto"/>
               <w:ind w:left="360"/>
             </w:pPr>
             <w:r>
@@ -553,9 +850,17 @@
         <w:tc>
           <w:tcPr>
             <w:tcW w:w="3486" w:type="dxa"/>
-          </w:tcPr>
-          <w:p>
-            <w:pPr>
+            <w:tcBorders>
+              <w:top w:val="single" w:sz="4" w:space="0" w:color="auto"/>
+              <w:left w:val="single" w:sz="4" w:space="0" w:color="auto"/>
+              <w:bottom w:val="single" w:sz="4" w:space="0" w:color="auto"/>
+              <w:right w:val="single" w:sz="4" w:space="0" w:color="auto"/>
+            </w:tcBorders>
+            <w:hideMark/>
+          </w:tcPr>
+          <w:p>
+            <w:pPr>
+              <w:spacing w:line="240" w:lineRule="auto"/>
               <w:ind w:left="360"/>
             </w:pPr>
             <w:r>
@@ -566,9 +871,17 @@
         <w:tc>
           <w:tcPr>
             <w:tcW w:w="3391" w:type="dxa"/>
-          </w:tcPr>
-          <w:p>
-            <w:pPr>
+            <w:tcBorders>
+              <w:top w:val="single" w:sz="4" w:space="0" w:color="auto"/>
+              <w:left w:val="single" w:sz="4" w:space="0" w:color="auto"/>
+              <w:bottom w:val="single" w:sz="4" w:space="0" w:color="auto"/>
+              <w:right w:val="single" w:sz="4" w:space="0" w:color="auto"/>
+            </w:tcBorders>
+            <w:hideMark/>
+          </w:tcPr>
+          <w:p>
+            <w:pPr>
+              <w:spacing w:line="240" w:lineRule="auto"/>
               <w:ind w:left="360"/>
             </w:pPr>
             <w:r>
@@ -579,9 +892,17 @@
         <w:tc>
           <w:tcPr>
             <w:tcW w:w="2144" w:type="dxa"/>
-          </w:tcPr>
-          <w:p>
-            <w:pPr>
+            <w:tcBorders>
+              <w:top w:val="single" w:sz="4" w:space="0" w:color="auto"/>
+              <w:left w:val="single" w:sz="4" w:space="0" w:color="auto"/>
+              <w:bottom w:val="single" w:sz="4" w:space="0" w:color="auto"/>
+              <w:right w:val="single" w:sz="4" w:space="0" w:color="auto"/>
+            </w:tcBorders>
+            <w:hideMark/>
+          </w:tcPr>
+          <w:p>
+            <w:pPr>
+              <w:spacing w:line="240" w:lineRule="auto"/>
               <w:ind w:left="360"/>
             </w:pPr>
             <w:r>
@@ -597,9 +918,17 @@
         <w:tc>
           <w:tcPr>
             <w:tcW w:w="3486" w:type="dxa"/>
-          </w:tcPr>
-          <w:p>
-            <w:pPr>
+            <w:tcBorders>
+              <w:top w:val="single" w:sz="4" w:space="0" w:color="auto"/>
+              <w:left w:val="single" w:sz="4" w:space="0" w:color="auto"/>
+              <w:bottom w:val="single" w:sz="4" w:space="0" w:color="auto"/>
+              <w:right w:val="single" w:sz="4" w:space="0" w:color="auto"/>
+            </w:tcBorders>
+            <w:hideMark/>
+          </w:tcPr>
+          <w:p>
+            <w:pPr>
+              <w:spacing w:line="240" w:lineRule="auto"/>
               <w:ind w:left="360"/>
             </w:pPr>
             <w:r>
@@ -610,9 +939,17 @@
         <w:tc>
           <w:tcPr>
             <w:tcW w:w="3391" w:type="dxa"/>
-          </w:tcPr>
-          <w:p>
-            <w:pPr>
+            <w:tcBorders>
+              <w:top w:val="single" w:sz="4" w:space="0" w:color="auto"/>
+              <w:left w:val="single" w:sz="4" w:space="0" w:color="auto"/>
+              <w:bottom w:val="single" w:sz="4" w:space="0" w:color="auto"/>
+              <w:right w:val="single" w:sz="4" w:space="0" w:color="auto"/>
+            </w:tcBorders>
+            <w:hideMark/>
+          </w:tcPr>
+          <w:p>
+            <w:pPr>
+              <w:spacing w:line="240" w:lineRule="auto"/>
               <w:ind w:left="360"/>
             </w:pPr>
             <w:r>
@@ -623,9 +960,17 @@
         <w:tc>
           <w:tcPr>
             <w:tcW w:w="2144" w:type="dxa"/>
-          </w:tcPr>
-          <w:p>
-            <w:pPr>
+            <w:tcBorders>
+              <w:top w:val="single" w:sz="4" w:space="0" w:color="auto"/>
+              <w:left w:val="single" w:sz="4" w:space="0" w:color="auto"/>
+              <w:bottom w:val="single" w:sz="4" w:space="0" w:color="auto"/>
+              <w:right w:val="single" w:sz="4" w:space="0" w:color="auto"/>
+            </w:tcBorders>
+            <w:hideMark/>
+          </w:tcPr>
+          <w:p>
+            <w:pPr>
+              <w:spacing w:line="240" w:lineRule="auto"/>
               <w:ind w:left="360"/>
             </w:pPr>
             <w:r>
@@ -641,9 +986,17 @@
         <w:tc>
           <w:tcPr>
             <w:tcW w:w="3486" w:type="dxa"/>
-          </w:tcPr>
-          <w:p>
-            <w:pPr>
+            <w:tcBorders>
+              <w:top w:val="single" w:sz="4" w:space="0" w:color="auto"/>
+              <w:left w:val="single" w:sz="4" w:space="0" w:color="auto"/>
+              <w:bottom w:val="single" w:sz="4" w:space="0" w:color="auto"/>
+              <w:right w:val="single" w:sz="4" w:space="0" w:color="auto"/>
+            </w:tcBorders>
+            <w:hideMark/>
+          </w:tcPr>
+          <w:p>
+            <w:pPr>
+              <w:spacing w:line="240" w:lineRule="auto"/>
               <w:ind w:left="360"/>
             </w:pPr>
             <w:r>
@@ -654,9 +1007,17 @@
         <w:tc>
           <w:tcPr>
             <w:tcW w:w="3391" w:type="dxa"/>
-          </w:tcPr>
-          <w:p>
-            <w:pPr>
+            <w:tcBorders>
+              <w:top w:val="single" w:sz="4" w:space="0" w:color="auto"/>
+              <w:left w:val="single" w:sz="4" w:space="0" w:color="auto"/>
+              <w:bottom w:val="single" w:sz="4" w:space="0" w:color="auto"/>
+              <w:right w:val="single" w:sz="4" w:space="0" w:color="auto"/>
+            </w:tcBorders>
+            <w:hideMark/>
+          </w:tcPr>
+          <w:p>
+            <w:pPr>
+              <w:spacing w:line="240" w:lineRule="auto"/>
               <w:ind w:left="360"/>
             </w:pPr>
             <w:r>
@@ -667,9 +1028,17 @@
         <w:tc>
           <w:tcPr>
             <w:tcW w:w="2144" w:type="dxa"/>
-          </w:tcPr>
-          <w:p>
-            <w:pPr>
+            <w:tcBorders>
+              <w:top w:val="single" w:sz="4" w:space="0" w:color="auto"/>
+              <w:left w:val="single" w:sz="4" w:space="0" w:color="auto"/>
+              <w:bottom w:val="single" w:sz="4" w:space="0" w:color="auto"/>
+              <w:right w:val="single" w:sz="4" w:space="0" w:color="auto"/>
+            </w:tcBorders>
+            <w:hideMark/>
+          </w:tcPr>
+          <w:p>
+            <w:pPr>
+              <w:spacing w:line="240" w:lineRule="auto"/>
               <w:ind w:left="360"/>
             </w:pPr>
             <w:r>
@@ -685,9 +1054,17 @@
         <w:tc>
           <w:tcPr>
             <w:tcW w:w="3486" w:type="dxa"/>
-          </w:tcPr>
-          <w:p>
-            <w:pPr>
+            <w:tcBorders>
+              <w:top w:val="single" w:sz="4" w:space="0" w:color="auto"/>
+              <w:left w:val="single" w:sz="4" w:space="0" w:color="auto"/>
+              <w:bottom w:val="single" w:sz="4" w:space="0" w:color="auto"/>
+              <w:right w:val="single" w:sz="4" w:space="0" w:color="auto"/>
+            </w:tcBorders>
+            <w:hideMark/>
+          </w:tcPr>
+          <w:p>
+            <w:pPr>
+              <w:spacing w:line="240" w:lineRule="auto"/>
               <w:ind w:left="360"/>
             </w:pPr>
             <w:r>
@@ -698,9 +1075,17 @@
         <w:tc>
           <w:tcPr>
             <w:tcW w:w="3391" w:type="dxa"/>
-          </w:tcPr>
-          <w:p>
-            <w:pPr>
+            <w:tcBorders>
+              <w:top w:val="single" w:sz="4" w:space="0" w:color="auto"/>
+              <w:left w:val="single" w:sz="4" w:space="0" w:color="auto"/>
+              <w:bottom w:val="single" w:sz="4" w:space="0" w:color="auto"/>
+              <w:right w:val="single" w:sz="4" w:space="0" w:color="auto"/>
+            </w:tcBorders>
+            <w:hideMark/>
+          </w:tcPr>
+          <w:p>
+            <w:pPr>
+              <w:spacing w:line="240" w:lineRule="auto"/>
               <w:ind w:left="360"/>
             </w:pPr>
             <w:r>
@@ -711,9 +1096,17 @@
         <w:tc>
           <w:tcPr>
             <w:tcW w:w="2144" w:type="dxa"/>
-          </w:tcPr>
-          <w:p>
-            <w:pPr>
+            <w:tcBorders>
+              <w:top w:val="single" w:sz="4" w:space="0" w:color="auto"/>
+              <w:left w:val="single" w:sz="4" w:space="0" w:color="auto"/>
+              <w:bottom w:val="single" w:sz="4" w:space="0" w:color="auto"/>
+              <w:right w:val="single" w:sz="4" w:space="0" w:color="auto"/>
+            </w:tcBorders>
+            <w:hideMark/>
+          </w:tcPr>
+          <w:p>
+            <w:pPr>
+              <w:spacing w:line="240" w:lineRule="auto"/>
               <w:ind w:left="360"/>
             </w:pPr>
             <w:r>
@@ -729,9 +1122,17 @@
         <w:tc>
           <w:tcPr>
             <w:tcW w:w="3486" w:type="dxa"/>
-          </w:tcPr>
-          <w:p>
-            <w:pPr>
+            <w:tcBorders>
+              <w:top w:val="single" w:sz="4" w:space="0" w:color="auto"/>
+              <w:left w:val="single" w:sz="4" w:space="0" w:color="auto"/>
+              <w:bottom w:val="single" w:sz="4" w:space="0" w:color="auto"/>
+              <w:right w:val="single" w:sz="4" w:space="0" w:color="auto"/>
+            </w:tcBorders>
+            <w:hideMark/>
+          </w:tcPr>
+          <w:p>
+            <w:pPr>
+              <w:spacing w:line="240" w:lineRule="auto"/>
               <w:ind w:left="360"/>
             </w:pPr>
             <w:r>
@@ -742,9 +1143,17 @@
         <w:tc>
           <w:tcPr>
             <w:tcW w:w="3391" w:type="dxa"/>
-          </w:tcPr>
-          <w:p>
-            <w:pPr>
+            <w:tcBorders>
+              <w:top w:val="single" w:sz="4" w:space="0" w:color="auto"/>
+              <w:left w:val="single" w:sz="4" w:space="0" w:color="auto"/>
+              <w:bottom w:val="single" w:sz="4" w:space="0" w:color="auto"/>
+              <w:right w:val="single" w:sz="4" w:space="0" w:color="auto"/>
+            </w:tcBorders>
+            <w:hideMark/>
+          </w:tcPr>
+          <w:p>
+            <w:pPr>
+              <w:spacing w:line="240" w:lineRule="auto"/>
               <w:ind w:left="360"/>
             </w:pPr>
             <w:r>
@@ -755,9 +1164,17 @@
         <w:tc>
           <w:tcPr>
             <w:tcW w:w="2144" w:type="dxa"/>
-          </w:tcPr>
-          <w:p>
-            <w:pPr>
+            <w:tcBorders>
+              <w:top w:val="single" w:sz="4" w:space="0" w:color="auto"/>
+              <w:left w:val="single" w:sz="4" w:space="0" w:color="auto"/>
+              <w:bottom w:val="single" w:sz="4" w:space="0" w:color="auto"/>
+              <w:right w:val="single" w:sz="4" w:space="0" w:color="auto"/>
+            </w:tcBorders>
+            <w:hideMark/>
+          </w:tcPr>
+          <w:p>
+            <w:pPr>
+              <w:spacing w:line="240" w:lineRule="auto"/>
               <w:ind w:left="360"/>
             </w:pPr>
             <w:r>
@@ -773,9 +1190,17 @@
         <w:tc>
           <w:tcPr>
             <w:tcW w:w="3486" w:type="dxa"/>
-          </w:tcPr>
-          <w:p>
-            <w:pPr>
+            <w:tcBorders>
+              <w:top w:val="single" w:sz="4" w:space="0" w:color="auto"/>
+              <w:left w:val="single" w:sz="4" w:space="0" w:color="auto"/>
+              <w:bottom w:val="single" w:sz="4" w:space="0" w:color="auto"/>
+              <w:right w:val="single" w:sz="4" w:space="0" w:color="auto"/>
+            </w:tcBorders>
+            <w:hideMark/>
+          </w:tcPr>
+          <w:p>
+            <w:pPr>
+              <w:spacing w:line="240" w:lineRule="auto"/>
               <w:ind w:left="360"/>
             </w:pPr>
             <w:r>
@@ -786,9 +1211,17 @@
         <w:tc>
           <w:tcPr>
             <w:tcW w:w="3391" w:type="dxa"/>
-          </w:tcPr>
-          <w:p>
-            <w:pPr>
+            <w:tcBorders>
+              <w:top w:val="single" w:sz="4" w:space="0" w:color="auto"/>
+              <w:left w:val="single" w:sz="4" w:space="0" w:color="auto"/>
+              <w:bottom w:val="single" w:sz="4" w:space="0" w:color="auto"/>
+              <w:right w:val="single" w:sz="4" w:space="0" w:color="auto"/>
+            </w:tcBorders>
+            <w:hideMark/>
+          </w:tcPr>
+          <w:p>
+            <w:pPr>
+              <w:spacing w:line="240" w:lineRule="auto"/>
               <w:ind w:left="360"/>
             </w:pPr>
             <w:r>
@@ -799,9 +1232,17 @@
         <w:tc>
           <w:tcPr>
             <w:tcW w:w="2144" w:type="dxa"/>
-          </w:tcPr>
-          <w:p>
-            <w:pPr>
+            <w:tcBorders>
+              <w:top w:val="single" w:sz="4" w:space="0" w:color="auto"/>
+              <w:left w:val="single" w:sz="4" w:space="0" w:color="auto"/>
+              <w:bottom w:val="single" w:sz="4" w:space="0" w:color="auto"/>
+              <w:right w:val="single" w:sz="4" w:space="0" w:color="auto"/>
+            </w:tcBorders>
+            <w:hideMark/>
+          </w:tcPr>
+          <w:p>
+            <w:pPr>
+              <w:spacing w:line="240" w:lineRule="auto"/>
               <w:ind w:left="360"/>
             </w:pPr>
             <w:r>
@@ -817,12 +1258,21 @@
         <w:tc>
           <w:tcPr>
             <w:tcW w:w="3486" w:type="dxa"/>
-          </w:tcPr>
-          <w:p>
-            <w:pPr>
-              <w:ind w:left="360"/>
-            </w:pPr>
-            <w:r>
+            <w:tcBorders>
+              <w:top w:val="single" w:sz="4" w:space="0" w:color="auto"/>
+              <w:left w:val="single" w:sz="4" w:space="0" w:color="auto"/>
+              <w:bottom w:val="single" w:sz="4" w:space="0" w:color="auto"/>
+              <w:right w:val="single" w:sz="4" w:space="0" w:color="auto"/>
+            </w:tcBorders>
+            <w:hideMark/>
+          </w:tcPr>
+          <w:p>
+            <w:pPr>
+              <w:spacing w:line="240" w:lineRule="auto"/>
+              <w:ind w:left="360"/>
+            </w:pPr>
+            <w:r>
+              <w:lastRenderedPageBreak/>
               <w:t>ConstrainedList_Valid_9</w:t>
             </w:r>
           </w:p>
@@ -830,9 +1280,17 @@
         <w:tc>
           <w:tcPr>
             <w:tcW w:w="3391" w:type="dxa"/>
-          </w:tcPr>
-          <w:p>
-            <w:pPr>
+            <w:tcBorders>
+              <w:top w:val="single" w:sz="4" w:space="0" w:color="auto"/>
+              <w:left w:val="single" w:sz="4" w:space="0" w:color="auto"/>
+              <w:bottom w:val="single" w:sz="4" w:space="0" w:color="auto"/>
+              <w:right w:val="single" w:sz="4" w:space="0" w:color="auto"/>
+            </w:tcBorders>
+            <w:hideMark/>
+          </w:tcPr>
+          <w:p>
+            <w:pPr>
+              <w:spacing w:line="240" w:lineRule="auto"/>
               <w:ind w:left="360"/>
             </w:pPr>
             <w:r>
@@ -843,9 +1301,17 @@
         <w:tc>
           <w:tcPr>
             <w:tcW w:w="2144" w:type="dxa"/>
-          </w:tcPr>
-          <w:p>
-            <w:pPr>
+            <w:tcBorders>
+              <w:top w:val="single" w:sz="4" w:space="0" w:color="auto"/>
+              <w:left w:val="single" w:sz="4" w:space="0" w:color="auto"/>
+              <w:bottom w:val="single" w:sz="4" w:space="0" w:color="auto"/>
+              <w:right w:val="single" w:sz="4" w:space="0" w:color="auto"/>
+            </w:tcBorders>
+            <w:hideMark/>
+          </w:tcPr>
+          <w:p>
+            <w:pPr>
+              <w:spacing w:line="240" w:lineRule="auto"/>
               <w:ind w:left="360"/>
             </w:pPr>
             <w:r>
@@ -861,9 +1327,17 @@
         <w:tc>
           <w:tcPr>
             <w:tcW w:w="3486" w:type="dxa"/>
-          </w:tcPr>
-          <w:p>
-            <w:pPr>
+            <w:tcBorders>
+              <w:top w:val="single" w:sz="4" w:space="0" w:color="auto"/>
+              <w:left w:val="single" w:sz="4" w:space="0" w:color="auto"/>
+              <w:bottom w:val="single" w:sz="4" w:space="0" w:color="auto"/>
+              <w:right w:val="single" w:sz="4" w:space="0" w:color="auto"/>
+            </w:tcBorders>
+            <w:hideMark/>
+          </w:tcPr>
+          <w:p>
+            <w:pPr>
+              <w:spacing w:line="240" w:lineRule="auto"/>
               <w:ind w:left="360"/>
             </w:pPr>
             <w:r>
@@ -874,9 +1348,17 @@
         <w:tc>
           <w:tcPr>
             <w:tcW w:w="3391" w:type="dxa"/>
-          </w:tcPr>
-          <w:p>
-            <w:pPr>
+            <w:tcBorders>
+              <w:top w:val="single" w:sz="4" w:space="0" w:color="auto"/>
+              <w:left w:val="single" w:sz="4" w:space="0" w:color="auto"/>
+              <w:bottom w:val="single" w:sz="4" w:space="0" w:color="auto"/>
+              <w:right w:val="single" w:sz="4" w:space="0" w:color="auto"/>
+            </w:tcBorders>
+            <w:hideMark/>
+          </w:tcPr>
+          <w:p>
+            <w:pPr>
+              <w:spacing w:line="240" w:lineRule="auto"/>
               <w:ind w:left="360"/>
             </w:pPr>
             <w:r>
@@ -887,9 +1369,17 @@
         <w:tc>
           <w:tcPr>
             <w:tcW w:w="2144" w:type="dxa"/>
-          </w:tcPr>
-          <w:p>
-            <w:pPr>
+            <w:tcBorders>
+              <w:top w:val="single" w:sz="4" w:space="0" w:color="auto"/>
+              <w:left w:val="single" w:sz="4" w:space="0" w:color="auto"/>
+              <w:bottom w:val="single" w:sz="4" w:space="0" w:color="auto"/>
+              <w:right w:val="single" w:sz="4" w:space="0" w:color="auto"/>
+            </w:tcBorders>
+            <w:hideMark/>
+          </w:tcPr>
+          <w:p>
+            <w:pPr>
+              <w:spacing w:line="240" w:lineRule="auto"/>
               <w:ind w:left="360"/>
             </w:pPr>
             <w:r>
@@ -905,9 +1395,17 @@
         <w:tc>
           <w:tcPr>
             <w:tcW w:w="3486" w:type="dxa"/>
-          </w:tcPr>
-          <w:p>
-            <w:pPr>
+            <w:tcBorders>
+              <w:top w:val="single" w:sz="4" w:space="0" w:color="auto"/>
+              <w:left w:val="single" w:sz="4" w:space="0" w:color="auto"/>
+              <w:bottom w:val="single" w:sz="4" w:space="0" w:color="auto"/>
+              <w:right w:val="single" w:sz="4" w:space="0" w:color="auto"/>
+            </w:tcBorders>
+            <w:hideMark/>
+          </w:tcPr>
+          <w:p>
+            <w:pPr>
+              <w:spacing w:line="240" w:lineRule="auto"/>
               <w:ind w:left="360"/>
             </w:pPr>
             <w:r>
@@ -918,9 +1416,17 @@
         <w:tc>
           <w:tcPr>
             <w:tcW w:w="3391" w:type="dxa"/>
-          </w:tcPr>
-          <w:p>
-            <w:pPr>
+            <w:tcBorders>
+              <w:top w:val="single" w:sz="4" w:space="0" w:color="auto"/>
+              <w:left w:val="single" w:sz="4" w:space="0" w:color="auto"/>
+              <w:bottom w:val="single" w:sz="4" w:space="0" w:color="auto"/>
+              <w:right w:val="single" w:sz="4" w:space="0" w:color="auto"/>
+            </w:tcBorders>
+            <w:hideMark/>
+          </w:tcPr>
+          <w:p>
+            <w:pPr>
+              <w:spacing w:line="240" w:lineRule="auto"/>
               <w:ind w:left="360"/>
             </w:pPr>
             <w:r>
@@ -931,9 +1437,17 @@
         <w:tc>
           <w:tcPr>
             <w:tcW w:w="2144" w:type="dxa"/>
-          </w:tcPr>
-          <w:p>
-            <w:pPr>
+            <w:tcBorders>
+              <w:top w:val="single" w:sz="4" w:space="0" w:color="auto"/>
+              <w:left w:val="single" w:sz="4" w:space="0" w:color="auto"/>
+              <w:bottom w:val="single" w:sz="4" w:space="0" w:color="auto"/>
+              <w:right w:val="single" w:sz="4" w:space="0" w:color="auto"/>
+            </w:tcBorders>
+            <w:hideMark/>
+          </w:tcPr>
+          <w:p>
+            <w:pPr>
+              <w:spacing w:line="240" w:lineRule="auto"/>
               <w:ind w:left="360"/>
             </w:pPr>
             <w:r>
@@ -949,9 +1463,17 @@
         <w:tc>
           <w:tcPr>
             <w:tcW w:w="3486" w:type="dxa"/>
-          </w:tcPr>
-          <w:p>
-            <w:pPr>
+            <w:tcBorders>
+              <w:top w:val="single" w:sz="4" w:space="0" w:color="auto"/>
+              <w:left w:val="single" w:sz="4" w:space="0" w:color="auto"/>
+              <w:bottom w:val="single" w:sz="4" w:space="0" w:color="auto"/>
+              <w:right w:val="single" w:sz="4" w:space="0" w:color="auto"/>
+            </w:tcBorders>
+            <w:hideMark/>
+          </w:tcPr>
+          <w:p>
+            <w:pPr>
+              <w:spacing w:line="240" w:lineRule="auto"/>
               <w:ind w:left="360"/>
             </w:pPr>
             <w:r>
@@ -962,9 +1484,17 @@
         <w:tc>
           <w:tcPr>
             <w:tcW w:w="3391" w:type="dxa"/>
-          </w:tcPr>
-          <w:p>
-            <w:pPr>
+            <w:tcBorders>
+              <w:top w:val="single" w:sz="4" w:space="0" w:color="auto"/>
+              <w:left w:val="single" w:sz="4" w:space="0" w:color="auto"/>
+              <w:bottom w:val="single" w:sz="4" w:space="0" w:color="auto"/>
+              <w:right w:val="single" w:sz="4" w:space="0" w:color="auto"/>
+            </w:tcBorders>
+            <w:hideMark/>
+          </w:tcPr>
+          <w:p>
+            <w:pPr>
+              <w:spacing w:line="240" w:lineRule="auto"/>
               <w:ind w:left="360"/>
             </w:pPr>
             <w:r>
@@ -975,9 +1505,17 @@
         <w:tc>
           <w:tcPr>
             <w:tcW w:w="2144" w:type="dxa"/>
-          </w:tcPr>
-          <w:p>
-            <w:pPr>
+            <w:tcBorders>
+              <w:top w:val="single" w:sz="4" w:space="0" w:color="auto"/>
+              <w:left w:val="single" w:sz="4" w:space="0" w:color="auto"/>
+              <w:bottom w:val="single" w:sz="4" w:space="0" w:color="auto"/>
+              <w:right w:val="single" w:sz="4" w:space="0" w:color="auto"/>
+            </w:tcBorders>
+            <w:hideMark/>
+          </w:tcPr>
+          <w:p>
+            <w:pPr>
+              <w:spacing w:line="240" w:lineRule="auto"/>
               <w:ind w:left="360"/>
             </w:pPr>
             <w:r>
@@ -993,9 +1531,17 @@
         <w:tc>
           <w:tcPr>
             <w:tcW w:w="3486" w:type="dxa"/>
-          </w:tcPr>
-          <w:p>
-            <w:pPr>
+            <w:tcBorders>
+              <w:top w:val="single" w:sz="4" w:space="0" w:color="auto"/>
+              <w:left w:val="single" w:sz="4" w:space="0" w:color="auto"/>
+              <w:bottom w:val="single" w:sz="4" w:space="0" w:color="auto"/>
+              <w:right w:val="single" w:sz="4" w:space="0" w:color="auto"/>
+            </w:tcBorders>
+            <w:hideMark/>
+          </w:tcPr>
+          <w:p>
+            <w:pPr>
+              <w:spacing w:line="240" w:lineRule="auto"/>
               <w:ind w:left="360"/>
             </w:pPr>
             <w:r>
@@ -1006,9 +1552,17 @@
         <w:tc>
           <w:tcPr>
             <w:tcW w:w="3391" w:type="dxa"/>
-          </w:tcPr>
-          <w:p>
-            <w:pPr>
+            <w:tcBorders>
+              <w:top w:val="single" w:sz="4" w:space="0" w:color="auto"/>
+              <w:left w:val="single" w:sz="4" w:space="0" w:color="auto"/>
+              <w:bottom w:val="single" w:sz="4" w:space="0" w:color="auto"/>
+              <w:right w:val="single" w:sz="4" w:space="0" w:color="auto"/>
+            </w:tcBorders>
+            <w:hideMark/>
+          </w:tcPr>
+          <w:p>
+            <w:pPr>
+              <w:spacing w:line="240" w:lineRule="auto"/>
               <w:ind w:left="360"/>
             </w:pPr>
             <w:r>
@@ -1019,9 +1573,17 @@
         <w:tc>
           <w:tcPr>
             <w:tcW w:w="2144" w:type="dxa"/>
-          </w:tcPr>
-          <w:p>
-            <w:pPr>
+            <w:tcBorders>
+              <w:top w:val="single" w:sz="4" w:space="0" w:color="auto"/>
+              <w:left w:val="single" w:sz="4" w:space="0" w:color="auto"/>
+              <w:bottom w:val="single" w:sz="4" w:space="0" w:color="auto"/>
+              <w:right w:val="single" w:sz="4" w:space="0" w:color="auto"/>
+            </w:tcBorders>
+            <w:hideMark/>
+          </w:tcPr>
+          <w:p>
+            <w:pPr>
+              <w:spacing w:line="240" w:lineRule="auto"/>
               <w:ind w:left="360"/>
             </w:pPr>
             <w:r>
@@ -1037,9 +1599,17 @@
         <w:tc>
           <w:tcPr>
             <w:tcW w:w="3486" w:type="dxa"/>
-          </w:tcPr>
-          <w:p>
-            <w:pPr>
+            <w:tcBorders>
+              <w:top w:val="single" w:sz="4" w:space="0" w:color="auto"/>
+              <w:left w:val="single" w:sz="4" w:space="0" w:color="auto"/>
+              <w:bottom w:val="single" w:sz="4" w:space="0" w:color="auto"/>
+              <w:right w:val="single" w:sz="4" w:space="0" w:color="auto"/>
+            </w:tcBorders>
+            <w:hideMark/>
+          </w:tcPr>
+          <w:p>
+            <w:pPr>
+              <w:spacing w:line="240" w:lineRule="auto"/>
               <w:ind w:left="360"/>
             </w:pPr>
             <w:r>
@@ -1050,9 +1620,17 @@
         <w:tc>
           <w:tcPr>
             <w:tcW w:w="3391" w:type="dxa"/>
-          </w:tcPr>
-          <w:p>
-            <w:pPr>
+            <w:tcBorders>
+              <w:top w:val="single" w:sz="4" w:space="0" w:color="auto"/>
+              <w:left w:val="single" w:sz="4" w:space="0" w:color="auto"/>
+              <w:bottom w:val="single" w:sz="4" w:space="0" w:color="auto"/>
+              <w:right w:val="single" w:sz="4" w:space="0" w:color="auto"/>
+            </w:tcBorders>
+            <w:hideMark/>
+          </w:tcPr>
+          <w:p>
+            <w:pPr>
+              <w:spacing w:line="240" w:lineRule="auto"/>
               <w:ind w:left="360"/>
             </w:pPr>
             <w:r>
@@ -1063,9 +1641,17 @@
         <w:tc>
           <w:tcPr>
             <w:tcW w:w="2144" w:type="dxa"/>
-          </w:tcPr>
-          <w:p>
-            <w:pPr>
+            <w:tcBorders>
+              <w:top w:val="single" w:sz="4" w:space="0" w:color="auto"/>
+              <w:left w:val="single" w:sz="4" w:space="0" w:color="auto"/>
+              <w:bottom w:val="single" w:sz="4" w:space="0" w:color="auto"/>
+              <w:right w:val="single" w:sz="4" w:space="0" w:color="auto"/>
+            </w:tcBorders>
+            <w:hideMark/>
+          </w:tcPr>
+          <w:p>
+            <w:pPr>
+              <w:spacing w:line="240" w:lineRule="auto"/>
               <w:ind w:left="360"/>
             </w:pPr>
             <w:r>
@@ -1081,9 +1667,17 @@
         <w:tc>
           <w:tcPr>
             <w:tcW w:w="3486" w:type="dxa"/>
-          </w:tcPr>
-          <w:p>
-            <w:pPr>
+            <w:tcBorders>
+              <w:top w:val="single" w:sz="4" w:space="0" w:color="auto"/>
+              <w:left w:val="single" w:sz="4" w:space="0" w:color="auto"/>
+              <w:bottom w:val="single" w:sz="4" w:space="0" w:color="auto"/>
+              <w:right w:val="single" w:sz="4" w:space="0" w:color="auto"/>
+            </w:tcBorders>
+            <w:hideMark/>
+          </w:tcPr>
+          <w:p>
+            <w:pPr>
+              <w:spacing w:line="240" w:lineRule="auto"/>
               <w:ind w:left="360"/>
             </w:pPr>
             <w:r>
@@ -1094,9 +1688,17 @@
         <w:tc>
           <w:tcPr>
             <w:tcW w:w="3391" w:type="dxa"/>
-          </w:tcPr>
-          <w:p>
-            <w:pPr>
+            <w:tcBorders>
+              <w:top w:val="single" w:sz="4" w:space="0" w:color="auto"/>
+              <w:left w:val="single" w:sz="4" w:space="0" w:color="auto"/>
+              <w:bottom w:val="single" w:sz="4" w:space="0" w:color="auto"/>
+              <w:right w:val="single" w:sz="4" w:space="0" w:color="auto"/>
+            </w:tcBorders>
+            <w:hideMark/>
+          </w:tcPr>
+          <w:p>
+            <w:pPr>
+              <w:spacing w:line="240" w:lineRule="auto"/>
               <w:ind w:left="360"/>
             </w:pPr>
             <w:r>
@@ -1107,9 +1709,17 @@
         <w:tc>
           <w:tcPr>
             <w:tcW w:w="2144" w:type="dxa"/>
-          </w:tcPr>
-          <w:p>
-            <w:pPr>
+            <w:tcBorders>
+              <w:top w:val="single" w:sz="4" w:space="0" w:color="auto"/>
+              <w:left w:val="single" w:sz="4" w:space="0" w:color="auto"/>
+              <w:bottom w:val="single" w:sz="4" w:space="0" w:color="auto"/>
+              <w:right w:val="single" w:sz="4" w:space="0" w:color="auto"/>
+            </w:tcBorders>
+            <w:hideMark/>
+          </w:tcPr>
+          <w:p>
+            <w:pPr>
+              <w:spacing w:line="240" w:lineRule="auto"/>
               <w:ind w:left="360"/>
             </w:pPr>
             <w:r>
@@ -1125,9 +1735,16 @@
         <w:tc>
           <w:tcPr>
             <w:tcW w:w="3486" w:type="dxa"/>
-          </w:tcPr>
-          <w:p>
-            <w:pPr>
+            <w:tcBorders>
+              <w:top w:val="single" w:sz="4" w:space="0" w:color="auto"/>
+              <w:left w:val="single" w:sz="4" w:space="0" w:color="auto"/>
+              <w:bottom w:val="single" w:sz="4" w:space="0" w:color="auto"/>
+              <w:right w:val="single" w:sz="4" w:space="0" w:color="auto"/>
+            </w:tcBorders>
+          </w:tcPr>
+          <w:p>
+            <w:pPr>
+              <w:spacing w:line="240" w:lineRule="auto"/>
               <w:ind w:left="360"/>
             </w:pPr>
           </w:p>
@@ -1135,9 +1752,17 @@
         <w:tc>
           <w:tcPr>
             <w:tcW w:w="3391" w:type="dxa"/>
-          </w:tcPr>
-          <w:p>
-            <w:pPr>
+            <w:tcBorders>
+              <w:top w:val="single" w:sz="4" w:space="0" w:color="auto"/>
+              <w:left w:val="single" w:sz="4" w:space="0" w:color="auto"/>
+              <w:bottom w:val="single" w:sz="4" w:space="0" w:color="auto"/>
+              <w:right w:val="single" w:sz="4" w:space="0" w:color="auto"/>
+            </w:tcBorders>
+            <w:hideMark/>
+          </w:tcPr>
+          <w:p>
+            <w:pPr>
+              <w:spacing w:line="240" w:lineRule="auto"/>
               <w:ind w:left="360"/>
             </w:pPr>
             <w:r>
@@ -1148,9 +1773,17 @@
         <w:tc>
           <w:tcPr>
             <w:tcW w:w="2144" w:type="dxa"/>
-          </w:tcPr>
-          <w:p>
-            <w:pPr>
+            <w:tcBorders>
+              <w:top w:val="single" w:sz="4" w:space="0" w:color="auto"/>
+              <w:left w:val="single" w:sz="4" w:space="0" w:color="auto"/>
+              <w:bottom w:val="single" w:sz="4" w:space="0" w:color="auto"/>
+              <w:right w:val="single" w:sz="4" w:space="0" w:color="auto"/>
+            </w:tcBorders>
+            <w:hideMark/>
+          </w:tcPr>
+          <w:p>
+            <w:pPr>
+              <w:spacing w:line="240" w:lineRule="auto"/>
               <w:ind w:left="360"/>
             </w:pPr>
             <w:r>
@@ -1173,11 +1806,9 @@
         <w:pStyle w:val="ListParagraph"/>
         <w:numPr>
           <w:ilvl w:val="0"/>
-          <w:numId w:val="6"/>
+          <w:numId w:val="8"/>
         </w:numPr>
       </w:pPr>
-      <w:bookmarkStart w:id="0" w:name="_GoBack"/>
-      <w:bookmarkEnd w:id="0"/>
       <w:r>
         <w:t>Assume_Valid_1</w:t>
       </w:r>
@@ -1187,26 +1818,11 @@
         <w:pStyle w:val="ListParagraph"/>
         <w:numPr>
           <w:ilvl w:val="1"/>
-          <w:numId w:val="6"/>
+          <w:numId w:val="8"/>
         </w:numPr>
       </w:pPr>
       <w:r>
-        <w:t xml:space="preserve">Failing on negative values, due to assumption on value </w:t>
-      </w:r>
-      <w:r>
-        <w:t>on line 8</w:t>
-      </w:r>
-      <w:r>
-        <w:t xml:space="preserve"> causes </w:t>
-      </w:r>
-      <w:r>
-        <w:t xml:space="preserve">output </w:t>
-      </w:r>
-      <w:r>
-        <w:t>type invariant to fail</w:t>
-      </w:r>
-      <w:r>
-        <w:t xml:space="preserve"> so not </w:t>
+        <w:t xml:space="preserve">Failing on negative values, due to assumption on value on line 8 causes output type invariant to fail so not </w:t>
       </w:r>
       <w:proofErr w:type="spellStart"/>
       <w:r>
@@ -1222,7 +1838,7 @@
         <w:pStyle w:val="ListParagraph"/>
         <w:numPr>
           <w:ilvl w:val="0"/>
-          <w:numId w:val="6"/>
+          <w:numId w:val="8"/>
         </w:numPr>
       </w:pPr>
       <w:r>
@@ -1234,23 +1850,11 @@
         <w:pStyle w:val="ListParagraph"/>
         <w:numPr>
           <w:ilvl w:val="1"/>
-          <w:numId w:val="6"/>
+          <w:numId w:val="8"/>
         </w:numPr>
       </w:pPr>
       <w:r>
-        <w:t xml:space="preserve">Failing on negative values, due to assumption on value on line </w:t>
-      </w:r>
-      <w:r>
-        <w:t>2 which causes assertion failure on li</w:t>
-      </w:r>
-      <w:r>
-        <w:t>n</w:t>
-      </w:r>
-      <w:r>
-        <w:t>e 8</w:t>
-      </w:r>
-      <w:r>
-        <w:t xml:space="preserve"> so not </w:t>
+        <w:t xml:space="preserve">Failing on negative values, due to assumption on value on line 2 which causes assertion failure on line 8 so not </w:t>
       </w:r>
       <w:proofErr w:type="spellStart"/>
       <w:r>
@@ -1271,7 +1875,7 @@
     </w:p>
     <w:p>
       <w:r>
-        <w:t>24 assertion failures as of 25/5/18</w:t>
+        <w:t>25 assertion failures as of 25/5/18</w:t>
       </w:r>
     </w:p>
     <w:tbl>
@@ -1292,8 +1896,12 @@
           <w:tcPr>
             <w:cnfStyle w:val="001000000000" w:firstRow="0" w:lastRow="0" w:firstColumn="1" w:lastColumn="0" w:oddVBand="0" w:evenVBand="0" w:oddHBand="0" w:evenHBand="0" w:firstRowFirstColumn="0" w:firstRowLastColumn="0" w:lastRowFirstColumn="0" w:lastRowLastColumn="0"/>
             <w:tcW w:w="2785" w:type="dxa"/>
-          </w:tcPr>
-          <w:p>
+            <w:hideMark/>
+          </w:tcPr>
+          <w:p>
+            <w:pPr>
+              <w:spacing w:line="240" w:lineRule="auto"/>
+            </w:pPr>
             <w:r>
               <w:t>Reason</w:t>
             </w:r>
@@ -1302,9 +1910,11 @@
         <w:tc>
           <w:tcPr>
             <w:tcW w:w="6708" w:type="dxa"/>
-          </w:tcPr>
-          <w:p>
-            <w:pPr>
+            <w:hideMark/>
+          </w:tcPr>
+          <w:p>
+            <w:pPr>
+              <w:spacing w:line="240" w:lineRule="auto"/>
               <w:cnfStyle w:val="100000000000" w:firstRow="1" w:lastRow="0" w:firstColumn="0" w:lastColumn="0" w:oddVBand="0" w:evenVBand="0" w:oddHBand="0" w:evenHBand="0" w:firstRowFirstColumn="0" w:firstRowLastColumn="0" w:lastRowFirstColumn="0" w:lastRowLastColumn="0"/>
             </w:pPr>
             <w:r>
@@ -1321,40 +1931,46 @@
           <w:tcPr>
             <w:cnfStyle w:val="001000000000" w:firstRow="0" w:lastRow="0" w:firstColumn="1" w:lastColumn="0" w:oddVBand="0" w:evenVBand="0" w:oddHBand="0" w:evenHBand="0" w:firstRowFirstColumn="0" w:firstRowLastColumn="0" w:lastRowFirstColumn="0" w:lastRowLastColumn="0"/>
             <w:tcW w:w="2785" w:type="dxa"/>
-          </w:tcPr>
-          <w:p>
-            <w:r>
-              <w:t>No byte</w:t>
-            </w:r>
-            <w:r>
-              <w:t xml:space="preserve"> (</w:t>
-            </w:r>
-            <w:r>
-              <w:t>9 tests</w:t>
-            </w:r>
-            <w:r>
-              <w:t>)</w:t>
+            <w:tcBorders>
+              <w:top w:val="single" w:sz="4" w:space="0" w:color="8EAADB" w:themeColor="accent1" w:themeTint="99"/>
+              <w:left w:val="single" w:sz="4" w:space="0" w:color="8EAADB" w:themeColor="accent1" w:themeTint="99"/>
+              <w:bottom w:val="single" w:sz="4" w:space="0" w:color="8EAADB" w:themeColor="accent1" w:themeTint="99"/>
+              <w:right w:val="single" w:sz="4" w:space="0" w:color="8EAADB" w:themeColor="accent1" w:themeTint="99"/>
+            </w:tcBorders>
+            <w:hideMark/>
+          </w:tcPr>
+          <w:p>
+            <w:pPr>
+              <w:spacing w:line="240" w:lineRule="auto"/>
+            </w:pPr>
+            <w:r>
+              <w:t>No byte (10 tests)</w:t>
             </w:r>
           </w:p>
         </w:tc>
         <w:tc>
           <w:tcPr>
             <w:tcW w:w="6708" w:type="dxa"/>
+            <w:tcBorders>
+              <w:top w:val="single" w:sz="4" w:space="0" w:color="8EAADB" w:themeColor="accent1" w:themeTint="99"/>
+              <w:left w:val="single" w:sz="4" w:space="0" w:color="8EAADB" w:themeColor="accent1" w:themeTint="99"/>
+              <w:bottom w:val="single" w:sz="4" w:space="0" w:color="8EAADB" w:themeColor="accent1" w:themeTint="99"/>
+              <w:right w:val="single" w:sz="4" w:space="0" w:color="8EAADB" w:themeColor="accent1" w:themeTint="99"/>
+            </w:tcBorders>
+            <w:hideMark/>
           </w:tcPr>
           <w:p>
             <w:pPr>
               <w:pStyle w:val="ListParagraph"/>
               <w:numPr>
                 <w:ilvl w:val="0"/>
-                <w:numId w:val="1"/>
+                <w:numId w:val="9"/>
               </w:numPr>
+              <w:spacing w:line="240" w:lineRule="auto"/>
               <w:cnfStyle w:val="000000100000" w:firstRow="0" w:lastRow="0" w:firstColumn="0" w:lastColumn="0" w:oddVBand="0" w:evenVBand="0" w:oddHBand="1" w:evenHBand="0" w:firstRowFirstColumn="0" w:firstRowLastColumn="0" w:lastRowFirstColumn="0" w:lastRowLastColumn="0"/>
             </w:pPr>
             <w:r>
-              <w:t>Byte_Valid_1 to 9</w:t>
-            </w:r>
-            <w:r>
-              <w:t xml:space="preserve"> </w:t>
+              <w:t xml:space="preserve">Byte_Valid_1 to 9 </w:t>
             </w:r>
           </w:p>
           <w:p>
@@ -1362,8 +1978,9 @@
               <w:pStyle w:val="ListParagraph"/>
               <w:numPr>
                 <w:ilvl w:val="0"/>
-                <w:numId w:val="1"/>
+                <w:numId w:val="9"/>
               </w:numPr>
+              <w:spacing w:line="240" w:lineRule="auto"/>
               <w:cnfStyle w:val="000000100000" w:firstRow="0" w:lastRow="0" w:firstColumn="0" w:lastColumn="0" w:oddVBand="0" w:evenVBand="0" w:oddHBand="1" w:evenHBand="0" w:firstRowFirstColumn="0" w:firstRowLastColumn="0" w:lastRowFirstColumn="0" w:lastRowLastColumn="0"/>
             </w:pPr>
             <w:r>
@@ -1377,33 +1994,42 @@
           <w:tcPr>
             <w:cnfStyle w:val="001000000000" w:firstRow="0" w:lastRow="0" w:firstColumn="1" w:lastColumn="0" w:oddVBand="0" w:evenVBand="0" w:oddHBand="0" w:evenHBand="0" w:firstRowFirstColumn="0" w:firstRowLastColumn="0" w:lastRowFirstColumn="0" w:lastRowLastColumn="0"/>
             <w:tcW w:w="2785" w:type="dxa"/>
-          </w:tcPr>
-          <w:p>
-            <w:r>
-              <w:t>No function</w:t>
-            </w:r>
-            <w:r>
-              <w:t xml:space="preserve"> (</w:t>
-            </w:r>
-            <w:r>
-              <w:t>10</w:t>
-            </w:r>
-            <w:r>
-              <w:t xml:space="preserve"> tests)</w:t>
+            <w:tcBorders>
+              <w:top w:val="single" w:sz="4" w:space="0" w:color="8EAADB" w:themeColor="accent1" w:themeTint="99"/>
+              <w:left w:val="single" w:sz="4" w:space="0" w:color="8EAADB" w:themeColor="accent1" w:themeTint="99"/>
+              <w:bottom w:val="single" w:sz="4" w:space="0" w:color="8EAADB" w:themeColor="accent1" w:themeTint="99"/>
+              <w:right w:val="single" w:sz="4" w:space="0" w:color="8EAADB" w:themeColor="accent1" w:themeTint="99"/>
+            </w:tcBorders>
+            <w:hideMark/>
+          </w:tcPr>
+          <w:p>
+            <w:pPr>
+              <w:spacing w:line="240" w:lineRule="auto"/>
+            </w:pPr>
+            <w:r>
+              <w:t>No function (10 tests)</w:t>
             </w:r>
           </w:p>
         </w:tc>
         <w:tc>
           <w:tcPr>
             <w:tcW w:w="6708" w:type="dxa"/>
+            <w:tcBorders>
+              <w:top w:val="single" w:sz="4" w:space="0" w:color="8EAADB" w:themeColor="accent1" w:themeTint="99"/>
+              <w:left w:val="single" w:sz="4" w:space="0" w:color="8EAADB" w:themeColor="accent1" w:themeTint="99"/>
+              <w:bottom w:val="single" w:sz="4" w:space="0" w:color="8EAADB" w:themeColor="accent1" w:themeTint="99"/>
+              <w:right w:val="single" w:sz="4" w:space="0" w:color="8EAADB" w:themeColor="accent1" w:themeTint="99"/>
+            </w:tcBorders>
+            <w:hideMark/>
           </w:tcPr>
           <w:p>
             <w:pPr>
               <w:pStyle w:val="ListParagraph"/>
               <w:numPr>
                 <w:ilvl w:val="0"/>
-                <w:numId w:val="1"/>
+                <w:numId w:val="9"/>
               </w:numPr>
+              <w:spacing w:line="240" w:lineRule="auto"/>
               <w:cnfStyle w:val="000000000000" w:firstRow="0" w:lastRow="0" w:firstColumn="0" w:lastColumn="0" w:oddVBand="0" w:evenVBand="0" w:oddHBand="0" w:evenHBand="0" w:firstRowFirstColumn="0" w:firstRowLastColumn="0" w:lastRowFirstColumn="0" w:lastRowLastColumn="0"/>
             </w:pPr>
             <w:r>
@@ -1415,8 +2041,9 @@
               <w:pStyle w:val="ListParagraph"/>
               <w:numPr>
                 <w:ilvl w:val="0"/>
-                <w:numId w:val="1"/>
+                <w:numId w:val="9"/>
               </w:numPr>
+              <w:spacing w:line="240" w:lineRule="auto"/>
               <w:cnfStyle w:val="000000000000" w:firstRow="0" w:lastRow="0" w:firstColumn="0" w:lastColumn="0" w:oddVBand="0" w:evenVBand="0" w:oddHBand="0" w:evenHBand="0" w:firstRowFirstColumn="0" w:firstRowLastColumn="0" w:lastRowFirstColumn="0" w:lastRowLastColumn="0"/>
             </w:pPr>
             <w:r>
@@ -1428,8 +2055,9 @@
               <w:pStyle w:val="ListParagraph"/>
               <w:numPr>
                 <w:ilvl w:val="0"/>
-                <w:numId w:val="1"/>
+                <w:numId w:val="9"/>
               </w:numPr>
+              <w:spacing w:line="240" w:lineRule="auto"/>
               <w:cnfStyle w:val="000000000000" w:firstRow="0" w:lastRow="0" w:firstColumn="0" w:lastColumn="0" w:oddVBand="0" w:evenVBand="0" w:oddHBand="0" w:evenHBand="0" w:firstRowFirstColumn="0" w:firstRowLastColumn="0" w:lastRowFirstColumn="0" w:lastRowLastColumn="0"/>
             </w:pPr>
             <w:r>
@@ -1441,15 +2069,13 @@
               <w:pStyle w:val="ListParagraph"/>
               <w:numPr>
                 <w:ilvl w:val="0"/>
-                <w:numId w:val="1"/>
+                <w:numId w:val="9"/>
               </w:numPr>
+              <w:spacing w:line="240" w:lineRule="auto"/>
               <w:cnfStyle w:val="000000000000" w:firstRow="0" w:lastRow="0" w:firstColumn="0" w:lastColumn="0" w:oddVBand="0" w:evenVBand="0" w:oddHBand="0" w:evenHBand="0" w:firstRowFirstColumn="0" w:firstRowLastColumn="0" w:lastRowFirstColumn="0" w:lastRowLastColumn="0"/>
             </w:pPr>
             <w:r>
-              <w:t>FunctionRef_Valid_2</w:t>
-            </w:r>
-            <w:r>
-              <w:t>, 5, 6, 8, 1, 12, 13</w:t>
+              <w:t>FunctionRef_Valid_2, 5, 6, 8, 1, 12, 13</w:t>
             </w:r>
           </w:p>
         </w:tc>
@@ -1462,30 +2088,28 @@
           <w:tcPr>
             <w:cnfStyle w:val="001000000000" w:firstRow="0" w:lastRow="0" w:firstColumn="1" w:lastColumn="0" w:oddVBand="0" w:evenVBand="0" w:oddHBand="0" w:evenHBand="0" w:firstRowFirstColumn="0" w:firstRowLastColumn="0" w:lastRowFirstColumn="0" w:lastRowLastColumn="0"/>
             <w:tcW w:w="2785" w:type="dxa"/>
-          </w:tcPr>
-          <w:p>
-            <w:pPr>
+            <w:tcBorders>
+              <w:top w:val="single" w:sz="4" w:space="0" w:color="8EAADB" w:themeColor="accent1" w:themeTint="99"/>
+              <w:left w:val="single" w:sz="4" w:space="0" w:color="8EAADB" w:themeColor="accent1" w:themeTint="99"/>
+              <w:bottom w:val="single" w:sz="4" w:space="0" w:color="8EAADB" w:themeColor="accent1" w:themeTint="99"/>
+              <w:right w:val="single" w:sz="4" w:space="0" w:color="8EAADB" w:themeColor="accent1" w:themeTint="99"/>
+            </w:tcBorders>
+          </w:tcPr>
+          <w:p>
+            <w:pPr>
+              <w:spacing w:line="240" w:lineRule="auto"/>
               <w:rPr>
                 <w:b w:val="0"/>
                 <w:bCs w:val="0"/>
               </w:rPr>
             </w:pPr>
             <w:r>
-              <w:lastRenderedPageBreak/>
-              <w:t>Fail to compile</w:t>
-            </w:r>
-            <w:r>
-              <w:t xml:space="preserve"> (</w:t>
-            </w:r>
-            <w:r>
-              <w:t>4</w:t>
-            </w:r>
-            <w:r>
-              <w:t xml:space="preserve"> tests)</w:t>
-            </w:r>
-          </w:p>
-          <w:p>
-            <w:pPr>
+              <w:t>Fail to compile (4 tests)</w:t>
+            </w:r>
+          </w:p>
+          <w:p>
+            <w:pPr>
+              <w:spacing w:line="240" w:lineRule="auto"/>
               <w:rPr>
                 <w:b w:val="0"/>
                 <w:bCs w:val="0"/>
@@ -1494,6 +2118,7 @@
           </w:p>
           <w:p>
             <w:pPr>
+              <w:spacing w:line="240" w:lineRule="auto"/>
               <w:rPr>
                 <w:highlight w:val="yellow"/>
               </w:rPr>
@@ -1506,14 +2131,22 @@
         <w:tc>
           <w:tcPr>
             <w:tcW w:w="6708" w:type="dxa"/>
+            <w:tcBorders>
+              <w:top w:val="single" w:sz="4" w:space="0" w:color="8EAADB" w:themeColor="accent1" w:themeTint="99"/>
+              <w:left w:val="single" w:sz="4" w:space="0" w:color="8EAADB" w:themeColor="accent1" w:themeTint="99"/>
+              <w:bottom w:val="single" w:sz="4" w:space="0" w:color="8EAADB" w:themeColor="accent1" w:themeTint="99"/>
+              <w:right w:val="single" w:sz="4" w:space="0" w:color="8EAADB" w:themeColor="accent1" w:themeTint="99"/>
+            </w:tcBorders>
+            <w:hideMark/>
           </w:tcPr>
           <w:p>
             <w:pPr>
               <w:pStyle w:val="ListParagraph"/>
               <w:numPr>
                 <w:ilvl w:val="0"/>
-                <w:numId w:val="2"/>
+                <w:numId w:val="10"/>
               </w:numPr>
+              <w:spacing w:line="240" w:lineRule="auto"/>
               <w:cnfStyle w:val="000000100000" w:firstRow="0" w:lastRow="0" w:firstColumn="0" w:lastColumn="0" w:oddVBand="0" w:evenVBand="0" w:oddHBand="1" w:evenHBand="0" w:firstRowFirstColumn="0" w:firstRowLastColumn="0" w:lastRowFirstColumn="0" w:lastRowLastColumn="0"/>
             </w:pPr>
             <w:r>
@@ -1534,15 +2167,13 @@
               <w:pStyle w:val="ListParagraph"/>
               <w:numPr>
                 <w:ilvl w:val="0"/>
-                <w:numId w:val="2"/>
+                <w:numId w:val="10"/>
               </w:numPr>
+              <w:spacing w:line="240" w:lineRule="auto"/>
               <w:cnfStyle w:val="000000100000" w:firstRow="0" w:lastRow="0" w:firstColumn="0" w:lastColumn="0" w:oddVBand="0" w:evenVBand="0" w:oddHBand="1" w:evenHBand="0" w:firstRowFirstColumn="0" w:firstRowLastColumn="0" w:lastRowFirstColumn="0" w:lastRowLastColumn="0"/>
             </w:pPr>
             <w:r>
-              <w:t>Intersection_Valid_1</w:t>
-            </w:r>
-            <w:r>
-              <w:t>, 2 (intersections don’t work)</w:t>
+              <w:t>Intersection_Valid_1, 2 (intersections don’t work)</w:t>
             </w:r>
           </w:p>
           <w:p>
@@ -1550,15 +2181,13 @@
               <w:pStyle w:val="ListParagraph"/>
               <w:numPr>
                 <w:ilvl w:val="0"/>
-                <w:numId w:val="2"/>
+                <w:numId w:val="10"/>
               </w:numPr>
+              <w:spacing w:line="240" w:lineRule="auto"/>
               <w:cnfStyle w:val="000000100000" w:firstRow="0" w:lastRow="0" w:firstColumn="0" w:lastColumn="0" w:oddVBand="0" w:evenVBand="0" w:oddHBand="1" w:evenHBand="0" w:firstRowFirstColumn="0" w:firstRowLastColumn="0" w:lastRowFirstColumn="0" w:lastRowLastColumn="0"/>
             </w:pPr>
             <w:r>
-              <w:t>NegationType_Valid_3</w:t>
-            </w:r>
-            <w:r>
-              <w:t xml:space="preserve"> (intersections don’t work)</w:t>
+              <w:t>NegationType_Valid_3 (intersections don’t work)</w:t>
             </w:r>
           </w:p>
         </w:tc>
@@ -1568,8 +2197,18 @@
           <w:tcPr>
             <w:cnfStyle w:val="001000000000" w:firstRow="0" w:lastRow="0" w:firstColumn="1" w:lastColumn="0" w:oddVBand="0" w:evenVBand="0" w:oddHBand="0" w:evenHBand="0" w:firstRowFirstColumn="0" w:firstRowLastColumn="0" w:lastRowFirstColumn="0" w:lastRowLastColumn="0"/>
             <w:tcW w:w="2785" w:type="dxa"/>
-          </w:tcPr>
-          <w:p>
+            <w:tcBorders>
+              <w:top w:val="single" w:sz="4" w:space="0" w:color="8EAADB" w:themeColor="accent1" w:themeTint="99"/>
+              <w:left w:val="single" w:sz="4" w:space="0" w:color="8EAADB" w:themeColor="accent1" w:themeTint="99"/>
+              <w:bottom w:val="single" w:sz="4" w:space="0" w:color="8EAADB" w:themeColor="accent1" w:themeTint="99"/>
+              <w:right w:val="single" w:sz="4" w:space="0" w:color="8EAADB" w:themeColor="accent1" w:themeTint="99"/>
+            </w:tcBorders>
+            <w:hideMark/>
+          </w:tcPr>
+          <w:p>
+            <w:pPr>
+              <w:spacing w:line="240" w:lineRule="auto"/>
+            </w:pPr>
             <w:r>
               <w:rPr>
                 <w:highlight w:val="yellow"/>
@@ -1577,24 +2216,29 @@
               <w:t>Assertion error</w:t>
             </w:r>
             <w:r>
-              <w:t xml:space="preserve"> </w:t>
-            </w:r>
-            <w:r>
-              <w:t>(1 tests)</w:t>
+              <w:t xml:space="preserve"> (1 tests)</w:t>
             </w:r>
           </w:p>
         </w:tc>
         <w:tc>
           <w:tcPr>
             <w:tcW w:w="6708" w:type="dxa"/>
+            <w:tcBorders>
+              <w:top w:val="single" w:sz="4" w:space="0" w:color="8EAADB" w:themeColor="accent1" w:themeTint="99"/>
+              <w:left w:val="single" w:sz="4" w:space="0" w:color="8EAADB" w:themeColor="accent1" w:themeTint="99"/>
+              <w:bottom w:val="single" w:sz="4" w:space="0" w:color="8EAADB" w:themeColor="accent1" w:themeTint="99"/>
+              <w:right w:val="single" w:sz="4" w:space="0" w:color="8EAADB" w:themeColor="accent1" w:themeTint="99"/>
+            </w:tcBorders>
+            <w:hideMark/>
           </w:tcPr>
           <w:p>
             <w:pPr>
               <w:pStyle w:val="ListParagraph"/>
               <w:numPr>
                 <w:ilvl w:val="0"/>
-                <w:numId w:val="2"/>
+                <w:numId w:val="10"/>
               </w:numPr>
+              <w:spacing w:line="240" w:lineRule="auto"/>
               <w:cnfStyle w:val="000000000000" w:firstRow="0" w:lastRow="0" w:firstColumn="0" w:lastColumn="0" w:oddVBand="0" w:evenVBand="0" w:oddHBand="0" w:evenHBand="0" w:firstRowFirstColumn="0" w:firstRowLastColumn="0" w:lastRowFirstColumn="0" w:lastRowLastColumn="0"/>
             </w:pPr>
             <w:r>
@@ -1614,16 +2258,7 @@
     </w:p>
     <w:p>
       <w:r>
-        <w:t>76</w:t>
-      </w:r>
-      <w:r>
-        <w:t xml:space="preserve"> </w:t>
-      </w:r>
-      <w:r>
-        <w:t>errors</w:t>
-      </w:r>
-      <w:r>
-        <w:t xml:space="preserve"> as of 25/5/18</w:t>
+        <w:t>76 errors as of 25/5/18</w:t>
       </w:r>
     </w:p>
     <w:tbl>
@@ -1644,8 +2279,12 @@
           <w:tcPr>
             <w:cnfStyle w:val="001000000000" w:firstRow="0" w:lastRow="0" w:firstColumn="1" w:lastColumn="0" w:oddVBand="0" w:evenVBand="0" w:oddHBand="0" w:evenHBand="0" w:firstRowFirstColumn="0" w:firstRowLastColumn="0" w:lastRowFirstColumn="0" w:lastRowLastColumn="0"/>
             <w:tcW w:w="2785" w:type="dxa"/>
-          </w:tcPr>
-          <w:p>
+            <w:hideMark/>
+          </w:tcPr>
+          <w:p>
+            <w:pPr>
+              <w:spacing w:line="240" w:lineRule="auto"/>
+            </w:pPr>
             <w:r>
               <w:t>Reason</w:t>
             </w:r>
@@ -1654,9 +2293,11 @@
         <w:tc>
           <w:tcPr>
             <w:tcW w:w="6708" w:type="dxa"/>
-          </w:tcPr>
-          <w:p>
-            <w:pPr>
+            <w:hideMark/>
+          </w:tcPr>
+          <w:p>
+            <w:pPr>
+              <w:spacing w:line="240" w:lineRule="auto"/>
               <w:cnfStyle w:val="100000000000" w:firstRow="1" w:lastRow="0" w:firstColumn="0" w:lastColumn="0" w:oddVBand="0" w:evenVBand="0" w:oddHBand="0" w:evenHBand="0" w:firstRowFirstColumn="0" w:firstRowLastColumn="0" w:lastRowFirstColumn="0" w:lastRowLastColumn="0"/>
             </w:pPr>
             <w:r>
@@ -1673,9 +2314,17 @@
           <w:tcPr>
             <w:cnfStyle w:val="001000000000" w:firstRow="0" w:lastRow="0" w:firstColumn="1" w:lastColumn="0" w:oddVBand="0" w:evenVBand="0" w:oddHBand="0" w:evenHBand="0" w:firstRowFirstColumn="0" w:firstRowLastColumn="0" w:lastRowFirstColumn="0" w:lastRowLastColumn="0"/>
             <w:tcW w:w="2785" w:type="dxa"/>
-          </w:tcPr>
-          <w:p>
-            <w:pPr>
+            <w:tcBorders>
+              <w:top w:val="single" w:sz="4" w:space="0" w:color="8EAADB" w:themeColor="accent1" w:themeTint="99"/>
+              <w:left w:val="single" w:sz="4" w:space="0" w:color="8EAADB" w:themeColor="accent1" w:themeTint="99"/>
+              <w:bottom w:val="single" w:sz="4" w:space="0" w:color="8EAADB" w:themeColor="accent1" w:themeTint="99"/>
+              <w:right w:val="single" w:sz="4" w:space="0" w:color="8EAADB" w:themeColor="accent1" w:themeTint="99"/>
+            </w:tcBorders>
+            <w:hideMark/>
+          </w:tcPr>
+          <w:p>
+            <w:pPr>
+              <w:spacing w:line="240" w:lineRule="auto"/>
               <w:rPr>
                 <w:b w:val="0"/>
                 <w:bCs w:val="0"/>
@@ -1693,35 +2342,12 @@
               <w:rPr>
                 <w:bCs w:val="0"/>
               </w:rPr>
-              <w:t>(</w:t>
-            </w:r>
-            <w:r>
-              <w:rPr>
-                <w:bCs w:val="0"/>
-              </w:rPr>
-              <w:t>1</w:t>
-            </w:r>
-            <w:r>
-              <w:rPr>
-                <w:bCs w:val="0"/>
-              </w:rPr>
-              <w:t>5</w:t>
-            </w:r>
-            <w:r>
-              <w:rPr>
-                <w:bCs w:val="0"/>
-              </w:rPr>
-              <w:t xml:space="preserve"> </w:t>
-            </w:r>
-            <w:r>
-              <w:rPr>
-                <w:bCs w:val="0"/>
-              </w:rPr>
-              <w:t>tests)</w:t>
-            </w:r>
-          </w:p>
-          <w:p>
-            <w:pPr>
+              <w:t>(15 tests)</w:t>
+            </w:r>
+          </w:p>
+          <w:p>
+            <w:pPr>
+              <w:spacing w:line="240" w:lineRule="auto"/>
               <w:rPr>
                 <w:b w:val="0"/>
                 <w:bCs w:val="0"/>
@@ -1736,6 +2362,9 @@
             </w:r>
           </w:p>
           <w:p>
+            <w:pPr>
+              <w:spacing w:line="240" w:lineRule="auto"/>
+            </w:pPr>
             <w:r>
               <w:t>Due to recursive types?</w:t>
             </w:r>
@@ -1744,14 +2373,22 @@
         <w:tc>
           <w:tcPr>
             <w:tcW w:w="6708" w:type="dxa"/>
+            <w:tcBorders>
+              <w:top w:val="single" w:sz="4" w:space="0" w:color="8EAADB" w:themeColor="accent1" w:themeTint="99"/>
+              <w:left w:val="single" w:sz="4" w:space="0" w:color="8EAADB" w:themeColor="accent1" w:themeTint="99"/>
+              <w:bottom w:val="single" w:sz="4" w:space="0" w:color="8EAADB" w:themeColor="accent1" w:themeTint="99"/>
+              <w:right w:val="single" w:sz="4" w:space="0" w:color="8EAADB" w:themeColor="accent1" w:themeTint="99"/>
+            </w:tcBorders>
+            <w:hideMark/>
           </w:tcPr>
           <w:p>
             <w:pPr>
               <w:pStyle w:val="ListParagraph"/>
               <w:numPr>
                 <w:ilvl w:val="0"/>
-                <w:numId w:val="2"/>
+                <w:numId w:val="10"/>
               </w:numPr>
+              <w:spacing w:line="240" w:lineRule="auto"/>
               <w:cnfStyle w:val="000000100000" w:firstRow="0" w:lastRow="0" w:firstColumn="0" w:lastColumn="0" w:oddVBand="0" w:evenVBand="0" w:oddHBand="1" w:evenHBand="0" w:firstRowFirstColumn="0" w:firstRowLastColumn="0" w:lastRowFirstColumn="0" w:lastRowLastColumn="0"/>
             </w:pPr>
             <w:r>
@@ -1763,15 +2400,13 @@
               <w:pStyle w:val="ListParagraph"/>
               <w:numPr>
                 <w:ilvl w:val="0"/>
-                <w:numId w:val="2"/>
+                <w:numId w:val="10"/>
               </w:numPr>
+              <w:spacing w:line="240" w:lineRule="auto"/>
               <w:cnfStyle w:val="000000100000" w:firstRow="0" w:lastRow="0" w:firstColumn="0" w:lastColumn="0" w:oddVBand="0" w:evenVBand="0" w:oddHBand="1" w:evenHBand="0" w:firstRowFirstColumn="0" w:firstRowLastColumn="0" w:lastRowFirstColumn="0" w:lastRowLastColumn="0"/>
             </w:pPr>
             <w:r>
-              <w:t>ConstrainedInt_Valid_</w:t>
-            </w:r>
-            <w:r>
-              <w:t xml:space="preserve">20 </w:t>
+              <w:t xml:space="preserve">ConstrainedInt_Valid_20 </w:t>
             </w:r>
             <w:r>
               <w:rPr>
@@ -1788,15 +2423,13 @@
               <w:pStyle w:val="ListParagraph"/>
               <w:numPr>
                 <w:ilvl w:val="0"/>
-                <w:numId w:val="2"/>
+                <w:numId w:val="10"/>
               </w:numPr>
+              <w:spacing w:line="240" w:lineRule="auto"/>
               <w:cnfStyle w:val="000000100000" w:firstRow="0" w:lastRow="0" w:firstColumn="0" w:lastColumn="0" w:oddVBand="0" w:evenVBand="0" w:oddHBand="1" w:evenHBand="0" w:firstRowFirstColumn="0" w:firstRowLastColumn="0" w:lastRowFirstColumn="0" w:lastRowLastColumn="0"/>
             </w:pPr>
             <w:r>
-              <w:t>Contractive_Valid_1</w:t>
-            </w:r>
-            <w:r>
-              <w:t>, 3 (recursive)</w:t>
+              <w:t>Contractive_Valid_1, 3 (recursive)</w:t>
             </w:r>
           </w:p>
           <w:p>
@@ -1804,15 +2437,13 @@
               <w:pStyle w:val="ListParagraph"/>
               <w:numPr>
                 <w:ilvl w:val="0"/>
-                <w:numId w:val="2"/>
+                <w:numId w:val="10"/>
               </w:numPr>
+              <w:spacing w:line="240" w:lineRule="auto"/>
               <w:cnfStyle w:val="000000100000" w:firstRow="0" w:lastRow="0" w:firstColumn="0" w:lastColumn="0" w:oddVBand="0" w:evenVBand="0" w:oddHBand="1" w:evenHBand="0" w:firstRowFirstColumn="0" w:firstRowLastColumn="0" w:lastRowFirstColumn="0" w:lastRowLastColumn="0"/>
             </w:pPr>
             <w:r>
-              <w:t>DoWhile_Valid_4</w:t>
-            </w:r>
-            <w:r>
-              <w:t xml:space="preserve"> (recursive)</w:t>
+              <w:t>DoWhile_Valid_4 (recursive)</w:t>
             </w:r>
           </w:p>
           <w:p>
@@ -1820,15 +2451,13 @@
               <w:pStyle w:val="ListParagraph"/>
               <w:numPr>
                 <w:ilvl w:val="0"/>
-                <w:numId w:val="2"/>
+                <w:numId w:val="10"/>
               </w:numPr>
+              <w:spacing w:line="240" w:lineRule="auto"/>
               <w:cnfStyle w:val="000000100000" w:firstRow="0" w:lastRow="0" w:firstColumn="0" w:lastColumn="0" w:oddVBand="0" w:evenVBand="0" w:oddHBand="1" w:evenHBand="0" w:firstRowFirstColumn="0" w:firstRowLastColumn="0" w:lastRowFirstColumn="0" w:lastRowLastColumn="0"/>
             </w:pPr>
             <w:r>
-              <w:t>FunctionRef_Valid_10</w:t>
-            </w:r>
-            <w:r>
-              <w:t>, 11 (recursive + function)</w:t>
+              <w:t>FunctionRef_Valid_10, 11 (recursive + function)</w:t>
             </w:r>
           </w:p>
           <w:p>
@@ -1836,15 +2465,13 @@
               <w:pStyle w:val="ListParagraph"/>
               <w:numPr>
                 <w:ilvl w:val="0"/>
-                <w:numId w:val="2"/>
+                <w:numId w:val="10"/>
               </w:numPr>
+              <w:spacing w:line="240" w:lineRule="auto"/>
               <w:cnfStyle w:val="000000100000" w:firstRow="0" w:lastRow="0" w:firstColumn="0" w:lastColumn="0" w:oddVBand="0" w:evenVBand="0" w:oddHBand="1" w:evenHBand="0" w:firstRowFirstColumn="0" w:firstRowLastColumn="0" w:lastRowFirstColumn="0" w:lastRowLastColumn="0"/>
             </w:pPr>
             <w:r>
-              <w:t>RecursiveType_Valid_</w:t>
-            </w:r>
-            <w:r>
-              <w:t>20, 21, 23, 24, 26 (recursive)</w:t>
+              <w:t>RecursiveType_Valid_20, 21, 23, 24, 26 (recursive)</w:t>
             </w:r>
           </w:p>
           <w:p>
@@ -1852,15 +2479,13 @@
               <w:pStyle w:val="ListParagraph"/>
               <w:numPr>
                 <w:ilvl w:val="0"/>
-                <w:numId w:val="2"/>
+                <w:numId w:val="10"/>
               </w:numPr>
+              <w:spacing w:line="240" w:lineRule="auto"/>
               <w:cnfStyle w:val="000000100000" w:firstRow="0" w:lastRow="0" w:firstColumn="0" w:lastColumn="0" w:oddVBand="0" w:evenVBand="0" w:oddHBand="1" w:evenHBand="0" w:firstRowFirstColumn="0" w:firstRowLastColumn="0" w:lastRowFirstColumn="0" w:lastRowLastColumn="0"/>
             </w:pPr>
             <w:r>
-              <w:t>TypeEquals_Valid_16</w:t>
-            </w:r>
-            <w:r>
-              <w:t>, 2 (recursive)</w:t>
+              <w:t>TypeEquals_Valid_16, 2 (recursive)</w:t>
             </w:r>
           </w:p>
           <w:p>
@@ -1868,15 +2493,13 @@
               <w:pStyle w:val="ListParagraph"/>
               <w:numPr>
                 <w:ilvl w:val="0"/>
-                <w:numId w:val="2"/>
+                <w:numId w:val="10"/>
               </w:numPr>
+              <w:spacing w:line="240" w:lineRule="auto"/>
               <w:cnfStyle w:val="000000100000" w:firstRow="0" w:lastRow="0" w:firstColumn="0" w:lastColumn="0" w:oddVBand="0" w:evenVBand="0" w:oddHBand="1" w:evenHBand="0" w:firstRowFirstColumn="0" w:firstRowLastColumn="0" w:lastRowFirstColumn="0" w:lastRowLastColumn="0"/>
             </w:pPr>
             <w:r>
-              <w:t>While_Valid_15</w:t>
-            </w:r>
-            <w:r>
-              <w:t>, 20 (recursive)</w:t>
+              <w:t>While_Valid_15, 20 (recursive)</w:t>
             </w:r>
           </w:p>
         </w:tc>
@@ -1886,9 +2509,16 @@
           <w:tcPr>
             <w:cnfStyle w:val="001000000000" w:firstRow="0" w:lastRow="0" w:firstColumn="1" w:lastColumn="0" w:oddVBand="0" w:evenVBand="0" w:oddHBand="0" w:evenHBand="0" w:firstRowFirstColumn="0" w:firstRowLastColumn="0" w:lastRowFirstColumn="0" w:lastRowLastColumn="0"/>
             <w:tcW w:w="2785" w:type="dxa"/>
-          </w:tcPr>
-          <w:p>
-            <w:pPr>
+            <w:tcBorders>
+              <w:top w:val="single" w:sz="4" w:space="0" w:color="8EAADB" w:themeColor="accent1" w:themeTint="99"/>
+              <w:left w:val="single" w:sz="4" w:space="0" w:color="8EAADB" w:themeColor="accent1" w:themeTint="99"/>
+              <w:bottom w:val="single" w:sz="4" w:space="0" w:color="8EAADB" w:themeColor="accent1" w:themeTint="99"/>
+              <w:right w:val="single" w:sz="4" w:space="0" w:color="8EAADB" w:themeColor="accent1" w:themeTint="99"/>
+            </w:tcBorders>
+          </w:tcPr>
+          <w:p>
+            <w:pPr>
+              <w:spacing w:line="240" w:lineRule="auto"/>
               <w:rPr>
                 <w:b w:val="0"/>
                 <w:bCs w:val="0"/>
@@ -1900,23 +2530,19 @@
           </w:p>
           <w:p>
             <w:pPr>
+              <w:spacing w:line="240" w:lineRule="auto"/>
               <w:rPr>
                 <w:b w:val="0"/>
                 <w:bCs w:val="0"/>
               </w:rPr>
             </w:pPr>
             <w:r>
-              <w:t>(</w:t>
-            </w:r>
-            <w:r>
-              <w:t>56</w:t>
-            </w:r>
-            <w:r>
-              <w:t xml:space="preserve"> tests)</w:t>
-            </w:r>
-          </w:p>
-          <w:p>
-            <w:pPr>
+              <w:t>(56 tests)</w:t>
+            </w:r>
+          </w:p>
+          <w:p>
+            <w:pPr>
+              <w:spacing w:line="240" w:lineRule="auto"/>
               <w:rPr>
                 <w:b w:val="0"/>
                 <w:bCs w:val="0"/>
@@ -1924,6 +2550,9 @@
             </w:pPr>
           </w:p>
           <w:p>
+            <w:pPr>
+              <w:spacing w:line="240" w:lineRule="auto"/>
+            </w:pPr>
             <w:r>
               <w:t>Just need to tweak limits</w:t>
             </w:r>
@@ -1932,14 +2561,22 @@
         <w:tc>
           <w:tcPr>
             <w:tcW w:w="6708" w:type="dxa"/>
+            <w:tcBorders>
+              <w:top w:val="single" w:sz="4" w:space="0" w:color="8EAADB" w:themeColor="accent1" w:themeTint="99"/>
+              <w:left w:val="single" w:sz="4" w:space="0" w:color="8EAADB" w:themeColor="accent1" w:themeTint="99"/>
+              <w:bottom w:val="single" w:sz="4" w:space="0" w:color="8EAADB" w:themeColor="accent1" w:themeTint="99"/>
+              <w:right w:val="single" w:sz="4" w:space="0" w:color="8EAADB" w:themeColor="accent1" w:themeTint="99"/>
+            </w:tcBorders>
+            <w:hideMark/>
           </w:tcPr>
           <w:p>
             <w:pPr>
               <w:pStyle w:val="ListParagraph"/>
               <w:numPr>
                 <w:ilvl w:val="0"/>
-                <w:numId w:val="2"/>
+                <w:numId w:val="10"/>
               </w:numPr>
+              <w:spacing w:line="240" w:lineRule="auto"/>
               <w:cnfStyle w:val="000000000000" w:firstRow="0" w:lastRow="0" w:firstColumn="0" w:lastColumn="0" w:oddVBand="0" w:evenVBand="0" w:oddHBand="0" w:evenHBand="0" w:firstRowFirstColumn="0" w:firstRowLastColumn="0" w:lastRowFirstColumn="0" w:lastRowLastColumn="0"/>
             </w:pPr>
             <w:r>
@@ -1951,21 +2588,13 @@
               <w:pStyle w:val="ListParagraph"/>
               <w:numPr>
                 <w:ilvl w:val="0"/>
-                <w:numId w:val="2"/>
+                <w:numId w:val="10"/>
               </w:numPr>
+              <w:spacing w:line="240" w:lineRule="auto"/>
               <w:cnfStyle w:val="000000000000" w:firstRow="0" w:lastRow="0" w:firstColumn="0" w:lastColumn="0" w:oddVBand="0" w:evenVBand="0" w:oddHBand="0" w:evenHBand="0" w:firstRowFirstColumn="0" w:firstRowLastColumn="0" w:lastRowFirstColumn="0" w:lastRowLastColumn="0"/>
             </w:pPr>
             <w:r>
-              <w:t>ConstrainedInt_Valid_</w:t>
-            </w:r>
-            <w:r>
-              <w:t xml:space="preserve">10, 13, 16, 17, </w:t>
-            </w:r>
-            <w:r>
-              <w:t>19</w:t>
-            </w:r>
-            <w:r>
-              <w:t>, 23, 24, 6, 8</w:t>
+              <w:t>ConstrainedInt_Valid_10, 13, 16, 17, 19, 23, 24, 6, 8</w:t>
             </w:r>
           </w:p>
           <w:p>
@@ -1973,8 +2602,9 @@
               <w:pStyle w:val="ListParagraph"/>
               <w:numPr>
                 <w:ilvl w:val="0"/>
-                <w:numId w:val="2"/>
+                <w:numId w:val="10"/>
               </w:numPr>
+              <w:spacing w:line="240" w:lineRule="auto"/>
               <w:cnfStyle w:val="000000000000" w:firstRow="0" w:lastRow="0" w:firstColumn="0" w:lastColumn="0" w:oddVBand="0" w:evenVBand="0" w:oddHBand="0" w:evenHBand="0" w:firstRowFirstColumn="0" w:firstRowLastColumn="0" w:lastRowFirstColumn="0" w:lastRowLastColumn="0"/>
             </w:pPr>
             <w:r>
@@ -1986,15 +2616,13 @@
               <w:pStyle w:val="ListParagraph"/>
               <w:numPr>
                 <w:ilvl w:val="0"/>
-                <w:numId w:val="2"/>
+                <w:numId w:val="10"/>
               </w:numPr>
+              <w:spacing w:line="240" w:lineRule="auto"/>
               <w:cnfStyle w:val="000000000000" w:firstRow="0" w:lastRow="0" w:firstColumn="0" w:lastColumn="0" w:oddVBand="0" w:evenVBand="0" w:oddHBand="0" w:evenHBand="0" w:firstRowFirstColumn="0" w:firstRowLastColumn="0" w:lastRowFirstColumn="0" w:lastRowLastColumn="0"/>
             </w:pPr>
             <w:r>
-              <w:t>ConstrainedRecord_Valid_1</w:t>
-            </w:r>
-            <w:r>
-              <w:t>, 2</w:t>
+              <w:t>ConstrainedRecord_Valid_1, 2</w:t>
             </w:r>
           </w:p>
           <w:p>
@@ -2002,8 +2630,9 @@
               <w:pStyle w:val="ListParagraph"/>
               <w:numPr>
                 <w:ilvl w:val="0"/>
-                <w:numId w:val="2"/>
+                <w:numId w:val="10"/>
               </w:numPr>
+              <w:spacing w:line="240" w:lineRule="auto"/>
               <w:cnfStyle w:val="000000000000" w:firstRow="0" w:lastRow="0" w:firstColumn="0" w:lastColumn="0" w:oddVBand="0" w:evenVBand="0" w:oddHBand="0" w:evenHBand="0" w:firstRowFirstColumn="0" w:firstRowLastColumn="0" w:lastRowFirstColumn="0" w:lastRowLastColumn="0"/>
             </w:pPr>
             <w:r>
@@ -2015,11 +2644,13 @@
               <w:pStyle w:val="ListParagraph"/>
               <w:numPr>
                 <w:ilvl w:val="0"/>
-                <w:numId w:val="2"/>
+                <w:numId w:val="10"/>
               </w:numPr>
+              <w:spacing w:line="240" w:lineRule="auto"/>
               <w:cnfStyle w:val="000000000000" w:firstRow="0" w:lastRow="0" w:firstColumn="0" w:lastColumn="0" w:oddVBand="0" w:evenVBand="0" w:oddHBand="0" w:evenHBand="0" w:firstRowFirstColumn="0" w:firstRowLastColumn="0" w:lastRowFirstColumn="0" w:lastRowLastColumn="0"/>
             </w:pPr>
             <w:r>
+              <w:lastRenderedPageBreak/>
               <w:t>Fail_Valid_3</w:t>
             </w:r>
           </w:p>
@@ -2028,15 +2659,13 @@
               <w:pStyle w:val="ListParagraph"/>
               <w:numPr>
                 <w:ilvl w:val="0"/>
-                <w:numId w:val="2"/>
+                <w:numId w:val="10"/>
               </w:numPr>
+              <w:spacing w:line="240" w:lineRule="auto"/>
               <w:cnfStyle w:val="000000000000" w:firstRow="0" w:lastRow="0" w:firstColumn="0" w:lastColumn="0" w:oddVBand="0" w:evenVBand="0" w:oddHBand="0" w:evenHBand="0" w:firstRowFirstColumn="0" w:firstRowLastColumn="0" w:lastRowFirstColumn="0" w:lastRowLastColumn="0"/>
             </w:pPr>
             <w:r>
-              <w:t>Function_Valid_18</w:t>
-            </w:r>
-            <w:r>
-              <w:t>, 20, 4, 6, 8</w:t>
+              <w:t>Function_Valid_18, 20, 4, 6, 8</w:t>
             </w:r>
           </w:p>
           <w:p>
@@ -2044,15 +2673,13 @@
               <w:pStyle w:val="ListParagraph"/>
               <w:numPr>
                 <w:ilvl w:val="0"/>
-                <w:numId w:val="2"/>
+                <w:numId w:val="10"/>
               </w:numPr>
+              <w:spacing w:line="240" w:lineRule="auto"/>
               <w:cnfStyle w:val="000000000000" w:firstRow="0" w:lastRow="0" w:firstColumn="0" w:lastColumn="0" w:oddVBand="0" w:evenVBand="0" w:oddHBand="0" w:evenHBand="0" w:firstRowFirstColumn="0" w:firstRowLastColumn="0" w:lastRowFirstColumn="0" w:lastRowLastColumn="0"/>
             </w:pPr>
             <w:r>
-              <w:t>Lambda_Valid_</w:t>
-            </w:r>
-            <w:r>
-              <w:t>7</w:t>
+              <w:t>Lambda_Valid_7</w:t>
             </w:r>
           </w:p>
           <w:p>
@@ -2060,8 +2687,9 @@
               <w:pStyle w:val="ListParagraph"/>
               <w:numPr>
                 <w:ilvl w:val="0"/>
-                <w:numId w:val="2"/>
+                <w:numId w:val="10"/>
               </w:numPr>
+              <w:spacing w:line="240" w:lineRule="auto"/>
               <w:cnfStyle w:val="000000000000" w:firstRow="0" w:lastRow="0" w:firstColumn="0" w:lastColumn="0" w:oddVBand="0" w:evenVBand="0" w:oddHBand="0" w:evenHBand="0" w:firstRowFirstColumn="0" w:firstRowLastColumn="0" w:lastRowFirstColumn="0" w:lastRowLastColumn="0"/>
             </w:pPr>
             <w:r>
@@ -2073,8 +2701,9 @@
               <w:pStyle w:val="ListParagraph"/>
               <w:numPr>
                 <w:ilvl w:val="0"/>
-                <w:numId w:val="2"/>
+                <w:numId w:val="10"/>
               </w:numPr>
+              <w:spacing w:line="240" w:lineRule="auto"/>
               <w:cnfStyle w:val="000000000000" w:firstRow="0" w:lastRow="0" w:firstColumn="0" w:lastColumn="0" w:oddVBand="0" w:evenVBand="0" w:oddHBand="0" w:evenHBand="0" w:firstRowFirstColumn="0" w:firstRowLastColumn="0" w:lastRowFirstColumn="0" w:lastRowLastColumn="0"/>
             </w:pPr>
             <w:r>
@@ -2086,8 +2715,9 @@
               <w:pStyle w:val="ListParagraph"/>
               <w:numPr>
                 <w:ilvl w:val="0"/>
-                <w:numId w:val="2"/>
+                <w:numId w:val="10"/>
               </w:numPr>
+              <w:spacing w:line="240" w:lineRule="auto"/>
               <w:cnfStyle w:val="000000000000" w:firstRow="0" w:lastRow="0" w:firstColumn="0" w:lastColumn="0" w:oddVBand="0" w:evenVBand="0" w:oddHBand="0" w:evenHBand="0" w:firstRowFirstColumn="0" w:firstRowLastColumn="0" w:lastRowFirstColumn="0" w:lastRowLastColumn="0"/>
             </w:pPr>
             <w:r>
@@ -2099,15 +2729,13 @@
               <w:pStyle w:val="ListParagraph"/>
               <w:numPr>
                 <w:ilvl w:val="0"/>
-                <w:numId w:val="2"/>
+                <w:numId w:val="10"/>
               </w:numPr>
+              <w:spacing w:line="240" w:lineRule="auto"/>
               <w:cnfStyle w:val="000000000000" w:firstRow="0" w:lastRow="0" w:firstColumn="0" w:lastColumn="0" w:oddVBand="0" w:evenVBand="0" w:oddHBand="0" w:evenHBand="0" w:firstRowFirstColumn="0" w:firstRowLastColumn="0" w:lastRowFirstColumn="0" w:lastRowLastColumn="0"/>
             </w:pPr>
             <w:r>
-              <w:t>RecordDefine_Valid_1</w:t>
-            </w:r>
-            <w:r>
-              <w:t xml:space="preserve">, 3 </w:t>
+              <w:t xml:space="preserve">RecordDefine_Valid_1, 3 </w:t>
             </w:r>
           </w:p>
           <w:p>
@@ -2115,15 +2743,13 @@
               <w:pStyle w:val="ListParagraph"/>
               <w:numPr>
                 <w:ilvl w:val="0"/>
-                <w:numId w:val="2"/>
+                <w:numId w:val="10"/>
               </w:numPr>
+              <w:spacing w:line="240" w:lineRule="auto"/>
               <w:cnfStyle w:val="000000000000" w:firstRow="0" w:lastRow="0" w:firstColumn="0" w:lastColumn="0" w:oddVBand="0" w:evenVBand="0" w:oddHBand="0" w:evenHBand="0" w:firstRowFirstColumn="0" w:firstRowLastColumn="0" w:lastRowFirstColumn="0" w:lastRowLastColumn="0"/>
             </w:pPr>
             <w:r>
-              <w:t>Record_Valid_5</w:t>
-            </w:r>
-            <w:r>
-              <w:t xml:space="preserve"> </w:t>
+              <w:t xml:space="preserve">Record_Valid_5 </w:t>
             </w:r>
           </w:p>
           <w:p>
@@ -2131,8 +2757,9 @@
               <w:pStyle w:val="ListParagraph"/>
               <w:numPr>
                 <w:ilvl w:val="0"/>
-                <w:numId w:val="2"/>
+                <w:numId w:val="10"/>
               </w:numPr>
+              <w:spacing w:line="240" w:lineRule="auto"/>
               <w:cnfStyle w:val="000000000000" w:firstRow="0" w:lastRow="0" w:firstColumn="0" w:lastColumn="0" w:oddVBand="0" w:evenVBand="0" w:oddHBand="0" w:evenHBand="0" w:firstRowFirstColumn="0" w:firstRowLastColumn="0" w:lastRowFirstColumn="0" w:lastRowLastColumn="0"/>
             </w:pPr>
             <w:r>
@@ -2144,8 +2771,9 @@
               <w:pStyle w:val="ListParagraph"/>
               <w:numPr>
                 <w:ilvl w:val="0"/>
-                <w:numId w:val="2"/>
+                <w:numId w:val="10"/>
               </w:numPr>
+              <w:spacing w:line="240" w:lineRule="auto"/>
               <w:cnfStyle w:val="000000000000" w:firstRow="0" w:lastRow="0" w:firstColumn="0" w:lastColumn="0" w:oddVBand="0" w:evenVBand="0" w:oddHBand="0" w:evenHBand="0" w:firstRowFirstColumn="0" w:firstRowLastColumn="0" w:lastRowFirstColumn="0" w:lastRowLastColumn="0"/>
             </w:pPr>
             <w:r>
@@ -2157,21 +2785,13 @@
               <w:pStyle w:val="ListParagraph"/>
               <w:numPr>
                 <w:ilvl w:val="0"/>
-                <w:numId w:val="2"/>
+                <w:numId w:val="10"/>
               </w:numPr>
+              <w:spacing w:line="240" w:lineRule="auto"/>
               <w:cnfStyle w:val="000000000000" w:firstRow="0" w:lastRow="0" w:firstColumn="0" w:lastColumn="0" w:oddVBand="0" w:evenVBand="0" w:oddHBand="0" w:evenHBand="0" w:firstRowFirstColumn="0" w:firstRowLastColumn="0" w:lastRowFirstColumn="0" w:lastRowLastColumn="0"/>
             </w:pPr>
             <w:r>
-              <w:t>TypeEquals_Valid_</w:t>
-            </w:r>
-            <w:r>
-              <w:t>1</w:t>
-            </w:r>
-            <w:r>
-              <w:t>, 3, 31</w:t>
-            </w:r>
-            <w:r>
-              <w:t>, 33, 39, 45</w:t>
+              <w:t>TypeEquals_Valid_1, 3, 31, 33, 39, 45</w:t>
             </w:r>
           </w:p>
           <w:p>
@@ -2179,27 +2799,13 @@
               <w:pStyle w:val="ListParagraph"/>
               <w:numPr>
                 <w:ilvl w:val="0"/>
-                <w:numId w:val="2"/>
+                <w:numId w:val="10"/>
               </w:numPr>
+              <w:spacing w:line="240" w:lineRule="auto"/>
               <w:cnfStyle w:val="000000000000" w:firstRow="0" w:lastRow="0" w:firstColumn="0" w:lastColumn="0" w:oddVBand="0" w:evenVBand="0" w:oddHBand="0" w:evenHBand="0" w:firstRowFirstColumn="0" w:firstRowLastColumn="0" w:lastRowFirstColumn="0" w:lastRowLastColumn="0"/>
             </w:pPr>
             <w:r>
-              <w:t>UnionType_Valid_</w:t>
-            </w:r>
-            <w:r>
-              <w:t>11, 14, 18, 2, 20,</w:t>
-            </w:r>
-            <w:r>
-              <w:t xml:space="preserve"> 22,</w:t>
-            </w:r>
-            <w:r>
-              <w:t xml:space="preserve"> 5,</w:t>
-            </w:r>
-            <w:r>
-              <w:t xml:space="preserve"> 7,</w:t>
-            </w:r>
-            <w:r>
-              <w:t xml:space="preserve"> 9</w:t>
+              <w:t>UnionType_Valid_11, 14, 18, 2, 20, 22, 5, 7, 9</w:t>
             </w:r>
           </w:p>
           <w:p>
@@ -2207,15 +2813,13 @@
               <w:pStyle w:val="ListParagraph"/>
               <w:numPr>
                 <w:ilvl w:val="0"/>
-                <w:numId w:val="2"/>
+                <w:numId w:val="10"/>
               </w:numPr>
+              <w:spacing w:line="240" w:lineRule="auto"/>
               <w:cnfStyle w:val="000000000000" w:firstRow="0" w:lastRow="0" w:firstColumn="0" w:lastColumn="0" w:oddVBand="0" w:evenVBand="0" w:oddHBand="0" w:evenHBand="0" w:firstRowFirstColumn="0" w:firstRowLastColumn="0" w:lastRowFirstColumn="0" w:lastRowLastColumn="0"/>
             </w:pPr>
             <w:r>
-              <w:t>While_Valid_16</w:t>
-            </w:r>
-            <w:r>
-              <w:t>, 21, 3</w:t>
+              <w:t>While_Valid_16, 21, 3</w:t>
             </w:r>
           </w:p>
         </w:tc>
@@ -2228,13 +2832,24 @@
           <w:tcPr>
             <w:cnfStyle w:val="001000000000" w:firstRow="0" w:lastRow="0" w:firstColumn="1" w:lastColumn="0" w:oddVBand="0" w:evenVBand="0" w:oddHBand="0" w:evenHBand="0" w:firstRowFirstColumn="0" w:firstRowLastColumn="0" w:lastRowFirstColumn="0" w:lastRowLastColumn="0"/>
             <w:tcW w:w="2785" w:type="dxa"/>
-          </w:tcPr>
-          <w:p>
+            <w:tcBorders>
+              <w:top w:val="single" w:sz="4" w:space="0" w:color="8EAADB" w:themeColor="accent1" w:themeTint="99"/>
+              <w:left w:val="single" w:sz="4" w:space="0" w:color="8EAADB" w:themeColor="accent1" w:themeTint="99"/>
+              <w:bottom w:val="single" w:sz="4" w:space="0" w:color="8EAADB" w:themeColor="accent1" w:themeTint="99"/>
+              <w:right w:val="single" w:sz="4" w:space="0" w:color="8EAADB" w:themeColor="accent1" w:themeTint="99"/>
+            </w:tcBorders>
+            <w:hideMark/>
+          </w:tcPr>
+          <w:p>
+            <w:pPr>
+              <w:spacing w:line="240" w:lineRule="auto"/>
+            </w:pPr>
             <w:proofErr w:type="spellStart"/>
             <w:r>
               <w:rPr>
                 <w:highlight w:val="yellow"/>
               </w:rPr>
+              <w:lastRenderedPageBreak/>
               <w:t>RuntimeException</w:t>
             </w:r>
             <w:proofErr w:type="spellEnd"/>
@@ -2242,46 +2857,33 @@
               <w:rPr>
                 <w:highlight w:val="yellow"/>
               </w:rPr>
-              <w:t xml:space="preserve"> (</w:t>
-            </w:r>
-            <w:r>
-              <w:rPr>
-                <w:highlight w:val="yellow"/>
-              </w:rPr>
-              <w:t>5</w:t>
-            </w:r>
-            <w:r>
-              <w:rPr>
-                <w:highlight w:val="yellow"/>
-              </w:rPr>
-              <w:t xml:space="preserve"> tests)</w:t>
+              <w:t xml:space="preserve"> (5 tests)</w:t>
             </w:r>
           </w:p>
         </w:tc>
         <w:tc>
           <w:tcPr>
             <w:tcW w:w="6708" w:type="dxa"/>
+            <w:tcBorders>
+              <w:top w:val="single" w:sz="4" w:space="0" w:color="8EAADB" w:themeColor="accent1" w:themeTint="99"/>
+              <w:left w:val="single" w:sz="4" w:space="0" w:color="8EAADB" w:themeColor="accent1" w:themeTint="99"/>
+              <w:bottom w:val="single" w:sz="4" w:space="0" w:color="8EAADB" w:themeColor="accent1" w:themeTint="99"/>
+              <w:right w:val="single" w:sz="4" w:space="0" w:color="8EAADB" w:themeColor="accent1" w:themeTint="99"/>
+            </w:tcBorders>
+            <w:hideMark/>
           </w:tcPr>
           <w:p>
             <w:pPr>
               <w:pStyle w:val="ListParagraph"/>
               <w:numPr>
                 <w:ilvl w:val="0"/>
-                <w:numId w:val="2"/>
+                <w:numId w:val="10"/>
               </w:numPr>
+              <w:spacing w:line="240" w:lineRule="auto"/>
               <w:cnfStyle w:val="000000100000" w:firstRow="0" w:lastRow="0" w:firstColumn="0" w:lastColumn="0" w:oddVBand="0" w:evenVBand="0" w:oddHBand="1" w:evenHBand="0" w:firstRowFirstColumn="0" w:firstRowLastColumn="0" w:lastRowFirstColumn="0" w:lastRowLastColumn="0"/>
             </w:pPr>
             <w:r>
-              <w:t>[ConstrainedList_Valid_11]</w:t>
-            </w:r>
-            <w:r>
-              <w:t xml:space="preserve"> </w:t>
-            </w:r>
-            <w:r>
-              <w:t xml:space="preserve">- </w:t>
-            </w:r>
-            <w:r>
-              <w:t>Null operand</w:t>
+              <w:t>[ConstrainedList_Valid_11] - Null operand</w:t>
             </w:r>
           </w:p>
           <w:p>
@@ -2289,18 +2891,13 @@
               <w:pStyle w:val="ListParagraph"/>
               <w:numPr>
                 <w:ilvl w:val="0"/>
-                <w:numId w:val="2"/>
+                <w:numId w:val="10"/>
               </w:numPr>
+              <w:spacing w:line="240" w:lineRule="auto"/>
               <w:cnfStyle w:val="000000100000" w:firstRow="0" w:lastRow="0" w:firstColumn="0" w:lastColumn="0" w:oddVBand="0" w:evenVBand="0" w:oddHBand="1" w:evenHBand="0" w:firstRowFirstColumn="0" w:firstRowLastColumn="0" w:lastRowFirstColumn="0" w:lastRowLastColumn="0"/>
             </w:pPr>
             <w:r>
-              <w:t>ConstrainedRecord_Valid_</w:t>
-            </w:r>
-            <w:r>
-              <w:t xml:space="preserve">6 </w:t>
-            </w:r>
-            <w:r>
-              <w:t>– null operand</w:t>
+              <w:t>ConstrainedRecord_Valid_6 – null operand</w:t>
             </w:r>
           </w:p>
           <w:p>
@@ -2308,15 +2905,13 @@
               <w:pStyle w:val="ListParagraph"/>
               <w:numPr>
                 <w:ilvl w:val="0"/>
-                <w:numId w:val="2"/>
+                <w:numId w:val="10"/>
               </w:numPr>
+              <w:spacing w:line="240" w:lineRule="auto"/>
               <w:cnfStyle w:val="000000100000" w:firstRow="0" w:lastRow="0" w:firstColumn="0" w:lastColumn="0" w:oddVBand="0" w:evenVBand="0" w:oddHBand="1" w:evenHBand="0" w:firstRowFirstColumn="0" w:firstRowLastColumn="0" w:lastRowFirstColumn="0" w:lastRowLastColumn="0"/>
             </w:pPr>
             <w:r>
-              <w:t>RecordAssign_Valid_</w:t>
-            </w:r>
-            <w:r>
-              <w:t>13, 4 – null operand</w:t>
+              <w:t>RecordAssign_Valid_13, 4 – null operand</w:t>
             </w:r>
           </w:p>
           <w:p>
@@ -2324,24 +2919,13 @@
               <w:pStyle w:val="ListParagraph"/>
               <w:numPr>
                 <w:ilvl w:val="0"/>
-                <w:numId w:val="2"/>
+                <w:numId w:val="10"/>
               </w:numPr>
+              <w:spacing w:line="240" w:lineRule="auto"/>
               <w:cnfStyle w:val="000000100000" w:firstRow="0" w:lastRow="0" w:firstColumn="0" w:lastColumn="0" w:oddVBand="0" w:evenVBand="0" w:oddHBand="1" w:evenHBand="0" w:firstRowFirstColumn="0" w:firstRowLastColumn="0" w:lastRowFirstColumn="0" w:lastRowLastColumn="0"/>
             </w:pPr>
             <w:r>
-              <w:t>[RecursiveType_Valid_17</w:t>
-            </w:r>
-            <w:r>
-              <w:t xml:space="preserve"> </w:t>
-            </w:r>
-            <w:r>
-              <w:t>–</w:t>
-            </w:r>
-            <w:r>
-              <w:t xml:space="preserve"> null</w:t>
-            </w:r>
-            <w:r>
-              <w:t xml:space="preserve"> operand</w:t>
+              <w:t>[RecursiveType_Valid_17 – null operand</w:t>
             </w:r>
           </w:p>
         </w:tc>
@@ -2350,13 +2934,7 @@
     <w:p/>
     <w:p>
       <w:r>
-        <w:t>May be of interest (currently disable</w:t>
-      </w:r>
-      <w:r>
-        <w:t>d</w:t>
-      </w:r>
-      <w:r>
-        <w:t>)</w:t>
+        <w:t>May be of interest (currently disabled)</w:t>
       </w:r>
     </w:p>
     <w:tbl>
@@ -2377,8 +2955,12 @@
           <w:tcPr>
             <w:cnfStyle w:val="001000000000" w:firstRow="0" w:lastRow="0" w:firstColumn="1" w:lastColumn="0" w:oddVBand="0" w:evenVBand="0" w:oddHBand="0" w:evenHBand="0" w:firstRowFirstColumn="0" w:firstRowLastColumn="0" w:lastRowFirstColumn="0" w:lastRowLastColumn="0"/>
             <w:tcW w:w="2785" w:type="dxa"/>
-          </w:tcPr>
-          <w:p>
+            <w:hideMark/>
+          </w:tcPr>
+          <w:p>
+            <w:pPr>
+              <w:spacing w:line="240" w:lineRule="auto"/>
+            </w:pPr>
             <w:proofErr w:type="spellStart"/>
             <w:r>
               <w:t>NegativeArraySizeException</w:t>
@@ -2389,25 +2971,25 @@
         <w:tc>
           <w:tcPr>
             <w:tcW w:w="6708" w:type="dxa"/>
+            <w:hideMark/>
           </w:tcPr>
           <w:p>
             <w:pPr>
               <w:pStyle w:val="ListParagraph"/>
               <w:numPr>
                 <w:ilvl w:val="0"/>
-                <w:numId w:val="2"/>
+                <w:numId w:val="10"/>
               </w:numPr>
+              <w:spacing w:line="240" w:lineRule="auto"/>
               <w:cnfStyle w:val="100000000000" w:firstRow="1" w:lastRow="0" w:firstColumn="0" w:lastColumn="0" w:oddVBand="0" w:evenVBand="0" w:oddHBand="0" w:evenHBand="0" w:firstRowFirstColumn="0" w:firstRowLastColumn="0" w:lastRowFirstColumn="0" w:lastRowLastColumn="0"/>
             </w:pPr>
             <w:r>
-              <w:t>While_Valid_2</w:t>
-            </w:r>
-            <w:r>
-              <w:t>, 26</w:t>
-            </w:r>
-          </w:p>
-          <w:p>
-            <w:pPr>
+              <w:t>While_Valid_2, 26</w:t>
+            </w:r>
+          </w:p>
+          <w:p>
+            <w:pPr>
+              <w:spacing w:line="240" w:lineRule="auto"/>
               <w:ind w:left="360"/>
               <w:cnfStyle w:val="100000000000" w:firstRow="1" w:lastRow="0" w:firstColumn="0" w:lastColumn="0" w:oddVBand="0" w:evenVBand="0" w:oddHBand="0" w:evenHBand="0" w:firstRowFirstColumn="0" w:firstRowLastColumn="0" w:lastRowFirstColumn="0" w:lastRowLastColumn="0"/>
             </w:pPr>
@@ -2431,31 +3013,69 @@
         <w:pStyle w:val="Heading1"/>
       </w:pPr>
       <w:r>
-        <w:t xml:space="preserve">Whiley Invalid Test </w:t>
-      </w:r>
-      <w:r>
-        <w:t>R</w:t>
-      </w:r>
-      <w:r>
-        <w:t>esults</w:t>
+        <w:t>Whiley Invalid Test Results</w:t>
       </w:r>
     </w:p>
     <w:p>
       <w:r>
-        <w:t>4 errors, 18 failures</w:t>
+        <w:t>Total number of tests: 355 tests. Skipped 17 tests therefore, 338 tests.</w:t>
       </w:r>
+    </w:p>
+    <w:p>
       <w:r>
-        <w:t xml:space="preserve"> as of 25/5/18</w:t>
+        <w:t>4 errors, 18 failures as of 25/5/18</w:t>
+      </w:r>
+    </w:p>
+    <w:p>
+      <w:r>
+        <w:rPr>
+          <w:noProof/>
+        </w:rPr>
+        <w:drawing>
+          <wp:inline distT="0" distB="0" distL="0" distR="0" wp14:anchorId="01EEB996" wp14:editId="7A1EF718">
+            <wp:extent cx="3276600" cy="3353053"/>
+            <wp:effectExtent l="0" t="0" r="0" b="0"/>
+            <wp:docPr id="1" name="Picture 1"/>
+            <wp:cNvGraphicFramePr>
+              <a:graphicFrameLocks xmlns:a="http://schemas.openxmlformats.org/drawingml/2006/main" noChangeAspect="1"/>
+            </wp:cNvGraphicFramePr>
+            <a:graphic xmlns:a="http://schemas.openxmlformats.org/drawingml/2006/main">
+              <a:graphicData uri="http://schemas.openxmlformats.org/drawingml/2006/picture">
+                <pic:pic xmlns:pic="http://schemas.openxmlformats.org/drawingml/2006/picture">
+                  <pic:nvPicPr>
+                    <pic:cNvPr id="1" name=""/>
+                    <pic:cNvPicPr/>
+                  </pic:nvPicPr>
+                  <pic:blipFill>
+                    <a:blip r:embed="rId9"/>
+                    <a:stretch>
+                      <a:fillRect/>
+                    </a:stretch>
+                  </pic:blipFill>
+                  <pic:spPr>
+                    <a:xfrm>
+                      <a:off x="0" y="0"/>
+                      <a:ext cx="3282960" cy="3359561"/>
+                    </a:xfrm>
+                    <a:prstGeom prst="rect">
+                      <a:avLst/>
+                    </a:prstGeom>
+                  </pic:spPr>
+                </pic:pic>
+              </a:graphicData>
+            </a:graphic>
+          </wp:inline>
+        </w:drawing>
+      </w:r>
+    </w:p>
+    <w:p>
+      <w:r>
+        <w:t>Some tests could be passing due to the loop limits used.</w:t>
       </w:r>
     </w:p>
     <w:p>
       <w:r>
         <w:lastRenderedPageBreak/>
-        <w:t>Some tests could be passing due to the loop limits used.</w:t>
-      </w:r>
-    </w:p>
-    <w:p>
-      <w:r>
         <w:t>Problem with DoWhile_Invalid_4 stuck in infinite loop</w:t>
       </w:r>
     </w:p>
@@ -2477,8 +3097,12 @@
           <w:tcPr>
             <w:cnfStyle w:val="001000000000" w:firstRow="0" w:lastRow="0" w:firstColumn="1" w:lastColumn="0" w:oddVBand="0" w:evenVBand="0" w:oddHBand="0" w:evenHBand="0" w:firstRowFirstColumn="0" w:firstRowLastColumn="0" w:lastRowFirstColumn="0" w:lastRowLastColumn="0"/>
             <w:tcW w:w="3256" w:type="dxa"/>
-          </w:tcPr>
-          <w:p>
+            <w:hideMark/>
+          </w:tcPr>
+          <w:p>
+            <w:pPr>
+              <w:spacing w:line="240" w:lineRule="auto"/>
+            </w:pPr>
             <w:r>
               <w:t>Reason</w:t>
             </w:r>
@@ -2487,9 +3111,11 @@
         <w:tc>
           <w:tcPr>
             <w:tcW w:w="5760" w:type="dxa"/>
-          </w:tcPr>
-          <w:p>
-            <w:pPr>
+            <w:hideMark/>
+          </w:tcPr>
+          <w:p>
+            <w:pPr>
+              <w:spacing w:line="240" w:lineRule="auto"/>
               <w:cnfStyle w:val="100000000000" w:firstRow="1" w:lastRow="0" w:firstColumn="0" w:lastColumn="0" w:oddVBand="0" w:evenVBand="0" w:oddHBand="0" w:evenHBand="0" w:firstRowFirstColumn="0" w:firstRowLastColumn="0" w:lastRowFirstColumn="0" w:lastRowLastColumn="0"/>
             </w:pPr>
             <w:r>
@@ -2506,36 +3132,42 @@
           <w:tcPr>
             <w:cnfStyle w:val="001000000000" w:firstRow="0" w:lastRow="0" w:firstColumn="1" w:lastColumn="0" w:oddVBand="0" w:evenVBand="0" w:oddHBand="0" w:evenHBand="0" w:firstRowFirstColumn="0" w:firstRowLastColumn="0" w:lastRowFirstColumn="0" w:lastRowLastColumn="0"/>
             <w:tcW w:w="3256" w:type="dxa"/>
-          </w:tcPr>
-          <w:p>
-            <w:r>
-              <w:t>Export method only</w:t>
-            </w:r>
-            <w:r>
-              <w:t xml:space="preserve"> </w:t>
-            </w:r>
-            <w:r>
-              <w:t>(</w:t>
-            </w:r>
-            <w:r>
-              <w:t>6</w:t>
-            </w:r>
-            <w:r>
-              <w:t xml:space="preserve"> tests)</w:t>
+            <w:tcBorders>
+              <w:top w:val="single" w:sz="4" w:space="0" w:color="8EAADB" w:themeColor="accent1" w:themeTint="99"/>
+              <w:left w:val="single" w:sz="4" w:space="0" w:color="8EAADB" w:themeColor="accent1" w:themeTint="99"/>
+              <w:bottom w:val="single" w:sz="4" w:space="0" w:color="8EAADB" w:themeColor="accent1" w:themeTint="99"/>
+              <w:right w:val="single" w:sz="4" w:space="0" w:color="8EAADB" w:themeColor="accent1" w:themeTint="99"/>
+            </w:tcBorders>
+            <w:hideMark/>
+          </w:tcPr>
+          <w:p>
+            <w:pPr>
+              <w:spacing w:line="240" w:lineRule="auto"/>
+            </w:pPr>
+            <w:r>
+              <w:t>Export method only (6 tests)</w:t>
             </w:r>
           </w:p>
         </w:tc>
         <w:tc>
           <w:tcPr>
             <w:tcW w:w="5760" w:type="dxa"/>
+            <w:tcBorders>
+              <w:top w:val="single" w:sz="4" w:space="0" w:color="8EAADB" w:themeColor="accent1" w:themeTint="99"/>
+              <w:left w:val="single" w:sz="4" w:space="0" w:color="8EAADB" w:themeColor="accent1" w:themeTint="99"/>
+              <w:bottom w:val="single" w:sz="4" w:space="0" w:color="8EAADB" w:themeColor="accent1" w:themeTint="99"/>
+              <w:right w:val="single" w:sz="4" w:space="0" w:color="8EAADB" w:themeColor="accent1" w:themeTint="99"/>
+            </w:tcBorders>
+            <w:hideMark/>
           </w:tcPr>
           <w:p>
             <w:pPr>
               <w:pStyle w:val="ListParagraph"/>
               <w:numPr>
                 <w:ilvl w:val="0"/>
-                <w:numId w:val="2"/>
+                <w:numId w:val="10"/>
               </w:numPr>
+              <w:spacing w:line="240" w:lineRule="auto"/>
               <w:cnfStyle w:val="000000100000" w:firstRow="0" w:lastRow="0" w:firstColumn="0" w:lastColumn="0" w:oddVBand="0" w:evenVBand="0" w:oddHBand="1" w:evenHBand="0" w:firstRowFirstColumn="0" w:firstRowLastColumn="0" w:lastRowFirstColumn="0" w:lastRowLastColumn="0"/>
             </w:pPr>
             <w:proofErr w:type="spellStart"/>
@@ -2552,8 +3184,9 @@
               <w:pStyle w:val="ListParagraph"/>
               <w:numPr>
                 <w:ilvl w:val="0"/>
-                <w:numId w:val="2"/>
+                <w:numId w:val="10"/>
               </w:numPr>
+              <w:spacing w:line="240" w:lineRule="auto"/>
               <w:cnfStyle w:val="000000100000" w:firstRow="0" w:lastRow="0" w:firstColumn="0" w:lastColumn="0" w:oddVBand="0" w:evenVBand="0" w:oddHBand="1" w:evenHBand="0" w:firstRowFirstColumn="0" w:firstRowLastColumn="0" w:lastRowFirstColumn="0" w:lastRowLastColumn="0"/>
             </w:pPr>
             <w:r>
@@ -2565,15 +3198,13 @@
               <w:pStyle w:val="ListParagraph"/>
               <w:numPr>
                 <w:ilvl w:val="0"/>
-                <w:numId w:val="2"/>
+                <w:numId w:val="10"/>
               </w:numPr>
+              <w:spacing w:line="240" w:lineRule="auto"/>
               <w:cnfStyle w:val="000000100000" w:firstRow="0" w:lastRow="0" w:firstColumn="0" w:lastColumn="0" w:oddVBand="0" w:evenVBand="0" w:oddHBand="1" w:evenHBand="0" w:firstRowFirstColumn="0" w:firstRowLastColumn="0" w:lastRowFirstColumn="0" w:lastRowLastColumn="0"/>
             </w:pPr>
             <w:r>
-              <w:t>Subtype_Invalid_4</w:t>
-            </w:r>
-            <w:r>
-              <w:t xml:space="preserve"> (technically is ok as it removes the invalid input during test gen)</w:t>
+              <w:t>Subtype_Invalid_4 (technically is ok as it removes the invalid input during test gen)</w:t>
             </w:r>
           </w:p>
           <w:p>
@@ -2581,15 +3212,13 @@
               <w:pStyle w:val="ListParagraph"/>
               <w:numPr>
                 <w:ilvl w:val="0"/>
-                <w:numId w:val="2"/>
+                <w:numId w:val="10"/>
               </w:numPr>
+              <w:spacing w:line="240" w:lineRule="auto"/>
               <w:cnfStyle w:val="000000100000" w:firstRow="0" w:lastRow="0" w:firstColumn="0" w:lastColumn="0" w:oddVBand="0" w:evenVBand="0" w:oddHBand="1" w:evenHBand="0" w:firstRowFirstColumn="0" w:firstRowLastColumn="0" w:lastRowFirstColumn="0" w:lastRowLastColumn="0"/>
             </w:pPr>
             <w:r>
-              <w:t>TupleAssign_Invalid_1</w:t>
-            </w:r>
-            <w:r>
-              <w:t>, 3</w:t>
+              <w:t>TupleAssign_Invalid_1, 3</w:t>
             </w:r>
           </w:p>
         </w:tc>
@@ -2599,52 +3228,46 @@
           <w:tcPr>
             <w:cnfStyle w:val="001000000000" w:firstRow="0" w:lastRow="0" w:firstColumn="1" w:lastColumn="0" w:oddVBand="0" w:evenVBand="0" w:oddHBand="0" w:evenHBand="0" w:firstRowFirstColumn="0" w:firstRowLastColumn="0" w:lastRowFirstColumn="0" w:lastRowLastColumn="0"/>
             <w:tcW w:w="3256" w:type="dxa"/>
-          </w:tcPr>
-          <w:p>
-            <w:r>
-              <w:t>Loop invariant</w:t>
-            </w:r>
-            <w:r>
-              <w:t>/error</w:t>
-            </w:r>
-            <w:r>
-              <w:t xml:space="preserve"> ignored when running</w:t>
-            </w:r>
-            <w:r>
-              <w:t xml:space="preserve"> (</w:t>
-            </w:r>
-            <w:r>
-              <w:t>4</w:t>
-            </w:r>
-            <w:r>
-              <w:t xml:space="preserve"> test</w:t>
-            </w:r>
-            <w:r>
-              <w:t>s</w:t>
-            </w:r>
-            <w:r>
-              <w:t>)</w:t>
+            <w:tcBorders>
+              <w:top w:val="single" w:sz="4" w:space="0" w:color="8EAADB" w:themeColor="accent1" w:themeTint="99"/>
+              <w:left w:val="single" w:sz="4" w:space="0" w:color="8EAADB" w:themeColor="accent1" w:themeTint="99"/>
+              <w:bottom w:val="single" w:sz="4" w:space="0" w:color="8EAADB" w:themeColor="accent1" w:themeTint="99"/>
+              <w:right w:val="single" w:sz="4" w:space="0" w:color="8EAADB" w:themeColor="accent1" w:themeTint="99"/>
+            </w:tcBorders>
+            <w:hideMark/>
+          </w:tcPr>
+          <w:p>
+            <w:pPr>
+              <w:spacing w:line="240" w:lineRule="auto"/>
+            </w:pPr>
+            <w:r>
+              <w:t>Loop invariant/error ignored when running (4 tests)</w:t>
             </w:r>
           </w:p>
         </w:tc>
         <w:tc>
           <w:tcPr>
             <w:tcW w:w="5760" w:type="dxa"/>
+            <w:tcBorders>
+              <w:top w:val="single" w:sz="4" w:space="0" w:color="8EAADB" w:themeColor="accent1" w:themeTint="99"/>
+              <w:left w:val="single" w:sz="4" w:space="0" w:color="8EAADB" w:themeColor="accent1" w:themeTint="99"/>
+              <w:bottom w:val="single" w:sz="4" w:space="0" w:color="8EAADB" w:themeColor="accent1" w:themeTint="99"/>
+              <w:right w:val="single" w:sz="4" w:space="0" w:color="8EAADB" w:themeColor="accent1" w:themeTint="99"/>
+            </w:tcBorders>
+            <w:hideMark/>
           </w:tcPr>
           <w:p>
             <w:pPr>
               <w:pStyle w:val="ListParagraph"/>
               <w:numPr>
                 <w:ilvl w:val="0"/>
-                <w:numId w:val="5"/>
+                <w:numId w:val="11"/>
               </w:numPr>
+              <w:spacing w:line="240" w:lineRule="auto"/>
               <w:cnfStyle w:val="000000000000" w:firstRow="0" w:lastRow="0" w:firstColumn="0" w:lastColumn="0" w:oddVBand="0" w:evenVBand="0" w:oddHBand="0" w:evenHBand="0" w:firstRowFirstColumn="0" w:firstRowLastColumn="0" w:lastRowFirstColumn="0" w:lastRowLastColumn="0"/>
             </w:pPr>
             <w:r>
-              <w:t>DoWhile_Invalid_6</w:t>
-            </w:r>
-            <w:r>
-              <w:t>, 8</w:t>
+              <w:t>DoWhile_Invalid_6, 8</w:t>
             </w:r>
           </w:p>
           <w:p>
@@ -2652,8 +3275,9 @@
               <w:pStyle w:val="ListParagraph"/>
               <w:numPr>
                 <w:ilvl w:val="0"/>
-                <w:numId w:val="5"/>
+                <w:numId w:val="11"/>
               </w:numPr>
+              <w:spacing w:line="240" w:lineRule="auto"/>
               <w:cnfStyle w:val="000000000000" w:firstRow="0" w:lastRow="0" w:firstColumn="0" w:lastColumn="0" w:oddVBand="0" w:evenVBand="0" w:oddHBand="0" w:evenHBand="0" w:firstRowFirstColumn="0" w:firstRowLastColumn="0" w:lastRowFirstColumn="0" w:lastRowLastColumn="0"/>
             </w:pPr>
             <w:r>
@@ -2665,15 +3289,13 @@
               <w:pStyle w:val="ListParagraph"/>
               <w:numPr>
                 <w:ilvl w:val="0"/>
-                <w:numId w:val="5"/>
+                <w:numId w:val="11"/>
               </w:numPr>
+              <w:spacing w:line="240" w:lineRule="auto"/>
               <w:cnfStyle w:val="000000000000" w:firstRow="0" w:lastRow="0" w:firstColumn="0" w:lastColumn="0" w:oddVBand="0" w:evenVBand="0" w:oddHBand="0" w:evenHBand="0" w:firstRowFirstColumn="0" w:firstRowLastColumn="0" w:lastRowFirstColumn="0" w:lastRowLastColumn="0"/>
             </w:pPr>
             <w:r>
-              <w:t>While_Invalid_7</w:t>
-            </w:r>
-            <w:r>
-              <w:t xml:space="preserve"> (technically correct as it still works correctly)</w:t>
+              <w:t>While_Invalid_7 (technically correct as it still works correctly)</w:t>
             </w:r>
           </w:p>
         </w:tc>
@@ -2686,30 +3308,42 @@
           <w:tcPr>
             <w:cnfStyle w:val="001000000000" w:firstRow="0" w:lastRow="0" w:firstColumn="1" w:lastColumn="0" w:oddVBand="0" w:evenVBand="0" w:oddHBand="0" w:evenHBand="0" w:firstRowFirstColumn="0" w:firstRowLastColumn="0" w:lastRowFirstColumn="0" w:lastRowLastColumn="0"/>
             <w:tcW w:w="3256" w:type="dxa"/>
-          </w:tcPr>
-          <w:p>
-            <w:r>
-              <w:t xml:space="preserve">Assert/Assume ignored </w:t>
-            </w:r>
-            <w:r>
-              <w:t>when running</w:t>
-            </w:r>
-            <w:r>
-              <w:t xml:space="preserve"> (1 test)</w:t>
+            <w:tcBorders>
+              <w:top w:val="single" w:sz="4" w:space="0" w:color="8EAADB" w:themeColor="accent1" w:themeTint="99"/>
+              <w:left w:val="single" w:sz="4" w:space="0" w:color="8EAADB" w:themeColor="accent1" w:themeTint="99"/>
+              <w:bottom w:val="single" w:sz="4" w:space="0" w:color="8EAADB" w:themeColor="accent1" w:themeTint="99"/>
+              <w:right w:val="single" w:sz="4" w:space="0" w:color="8EAADB" w:themeColor="accent1" w:themeTint="99"/>
+            </w:tcBorders>
+            <w:hideMark/>
+          </w:tcPr>
+          <w:p>
+            <w:pPr>
+              <w:spacing w:line="240" w:lineRule="auto"/>
+            </w:pPr>
+            <w:r>
+              <w:t>Assert/Assume ignored when running (1 test)</w:t>
             </w:r>
           </w:p>
         </w:tc>
         <w:tc>
           <w:tcPr>
             <w:tcW w:w="5760" w:type="dxa"/>
+            <w:tcBorders>
+              <w:top w:val="single" w:sz="4" w:space="0" w:color="8EAADB" w:themeColor="accent1" w:themeTint="99"/>
+              <w:left w:val="single" w:sz="4" w:space="0" w:color="8EAADB" w:themeColor="accent1" w:themeTint="99"/>
+              <w:bottom w:val="single" w:sz="4" w:space="0" w:color="8EAADB" w:themeColor="accent1" w:themeTint="99"/>
+              <w:right w:val="single" w:sz="4" w:space="0" w:color="8EAADB" w:themeColor="accent1" w:themeTint="99"/>
+            </w:tcBorders>
+            <w:hideMark/>
           </w:tcPr>
           <w:p>
             <w:pPr>
               <w:pStyle w:val="ListParagraph"/>
               <w:numPr>
                 <w:ilvl w:val="0"/>
-                <w:numId w:val="3"/>
+                <w:numId w:val="12"/>
               </w:numPr>
+              <w:spacing w:line="240" w:lineRule="auto"/>
               <w:cnfStyle w:val="000000100000" w:firstRow="0" w:lastRow="0" w:firstColumn="0" w:lastColumn="0" w:oddVBand="0" w:evenVBand="0" w:oddHBand="1" w:evenHBand="0" w:firstRowFirstColumn="0" w:firstRowLastColumn="0" w:lastRowFirstColumn="0" w:lastRowLastColumn="0"/>
             </w:pPr>
             <w:r>
@@ -2723,44 +3357,47 @@
           <w:tcPr>
             <w:cnfStyle w:val="001000000000" w:firstRow="0" w:lastRow="0" w:firstColumn="1" w:lastColumn="0" w:oddVBand="0" w:evenVBand="0" w:oddHBand="0" w:evenHBand="0" w:firstRowFirstColumn="0" w:firstRowLastColumn="0" w:lastRowFirstColumn="0" w:lastRowLastColumn="0"/>
             <w:tcW w:w="3256" w:type="dxa"/>
-          </w:tcPr>
-          <w:p>
+            <w:tcBorders>
+              <w:top w:val="single" w:sz="4" w:space="0" w:color="8EAADB" w:themeColor="accent1" w:themeTint="99"/>
+              <w:left w:val="single" w:sz="4" w:space="0" w:color="8EAADB" w:themeColor="accent1" w:themeTint="99"/>
+              <w:bottom w:val="single" w:sz="4" w:space="0" w:color="8EAADB" w:themeColor="accent1" w:themeTint="99"/>
+              <w:right w:val="single" w:sz="4" w:space="0" w:color="8EAADB" w:themeColor="accent1" w:themeTint="99"/>
+            </w:tcBorders>
+            <w:hideMark/>
+          </w:tcPr>
+          <w:p>
+            <w:pPr>
+              <w:spacing w:line="240" w:lineRule="auto"/>
+            </w:pPr>
             <w:proofErr w:type="spellStart"/>
             <w:r>
               <w:t>ArrayIndexOutOfBounds</w:t>
             </w:r>
             <w:proofErr w:type="spellEnd"/>
             <w:r>
-              <w:t xml:space="preserve"> is good?</w:t>
-            </w:r>
-            <w:r>
-              <w:t xml:space="preserve"> (</w:t>
-            </w:r>
-            <w:r>
-              <w:t>2</w:t>
-            </w:r>
-            <w:r>
-              <w:t xml:space="preserve"> test</w:t>
-            </w:r>
-            <w:r>
-              <w:t>s</w:t>
-            </w:r>
-            <w:r>
-              <w:t>)</w:t>
+              <w:t xml:space="preserve"> is good? (2 tests)</w:t>
             </w:r>
           </w:p>
         </w:tc>
         <w:tc>
           <w:tcPr>
             <w:tcW w:w="5760" w:type="dxa"/>
+            <w:tcBorders>
+              <w:top w:val="single" w:sz="4" w:space="0" w:color="8EAADB" w:themeColor="accent1" w:themeTint="99"/>
+              <w:left w:val="single" w:sz="4" w:space="0" w:color="8EAADB" w:themeColor="accent1" w:themeTint="99"/>
+              <w:bottom w:val="single" w:sz="4" w:space="0" w:color="8EAADB" w:themeColor="accent1" w:themeTint="99"/>
+              <w:right w:val="single" w:sz="4" w:space="0" w:color="8EAADB" w:themeColor="accent1" w:themeTint="99"/>
+            </w:tcBorders>
+            <w:hideMark/>
           </w:tcPr>
           <w:p>
             <w:pPr>
               <w:pStyle w:val="ListParagraph"/>
               <w:numPr>
                 <w:ilvl w:val="0"/>
-                <w:numId w:val="3"/>
+                <w:numId w:val="12"/>
               </w:numPr>
+              <w:spacing w:line="240" w:lineRule="auto"/>
               <w:cnfStyle w:val="000000000000" w:firstRow="0" w:lastRow="0" w:firstColumn="0" w:lastColumn="0" w:oddVBand="0" w:evenVBand="0" w:oddHBand="0" w:evenHBand="0" w:firstRowFirstColumn="0" w:firstRowLastColumn="0" w:lastRowFirstColumn="0" w:lastRowLastColumn="0"/>
             </w:pPr>
             <w:r>
@@ -2772,8 +3409,9 @@
               <w:pStyle w:val="ListParagraph"/>
               <w:numPr>
                 <w:ilvl w:val="0"/>
-                <w:numId w:val="3"/>
+                <w:numId w:val="12"/>
               </w:numPr>
+              <w:spacing w:line="240" w:lineRule="auto"/>
               <w:cnfStyle w:val="000000000000" w:firstRow="0" w:lastRow="0" w:firstColumn="0" w:lastColumn="0" w:oddVBand="0" w:evenVBand="0" w:oddHBand="0" w:evenHBand="0" w:firstRowFirstColumn="0" w:firstRowLastColumn="0" w:lastRowFirstColumn="0" w:lastRowLastColumn="0"/>
             </w:pPr>
             <w:r>
@@ -2790,32 +3428,47 @@
           <w:tcPr>
             <w:cnfStyle w:val="001000000000" w:firstRow="0" w:lastRow="0" w:firstColumn="1" w:lastColumn="0" w:oddVBand="0" w:evenVBand="0" w:oddHBand="0" w:evenHBand="0" w:firstRowFirstColumn="0" w:firstRowLastColumn="0" w:lastRowFirstColumn="0" w:lastRowLastColumn="0"/>
             <w:tcW w:w="3256" w:type="dxa"/>
-          </w:tcPr>
-          <w:p>
+            <w:tcBorders>
+              <w:top w:val="single" w:sz="4" w:space="0" w:color="8EAADB" w:themeColor="accent1" w:themeTint="99"/>
+              <w:left w:val="single" w:sz="4" w:space="0" w:color="8EAADB" w:themeColor="accent1" w:themeTint="99"/>
+              <w:bottom w:val="single" w:sz="4" w:space="0" w:color="8EAADB" w:themeColor="accent1" w:themeTint="99"/>
+              <w:right w:val="single" w:sz="4" w:space="0" w:color="8EAADB" w:themeColor="accent1" w:themeTint="99"/>
+            </w:tcBorders>
+            <w:hideMark/>
+          </w:tcPr>
+          <w:p>
+            <w:pPr>
+              <w:spacing w:line="240" w:lineRule="auto"/>
+            </w:pPr>
             <w:proofErr w:type="spellStart"/>
             <w:r>
               <w:t>DivisionByZero</w:t>
             </w:r>
             <w:proofErr w:type="spellEnd"/>
             <w:r>
-              <w:t xml:space="preserve"> is good?</w:t>
-            </w:r>
-            <w:r>
-              <w:t xml:space="preserve"> (1 test)</w:t>
+              <w:t xml:space="preserve"> is good? (1 test)</w:t>
             </w:r>
           </w:p>
         </w:tc>
         <w:tc>
           <w:tcPr>
             <w:tcW w:w="5760" w:type="dxa"/>
+            <w:tcBorders>
+              <w:top w:val="single" w:sz="4" w:space="0" w:color="8EAADB" w:themeColor="accent1" w:themeTint="99"/>
+              <w:left w:val="single" w:sz="4" w:space="0" w:color="8EAADB" w:themeColor="accent1" w:themeTint="99"/>
+              <w:bottom w:val="single" w:sz="4" w:space="0" w:color="8EAADB" w:themeColor="accent1" w:themeTint="99"/>
+              <w:right w:val="single" w:sz="4" w:space="0" w:color="8EAADB" w:themeColor="accent1" w:themeTint="99"/>
+            </w:tcBorders>
+            <w:hideMark/>
           </w:tcPr>
           <w:p>
             <w:pPr>
               <w:pStyle w:val="ListParagraph"/>
               <w:numPr>
                 <w:ilvl w:val="0"/>
-                <w:numId w:val="3"/>
+                <w:numId w:val="12"/>
               </w:numPr>
+              <w:spacing w:line="240" w:lineRule="auto"/>
               <w:cnfStyle w:val="000000100000" w:firstRow="0" w:lastRow="0" w:firstColumn="0" w:lastColumn="0" w:oddVBand="0" w:evenVBand="0" w:oddHBand="1" w:evenHBand="0" w:firstRowFirstColumn="0" w:firstRowLastColumn="0" w:lastRowFirstColumn="0" w:lastRowLastColumn="0"/>
             </w:pPr>
             <w:r>
@@ -2829,38 +3482,28 @@
           <w:tcPr>
             <w:cnfStyle w:val="001000000000" w:firstRow="0" w:lastRow="0" w:firstColumn="1" w:lastColumn="0" w:oddVBand="0" w:evenVBand="0" w:oddHBand="0" w:evenHBand="0" w:firstRowFirstColumn="0" w:firstRowLastColumn="0" w:lastRowFirstColumn="0" w:lastRowLastColumn="0"/>
             <w:tcW w:w="3256" w:type="dxa"/>
-          </w:tcPr>
-          <w:p>
-            <w:pPr>
+            <w:tcBorders>
+              <w:top w:val="single" w:sz="4" w:space="0" w:color="8EAADB" w:themeColor="accent1" w:themeTint="99"/>
+              <w:left w:val="single" w:sz="4" w:space="0" w:color="8EAADB" w:themeColor="accent1" w:themeTint="99"/>
+              <w:bottom w:val="single" w:sz="4" w:space="0" w:color="8EAADB" w:themeColor="accent1" w:themeTint="99"/>
+              <w:right w:val="single" w:sz="4" w:space="0" w:color="8EAADB" w:themeColor="accent1" w:themeTint="99"/>
+            </w:tcBorders>
+          </w:tcPr>
+          <w:p>
+            <w:pPr>
+              <w:spacing w:line="240" w:lineRule="auto"/>
               <w:rPr>
                 <w:b w:val="0"/>
                 <w:bCs w:val="0"/>
               </w:rPr>
             </w:pPr>
             <w:r>
-              <w:t>Invalid test didn’t pass as it was within limit</w:t>
-            </w:r>
-            <w:r>
-              <w:t xml:space="preserve"> </w:t>
-            </w:r>
-            <w:r>
-              <w:t>(</w:t>
-            </w:r>
-            <w:r>
-              <w:t>2</w:t>
-            </w:r>
-            <w:r>
-              <w:t xml:space="preserve"> test</w:t>
-            </w:r>
-            <w:r>
-              <w:t>s</w:t>
-            </w:r>
-            <w:r>
-              <w:t>)</w:t>
-            </w:r>
-          </w:p>
-          <w:p>
-            <w:pPr>
+              <w:t>Invalid test didn’t pass as it was within limit (2 tests)</w:t>
+            </w:r>
+          </w:p>
+          <w:p>
+            <w:pPr>
+              <w:spacing w:line="240" w:lineRule="auto"/>
               <w:rPr>
                 <w:b w:val="0"/>
                 <w:bCs w:val="0"/>
@@ -2868,6 +3511,9 @@
             </w:pPr>
           </w:p>
           <w:p>
+            <w:pPr>
+              <w:spacing w:line="240" w:lineRule="auto"/>
+            </w:pPr>
             <w:r>
               <w:t>Just need to tweak limits to get these tests to pass</w:t>
             </w:r>
@@ -2876,21 +3522,26 @@
         <w:tc>
           <w:tcPr>
             <w:tcW w:w="5760" w:type="dxa"/>
+            <w:tcBorders>
+              <w:top w:val="single" w:sz="4" w:space="0" w:color="8EAADB" w:themeColor="accent1" w:themeTint="99"/>
+              <w:left w:val="single" w:sz="4" w:space="0" w:color="8EAADB" w:themeColor="accent1" w:themeTint="99"/>
+              <w:bottom w:val="single" w:sz="4" w:space="0" w:color="8EAADB" w:themeColor="accent1" w:themeTint="99"/>
+              <w:right w:val="single" w:sz="4" w:space="0" w:color="8EAADB" w:themeColor="accent1" w:themeTint="99"/>
+            </w:tcBorders>
+            <w:hideMark/>
           </w:tcPr>
           <w:p>
             <w:pPr>
               <w:pStyle w:val="ListParagraph"/>
               <w:numPr>
                 <w:ilvl w:val="0"/>
-                <w:numId w:val="3"/>
+                <w:numId w:val="12"/>
               </w:numPr>
+              <w:spacing w:line="240" w:lineRule="auto"/>
               <w:cnfStyle w:val="000000000000" w:firstRow="0" w:lastRow="0" w:firstColumn="0" w:lastColumn="0" w:oddVBand="0" w:evenVBand="0" w:oddHBand="0" w:evenHBand="0" w:firstRowFirstColumn="0" w:firstRowLastColumn="0" w:lastRowFirstColumn="0" w:lastRowLastColumn="0"/>
             </w:pPr>
             <w:r>
-              <w:t>ConstrainedArray_Invalid_2</w:t>
-            </w:r>
-            <w:r>
-              <w:t xml:space="preserve"> (Need int &gt; 127)</w:t>
+              <w:t>ConstrainedArray_Invalid_2 (Need int &gt; 127)</w:t>
             </w:r>
           </w:p>
           <w:p>
@@ -2898,15 +3549,13 @@
               <w:pStyle w:val="ListParagraph"/>
               <w:numPr>
                 <w:ilvl w:val="0"/>
-                <w:numId w:val="3"/>
+                <w:numId w:val="12"/>
               </w:numPr>
+              <w:spacing w:line="240" w:lineRule="auto"/>
               <w:cnfStyle w:val="000000000000" w:firstRow="0" w:lastRow="0" w:firstColumn="0" w:lastColumn="0" w:oddVBand="0" w:evenVBand="0" w:oddHBand="0" w:evenHBand="0" w:firstRowFirstColumn="0" w:firstRowLastColumn="0" w:lastRowFirstColumn="0" w:lastRowLastColumn="0"/>
             </w:pPr>
             <w:r>
-              <w:t>ConstrainedInt_Invalid_5</w:t>
-            </w:r>
-            <w:r>
-              <w:t xml:space="preserve"> (Need int &gt; 9)</w:t>
+              <w:t>ConstrainedInt_Invalid_5 (Need int &gt; 9)</w:t>
             </w:r>
           </w:p>
         </w:tc>
@@ -2919,37 +3568,46 @@
           <w:tcPr>
             <w:cnfStyle w:val="001000000000" w:firstRow="0" w:lastRow="0" w:firstColumn="1" w:lastColumn="0" w:oddVBand="0" w:evenVBand="0" w:oddHBand="0" w:evenHBand="0" w:firstRowFirstColumn="0" w:firstRowLastColumn="0" w:lastRowFirstColumn="0" w:lastRowLastColumn="0"/>
             <w:tcW w:w="3256" w:type="dxa"/>
-          </w:tcPr>
-          <w:p>
-            <w:r>
-              <w:t>Property invariants aren’t checked</w:t>
-            </w:r>
-            <w:r>
-              <w:t xml:space="preserve"> (4 tests) </w:t>
+            <w:tcBorders>
+              <w:top w:val="single" w:sz="4" w:space="0" w:color="8EAADB" w:themeColor="accent1" w:themeTint="99"/>
+              <w:left w:val="single" w:sz="4" w:space="0" w:color="8EAADB" w:themeColor="accent1" w:themeTint="99"/>
+              <w:bottom w:val="single" w:sz="4" w:space="0" w:color="8EAADB" w:themeColor="accent1" w:themeTint="99"/>
+              <w:right w:val="single" w:sz="4" w:space="0" w:color="8EAADB" w:themeColor="accent1" w:themeTint="99"/>
+            </w:tcBorders>
+            <w:hideMark/>
+          </w:tcPr>
+          <w:p>
+            <w:pPr>
+              <w:spacing w:line="240" w:lineRule="auto"/>
+            </w:pPr>
+            <w:r>
+              <w:t xml:space="preserve">Property invariants aren’t checked (4 tests) </w:t>
             </w:r>
           </w:p>
         </w:tc>
         <w:tc>
           <w:tcPr>
             <w:tcW w:w="5760" w:type="dxa"/>
+            <w:tcBorders>
+              <w:top w:val="single" w:sz="4" w:space="0" w:color="8EAADB" w:themeColor="accent1" w:themeTint="99"/>
+              <w:left w:val="single" w:sz="4" w:space="0" w:color="8EAADB" w:themeColor="accent1" w:themeTint="99"/>
+              <w:bottom w:val="single" w:sz="4" w:space="0" w:color="8EAADB" w:themeColor="accent1" w:themeTint="99"/>
+              <w:right w:val="single" w:sz="4" w:space="0" w:color="8EAADB" w:themeColor="accent1" w:themeTint="99"/>
+            </w:tcBorders>
+            <w:hideMark/>
           </w:tcPr>
           <w:p>
             <w:pPr>
               <w:pStyle w:val="ListParagraph"/>
               <w:numPr>
                 <w:ilvl w:val="0"/>
-                <w:numId w:val="3"/>
+                <w:numId w:val="12"/>
               </w:numPr>
+              <w:spacing w:line="240" w:lineRule="auto"/>
               <w:cnfStyle w:val="000000100000" w:firstRow="0" w:lastRow="0" w:firstColumn="0" w:lastColumn="0" w:oddVBand="0" w:evenVBand="0" w:oddHBand="1" w:evenHBand="0" w:firstRowFirstColumn="0" w:firstRowLastColumn="0" w:lastRowFirstColumn="0" w:lastRowLastColumn="0"/>
             </w:pPr>
             <w:r>
-              <w:t>Property_Invalid_2</w:t>
-            </w:r>
-            <w:r>
-              <w:t>, 3</w:t>
-            </w:r>
-            <w:r>
-              <w:t>, 4, 8</w:t>
+              <w:t>Property_Invalid_2, 3, 4, 8</w:t>
             </w:r>
           </w:p>
         </w:tc>
@@ -2959,22 +3617,30 @@
           <w:tcPr>
             <w:cnfStyle w:val="001000000000" w:firstRow="0" w:lastRow="0" w:firstColumn="1" w:lastColumn="0" w:oddVBand="0" w:evenVBand="0" w:oddHBand="0" w:evenHBand="0" w:firstRowFirstColumn="0" w:firstRowLastColumn="0" w:lastRowFirstColumn="0" w:lastRowLastColumn="0"/>
             <w:tcW w:w="3256" w:type="dxa"/>
-          </w:tcPr>
-          <w:p>
-            <w:pPr>
+            <w:tcBorders>
+              <w:top w:val="single" w:sz="4" w:space="0" w:color="8EAADB" w:themeColor="accent1" w:themeTint="99"/>
+              <w:left w:val="single" w:sz="4" w:space="0" w:color="8EAADB" w:themeColor="accent1" w:themeTint="99"/>
+              <w:bottom w:val="single" w:sz="4" w:space="0" w:color="8EAADB" w:themeColor="accent1" w:themeTint="99"/>
+              <w:right w:val="single" w:sz="4" w:space="0" w:color="8EAADB" w:themeColor="accent1" w:themeTint="99"/>
+            </w:tcBorders>
+            <w:hideMark/>
+          </w:tcPr>
+          <w:p>
+            <w:pPr>
+              <w:spacing w:line="240" w:lineRule="auto"/>
               <w:rPr>
                 <w:b w:val="0"/>
                 <w:bCs w:val="0"/>
               </w:rPr>
             </w:pPr>
             <w:r>
-              <w:t>No function/method to test</w:t>
-            </w:r>
-            <w:r>
-              <w:t xml:space="preserve"> </w:t>
-            </w:r>
-          </w:p>
-          <w:p>
+              <w:t xml:space="preserve">No function/method to test </w:t>
+            </w:r>
+          </w:p>
+          <w:p>
+            <w:pPr>
+              <w:spacing w:line="240" w:lineRule="auto"/>
+            </w:pPr>
             <w:r>
               <w:t>(1 test)</w:t>
             </w:r>
@@ -2983,14 +3649,22 @@
         <w:tc>
           <w:tcPr>
             <w:tcW w:w="5760" w:type="dxa"/>
+            <w:tcBorders>
+              <w:top w:val="single" w:sz="4" w:space="0" w:color="8EAADB" w:themeColor="accent1" w:themeTint="99"/>
+              <w:left w:val="single" w:sz="4" w:space="0" w:color="8EAADB" w:themeColor="accent1" w:themeTint="99"/>
+              <w:bottom w:val="single" w:sz="4" w:space="0" w:color="8EAADB" w:themeColor="accent1" w:themeTint="99"/>
+              <w:right w:val="single" w:sz="4" w:space="0" w:color="8EAADB" w:themeColor="accent1" w:themeTint="99"/>
+            </w:tcBorders>
+            <w:hideMark/>
           </w:tcPr>
           <w:p>
             <w:pPr>
               <w:pStyle w:val="ListParagraph"/>
               <w:numPr>
                 <w:ilvl w:val="0"/>
-                <w:numId w:val="3"/>
+                <w:numId w:val="12"/>
               </w:numPr>
+              <w:spacing w:line="240" w:lineRule="auto"/>
               <w:cnfStyle w:val="000000000000" w:firstRow="0" w:lastRow="0" w:firstColumn="0" w:lastColumn="0" w:oddVBand="0" w:evenVBand="0" w:oddHBand="0" w:evenHBand="0" w:firstRowFirstColumn="0" w:firstRowLastColumn="0" w:lastRowFirstColumn="0" w:lastRowLastColumn="0"/>
             </w:pPr>
             <w:r>
@@ -3007,8 +3681,18 @@
           <w:tcPr>
             <w:cnfStyle w:val="001000000000" w:firstRow="0" w:lastRow="0" w:firstColumn="1" w:lastColumn="0" w:oddVBand="0" w:evenVBand="0" w:oddHBand="0" w:evenHBand="0" w:firstRowFirstColumn="0" w:firstRowLastColumn="0" w:lastRowFirstColumn="0" w:lastRowLastColumn="0"/>
             <w:tcW w:w="3256" w:type="dxa"/>
-          </w:tcPr>
-          <w:p>
+            <w:tcBorders>
+              <w:top w:val="single" w:sz="4" w:space="0" w:color="8EAADB" w:themeColor="accent1" w:themeTint="99"/>
+              <w:left w:val="single" w:sz="4" w:space="0" w:color="8EAADB" w:themeColor="accent1" w:themeTint="99"/>
+              <w:bottom w:val="single" w:sz="4" w:space="0" w:color="8EAADB" w:themeColor="accent1" w:themeTint="99"/>
+              <w:right w:val="single" w:sz="4" w:space="0" w:color="8EAADB" w:themeColor="accent1" w:themeTint="99"/>
+            </w:tcBorders>
+            <w:hideMark/>
+          </w:tcPr>
+          <w:p>
+            <w:pPr>
+              <w:spacing w:line="240" w:lineRule="auto"/>
+            </w:pPr>
             <w:proofErr w:type="spellStart"/>
             <w:r>
               <w:t>RuntimeException</w:t>
@@ -3022,31 +3706,30 @@
         <w:tc>
           <w:tcPr>
             <w:tcW w:w="5760" w:type="dxa"/>
+            <w:tcBorders>
+              <w:top w:val="single" w:sz="4" w:space="0" w:color="8EAADB" w:themeColor="accent1" w:themeTint="99"/>
+              <w:left w:val="single" w:sz="4" w:space="0" w:color="8EAADB" w:themeColor="accent1" w:themeTint="99"/>
+              <w:bottom w:val="single" w:sz="4" w:space="0" w:color="8EAADB" w:themeColor="accent1" w:themeTint="99"/>
+              <w:right w:val="single" w:sz="4" w:space="0" w:color="8EAADB" w:themeColor="accent1" w:themeTint="99"/>
+            </w:tcBorders>
           </w:tcPr>
           <w:p>
             <w:pPr>
               <w:pStyle w:val="ListParagraph"/>
               <w:numPr>
                 <w:ilvl w:val="0"/>
-                <w:numId w:val="3"/>
+                <w:numId w:val="12"/>
               </w:numPr>
+              <w:spacing w:line="240" w:lineRule="auto"/>
               <w:cnfStyle w:val="000000100000" w:firstRow="0" w:lastRow="0" w:firstColumn="0" w:lastColumn="0" w:oddVBand="0" w:evenVBand="0" w:oddHBand="1" w:evenHBand="0" w:firstRowFirstColumn="0" w:firstRowLastColumn="0" w:lastRowFirstColumn="0" w:lastRowLastColumn="0"/>
             </w:pPr>
             <w:r>
-              <w:t>TupleAssign_Invalid_</w:t>
-            </w:r>
-            <w:r>
-              <w:t>2</w:t>
-            </w:r>
-            <w:r>
-              <w:t xml:space="preserve"> – null operand</w:t>
-            </w:r>
-            <w:r>
-              <w:t xml:space="preserve"> (technically ok as it removes invalid inputs during test gen)</w:t>
-            </w:r>
-          </w:p>
-          <w:p>
-            <w:pPr>
+              <w:t>TupleAssign_Invalid_2 – null operand (technically ok as it removes invalid inputs during test gen)</w:t>
+            </w:r>
+          </w:p>
+          <w:p>
+            <w:pPr>
+              <w:spacing w:line="240" w:lineRule="auto"/>
               <w:ind w:left="360"/>
               <w:cnfStyle w:val="000000100000" w:firstRow="0" w:lastRow="0" w:firstColumn="0" w:lastColumn="0" w:oddVBand="0" w:evenVBand="0" w:oddHBand="1" w:evenHBand="0" w:firstRowFirstColumn="0" w:firstRowLastColumn="0" w:lastRowFirstColumn="0" w:lastRowLastColumn="0"/>
             </w:pPr>
@@ -3054,6 +3737,7 @@
         </w:tc>
       </w:tr>
     </w:tbl>
+    <w:p/>
     <w:p/>
     <w:sectPr>
       <w:pgSz w:w="11906" w:h="16838"/>
@@ -3928,6 +4612,21 @@
   </w:num>
   <w:num w:numId="7">
     <w:abstractNumId w:val="2"/>
+  </w:num>
+  <w:num w:numId="8">
+    <w:abstractNumId w:val="0"/>
+  </w:num>
+  <w:num w:numId="9">
+    <w:abstractNumId w:val="4"/>
+  </w:num>
+  <w:num w:numId="10">
+    <w:abstractNumId w:val="1"/>
+  </w:num>
+  <w:num w:numId="11">
+    <w:abstractNumId w:val="5"/>
+  </w:num>
+  <w:num w:numId="12">
+    <w:abstractNumId w:val="6"/>
   </w:num>
 </w:numbering>
 </file>
@@ -4329,6 +5028,10 @@
   <w:style w:type="paragraph" w:default="1" w:styleId="Normal">
     <w:name w:val="Normal"/>
     <w:qFormat/>
+    <w:rsid w:val="006D7BC3"/>
+    <w:pPr>
+      <w:spacing w:line="256" w:lineRule="auto"/>
+    </w:pPr>
   </w:style>
   <w:style w:type="paragraph" w:styleId="Heading1">
     <w:name w:val="heading 1"/>
@@ -4398,6 +5101,7 @@
   <w:style w:type="character" w:default="1" w:styleId="DefaultParagraphFont">
     <w:name w:val="Default Paragraph Font"/>
     <w:uiPriority w:val="1"/>
+    <w:semiHidden/>
     <w:unhideWhenUsed/>
   </w:style>
   <w:style w:type="table" w:default="1" w:styleId="TableNormal">
@@ -4998,7 +5702,7 @@
 </file>
 
 <file path=customXml/itemProps1.xml><?xml version="1.0" encoding="utf-8"?>
-<ds:datastoreItem xmlns:ds="http://schemas.openxmlformats.org/officeDocument/2006/customXml" ds:itemID="{1D047D85-5880-4DA4-A91C-EDFA83D393A1}">
+<ds:datastoreItem xmlns:ds="http://schemas.openxmlformats.org/officeDocument/2006/customXml" ds:itemID="{01FDC46C-FE7D-42B1-93C1-EF4FF926B50C}">
   <ds:schemaRefs>
     <ds:schemaRef ds:uri="http://schemas.openxmlformats.org/officeDocument/2006/bibliography"/>
   </ds:schemaRefs>

</xml_diff>

<commit_message>
Add updated statistics about Whiley valid tests.
Also added statistics when function optimisation is used for testing.
</commit_message>
<xml_diff>
--- a/Documentation/Whiley QC Result Statistics.docx
+++ b/Documentation/Whiley QC Result Statistics.docx
@@ -12,23 +12,402 @@
     </w:p>
     <w:p>
       <w:r>
-        <w:t>Total number of tests: 593 tests. 70 tests skipped therefore 523 tests executed.</w:t>
+        <w:t>Total number of tests: 593 tests.</w:t>
       </w:r>
     </w:p>
+    <w:tbl>
+      <w:tblPr>
+        <w:tblStyle w:val="GridTable4-Accent1"/>
+        <w:tblW w:w="9351" w:type="dxa"/>
+        <w:tblLook w:val="04A0" w:firstRow="1" w:lastRow="0" w:firstColumn="1" w:lastColumn="0" w:noHBand="0" w:noVBand="1"/>
+      </w:tblPr>
+      <w:tblGrid>
+        <w:gridCol w:w="1980"/>
+        <w:gridCol w:w="3880"/>
+        <w:gridCol w:w="1223"/>
+        <w:gridCol w:w="1134"/>
+        <w:gridCol w:w="1134"/>
+      </w:tblGrid>
+      <w:tr>
+        <w:trPr>
+          <w:cnfStyle w:val="100000000000" w:firstRow="1" w:lastRow="0" w:firstColumn="0" w:lastColumn="0" w:oddVBand="0" w:evenVBand="0" w:oddHBand="0" w:evenHBand="0" w:firstRowFirstColumn="0" w:firstRowLastColumn="0" w:lastRowFirstColumn="0" w:lastRowLastColumn="0"/>
+        </w:trPr>
+        <w:tc>
+          <w:tcPr>
+            <w:cnfStyle w:val="001000000000" w:firstRow="0" w:lastRow="0" w:firstColumn="1" w:lastColumn="0" w:oddVBand="0" w:evenVBand="0" w:oddHBand="0" w:evenHBand="0" w:firstRowFirstColumn="0" w:firstRowLastColumn="0" w:lastRowFirstColumn="0" w:lastRowLastColumn="0"/>
+            <w:tcW w:w="1980" w:type="dxa"/>
+          </w:tcPr>
+          <w:p>
+            <w:r>
+              <w:t>Date</w:t>
+            </w:r>
+          </w:p>
+        </w:tc>
+        <w:tc>
+          <w:tcPr>
+            <w:tcW w:w="3880" w:type="dxa"/>
+          </w:tcPr>
+          <w:p>
+            <w:pPr>
+              <w:cnfStyle w:val="100000000000" w:firstRow="1" w:lastRow="0" w:firstColumn="0" w:lastColumn="0" w:oddVBand="0" w:evenVBand="0" w:oddHBand="0" w:evenHBand="0" w:firstRowFirstColumn="0" w:firstRowLastColumn="0" w:lastRowFirstColumn="0" w:lastRowLastColumn="0"/>
+            </w:pPr>
+            <w:r>
+              <w:t>Failed</w:t>
+            </w:r>
+          </w:p>
+        </w:tc>
+        <w:tc>
+          <w:tcPr>
+            <w:tcW w:w="1223" w:type="dxa"/>
+          </w:tcPr>
+          <w:p>
+            <w:pPr>
+              <w:cnfStyle w:val="100000000000" w:firstRow="1" w:lastRow="0" w:firstColumn="0" w:lastColumn="0" w:oddVBand="0" w:evenVBand="0" w:oddHBand="0" w:evenHBand="0" w:firstRowFirstColumn="0" w:firstRowLastColumn="0" w:lastRowFirstColumn="0" w:lastRowLastColumn="0"/>
+            </w:pPr>
+            <w:r>
+              <w:t>Passed</w:t>
+            </w:r>
+          </w:p>
+        </w:tc>
+        <w:tc>
+          <w:tcPr>
+            <w:tcW w:w="1134" w:type="dxa"/>
+          </w:tcPr>
+          <w:p>
+            <w:pPr>
+              <w:cnfStyle w:val="100000000000" w:firstRow="1" w:lastRow="0" w:firstColumn="0" w:lastColumn="0" w:oddVBand="0" w:evenVBand="0" w:oddHBand="0" w:evenHBand="0" w:firstRowFirstColumn="0" w:firstRowLastColumn="0" w:lastRowFirstColumn="0" w:lastRowLastColumn="0"/>
+            </w:pPr>
+            <w:r>
+              <w:t>Skipped</w:t>
+            </w:r>
+          </w:p>
+        </w:tc>
+        <w:tc>
+          <w:tcPr>
+            <w:tcW w:w="1134" w:type="dxa"/>
+          </w:tcPr>
+          <w:p>
+            <w:pPr>
+              <w:cnfStyle w:val="100000000000" w:firstRow="1" w:lastRow="0" w:firstColumn="0" w:lastColumn="0" w:oddVBand="0" w:evenVBand="0" w:oddHBand="0" w:evenHBand="0" w:firstRowFirstColumn="0" w:firstRowLastColumn="0" w:lastRowFirstColumn="0" w:lastRowLastColumn="0"/>
+            </w:pPr>
+            <w:r>
+              <w:t>Executed</w:t>
+            </w:r>
+          </w:p>
+        </w:tc>
+      </w:tr>
+      <w:tr>
+        <w:trPr>
+          <w:cnfStyle w:val="000000100000" w:firstRow="0" w:lastRow="0" w:firstColumn="0" w:lastColumn="0" w:oddVBand="0" w:evenVBand="0" w:oddHBand="1" w:evenHBand="0" w:firstRowFirstColumn="0" w:firstRowLastColumn="0" w:lastRowFirstColumn="0" w:lastRowLastColumn="0"/>
+        </w:trPr>
+        <w:tc>
+          <w:tcPr>
+            <w:cnfStyle w:val="001000000000" w:firstRow="0" w:lastRow="0" w:firstColumn="1" w:lastColumn="0" w:oddVBand="0" w:evenVBand="0" w:oddHBand="0" w:evenHBand="0" w:firstRowFirstColumn="0" w:firstRowLastColumn="0" w:lastRowFirstColumn="0" w:lastRowLastColumn="0"/>
+            <w:tcW w:w="1980" w:type="dxa"/>
+          </w:tcPr>
+          <w:p>
+            <w:pPr>
+              <w:rPr>
+                <w:b w:val="0"/>
+                <w:bCs w:val="0"/>
+              </w:rPr>
+            </w:pPr>
+            <w:r>
+              <w:t>25/</w:t>
+            </w:r>
+            <w:r>
+              <w:t>0</w:t>
+            </w:r>
+            <w:r>
+              <w:t>5/18</w:t>
+            </w:r>
+          </w:p>
+          <w:p>
+            <w:r>
+              <w:t>No optimisation</w:t>
+            </w:r>
+          </w:p>
+        </w:tc>
+        <w:tc>
+          <w:tcPr>
+            <w:tcW w:w="3880" w:type="dxa"/>
+          </w:tcPr>
+          <w:p>
+            <w:pPr>
+              <w:cnfStyle w:val="000000100000" w:firstRow="0" w:lastRow="0" w:firstColumn="0" w:lastColumn="0" w:oddVBand="0" w:evenVBand="0" w:oddHBand="1" w:evenHBand="0" w:firstRowFirstColumn="0" w:firstRowLastColumn="0" w:lastRowFirstColumn="0" w:lastRowLastColumn="0"/>
+            </w:pPr>
+            <w:r>
+              <w:t>76 errors</w:t>
+            </w:r>
+            <w:r>
+              <w:t>,</w:t>
+            </w:r>
+            <w:r>
+              <w:t xml:space="preserve"> 25 failures</w:t>
+            </w:r>
+          </w:p>
+        </w:tc>
+        <w:tc>
+          <w:tcPr>
+            <w:tcW w:w="1223" w:type="dxa"/>
+          </w:tcPr>
+          <w:p>
+            <w:pPr>
+              <w:cnfStyle w:val="000000100000" w:firstRow="0" w:lastRow="0" w:firstColumn="0" w:lastColumn="0" w:oddVBand="0" w:evenVBand="0" w:oddHBand="1" w:evenHBand="0" w:firstRowFirstColumn="0" w:firstRowLastColumn="0" w:lastRowFirstColumn="0" w:lastRowLastColumn="0"/>
+            </w:pPr>
+            <w:r>
+              <w:t>422</w:t>
+            </w:r>
+          </w:p>
+        </w:tc>
+        <w:tc>
+          <w:tcPr>
+            <w:tcW w:w="1134" w:type="dxa"/>
+          </w:tcPr>
+          <w:p>
+            <w:pPr>
+              <w:cnfStyle w:val="000000100000" w:firstRow="0" w:lastRow="0" w:firstColumn="0" w:lastColumn="0" w:oddVBand="0" w:evenVBand="0" w:oddHBand="1" w:evenHBand="0" w:firstRowFirstColumn="0" w:firstRowLastColumn="0" w:lastRowFirstColumn="0" w:lastRowLastColumn="0"/>
+            </w:pPr>
+            <w:r>
+              <w:t>70</w:t>
+            </w:r>
+          </w:p>
+        </w:tc>
+        <w:tc>
+          <w:tcPr>
+            <w:tcW w:w="1134" w:type="dxa"/>
+          </w:tcPr>
+          <w:p>
+            <w:pPr>
+              <w:cnfStyle w:val="000000100000" w:firstRow="0" w:lastRow="0" w:firstColumn="0" w:lastColumn="0" w:oddVBand="0" w:evenVBand="0" w:oddHBand="1" w:evenHBand="0" w:firstRowFirstColumn="0" w:firstRowLastColumn="0" w:lastRowFirstColumn="0" w:lastRowLastColumn="0"/>
+            </w:pPr>
+            <w:r>
+              <w:t>523</w:t>
+            </w:r>
+          </w:p>
+        </w:tc>
+      </w:tr>
+      <w:tr>
+        <w:tc>
+          <w:tcPr>
+            <w:cnfStyle w:val="001000000000" w:firstRow="0" w:lastRow="0" w:firstColumn="1" w:lastColumn="0" w:oddVBand="0" w:evenVBand="0" w:oddHBand="0" w:evenHBand="0" w:firstRowFirstColumn="0" w:firstRowLastColumn="0" w:lastRowFirstColumn="0" w:lastRowLastColumn="0"/>
+            <w:tcW w:w="1980" w:type="dxa"/>
+          </w:tcPr>
+          <w:p>
+            <w:pPr>
+              <w:rPr>
+                <w:b w:val="0"/>
+                <w:bCs w:val="0"/>
+              </w:rPr>
+            </w:pPr>
+            <w:r>
+              <w:t>26/06/18</w:t>
+            </w:r>
+          </w:p>
+          <w:p>
+            <w:r>
+              <w:t>No optimisation</w:t>
+            </w:r>
+          </w:p>
+        </w:tc>
+        <w:tc>
+          <w:tcPr>
+            <w:tcW w:w="3880" w:type="dxa"/>
+          </w:tcPr>
+          <w:p>
+            <w:pPr>
+              <w:cnfStyle w:val="000000000000" w:firstRow="0" w:lastRow="0" w:firstColumn="0" w:lastColumn="0" w:oddVBand="0" w:evenVBand="0" w:oddHBand="0" w:evenHBand="0" w:firstRowFirstColumn="0" w:firstRowLastColumn="0" w:lastRowFirstColumn="0" w:lastRowLastColumn="0"/>
+            </w:pPr>
+            <w:r>
+              <w:t>7</w:t>
+            </w:r>
+            <w:r>
+              <w:t>5</w:t>
+            </w:r>
+            <w:r>
+              <w:t xml:space="preserve"> errors,</w:t>
+            </w:r>
+            <w:r>
+              <w:t xml:space="preserve"> 88 failures</w:t>
+            </w:r>
+            <w:r>
+              <w:t xml:space="preserve"> </w:t>
+            </w:r>
+            <w:r>
+              <w:t>(</w:t>
+            </w:r>
+            <w:r>
+              <w:t>only 1</w:t>
+            </w:r>
+            <w:r>
+              <w:t>6</w:t>
+            </w:r>
+            <w:r>
+              <w:t xml:space="preserve"> failures</w:t>
+            </w:r>
+            <w:r>
+              <w:t>, others due to precondition</w:t>
+            </w:r>
+            <w:r>
+              <w:t>)</w:t>
+            </w:r>
+          </w:p>
+        </w:tc>
+        <w:tc>
+          <w:tcPr>
+            <w:tcW w:w="1223" w:type="dxa"/>
+          </w:tcPr>
+          <w:p>
+            <w:pPr>
+              <w:cnfStyle w:val="000000000000" w:firstRow="0" w:lastRow="0" w:firstColumn="0" w:lastColumn="0" w:oddVBand="0" w:evenVBand="0" w:oddHBand="0" w:evenHBand="0" w:firstRowFirstColumn="0" w:firstRowLastColumn="0" w:lastRowFirstColumn="0" w:lastRowLastColumn="0"/>
+            </w:pPr>
+            <w:r>
+              <w:t>3</w:t>
+            </w:r>
+            <w:r>
+              <w:t>60</w:t>
+            </w:r>
+            <w:r>
+              <w:t xml:space="preserve"> (432)</w:t>
+            </w:r>
+          </w:p>
+        </w:tc>
+        <w:tc>
+          <w:tcPr>
+            <w:tcW w:w="1134" w:type="dxa"/>
+          </w:tcPr>
+          <w:p>
+            <w:pPr>
+              <w:cnfStyle w:val="000000000000" w:firstRow="0" w:lastRow="0" w:firstColumn="0" w:lastColumn="0" w:oddVBand="0" w:evenVBand="0" w:oddHBand="0" w:evenHBand="0" w:firstRowFirstColumn="0" w:firstRowLastColumn="0" w:lastRowFirstColumn="0" w:lastRowLastColumn="0"/>
+            </w:pPr>
+            <w:r>
+              <w:t>70</w:t>
+            </w:r>
+          </w:p>
+        </w:tc>
+        <w:tc>
+          <w:tcPr>
+            <w:tcW w:w="1134" w:type="dxa"/>
+          </w:tcPr>
+          <w:p>
+            <w:pPr>
+              <w:cnfStyle w:val="000000000000" w:firstRow="0" w:lastRow="0" w:firstColumn="0" w:lastColumn="0" w:oddVBand="0" w:evenVBand="0" w:oddHBand="0" w:evenHBand="0" w:firstRowFirstColumn="0" w:firstRowLastColumn="0" w:lastRowFirstColumn="0" w:lastRowLastColumn="0"/>
+            </w:pPr>
+            <w:r>
+              <w:t>523</w:t>
+            </w:r>
+          </w:p>
+        </w:tc>
+      </w:tr>
+      <w:tr>
+        <w:trPr>
+          <w:cnfStyle w:val="000000100000" w:firstRow="0" w:lastRow="0" w:firstColumn="0" w:lastColumn="0" w:oddVBand="0" w:evenVBand="0" w:oddHBand="1" w:evenHBand="0" w:firstRowFirstColumn="0" w:firstRowLastColumn="0" w:lastRowFirstColumn="0" w:lastRowLastColumn="0"/>
+        </w:trPr>
+        <w:tc>
+          <w:tcPr>
+            <w:cnfStyle w:val="001000000000" w:firstRow="0" w:lastRow="0" w:firstColumn="1" w:lastColumn="0" w:oddVBand="0" w:evenVBand="0" w:oddHBand="0" w:evenHBand="0" w:firstRowFirstColumn="0" w:firstRowLastColumn="0" w:lastRowFirstColumn="0" w:lastRowLastColumn="0"/>
+            <w:tcW w:w="1980" w:type="dxa"/>
+          </w:tcPr>
+          <w:p>
+            <w:pPr>
+              <w:rPr>
+                <w:b w:val="0"/>
+                <w:bCs w:val="0"/>
+              </w:rPr>
+            </w:pPr>
+            <w:r>
+              <w:t>26/06/18</w:t>
+            </w:r>
+          </w:p>
+          <w:p>
+            <w:r>
+              <w:t>O</w:t>
+            </w:r>
+            <w:r>
+              <w:t>ptimisation</w:t>
+            </w:r>
+          </w:p>
+        </w:tc>
+        <w:tc>
+          <w:tcPr>
+            <w:tcW w:w="3880" w:type="dxa"/>
+          </w:tcPr>
+          <w:p>
+            <w:pPr>
+              <w:cnfStyle w:val="000000100000" w:firstRow="0" w:lastRow="0" w:firstColumn="0" w:lastColumn="0" w:oddVBand="0" w:evenVBand="0" w:oddHBand="1" w:evenHBand="0" w:firstRowFirstColumn="0" w:firstRowLastColumn="0" w:lastRowFirstColumn="0" w:lastRowLastColumn="0"/>
+            </w:pPr>
+            <w:r>
+              <w:t>97</w:t>
+            </w:r>
+            <w:r>
+              <w:t xml:space="preserve"> errors, </w:t>
+            </w:r>
+            <w:r>
+              <w:t>78</w:t>
+            </w:r>
+            <w:r>
+              <w:t xml:space="preserve"> failures (only </w:t>
+            </w:r>
+            <w:r>
+              <w:t>1</w:t>
+            </w:r>
+            <w:r>
+              <w:t>7</w:t>
+            </w:r>
+            <w:r>
+              <w:t xml:space="preserve"> </w:t>
+            </w:r>
+            <w:r>
+              <w:t>failures, others due to precondition)</w:t>
+            </w:r>
+          </w:p>
+        </w:tc>
+        <w:tc>
+          <w:tcPr>
+            <w:tcW w:w="1223" w:type="dxa"/>
+          </w:tcPr>
+          <w:p>
+            <w:pPr>
+              <w:cnfStyle w:val="000000100000" w:firstRow="0" w:lastRow="0" w:firstColumn="0" w:lastColumn="0" w:oddVBand="0" w:evenVBand="0" w:oddHBand="1" w:evenHBand="0" w:firstRowFirstColumn="0" w:firstRowLastColumn="0" w:lastRowFirstColumn="0" w:lastRowLastColumn="0"/>
+            </w:pPr>
+            <w:r>
+              <w:t>348</w:t>
+            </w:r>
+            <w:r>
+              <w:t xml:space="preserve"> (409)</w:t>
+            </w:r>
+          </w:p>
+        </w:tc>
+        <w:tc>
+          <w:tcPr>
+            <w:tcW w:w="1134" w:type="dxa"/>
+          </w:tcPr>
+          <w:p>
+            <w:pPr>
+              <w:cnfStyle w:val="000000100000" w:firstRow="0" w:lastRow="0" w:firstColumn="0" w:lastColumn="0" w:oddVBand="0" w:evenVBand="0" w:oddHBand="1" w:evenHBand="0" w:firstRowFirstColumn="0" w:firstRowLastColumn="0" w:lastRowFirstColumn="0" w:lastRowLastColumn="0"/>
+            </w:pPr>
+            <w:r>
+              <w:t>70</w:t>
+            </w:r>
+          </w:p>
+        </w:tc>
+        <w:tc>
+          <w:tcPr>
+            <w:tcW w:w="1134" w:type="dxa"/>
+          </w:tcPr>
+          <w:p>
+            <w:pPr>
+              <w:cnfStyle w:val="000000100000" w:firstRow="0" w:lastRow="0" w:firstColumn="0" w:lastColumn="0" w:oddVBand="0" w:evenVBand="0" w:oddHBand="1" w:evenHBand="0" w:firstRowFirstColumn="0" w:firstRowLastColumn="0" w:lastRowFirstColumn="0" w:lastRowLastColumn="0"/>
+            </w:pPr>
+            <w:r>
+              <w:t>523</w:t>
+            </w:r>
+          </w:p>
+        </w:tc>
+      </w:tr>
+    </w:tbl>
+    <w:p/>
     <w:p>
-      <w:r>
-        <w:t xml:space="preserve">101 failed </w:t>
-      </w:r>
-      <w:bookmarkStart w:id="0" w:name="_GoBack"/>
-      <w:bookmarkEnd w:id="0"/>
-      <w:r>
-        <w:t>as of 25/5/18</w:t>
-      </w:r>
-    </w:p>
-    <w:p>
-      <w:r>
-        <w:t xml:space="preserve"> </w:t>
-      </w:r>
       <w:r>
         <w:rPr>
           <w:noProof/>
@@ -80,7 +459,19 @@
     </w:p>
     <w:p>
       <w:r>
-        <w:t>74 tests, Due to precondition failing on some or all inputs</w:t>
+        <w:t>7</w:t>
+      </w:r>
+      <w:r>
+        <w:t>2</w:t>
+      </w:r>
+      <w:r>
+        <w:t xml:space="preserve"> tests, </w:t>
+      </w:r>
+      <w:r>
+        <w:t>d</w:t>
+      </w:r>
+      <w:r>
+        <w:t>ue to precondition failing on some or all inputs</w:t>
       </w:r>
     </w:p>
     <w:tbl>
@@ -728,6 +1119,7 @@
               <w:ind w:left="360"/>
             </w:pPr>
             <w:r>
+              <w:lastRenderedPageBreak/>
               <w:t>Array_Valid_9</w:t>
             </w:r>
           </w:p>
@@ -1272,7 +1664,6 @@
               <w:ind w:left="360"/>
             </w:pPr>
             <w:r>
-              <w:lastRenderedPageBreak/>
               <w:t>ConstrainedList_Valid_9</w:t>
             </w:r>
           </w:p>
@@ -1876,6 +2267,23 @@
     <w:p>
       <w:r>
         <w:t>25 assertion failures as of 25/5/18</w:t>
+      </w:r>
+      <w:r>
+        <w:t>.</w:t>
+      </w:r>
+    </w:p>
+    <w:p>
+      <w:r>
+        <w:t>14 assertion failures</w:t>
+      </w:r>
+      <w:r>
+        <w:t>, 74 precondition failures as of 26/6/18</w:t>
+      </w:r>
+      <w:r>
+        <w:t>.</w:t>
+      </w:r>
+      <w:r>
+        <w:t xml:space="preserve"> </w:t>
       </w:r>
     </w:p>
     <w:tbl>
@@ -1944,7 +2352,13 @@
               <w:spacing w:line="240" w:lineRule="auto"/>
             </w:pPr>
             <w:r>
-              <w:t>No byte (10 tests)</w:t>
+              <w:t>No function (</w:t>
+            </w:r>
+            <w:r>
+              <w:t>9</w:t>
+            </w:r>
+            <w:r>
+              <w:t xml:space="preserve"> tests)</w:t>
             </w:r>
           </w:p>
         </w:tc>
@@ -1970,7 +2384,7 @@
               <w:cnfStyle w:val="000000100000" w:firstRow="0" w:lastRow="0" w:firstColumn="0" w:lastColumn="0" w:oddVBand="0" w:evenVBand="0" w:oddHBand="1" w:evenHBand="0" w:firstRowFirstColumn="0" w:firstRowLastColumn="0" w:lastRowFirstColumn="0" w:lastRowLastColumn="0"/>
             </w:pPr>
             <w:r>
-              <w:t xml:space="preserve">Byte_Valid_1 to 9 </w:t>
+              <w:t>Lambda_Valid_9</w:t>
             </w:r>
           </w:p>
           <w:p>
@@ -1984,44 +2398,9 @@
               <w:cnfStyle w:val="000000100000" w:firstRow="0" w:lastRow="0" w:firstColumn="0" w:lastColumn="0" w:oddVBand="0" w:evenVBand="0" w:oddHBand="1" w:evenHBand="0" w:firstRowFirstColumn="0" w:firstRowLastColumn="0" w:lastRowFirstColumn="0" w:lastRowLastColumn="0"/>
             </w:pPr>
             <w:r>
-              <w:t>While_Valid_18</w:t>
-            </w:r>
-          </w:p>
-        </w:tc>
-      </w:tr>
-      <w:tr>
-        <w:tc>
-          <w:tcPr>
-            <w:cnfStyle w:val="001000000000" w:firstRow="0" w:lastRow="0" w:firstColumn="1" w:lastColumn="0" w:oddVBand="0" w:evenVBand="0" w:oddHBand="0" w:evenHBand="0" w:firstRowFirstColumn="0" w:firstRowLastColumn="0" w:lastRowFirstColumn="0" w:lastRowLastColumn="0"/>
-            <w:tcW w:w="2785" w:type="dxa"/>
-            <w:tcBorders>
-              <w:top w:val="single" w:sz="4" w:space="0" w:color="8EAADB" w:themeColor="accent1" w:themeTint="99"/>
-              <w:left w:val="single" w:sz="4" w:space="0" w:color="8EAADB" w:themeColor="accent1" w:themeTint="99"/>
-              <w:bottom w:val="single" w:sz="4" w:space="0" w:color="8EAADB" w:themeColor="accent1" w:themeTint="99"/>
-              <w:right w:val="single" w:sz="4" w:space="0" w:color="8EAADB" w:themeColor="accent1" w:themeTint="99"/>
-            </w:tcBorders>
-            <w:hideMark/>
-          </w:tcPr>
-          <w:p>
-            <w:pPr>
-              <w:spacing w:line="240" w:lineRule="auto"/>
-            </w:pPr>
-            <w:r>
-              <w:t>No function (10 tests)</w:t>
-            </w:r>
-          </w:p>
-        </w:tc>
-        <w:tc>
-          <w:tcPr>
-            <w:tcW w:w="6708" w:type="dxa"/>
-            <w:tcBorders>
-              <w:top w:val="single" w:sz="4" w:space="0" w:color="8EAADB" w:themeColor="accent1" w:themeTint="99"/>
-              <w:left w:val="single" w:sz="4" w:space="0" w:color="8EAADB" w:themeColor="accent1" w:themeTint="99"/>
-              <w:bottom w:val="single" w:sz="4" w:space="0" w:color="8EAADB" w:themeColor="accent1" w:themeTint="99"/>
-              <w:right w:val="single" w:sz="4" w:space="0" w:color="8EAADB" w:themeColor="accent1" w:themeTint="99"/>
-            </w:tcBorders>
-            <w:hideMark/>
-          </w:tcPr>
+              <w:t>OpenRecord_Valid_3</w:t>
+            </w:r>
+          </w:p>
           <w:p>
             <w:pPr>
               <w:pStyle w:val="ListParagraph"/>
@@ -2030,10 +2409,19 @@
                 <w:numId w:val="9"/>
               </w:numPr>
               <w:spacing w:line="240" w:lineRule="auto"/>
-              <w:cnfStyle w:val="000000000000" w:firstRow="0" w:lastRow="0" w:firstColumn="0" w:lastColumn="0" w:oddVBand="0" w:evenVBand="0" w:oddHBand="0" w:evenHBand="0" w:firstRowFirstColumn="0" w:firstRowLastColumn="0" w:lastRowFirstColumn="0" w:lastRowLastColumn="0"/>
-            </w:pPr>
-            <w:r>
-              <w:t>Lambda_Valid_9</w:t>
+              <w:cnfStyle w:val="000000100000" w:firstRow="0" w:lastRow="0" w:firstColumn="0" w:lastColumn="0" w:oddVBand="0" w:evenVBand="0" w:oddHBand="1" w:evenHBand="0" w:firstRowFirstColumn="0" w:firstRowLastColumn="0" w:lastRowFirstColumn="0" w:lastRowLastColumn="0"/>
+            </w:pPr>
+            <w:r>
+              <w:t>FunctionRef_Valid_</w:t>
+            </w:r>
+            <w:r>
+              <w:t>1,</w:t>
+            </w:r>
+            <w:r>
+              <w:t xml:space="preserve"> 2,</w:t>
+            </w:r>
+            <w:r>
+              <w:t xml:space="preserve"> 5, 6, 8, 12, 13</w:t>
             </w:r>
           </w:p>
           <w:p>
@@ -2044,24 +2432,91 @@
                 <w:numId w:val="9"/>
               </w:numPr>
               <w:spacing w:line="240" w:lineRule="auto"/>
-              <w:cnfStyle w:val="000000000000" w:firstRow="0" w:lastRow="0" w:firstColumn="0" w:lastColumn="0" w:oddVBand="0" w:evenVBand="0" w:oddHBand="0" w:evenHBand="0" w:firstRowFirstColumn="0" w:firstRowLastColumn="0" w:lastRowFirstColumn="0" w:lastRowLastColumn="0"/>
-            </w:pPr>
-            <w:r>
-              <w:t>ListAccess_Valid_8</w:t>
-            </w:r>
-          </w:p>
+              <w:cnfStyle w:val="000000100000" w:firstRow="0" w:lastRow="0" w:firstColumn="0" w:lastColumn="0" w:oddVBand="0" w:evenVBand="0" w:oddHBand="1" w:evenHBand="0" w:firstRowFirstColumn="0" w:firstRowLastColumn="0" w:lastRowFirstColumn="0" w:lastRowLastColumn="0"/>
+            </w:pPr>
+            <w:r>
+              <w:t>Function_Valid_13 (optimisation only)</w:t>
+            </w:r>
+          </w:p>
+        </w:tc>
+      </w:tr>
+      <w:tr>
+        <w:tc>
+          <w:tcPr>
+            <w:cnfStyle w:val="001000000000" w:firstRow="0" w:lastRow="0" w:firstColumn="1" w:lastColumn="0" w:oddVBand="0" w:evenVBand="0" w:oddHBand="0" w:evenHBand="0" w:firstRowFirstColumn="0" w:firstRowLastColumn="0" w:lastRowFirstColumn="0" w:lastRowLastColumn="0"/>
+            <w:tcW w:w="2785" w:type="dxa"/>
+            <w:tcBorders>
+              <w:top w:val="single" w:sz="4" w:space="0" w:color="8EAADB" w:themeColor="accent1" w:themeTint="99"/>
+              <w:left w:val="single" w:sz="4" w:space="0" w:color="8EAADB" w:themeColor="accent1" w:themeTint="99"/>
+              <w:bottom w:val="single" w:sz="4" w:space="0" w:color="8EAADB" w:themeColor="accent1" w:themeTint="99"/>
+              <w:right w:val="single" w:sz="4" w:space="0" w:color="8EAADB" w:themeColor="accent1" w:themeTint="99"/>
+            </w:tcBorders>
+          </w:tcPr>
+          <w:p>
+            <w:pPr>
+              <w:spacing w:line="240" w:lineRule="auto"/>
+              <w:rPr>
+                <w:b w:val="0"/>
+                <w:bCs w:val="0"/>
+              </w:rPr>
+            </w:pPr>
+            <w:r>
+              <w:t>Fail to compile (4 tests)</w:t>
+            </w:r>
+          </w:p>
+          <w:p>
+            <w:pPr>
+              <w:spacing w:line="240" w:lineRule="auto"/>
+              <w:rPr>
+                <w:b w:val="0"/>
+                <w:bCs w:val="0"/>
+              </w:rPr>
+            </w:pPr>
+          </w:p>
+          <w:p>
+            <w:pPr>
+              <w:spacing w:line="240" w:lineRule="auto"/>
+              <w:rPr>
+                <w:highlight w:val="yellow"/>
+              </w:rPr>
+            </w:pPr>
+            <w:r>
+              <w:t>Due to intersection type</w:t>
+            </w:r>
+          </w:p>
+        </w:tc>
+        <w:tc>
+          <w:tcPr>
+            <w:tcW w:w="6708" w:type="dxa"/>
+            <w:tcBorders>
+              <w:top w:val="single" w:sz="4" w:space="0" w:color="8EAADB" w:themeColor="accent1" w:themeTint="99"/>
+              <w:left w:val="single" w:sz="4" w:space="0" w:color="8EAADB" w:themeColor="accent1" w:themeTint="99"/>
+              <w:bottom w:val="single" w:sz="4" w:space="0" w:color="8EAADB" w:themeColor="accent1" w:themeTint="99"/>
+              <w:right w:val="single" w:sz="4" w:space="0" w:color="8EAADB" w:themeColor="accent1" w:themeTint="99"/>
+            </w:tcBorders>
+            <w:hideMark/>
+          </w:tcPr>
           <w:p>
             <w:pPr>
               <w:pStyle w:val="ListParagraph"/>
               <w:numPr>
                 <w:ilvl w:val="0"/>
-                <w:numId w:val="9"/>
+                <w:numId w:val="10"/>
               </w:numPr>
               <w:spacing w:line="240" w:lineRule="auto"/>
               <w:cnfStyle w:val="000000000000" w:firstRow="0" w:lastRow="0" w:firstColumn="0" w:lastColumn="0" w:oddVBand="0" w:evenVBand="0" w:oddHBand="0" w:evenHBand="0" w:firstRowFirstColumn="0" w:firstRowLastColumn="0" w:lastRowFirstColumn="0" w:lastRowLastColumn="0"/>
             </w:pPr>
             <w:r>
-              <w:t>OpenRecord_Valid_3</w:t>
+              <w:t xml:space="preserve">ConstrainedIntersection_Valid_1 (for the </w:t>
+            </w:r>
+            <w:r>
+              <w:rPr>
+                <w:i/>
+              </w:rPr>
+              <w:t xml:space="preserve">is </w:t>
+            </w:r>
+            <w:r>
+              <w:t>clause, expected type byte found bool)</w:t>
             </w:r>
           </w:p>
           <w:p>
@@ -2069,13 +2524,27 @@
               <w:pStyle w:val="ListParagraph"/>
               <w:numPr>
                 <w:ilvl w:val="0"/>
-                <w:numId w:val="9"/>
+                <w:numId w:val="10"/>
               </w:numPr>
               <w:spacing w:line="240" w:lineRule="auto"/>
               <w:cnfStyle w:val="000000000000" w:firstRow="0" w:lastRow="0" w:firstColumn="0" w:lastColumn="0" w:oddVBand="0" w:evenVBand="0" w:oddHBand="0" w:evenHBand="0" w:firstRowFirstColumn="0" w:firstRowLastColumn="0" w:lastRowFirstColumn="0" w:lastRowLastColumn="0"/>
             </w:pPr>
             <w:r>
-              <w:t>FunctionRef_Valid_2, 5, 6, 8, 1, 12, 13</w:t>
+              <w:t>Intersection_Valid_1, 2 (intersections don’t work)</w:t>
+            </w:r>
+          </w:p>
+          <w:p>
+            <w:pPr>
+              <w:pStyle w:val="ListParagraph"/>
+              <w:numPr>
+                <w:ilvl w:val="0"/>
+                <w:numId w:val="10"/>
+              </w:numPr>
+              <w:spacing w:line="240" w:lineRule="auto"/>
+              <w:cnfStyle w:val="000000000000" w:firstRow="0" w:lastRow="0" w:firstColumn="0" w:lastColumn="0" w:oddVBand="0" w:evenVBand="0" w:oddHBand="0" w:evenHBand="0" w:firstRowFirstColumn="0" w:firstRowLastColumn="0" w:lastRowFirstColumn="0" w:lastRowLastColumn="0"/>
+            </w:pPr>
+            <w:r>
+              <w:t>NegationType_Valid_3 (intersections don’t work)</w:t>
             </w:r>
           </w:p>
         </w:tc>
@@ -2094,37 +2563,20 @@
               <w:bottom w:val="single" w:sz="4" w:space="0" w:color="8EAADB" w:themeColor="accent1" w:themeTint="99"/>
               <w:right w:val="single" w:sz="4" w:space="0" w:color="8EAADB" w:themeColor="accent1" w:themeTint="99"/>
             </w:tcBorders>
-          </w:tcPr>
-          <w:p>
-            <w:pPr>
-              <w:spacing w:line="240" w:lineRule="auto"/>
-              <w:rPr>
-                <w:b w:val="0"/>
-                <w:bCs w:val="0"/>
-              </w:rPr>
-            </w:pPr>
-            <w:r>
-              <w:t>Fail to compile (4 tests)</w:t>
-            </w:r>
-          </w:p>
-          <w:p>
-            <w:pPr>
-              <w:spacing w:line="240" w:lineRule="auto"/>
-              <w:rPr>
-                <w:b w:val="0"/>
-                <w:bCs w:val="0"/>
-              </w:rPr>
-            </w:pPr>
-          </w:p>
-          <w:p>
-            <w:pPr>
-              <w:spacing w:line="240" w:lineRule="auto"/>
+            <w:hideMark/>
+          </w:tcPr>
+          <w:p>
+            <w:pPr>
+              <w:spacing w:line="240" w:lineRule="auto"/>
+            </w:pPr>
+            <w:r>
               <w:rPr>
                 <w:highlight w:val="yellow"/>
               </w:rPr>
-            </w:pPr>
-            <w:r>
-              <w:t>Due to intersection type</w:t>
+              <w:t>Assertion error</w:t>
+            </w:r>
+            <w:r>
+              <w:t xml:space="preserve"> (1 tests)</w:t>
             </w:r>
           </w:p>
         </w:tc>
@@ -2150,18 +2602,54 @@
               <w:cnfStyle w:val="000000100000" w:firstRow="0" w:lastRow="0" w:firstColumn="0" w:lastColumn="0" w:oddVBand="0" w:evenVBand="0" w:oddHBand="1" w:evenHBand="0" w:firstRowFirstColumn="0" w:firstRowLastColumn="0" w:lastRowFirstColumn="0" w:lastRowLastColumn="0"/>
             </w:pPr>
             <w:r>
-              <w:t xml:space="preserve">ConstrainedIntersection_Valid_1 (for the </w:t>
-            </w:r>
-            <w:r>
+              <w:t>ConstrainedList_Valid_9</w:t>
+            </w:r>
+          </w:p>
+        </w:tc>
+      </w:tr>
+      <w:tr>
+        <w:tc>
+          <w:tcPr>
+            <w:cnfStyle w:val="001000000000" w:firstRow="0" w:lastRow="0" w:firstColumn="1" w:lastColumn="0" w:oddVBand="0" w:evenVBand="0" w:oddHBand="0" w:evenHBand="0" w:firstRowFirstColumn="0" w:firstRowLastColumn="0" w:lastRowFirstColumn="0" w:lastRowLastColumn="0"/>
+            <w:tcW w:w="2785" w:type="dxa"/>
+            <w:tcBorders>
+              <w:top w:val="single" w:sz="4" w:space="0" w:color="8EAADB" w:themeColor="accent1" w:themeTint="99"/>
+              <w:left w:val="single" w:sz="4" w:space="0" w:color="8EAADB" w:themeColor="accent1" w:themeTint="99"/>
+              <w:bottom w:val="single" w:sz="4" w:space="0" w:color="8EAADB" w:themeColor="accent1" w:themeTint="99"/>
+              <w:right w:val="single" w:sz="4" w:space="0" w:color="8EAADB" w:themeColor="accent1" w:themeTint="99"/>
+            </w:tcBorders>
+          </w:tcPr>
+          <w:p>
+            <w:pPr>
+              <w:spacing w:line="240" w:lineRule="auto"/>
               <w:rPr>
-                <w:i/>
+                <w:highlight w:val="yellow"/>
               </w:rPr>
-              <w:t xml:space="preserve">is </w:t>
-            </w:r>
-            <w:r>
-              <w:t>clause, expected type byte found bool)</w:t>
-            </w:r>
-          </w:p>
+            </w:pPr>
+            <w:r>
+              <w:t>Precondition failure</w:t>
+            </w:r>
+            <w:r>
+              <w:t xml:space="preserve"> (7</w:t>
+            </w:r>
+            <w:r>
+              <w:t xml:space="preserve">2 </w:t>
+            </w:r>
+            <w:r>
+              <w:t>tests)</w:t>
+            </w:r>
+          </w:p>
+        </w:tc>
+        <w:tc>
+          <w:tcPr>
+            <w:tcW w:w="6708" w:type="dxa"/>
+            <w:tcBorders>
+              <w:top w:val="single" w:sz="4" w:space="0" w:color="8EAADB" w:themeColor="accent1" w:themeTint="99"/>
+              <w:left w:val="single" w:sz="4" w:space="0" w:color="8EAADB" w:themeColor="accent1" w:themeTint="99"/>
+              <w:bottom w:val="single" w:sz="4" w:space="0" w:color="8EAADB" w:themeColor="accent1" w:themeTint="99"/>
+              <w:right w:val="single" w:sz="4" w:space="0" w:color="8EAADB" w:themeColor="accent1" w:themeTint="99"/>
+            </w:tcBorders>
+          </w:tcPr>
           <w:p>
             <w:pPr>
               <w:pStyle w:val="ListParagraph"/>
@@ -2170,79 +2658,10 @@
                 <w:numId w:val="10"/>
               </w:numPr>
               <w:spacing w:line="240" w:lineRule="auto"/>
-              <w:cnfStyle w:val="000000100000" w:firstRow="0" w:lastRow="0" w:firstColumn="0" w:lastColumn="0" w:oddVBand="0" w:evenVBand="0" w:oddHBand="1" w:evenHBand="0" w:firstRowFirstColumn="0" w:firstRowLastColumn="0" w:lastRowFirstColumn="0" w:lastRowLastColumn="0"/>
-            </w:pPr>
-            <w:r>
-              <w:t>Intersection_Valid_1, 2 (intersections don’t work)</w:t>
-            </w:r>
-          </w:p>
-          <w:p>
-            <w:pPr>
-              <w:pStyle w:val="ListParagraph"/>
-              <w:numPr>
-                <w:ilvl w:val="0"/>
-                <w:numId w:val="10"/>
-              </w:numPr>
-              <w:spacing w:line="240" w:lineRule="auto"/>
-              <w:cnfStyle w:val="000000100000" w:firstRow="0" w:lastRow="0" w:firstColumn="0" w:lastColumn="0" w:oddVBand="0" w:evenVBand="0" w:oddHBand="1" w:evenHBand="0" w:firstRowFirstColumn="0" w:firstRowLastColumn="0" w:lastRowFirstColumn="0" w:lastRowLastColumn="0"/>
-            </w:pPr>
-            <w:r>
-              <w:t>NegationType_Valid_3 (intersections don’t work)</w:t>
-            </w:r>
-          </w:p>
-        </w:tc>
-      </w:tr>
-      <w:tr>
-        <w:tc>
-          <w:tcPr>
-            <w:cnfStyle w:val="001000000000" w:firstRow="0" w:lastRow="0" w:firstColumn="1" w:lastColumn="0" w:oddVBand="0" w:evenVBand="0" w:oddHBand="0" w:evenHBand="0" w:firstRowFirstColumn="0" w:firstRowLastColumn="0" w:lastRowFirstColumn="0" w:lastRowLastColumn="0"/>
-            <w:tcW w:w="2785" w:type="dxa"/>
-            <w:tcBorders>
-              <w:top w:val="single" w:sz="4" w:space="0" w:color="8EAADB" w:themeColor="accent1" w:themeTint="99"/>
-              <w:left w:val="single" w:sz="4" w:space="0" w:color="8EAADB" w:themeColor="accent1" w:themeTint="99"/>
-              <w:bottom w:val="single" w:sz="4" w:space="0" w:color="8EAADB" w:themeColor="accent1" w:themeTint="99"/>
-              <w:right w:val="single" w:sz="4" w:space="0" w:color="8EAADB" w:themeColor="accent1" w:themeTint="99"/>
-            </w:tcBorders>
-            <w:hideMark/>
-          </w:tcPr>
-          <w:p>
-            <w:pPr>
-              <w:spacing w:line="240" w:lineRule="auto"/>
-            </w:pPr>
-            <w:r>
-              <w:rPr>
-                <w:highlight w:val="yellow"/>
-              </w:rPr>
-              <w:t>Assertion error</w:t>
-            </w:r>
-            <w:r>
-              <w:t xml:space="preserve"> (1 tests)</w:t>
-            </w:r>
-          </w:p>
-        </w:tc>
-        <w:tc>
-          <w:tcPr>
-            <w:tcW w:w="6708" w:type="dxa"/>
-            <w:tcBorders>
-              <w:top w:val="single" w:sz="4" w:space="0" w:color="8EAADB" w:themeColor="accent1" w:themeTint="99"/>
-              <w:left w:val="single" w:sz="4" w:space="0" w:color="8EAADB" w:themeColor="accent1" w:themeTint="99"/>
-              <w:bottom w:val="single" w:sz="4" w:space="0" w:color="8EAADB" w:themeColor="accent1" w:themeTint="99"/>
-              <w:right w:val="single" w:sz="4" w:space="0" w:color="8EAADB" w:themeColor="accent1" w:themeTint="99"/>
-            </w:tcBorders>
-            <w:hideMark/>
-          </w:tcPr>
-          <w:p>
-            <w:pPr>
-              <w:pStyle w:val="ListParagraph"/>
-              <w:numPr>
-                <w:ilvl w:val="0"/>
-                <w:numId w:val="10"/>
-              </w:numPr>
-              <w:spacing w:line="240" w:lineRule="auto"/>
               <w:cnfStyle w:val="000000000000" w:firstRow="0" w:lastRow="0" w:firstColumn="0" w:lastColumn="0" w:oddVBand="0" w:evenVBand="0" w:oddHBand="0" w:evenHBand="0" w:firstRowFirstColumn="0" w:firstRowLastColumn="0" w:lastRowFirstColumn="0" w:lastRowLastColumn="0"/>
             </w:pPr>
             <w:r>
-              <w:t>ConstrainedList_Valid_9</w:t>
+              <w:t>See Table above</w:t>
             </w:r>
           </w:p>
         </w:tc>
@@ -2259,6 +2678,29 @@
     <w:p>
       <w:r>
         <w:t>76 errors as of 25/5/18</w:t>
+      </w:r>
+    </w:p>
+    <w:p>
+      <w:r>
+        <w:t>7</w:t>
+      </w:r>
+      <w:r>
+        <w:t>5</w:t>
+      </w:r>
+      <w:r>
+        <w:t xml:space="preserve"> errors as of 2</w:t>
+      </w:r>
+      <w:r>
+        <w:t>6</w:t>
+      </w:r>
+      <w:r>
+        <w:t>/</w:t>
+      </w:r>
+      <w:r>
+        <w:t>6</w:t>
+      </w:r>
+      <w:r>
+        <w:t>/18</w:t>
       </w:r>
     </w:p>
     <w:tbl>
@@ -2342,7 +2784,19 @@
               <w:rPr>
                 <w:bCs w:val="0"/>
               </w:rPr>
-              <w:t>(15 tests)</w:t>
+              <w:t>(1</w:t>
+            </w:r>
+            <w:r>
+              <w:rPr>
+                <w:bCs w:val="0"/>
+              </w:rPr>
+              <w:t>2</w:t>
+            </w:r>
+            <w:r>
+              <w:rPr>
+                <w:bCs w:val="0"/>
+              </w:rPr>
+              <w:t xml:space="preserve"> tests)</w:t>
             </w:r>
           </w:p>
           <w:p>
@@ -2429,6 +2883,7 @@
               <w:cnfStyle w:val="000000100000" w:firstRow="0" w:lastRow="0" w:firstColumn="0" w:lastColumn="0" w:oddVBand="0" w:evenVBand="0" w:oddHBand="1" w:evenHBand="0" w:firstRowFirstColumn="0" w:firstRowLastColumn="0" w:lastRowFirstColumn="0" w:lastRowLastColumn="0"/>
             </w:pPr>
             <w:r>
+              <w:lastRenderedPageBreak/>
               <w:t>Contractive_Valid_1, 3 (recursive)</w:t>
             </w:r>
           </w:p>
@@ -2443,7 +2898,7 @@
               <w:cnfStyle w:val="000000100000" w:firstRow="0" w:lastRow="0" w:firstColumn="0" w:lastColumn="0" w:oddVBand="0" w:evenVBand="0" w:oddHBand="1" w:evenHBand="0" w:firstRowFirstColumn="0" w:firstRowLastColumn="0" w:lastRowFirstColumn="0" w:lastRowLastColumn="0"/>
             </w:pPr>
             <w:r>
-              <w:t>DoWhile_Valid_4 (recursive)</w:t>
+              <w:t>FunctionRef_Valid_10, 11 (recursive + function)</w:t>
             </w:r>
           </w:p>
           <w:p>
@@ -2457,7 +2912,7 @@
               <w:cnfStyle w:val="000000100000" w:firstRow="0" w:lastRow="0" w:firstColumn="0" w:lastColumn="0" w:oddVBand="0" w:evenVBand="0" w:oddHBand="1" w:evenHBand="0" w:firstRowFirstColumn="0" w:firstRowLastColumn="0" w:lastRowFirstColumn="0" w:lastRowLastColumn="0"/>
             </w:pPr>
             <w:r>
-              <w:t>FunctionRef_Valid_10, 11 (recursive + function)</w:t>
+              <w:t>RecursiveType_Valid_20, 23, 24, 26 (recursive)</w:t>
             </w:r>
           </w:p>
           <w:p>
@@ -2471,9 +2926,83 @@
               <w:cnfStyle w:val="000000100000" w:firstRow="0" w:lastRow="0" w:firstColumn="0" w:lastColumn="0" w:oddVBand="0" w:evenVBand="0" w:oddHBand="1" w:evenHBand="0" w:firstRowFirstColumn="0" w:firstRowLastColumn="0" w:lastRowFirstColumn="0" w:lastRowLastColumn="0"/>
             </w:pPr>
             <w:r>
-              <w:t>RecursiveType_Valid_20, 21, 23, 24, 26 (recursive)</w:t>
-            </w:r>
-          </w:p>
+              <w:t>TypeEquals_Valid_16, 2 (recursive)</w:t>
+            </w:r>
+          </w:p>
+        </w:tc>
+      </w:tr>
+      <w:tr>
+        <w:tc>
+          <w:tcPr>
+            <w:cnfStyle w:val="001000000000" w:firstRow="0" w:lastRow="0" w:firstColumn="1" w:lastColumn="0" w:oddVBand="0" w:evenVBand="0" w:oddHBand="0" w:evenHBand="0" w:firstRowFirstColumn="0" w:firstRowLastColumn="0" w:lastRowFirstColumn="0" w:lastRowLastColumn="0"/>
+            <w:tcW w:w="2785" w:type="dxa"/>
+            <w:tcBorders>
+              <w:top w:val="single" w:sz="4" w:space="0" w:color="8EAADB" w:themeColor="accent1" w:themeTint="99"/>
+              <w:left w:val="single" w:sz="4" w:space="0" w:color="8EAADB" w:themeColor="accent1" w:themeTint="99"/>
+              <w:bottom w:val="single" w:sz="4" w:space="0" w:color="8EAADB" w:themeColor="accent1" w:themeTint="99"/>
+              <w:right w:val="single" w:sz="4" w:space="0" w:color="8EAADB" w:themeColor="accent1" w:themeTint="99"/>
+            </w:tcBorders>
+          </w:tcPr>
+          <w:p>
+            <w:pPr>
+              <w:spacing w:line="240" w:lineRule="auto"/>
+              <w:rPr>
+                <w:b w:val="0"/>
+                <w:bCs w:val="0"/>
+              </w:rPr>
+            </w:pPr>
+            <w:r>
+              <w:lastRenderedPageBreak/>
+              <w:t>Upper limit &lt;= lower limit</w:t>
+            </w:r>
+          </w:p>
+          <w:p>
+            <w:pPr>
+              <w:spacing w:line="240" w:lineRule="auto"/>
+              <w:rPr>
+                <w:b w:val="0"/>
+                <w:bCs w:val="0"/>
+              </w:rPr>
+            </w:pPr>
+            <w:r>
+              <w:t>(5</w:t>
+            </w:r>
+            <w:r>
+              <w:t>8</w:t>
+            </w:r>
+            <w:r>
+              <w:t xml:space="preserve"> tests)</w:t>
+            </w:r>
+          </w:p>
+          <w:p>
+            <w:pPr>
+              <w:spacing w:line="240" w:lineRule="auto"/>
+              <w:rPr>
+                <w:b w:val="0"/>
+                <w:bCs w:val="0"/>
+              </w:rPr>
+            </w:pPr>
+          </w:p>
+          <w:p>
+            <w:pPr>
+              <w:spacing w:line="240" w:lineRule="auto"/>
+            </w:pPr>
+            <w:r>
+              <w:t>Just need to tweak limits</w:t>
+            </w:r>
+          </w:p>
+        </w:tc>
+        <w:tc>
+          <w:tcPr>
+            <w:tcW w:w="6708" w:type="dxa"/>
+            <w:tcBorders>
+              <w:top w:val="single" w:sz="4" w:space="0" w:color="8EAADB" w:themeColor="accent1" w:themeTint="99"/>
+              <w:left w:val="single" w:sz="4" w:space="0" w:color="8EAADB" w:themeColor="accent1" w:themeTint="99"/>
+              <w:bottom w:val="single" w:sz="4" w:space="0" w:color="8EAADB" w:themeColor="accent1" w:themeTint="99"/>
+              <w:right w:val="single" w:sz="4" w:space="0" w:color="8EAADB" w:themeColor="accent1" w:themeTint="99"/>
+            </w:tcBorders>
+            <w:hideMark/>
+          </w:tcPr>
           <w:p>
             <w:pPr>
               <w:pStyle w:val="ListParagraph"/>
@@ -2482,10 +3011,10 @@
                 <w:numId w:val="10"/>
               </w:numPr>
               <w:spacing w:line="240" w:lineRule="auto"/>
-              <w:cnfStyle w:val="000000100000" w:firstRow="0" w:lastRow="0" w:firstColumn="0" w:lastColumn="0" w:oddVBand="0" w:evenVBand="0" w:oddHBand="1" w:evenHBand="0" w:firstRowFirstColumn="0" w:firstRowLastColumn="0" w:lastRowFirstColumn="0" w:lastRowLastColumn="0"/>
-            </w:pPr>
-            <w:r>
-              <w:t>TypeEquals_Valid_16, 2 (recursive)</w:t>
+              <w:cnfStyle w:val="000000000000" w:firstRow="0" w:lastRow="0" w:firstColumn="0" w:lastColumn="0" w:oddVBand="0" w:evenVBand="0" w:oddHBand="0" w:evenHBand="0" w:firstRowFirstColumn="0" w:firstRowLastColumn="0" w:lastRowFirstColumn="0" w:lastRowLastColumn="0"/>
+            </w:pPr>
+            <w:r>
+              <w:t>Complex_Valid_1, 11, 5</w:t>
             </w:r>
           </w:p>
           <w:p>
@@ -2496,79 +3025,12 @@
                 <w:numId w:val="10"/>
               </w:numPr>
               <w:spacing w:line="240" w:lineRule="auto"/>
-              <w:cnfStyle w:val="000000100000" w:firstRow="0" w:lastRow="0" w:firstColumn="0" w:lastColumn="0" w:oddVBand="0" w:evenVBand="0" w:oddHBand="1" w:evenHBand="0" w:firstRowFirstColumn="0" w:firstRowLastColumn="0" w:lastRowFirstColumn="0" w:lastRowLastColumn="0"/>
-            </w:pPr>
-            <w:r>
-              <w:t>While_Valid_15, 20 (recursive)</w:t>
-            </w:r>
-          </w:p>
-        </w:tc>
-      </w:tr>
-      <w:tr>
-        <w:tc>
-          <w:tcPr>
-            <w:cnfStyle w:val="001000000000" w:firstRow="0" w:lastRow="0" w:firstColumn="1" w:lastColumn="0" w:oddVBand="0" w:evenVBand="0" w:oddHBand="0" w:evenHBand="0" w:firstRowFirstColumn="0" w:firstRowLastColumn="0" w:lastRowFirstColumn="0" w:lastRowLastColumn="0"/>
-            <w:tcW w:w="2785" w:type="dxa"/>
-            <w:tcBorders>
-              <w:top w:val="single" w:sz="4" w:space="0" w:color="8EAADB" w:themeColor="accent1" w:themeTint="99"/>
-              <w:left w:val="single" w:sz="4" w:space="0" w:color="8EAADB" w:themeColor="accent1" w:themeTint="99"/>
-              <w:bottom w:val="single" w:sz="4" w:space="0" w:color="8EAADB" w:themeColor="accent1" w:themeTint="99"/>
-              <w:right w:val="single" w:sz="4" w:space="0" w:color="8EAADB" w:themeColor="accent1" w:themeTint="99"/>
-            </w:tcBorders>
-          </w:tcPr>
-          <w:p>
-            <w:pPr>
-              <w:spacing w:line="240" w:lineRule="auto"/>
-              <w:rPr>
-                <w:b w:val="0"/>
-                <w:bCs w:val="0"/>
-              </w:rPr>
-            </w:pPr>
-            <w:r>
-              <w:t>Upper limit &lt;= lower limit</w:t>
-            </w:r>
-          </w:p>
-          <w:p>
-            <w:pPr>
-              <w:spacing w:line="240" w:lineRule="auto"/>
-              <w:rPr>
-                <w:b w:val="0"/>
-                <w:bCs w:val="0"/>
-              </w:rPr>
-            </w:pPr>
-            <w:r>
-              <w:t>(56 tests)</w:t>
-            </w:r>
-          </w:p>
-          <w:p>
-            <w:pPr>
-              <w:spacing w:line="240" w:lineRule="auto"/>
-              <w:rPr>
-                <w:b w:val="0"/>
-                <w:bCs w:val="0"/>
-              </w:rPr>
-            </w:pPr>
-          </w:p>
-          <w:p>
-            <w:pPr>
-              <w:spacing w:line="240" w:lineRule="auto"/>
-            </w:pPr>
-            <w:r>
-              <w:t>Just need to tweak limits</w:t>
-            </w:r>
-          </w:p>
-        </w:tc>
-        <w:tc>
-          <w:tcPr>
-            <w:tcW w:w="6708" w:type="dxa"/>
-            <w:tcBorders>
-              <w:top w:val="single" w:sz="4" w:space="0" w:color="8EAADB" w:themeColor="accent1" w:themeTint="99"/>
-              <w:left w:val="single" w:sz="4" w:space="0" w:color="8EAADB" w:themeColor="accent1" w:themeTint="99"/>
-              <w:bottom w:val="single" w:sz="4" w:space="0" w:color="8EAADB" w:themeColor="accent1" w:themeTint="99"/>
-              <w:right w:val="single" w:sz="4" w:space="0" w:color="8EAADB" w:themeColor="accent1" w:themeTint="99"/>
-            </w:tcBorders>
-            <w:hideMark/>
-          </w:tcPr>
+              <w:cnfStyle w:val="000000000000" w:firstRow="0" w:lastRow="0" w:firstColumn="0" w:lastColumn="0" w:oddVBand="0" w:evenVBand="0" w:oddHBand="0" w:evenHBand="0" w:firstRowFirstColumn="0" w:firstRowLastColumn="0" w:lastRowFirstColumn="0" w:lastRowLastColumn="0"/>
+            </w:pPr>
+            <w:r>
+              <w:t>ConstrainedInt_Valid_10, 13, 16, 17, 19, 23, 24, 6, 8</w:t>
+            </w:r>
+          </w:p>
           <w:p>
             <w:pPr>
               <w:pStyle w:val="ListParagraph"/>
@@ -2580,7 +3042,7 @@
               <w:cnfStyle w:val="000000000000" w:firstRow="0" w:lastRow="0" w:firstColumn="0" w:lastColumn="0" w:oddVBand="0" w:evenVBand="0" w:oddHBand="0" w:evenHBand="0" w:firstRowFirstColumn="0" w:firstRowLastColumn="0" w:lastRowFirstColumn="0" w:lastRowLastColumn="0"/>
             </w:pPr>
             <w:r>
-              <w:t>Complex_Valid_1, 11, 5</w:t>
+              <w:t>ConstrainedList_Valid_17, 19, 2, 20, 21, 22, 3, 6, 8</w:t>
             </w:r>
           </w:p>
           <w:p>
@@ -2594,7 +3056,7 @@
               <w:cnfStyle w:val="000000000000" w:firstRow="0" w:lastRow="0" w:firstColumn="0" w:lastColumn="0" w:oddVBand="0" w:evenVBand="0" w:oddHBand="0" w:evenHBand="0" w:firstRowFirstColumn="0" w:firstRowLastColumn="0" w:lastRowFirstColumn="0" w:lastRowLastColumn="0"/>
             </w:pPr>
             <w:r>
-              <w:t>ConstrainedInt_Valid_10, 13, 16, 17, 19, 23, 24, 6, 8</w:t>
+              <w:t>ConstrainedRecord_Valid_1, 2</w:t>
             </w:r>
           </w:p>
           <w:p>
@@ -2608,7 +3070,7 @@
               <w:cnfStyle w:val="000000000000" w:firstRow="0" w:lastRow="0" w:firstColumn="0" w:lastColumn="0" w:oddVBand="0" w:evenVBand="0" w:oddHBand="0" w:evenHBand="0" w:firstRowFirstColumn="0" w:firstRowLastColumn="0" w:lastRowFirstColumn="0" w:lastRowLastColumn="0"/>
             </w:pPr>
             <w:r>
-              <w:t>ConstrainedList_Valid_17, 19, 2, 20, 21, 22, 3, 6, 8</w:t>
+              <w:t>Define_Valid_4</w:t>
             </w:r>
           </w:p>
           <w:p>
@@ -2622,7 +3084,7 @@
               <w:cnfStyle w:val="000000000000" w:firstRow="0" w:lastRow="0" w:firstColumn="0" w:lastColumn="0" w:oddVBand="0" w:evenVBand="0" w:oddHBand="0" w:evenHBand="0" w:firstRowFirstColumn="0" w:firstRowLastColumn="0" w:lastRowFirstColumn="0" w:lastRowLastColumn="0"/>
             </w:pPr>
             <w:r>
-              <w:t>ConstrainedRecord_Valid_1, 2</w:t>
+              <w:t>Fail_Valid_3</w:t>
             </w:r>
           </w:p>
           <w:p>
@@ -2636,7 +3098,7 @@
               <w:cnfStyle w:val="000000000000" w:firstRow="0" w:lastRow="0" w:firstColumn="0" w:lastColumn="0" w:oddVBand="0" w:evenVBand="0" w:oddHBand="0" w:evenHBand="0" w:firstRowFirstColumn="0" w:firstRowLastColumn="0" w:lastRowFirstColumn="0" w:lastRowLastColumn="0"/>
             </w:pPr>
             <w:r>
-              <w:t>Define_Valid_4</w:t>
+              <w:t>Function_Valid_18, 20, 4, 6, 8</w:t>
             </w:r>
           </w:p>
           <w:p>
@@ -2650,8 +3112,7 @@
               <w:cnfStyle w:val="000000000000" w:firstRow="0" w:lastRow="0" w:firstColumn="0" w:lastColumn="0" w:oddVBand="0" w:evenVBand="0" w:oddHBand="0" w:evenHBand="0" w:firstRowFirstColumn="0" w:firstRowLastColumn="0" w:lastRowFirstColumn="0" w:lastRowLastColumn="0"/>
             </w:pPr>
             <w:r>
-              <w:lastRenderedPageBreak/>
-              <w:t>Fail_Valid_3</w:t>
+              <w:t>Lambda_Valid_7</w:t>
             </w:r>
           </w:p>
           <w:p>
@@ -2665,7 +3126,7 @@
               <w:cnfStyle w:val="000000000000" w:firstRow="0" w:lastRow="0" w:firstColumn="0" w:lastColumn="0" w:oddVBand="0" w:evenVBand="0" w:oddHBand="0" w:evenHBand="0" w:firstRowFirstColumn="0" w:firstRowLastColumn="0" w:lastRowFirstColumn="0" w:lastRowLastColumn="0"/>
             </w:pPr>
             <w:r>
-              <w:t>Function_Valid_18, 20, 4, 6, 8</w:t>
+              <w:t>ListAssign_Valid_4</w:t>
             </w:r>
           </w:p>
           <w:p>
@@ -2679,7 +3140,7 @@
               <w:cnfStyle w:val="000000000000" w:firstRow="0" w:lastRow="0" w:firstColumn="0" w:lastColumn="0" w:oddVBand="0" w:evenVBand="0" w:oddHBand="0" w:evenHBand="0" w:firstRowFirstColumn="0" w:firstRowLastColumn="0" w:lastRowFirstColumn="0" w:lastRowLastColumn="0"/>
             </w:pPr>
             <w:r>
-              <w:t>Lambda_Valid_7</w:t>
+              <w:t>Method_Valid_1</w:t>
             </w:r>
           </w:p>
           <w:p>
@@ -2693,7 +3154,7 @@
               <w:cnfStyle w:val="000000000000" w:firstRow="0" w:lastRow="0" w:firstColumn="0" w:lastColumn="0" w:oddVBand="0" w:evenVBand="0" w:oddHBand="0" w:evenHBand="0" w:firstRowFirstColumn="0" w:firstRowLastColumn="0" w:lastRowFirstColumn="0" w:lastRowLastColumn="0"/>
             </w:pPr>
             <w:r>
-              <w:t>ListAssign_Valid_4</w:t>
+              <w:t>RecordAssign_Valid_7</w:t>
             </w:r>
           </w:p>
           <w:p>
@@ -2707,7 +3168,7 @@
               <w:cnfStyle w:val="000000000000" w:firstRow="0" w:lastRow="0" w:firstColumn="0" w:lastColumn="0" w:oddVBand="0" w:evenVBand="0" w:oddHBand="0" w:evenHBand="0" w:firstRowFirstColumn="0" w:firstRowLastColumn="0" w:lastRowFirstColumn="0" w:lastRowLastColumn="0"/>
             </w:pPr>
             <w:r>
-              <w:t>Method_Valid_1</w:t>
+              <w:t xml:space="preserve">RecordDefine_Valid_1, 3 </w:t>
             </w:r>
           </w:p>
           <w:p>
@@ -2721,7 +3182,7 @@
               <w:cnfStyle w:val="000000000000" w:firstRow="0" w:lastRow="0" w:firstColumn="0" w:lastColumn="0" w:oddVBand="0" w:evenVBand="0" w:oddHBand="0" w:evenHBand="0" w:firstRowFirstColumn="0" w:firstRowLastColumn="0" w:lastRowFirstColumn="0" w:lastRowLastColumn="0"/>
             </w:pPr>
             <w:r>
-              <w:t>RecordAssign_Valid_7</w:t>
+              <w:t xml:space="preserve">Record_Valid_5 </w:t>
             </w:r>
           </w:p>
           <w:p>
@@ -2735,7 +3196,7 @@
               <w:cnfStyle w:val="000000000000" w:firstRow="0" w:lastRow="0" w:firstColumn="0" w:lastColumn="0" w:oddVBand="0" w:evenVBand="0" w:oddHBand="0" w:evenHBand="0" w:firstRowFirstColumn="0" w:firstRowLastColumn="0" w:lastRowFirstColumn="0" w:lastRowLastColumn="0"/>
             </w:pPr>
             <w:r>
-              <w:t xml:space="preserve">RecordDefine_Valid_1, 3 </w:t>
+              <w:t>String_Valid_1</w:t>
             </w:r>
           </w:p>
           <w:p>
@@ -2749,7 +3210,7 @@
               <w:cnfStyle w:val="000000000000" w:firstRow="0" w:lastRow="0" w:firstColumn="0" w:lastColumn="0" w:oddVBand="0" w:evenVBand="0" w:oddHBand="0" w:evenHBand="0" w:firstRowFirstColumn="0" w:firstRowLastColumn="0" w:lastRowFirstColumn="0" w:lastRowLastColumn="0"/>
             </w:pPr>
             <w:r>
-              <w:t xml:space="preserve">Record_Valid_5 </w:t>
+              <w:t>Switch_Valid_4</w:t>
             </w:r>
           </w:p>
           <w:p>
@@ -2763,7 +3224,7 @@
               <w:cnfStyle w:val="000000000000" w:firstRow="0" w:lastRow="0" w:firstColumn="0" w:lastColumn="0" w:oddVBand="0" w:evenVBand="0" w:oddHBand="0" w:evenHBand="0" w:firstRowFirstColumn="0" w:firstRowLastColumn="0" w:lastRowFirstColumn="0" w:lastRowLastColumn="0"/>
             </w:pPr>
             <w:r>
-              <w:t>String_Valid_1</w:t>
+              <w:t>TypeEquals_Valid_1, 3, 31, 33, 39, 45</w:t>
             </w:r>
           </w:p>
           <w:p>
@@ -2777,7 +3238,7 @@
               <w:cnfStyle w:val="000000000000" w:firstRow="0" w:lastRow="0" w:firstColumn="0" w:lastColumn="0" w:oddVBand="0" w:evenVBand="0" w:oddHBand="0" w:evenHBand="0" w:firstRowFirstColumn="0" w:firstRowLastColumn="0" w:lastRowFirstColumn="0" w:lastRowLastColumn="0"/>
             </w:pPr>
             <w:r>
-              <w:t>Switch_Valid_4</w:t>
+              <w:t>UnionType_Valid_11, 14, 18, 2, 20, 22, 5, 7, 9</w:t>
             </w:r>
           </w:p>
           <w:p>
@@ -2791,9 +3252,90 @@
               <w:cnfStyle w:val="000000000000" w:firstRow="0" w:lastRow="0" w:firstColumn="0" w:lastColumn="0" w:oddVBand="0" w:evenVBand="0" w:oddHBand="0" w:evenHBand="0" w:firstRowFirstColumn="0" w:firstRowLastColumn="0" w:lastRowFirstColumn="0" w:lastRowLastColumn="0"/>
             </w:pPr>
             <w:r>
-              <w:t>TypeEquals_Valid_1, 3, 31, 33, 39, 45</w:t>
-            </w:r>
-          </w:p>
+              <w:t>While_Valid_16,</w:t>
+            </w:r>
+            <w:r>
+              <w:t xml:space="preserve"> 18,</w:t>
+            </w:r>
+            <w:r>
+              <w:t xml:space="preserve"> 21, 3</w:t>
+            </w:r>
+          </w:p>
+        </w:tc>
+      </w:tr>
+      <w:tr>
+        <w:trPr>
+          <w:cnfStyle w:val="000000100000" w:firstRow="0" w:lastRow="0" w:firstColumn="0" w:lastColumn="0" w:oddVBand="0" w:evenVBand="0" w:oddHBand="1" w:evenHBand="0" w:firstRowFirstColumn="0" w:firstRowLastColumn="0" w:lastRowFirstColumn="0" w:lastRowLastColumn="0"/>
+        </w:trPr>
+        <w:tc>
+          <w:tcPr>
+            <w:cnfStyle w:val="001000000000" w:firstRow="0" w:lastRow="0" w:firstColumn="1" w:lastColumn="0" w:oddVBand="0" w:evenVBand="0" w:oddHBand="0" w:evenHBand="0" w:firstRowFirstColumn="0" w:firstRowLastColumn="0" w:lastRowFirstColumn="0" w:lastRowLastColumn="0"/>
+            <w:tcW w:w="2785" w:type="dxa"/>
+            <w:tcBorders>
+              <w:top w:val="single" w:sz="4" w:space="0" w:color="8EAADB" w:themeColor="accent1" w:themeTint="99"/>
+              <w:left w:val="single" w:sz="4" w:space="0" w:color="8EAADB" w:themeColor="accent1" w:themeTint="99"/>
+              <w:bottom w:val="single" w:sz="4" w:space="0" w:color="8EAADB" w:themeColor="accent1" w:themeTint="99"/>
+              <w:right w:val="single" w:sz="4" w:space="0" w:color="8EAADB" w:themeColor="accent1" w:themeTint="99"/>
+            </w:tcBorders>
+            <w:hideMark/>
+          </w:tcPr>
+          <w:p>
+            <w:pPr>
+              <w:spacing w:line="240" w:lineRule="auto"/>
+            </w:pPr>
+            <w:proofErr w:type="spellStart"/>
+            <w:r>
+              <w:rPr>
+                <w:highlight w:val="yellow"/>
+              </w:rPr>
+              <w:t>RuntimeException</w:t>
+            </w:r>
+            <w:proofErr w:type="spellEnd"/>
+            <w:r>
+              <w:rPr>
+                <w:highlight w:val="yellow"/>
+              </w:rPr>
+              <w:t xml:space="preserve"> (5 tests</w:t>
+            </w:r>
+            <w:r>
+              <w:rPr>
+                <w:highlight w:val="yellow"/>
+              </w:rPr>
+              <w:t xml:space="preserve">, 3 </w:t>
+            </w:r>
+            <w:proofErr w:type="gramStart"/>
+            <w:r>
+              <w:rPr>
+                <w:highlight w:val="yellow"/>
+              </w:rPr>
+              <w:t>optimisation</w:t>
+            </w:r>
+            <w:proofErr w:type="gramEnd"/>
+            <w:r>
+              <w:rPr>
+                <w:highlight w:val="yellow"/>
+              </w:rPr>
+              <w:t xml:space="preserve"> only</w:t>
+            </w:r>
+            <w:r>
+              <w:rPr>
+                <w:highlight w:val="yellow"/>
+              </w:rPr>
+              <w:t>)</w:t>
+            </w:r>
+          </w:p>
+        </w:tc>
+        <w:tc>
+          <w:tcPr>
+            <w:tcW w:w="6708" w:type="dxa"/>
+            <w:tcBorders>
+              <w:top w:val="single" w:sz="4" w:space="0" w:color="8EAADB" w:themeColor="accent1" w:themeTint="99"/>
+              <w:left w:val="single" w:sz="4" w:space="0" w:color="8EAADB" w:themeColor="accent1" w:themeTint="99"/>
+              <w:bottom w:val="single" w:sz="4" w:space="0" w:color="8EAADB" w:themeColor="accent1" w:themeTint="99"/>
+              <w:right w:val="single" w:sz="4" w:space="0" w:color="8EAADB" w:themeColor="accent1" w:themeTint="99"/>
+            </w:tcBorders>
+            <w:hideMark/>
+          </w:tcPr>
           <w:p>
             <w:pPr>
               <w:pStyle w:val="ListParagraph"/>
@@ -2802,10 +3344,16 @@
                 <w:numId w:val="10"/>
               </w:numPr>
               <w:spacing w:line="240" w:lineRule="auto"/>
-              <w:cnfStyle w:val="000000000000" w:firstRow="0" w:lastRow="0" w:firstColumn="0" w:lastColumn="0" w:oddVBand="0" w:evenVBand="0" w:oddHBand="0" w:evenHBand="0" w:firstRowFirstColumn="0" w:firstRowLastColumn="0" w:lastRowFirstColumn="0" w:lastRowLastColumn="0"/>
-            </w:pPr>
-            <w:r>
-              <w:t>UnionType_Valid_11, 14, 18, 2, 20, 22, 5, 7, 9</w:t>
+              <w:cnfStyle w:val="000000100000" w:firstRow="0" w:lastRow="0" w:firstColumn="0" w:lastColumn="0" w:oddVBand="0" w:evenVBand="0" w:oddHBand="1" w:evenHBand="0" w:firstRowFirstColumn="0" w:firstRowLastColumn="0" w:lastRowFirstColumn="0" w:lastRowLastColumn="0"/>
+            </w:pPr>
+            <w:r>
+              <w:t>ConstrainedList_Valid_11</w:t>
+            </w:r>
+            <w:r>
+              <w:t xml:space="preserve"> </w:t>
+            </w:r>
+            <w:r>
+              <w:t>- Null operand</w:t>
             </w:r>
           </w:p>
           <w:p>
@@ -2816,10 +3364,188 @@
                 <w:numId w:val="10"/>
               </w:numPr>
               <w:spacing w:line="240" w:lineRule="auto"/>
+              <w:cnfStyle w:val="000000100000" w:firstRow="0" w:lastRow="0" w:firstColumn="0" w:lastColumn="0" w:oddVBand="0" w:evenVBand="0" w:oddHBand="1" w:evenHBand="0" w:firstRowFirstColumn="0" w:firstRowLastColumn="0" w:lastRowFirstColumn="0" w:lastRowLastColumn="0"/>
+            </w:pPr>
+            <w:r>
+              <w:t>ConstrainedRecord_Valid_6 – null operand</w:t>
+            </w:r>
+          </w:p>
+          <w:p>
+            <w:pPr>
+              <w:pStyle w:val="ListParagraph"/>
+              <w:numPr>
+                <w:ilvl w:val="0"/>
+                <w:numId w:val="10"/>
+              </w:numPr>
+              <w:spacing w:line="240" w:lineRule="auto"/>
+              <w:cnfStyle w:val="000000100000" w:firstRow="0" w:lastRow="0" w:firstColumn="0" w:lastColumn="0" w:oddVBand="0" w:evenVBand="0" w:oddHBand="1" w:evenHBand="0" w:firstRowFirstColumn="0" w:firstRowLastColumn="0" w:lastRowFirstColumn="0" w:lastRowLastColumn="0"/>
+            </w:pPr>
+            <w:r>
+              <w:t>RecordAssign_Valid_13, 4 – null operand</w:t>
+            </w:r>
+          </w:p>
+          <w:p>
+            <w:pPr>
+              <w:pStyle w:val="ListParagraph"/>
+              <w:numPr>
+                <w:ilvl w:val="0"/>
+                <w:numId w:val="10"/>
+              </w:numPr>
+              <w:spacing w:line="240" w:lineRule="auto"/>
+              <w:cnfStyle w:val="000000100000" w:firstRow="0" w:lastRow="0" w:firstColumn="0" w:lastColumn="0" w:oddVBand="0" w:evenVBand="0" w:oddHBand="1" w:evenHBand="0" w:firstRowFirstColumn="0" w:firstRowLastColumn="0" w:lastRowFirstColumn="0" w:lastRowLastColumn="0"/>
+            </w:pPr>
+            <w:r>
+              <w:t>RecursiveType_Valid_17 – null operand</w:t>
+            </w:r>
+          </w:p>
+          <w:p>
+            <w:pPr>
+              <w:pStyle w:val="ListParagraph"/>
+              <w:numPr>
+                <w:ilvl w:val="0"/>
+                <w:numId w:val="10"/>
+              </w:numPr>
+              <w:spacing w:line="240" w:lineRule="auto"/>
+              <w:cnfStyle w:val="000000100000" w:firstRow="0" w:lastRow="0" w:firstColumn="0" w:lastColumn="0" w:oddVBand="0" w:evenVBand="0" w:oddHBand="1" w:evenHBand="0" w:firstRowFirstColumn="0" w:firstRowLastColumn="0" w:lastRowFirstColumn="0" w:lastRowLastColumn="0"/>
+            </w:pPr>
+            <w:proofErr w:type="spellStart"/>
+            <w:r>
+              <w:t>While_Valid</w:t>
+            </w:r>
+            <w:proofErr w:type="spellEnd"/>
+            <w:r>
+              <w:t xml:space="preserve"> 55, 56, 57</w:t>
+            </w:r>
+            <w:r>
+              <w:t xml:space="preserve"> – null operand (optimisation only)</w:t>
+            </w:r>
+          </w:p>
+        </w:tc>
+      </w:tr>
+      <w:tr>
+        <w:tc>
+          <w:tcPr>
+            <w:cnfStyle w:val="001000000000" w:firstRow="0" w:lastRow="0" w:firstColumn="1" w:lastColumn="0" w:oddVBand="0" w:evenVBand="0" w:oddHBand="0" w:evenHBand="0" w:firstRowFirstColumn="0" w:firstRowLastColumn="0" w:lastRowFirstColumn="0" w:lastRowLastColumn="0"/>
+            <w:tcW w:w="2785" w:type="dxa"/>
+            <w:tcBorders>
+              <w:top w:val="single" w:sz="4" w:space="0" w:color="8EAADB" w:themeColor="accent1" w:themeTint="99"/>
+              <w:left w:val="single" w:sz="4" w:space="0" w:color="8EAADB" w:themeColor="accent1" w:themeTint="99"/>
+              <w:bottom w:val="single" w:sz="4" w:space="0" w:color="8EAADB" w:themeColor="accent1" w:themeTint="99"/>
+              <w:right w:val="single" w:sz="4" w:space="0" w:color="8EAADB" w:themeColor="accent1" w:themeTint="99"/>
+            </w:tcBorders>
+          </w:tcPr>
+          <w:p>
+            <w:pPr>
+              <w:spacing w:line="240" w:lineRule="auto"/>
+              <w:rPr>
+                <w:bCs w:val="0"/>
+                <w:highlight w:val="yellow"/>
+              </w:rPr>
+            </w:pPr>
+            <w:r>
+              <w:rPr>
+                <w:bCs w:val="0"/>
+                <w:highlight w:val="yellow"/>
+              </w:rPr>
+              <w:t xml:space="preserve">Class Cast exception – trying to cast </w:t>
+            </w:r>
+            <w:proofErr w:type="spellStart"/>
+            <w:r>
+              <w:rPr>
+                <w:bCs w:val="0"/>
+                <w:highlight w:val="yellow"/>
+              </w:rPr>
+              <w:t>Decl.Property</w:t>
+            </w:r>
+            <w:proofErr w:type="spellEnd"/>
+            <w:r>
+              <w:rPr>
+                <w:bCs w:val="0"/>
+                <w:highlight w:val="yellow"/>
+              </w:rPr>
+              <w:t xml:space="preserve"> to </w:t>
+            </w:r>
+            <w:proofErr w:type="spellStart"/>
+            <w:r>
+              <w:rPr>
+                <w:bCs w:val="0"/>
+                <w:highlight w:val="yellow"/>
+              </w:rPr>
+              <w:t>Decl.FunctionOrMethod</w:t>
+            </w:r>
+            <w:proofErr w:type="spellEnd"/>
+          </w:p>
+          <w:p>
+            <w:pPr>
+              <w:spacing w:line="240" w:lineRule="auto"/>
+              <w:rPr>
+                <w:highlight w:val="yellow"/>
+              </w:rPr>
+            </w:pPr>
+            <w:r>
+              <w:rPr>
+                <w:highlight w:val="yellow"/>
+              </w:rPr>
+              <w:t>(Optimisation only, 18 tests)</w:t>
+            </w:r>
+          </w:p>
+        </w:tc>
+        <w:tc>
+          <w:tcPr>
+            <w:tcW w:w="6708" w:type="dxa"/>
+            <w:tcBorders>
+              <w:top w:val="single" w:sz="4" w:space="0" w:color="8EAADB" w:themeColor="accent1" w:themeTint="99"/>
+              <w:left w:val="single" w:sz="4" w:space="0" w:color="8EAADB" w:themeColor="accent1" w:themeTint="99"/>
+              <w:bottom w:val="single" w:sz="4" w:space="0" w:color="8EAADB" w:themeColor="accent1" w:themeTint="99"/>
+              <w:right w:val="single" w:sz="4" w:space="0" w:color="8EAADB" w:themeColor="accent1" w:themeTint="99"/>
+            </w:tcBorders>
+          </w:tcPr>
+          <w:p>
+            <w:pPr>
+              <w:pStyle w:val="ListParagraph"/>
+              <w:numPr>
+                <w:ilvl w:val="0"/>
+                <w:numId w:val="10"/>
+              </w:numPr>
+              <w:spacing w:line="240" w:lineRule="auto"/>
               <w:cnfStyle w:val="000000000000" w:firstRow="0" w:lastRow="0" w:firstColumn="0" w:lastColumn="0" w:oddVBand="0" w:evenVBand="0" w:oddHBand="0" w:evenHBand="0" w:firstRowFirstColumn="0" w:firstRowLastColumn="0" w:lastRowFirstColumn="0" w:lastRowLastColumn="0"/>
             </w:pPr>
             <w:r>
-              <w:t>While_Valid_16, 21, 3</w:t>
+              <w:t>DoWhile_Valid_9</w:t>
+            </w:r>
+          </w:p>
+          <w:p>
+            <w:pPr>
+              <w:pStyle w:val="ListParagraph"/>
+              <w:numPr>
+                <w:ilvl w:val="0"/>
+                <w:numId w:val="10"/>
+              </w:numPr>
+              <w:spacing w:line="240" w:lineRule="auto"/>
+              <w:cnfStyle w:val="000000000000" w:firstRow="0" w:lastRow="0" w:firstColumn="0" w:lastColumn="0" w:oddVBand="0" w:evenVBand="0" w:oddHBand="0" w:evenHBand="0" w:firstRowFirstColumn="0" w:firstRowLastColumn="0" w:lastRowFirstColumn="0" w:lastRowLastColumn="0"/>
+            </w:pPr>
+            <w:r>
+              <w:t>Property_Valid_1</w:t>
+            </w:r>
+            <w:r>
+              <w:t>, 2, 3, 5, 6, 8, 9, 13</w:t>
+            </w:r>
+          </w:p>
+          <w:p>
+            <w:pPr>
+              <w:pStyle w:val="ListParagraph"/>
+              <w:numPr>
+                <w:ilvl w:val="0"/>
+                <w:numId w:val="10"/>
+              </w:numPr>
+              <w:spacing w:line="240" w:lineRule="auto"/>
+              <w:cnfStyle w:val="000000000000" w:firstRow="0" w:lastRow="0" w:firstColumn="0" w:lastColumn="0" w:oddVBand="0" w:evenVBand="0" w:oddHBand="0" w:evenHBand="0" w:firstRowFirstColumn="0" w:firstRowLastColumn="0" w:lastRowFirstColumn="0" w:lastRowLastColumn="0"/>
+            </w:pPr>
+            <w:r>
+              <w:t>While_Valid_59</w:t>
+            </w:r>
+            <w:r>
+              <w:t>, 60, 62, 63, 64, 65, 66, 67</w:t>
             </w:r>
           </w:p>
         </w:tc>
@@ -2838,26 +3564,53 @@
               <w:bottom w:val="single" w:sz="4" w:space="0" w:color="8EAADB" w:themeColor="accent1" w:themeTint="99"/>
               <w:right w:val="single" w:sz="4" w:space="0" w:color="8EAADB" w:themeColor="accent1" w:themeTint="99"/>
             </w:tcBorders>
-            <w:hideMark/>
-          </w:tcPr>
-          <w:p>
-            <w:pPr>
-              <w:spacing w:line="240" w:lineRule="auto"/>
-            </w:pPr>
-            <w:proofErr w:type="spellStart"/>
-            <w:r>
+          </w:tcPr>
+          <w:p>
+            <w:pPr>
+              <w:spacing w:line="240" w:lineRule="auto"/>
               <w:rPr>
+                <w:b w:val="0"/>
                 <w:highlight w:val="yellow"/>
               </w:rPr>
-              <w:lastRenderedPageBreak/>
-              <w:t>RuntimeException</w:t>
-            </w:r>
-            <w:proofErr w:type="spellEnd"/>
+            </w:pPr>
+            <w:proofErr w:type="spellStart"/>
             <w:r>
               <w:rPr>
+                <w:bCs w:val="0"/>
                 <w:highlight w:val="yellow"/>
               </w:rPr>
-              <w:t xml:space="preserve"> (5 tests)</w:t>
+              <w:t>ArrayIndexOutOfBounds</w:t>
+            </w:r>
+            <w:proofErr w:type="spellEnd"/>
+          </w:p>
+          <w:p>
+            <w:pPr>
+              <w:spacing w:line="240" w:lineRule="auto"/>
+              <w:rPr>
+                <w:bCs w:val="0"/>
+                <w:highlight w:val="yellow"/>
+              </w:rPr>
+            </w:pPr>
+            <w:r>
+              <w:rPr>
+                <w:bCs w:val="0"/>
+                <w:highlight w:val="yellow"/>
+              </w:rPr>
+              <w:t>(Optimisation only</w:t>
+            </w:r>
+            <w:r>
+              <w:rPr>
+                <w:bCs w:val="0"/>
+                <w:highlight w:val="yellow"/>
+              </w:rPr>
+              <w:t>, 1 test</w:t>
+            </w:r>
+            <w:r>
+              <w:rPr>
+                <w:bCs w:val="0"/>
+                <w:highlight w:val="yellow"/>
+              </w:rPr>
+              <w:t>)</w:t>
             </w:r>
           </w:p>
         </w:tc>
@@ -2870,7 +3623,6 @@
               <w:bottom w:val="single" w:sz="4" w:space="0" w:color="8EAADB" w:themeColor="accent1" w:themeTint="99"/>
               <w:right w:val="single" w:sz="4" w:space="0" w:color="8EAADB" w:themeColor="accent1" w:themeTint="99"/>
             </w:tcBorders>
-            <w:hideMark/>
           </w:tcPr>
           <w:p>
             <w:pPr>
@@ -2883,49 +3635,7 @@
               <w:cnfStyle w:val="000000100000" w:firstRow="0" w:lastRow="0" w:firstColumn="0" w:lastColumn="0" w:oddVBand="0" w:evenVBand="0" w:oddHBand="1" w:evenHBand="0" w:firstRowFirstColumn="0" w:firstRowLastColumn="0" w:lastRowFirstColumn="0" w:lastRowLastColumn="0"/>
             </w:pPr>
             <w:r>
-              <w:t>[ConstrainedList_Valid_11] - Null operand</w:t>
-            </w:r>
-          </w:p>
-          <w:p>
-            <w:pPr>
-              <w:pStyle w:val="ListParagraph"/>
-              <w:numPr>
-                <w:ilvl w:val="0"/>
-                <w:numId w:val="10"/>
-              </w:numPr>
-              <w:spacing w:line="240" w:lineRule="auto"/>
-              <w:cnfStyle w:val="000000100000" w:firstRow="0" w:lastRow="0" w:firstColumn="0" w:lastColumn="0" w:oddVBand="0" w:evenVBand="0" w:oddHBand="1" w:evenHBand="0" w:firstRowFirstColumn="0" w:firstRowLastColumn="0" w:lastRowFirstColumn="0" w:lastRowLastColumn="0"/>
-            </w:pPr>
-            <w:r>
-              <w:t>ConstrainedRecord_Valid_6 – null operand</w:t>
-            </w:r>
-          </w:p>
-          <w:p>
-            <w:pPr>
-              <w:pStyle w:val="ListParagraph"/>
-              <w:numPr>
-                <w:ilvl w:val="0"/>
-                <w:numId w:val="10"/>
-              </w:numPr>
-              <w:spacing w:line="240" w:lineRule="auto"/>
-              <w:cnfStyle w:val="000000100000" w:firstRow="0" w:lastRow="0" w:firstColumn="0" w:lastColumn="0" w:oddVBand="0" w:evenVBand="0" w:oddHBand="1" w:evenHBand="0" w:firstRowFirstColumn="0" w:firstRowLastColumn="0" w:lastRowFirstColumn="0" w:lastRowLastColumn="0"/>
-            </w:pPr>
-            <w:r>
-              <w:t>RecordAssign_Valid_13, 4 – null operand</w:t>
-            </w:r>
-          </w:p>
-          <w:p>
-            <w:pPr>
-              <w:pStyle w:val="ListParagraph"/>
-              <w:numPr>
-                <w:ilvl w:val="0"/>
-                <w:numId w:val="10"/>
-              </w:numPr>
-              <w:spacing w:line="240" w:lineRule="auto"/>
-              <w:cnfStyle w:val="000000100000" w:firstRow="0" w:lastRow="0" w:firstColumn="0" w:lastColumn="0" w:oddVBand="0" w:evenVBand="0" w:oddHBand="1" w:evenHBand="0" w:firstRowFirstColumn="0" w:firstRowLastColumn="0" w:lastRowFirstColumn="0" w:lastRowLastColumn="0"/>
-            </w:pPr>
-            <w:r>
-              <w:t>[RecursiveType_Valid_17 – null operand</w:t>
+              <w:t>RecursiveType_Valid_16</w:t>
             </w:r>
           </w:p>
         </w:tc>
@@ -3017,20 +3727,217 @@
       </w:r>
     </w:p>
     <w:p>
+      <w:bookmarkStart w:id="0" w:name="_GoBack"/>
+      <w:bookmarkEnd w:id="0"/>
       <w:r>
-        <w:t>Total number of tests: 355 tests. Skipped 17 tests therefore, 338 tests.</w:t>
+        <w:t>Total number of tests: 355 tests</w:t>
       </w:r>
     </w:p>
-    <w:p>
-      <w:r>
-        <w:t>4 errors, 18 failures as of 25/5/18</w:t>
-      </w:r>
-    </w:p>
+    <w:tbl>
+      <w:tblPr>
+        <w:tblStyle w:val="GridTable4-Accent1"/>
+        <w:tblW w:w="0" w:type="auto"/>
+        <w:tblLook w:val="04A0" w:firstRow="1" w:lastRow="0" w:firstColumn="1" w:lastColumn="0" w:noHBand="0" w:noVBand="1"/>
+      </w:tblPr>
+      <w:tblGrid>
+        <w:gridCol w:w="1867"/>
+        <w:gridCol w:w="2381"/>
+        <w:gridCol w:w="1260"/>
+        <w:gridCol w:w="1862"/>
+        <w:gridCol w:w="1646"/>
+      </w:tblGrid>
+      <w:tr>
+        <w:trPr>
+          <w:cnfStyle w:val="100000000000" w:firstRow="1" w:lastRow="0" w:firstColumn="0" w:lastColumn="0" w:oddVBand="0" w:evenVBand="0" w:oddHBand="0" w:evenHBand="0" w:firstRowFirstColumn="0" w:firstRowLastColumn="0" w:lastRowFirstColumn="0" w:lastRowLastColumn="0"/>
+        </w:trPr>
+        <w:tc>
+          <w:tcPr>
+            <w:cnfStyle w:val="001000000000" w:firstRow="0" w:lastRow="0" w:firstColumn="1" w:lastColumn="0" w:oddVBand="0" w:evenVBand="0" w:oddHBand="0" w:evenHBand="0" w:firstRowFirstColumn="0" w:firstRowLastColumn="0" w:lastRowFirstColumn="0" w:lastRowLastColumn="0"/>
+            <w:tcW w:w="1867" w:type="dxa"/>
+          </w:tcPr>
+          <w:p>
+            <w:r>
+              <w:t>Date</w:t>
+            </w:r>
+          </w:p>
+        </w:tc>
+        <w:tc>
+          <w:tcPr>
+            <w:tcW w:w="2381" w:type="dxa"/>
+          </w:tcPr>
+          <w:p>
+            <w:pPr>
+              <w:cnfStyle w:val="100000000000" w:firstRow="1" w:lastRow="0" w:firstColumn="0" w:lastColumn="0" w:oddVBand="0" w:evenVBand="0" w:oddHBand="0" w:evenHBand="0" w:firstRowFirstColumn="0" w:firstRowLastColumn="0" w:lastRowFirstColumn="0" w:lastRowLastColumn="0"/>
+            </w:pPr>
+            <w:r>
+              <w:t>Failed</w:t>
+            </w:r>
+          </w:p>
+        </w:tc>
+        <w:tc>
+          <w:tcPr>
+            <w:tcW w:w="1260" w:type="dxa"/>
+          </w:tcPr>
+          <w:p>
+            <w:pPr>
+              <w:cnfStyle w:val="100000000000" w:firstRow="1" w:lastRow="0" w:firstColumn="0" w:lastColumn="0" w:oddVBand="0" w:evenVBand="0" w:oddHBand="0" w:evenHBand="0" w:firstRowFirstColumn="0" w:firstRowLastColumn="0" w:lastRowFirstColumn="0" w:lastRowLastColumn="0"/>
+            </w:pPr>
+            <w:r>
+              <w:t>Passed</w:t>
+            </w:r>
+          </w:p>
+        </w:tc>
+        <w:tc>
+          <w:tcPr>
+            <w:tcW w:w="1862" w:type="dxa"/>
+          </w:tcPr>
+          <w:p>
+            <w:pPr>
+              <w:cnfStyle w:val="100000000000" w:firstRow="1" w:lastRow="0" w:firstColumn="0" w:lastColumn="0" w:oddVBand="0" w:evenVBand="0" w:oddHBand="0" w:evenHBand="0" w:firstRowFirstColumn="0" w:firstRowLastColumn="0" w:lastRowFirstColumn="0" w:lastRowLastColumn="0"/>
+            </w:pPr>
+            <w:r>
+              <w:t>Skipped</w:t>
+            </w:r>
+          </w:p>
+        </w:tc>
+        <w:tc>
+          <w:tcPr>
+            <w:tcW w:w="1646" w:type="dxa"/>
+          </w:tcPr>
+          <w:p>
+            <w:pPr>
+              <w:cnfStyle w:val="100000000000" w:firstRow="1" w:lastRow="0" w:firstColumn="0" w:lastColumn="0" w:oddVBand="0" w:evenVBand="0" w:oddHBand="0" w:evenHBand="0" w:firstRowFirstColumn="0" w:firstRowLastColumn="0" w:lastRowFirstColumn="0" w:lastRowLastColumn="0"/>
+            </w:pPr>
+            <w:r>
+              <w:t>Total Executed</w:t>
+            </w:r>
+          </w:p>
+        </w:tc>
+      </w:tr>
+      <w:tr>
+        <w:trPr>
+          <w:cnfStyle w:val="000000100000" w:firstRow="0" w:lastRow="0" w:firstColumn="0" w:lastColumn="0" w:oddVBand="0" w:evenVBand="0" w:oddHBand="1" w:evenHBand="0" w:firstRowFirstColumn="0" w:firstRowLastColumn="0" w:lastRowFirstColumn="0" w:lastRowLastColumn="0"/>
+        </w:trPr>
+        <w:tc>
+          <w:tcPr>
+            <w:cnfStyle w:val="001000000000" w:firstRow="0" w:lastRow="0" w:firstColumn="1" w:lastColumn="0" w:oddVBand="0" w:evenVBand="0" w:oddHBand="0" w:evenHBand="0" w:firstRowFirstColumn="0" w:firstRowLastColumn="0" w:lastRowFirstColumn="0" w:lastRowLastColumn="0"/>
+            <w:tcW w:w="1867" w:type="dxa"/>
+          </w:tcPr>
+          <w:p>
+            <w:r>
+              <w:t>25/05/18</w:t>
+            </w:r>
+          </w:p>
+        </w:tc>
+        <w:tc>
+          <w:tcPr>
+            <w:tcW w:w="2381" w:type="dxa"/>
+          </w:tcPr>
+          <w:p>
+            <w:pPr>
+              <w:cnfStyle w:val="000000100000" w:firstRow="0" w:lastRow="0" w:firstColumn="0" w:lastColumn="0" w:oddVBand="0" w:evenVBand="0" w:oddHBand="1" w:evenHBand="0" w:firstRowFirstColumn="0" w:firstRowLastColumn="0" w:lastRowFirstColumn="0" w:lastRowLastColumn="0"/>
+            </w:pPr>
+            <w:r>
+              <w:t>4 errors, 18 failures</w:t>
+            </w:r>
+          </w:p>
+        </w:tc>
+        <w:tc>
+          <w:tcPr>
+            <w:tcW w:w="1260" w:type="dxa"/>
+          </w:tcPr>
+          <w:p>
+            <w:pPr>
+              <w:cnfStyle w:val="000000100000" w:firstRow="0" w:lastRow="0" w:firstColumn="0" w:lastColumn="0" w:oddVBand="0" w:evenVBand="0" w:oddHBand="1" w:evenHBand="0" w:firstRowFirstColumn="0" w:firstRowLastColumn="0" w:lastRowFirstColumn="0" w:lastRowLastColumn="0"/>
+            </w:pPr>
+            <w:r>
+              <w:t>316</w:t>
+            </w:r>
+          </w:p>
+        </w:tc>
+        <w:tc>
+          <w:tcPr>
+            <w:tcW w:w="1862" w:type="dxa"/>
+          </w:tcPr>
+          <w:p>
+            <w:pPr>
+              <w:cnfStyle w:val="000000100000" w:firstRow="0" w:lastRow="0" w:firstColumn="0" w:lastColumn="0" w:oddVBand="0" w:evenVBand="0" w:oddHBand="1" w:evenHBand="0" w:firstRowFirstColumn="0" w:firstRowLastColumn="0" w:lastRowFirstColumn="0" w:lastRowLastColumn="0"/>
+            </w:pPr>
+            <w:r>
+              <w:t>17</w:t>
+            </w:r>
+          </w:p>
+        </w:tc>
+        <w:tc>
+          <w:tcPr>
+            <w:tcW w:w="1646" w:type="dxa"/>
+          </w:tcPr>
+          <w:p>
+            <w:pPr>
+              <w:cnfStyle w:val="000000100000" w:firstRow="0" w:lastRow="0" w:firstColumn="0" w:lastColumn="0" w:oddVBand="0" w:evenVBand="0" w:oddHBand="1" w:evenHBand="0" w:firstRowFirstColumn="0" w:firstRowLastColumn="0" w:lastRowFirstColumn="0" w:lastRowLastColumn="0"/>
+            </w:pPr>
+            <w:r>
+              <w:t>338</w:t>
+            </w:r>
+          </w:p>
+        </w:tc>
+      </w:tr>
+      <w:tr>
+        <w:tc>
+          <w:tcPr>
+            <w:cnfStyle w:val="001000000000" w:firstRow="0" w:lastRow="0" w:firstColumn="1" w:lastColumn="0" w:oddVBand="0" w:evenVBand="0" w:oddHBand="0" w:evenHBand="0" w:firstRowFirstColumn="0" w:firstRowLastColumn="0" w:lastRowFirstColumn="0" w:lastRowLastColumn="0"/>
+            <w:tcW w:w="1867" w:type="dxa"/>
+          </w:tcPr>
+          <w:p/>
+        </w:tc>
+        <w:tc>
+          <w:tcPr>
+            <w:tcW w:w="2381" w:type="dxa"/>
+          </w:tcPr>
+          <w:p>
+            <w:pPr>
+              <w:cnfStyle w:val="000000000000" w:firstRow="0" w:lastRow="0" w:firstColumn="0" w:lastColumn="0" w:oddVBand="0" w:evenVBand="0" w:oddHBand="0" w:evenHBand="0" w:firstRowFirstColumn="0" w:firstRowLastColumn="0" w:lastRowFirstColumn="0" w:lastRowLastColumn="0"/>
+            </w:pPr>
+          </w:p>
+        </w:tc>
+        <w:tc>
+          <w:tcPr>
+            <w:tcW w:w="1260" w:type="dxa"/>
+          </w:tcPr>
+          <w:p>
+            <w:pPr>
+              <w:cnfStyle w:val="000000000000" w:firstRow="0" w:lastRow="0" w:firstColumn="0" w:lastColumn="0" w:oddVBand="0" w:evenVBand="0" w:oddHBand="0" w:evenHBand="0" w:firstRowFirstColumn="0" w:firstRowLastColumn="0" w:lastRowFirstColumn="0" w:lastRowLastColumn="0"/>
+            </w:pPr>
+          </w:p>
+        </w:tc>
+        <w:tc>
+          <w:tcPr>
+            <w:tcW w:w="1862" w:type="dxa"/>
+          </w:tcPr>
+          <w:p>
+            <w:pPr>
+              <w:cnfStyle w:val="000000000000" w:firstRow="0" w:lastRow="0" w:firstColumn="0" w:lastColumn="0" w:oddVBand="0" w:evenVBand="0" w:oddHBand="0" w:evenHBand="0" w:firstRowFirstColumn="0" w:firstRowLastColumn="0" w:lastRowFirstColumn="0" w:lastRowLastColumn="0"/>
+            </w:pPr>
+          </w:p>
+        </w:tc>
+        <w:tc>
+          <w:tcPr>
+            <w:tcW w:w="1646" w:type="dxa"/>
+          </w:tcPr>
+          <w:p>
+            <w:pPr>
+              <w:cnfStyle w:val="000000000000" w:firstRow="0" w:lastRow="0" w:firstColumn="0" w:lastColumn="0" w:oddVBand="0" w:evenVBand="0" w:oddHBand="0" w:evenHBand="0" w:firstRowFirstColumn="0" w:firstRowLastColumn="0" w:lastRowFirstColumn="0" w:lastRowLastColumn="0"/>
+            </w:pPr>
+          </w:p>
+        </w:tc>
+      </w:tr>
+    </w:tbl>
     <w:p>
       <w:r>
         <w:rPr>
           <w:noProof/>
         </w:rPr>
+        <w:lastRenderedPageBreak/>
         <w:drawing>
           <wp:inline distT="0" distB="0" distL="0" distR="0" wp14:anchorId="01EEB996" wp14:editId="7A1EF718">
             <wp:extent cx="3276600" cy="3353053"/>
@@ -3075,7 +3982,6 @@
     </w:p>
     <w:p>
       <w:r>
-        <w:lastRenderedPageBreak/>
         <w:t>Problem with DoWhile_Invalid_4 stuck in infinite loop</w:t>
       </w:r>
     </w:p>
@@ -3737,7 +4643,6 @@
         </w:tc>
       </w:tr>
     </w:tbl>
-    <w:p/>
     <w:p/>
     <w:sectPr>
       <w:pgSz w:w="11906" w:h="16838"/>
@@ -5399,6 +6304,126 @@
       <w:szCs w:val="24"/>
     </w:rPr>
   </w:style>
+  <w:style w:type="table" w:styleId="PlainTable5">
+    <w:name w:val="Plain Table 5"/>
+    <w:basedOn w:val="TableNormal"/>
+    <w:uiPriority w:val="45"/>
+    <w:rsid w:val="007B4BCC"/>
+    <w:pPr>
+      <w:spacing w:after="0" w:line="240" w:lineRule="auto"/>
+    </w:pPr>
+    <w:tblPr>
+      <w:tblStyleRowBandSize w:val="1"/>
+      <w:tblStyleColBandSize w:val="1"/>
+    </w:tblPr>
+    <w:tblStylePr w:type="firstRow">
+      <w:rPr>
+        <w:rFonts w:asciiTheme="majorHAnsi" w:eastAsiaTheme="majorEastAsia" w:hAnsiTheme="majorHAnsi" w:cstheme="majorBidi"/>
+        <w:i/>
+        <w:iCs/>
+        <w:sz w:val="26"/>
+      </w:rPr>
+      <w:tblPr/>
+      <w:tcPr>
+        <w:tcBorders>
+          <w:bottom w:val="single" w:sz="4" w:space="0" w:color="7F7F7F" w:themeColor="text1" w:themeTint="80"/>
+        </w:tcBorders>
+        <w:shd w:val="clear" w:color="auto" w:fill="FFFFFF" w:themeFill="background1"/>
+      </w:tcPr>
+    </w:tblStylePr>
+    <w:tblStylePr w:type="lastRow">
+      <w:rPr>
+        <w:rFonts w:asciiTheme="majorHAnsi" w:eastAsiaTheme="majorEastAsia" w:hAnsiTheme="majorHAnsi" w:cstheme="majorBidi"/>
+        <w:i/>
+        <w:iCs/>
+        <w:sz w:val="26"/>
+      </w:rPr>
+      <w:tblPr/>
+      <w:tcPr>
+        <w:tcBorders>
+          <w:top w:val="single" w:sz="4" w:space="0" w:color="7F7F7F" w:themeColor="text1" w:themeTint="80"/>
+        </w:tcBorders>
+        <w:shd w:val="clear" w:color="auto" w:fill="FFFFFF" w:themeFill="background1"/>
+      </w:tcPr>
+    </w:tblStylePr>
+    <w:tblStylePr w:type="firstCol">
+      <w:pPr>
+        <w:jc w:val="right"/>
+      </w:pPr>
+      <w:rPr>
+        <w:rFonts w:asciiTheme="majorHAnsi" w:eastAsiaTheme="majorEastAsia" w:hAnsiTheme="majorHAnsi" w:cstheme="majorBidi"/>
+        <w:i/>
+        <w:iCs/>
+        <w:sz w:val="26"/>
+      </w:rPr>
+      <w:tblPr/>
+      <w:tcPr>
+        <w:tcBorders>
+          <w:right w:val="single" w:sz="4" w:space="0" w:color="7F7F7F" w:themeColor="text1" w:themeTint="80"/>
+        </w:tcBorders>
+        <w:shd w:val="clear" w:color="auto" w:fill="FFFFFF" w:themeFill="background1"/>
+      </w:tcPr>
+    </w:tblStylePr>
+    <w:tblStylePr w:type="lastCol">
+      <w:rPr>
+        <w:rFonts w:asciiTheme="majorHAnsi" w:eastAsiaTheme="majorEastAsia" w:hAnsiTheme="majorHAnsi" w:cstheme="majorBidi"/>
+        <w:i/>
+        <w:iCs/>
+        <w:sz w:val="26"/>
+      </w:rPr>
+      <w:tblPr/>
+      <w:tcPr>
+        <w:tcBorders>
+          <w:left w:val="single" w:sz="4" w:space="0" w:color="7F7F7F" w:themeColor="text1" w:themeTint="80"/>
+        </w:tcBorders>
+        <w:shd w:val="clear" w:color="auto" w:fill="FFFFFF" w:themeFill="background1"/>
+      </w:tcPr>
+    </w:tblStylePr>
+    <w:tblStylePr w:type="band1Vert">
+      <w:tblPr/>
+      <w:tcPr>
+        <w:shd w:val="clear" w:color="auto" w:fill="F2F2F2" w:themeFill="background1" w:themeFillShade="F2"/>
+      </w:tcPr>
+    </w:tblStylePr>
+    <w:tblStylePr w:type="band1Horz">
+      <w:tblPr/>
+      <w:tcPr>
+        <w:shd w:val="clear" w:color="auto" w:fill="F2F2F2" w:themeFill="background1" w:themeFillShade="F2"/>
+      </w:tcPr>
+    </w:tblStylePr>
+    <w:tblStylePr w:type="neCell">
+      <w:tblPr/>
+      <w:tcPr>
+        <w:tcBorders>
+          <w:left w:val="nil"/>
+        </w:tcBorders>
+      </w:tcPr>
+    </w:tblStylePr>
+    <w:tblStylePr w:type="nwCell">
+      <w:tblPr/>
+      <w:tcPr>
+        <w:tcBorders>
+          <w:right w:val="nil"/>
+        </w:tcBorders>
+      </w:tcPr>
+    </w:tblStylePr>
+    <w:tblStylePr w:type="seCell">
+      <w:tblPr/>
+      <w:tcPr>
+        <w:tcBorders>
+          <w:left w:val="nil"/>
+        </w:tcBorders>
+      </w:tcPr>
+    </w:tblStylePr>
+    <w:tblStylePr w:type="swCell">
+      <w:tblPr/>
+      <w:tcPr>
+        <w:tcBorders>
+          <w:right w:val="nil"/>
+        </w:tcBorders>
+      </w:tcPr>
+    </w:tblStylePr>
+  </w:style>
 </w:styles>
 </file>
 
@@ -5702,7 +6727,7 @@
 </file>
 
 <file path=customXml/itemProps1.xml><?xml version="1.0" encoding="utf-8"?>
-<ds:datastoreItem xmlns:ds="http://schemas.openxmlformats.org/officeDocument/2006/customXml" ds:itemID="{01FDC46C-FE7D-42B1-93C1-EF4FF926B50C}">
+<ds:datastoreItem xmlns:ds="http://schemas.openxmlformats.org/officeDocument/2006/customXml" ds:itemID="{FB5F95ED-1364-4E8A-8C8C-E05F92A67877}">
   <ds:schemaRefs>
     <ds:schemaRef ds:uri="http://schemas.openxmlformats.org/officeDocument/2006/bibliography"/>
   </ds:schemaRefs>

</xml_diff>

<commit_message>
Test results for the Whiley Invalid test
</commit_message>
<xml_diff>
--- a/Documentation/Whiley QC Result Statistics.docx
+++ b/Documentation/Whiley QC Result Statistics.docx
@@ -113,13 +113,7 @@
               </w:rPr>
             </w:pPr>
             <w:r>
-              <w:t>25/</w:t>
-            </w:r>
-            <w:r>
-              <w:t>0</w:t>
-            </w:r>
-            <w:r>
-              <w:t>5/18</w:t>
+              <w:t>25/05/18</w:t>
             </w:r>
           </w:p>
           <w:p>
@@ -337,16 +331,7 @@
               <w:cnfStyle w:val="000000100000" w:firstRow="0" w:lastRow="0" w:firstColumn="0" w:lastColumn="0" w:oddVBand="0" w:evenVBand="0" w:oddHBand="1" w:evenHBand="0" w:firstRowFirstColumn="0" w:firstRowLastColumn="0" w:lastRowFirstColumn="0" w:lastRowLastColumn="0"/>
             </w:pPr>
             <w:r>
-              <w:t>97</w:t>
-            </w:r>
-            <w:r>
-              <w:t xml:space="preserve"> errors, </w:t>
-            </w:r>
-            <w:r>
-              <w:t>78</w:t>
-            </w:r>
-            <w:r>
-              <w:t xml:space="preserve"> failures (only </w:t>
+              <w:t xml:space="preserve">97 errors, 78 failures (only </w:t>
             </w:r>
             <w:r>
               <w:t>1</w:t>
@@ -2682,25 +2667,7 @@
     </w:p>
     <w:p>
       <w:r>
-        <w:t>7</w:t>
-      </w:r>
-      <w:r>
-        <w:t>5</w:t>
-      </w:r>
-      <w:r>
-        <w:t xml:space="preserve"> errors as of 2</w:t>
-      </w:r>
-      <w:r>
-        <w:t>6</w:t>
-      </w:r>
-      <w:r>
-        <w:t>/</w:t>
-      </w:r>
-      <w:r>
-        <w:t>6</w:t>
-      </w:r>
-      <w:r>
-        <w:t>/18</w:t>
+        <w:t>75 errors as of 26/6/18</w:t>
       </w:r>
     </w:p>
     <w:tbl>
@@ -3727,8 +3694,6 @@
       </w:r>
     </w:p>
     <w:p>
-      <w:bookmarkStart w:id="0" w:name="_GoBack"/>
-      <w:bookmarkEnd w:id="0"/>
       <w:r>
         <w:t>Total number of tests: 355 tests</w:t>
       </w:r>
@@ -3888,7 +3853,17 @@
             <w:cnfStyle w:val="001000000000" w:firstRow="0" w:lastRow="0" w:firstColumn="1" w:lastColumn="0" w:oddVBand="0" w:evenVBand="0" w:oddHBand="0" w:evenHBand="0" w:firstRowFirstColumn="0" w:firstRowLastColumn="0" w:lastRowFirstColumn="0" w:lastRowLastColumn="0"/>
             <w:tcW w:w="1867" w:type="dxa"/>
           </w:tcPr>
-          <w:p/>
+          <w:p>
+            <w:r>
+              <w:t>2</w:t>
+            </w:r>
+            <w:r>
+              <w:t>7</w:t>
+            </w:r>
+            <w:r>
+              <w:t>/06/18</w:t>
+            </w:r>
+          </w:p>
         </w:tc>
         <w:tc>
           <w:tcPr>
@@ -3898,6 +3873,9 @@
             <w:pPr>
               <w:cnfStyle w:val="000000000000" w:firstRow="0" w:lastRow="0" w:firstColumn="0" w:lastColumn="0" w:oddVBand="0" w:evenVBand="0" w:oddHBand="0" w:evenHBand="0" w:firstRowFirstColumn="0" w:firstRowLastColumn="0" w:lastRowFirstColumn="0" w:lastRowLastColumn="0"/>
             </w:pPr>
+            <w:r>
+              <w:t>7 errors</w:t>
+            </w:r>
           </w:p>
         </w:tc>
         <w:tc>
@@ -3908,6 +3886,12 @@
             <w:pPr>
               <w:cnfStyle w:val="000000000000" w:firstRow="0" w:lastRow="0" w:firstColumn="0" w:lastColumn="0" w:oddVBand="0" w:evenVBand="0" w:oddHBand="0" w:evenHBand="0" w:firstRowFirstColumn="0" w:firstRowLastColumn="0" w:lastRowFirstColumn="0" w:lastRowLastColumn="0"/>
             </w:pPr>
+            <w:r>
+              <w:t>3</w:t>
+            </w:r>
+            <w:r>
+              <w:t>31</w:t>
+            </w:r>
           </w:p>
         </w:tc>
         <w:tc>
@@ -3918,6 +3902,9 @@
             <w:pPr>
               <w:cnfStyle w:val="000000000000" w:firstRow="0" w:lastRow="0" w:firstColumn="0" w:lastColumn="0" w:oddVBand="0" w:evenVBand="0" w:oddHBand="0" w:evenHBand="0" w:firstRowFirstColumn="0" w:firstRowLastColumn="0" w:lastRowFirstColumn="0" w:lastRowLastColumn="0"/>
             </w:pPr>
+            <w:r>
+              <w:t>17</w:t>
+            </w:r>
           </w:p>
         </w:tc>
         <w:tc>
@@ -3928,6 +3915,77 @@
             <w:pPr>
               <w:cnfStyle w:val="000000000000" w:firstRow="0" w:lastRow="0" w:firstColumn="0" w:lastColumn="0" w:oddVBand="0" w:evenVBand="0" w:oddHBand="0" w:evenHBand="0" w:firstRowFirstColumn="0" w:firstRowLastColumn="0" w:lastRowFirstColumn="0" w:lastRowLastColumn="0"/>
             </w:pPr>
+            <w:r>
+              <w:t>338</w:t>
+            </w:r>
+          </w:p>
+        </w:tc>
+      </w:tr>
+      <w:tr>
+        <w:trPr>
+          <w:cnfStyle w:val="000000100000" w:firstRow="0" w:lastRow="0" w:firstColumn="0" w:lastColumn="0" w:oddVBand="0" w:evenVBand="0" w:oddHBand="1" w:evenHBand="0" w:firstRowFirstColumn="0" w:firstRowLastColumn="0" w:lastRowFirstColumn="0" w:lastRowLastColumn="0"/>
+        </w:trPr>
+        <w:tc>
+          <w:tcPr>
+            <w:cnfStyle w:val="001000000000" w:firstRow="0" w:lastRow="0" w:firstColumn="1" w:lastColumn="0" w:oddVBand="0" w:evenVBand="0" w:oddHBand="0" w:evenHBand="0" w:firstRowFirstColumn="0" w:firstRowLastColumn="0" w:lastRowFirstColumn="0" w:lastRowLastColumn="0"/>
+            <w:tcW w:w="1867" w:type="dxa"/>
+          </w:tcPr>
+          <w:p>
+            <w:r>
+              <w:t>27/06/18</w:t>
+            </w:r>
+          </w:p>
+        </w:tc>
+        <w:tc>
+          <w:tcPr>
+            <w:tcW w:w="2381" w:type="dxa"/>
+          </w:tcPr>
+          <w:p>
+            <w:pPr>
+              <w:cnfStyle w:val="000000100000" w:firstRow="0" w:lastRow="0" w:firstColumn="0" w:lastColumn="0" w:oddVBand="0" w:evenVBand="0" w:oddHBand="1" w:evenHBand="0" w:firstRowFirstColumn="0" w:firstRowLastColumn="0" w:lastRowFirstColumn="0" w:lastRowLastColumn="0"/>
+            </w:pPr>
+            <w:r>
+              <w:t>18 errors</w:t>
+            </w:r>
+          </w:p>
+        </w:tc>
+        <w:tc>
+          <w:tcPr>
+            <w:tcW w:w="1260" w:type="dxa"/>
+          </w:tcPr>
+          <w:p>
+            <w:pPr>
+              <w:cnfStyle w:val="000000100000" w:firstRow="0" w:lastRow="0" w:firstColumn="0" w:lastColumn="0" w:oddVBand="0" w:evenVBand="0" w:oddHBand="1" w:evenHBand="0" w:firstRowFirstColumn="0" w:firstRowLastColumn="0" w:lastRowFirstColumn="0" w:lastRowLastColumn="0"/>
+            </w:pPr>
+            <w:r>
+              <w:t>320</w:t>
+            </w:r>
+          </w:p>
+        </w:tc>
+        <w:tc>
+          <w:tcPr>
+            <w:tcW w:w="1862" w:type="dxa"/>
+          </w:tcPr>
+          <w:p>
+            <w:pPr>
+              <w:cnfStyle w:val="000000100000" w:firstRow="0" w:lastRow="0" w:firstColumn="0" w:lastColumn="0" w:oddVBand="0" w:evenVBand="0" w:oddHBand="1" w:evenHBand="0" w:firstRowFirstColumn="0" w:firstRowLastColumn="0" w:lastRowFirstColumn="0" w:lastRowLastColumn="0"/>
+            </w:pPr>
+            <w:r>
+              <w:t>17</w:t>
+            </w:r>
+          </w:p>
+        </w:tc>
+        <w:tc>
+          <w:tcPr>
+            <w:tcW w:w="1646" w:type="dxa"/>
+          </w:tcPr>
+          <w:p>
+            <w:pPr>
+              <w:cnfStyle w:val="000000100000" w:firstRow="0" w:lastRow="0" w:firstColumn="0" w:lastColumn="0" w:oddVBand="0" w:evenVBand="0" w:oddHBand="1" w:evenHBand="0" w:firstRowFirstColumn="0" w:firstRowLastColumn="0" w:lastRowFirstColumn="0" w:lastRowLastColumn="0"/>
+            </w:pPr>
+            <w:r>
+              <w:t>338</w:t>
+            </w:r>
           </w:p>
         </w:tc>
       </w:tr>
@@ -3977,12 +4035,10 @@
     </w:p>
     <w:p>
       <w:r>
-        <w:t>Some tests could be passing due to the loop limits used.</w:t>
+        <w:t>Some tests could be passing due to the loop limits used</w:t>
       </w:r>
-    </w:p>
-    <w:p>
       <w:r>
-        <w:t>Problem with DoWhile_Invalid_4 stuck in infinite loop</w:t>
+        <w:t>.</w:t>
       </w:r>
     </w:p>
     <w:tbl>
@@ -4050,8 +4106,27 @@
             <w:pPr>
               <w:spacing w:line="240" w:lineRule="auto"/>
             </w:pPr>
-            <w:r>
-              <w:t>Export method only (6 tests)</w:t>
+            <w:proofErr w:type="spellStart"/>
+            <w:r>
+              <w:t>ArrayIndexOutOfBounds</w:t>
+            </w:r>
+            <w:proofErr w:type="spellEnd"/>
+            <w:r>
+              <w:t xml:space="preserve"> is good? (</w:t>
+            </w:r>
+            <w:r>
+              <w:t>3</w:t>
+            </w:r>
+            <w:r>
+              <w:t xml:space="preserve"> tests</w:t>
+            </w:r>
+            <w:r>
+              <w:t xml:space="preserve">, 2 optimisation, </w:t>
+            </w:r>
+            <w:bookmarkStart w:id="0" w:name="_GoBack"/>
+            <w:bookmarkEnd w:id="0"/>
+            <w:r>
+              <w:t>)</w:t>
             </w:r>
           </w:p>
         </w:tc>
@@ -4071,18 +4146,13 @@
               <w:pStyle w:val="ListParagraph"/>
               <w:numPr>
                 <w:ilvl w:val="0"/>
-                <w:numId w:val="10"/>
+                <w:numId w:val="12"/>
               </w:numPr>
               <w:spacing w:line="240" w:lineRule="auto"/>
               <w:cnfStyle w:val="000000100000" w:firstRow="0" w:lastRow="0" w:firstColumn="0" w:lastColumn="0" w:oddVBand="0" w:evenVBand="0" w:oddHBand="1" w:evenHBand="0" w:firstRowFirstColumn="0" w:firstRowLastColumn="0" w:lastRowFirstColumn="0" w:lastRowLastColumn="0"/>
             </w:pPr>
-            <w:proofErr w:type="spellStart"/>
-            <w:r>
-              <w:t>ArrayAssign_Invalid</w:t>
-            </w:r>
-            <w:proofErr w:type="spellEnd"/>
-            <w:r>
-              <w:t xml:space="preserve"> 2, 3,  </w:t>
+            <w:r>
+              <w:t>ArrayUpdate_Invalid_1</w:t>
             </w:r>
           </w:p>
           <w:p>
@@ -4090,13 +4160,16 @@
               <w:pStyle w:val="ListParagraph"/>
               <w:numPr>
                 <w:ilvl w:val="0"/>
-                <w:numId w:val="10"/>
+                <w:numId w:val="12"/>
               </w:numPr>
               <w:spacing w:line="240" w:lineRule="auto"/>
               <w:cnfStyle w:val="000000100000" w:firstRow="0" w:lastRow="0" w:firstColumn="0" w:lastColumn="0" w:oddVBand="0" w:evenVBand="0" w:oddHBand="1" w:evenHBand="0" w:firstRowFirstColumn="0" w:firstRowLastColumn="0" w:lastRowFirstColumn="0" w:lastRowLastColumn="0"/>
             </w:pPr>
             <w:r>
-              <w:t>ArrayLength_Invalid_1</w:t>
+              <w:t>Array_Invalid_10</w:t>
+            </w:r>
+            <w:r>
+              <w:t xml:space="preserve"> (no optimisation)</w:t>
             </w:r>
           </w:p>
           <w:p>
@@ -4104,13 +4177,22 @@
               <w:pStyle w:val="ListParagraph"/>
               <w:numPr>
                 <w:ilvl w:val="0"/>
-                <w:numId w:val="10"/>
+                <w:numId w:val="12"/>
               </w:numPr>
               <w:spacing w:line="240" w:lineRule="auto"/>
               <w:cnfStyle w:val="000000100000" w:firstRow="0" w:lastRow="0" w:firstColumn="0" w:lastColumn="0" w:oddVBand="0" w:evenVBand="0" w:oddHBand="1" w:evenHBand="0" w:firstRowFirstColumn="0" w:firstRowLastColumn="0" w:lastRowFirstColumn="0" w:lastRowLastColumn="0"/>
             </w:pPr>
             <w:r>
-              <w:t>Subtype_Invalid_4 (technically is ok as it removes the invalid input during test gen)</w:t>
+              <w:t>ConstrainedInt_Invalid_7,</w:t>
+            </w:r>
+            <w:r>
+              <w:t>8</w:t>
+            </w:r>
+            <w:r>
+              <w:t xml:space="preserve"> (optimisation</w:t>
+            </w:r>
+            <w:r>
+              <w:t>)</w:t>
             </w:r>
           </w:p>
           <w:p>
@@ -4118,13 +4200,16 @@
               <w:pStyle w:val="ListParagraph"/>
               <w:numPr>
                 <w:ilvl w:val="0"/>
-                <w:numId w:val="10"/>
+                <w:numId w:val="12"/>
               </w:numPr>
               <w:spacing w:line="240" w:lineRule="auto"/>
               <w:cnfStyle w:val="000000100000" w:firstRow="0" w:lastRow="0" w:firstColumn="0" w:lastColumn="0" w:oddVBand="0" w:evenVBand="0" w:oddHBand="1" w:evenHBand="0" w:firstRowFirstColumn="0" w:firstRowLastColumn="0" w:lastRowFirstColumn="0" w:lastRowLastColumn="0"/>
             </w:pPr>
             <w:r>
-              <w:t>TupleAssign_Invalid_1, 3</w:t>
+              <w:t>While_Invalid_10</w:t>
+            </w:r>
+            <w:r>
+              <w:t xml:space="preserve"> </w:t>
             </w:r>
           </w:p>
         </w:tc>
@@ -4140,14 +4225,69 @@
               <w:bottom w:val="single" w:sz="4" w:space="0" w:color="8EAADB" w:themeColor="accent1" w:themeTint="99"/>
               <w:right w:val="single" w:sz="4" w:space="0" w:color="8EAADB" w:themeColor="accent1" w:themeTint="99"/>
             </w:tcBorders>
-            <w:hideMark/>
-          </w:tcPr>
-          <w:p>
-            <w:pPr>
-              <w:spacing w:line="240" w:lineRule="auto"/>
-            </w:pPr>
-            <w:r>
-              <w:t>Loop invariant/error ignored when running (4 tests)</w:t>
+          </w:tcPr>
+          <w:p>
+            <w:pPr>
+              <w:spacing w:line="240" w:lineRule="auto"/>
+              <w:rPr>
+                <w:bCs w:val="0"/>
+                <w:highlight w:val="yellow"/>
+              </w:rPr>
+            </w:pPr>
+            <w:r>
+              <w:rPr>
+                <w:bCs w:val="0"/>
+                <w:highlight w:val="yellow"/>
+              </w:rPr>
+              <w:t xml:space="preserve">Class Cast exception – trying to cast </w:t>
+            </w:r>
+            <w:proofErr w:type="spellStart"/>
+            <w:r>
+              <w:rPr>
+                <w:bCs w:val="0"/>
+                <w:highlight w:val="yellow"/>
+              </w:rPr>
+              <w:t>Decl.Property</w:t>
+            </w:r>
+            <w:proofErr w:type="spellEnd"/>
+            <w:r>
+              <w:rPr>
+                <w:bCs w:val="0"/>
+                <w:highlight w:val="yellow"/>
+              </w:rPr>
+              <w:t xml:space="preserve"> to </w:t>
+            </w:r>
+            <w:proofErr w:type="spellStart"/>
+            <w:r>
+              <w:rPr>
+                <w:bCs w:val="0"/>
+                <w:highlight w:val="yellow"/>
+              </w:rPr>
+              <w:t>Decl.FunctionOrMethod</w:t>
+            </w:r>
+            <w:proofErr w:type="spellEnd"/>
+          </w:p>
+          <w:p>
+            <w:pPr>
+              <w:spacing w:line="240" w:lineRule="auto"/>
+            </w:pPr>
+            <w:r>
+              <w:rPr>
+                <w:highlight w:val="yellow"/>
+              </w:rPr>
+              <w:t xml:space="preserve">(Optimisation only, </w:t>
+            </w:r>
+            <w:r>
+              <w:rPr>
+                <w:highlight w:val="yellow"/>
+              </w:rPr>
+              <w:t>12</w:t>
+            </w:r>
+            <w:r>
+              <w:rPr>
+                <w:highlight w:val="yellow"/>
+              </w:rPr>
+              <w:t xml:space="preserve"> tests)</w:t>
             </w:r>
           </w:p>
         </w:tc>
@@ -4160,20 +4300,19 @@
               <w:bottom w:val="single" w:sz="4" w:space="0" w:color="8EAADB" w:themeColor="accent1" w:themeTint="99"/>
               <w:right w:val="single" w:sz="4" w:space="0" w:color="8EAADB" w:themeColor="accent1" w:themeTint="99"/>
             </w:tcBorders>
-            <w:hideMark/>
           </w:tcPr>
           <w:p>
             <w:pPr>
               <w:pStyle w:val="ListParagraph"/>
               <w:numPr>
                 <w:ilvl w:val="0"/>
-                <w:numId w:val="11"/>
+                <w:numId w:val="12"/>
               </w:numPr>
               <w:spacing w:line="240" w:lineRule="auto"/>
               <w:cnfStyle w:val="000000000000" w:firstRow="0" w:lastRow="0" w:firstColumn="0" w:lastColumn="0" w:oddVBand="0" w:evenVBand="0" w:oddHBand="0" w:evenHBand="0" w:firstRowFirstColumn="0" w:firstRowLastColumn="0" w:lastRowFirstColumn="0" w:lastRowLastColumn="0"/>
             </w:pPr>
             <w:r>
-              <w:t>DoWhile_Invalid_6, 8</w:t>
+              <w:t>Do_While_Invalid_6, 7, 8</w:t>
             </w:r>
           </w:p>
           <w:p>
@@ -4181,13 +4320,13 @@
               <w:pStyle w:val="ListParagraph"/>
               <w:numPr>
                 <w:ilvl w:val="0"/>
-                <w:numId w:val="11"/>
+                <w:numId w:val="12"/>
               </w:numPr>
               <w:spacing w:line="240" w:lineRule="auto"/>
               <w:cnfStyle w:val="000000000000" w:firstRow="0" w:lastRow="0" w:firstColumn="0" w:lastColumn="0" w:oddVBand="0" w:evenVBand="0" w:oddHBand="0" w:evenHBand="0" w:firstRowFirstColumn="0" w:firstRowLastColumn="0" w:lastRowFirstColumn="0" w:lastRowLastColumn="0"/>
             </w:pPr>
             <w:r>
-              <w:t>While_Invalid_11</w:t>
+              <w:t>Property_Invalid_2, 3, 4, 8</w:t>
             </w:r>
           </w:p>
           <w:p>
@@ -4195,13 +4334,13 @@
               <w:pStyle w:val="ListParagraph"/>
               <w:numPr>
                 <w:ilvl w:val="0"/>
-                <w:numId w:val="11"/>
+                <w:numId w:val="12"/>
               </w:numPr>
               <w:spacing w:line="240" w:lineRule="auto"/>
               <w:cnfStyle w:val="000000000000" w:firstRow="0" w:lastRow="0" w:firstColumn="0" w:lastColumn="0" w:oddVBand="0" w:evenVBand="0" w:oddHBand="0" w:evenHBand="0" w:firstRowFirstColumn="0" w:firstRowLastColumn="0" w:lastRowFirstColumn="0" w:lastRowLastColumn="0"/>
             </w:pPr>
             <w:r>
-              <w:t>While_Invalid_7 (technically correct as it still works correctly)</w:t>
+              <w:t>While_Invalid_19, 20, 21, 22, 23</w:t>
             </w:r>
           </w:p>
         </w:tc>
@@ -4226,8 +4365,19 @@
             <w:pPr>
               <w:spacing w:line="240" w:lineRule="auto"/>
             </w:pPr>
-            <w:r>
-              <w:t>Assert/Assume ignored when running (1 test)</w:t>
+            <w:proofErr w:type="spellStart"/>
+            <w:r>
+              <w:t>DivisionByZero</w:t>
+            </w:r>
+            <w:proofErr w:type="spellEnd"/>
+            <w:r>
+              <w:t xml:space="preserve"> is good? (</w:t>
+            </w:r>
+            <w:r>
+              <w:t>3</w:t>
+            </w:r>
+            <w:r>
+              <w:t xml:space="preserve"> test)</w:t>
             </w:r>
           </w:p>
         </w:tc>
@@ -4253,49 +4403,12 @@
               <w:cnfStyle w:val="000000100000" w:firstRow="0" w:lastRow="0" w:firstColumn="0" w:lastColumn="0" w:oddVBand="0" w:evenVBand="0" w:oddHBand="1" w:evenHBand="0" w:firstRowFirstColumn="0" w:firstRowLastColumn="0" w:lastRowFirstColumn="0" w:lastRowLastColumn="0"/>
             </w:pPr>
             <w:r>
-              <w:t>ArrayLength_Invalid_2</w:t>
-            </w:r>
-          </w:p>
-        </w:tc>
-      </w:tr>
-      <w:tr>
-        <w:tc>
-          <w:tcPr>
-            <w:cnfStyle w:val="001000000000" w:firstRow="0" w:lastRow="0" w:firstColumn="1" w:lastColumn="0" w:oddVBand="0" w:evenVBand="0" w:oddHBand="0" w:evenHBand="0" w:firstRowFirstColumn="0" w:firstRowLastColumn="0" w:lastRowFirstColumn="0" w:lastRowLastColumn="0"/>
-            <w:tcW w:w="3256" w:type="dxa"/>
-            <w:tcBorders>
-              <w:top w:val="single" w:sz="4" w:space="0" w:color="8EAADB" w:themeColor="accent1" w:themeTint="99"/>
-              <w:left w:val="single" w:sz="4" w:space="0" w:color="8EAADB" w:themeColor="accent1" w:themeTint="99"/>
-              <w:bottom w:val="single" w:sz="4" w:space="0" w:color="8EAADB" w:themeColor="accent1" w:themeTint="99"/>
-              <w:right w:val="single" w:sz="4" w:space="0" w:color="8EAADB" w:themeColor="accent1" w:themeTint="99"/>
-            </w:tcBorders>
-            <w:hideMark/>
-          </w:tcPr>
-          <w:p>
-            <w:pPr>
-              <w:spacing w:line="240" w:lineRule="auto"/>
-            </w:pPr>
-            <w:proofErr w:type="spellStart"/>
-            <w:r>
-              <w:t>ArrayIndexOutOfBounds</w:t>
-            </w:r>
-            <w:proofErr w:type="spellEnd"/>
-            <w:r>
-              <w:t xml:space="preserve"> is good? (2 tests)</w:t>
-            </w:r>
-          </w:p>
-        </w:tc>
-        <w:tc>
-          <w:tcPr>
-            <w:tcW w:w="5760" w:type="dxa"/>
-            <w:tcBorders>
-              <w:top w:val="single" w:sz="4" w:space="0" w:color="8EAADB" w:themeColor="accent1" w:themeTint="99"/>
-              <w:left w:val="single" w:sz="4" w:space="0" w:color="8EAADB" w:themeColor="accent1" w:themeTint="99"/>
-              <w:bottom w:val="single" w:sz="4" w:space="0" w:color="8EAADB" w:themeColor="accent1" w:themeTint="99"/>
-              <w:right w:val="single" w:sz="4" w:space="0" w:color="8EAADB" w:themeColor="accent1" w:themeTint="99"/>
-            </w:tcBorders>
-            <w:hideMark/>
-          </w:tcPr>
+              <w:t>IntDiv_Invalid_1</w:t>
+            </w:r>
+            <w:r>
+              <w:t xml:space="preserve"> (no optimisation)</w:t>
+            </w:r>
+          </w:p>
           <w:p>
             <w:pPr>
               <w:pStyle w:val="ListParagraph"/>
@@ -4304,10 +4417,10 @@
                 <w:numId w:val="12"/>
               </w:numPr>
               <w:spacing w:line="240" w:lineRule="auto"/>
-              <w:cnfStyle w:val="000000000000" w:firstRow="0" w:lastRow="0" w:firstColumn="0" w:lastColumn="0" w:oddVBand="0" w:evenVBand="0" w:oddHBand="0" w:evenHBand="0" w:firstRowFirstColumn="0" w:firstRowLastColumn="0" w:lastRowFirstColumn="0" w:lastRowLastColumn="0"/>
-            </w:pPr>
-            <w:r>
-              <w:t>ArrayUpdate_Invalid_1</w:t>
+              <w:cnfStyle w:val="000000100000" w:firstRow="0" w:lastRow="0" w:firstColumn="0" w:lastColumn="0" w:oddVBand="0" w:evenVBand="0" w:oddHBand="1" w:evenHBand="0" w:firstRowFirstColumn="0" w:firstRowLastColumn="0" w:lastRowFirstColumn="0" w:lastRowLastColumn="0"/>
+            </w:pPr>
+            <w:r>
+              <w:t>Remainder_Invalid_1</w:t>
             </w:r>
           </w:p>
           <w:p>
@@ -4318,18 +4431,18 @@
                 <w:numId w:val="12"/>
               </w:numPr>
               <w:spacing w:line="240" w:lineRule="auto"/>
-              <w:cnfStyle w:val="000000000000" w:firstRow="0" w:lastRow="0" w:firstColumn="0" w:lastColumn="0" w:oddVBand="0" w:evenVBand="0" w:oddHBand="0" w:evenHBand="0" w:firstRowFirstColumn="0" w:firstRowLastColumn="0" w:lastRowFirstColumn="0" w:lastRowLastColumn="0"/>
-            </w:pPr>
-            <w:r>
-              <w:t>While_Invalid_10</w:t>
+              <w:cnfStyle w:val="000000100000" w:firstRow="0" w:lastRow="0" w:firstColumn="0" w:lastColumn="0" w:oddVBand="0" w:evenVBand="0" w:oddHBand="1" w:evenHBand="0" w:firstRowFirstColumn="0" w:firstRowLastColumn="0" w:lastRowFirstColumn="0" w:lastRowLastColumn="0"/>
+            </w:pPr>
+            <w:r>
+              <w:t>VarDecl_Invalid_2</w:t>
+            </w:r>
+            <w:r>
+              <w:t xml:space="preserve"> (no optimisation)</w:t>
             </w:r>
           </w:p>
         </w:tc>
       </w:tr>
       <w:tr>
-        <w:trPr>
-          <w:cnfStyle w:val="000000100000" w:firstRow="0" w:lastRow="0" w:firstColumn="0" w:lastColumn="0" w:oddVBand="0" w:evenVBand="0" w:oddHBand="1" w:evenHBand="0" w:firstRowFirstColumn="0" w:firstRowLastColumn="0" w:lastRowFirstColumn="0" w:lastRowLastColumn="0"/>
-        </w:trPr>
         <w:tc>
           <w:tcPr>
             <w:cnfStyle w:val="001000000000" w:firstRow="0" w:lastRow="0" w:firstColumn="1" w:lastColumn="0" w:oddVBand="0" w:evenVBand="0" w:oddHBand="0" w:evenHBand="0" w:firstRowFirstColumn="0" w:firstRowLastColumn="0" w:lastRowFirstColumn="0" w:lastRowLastColumn="0"/>
@@ -4348,11 +4461,11 @@
             </w:pPr>
             <w:proofErr w:type="spellStart"/>
             <w:r>
-              <w:t>DivisionByZero</w:t>
+              <w:t>RuntimeException</w:t>
             </w:r>
             <w:proofErr w:type="spellEnd"/>
             <w:r>
-              <w:t xml:space="preserve"> is good? (1 test)</w:t>
+              <w:t xml:space="preserve"> (1 test)</w:t>
             </w:r>
           </w:p>
         </w:tc>
@@ -4365,7 +4478,6 @@
               <w:bottom w:val="single" w:sz="4" w:space="0" w:color="8EAADB" w:themeColor="accent1" w:themeTint="99"/>
               <w:right w:val="single" w:sz="4" w:space="0" w:color="8EAADB" w:themeColor="accent1" w:themeTint="99"/>
             </w:tcBorders>
-            <w:hideMark/>
           </w:tcPr>
           <w:p>
             <w:pPr>
@@ -4375,269 +4487,17 @@
                 <w:numId w:val="12"/>
               </w:numPr>
               <w:spacing w:line="240" w:lineRule="auto"/>
-              <w:cnfStyle w:val="000000100000" w:firstRow="0" w:lastRow="0" w:firstColumn="0" w:lastColumn="0" w:oddVBand="0" w:evenVBand="0" w:oddHBand="1" w:evenHBand="0" w:firstRowFirstColumn="0" w:firstRowLastColumn="0" w:lastRowFirstColumn="0" w:lastRowLastColumn="0"/>
-            </w:pPr>
-            <w:r>
-              <w:t>Remainder_Invalid_1</w:t>
-            </w:r>
-          </w:p>
-        </w:tc>
-      </w:tr>
-      <w:tr>
-        <w:tc>
-          <w:tcPr>
-            <w:cnfStyle w:val="001000000000" w:firstRow="0" w:lastRow="0" w:firstColumn="1" w:lastColumn="0" w:oddVBand="0" w:evenVBand="0" w:oddHBand="0" w:evenHBand="0" w:firstRowFirstColumn="0" w:firstRowLastColumn="0" w:lastRowFirstColumn="0" w:lastRowLastColumn="0"/>
-            <w:tcW w:w="3256" w:type="dxa"/>
-            <w:tcBorders>
-              <w:top w:val="single" w:sz="4" w:space="0" w:color="8EAADB" w:themeColor="accent1" w:themeTint="99"/>
-              <w:left w:val="single" w:sz="4" w:space="0" w:color="8EAADB" w:themeColor="accent1" w:themeTint="99"/>
-              <w:bottom w:val="single" w:sz="4" w:space="0" w:color="8EAADB" w:themeColor="accent1" w:themeTint="99"/>
-              <w:right w:val="single" w:sz="4" w:space="0" w:color="8EAADB" w:themeColor="accent1" w:themeTint="99"/>
-            </w:tcBorders>
-          </w:tcPr>
-          <w:p>
-            <w:pPr>
-              <w:spacing w:line="240" w:lineRule="auto"/>
-              <w:rPr>
-                <w:b w:val="0"/>
-                <w:bCs w:val="0"/>
-              </w:rPr>
-            </w:pPr>
-            <w:r>
-              <w:t>Invalid test didn’t pass as it was within limit (2 tests)</w:t>
-            </w:r>
-          </w:p>
-          <w:p>
-            <w:pPr>
-              <w:spacing w:line="240" w:lineRule="auto"/>
-              <w:rPr>
-                <w:b w:val="0"/>
-                <w:bCs w:val="0"/>
-              </w:rPr>
-            </w:pPr>
-          </w:p>
-          <w:p>
-            <w:pPr>
-              <w:spacing w:line="240" w:lineRule="auto"/>
-            </w:pPr>
-            <w:r>
-              <w:t>Just need to tweak limits to get these tests to pass</w:t>
-            </w:r>
-          </w:p>
-        </w:tc>
-        <w:tc>
-          <w:tcPr>
-            <w:tcW w:w="5760" w:type="dxa"/>
-            <w:tcBorders>
-              <w:top w:val="single" w:sz="4" w:space="0" w:color="8EAADB" w:themeColor="accent1" w:themeTint="99"/>
-              <w:left w:val="single" w:sz="4" w:space="0" w:color="8EAADB" w:themeColor="accent1" w:themeTint="99"/>
-              <w:bottom w:val="single" w:sz="4" w:space="0" w:color="8EAADB" w:themeColor="accent1" w:themeTint="99"/>
-              <w:right w:val="single" w:sz="4" w:space="0" w:color="8EAADB" w:themeColor="accent1" w:themeTint="99"/>
-            </w:tcBorders>
-            <w:hideMark/>
-          </w:tcPr>
-          <w:p>
-            <w:pPr>
-              <w:pStyle w:val="ListParagraph"/>
-              <w:numPr>
-                <w:ilvl w:val="0"/>
-                <w:numId w:val="12"/>
-              </w:numPr>
-              <w:spacing w:line="240" w:lineRule="auto"/>
               <w:cnfStyle w:val="000000000000" w:firstRow="0" w:lastRow="0" w:firstColumn="0" w:lastColumn="0" w:oddVBand="0" w:evenVBand="0" w:oddHBand="0" w:evenHBand="0" w:firstRowFirstColumn="0" w:firstRowLastColumn="0" w:lastRowFirstColumn="0" w:lastRowLastColumn="0"/>
             </w:pPr>
             <w:r>
-              <w:t>ConstrainedArray_Invalid_2 (Need int &gt; 127)</w:t>
-            </w:r>
-          </w:p>
-          <w:p>
-            <w:pPr>
-              <w:pStyle w:val="ListParagraph"/>
-              <w:numPr>
-                <w:ilvl w:val="0"/>
-                <w:numId w:val="12"/>
-              </w:numPr>
-              <w:spacing w:line="240" w:lineRule="auto"/>
+              <w:t>TupleAssign_Invalid_2 – null operand (technically ok as it removes invalid inputs during test gen)</w:t>
+            </w:r>
+          </w:p>
+          <w:p>
+            <w:pPr>
+              <w:spacing w:line="240" w:lineRule="auto"/>
+              <w:ind w:left="360"/>
               <w:cnfStyle w:val="000000000000" w:firstRow="0" w:lastRow="0" w:firstColumn="0" w:lastColumn="0" w:oddVBand="0" w:evenVBand="0" w:oddHBand="0" w:evenHBand="0" w:firstRowFirstColumn="0" w:firstRowLastColumn="0" w:lastRowFirstColumn="0" w:lastRowLastColumn="0"/>
-            </w:pPr>
-            <w:r>
-              <w:t>ConstrainedInt_Invalid_5 (Need int &gt; 9)</w:t>
-            </w:r>
-          </w:p>
-        </w:tc>
-      </w:tr>
-      <w:tr>
-        <w:trPr>
-          <w:cnfStyle w:val="000000100000" w:firstRow="0" w:lastRow="0" w:firstColumn="0" w:lastColumn="0" w:oddVBand="0" w:evenVBand="0" w:oddHBand="1" w:evenHBand="0" w:firstRowFirstColumn="0" w:firstRowLastColumn="0" w:lastRowFirstColumn="0" w:lastRowLastColumn="0"/>
-        </w:trPr>
-        <w:tc>
-          <w:tcPr>
-            <w:cnfStyle w:val="001000000000" w:firstRow="0" w:lastRow="0" w:firstColumn="1" w:lastColumn="0" w:oddVBand="0" w:evenVBand="0" w:oddHBand="0" w:evenHBand="0" w:firstRowFirstColumn="0" w:firstRowLastColumn="0" w:lastRowFirstColumn="0" w:lastRowLastColumn="0"/>
-            <w:tcW w:w="3256" w:type="dxa"/>
-            <w:tcBorders>
-              <w:top w:val="single" w:sz="4" w:space="0" w:color="8EAADB" w:themeColor="accent1" w:themeTint="99"/>
-              <w:left w:val="single" w:sz="4" w:space="0" w:color="8EAADB" w:themeColor="accent1" w:themeTint="99"/>
-              <w:bottom w:val="single" w:sz="4" w:space="0" w:color="8EAADB" w:themeColor="accent1" w:themeTint="99"/>
-              <w:right w:val="single" w:sz="4" w:space="0" w:color="8EAADB" w:themeColor="accent1" w:themeTint="99"/>
-            </w:tcBorders>
-            <w:hideMark/>
-          </w:tcPr>
-          <w:p>
-            <w:pPr>
-              <w:spacing w:line="240" w:lineRule="auto"/>
-            </w:pPr>
-            <w:r>
-              <w:t xml:space="preserve">Property invariants aren’t checked (4 tests) </w:t>
-            </w:r>
-          </w:p>
-        </w:tc>
-        <w:tc>
-          <w:tcPr>
-            <w:tcW w:w="5760" w:type="dxa"/>
-            <w:tcBorders>
-              <w:top w:val="single" w:sz="4" w:space="0" w:color="8EAADB" w:themeColor="accent1" w:themeTint="99"/>
-              <w:left w:val="single" w:sz="4" w:space="0" w:color="8EAADB" w:themeColor="accent1" w:themeTint="99"/>
-              <w:bottom w:val="single" w:sz="4" w:space="0" w:color="8EAADB" w:themeColor="accent1" w:themeTint="99"/>
-              <w:right w:val="single" w:sz="4" w:space="0" w:color="8EAADB" w:themeColor="accent1" w:themeTint="99"/>
-            </w:tcBorders>
-            <w:hideMark/>
-          </w:tcPr>
-          <w:p>
-            <w:pPr>
-              <w:pStyle w:val="ListParagraph"/>
-              <w:numPr>
-                <w:ilvl w:val="0"/>
-                <w:numId w:val="12"/>
-              </w:numPr>
-              <w:spacing w:line="240" w:lineRule="auto"/>
-              <w:cnfStyle w:val="000000100000" w:firstRow="0" w:lastRow="0" w:firstColumn="0" w:lastColumn="0" w:oddVBand="0" w:evenVBand="0" w:oddHBand="1" w:evenHBand="0" w:firstRowFirstColumn="0" w:firstRowLastColumn="0" w:lastRowFirstColumn="0" w:lastRowLastColumn="0"/>
-            </w:pPr>
-            <w:r>
-              <w:t>Property_Invalid_2, 3, 4, 8</w:t>
-            </w:r>
-          </w:p>
-        </w:tc>
-      </w:tr>
-      <w:tr>
-        <w:tc>
-          <w:tcPr>
-            <w:cnfStyle w:val="001000000000" w:firstRow="0" w:lastRow="0" w:firstColumn="1" w:lastColumn="0" w:oddVBand="0" w:evenVBand="0" w:oddHBand="0" w:evenHBand="0" w:firstRowFirstColumn="0" w:firstRowLastColumn="0" w:lastRowFirstColumn="0" w:lastRowLastColumn="0"/>
-            <w:tcW w:w="3256" w:type="dxa"/>
-            <w:tcBorders>
-              <w:top w:val="single" w:sz="4" w:space="0" w:color="8EAADB" w:themeColor="accent1" w:themeTint="99"/>
-              <w:left w:val="single" w:sz="4" w:space="0" w:color="8EAADB" w:themeColor="accent1" w:themeTint="99"/>
-              <w:bottom w:val="single" w:sz="4" w:space="0" w:color="8EAADB" w:themeColor="accent1" w:themeTint="99"/>
-              <w:right w:val="single" w:sz="4" w:space="0" w:color="8EAADB" w:themeColor="accent1" w:themeTint="99"/>
-            </w:tcBorders>
-            <w:hideMark/>
-          </w:tcPr>
-          <w:p>
-            <w:pPr>
-              <w:spacing w:line="240" w:lineRule="auto"/>
-              <w:rPr>
-                <w:b w:val="0"/>
-                <w:bCs w:val="0"/>
-              </w:rPr>
-            </w:pPr>
-            <w:r>
-              <w:t xml:space="preserve">No function/method to test </w:t>
-            </w:r>
-          </w:p>
-          <w:p>
-            <w:pPr>
-              <w:spacing w:line="240" w:lineRule="auto"/>
-            </w:pPr>
-            <w:r>
-              <w:t>(1 test)</w:t>
-            </w:r>
-          </w:p>
-        </w:tc>
-        <w:tc>
-          <w:tcPr>
-            <w:tcW w:w="5760" w:type="dxa"/>
-            <w:tcBorders>
-              <w:top w:val="single" w:sz="4" w:space="0" w:color="8EAADB" w:themeColor="accent1" w:themeTint="99"/>
-              <w:left w:val="single" w:sz="4" w:space="0" w:color="8EAADB" w:themeColor="accent1" w:themeTint="99"/>
-              <w:bottom w:val="single" w:sz="4" w:space="0" w:color="8EAADB" w:themeColor="accent1" w:themeTint="99"/>
-              <w:right w:val="single" w:sz="4" w:space="0" w:color="8EAADB" w:themeColor="accent1" w:themeTint="99"/>
-            </w:tcBorders>
-            <w:hideMark/>
-          </w:tcPr>
-          <w:p>
-            <w:pPr>
-              <w:pStyle w:val="ListParagraph"/>
-              <w:numPr>
-                <w:ilvl w:val="0"/>
-                <w:numId w:val="12"/>
-              </w:numPr>
-              <w:spacing w:line="240" w:lineRule="auto"/>
-              <w:cnfStyle w:val="000000000000" w:firstRow="0" w:lastRow="0" w:firstColumn="0" w:lastColumn="0" w:oddVBand="0" w:evenVBand="0" w:oddHBand="0" w:evenHBand="0" w:firstRowFirstColumn="0" w:firstRowLastColumn="0" w:lastRowFirstColumn="0" w:lastRowLastColumn="0"/>
-            </w:pPr>
-            <w:r>
-              <w:t>StaticVar_Invalid_5</w:t>
-            </w:r>
-          </w:p>
-        </w:tc>
-      </w:tr>
-      <w:tr>
-        <w:trPr>
-          <w:cnfStyle w:val="000000100000" w:firstRow="0" w:lastRow="0" w:firstColumn="0" w:lastColumn="0" w:oddVBand="0" w:evenVBand="0" w:oddHBand="1" w:evenHBand="0" w:firstRowFirstColumn="0" w:firstRowLastColumn="0" w:lastRowFirstColumn="0" w:lastRowLastColumn="0"/>
-        </w:trPr>
-        <w:tc>
-          <w:tcPr>
-            <w:cnfStyle w:val="001000000000" w:firstRow="0" w:lastRow="0" w:firstColumn="1" w:lastColumn="0" w:oddVBand="0" w:evenVBand="0" w:oddHBand="0" w:evenHBand="0" w:firstRowFirstColumn="0" w:firstRowLastColumn="0" w:lastRowFirstColumn="0" w:lastRowLastColumn="0"/>
-            <w:tcW w:w="3256" w:type="dxa"/>
-            <w:tcBorders>
-              <w:top w:val="single" w:sz="4" w:space="0" w:color="8EAADB" w:themeColor="accent1" w:themeTint="99"/>
-              <w:left w:val="single" w:sz="4" w:space="0" w:color="8EAADB" w:themeColor="accent1" w:themeTint="99"/>
-              <w:bottom w:val="single" w:sz="4" w:space="0" w:color="8EAADB" w:themeColor="accent1" w:themeTint="99"/>
-              <w:right w:val="single" w:sz="4" w:space="0" w:color="8EAADB" w:themeColor="accent1" w:themeTint="99"/>
-            </w:tcBorders>
-            <w:hideMark/>
-          </w:tcPr>
-          <w:p>
-            <w:pPr>
-              <w:spacing w:line="240" w:lineRule="auto"/>
-            </w:pPr>
-            <w:proofErr w:type="spellStart"/>
-            <w:r>
-              <w:t>RuntimeException</w:t>
-            </w:r>
-            <w:proofErr w:type="spellEnd"/>
-            <w:r>
-              <w:t xml:space="preserve"> (1 test)</w:t>
-            </w:r>
-          </w:p>
-        </w:tc>
-        <w:tc>
-          <w:tcPr>
-            <w:tcW w:w="5760" w:type="dxa"/>
-            <w:tcBorders>
-              <w:top w:val="single" w:sz="4" w:space="0" w:color="8EAADB" w:themeColor="accent1" w:themeTint="99"/>
-              <w:left w:val="single" w:sz="4" w:space="0" w:color="8EAADB" w:themeColor="accent1" w:themeTint="99"/>
-              <w:bottom w:val="single" w:sz="4" w:space="0" w:color="8EAADB" w:themeColor="accent1" w:themeTint="99"/>
-              <w:right w:val="single" w:sz="4" w:space="0" w:color="8EAADB" w:themeColor="accent1" w:themeTint="99"/>
-            </w:tcBorders>
-          </w:tcPr>
-          <w:p>
-            <w:pPr>
-              <w:pStyle w:val="ListParagraph"/>
-              <w:numPr>
-                <w:ilvl w:val="0"/>
-                <w:numId w:val="12"/>
-              </w:numPr>
-              <w:spacing w:line="240" w:lineRule="auto"/>
-              <w:cnfStyle w:val="000000100000" w:firstRow="0" w:lastRow="0" w:firstColumn="0" w:lastColumn="0" w:oddVBand="0" w:evenVBand="0" w:oddHBand="1" w:evenHBand="0" w:firstRowFirstColumn="0" w:firstRowLastColumn="0" w:lastRowFirstColumn="0" w:lastRowLastColumn="0"/>
-            </w:pPr>
-            <w:r>
-              <w:t>TupleAssign_Invalid_2 – null operand (technically ok as it removes invalid inputs during test gen)</w:t>
-            </w:r>
-          </w:p>
-          <w:p>
-            <w:pPr>
-              <w:spacing w:line="240" w:lineRule="auto"/>
-              <w:ind w:left="360"/>
-              <w:cnfStyle w:val="000000100000" w:firstRow="0" w:lastRow="0" w:firstColumn="0" w:lastColumn="0" w:oddVBand="0" w:evenVBand="0" w:oddHBand="1" w:evenHBand="0" w:firstRowFirstColumn="0" w:firstRowLastColumn="0" w:lastRowFirstColumn="0" w:lastRowLastColumn="0"/>
             </w:pPr>
           </w:p>
         </w:tc>
@@ -6727,7 +6587,7 @@
 </file>
 
 <file path=customXml/itemProps1.xml><?xml version="1.0" encoding="utf-8"?>
-<ds:datastoreItem xmlns:ds="http://schemas.openxmlformats.org/officeDocument/2006/customXml" ds:itemID="{FB5F95ED-1364-4E8A-8C8C-E05F92A67877}">
+<ds:datastoreItem xmlns:ds="http://schemas.openxmlformats.org/officeDocument/2006/customXml" ds:itemID="{09DAD2C8-AF2D-4AED-92BC-098BD34DEA1C}">
   <ds:schemaRefs>
     <ds:schemaRef ds:uri="http://schemas.openxmlformats.org/officeDocument/2006/bibliography"/>
   </ds:schemaRefs>

</xml_diff>

<commit_message>
Add execution times for Whiley tests
</commit_message>
<xml_diff>
--- a/Documentation/Whiley QC Result Statistics.docx
+++ b/Documentation/Whiley QC Result Statistics.docx
@@ -18,15 +18,16 @@
     <w:tbl>
       <w:tblPr>
         <w:tblStyle w:val="GridTable4-Accent1"/>
-        <w:tblW w:w="9351" w:type="dxa"/>
+        <w:tblW w:w="9209" w:type="dxa"/>
         <w:tblLook w:val="04A0" w:firstRow="1" w:lastRow="0" w:firstColumn="1" w:lastColumn="0" w:noHBand="0" w:noVBand="1"/>
       </w:tblPr>
       <w:tblGrid>
-        <w:gridCol w:w="1980"/>
-        <w:gridCol w:w="3880"/>
-        <w:gridCol w:w="1223"/>
-        <w:gridCol w:w="1134"/>
-        <w:gridCol w:w="1134"/>
+        <w:gridCol w:w="1507"/>
+        <w:gridCol w:w="3047"/>
+        <w:gridCol w:w="923"/>
+        <w:gridCol w:w="945"/>
+        <w:gridCol w:w="1051"/>
+        <w:gridCol w:w="1736"/>
       </w:tblGrid>
       <w:tr>
         <w:trPr>
@@ -35,7 +36,7 @@
         <w:tc>
           <w:tcPr>
             <w:cnfStyle w:val="001000000000" w:firstRow="0" w:lastRow="0" w:firstColumn="1" w:lastColumn="0" w:oddVBand="0" w:evenVBand="0" w:oddHBand="0" w:evenHBand="0" w:firstRowFirstColumn="0" w:firstRowLastColumn="0" w:lastRowFirstColumn="0" w:lastRowLastColumn="0"/>
-            <w:tcW w:w="1980" w:type="dxa"/>
+            <w:tcW w:w="0" w:type="auto"/>
           </w:tcPr>
           <w:p>
             <w:r>
@@ -45,7 +46,7 @@
         </w:tc>
         <w:tc>
           <w:tcPr>
-            <w:tcW w:w="3880" w:type="dxa"/>
+            <w:tcW w:w="0" w:type="auto"/>
           </w:tcPr>
           <w:p>
             <w:pPr>
@@ -58,7 +59,7 @@
         </w:tc>
         <w:tc>
           <w:tcPr>
-            <w:tcW w:w="1223" w:type="dxa"/>
+            <w:tcW w:w="0" w:type="auto"/>
           </w:tcPr>
           <w:p>
             <w:pPr>
@@ -71,7 +72,7 @@
         </w:tc>
         <w:tc>
           <w:tcPr>
-            <w:tcW w:w="1134" w:type="dxa"/>
+            <w:tcW w:w="0" w:type="auto"/>
           </w:tcPr>
           <w:p>
             <w:pPr>
@@ -84,7 +85,7 @@
         </w:tc>
         <w:tc>
           <w:tcPr>
-            <w:tcW w:w="1134" w:type="dxa"/>
+            <w:tcW w:w="0" w:type="auto"/>
           </w:tcPr>
           <w:p>
             <w:pPr>
@@ -92,6 +93,19 @@
             </w:pPr>
             <w:r>
               <w:t>Executed</w:t>
+            </w:r>
+          </w:p>
+        </w:tc>
+        <w:tc>
+          <w:tcPr>
+            <w:tcW w:w="1736" w:type="dxa"/>
+          </w:tcPr>
+          <w:p>
+            <w:pPr>
+              <w:cnfStyle w:val="100000000000" w:firstRow="1" w:lastRow="0" w:firstColumn="0" w:lastColumn="0" w:oddVBand="0" w:evenVBand="0" w:oddHBand="0" w:evenHBand="0" w:firstRowFirstColumn="0" w:firstRowLastColumn="0" w:lastRowFirstColumn="0" w:lastRowLastColumn="0"/>
+            </w:pPr>
+            <w:r>
+              <w:t>Execution Time (5 runs)</w:t>
             </w:r>
           </w:p>
         </w:tc>
@@ -103,7 +117,7 @@
         <w:tc>
           <w:tcPr>
             <w:cnfStyle w:val="001000000000" w:firstRow="0" w:lastRow="0" w:firstColumn="1" w:lastColumn="0" w:oddVBand="0" w:evenVBand="0" w:oddHBand="0" w:evenHBand="0" w:firstRowFirstColumn="0" w:firstRowLastColumn="0" w:lastRowFirstColumn="0" w:lastRowLastColumn="0"/>
-            <w:tcW w:w="1980" w:type="dxa"/>
+            <w:tcW w:w="0" w:type="auto"/>
           </w:tcPr>
           <w:p>
             <w:pPr>
@@ -124,26 +138,20 @@
         </w:tc>
         <w:tc>
           <w:tcPr>
-            <w:tcW w:w="3880" w:type="dxa"/>
+            <w:tcW w:w="0" w:type="auto"/>
           </w:tcPr>
           <w:p>
             <w:pPr>
               <w:cnfStyle w:val="000000100000" w:firstRow="0" w:lastRow="0" w:firstColumn="0" w:lastColumn="0" w:oddVBand="0" w:evenVBand="0" w:oddHBand="1" w:evenHBand="0" w:firstRowFirstColumn="0" w:firstRowLastColumn="0" w:lastRowFirstColumn="0" w:lastRowLastColumn="0"/>
             </w:pPr>
             <w:r>
-              <w:t>76 errors</w:t>
-            </w:r>
-            <w:r>
-              <w:t>,</w:t>
-            </w:r>
-            <w:r>
-              <w:t xml:space="preserve"> 25 failures</w:t>
-            </w:r>
-          </w:p>
-        </w:tc>
-        <w:tc>
-          <w:tcPr>
-            <w:tcW w:w="1223" w:type="dxa"/>
+              <w:t>76 errors, 25 failures</w:t>
+            </w:r>
+          </w:p>
+        </w:tc>
+        <w:tc>
+          <w:tcPr>
+            <w:tcW w:w="0" w:type="auto"/>
           </w:tcPr>
           <w:p>
             <w:pPr>
@@ -156,7 +164,7 @@
         </w:tc>
         <w:tc>
           <w:tcPr>
-            <w:tcW w:w="1134" w:type="dxa"/>
+            <w:tcW w:w="0" w:type="auto"/>
           </w:tcPr>
           <w:p>
             <w:pPr>
@@ -169,7 +177,7 @@
         </w:tc>
         <w:tc>
           <w:tcPr>
-            <w:tcW w:w="1134" w:type="dxa"/>
+            <w:tcW w:w="0" w:type="auto"/>
           </w:tcPr>
           <w:p>
             <w:pPr>
@@ -177,6 +185,19 @@
             </w:pPr>
             <w:r>
               <w:t>523</w:t>
+            </w:r>
+          </w:p>
+        </w:tc>
+        <w:tc>
+          <w:tcPr>
+            <w:tcW w:w="1736" w:type="dxa"/>
+          </w:tcPr>
+          <w:p>
+            <w:pPr>
+              <w:cnfStyle w:val="000000100000" w:firstRow="0" w:lastRow="0" w:firstColumn="0" w:lastColumn="0" w:oddVBand="0" w:evenVBand="0" w:oddHBand="1" w:evenHBand="0" w:firstRowFirstColumn="0" w:firstRowLastColumn="0" w:lastRowFirstColumn="0" w:lastRowLastColumn="0"/>
+            </w:pPr>
+            <w:r>
+              <w:t>None</w:t>
             </w:r>
           </w:p>
         </w:tc>
@@ -185,7 +206,7 @@
         <w:tc>
           <w:tcPr>
             <w:cnfStyle w:val="001000000000" w:firstRow="0" w:lastRow="0" w:firstColumn="1" w:lastColumn="0" w:oddVBand="0" w:evenVBand="0" w:oddHBand="0" w:evenHBand="0" w:firstRowFirstColumn="0" w:firstRowLastColumn="0" w:lastRowFirstColumn="0" w:lastRowLastColumn="0"/>
-            <w:tcW w:w="1980" w:type="dxa"/>
+            <w:tcW w:w="0" w:type="auto"/>
           </w:tcPr>
           <w:p>
             <w:pPr>
@@ -206,69 +227,33 @@
         </w:tc>
         <w:tc>
           <w:tcPr>
-            <w:tcW w:w="3880" w:type="dxa"/>
+            <w:tcW w:w="0" w:type="auto"/>
           </w:tcPr>
           <w:p>
             <w:pPr>
               <w:cnfStyle w:val="000000000000" w:firstRow="0" w:lastRow="0" w:firstColumn="0" w:lastColumn="0" w:oddVBand="0" w:evenVBand="0" w:oddHBand="0" w:evenHBand="0" w:firstRowFirstColumn="0" w:firstRowLastColumn="0" w:lastRowFirstColumn="0" w:lastRowLastColumn="0"/>
             </w:pPr>
             <w:r>
-              <w:t>7</w:t>
-            </w:r>
-            <w:r>
-              <w:t>5</w:t>
-            </w:r>
-            <w:r>
-              <w:t xml:space="preserve"> errors,</w:t>
-            </w:r>
-            <w:r>
-              <w:t xml:space="preserve"> 88 failures</w:t>
-            </w:r>
-            <w:r>
-              <w:t xml:space="preserve"> </w:t>
-            </w:r>
-            <w:r>
-              <w:t>(</w:t>
-            </w:r>
-            <w:r>
-              <w:t>only 1</w:t>
-            </w:r>
-            <w:r>
-              <w:t>6</w:t>
-            </w:r>
-            <w:r>
-              <w:t xml:space="preserve"> failures</w:t>
-            </w:r>
-            <w:r>
-              <w:t>, others due to precondition</w:t>
-            </w:r>
-            <w:r>
-              <w:t>)</w:t>
-            </w:r>
-          </w:p>
-        </w:tc>
-        <w:tc>
-          <w:tcPr>
-            <w:tcW w:w="1223" w:type="dxa"/>
+              <w:t>75 errors, 88 failures (only 16 failures, others due to precondition)</w:t>
+            </w:r>
+          </w:p>
+        </w:tc>
+        <w:tc>
+          <w:tcPr>
+            <w:tcW w:w="0" w:type="auto"/>
           </w:tcPr>
           <w:p>
             <w:pPr>
               <w:cnfStyle w:val="000000000000" w:firstRow="0" w:lastRow="0" w:firstColumn="0" w:lastColumn="0" w:oddVBand="0" w:evenVBand="0" w:oddHBand="0" w:evenHBand="0" w:firstRowFirstColumn="0" w:firstRowLastColumn="0" w:lastRowFirstColumn="0" w:lastRowLastColumn="0"/>
             </w:pPr>
             <w:r>
-              <w:t>3</w:t>
-            </w:r>
-            <w:r>
-              <w:t>60</w:t>
-            </w:r>
-            <w:r>
-              <w:t xml:space="preserve"> (432)</w:t>
-            </w:r>
-          </w:p>
-        </w:tc>
-        <w:tc>
-          <w:tcPr>
-            <w:tcW w:w="1134" w:type="dxa"/>
+              <w:t>360 (432)</w:t>
+            </w:r>
+          </w:p>
+        </w:tc>
+        <w:tc>
+          <w:tcPr>
+            <w:tcW w:w="0" w:type="auto"/>
           </w:tcPr>
           <w:p>
             <w:pPr>
@@ -281,7 +266,7 @@
         </w:tc>
         <w:tc>
           <w:tcPr>
-            <w:tcW w:w="1134" w:type="dxa"/>
+            <w:tcW w:w="0" w:type="auto"/>
           </w:tcPr>
           <w:p>
             <w:pPr>
@@ -289,6 +274,62 @@
             </w:pPr>
             <w:r>
               <w:t>523</w:t>
+            </w:r>
+          </w:p>
+        </w:tc>
+        <w:tc>
+          <w:tcPr>
+            <w:tcW w:w="1736" w:type="dxa"/>
+          </w:tcPr>
+          <w:p>
+            <w:pPr>
+              <w:cnfStyle w:val="000000000000" w:firstRow="0" w:lastRow="0" w:firstColumn="0" w:lastColumn="0" w:oddVBand="0" w:evenVBand="0" w:oddHBand="0" w:evenHBand="0" w:firstRowFirstColumn="0" w:firstRowLastColumn="0" w:lastRowFirstColumn="0" w:lastRowLastColumn="0"/>
+            </w:pPr>
+            <w:r>
+              <w:t>43.404s</w:t>
+            </w:r>
+          </w:p>
+          <w:p>
+            <w:pPr>
+              <w:cnfStyle w:val="000000000000" w:firstRow="0" w:lastRow="0" w:firstColumn="0" w:lastColumn="0" w:oddVBand="0" w:evenVBand="0" w:oddHBand="0" w:evenHBand="0" w:firstRowFirstColumn="0" w:firstRowLastColumn="0" w:lastRowFirstColumn="0" w:lastRowLastColumn="0"/>
+            </w:pPr>
+            <w:r>
+              <w:t>44.723s</w:t>
+            </w:r>
+          </w:p>
+          <w:p>
+            <w:pPr>
+              <w:cnfStyle w:val="000000000000" w:firstRow="0" w:lastRow="0" w:firstColumn="0" w:lastColumn="0" w:oddVBand="0" w:evenVBand="0" w:oddHBand="0" w:evenHBand="0" w:firstRowFirstColumn="0" w:firstRowLastColumn="0" w:lastRowFirstColumn="0" w:lastRowLastColumn="0"/>
+            </w:pPr>
+            <w:r>
+              <w:t>43.662</w:t>
+            </w:r>
+            <w:r>
+              <w:t>s</w:t>
+            </w:r>
+          </w:p>
+          <w:p>
+            <w:pPr>
+              <w:cnfStyle w:val="000000000000" w:firstRow="0" w:lastRow="0" w:firstColumn="0" w:lastColumn="0" w:oddVBand="0" w:evenVBand="0" w:oddHBand="0" w:evenHBand="0" w:firstRowFirstColumn="0" w:firstRowLastColumn="0" w:lastRowFirstColumn="0" w:lastRowLastColumn="0"/>
+            </w:pPr>
+            <w:r>
+              <w:t>44.068s</w:t>
+            </w:r>
+          </w:p>
+          <w:p>
+            <w:pPr>
+              <w:cnfStyle w:val="000000000000" w:firstRow="0" w:lastRow="0" w:firstColumn="0" w:lastColumn="0" w:oddVBand="0" w:evenVBand="0" w:oddHBand="0" w:evenHBand="0" w:firstRowFirstColumn="0" w:firstRowLastColumn="0" w:lastRowFirstColumn="0" w:lastRowLastColumn="0"/>
+            </w:pPr>
+            <w:r>
+              <w:t>43.709s</w:t>
+            </w:r>
+          </w:p>
+          <w:p>
+            <w:pPr>
+              <w:cnfStyle w:val="000000000000" w:firstRow="0" w:lastRow="0" w:firstColumn="0" w:lastColumn="0" w:oddVBand="0" w:evenVBand="0" w:oddHBand="0" w:evenHBand="0" w:firstRowFirstColumn="0" w:firstRowLastColumn="0" w:lastRowFirstColumn="0" w:lastRowLastColumn="0"/>
+            </w:pPr>
+            <w:r>
+              <w:t>= 43.913s</w:t>
             </w:r>
           </w:p>
         </w:tc>
@@ -300,7 +341,7 @@
         <w:tc>
           <w:tcPr>
             <w:cnfStyle w:val="001000000000" w:firstRow="0" w:lastRow="0" w:firstColumn="1" w:lastColumn="0" w:oddVBand="0" w:evenVBand="0" w:oddHBand="0" w:evenHBand="0" w:firstRowFirstColumn="0" w:firstRowLastColumn="0" w:lastRowFirstColumn="0" w:lastRowLastColumn="0"/>
-            <w:tcW w:w="1980" w:type="dxa"/>
+            <w:tcW w:w="0" w:type="auto"/>
           </w:tcPr>
           <w:p>
             <w:pPr>
@@ -315,57 +356,39 @@
           </w:p>
           <w:p>
             <w:r>
-              <w:t>O</w:t>
-            </w:r>
-            <w:r>
-              <w:t>ptimisation</w:t>
-            </w:r>
-          </w:p>
-        </w:tc>
-        <w:tc>
-          <w:tcPr>
-            <w:tcW w:w="3880" w:type="dxa"/>
+              <w:t>Optimisation</w:t>
+            </w:r>
+          </w:p>
+        </w:tc>
+        <w:tc>
+          <w:tcPr>
+            <w:tcW w:w="0" w:type="auto"/>
           </w:tcPr>
           <w:p>
             <w:pPr>
               <w:cnfStyle w:val="000000100000" w:firstRow="0" w:lastRow="0" w:firstColumn="0" w:lastColumn="0" w:oddVBand="0" w:evenVBand="0" w:oddHBand="1" w:evenHBand="0" w:firstRowFirstColumn="0" w:firstRowLastColumn="0" w:lastRowFirstColumn="0" w:lastRowLastColumn="0"/>
             </w:pPr>
             <w:r>
-              <w:t xml:space="preserve">97 errors, 78 failures (only </w:t>
-            </w:r>
-            <w:r>
-              <w:t>1</w:t>
-            </w:r>
-            <w:r>
-              <w:t>7</w:t>
-            </w:r>
-            <w:r>
-              <w:t xml:space="preserve"> </w:t>
-            </w:r>
-            <w:r>
-              <w:t>failures, others due to precondition)</w:t>
-            </w:r>
-          </w:p>
-        </w:tc>
-        <w:tc>
-          <w:tcPr>
-            <w:tcW w:w="1223" w:type="dxa"/>
+              <w:t>97 errors, 78 failures (only 17 failures, others due to precondition)</w:t>
+            </w:r>
+          </w:p>
+        </w:tc>
+        <w:tc>
+          <w:tcPr>
+            <w:tcW w:w="0" w:type="auto"/>
           </w:tcPr>
           <w:p>
             <w:pPr>
               <w:cnfStyle w:val="000000100000" w:firstRow="0" w:lastRow="0" w:firstColumn="0" w:lastColumn="0" w:oddVBand="0" w:evenVBand="0" w:oddHBand="1" w:evenHBand="0" w:firstRowFirstColumn="0" w:firstRowLastColumn="0" w:lastRowFirstColumn="0" w:lastRowLastColumn="0"/>
             </w:pPr>
             <w:r>
-              <w:t>348</w:t>
-            </w:r>
-            <w:r>
-              <w:t xml:space="preserve"> (409)</w:t>
-            </w:r>
-          </w:p>
-        </w:tc>
-        <w:tc>
-          <w:tcPr>
-            <w:tcW w:w="1134" w:type="dxa"/>
+              <w:t>348 (409)</w:t>
+            </w:r>
+          </w:p>
+        </w:tc>
+        <w:tc>
+          <w:tcPr>
+            <w:tcW w:w="0" w:type="auto"/>
           </w:tcPr>
           <w:p>
             <w:pPr>
@@ -378,7 +401,7 @@
         </w:tc>
         <w:tc>
           <w:tcPr>
-            <w:tcW w:w="1134" w:type="dxa"/>
+            <w:tcW w:w="0" w:type="auto"/>
           </w:tcPr>
           <w:p>
             <w:pPr>
@@ -386,6 +409,70 @@
             </w:pPr>
             <w:r>
               <w:t>523</w:t>
+            </w:r>
+          </w:p>
+        </w:tc>
+        <w:tc>
+          <w:tcPr>
+            <w:tcW w:w="1736" w:type="dxa"/>
+          </w:tcPr>
+          <w:p>
+            <w:pPr>
+              <w:cnfStyle w:val="000000100000" w:firstRow="0" w:lastRow="0" w:firstColumn="0" w:lastColumn="0" w:oddVBand="0" w:evenVBand="0" w:oddHBand="1" w:evenHBand="0" w:firstRowFirstColumn="0" w:firstRowLastColumn="0" w:lastRowFirstColumn="0" w:lastRowLastColumn="0"/>
+            </w:pPr>
+            <w:r>
+              <w:t>42.457s</w:t>
+            </w:r>
+          </w:p>
+          <w:p>
+            <w:pPr>
+              <w:cnfStyle w:val="000000100000" w:firstRow="0" w:lastRow="0" w:firstColumn="0" w:lastColumn="0" w:oddVBand="0" w:evenVBand="0" w:oddHBand="1" w:evenHBand="0" w:firstRowFirstColumn="0" w:firstRowLastColumn="0" w:lastRowFirstColumn="0" w:lastRowLastColumn="0"/>
+            </w:pPr>
+            <w:r>
+              <w:t>42.6s</w:t>
+            </w:r>
+          </w:p>
+          <w:p>
+            <w:pPr>
+              <w:cnfStyle w:val="000000100000" w:firstRow="0" w:lastRow="0" w:firstColumn="0" w:lastColumn="0" w:oddVBand="0" w:evenVBand="0" w:oddHBand="1" w:evenHBand="0" w:firstRowFirstColumn="0" w:firstRowLastColumn="0" w:lastRowFirstColumn="0" w:lastRowLastColumn="0"/>
+            </w:pPr>
+            <w:r>
+              <w:t>43.0</w:t>
+            </w:r>
+            <w:r>
+              <w:t>03</w:t>
+            </w:r>
+            <w:r>
+              <w:t>s</w:t>
+            </w:r>
+          </w:p>
+          <w:p>
+            <w:pPr>
+              <w:cnfStyle w:val="000000100000" w:firstRow="0" w:lastRow="0" w:firstColumn="0" w:lastColumn="0" w:oddVBand="0" w:evenVBand="0" w:oddHBand="1" w:evenHBand="0" w:firstRowFirstColumn="0" w:firstRowLastColumn="0" w:lastRowFirstColumn="0" w:lastRowLastColumn="0"/>
+            </w:pPr>
+            <w:r>
+              <w:t>43.092s</w:t>
+            </w:r>
+          </w:p>
+          <w:p>
+            <w:pPr>
+              <w:cnfStyle w:val="000000100000" w:firstRow="0" w:lastRow="0" w:firstColumn="0" w:lastColumn="0" w:oddVBand="0" w:evenVBand="0" w:oddHBand="1" w:evenHBand="0" w:firstRowFirstColumn="0" w:firstRowLastColumn="0" w:lastRowFirstColumn="0" w:lastRowLastColumn="0"/>
+            </w:pPr>
+            <w:r>
+              <w:t>42.911s</w:t>
+            </w:r>
+          </w:p>
+          <w:p>
+            <w:pPr>
+              <w:cnfStyle w:val="000000100000" w:firstRow="0" w:lastRow="0" w:firstColumn="0" w:lastColumn="0" w:oddVBand="0" w:evenVBand="0" w:oddHBand="1" w:evenHBand="0" w:firstRowFirstColumn="0" w:firstRowLastColumn="0" w:lastRowFirstColumn="0" w:lastRowLastColumn="0"/>
+            </w:pPr>
+            <w:r>
+              <w:t xml:space="preserve">= </w:t>
+            </w:r>
+            <w:bookmarkStart w:id="0" w:name="_GoBack"/>
+            <w:bookmarkEnd w:id="0"/>
+            <w:r>
+              <w:t>42.813s</w:t>
             </w:r>
           </w:p>
         </w:tc>
@@ -492,6 +579,7 @@
               <w:ind w:left="360"/>
             </w:pPr>
             <w:r>
+              <w:lastRenderedPageBreak/>
               <w:t>Access_Valid_1</w:t>
             </w:r>
           </w:p>
@@ -1104,7 +1192,6 @@
               <w:ind w:left="360"/>
             </w:pPr>
             <w:r>
-              <w:lastRenderedPageBreak/>
               <w:t>Array_Valid_9</w:t>
             </w:r>
           </w:p>
@@ -2657,6 +2744,7 @@
         <w:pStyle w:val="Heading2"/>
       </w:pPr>
       <w:r>
+        <w:lastRenderedPageBreak/>
         <w:t>Error</w:t>
       </w:r>
     </w:p>
@@ -2850,7 +2938,6 @@
               <w:cnfStyle w:val="000000100000" w:firstRow="0" w:lastRow="0" w:firstColumn="0" w:lastColumn="0" w:oddVBand="0" w:evenVBand="0" w:oddHBand="1" w:evenHBand="0" w:firstRowFirstColumn="0" w:firstRowLastColumn="0" w:lastRowFirstColumn="0" w:lastRowLastColumn="0"/>
             </w:pPr>
             <w:r>
-              <w:lastRenderedPageBreak/>
               <w:t>Contractive_Valid_1, 3 (recursive)</w:t>
             </w:r>
           </w:p>
@@ -2919,7 +3006,6 @@
               </w:rPr>
             </w:pPr>
             <w:r>
-              <w:lastRenderedPageBreak/>
               <w:t>Upper limit &lt;= lower limit</w:t>
             </w:r>
           </w:p>
@@ -3690,6 +3776,7 @@
         <w:pStyle w:val="Heading1"/>
       </w:pPr>
       <w:r>
+        <w:lastRenderedPageBreak/>
         <w:t>Whiley Invalid Test Results</w:t>
       </w:r>
     </w:p>
@@ -3702,14 +3789,16 @@
       <w:tblPr>
         <w:tblStyle w:val="GridTable4-Accent1"/>
         <w:tblW w:w="0" w:type="auto"/>
+        <w:tblLayout w:type="fixed"/>
         <w:tblLook w:val="04A0" w:firstRow="1" w:lastRow="0" w:firstColumn="1" w:lastColumn="0" w:noHBand="0" w:noVBand="1"/>
       </w:tblPr>
       <w:tblGrid>
-        <w:gridCol w:w="1867"/>
-        <w:gridCol w:w="2381"/>
-        <w:gridCol w:w="1260"/>
-        <w:gridCol w:w="1862"/>
-        <w:gridCol w:w="1646"/>
+        <w:gridCol w:w="2304"/>
+        <w:gridCol w:w="1519"/>
+        <w:gridCol w:w="850"/>
+        <w:gridCol w:w="1013"/>
+        <w:gridCol w:w="1391"/>
+        <w:gridCol w:w="1939"/>
       </w:tblGrid>
       <w:tr>
         <w:trPr>
@@ -3718,7 +3807,7 @@
         <w:tc>
           <w:tcPr>
             <w:cnfStyle w:val="001000000000" w:firstRow="0" w:lastRow="0" w:firstColumn="1" w:lastColumn="0" w:oddVBand="0" w:evenVBand="0" w:oddHBand="0" w:evenHBand="0" w:firstRowFirstColumn="0" w:firstRowLastColumn="0" w:lastRowFirstColumn="0" w:lastRowLastColumn="0"/>
-            <w:tcW w:w="1867" w:type="dxa"/>
+            <w:tcW w:w="2304" w:type="dxa"/>
           </w:tcPr>
           <w:p>
             <w:r>
@@ -3728,7 +3817,7 @@
         </w:tc>
         <w:tc>
           <w:tcPr>
-            <w:tcW w:w="2381" w:type="dxa"/>
+            <w:tcW w:w="1519" w:type="dxa"/>
           </w:tcPr>
           <w:p>
             <w:pPr>
@@ -3741,7 +3830,7 @@
         </w:tc>
         <w:tc>
           <w:tcPr>
-            <w:tcW w:w="1260" w:type="dxa"/>
+            <w:tcW w:w="850" w:type="dxa"/>
           </w:tcPr>
           <w:p>
             <w:pPr>
@@ -3754,7 +3843,7 @@
         </w:tc>
         <w:tc>
           <w:tcPr>
-            <w:tcW w:w="1862" w:type="dxa"/>
+            <w:tcW w:w="1013" w:type="dxa"/>
           </w:tcPr>
           <w:p>
             <w:pPr>
@@ -3767,7 +3856,7 @@
         </w:tc>
         <w:tc>
           <w:tcPr>
-            <w:tcW w:w="1646" w:type="dxa"/>
+            <w:tcW w:w="1391" w:type="dxa"/>
           </w:tcPr>
           <w:p>
             <w:pPr>
@@ -3775,6 +3864,19 @@
             </w:pPr>
             <w:r>
               <w:t>Total Executed</w:t>
+            </w:r>
+          </w:p>
+        </w:tc>
+        <w:tc>
+          <w:tcPr>
+            <w:tcW w:w="1939" w:type="dxa"/>
+          </w:tcPr>
+          <w:p>
+            <w:pPr>
+              <w:cnfStyle w:val="100000000000" w:firstRow="1" w:lastRow="0" w:firstColumn="0" w:lastColumn="0" w:oddVBand="0" w:evenVBand="0" w:oddHBand="0" w:evenHBand="0" w:firstRowFirstColumn="0" w:firstRowLastColumn="0" w:lastRowFirstColumn="0" w:lastRowLastColumn="0"/>
+            </w:pPr>
+            <w:r>
+              <w:t>Execution Time (5 runs)</w:t>
             </w:r>
           </w:p>
         </w:tc>
@@ -3786,7 +3888,7 @@
         <w:tc>
           <w:tcPr>
             <w:cnfStyle w:val="001000000000" w:firstRow="0" w:lastRow="0" w:firstColumn="1" w:lastColumn="0" w:oddVBand="0" w:evenVBand="0" w:oddHBand="0" w:evenHBand="0" w:firstRowFirstColumn="0" w:firstRowLastColumn="0" w:lastRowFirstColumn="0" w:lastRowLastColumn="0"/>
-            <w:tcW w:w="1867" w:type="dxa"/>
+            <w:tcW w:w="2304" w:type="dxa"/>
           </w:tcPr>
           <w:p>
             <w:r>
@@ -3796,7 +3898,7 @@
         </w:tc>
         <w:tc>
           <w:tcPr>
-            <w:tcW w:w="2381" w:type="dxa"/>
+            <w:tcW w:w="1519" w:type="dxa"/>
           </w:tcPr>
           <w:p>
             <w:pPr>
@@ -3809,7 +3911,7 @@
         </w:tc>
         <w:tc>
           <w:tcPr>
-            <w:tcW w:w="1260" w:type="dxa"/>
+            <w:tcW w:w="850" w:type="dxa"/>
           </w:tcPr>
           <w:p>
             <w:pPr>
@@ -3822,7 +3924,7 @@
         </w:tc>
         <w:tc>
           <w:tcPr>
-            <w:tcW w:w="1862" w:type="dxa"/>
+            <w:tcW w:w="1013" w:type="dxa"/>
           </w:tcPr>
           <w:p>
             <w:pPr>
@@ -3835,7 +3937,7 @@
         </w:tc>
         <w:tc>
           <w:tcPr>
-            <w:tcW w:w="1646" w:type="dxa"/>
+            <w:tcW w:w="1391" w:type="dxa"/>
           </w:tcPr>
           <w:p>
             <w:pPr>
@@ -3843,6 +3945,19 @@
             </w:pPr>
             <w:r>
               <w:t>338</w:t>
+            </w:r>
+          </w:p>
+        </w:tc>
+        <w:tc>
+          <w:tcPr>
+            <w:tcW w:w="1939" w:type="dxa"/>
+          </w:tcPr>
+          <w:p>
+            <w:pPr>
+              <w:cnfStyle w:val="000000100000" w:firstRow="0" w:lastRow="0" w:firstColumn="0" w:lastColumn="0" w:oddVBand="0" w:evenVBand="0" w:oddHBand="1" w:evenHBand="0" w:firstRowFirstColumn="0" w:firstRowLastColumn="0" w:lastRowFirstColumn="0" w:lastRowLastColumn="0"/>
+            </w:pPr>
+            <w:r>
+              <w:t>None</w:t>
             </w:r>
           </w:p>
         </w:tc>
@@ -3851,52 +3966,46 @@
         <w:tc>
           <w:tcPr>
             <w:cnfStyle w:val="001000000000" w:firstRow="0" w:lastRow="0" w:firstColumn="1" w:lastColumn="0" w:oddVBand="0" w:evenVBand="0" w:oddHBand="0" w:evenHBand="0" w:firstRowFirstColumn="0" w:firstRowLastColumn="0" w:lastRowFirstColumn="0" w:lastRowLastColumn="0"/>
-            <w:tcW w:w="1867" w:type="dxa"/>
-          </w:tcPr>
-          <w:p>
-            <w:r>
-              <w:t>2</w:t>
-            </w:r>
-            <w:r>
-              <w:t>7</w:t>
-            </w:r>
-            <w:r>
-              <w:t>/06/18</w:t>
-            </w:r>
-          </w:p>
-        </w:tc>
-        <w:tc>
-          <w:tcPr>
-            <w:tcW w:w="2381" w:type="dxa"/>
+            <w:tcW w:w="2304" w:type="dxa"/>
+          </w:tcPr>
+          <w:p>
+            <w:r>
+              <w:t>27/06/18 (optimisation)</w:t>
+            </w:r>
+          </w:p>
+        </w:tc>
+        <w:tc>
+          <w:tcPr>
+            <w:tcW w:w="1519" w:type="dxa"/>
           </w:tcPr>
           <w:p>
             <w:pPr>
               <w:cnfStyle w:val="000000000000" w:firstRow="0" w:lastRow="0" w:firstColumn="0" w:lastColumn="0" w:oddVBand="0" w:evenVBand="0" w:oddHBand="0" w:evenHBand="0" w:firstRowFirstColumn="0" w:firstRowLastColumn="0" w:lastRowFirstColumn="0" w:lastRowLastColumn="0"/>
             </w:pPr>
             <w:r>
-              <w:t>7 errors</w:t>
-            </w:r>
-          </w:p>
-        </w:tc>
-        <w:tc>
-          <w:tcPr>
-            <w:tcW w:w="1260" w:type="dxa"/>
+              <w:t>4 errors</w:t>
+            </w:r>
+            <w:r>
+              <w:t xml:space="preserve"> </w:t>
+            </w:r>
+          </w:p>
+        </w:tc>
+        <w:tc>
+          <w:tcPr>
+            <w:tcW w:w="850" w:type="dxa"/>
           </w:tcPr>
           <w:p>
             <w:pPr>
               <w:cnfStyle w:val="000000000000" w:firstRow="0" w:lastRow="0" w:firstColumn="0" w:lastColumn="0" w:oddVBand="0" w:evenVBand="0" w:oddHBand="0" w:evenHBand="0" w:firstRowFirstColumn="0" w:firstRowLastColumn="0" w:lastRowFirstColumn="0" w:lastRowLastColumn="0"/>
             </w:pPr>
             <w:r>
-              <w:t>3</w:t>
-            </w:r>
-            <w:r>
-              <w:t>31</w:t>
-            </w:r>
-          </w:p>
-        </w:tc>
-        <w:tc>
-          <w:tcPr>
-            <w:tcW w:w="1862" w:type="dxa"/>
+              <w:t>331</w:t>
+            </w:r>
+          </w:p>
+        </w:tc>
+        <w:tc>
+          <w:tcPr>
+            <w:tcW w:w="1013" w:type="dxa"/>
           </w:tcPr>
           <w:p>
             <w:pPr>
@@ -3909,7 +4018,7 @@
         </w:tc>
         <w:tc>
           <w:tcPr>
-            <w:tcW w:w="1646" w:type="dxa"/>
+            <w:tcW w:w="1391" w:type="dxa"/>
           </w:tcPr>
           <w:p>
             <w:pPr>
@@ -3917,6 +4026,59 @@
             </w:pPr>
             <w:r>
               <w:t>338</w:t>
+            </w:r>
+          </w:p>
+        </w:tc>
+        <w:tc>
+          <w:tcPr>
+            <w:tcW w:w="1939" w:type="dxa"/>
+          </w:tcPr>
+          <w:p>
+            <w:pPr>
+              <w:cnfStyle w:val="000000000000" w:firstRow="0" w:lastRow="0" w:firstColumn="0" w:lastColumn="0" w:oddVBand="0" w:evenVBand="0" w:oddHBand="0" w:evenHBand="0" w:firstRowFirstColumn="0" w:firstRowLastColumn="0" w:lastRowFirstColumn="0" w:lastRowLastColumn="0"/>
+            </w:pPr>
+            <w:r>
+              <w:t>9.459s</w:t>
+            </w:r>
+          </w:p>
+          <w:p>
+            <w:pPr>
+              <w:cnfStyle w:val="000000000000" w:firstRow="0" w:lastRow="0" w:firstColumn="0" w:lastColumn="0" w:oddVBand="0" w:evenVBand="0" w:oddHBand="0" w:evenHBand="0" w:firstRowFirstColumn="0" w:firstRowLastColumn="0" w:lastRowFirstColumn="0" w:lastRowLastColumn="0"/>
+            </w:pPr>
+            <w:r>
+              <w:t>9.06s</w:t>
+            </w:r>
+          </w:p>
+          <w:p>
+            <w:pPr>
+              <w:cnfStyle w:val="000000000000" w:firstRow="0" w:lastRow="0" w:firstColumn="0" w:lastColumn="0" w:oddVBand="0" w:evenVBand="0" w:oddHBand="0" w:evenHBand="0" w:firstRowFirstColumn="0" w:firstRowLastColumn="0" w:lastRowFirstColumn="0" w:lastRowLastColumn="0"/>
+            </w:pPr>
+            <w:r>
+              <w:t>9.354s</w:t>
+            </w:r>
+          </w:p>
+          <w:p>
+            <w:pPr>
+              <w:cnfStyle w:val="000000000000" w:firstRow="0" w:lastRow="0" w:firstColumn="0" w:lastColumn="0" w:oddVBand="0" w:evenVBand="0" w:oddHBand="0" w:evenHBand="0" w:firstRowFirstColumn="0" w:firstRowLastColumn="0" w:lastRowFirstColumn="0" w:lastRowLastColumn="0"/>
+            </w:pPr>
+            <w:r>
+              <w:t>9.497s</w:t>
+            </w:r>
+          </w:p>
+          <w:p>
+            <w:pPr>
+              <w:cnfStyle w:val="000000000000" w:firstRow="0" w:lastRow="0" w:firstColumn="0" w:lastColumn="0" w:oddVBand="0" w:evenVBand="0" w:oddHBand="0" w:evenHBand="0" w:firstRowFirstColumn="0" w:firstRowLastColumn="0" w:lastRowFirstColumn="0" w:lastRowLastColumn="0"/>
+            </w:pPr>
+            <w:r>
+              <w:t>9.045s</w:t>
+            </w:r>
+          </w:p>
+          <w:p>
+            <w:pPr>
+              <w:cnfStyle w:val="000000000000" w:firstRow="0" w:lastRow="0" w:firstColumn="0" w:lastColumn="0" w:oddVBand="0" w:evenVBand="0" w:oddHBand="0" w:evenHBand="0" w:firstRowFirstColumn="0" w:firstRowLastColumn="0" w:lastRowFirstColumn="0" w:lastRowLastColumn="0"/>
+            </w:pPr>
+            <w:r>
+              <w:t>= 9.283 s</w:t>
             </w:r>
           </w:p>
         </w:tc>
@@ -3928,17 +4090,17 @@
         <w:tc>
           <w:tcPr>
             <w:cnfStyle w:val="001000000000" w:firstRow="0" w:lastRow="0" w:firstColumn="1" w:lastColumn="0" w:oddVBand="0" w:evenVBand="0" w:oddHBand="0" w:evenHBand="0" w:firstRowFirstColumn="0" w:firstRowLastColumn="0" w:lastRowFirstColumn="0" w:lastRowLastColumn="0"/>
-            <w:tcW w:w="1867" w:type="dxa"/>
-          </w:tcPr>
-          <w:p>
-            <w:r>
-              <w:t>27/06/18</w:t>
-            </w:r>
-          </w:p>
-        </w:tc>
-        <w:tc>
-          <w:tcPr>
-            <w:tcW w:w="2381" w:type="dxa"/>
+            <w:tcW w:w="2304" w:type="dxa"/>
+          </w:tcPr>
+          <w:p>
+            <w:r>
+              <w:t>27/06/18 (no optimisation)</w:t>
+            </w:r>
+          </w:p>
+        </w:tc>
+        <w:tc>
+          <w:tcPr>
+            <w:tcW w:w="1519" w:type="dxa"/>
           </w:tcPr>
           <w:p>
             <w:pPr>
@@ -3951,7 +4113,7 @@
         </w:tc>
         <w:tc>
           <w:tcPr>
-            <w:tcW w:w="1260" w:type="dxa"/>
+            <w:tcW w:w="850" w:type="dxa"/>
           </w:tcPr>
           <w:p>
             <w:pPr>
@@ -3964,7 +4126,7 @@
         </w:tc>
         <w:tc>
           <w:tcPr>
-            <w:tcW w:w="1862" w:type="dxa"/>
+            <w:tcW w:w="1013" w:type="dxa"/>
           </w:tcPr>
           <w:p>
             <w:pPr>
@@ -3977,7 +4139,7 @@
         </w:tc>
         <w:tc>
           <w:tcPr>
-            <w:tcW w:w="1646" w:type="dxa"/>
+            <w:tcW w:w="1391" w:type="dxa"/>
           </w:tcPr>
           <w:p>
             <w:pPr>
@@ -3985,6 +4147,65 @@
             </w:pPr>
             <w:r>
               <w:t>338</w:t>
+            </w:r>
+          </w:p>
+        </w:tc>
+        <w:tc>
+          <w:tcPr>
+            <w:tcW w:w="1939" w:type="dxa"/>
+          </w:tcPr>
+          <w:p>
+            <w:pPr>
+              <w:cnfStyle w:val="000000100000" w:firstRow="0" w:lastRow="0" w:firstColumn="0" w:lastColumn="0" w:oddVBand="0" w:evenVBand="0" w:oddHBand="1" w:evenHBand="0" w:firstRowFirstColumn="0" w:firstRowLastColumn="0" w:lastRowFirstColumn="0" w:lastRowLastColumn="0"/>
+            </w:pPr>
+            <w:r>
+              <w:t>8.764s</w:t>
+            </w:r>
+          </w:p>
+          <w:p>
+            <w:pPr>
+              <w:cnfStyle w:val="000000100000" w:firstRow="0" w:lastRow="0" w:firstColumn="0" w:lastColumn="0" w:oddVBand="0" w:evenVBand="0" w:oddHBand="1" w:evenHBand="0" w:firstRowFirstColumn="0" w:firstRowLastColumn="0" w:lastRowFirstColumn="0" w:lastRowLastColumn="0"/>
+            </w:pPr>
+            <w:r>
+              <w:t>8.671s</w:t>
+            </w:r>
+          </w:p>
+          <w:p>
+            <w:pPr>
+              <w:cnfStyle w:val="000000100000" w:firstRow="0" w:lastRow="0" w:firstColumn="0" w:lastColumn="0" w:oddVBand="0" w:evenVBand="0" w:oddHBand="1" w:evenHBand="0" w:firstRowFirstColumn="0" w:firstRowLastColumn="0" w:lastRowFirstColumn="0" w:lastRowLastColumn="0"/>
+            </w:pPr>
+            <w:r>
+              <w:t>8.607s</w:t>
+            </w:r>
+          </w:p>
+          <w:p>
+            <w:pPr>
+              <w:cnfStyle w:val="000000100000" w:firstRow="0" w:lastRow="0" w:firstColumn="0" w:lastColumn="0" w:oddVBand="0" w:evenVBand="0" w:oddHBand="1" w:evenHBand="0" w:firstRowFirstColumn="0" w:firstRowLastColumn="0" w:lastRowFirstColumn="0" w:lastRowLastColumn="0"/>
+            </w:pPr>
+            <w:r>
+              <w:t>8.779s</w:t>
+            </w:r>
+          </w:p>
+          <w:p>
+            <w:pPr>
+              <w:cnfStyle w:val="000000100000" w:firstRow="0" w:lastRow="0" w:firstColumn="0" w:lastColumn="0" w:oddVBand="0" w:evenVBand="0" w:oddHBand="1" w:evenHBand="0" w:firstRowFirstColumn="0" w:firstRowLastColumn="0" w:lastRowFirstColumn="0" w:lastRowLastColumn="0"/>
+            </w:pPr>
+            <w:r>
+              <w:t>8</w:t>
+            </w:r>
+            <w:r>
+              <w:t>.</w:t>
+            </w:r>
+            <w:r>
+              <w:t>623s</w:t>
+            </w:r>
+          </w:p>
+          <w:p>
+            <w:pPr>
+              <w:cnfStyle w:val="000000100000" w:firstRow="0" w:lastRow="0" w:firstColumn="0" w:lastColumn="0" w:oddVBand="0" w:evenVBand="0" w:oddHBand="1" w:evenHBand="0" w:firstRowFirstColumn="0" w:firstRowLastColumn="0" w:lastRowFirstColumn="0" w:lastRowLastColumn="0"/>
+            </w:pPr>
+            <w:r>
+              <w:t>= 8.689s</w:t>
             </w:r>
           </w:p>
         </w:tc>
@@ -3995,7 +4216,6 @@
         <w:rPr>
           <w:noProof/>
         </w:rPr>
-        <w:lastRenderedPageBreak/>
         <w:drawing>
           <wp:inline distT="0" distB="0" distL="0" distR="0" wp14:anchorId="01EEB996" wp14:editId="7A1EF718">
             <wp:extent cx="3276600" cy="3353053"/>
@@ -4115,16 +4335,14 @@
               <w:t xml:space="preserve"> is good? (</w:t>
             </w:r>
             <w:r>
-              <w:t>3</w:t>
+              <w:t>2</w:t>
             </w:r>
             <w:r>
               <w:t xml:space="preserve"> tests</w:t>
             </w:r>
             <w:r>
-              <w:t xml:space="preserve">, 2 optimisation, </w:t>
-            </w:r>
-            <w:bookmarkStart w:id="0" w:name="_GoBack"/>
-            <w:bookmarkEnd w:id="0"/>
+              <w:t>, 2 optimisation,</w:t>
+            </w:r>
             <w:r>
               <w:t>)</w:t>
             </w:r>
@@ -4166,10 +4384,16 @@
               <w:cnfStyle w:val="000000100000" w:firstRow="0" w:lastRow="0" w:firstColumn="0" w:lastColumn="0" w:oddVBand="0" w:evenVBand="0" w:oddHBand="1" w:evenHBand="0" w:firstRowFirstColumn="0" w:firstRowLastColumn="0" w:lastRowFirstColumn="0" w:lastRowLastColumn="0"/>
             </w:pPr>
             <w:r>
-              <w:t>Array_Invalid_10</w:t>
-            </w:r>
-            <w:r>
-              <w:t xml:space="preserve"> (no optimisation)</w:t>
+              <w:t>ConstrainedInt_Invalid_7,</w:t>
+            </w:r>
+            <w:r>
+              <w:t>8</w:t>
+            </w:r>
+            <w:r>
+              <w:t xml:space="preserve"> (optimisation</w:t>
+            </w:r>
+            <w:r>
+              <w:t>)</w:t>
             </w:r>
           </w:p>
           <w:p>
@@ -4183,18 +4407,107 @@
               <w:cnfStyle w:val="000000100000" w:firstRow="0" w:lastRow="0" w:firstColumn="0" w:lastColumn="0" w:oddVBand="0" w:evenVBand="0" w:oddHBand="1" w:evenHBand="0" w:firstRowFirstColumn="0" w:firstRowLastColumn="0" w:lastRowFirstColumn="0" w:lastRowLastColumn="0"/>
             </w:pPr>
             <w:r>
-              <w:t>ConstrainedInt_Invalid_7,</w:t>
-            </w:r>
-            <w:r>
-              <w:t>8</w:t>
-            </w:r>
-            <w:r>
-              <w:t xml:space="preserve"> (optimisation</w:t>
-            </w:r>
-            <w:r>
-              <w:t>)</w:t>
-            </w:r>
-          </w:p>
+              <w:t>While_Invalid_10</w:t>
+            </w:r>
+            <w:r>
+              <w:t xml:space="preserve"> </w:t>
+            </w:r>
+          </w:p>
+        </w:tc>
+      </w:tr>
+      <w:tr>
+        <w:tc>
+          <w:tcPr>
+            <w:cnfStyle w:val="001000000000" w:firstRow="0" w:lastRow="0" w:firstColumn="1" w:lastColumn="0" w:oddVBand="0" w:evenVBand="0" w:oddHBand="0" w:evenHBand="0" w:firstRowFirstColumn="0" w:firstRowLastColumn="0" w:lastRowFirstColumn="0" w:lastRowLastColumn="0"/>
+            <w:tcW w:w="3256" w:type="dxa"/>
+            <w:tcBorders>
+              <w:top w:val="single" w:sz="4" w:space="0" w:color="8EAADB" w:themeColor="accent1" w:themeTint="99"/>
+              <w:left w:val="single" w:sz="4" w:space="0" w:color="8EAADB" w:themeColor="accent1" w:themeTint="99"/>
+              <w:bottom w:val="single" w:sz="4" w:space="0" w:color="8EAADB" w:themeColor="accent1" w:themeTint="99"/>
+              <w:right w:val="single" w:sz="4" w:space="0" w:color="8EAADB" w:themeColor="accent1" w:themeTint="99"/>
+            </w:tcBorders>
+          </w:tcPr>
+          <w:p>
+            <w:pPr>
+              <w:spacing w:line="240" w:lineRule="auto"/>
+              <w:rPr>
+                <w:bCs w:val="0"/>
+                <w:highlight w:val="yellow"/>
+              </w:rPr>
+            </w:pPr>
+            <w:r>
+              <w:rPr>
+                <w:bCs w:val="0"/>
+                <w:highlight w:val="yellow"/>
+              </w:rPr>
+              <w:t xml:space="preserve">Class Cast exception – trying to cast </w:t>
+            </w:r>
+            <w:proofErr w:type="spellStart"/>
+            <w:r>
+              <w:rPr>
+                <w:bCs w:val="0"/>
+                <w:highlight w:val="yellow"/>
+              </w:rPr>
+              <w:t>Decl.Property</w:t>
+            </w:r>
+            <w:proofErr w:type="spellEnd"/>
+            <w:r>
+              <w:rPr>
+                <w:bCs w:val="0"/>
+                <w:highlight w:val="yellow"/>
+              </w:rPr>
+              <w:t xml:space="preserve"> to </w:t>
+            </w:r>
+            <w:proofErr w:type="spellStart"/>
+            <w:r>
+              <w:rPr>
+                <w:bCs w:val="0"/>
+                <w:highlight w:val="yellow"/>
+              </w:rPr>
+              <w:t>Decl.FunctionOrMethod</w:t>
+            </w:r>
+            <w:proofErr w:type="spellEnd"/>
+          </w:p>
+          <w:p>
+            <w:pPr>
+              <w:spacing w:line="240" w:lineRule="auto"/>
+            </w:pPr>
+            <w:r>
+              <w:rPr>
+                <w:highlight w:val="yellow"/>
+              </w:rPr>
+              <w:t xml:space="preserve">(Optimisation only, </w:t>
+            </w:r>
+            <w:r>
+              <w:rPr>
+                <w:highlight w:val="yellow"/>
+              </w:rPr>
+              <w:t>1</w:t>
+            </w:r>
+            <w:r>
+              <w:rPr>
+                <w:highlight w:val="yellow"/>
+              </w:rPr>
+              <w:t>3</w:t>
+            </w:r>
+            <w:r>
+              <w:rPr>
+                <w:highlight w:val="yellow"/>
+              </w:rPr>
+              <w:t xml:space="preserve"> tests)</w:t>
+            </w:r>
+          </w:p>
+        </w:tc>
+        <w:tc>
+          <w:tcPr>
+            <w:tcW w:w="5760" w:type="dxa"/>
+            <w:tcBorders>
+              <w:top w:val="single" w:sz="4" w:space="0" w:color="8EAADB" w:themeColor="accent1" w:themeTint="99"/>
+              <w:left w:val="single" w:sz="4" w:space="0" w:color="8EAADB" w:themeColor="accent1" w:themeTint="99"/>
+              <w:bottom w:val="single" w:sz="4" w:space="0" w:color="8EAADB" w:themeColor="accent1" w:themeTint="99"/>
+              <w:right w:val="single" w:sz="4" w:space="0" w:color="8EAADB" w:themeColor="accent1" w:themeTint="99"/>
+            </w:tcBorders>
+          </w:tcPr>
           <w:p>
             <w:pPr>
               <w:pStyle w:val="ListParagraph"/>
@@ -4203,104 +4516,12 @@
                 <w:numId w:val="12"/>
               </w:numPr>
               <w:spacing w:line="240" w:lineRule="auto"/>
-              <w:cnfStyle w:val="000000100000" w:firstRow="0" w:lastRow="0" w:firstColumn="0" w:lastColumn="0" w:oddVBand="0" w:evenVBand="0" w:oddHBand="1" w:evenHBand="0" w:firstRowFirstColumn="0" w:firstRowLastColumn="0" w:lastRowFirstColumn="0" w:lastRowLastColumn="0"/>
-            </w:pPr>
-            <w:r>
-              <w:t>While_Invalid_10</w:t>
-            </w:r>
-            <w:r>
-              <w:t xml:space="preserve"> </w:t>
-            </w:r>
-          </w:p>
-        </w:tc>
-      </w:tr>
-      <w:tr>
-        <w:tc>
-          <w:tcPr>
-            <w:cnfStyle w:val="001000000000" w:firstRow="0" w:lastRow="0" w:firstColumn="1" w:lastColumn="0" w:oddVBand="0" w:evenVBand="0" w:oddHBand="0" w:evenHBand="0" w:firstRowFirstColumn="0" w:firstRowLastColumn="0" w:lastRowFirstColumn="0" w:lastRowLastColumn="0"/>
-            <w:tcW w:w="3256" w:type="dxa"/>
-            <w:tcBorders>
-              <w:top w:val="single" w:sz="4" w:space="0" w:color="8EAADB" w:themeColor="accent1" w:themeTint="99"/>
-              <w:left w:val="single" w:sz="4" w:space="0" w:color="8EAADB" w:themeColor="accent1" w:themeTint="99"/>
-              <w:bottom w:val="single" w:sz="4" w:space="0" w:color="8EAADB" w:themeColor="accent1" w:themeTint="99"/>
-              <w:right w:val="single" w:sz="4" w:space="0" w:color="8EAADB" w:themeColor="accent1" w:themeTint="99"/>
-            </w:tcBorders>
-          </w:tcPr>
-          <w:p>
-            <w:pPr>
-              <w:spacing w:line="240" w:lineRule="auto"/>
-              <w:rPr>
-                <w:bCs w:val="0"/>
-                <w:highlight w:val="yellow"/>
-              </w:rPr>
-            </w:pPr>
-            <w:r>
-              <w:rPr>
-                <w:bCs w:val="0"/>
-                <w:highlight w:val="yellow"/>
-              </w:rPr>
-              <w:t xml:space="preserve">Class Cast exception – trying to cast </w:t>
-            </w:r>
-            <w:proofErr w:type="spellStart"/>
-            <w:r>
-              <w:rPr>
-                <w:bCs w:val="0"/>
-                <w:highlight w:val="yellow"/>
-              </w:rPr>
-              <w:t>Decl.Property</w:t>
-            </w:r>
-            <w:proofErr w:type="spellEnd"/>
-            <w:r>
-              <w:rPr>
-                <w:bCs w:val="0"/>
-                <w:highlight w:val="yellow"/>
-              </w:rPr>
-              <w:t xml:space="preserve"> to </w:t>
-            </w:r>
-            <w:proofErr w:type="spellStart"/>
-            <w:r>
-              <w:rPr>
-                <w:bCs w:val="0"/>
-                <w:highlight w:val="yellow"/>
-              </w:rPr>
-              <w:t>Decl.FunctionOrMethod</w:t>
-            </w:r>
-            <w:proofErr w:type="spellEnd"/>
-          </w:p>
-          <w:p>
-            <w:pPr>
-              <w:spacing w:line="240" w:lineRule="auto"/>
-            </w:pPr>
-            <w:r>
-              <w:rPr>
-                <w:highlight w:val="yellow"/>
-              </w:rPr>
-              <w:t xml:space="preserve">(Optimisation only, </w:t>
-            </w:r>
-            <w:r>
-              <w:rPr>
-                <w:highlight w:val="yellow"/>
-              </w:rPr>
-              <w:t>12</w:t>
-            </w:r>
-            <w:r>
-              <w:rPr>
-                <w:highlight w:val="yellow"/>
-              </w:rPr>
-              <w:t xml:space="preserve"> tests)</w:t>
-            </w:r>
-          </w:p>
-        </w:tc>
-        <w:tc>
-          <w:tcPr>
-            <w:tcW w:w="5760" w:type="dxa"/>
-            <w:tcBorders>
-              <w:top w:val="single" w:sz="4" w:space="0" w:color="8EAADB" w:themeColor="accent1" w:themeTint="99"/>
-              <w:left w:val="single" w:sz="4" w:space="0" w:color="8EAADB" w:themeColor="accent1" w:themeTint="99"/>
-              <w:bottom w:val="single" w:sz="4" w:space="0" w:color="8EAADB" w:themeColor="accent1" w:themeTint="99"/>
-              <w:right w:val="single" w:sz="4" w:space="0" w:color="8EAADB" w:themeColor="accent1" w:themeTint="99"/>
-            </w:tcBorders>
-          </w:tcPr>
+              <w:cnfStyle w:val="000000000000" w:firstRow="0" w:lastRow="0" w:firstColumn="0" w:lastColumn="0" w:oddVBand="0" w:evenVBand="0" w:oddHBand="0" w:evenHBand="0" w:firstRowFirstColumn="0" w:firstRowLastColumn="0" w:lastRowFirstColumn="0" w:lastRowLastColumn="0"/>
+            </w:pPr>
+            <w:r>
+              <w:t>Do_While_Invalid_6, 7, 8</w:t>
+            </w:r>
+          </w:p>
           <w:p>
             <w:pPr>
               <w:pStyle w:val="ListParagraph"/>
@@ -4312,7 +4533,7 @@
               <w:cnfStyle w:val="000000000000" w:firstRow="0" w:lastRow="0" w:firstColumn="0" w:lastColumn="0" w:oddVBand="0" w:evenVBand="0" w:oddHBand="0" w:evenHBand="0" w:firstRowFirstColumn="0" w:firstRowLastColumn="0" w:lastRowFirstColumn="0" w:lastRowLastColumn="0"/>
             </w:pPr>
             <w:r>
-              <w:t>Do_While_Invalid_6, 7, 8</w:t>
+              <w:t>Property_Invalid_2, 3, 4, 8</w:t>
             </w:r>
           </w:p>
           <w:p>
@@ -4326,9 +4547,58 @@
               <w:cnfStyle w:val="000000000000" w:firstRow="0" w:lastRow="0" w:firstColumn="0" w:lastColumn="0" w:oddVBand="0" w:evenVBand="0" w:oddHBand="0" w:evenHBand="0" w:firstRowFirstColumn="0" w:firstRowLastColumn="0" w:lastRowFirstColumn="0" w:lastRowLastColumn="0"/>
             </w:pPr>
             <w:r>
-              <w:t>Property_Invalid_2, 3, 4, 8</w:t>
-            </w:r>
-          </w:p>
+              <w:t>While_Invalid_19, 20, 21, 22, 23</w:t>
+            </w:r>
+          </w:p>
+        </w:tc>
+      </w:tr>
+      <w:tr>
+        <w:trPr>
+          <w:cnfStyle w:val="000000100000" w:firstRow="0" w:lastRow="0" w:firstColumn="0" w:lastColumn="0" w:oddVBand="0" w:evenVBand="0" w:oddHBand="1" w:evenHBand="0" w:firstRowFirstColumn="0" w:firstRowLastColumn="0" w:lastRowFirstColumn="0" w:lastRowLastColumn="0"/>
+        </w:trPr>
+        <w:tc>
+          <w:tcPr>
+            <w:cnfStyle w:val="001000000000" w:firstRow="0" w:lastRow="0" w:firstColumn="1" w:lastColumn="0" w:oddVBand="0" w:evenVBand="0" w:oddHBand="0" w:evenHBand="0" w:firstRowFirstColumn="0" w:firstRowLastColumn="0" w:lastRowFirstColumn="0" w:lastRowLastColumn="0"/>
+            <w:tcW w:w="3256" w:type="dxa"/>
+            <w:tcBorders>
+              <w:top w:val="single" w:sz="4" w:space="0" w:color="8EAADB" w:themeColor="accent1" w:themeTint="99"/>
+              <w:left w:val="single" w:sz="4" w:space="0" w:color="8EAADB" w:themeColor="accent1" w:themeTint="99"/>
+              <w:bottom w:val="single" w:sz="4" w:space="0" w:color="8EAADB" w:themeColor="accent1" w:themeTint="99"/>
+              <w:right w:val="single" w:sz="4" w:space="0" w:color="8EAADB" w:themeColor="accent1" w:themeTint="99"/>
+            </w:tcBorders>
+            <w:hideMark/>
+          </w:tcPr>
+          <w:p>
+            <w:pPr>
+              <w:spacing w:line="240" w:lineRule="auto"/>
+            </w:pPr>
+            <w:proofErr w:type="spellStart"/>
+            <w:r>
+              <w:t>DivisionByZero</w:t>
+            </w:r>
+            <w:proofErr w:type="spellEnd"/>
+            <w:r>
+              <w:t xml:space="preserve"> is good? (</w:t>
+            </w:r>
+            <w:r>
+              <w:t>1</w:t>
+            </w:r>
+            <w:r>
+              <w:t xml:space="preserve"> test)</w:t>
+            </w:r>
+          </w:p>
+        </w:tc>
+        <w:tc>
+          <w:tcPr>
+            <w:tcW w:w="5760" w:type="dxa"/>
+            <w:tcBorders>
+              <w:top w:val="single" w:sz="4" w:space="0" w:color="8EAADB" w:themeColor="accent1" w:themeTint="99"/>
+              <w:left w:val="single" w:sz="4" w:space="0" w:color="8EAADB" w:themeColor="accent1" w:themeTint="99"/>
+              <w:bottom w:val="single" w:sz="4" w:space="0" w:color="8EAADB" w:themeColor="accent1" w:themeTint="99"/>
+              <w:right w:val="single" w:sz="4" w:space="0" w:color="8EAADB" w:themeColor="accent1" w:themeTint="99"/>
+            </w:tcBorders>
+            <w:hideMark/>
+          </w:tcPr>
           <w:p>
             <w:pPr>
               <w:pStyle w:val="ListParagraph"/>
@@ -4337,18 +4607,15 @@
                 <w:numId w:val="12"/>
               </w:numPr>
               <w:spacing w:line="240" w:lineRule="auto"/>
-              <w:cnfStyle w:val="000000000000" w:firstRow="0" w:lastRow="0" w:firstColumn="0" w:lastColumn="0" w:oddVBand="0" w:evenVBand="0" w:oddHBand="0" w:evenHBand="0" w:firstRowFirstColumn="0" w:firstRowLastColumn="0" w:lastRowFirstColumn="0" w:lastRowLastColumn="0"/>
-            </w:pPr>
-            <w:r>
-              <w:t>While_Invalid_19, 20, 21, 22, 23</w:t>
+              <w:cnfStyle w:val="000000100000" w:firstRow="0" w:lastRow="0" w:firstColumn="0" w:lastColumn="0" w:oddVBand="0" w:evenVBand="0" w:oddHBand="1" w:evenHBand="0" w:firstRowFirstColumn="0" w:firstRowLastColumn="0" w:lastRowFirstColumn="0" w:lastRowLastColumn="0"/>
+            </w:pPr>
+            <w:r>
+              <w:t>Remainder_Invalid_1</w:t>
             </w:r>
           </w:p>
         </w:tc>
       </w:tr>
       <w:tr>
-        <w:trPr>
-          <w:cnfStyle w:val="000000100000" w:firstRow="0" w:lastRow="0" w:firstColumn="0" w:lastColumn="0" w:oddVBand="0" w:evenVBand="0" w:oddHBand="1" w:evenHBand="0" w:firstRowFirstColumn="0" w:firstRowLastColumn="0" w:lastRowFirstColumn="0" w:lastRowLastColumn="0"/>
-        </w:trPr>
         <w:tc>
           <w:tcPr>
             <w:cnfStyle w:val="001000000000" w:firstRow="0" w:lastRow="0" w:firstColumn="1" w:lastColumn="0" w:oddVBand="0" w:evenVBand="0" w:oddHBand="0" w:evenHBand="0" w:firstRowFirstColumn="0" w:firstRowLastColumn="0" w:lastRowFirstColumn="0" w:lastRowLastColumn="0"/>
@@ -4367,100 +4634,7 @@
             </w:pPr>
             <w:proofErr w:type="spellStart"/>
             <w:r>
-              <w:t>DivisionByZero</w:t>
-            </w:r>
-            <w:proofErr w:type="spellEnd"/>
-            <w:r>
-              <w:t xml:space="preserve"> is good? (</w:t>
-            </w:r>
-            <w:r>
-              <w:t>3</w:t>
-            </w:r>
-            <w:r>
-              <w:t xml:space="preserve"> test)</w:t>
-            </w:r>
-          </w:p>
-        </w:tc>
-        <w:tc>
-          <w:tcPr>
-            <w:tcW w:w="5760" w:type="dxa"/>
-            <w:tcBorders>
-              <w:top w:val="single" w:sz="4" w:space="0" w:color="8EAADB" w:themeColor="accent1" w:themeTint="99"/>
-              <w:left w:val="single" w:sz="4" w:space="0" w:color="8EAADB" w:themeColor="accent1" w:themeTint="99"/>
-              <w:bottom w:val="single" w:sz="4" w:space="0" w:color="8EAADB" w:themeColor="accent1" w:themeTint="99"/>
-              <w:right w:val="single" w:sz="4" w:space="0" w:color="8EAADB" w:themeColor="accent1" w:themeTint="99"/>
-            </w:tcBorders>
-            <w:hideMark/>
-          </w:tcPr>
-          <w:p>
-            <w:pPr>
-              <w:pStyle w:val="ListParagraph"/>
-              <w:numPr>
-                <w:ilvl w:val="0"/>
-                <w:numId w:val="12"/>
-              </w:numPr>
-              <w:spacing w:line="240" w:lineRule="auto"/>
-              <w:cnfStyle w:val="000000100000" w:firstRow="0" w:lastRow="0" w:firstColumn="0" w:lastColumn="0" w:oddVBand="0" w:evenVBand="0" w:oddHBand="1" w:evenHBand="0" w:firstRowFirstColumn="0" w:firstRowLastColumn="0" w:lastRowFirstColumn="0" w:lastRowLastColumn="0"/>
-            </w:pPr>
-            <w:r>
-              <w:t>IntDiv_Invalid_1</w:t>
-            </w:r>
-            <w:r>
-              <w:t xml:space="preserve"> (no optimisation)</w:t>
-            </w:r>
-          </w:p>
-          <w:p>
-            <w:pPr>
-              <w:pStyle w:val="ListParagraph"/>
-              <w:numPr>
-                <w:ilvl w:val="0"/>
-                <w:numId w:val="12"/>
-              </w:numPr>
-              <w:spacing w:line="240" w:lineRule="auto"/>
-              <w:cnfStyle w:val="000000100000" w:firstRow="0" w:lastRow="0" w:firstColumn="0" w:lastColumn="0" w:oddVBand="0" w:evenVBand="0" w:oddHBand="1" w:evenHBand="0" w:firstRowFirstColumn="0" w:firstRowLastColumn="0" w:lastRowFirstColumn="0" w:lastRowLastColumn="0"/>
-            </w:pPr>
-            <w:r>
-              <w:t>Remainder_Invalid_1</w:t>
-            </w:r>
-          </w:p>
-          <w:p>
-            <w:pPr>
-              <w:pStyle w:val="ListParagraph"/>
-              <w:numPr>
-                <w:ilvl w:val="0"/>
-                <w:numId w:val="12"/>
-              </w:numPr>
-              <w:spacing w:line="240" w:lineRule="auto"/>
-              <w:cnfStyle w:val="000000100000" w:firstRow="0" w:lastRow="0" w:firstColumn="0" w:lastColumn="0" w:oddVBand="0" w:evenVBand="0" w:oddHBand="1" w:evenHBand="0" w:firstRowFirstColumn="0" w:firstRowLastColumn="0" w:lastRowFirstColumn="0" w:lastRowLastColumn="0"/>
-            </w:pPr>
-            <w:r>
-              <w:t>VarDecl_Invalid_2</w:t>
-            </w:r>
-            <w:r>
-              <w:t xml:space="preserve"> (no optimisation)</w:t>
-            </w:r>
-          </w:p>
-        </w:tc>
-      </w:tr>
-      <w:tr>
-        <w:tc>
-          <w:tcPr>
-            <w:cnfStyle w:val="001000000000" w:firstRow="0" w:lastRow="0" w:firstColumn="1" w:lastColumn="0" w:oddVBand="0" w:evenVBand="0" w:oddHBand="0" w:evenHBand="0" w:firstRowFirstColumn="0" w:firstRowLastColumn="0" w:lastRowFirstColumn="0" w:lastRowLastColumn="0"/>
-            <w:tcW w:w="3256" w:type="dxa"/>
-            <w:tcBorders>
-              <w:top w:val="single" w:sz="4" w:space="0" w:color="8EAADB" w:themeColor="accent1" w:themeTint="99"/>
-              <w:left w:val="single" w:sz="4" w:space="0" w:color="8EAADB" w:themeColor="accent1" w:themeTint="99"/>
-              <w:bottom w:val="single" w:sz="4" w:space="0" w:color="8EAADB" w:themeColor="accent1" w:themeTint="99"/>
-              <w:right w:val="single" w:sz="4" w:space="0" w:color="8EAADB" w:themeColor="accent1" w:themeTint="99"/>
-            </w:tcBorders>
-            <w:hideMark/>
-          </w:tcPr>
-          <w:p>
-            <w:pPr>
-              <w:spacing w:line="240" w:lineRule="auto"/>
-            </w:pPr>
-            <w:proofErr w:type="spellStart"/>
-            <w:r>
+              <w:lastRenderedPageBreak/>
               <w:t>RuntimeException</w:t>
             </w:r>
             <w:proofErr w:type="spellEnd"/>
@@ -5866,7 +6040,6 @@
   <w:style w:type="character" w:default="1" w:styleId="DefaultParagraphFont">
     <w:name w:val="Default Paragraph Font"/>
     <w:uiPriority w:val="1"/>
-    <w:semiHidden/>
     <w:unhideWhenUsed/>
   </w:style>
   <w:style w:type="table" w:default="1" w:styleId="TableNormal">
@@ -6587,7 +6760,7 @@
 </file>
 
 <file path=customXml/itemProps1.xml><?xml version="1.0" encoding="utf-8"?>
-<ds:datastoreItem xmlns:ds="http://schemas.openxmlformats.org/officeDocument/2006/customXml" ds:itemID="{09DAD2C8-AF2D-4AED-92BC-098BD34DEA1C}">
+<ds:datastoreItem xmlns:ds="http://schemas.openxmlformats.org/officeDocument/2006/customXml" ds:itemID="{762628D2-7CAB-4589-850C-B857A4F49258}">
   <ds:schemaRefs>
     <ds:schemaRef ds:uri="http://schemas.openxmlformats.org/officeDocument/2006/bibliography"/>
   </ds:schemaRefs>

</xml_diff>

<commit_message>
Add some Whiley Bench statistics
</commit_message>
<xml_diff>
--- a/Documentation/Whiley QC Result Statistics.docx
+++ b/Documentation/Whiley QC Result Statistics.docx
@@ -467,59 +467,15 @@
               <w:cnfStyle w:val="000000100000" w:firstRow="0" w:lastRow="0" w:firstColumn="0" w:lastColumn="0" w:oddVBand="0" w:evenVBand="0" w:oddHBand="1" w:evenHBand="0" w:firstRowFirstColumn="0" w:firstRowLastColumn="0" w:lastRowFirstColumn="0" w:lastRowLastColumn="0"/>
             </w:pPr>
             <w:r>
-              <w:t xml:space="preserve">= </w:t>
-            </w:r>
-            <w:bookmarkStart w:id="0" w:name="_GoBack"/>
-            <w:bookmarkEnd w:id="0"/>
-            <w:r>
-              <w:t>42.813s</w:t>
+              <w:t>= 42.813s</w:t>
             </w:r>
           </w:p>
         </w:tc>
       </w:tr>
     </w:tbl>
-    <w:p/>
     <w:p>
-      <w:r>
-        <w:rPr>
-          <w:noProof/>
-        </w:rPr>
-        <w:drawing>
-          <wp:inline distT="0" distB="0" distL="0" distR="0" wp14:anchorId="39907883" wp14:editId="60482CC7">
-            <wp:extent cx="4046220" cy="4209489"/>
-            <wp:effectExtent l="0" t="0" r="0" b="635"/>
-            <wp:docPr id="2" name="Picture 2"/>
-            <wp:cNvGraphicFramePr>
-              <a:graphicFrameLocks xmlns:a="http://schemas.openxmlformats.org/drawingml/2006/main" noChangeAspect="1"/>
-            </wp:cNvGraphicFramePr>
-            <a:graphic xmlns:a="http://schemas.openxmlformats.org/drawingml/2006/main">
-              <a:graphicData uri="http://schemas.openxmlformats.org/drawingml/2006/picture">
-                <pic:pic xmlns:pic="http://schemas.openxmlformats.org/drawingml/2006/picture">
-                  <pic:nvPicPr>
-                    <pic:cNvPr id="1" name=""/>
-                    <pic:cNvPicPr/>
-                  </pic:nvPicPr>
-                  <pic:blipFill>
-                    <a:blip r:embed="rId8"/>
-                    <a:stretch>
-                      <a:fillRect/>
-                    </a:stretch>
-                  </pic:blipFill>
-                  <pic:spPr>
-                    <a:xfrm>
-                      <a:off x="0" y="0"/>
-                      <a:ext cx="4046744" cy="4210034"/>
-                    </a:xfrm>
-                    <a:prstGeom prst="rect">
-                      <a:avLst/>
-                    </a:prstGeom>
-                  </pic:spPr>
-                </pic:pic>
-              </a:graphicData>
-            </a:graphic>
-          </wp:inline>
-        </w:drawing>
-      </w:r>
+      <w:bookmarkStart w:id="0" w:name="_GoBack"/>
+      <w:bookmarkEnd w:id="0"/>
     </w:p>
     <w:p>
       <w:pPr>
@@ -579,7 +535,6 @@
               <w:ind w:left="360"/>
             </w:pPr>
             <w:r>
-              <w:lastRenderedPageBreak/>
               <w:t>Access_Valid_1</w:t>
             </w:r>
           </w:p>
@@ -2144,6 +2099,7 @@
               <w:ind w:left="360"/>
             </w:pPr>
             <w:r>
+              <w:lastRenderedPageBreak/>
               <w:t>DoWhile_Valid_6</w:t>
             </w:r>
           </w:p>
@@ -2334,25 +2290,6 @@
       </w:pPr>
       <w:r>
         <w:t>Assertion Failure</w:t>
-      </w:r>
-    </w:p>
-    <w:p>
-      <w:r>
-        <w:t>25 assertion failures as of 25/5/18</w:t>
-      </w:r>
-      <w:r>
-        <w:t>.</w:t>
-      </w:r>
-    </w:p>
-    <w:p>
-      <w:r>
-        <w:t>14 assertion failures</w:t>
-      </w:r>
-      <w:r>
-        <w:t>, 74 precondition failures as of 26/6/18</w:t>
-      </w:r>
-      <w:r>
-        <w:t>.</w:t>
       </w:r>
       <w:r>
         <w:t xml:space="preserve"> </w:t>
@@ -2744,18 +2681,7 @@
         <w:pStyle w:val="Heading2"/>
       </w:pPr>
       <w:r>
-        <w:lastRenderedPageBreak/>
         <w:t>Error</w:t>
-      </w:r>
-    </w:p>
-    <w:p>
-      <w:r>
-        <w:t>76 errors as of 25/5/18</w:t>
-      </w:r>
-    </w:p>
-    <w:p>
-      <w:r>
-        <w:t>75 errors as of 26/6/18</w:t>
       </w:r>
     </w:p>
     <w:tbl>
@@ -3291,6 +3217,7 @@
               <w:cnfStyle w:val="000000000000" w:firstRow="0" w:lastRow="0" w:firstColumn="0" w:lastColumn="0" w:oddVBand="0" w:evenVBand="0" w:oddHBand="0" w:evenHBand="0" w:firstRowFirstColumn="0" w:firstRowLastColumn="0" w:lastRowFirstColumn="0" w:lastRowLastColumn="0"/>
             </w:pPr>
             <w:r>
+              <w:lastRenderedPageBreak/>
               <w:t>UnionType_Valid_11, 14, 18, 2, 20, 22, 5, 7, 9</w:t>
             </w:r>
           </w:p>
@@ -3341,6 +3268,7 @@
               <w:rPr>
                 <w:highlight w:val="yellow"/>
               </w:rPr>
+              <w:lastRenderedPageBreak/>
               <w:t>RuntimeException</w:t>
             </w:r>
             <w:proofErr w:type="spellEnd"/>
@@ -3776,7 +3704,6 @@
         <w:pStyle w:val="Heading1"/>
       </w:pPr>
       <w:r>
-        <w:lastRenderedPageBreak/>
         <w:t>Whiley Invalid Test Results</w:t>
       </w:r>
     </w:p>
@@ -4216,6 +4143,7 @@
         <w:rPr>
           <w:noProof/>
         </w:rPr>
+        <w:lastRenderedPageBreak/>
         <w:drawing>
           <wp:inline distT="0" distB="0" distL="0" distR="0" wp14:anchorId="01EEB996" wp14:editId="7A1EF718">
             <wp:extent cx="3276600" cy="3353053"/>
@@ -4232,7 +4160,7 @@
                     <pic:cNvPicPr/>
                   </pic:nvPicPr>
                   <pic:blipFill>
-                    <a:blip r:embed="rId9"/>
+                    <a:blip r:embed="rId8"/>
                     <a:stretch>
                       <a:fillRect/>
                     </a:stretch>
@@ -4634,7 +4562,6 @@
             </w:pPr>
             <w:proofErr w:type="spellStart"/>
             <w:r>
-              <w:lastRenderedPageBreak/>
               <w:t>RuntimeException</w:t>
             </w:r>
             <w:proofErr w:type="spellEnd"/>
@@ -4671,6 +4598,1160 @@
             <w:pPr>
               <w:spacing w:line="240" w:lineRule="auto"/>
               <w:ind w:left="360"/>
+              <w:cnfStyle w:val="000000000000" w:firstRow="0" w:lastRow="0" w:firstColumn="0" w:lastColumn="0" w:oddVBand="0" w:evenVBand="0" w:oddHBand="0" w:evenHBand="0" w:firstRowFirstColumn="0" w:firstRowLastColumn="0" w:lastRowFirstColumn="0" w:lastRowLastColumn="0"/>
+            </w:pPr>
+          </w:p>
+        </w:tc>
+      </w:tr>
+    </w:tbl>
+    <w:p>
+      <w:pPr>
+        <w:pStyle w:val="Heading1"/>
+      </w:pPr>
+      <w:r>
+        <w:t>Whiley Benchmark Tests</w:t>
+      </w:r>
+    </w:p>
+    <w:p>
+      <w:r>
+        <w:t xml:space="preserve">Total number of tests: </w:t>
+      </w:r>
+      <w:r>
+        <w:t>36 tests</w:t>
+      </w:r>
+    </w:p>
+    <w:tbl>
+      <w:tblPr>
+        <w:tblStyle w:val="GridTable4-Accent1"/>
+        <w:tblW w:w="9209" w:type="dxa"/>
+        <w:tblLook w:val="04A0" w:firstRow="1" w:lastRow="0" w:firstColumn="1" w:lastColumn="0" w:noHBand="0" w:noVBand="1"/>
+      </w:tblPr>
+      <w:tblGrid>
+        <w:gridCol w:w="1260"/>
+        <w:gridCol w:w="2491"/>
+        <w:gridCol w:w="1109"/>
+        <w:gridCol w:w="1237"/>
+        <w:gridCol w:w="1376"/>
+        <w:gridCol w:w="1736"/>
+      </w:tblGrid>
+      <w:tr>
+        <w:trPr>
+          <w:cnfStyle w:val="100000000000" w:firstRow="1" w:lastRow="0" w:firstColumn="0" w:lastColumn="0" w:oddVBand="0" w:evenVBand="0" w:oddHBand="0" w:evenHBand="0" w:firstRowFirstColumn="0" w:firstRowLastColumn="0" w:lastRowFirstColumn="0" w:lastRowLastColumn="0"/>
+        </w:trPr>
+        <w:tc>
+          <w:tcPr>
+            <w:cnfStyle w:val="001000000000" w:firstRow="0" w:lastRow="0" w:firstColumn="1" w:lastColumn="0" w:oddVBand="0" w:evenVBand="0" w:oddHBand="0" w:evenHBand="0" w:firstRowFirstColumn="0" w:firstRowLastColumn="0" w:lastRowFirstColumn="0" w:lastRowLastColumn="0"/>
+            <w:tcW w:w="0" w:type="auto"/>
+          </w:tcPr>
+          <w:p>
+            <w:r>
+              <w:t>Date</w:t>
+            </w:r>
+          </w:p>
+        </w:tc>
+        <w:tc>
+          <w:tcPr>
+            <w:tcW w:w="0" w:type="auto"/>
+          </w:tcPr>
+          <w:p>
+            <w:pPr>
+              <w:cnfStyle w:val="100000000000" w:firstRow="1" w:lastRow="0" w:firstColumn="0" w:lastColumn="0" w:oddVBand="0" w:evenVBand="0" w:oddHBand="0" w:evenHBand="0" w:firstRowFirstColumn="0" w:firstRowLastColumn="0" w:lastRowFirstColumn="0" w:lastRowLastColumn="0"/>
+            </w:pPr>
+            <w:r>
+              <w:t>Failed</w:t>
+            </w:r>
+          </w:p>
+        </w:tc>
+        <w:tc>
+          <w:tcPr>
+            <w:tcW w:w="0" w:type="auto"/>
+          </w:tcPr>
+          <w:p>
+            <w:pPr>
+              <w:cnfStyle w:val="100000000000" w:firstRow="1" w:lastRow="0" w:firstColumn="0" w:lastColumn="0" w:oddVBand="0" w:evenVBand="0" w:oddHBand="0" w:evenHBand="0" w:firstRowFirstColumn="0" w:firstRowLastColumn="0" w:lastRowFirstColumn="0" w:lastRowLastColumn="0"/>
+            </w:pPr>
+            <w:r>
+              <w:t>Passed</w:t>
+            </w:r>
+          </w:p>
+        </w:tc>
+        <w:tc>
+          <w:tcPr>
+            <w:tcW w:w="0" w:type="auto"/>
+          </w:tcPr>
+          <w:p>
+            <w:pPr>
+              <w:cnfStyle w:val="100000000000" w:firstRow="1" w:lastRow="0" w:firstColumn="0" w:lastColumn="0" w:oddVBand="0" w:evenVBand="0" w:oddHBand="0" w:evenHBand="0" w:firstRowFirstColumn="0" w:firstRowLastColumn="0" w:lastRowFirstColumn="0" w:lastRowLastColumn="0"/>
+            </w:pPr>
+            <w:r>
+              <w:t>Skipped</w:t>
+            </w:r>
+          </w:p>
+        </w:tc>
+        <w:tc>
+          <w:tcPr>
+            <w:tcW w:w="0" w:type="auto"/>
+          </w:tcPr>
+          <w:p>
+            <w:pPr>
+              <w:cnfStyle w:val="100000000000" w:firstRow="1" w:lastRow="0" w:firstColumn="0" w:lastColumn="0" w:oddVBand="0" w:evenVBand="0" w:oddHBand="0" w:evenHBand="0" w:firstRowFirstColumn="0" w:firstRowLastColumn="0" w:lastRowFirstColumn="0" w:lastRowLastColumn="0"/>
+            </w:pPr>
+            <w:r>
+              <w:t>Executed</w:t>
+            </w:r>
+          </w:p>
+        </w:tc>
+        <w:tc>
+          <w:tcPr>
+            <w:tcW w:w="1736" w:type="dxa"/>
+          </w:tcPr>
+          <w:p>
+            <w:pPr>
+              <w:cnfStyle w:val="100000000000" w:firstRow="1" w:lastRow="0" w:firstColumn="0" w:lastColumn="0" w:oddVBand="0" w:evenVBand="0" w:oddHBand="0" w:evenHBand="0" w:firstRowFirstColumn="0" w:firstRowLastColumn="0" w:lastRowFirstColumn="0" w:lastRowLastColumn="0"/>
+            </w:pPr>
+            <w:r>
+              <w:t>Execution Time (5 runs)</w:t>
+            </w:r>
+          </w:p>
+        </w:tc>
+      </w:tr>
+      <w:tr>
+        <w:trPr>
+          <w:cnfStyle w:val="000000100000" w:firstRow="0" w:lastRow="0" w:firstColumn="0" w:lastColumn="0" w:oddVBand="0" w:evenVBand="0" w:oddHBand="1" w:evenHBand="0" w:firstRowFirstColumn="0" w:firstRowLastColumn="0" w:lastRowFirstColumn="0" w:lastRowLastColumn="0"/>
+        </w:trPr>
+        <w:tc>
+          <w:tcPr>
+            <w:cnfStyle w:val="001000000000" w:firstRow="0" w:lastRow="0" w:firstColumn="1" w:lastColumn="0" w:oddVBand="0" w:evenVBand="0" w:oddHBand="0" w:evenHBand="0" w:firstRowFirstColumn="0" w:firstRowLastColumn="0" w:lastRowFirstColumn="0" w:lastRowLastColumn="0"/>
+            <w:tcW w:w="0" w:type="auto"/>
+          </w:tcPr>
+          <w:p>
+            <w:r>
+              <w:t>2/07/1</w:t>
+            </w:r>
+            <w:r>
+              <w:t>8</w:t>
+            </w:r>
+          </w:p>
+        </w:tc>
+        <w:tc>
+          <w:tcPr>
+            <w:tcW w:w="0" w:type="auto"/>
+          </w:tcPr>
+          <w:p>
+            <w:pPr>
+              <w:cnfStyle w:val="000000100000" w:firstRow="0" w:lastRow="0" w:firstColumn="0" w:lastColumn="0" w:oddVBand="0" w:evenVBand="0" w:oddHBand="1" w:evenHBand="0" w:firstRowFirstColumn="0" w:firstRowLastColumn="0" w:lastRowFirstColumn="0" w:lastRowLastColumn="0"/>
+            </w:pPr>
+            <w:r>
+              <w:t>5 errors 31 failures</w:t>
+            </w:r>
+          </w:p>
+        </w:tc>
+        <w:tc>
+          <w:tcPr>
+            <w:tcW w:w="0" w:type="auto"/>
+          </w:tcPr>
+          <w:p>
+            <w:pPr>
+              <w:cnfStyle w:val="000000100000" w:firstRow="0" w:lastRow="0" w:firstColumn="0" w:lastColumn="0" w:oddVBand="0" w:evenVBand="0" w:oddHBand="1" w:evenHBand="0" w:firstRowFirstColumn="0" w:firstRowLastColumn="0" w:lastRowFirstColumn="0" w:lastRowLastColumn="0"/>
+            </w:pPr>
+            <w:r>
+              <w:t>0</w:t>
+            </w:r>
+          </w:p>
+        </w:tc>
+        <w:tc>
+          <w:tcPr>
+            <w:tcW w:w="0" w:type="auto"/>
+          </w:tcPr>
+          <w:p>
+            <w:pPr>
+              <w:cnfStyle w:val="000000100000" w:firstRow="0" w:lastRow="0" w:firstColumn="0" w:lastColumn="0" w:oddVBand="0" w:evenVBand="0" w:oddHBand="1" w:evenHBand="0" w:firstRowFirstColumn="0" w:firstRowLastColumn="0" w:lastRowFirstColumn="0" w:lastRowLastColumn="0"/>
+            </w:pPr>
+            <w:r>
+              <w:t>0</w:t>
+            </w:r>
+          </w:p>
+        </w:tc>
+        <w:tc>
+          <w:tcPr>
+            <w:tcW w:w="0" w:type="auto"/>
+          </w:tcPr>
+          <w:p>
+            <w:pPr>
+              <w:cnfStyle w:val="000000100000" w:firstRow="0" w:lastRow="0" w:firstColumn="0" w:lastColumn="0" w:oddVBand="0" w:evenVBand="0" w:oddHBand="1" w:evenHBand="0" w:firstRowFirstColumn="0" w:firstRowLastColumn="0" w:lastRowFirstColumn="0" w:lastRowLastColumn="0"/>
+            </w:pPr>
+            <w:r>
+              <w:t>36</w:t>
+            </w:r>
+          </w:p>
+        </w:tc>
+        <w:tc>
+          <w:tcPr>
+            <w:tcW w:w="1736" w:type="dxa"/>
+          </w:tcPr>
+          <w:p>
+            <w:pPr>
+              <w:cnfStyle w:val="000000100000" w:firstRow="0" w:lastRow="0" w:firstColumn="0" w:lastColumn="0" w:oddVBand="0" w:evenVBand="0" w:oddHBand="1" w:evenHBand="0" w:firstRowFirstColumn="0" w:firstRowLastColumn="0" w:lastRowFirstColumn="0" w:lastRowLastColumn="0"/>
+            </w:pPr>
+            <w:r>
+              <w:t>None</w:t>
+            </w:r>
+          </w:p>
+        </w:tc>
+      </w:tr>
+    </w:tbl>
+    <w:p/>
+    <w:p>
+      <w:pPr>
+        <w:pStyle w:val="Heading2"/>
+      </w:pPr>
+      <w:r>
+        <w:t xml:space="preserve">Assertion Failure </w:t>
+      </w:r>
+    </w:p>
+    <w:tbl>
+      <w:tblPr>
+        <w:tblStyle w:val="GridTable4-Accent1"/>
+        <w:tblW w:w="9493" w:type="dxa"/>
+        <w:tblLook w:val="04A0" w:firstRow="1" w:lastRow="0" w:firstColumn="1" w:lastColumn="0" w:noHBand="0" w:noVBand="1"/>
+      </w:tblPr>
+      <w:tblGrid>
+        <w:gridCol w:w="2785"/>
+        <w:gridCol w:w="6708"/>
+      </w:tblGrid>
+      <w:tr>
+        <w:trPr>
+          <w:cnfStyle w:val="100000000000" w:firstRow="1" w:lastRow="0" w:firstColumn="0" w:lastColumn="0" w:oddVBand="0" w:evenVBand="0" w:oddHBand="0" w:evenHBand="0" w:firstRowFirstColumn="0" w:firstRowLastColumn="0" w:lastRowFirstColumn="0" w:lastRowLastColumn="0"/>
+        </w:trPr>
+        <w:tc>
+          <w:tcPr>
+            <w:cnfStyle w:val="001000000000" w:firstRow="0" w:lastRow="0" w:firstColumn="1" w:lastColumn="0" w:oddVBand="0" w:evenVBand="0" w:oddHBand="0" w:evenHBand="0" w:firstRowFirstColumn="0" w:firstRowLastColumn="0" w:lastRowFirstColumn="0" w:lastRowLastColumn="0"/>
+            <w:tcW w:w="2785" w:type="dxa"/>
+            <w:hideMark/>
+          </w:tcPr>
+          <w:p>
+            <w:pPr>
+              <w:spacing w:line="240" w:lineRule="auto"/>
+            </w:pPr>
+            <w:r>
+              <w:t>Reason</w:t>
+            </w:r>
+          </w:p>
+        </w:tc>
+        <w:tc>
+          <w:tcPr>
+            <w:tcW w:w="6708" w:type="dxa"/>
+            <w:hideMark/>
+          </w:tcPr>
+          <w:p>
+            <w:pPr>
+              <w:spacing w:line="240" w:lineRule="auto"/>
+              <w:cnfStyle w:val="100000000000" w:firstRow="1" w:lastRow="0" w:firstColumn="0" w:lastColumn="0" w:oddVBand="0" w:evenVBand="0" w:oddHBand="0" w:evenHBand="0" w:firstRowFirstColumn="0" w:firstRowLastColumn="0" w:lastRowFirstColumn="0" w:lastRowLastColumn="0"/>
+            </w:pPr>
+            <w:r>
+              <w:t>Test</w:t>
+            </w:r>
+          </w:p>
+        </w:tc>
+      </w:tr>
+      <w:tr>
+        <w:trPr>
+          <w:cnfStyle w:val="000000100000" w:firstRow="0" w:lastRow="0" w:firstColumn="0" w:lastColumn="0" w:oddVBand="0" w:evenVBand="0" w:oddHBand="1" w:evenHBand="0" w:firstRowFirstColumn="0" w:firstRowLastColumn="0" w:lastRowFirstColumn="0" w:lastRowLastColumn="0"/>
+        </w:trPr>
+        <w:tc>
+          <w:tcPr>
+            <w:cnfStyle w:val="001000000000" w:firstRow="0" w:lastRow="0" w:firstColumn="1" w:lastColumn="0" w:oddVBand="0" w:evenVBand="0" w:oddHBand="0" w:evenHBand="0" w:firstRowFirstColumn="0" w:firstRowLastColumn="0" w:lastRowFirstColumn="0" w:lastRowLastColumn="0"/>
+            <w:tcW w:w="2785" w:type="dxa"/>
+            <w:tcBorders>
+              <w:top w:val="single" w:sz="4" w:space="0" w:color="8EAADB" w:themeColor="accent1" w:themeTint="99"/>
+              <w:left w:val="single" w:sz="4" w:space="0" w:color="8EAADB" w:themeColor="accent1" w:themeTint="99"/>
+              <w:bottom w:val="single" w:sz="4" w:space="0" w:color="8EAADB" w:themeColor="accent1" w:themeTint="99"/>
+              <w:right w:val="single" w:sz="4" w:space="0" w:color="8EAADB" w:themeColor="accent1" w:themeTint="99"/>
+            </w:tcBorders>
+          </w:tcPr>
+          <w:p>
+            <w:pPr>
+              <w:spacing w:line="240" w:lineRule="auto"/>
+              <w:rPr>
+                <w:b w:val="0"/>
+                <w:bCs w:val="0"/>
+              </w:rPr>
+            </w:pPr>
+            <w:r>
+              <w:rPr>
+                <w:highlight w:val="yellow"/>
+              </w:rPr>
+              <w:t>Fail to compile (</w:t>
+            </w:r>
+            <w:r>
+              <w:rPr>
+                <w:highlight w:val="yellow"/>
+              </w:rPr>
+              <w:t>28</w:t>
+            </w:r>
+            <w:r>
+              <w:rPr>
+                <w:highlight w:val="yellow"/>
+              </w:rPr>
+              <w:t xml:space="preserve"> tests)</w:t>
+            </w:r>
+          </w:p>
+          <w:p>
+            <w:pPr>
+              <w:spacing w:line="240" w:lineRule="auto"/>
+              <w:rPr>
+                <w:b w:val="0"/>
+                <w:bCs w:val="0"/>
+              </w:rPr>
+            </w:pPr>
+          </w:p>
+          <w:p>
+            <w:pPr>
+              <w:spacing w:line="240" w:lineRule="auto"/>
+              <w:rPr>
+                <w:highlight w:val="yellow"/>
+              </w:rPr>
+            </w:pPr>
+            <w:r>
+              <w:t xml:space="preserve">Due to </w:t>
+            </w:r>
+            <w:r>
+              <w:t>external libraries required</w:t>
+            </w:r>
+          </w:p>
+        </w:tc>
+        <w:tc>
+          <w:tcPr>
+            <w:tcW w:w="6708" w:type="dxa"/>
+            <w:tcBorders>
+              <w:top w:val="single" w:sz="4" w:space="0" w:color="8EAADB" w:themeColor="accent1" w:themeTint="99"/>
+              <w:left w:val="single" w:sz="4" w:space="0" w:color="8EAADB" w:themeColor="accent1" w:themeTint="99"/>
+              <w:bottom w:val="single" w:sz="4" w:space="0" w:color="8EAADB" w:themeColor="accent1" w:themeTint="99"/>
+              <w:right w:val="single" w:sz="4" w:space="0" w:color="8EAADB" w:themeColor="accent1" w:themeTint="99"/>
+            </w:tcBorders>
+            <w:hideMark/>
+          </w:tcPr>
+          <w:p>
+            <w:pPr>
+              <w:pStyle w:val="ListParagraph"/>
+              <w:numPr>
+                <w:ilvl w:val="0"/>
+                <w:numId w:val="10"/>
+              </w:numPr>
+              <w:spacing w:line="240" w:lineRule="auto"/>
+              <w:cnfStyle w:val="000000100000" w:firstRow="0" w:lastRow="0" w:firstColumn="0" w:lastColumn="0" w:oddVBand="0" w:evenVBand="0" w:oddHBand="1" w:evenHBand="0" w:firstRowFirstColumn="0" w:firstRowLastColumn="0" w:lastRowFirstColumn="0" w:lastRowLastColumn="0"/>
+            </w:pPr>
+            <w:r>
+              <w:t>001_average\main</w:t>
+            </w:r>
+          </w:p>
+          <w:p>
+            <w:pPr>
+              <w:pStyle w:val="ListParagraph"/>
+              <w:numPr>
+                <w:ilvl w:val="0"/>
+                <w:numId w:val="10"/>
+              </w:numPr>
+              <w:spacing w:line="240" w:lineRule="auto"/>
+              <w:cnfStyle w:val="000000100000" w:firstRow="0" w:lastRow="0" w:firstColumn="0" w:lastColumn="0" w:oddVBand="0" w:evenVBand="0" w:oddHBand="1" w:evenHBand="0" w:firstRowFirstColumn="0" w:firstRowLastColumn="0" w:lastRowFirstColumn="0" w:lastRowLastColumn="0"/>
+            </w:pPr>
+            <w:r>
+              <w:t>002_fib\main</w:t>
+            </w:r>
+          </w:p>
+          <w:p>
+            <w:pPr>
+              <w:pStyle w:val="ListParagraph"/>
+              <w:numPr>
+                <w:ilvl w:val="0"/>
+                <w:numId w:val="10"/>
+              </w:numPr>
+              <w:spacing w:line="240" w:lineRule="auto"/>
+              <w:cnfStyle w:val="000000100000" w:firstRow="0" w:lastRow="0" w:firstColumn="0" w:lastColumn="0" w:oddVBand="0" w:evenVBand="0" w:oddHBand="1" w:evenHBand="0" w:firstRowFirstColumn="0" w:firstRowLastColumn="0" w:lastRowFirstColumn="0" w:lastRowLastColumn="0"/>
+            </w:pPr>
+            <w:r>
+              <w:t>003_gcd\main</w:t>
+            </w:r>
+          </w:p>
+          <w:p>
+            <w:pPr>
+              <w:pStyle w:val="ListParagraph"/>
+              <w:numPr>
+                <w:ilvl w:val="0"/>
+                <w:numId w:val="10"/>
+              </w:numPr>
+              <w:spacing w:line="240" w:lineRule="auto"/>
+              <w:cnfStyle w:val="000000100000" w:firstRow="0" w:lastRow="0" w:firstColumn="0" w:lastColumn="0" w:oddVBand="0" w:evenVBand="0" w:oddHBand="1" w:evenHBand="0" w:firstRowFirstColumn="0" w:firstRowLastColumn="0" w:lastRowFirstColumn="0" w:lastRowLastColumn="0"/>
+            </w:pPr>
+            <w:r>
+              <w:t>004_matrix\main</w:t>
+            </w:r>
+          </w:p>
+          <w:p>
+            <w:pPr>
+              <w:pStyle w:val="ListParagraph"/>
+              <w:numPr>
+                <w:ilvl w:val="0"/>
+                <w:numId w:val="10"/>
+              </w:numPr>
+              <w:spacing w:line="240" w:lineRule="auto"/>
+              <w:cnfStyle w:val="000000100000" w:firstRow="0" w:lastRow="0" w:firstColumn="0" w:lastColumn="0" w:oddVBand="0" w:evenVBand="0" w:oddHBand="1" w:evenHBand="0" w:firstRowFirstColumn="0" w:firstRowLastColumn="0" w:lastRowFirstColumn="0" w:lastRowLastColumn="0"/>
+            </w:pPr>
+            <w:r>
+              <w:t>006_queens\main</w:t>
+            </w:r>
+          </w:p>
+          <w:p>
+            <w:pPr>
+              <w:pStyle w:val="ListParagraph"/>
+              <w:numPr>
+                <w:ilvl w:val="0"/>
+                <w:numId w:val="10"/>
+              </w:numPr>
+              <w:spacing w:line="240" w:lineRule="auto"/>
+              <w:cnfStyle w:val="000000100000" w:firstRow="0" w:lastRow="0" w:firstColumn="0" w:lastColumn="0" w:oddVBand="0" w:evenVBand="0" w:oddHBand="1" w:evenHBand="0" w:firstRowFirstColumn="0" w:firstRowLastColumn="0" w:lastRowFirstColumn="0" w:lastRowLastColumn="0"/>
+            </w:pPr>
+            <w:r>
+              <w:lastRenderedPageBreak/>
+              <w:t>007_regex\main</w:t>
+            </w:r>
+          </w:p>
+          <w:p>
+            <w:pPr>
+              <w:pStyle w:val="ListParagraph"/>
+              <w:numPr>
+                <w:ilvl w:val="0"/>
+                <w:numId w:val="10"/>
+              </w:numPr>
+              <w:spacing w:line="240" w:lineRule="auto"/>
+              <w:cnfStyle w:val="000000100000" w:firstRow="0" w:lastRow="0" w:firstColumn="0" w:lastColumn="0" w:oddVBand="0" w:evenVBand="0" w:oddHBand="1" w:evenHBand="0" w:firstRowFirstColumn="0" w:firstRowLastColumn="0" w:lastRowFirstColumn="0" w:lastRowLastColumn="0"/>
+            </w:pPr>
+            <w:r>
+              <w:t>008_scc\main</w:t>
+            </w:r>
+          </w:p>
+          <w:p>
+            <w:pPr>
+              <w:pStyle w:val="ListParagraph"/>
+              <w:numPr>
+                <w:ilvl w:val="0"/>
+                <w:numId w:val="10"/>
+              </w:numPr>
+              <w:spacing w:line="240" w:lineRule="auto"/>
+              <w:cnfStyle w:val="000000100000" w:firstRow="0" w:lastRow="0" w:firstColumn="0" w:lastColumn="0" w:oddVBand="0" w:evenVBand="0" w:oddHBand="1" w:evenHBand="0" w:firstRowFirstColumn="0" w:firstRowLastColumn="0" w:lastRowFirstColumn="0" w:lastRowLastColumn="0"/>
+            </w:pPr>
+            <w:r>
+              <w:t>009_lz77\main</w:t>
+            </w:r>
+          </w:p>
+          <w:p>
+            <w:pPr>
+              <w:pStyle w:val="ListParagraph"/>
+              <w:numPr>
+                <w:ilvl w:val="0"/>
+                <w:numId w:val="10"/>
+              </w:numPr>
+              <w:spacing w:line="240" w:lineRule="auto"/>
+              <w:cnfStyle w:val="000000100000" w:firstRow="0" w:lastRow="0" w:firstColumn="0" w:lastColumn="0" w:oddVBand="0" w:evenVBand="0" w:oddHBand="1" w:evenHBand="0" w:firstRowFirstColumn="0" w:firstRowLastColumn="0" w:lastRowFirstColumn="0" w:lastRowLastColumn="0"/>
+            </w:pPr>
+            <w:r>
+              <w:t>010_sort\main</w:t>
+            </w:r>
+          </w:p>
+          <w:p>
+            <w:pPr>
+              <w:pStyle w:val="ListParagraph"/>
+              <w:numPr>
+                <w:ilvl w:val="0"/>
+                <w:numId w:val="10"/>
+              </w:numPr>
+              <w:spacing w:line="240" w:lineRule="auto"/>
+              <w:cnfStyle w:val="000000100000" w:firstRow="0" w:lastRow="0" w:firstColumn="0" w:lastColumn="0" w:oddVBand="0" w:evenVBand="0" w:oddHBand="1" w:evenHBand="0" w:firstRowFirstColumn="0" w:firstRowLastColumn="0" w:lastRowFirstColumn="0" w:lastRowLastColumn="0"/>
+            </w:pPr>
+            <w:r>
+              <w:t>011_codejam\main</w:t>
+            </w:r>
+          </w:p>
+          <w:p>
+            <w:pPr>
+              <w:pStyle w:val="ListParagraph"/>
+              <w:numPr>
+                <w:ilvl w:val="0"/>
+                <w:numId w:val="10"/>
+              </w:numPr>
+              <w:spacing w:line="240" w:lineRule="auto"/>
+              <w:cnfStyle w:val="000000100000" w:firstRow="0" w:lastRow="0" w:firstColumn="0" w:lastColumn="0" w:oddVBand="0" w:evenVBand="0" w:oddHBand="1" w:evenHBand="0" w:firstRowFirstColumn="0" w:firstRowLastColumn="0" w:lastRowFirstColumn="0" w:lastRowLastColumn="0"/>
+            </w:pPr>
+            <w:r>
+              <w:t>012_cyclic\main</w:t>
+            </w:r>
+          </w:p>
+          <w:p>
+            <w:pPr>
+              <w:pStyle w:val="ListParagraph"/>
+              <w:numPr>
+                <w:ilvl w:val="0"/>
+                <w:numId w:val="10"/>
+              </w:numPr>
+              <w:spacing w:line="240" w:lineRule="auto"/>
+              <w:cnfStyle w:val="000000100000" w:firstRow="0" w:lastRow="0" w:firstColumn="0" w:lastColumn="0" w:oddVBand="0" w:evenVBand="0" w:oddHBand="1" w:evenHBand="0" w:firstRowFirstColumn="0" w:firstRowLastColumn="0" w:lastRowFirstColumn="0" w:lastRowLastColumn="0"/>
+            </w:pPr>
+            <w:r>
+              <w:t>013_btree\main</w:t>
+            </w:r>
+          </w:p>
+          <w:p>
+            <w:pPr>
+              <w:pStyle w:val="ListParagraph"/>
+              <w:numPr>
+                <w:ilvl w:val="0"/>
+                <w:numId w:val="10"/>
+              </w:numPr>
+              <w:spacing w:line="240" w:lineRule="auto"/>
+              <w:cnfStyle w:val="000000100000" w:firstRow="0" w:lastRow="0" w:firstColumn="0" w:lastColumn="0" w:oddVBand="0" w:evenVBand="0" w:oddHBand="1" w:evenHBand="0" w:firstRowFirstColumn="0" w:firstRowLastColumn="0" w:lastRowFirstColumn="0" w:lastRowLastColumn="0"/>
+            </w:pPr>
+            <w:r>
+              <w:t>014_lights\main</w:t>
+            </w:r>
+          </w:p>
+          <w:p>
+            <w:pPr>
+              <w:pStyle w:val="ListParagraph"/>
+              <w:numPr>
+                <w:ilvl w:val="0"/>
+                <w:numId w:val="10"/>
+              </w:numPr>
+              <w:spacing w:line="240" w:lineRule="auto"/>
+              <w:cnfStyle w:val="000000100000" w:firstRow="0" w:lastRow="0" w:firstColumn="0" w:lastColumn="0" w:oddVBand="0" w:evenVBand="0" w:oddHBand="1" w:evenHBand="0" w:firstRowFirstColumn="0" w:firstRowLastColumn="0" w:lastRowFirstColumn="0" w:lastRowLastColumn="0"/>
+            </w:pPr>
+            <w:r>
+              <w:t>015_cashtill\main</w:t>
+            </w:r>
+          </w:p>
+          <w:p>
+            <w:pPr>
+              <w:pStyle w:val="ListParagraph"/>
+              <w:numPr>
+                <w:ilvl w:val="0"/>
+                <w:numId w:val="10"/>
+              </w:numPr>
+              <w:spacing w:line="240" w:lineRule="auto"/>
+              <w:cnfStyle w:val="000000100000" w:firstRow="0" w:lastRow="0" w:firstColumn="0" w:lastColumn="0" w:oddVBand="0" w:evenVBand="0" w:oddHBand="1" w:evenHBand="0" w:firstRowFirstColumn="0" w:firstRowLastColumn="0" w:lastRowFirstColumn="0" w:lastRowLastColumn="0"/>
+            </w:pPr>
+            <w:r>
+              <w:t>016_date\main</w:t>
+            </w:r>
+          </w:p>
+          <w:p>
+            <w:pPr>
+              <w:pStyle w:val="ListParagraph"/>
+              <w:numPr>
+                <w:ilvl w:val="0"/>
+                <w:numId w:val="10"/>
+              </w:numPr>
+              <w:spacing w:line="240" w:lineRule="auto"/>
+              <w:cnfStyle w:val="000000100000" w:firstRow="0" w:lastRow="0" w:firstColumn="0" w:lastColumn="0" w:oddVBand="0" w:evenVBand="0" w:oddHBand="1" w:evenHBand="0" w:firstRowFirstColumn="0" w:firstRowLastColumn="0" w:lastRowFirstColumn="0" w:lastRowLastColumn="0"/>
+            </w:pPr>
+            <w:r>
+              <w:t>017_math\main</w:t>
+            </w:r>
+          </w:p>
+          <w:p>
+            <w:pPr>
+              <w:pStyle w:val="ListParagraph"/>
+              <w:numPr>
+                <w:ilvl w:val="0"/>
+                <w:numId w:val="10"/>
+              </w:numPr>
+              <w:spacing w:line="240" w:lineRule="auto"/>
+              <w:cnfStyle w:val="000000100000" w:firstRow="0" w:lastRow="0" w:firstColumn="0" w:lastColumn="0" w:oddVBand="0" w:evenVBand="0" w:oddHBand="1" w:evenHBand="0" w:firstRowFirstColumn="0" w:firstRowLastColumn="0" w:lastRowFirstColumn="0" w:lastRowLastColumn="0"/>
+            </w:pPr>
+            <w:r>
+              <w:t>024_bits\main</w:t>
+            </w:r>
+          </w:p>
+          <w:p>
+            <w:pPr>
+              <w:pStyle w:val="ListParagraph"/>
+              <w:numPr>
+                <w:ilvl w:val="0"/>
+                <w:numId w:val="10"/>
+              </w:numPr>
+              <w:spacing w:line="240" w:lineRule="auto"/>
+              <w:cnfStyle w:val="000000100000" w:firstRow="0" w:lastRow="0" w:firstColumn="0" w:lastColumn="0" w:oddVBand="0" w:evenVBand="0" w:oddHBand="1" w:evenHBand="0" w:firstRowFirstColumn="0" w:firstRowLastColumn="0" w:lastRowFirstColumn="0" w:lastRowLastColumn="0"/>
+            </w:pPr>
+            <w:r>
+              <w:t>025_tries\main</w:t>
+            </w:r>
+          </w:p>
+          <w:p>
+            <w:pPr>
+              <w:pStyle w:val="ListParagraph"/>
+              <w:numPr>
+                <w:ilvl w:val="0"/>
+                <w:numId w:val="10"/>
+              </w:numPr>
+              <w:spacing w:line="240" w:lineRule="auto"/>
+              <w:cnfStyle w:val="000000100000" w:firstRow="0" w:lastRow="0" w:firstColumn="0" w:lastColumn="0" w:oddVBand="0" w:evenVBand="0" w:oddHBand="1" w:evenHBand="0" w:firstRowFirstColumn="0" w:firstRowLastColumn="0" w:lastRowFirstColumn="0" w:lastRowLastColumn="0"/>
+            </w:pPr>
+            <w:r>
+              <w:t>026_reverse\main</w:t>
+            </w:r>
+          </w:p>
+          <w:p>
+            <w:pPr>
+              <w:pStyle w:val="ListParagraph"/>
+              <w:numPr>
+                <w:ilvl w:val="0"/>
+                <w:numId w:val="10"/>
+              </w:numPr>
+              <w:spacing w:line="240" w:lineRule="auto"/>
+              <w:cnfStyle w:val="000000100000" w:firstRow="0" w:lastRow="0" w:firstColumn="0" w:lastColumn="0" w:oddVBand="0" w:evenVBand="0" w:oddHBand="1" w:evenHBand="0" w:firstRowFirstColumn="0" w:firstRowLastColumn="0" w:lastRowFirstColumn="0" w:lastRowLastColumn="0"/>
+            </w:pPr>
+            <w:r>
+              <w:t>027_c_string\main</w:t>
+            </w:r>
+          </w:p>
+          <w:p>
+            <w:pPr>
+              <w:pStyle w:val="ListParagraph"/>
+              <w:numPr>
+                <w:ilvl w:val="0"/>
+                <w:numId w:val="10"/>
+              </w:numPr>
+              <w:spacing w:line="240" w:lineRule="auto"/>
+              <w:cnfStyle w:val="000000100000" w:firstRow="0" w:lastRow="0" w:firstColumn="0" w:lastColumn="0" w:oddVBand="0" w:evenVBand="0" w:oddHBand="1" w:evenHBand="0" w:firstRowFirstColumn="0" w:firstRowLastColumn="0" w:lastRowFirstColumn="0" w:lastRowLastColumn="0"/>
+            </w:pPr>
+            <w:r>
+              <w:t>028_flag\main</w:t>
+            </w:r>
+          </w:p>
+          <w:p>
+            <w:pPr>
+              <w:pStyle w:val="ListParagraph"/>
+              <w:numPr>
+                <w:ilvl w:val="0"/>
+                <w:numId w:val="10"/>
+              </w:numPr>
+              <w:spacing w:line="240" w:lineRule="auto"/>
+              <w:cnfStyle w:val="000000100000" w:firstRow="0" w:lastRow="0" w:firstColumn="0" w:lastColumn="0" w:oddVBand="0" w:evenVBand="0" w:oddHBand="1" w:evenHBand="0" w:firstRowFirstColumn="0" w:firstRowLastColumn="0" w:lastRowFirstColumn="0" w:lastRowLastColumn="0"/>
+            </w:pPr>
+            <w:r>
+              <w:t>030_fractions\main</w:t>
+            </w:r>
+          </w:p>
+          <w:p>
+            <w:pPr>
+              <w:pStyle w:val="ListParagraph"/>
+              <w:numPr>
+                <w:ilvl w:val="0"/>
+                <w:numId w:val="10"/>
+              </w:numPr>
+              <w:spacing w:line="240" w:lineRule="auto"/>
+              <w:cnfStyle w:val="000000100000" w:firstRow="0" w:lastRow="0" w:firstColumn="0" w:lastColumn="0" w:oddVBand="0" w:evenVBand="0" w:oddHBand="1" w:evenHBand="0" w:firstRowFirstColumn="0" w:firstRowLastColumn="0" w:lastRowFirstColumn="0" w:lastRowLastColumn="0"/>
+            </w:pPr>
+            <w:r>
+              <w:t>102_conway\main</w:t>
+            </w:r>
+          </w:p>
+          <w:p>
+            <w:pPr>
+              <w:pStyle w:val="ListParagraph"/>
+              <w:numPr>
+                <w:ilvl w:val="0"/>
+                <w:numId w:val="10"/>
+              </w:numPr>
+              <w:spacing w:line="240" w:lineRule="auto"/>
+              <w:cnfStyle w:val="000000100000" w:firstRow="0" w:lastRow="0" w:firstColumn="0" w:lastColumn="0" w:oddVBand="0" w:evenVBand="0" w:oddHBand="1" w:evenHBand="0" w:firstRowFirstColumn="0" w:firstRowLastColumn="0" w:lastRowFirstColumn="0" w:lastRowLastColumn="0"/>
+            </w:pPr>
+            <w:r>
+              <w:t>104_tictactoe\main</w:t>
+            </w:r>
+          </w:p>
+          <w:p>
+            <w:pPr>
+              <w:pStyle w:val="ListParagraph"/>
+              <w:numPr>
+                <w:ilvl w:val="0"/>
+                <w:numId w:val="10"/>
+              </w:numPr>
+              <w:spacing w:line="240" w:lineRule="auto"/>
+              <w:cnfStyle w:val="000000100000" w:firstRow="0" w:lastRow="0" w:firstColumn="0" w:lastColumn="0" w:oddVBand="0" w:evenVBand="0" w:oddHBand="1" w:evenHBand="0" w:firstRowFirstColumn="0" w:firstRowLastColumn="0" w:lastRowFirstColumn="0" w:lastRowLastColumn="0"/>
+            </w:pPr>
+            <w:r>
+              <w:t>106_lander\</w:t>
+            </w:r>
+            <w:proofErr w:type="spellStart"/>
+            <w:r>
+              <w:t>whiley</w:t>
+            </w:r>
+            <w:proofErr w:type="spellEnd"/>
+            <w:r>
+              <w:t>\</w:t>
+            </w:r>
+            <w:proofErr w:type="spellStart"/>
+            <w:r>
+              <w:t>src</w:t>
+            </w:r>
+            <w:proofErr w:type="spellEnd"/>
+            <w:r>
+              <w:t>\lander\</w:t>
+            </w:r>
+            <w:proofErr w:type="spellStart"/>
+            <w:r>
+              <w:t>ui</w:t>
+            </w:r>
+            <w:proofErr w:type="spellEnd"/>
+            <w:r>
+              <w:t>\</w:t>
+            </w:r>
+            <w:proofErr w:type="spellStart"/>
+            <w:r>
+              <w:t>LanderCanvas</w:t>
+            </w:r>
+            <w:proofErr w:type="spellEnd"/>
+          </w:p>
+          <w:p>
+            <w:pPr>
+              <w:pStyle w:val="ListParagraph"/>
+              <w:numPr>
+                <w:ilvl w:val="0"/>
+                <w:numId w:val="10"/>
+              </w:numPr>
+              <w:spacing w:line="240" w:lineRule="auto"/>
+              <w:cnfStyle w:val="000000100000" w:firstRow="0" w:lastRow="0" w:firstColumn="0" w:lastColumn="0" w:oddVBand="0" w:evenVBand="0" w:oddHBand="1" w:evenHBand="0" w:firstRowFirstColumn="0" w:firstRowLastColumn="0" w:lastRowFirstColumn="0" w:lastRowLastColumn="0"/>
+            </w:pPr>
+            <w:r>
+              <w:t>107_minesweeper\main</w:t>
+            </w:r>
+          </w:p>
+          <w:p>
+            <w:pPr>
+              <w:pStyle w:val="ListParagraph"/>
+              <w:numPr>
+                <w:ilvl w:val="0"/>
+                <w:numId w:val="10"/>
+              </w:numPr>
+              <w:spacing w:line="240" w:lineRule="auto"/>
+              <w:cnfStyle w:val="000000100000" w:firstRow="0" w:lastRow="0" w:firstColumn="0" w:lastColumn="0" w:oddVBand="0" w:evenVBand="0" w:oddHBand="1" w:evenHBand="0" w:firstRowFirstColumn="0" w:firstRowLastColumn="0" w:lastRowFirstColumn="0" w:lastRowLastColumn="0"/>
+            </w:pPr>
+            <w:r>
+              <w:t>108_scrabble\Board</w:t>
+            </w:r>
+          </w:p>
+          <w:p>
+            <w:pPr>
+              <w:pStyle w:val="ListParagraph"/>
+              <w:numPr>
+                <w:ilvl w:val="0"/>
+                <w:numId w:val="10"/>
+              </w:numPr>
+              <w:spacing w:line="240" w:lineRule="auto"/>
+              <w:cnfStyle w:val="000000100000" w:firstRow="0" w:lastRow="0" w:firstColumn="0" w:lastColumn="0" w:oddVBand="0" w:evenVBand="0" w:oddHBand="1" w:evenHBand="0" w:firstRowFirstColumn="0" w:firstRowLastColumn="0" w:lastRowFirstColumn="0" w:lastRowLastColumn="0"/>
+            </w:pPr>
+            <w:proofErr w:type="spellStart"/>
+            <w:r>
+              <w:t>todo</w:t>
+            </w:r>
+            <w:proofErr w:type="spellEnd"/>
+            <w:r>
+              <w:t>\codejam_0511B\Main</w:t>
+            </w:r>
+          </w:p>
+        </w:tc>
+      </w:tr>
+      <w:tr>
+        <w:tc>
+          <w:tcPr>
+            <w:cnfStyle w:val="001000000000" w:firstRow="0" w:lastRow="0" w:firstColumn="1" w:lastColumn="0" w:oddVBand="0" w:evenVBand="0" w:oddHBand="0" w:evenHBand="0" w:firstRowFirstColumn="0" w:firstRowLastColumn="0" w:lastRowFirstColumn="0" w:lastRowLastColumn="0"/>
+            <w:tcW w:w="2785" w:type="dxa"/>
+            <w:tcBorders>
+              <w:top w:val="single" w:sz="4" w:space="0" w:color="8EAADB" w:themeColor="accent1" w:themeTint="99"/>
+              <w:left w:val="single" w:sz="4" w:space="0" w:color="8EAADB" w:themeColor="accent1" w:themeTint="99"/>
+              <w:bottom w:val="single" w:sz="4" w:space="0" w:color="8EAADB" w:themeColor="accent1" w:themeTint="99"/>
+              <w:right w:val="single" w:sz="4" w:space="0" w:color="8EAADB" w:themeColor="accent1" w:themeTint="99"/>
+            </w:tcBorders>
+          </w:tcPr>
+          <w:p>
+            <w:pPr>
+              <w:spacing w:line="240" w:lineRule="auto"/>
+              <w:rPr>
+                <w:highlight w:val="yellow"/>
+              </w:rPr>
+            </w:pPr>
+            <w:r>
+              <w:rPr>
+                <w:highlight w:val="yellow"/>
+              </w:rPr>
+              <w:lastRenderedPageBreak/>
+              <w:t>Due to precondition (actually alright)</w:t>
+            </w:r>
+          </w:p>
+        </w:tc>
+        <w:tc>
+          <w:tcPr>
+            <w:tcW w:w="6708" w:type="dxa"/>
+            <w:tcBorders>
+              <w:top w:val="single" w:sz="4" w:space="0" w:color="8EAADB" w:themeColor="accent1" w:themeTint="99"/>
+              <w:left w:val="single" w:sz="4" w:space="0" w:color="8EAADB" w:themeColor="accent1" w:themeTint="99"/>
+              <w:bottom w:val="single" w:sz="4" w:space="0" w:color="8EAADB" w:themeColor="accent1" w:themeTint="99"/>
+              <w:right w:val="single" w:sz="4" w:space="0" w:color="8EAADB" w:themeColor="accent1" w:themeTint="99"/>
+            </w:tcBorders>
+          </w:tcPr>
+          <w:p>
+            <w:pPr>
+              <w:pStyle w:val="ListParagraph"/>
+              <w:numPr>
+                <w:ilvl w:val="0"/>
+                <w:numId w:val="10"/>
+              </w:numPr>
+              <w:spacing w:line="240" w:lineRule="auto"/>
+              <w:cnfStyle w:val="000000000000" w:firstRow="0" w:lastRow="0" w:firstColumn="0" w:lastColumn="0" w:oddVBand="0" w:evenVBand="0" w:oddHBand="0" w:evenHBand="0" w:firstRowFirstColumn="0" w:firstRowLastColumn="0" w:lastRowFirstColumn="0" w:lastRowLastColumn="0"/>
+            </w:pPr>
+            <w:r>
+              <w:t>022_cars\main</w:t>
+            </w:r>
+          </w:p>
+          <w:p>
+            <w:pPr>
+              <w:pStyle w:val="ListParagraph"/>
+              <w:numPr>
+                <w:ilvl w:val="0"/>
+                <w:numId w:val="10"/>
+              </w:numPr>
+              <w:spacing w:line="240" w:lineRule="auto"/>
+              <w:cnfStyle w:val="000000000000" w:firstRow="0" w:lastRow="0" w:firstColumn="0" w:lastColumn="0" w:oddVBand="0" w:evenVBand="0" w:oddHBand="0" w:evenHBand="0" w:firstRowFirstColumn="0" w:firstRowLastColumn="0" w:lastRowFirstColumn="0" w:lastRowLastColumn="0"/>
+            </w:pPr>
+            <w:r>
+              <w:t>023_microwave\main</w:t>
+            </w:r>
+          </w:p>
+        </w:tc>
+      </w:tr>
+      <w:tr>
+        <w:trPr>
+          <w:cnfStyle w:val="000000100000" w:firstRow="0" w:lastRow="0" w:firstColumn="0" w:lastColumn="0" w:oddVBand="0" w:evenVBand="0" w:oddHBand="1" w:evenHBand="0" w:firstRowFirstColumn="0" w:firstRowLastColumn="0" w:lastRowFirstColumn="0" w:lastRowLastColumn="0"/>
+        </w:trPr>
+        <w:tc>
+          <w:tcPr>
+            <w:cnfStyle w:val="001000000000" w:firstRow="0" w:lastRow="0" w:firstColumn="1" w:lastColumn="0" w:oddVBand="0" w:evenVBand="0" w:oddHBand="0" w:evenHBand="0" w:firstRowFirstColumn="0" w:firstRowLastColumn="0" w:lastRowFirstColumn="0" w:lastRowLastColumn="0"/>
+            <w:tcW w:w="2785" w:type="dxa"/>
+            <w:tcBorders>
+              <w:top w:val="single" w:sz="4" w:space="0" w:color="8EAADB" w:themeColor="accent1" w:themeTint="99"/>
+              <w:left w:val="single" w:sz="4" w:space="0" w:color="8EAADB" w:themeColor="accent1" w:themeTint="99"/>
+              <w:bottom w:val="single" w:sz="4" w:space="0" w:color="8EAADB" w:themeColor="accent1" w:themeTint="99"/>
+              <w:right w:val="single" w:sz="4" w:space="0" w:color="8EAADB" w:themeColor="accent1" w:themeTint="99"/>
+            </w:tcBorders>
+          </w:tcPr>
+          <w:p>
+            <w:pPr>
+              <w:spacing w:line="240" w:lineRule="auto"/>
+              <w:rPr>
+                <w:highlight w:val="yellow"/>
+              </w:rPr>
+            </w:pPr>
+            <w:r>
+              <w:rPr>
+                <w:highlight w:val="yellow"/>
+              </w:rPr>
+              <w:t xml:space="preserve">Due to </w:t>
+            </w:r>
+            <w:r>
+              <w:rPr>
+                <w:highlight w:val="yellow"/>
+              </w:rPr>
+              <w:t>upper &gt; lower</w:t>
+            </w:r>
+          </w:p>
+        </w:tc>
+        <w:tc>
+          <w:tcPr>
+            <w:tcW w:w="6708" w:type="dxa"/>
+            <w:tcBorders>
+              <w:top w:val="single" w:sz="4" w:space="0" w:color="8EAADB" w:themeColor="accent1" w:themeTint="99"/>
+              <w:left w:val="single" w:sz="4" w:space="0" w:color="8EAADB" w:themeColor="accent1" w:themeTint="99"/>
+              <w:bottom w:val="single" w:sz="4" w:space="0" w:color="8EAADB" w:themeColor="accent1" w:themeTint="99"/>
+              <w:right w:val="single" w:sz="4" w:space="0" w:color="8EAADB" w:themeColor="accent1" w:themeTint="99"/>
+            </w:tcBorders>
+          </w:tcPr>
+          <w:p>
+            <w:pPr>
+              <w:pStyle w:val="ListParagraph"/>
+              <w:numPr>
+                <w:ilvl w:val="0"/>
+                <w:numId w:val="10"/>
+              </w:numPr>
+              <w:spacing w:line="240" w:lineRule="auto"/>
+              <w:cnfStyle w:val="000000100000" w:firstRow="0" w:lastRow="0" w:firstColumn="0" w:lastColumn="0" w:oddVBand="0" w:evenVBand="0" w:oddHBand="1" w:evenHBand="0" w:firstRowFirstColumn="0" w:firstRowLastColumn="0" w:lastRowFirstColumn="0" w:lastRowLastColumn="0"/>
+            </w:pPr>
+            <w:r>
+              <w:t>104_tictactoe\board</w:t>
+            </w:r>
+          </w:p>
+          <w:p>
+            <w:pPr>
+              <w:pStyle w:val="ListParagraph"/>
+              <w:numPr>
+                <w:ilvl w:val="0"/>
+                <w:numId w:val="10"/>
+              </w:numPr>
+              <w:spacing w:line="240" w:lineRule="auto"/>
+              <w:cnfStyle w:val="000000100000" w:firstRow="0" w:lastRow="0" w:firstColumn="0" w:lastColumn="0" w:oddVBand="0" w:evenVBand="0" w:oddHBand="1" w:evenHBand="0" w:firstRowFirstColumn="0" w:firstRowLastColumn="0" w:lastRowFirstColumn="0" w:lastRowLastColumn="0"/>
+            </w:pPr>
+            <w:r>
+              <w:t>104_tictactoe\game</w:t>
+            </w:r>
+          </w:p>
+        </w:tc>
+      </w:tr>
+    </w:tbl>
+    <w:p>
+      <w:pPr>
+        <w:pStyle w:val="Heading2"/>
+      </w:pPr>
+    </w:p>
+    <w:p>
+      <w:pPr>
+        <w:pStyle w:val="Heading2"/>
+      </w:pPr>
+      <w:r>
+        <w:t>Error</w:t>
+      </w:r>
+    </w:p>
+    <w:tbl>
+      <w:tblPr>
+        <w:tblStyle w:val="GridTable4-Accent1"/>
+        <w:tblW w:w="9493" w:type="dxa"/>
+        <w:tblLook w:val="04A0" w:firstRow="1" w:lastRow="0" w:firstColumn="1" w:lastColumn="0" w:noHBand="0" w:noVBand="1"/>
+      </w:tblPr>
+      <w:tblGrid>
+        <w:gridCol w:w="2785"/>
+        <w:gridCol w:w="6708"/>
+      </w:tblGrid>
+      <w:tr>
+        <w:trPr>
+          <w:cnfStyle w:val="100000000000" w:firstRow="1" w:lastRow="0" w:firstColumn="0" w:lastColumn="0" w:oddVBand="0" w:evenVBand="0" w:oddHBand="0" w:evenHBand="0" w:firstRowFirstColumn="0" w:firstRowLastColumn="0" w:lastRowFirstColumn="0" w:lastRowLastColumn="0"/>
+        </w:trPr>
+        <w:tc>
+          <w:tcPr>
+            <w:cnfStyle w:val="001000000000" w:firstRow="0" w:lastRow="0" w:firstColumn="1" w:lastColumn="0" w:oddVBand="0" w:evenVBand="0" w:oddHBand="0" w:evenHBand="0" w:firstRowFirstColumn="0" w:firstRowLastColumn="0" w:lastRowFirstColumn="0" w:lastRowLastColumn="0"/>
+            <w:tcW w:w="2785" w:type="dxa"/>
+            <w:hideMark/>
+          </w:tcPr>
+          <w:p>
+            <w:pPr>
+              <w:spacing w:line="240" w:lineRule="auto"/>
+            </w:pPr>
+            <w:r>
+              <w:t>Reason</w:t>
+            </w:r>
+          </w:p>
+        </w:tc>
+        <w:tc>
+          <w:tcPr>
+            <w:tcW w:w="6708" w:type="dxa"/>
+            <w:hideMark/>
+          </w:tcPr>
+          <w:p>
+            <w:pPr>
+              <w:spacing w:line="240" w:lineRule="auto"/>
+              <w:cnfStyle w:val="100000000000" w:firstRow="1" w:lastRow="0" w:firstColumn="0" w:lastColumn="0" w:oddVBand="0" w:evenVBand="0" w:oddHBand="0" w:evenHBand="0" w:firstRowFirstColumn="0" w:firstRowLastColumn="0" w:lastRowFirstColumn="0" w:lastRowLastColumn="0"/>
+            </w:pPr>
+            <w:r>
+              <w:t>Test</w:t>
+            </w:r>
+          </w:p>
+        </w:tc>
+      </w:tr>
+      <w:tr>
+        <w:trPr>
+          <w:cnfStyle w:val="000000100000" w:firstRow="0" w:lastRow="0" w:firstColumn="0" w:lastColumn="0" w:oddVBand="0" w:evenVBand="0" w:oddHBand="1" w:evenHBand="0" w:firstRowFirstColumn="0" w:firstRowLastColumn="0" w:lastRowFirstColumn="0" w:lastRowLastColumn="0"/>
+        </w:trPr>
+        <w:tc>
+          <w:tcPr>
+            <w:cnfStyle w:val="001000000000" w:firstRow="0" w:lastRow="0" w:firstColumn="1" w:lastColumn="0" w:oddVBand="0" w:evenVBand="0" w:oddHBand="0" w:evenHBand="0" w:firstRowFirstColumn="0" w:firstRowLastColumn="0" w:lastRowFirstColumn="0" w:lastRowLastColumn="0"/>
+            <w:tcW w:w="2785" w:type="dxa"/>
+            <w:tcBorders>
+              <w:top w:val="single" w:sz="4" w:space="0" w:color="8EAADB" w:themeColor="accent1" w:themeTint="99"/>
+              <w:left w:val="single" w:sz="4" w:space="0" w:color="8EAADB" w:themeColor="accent1" w:themeTint="99"/>
+              <w:bottom w:val="single" w:sz="4" w:space="0" w:color="8EAADB" w:themeColor="accent1" w:themeTint="99"/>
+              <w:right w:val="single" w:sz="4" w:space="0" w:color="8EAADB" w:themeColor="accent1" w:themeTint="99"/>
+            </w:tcBorders>
+            <w:hideMark/>
+          </w:tcPr>
+          <w:p>
+            <w:pPr>
+              <w:spacing w:line="240" w:lineRule="auto"/>
+            </w:pPr>
+            <w:proofErr w:type="spellStart"/>
+            <w:r>
+              <w:t>NegativeArrayException</w:t>
+            </w:r>
+            <w:proofErr w:type="spellEnd"/>
+          </w:p>
+        </w:tc>
+        <w:tc>
+          <w:tcPr>
+            <w:tcW w:w="6708" w:type="dxa"/>
+            <w:tcBorders>
+              <w:top w:val="single" w:sz="4" w:space="0" w:color="8EAADB" w:themeColor="accent1" w:themeTint="99"/>
+              <w:left w:val="single" w:sz="4" w:space="0" w:color="8EAADB" w:themeColor="accent1" w:themeTint="99"/>
+              <w:bottom w:val="single" w:sz="4" w:space="0" w:color="8EAADB" w:themeColor="accent1" w:themeTint="99"/>
+              <w:right w:val="single" w:sz="4" w:space="0" w:color="8EAADB" w:themeColor="accent1" w:themeTint="99"/>
+            </w:tcBorders>
+            <w:hideMark/>
+          </w:tcPr>
+          <w:p>
+            <w:pPr>
+              <w:pStyle w:val="ListParagraph"/>
+              <w:numPr>
+                <w:ilvl w:val="0"/>
+                <w:numId w:val="10"/>
+              </w:numPr>
+              <w:spacing w:line="240" w:lineRule="auto"/>
+              <w:cnfStyle w:val="000000100000" w:firstRow="0" w:lastRow="0" w:firstColumn="0" w:lastColumn="0" w:oddVBand="0" w:evenVBand="0" w:oddHBand="1" w:evenHBand="0" w:firstRowFirstColumn="0" w:firstRowLastColumn="0" w:lastRowFirstColumn="0" w:lastRowLastColumn="0"/>
+            </w:pPr>
+            <w:r>
+              <w:t>018_heap\main</w:t>
+            </w:r>
+          </w:p>
+        </w:tc>
+      </w:tr>
+      <w:tr>
+        <w:tc>
+          <w:tcPr>
+            <w:cnfStyle w:val="001000000000" w:firstRow="0" w:lastRow="0" w:firstColumn="1" w:lastColumn="0" w:oddVBand="0" w:evenVBand="0" w:oddHBand="0" w:evenHBand="0" w:firstRowFirstColumn="0" w:firstRowLastColumn="0" w:lastRowFirstColumn="0" w:lastRowLastColumn="0"/>
+            <w:tcW w:w="2785" w:type="dxa"/>
+            <w:tcBorders>
+              <w:top w:val="single" w:sz="4" w:space="0" w:color="8EAADB" w:themeColor="accent1" w:themeTint="99"/>
+              <w:left w:val="single" w:sz="4" w:space="0" w:color="8EAADB" w:themeColor="accent1" w:themeTint="99"/>
+              <w:bottom w:val="single" w:sz="4" w:space="0" w:color="8EAADB" w:themeColor="accent1" w:themeTint="99"/>
+              <w:right w:val="single" w:sz="4" w:space="0" w:color="8EAADB" w:themeColor="accent1" w:themeTint="99"/>
+            </w:tcBorders>
+          </w:tcPr>
+          <w:p>
+            <w:pPr>
+              <w:spacing w:line="240" w:lineRule="auto"/>
+            </w:pPr>
+            <w:proofErr w:type="spellStart"/>
+            <w:r>
+              <w:t>ArrayIndexOutOfBounds</w:t>
+            </w:r>
+            <w:proofErr w:type="spellEnd"/>
+          </w:p>
+        </w:tc>
+        <w:tc>
+          <w:tcPr>
+            <w:tcW w:w="6708" w:type="dxa"/>
+            <w:tcBorders>
+              <w:top w:val="single" w:sz="4" w:space="0" w:color="8EAADB" w:themeColor="accent1" w:themeTint="99"/>
+              <w:left w:val="single" w:sz="4" w:space="0" w:color="8EAADB" w:themeColor="accent1" w:themeTint="99"/>
+              <w:bottom w:val="single" w:sz="4" w:space="0" w:color="8EAADB" w:themeColor="accent1" w:themeTint="99"/>
+              <w:right w:val="single" w:sz="4" w:space="0" w:color="8EAADB" w:themeColor="accent1" w:themeTint="99"/>
+            </w:tcBorders>
+          </w:tcPr>
+          <w:p>
+            <w:pPr>
+              <w:pStyle w:val="ListParagraph"/>
+              <w:numPr>
+                <w:ilvl w:val="0"/>
+                <w:numId w:val="10"/>
+              </w:numPr>
+              <w:spacing w:line="240" w:lineRule="auto"/>
+              <w:cnfStyle w:val="000000000000" w:firstRow="0" w:lastRow="0" w:firstColumn="0" w:lastColumn="0" w:oddVBand="0" w:evenVBand="0" w:oddHBand="0" w:evenHBand="0" w:firstRowFirstColumn="0" w:firstRowLastColumn="0" w:lastRowFirstColumn="0" w:lastRowLastColumn="0"/>
+            </w:pPr>
+            <w:r>
+              <w:t>029_bipmatch\main</w:t>
+            </w:r>
+          </w:p>
+        </w:tc>
+      </w:tr>
+      <w:tr>
+        <w:trPr>
+          <w:cnfStyle w:val="000000100000" w:firstRow="0" w:lastRow="0" w:firstColumn="0" w:lastColumn="0" w:oddVBand="0" w:evenVBand="0" w:oddHBand="1" w:evenHBand="0" w:firstRowFirstColumn="0" w:firstRowLastColumn="0" w:lastRowFirstColumn="0" w:lastRowLastColumn="0"/>
+        </w:trPr>
+        <w:tc>
+          <w:tcPr>
+            <w:cnfStyle w:val="001000000000" w:firstRow="0" w:lastRow="0" w:firstColumn="1" w:lastColumn="0" w:oddVBand="0" w:evenVBand="0" w:oddHBand="0" w:evenHBand="0" w:firstRowFirstColumn="0" w:firstRowLastColumn="0" w:lastRowFirstColumn="0" w:lastRowLastColumn="0"/>
+            <w:tcW w:w="2785" w:type="dxa"/>
+            <w:tcBorders>
+              <w:top w:val="single" w:sz="4" w:space="0" w:color="8EAADB" w:themeColor="accent1" w:themeTint="99"/>
+              <w:left w:val="single" w:sz="4" w:space="0" w:color="8EAADB" w:themeColor="accent1" w:themeTint="99"/>
+              <w:bottom w:val="single" w:sz="4" w:space="0" w:color="8EAADB" w:themeColor="accent1" w:themeTint="99"/>
+              <w:right w:val="single" w:sz="4" w:space="0" w:color="8EAADB" w:themeColor="accent1" w:themeTint="99"/>
+            </w:tcBorders>
+          </w:tcPr>
+          <w:p>
+            <w:pPr>
+              <w:spacing w:line="240" w:lineRule="auto"/>
+            </w:pPr>
+            <w:r>
+              <w:t>Runtime: Null operand</w:t>
+            </w:r>
+          </w:p>
+        </w:tc>
+        <w:tc>
+          <w:tcPr>
+            <w:tcW w:w="6708" w:type="dxa"/>
+            <w:tcBorders>
+              <w:top w:val="single" w:sz="4" w:space="0" w:color="8EAADB" w:themeColor="accent1" w:themeTint="99"/>
+              <w:left w:val="single" w:sz="4" w:space="0" w:color="8EAADB" w:themeColor="accent1" w:themeTint="99"/>
+              <w:bottom w:val="single" w:sz="4" w:space="0" w:color="8EAADB" w:themeColor="accent1" w:themeTint="99"/>
+              <w:right w:val="single" w:sz="4" w:space="0" w:color="8EAADB" w:themeColor="accent1" w:themeTint="99"/>
+            </w:tcBorders>
+          </w:tcPr>
+          <w:p>
+            <w:pPr>
+              <w:pStyle w:val="ListParagraph"/>
+              <w:numPr>
+                <w:ilvl w:val="0"/>
+                <w:numId w:val="10"/>
+              </w:numPr>
+              <w:spacing w:line="240" w:lineRule="auto"/>
+              <w:cnfStyle w:val="000000100000" w:firstRow="0" w:lastRow="0" w:firstColumn="0" w:lastColumn="0" w:oddVBand="0" w:evenVBand="0" w:oddHBand="1" w:evenHBand="0" w:firstRowFirstColumn="0" w:firstRowLastColumn="0" w:lastRowFirstColumn="0" w:lastRowLastColumn="0"/>
+            </w:pPr>
+            <w:r>
+              <w:t>032_arrlist\main</w:t>
+            </w:r>
+          </w:p>
+        </w:tc>
+      </w:tr>
+      <w:tr>
+        <w:tc>
+          <w:tcPr>
+            <w:cnfStyle w:val="001000000000" w:firstRow="0" w:lastRow="0" w:firstColumn="1" w:lastColumn="0" w:oddVBand="0" w:evenVBand="0" w:oddHBand="0" w:evenHBand="0" w:firstRowFirstColumn="0" w:firstRowLastColumn="0" w:lastRowFirstColumn="0" w:lastRowLastColumn="0"/>
+            <w:tcW w:w="2785" w:type="dxa"/>
+            <w:tcBorders>
+              <w:top w:val="single" w:sz="4" w:space="0" w:color="8EAADB" w:themeColor="accent1" w:themeTint="99"/>
+              <w:left w:val="single" w:sz="4" w:space="0" w:color="8EAADB" w:themeColor="accent1" w:themeTint="99"/>
+              <w:bottom w:val="single" w:sz="4" w:space="0" w:color="8EAADB" w:themeColor="accent1" w:themeTint="99"/>
+              <w:right w:val="single" w:sz="4" w:space="0" w:color="8EAADB" w:themeColor="accent1" w:themeTint="99"/>
+            </w:tcBorders>
+          </w:tcPr>
+          <w:p>
+            <w:pPr>
+              <w:spacing w:line="240" w:lineRule="auto"/>
+            </w:pPr>
+          </w:p>
+        </w:tc>
+        <w:tc>
+          <w:tcPr>
+            <w:tcW w:w="6708" w:type="dxa"/>
+            <w:tcBorders>
+              <w:top w:val="single" w:sz="4" w:space="0" w:color="8EAADB" w:themeColor="accent1" w:themeTint="99"/>
+              <w:left w:val="single" w:sz="4" w:space="0" w:color="8EAADB" w:themeColor="accent1" w:themeTint="99"/>
+              <w:bottom w:val="single" w:sz="4" w:space="0" w:color="8EAADB" w:themeColor="accent1" w:themeTint="99"/>
+              <w:right w:val="single" w:sz="4" w:space="0" w:color="8EAADB" w:themeColor="accent1" w:themeTint="99"/>
+            </w:tcBorders>
+          </w:tcPr>
+          <w:p>
+            <w:pPr>
+              <w:pStyle w:val="ListParagraph"/>
+              <w:numPr>
+                <w:ilvl w:val="0"/>
+                <w:numId w:val="10"/>
+              </w:numPr>
+              <w:spacing w:line="240" w:lineRule="auto"/>
               <w:cnfStyle w:val="000000000000" w:firstRow="0" w:lastRow="0" w:firstColumn="0" w:lastColumn="0" w:oddVBand="0" w:evenVBand="0" w:oddHBand="0" w:evenHBand="0" w:firstRowFirstColumn="0" w:firstRowLastColumn="0" w:lastRowFirstColumn="0" w:lastRowLastColumn="0"/>
             </w:pPr>
           </w:p>
@@ -6040,6 +7121,7 @@
   <w:style w:type="character" w:default="1" w:styleId="DefaultParagraphFont">
     <w:name w:val="Default Paragraph Font"/>
     <w:uiPriority w:val="1"/>
+    <w:semiHidden/>
     <w:unhideWhenUsed/>
   </w:style>
   <w:style w:type="table" w:default="1" w:styleId="TableNormal">
@@ -6760,7 +7842,7 @@
 </file>
 
 <file path=customXml/itemProps1.xml><?xml version="1.0" encoding="utf-8"?>
-<ds:datastoreItem xmlns:ds="http://schemas.openxmlformats.org/officeDocument/2006/customXml" ds:itemID="{762628D2-7CAB-4589-850C-B857A4F49258}">
+<ds:datastoreItem xmlns:ds="http://schemas.openxmlformats.org/officeDocument/2006/customXml" ds:itemID="{C656B5C6-5386-4BAC-883D-E7E198E26500}">
   <ds:schemaRefs>
     <ds:schemaRef ds:uri="http://schemas.openxmlformats.org/officeDocument/2006/bibliography"/>
   </ds:schemaRefs>

</xml_diff>

<commit_message>
Fix array size assertion error
</commit_message>
<xml_diff>
--- a/Documentation/Whiley QC Result Statistics.docx
+++ b/Documentation/Whiley QC Result Statistics.docx
@@ -473,10 +473,7 @@
         </w:tc>
       </w:tr>
     </w:tbl>
-    <w:p>
-      <w:bookmarkStart w:id="0" w:name="_GoBack"/>
-      <w:bookmarkEnd w:id="0"/>
-    </w:p>
+    <w:p/>
     <w:p>
       <w:pPr>
         <w:pStyle w:val="Heading2"/>
@@ -2572,20 +2569,25 @@
               <w:bottom w:val="single" w:sz="4" w:space="0" w:color="8EAADB" w:themeColor="accent1" w:themeTint="99"/>
               <w:right w:val="single" w:sz="4" w:space="0" w:color="8EAADB" w:themeColor="accent1" w:themeTint="99"/>
             </w:tcBorders>
-            <w:hideMark/>
-          </w:tcPr>
-          <w:p>
-            <w:pPr>
-              <w:spacing w:line="240" w:lineRule="auto"/>
-            </w:pPr>
-            <w:r>
+          </w:tcPr>
+          <w:p>
+            <w:pPr>
+              <w:spacing w:line="240" w:lineRule="auto"/>
               <w:rPr>
                 <w:highlight w:val="yellow"/>
               </w:rPr>
-              <w:t>Assertion error</w:t>
-            </w:r>
-            <w:r>
-              <w:t xml:space="preserve"> (1 tests)</w:t>
+            </w:pPr>
+            <w:r>
+              <w:t>Precondition failure</w:t>
+            </w:r>
+            <w:r>
+              <w:t xml:space="preserve"> (7</w:t>
+            </w:r>
+            <w:r>
+              <w:t xml:space="preserve">2 </w:t>
+            </w:r>
+            <w:r>
+              <w:t>tests)</w:t>
             </w:r>
           </w:p>
         </w:tc>
@@ -2598,7 +2600,6 @@
               <w:bottom w:val="single" w:sz="4" w:space="0" w:color="8EAADB" w:themeColor="accent1" w:themeTint="99"/>
               <w:right w:val="single" w:sz="4" w:space="0" w:color="8EAADB" w:themeColor="accent1" w:themeTint="99"/>
             </w:tcBorders>
-            <w:hideMark/>
           </w:tcPr>
           <w:p>
             <w:pPr>
@@ -2609,65 +2610,6 @@
               </w:numPr>
               <w:spacing w:line="240" w:lineRule="auto"/>
               <w:cnfStyle w:val="000000100000" w:firstRow="0" w:lastRow="0" w:firstColumn="0" w:lastColumn="0" w:oddVBand="0" w:evenVBand="0" w:oddHBand="1" w:evenHBand="0" w:firstRowFirstColumn="0" w:firstRowLastColumn="0" w:lastRowFirstColumn="0" w:lastRowLastColumn="0"/>
-            </w:pPr>
-            <w:r>
-              <w:t>ConstrainedList_Valid_9</w:t>
-            </w:r>
-          </w:p>
-        </w:tc>
-      </w:tr>
-      <w:tr>
-        <w:tc>
-          <w:tcPr>
-            <w:cnfStyle w:val="001000000000" w:firstRow="0" w:lastRow="0" w:firstColumn="1" w:lastColumn="0" w:oddVBand="0" w:evenVBand="0" w:oddHBand="0" w:evenHBand="0" w:firstRowFirstColumn="0" w:firstRowLastColumn="0" w:lastRowFirstColumn="0" w:lastRowLastColumn="0"/>
-            <w:tcW w:w="2785" w:type="dxa"/>
-            <w:tcBorders>
-              <w:top w:val="single" w:sz="4" w:space="0" w:color="8EAADB" w:themeColor="accent1" w:themeTint="99"/>
-              <w:left w:val="single" w:sz="4" w:space="0" w:color="8EAADB" w:themeColor="accent1" w:themeTint="99"/>
-              <w:bottom w:val="single" w:sz="4" w:space="0" w:color="8EAADB" w:themeColor="accent1" w:themeTint="99"/>
-              <w:right w:val="single" w:sz="4" w:space="0" w:color="8EAADB" w:themeColor="accent1" w:themeTint="99"/>
-            </w:tcBorders>
-          </w:tcPr>
-          <w:p>
-            <w:pPr>
-              <w:spacing w:line="240" w:lineRule="auto"/>
-              <w:rPr>
-                <w:highlight w:val="yellow"/>
-              </w:rPr>
-            </w:pPr>
-            <w:r>
-              <w:t>Precondition failure</w:t>
-            </w:r>
-            <w:r>
-              <w:t xml:space="preserve"> (7</w:t>
-            </w:r>
-            <w:r>
-              <w:t xml:space="preserve">2 </w:t>
-            </w:r>
-            <w:r>
-              <w:t>tests)</w:t>
-            </w:r>
-          </w:p>
-        </w:tc>
-        <w:tc>
-          <w:tcPr>
-            <w:tcW w:w="6708" w:type="dxa"/>
-            <w:tcBorders>
-              <w:top w:val="single" w:sz="4" w:space="0" w:color="8EAADB" w:themeColor="accent1" w:themeTint="99"/>
-              <w:left w:val="single" w:sz="4" w:space="0" w:color="8EAADB" w:themeColor="accent1" w:themeTint="99"/>
-              <w:bottom w:val="single" w:sz="4" w:space="0" w:color="8EAADB" w:themeColor="accent1" w:themeTint="99"/>
-              <w:right w:val="single" w:sz="4" w:space="0" w:color="8EAADB" w:themeColor="accent1" w:themeTint="99"/>
-            </w:tcBorders>
-          </w:tcPr>
-          <w:p>
-            <w:pPr>
-              <w:pStyle w:val="ListParagraph"/>
-              <w:numPr>
-                <w:ilvl w:val="0"/>
-                <w:numId w:val="10"/>
-              </w:numPr>
-              <w:spacing w:line="240" w:lineRule="auto"/>
-              <w:cnfStyle w:val="000000000000" w:firstRow="0" w:lastRow="0" w:firstColumn="0" w:lastColumn="0" w:oddVBand="0" w:evenVBand="0" w:oddHBand="0" w:evenHBand="0" w:firstRowFirstColumn="0" w:firstRowLastColumn="0" w:lastRowFirstColumn="0" w:lastRowLastColumn="0"/>
             </w:pPr>
             <w:r>
               <w:t>See Table above</w:t>
@@ -3217,7 +3159,6 @@
               <w:cnfStyle w:val="000000000000" w:firstRow="0" w:lastRow="0" w:firstColumn="0" w:lastColumn="0" w:oddVBand="0" w:evenVBand="0" w:oddHBand="0" w:evenHBand="0" w:firstRowFirstColumn="0" w:firstRowLastColumn="0" w:lastRowFirstColumn="0" w:lastRowLastColumn="0"/>
             </w:pPr>
             <w:r>
-              <w:lastRenderedPageBreak/>
               <w:t>UnionType_Valid_11, 14, 18, 2, 20, 22, 5, 7, 9</w:t>
             </w:r>
           </w:p>
@@ -3262,6 +3203,11 @@
           <w:p>
             <w:pPr>
               <w:spacing w:line="240" w:lineRule="auto"/>
+              <w:rPr>
+                <w:b w:val="0"/>
+                <w:bCs w:val="0"/>
+                <w:highlight w:val="yellow"/>
+              </w:rPr>
             </w:pPr>
             <w:proofErr w:type="spellStart"/>
             <w:r>
@@ -3269,9 +3215,21 @@
                 <w:highlight w:val="yellow"/>
               </w:rPr>
               <w:lastRenderedPageBreak/>
-              <w:t>RuntimeException</w:t>
+              <w:t>RuntimeExceptio</w:t>
+            </w:r>
+            <w:r>
+              <w:rPr>
+                <w:highlight w:val="yellow"/>
+              </w:rPr>
+              <w:t>n</w:t>
             </w:r>
             <w:proofErr w:type="spellEnd"/>
+            <w:r>
+              <w:rPr>
+                <w:highlight w:val="yellow"/>
+              </w:rPr>
+              <w:t xml:space="preserve"> Null operand</w:t>
+            </w:r>
             <w:r>
               <w:rPr>
                 <w:highlight w:val="yellow"/>
@@ -3304,6 +3262,8 @@
               </w:rPr>
               <w:t>)</w:t>
             </w:r>
+            <w:bookmarkStart w:id="0" w:name="_GoBack"/>
+            <w:bookmarkEnd w:id="0"/>
           </w:p>
         </w:tc>
         <w:tc>
@@ -4614,10 +4574,7 @@
     </w:p>
     <w:p>
       <w:r>
-        <w:t xml:space="preserve">Total number of tests: </w:t>
-      </w:r>
-      <w:r>
-        <w:t>36 tests</w:t>
+        <w:t>Total number of tests: 36 tests</w:t>
       </w:r>
     </w:p>
     <w:tbl>
@@ -4913,10 +4870,7 @@
               </w:rPr>
             </w:pPr>
             <w:r>
-              <w:t xml:space="preserve">Due to </w:t>
-            </w:r>
-            <w:r>
-              <w:t>external libraries required</w:t>
+              <w:t>Due to external libraries required</w:t>
             </w:r>
           </w:p>
         </w:tc>
@@ -5505,11 +5459,6 @@
         </w:tc>
       </w:tr>
     </w:tbl>
-    <w:p>
-      <w:pPr>
-        <w:pStyle w:val="Heading2"/>
-      </w:pPr>
-    </w:p>
     <w:p>
       <w:pPr>
         <w:pStyle w:val="Heading2"/>
@@ -7842,7 +7791,7 @@
 </file>
 
 <file path=customXml/itemProps1.xml><?xml version="1.0" encoding="utf-8"?>
-<ds:datastoreItem xmlns:ds="http://schemas.openxmlformats.org/officeDocument/2006/customXml" ds:itemID="{C656B5C6-5386-4BAC-883D-E7E198E26500}">
+<ds:datastoreItem xmlns:ds="http://schemas.openxmlformats.org/officeDocument/2006/customXml" ds:itemID="{B454D5F4-8351-4781-BCA0-02EABB48C46C}">
   <ds:schemaRefs>
     <ds:schemaRef ds:uri="http://schemas.openxmlformats.org/officeDocument/2006/bibliography"/>
   </ds:schemaRefs>

</xml_diff>

<commit_message>
Remove null operand error from statistics
</commit_message>
<xml_diff>
--- a/Documentation/Whiley QC Result Statistics.docx
+++ b/Documentation/Whiley QC Result Statistics.docx
@@ -3198,182 +3198,6 @@
               <w:bottom w:val="single" w:sz="4" w:space="0" w:color="8EAADB" w:themeColor="accent1" w:themeTint="99"/>
               <w:right w:val="single" w:sz="4" w:space="0" w:color="8EAADB" w:themeColor="accent1" w:themeTint="99"/>
             </w:tcBorders>
-            <w:hideMark/>
-          </w:tcPr>
-          <w:p>
-            <w:pPr>
-              <w:spacing w:line="240" w:lineRule="auto"/>
-              <w:rPr>
-                <w:b w:val="0"/>
-                <w:bCs w:val="0"/>
-                <w:highlight w:val="yellow"/>
-              </w:rPr>
-            </w:pPr>
-            <w:proofErr w:type="spellStart"/>
-            <w:r>
-              <w:rPr>
-                <w:highlight w:val="yellow"/>
-              </w:rPr>
-              <w:lastRenderedPageBreak/>
-              <w:t>RuntimeExceptio</w:t>
-            </w:r>
-            <w:r>
-              <w:rPr>
-                <w:highlight w:val="yellow"/>
-              </w:rPr>
-              <w:t>n</w:t>
-            </w:r>
-            <w:proofErr w:type="spellEnd"/>
-            <w:r>
-              <w:rPr>
-                <w:highlight w:val="yellow"/>
-              </w:rPr>
-              <w:t xml:space="preserve"> Null operand</w:t>
-            </w:r>
-            <w:r>
-              <w:rPr>
-                <w:highlight w:val="yellow"/>
-              </w:rPr>
-              <w:t xml:space="preserve"> (5 tests</w:t>
-            </w:r>
-            <w:r>
-              <w:rPr>
-                <w:highlight w:val="yellow"/>
-              </w:rPr>
-              <w:t xml:space="preserve">, 3 </w:t>
-            </w:r>
-            <w:proofErr w:type="gramStart"/>
-            <w:r>
-              <w:rPr>
-                <w:highlight w:val="yellow"/>
-              </w:rPr>
-              <w:t>optimisation</w:t>
-            </w:r>
-            <w:proofErr w:type="gramEnd"/>
-            <w:r>
-              <w:rPr>
-                <w:highlight w:val="yellow"/>
-              </w:rPr>
-              <w:t xml:space="preserve"> only</w:t>
-            </w:r>
-            <w:r>
-              <w:rPr>
-                <w:highlight w:val="yellow"/>
-              </w:rPr>
-              <w:t>)</w:t>
-            </w:r>
-            <w:bookmarkStart w:id="0" w:name="_GoBack"/>
-            <w:bookmarkEnd w:id="0"/>
-          </w:p>
-        </w:tc>
-        <w:tc>
-          <w:tcPr>
-            <w:tcW w:w="6708" w:type="dxa"/>
-            <w:tcBorders>
-              <w:top w:val="single" w:sz="4" w:space="0" w:color="8EAADB" w:themeColor="accent1" w:themeTint="99"/>
-              <w:left w:val="single" w:sz="4" w:space="0" w:color="8EAADB" w:themeColor="accent1" w:themeTint="99"/>
-              <w:bottom w:val="single" w:sz="4" w:space="0" w:color="8EAADB" w:themeColor="accent1" w:themeTint="99"/>
-              <w:right w:val="single" w:sz="4" w:space="0" w:color="8EAADB" w:themeColor="accent1" w:themeTint="99"/>
-            </w:tcBorders>
-            <w:hideMark/>
-          </w:tcPr>
-          <w:p>
-            <w:pPr>
-              <w:pStyle w:val="ListParagraph"/>
-              <w:numPr>
-                <w:ilvl w:val="0"/>
-                <w:numId w:val="10"/>
-              </w:numPr>
-              <w:spacing w:line="240" w:lineRule="auto"/>
-              <w:cnfStyle w:val="000000100000" w:firstRow="0" w:lastRow="0" w:firstColumn="0" w:lastColumn="0" w:oddVBand="0" w:evenVBand="0" w:oddHBand="1" w:evenHBand="0" w:firstRowFirstColumn="0" w:firstRowLastColumn="0" w:lastRowFirstColumn="0" w:lastRowLastColumn="0"/>
-            </w:pPr>
-            <w:r>
-              <w:t>ConstrainedList_Valid_11</w:t>
-            </w:r>
-            <w:r>
-              <w:t xml:space="preserve"> </w:t>
-            </w:r>
-            <w:r>
-              <w:t>- Null operand</w:t>
-            </w:r>
-          </w:p>
-          <w:p>
-            <w:pPr>
-              <w:pStyle w:val="ListParagraph"/>
-              <w:numPr>
-                <w:ilvl w:val="0"/>
-                <w:numId w:val="10"/>
-              </w:numPr>
-              <w:spacing w:line="240" w:lineRule="auto"/>
-              <w:cnfStyle w:val="000000100000" w:firstRow="0" w:lastRow="0" w:firstColumn="0" w:lastColumn="0" w:oddVBand="0" w:evenVBand="0" w:oddHBand="1" w:evenHBand="0" w:firstRowFirstColumn="0" w:firstRowLastColumn="0" w:lastRowFirstColumn="0" w:lastRowLastColumn="0"/>
-            </w:pPr>
-            <w:r>
-              <w:t>ConstrainedRecord_Valid_6 – null operand</w:t>
-            </w:r>
-          </w:p>
-          <w:p>
-            <w:pPr>
-              <w:pStyle w:val="ListParagraph"/>
-              <w:numPr>
-                <w:ilvl w:val="0"/>
-                <w:numId w:val="10"/>
-              </w:numPr>
-              <w:spacing w:line="240" w:lineRule="auto"/>
-              <w:cnfStyle w:val="000000100000" w:firstRow="0" w:lastRow="0" w:firstColumn="0" w:lastColumn="0" w:oddVBand="0" w:evenVBand="0" w:oddHBand="1" w:evenHBand="0" w:firstRowFirstColumn="0" w:firstRowLastColumn="0" w:lastRowFirstColumn="0" w:lastRowLastColumn="0"/>
-            </w:pPr>
-            <w:r>
-              <w:t>RecordAssign_Valid_13, 4 – null operand</w:t>
-            </w:r>
-          </w:p>
-          <w:p>
-            <w:pPr>
-              <w:pStyle w:val="ListParagraph"/>
-              <w:numPr>
-                <w:ilvl w:val="0"/>
-                <w:numId w:val="10"/>
-              </w:numPr>
-              <w:spacing w:line="240" w:lineRule="auto"/>
-              <w:cnfStyle w:val="000000100000" w:firstRow="0" w:lastRow="0" w:firstColumn="0" w:lastColumn="0" w:oddVBand="0" w:evenVBand="0" w:oddHBand="1" w:evenHBand="0" w:firstRowFirstColumn="0" w:firstRowLastColumn="0" w:lastRowFirstColumn="0" w:lastRowLastColumn="0"/>
-            </w:pPr>
-            <w:r>
-              <w:t>RecursiveType_Valid_17 – null operand</w:t>
-            </w:r>
-          </w:p>
-          <w:p>
-            <w:pPr>
-              <w:pStyle w:val="ListParagraph"/>
-              <w:numPr>
-                <w:ilvl w:val="0"/>
-                <w:numId w:val="10"/>
-              </w:numPr>
-              <w:spacing w:line="240" w:lineRule="auto"/>
-              <w:cnfStyle w:val="000000100000" w:firstRow="0" w:lastRow="0" w:firstColumn="0" w:lastColumn="0" w:oddVBand="0" w:evenVBand="0" w:oddHBand="1" w:evenHBand="0" w:firstRowFirstColumn="0" w:firstRowLastColumn="0" w:lastRowFirstColumn="0" w:lastRowLastColumn="0"/>
-            </w:pPr>
-            <w:proofErr w:type="spellStart"/>
-            <w:r>
-              <w:t>While_Valid</w:t>
-            </w:r>
-            <w:proofErr w:type="spellEnd"/>
-            <w:r>
-              <w:t xml:space="preserve"> 55, 56, 57</w:t>
-            </w:r>
-            <w:r>
-              <w:t xml:space="preserve"> – null operand (optimisation only)</w:t>
-            </w:r>
-          </w:p>
-        </w:tc>
-      </w:tr>
-      <w:tr>
-        <w:tc>
-          <w:tcPr>
-            <w:cnfStyle w:val="001000000000" w:firstRow="0" w:lastRow="0" w:firstColumn="1" w:lastColumn="0" w:oddVBand="0" w:evenVBand="0" w:oddHBand="0" w:evenHBand="0" w:firstRowFirstColumn="0" w:firstRowLastColumn="0" w:lastRowFirstColumn="0" w:lastRowLastColumn="0"/>
-            <w:tcW w:w="2785" w:type="dxa"/>
-            <w:tcBorders>
-              <w:top w:val="single" w:sz="4" w:space="0" w:color="8EAADB" w:themeColor="accent1" w:themeTint="99"/>
-              <w:left w:val="single" w:sz="4" w:space="0" w:color="8EAADB" w:themeColor="accent1" w:themeTint="99"/>
-              <w:bottom w:val="single" w:sz="4" w:space="0" w:color="8EAADB" w:themeColor="accent1" w:themeTint="99"/>
-              <w:right w:val="single" w:sz="4" w:space="0" w:color="8EAADB" w:themeColor="accent1" w:themeTint="99"/>
-            </w:tcBorders>
           </w:tcPr>
           <w:p>
             <w:pPr>
@@ -3388,6 +3212,7 @@
                 <w:bCs w:val="0"/>
                 <w:highlight w:val="yellow"/>
               </w:rPr>
+              <w:lastRenderedPageBreak/>
               <w:t xml:space="preserve">Class Cast exception – trying to cast </w:t>
             </w:r>
             <w:proofErr w:type="spellStart"/>
@@ -3449,7 +3274,7 @@
                 <w:numId w:val="10"/>
               </w:numPr>
               <w:spacing w:line="240" w:lineRule="auto"/>
-              <w:cnfStyle w:val="000000000000" w:firstRow="0" w:lastRow="0" w:firstColumn="0" w:lastColumn="0" w:oddVBand="0" w:evenVBand="0" w:oddHBand="0" w:evenHBand="0" w:firstRowFirstColumn="0" w:firstRowLastColumn="0" w:lastRowFirstColumn="0" w:lastRowLastColumn="0"/>
+              <w:cnfStyle w:val="000000100000" w:firstRow="0" w:lastRow="0" w:firstColumn="0" w:lastColumn="0" w:oddVBand="0" w:evenVBand="0" w:oddHBand="1" w:evenHBand="0" w:firstRowFirstColumn="0" w:firstRowLastColumn="0" w:lastRowFirstColumn="0" w:lastRowLastColumn="0"/>
             </w:pPr>
             <w:r>
               <w:t>DoWhile_Valid_9</w:t>
@@ -3463,7 +3288,7 @@
                 <w:numId w:val="10"/>
               </w:numPr>
               <w:spacing w:line="240" w:lineRule="auto"/>
-              <w:cnfStyle w:val="000000000000" w:firstRow="0" w:lastRow="0" w:firstColumn="0" w:lastColumn="0" w:oddVBand="0" w:evenVBand="0" w:oddHBand="0" w:evenHBand="0" w:firstRowFirstColumn="0" w:firstRowLastColumn="0" w:lastRowFirstColumn="0" w:lastRowLastColumn="0"/>
+              <w:cnfStyle w:val="000000100000" w:firstRow="0" w:lastRow="0" w:firstColumn="0" w:lastColumn="0" w:oddVBand="0" w:evenVBand="0" w:oddHBand="1" w:evenHBand="0" w:firstRowFirstColumn="0" w:firstRowLastColumn="0" w:lastRowFirstColumn="0" w:lastRowLastColumn="0"/>
             </w:pPr>
             <w:r>
               <w:t>Property_Valid_1</w:t>
@@ -3480,7 +3305,7 @@
                 <w:numId w:val="10"/>
               </w:numPr>
               <w:spacing w:line="240" w:lineRule="auto"/>
-              <w:cnfStyle w:val="000000000000" w:firstRow="0" w:lastRow="0" w:firstColumn="0" w:lastColumn="0" w:oddVBand="0" w:evenVBand="0" w:oddHBand="0" w:evenHBand="0" w:firstRowFirstColumn="0" w:firstRowLastColumn="0" w:lastRowFirstColumn="0" w:lastRowLastColumn="0"/>
+              <w:cnfStyle w:val="000000100000" w:firstRow="0" w:lastRow="0" w:firstColumn="0" w:lastColumn="0" w:oddVBand="0" w:evenVBand="0" w:oddHBand="1" w:evenHBand="0" w:firstRowFirstColumn="0" w:firstRowLastColumn="0" w:lastRowFirstColumn="0" w:lastRowLastColumn="0"/>
             </w:pPr>
             <w:r>
               <w:t>While_Valid_59</w:t>
@@ -3492,9 +3317,6 @@
         </w:tc>
       </w:tr>
       <w:tr>
-        <w:trPr>
-          <w:cnfStyle w:val="000000100000" w:firstRow="0" w:lastRow="0" w:firstColumn="0" w:lastColumn="0" w:oddVBand="0" w:evenVBand="0" w:oddHBand="1" w:evenHBand="0" w:firstRowFirstColumn="0" w:firstRowLastColumn="0" w:lastRowFirstColumn="0" w:lastRowLastColumn="0"/>
-        </w:trPr>
         <w:tc>
           <w:tcPr>
             <w:cnfStyle w:val="001000000000" w:firstRow="0" w:lastRow="0" w:firstColumn="1" w:lastColumn="0" w:oddVBand="0" w:evenVBand="0" w:oddHBand="0" w:evenHBand="0" w:firstRowFirstColumn="0" w:firstRowLastColumn="0" w:lastRowFirstColumn="0" w:lastRowLastColumn="0"/>
@@ -3573,7 +3395,7 @@
                 <w:numId w:val="10"/>
               </w:numPr>
               <w:spacing w:line="240" w:lineRule="auto"/>
-              <w:cnfStyle w:val="000000100000" w:firstRow="0" w:lastRow="0" w:firstColumn="0" w:lastColumn="0" w:oddVBand="0" w:evenVBand="0" w:oddHBand="1" w:evenHBand="0" w:firstRowFirstColumn="0" w:firstRowLastColumn="0" w:lastRowFirstColumn="0" w:lastRowLastColumn="0"/>
+              <w:cnfStyle w:val="000000000000" w:firstRow="0" w:lastRow="0" w:firstColumn="0" w:lastColumn="0" w:oddVBand="0" w:evenVBand="0" w:oddHBand="0" w:evenHBand="0" w:firstRowFirstColumn="0" w:firstRowLastColumn="0" w:lastRowFirstColumn="0" w:lastRowLastColumn="0"/>
             </w:pPr>
             <w:r>
               <w:t>RecursiveType_Valid_16</w:t>
@@ -4098,49 +3920,7 @@
         </w:tc>
       </w:tr>
     </w:tbl>
-    <w:p>
-      <w:r>
-        <w:rPr>
-          <w:noProof/>
-        </w:rPr>
-        <w:lastRenderedPageBreak/>
-        <w:drawing>
-          <wp:inline distT="0" distB="0" distL="0" distR="0" wp14:anchorId="01EEB996" wp14:editId="7A1EF718">
-            <wp:extent cx="3276600" cy="3353053"/>
-            <wp:effectExtent l="0" t="0" r="0" b="0"/>
-            <wp:docPr id="1" name="Picture 1"/>
-            <wp:cNvGraphicFramePr>
-              <a:graphicFrameLocks xmlns:a="http://schemas.openxmlformats.org/drawingml/2006/main" noChangeAspect="1"/>
-            </wp:cNvGraphicFramePr>
-            <a:graphic xmlns:a="http://schemas.openxmlformats.org/drawingml/2006/main">
-              <a:graphicData uri="http://schemas.openxmlformats.org/drawingml/2006/picture">
-                <pic:pic xmlns:pic="http://schemas.openxmlformats.org/drawingml/2006/picture">
-                  <pic:nvPicPr>
-                    <pic:cNvPr id="1" name=""/>
-                    <pic:cNvPicPr/>
-                  </pic:nvPicPr>
-                  <pic:blipFill>
-                    <a:blip r:embed="rId8"/>
-                    <a:stretch>
-                      <a:fillRect/>
-                    </a:stretch>
-                  </pic:blipFill>
-                  <pic:spPr>
-                    <a:xfrm>
-                      <a:off x="0" y="0"/>
-                      <a:ext cx="3282960" cy="3359561"/>
-                    </a:xfrm>
-                    <a:prstGeom prst="rect">
-                      <a:avLst/>
-                    </a:prstGeom>
-                  </pic:spPr>
-                </pic:pic>
-              </a:graphicData>
-            </a:graphic>
-          </wp:inline>
-        </w:drawing>
-      </w:r>
-    </w:p>
+    <w:p/>
     <w:p>
       <w:r>
         <w:t>Some tests could be passing due to the loop limits used</w:t>
@@ -4569,6 +4349,7 @@
         <w:pStyle w:val="Heading1"/>
       </w:pPr>
       <w:r>
+        <w:lastRenderedPageBreak/>
         <w:t>Whiley Benchmark Tests</w:t>
       </w:r>
     </w:p>
@@ -4966,7 +4747,6 @@
               <w:cnfStyle w:val="000000100000" w:firstRow="0" w:lastRow="0" w:firstColumn="0" w:lastColumn="0" w:oddVBand="0" w:evenVBand="0" w:oddHBand="1" w:evenHBand="0" w:firstRowFirstColumn="0" w:firstRowLastColumn="0" w:lastRowFirstColumn="0" w:lastRowLastColumn="0"/>
             </w:pPr>
             <w:r>
-              <w:lastRenderedPageBreak/>
               <w:t>007_regex\main</w:t>
             </w:r>
           </w:p>
@@ -5337,7 +5117,6 @@
               <w:rPr>
                 <w:highlight w:val="yellow"/>
               </w:rPr>
-              <w:lastRenderedPageBreak/>
               <w:t>Due to precondition (actually alright)</w:t>
             </w:r>
           </w:p>
@@ -5634,9 +5413,11 @@
             <w:pPr>
               <w:spacing w:line="240" w:lineRule="auto"/>
             </w:pPr>
-            <w:r>
-              <w:t>Runtime: Null operand</w:t>
-            </w:r>
+            <w:proofErr w:type="spellStart"/>
+            <w:r>
+              <w:t>StackOverflowError</w:t>
+            </w:r>
+            <w:proofErr w:type="spellEnd"/>
           </w:p>
         </w:tc>
         <w:tc>
@@ -5665,49 +5446,11 @@
           </w:p>
         </w:tc>
       </w:tr>
-      <w:tr>
-        <w:tc>
-          <w:tcPr>
-            <w:cnfStyle w:val="001000000000" w:firstRow="0" w:lastRow="0" w:firstColumn="1" w:lastColumn="0" w:oddVBand="0" w:evenVBand="0" w:oddHBand="0" w:evenHBand="0" w:firstRowFirstColumn="0" w:firstRowLastColumn="0" w:lastRowFirstColumn="0" w:lastRowLastColumn="0"/>
-            <w:tcW w:w="2785" w:type="dxa"/>
-            <w:tcBorders>
-              <w:top w:val="single" w:sz="4" w:space="0" w:color="8EAADB" w:themeColor="accent1" w:themeTint="99"/>
-              <w:left w:val="single" w:sz="4" w:space="0" w:color="8EAADB" w:themeColor="accent1" w:themeTint="99"/>
-              <w:bottom w:val="single" w:sz="4" w:space="0" w:color="8EAADB" w:themeColor="accent1" w:themeTint="99"/>
-              <w:right w:val="single" w:sz="4" w:space="0" w:color="8EAADB" w:themeColor="accent1" w:themeTint="99"/>
-            </w:tcBorders>
-          </w:tcPr>
-          <w:p>
-            <w:pPr>
-              <w:spacing w:line="240" w:lineRule="auto"/>
-            </w:pPr>
-          </w:p>
-        </w:tc>
-        <w:tc>
-          <w:tcPr>
-            <w:tcW w:w="6708" w:type="dxa"/>
-            <w:tcBorders>
-              <w:top w:val="single" w:sz="4" w:space="0" w:color="8EAADB" w:themeColor="accent1" w:themeTint="99"/>
-              <w:left w:val="single" w:sz="4" w:space="0" w:color="8EAADB" w:themeColor="accent1" w:themeTint="99"/>
-              <w:bottom w:val="single" w:sz="4" w:space="0" w:color="8EAADB" w:themeColor="accent1" w:themeTint="99"/>
-              <w:right w:val="single" w:sz="4" w:space="0" w:color="8EAADB" w:themeColor="accent1" w:themeTint="99"/>
-            </w:tcBorders>
-          </w:tcPr>
-          <w:p>
-            <w:pPr>
-              <w:pStyle w:val="ListParagraph"/>
-              <w:numPr>
-                <w:ilvl w:val="0"/>
-                <w:numId w:val="10"/>
-              </w:numPr>
-              <w:spacing w:line="240" w:lineRule="auto"/>
-              <w:cnfStyle w:val="000000000000" w:firstRow="0" w:lastRow="0" w:firstColumn="0" w:lastColumn="0" w:oddVBand="0" w:evenVBand="0" w:oddHBand="0" w:evenHBand="0" w:firstRowFirstColumn="0" w:firstRowLastColumn="0" w:lastRowFirstColumn="0" w:lastRowLastColumn="0"/>
-            </w:pPr>
-          </w:p>
-        </w:tc>
-      </w:tr>
     </w:tbl>
-    <w:p/>
+    <w:p>
+      <w:bookmarkStart w:id="0" w:name="_GoBack"/>
+      <w:bookmarkEnd w:id="0"/>
+    </w:p>
     <w:sectPr>
       <w:pgSz w:w="11906" w:h="16838"/>
       <w:pgMar w:top="1440" w:right="1440" w:bottom="1440" w:left="1440" w:header="708" w:footer="708" w:gutter="0"/>
@@ -7791,7 +7534,7 @@
 </file>
 
 <file path=customXml/itemProps1.xml><?xml version="1.0" encoding="utf-8"?>
-<ds:datastoreItem xmlns:ds="http://schemas.openxmlformats.org/officeDocument/2006/customXml" ds:itemID="{B454D5F4-8351-4781-BCA0-02EABB48C46C}">
+<ds:datastoreItem xmlns:ds="http://schemas.openxmlformats.org/officeDocument/2006/customXml" ds:itemID="{34540EEA-9CD7-4534-8CDC-A50D466BC654}">
   <ds:schemaRefs>
     <ds:schemaRef ds:uri="http://schemas.openxmlformats.org/officeDocument/2006/bibliography"/>
   </ds:schemaRefs>

</xml_diff>

<commit_message>
Update Whiley test statistics
</commit_message>
<xml_diff>
--- a/Documentation/Whiley QC Result Statistics.docx
+++ b/Documentation/Whiley QC Result Statistics.docx
@@ -22,9 +22,9 @@
         <w:tblLook w:val="04A0" w:firstRow="1" w:lastRow="0" w:firstColumn="1" w:lastColumn="0" w:noHBand="0" w:noVBand="1"/>
       </w:tblPr>
       <w:tblGrid>
-        <w:gridCol w:w="1507"/>
-        <w:gridCol w:w="3047"/>
-        <w:gridCol w:w="923"/>
+        <w:gridCol w:w="1465"/>
+        <w:gridCol w:w="3122"/>
+        <w:gridCol w:w="890"/>
         <w:gridCol w:w="945"/>
         <w:gridCol w:w="1051"/>
         <w:gridCol w:w="1736"/>
@@ -468,6 +468,210 @@
             </w:pPr>
             <w:r>
               <w:t>= 42.813s</w:t>
+            </w:r>
+          </w:p>
+        </w:tc>
+      </w:tr>
+      <w:tr>
+        <w:tc>
+          <w:tcPr>
+            <w:cnfStyle w:val="001000000000" w:firstRow="0" w:lastRow="0" w:firstColumn="1" w:lastColumn="0" w:oddVBand="0" w:evenVBand="0" w:oddHBand="0" w:evenHBand="0" w:firstRowFirstColumn="0" w:firstRowLastColumn="0" w:lastRowFirstColumn="0" w:lastRowLastColumn="0"/>
+            <w:tcW w:w="0" w:type="auto"/>
+          </w:tcPr>
+          <w:p>
+            <w:pPr>
+              <w:rPr>
+                <w:b w:val="0"/>
+                <w:bCs w:val="0"/>
+              </w:rPr>
+            </w:pPr>
+            <w:r>
+              <w:t>02/07/18</w:t>
+            </w:r>
+          </w:p>
+          <w:p>
+            <w:r>
+              <w:t>No optimisation</w:t>
+            </w:r>
+          </w:p>
+        </w:tc>
+        <w:tc>
+          <w:tcPr>
+            <w:tcW w:w="0" w:type="auto"/>
+          </w:tcPr>
+          <w:p>
+            <w:pPr>
+              <w:cnfStyle w:val="000000000000" w:firstRow="0" w:lastRow="0" w:firstColumn="0" w:lastColumn="0" w:oddVBand="0" w:evenVBand="0" w:oddHBand="0" w:evenHBand="0" w:firstRowFirstColumn="0" w:firstRowLastColumn="0" w:lastRowFirstColumn="0" w:lastRowLastColumn="0"/>
+            </w:pPr>
+            <w:r>
+              <w:t>17 errors</w:t>
+            </w:r>
+            <w:r>
+              <w:t>,</w:t>
+            </w:r>
+            <w:r>
+              <w:t xml:space="preserve"> 97 failures</w:t>
+            </w:r>
+          </w:p>
+        </w:tc>
+        <w:tc>
+          <w:tcPr>
+            <w:tcW w:w="0" w:type="auto"/>
+          </w:tcPr>
+          <w:p>
+            <w:pPr>
+              <w:cnfStyle w:val="000000000000" w:firstRow="0" w:lastRow="0" w:firstColumn="0" w:lastColumn="0" w:oddVBand="0" w:evenVBand="0" w:oddHBand="0" w:evenHBand="0" w:firstRowFirstColumn="0" w:firstRowLastColumn="0" w:lastRowFirstColumn="0" w:lastRowLastColumn="0"/>
+            </w:pPr>
+            <w:r>
+              <w:t>409 ()</w:t>
+            </w:r>
+          </w:p>
+        </w:tc>
+        <w:tc>
+          <w:tcPr>
+            <w:tcW w:w="0" w:type="auto"/>
+          </w:tcPr>
+          <w:p>
+            <w:pPr>
+              <w:cnfStyle w:val="000000000000" w:firstRow="0" w:lastRow="0" w:firstColumn="0" w:lastColumn="0" w:oddVBand="0" w:evenVBand="0" w:oddHBand="0" w:evenHBand="0" w:firstRowFirstColumn="0" w:firstRowLastColumn="0" w:lastRowFirstColumn="0" w:lastRowLastColumn="0"/>
+            </w:pPr>
+            <w:r>
+              <w:t>70</w:t>
+            </w:r>
+          </w:p>
+        </w:tc>
+        <w:tc>
+          <w:tcPr>
+            <w:tcW w:w="0" w:type="auto"/>
+          </w:tcPr>
+          <w:p>
+            <w:pPr>
+              <w:cnfStyle w:val="000000000000" w:firstRow="0" w:lastRow="0" w:firstColumn="0" w:lastColumn="0" w:oddVBand="0" w:evenVBand="0" w:oddHBand="0" w:evenHBand="0" w:firstRowFirstColumn="0" w:firstRowLastColumn="0" w:lastRowFirstColumn="0" w:lastRowLastColumn="0"/>
+            </w:pPr>
+            <w:r>
+              <w:t>523</w:t>
+            </w:r>
+          </w:p>
+        </w:tc>
+        <w:tc>
+          <w:tcPr>
+            <w:tcW w:w="1736" w:type="dxa"/>
+          </w:tcPr>
+          <w:p>
+            <w:pPr>
+              <w:cnfStyle w:val="000000000000" w:firstRow="0" w:lastRow="0" w:firstColumn="0" w:lastColumn="0" w:oddVBand="0" w:evenVBand="0" w:oddHBand="0" w:evenHBand="0" w:firstRowFirstColumn="0" w:firstRowLastColumn="0" w:lastRowFirstColumn="0" w:lastRowLastColumn="0"/>
+            </w:pPr>
+            <w:r>
+              <w:t>62.985s</w:t>
+            </w:r>
+          </w:p>
+        </w:tc>
+      </w:tr>
+      <w:tr>
+        <w:trPr>
+          <w:cnfStyle w:val="000000100000" w:firstRow="0" w:lastRow="0" w:firstColumn="0" w:lastColumn="0" w:oddVBand="0" w:evenVBand="0" w:oddHBand="1" w:evenHBand="0" w:firstRowFirstColumn="0" w:firstRowLastColumn="0" w:lastRowFirstColumn="0" w:lastRowLastColumn="0"/>
+        </w:trPr>
+        <w:tc>
+          <w:tcPr>
+            <w:cnfStyle w:val="001000000000" w:firstRow="0" w:lastRow="0" w:firstColumn="1" w:lastColumn="0" w:oddVBand="0" w:evenVBand="0" w:oddHBand="0" w:evenHBand="0" w:firstRowFirstColumn="0" w:firstRowLastColumn="0" w:lastRowFirstColumn="0" w:lastRowLastColumn="0"/>
+            <w:tcW w:w="0" w:type="auto"/>
+          </w:tcPr>
+          <w:p>
+            <w:pPr>
+              <w:rPr>
+                <w:b w:val="0"/>
+                <w:bCs w:val="0"/>
+              </w:rPr>
+            </w:pPr>
+            <w:r>
+              <w:t>02/07/18</w:t>
+            </w:r>
+          </w:p>
+          <w:p>
+            <w:r>
+              <w:t>O</w:t>
+            </w:r>
+            <w:r>
+              <w:t>ptimisation</w:t>
+            </w:r>
+          </w:p>
+        </w:tc>
+        <w:tc>
+          <w:tcPr>
+            <w:tcW w:w="0" w:type="auto"/>
+          </w:tcPr>
+          <w:p>
+            <w:pPr>
+              <w:cnfStyle w:val="000000100000" w:firstRow="0" w:lastRow="0" w:firstColumn="0" w:lastColumn="0" w:oddVBand="0" w:evenVBand="0" w:oddHBand="1" w:evenHBand="0" w:firstRowFirstColumn="0" w:firstRowLastColumn="0" w:lastRowFirstColumn="0" w:lastRowLastColumn="0"/>
+            </w:pPr>
+            <w:r>
+              <w:t>39 errors, 95 failures</w:t>
+            </w:r>
+          </w:p>
+          <w:p>
+            <w:pPr>
+              <w:cnfStyle w:val="000000100000" w:firstRow="0" w:lastRow="0" w:firstColumn="0" w:lastColumn="0" w:oddVBand="0" w:evenVBand="0" w:oddHBand="1" w:evenHBand="0" w:firstRowFirstColumn="0" w:firstRowLastColumn="0" w:lastRowFirstColumn="0" w:lastRowLastColumn="0"/>
+            </w:pPr>
+            <w:r>
+              <w:t>Takes ages on</w:t>
+            </w:r>
+            <w:r>
+              <w:t xml:space="preserve"> RecursiveType_Valid_27</w:t>
+            </w:r>
+          </w:p>
+        </w:tc>
+        <w:tc>
+          <w:tcPr>
+            <w:tcW w:w="0" w:type="auto"/>
+          </w:tcPr>
+          <w:p>
+            <w:pPr>
+              <w:cnfStyle w:val="000000100000" w:firstRow="0" w:lastRow="0" w:firstColumn="0" w:lastColumn="0" w:oddVBand="0" w:evenVBand="0" w:oddHBand="1" w:evenHBand="0" w:firstRowFirstColumn="0" w:firstRowLastColumn="0" w:lastRowFirstColumn="0" w:lastRowLastColumn="0"/>
+            </w:pPr>
+            <w:r>
+              <w:t>389 ()</w:t>
+            </w:r>
+          </w:p>
+        </w:tc>
+        <w:tc>
+          <w:tcPr>
+            <w:tcW w:w="0" w:type="auto"/>
+          </w:tcPr>
+          <w:p>
+            <w:pPr>
+              <w:cnfStyle w:val="000000100000" w:firstRow="0" w:lastRow="0" w:firstColumn="0" w:lastColumn="0" w:oddVBand="0" w:evenVBand="0" w:oddHBand="1" w:evenHBand="0" w:firstRowFirstColumn="0" w:firstRowLastColumn="0" w:lastRowFirstColumn="0" w:lastRowLastColumn="0"/>
+            </w:pPr>
+            <w:r>
+              <w:t>70</w:t>
+            </w:r>
+          </w:p>
+        </w:tc>
+        <w:tc>
+          <w:tcPr>
+            <w:tcW w:w="0" w:type="auto"/>
+          </w:tcPr>
+          <w:p>
+            <w:pPr>
+              <w:cnfStyle w:val="000000100000" w:firstRow="0" w:lastRow="0" w:firstColumn="0" w:lastColumn="0" w:oddVBand="0" w:evenVBand="0" w:oddHBand="1" w:evenHBand="0" w:firstRowFirstColumn="0" w:firstRowLastColumn="0" w:lastRowFirstColumn="0" w:lastRowLastColumn="0"/>
+            </w:pPr>
+            <w:r>
+              <w:t>523</w:t>
+            </w:r>
+          </w:p>
+        </w:tc>
+        <w:tc>
+          <w:tcPr>
+            <w:tcW w:w="1736" w:type="dxa"/>
+          </w:tcPr>
+          <w:p>
+            <w:pPr>
+              <w:cnfStyle w:val="000000100000" w:firstRow="0" w:lastRow="0" w:firstColumn="0" w:lastColumn="0" w:oddVBand="0" w:evenVBand="0" w:oddHBand="1" w:evenHBand="0" w:firstRowFirstColumn="0" w:firstRowLastColumn="0" w:lastRowFirstColumn="0" w:lastRowLastColumn="0"/>
+            </w:pPr>
+            <w:r>
+              <w:t>189.752</w:t>
+            </w:r>
+            <w:r>
+              <w:t>s</w:t>
             </w:r>
           </w:p>
         </w:tc>
@@ -1688,6 +1892,7 @@
               <w:ind w:left="360"/>
             </w:pPr>
             <w:r>
+              <w:lastRenderedPageBreak/>
               <w:t>ConstrainedList_Valid_9</w:t>
             </w:r>
           </w:p>
@@ -2096,7 +2301,6 @@
               <w:ind w:left="360"/>
             </w:pPr>
             <w:r>
-              <w:lastRenderedPageBreak/>
               <w:t>DoWhile_Valid_6</w:t>
             </w:r>
           </w:p>
@@ -2713,7 +2917,7 @@
               <w:rPr>
                 <w:bCs w:val="0"/>
               </w:rPr>
-              <w:t>2</w:t>
+              <w:t>3</w:t>
             </w:r>
             <w:r>
               <w:rPr>
@@ -2834,7 +3038,13 @@
               <w:cnfStyle w:val="000000100000" w:firstRow="0" w:lastRow="0" w:firstColumn="0" w:lastColumn="0" w:oddVBand="0" w:evenVBand="0" w:oddHBand="1" w:evenHBand="0" w:firstRowFirstColumn="0" w:firstRowLastColumn="0" w:lastRowFirstColumn="0" w:lastRowLastColumn="0"/>
             </w:pPr>
             <w:r>
-              <w:t>RecursiveType_Valid_20, 23, 24, 26 (recursive)</w:t>
+              <w:t>RecursiveType_Valid_</w:t>
+            </w:r>
+            <w:r>
+              <w:t xml:space="preserve">16, </w:t>
+            </w:r>
+            <w:r>
+              <w:t>20, 23, 24, 26 (recursive)</w:t>
             </w:r>
           </w:p>
           <w:p>
@@ -3103,6 +3313,7 @@
               <w:cnfStyle w:val="000000000000" w:firstRow="0" w:lastRow="0" w:firstColumn="0" w:lastColumn="0" w:oddVBand="0" w:evenVBand="0" w:oddHBand="0" w:evenHBand="0" w:firstRowFirstColumn="0" w:firstRowLastColumn="0" w:lastRowFirstColumn="0" w:lastRowLastColumn="0"/>
             </w:pPr>
             <w:r>
+              <w:lastRenderedPageBreak/>
               <w:t xml:space="preserve">Record_Valid_5 </w:t>
             </w:r>
           </w:p>
@@ -3312,93 +3523,6 @@
             </w:r>
             <w:r>
               <w:t>, 60, 62, 63, 64, 65, 66, 67</w:t>
-            </w:r>
-          </w:p>
-        </w:tc>
-      </w:tr>
-      <w:tr>
-        <w:tc>
-          <w:tcPr>
-            <w:cnfStyle w:val="001000000000" w:firstRow="0" w:lastRow="0" w:firstColumn="1" w:lastColumn="0" w:oddVBand="0" w:evenVBand="0" w:oddHBand="0" w:evenHBand="0" w:firstRowFirstColumn="0" w:firstRowLastColumn="0" w:lastRowFirstColumn="0" w:lastRowLastColumn="0"/>
-            <w:tcW w:w="2785" w:type="dxa"/>
-            <w:tcBorders>
-              <w:top w:val="single" w:sz="4" w:space="0" w:color="8EAADB" w:themeColor="accent1" w:themeTint="99"/>
-              <w:left w:val="single" w:sz="4" w:space="0" w:color="8EAADB" w:themeColor="accent1" w:themeTint="99"/>
-              <w:bottom w:val="single" w:sz="4" w:space="0" w:color="8EAADB" w:themeColor="accent1" w:themeTint="99"/>
-              <w:right w:val="single" w:sz="4" w:space="0" w:color="8EAADB" w:themeColor="accent1" w:themeTint="99"/>
-            </w:tcBorders>
-          </w:tcPr>
-          <w:p>
-            <w:pPr>
-              <w:spacing w:line="240" w:lineRule="auto"/>
-              <w:rPr>
-                <w:b w:val="0"/>
-                <w:highlight w:val="yellow"/>
-              </w:rPr>
-            </w:pPr>
-            <w:proofErr w:type="spellStart"/>
-            <w:r>
-              <w:rPr>
-                <w:bCs w:val="0"/>
-                <w:highlight w:val="yellow"/>
-              </w:rPr>
-              <w:t>ArrayIndexOutOfBounds</w:t>
-            </w:r>
-            <w:proofErr w:type="spellEnd"/>
-          </w:p>
-          <w:p>
-            <w:pPr>
-              <w:spacing w:line="240" w:lineRule="auto"/>
-              <w:rPr>
-                <w:bCs w:val="0"/>
-                <w:highlight w:val="yellow"/>
-              </w:rPr>
-            </w:pPr>
-            <w:r>
-              <w:rPr>
-                <w:bCs w:val="0"/>
-                <w:highlight w:val="yellow"/>
-              </w:rPr>
-              <w:t>(Optimisation only</w:t>
-            </w:r>
-            <w:r>
-              <w:rPr>
-                <w:bCs w:val="0"/>
-                <w:highlight w:val="yellow"/>
-              </w:rPr>
-              <w:t>, 1 test</w:t>
-            </w:r>
-            <w:r>
-              <w:rPr>
-                <w:bCs w:val="0"/>
-                <w:highlight w:val="yellow"/>
-              </w:rPr>
-              <w:t>)</w:t>
-            </w:r>
-          </w:p>
-        </w:tc>
-        <w:tc>
-          <w:tcPr>
-            <w:tcW w:w="6708" w:type="dxa"/>
-            <w:tcBorders>
-              <w:top w:val="single" w:sz="4" w:space="0" w:color="8EAADB" w:themeColor="accent1" w:themeTint="99"/>
-              <w:left w:val="single" w:sz="4" w:space="0" w:color="8EAADB" w:themeColor="accent1" w:themeTint="99"/>
-              <w:bottom w:val="single" w:sz="4" w:space="0" w:color="8EAADB" w:themeColor="accent1" w:themeTint="99"/>
-              <w:right w:val="single" w:sz="4" w:space="0" w:color="8EAADB" w:themeColor="accent1" w:themeTint="99"/>
-            </w:tcBorders>
-          </w:tcPr>
-          <w:p>
-            <w:pPr>
-              <w:pStyle w:val="ListParagraph"/>
-              <w:numPr>
-                <w:ilvl w:val="0"/>
-                <w:numId w:val="10"/>
-              </w:numPr>
-              <w:spacing w:line="240" w:lineRule="auto"/>
-              <w:cnfStyle w:val="000000000000" w:firstRow="0" w:lastRow="0" w:firstColumn="0" w:lastColumn="0" w:oddVBand="0" w:evenVBand="0" w:oddHBand="0" w:evenHBand="0" w:firstRowFirstColumn="0" w:firstRowLastColumn="0" w:lastRowFirstColumn="0" w:lastRowLastColumn="0"/>
-            </w:pPr>
-            <w:r>
-              <w:t>RecursiveType_Valid_16</w:t>
             </w:r>
           </w:p>
         </w:tc>
@@ -3679,7 +3803,13 @@
           </w:tcPr>
           <w:p>
             <w:r>
-              <w:t>27/06/18 (optimisation)</w:t>
+              <w:t>27/06/18 (</w:t>
+            </w:r>
+            <w:r>
+              <w:t xml:space="preserve">no </w:t>
+            </w:r>
+            <w:r>
+              <w:t>optimisation)</w:t>
             </w:r>
           </w:p>
         </w:tc>
@@ -3803,7 +3933,7 @@
           </w:tcPr>
           <w:p>
             <w:r>
-              <w:t>27/06/18 (no optimisation)</w:t>
+              <w:t>27/06/18 (optimisation)</w:t>
             </w:r>
           </w:p>
         </w:tc>
@@ -3915,6 +4045,171 @@
             </w:pPr>
             <w:r>
               <w:t>= 8.689s</w:t>
+            </w:r>
+          </w:p>
+        </w:tc>
+      </w:tr>
+      <w:tr>
+        <w:tc>
+          <w:tcPr>
+            <w:cnfStyle w:val="001000000000" w:firstRow="0" w:lastRow="0" w:firstColumn="1" w:lastColumn="0" w:oddVBand="0" w:evenVBand="0" w:oddHBand="0" w:evenHBand="0" w:firstRowFirstColumn="0" w:firstRowLastColumn="0" w:lastRowFirstColumn="0" w:lastRowLastColumn="0"/>
+            <w:tcW w:w="2304" w:type="dxa"/>
+          </w:tcPr>
+          <w:p>
+            <w:r>
+              <w:t>02/07/18 (no optimisation)</w:t>
+            </w:r>
+          </w:p>
+        </w:tc>
+        <w:tc>
+          <w:tcPr>
+            <w:tcW w:w="1519" w:type="dxa"/>
+          </w:tcPr>
+          <w:p>
+            <w:pPr>
+              <w:cnfStyle w:val="000000000000" w:firstRow="0" w:lastRow="0" w:firstColumn="0" w:lastColumn="0" w:oddVBand="0" w:evenVBand="0" w:oddHBand="0" w:evenHBand="0" w:firstRowFirstColumn="0" w:firstRowLastColumn="0" w:lastRowFirstColumn="0" w:lastRowLastColumn="0"/>
+            </w:pPr>
+            <w:r>
+              <w:t>3 errors</w:t>
+            </w:r>
+          </w:p>
+        </w:tc>
+        <w:tc>
+          <w:tcPr>
+            <w:tcW w:w="850" w:type="dxa"/>
+          </w:tcPr>
+          <w:p>
+            <w:pPr>
+              <w:cnfStyle w:val="000000000000" w:firstRow="0" w:lastRow="0" w:firstColumn="0" w:lastColumn="0" w:oddVBand="0" w:evenVBand="0" w:oddHBand="0" w:evenHBand="0" w:firstRowFirstColumn="0" w:firstRowLastColumn="0" w:lastRowFirstColumn="0" w:lastRowLastColumn="0"/>
+            </w:pPr>
+            <w:r>
+              <w:t>336</w:t>
+            </w:r>
+          </w:p>
+        </w:tc>
+        <w:tc>
+          <w:tcPr>
+            <w:tcW w:w="1013" w:type="dxa"/>
+          </w:tcPr>
+          <w:p>
+            <w:pPr>
+              <w:cnfStyle w:val="000000000000" w:firstRow="0" w:lastRow="0" w:firstColumn="0" w:lastColumn="0" w:oddVBand="0" w:evenVBand="0" w:oddHBand="0" w:evenHBand="0" w:firstRowFirstColumn="0" w:firstRowLastColumn="0" w:lastRowFirstColumn="0" w:lastRowLastColumn="0"/>
+            </w:pPr>
+            <w:r>
+              <w:t>16</w:t>
+            </w:r>
+          </w:p>
+        </w:tc>
+        <w:tc>
+          <w:tcPr>
+            <w:tcW w:w="1391" w:type="dxa"/>
+          </w:tcPr>
+          <w:p>
+            <w:pPr>
+              <w:cnfStyle w:val="000000000000" w:firstRow="0" w:lastRow="0" w:firstColumn="0" w:lastColumn="0" w:oddVBand="0" w:evenVBand="0" w:oddHBand="0" w:evenHBand="0" w:firstRowFirstColumn="0" w:firstRowLastColumn="0" w:lastRowFirstColumn="0" w:lastRowLastColumn="0"/>
+            </w:pPr>
+            <w:r>
+              <w:t>339</w:t>
+            </w:r>
+          </w:p>
+        </w:tc>
+        <w:tc>
+          <w:tcPr>
+            <w:tcW w:w="1939" w:type="dxa"/>
+          </w:tcPr>
+          <w:p>
+            <w:pPr>
+              <w:cnfStyle w:val="000000000000" w:firstRow="0" w:lastRow="0" w:firstColumn="0" w:lastColumn="0" w:oddVBand="0" w:evenVBand="0" w:oddHBand="0" w:evenHBand="0" w:firstRowFirstColumn="0" w:firstRowLastColumn="0" w:lastRowFirstColumn="0" w:lastRowLastColumn="0"/>
+            </w:pPr>
+            <w:r>
+              <w:t>10.62s</w:t>
+            </w:r>
+          </w:p>
+        </w:tc>
+      </w:tr>
+      <w:tr>
+        <w:trPr>
+          <w:cnfStyle w:val="000000100000" w:firstRow="0" w:lastRow="0" w:firstColumn="0" w:lastColumn="0" w:oddVBand="0" w:evenVBand="0" w:oddHBand="1" w:evenHBand="0" w:firstRowFirstColumn="0" w:firstRowLastColumn="0" w:lastRowFirstColumn="0" w:lastRowLastColumn="0"/>
+        </w:trPr>
+        <w:tc>
+          <w:tcPr>
+            <w:cnfStyle w:val="001000000000" w:firstRow="0" w:lastRow="0" w:firstColumn="1" w:lastColumn="0" w:oddVBand="0" w:evenVBand="0" w:oddHBand="0" w:evenHBand="0" w:firstRowFirstColumn="0" w:firstRowLastColumn="0" w:lastRowFirstColumn="0" w:lastRowLastColumn="0"/>
+            <w:tcW w:w="2304" w:type="dxa"/>
+          </w:tcPr>
+          <w:p>
+            <w:r>
+              <w:t>02/07/18 (optimisation)</w:t>
+            </w:r>
+          </w:p>
+        </w:tc>
+        <w:tc>
+          <w:tcPr>
+            <w:tcW w:w="1519" w:type="dxa"/>
+          </w:tcPr>
+          <w:p>
+            <w:pPr>
+              <w:cnfStyle w:val="000000100000" w:firstRow="0" w:lastRow="0" w:firstColumn="0" w:lastColumn="0" w:oddVBand="0" w:evenVBand="0" w:oddHBand="1" w:evenHBand="0" w:firstRowFirstColumn="0" w:firstRowLastColumn="0" w:lastRowFirstColumn="0" w:lastRowLastColumn="0"/>
+            </w:pPr>
+            <w:r>
+              <w:t>15</w:t>
+            </w:r>
+            <w:r>
+              <w:t xml:space="preserve"> errors</w:t>
+            </w:r>
+          </w:p>
+        </w:tc>
+        <w:tc>
+          <w:tcPr>
+            <w:tcW w:w="850" w:type="dxa"/>
+          </w:tcPr>
+          <w:p>
+            <w:pPr>
+              <w:cnfStyle w:val="000000100000" w:firstRow="0" w:lastRow="0" w:firstColumn="0" w:lastColumn="0" w:oddVBand="0" w:evenVBand="0" w:oddHBand="1" w:evenHBand="0" w:firstRowFirstColumn="0" w:firstRowLastColumn="0" w:lastRowFirstColumn="0" w:lastRowLastColumn="0"/>
+            </w:pPr>
+            <w:r>
+              <w:t>3</w:t>
+            </w:r>
+            <w:r>
+              <w:t>23</w:t>
+            </w:r>
+          </w:p>
+        </w:tc>
+        <w:tc>
+          <w:tcPr>
+            <w:tcW w:w="1013" w:type="dxa"/>
+          </w:tcPr>
+          <w:p>
+            <w:pPr>
+              <w:cnfStyle w:val="000000100000" w:firstRow="0" w:lastRow="0" w:firstColumn="0" w:lastColumn="0" w:oddVBand="0" w:evenVBand="0" w:oddHBand="1" w:evenHBand="0" w:firstRowFirstColumn="0" w:firstRowLastColumn="0" w:lastRowFirstColumn="0" w:lastRowLastColumn="0"/>
+            </w:pPr>
+            <w:r>
+              <w:t>16</w:t>
+            </w:r>
+          </w:p>
+        </w:tc>
+        <w:tc>
+          <w:tcPr>
+            <w:tcW w:w="1391" w:type="dxa"/>
+          </w:tcPr>
+          <w:p>
+            <w:pPr>
+              <w:cnfStyle w:val="000000100000" w:firstRow="0" w:lastRow="0" w:firstColumn="0" w:lastColumn="0" w:oddVBand="0" w:evenVBand="0" w:oddHBand="1" w:evenHBand="0" w:firstRowFirstColumn="0" w:firstRowLastColumn="0" w:lastRowFirstColumn="0" w:lastRowLastColumn="0"/>
+            </w:pPr>
+            <w:r>
+              <w:t>339</w:t>
+            </w:r>
+          </w:p>
+        </w:tc>
+        <w:tc>
+          <w:tcPr>
+            <w:tcW w:w="1939" w:type="dxa"/>
+          </w:tcPr>
+          <w:p>
+            <w:pPr>
+              <w:cnfStyle w:val="000000100000" w:firstRow="0" w:lastRow="0" w:firstColumn="0" w:lastColumn="0" w:oddVBand="0" w:evenVBand="0" w:oddHBand="1" w:evenHBand="0" w:firstRowFirstColumn="0" w:firstRowLastColumn="0" w:lastRowFirstColumn="0" w:lastRowLastColumn="0"/>
+            </w:pPr>
+            <w:r>
+              <w:t>8.092s</w:t>
             </w:r>
           </w:p>
         </w:tc>
@@ -4009,11 +4304,10 @@
               <w:t xml:space="preserve"> tests</w:t>
             </w:r>
             <w:r>
-              <w:t>, 2 optimisation,</w:t>
-            </w:r>
-            <w:r>
               <w:t>)</w:t>
             </w:r>
+            <w:bookmarkStart w:id="0" w:name="_GoBack"/>
+            <w:bookmarkEnd w:id="0"/>
           </w:p>
         </w:tc>
         <w:tc>
@@ -4052,18 +4346,108 @@
               <w:cnfStyle w:val="000000100000" w:firstRow="0" w:lastRow="0" w:firstColumn="0" w:lastColumn="0" w:oddVBand="0" w:evenVBand="0" w:oddHBand="1" w:evenHBand="0" w:firstRowFirstColumn="0" w:firstRowLastColumn="0" w:lastRowFirstColumn="0" w:lastRowLastColumn="0"/>
             </w:pPr>
             <w:r>
-              <w:t>ConstrainedInt_Invalid_7,</w:t>
-            </w:r>
-            <w:r>
-              <w:t>8</w:t>
-            </w:r>
-            <w:r>
-              <w:t xml:space="preserve"> (optimisation</w:t>
-            </w:r>
-            <w:r>
-              <w:t>)</w:t>
-            </w:r>
-          </w:p>
+              <w:t>While_Invalid_10</w:t>
+            </w:r>
+            <w:r>
+              <w:t xml:space="preserve"> </w:t>
+            </w:r>
+          </w:p>
+        </w:tc>
+      </w:tr>
+      <w:tr>
+        <w:tc>
+          <w:tcPr>
+            <w:cnfStyle w:val="001000000000" w:firstRow="0" w:lastRow="0" w:firstColumn="1" w:lastColumn="0" w:oddVBand="0" w:evenVBand="0" w:oddHBand="0" w:evenHBand="0" w:firstRowFirstColumn="0" w:firstRowLastColumn="0" w:lastRowFirstColumn="0" w:lastRowLastColumn="0"/>
+            <w:tcW w:w="3256" w:type="dxa"/>
+            <w:tcBorders>
+              <w:top w:val="single" w:sz="4" w:space="0" w:color="8EAADB" w:themeColor="accent1" w:themeTint="99"/>
+              <w:left w:val="single" w:sz="4" w:space="0" w:color="8EAADB" w:themeColor="accent1" w:themeTint="99"/>
+              <w:bottom w:val="single" w:sz="4" w:space="0" w:color="8EAADB" w:themeColor="accent1" w:themeTint="99"/>
+              <w:right w:val="single" w:sz="4" w:space="0" w:color="8EAADB" w:themeColor="accent1" w:themeTint="99"/>
+            </w:tcBorders>
+          </w:tcPr>
+          <w:p>
+            <w:pPr>
+              <w:spacing w:line="240" w:lineRule="auto"/>
+              <w:rPr>
+                <w:bCs w:val="0"/>
+                <w:highlight w:val="yellow"/>
+              </w:rPr>
+            </w:pPr>
+            <w:r>
+              <w:rPr>
+                <w:bCs w:val="0"/>
+                <w:highlight w:val="yellow"/>
+              </w:rPr>
+              <w:lastRenderedPageBreak/>
+              <w:t xml:space="preserve">Class Cast exception – trying to cast </w:t>
+            </w:r>
+            <w:proofErr w:type="spellStart"/>
+            <w:r>
+              <w:rPr>
+                <w:bCs w:val="0"/>
+                <w:highlight w:val="yellow"/>
+              </w:rPr>
+              <w:t>Decl.Property</w:t>
+            </w:r>
+            <w:proofErr w:type="spellEnd"/>
+            <w:r>
+              <w:rPr>
+                <w:bCs w:val="0"/>
+                <w:highlight w:val="yellow"/>
+              </w:rPr>
+              <w:t xml:space="preserve"> to </w:t>
+            </w:r>
+            <w:proofErr w:type="spellStart"/>
+            <w:r>
+              <w:rPr>
+                <w:bCs w:val="0"/>
+                <w:highlight w:val="yellow"/>
+              </w:rPr>
+              <w:t>Decl.FunctionOrMethod</w:t>
+            </w:r>
+            <w:proofErr w:type="spellEnd"/>
+          </w:p>
+          <w:p>
+            <w:pPr>
+              <w:spacing w:line="240" w:lineRule="auto"/>
+            </w:pPr>
+            <w:r>
+              <w:rPr>
+                <w:highlight w:val="yellow"/>
+              </w:rPr>
+              <w:t xml:space="preserve">(Optimisation only, </w:t>
+            </w:r>
+            <w:r>
+              <w:rPr>
+                <w:highlight w:val="yellow"/>
+              </w:rPr>
+              <w:t>1</w:t>
+            </w:r>
+            <w:r>
+              <w:rPr>
+                <w:highlight w:val="yellow"/>
+              </w:rPr>
+              <w:t>3</w:t>
+            </w:r>
+            <w:r>
+              <w:rPr>
+                <w:highlight w:val="yellow"/>
+              </w:rPr>
+              <w:t xml:space="preserve"> tests)</w:t>
+            </w:r>
+          </w:p>
+        </w:tc>
+        <w:tc>
+          <w:tcPr>
+            <w:tcW w:w="5760" w:type="dxa"/>
+            <w:tcBorders>
+              <w:top w:val="single" w:sz="4" w:space="0" w:color="8EAADB" w:themeColor="accent1" w:themeTint="99"/>
+              <w:left w:val="single" w:sz="4" w:space="0" w:color="8EAADB" w:themeColor="accent1" w:themeTint="99"/>
+              <w:bottom w:val="single" w:sz="4" w:space="0" w:color="8EAADB" w:themeColor="accent1" w:themeTint="99"/>
+              <w:right w:val="single" w:sz="4" w:space="0" w:color="8EAADB" w:themeColor="accent1" w:themeTint="99"/>
+            </w:tcBorders>
+          </w:tcPr>
           <w:p>
             <w:pPr>
               <w:pStyle w:val="ListParagraph"/>
@@ -4072,110 +4456,12 @@
                 <w:numId w:val="12"/>
               </w:numPr>
               <w:spacing w:line="240" w:lineRule="auto"/>
-              <w:cnfStyle w:val="000000100000" w:firstRow="0" w:lastRow="0" w:firstColumn="0" w:lastColumn="0" w:oddVBand="0" w:evenVBand="0" w:oddHBand="1" w:evenHBand="0" w:firstRowFirstColumn="0" w:firstRowLastColumn="0" w:lastRowFirstColumn="0" w:lastRowLastColumn="0"/>
-            </w:pPr>
-            <w:r>
-              <w:t>While_Invalid_10</w:t>
-            </w:r>
-            <w:r>
-              <w:t xml:space="preserve"> </w:t>
-            </w:r>
-          </w:p>
-        </w:tc>
-      </w:tr>
-      <w:tr>
-        <w:tc>
-          <w:tcPr>
-            <w:cnfStyle w:val="001000000000" w:firstRow="0" w:lastRow="0" w:firstColumn="1" w:lastColumn="0" w:oddVBand="0" w:evenVBand="0" w:oddHBand="0" w:evenHBand="0" w:firstRowFirstColumn="0" w:firstRowLastColumn="0" w:lastRowFirstColumn="0" w:lastRowLastColumn="0"/>
-            <w:tcW w:w="3256" w:type="dxa"/>
-            <w:tcBorders>
-              <w:top w:val="single" w:sz="4" w:space="0" w:color="8EAADB" w:themeColor="accent1" w:themeTint="99"/>
-              <w:left w:val="single" w:sz="4" w:space="0" w:color="8EAADB" w:themeColor="accent1" w:themeTint="99"/>
-              <w:bottom w:val="single" w:sz="4" w:space="0" w:color="8EAADB" w:themeColor="accent1" w:themeTint="99"/>
-              <w:right w:val="single" w:sz="4" w:space="0" w:color="8EAADB" w:themeColor="accent1" w:themeTint="99"/>
-            </w:tcBorders>
-          </w:tcPr>
-          <w:p>
-            <w:pPr>
-              <w:spacing w:line="240" w:lineRule="auto"/>
-              <w:rPr>
-                <w:bCs w:val="0"/>
-                <w:highlight w:val="yellow"/>
-              </w:rPr>
-            </w:pPr>
-            <w:r>
-              <w:rPr>
-                <w:bCs w:val="0"/>
-                <w:highlight w:val="yellow"/>
-              </w:rPr>
-              <w:t xml:space="preserve">Class Cast exception – trying to cast </w:t>
-            </w:r>
-            <w:proofErr w:type="spellStart"/>
-            <w:r>
-              <w:rPr>
-                <w:bCs w:val="0"/>
-                <w:highlight w:val="yellow"/>
-              </w:rPr>
-              <w:t>Decl.Property</w:t>
-            </w:r>
-            <w:proofErr w:type="spellEnd"/>
-            <w:r>
-              <w:rPr>
-                <w:bCs w:val="0"/>
-                <w:highlight w:val="yellow"/>
-              </w:rPr>
-              <w:t xml:space="preserve"> to </w:t>
-            </w:r>
-            <w:proofErr w:type="spellStart"/>
-            <w:r>
-              <w:rPr>
-                <w:bCs w:val="0"/>
-                <w:highlight w:val="yellow"/>
-              </w:rPr>
-              <w:t>Decl.FunctionOrMethod</w:t>
-            </w:r>
-            <w:proofErr w:type="spellEnd"/>
-          </w:p>
-          <w:p>
-            <w:pPr>
-              <w:spacing w:line="240" w:lineRule="auto"/>
-            </w:pPr>
-            <w:r>
-              <w:rPr>
-                <w:highlight w:val="yellow"/>
-              </w:rPr>
-              <w:t xml:space="preserve">(Optimisation only, </w:t>
-            </w:r>
-            <w:r>
-              <w:rPr>
-                <w:highlight w:val="yellow"/>
-              </w:rPr>
-              <w:t>1</w:t>
-            </w:r>
-            <w:r>
-              <w:rPr>
-                <w:highlight w:val="yellow"/>
-              </w:rPr>
-              <w:t>3</w:t>
-            </w:r>
-            <w:r>
-              <w:rPr>
-                <w:highlight w:val="yellow"/>
-              </w:rPr>
-              <w:t xml:space="preserve"> tests)</w:t>
-            </w:r>
-          </w:p>
-        </w:tc>
-        <w:tc>
-          <w:tcPr>
-            <w:tcW w:w="5760" w:type="dxa"/>
-            <w:tcBorders>
-              <w:top w:val="single" w:sz="4" w:space="0" w:color="8EAADB" w:themeColor="accent1" w:themeTint="99"/>
-              <w:left w:val="single" w:sz="4" w:space="0" w:color="8EAADB" w:themeColor="accent1" w:themeTint="99"/>
-              <w:bottom w:val="single" w:sz="4" w:space="0" w:color="8EAADB" w:themeColor="accent1" w:themeTint="99"/>
-              <w:right w:val="single" w:sz="4" w:space="0" w:color="8EAADB" w:themeColor="accent1" w:themeTint="99"/>
-            </w:tcBorders>
-          </w:tcPr>
+              <w:cnfStyle w:val="000000000000" w:firstRow="0" w:lastRow="0" w:firstColumn="0" w:lastColumn="0" w:oddVBand="0" w:evenVBand="0" w:oddHBand="0" w:evenHBand="0" w:firstRowFirstColumn="0" w:firstRowLastColumn="0" w:lastRowFirstColumn="0" w:lastRowLastColumn="0"/>
+            </w:pPr>
+            <w:r>
+              <w:t>Do_While_Invalid_6, 7, 8</w:t>
+            </w:r>
+          </w:p>
           <w:p>
             <w:pPr>
               <w:pStyle w:val="ListParagraph"/>
@@ -4187,7 +4473,7 @@
               <w:cnfStyle w:val="000000000000" w:firstRow="0" w:lastRow="0" w:firstColumn="0" w:lastColumn="0" w:oddVBand="0" w:evenVBand="0" w:oddHBand="0" w:evenHBand="0" w:firstRowFirstColumn="0" w:firstRowLastColumn="0" w:lastRowFirstColumn="0" w:lastRowLastColumn="0"/>
             </w:pPr>
             <w:r>
-              <w:t>Do_While_Invalid_6, 7, 8</w:t>
+              <w:t>Property_Invalid_2, 3, 4, 8</w:t>
             </w:r>
           </w:p>
           <w:p>
@@ -4201,9 +4487,58 @@
               <w:cnfStyle w:val="000000000000" w:firstRow="0" w:lastRow="0" w:firstColumn="0" w:lastColumn="0" w:oddVBand="0" w:evenVBand="0" w:oddHBand="0" w:evenHBand="0" w:firstRowFirstColumn="0" w:firstRowLastColumn="0" w:lastRowFirstColumn="0" w:lastRowLastColumn="0"/>
             </w:pPr>
             <w:r>
-              <w:t>Property_Invalid_2, 3, 4, 8</w:t>
-            </w:r>
-          </w:p>
+              <w:t>While_Invalid_19, 20, 21, 22, 23</w:t>
+            </w:r>
+          </w:p>
+        </w:tc>
+      </w:tr>
+      <w:tr>
+        <w:trPr>
+          <w:cnfStyle w:val="000000100000" w:firstRow="0" w:lastRow="0" w:firstColumn="0" w:lastColumn="0" w:oddVBand="0" w:evenVBand="0" w:oddHBand="1" w:evenHBand="0" w:firstRowFirstColumn="0" w:firstRowLastColumn="0" w:lastRowFirstColumn="0" w:lastRowLastColumn="0"/>
+        </w:trPr>
+        <w:tc>
+          <w:tcPr>
+            <w:cnfStyle w:val="001000000000" w:firstRow="0" w:lastRow="0" w:firstColumn="1" w:lastColumn="0" w:oddVBand="0" w:evenVBand="0" w:oddHBand="0" w:evenHBand="0" w:firstRowFirstColumn="0" w:firstRowLastColumn="0" w:lastRowFirstColumn="0" w:lastRowLastColumn="0"/>
+            <w:tcW w:w="3256" w:type="dxa"/>
+            <w:tcBorders>
+              <w:top w:val="single" w:sz="4" w:space="0" w:color="8EAADB" w:themeColor="accent1" w:themeTint="99"/>
+              <w:left w:val="single" w:sz="4" w:space="0" w:color="8EAADB" w:themeColor="accent1" w:themeTint="99"/>
+              <w:bottom w:val="single" w:sz="4" w:space="0" w:color="8EAADB" w:themeColor="accent1" w:themeTint="99"/>
+              <w:right w:val="single" w:sz="4" w:space="0" w:color="8EAADB" w:themeColor="accent1" w:themeTint="99"/>
+            </w:tcBorders>
+            <w:hideMark/>
+          </w:tcPr>
+          <w:p>
+            <w:pPr>
+              <w:spacing w:line="240" w:lineRule="auto"/>
+            </w:pPr>
+            <w:proofErr w:type="spellStart"/>
+            <w:r>
+              <w:t>DivisionByZero</w:t>
+            </w:r>
+            <w:proofErr w:type="spellEnd"/>
+            <w:r>
+              <w:t xml:space="preserve"> is good? (</w:t>
+            </w:r>
+            <w:r>
+              <w:t>1</w:t>
+            </w:r>
+            <w:r>
+              <w:t xml:space="preserve"> test)</w:t>
+            </w:r>
+          </w:p>
+        </w:tc>
+        <w:tc>
+          <w:tcPr>
+            <w:tcW w:w="5760" w:type="dxa"/>
+            <w:tcBorders>
+              <w:top w:val="single" w:sz="4" w:space="0" w:color="8EAADB" w:themeColor="accent1" w:themeTint="99"/>
+              <w:left w:val="single" w:sz="4" w:space="0" w:color="8EAADB" w:themeColor="accent1" w:themeTint="99"/>
+              <w:bottom w:val="single" w:sz="4" w:space="0" w:color="8EAADB" w:themeColor="accent1" w:themeTint="99"/>
+              <w:right w:val="single" w:sz="4" w:space="0" w:color="8EAADB" w:themeColor="accent1" w:themeTint="99"/>
+            </w:tcBorders>
+            <w:hideMark/>
+          </w:tcPr>
           <w:p>
             <w:pPr>
               <w:pStyle w:val="ListParagraph"/>
@@ -4212,134 +4547,11 @@
                 <w:numId w:val="12"/>
               </w:numPr>
               <w:spacing w:line="240" w:lineRule="auto"/>
-              <w:cnfStyle w:val="000000000000" w:firstRow="0" w:lastRow="0" w:firstColumn="0" w:lastColumn="0" w:oddVBand="0" w:evenVBand="0" w:oddHBand="0" w:evenHBand="0" w:firstRowFirstColumn="0" w:firstRowLastColumn="0" w:lastRowFirstColumn="0" w:lastRowLastColumn="0"/>
-            </w:pPr>
-            <w:r>
-              <w:t>While_Invalid_19, 20, 21, 22, 23</w:t>
-            </w:r>
-          </w:p>
-        </w:tc>
-      </w:tr>
-      <w:tr>
-        <w:trPr>
-          <w:cnfStyle w:val="000000100000" w:firstRow="0" w:lastRow="0" w:firstColumn="0" w:lastColumn="0" w:oddVBand="0" w:evenVBand="0" w:oddHBand="1" w:evenHBand="0" w:firstRowFirstColumn="0" w:firstRowLastColumn="0" w:lastRowFirstColumn="0" w:lastRowLastColumn="0"/>
-        </w:trPr>
-        <w:tc>
-          <w:tcPr>
-            <w:cnfStyle w:val="001000000000" w:firstRow="0" w:lastRow="0" w:firstColumn="1" w:lastColumn="0" w:oddVBand="0" w:evenVBand="0" w:oddHBand="0" w:evenHBand="0" w:firstRowFirstColumn="0" w:firstRowLastColumn="0" w:lastRowFirstColumn="0" w:lastRowLastColumn="0"/>
-            <w:tcW w:w="3256" w:type="dxa"/>
-            <w:tcBorders>
-              <w:top w:val="single" w:sz="4" w:space="0" w:color="8EAADB" w:themeColor="accent1" w:themeTint="99"/>
-              <w:left w:val="single" w:sz="4" w:space="0" w:color="8EAADB" w:themeColor="accent1" w:themeTint="99"/>
-              <w:bottom w:val="single" w:sz="4" w:space="0" w:color="8EAADB" w:themeColor="accent1" w:themeTint="99"/>
-              <w:right w:val="single" w:sz="4" w:space="0" w:color="8EAADB" w:themeColor="accent1" w:themeTint="99"/>
-            </w:tcBorders>
-            <w:hideMark/>
-          </w:tcPr>
-          <w:p>
-            <w:pPr>
-              <w:spacing w:line="240" w:lineRule="auto"/>
-            </w:pPr>
-            <w:proofErr w:type="spellStart"/>
-            <w:r>
-              <w:t>DivisionByZero</w:t>
-            </w:r>
-            <w:proofErr w:type="spellEnd"/>
-            <w:r>
-              <w:t xml:space="preserve"> is good? (</w:t>
-            </w:r>
-            <w:r>
-              <w:t>1</w:t>
-            </w:r>
-            <w:r>
-              <w:t xml:space="preserve"> test)</w:t>
-            </w:r>
-          </w:p>
-        </w:tc>
-        <w:tc>
-          <w:tcPr>
-            <w:tcW w:w="5760" w:type="dxa"/>
-            <w:tcBorders>
-              <w:top w:val="single" w:sz="4" w:space="0" w:color="8EAADB" w:themeColor="accent1" w:themeTint="99"/>
-              <w:left w:val="single" w:sz="4" w:space="0" w:color="8EAADB" w:themeColor="accent1" w:themeTint="99"/>
-              <w:bottom w:val="single" w:sz="4" w:space="0" w:color="8EAADB" w:themeColor="accent1" w:themeTint="99"/>
-              <w:right w:val="single" w:sz="4" w:space="0" w:color="8EAADB" w:themeColor="accent1" w:themeTint="99"/>
-            </w:tcBorders>
-            <w:hideMark/>
-          </w:tcPr>
-          <w:p>
-            <w:pPr>
-              <w:pStyle w:val="ListParagraph"/>
-              <w:numPr>
-                <w:ilvl w:val="0"/>
-                <w:numId w:val="12"/>
-              </w:numPr>
-              <w:spacing w:line="240" w:lineRule="auto"/>
               <w:cnfStyle w:val="000000100000" w:firstRow="0" w:lastRow="0" w:firstColumn="0" w:lastColumn="0" w:oddVBand="0" w:evenVBand="0" w:oddHBand="1" w:evenHBand="0" w:firstRowFirstColumn="0" w:firstRowLastColumn="0" w:lastRowFirstColumn="0" w:lastRowLastColumn="0"/>
             </w:pPr>
             <w:r>
               <w:t>Remainder_Invalid_1</w:t>
             </w:r>
-          </w:p>
-        </w:tc>
-      </w:tr>
-      <w:tr>
-        <w:tc>
-          <w:tcPr>
-            <w:cnfStyle w:val="001000000000" w:firstRow="0" w:lastRow="0" w:firstColumn="1" w:lastColumn="0" w:oddVBand="0" w:evenVBand="0" w:oddHBand="0" w:evenHBand="0" w:firstRowFirstColumn="0" w:firstRowLastColumn="0" w:lastRowFirstColumn="0" w:lastRowLastColumn="0"/>
-            <w:tcW w:w="3256" w:type="dxa"/>
-            <w:tcBorders>
-              <w:top w:val="single" w:sz="4" w:space="0" w:color="8EAADB" w:themeColor="accent1" w:themeTint="99"/>
-              <w:left w:val="single" w:sz="4" w:space="0" w:color="8EAADB" w:themeColor="accent1" w:themeTint="99"/>
-              <w:bottom w:val="single" w:sz="4" w:space="0" w:color="8EAADB" w:themeColor="accent1" w:themeTint="99"/>
-              <w:right w:val="single" w:sz="4" w:space="0" w:color="8EAADB" w:themeColor="accent1" w:themeTint="99"/>
-            </w:tcBorders>
-            <w:hideMark/>
-          </w:tcPr>
-          <w:p>
-            <w:pPr>
-              <w:spacing w:line="240" w:lineRule="auto"/>
-            </w:pPr>
-            <w:proofErr w:type="spellStart"/>
-            <w:r>
-              <w:t>RuntimeException</w:t>
-            </w:r>
-            <w:proofErr w:type="spellEnd"/>
-            <w:r>
-              <w:t xml:space="preserve"> (1 test)</w:t>
-            </w:r>
-          </w:p>
-        </w:tc>
-        <w:tc>
-          <w:tcPr>
-            <w:tcW w:w="5760" w:type="dxa"/>
-            <w:tcBorders>
-              <w:top w:val="single" w:sz="4" w:space="0" w:color="8EAADB" w:themeColor="accent1" w:themeTint="99"/>
-              <w:left w:val="single" w:sz="4" w:space="0" w:color="8EAADB" w:themeColor="accent1" w:themeTint="99"/>
-              <w:bottom w:val="single" w:sz="4" w:space="0" w:color="8EAADB" w:themeColor="accent1" w:themeTint="99"/>
-              <w:right w:val="single" w:sz="4" w:space="0" w:color="8EAADB" w:themeColor="accent1" w:themeTint="99"/>
-            </w:tcBorders>
-          </w:tcPr>
-          <w:p>
-            <w:pPr>
-              <w:pStyle w:val="ListParagraph"/>
-              <w:numPr>
-                <w:ilvl w:val="0"/>
-                <w:numId w:val="12"/>
-              </w:numPr>
-              <w:spacing w:line="240" w:lineRule="auto"/>
-              <w:cnfStyle w:val="000000000000" w:firstRow="0" w:lastRow="0" w:firstColumn="0" w:lastColumn="0" w:oddVBand="0" w:evenVBand="0" w:oddHBand="0" w:evenHBand="0" w:firstRowFirstColumn="0" w:firstRowLastColumn="0" w:lastRowFirstColumn="0" w:lastRowLastColumn="0"/>
-            </w:pPr>
-            <w:r>
-              <w:t>TupleAssign_Invalid_2 – null operand (technically ok as it removes invalid inputs during test gen)</w:t>
-            </w:r>
-          </w:p>
-          <w:p>
-            <w:pPr>
-              <w:spacing w:line="240" w:lineRule="auto"/>
-              <w:ind w:left="360"/>
-              <w:cnfStyle w:val="000000000000" w:firstRow="0" w:lastRow="0" w:firstColumn="0" w:lastColumn="0" w:oddVBand="0" w:evenVBand="0" w:oddHBand="0" w:evenHBand="0" w:firstRowFirstColumn="0" w:firstRowLastColumn="0" w:lastRowFirstColumn="0" w:lastRowLastColumn="0"/>
-            </w:pPr>
           </w:p>
         </w:tc>
       </w:tr>
@@ -4349,7 +4561,6 @@
         <w:pStyle w:val="Heading1"/>
       </w:pPr>
       <w:r>
-        <w:lastRenderedPageBreak/>
         <w:t>Whiley Benchmark Tests</w:t>
       </w:r>
     </w:p>
@@ -5243,6 +5454,7 @@
         <w:pStyle w:val="Heading2"/>
       </w:pPr>
       <w:r>
+        <w:lastRenderedPageBreak/>
         <w:t>Error</w:t>
       </w:r>
     </w:p>
@@ -5447,10 +5659,7 @@
         </w:tc>
       </w:tr>
     </w:tbl>
-    <w:p>
-      <w:bookmarkStart w:id="0" w:name="_GoBack"/>
-      <w:bookmarkEnd w:id="0"/>
-    </w:p>
+    <w:p/>
     <w:sectPr>
       <w:pgSz w:w="11906" w:h="16838"/>
       <w:pgMar w:top="1440" w:right="1440" w:bottom="1440" w:left="1440" w:header="708" w:footer="708" w:gutter="0"/>
@@ -7534,7 +7743,7 @@
 </file>
 
 <file path=customXml/itemProps1.xml><?xml version="1.0" encoding="utf-8"?>
-<ds:datastoreItem xmlns:ds="http://schemas.openxmlformats.org/officeDocument/2006/customXml" ds:itemID="{34540EEA-9CD7-4534-8CDC-A50D466BC654}">
+<ds:datastoreItem xmlns:ds="http://schemas.openxmlformats.org/officeDocument/2006/customXml" ds:itemID="{2037ED4F-B072-4B90-9D85-426B69130A03}">
   <ds:schemaRefs>
     <ds:schemaRef ds:uri="http://schemas.openxmlformats.org/officeDocument/2006/bibliography"/>
   </ds:schemaRefs>

</xml_diff>

<commit_message>
Statistics for Whiley valid tests
</commit_message>
<xml_diff>
--- a/Documentation/Whiley QC Result Statistics.docx
+++ b/Documentation/Whiley QC Result Statistics.docx
@@ -22,9 +22,9 @@
         <w:tblLook w:val="04A0" w:firstRow="1" w:lastRow="0" w:firstColumn="1" w:lastColumn="0" w:noHBand="0" w:noVBand="1"/>
       </w:tblPr>
       <w:tblGrid>
-        <w:gridCol w:w="1465"/>
-        <w:gridCol w:w="3122"/>
-        <w:gridCol w:w="890"/>
+        <w:gridCol w:w="1463"/>
+        <w:gridCol w:w="3126"/>
+        <w:gridCol w:w="888"/>
         <w:gridCol w:w="945"/>
         <w:gridCol w:w="1051"/>
         <w:gridCol w:w="1736"/>
@@ -486,7 +486,13 @@
               </w:rPr>
             </w:pPr>
             <w:r>
-              <w:t>02/07/18</w:t>
+              <w:t>0</w:t>
+            </w:r>
+            <w:r>
+              <w:t>3</w:t>
+            </w:r>
+            <w:r>
+              <w:t>/07/18</w:t>
             </w:r>
           </w:p>
           <w:p>
@@ -510,7 +516,22 @@
               <w:t>,</w:t>
             </w:r>
             <w:r>
-              <w:t xml:space="preserve"> 97 failures</w:t>
+              <w:t xml:space="preserve"> </w:t>
+            </w:r>
+            <w:r>
+              <w:t>102</w:t>
+            </w:r>
+            <w:r>
+              <w:t xml:space="preserve"> failures</w:t>
+            </w:r>
+            <w:r>
+              <w:t xml:space="preserve"> (only </w:t>
+            </w:r>
+            <w:r>
+              <w:t xml:space="preserve">21 </w:t>
+            </w:r>
+            <w:r>
+              <w:t>failures, others due to preconditions)</w:t>
             </w:r>
           </w:p>
         </w:tc>
@@ -523,7 +544,22 @@
               <w:cnfStyle w:val="000000000000" w:firstRow="0" w:lastRow="0" w:firstColumn="0" w:lastColumn="0" w:oddVBand="0" w:evenVBand="0" w:oddHBand="0" w:evenHBand="0" w:firstRowFirstColumn="0" w:firstRowLastColumn="0" w:lastRowFirstColumn="0" w:lastRowLastColumn="0"/>
             </w:pPr>
             <w:r>
-              <w:t>409 ()</w:t>
+              <w:t>4</w:t>
+            </w:r>
+            <w:r>
+              <w:t>0</w:t>
+            </w:r>
+            <w:r>
+              <w:t>4</w:t>
+            </w:r>
+            <w:r>
+              <w:t xml:space="preserve"> (</w:t>
+            </w:r>
+            <w:r>
+              <w:t>485</w:t>
+            </w:r>
+            <w:r>
+              <w:t>)</w:t>
             </w:r>
           </w:p>
         </w:tc>
@@ -562,7 +598,7 @@
               <w:cnfStyle w:val="000000000000" w:firstRow="0" w:lastRow="0" w:firstColumn="0" w:lastColumn="0" w:oddVBand="0" w:evenVBand="0" w:oddHBand="0" w:evenHBand="0" w:firstRowFirstColumn="0" w:firstRowLastColumn="0" w:lastRowFirstColumn="0" w:lastRowLastColumn="0"/>
             </w:pPr>
             <w:r>
-              <w:t>62.985s</w:t>
+              <w:t>81.295s</w:t>
             </w:r>
           </w:p>
         </w:tc>
@@ -584,15 +620,18 @@
               </w:rPr>
             </w:pPr>
             <w:r>
-              <w:t>02/07/18</w:t>
-            </w:r>
-          </w:p>
-          <w:p>
-            <w:r>
-              <w:t>O</w:t>
-            </w:r>
-            <w:r>
-              <w:t>ptimisation</w:t>
+              <w:t>0</w:t>
+            </w:r>
+            <w:r>
+              <w:t>3</w:t>
+            </w:r>
+            <w:r>
+              <w:t>/07/18</w:t>
+            </w:r>
+          </w:p>
+          <w:p>
+            <w:r>
+              <w:t>Optimisation</w:t>
             </w:r>
           </w:p>
         </w:tc>
@@ -605,7 +644,16 @@
               <w:cnfStyle w:val="000000100000" w:firstRow="0" w:lastRow="0" w:firstColumn="0" w:lastColumn="0" w:oddVBand="0" w:evenVBand="0" w:oddHBand="1" w:evenHBand="0" w:firstRowFirstColumn="0" w:firstRowLastColumn="0" w:lastRowFirstColumn="0" w:lastRowLastColumn="0"/>
             </w:pPr>
             <w:r>
-              <w:t>39 errors, 95 failures</w:t>
+              <w:t xml:space="preserve">39 errors, </w:t>
+            </w:r>
+            <w:r>
+              <w:t>101</w:t>
+            </w:r>
+            <w:r>
+              <w:t xml:space="preserve"> failures</w:t>
+            </w:r>
+            <w:r>
+              <w:t xml:space="preserve"> (only 31 failures)</w:t>
             </w:r>
           </w:p>
           <w:p>
@@ -618,6 +666,15 @@
             <w:r>
               <w:t xml:space="preserve"> RecursiveType_Valid_27</w:t>
             </w:r>
+            <w:r>
+              <w:t xml:space="preserve"> (</w:t>
+            </w:r>
+            <w:r>
+              <w:t>156.165</w:t>
+            </w:r>
+            <w:r>
+              <w:t xml:space="preserve"> s)</w:t>
+            </w:r>
           </w:p>
         </w:tc>
         <w:tc>
@@ -629,7 +686,13 @@
               <w:cnfStyle w:val="000000100000" w:firstRow="0" w:lastRow="0" w:firstColumn="0" w:lastColumn="0" w:oddVBand="0" w:evenVBand="0" w:oddHBand="1" w:evenHBand="0" w:firstRowFirstColumn="0" w:firstRowLastColumn="0" w:lastRowFirstColumn="0" w:lastRowLastColumn="0"/>
             </w:pPr>
             <w:r>
-              <w:t>389 ()</w:t>
+              <w:t xml:space="preserve"> </w:t>
+            </w:r>
+            <w:r>
+              <w:t xml:space="preserve">383 </w:t>
+            </w:r>
+            <w:r>
+              <w:t>()</w:t>
             </w:r>
           </w:p>
         </w:tc>
@@ -668,10 +731,7 @@
               <w:cnfStyle w:val="000000100000" w:firstRow="0" w:lastRow="0" w:firstColumn="0" w:lastColumn="0" w:oddVBand="0" w:evenVBand="0" w:oddHBand="1" w:evenHBand="0" w:firstRowFirstColumn="0" w:firstRowLastColumn="0" w:lastRowFirstColumn="0" w:lastRowLastColumn="0"/>
             </w:pPr>
             <w:r>
-              <w:t>189.752</w:t>
-            </w:r>
-            <w:r>
-              <w:t>s</w:t>
+              <w:t>208.615s</w:t>
             </w:r>
           </w:p>
         </w:tc>
@@ -688,13 +748,10 @@
     </w:p>
     <w:p>
       <w:r>
-        <w:t>7</w:t>
+        <w:t xml:space="preserve">84 </w:t>
       </w:r>
       <w:r>
-        <w:t>2</w:t>
-      </w:r>
-      <w:r>
-        <w:t xml:space="preserve"> tests, </w:t>
+        <w:t xml:space="preserve">tests, </w:t>
       </w:r>
       <w:r>
         <w:t>d</w:t>
@@ -1225,15 +1282,14 @@
               <w:bottom w:val="single" w:sz="4" w:space="0" w:color="auto"/>
               <w:right w:val="single" w:sz="4" w:space="0" w:color="auto"/>
             </w:tcBorders>
-            <w:hideMark/>
-          </w:tcPr>
-          <w:p>
-            <w:pPr>
-              <w:spacing w:line="240" w:lineRule="auto"/>
-              <w:ind w:left="360"/>
-            </w:pPr>
-            <w:r>
-              <w:t>ListAccess_Valid_1</w:t>
+          </w:tcPr>
+          <w:p>
+            <w:pPr>
+              <w:spacing w:line="240" w:lineRule="auto"/>
+              <w:ind w:left="360"/>
+            </w:pPr>
+            <w:r>
+              <w:t>Lambda_Valid_7</w:t>
             </w:r>
           </w:p>
         </w:tc>
@@ -1293,15 +1349,14 @@
               <w:bottom w:val="single" w:sz="4" w:space="0" w:color="auto"/>
               <w:right w:val="single" w:sz="4" w:space="0" w:color="auto"/>
             </w:tcBorders>
-            <w:hideMark/>
-          </w:tcPr>
-          <w:p>
-            <w:pPr>
-              <w:spacing w:line="240" w:lineRule="auto"/>
-              <w:ind w:left="360"/>
-            </w:pPr>
-            <w:r>
-              <w:t>ListAccess_Valid_3</w:t>
+          </w:tcPr>
+          <w:p>
+            <w:pPr>
+              <w:spacing w:line="240" w:lineRule="auto"/>
+              <w:ind w:left="360"/>
+            </w:pPr>
+            <w:r>
+              <w:t>ListAccess_Valid_1</w:t>
             </w:r>
           </w:p>
         </w:tc>
@@ -1361,15 +1416,14 @@
               <w:bottom w:val="single" w:sz="4" w:space="0" w:color="auto"/>
               <w:right w:val="single" w:sz="4" w:space="0" w:color="auto"/>
             </w:tcBorders>
-            <w:hideMark/>
-          </w:tcPr>
-          <w:p>
-            <w:pPr>
-              <w:spacing w:line="240" w:lineRule="auto"/>
-              <w:ind w:left="360"/>
-            </w:pPr>
-            <w:r>
-              <w:t>ListAssign_Valid_3</w:t>
+          </w:tcPr>
+          <w:p>
+            <w:pPr>
+              <w:spacing w:line="240" w:lineRule="auto"/>
+              <w:ind w:left="360"/>
+            </w:pPr>
+            <w:r>
+              <w:t>ListAccess_Valid_3</w:t>
             </w:r>
           </w:p>
         </w:tc>
@@ -1429,15 +1483,14 @@
               <w:bottom w:val="single" w:sz="4" w:space="0" w:color="auto"/>
               <w:right w:val="single" w:sz="4" w:space="0" w:color="auto"/>
             </w:tcBorders>
-            <w:hideMark/>
-          </w:tcPr>
-          <w:p>
-            <w:pPr>
-              <w:spacing w:line="240" w:lineRule="auto"/>
-              <w:ind w:left="360"/>
-            </w:pPr>
-            <w:r>
-              <w:t>ListAssign_Valid_5</w:t>
+          </w:tcPr>
+          <w:p>
+            <w:pPr>
+              <w:spacing w:line="240" w:lineRule="auto"/>
+              <w:ind w:left="360"/>
+            </w:pPr>
+            <w:r>
+              <w:t>ListAssign_Valid_3</w:t>
             </w:r>
           </w:p>
         </w:tc>
@@ -1497,15 +1550,17 @@
               <w:bottom w:val="single" w:sz="4" w:space="0" w:color="auto"/>
               <w:right w:val="single" w:sz="4" w:space="0" w:color="auto"/>
             </w:tcBorders>
-            <w:hideMark/>
-          </w:tcPr>
-          <w:p>
-            <w:pPr>
-              <w:spacing w:line="240" w:lineRule="auto"/>
-              <w:ind w:left="360"/>
-            </w:pPr>
-            <w:r>
-              <w:t>ListAssign_Valid_11</w:t>
+          </w:tcPr>
+          <w:p>
+            <w:pPr>
+              <w:spacing w:line="240" w:lineRule="auto"/>
+              <w:ind w:left="360"/>
+            </w:pPr>
+            <w:r>
+              <w:t>ListAssign_Valid_</w:t>
+            </w:r>
+            <w:r>
+              <w:t>4</w:t>
             </w:r>
           </w:p>
         </w:tc>
@@ -1565,15 +1620,14 @@
               <w:bottom w:val="single" w:sz="4" w:space="0" w:color="auto"/>
               <w:right w:val="single" w:sz="4" w:space="0" w:color="auto"/>
             </w:tcBorders>
-            <w:hideMark/>
-          </w:tcPr>
-          <w:p>
-            <w:pPr>
-              <w:spacing w:line="240" w:lineRule="auto"/>
-              <w:ind w:left="360"/>
-            </w:pPr>
-            <w:r>
-              <w:t>ListAssign_Valid_12</w:t>
+          </w:tcPr>
+          <w:p>
+            <w:pPr>
+              <w:spacing w:line="240" w:lineRule="auto"/>
+              <w:ind w:left="360"/>
+            </w:pPr>
+            <w:r>
+              <w:t>ListAssign_Valid_5</w:t>
             </w:r>
           </w:p>
         </w:tc>
@@ -1612,15 +1666,17 @@
               <w:bottom w:val="single" w:sz="4" w:space="0" w:color="auto"/>
               <w:right w:val="single" w:sz="4" w:space="0" w:color="auto"/>
             </w:tcBorders>
-            <w:hideMark/>
-          </w:tcPr>
-          <w:p>
-            <w:pPr>
-              <w:spacing w:line="240" w:lineRule="auto"/>
-              <w:ind w:left="360"/>
-            </w:pPr>
-            <w:r>
-              <w:t>ConstrainedInt_Valid_21</w:t>
+          </w:tcPr>
+          <w:p>
+            <w:pPr>
+              <w:spacing w:line="240" w:lineRule="auto"/>
+              <w:ind w:left="360"/>
+            </w:pPr>
+            <w:r>
+              <w:t>ConstrainedInt_Valid_</w:t>
+            </w:r>
+            <w:r>
+              <w:t>6</w:t>
             </w:r>
           </w:p>
         </w:tc>
@@ -1633,15 +1689,14 @@
               <w:bottom w:val="single" w:sz="4" w:space="0" w:color="auto"/>
               <w:right w:val="single" w:sz="4" w:space="0" w:color="auto"/>
             </w:tcBorders>
-            <w:hideMark/>
-          </w:tcPr>
-          <w:p>
-            <w:pPr>
-              <w:spacing w:line="240" w:lineRule="auto"/>
-              <w:ind w:left="360"/>
-            </w:pPr>
-            <w:r>
-              <w:t>ListGenerator_Valid_1</w:t>
+          </w:tcPr>
+          <w:p>
+            <w:pPr>
+              <w:spacing w:line="240" w:lineRule="auto"/>
+              <w:ind w:left="360"/>
+            </w:pPr>
+            <w:r>
+              <w:t>ListAssign_Valid_11</w:t>
             </w:r>
           </w:p>
         </w:tc>
@@ -1680,15 +1735,14 @@
               <w:bottom w:val="single" w:sz="4" w:space="0" w:color="auto"/>
               <w:right w:val="single" w:sz="4" w:space="0" w:color="auto"/>
             </w:tcBorders>
-            <w:hideMark/>
-          </w:tcPr>
-          <w:p>
-            <w:pPr>
-              <w:spacing w:line="240" w:lineRule="auto"/>
-              <w:ind w:left="360"/>
-            </w:pPr>
-            <w:r>
-              <w:t>ConstrainedList_Valid_1</w:t>
+          </w:tcPr>
+          <w:p>
+            <w:pPr>
+              <w:spacing w:line="240" w:lineRule="auto"/>
+              <w:ind w:left="360"/>
+            </w:pPr>
+            <w:r>
+              <w:t>ConstrainedInt_Valid_10</w:t>
             </w:r>
           </w:p>
         </w:tc>
@@ -1701,15 +1755,14 @@
               <w:bottom w:val="single" w:sz="4" w:space="0" w:color="auto"/>
               <w:right w:val="single" w:sz="4" w:space="0" w:color="auto"/>
             </w:tcBorders>
-            <w:hideMark/>
-          </w:tcPr>
-          <w:p>
-            <w:pPr>
-              <w:spacing w:line="240" w:lineRule="auto"/>
-              <w:ind w:left="360"/>
-            </w:pPr>
-            <w:r>
-              <w:t>ListGenerator_Valid_3</w:t>
+          </w:tcPr>
+          <w:p>
+            <w:pPr>
+              <w:spacing w:line="240" w:lineRule="auto"/>
+              <w:ind w:left="360"/>
+            </w:pPr>
+            <w:r>
+              <w:t>ListAssign_Valid_12</w:t>
             </w:r>
           </w:p>
         </w:tc>
@@ -1748,15 +1801,15 @@
               <w:bottom w:val="single" w:sz="4" w:space="0" w:color="auto"/>
               <w:right w:val="single" w:sz="4" w:space="0" w:color="auto"/>
             </w:tcBorders>
-            <w:hideMark/>
-          </w:tcPr>
-          <w:p>
-            <w:pPr>
-              <w:spacing w:line="240" w:lineRule="auto"/>
-              <w:ind w:left="360"/>
-            </w:pPr>
-            <w:r>
-              <w:t>ConstrainedList_Valid_2</w:t>
+          </w:tcPr>
+          <w:p>
+            <w:pPr>
+              <w:spacing w:line="240" w:lineRule="auto"/>
+              <w:ind w:left="360"/>
+            </w:pPr>
+            <w:r>
+              <w:lastRenderedPageBreak/>
+              <w:t>ConstrainedInt_Valid_21</w:t>
             </w:r>
           </w:p>
         </w:tc>
@@ -1769,15 +1822,14 @@
               <w:bottom w:val="single" w:sz="4" w:space="0" w:color="auto"/>
               <w:right w:val="single" w:sz="4" w:space="0" w:color="auto"/>
             </w:tcBorders>
-            <w:hideMark/>
-          </w:tcPr>
-          <w:p>
-            <w:pPr>
-              <w:spacing w:line="240" w:lineRule="auto"/>
-              <w:ind w:left="360"/>
-            </w:pPr>
-            <w:r>
-              <w:t>Property_Valid_7</w:t>
+          </w:tcPr>
+          <w:p>
+            <w:pPr>
+              <w:spacing w:line="240" w:lineRule="auto"/>
+              <w:ind w:left="360"/>
+            </w:pPr>
+            <w:r>
+              <w:t>ListGenerator_Valid_1</w:t>
             </w:r>
           </w:p>
         </w:tc>
@@ -1816,15 +1868,14 @@
               <w:bottom w:val="single" w:sz="4" w:space="0" w:color="auto"/>
               <w:right w:val="single" w:sz="4" w:space="0" w:color="auto"/>
             </w:tcBorders>
-            <w:hideMark/>
-          </w:tcPr>
-          <w:p>
-            <w:pPr>
-              <w:spacing w:line="240" w:lineRule="auto"/>
-              <w:ind w:left="360"/>
-            </w:pPr>
-            <w:r>
-              <w:t>ConstrainedList_Valid_7</w:t>
+          </w:tcPr>
+          <w:p>
+            <w:pPr>
+              <w:spacing w:line="240" w:lineRule="auto"/>
+              <w:ind w:left="360"/>
+            </w:pPr>
+            <w:r>
+              <w:t>ConstrainedList_Valid_1</w:t>
             </w:r>
           </w:p>
         </w:tc>
@@ -1837,15 +1888,14 @@
               <w:bottom w:val="single" w:sz="4" w:space="0" w:color="auto"/>
               <w:right w:val="single" w:sz="4" w:space="0" w:color="auto"/>
             </w:tcBorders>
-            <w:hideMark/>
-          </w:tcPr>
-          <w:p>
-            <w:pPr>
-              <w:spacing w:line="240" w:lineRule="auto"/>
-              <w:ind w:left="360"/>
-            </w:pPr>
-            <w:r>
-              <w:t>Quantifiers_Valid_1</w:t>
+          </w:tcPr>
+          <w:p>
+            <w:pPr>
+              <w:spacing w:line="240" w:lineRule="auto"/>
+              <w:ind w:left="360"/>
+            </w:pPr>
+            <w:r>
+              <w:t>ListGenerator_Valid_3</w:t>
             </w:r>
           </w:p>
         </w:tc>
@@ -1884,16 +1934,14 @@
               <w:bottom w:val="single" w:sz="4" w:space="0" w:color="auto"/>
               <w:right w:val="single" w:sz="4" w:space="0" w:color="auto"/>
             </w:tcBorders>
-            <w:hideMark/>
-          </w:tcPr>
-          <w:p>
-            <w:pPr>
-              <w:spacing w:line="240" w:lineRule="auto"/>
-              <w:ind w:left="360"/>
-            </w:pPr>
-            <w:r>
-              <w:lastRenderedPageBreak/>
-              <w:t>ConstrainedList_Valid_9</w:t>
+          </w:tcPr>
+          <w:p>
+            <w:pPr>
+              <w:spacing w:line="240" w:lineRule="auto"/>
+              <w:ind w:left="360"/>
+            </w:pPr>
+            <w:r>
+              <w:t>ConstrainedList_Valid_2</w:t>
             </w:r>
           </w:p>
         </w:tc>
@@ -1906,15 +1954,14 @@
               <w:bottom w:val="single" w:sz="4" w:space="0" w:color="auto"/>
               <w:right w:val="single" w:sz="4" w:space="0" w:color="auto"/>
             </w:tcBorders>
-            <w:hideMark/>
-          </w:tcPr>
-          <w:p>
-            <w:pPr>
-              <w:spacing w:line="240" w:lineRule="auto"/>
-              <w:ind w:left="360"/>
-            </w:pPr>
-            <w:r>
-              <w:t>RecordAssign_Valid_9</w:t>
+          </w:tcPr>
+          <w:p>
+            <w:pPr>
+              <w:spacing w:line="240" w:lineRule="auto"/>
+              <w:ind w:left="360"/>
+            </w:pPr>
+            <w:r>
+              <w:t>Property_Valid_7</w:t>
             </w:r>
           </w:p>
         </w:tc>
@@ -1953,15 +2000,14 @@
               <w:bottom w:val="single" w:sz="4" w:space="0" w:color="auto"/>
               <w:right w:val="single" w:sz="4" w:space="0" w:color="auto"/>
             </w:tcBorders>
-            <w:hideMark/>
-          </w:tcPr>
-          <w:p>
-            <w:pPr>
-              <w:spacing w:line="240" w:lineRule="auto"/>
-              <w:ind w:left="360"/>
-            </w:pPr>
-            <w:r>
-              <w:t>ConstrainedList_Valid_16</w:t>
+          </w:tcPr>
+          <w:p>
+            <w:pPr>
+              <w:spacing w:line="240" w:lineRule="auto"/>
+              <w:ind w:left="360"/>
+            </w:pPr>
+            <w:r>
+              <w:t>ConstrainedList_Valid_7</w:t>
             </w:r>
           </w:p>
         </w:tc>
@@ -1974,15 +2020,14 @@
               <w:bottom w:val="single" w:sz="4" w:space="0" w:color="auto"/>
               <w:right w:val="single" w:sz="4" w:space="0" w:color="auto"/>
             </w:tcBorders>
-            <w:hideMark/>
-          </w:tcPr>
-          <w:p>
-            <w:pPr>
-              <w:spacing w:line="240" w:lineRule="auto"/>
-              <w:ind w:left="360"/>
-            </w:pPr>
-            <w:r>
-              <w:t>RecordAssign_Valid_14</w:t>
+          </w:tcPr>
+          <w:p>
+            <w:pPr>
+              <w:spacing w:line="240" w:lineRule="auto"/>
+              <w:ind w:left="360"/>
+            </w:pPr>
+            <w:r>
+              <w:t>Quantifiers_Valid_1</w:t>
             </w:r>
           </w:p>
         </w:tc>
@@ -2021,15 +2066,17 @@
               <w:bottom w:val="single" w:sz="4" w:space="0" w:color="auto"/>
               <w:right w:val="single" w:sz="4" w:space="0" w:color="auto"/>
             </w:tcBorders>
-            <w:hideMark/>
-          </w:tcPr>
-          <w:p>
-            <w:pPr>
-              <w:spacing w:line="240" w:lineRule="auto"/>
-              <w:ind w:left="360"/>
-            </w:pPr>
-            <w:r>
-              <w:t>ConstrainedList_Valid_23</w:t>
+          </w:tcPr>
+          <w:p>
+            <w:pPr>
+              <w:spacing w:line="240" w:lineRule="auto"/>
+              <w:ind w:left="360"/>
+            </w:pPr>
+            <w:r>
+              <w:t>ConstrainedList_Valid_</w:t>
+            </w:r>
+            <w:r>
+              <w:t>8</w:t>
             </w:r>
           </w:p>
         </w:tc>
@@ -2042,15 +2089,14 @@
               <w:bottom w:val="single" w:sz="4" w:space="0" w:color="auto"/>
               <w:right w:val="single" w:sz="4" w:space="0" w:color="auto"/>
             </w:tcBorders>
-            <w:hideMark/>
-          </w:tcPr>
-          <w:p>
-            <w:pPr>
-              <w:spacing w:line="240" w:lineRule="auto"/>
-              <w:ind w:left="360"/>
-            </w:pPr>
-            <w:r>
-              <w:t>Remainder_Valid_1</w:t>
+          </w:tcPr>
+          <w:p>
+            <w:pPr>
+              <w:spacing w:line="240" w:lineRule="auto"/>
+              <w:ind w:left="360"/>
+            </w:pPr>
+            <w:r>
+              <w:t>RecordAssign_Valid_9</w:t>
             </w:r>
           </w:p>
         </w:tc>
@@ -2089,15 +2135,14 @@
               <w:bottom w:val="single" w:sz="4" w:space="0" w:color="auto"/>
               <w:right w:val="single" w:sz="4" w:space="0" w:color="auto"/>
             </w:tcBorders>
-            <w:hideMark/>
-          </w:tcPr>
-          <w:p>
-            <w:pPr>
-              <w:spacing w:line="240" w:lineRule="auto"/>
-              <w:ind w:left="360"/>
-            </w:pPr>
-            <w:r>
-              <w:t>ConstrainedList_Valid_25</w:t>
+          </w:tcPr>
+          <w:p>
+            <w:pPr>
+              <w:spacing w:line="240" w:lineRule="auto"/>
+              <w:ind w:left="360"/>
+            </w:pPr>
+            <w:r>
+              <w:t>ConstrainedList_Valid_9</w:t>
             </w:r>
           </w:p>
         </w:tc>
@@ -2110,15 +2155,14 @@
               <w:bottom w:val="single" w:sz="4" w:space="0" w:color="auto"/>
               <w:right w:val="single" w:sz="4" w:space="0" w:color="auto"/>
             </w:tcBorders>
-            <w:hideMark/>
-          </w:tcPr>
-          <w:p>
-            <w:pPr>
-              <w:spacing w:line="240" w:lineRule="auto"/>
-              <w:ind w:left="360"/>
-            </w:pPr>
-            <w:r>
-              <w:t>Requires_Valid_1</w:t>
+          </w:tcPr>
+          <w:p>
+            <w:pPr>
+              <w:spacing w:line="240" w:lineRule="auto"/>
+              <w:ind w:left="360"/>
+            </w:pPr>
+            <w:r>
+              <w:t>RecordAssign_Valid_14</w:t>
             </w:r>
           </w:p>
         </w:tc>
@@ -2157,15 +2201,14 @@
               <w:bottom w:val="single" w:sz="4" w:space="0" w:color="auto"/>
               <w:right w:val="single" w:sz="4" w:space="0" w:color="auto"/>
             </w:tcBorders>
-            <w:hideMark/>
-          </w:tcPr>
-          <w:p>
-            <w:pPr>
-              <w:spacing w:line="240" w:lineRule="auto"/>
-              <w:ind w:left="360"/>
-            </w:pPr>
-            <w:r>
-              <w:t>ConstrainedList_Valid_28</w:t>
+          </w:tcPr>
+          <w:p>
+            <w:pPr>
+              <w:spacing w:line="240" w:lineRule="auto"/>
+              <w:ind w:left="360"/>
+            </w:pPr>
+            <w:r>
+              <w:t>ConstrainedList_Valid_16</w:t>
             </w:r>
           </w:p>
         </w:tc>
@@ -2178,15 +2221,14 @@
               <w:bottom w:val="single" w:sz="4" w:space="0" w:color="auto"/>
               <w:right w:val="single" w:sz="4" w:space="0" w:color="auto"/>
             </w:tcBorders>
-            <w:hideMark/>
-          </w:tcPr>
-          <w:p>
-            <w:pPr>
-              <w:spacing w:line="240" w:lineRule="auto"/>
-              <w:ind w:left="360"/>
-            </w:pPr>
-            <w:r>
-              <w:t>Switch_Valid_3</w:t>
+          </w:tcPr>
+          <w:p>
+            <w:pPr>
+              <w:spacing w:line="240" w:lineRule="auto"/>
+              <w:ind w:left="360"/>
+            </w:pPr>
+            <w:r>
+              <w:t>Remainder_Valid_1</w:t>
             </w:r>
           </w:p>
         </w:tc>
@@ -2225,15 +2267,14 @@
               <w:bottom w:val="single" w:sz="4" w:space="0" w:color="auto"/>
               <w:right w:val="single" w:sz="4" w:space="0" w:color="auto"/>
             </w:tcBorders>
-            <w:hideMark/>
-          </w:tcPr>
-          <w:p>
-            <w:pPr>
-              <w:spacing w:line="240" w:lineRule="auto"/>
-              <w:ind w:left="360"/>
-            </w:pPr>
-            <w:r>
-              <w:t>DoWhile_Valid_5</w:t>
+          </w:tcPr>
+          <w:p>
+            <w:pPr>
+              <w:spacing w:line="240" w:lineRule="auto"/>
+              <w:ind w:left="360"/>
+            </w:pPr>
+            <w:r>
+              <w:t>ConstrainedList_Valid_17</w:t>
             </w:r>
           </w:p>
         </w:tc>
@@ -2246,15 +2287,14 @@
               <w:bottom w:val="single" w:sz="4" w:space="0" w:color="auto"/>
               <w:right w:val="single" w:sz="4" w:space="0" w:color="auto"/>
             </w:tcBorders>
-            <w:hideMark/>
-          </w:tcPr>
-          <w:p>
-            <w:pPr>
-              <w:spacing w:line="240" w:lineRule="auto"/>
-              <w:ind w:left="360"/>
-            </w:pPr>
-            <w:r>
-              <w:t>Switch_Valid_7</w:t>
+          </w:tcPr>
+          <w:p>
+            <w:pPr>
+              <w:spacing w:line="240" w:lineRule="auto"/>
+              <w:ind w:left="360"/>
+            </w:pPr>
+            <w:r>
+              <w:t>Requires_Valid_1</w:t>
             </w:r>
           </w:p>
         </w:tc>
@@ -2293,15 +2333,17 @@
               <w:bottom w:val="single" w:sz="4" w:space="0" w:color="auto"/>
               <w:right w:val="single" w:sz="4" w:space="0" w:color="auto"/>
             </w:tcBorders>
-            <w:hideMark/>
-          </w:tcPr>
-          <w:p>
-            <w:pPr>
-              <w:spacing w:line="240" w:lineRule="auto"/>
-              <w:ind w:left="360"/>
-            </w:pPr>
-            <w:r>
-              <w:t>DoWhile_Valid_6</w:t>
+          </w:tcPr>
+          <w:p>
+            <w:pPr>
+              <w:spacing w:line="240" w:lineRule="auto"/>
+              <w:ind w:left="360"/>
+            </w:pPr>
+            <w:r>
+              <w:t>ConstrainedList_Valid_</w:t>
+            </w:r>
+            <w:r>
+              <w:t>20</w:t>
             </w:r>
           </w:p>
         </w:tc>
@@ -2314,15 +2356,14 @@
               <w:bottom w:val="single" w:sz="4" w:space="0" w:color="auto"/>
               <w:right w:val="single" w:sz="4" w:space="0" w:color="auto"/>
             </w:tcBorders>
-            <w:hideMark/>
-          </w:tcPr>
-          <w:p>
-            <w:pPr>
-              <w:spacing w:line="240" w:lineRule="auto"/>
-              <w:ind w:left="360"/>
-            </w:pPr>
-            <w:r>
-              <w:t>Update_Valid_2</w:t>
+          </w:tcPr>
+          <w:p>
+            <w:pPr>
+              <w:spacing w:line="240" w:lineRule="auto"/>
+              <w:ind w:left="360"/>
+            </w:pPr>
+            <w:r>
+              <w:t>Switch_Valid_3</w:t>
             </w:r>
           </w:p>
         </w:tc>
@@ -2367,6 +2408,9 @@
               <w:spacing w:line="240" w:lineRule="auto"/>
               <w:ind w:left="360"/>
             </w:pPr>
+            <w:r>
+              <w:t>ConstrainedList_Valid_23</w:t>
+            </w:r>
           </w:p>
         </w:tc>
         <w:tc>
@@ -2378,6 +2422,26 @@
               <w:bottom w:val="single" w:sz="4" w:space="0" w:color="auto"/>
               <w:right w:val="single" w:sz="4" w:space="0" w:color="auto"/>
             </w:tcBorders>
+          </w:tcPr>
+          <w:p>
+            <w:pPr>
+              <w:spacing w:line="240" w:lineRule="auto"/>
+              <w:ind w:left="360"/>
+            </w:pPr>
+            <w:r>
+              <w:t>Switch_Valid_7</w:t>
+            </w:r>
+          </w:p>
+        </w:tc>
+        <w:tc>
+          <w:tcPr>
+            <w:tcW w:w="2144" w:type="dxa"/>
+            <w:tcBorders>
+              <w:top w:val="single" w:sz="4" w:space="0" w:color="auto"/>
+              <w:left w:val="single" w:sz="4" w:space="0" w:color="auto"/>
+              <w:bottom w:val="single" w:sz="4" w:space="0" w:color="auto"/>
+              <w:right w:val="single" w:sz="4" w:space="0" w:color="auto"/>
+            </w:tcBorders>
             <w:hideMark/>
           </w:tcPr>
           <w:p>
@@ -2386,6 +2450,175 @@
               <w:ind w:left="360"/>
             </w:pPr>
             <w:r>
+              <w:t>While_Valid_68</w:t>
+            </w:r>
+          </w:p>
+        </w:tc>
+      </w:tr>
+      <w:tr>
+        <w:trPr>
+          <w:trHeight w:val="269"/>
+        </w:trPr>
+        <w:tc>
+          <w:tcPr>
+            <w:tcW w:w="3486" w:type="dxa"/>
+            <w:tcBorders>
+              <w:top w:val="single" w:sz="4" w:space="0" w:color="auto"/>
+              <w:left w:val="single" w:sz="4" w:space="0" w:color="auto"/>
+              <w:bottom w:val="single" w:sz="4" w:space="0" w:color="auto"/>
+              <w:right w:val="single" w:sz="4" w:space="0" w:color="auto"/>
+            </w:tcBorders>
+          </w:tcPr>
+          <w:p>
+            <w:pPr>
+              <w:spacing w:line="240" w:lineRule="auto"/>
+              <w:ind w:left="360"/>
+            </w:pPr>
+            <w:r>
+              <w:t>ConstrainedList_Valid_25</w:t>
+            </w:r>
+          </w:p>
+        </w:tc>
+        <w:tc>
+          <w:tcPr>
+            <w:tcW w:w="3391" w:type="dxa"/>
+            <w:tcBorders>
+              <w:top w:val="single" w:sz="4" w:space="0" w:color="auto"/>
+              <w:left w:val="single" w:sz="4" w:space="0" w:color="auto"/>
+              <w:bottom w:val="single" w:sz="4" w:space="0" w:color="auto"/>
+              <w:right w:val="single" w:sz="4" w:space="0" w:color="auto"/>
+            </w:tcBorders>
+          </w:tcPr>
+          <w:p>
+            <w:pPr>
+              <w:spacing w:line="240" w:lineRule="auto"/>
+              <w:ind w:left="360"/>
+            </w:pPr>
+            <w:r>
+              <w:t>TypeEquals_Valid_39</w:t>
+            </w:r>
+          </w:p>
+        </w:tc>
+        <w:tc>
+          <w:tcPr>
+            <w:tcW w:w="2144" w:type="dxa"/>
+            <w:tcBorders>
+              <w:top w:val="single" w:sz="4" w:space="0" w:color="auto"/>
+              <w:left w:val="single" w:sz="4" w:space="0" w:color="auto"/>
+              <w:bottom w:val="single" w:sz="4" w:space="0" w:color="auto"/>
+              <w:right w:val="single" w:sz="4" w:space="0" w:color="auto"/>
+            </w:tcBorders>
+          </w:tcPr>
+          <w:p>
+            <w:pPr>
+              <w:spacing w:line="240" w:lineRule="auto"/>
+              <w:ind w:left="360"/>
+            </w:pPr>
+          </w:p>
+        </w:tc>
+      </w:tr>
+      <w:tr>
+        <w:trPr>
+          <w:trHeight w:val="269"/>
+        </w:trPr>
+        <w:tc>
+          <w:tcPr>
+            <w:tcW w:w="3486" w:type="dxa"/>
+            <w:tcBorders>
+              <w:top w:val="single" w:sz="4" w:space="0" w:color="auto"/>
+              <w:left w:val="single" w:sz="4" w:space="0" w:color="auto"/>
+              <w:bottom w:val="single" w:sz="4" w:space="0" w:color="auto"/>
+              <w:right w:val="single" w:sz="4" w:space="0" w:color="auto"/>
+            </w:tcBorders>
+          </w:tcPr>
+          <w:p>
+            <w:pPr>
+              <w:spacing w:line="240" w:lineRule="auto"/>
+              <w:ind w:left="360"/>
+            </w:pPr>
+            <w:r>
+              <w:t>ConstrainedList_Valid_28</w:t>
+            </w:r>
+          </w:p>
+        </w:tc>
+        <w:tc>
+          <w:tcPr>
+            <w:tcW w:w="3391" w:type="dxa"/>
+            <w:tcBorders>
+              <w:top w:val="single" w:sz="4" w:space="0" w:color="auto"/>
+              <w:left w:val="single" w:sz="4" w:space="0" w:color="auto"/>
+              <w:bottom w:val="single" w:sz="4" w:space="0" w:color="auto"/>
+              <w:right w:val="single" w:sz="4" w:space="0" w:color="auto"/>
+            </w:tcBorders>
+          </w:tcPr>
+          <w:p>
+            <w:pPr>
+              <w:spacing w:line="240" w:lineRule="auto"/>
+              <w:ind w:left="360"/>
+            </w:pPr>
+            <w:r>
+              <w:t>Update_Valid_2</w:t>
+            </w:r>
+          </w:p>
+        </w:tc>
+        <w:tc>
+          <w:tcPr>
+            <w:tcW w:w="2144" w:type="dxa"/>
+            <w:tcBorders>
+              <w:top w:val="single" w:sz="4" w:space="0" w:color="auto"/>
+              <w:left w:val="single" w:sz="4" w:space="0" w:color="auto"/>
+              <w:bottom w:val="single" w:sz="4" w:space="0" w:color="auto"/>
+              <w:right w:val="single" w:sz="4" w:space="0" w:color="auto"/>
+            </w:tcBorders>
+          </w:tcPr>
+          <w:p>
+            <w:pPr>
+              <w:spacing w:line="240" w:lineRule="auto"/>
+              <w:ind w:left="360"/>
+            </w:pPr>
+          </w:p>
+        </w:tc>
+      </w:tr>
+      <w:tr>
+        <w:trPr>
+          <w:trHeight w:val="269"/>
+        </w:trPr>
+        <w:tc>
+          <w:tcPr>
+            <w:tcW w:w="3486" w:type="dxa"/>
+            <w:tcBorders>
+              <w:top w:val="single" w:sz="4" w:space="0" w:color="auto"/>
+              <w:left w:val="single" w:sz="4" w:space="0" w:color="auto"/>
+              <w:bottom w:val="single" w:sz="4" w:space="0" w:color="auto"/>
+              <w:right w:val="single" w:sz="4" w:space="0" w:color="auto"/>
+            </w:tcBorders>
+          </w:tcPr>
+          <w:p>
+            <w:pPr>
+              <w:spacing w:line="240" w:lineRule="auto"/>
+              <w:ind w:left="360"/>
+            </w:pPr>
+            <w:r>
+              <w:t>DoWhile_Valid_5</w:t>
+            </w:r>
+          </w:p>
+        </w:tc>
+        <w:tc>
+          <w:tcPr>
+            <w:tcW w:w="3391" w:type="dxa"/>
+            <w:tcBorders>
+              <w:top w:val="single" w:sz="4" w:space="0" w:color="auto"/>
+              <w:left w:val="single" w:sz="4" w:space="0" w:color="auto"/>
+              <w:bottom w:val="single" w:sz="4" w:space="0" w:color="auto"/>
+              <w:right w:val="single" w:sz="4" w:space="0" w:color="auto"/>
+            </w:tcBorders>
+          </w:tcPr>
+          <w:p>
+            <w:pPr>
+              <w:spacing w:line="240" w:lineRule="auto"/>
+              <w:ind w:left="360"/>
+            </w:pPr>
+            <w:r>
               <w:t>VarDecl_Valid_2</w:t>
             </w:r>
           </w:p>
@@ -2399,92 +2632,75 @@
               <w:bottom w:val="single" w:sz="4" w:space="0" w:color="auto"/>
               <w:right w:val="single" w:sz="4" w:space="0" w:color="auto"/>
             </w:tcBorders>
-            <w:hideMark/>
-          </w:tcPr>
-          <w:p>
-            <w:pPr>
-              <w:spacing w:line="240" w:lineRule="auto"/>
-              <w:ind w:left="360"/>
-            </w:pPr>
-            <w:r>
-              <w:t>While_Valid_68</w:t>
-            </w:r>
+          </w:tcPr>
+          <w:p>
+            <w:pPr>
+              <w:spacing w:line="240" w:lineRule="auto"/>
+              <w:ind w:left="360"/>
+            </w:pPr>
+          </w:p>
+        </w:tc>
+      </w:tr>
+      <w:tr>
+        <w:trPr>
+          <w:trHeight w:val="269"/>
+        </w:trPr>
+        <w:tc>
+          <w:tcPr>
+            <w:tcW w:w="3486" w:type="dxa"/>
+            <w:tcBorders>
+              <w:top w:val="single" w:sz="4" w:space="0" w:color="auto"/>
+              <w:left w:val="single" w:sz="4" w:space="0" w:color="auto"/>
+              <w:bottom w:val="single" w:sz="4" w:space="0" w:color="auto"/>
+              <w:right w:val="single" w:sz="4" w:space="0" w:color="auto"/>
+            </w:tcBorders>
+          </w:tcPr>
+          <w:p>
+            <w:pPr>
+              <w:spacing w:line="240" w:lineRule="auto"/>
+              <w:ind w:left="360"/>
+            </w:pPr>
+            <w:r>
+              <w:t>DoWhile_Valid_6</w:t>
+            </w:r>
+          </w:p>
+        </w:tc>
+        <w:tc>
+          <w:tcPr>
+            <w:tcW w:w="3391" w:type="dxa"/>
+            <w:tcBorders>
+              <w:top w:val="single" w:sz="4" w:space="0" w:color="auto"/>
+              <w:left w:val="single" w:sz="4" w:space="0" w:color="auto"/>
+              <w:bottom w:val="single" w:sz="4" w:space="0" w:color="auto"/>
+              <w:right w:val="single" w:sz="4" w:space="0" w:color="auto"/>
+            </w:tcBorders>
+          </w:tcPr>
+          <w:p>
+            <w:pPr>
+              <w:spacing w:line="240" w:lineRule="auto"/>
+              <w:ind w:left="360"/>
+            </w:pPr>
+          </w:p>
+        </w:tc>
+        <w:tc>
+          <w:tcPr>
+            <w:tcW w:w="2144" w:type="dxa"/>
+            <w:tcBorders>
+              <w:top w:val="single" w:sz="4" w:space="0" w:color="auto"/>
+              <w:left w:val="single" w:sz="4" w:space="0" w:color="auto"/>
+              <w:bottom w:val="single" w:sz="4" w:space="0" w:color="auto"/>
+              <w:right w:val="single" w:sz="4" w:space="0" w:color="auto"/>
+            </w:tcBorders>
+          </w:tcPr>
+          <w:p>
+            <w:pPr>
+              <w:spacing w:line="240" w:lineRule="auto"/>
+              <w:ind w:left="360"/>
+            </w:pPr>
           </w:p>
         </w:tc>
       </w:tr>
     </w:tbl>
-    <w:p>
-      <w:pPr>
-        <w:pStyle w:val="Heading2"/>
-      </w:pPr>
-      <w:r>
-        <w:t>Failed postcondition</w:t>
-      </w:r>
-    </w:p>
-    <w:p>
-      <w:pPr>
-        <w:pStyle w:val="ListParagraph"/>
-        <w:numPr>
-          <w:ilvl w:val="0"/>
-          <w:numId w:val="8"/>
-        </w:numPr>
-      </w:pPr>
-      <w:r>
-        <w:t>Assume_Valid_1</w:t>
-      </w:r>
-    </w:p>
-    <w:p>
-      <w:pPr>
-        <w:pStyle w:val="ListParagraph"/>
-        <w:numPr>
-          <w:ilvl w:val="1"/>
-          <w:numId w:val="8"/>
-        </w:numPr>
-      </w:pPr>
-      <w:r>
-        <w:t xml:space="preserve">Failing on negative values, due to assumption on value on line 8 causes output type invariant to fail so not </w:t>
-      </w:r>
-      <w:proofErr w:type="spellStart"/>
-      <w:r>
-        <w:t>quickcheck’s</w:t>
-      </w:r>
-      <w:proofErr w:type="spellEnd"/>
-      <w:r>
-        <w:t xml:space="preserve"> fault!</w:t>
-      </w:r>
-    </w:p>
-    <w:p>
-      <w:pPr>
-        <w:pStyle w:val="ListParagraph"/>
-        <w:numPr>
-          <w:ilvl w:val="0"/>
-          <w:numId w:val="8"/>
-        </w:numPr>
-      </w:pPr>
-      <w:r>
-        <w:t>While_Valid_58_result</w:t>
-      </w:r>
-    </w:p>
-    <w:p>
-      <w:pPr>
-        <w:pStyle w:val="ListParagraph"/>
-        <w:numPr>
-          <w:ilvl w:val="1"/>
-          <w:numId w:val="8"/>
-        </w:numPr>
-      </w:pPr>
-      <w:r>
-        <w:t xml:space="preserve">Failing on negative values, due to assumption on value on line 2 which causes assertion failure on line 8 so not </w:t>
-      </w:r>
-      <w:proofErr w:type="spellStart"/>
-      <w:r>
-        <w:t>quickcheck’s</w:t>
-      </w:r>
-      <w:proofErr w:type="spellEnd"/>
-      <w:r>
-        <w:t xml:space="preserve"> fault!</w:t>
-      </w:r>
-    </w:p>
     <w:p>
       <w:pPr>
         <w:pStyle w:val="Heading2"/>
@@ -2785,10 +3001,13 @@
               <w:t>Precondition failure</w:t>
             </w:r>
             <w:r>
-              <w:t xml:space="preserve"> (7</w:t>
-            </w:r>
-            <w:r>
-              <w:t xml:space="preserve">2 </w:t>
+              <w:t xml:space="preserve"> (</w:t>
+            </w:r>
+            <w:r>
+              <w:t>84</w:t>
+            </w:r>
+            <w:r>
+              <w:t xml:space="preserve"> </w:t>
             </w:r>
             <w:r>
               <w:t>tests)</w:t>
@@ -2821,7 +3040,337 @@
           </w:p>
         </w:tc>
       </w:tr>
+      <w:tr>
+        <w:tc>
+          <w:tcPr>
+            <w:cnfStyle w:val="001000000000" w:firstRow="0" w:lastRow="0" w:firstColumn="1" w:lastColumn="0" w:oddVBand="0" w:evenVBand="0" w:oddHBand="0" w:evenHBand="0" w:firstRowFirstColumn="0" w:firstRowLastColumn="0" w:lastRowFirstColumn="0" w:lastRowLastColumn="0"/>
+            <w:tcW w:w="2785" w:type="dxa"/>
+            <w:tcBorders>
+              <w:top w:val="single" w:sz="4" w:space="0" w:color="8EAADB" w:themeColor="accent1" w:themeTint="99"/>
+              <w:left w:val="single" w:sz="4" w:space="0" w:color="8EAADB" w:themeColor="accent1" w:themeTint="99"/>
+              <w:bottom w:val="single" w:sz="4" w:space="0" w:color="8EAADB" w:themeColor="accent1" w:themeTint="99"/>
+              <w:right w:val="single" w:sz="4" w:space="0" w:color="8EAADB" w:themeColor="accent1" w:themeTint="99"/>
+            </w:tcBorders>
+          </w:tcPr>
+          <w:p>
+            <w:pPr>
+              <w:spacing w:line="240" w:lineRule="auto"/>
+            </w:pPr>
+            <w:r>
+              <w:t>Upper limit &gt; lower limit (for the negative and positive tests)</w:t>
+            </w:r>
+            <w:r>
+              <w:t xml:space="preserve"> (5 tests)</w:t>
+            </w:r>
+          </w:p>
+        </w:tc>
+        <w:tc>
+          <w:tcPr>
+            <w:tcW w:w="6708" w:type="dxa"/>
+            <w:tcBorders>
+              <w:top w:val="single" w:sz="4" w:space="0" w:color="8EAADB" w:themeColor="accent1" w:themeTint="99"/>
+              <w:left w:val="single" w:sz="4" w:space="0" w:color="8EAADB" w:themeColor="accent1" w:themeTint="99"/>
+              <w:bottom w:val="single" w:sz="4" w:space="0" w:color="8EAADB" w:themeColor="accent1" w:themeTint="99"/>
+              <w:right w:val="single" w:sz="4" w:space="0" w:color="8EAADB" w:themeColor="accent1" w:themeTint="99"/>
+            </w:tcBorders>
+          </w:tcPr>
+          <w:p>
+            <w:pPr>
+              <w:pStyle w:val="ListParagraph"/>
+              <w:numPr>
+                <w:ilvl w:val="0"/>
+                <w:numId w:val="10"/>
+              </w:numPr>
+              <w:spacing w:line="240" w:lineRule="auto"/>
+              <w:cnfStyle w:val="000000000000" w:firstRow="0" w:lastRow="0" w:firstColumn="0" w:lastColumn="0" w:oddVBand="0" w:evenVBand="0" w:oddHBand="0" w:evenHBand="0" w:firstRowFirstColumn="0" w:firstRowLastColumn="0" w:lastRowFirstColumn="0" w:lastRowLastColumn="0"/>
+            </w:pPr>
+            <w:r>
+              <w:t>TypeEquals_Valid_33</w:t>
+            </w:r>
+            <w:r>
+              <w:t>, 45</w:t>
+            </w:r>
+          </w:p>
+          <w:p>
+            <w:pPr>
+              <w:pStyle w:val="ListParagraph"/>
+              <w:numPr>
+                <w:ilvl w:val="0"/>
+                <w:numId w:val="10"/>
+              </w:numPr>
+              <w:spacing w:line="240" w:lineRule="auto"/>
+              <w:cnfStyle w:val="000000000000" w:firstRow="0" w:lastRow="0" w:firstColumn="0" w:lastColumn="0" w:oddVBand="0" w:evenVBand="0" w:oddHBand="0" w:evenHBand="0" w:firstRowFirstColumn="0" w:firstRowLastColumn="0" w:lastRowFirstColumn="0" w:lastRowLastColumn="0"/>
+            </w:pPr>
+            <w:r>
+              <w:t>UnionType_Valid_</w:t>
+            </w:r>
+            <w:r>
+              <w:t xml:space="preserve">5, 9, </w:t>
+            </w:r>
+            <w:r>
+              <w:t>11</w:t>
+            </w:r>
+            <w:r>
+              <w:t>, 20</w:t>
+            </w:r>
+          </w:p>
+        </w:tc>
+      </w:tr>
+      <w:tr>
+        <w:trPr>
+          <w:cnfStyle w:val="000000100000" w:firstRow="0" w:lastRow="0" w:firstColumn="0" w:lastColumn="0" w:oddVBand="0" w:evenVBand="0" w:oddHBand="1" w:evenHBand="0" w:firstRowFirstColumn="0" w:firstRowLastColumn="0" w:lastRowFirstColumn="0" w:lastRowLastColumn="0"/>
+        </w:trPr>
+        <w:tc>
+          <w:tcPr>
+            <w:cnfStyle w:val="001000000000" w:firstRow="0" w:lastRow="0" w:firstColumn="1" w:lastColumn="0" w:oddVBand="0" w:evenVBand="0" w:oddHBand="0" w:evenHBand="0" w:firstRowFirstColumn="0" w:firstRowLastColumn="0" w:lastRowFirstColumn="0" w:lastRowLastColumn="0"/>
+            <w:tcW w:w="2785" w:type="dxa"/>
+            <w:tcBorders>
+              <w:top w:val="single" w:sz="4" w:space="0" w:color="8EAADB" w:themeColor="accent1" w:themeTint="99"/>
+              <w:left w:val="single" w:sz="4" w:space="0" w:color="8EAADB" w:themeColor="accent1" w:themeTint="99"/>
+              <w:bottom w:val="single" w:sz="4" w:space="0" w:color="8EAADB" w:themeColor="accent1" w:themeTint="99"/>
+              <w:right w:val="single" w:sz="4" w:space="0" w:color="8EAADB" w:themeColor="accent1" w:themeTint="99"/>
+            </w:tcBorders>
+          </w:tcPr>
+          <w:p>
+            <w:pPr>
+              <w:spacing w:line="240" w:lineRule="auto"/>
+            </w:pPr>
+            <w:r>
+              <w:t>Failed postcondition (2 tests due to assumptions)</w:t>
+            </w:r>
+          </w:p>
+        </w:tc>
+        <w:tc>
+          <w:tcPr>
+            <w:tcW w:w="6708" w:type="dxa"/>
+            <w:tcBorders>
+              <w:top w:val="single" w:sz="4" w:space="0" w:color="8EAADB" w:themeColor="accent1" w:themeTint="99"/>
+              <w:left w:val="single" w:sz="4" w:space="0" w:color="8EAADB" w:themeColor="accent1" w:themeTint="99"/>
+              <w:bottom w:val="single" w:sz="4" w:space="0" w:color="8EAADB" w:themeColor="accent1" w:themeTint="99"/>
+              <w:right w:val="single" w:sz="4" w:space="0" w:color="8EAADB" w:themeColor="accent1" w:themeTint="99"/>
+            </w:tcBorders>
+          </w:tcPr>
+          <w:p>
+            <w:pPr>
+              <w:pStyle w:val="ListParagraph"/>
+              <w:numPr>
+                <w:ilvl w:val="0"/>
+                <w:numId w:val="10"/>
+              </w:numPr>
+              <w:cnfStyle w:val="000000100000" w:firstRow="0" w:lastRow="0" w:firstColumn="0" w:lastColumn="0" w:oddVBand="0" w:evenVBand="0" w:oddHBand="1" w:evenHBand="0" w:firstRowFirstColumn="0" w:firstRowLastColumn="0" w:lastRowFirstColumn="0" w:lastRowLastColumn="0"/>
+            </w:pPr>
+            <w:r>
+              <w:t>Assume_Valid_1</w:t>
+            </w:r>
+          </w:p>
+          <w:p>
+            <w:pPr>
+              <w:pStyle w:val="ListParagraph"/>
+              <w:numPr>
+                <w:ilvl w:val="1"/>
+                <w:numId w:val="10"/>
+              </w:numPr>
+              <w:cnfStyle w:val="000000100000" w:firstRow="0" w:lastRow="0" w:firstColumn="0" w:lastColumn="0" w:oddVBand="0" w:evenVBand="0" w:oddHBand="1" w:evenHBand="0" w:firstRowFirstColumn="0" w:firstRowLastColumn="0" w:lastRowFirstColumn="0" w:lastRowLastColumn="0"/>
+            </w:pPr>
+            <w:r>
+              <w:t xml:space="preserve">Failing on negative values, due to assumption on value on line 8 causes output type invariant to fail so not </w:t>
+            </w:r>
+            <w:proofErr w:type="spellStart"/>
+            <w:r>
+              <w:t>quickcheck’s</w:t>
+            </w:r>
+            <w:proofErr w:type="spellEnd"/>
+            <w:r>
+              <w:t xml:space="preserve"> fault!</w:t>
+            </w:r>
+          </w:p>
+          <w:p>
+            <w:pPr>
+              <w:pStyle w:val="ListParagraph"/>
+              <w:numPr>
+                <w:ilvl w:val="0"/>
+                <w:numId w:val="10"/>
+              </w:numPr>
+              <w:cnfStyle w:val="000000100000" w:firstRow="0" w:lastRow="0" w:firstColumn="0" w:lastColumn="0" w:oddVBand="0" w:evenVBand="0" w:oddHBand="1" w:evenHBand="0" w:firstRowFirstColumn="0" w:firstRowLastColumn="0" w:lastRowFirstColumn="0" w:lastRowLastColumn="0"/>
+            </w:pPr>
+            <w:r>
+              <w:t>While_Valid_58_result</w:t>
+            </w:r>
+          </w:p>
+          <w:p>
+            <w:pPr>
+              <w:pStyle w:val="ListParagraph"/>
+              <w:numPr>
+                <w:ilvl w:val="1"/>
+                <w:numId w:val="10"/>
+              </w:numPr>
+              <w:cnfStyle w:val="000000100000" w:firstRow="0" w:lastRow="0" w:firstColumn="0" w:lastColumn="0" w:oddVBand="0" w:evenVBand="0" w:oddHBand="1" w:evenHBand="0" w:firstRowFirstColumn="0" w:firstRowLastColumn="0" w:lastRowFirstColumn="0" w:lastRowLastColumn="0"/>
+            </w:pPr>
+            <w:r>
+              <w:t xml:space="preserve">Failing on negative values, due to assumption on value on line 2 which causes assertion failure on line 8 so not </w:t>
+            </w:r>
+            <w:proofErr w:type="spellStart"/>
+            <w:r>
+              <w:t>quickcheck’s</w:t>
+            </w:r>
+            <w:proofErr w:type="spellEnd"/>
+            <w:r>
+              <w:t xml:space="preserve"> fault!</w:t>
+            </w:r>
+          </w:p>
+        </w:tc>
+      </w:tr>
+      <w:tr>
+        <w:tc>
+          <w:tcPr>
+            <w:cnfStyle w:val="001000000000" w:firstRow="0" w:lastRow="0" w:firstColumn="1" w:lastColumn="0" w:oddVBand="0" w:evenVBand="0" w:oddHBand="0" w:evenHBand="0" w:firstRowFirstColumn="0" w:firstRowLastColumn="0" w:lastRowFirstColumn="0" w:lastRowLastColumn="0"/>
+            <w:tcW w:w="2785" w:type="dxa"/>
+            <w:tcBorders>
+              <w:top w:val="single" w:sz="4" w:space="0" w:color="8EAADB" w:themeColor="accent1" w:themeTint="99"/>
+              <w:left w:val="single" w:sz="4" w:space="0" w:color="8EAADB" w:themeColor="accent1" w:themeTint="99"/>
+              <w:bottom w:val="single" w:sz="4" w:space="0" w:color="8EAADB" w:themeColor="accent1" w:themeTint="99"/>
+              <w:right w:val="single" w:sz="4" w:space="0" w:color="8EAADB" w:themeColor="accent1" w:themeTint="99"/>
+            </w:tcBorders>
+          </w:tcPr>
+          <w:p>
+            <w:pPr>
+              <w:spacing w:line="240" w:lineRule="auto"/>
+            </w:pPr>
+            <w:r>
+              <w:rPr>
+                <w:highlight w:val="yellow"/>
+              </w:rPr>
+              <w:t>Failing tests (due to function optimisation</w:t>
+            </w:r>
+            <w:r>
+              <w:rPr>
+                <w:highlight w:val="yellow"/>
+              </w:rPr>
+              <w:t xml:space="preserve"> - </w:t>
+            </w:r>
+            <w:bookmarkStart w:id="0" w:name="_GoBack"/>
+            <w:bookmarkEnd w:id="0"/>
+            <w:r>
+              <w:rPr>
+                <w:highlight w:val="yellow"/>
+              </w:rPr>
+              <w:t>9 tests</w:t>
+            </w:r>
+            <w:r>
+              <w:rPr>
+                <w:highlight w:val="yellow"/>
+              </w:rPr>
+              <w:t>)</w:t>
+            </w:r>
+            <w:r>
+              <w:rPr>
+                <w:highlight w:val="yellow"/>
+              </w:rPr>
+              <w:t xml:space="preserve"> </w:t>
+            </w:r>
+          </w:p>
+        </w:tc>
+        <w:tc>
+          <w:tcPr>
+            <w:tcW w:w="6708" w:type="dxa"/>
+            <w:tcBorders>
+              <w:top w:val="single" w:sz="4" w:space="0" w:color="8EAADB" w:themeColor="accent1" w:themeTint="99"/>
+              <w:left w:val="single" w:sz="4" w:space="0" w:color="8EAADB" w:themeColor="accent1" w:themeTint="99"/>
+              <w:bottom w:val="single" w:sz="4" w:space="0" w:color="8EAADB" w:themeColor="accent1" w:themeTint="99"/>
+              <w:right w:val="single" w:sz="4" w:space="0" w:color="8EAADB" w:themeColor="accent1" w:themeTint="99"/>
+            </w:tcBorders>
+          </w:tcPr>
+          <w:p>
+            <w:pPr>
+              <w:pStyle w:val="ListParagraph"/>
+              <w:numPr>
+                <w:ilvl w:val="0"/>
+                <w:numId w:val="10"/>
+              </w:numPr>
+              <w:cnfStyle w:val="000000000000" w:firstRow="0" w:lastRow="0" w:firstColumn="0" w:lastColumn="0" w:oddVBand="0" w:evenVBand="0" w:oddHBand="0" w:evenHBand="0" w:firstRowFirstColumn="0" w:firstRowLastColumn="0" w:lastRowFirstColumn="0" w:lastRowLastColumn="0"/>
+            </w:pPr>
+            <w:r>
+              <w:t>Assign_Valid_</w:t>
+            </w:r>
+            <w:r>
+              <w:t xml:space="preserve">1, </w:t>
+            </w:r>
+            <w:r>
+              <w:t>2</w:t>
+            </w:r>
+          </w:p>
+          <w:p>
+            <w:pPr>
+              <w:pStyle w:val="ListParagraph"/>
+              <w:numPr>
+                <w:ilvl w:val="0"/>
+                <w:numId w:val="10"/>
+              </w:numPr>
+              <w:cnfStyle w:val="000000000000" w:firstRow="0" w:lastRow="0" w:firstColumn="0" w:lastColumn="0" w:oddVBand="0" w:evenVBand="0" w:oddHBand="0" w:evenHBand="0" w:firstRowFirstColumn="0" w:firstRowLastColumn="0" w:lastRowFirstColumn="0" w:lastRowLastColumn="0"/>
+            </w:pPr>
+            <w:r>
+              <w:t>Complex_Valid_9</w:t>
+            </w:r>
+          </w:p>
+          <w:p>
+            <w:pPr>
+              <w:pStyle w:val="ListParagraph"/>
+              <w:numPr>
+                <w:ilvl w:val="0"/>
+                <w:numId w:val="10"/>
+              </w:numPr>
+              <w:cnfStyle w:val="000000000000" w:firstRow="0" w:lastRow="0" w:firstColumn="0" w:lastColumn="0" w:oddVBand="0" w:evenVBand="0" w:oddHBand="0" w:evenHBand="0" w:firstRowFirstColumn="0" w:firstRowLastColumn="0" w:lastRowFirstColumn="0" w:lastRowLastColumn="0"/>
+            </w:pPr>
+            <w:r>
+              <w:t>ConstrainedInt_Valid_8</w:t>
+            </w:r>
+          </w:p>
+          <w:p>
+            <w:pPr>
+              <w:pStyle w:val="ListParagraph"/>
+              <w:numPr>
+                <w:ilvl w:val="0"/>
+                <w:numId w:val="10"/>
+              </w:numPr>
+              <w:cnfStyle w:val="000000000000" w:firstRow="0" w:lastRow="0" w:firstColumn="0" w:lastColumn="0" w:oddVBand="0" w:evenVBand="0" w:oddHBand="0" w:evenHBand="0" w:firstRowFirstColumn="0" w:firstRowLastColumn="0" w:lastRowFirstColumn="0" w:lastRowLastColumn="0"/>
+            </w:pPr>
+            <w:r>
+              <w:t>ConstrainedList_Valid_4</w:t>
+            </w:r>
+          </w:p>
+          <w:p>
+            <w:pPr>
+              <w:pStyle w:val="ListParagraph"/>
+              <w:numPr>
+                <w:ilvl w:val="0"/>
+                <w:numId w:val="10"/>
+              </w:numPr>
+              <w:cnfStyle w:val="000000000000" w:firstRow="0" w:lastRow="0" w:firstColumn="0" w:lastColumn="0" w:oddVBand="0" w:evenVBand="0" w:oddHBand="0" w:evenHBand="0" w:firstRowFirstColumn="0" w:firstRowLastColumn="0" w:lastRowFirstColumn="0" w:lastRowLastColumn="0"/>
+            </w:pPr>
+            <w:r>
+              <w:t>Function_Valid_18</w:t>
+            </w:r>
+          </w:p>
+          <w:p>
+            <w:pPr>
+              <w:pStyle w:val="ListParagraph"/>
+              <w:numPr>
+                <w:ilvl w:val="0"/>
+                <w:numId w:val="10"/>
+              </w:numPr>
+              <w:cnfStyle w:val="000000000000" w:firstRow="0" w:lastRow="0" w:firstColumn="0" w:lastColumn="0" w:oddVBand="0" w:evenVBand="0" w:oddHBand="0" w:evenHBand="0" w:firstRowFirstColumn="0" w:firstRowLastColumn="0" w:lastRowFirstColumn="0" w:lastRowLastColumn="0"/>
+            </w:pPr>
+            <w:r>
+              <w:t>While_Valid_5</w:t>
+            </w:r>
+            <w:r>
+              <w:t>5, 56, 57</w:t>
+            </w:r>
+          </w:p>
+        </w:tc>
+      </w:tr>
     </w:tbl>
+    <w:p/>
     <w:p>
       <w:pPr>
         <w:pStyle w:val="Heading2"/>
@@ -2925,6 +3474,12 @@
               </w:rPr>
               <w:t xml:space="preserve"> tests)</w:t>
             </w:r>
+            <w:r>
+              <w:rPr>
+                <w:bCs w:val="0"/>
+              </w:rPr>
+              <w:t xml:space="preserve"> (3 tests due to optimisation)</w:t>
+            </w:r>
           </w:p>
           <w:p>
             <w:pPr>
@@ -2939,6 +3494,7 @@
                 <w:b w:val="0"/>
                 <w:bCs w:val="0"/>
               </w:rPr>
+              <w:lastRenderedPageBreak/>
               <w:t xml:space="preserve"> </w:t>
             </w:r>
           </w:p>
@@ -2973,6 +3529,7 @@
               <w:cnfStyle w:val="000000100000" w:firstRow="0" w:lastRow="0" w:firstColumn="0" w:lastColumn="0" w:oddVBand="0" w:evenVBand="0" w:oddHBand="1" w:evenHBand="0" w:firstRowFirstColumn="0" w:firstRowLastColumn="0" w:lastRowFirstColumn="0" w:lastRowLastColumn="0"/>
             </w:pPr>
             <w:r>
+              <w:lastRenderedPageBreak/>
               <w:t>Coercion_Valid_8 (recursive)</w:t>
             </w:r>
           </w:p>
@@ -2987,6 +3544,7 @@
               <w:cnfStyle w:val="000000100000" w:firstRow="0" w:lastRow="0" w:firstColumn="0" w:lastColumn="0" w:oddVBand="0" w:evenVBand="0" w:oddHBand="1" w:evenHBand="0" w:firstRowFirstColumn="0" w:firstRowLastColumn="0" w:lastRowFirstColumn="0" w:lastRowLastColumn="0"/>
             </w:pPr>
             <w:r>
+              <w:lastRenderedPageBreak/>
               <w:t xml:space="preserve">ConstrainedInt_Valid_20 </w:t>
             </w:r>
             <w:r>
@@ -3046,6 +3604,9 @@
             <w:r>
               <w:t>20, 23, 24, 26 (recursive)</w:t>
             </w:r>
+            <w:r>
+              <w:t xml:space="preserve"> (17, 18 for optimisation only)</w:t>
+            </w:r>
           </w:p>
           <w:p>
             <w:pPr>
@@ -3061,79 +3622,6 @@
               <w:t>TypeEquals_Valid_16, 2 (recursive)</w:t>
             </w:r>
           </w:p>
-        </w:tc>
-      </w:tr>
-      <w:tr>
-        <w:tc>
-          <w:tcPr>
-            <w:cnfStyle w:val="001000000000" w:firstRow="0" w:lastRow="0" w:firstColumn="1" w:lastColumn="0" w:oddVBand="0" w:evenVBand="0" w:oddHBand="0" w:evenHBand="0" w:firstRowFirstColumn="0" w:firstRowLastColumn="0" w:lastRowFirstColumn="0" w:lastRowLastColumn="0"/>
-            <w:tcW w:w="2785" w:type="dxa"/>
-            <w:tcBorders>
-              <w:top w:val="single" w:sz="4" w:space="0" w:color="8EAADB" w:themeColor="accent1" w:themeTint="99"/>
-              <w:left w:val="single" w:sz="4" w:space="0" w:color="8EAADB" w:themeColor="accent1" w:themeTint="99"/>
-              <w:bottom w:val="single" w:sz="4" w:space="0" w:color="8EAADB" w:themeColor="accent1" w:themeTint="99"/>
-              <w:right w:val="single" w:sz="4" w:space="0" w:color="8EAADB" w:themeColor="accent1" w:themeTint="99"/>
-            </w:tcBorders>
-          </w:tcPr>
-          <w:p>
-            <w:pPr>
-              <w:spacing w:line="240" w:lineRule="auto"/>
-              <w:rPr>
-                <w:b w:val="0"/>
-                <w:bCs w:val="0"/>
-              </w:rPr>
-            </w:pPr>
-            <w:r>
-              <w:t>Upper limit &lt;= lower limit</w:t>
-            </w:r>
-          </w:p>
-          <w:p>
-            <w:pPr>
-              <w:spacing w:line="240" w:lineRule="auto"/>
-              <w:rPr>
-                <w:b w:val="0"/>
-                <w:bCs w:val="0"/>
-              </w:rPr>
-            </w:pPr>
-            <w:r>
-              <w:t>(5</w:t>
-            </w:r>
-            <w:r>
-              <w:t>8</w:t>
-            </w:r>
-            <w:r>
-              <w:t xml:space="preserve"> tests)</w:t>
-            </w:r>
-          </w:p>
-          <w:p>
-            <w:pPr>
-              <w:spacing w:line="240" w:lineRule="auto"/>
-              <w:rPr>
-                <w:b w:val="0"/>
-                <w:bCs w:val="0"/>
-              </w:rPr>
-            </w:pPr>
-          </w:p>
-          <w:p>
-            <w:pPr>
-              <w:spacing w:line="240" w:lineRule="auto"/>
-            </w:pPr>
-            <w:r>
-              <w:t>Just need to tweak limits</w:t>
-            </w:r>
-          </w:p>
-        </w:tc>
-        <w:tc>
-          <w:tcPr>
-            <w:tcW w:w="6708" w:type="dxa"/>
-            <w:tcBorders>
-              <w:top w:val="single" w:sz="4" w:space="0" w:color="8EAADB" w:themeColor="accent1" w:themeTint="99"/>
-              <w:left w:val="single" w:sz="4" w:space="0" w:color="8EAADB" w:themeColor="accent1" w:themeTint="99"/>
-              <w:bottom w:val="single" w:sz="4" w:space="0" w:color="8EAADB" w:themeColor="accent1" w:themeTint="99"/>
-              <w:right w:val="single" w:sz="4" w:space="0" w:color="8EAADB" w:themeColor="accent1" w:themeTint="99"/>
-            </w:tcBorders>
-            <w:hideMark/>
-          </w:tcPr>
           <w:p>
             <w:pPr>
               <w:pStyle w:val="ListParagraph"/>
@@ -3142,12 +3630,80 @@
                 <w:numId w:val="10"/>
               </w:numPr>
               <w:spacing w:line="240" w:lineRule="auto"/>
-              <w:cnfStyle w:val="000000000000" w:firstRow="0" w:lastRow="0" w:firstColumn="0" w:lastColumn="0" w:oddVBand="0" w:evenVBand="0" w:oddHBand="0" w:evenHBand="0" w:firstRowFirstColumn="0" w:firstRowLastColumn="0" w:lastRowFirstColumn="0" w:lastRowLastColumn="0"/>
-            </w:pPr>
-            <w:r>
-              <w:t>Complex_Valid_1, 11, 5</w:t>
-            </w:r>
-          </w:p>
+              <w:cnfStyle w:val="000000100000" w:firstRow="0" w:lastRow="0" w:firstColumn="0" w:lastColumn="0" w:oddVBand="0" w:evenVBand="0" w:oddHBand="1" w:evenHBand="0" w:firstRowFirstColumn="0" w:firstRowLastColumn="0" w:lastRowFirstColumn="0" w:lastRowLastColumn="0"/>
+            </w:pPr>
+            <w:r>
+              <w:t>UnionType_Valid_14</w:t>
+            </w:r>
+            <w:r>
+              <w:t xml:space="preserve"> (optimisation only)</w:t>
+            </w:r>
+          </w:p>
+        </w:tc>
+      </w:tr>
+      <w:tr>
+        <w:tc>
+          <w:tcPr>
+            <w:cnfStyle w:val="001000000000" w:firstRow="0" w:lastRow="0" w:firstColumn="1" w:lastColumn="0" w:oddVBand="0" w:evenVBand="0" w:oddHBand="0" w:evenHBand="0" w:firstRowFirstColumn="0" w:firstRowLastColumn="0" w:lastRowFirstColumn="0" w:lastRowLastColumn="0"/>
+            <w:tcW w:w="2785" w:type="dxa"/>
+            <w:tcBorders>
+              <w:top w:val="single" w:sz="4" w:space="0" w:color="8EAADB" w:themeColor="accent1" w:themeTint="99"/>
+              <w:left w:val="single" w:sz="4" w:space="0" w:color="8EAADB" w:themeColor="accent1" w:themeTint="99"/>
+              <w:bottom w:val="single" w:sz="4" w:space="0" w:color="8EAADB" w:themeColor="accent1" w:themeTint="99"/>
+              <w:right w:val="single" w:sz="4" w:space="0" w:color="8EAADB" w:themeColor="accent1" w:themeTint="99"/>
+            </w:tcBorders>
+          </w:tcPr>
+          <w:p>
+            <w:pPr>
+              <w:spacing w:line="240" w:lineRule="auto"/>
+              <w:rPr>
+                <w:b w:val="0"/>
+                <w:bCs w:val="0"/>
+              </w:rPr>
+            </w:pPr>
+            <w:r>
+              <w:lastRenderedPageBreak/>
+              <w:t>Upper limit &lt;= lower limit</w:t>
+            </w:r>
+          </w:p>
+          <w:p>
+            <w:pPr>
+              <w:spacing w:line="240" w:lineRule="auto"/>
+              <w:rPr>
+                <w:b w:val="0"/>
+                <w:bCs w:val="0"/>
+              </w:rPr>
+            </w:pPr>
+            <w:r>
+              <w:t>(</w:t>
+            </w:r>
+            <w:r>
+              <w:t>4</w:t>
+            </w:r>
+            <w:r>
+              <w:t xml:space="preserve"> tests)</w:t>
+            </w:r>
+          </w:p>
+          <w:p>
+            <w:pPr>
+              <w:spacing w:line="240" w:lineRule="auto"/>
+            </w:pPr>
+            <w:r>
+              <w:t>Just need to tweak limits</w:t>
+            </w:r>
+          </w:p>
+        </w:tc>
+        <w:tc>
+          <w:tcPr>
+            <w:tcW w:w="6708" w:type="dxa"/>
+            <w:tcBorders>
+              <w:top w:val="single" w:sz="4" w:space="0" w:color="8EAADB" w:themeColor="accent1" w:themeTint="99"/>
+              <w:left w:val="single" w:sz="4" w:space="0" w:color="8EAADB" w:themeColor="accent1" w:themeTint="99"/>
+              <w:bottom w:val="single" w:sz="4" w:space="0" w:color="8EAADB" w:themeColor="accent1" w:themeTint="99"/>
+              <w:right w:val="single" w:sz="4" w:space="0" w:color="8EAADB" w:themeColor="accent1" w:themeTint="99"/>
+            </w:tcBorders>
+            <w:hideMark/>
+          </w:tcPr>
           <w:p>
             <w:pPr>
               <w:pStyle w:val="ListParagraph"/>
@@ -3159,7 +3715,7 @@
               <w:cnfStyle w:val="000000000000" w:firstRow="0" w:lastRow="0" w:firstColumn="0" w:lastColumn="0" w:oddVBand="0" w:evenVBand="0" w:oddHBand="0" w:evenHBand="0" w:firstRowFirstColumn="0" w:firstRowLastColumn="0" w:lastRowFirstColumn="0" w:lastRowLastColumn="0"/>
             </w:pPr>
             <w:r>
-              <w:t>ConstrainedInt_Valid_10, 13, 16, 17, 19, 23, 24, 6, 8</w:t>
+              <w:t>Complex_Valid_1, 11, 5</w:t>
             </w:r>
           </w:p>
           <w:p>
@@ -3173,9 +3729,104 @@
               <w:cnfStyle w:val="000000000000" w:firstRow="0" w:lastRow="0" w:firstColumn="0" w:lastColumn="0" w:oddVBand="0" w:evenVBand="0" w:oddHBand="0" w:evenHBand="0" w:firstRowFirstColumn="0" w:firstRowLastColumn="0" w:lastRowFirstColumn="0" w:lastRowLastColumn="0"/>
             </w:pPr>
             <w:r>
-              <w:t>ConstrainedList_Valid_17, 19, 2, 20, 21, 22, 3, 6, 8</w:t>
-            </w:r>
-          </w:p>
+              <w:t>Method_Valid_1</w:t>
+            </w:r>
+          </w:p>
+        </w:tc>
+      </w:tr>
+      <w:tr>
+        <w:trPr>
+          <w:cnfStyle w:val="000000100000" w:firstRow="0" w:lastRow="0" w:firstColumn="0" w:lastColumn="0" w:oddVBand="0" w:evenVBand="0" w:oddHBand="1" w:evenHBand="0" w:firstRowFirstColumn="0" w:firstRowLastColumn="0" w:lastRowFirstColumn="0" w:lastRowLastColumn="0"/>
+        </w:trPr>
+        <w:tc>
+          <w:tcPr>
+            <w:cnfStyle w:val="001000000000" w:firstRow="0" w:lastRow="0" w:firstColumn="1" w:lastColumn="0" w:oddVBand="0" w:evenVBand="0" w:oddHBand="0" w:evenHBand="0" w:firstRowFirstColumn="0" w:firstRowLastColumn="0" w:lastRowFirstColumn="0" w:lastRowLastColumn="0"/>
+            <w:tcW w:w="2785" w:type="dxa"/>
+            <w:tcBorders>
+              <w:top w:val="single" w:sz="4" w:space="0" w:color="8EAADB" w:themeColor="accent1" w:themeTint="99"/>
+              <w:left w:val="single" w:sz="4" w:space="0" w:color="8EAADB" w:themeColor="accent1" w:themeTint="99"/>
+              <w:bottom w:val="single" w:sz="4" w:space="0" w:color="8EAADB" w:themeColor="accent1" w:themeTint="99"/>
+              <w:right w:val="single" w:sz="4" w:space="0" w:color="8EAADB" w:themeColor="accent1" w:themeTint="99"/>
+            </w:tcBorders>
+          </w:tcPr>
+          <w:p>
+            <w:pPr>
+              <w:spacing w:line="240" w:lineRule="auto"/>
+              <w:rPr>
+                <w:bCs w:val="0"/>
+                <w:highlight w:val="yellow"/>
+              </w:rPr>
+            </w:pPr>
+            <w:r>
+              <w:rPr>
+                <w:bCs w:val="0"/>
+                <w:highlight w:val="yellow"/>
+              </w:rPr>
+              <w:t xml:space="preserve">Class Cast exception – trying to cast </w:t>
+            </w:r>
+            <w:proofErr w:type="spellStart"/>
+            <w:r>
+              <w:rPr>
+                <w:bCs w:val="0"/>
+                <w:highlight w:val="yellow"/>
+              </w:rPr>
+              <w:t>Decl.Property</w:t>
+            </w:r>
+            <w:proofErr w:type="spellEnd"/>
+            <w:r>
+              <w:rPr>
+                <w:bCs w:val="0"/>
+                <w:highlight w:val="yellow"/>
+              </w:rPr>
+              <w:t xml:space="preserve"> to </w:t>
+            </w:r>
+            <w:proofErr w:type="spellStart"/>
+            <w:r>
+              <w:rPr>
+                <w:bCs w:val="0"/>
+                <w:highlight w:val="yellow"/>
+              </w:rPr>
+              <w:t>Decl.FunctionOrMethod</w:t>
+            </w:r>
+            <w:proofErr w:type="spellEnd"/>
+          </w:p>
+          <w:p>
+            <w:pPr>
+              <w:spacing w:line="240" w:lineRule="auto"/>
+              <w:rPr>
+                <w:highlight w:val="yellow"/>
+              </w:rPr>
+            </w:pPr>
+            <w:r>
+              <w:rPr>
+                <w:highlight w:val="yellow"/>
+              </w:rPr>
+              <w:t>(Optimisation only, 1</w:t>
+            </w:r>
+            <w:r>
+              <w:rPr>
+                <w:highlight w:val="yellow"/>
+              </w:rPr>
+              <w:t>9</w:t>
+            </w:r>
+            <w:r>
+              <w:rPr>
+                <w:highlight w:val="yellow"/>
+              </w:rPr>
+              <w:t xml:space="preserve"> tests)</w:t>
+            </w:r>
+          </w:p>
+        </w:tc>
+        <w:tc>
+          <w:tcPr>
+            <w:tcW w:w="6708" w:type="dxa"/>
+            <w:tcBorders>
+              <w:top w:val="single" w:sz="4" w:space="0" w:color="8EAADB" w:themeColor="accent1" w:themeTint="99"/>
+              <w:left w:val="single" w:sz="4" w:space="0" w:color="8EAADB" w:themeColor="accent1" w:themeTint="99"/>
+              <w:bottom w:val="single" w:sz="4" w:space="0" w:color="8EAADB" w:themeColor="accent1" w:themeTint="99"/>
+              <w:right w:val="single" w:sz="4" w:space="0" w:color="8EAADB" w:themeColor="accent1" w:themeTint="99"/>
+            </w:tcBorders>
+          </w:tcPr>
           <w:p>
             <w:pPr>
               <w:pStyle w:val="ListParagraph"/>
@@ -3184,10 +3835,10 @@
                 <w:numId w:val="10"/>
               </w:numPr>
               <w:spacing w:line="240" w:lineRule="auto"/>
-              <w:cnfStyle w:val="000000000000" w:firstRow="0" w:lastRow="0" w:firstColumn="0" w:lastColumn="0" w:oddVBand="0" w:evenVBand="0" w:oddHBand="0" w:evenHBand="0" w:firstRowFirstColumn="0" w:firstRowLastColumn="0" w:lastRowFirstColumn="0" w:lastRowLastColumn="0"/>
-            </w:pPr>
-            <w:r>
-              <w:t>ConstrainedRecord_Valid_1, 2</w:t>
+              <w:cnfStyle w:val="000000100000" w:firstRow="0" w:lastRow="0" w:firstColumn="0" w:lastColumn="0" w:oddVBand="0" w:evenVBand="0" w:oddHBand="1" w:evenHBand="0" w:firstRowFirstColumn="0" w:firstRowLastColumn="0" w:lastRowFirstColumn="0" w:lastRowLastColumn="0"/>
+            </w:pPr>
+            <w:r>
+              <w:t>DoWhile_Valid_9</w:t>
             </w:r>
           </w:p>
           <w:p>
@@ -3198,10 +3849,13 @@
                 <w:numId w:val="10"/>
               </w:numPr>
               <w:spacing w:line="240" w:lineRule="auto"/>
-              <w:cnfStyle w:val="000000000000" w:firstRow="0" w:lastRow="0" w:firstColumn="0" w:lastColumn="0" w:oddVBand="0" w:evenVBand="0" w:oddHBand="0" w:evenHBand="0" w:firstRowFirstColumn="0" w:firstRowLastColumn="0" w:lastRowFirstColumn="0" w:lastRowLastColumn="0"/>
-            </w:pPr>
-            <w:r>
-              <w:t>Define_Valid_4</w:t>
+              <w:cnfStyle w:val="000000100000" w:firstRow="0" w:lastRow="0" w:firstColumn="0" w:lastColumn="0" w:oddVBand="0" w:evenVBand="0" w:oddHBand="1" w:evenHBand="0" w:firstRowFirstColumn="0" w:firstRowLastColumn="0" w:lastRowFirstColumn="0" w:lastRowLastColumn="0"/>
+            </w:pPr>
+            <w:r>
+              <w:t>Property_Valid_1</w:t>
+            </w:r>
+            <w:r>
+              <w:t>, 2, 3, 5, 6, 8, 9, 13</w:t>
             </w:r>
           </w:p>
           <w:p>
@@ -3212,300 +3866,10 @@
                 <w:numId w:val="10"/>
               </w:numPr>
               <w:spacing w:line="240" w:lineRule="auto"/>
-              <w:cnfStyle w:val="000000000000" w:firstRow="0" w:lastRow="0" w:firstColumn="0" w:lastColumn="0" w:oddVBand="0" w:evenVBand="0" w:oddHBand="0" w:evenHBand="0" w:firstRowFirstColumn="0" w:firstRowLastColumn="0" w:lastRowFirstColumn="0" w:lastRowLastColumn="0"/>
-            </w:pPr>
-            <w:r>
-              <w:t>Fail_Valid_3</w:t>
-            </w:r>
-          </w:p>
-          <w:p>
-            <w:pPr>
-              <w:pStyle w:val="ListParagraph"/>
-              <w:numPr>
-                <w:ilvl w:val="0"/>
-                <w:numId w:val="10"/>
-              </w:numPr>
-              <w:spacing w:line="240" w:lineRule="auto"/>
-              <w:cnfStyle w:val="000000000000" w:firstRow="0" w:lastRow="0" w:firstColumn="0" w:lastColumn="0" w:oddVBand="0" w:evenVBand="0" w:oddHBand="0" w:evenHBand="0" w:firstRowFirstColumn="0" w:firstRowLastColumn="0" w:lastRowFirstColumn="0" w:lastRowLastColumn="0"/>
-            </w:pPr>
-            <w:r>
-              <w:t>Function_Valid_18, 20, 4, 6, 8</w:t>
-            </w:r>
-          </w:p>
-          <w:p>
-            <w:pPr>
-              <w:pStyle w:val="ListParagraph"/>
-              <w:numPr>
-                <w:ilvl w:val="0"/>
-                <w:numId w:val="10"/>
-              </w:numPr>
-              <w:spacing w:line="240" w:lineRule="auto"/>
-              <w:cnfStyle w:val="000000000000" w:firstRow="0" w:lastRow="0" w:firstColumn="0" w:lastColumn="0" w:oddVBand="0" w:evenVBand="0" w:oddHBand="0" w:evenHBand="0" w:firstRowFirstColumn="0" w:firstRowLastColumn="0" w:lastRowFirstColumn="0" w:lastRowLastColumn="0"/>
-            </w:pPr>
-            <w:r>
-              <w:t>Lambda_Valid_7</w:t>
-            </w:r>
-          </w:p>
-          <w:p>
-            <w:pPr>
-              <w:pStyle w:val="ListParagraph"/>
-              <w:numPr>
-                <w:ilvl w:val="0"/>
-                <w:numId w:val="10"/>
-              </w:numPr>
-              <w:spacing w:line="240" w:lineRule="auto"/>
-              <w:cnfStyle w:val="000000000000" w:firstRow="0" w:lastRow="0" w:firstColumn="0" w:lastColumn="0" w:oddVBand="0" w:evenVBand="0" w:oddHBand="0" w:evenHBand="0" w:firstRowFirstColumn="0" w:firstRowLastColumn="0" w:lastRowFirstColumn="0" w:lastRowLastColumn="0"/>
-            </w:pPr>
-            <w:r>
-              <w:t>ListAssign_Valid_4</w:t>
-            </w:r>
-          </w:p>
-          <w:p>
-            <w:pPr>
-              <w:pStyle w:val="ListParagraph"/>
-              <w:numPr>
-                <w:ilvl w:val="0"/>
-                <w:numId w:val="10"/>
-              </w:numPr>
-              <w:spacing w:line="240" w:lineRule="auto"/>
-              <w:cnfStyle w:val="000000000000" w:firstRow="0" w:lastRow="0" w:firstColumn="0" w:lastColumn="0" w:oddVBand="0" w:evenVBand="0" w:oddHBand="0" w:evenHBand="0" w:firstRowFirstColumn="0" w:firstRowLastColumn="0" w:lastRowFirstColumn="0" w:lastRowLastColumn="0"/>
-            </w:pPr>
-            <w:r>
-              <w:t>Method_Valid_1</w:t>
-            </w:r>
-          </w:p>
-          <w:p>
-            <w:pPr>
-              <w:pStyle w:val="ListParagraph"/>
-              <w:numPr>
-                <w:ilvl w:val="0"/>
-                <w:numId w:val="10"/>
-              </w:numPr>
-              <w:spacing w:line="240" w:lineRule="auto"/>
-              <w:cnfStyle w:val="000000000000" w:firstRow="0" w:lastRow="0" w:firstColumn="0" w:lastColumn="0" w:oddVBand="0" w:evenVBand="0" w:oddHBand="0" w:evenHBand="0" w:firstRowFirstColumn="0" w:firstRowLastColumn="0" w:lastRowFirstColumn="0" w:lastRowLastColumn="0"/>
-            </w:pPr>
-            <w:r>
-              <w:t>RecordAssign_Valid_7</w:t>
-            </w:r>
-          </w:p>
-          <w:p>
-            <w:pPr>
-              <w:pStyle w:val="ListParagraph"/>
-              <w:numPr>
-                <w:ilvl w:val="0"/>
-                <w:numId w:val="10"/>
-              </w:numPr>
-              <w:spacing w:line="240" w:lineRule="auto"/>
-              <w:cnfStyle w:val="000000000000" w:firstRow="0" w:lastRow="0" w:firstColumn="0" w:lastColumn="0" w:oddVBand="0" w:evenVBand="0" w:oddHBand="0" w:evenHBand="0" w:firstRowFirstColumn="0" w:firstRowLastColumn="0" w:lastRowFirstColumn="0" w:lastRowLastColumn="0"/>
-            </w:pPr>
-            <w:r>
-              <w:t xml:space="preserve">RecordDefine_Valid_1, 3 </w:t>
-            </w:r>
-          </w:p>
-          <w:p>
-            <w:pPr>
-              <w:pStyle w:val="ListParagraph"/>
-              <w:numPr>
-                <w:ilvl w:val="0"/>
-                <w:numId w:val="10"/>
-              </w:numPr>
-              <w:spacing w:line="240" w:lineRule="auto"/>
-              <w:cnfStyle w:val="000000000000" w:firstRow="0" w:lastRow="0" w:firstColumn="0" w:lastColumn="0" w:oddVBand="0" w:evenVBand="0" w:oddHBand="0" w:evenHBand="0" w:firstRowFirstColumn="0" w:firstRowLastColumn="0" w:lastRowFirstColumn="0" w:lastRowLastColumn="0"/>
-            </w:pPr>
-            <w:r>
-              <w:lastRenderedPageBreak/>
-              <w:t xml:space="preserve">Record_Valid_5 </w:t>
-            </w:r>
-          </w:p>
-          <w:p>
-            <w:pPr>
-              <w:pStyle w:val="ListParagraph"/>
-              <w:numPr>
-                <w:ilvl w:val="0"/>
-                <w:numId w:val="10"/>
-              </w:numPr>
-              <w:spacing w:line="240" w:lineRule="auto"/>
-              <w:cnfStyle w:val="000000000000" w:firstRow="0" w:lastRow="0" w:firstColumn="0" w:lastColumn="0" w:oddVBand="0" w:evenVBand="0" w:oddHBand="0" w:evenHBand="0" w:firstRowFirstColumn="0" w:firstRowLastColumn="0" w:lastRowFirstColumn="0" w:lastRowLastColumn="0"/>
-            </w:pPr>
-            <w:r>
-              <w:t>String_Valid_1</w:t>
-            </w:r>
-          </w:p>
-          <w:p>
-            <w:pPr>
-              <w:pStyle w:val="ListParagraph"/>
-              <w:numPr>
-                <w:ilvl w:val="0"/>
-                <w:numId w:val="10"/>
-              </w:numPr>
-              <w:spacing w:line="240" w:lineRule="auto"/>
-              <w:cnfStyle w:val="000000000000" w:firstRow="0" w:lastRow="0" w:firstColumn="0" w:lastColumn="0" w:oddVBand="0" w:evenVBand="0" w:oddHBand="0" w:evenHBand="0" w:firstRowFirstColumn="0" w:firstRowLastColumn="0" w:lastRowFirstColumn="0" w:lastRowLastColumn="0"/>
-            </w:pPr>
-            <w:r>
-              <w:t>Switch_Valid_4</w:t>
-            </w:r>
-          </w:p>
-          <w:p>
-            <w:pPr>
-              <w:pStyle w:val="ListParagraph"/>
-              <w:numPr>
-                <w:ilvl w:val="0"/>
-                <w:numId w:val="10"/>
-              </w:numPr>
-              <w:spacing w:line="240" w:lineRule="auto"/>
-              <w:cnfStyle w:val="000000000000" w:firstRow="0" w:lastRow="0" w:firstColumn="0" w:lastColumn="0" w:oddVBand="0" w:evenVBand="0" w:oddHBand="0" w:evenHBand="0" w:firstRowFirstColumn="0" w:firstRowLastColumn="0" w:lastRowFirstColumn="0" w:lastRowLastColumn="0"/>
-            </w:pPr>
-            <w:r>
-              <w:t>TypeEquals_Valid_1, 3, 31, 33, 39, 45</w:t>
-            </w:r>
-          </w:p>
-          <w:p>
-            <w:pPr>
-              <w:pStyle w:val="ListParagraph"/>
-              <w:numPr>
-                <w:ilvl w:val="0"/>
-                <w:numId w:val="10"/>
-              </w:numPr>
-              <w:spacing w:line="240" w:lineRule="auto"/>
-              <w:cnfStyle w:val="000000000000" w:firstRow="0" w:lastRow="0" w:firstColumn="0" w:lastColumn="0" w:oddVBand="0" w:evenVBand="0" w:oddHBand="0" w:evenHBand="0" w:firstRowFirstColumn="0" w:firstRowLastColumn="0" w:lastRowFirstColumn="0" w:lastRowLastColumn="0"/>
-            </w:pPr>
-            <w:r>
-              <w:t>UnionType_Valid_11, 14, 18, 2, 20, 22, 5, 7, 9</w:t>
-            </w:r>
-          </w:p>
-          <w:p>
-            <w:pPr>
-              <w:pStyle w:val="ListParagraph"/>
-              <w:numPr>
-                <w:ilvl w:val="0"/>
-                <w:numId w:val="10"/>
-              </w:numPr>
-              <w:spacing w:line="240" w:lineRule="auto"/>
-              <w:cnfStyle w:val="000000000000" w:firstRow="0" w:lastRow="0" w:firstColumn="0" w:lastColumn="0" w:oddVBand="0" w:evenVBand="0" w:oddHBand="0" w:evenHBand="0" w:firstRowFirstColumn="0" w:firstRowLastColumn="0" w:lastRowFirstColumn="0" w:lastRowLastColumn="0"/>
-            </w:pPr>
-            <w:r>
-              <w:t>While_Valid_16,</w:t>
-            </w:r>
-            <w:r>
-              <w:t xml:space="preserve"> 18,</w:t>
-            </w:r>
-            <w:r>
-              <w:t xml:space="preserve"> 21, 3</w:t>
-            </w:r>
-          </w:p>
-        </w:tc>
-      </w:tr>
-      <w:tr>
-        <w:trPr>
-          <w:cnfStyle w:val="000000100000" w:firstRow="0" w:lastRow="0" w:firstColumn="0" w:lastColumn="0" w:oddVBand="0" w:evenVBand="0" w:oddHBand="1" w:evenHBand="0" w:firstRowFirstColumn="0" w:firstRowLastColumn="0" w:lastRowFirstColumn="0" w:lastRowLastColumn="0"/>
-        </w:trPr>
-        <w:tc>
-          <w:tcPr>
-            <w:cnfStyle w:val="001000000000" w:firstRow="0" w:lastRow="0" w:firstColumn="1" w:lastColumn="0" w:oddVBand="0" w:evenVBand="0" w:oddHBand="0" w:evenHBand="0" w:firstRowFirstColumn="0" w:firstRowLastColumn="0" w:lastRowFirstColumn="0" w:lastRowLastColumn="0"/>
-            <w:tcW w:w="2785" w:type="dxa"/>
-            <w:tcBorders>
-              <w:top w:val="single" w:sz="4" w:space="0" w:color="8EAADB" w:themeColor="accent1" w:themeTint="99"/>
-              <w:left w:val="single" w:sz="4" w:space="0" w:color="8EAADB" w:themeColor="accent1" w:themeTint="99"/>
-              <w:bottom w:val="single" w:sz="4" w:space="0" w:color="8EAADB" w:themeColor="accent1" w:themeTint="99"/>
-              <w:right w:val="single" w:sz="4" w:space="0" w:color="8EAADB" w:themeColor="accent1" w:themeTint="99"/>
-            </w:tcBorders>
-          </w:tcPr>
-          <w:p>
-            <w:pPr>
-              <w:spacing w:line="240" w:lineRule="auto"/>
-              <w:rPr>
-                <w:bCs w:val="0"/>
-                <w:highlight w:val="yellow"/>
-              </w:rPr>
-            </w:pPr>
-            <w:r>
-              <w:rPr>
-                <w:bCs w:val="0"/>
-                <w:highlight w:val="yellow"/>
-              </w:rPr>
-              <w:lastRenderedPageBreak/>
-              <w:t xml:space="preserve">Class Cast exception – trying to cast </w:t>
-            </w:r>
-            <w:proofErr w:type="spellStart"/>
-            <w:r>
-              <w:rPr>
-                <w:bCs w:val="0"/>
-                <w:highlight w:val="yellow"/>
-              </w:rPr>
-              <w:t>Decl.Property</w:t>
-            </w:r>
-            <w:proofErr w:type="spellEnd"/>
-            <w:r>
-              <w:rPr>
-                <w:bCs w:val="0"/>
-                <w:highlight w:val="yellow"/>
-              </w:rPr>
-              <w:t xml:space="preserve"> to </w:t>
-            </w:r>
-            <w:proofErr w:type="spellStart"/>
-            <w:r>
-              <w:rPr>
-                <w:bCs w:val="0"/>
-                <w:highlight w:val="yellow"/>
-              </w:rPr>
-              <w:t>Decl.FunctionOrMethod</w:t>
-            </w:r>
-            <w:proofErr w:type="spellEnd"/>
-          </w:p>
-          <w:p>
-            <w:pPr>
-              <w:spacing w:line="240" w:lineRule="auto"/>
-              <w:rPr>
-                <w:highlight w:val="yellow"/>
-              </w:rPr>
-            </w:pPr>
-            <w:r>
-              <w:rPr>
-                <w:highlight w:val="yellow"/>
-              </w:rPr>
-              <w:t>(Optimisation only, 18 tests)</w:t>
-            </w:r>
-          </w:p>
-        </w:tc>
-        <w:tc>
-          <w:tcPr>
-            <w:tcW w:w="6708" w:type="dxa"/>
-            <w:tcBorders>
-              <w:top w:val="single" w:sz="4" w:space="0" w:color="8EAADB" w:themeColor="accent1" w:themeTint="99"/>
-              <w:left w:val="single" w:sz="4" w:space="0" w:color="8EAADB" w:themeColor="accent1" w:themeTint="99"/>
-              <w:bottom w:val="single" w:sz="4" w:space="0" w:color="8EAADB" w:themeColor="accent1" w:themeTint="99"/>
-              <w:right w:val="single" w:sz="4" w:space="0" w:color="8EAADB" w:themeColor="accent1" w:themeTint="99"/>
-            </w:tcBorders>
-          </w:tcPr>
-          <w:p>
-            <w:pPr>
-              <w:pStyle w:val="ListParagraph"/>
-              <w:numPr>
-                <w:ilvl w:val="0"/>
-                <w:numId w:val="10"/>
-              </w:numPr>
-              <w:spacing w:line="240" w:lineRule="auto"/>
-              <w:cnfStyle w:val="000000100000" w:firstRow="0" w:lastRow="0" w:firstColumn="0" w:lastColumn="0" w:oddVBand="0" w:evenVBand="0" w:oddHBand="1" w:evenHBand="0" w:firstRowFirstColumn="0" w:firstRowLastColumn="0" w:lastRowFirstColumn="0" w:lastRowLastColumn="0"/>
-            </w:pPr>
-            <w:r>
-              <w:t>DoWhile_Valid_9</w:t>
-            </w:r>
-          </w:p>
-          <w:p>
-            <w:pPr>
-              <w:pStyle w:val="ListParagraph"/>
-              <w:numPr>
-                <w:ilvl w:val="0"/>
-                <w:numId w:val="10"/>
-              </w:numPr>
-              <w:spacing w:line="240" w:lineRule="auto"/>
-              <w:cnfStyle w:val="000000100000" w:firstRow="0" w:lastRow="0" w:firstColumn="0" w:lastColumn="0" w:oddVBand="0" w:evenVBand="0" w:oddHBand="1" w:evenHBand="0" w:firstRowFirstColumn="0" w:firstRowLastColumn="0" w:lastRowFirstColumn="0" w:lastRowLastColumn="0"/>
-            </w:pPr>
-            <w:r>
-              <w:t>Property_Valid_1</w:t>
-            </w:r>
-            <w:r>
-              <w:t>, 2, 3, 5, 6, 8, 9, 13</w:t>
+              <w:cnfStyle w:val="000000100000" w:firstRow="0" w:lastRow="0" w:firstColumn="0" w:lastColumn="0" w:oddVBand="0" w:evenVBand="0" w:oddHBand="1" w:evenHBand="0" w:firstRowFirstColumn="0" w:firstRowLastColumn="0" w:lastRowFirstColumn="0" w:lastRowLastColumn="0"/>
+            </w:pPr>
+            <w:r>
+              <w:t>Record_Valid_5</w:t>
             </w:r>
           </w:p>
           <w:p>
@@ -4151,10 +4515,7 @@
               <w:cnfStyle w:val="000000100000" w:firstRow="0" w:lastRow="0" w:firstColumn="0" w:lastColumn="0" w:oddVBand="0" w:evenVBand="0" w:oddHBand="1" w:evenHBand="0" w:firstRowFirstColumn="0" w:firstRowLastColumn="0" w:lastRowFirstColumn="0" w:lastRowLastColumn="0"/>
             </w:pPr>
             <w:r>
-              <w:t>15</w:t>
-            </w:r>
-            <w:r>
-              <w:t xml:space="preserve"> errors</w:t>
+              <w:t>15 errors</w:t>
             </w:r>
           </w:p>
         </w:tc>
@@ -4167,10 +4528,7 @@
               <w:cnfStyle w:val="000000100000" w:firstRow="0" w:lastRow="0" w:firstColumn="0" w:lastColumn="0" w:oddVBand="0" w:evenVBand="0" w:oddHBand="1" w:evenHBand="0" w:firstRowFirstColumn="0" w:firstRowLastColumn="0" w:lastRowFirstColumn="0" w:lastRowLastColumn="0"/>
             </w:pPr>
             <w:r>
-              <w:t>3</w:t>
-            </w:r>
-            <w:r>
-              <w:t>23</w:t>
+              <w:t>323</w:t>
             </w:r>
           </w:p>
         </w:tc>
@@ -4291,6 +4649,7 @@
             </w:pPr>
             <w:proofErr w:type="spellStart"/>
             <w:r>
+              <w:lastRenderedPageBreak/>
               <w:t>ArrayIndexOutOfBounds</w:t>
             </w:r>
             <w:proofErr w:type="spellEnd"/>
@@ -4306,8 +4665,6 @@
             <w:r>
               <w:t>)</w:t>
             </w:r>
-            <w:bookmarkStart w:id="0" w:name="_GoBack"/>
-            <w:bookmarkEnd w:id="0"/>
           </w:p>
         </w:tc>
         <w:tc>
@@ -4379,7 +4736,6 @@
                 <w:bCs w:val="0"/>
                 <w:highlight w:val="yellow"/>
               </w:rPr>
-              <w:lastRenderedPageBreak/>
               <w:t xml:space="preserve">Class Cast exception – trying to cast </w:t>
             </w:r>
             <w:proofErr w:type="spellStart"/>
@@ -5443,6 +5799,7 @@
               <w:cnfStyle w:val="000000100000" w:firstRow="0" w:lastRow="0" w:firstColumn="0" w:lastColumn="0" w:oddVBand="0" w:evenVBand="0" w:oddHBand="1" w:evenHBand="0" w:firstRowFirstColumn="0" w:firstRowLastColumn="0" w:lastRowFirstColumn="0" w:lastRowLastColumn="0"/>
             </w:pPr>
             <w:r>
+              <w:lastRenderedPageBreak/>
               <w:t>104_tictactoe\game</w:t>
             </w:r>
           </w:p>
@@ -5851,7 +6208,7 @@
         <w:rFonts w:ascii="Symbol" w:hAnsi="Symbol" w:hint="default"/>
       </w:rPr>
     </w:lvl>
-    <w:lvl w:ilvl="1" w:tplc="14090003" w:tentative="1">
+    <w:lvl w:ilvl="1" w:tplc="14090003">
       <w:start w:val="1"/>
       <w:numFmt w:val="bullet"/>
       <w:lvlText w:val="o"/>
@@ -7743,7 +8100,7 @@
 </file>
 
 <file path=customXml/itemProps1.xml><?xml version="1.0" encoding="utf-8"?>
-<ds:datastoreItem xmlns:ds="http://schemas.openxmlformats.org/officeDocument/2006/customXml" ds:itemID="{2037ED4F-B072-4B90-9D85-426B69130A03}">
+<ds:datastoreItem xmlns:ds="http://schemas.openxmlformats.org/officeDocument/2006/customXml" ds:itemID="{267D9C33-87BD-4D37-B9D2-946891DCA0F4}">
   <ds:schemaRefs>
     <ds:schemaRef ds:uri="http://schemas.openxmlformats.org/officeDocument/2006/bibliography"/>
   </ds:schemaRefs>

</xml_diff>

<commit_message>
More Whiley Invalid test statistics
</commit_message>
<xml_diff>
--- a/Documentation/Whiley QC Result Statistics.docx
+++ b/Documentation/Whiley QC Result Statistics.docx
@@ -1557,10 +1557,7 @@
               <w:ind w:left="360"/>
             </w:pPr>
             <w:r>
-              <w:t>ListAssign_Valid_</w:t>
-            </w:r>
-            <w:r>
-              <w:t>4</w:t>
+              <w:t>ListAssign_Valid_4</w:t>
             </w:r>
           </w:p>
         </w:tc>
@@ -1673,10 +1670,7 @@
               <w:ind w:left="360"/>
             </w:pPr>
             <w:r>
-              <w:t>ConstrainedInt_Valid_</w:t>
-            </w:r>
-            <w:r>
-              <w:t>6</w:t>
+              <w:t>ConstrainedInt_Valid_6</w:t>
             </w:r>
           </w:p>
         </w:tc>
@@ -2073,10 +2067,7 @@
               <w:ind w:left="360"/>
             </w:pPr>
             <w:r>
-              <w:t>ConstrainedList_Valid_</w:t>
-            </w:r>
-            <w:r>
-              <w:t>8</w:t>
+              <w:t>ConstrainedList_Valid_8</w:t>
             </w:r>
           </w:p>
         </w:tc>
@@ -2340,10 +2331,7 @@
               <w:ind w:left="360"/>
             </w:pPr>
             <w:r>
-              <w:t>ConstrainedList_Valid_</w:t>
-            </w:r>
-            <w:r>
-              <w:t>20</w:t>
+              <w:t>ConstrainedList_Valid_20</w:t>
             </w:r>
           </w:p>
         </w:tc>
@@ -3246,15 +3234,7 @@
               <w:rPr>
                 <w:highlight w:val="yellow"/>
               </w:rPr>
-              <w:t xml:space="preserve"> - </w:t>
-            </w:r>
-            <w:bookmarkStart w:id="0" w:name="_GoBack"/>
-            <w:bookmarkEnd w:id="0"/>
-            <w:r>
-              <w:rPr>
-                <w:highlight w:val="yellow"/>
-              </w:rPr>
-              <w:t>9 tests</w:t>
+              <w:t xml:space="preserve"> - 9 tests</w:t>
             </w:r>
             <w:r>
               <w:rPr>
@@ -3361,10 +3341,7 @@
               <w:cnfStyle w:val="000000000000" w:firstRow="0" w:lastRow="0" w:firstColumn="0" w:lastColumn="0" w:oddVBand="0" w:evenVBand="0" w:oddHBand="0" w:evenHBand="0" w:firstRowFirstColumn="0" w:firstRowLastColumn="0" w:lastRowFirstColumn="0" w:lastRowLastColumn="0"/>
             </w:pPr>
             <w:r>
-              <w:t>While_Valid_5</w:t>
-            </w:r>
-            <w:r>
-              <w:t>5, 56, 57</w:t>
+              <w:t>While_Valid_55, 56, 57</w:t>
             </w:r>
           </w:p>
         </w:tc>
@@ -4421,7 +4398,13 @@
           </w:tcPr>
           <w:p>
             <w:r>
-              <w:t>02/07/18 (no optimisation)</w:t>
+              <w:t>0</w:t>
+            </w:r>
+            <w:r>
+              <w:t>5</w:t>
+            </w:r>
+            <w:r>
+              <w:t>/07/18 (no optimisation)</w:t>
             </w:r>
           </w:p>
         </w:tc>
@@ -4436,6 +4419,9 @@
             <w:r>
               <w:t>3 errors</w:t>
             </w:r>
+            <w:r>
+              <w:t xml:space="preserve"> (6 if ignoring preconditions)</w:t>
+            </w:r>
           </w:p>
         </w:tc>
         <w:tc>
@@ -4460,7 +4446,10 @@
               <w:cnfStyle w:val="000000000000" w:firstRow="0" w:lastRow="0" w:firstColumn="0" w:lastColumn="0" w:oddVBand="0" w:evenVBand="0" w:oddHBand="0" w:evenHBand="0" w:firstRowFirstColumn="0" w:firstRowLastColumn="0" w:lastRowFirstColumn="0" w:lastRowLastColumn="0"/>
             </w:pPr>
             <w:r>
-              <w:t>16</w:t>
+              <w:t>1</w:t>
+            </w:r>
+            <w:r>
+              <w:t>7</w:t>
             </w:r>
           </w:p>
         </w:tc>
@@ -4486,7 +4475,16 @@
               <w:cnfStyle w:val="000000000000" w:firstRow="0" w:lastRow="0" w:firstColumn="0" w:lastColumn="0" w:oddVBand="0" w:evenVBand="0" w:oddHBand="0" w:evenHBand="0" w:firstRowFirstColumn="0" w:firstRowLastColumn="0" w:lastRowFirstColumn="0" w:lastRowLastColumn="0"/>
             </w:pPr>
             <w:r>
-              <w:t>10.62s</w:t>
+              <w:t>1</w:t>
+            </w:r>
+            <w:r>
+              <w:t>1</w:t>
+            </w:r>
+            <w:r>
+              <w:t>.</w:t>
+            </w:r>
+            <w:r>
+              <w:t>264s</w:t>
             </w:r>
           </w:p>
         </w:tc>
@@ -4502,7 +4500,13 @@
           </w:tcPr>
           <w:p>
             <w:r>
-              <w:t>02/07/18 (optimisation)</w:t>
+              <w:t>0</w:t>
+            </w:r>
+            <w:r>
+              <w:t>5</w:t>
+            </w:r>
+            <w:r>
+              <w:t>/07/18 (optimisation)</w:t>
             </w:r>
           </w:p>
         </w:tc>
@@ -4517,6 +4521,9 @@
             <w:r>
               <w:t>15 errors</w:t>
             </w:r>
+            <w:r>
+              <w:t xml:space="preserve"> (18 errors if ignoring precondition)</w:t>
+            </w:r>
           </w:p>
         </w:tc>
         <w:tc>
@@ -4541,7 +4548,10 @@
               <w:cnfStyle w:val="000000100000" w:firstRow="0" w:lastRow="0" w:firstColumn="0" w:lastColumn="0" w:oddVBand="0" w:evenVBand="0" w:oddHBand="1" w:evenHBand="0" w:firstRowFirstColumn="0" w:firstRowLastColumn="0" w:lastRowFirstColumn="0" w:lastRowLastColumn="0"/>
             </w:pPr>
             <w:r>
-              <w:t>16</w:t>
+              <w:t>1</w:t>
+            </w:r>
+            <w:r>
+              <w:t>7</w:t>
             </w:r>
           </w:p>
         </w:tc>
@@ -4567,7 +4577,7 @@
               <w:cnfStyle w:val="000000100000" w:firstRow="0" w:lastRow="0" w:firstColumn="0" w:lastColumn="0" w:oddVBand="0" w:evenVBand="0" w:oddHBand="1" w:evenHBand="0" w:firstRowFirstColumn="0" w:firstRowLastColumn="0" w:lastRowFirstColumn="0" w:lastRowLastColumn="0"/>
             </w:pPr>
             <w:r>
-              <w:t>8.092s</w:t>
+              <w:t>9.943s</w:t>
             </w:r>
           </w:p>
         </w:tc>
@@ -4576,6 +4586,7 @@
     <w:p/>
     <w:p>
       <w:r>
+        <w:lastRenderedPageBreak/>
         <w:t>Some tests could be passing due to the loop limits used</w:t>
       </w:r>
       <w:r>
@@ -4649,7 +4660,6 @@
             </w:pPr>
             <w:proofErr w:type="spellStart"/>
             <w:r>
-              <w:lastRenderedPageBreak/>
               <w:t>ArrayIndexOutOfBounds</w:t>
             </w:r>
             <w:proofErr w:type="spellEnd"/>
@@ -4708,6 +4718,29 @@
             <w:r>
               <w:t xml:space="preserve"> </w:t>
             </w:r>
+            <w:r>
+              <w:t xml:space="preserve"> </w:t>
+            </w:r>
+          </w:p>
+          <w:p>
+            <w:pPr>
+              <w:pStyle w:val="ListParagraph"/>
+              <w:numPr>
+                <w:ilvl w:val="0"/>
+                <w:numId w:val="12"/>
+              </w:numPr>
+              <w:spacing w:line="240" w:lineRule="auto"/>
+              <w:cnfStyle w:val="000000100000" w:firstRow="0" w:lastRow="0" w:firstColumn="0" w:lastColumn="0" w:oddVBand="0" w:evenVBand="0" w:oddHBand="1" w:evenHBand="0" w:firstRowFirstColumn="0" w:firstRowLastColumn="0" w:lastRowFirstColumn="0" w:lastRowLastColumn="0"/>
+            </w:pPr>
+            <w:r>
+              <w:t>Array_Invalid_10</w:t>
+            </w:r>
+            <w:r>
+              <w:t xml:space="preserve"> </w:t>
+            </w:r>
+            <w:r>
+              <w:t>(only if ignore precondition fail)</w:t>
+            </w:r>
           </w:p>
         </w:tc>
       </w:tr>
@@ -4784,8 +4817,10 @@
               <w:rPr>
                 <w:highlight w:val="yellow"/>
               </w:rPr>
-              <w:t>3</w:t>
-            </w:r>
+              <w:t>2</w:t>
+            </w:r>
+            <w:bookmarkStart w:id="0" w:name="_GoBack"/>
+            <w:bookmarkEnd w:id="0"/>
             <w:r>
               <w:rPr>
                 <w:highlight w:val="yellow"/>
@@ -4907,6 +4942,55 @@
             </w:pPr>
             <w:r>
               <w:t>Remainder_Invalid_1</w:t>
+            </w:r>
+            <w:r>
+              <w:t xml:space="preserve"> </w:t>
+            </w:r>
+          </w:p>
+          <w:p>
+            <w:pPr>
+              <w:pStyle w:val="ListParagraph"/>
+              <w:numPr>
+                <w:ilvl w:val="0"/>
+                <w:numId w:val="12"/>
+              </w:numPr>
+              <w:spacing w:line="240" w:lineRule="auto"/>
+              <w:cnfStyle w:val="000000100000" w:firstRow="0" w:lastRow="0" w:firstColumn="0" w:lastColumn="0" w:oddVBand="0" w:evenVBand="0" w:oddHBand="1" w:evenHBand="0" w:firstRowFirstColumn="0" w:firstRowLastColumn="0" w:lastRowFirstColumn="0" w:lastRowLastColumn="0"/>
+            </w:pPr>
+            <w:r>
+              <w:t>VarDecl_Invalid_2</w:t>
+            </w:r>
+            <w:r>
+              <w:t xml:space="preserve"> (</w:t>
+            </w:r>
+            <w:r>
+              <w:t xml:space="preserve">only if </w:t>
+            </w:r>
+            <w:r>
+              <w:t xml:space="preserve">ignore precondition fail) </w:t>
+            </w:r>
+          </w:p>
+          <w:p>
+            <w:pPr>
+              <w:pStyle w:val="ListParagraph"/>
+              <w:numPr>
+                <w:ilvl w:val="0"/>
+                <w:numId w:val="12"/>
+              </w:numPr>
+              <w:spacing w:line="240" w:lineRule="auto"/>
+              <w:cnfStyle w:val="000000100000" w:firstRow="0" w:lastRow="0" w:firstColumn="0" w:lastColumn="0" w:oddVBand="0" w:evenVBand="0" w:oddHBand="1" w:evenHBand="0" w:firstRowFirstColumn="0" w:firstRowLastColumn="0" w:lastRowFirstColumn="0" w:lastRowLastColumn="0"/>
+            </w:pPr>
+            <w:r>
+              <w:t>I</w:t>
+            </w:r>
+            <w:r>
+              <w:t>ntDiv_Invalid_</w:t>
+            </w:r>
+            <w:r>
+              <w:t xml:space="preserve">1 </w:t>
+            </w:r>
+            <w:r>
+              <w:t>(only if ignore precondition fail)</w:t>
             </w:r>
           </w:p>
         </w:tc>
@@ -5637,6 +5721,7 @@
               <w:cnfStyle w:val="000000100000" w:firstRow="0" w:lastRow="0" w:firstColumn="0" w:lastColumn="0" w:oddVBand="0" w:evenVBand="0" w:oddHBand="1" w:evenHBand="0" w:firstRowFirstColumn="0" w:firstRowLastColumn="0" w:lastRowFirstColumn="0" w:lastRowLastColumn="0"/>
             </w:pPr>
             <w:r>
+              <w:lastRenderedPageBreak/>
               <w:t>108_scrabble\Board</w:t>
             </w:r>
           </w:p>
@@ -5684,6 +5769,7 @@
               <w:rPr>
                 <w:highlight w:val="yellow"/>
               </w:rPr>
+              <w:lastRenderedPageBreak/>
               <w:t>Due to precondition (actually alright)</w:t>
             </w:r>
           </w:p>
@@ -5799,7 +5885,6 @@
               <w:cnfStyle w:val="000000100000" w:firstRow="0" w:lastRow="0" w:firstColumn="0" w:lastColumn="0" w:oddVBand="0" w:evenVBand="0" w:oddHBand="1" w:evenHBand="0" w:firstRowFirstColumn="0" w:firstRowLastColumn="0" w:lastRowFirstColumn="0" w:lastRowLastColumn="0"/>
             </w:pPr>
             <w:r>
-              <w:lastRenderedPageBreak/>
               <w:t>104_tictactoe\game</w:t>
             </w:r>
           </w:p>
@@ -5811,7 +5896,6 @@
         <w:pStyle w:val="Heading2"/>
       </w:pPr>
       <w:r>
-        <w:lastRenderedPageBreak/>
         <w:t>Error</w:t>
       </w:r>
     </w:p>
@@ -8100,7 +8184,7 @@
 </file>
 
 <file path=customXml/itemProps1.xml><?xml version="1.0" encoding="utf-8"?>
-<ds:datastoreItem xmlns:ds="http://schemas.openxmlformats.org/officeDocument/2006/customXml" ds:itemID="{267D9C33-87BD-4D37-B9D2-946891DCA0F4}">
+<ds:datastoreItem xmlns:ds="http://schemas.openxmlformats.org/officeDocument/2006/customXml" ds:itemID="{8817FCC5-C6C0-4CA8-A367-58C60DBF383B}">
   <ds:schemaRefs>
     <ds:schemaRef ds:uri="http://schemas.openxmlformats.org/officeDocument/2006/bibliography"/>
   </ds:schemaRefs>

</xml_diff>

<commit_message>
Fix stackoverflow on recursive types
</commit_message>
<xml_diff>
--- a/Documentation/Whiley QC Result Statistics.docx
+++ b/Documentation/Whiley QC Result Statistics.docx
@@ -3223,30 +3223,26 @@
           <w:p>
             <w:pPr>
               <w:spacing w:line="240" w:lineRule="auto"/>
-            </w:pPr>
-            <w:r>
+              <w:rPr>
+                <w:b w:val="0"/>
+                <w:bCs w:val="0"/>
+              </w:rPr>
+            </w:pPr>
+            <w:proofErr w:type="spellStart"/>
+            <w:r>
+              <w:t>AssertionError</w:t>
+            </w:r>
+            <w:proofErr w:type="spellEnd"/>
+          </w:p>
+          <w:p>
+            <w:pPr>
+              <w:spacing w:line="240" w:lineRule="auto"/>
               <w:rPr>
                 <w:highlight w:val="yellow"/>
               </w:rPr>
-              <w:t>Failing tests (due to function optimisation</w:t>
-            </w:r>
-            <w:r>
-              <w:rPr>
-                <w:highlight w:val="yellow"/>
-              </w:rPr>
-              <w:t xml:space="preserve"> - 9 tests</w:t>
-            </w:r>
-            <w:r>
-              <w:rPr>
-                <w:highlight w:val="yellow"/>
-              </w:rPr>
-              <w:t>)</w:t>
-            </w:r>
-            <w:r>
-              <w:rPr>
-                <w:highlight w:val="yellow"/>
-              </w:rPr>
-              <w:t xml:space="preserve"> </w:t>
+            </w:pPr>
+            <w:r>
+              <w:t>(function passed as argument)</w:t>
             </w:r>
           </w:p>
         </w:tc>
@@ -3267,18 +3263,70 @@
                 <w:ilvl w:val="0"/>
                 <w:numId w:val="10"/>
               </w:numPr>
+              <w:spacing w:line="240" w:lineRule="auto"/>
               <w:cnfStyle w:val="000000000000" w:firstRow="0" w:lastRow="0" w:firstColumn="0" w:lastColumn="0" w:oddVBand="0" w:evenVBand="0" w:oddHBand="0" w:evenHBand="0" w:firstRowFirstColumn="0" w:firstRowLastColumn="0" w:lastRowFirstColumn="0" w:lastRowLastColumn="0"/>
             </w:pPr>
             <w:r>
-              <w:t>Assign_Valid_</w:t>
-            </w:r>
-            <w:r>
-              <w:t xml:space="preserve">1, </w:t>
-            </w:r>
-            <w:r>
-              <w:t>2</w:t>
-            </w:r>
-          </w:p>
+              <w:t xml:space="preserve">FunctionRef_Valid_10, 11 </w:t>
+            </w:r>
+          </w:p>
+        </w:tc>
+      </w:tr>
+      <w:tr>
+        <w:trPr>
+          <w:cnfStyle w:val="000000100000" w:firstRow="0" w:lastRow="0" w:firstColumn="0" w:lastColumn="0" w:oddVBand="0" w:evenVBand="0" w:oddHBand="1" w:evenHBand="0" w:firstRowFirstColumn="0" w:firstRowLastColumn="0" w:lastRowFirstColumn="0" w:lastRowLastColumn="0"/>
+        </w:trPr>
+        <w:tc>
+          <w:tcPr>
+            <w:cnfStyle w:val="001000000000" w:firstRow="0" w:lastRow="0" w:firstColumn="1" w:lastColumn="0" w:oddVBand="0" w:evenVBand="0" w:oddHBand="0" w:evenHBand="0" w:firstRowFirstColumn="0" w:firstRowLastColumn="0" w:lastRowFirstColumn="0" w:lastRowLastColumn="0"/>
+            <w:tcW w:w="2785" w:type="dxa"/>
+            <w:tcBorders>
+              <w:top w:val="single" w:sz="4" w:space="0" w:color="8EAADB" w:themeColor="accent1" w:themeTint="99"/>
+              <w:left w:val="single" w:sz="4" w:space="0" w:color="8EAADB" w:themeColor="accent1" w:themeTint="99"/>
+              <w:bottom w:val="single" w:sz="4" w:space="0" w:color="8EAADB" w:themeColor="accent1" w:themeTint="99"/>
+              <w:right w:val="single" w:sz="4" w:space="0" w:color="8EAADB" w:themeColor="accent1" w:themeTint="99"/>
+            </w:tcBorders>
+          </w:tcPr>
+          <w:p>
+            <w:pPr>
+              <w:spacing w:line="240" w:lineRule="auto"/>
+            </w:pPr>
+            <w:r>
+              <w:rPr>
+                <w:highlight w:val="yellow"/>
+              </w:rPr>
+              <w:t>Failing tests (due to function optimisation</w:t>
+            </w:r>
+            <w:r>
+              <w:rPr>
+                <w:highlight w:val="yellow"/>
+              </w:rPr>
+              <w:t xml:space="preserve"> - 9 tests</w:t>
+            </w:r>
+            <w:r>
+              <w:rPr>
+                <w:highlight w:val="yellow"/>
+              </w:rPr>
+              <w:t>)</w:t>
+            </w:r>
+            <w:r>
+              <w:rPr>
+                <w:highlight w:val="yellow"/>
+              </w:rPr>
+              <w:t xml:space="preserve"> </w:t>
+            </w:r>
+          </w:p>
+        </w:tc>
+        <w:tc>
+          <w:tcPr>
+            <w:tcW w:w="6708" w:type="dxa"/>
+            <w:tcBorders>
+              <w:top w:val="single" w:sz="4" w:space="0" w:color="8EAADB" w:themeColor="accent1" w:themeTint="99"/>
+              <w:left w:val="single" w:sz="4" w:space="0" w:color="8EAADB" w:themeColor="accent1" w:themeTint="99"/>
+              <w:bottom w:val="single" w:sz="4" w:space="0" w:color="8EAADB" w:themeColor="accent1" w:themeTint="99"/>
+              <w:right w:val="single" w:sz="4" w:space="0" w:color="8EAADB" w:themeColor="accent1" w:themeTint="99"/>
+            </w:tcBorders>
+          </w:tcPr>
           <w:p>
             <w:pPr>
               <w:pStyle w:val="ListParagraph"/>
@@ -3286,10 +3334,16 @@
                 <w:ilvl w:val="0"/>
                 <w:numId w:val="10"/>
               </w:numPr>
-              <w:cnfStyle w:val="000000000000" w:firstRow="0" w:lastRow="0" w:firstColumn="0" w:lastColumn="0" w:oddVBand="0" w:evenVBand="0" w:oddHBand="0" w:evenHBand="0" w:firstRowFirstColumn="0" w:firstRowLastColumn="0" w:lastRowFirstColumn="0" w:lastRowLastColumn="0"/>
-            </w:pPr>
-            <w:r>
-              <w:t>Complex_Valid_9</w:t>
+              <w:cnfStyle w:val="000000100000" w:firstRow="0" w:lastRow="0" w:firstColumn="0" w:lastColumn="0" w:oddVBand="0" w:evenVBand="0" w:oddHBand="1" w:evenHBand="0" w:firstRowFirstColumn="0" w:firstRowLastColumn="0" w:lastRowFirstColumn="0" w:lastRowLastColumn="0"/>
+            </w:pPr>
+            <w:r>
+              <w:t>Assign_Valid_</w:t>
+            </w:r>
+            <w:r>
+              <w:t xml:space="preserve">1, </w:t>
+            </w:r>
+            <w:r>
+              <w:t>2</w:t>
             </w:r>
           </w:p>
           <w:p>
@@ -3299,10 +3353,10 @@
                 <w:ilvl w:val="0"/>
                 <w:numId w:val="10"/>
               </w:numPr>
-              <w:cnfStyle w:val="000000000000" w:firstRow="0" w:lastRow="0" w:firstColumn="0" w:lastColumn="0" w:oddVBand="0" w:evenVBand="0" w:oddHBand="0" w:evenHBand="0" w:firstRowFirstColumn="0" w:firstRowLastColumn="0" w:lastRowFirstColumn="0" w:lastRowLastColumn="0"/>
-            </w:pPr>
-            <w:r>
-              <w:t>ConstrainedInt_Valid_8</w:t>
+              <w:cnfStyle w:val="000000100000" w:firstRow="0" w:lastRow="0" w:firstColumn="0" w:lastColumn="0" w:oddVBand="0" w:evenVBand="0" w:oddHBand="1" w:evenHBand="0" w:firstRowFirstColumn="0" w:firstRowLastColumn="0" w:lastRowFirstColumn="0" w:lastRowLastColumn="0"/>
+            </w:pPr>
+            <w:r>
+              <w:t>Complex_Valid_9</w:t>
             </w:r>
           </w:p>
           <w:p>
@@ -3312,10 +3366,10 @@
                 <w:ilvl w:val="0"/>
                 <w:numId w:val="10"/>
               </w:numPr>
-              <w:cnfStyle w:val="000000000000" w:firstRow="0" w:lastRow="0" w:firstColumn="0" w:lastColumn="0" w:oddVBand="0" w:evenVBand="0" w:oddHBand="0" w:evenHBand="0" w:firstRowFirstColumn="0" w:firstRowLastColumn="0" w:lastRowFirstColumn="0" w:lastRowLastColumn="0"/>
-            </w:pPr>
-            <w:r>
-              <w:t>ConstrainedList_Valid_4</w:t>
+              <w:cnfStyle w:val="000000100000" w:firstRow="0" w:lastRow="0" w:firstColumn="0" w:lastColumn="0" w:oddVBand="0" w:evenVBand="0" w:oddHBand="1" w:evenHBand="0" w:firstRowFirstColumn="0" w:firstRowLastColumn="0" w:lastRowFirstColumn="0" w:lastRowLastColumn="0"/>
+            </w:pPr>
+            <w:r>
+              <w:t>ConstrainedInt_Valid_8</w:t>
             </w:r>
           </w:p>
           <w:p>
@@ -3325,10 +3379,10 @@
                 <w:ilvl w:val="0"/>
                 <w:numId w:val="10"/>
               </w:numPr>
-              <w:cnfStyle w:val="000000000000" w:firstRow="0" w:lastRow="0" w:firstColumn="0" w:lastColumn="0" w:oddVBand="0" w:evenVBand="0" w:oddHBand="0" w:evenHBand="0" w:firstRowFirstColumn="0" w:firstRowLastColumn="0" w:lastRowFirstColumn="0" w:lastRowLastColumn="0"/>
-            </w:pPr>
-            <w:r>
-              <w:t>Function_Valid_18</w:t>
+              <w:cnfStyle w:val="000000100000" w:firstRow="0" w:lastRow="0" w:firstColumn="0" w:lastColumn="0" w:oddVBand="0" w:evenVBand="0" w:oddHBand="1" w:evenHBand="0" w:firstRowFirstColumn="0" w:firstRowLastColumn="0" w:lastRowFirstColumn="0" w:lastRowLastColumn="0"/>
+            </w:pPr>
+            <w:r>
+              <w:t>ConstrainedList_Valid_4</w:t>
             </w:r>
           </w:p>
           <w:p>
@@ -3338,10 +3392,43 @@
                 <w:ilvl w:val="0"/>
                 <w:numId w:val="10"/>
               </w:numPr>
-              <w:cnfStyle w:val="000000000000" w:firstRow="0" w:lastRow="0" w:firstColumn="0" w:lastColumn="0" w:oddVBand="0" w:evenVBand="0" w:oddHBand="0" w:evenHBand="0" w:firstRowFirstColumn="0" w:firstRowLastColumn="0" w:lastRowFirstColumn="0" w:lastRowLastColumn="0"/>
+              <w:cnfStyle w:val="000000100000" w:firstRow="0" w:lastRow="0" w:firstColumn="0" w:lastColumn="0" w:oddVBand="0" w:evenVBand="0" w:oddHBand="1" w:evenHBand="0" w:firstRowFirstColumn="0" w:firstRowLastColumn="0" w:lastRowFirstColumn="0" w:lastRowLastColumn="0"/>
+            </w:pPr>
+            <w:r>
+              <w:t>Function_Valid_18</w:t>
+            </w:r>
+          </w:p>
+          <w:p>
+            <w:pPr>
+              <w:pStyle w:val="ListParagraph"/>
+              <w:numPr>
+                <w:ilvl w:val="0"/>
+                <w:numId w:val="10"/>
+              </w:numPr>
+              <w:cnfStyle w:val="000000100000" w:firstRow="0" w:lastRow="0" w:firstColumn="0" w:lastColumn="0" w:oddVBand="0" w:evenVBand="0" w:oddHBand="1" w:evenHBand="0" w:firstRowFirstColumn="0" w:firstRowLastColumn="0" w:lastRowFirstColumn="0" w:lastRowLastColumn="0"/>
             </w:pPr>
             <w:r>
               <w:t>While_Valid_55, 56, 57</w:t>
+            </w:r>
+          </w:p>
+          <w:p>
+            <w:pPr>
+              <w:pStyle w:val="ListParagraph"/>
+              <w:numPr>
+                <w:ilvl w:val="0"/>
+                <w:numId w:val="10"/>
+              </w:numPr>
+              <w:spacing w:line="240" w:lineRule="auto"/>
+              <w:cnfStyle w:val="000000100000" w:firstRow="0" w:lastRow="0" w:firstColumn="0" w:lastColumn="0" w:oddVBand="0" w:evenVBand="0" w:oddHBand="1" w:evenHBand="0" w:firstRowFirstColumn="0" w:firstRowLastColumn="0" w:lastRowFirstColumn="0" w:lastRowLastColumn="0"/>
+            </w:pPr>
+            <w:r>
+              <w:rPr>
+                <w:highlight w:val="yellow"/>
+              </w:rPr>
+              <w:t>RecursiveType_Valid_20</w:t>
+            </w:r>
+            <w:r>
+              <w:t xml:space="preserve"> </w:t>
             </w:r>
           </w:p>
         </w:tc>
@@ -3353,6 +3440,7 @@
         <w:pStyle w:val="Heading2"/>
       </w:pPr>
       <w:r>
+        <w:lastRenderedPageBreak/>
         <w:t>Error</w:t>
       </w:r>
     </w:p>
@@ -3437,25 +3525,33 @@
               <w:rPr>
                 <w:bCs w:val="0"/>
               </w:rPr>
-              <w:t>(1</w:t>
-            </w:r>
+              <w:t>(1 test</w:t>
+            </w:r>
+            <w:bookmarkStart w:id="0" w:name="_GoBack"/>
+            <w:bookmarkEnd w:id="0"/>
             <w:r>
               <w:rPr>
                 <w:bCs w:val="0"/>
               </w:rPr>
-              <w:t>3</w:t>
+              <w:t>)</w:t>
             </w:r>
             <w:r>
               <w:rPr>
                 <w:bCs w:val="0"/>
               </w:rPr>
-              <w:t xml:space="preserve"> tests)</w:t>
+              <w:t xml:space="preserve"> (</w:t>
             </w:r>
             <w:r>
               <w:rPr>
                 <w:bCs w:val="0"/>
               </w:rPr>
-              <w:t xml:space="preserve"> (3 tests due to optimisation)</w:t>
+              <w:t>X</w:t>
+            </w:r>
+            <w:r>
+              <w:rPr>
+                <w:bCs w:val="0"/>
+              </w:rPr>
+              <w:t xml:space="preserve"> tests due to optimisation)</w:t>
             </w:r>
           </w:p>
           <w:p>
@@ -3471,16 +3567,28 @@
                 <w:b w:val="0"/>
                 <w:bCs w:val="0"/>
               </w:rPr>
-              <w:lastRenderedPageBreak/>
               <w:t xml:space="preserve"> </w:t>
             </w:r>
           </w:p>
           <w:p>
             <w:pPr>
               <w:spacing w:line="240" w:lineRule="auto"/>
-            </w:pPr>
-            <w:r>
-              <w:t>Due to recursive types?</w:t>
+              <w:rPr>
+                <w:b w:val="0"/>
+                <w:bCs w:val="0"/>
+              </w:rPr>
+            </w:pPr>
+            <w:r>
+              <w:t>Due to recursive types</w:t>
+            </w:r>
+            <w:r>
+              <w:t xml:space="preserve"> (arrays</w:t>
+            </w:r>
+            <w:r>
+              <w:t xml:space="preserve"> and records within records</w:t>
+            </w:r>
+            <w:r>
+              <w:t>)</w:t>
             </w:r>
           </w:p>
         </w:tc>
@@ -3506,8 +3614,16 @@
               <w:cnfStyle w:val="000000100000" w:firstRow="0" w:lastRow="0" w:firstColumn="0" w:lastColumn="0" w:oddVBand="0" w:evenVBand="0" w:oddHBand="1" w:evenHBand="0" w:firstRowFirstColumn="0" w:firstRowLastColumn="0" w:lastRowFirstColumn="0" w:lastRowLastColumn="0"/>
             </w:pPr>
             <w:r>
-              <w:lastRenderedPageBreak/>
-              <w:t>Coercion_Valid_8 (recursive)</w:t>
+              <w:t xml:space="preserve">ConstrainedInt_Valid_20 </w:t>
+            </w:r>
+            <w:r>
+              <w:rPr>
+                <w:highlight w:val="yellow"/>
+              </w:rPr>
+              <w:t>(function is recursive, never ends if input &lt; 0)</w:t>
+            </w:r>
+            <w:r>
+              <w:t xml:space="preserve"> </w:t>
             </w:r>
           </w:p>
           <w:p>
@@ -3520,20 +3636,46 @@
               <w:spacing w:line="240" w:lineRule="auto"/>
               <w:cnfStyle w:val="000000100000" w:firstRow="0" w:lastRow="0" w:firstColumn="0" w:lastColumn="0" w:oddVBand="0" w:evenVBand="0" w:oddHBand="1" w:evenHBand="0" w:firstRowFirstColumn="0" w:firstRowLastColumn="0" w:lastRowFirstColumn="0" w:lastRowLastColumn="0"/>
             </w:pPr>
-            <w:r>
-              <w:lastRenderedPageBreak/>
-              <w:t xml:space="preserve">ConstrainedInt_Valid_20 </w:t>
-            </w:r>
-            <w:r>
-              <w:rPr>
-                <w:highlight w:val="yellow"/>
-              </w:rPr>
-              <w:t>(function is recursive, never ends if input &lt; 0)</w:t>
-            </w:r>
-            <w:r>
-              <w:t xml:space="preserve"> </w:t>
-            </w:r>
-          </w:p>
+          </w:p>
+        </w:tc>
+      </w:tr>
+      <w:tr>
+        <w:tc>
+          <w:tcPr>
+            <w:cnfStyle w:val="001000000000" w:firstRow="0" w:lastRow="0" w:firstColumn="1" w:lastColumn="0" w:oddVBand="0" w:evenVBand="0" w:oddHBand="0" w:evenHBand="0" w:firstRowFirstColumn="0" w:firstRowLastColumn="0" w:lastRowFirstColumn="0" w:lastRowLastColumn="0"/>
+            <w:tcW w:w="2785" w:type="dxa"/>
+            <w:tcBorders>
+              <w:top w:val="single" w:sz="4" w:space="0" w:color="8EAADB" w:themeColor="accent1" w:themeTint="99"/>
+              <w:left w:val="single" w:sz="4" w:space="0" w:color="8EAADB" w:themeColor="accent1" w:themeTint="99"/>
+              <w:bottom w:val="single" w:sz="4" w:space="0" w:color="8EAADB" w:themeColor="accent1" w:themeTint="99"/>
+              <w:right w:val="single" w:sz="4" w:space="0" w:color="8EAADB" w:themeColor="accent1" w:themeTint="99"/>
+            </w:tcBorders>
+          </w:tcPr>
+          <w:p>
+            <w:pPr>
+              <w:spacing w:line="240" w:lineRule="auto"/>
+            </w:pPr>
+            <w:r>
+              <w:t>No possible values generated</w:t>
+            </w:r>
+            <w:r>
+              <w:t xml:space="preserve"> due to nominal invariant</w:t>
+            </w:r>
+            <w:r>
+              <w:t xml:space="preserve"> (4 tests)</w:t>
+            </w:r>
+          </w:p>
+        </w:tc>
+        <w:tc>
+          <w:tcPr>
+            <w:tcW w:w="6708" w:type="dxa"/>
+            <w:tcBorders>
+              <w:top w:val="single" w:sz="4" w:space="0" w:color="8EAADB" w:themeColor="accent1" w:themeTint="99"/>
+              <w:left w:val="single" w:sz="4" w:space="0" w:color="8EAADB" w:themeColor="accent1" w:themeTint="99"/>
+              <w:bottom w:val="single" w:sz="4" w:space="0" w:color="8EAADB" w:themeColor="accent1" w:themeTint="99"/>
+              <w:right w:val="single" w:sz="4" w:space="0" w:color="8EAADB" w:themeColor="accent1" w:themeTint="99"/>
+            </w:tcBorders>
+          </w:tcPr>
           <w:p>
             <w:pPr>
               <w:pStyle w:val="ListParagraph"/>
@@ -3542,10 +3684,10 @@
                 <w:numId w:val="10"/>
               </w:numPr>
               <w:spacing w:line="240" w:lineRule="auto"/>
-              <w:cnfStyle w:val="000000100000" w:firstRow="0" w:lastRow="0" w:firstColumn="0" w:lastColumn="0" w:oddVBand="0" w:evenVBand="0" w:oddHBand="1" w:evenHBand="0" w:firstRowFirstColumn="0" w:firstRowLastColumn="0" w:lastRowFirstColumn="0" w:lastRowLastColumn="0"/>
-            </w:pPr>
-            <w:r>
-              <w:t>Contractive_Valid_1, 3 (recursive)</w:t>
+              <w:cnfStyle w:val="000000000000" w:firstRow="0" w:lastRow="0" w:firstColumn="0" w:lastColumn="0" w:oddVBand="0" w:evenVBand="0" w:oddHBand="0" w:evenHBand="0" w:firstRowFirstColumn="0" w:firstRowLastColumn="0" w:lastRowFirstColumn="0" w:lastRowLastColumn="0"/>
+            </w:pPr>
+            <w:r>
+              <w:t>TypeEquals_Valid_16</w:t>
             </w:r>
           </w:p>
           <w:p>
@@ -3556,10 +3698,10 @@
                 <w:numId w:val="10"/>
               </w:numPr>
               <w:spacing w:line="240" w:lineRule="auto"/>
-              <w:cnfStyle w:val="000000100000" w:firstRow="0" w:lastRow="0" w:firstColumn="0" w:lastColumn="0" w:oddVBand="0" w:evenVBand="0" w:oddHBand="1" w:evenHBand="0" w:firstRowFirstColumn="0" w:firstRowLastColumn="0" w:lastRowFirstColumn="0" w:lastRowLastColumn="0"/>
-            </w:pPr>
-            <w:r>
-              <w:t>FunctionRef_Valid_10, 11 (recursive + function)</w:t>
+              <w:cnfStyle w:val="000000000000" w:firstRow="0" w:lastRow="0" w:firstColumn="0" w:lastColumn="0" w:oddVBand="0" w:evenVBand="0" w:oddHBand="0" w:evenHBand="0" w:firstRowFirstColumn="0" w:firstRowLastColumn="0" w:lastRowFirstColumn="0" w:lastRowLastColumn="0"/>
+            </w:pPr>
+            <w:r>
+              <w:t>Coercion_Valid_8 (recursive)</w:t>
             </w:r>
           </w:p>
           <w:p>
@@ -3570,19 +3712,10 @@
                 <w:numId w:val="10"/>
               </w:numPr>
               <w:spacing w:line="240" w:lineRule="auto"/>
-              <w:cnfStyle w:val="000000100000" w:firstRow="0" w:lastRow="0" w:firstColumn="0" w:lastColumn="0" w:oddVBand="0" w:evenVBand="0" w:oddHBand="1" w:evenHBand="0" w:firstRowFirstColumn="0" w:firstRowLastColumn="0" w:lastRowFirstColumn="0" w:lastRowLastColumn="0"/>
-            </w:pPr>
-            <w:r>
-              <w:t>RecursiveType_Valid_</w:t>
-            </w:r>
-            <w:r>
-              <w:t xml:space="preserve">16, </w:t>
-            </w:r>
-            <w:r>
-              <w:t>20, 23, 24, 26 (recursive)</w:t>
-            </w:r>
-            <w:r>
-              <w:t xml:space="preserve"> (17, 18 for optimisation only)</w:t>
+              <w:cnfStyle w:val="000000000000" w:firstRow="0" w:lastRow="0" w:firstColumn="0" w:lastColumn="0" w:oddVBand="0" w:evenVBand="0" w:oddHBand="0" w:evenHBand="0" w:firstRowFirstColumn="0" w:firstRowLastColumn="0" w:lastRowFirstColumn="0" w:lastRowLastColumn="0"/>
+            </w:pPr>
+            <w:r>
+              <w:t>Contractive_Valid_1 (recursive)</w:t>
             </w:r>
           </w:p>
           <w:p>
@@ -3593,12 +3726,79 @@
                 <w:numId w:val="10"/>
               </w:numPr>
               <w:spacing w:line="240" w:lineRule="auto"/>
-              <w:cnfStyle w:val="000000100000" w:firstRow="0" w:lastRow="0" w:firstColumn="0" w:lastColumn="0" w:oddVBand="0" w:evenVBand="0" w:oddHBand="1" w:evenHBand="0" w:firstRowFirstColumn="0" w:firstRowLastColumn="0" w:lastRowFirstColumn="0" w:lastRowLastColumn="0"/>
-            </w:pPr>
-            <w:r>
-              <w:t>TypeEquals_Valid_16, 2 (recursive)</w:t>
-            </w:r>
-          </w:p>
+              <w:cnfStyle w:val="000000000000" w:firstRow="0" w:lastRow="0" w:firstColumn="0" w:lastColumn="0" w:oddVBand="0" w:evenVBand="0" w:oddHBand="0" w:evenHBand="0" w:firstRowFirstColumn="0" w:firstRowLastColumn="0" w:lastRowFirstColumn="0" w:lastRowLastColumn="0"/>
+            </w:pPr>
+            <w:r>
+              <w:t>RecursiveType_Valid_24 (recursive) (17, 18 for optimisation only)</w:t>
+            </w:r>
+          </w:p>
+        </w:tc>
+      </w:tr>
+      <w:tr>
+        <w:trPr>
+          <w:cnfStyle w:val="000000100000" w:firstRow="0" w:lastRow="0" w:firstColumn="0" w:lastColumn="0" w:oddVBand="0" w:evenVBand="0" w:oddHBand="1" w:evenHBand="0" w:firstRowFirstColumn="0" w:firstRowLastColumn="0" w:lastRowFirstColumn="0" w:lastRowLastColumn="0"/>
+        </w:trPr>
+        <w:tc>
+          <w:tcPr>
+            <w:cnfStyle w:val="001000000000" w:firstRow="0" w:lastRow="0" w:firstColumn="1" w:lastColumn="0" w:oddVBand="0" w:evenVBand="0" w:oddHBand="0" w:evenHBand="0" w:firstRowFirstColumn="0" w:firstRowLastColumn="0" w:lastRowFirstColumn="0" w:lastRowLastColumn="0"/>
+            <w:tcW w:w="2785" w:type="dxa"/>
+            <w:tcBorders>
+              <w:top w:val="single" w:sz="4" w:space="0" w:color="8EAADB" w:themeColor="accent1" w:themeTint="99"/>
+              <w:left w:val="single" w:sz="4" w:space="0" w:color="8EAADB" w:themeColor="accent1" w:themeTint="99"/>
+              <w:bottom w:val="single" w:sz="4" w:space="0" w:color="8EAADB" w:themeColor="accent1" w:themeTint="99"/>
+              <w:right w:val="single" w:sz="4" w:space="0" w:color="8EAADB" w:themeColor="accent1" w:themeTint="99"/>
+            </w:tcBorders>
+          </w:tcPr>
+          <w:p>
+            <w:pPr>
+              <w:spacing w:line="240" w:lineRule="auto"/>
+              <w:rPr>
+                <w:b w:val="0"/>
+                <w:bCs w:val="0"/>
+              </w:rPr>
+            </w:pPr>
+            <w:r>
+              <w:t>Upper limit &lt;= lower limit</w:t>
+            </w:r>
+          </w:p>
+          <w:p>
+            <w:pPr>
+              <w:spacing w:line="240" w:lineRule="auto"/>
+              <w:rPr>
+                <w:b w:val="0"/>
+                <w:bCs w:val="0"/>
+              </w:rPr>
+            </w:pPr>
+            <w:r>
+              <w:t>(</w:t>
+            </w:r>
+            <w:r>
+              <w:t>4</w:t>
+            </w:r>
+            <w:r>
+              <w:t xml:space="preserve"> tests)</w:t>
+            </w:r>
+          </w:p>
+          <w:p>
+            <w:pPr>
+              <w:spacing w:line="240" w:lineRule="auto"/>
+            </w:pPr>
+            <w:r>
+              <w:t>Just need to tweak limits</w:t>
+            </w:r>
+          </w:p>
+        </w:tc>
+        <w:tc>
+          <w:tcPr>
+            <w:tcW w:w="6708" w:type="dxa"/>
+            <w:tcBorders>
+              <w:top w:val="single" w:sz="4" w:space="0" w:color="8EAADB" w:themeColor="accent1" w:themeTint="99"/>
+              <w:left w:val="single" w:sz="4" w:space="0" w:color="8EAADB" w:themeColor="accent1" w:themeTint="99"/>
+              <w:bottom w:val="single" w:sz="4" w:space="0" w:color="8EAADB" w:themeColor="accent1" w:themeTint="99"/>
+              <w:right w:val="single" w:sz="4" w:space="0" w:color="8EAADB" w:themeColor="accent1" w:themeTint="99"/>
+            </w:tcBorders>
+            <w:hideMark/>
+          </w:tcPr>
           <w:p>
             <w:pPr>
               <w:pStyle w:val="ListParagraph"/>
@@ -3610,77 +3810,9 @@
               <w:cnfStyle w:val="000000100000" w:firstRow="0" w:lastRow="0" w:firstColumn="0" w:lastColumn="0" w:oddVBand="0" w:evenVBand="0" w:oddHBand="1" w:evenHBand="0" w:firstRowFirstColumn="0" w:firstRowLastColumn="0" w:lastRowFirstColumn="0" w:lastRowLastColumn="0"/>
             </w:pPr>
             <w:r>
-              <w:t>UnionType_Valid_14</w:t>
-            </w:r>
-            <w:r>
-              <w:t xml:space="preserve"> (optimisation only)</w:t>
-            </w:r>
-          </w:p>
-        </w:tc>
-      </w:tr>
-      <w:tr>
-        <w:tc>
-          <w:tcPr>
-            <w:cnfStyle w:val="001000000000" w:firstRow="0" w:lastRow="0" w:firstColumn="1" w:lastColumn="0" w:oddVBand="0" w:evenVBand="0" w:oddHBand="0" w:evenHBand="0" w:firstRowFirstColumn="0" w:firstRowLastColumn="0" w:lastRowFirstColumn="0" w:lastRowLastColumn="0"/>
-            <w:tcW w:w="2785" w:type="dxa"/>
-            <w:tcBorders>
-              <w:top w:val="single" w:sz="4" w:space="0" w:color="8EAADB" w:themeColor="accent1" w:themeTint="99"/>
-              <w:left w:val="single" w:sz="4" w:space="0" w:color="8EAADB" w:themeColor="accent1" w:themeTint="99"/>
-              <w:bottom w:val="single" w:sz="4" w:space="0" w:color="8EAADB" w:themeColor="accent1" w:themeTint="99"/>
-              <w:right w:val="single" w:sz="4" w:space="0" w:color="8EAADB" w:themeColor="accent1" w:themeTint="99"/>
-            </w:tcBorders>
-          </w:tcPr>
-          <w:p>
-            <w:pPr>
-              <w:spacing w:line="240" w:lineRule="auto"/>
-              <w:rPr>
-                <w:b w:val="0"/>
-                <w:bCs w:val="0"/>
-              </w:rPr>
-            </w:pPr>
-            <w:r>
-              <w:lastRenderedPageBreak/>
-              <w:t>Upper limit &lt;= lower limit</w:t>
-            </w:r>
-          </w:p>
-          <w:p>
-            <w:pPr>
-              <w:spacing w:line="240" w:lineRule="auto"/>
-              <w:rPr>
-                <w:b w:val="0"/>
-                <w:bCs w:val="0"/>
-              </w:rPr>
-            </w:pPr>
-            <w:r>
-              <w:t>(</w:t>
-            </w:r>
-            <w:r>
-              <w:t>4</w:t>
-            </w:r>
-            <w:r>
-              <w:t xml:space="preserve"> tests)</w:t>
-            </w:r>
-          </w:p>
-          <w:p>
-            <w:pPr>
-              <w:spacing w:line="240" w:lineRule="auto"/>
-            </w:pPr>
-            <w:r>
-              <w:t>Just need to tweak limits</w:t>
-            </w:r>
-          </w:p>
-        </w:tc>
-        <w:tc>
-          <w:tcPr>
-            <w:tcW w:w="6708" w:type="dxa"/>
-            <w:tcBorders>
-              <w:top w:val="single" w:sz="4" w:space="0" w:color="8EAADB" w:themeColor="accent1" w:themeTint="99"/>
-              <w:left w:val="single" w:sz="4" w:space="0" w:color="8EAADB" w:themeColor="accent1" w:themeTint="99"/>
-              <w:bottom w:val="single" w:sz="4" w:space="0" w:color="8EAADB" w:themeColor="accent1" w:themeTint="99"/>
-              <w:right w:val="single" w:sz="4" w:space="0" w:color="8EAADB" w:themeColor="accent1" w:themeTint="99"/>
-            </w:tcBorders>
-            <w:hideMark/>
-          </w:tcPr>
+              <w:t>Complex_Valid_1, 11, 5</w:t>
+            </w:r>
+          </w:p>
           <w:p>
             <w:pPr>
               <w:pStyle w:val="ListParagraph"/>
@@ -3689,12 +3821,104 @@
                 <w:numId w:val="10"/>
               </w:numPr>
               <w:spacing w:line="240" w:lineRule="auto"/>
-              <w:cnfStyle w:val="000000000000" w:firstRow="0" w:lastRow="0" w:firstColumn="0" w:lastColumn="0" w:oddVBand="0" w:evenVBand="0" w:oddHBand="0" w:evenHBand="0" w:firstRowFirstColumn="0" w:firstRowLastColumn="0" w:lastRowFirstColumn="0" w:lastRowLastColumn="0"/>
-            </w:pPr>
-            <w:r>
-              <w:t>Complex_Valid_1, 11, 5</w:t>
-            </w:r>
-          </w:p>
+              <w:cnfStyle w:val="000000100000" w:firstRow="0" w:lastRow="0" w:firstColumn="0" w:lastColumn="0" w:oddVBand="0" w:evenVBand="0" w:oddHBand="1" w:evenHBand="0" w:firstRowFirstColumn="0" w:firstRowLastColumn="0" w:lastRowFirstColumn="0" w:lastRowLastColumn="0"/>
+            </w:pPr>
+            <w:r>
+              <w:t>Method_Valid_1</w:t>
+            </w:r>
+          </w:p>
+        </w:tc>
+      </w:tr>
+      <w:tr>
+        <w:tc>
+          <w:tcPr>
+            <w:cnfStyle w:val="001000000000" w:firstRow="0" w:lastRow="0" w:firstColumn="1" w:lastColumn="0" w:oddVBand="0" w:evenVBand="0" w:oddHBand="0" w:evenHBand="0" w:firstRowFirstColumn="0" w:firstRowLastColumn="0" w:lastRowFirstColumn="0" w:lastRowLastColumn="0"/>
+            <w:tcW w:w="2785" w:type="dxa"/>
+            <w:tcBorders>
+              <w:top w:val="single" w:sz="4" w:space="0" w:color="8EAADB" w:themeColor="accent1" w:themeTint="99"/>
+              <w:left w:val="single" w:sz="4" w:space="0" w:color="8EAADB" w:themeColor="accent1" w:themeTint="99"/>
+              <w:bottom w:val="single" w:sz="4" w:space="0" w:color="8EAADB" w:themeColor="accent1" w:themeTint="99"/>
+              <w:right w:val="single" w:sz="4" w:space="0" w:color="8EAADB" w:themeColor="accent1" w:themeTint="99"/>
+            </w:tcBorders>
+          </w:tcPr>
+          <w:p>
+            <w:pPr>
+              <w:spacing w:line="240" w:lineRule="auto"/>
+              <w:rPr>
+                <w:bCs w:val="0"/>
+                <w:highlight w:val="yellow"/>
+              </w:rPr>
+            </w:pPr>
+            <w:r>
+              <w:rPr>
+                <w:bCs w:val="0"/>
+                <w:highlight w:val="yellow"/>
+              </w:rPr>
+              <w:t xml:space="preserve">Class Cast exception – trying to cast </w:t>
+            </w:r>
+            <w:proofErr w:type="spellStart"/>
+            <w:r>
+              <w:rPr>
+                <w:bCs w:val="0"/>
+                <w:highlight w:val="yellow"/>
+              </w:rPr>
+              <w:t>Decl.Property</w:t>
+            </w:r>
+            <w:proofErr w:type="spellEnd"/>
+            <w:r>
+              <w:rPr>
+                <w:bCs w:val="0"/>
+                <w:highlight w:val="yellow"/>
+              </w:rPr>
+              <w:t xml:space="preserve"> to </w:t>
+            </w:r>
+            <w:proofErr w:type="spellStart"/>
+            <w:r>
+              <w:rPr>
+                <w:bCs w:val="0"/>
+                <w:highlight w:val="yellow"/>
+              </w:rPr>
+              <w:t>Decl.FunctionOrMethod</w:t>
+            </w:r>
+            <w:proofErr w:type="spellEnd"/>
+          </w:p>
+          <w:p>
+            <w:pPr>
+              <w:spacing w:line="240" w:lineRule="auto"/>
+              <w:rPr>
+                <w:highlight w:val="yellow"/>
+              </w:rPr>
+            </w:pPr>
+            <w:r>
+              <w:rPr>
+                <w:highlight w:val="yellow"/>
+              </w:rPr>
+              <w:t>(Optimisation only, 1</w:t>
+            </w:r>
+            <w:r>
+              <w:rPr>
+                <w:highlight w:val="yellow"/>
+              </w:rPr>
+              <w:t>9</w:t>
+            </w:r>
+            <w:r>
+              <w:rPr>
+                <w:highlight w:val="yellow"/>
+              </w:rPr>
+              <w:t xml:space="preserve"> tests)</w:t>
+            </w:r>
+          </w:p>
+        </w:tc>
+        <w:tc>
+          <w:tcPr>
+            <w:tcW w:w="6708" w:type="dxa"/>
+            <w:tcBorders>
+              <w:top w:val="single" w:sz="4" w:space="0" w:color="8EAADB" w:themeColor="accent1" w:themeTint="99"/>
+              <w:left w:val="single" w:sz="4" w:space="0" w:color="8EAADB" w:themeColor="accent1" w:themeTint="99"/>
+              <w:bottom w:val="single" w:sz="4" w:space="0" w:color="8EAADB" w:themeColor="accent1" w:themeTint="99"/>
+              <w:right w:val="single" w:sz="4" w:space="0" w:color="8EAADB" w:themeColor="accent1" w:themeTint="99"/>
+            </w:tcBorders>
+          </w:tcPr>
           <w:p>
             <w:pPr>
               <w:pStyle w:val="ListParagraph"/>
@@ -3706,104 +3930,9 @@
               <w:cnfStyle w:val="000000000000" w:firstRow="0" w:lastRow="0" w:firstColumn="0" w:lastColumn="0" w:oddVBand="0" w:evenVBand="0" w:oddHBand="0" w:evenHBand="0" w:firstRowFirstColumn="0" w:firstRowLastColumn="0" w:lastRowFirstColumn="0" w:lastRowLastColumn="0"/>
             </w:pPr>
             <w:r>
-              <w:t>Method_Valid_1</w:t>
-            </w:r>
-          </w:p>
-        </w:tc>
-      </w:tr>
-      <w:tr>
-        <w:trPr>
-          <w:cnfStyle w:val="000000100000" w:firstRow="0" w:lastRow="0" w:firstColumn="0" w:lastColumn="0" w:oddVBand="0" w:evenVBand="0" w:oddHBand="1" w:evenHBand="0" w:firstRowFirstColumn="0" w:firstRowLastColumn="0" w:lastRowFirstColumn="0" w:lastRowLastColumn="0"/>
-        </w:trPr>
-        <w:tc>
-          <w:tcPr>
-            <w:cnfStyle w:val="001000000000" w:firstRow="0" w:lastRow="0" w:firstColumn="1" w:lastColumn="0" w:oddVBand="0" w:evenVBand="0" w:oddHBand="0" w:evenHBand="0" w:firstRowFirstColumn="0" w:firstRowLastColumn="0" w:lastRowFirstColumn="0" w:lastRowLastColumn="0"/>
-            <w:tcW w:w="2785" w:type="dxa"/>
-            <w:tcBorders>
-              <w:top w:val="single" w:sz="4" w:space="0" w:color="8EAADB" w:themeColor="accent1" w:themeTint="99"/>
-              <w:left w:val="single" w:sz="4" w:space="0" w:color="8EAADB" w:themeColor="accent1" w:themeTint="99"/>
-              <w:bottom w:val="single" w:sz="4" w:space="0" w:color="8EAADB" w:themeColor="accent1" w:themeTint="99"/>
-              <w:right w:val="single" w:sz="4" w:space="0" w:color="8EAADB" w:themeColor="accent1" w:themeTint="99"/>
-            </w:tcBorders>
-          </w:tcPr>
-          <w:p>
-            <w:pPr>
-              <w:spacing w:line="240" w:lineRule="auto"/>
-              <w:rPr>
-                <w:bCs w:val="0"/>
-                <w:highlight w:val="yellow"/>
-              </w:rPr>
-            </w:pPr>
-            <w:r>
-              <w:rPr>
-                <w:bCs w:val="0"/>
-                <w:highlight w:val="yellow"/>
-              </w:rPr>
-              <w:t xml:space="preserve">Class Cast exception – trying to cast </w:t>
-            </w:r>
-            <w:proofErr w:type="spellStart"/>
-            <w:r>
-              <w:rPr>
-                <w:bCs w:val="0"/>
-                <w:highlight w:val="yellow"/>
-              </w:rPr>
-              <w:t>Decl.Property</w:t>
-            </w:r>
-            <w:proofErr w:type="spellEnd"/>
-            <w:r>
-              <w:rPr>
-                <w:bCs w:val="0"/>
-                <w:highlight w:val="yellow"/>
-              </w:rPr>
-              <w:t xml:space="preserve"> to </w:t>
-            </w:r>
-            <w:proofErr w:type="spellStart"/>
-            <w:r>
-              <w:rPr>
-                <w:bCs w:val="0"/>
-                <w:highlight w:val="yellow"/>
-              </w:rPr>
-              <w:t>Decl.FunctionOrMethod</w:t>
-            </w:r>
-            <w:proofErr w:type="spellEnd"/>
-          </w:p>
-          <w:p>
-            <w:pPr>
-              <w:spacing w:line="240" w:lineRule="auto"/>
-              <w:rPr>
-                <w:highlight w:val="yellow"/>
-              </w:rPr>
-            </w:pPr>
-            <w:r>
-              <w:rPr>
-                <w:highlight w:val="yellow"/>
-              </w:rPr>
-              <w:t>(Optimisation only, 1</w:t>
-            </w:r>
-            <w:r>
-              <w:rPr>
-                <w:highlight w:val="yellow"/>
-              </w:rPr>
-              <w:t>9</w:t>
-            </w:r>
-            <w:r>
-              <w:rPr>
-                <w:highlight w:val="yellow"/>
-              </w:rPr>
-              <w:t xml:space="preserve"> tests)</w:t>
-            </w:r>
-          </w:p>
-        </w:tc>
-        <w:tc>
-          <w:tcPr>
-            <w:tcW w:w="6708" w:type="dxa"/>
-            <w:tcBorders>
-              <w:top w:val="single" w:sz="4" w:space="0" w:color="8EAADB" w:themeColor="accent1" w:themeTint="99"/>
-              <w:left w:val="single" w:sz="4" w:space="0" w:color="8EAADB" w:themeColor="accent1" w:themeTint="99"/>
-              <w:bottom w:val="single" w:sz="4" w:space="0" w:color="8EAADB" w:themeColor="accent1" w:themeTint="99"/>
-              <w:right w:val="single" w:sz="4" w:space="0" w:color="8EAADB" w:themeColor="accent1" w:themeTint="99"/>
-            </w:tcBorders>
-          </w:tcPr>
+              <w:t>DoWhile_Valid_9</w:t>
+            </w:r>
+          </w:p>
           <w:p>
             <w:pPr>
               <w:pStyle w:val="ListParagraph"/>
@@ -3812,10 +3941,13 @@
                 <w:numId w:val="10"/>
               </w:numPr>
               <w:spacing w:line="240" w:lineRule="auto"/>
-              <w:cnfStyle w:val="000000100000" w:firstRow="0" w:lastRow="0" w:firstColumn="0" w:lastColumn="0" w:oddVBand="0" w:evenVBand="0" w:oddHBand="1" w:evenHBand="0" w:firstRowFirstColumn="0" w:firstRowLastColumn="0" w:lastRowFirstColumn="0" w:lastRowLastColumn="0"/>
-            </w:pPr>
-            <w:r>
-              <w:t>DoWhile_Valid_9</w:t>
+              <w:cnfStyle w:val="000000000000" w:firstRow="0" w:lastRow="0" w:firstColumn="0" w:lastColumn="0" w:oddVBand="0" w:evenVBand="0" w:oddHBand="0" w:evenHBand="0" w:firstRowFirstColumn="0" w:firstRowLastColumn="0" w:lastRowFirstColumn="0" w:lastRowLastColumn="0"/>
+            </w:pPr>
+            <w:r>
+              <w:t>Property_Valid_1</w:t>
+            </w:r>
+            <w:r>
+              <w:t>, 2, 3, 5, 6, 8, 9, 13</w:t>
             </w:r>
           </w:p>
           <w:p>
@@ -3826,13 +3958,10 @@
                 <w:numId w:val="10"/>
               </w:numPr>
               <w:spacing w:line="240" w:lineRule="auto"/>
-              <w:cnfStyle w:val="000000100000" w:firstRow="0" w:lastRow="0" w:firstColumn="0" w:lastColumn="0" w:oddVBand="0" w:evenVBand="0" w:oddHBand="1" w:evenHBand="0" w:firstRowFirstColumn="0" w:firstRowLastColumn="0" w:lastRowFirstColumn="0" w:lastRowLastColumn="0"/>
-            </w:pPr>
-            <w:r>
-              <w:t>Property_Valid_1</w:t>
-            </w:r>
-            <w:r>
-              <w:t>, 2, 3, 5, 6, 8, 9, 13</w:t>
+              <w:cnfStyle w:val="000000000000" w:firstRow="0" w:lastRow="0" w:firstColumn="0" w:lastColumn="0" w:oddVBand="0" w:evenVBand="0" w:oddHBand="0" w:evenHBand="0" w:firstRowFirstColumn="0" w:firstRowLastColumn="0" w:lastRowFirstColumn="0" w:lastRowLastColumn="0"/>
+            </w:pPr>
+            <w:r>
+              <w:t>Record_Valid_5</w:t>
             </w:r>
           </w:p>
           <w:p>
@@ -3843,21 +3972,7 @@
                 <w:numId w:val="10"/>
               </w:numPr>
               <w:spacing w:line="240" w:lineRule="auto"/>
-              <w:cnfStyle w:val="000000100000" w:firstRow="0" w:lastRow="0" w:firstColumn="0" w:lastColumn="0" w:oddVBand="0" w:evenVBand="0" w:oddHBand="1" w:evenHBand="0" w:firstRowFirstColumn="0" w:firstRowLastColumn="0" w:lastRowFirstColumn="0" w:lastRowLastColumn="0"/>
-            </w:pPr>
-            <w:r>
-              <w:t>Record_Valid_5</w:t>
-            </w:r>
-          </w:p>
-          <w:p>
-            <w:pPr>
-              <w:pStyle w:val="ListParagraph"/>
-              <w:numPr>
-                <w:ilvl w:val="0"/>
-                <w:numId w:val="10"/>
-              </w:numPr>
-              <w:spacing w:line="240" w:lineRule="auto"/>
-              <w:cnfStyle w:val="000000100000" w:firstRow="0" w:lastRow="0" w:firstColumn="0" w:lastColumn="0" w:oddVBand="0" w:evenVBand="0" w:oddHBand="1" w:evenHBand="0" w:firstRowFirstColumn="0" w:firstRowLastColumn="0" w:lastRowFirstColumn="0" w:lastRowLastColumn="0"/>
+              <w:cnfStyle w:val="000000000000" w:firstRow="0" w:lastRow="0" w:firstColumn="0" w:lastColumn="0" w:oddVBand="0" w:evenVBand="0" w:oddHBand="0" w:evenHBand="0" w:firstRowFirstColumn="0" w:firstRowLastColumn="0" w:lastRowFirstColumn="0" w:lastRowLastColumn="0"/>
             </w:pPr>
             <w:r>
               <w:t>While_Valid_59</w:t>
@@ -4500,6 +4615,7 @@
           </w:tcPr>
           <w:p>
             <w:r>
+              <w:lastRenderedPageBreak/>
               <w:t>0</w:t>
             </w:r>
             <w:r>
@@ -4586,7 +4702,6 @@
     <w:p/>
     <w:p>
       <w:r>
-        <w:lastRenderedPageBreak/>
         <w:t>Some tests could be passing due to the loop limits used</w:t>
       </w:r>
       <w:r>
@@ -4736,10 +4851,7 @@
               <w:t>Array_Invalid_10</w:t>
             </w:r>
             <w:r>
-              <w:t xml:space="preserve"> </w:t>
-            </w:r>
-            <w:r>
-              <w:t>(only if ignore precondition fail)</w:t>
+              <w:t xml:space="preserve"> (only if ignore precondition fail)</w:t>
             </w:r>
           </w:p>
         </w:tc>
@@ -4819,8 +4931,6 @@
               </w:rPr>
               <w:t>2</w:t>
             </w:r>
-            <w:bookmarkStart w:id="0" w:name="_GoBack"/>
-            <w:bookmarkEnd w:id="0"/>
             <w:r>
               <w:rPr>
                 <w:highlight w:val="yellow"/>
@@ -4987,10 +5097,7 @@
               <w:t>ntDiv_Invalid_</w:t>
             </w:r>
             <w:r>
-              <w:t xml:space="preserve">1 </w:t>
-            </w:r>
-            <w:r>
-              <w:t>(only if ignore precondition fail)</w:t>
+              <w:t>1 (only if ignore precondition fail)</w:t>
             </w:r>
           </w:p>
         </w:tc>
@@ -5608,6 +5715,7 @@
               <w:cnfStyle w:val="000000100000" w:firstRow="0" w:lastRow="0" w:firstColumn="0" w:lastColumn="0" w:oddVBand="0" w:evenVBand="0" w:oddHBand="1" w:evenHBand="0" w:firstRowFirstColumn="0" w:firstRowLastColumn="0" w:lastRowFirstColumn="0" w:lastRowLastColumn="0"/>
             </w:pPr>
             <w:r>
+              <w:lastRenderedPageBreak/>
               <w:t>028_flag\main</w:t>
             </w:r>
           </w:p>
@@ -5721,7 +5829,6 @@
               <w:cnfStyle w:val="000000100000" w:firstRow="0" w:lastRow="0" w:firstColumn="0" w:lastColumn="0" w:oddVBand="0" w:evenVBand="0" w:oddHBand="1" w:evenHBand="0" w:firstRowFirstColumn="0" w:firstRowLastColumn="0" w:lastRowFirstColumn="0" w:lastRowLastColumn="0"/>
             </w:pPr>
             <w:r>
-              <w:lastRenderedPageBreak/>
               <w:t>108_scrabble\Board</w:t>
             </w:r>
           </w:p>
@@ -6173,7 +6280,7 @@
       <w:lvlText w:val=""/>
       <w:lvlJc w:val="left"/>
       <w:pPr>
-        <w:ind w:left="720" w:hanging="360"/>
+        <w:ind w:left="1777" w:hanging="360"/>
       </w:pPr>
       <w:rPr>
         <w:rFonts w:ascii="Symbol" w:hAnsi="Symbol" w:hint="default"/>
@@ -6185,7 +6292,7 @@
       <w:lvlText w:val="o"/>
       <w:lvlJc w:val="left"/>
       <w:pPr>
-        <w:ind w:left="1440" w:hanging="360"/>
+        <w:ind w:left="2497" w:hanging="360"/>
       </w:pPr>
       <w:rPr>
         <w:rFonts w:ascii="Courier New" w:hAnsi="Courier New" w:cs="Courier New" w:hint="default"/>
@@ -6197,7 +6304,7 @@
       <w:lvlText w:val=""/>
       <w:lvlJc w:val="left"/>
       <w:pPr>
-        <w:ind w:left="2160" w:hanging="360"/>
+        <w:ind w:left="3217" w:hanging="360"/>
       </w:pPr>
       <w:rPr>
         <w:rFonts w:ascii="Wingdings" w:hAnsi="Wingdings" w:hint="default"/>
@@ -6209,7 +6316,7 @@
       <w:lvlText w:val=""/>
       <w:lvlJc w:val="left"/>
       <w:pPr>
-        <w:ind w:left="2880" w:hanging="360"/>
+        <w:ind w:left="3937" w:hanging="360"/>
       </w:pPr>
       <w:rPr>
         <w:rFonts w:ascii="Symbol" w:hAnsi="Symbol" w:hint="default"/>
@@ -6221,7 +6328,7 @@
       <w:lvlText w:val="o"/>
       <w:lvlJc w:val="left"/>
       <w:pPr>
-        <w:ind w:left="3600" w:hanging="360"/>
+        <w:ind w:left="4657" w:hanging="360"/>
       </w:pPr>
       <w:rPr>
         <w:rFonts w:ascii="Courier New" w:hAnsi="Courier New" w:cs="Courier New" w:hint="default"/>
@@ -6233,7 +6340,7 @@
       <w:lvlText w:val=""/>
       <w:lvlJc w:val="left"/>
       <w:pPr>
-        <w:ind w:left="4320" w:hanging="360"/>
+        <w:ind w:left="5377" w:hanging="360"/>
       </w:pPr>
       <w:rPr>
         <w:rFonts w:ascii="Wingdings" w:hAnsi="Wingdings" w:hint="default"/>
@@ -6245,7 +6352,7 @@
       <w:lvlText w:val=""/>
       <w:lvlJc w:val="left"/>
       <w:pPr>
-        <w:ind w:left="5040" w:hanging="360"/>
+        <w:ind w:left="6097" w:hanging="360"/>
       </w:pPr>
       <w:rPr>
         <w:rFonts w:ascii="Symbol" w:hAnsi="Symbol" w:hint="default"/>
@@ -6257,7 +6364,7 @@
       <w:lvlText w:val="o"/>
       <w:lvlJc w:val="left"/>
       <w:pPr>
-        <w:ind w:left="5760" w:hanging="360"/>
+        <w:ind w:left="6817" w:hanging="360"/>
       </w:pPr>
       <w:rPr>
         <w:rFonts w:ascii="Courier New" w:hAnsi="Courier New" w:cs="Courier New" w:hint="default"/>
@@ -6269,7 +6376,7 @@
       <w:lvlText w:val=""/>
       <w:lvlJc w:val="left"/>
       <w:pPr>
-        <w:ind w:left="6480" w:hanging="360"/>
+        <w:ind w:left="7537" w:hanging="360"/>
       </w:pPr>
       <w:rPr>
         <w:rFonts w:ascii="Wingdings" w:hAnsi="Wingdings" w:hint="default"/>
@@ -6616,6 +6723,119 @@
     </w:lvl>
   </w:abstractNum>
   <w:abstractNum w:abstractNumId="4" w15:restartNumberingAfterBreak="0">
+    <w:nsid w:val="35B051B5"/>
+    <w:multiLevelType w:val="hybridMultilevel"/>
+    <w:tmpl w:val="B49A2F14"/>
+    <w:lvl w:ilvl="0" w:tplc="14090001">
+      <w:start w:val="1"/>
+      <w:numFmt w:val="bullet"/>
+      <w:lvlText w:val=""/>
+      <w:lvlJc w:val="left"/>
+      <w:pPr>
+        <w:ind w:left="720" w:hanging="360"/>
+      </w:pPr>
+      <w:rPr>
+        <w:rFonts w:ascii="Symbol" w:hAnsi="Symbol" w:hint="default"/>
+      </w:rPr>
+    </w:lvl>
+    <w:lvl w:ilvl="1" w:tplc="14090003" w:tentative="1">
+      <w:start w:val="1"/>
+      <w:numFmt w:val="bullet"/>
+      <w:lvlText w:val="o"/>
+      <w:lvlJc w:val="left"/>
+      <w:pPr>
+        <w:ind w:left="1440" w:hanging="360"/>
+      </w:pPr>
+      <w:rPr>
+        <w:rFonts w:ascii="Courier New" w:hAnsi="Courier New" w:cs="Courier New" w:hint="default"/>
+      </w:rPr>
+    </w:lvl>
+    <w:lvl w:ilvl="2" w:tplc="14090005" w:tentative="1">
+      <w:start w:val="1"/>
+      <w:numFmt w:val="bullet"/>
+      <w:lvlText w:val=""/>
+      <w:lvlJc w:val="left"/>
+      <w:pPr>
+        <w:ind w:left="2160" w:hanging="360"/>
+      </w:pPr>
+      <w:rPr>
+        <w:rFonts w:ascii="Wingdings" w:hAnsi="Wingdings" w:hint="default"/>
+      </w:rPr>
+    </w:lvl>
+    <w:lvl w:ilvl="3" w:tplc="14090001" w:tentative="1">
+      <w:start w:val="1"/>
+      <w:numFmt w:val="bullet"/>
+      <w:lvlText w:val=""/>
+      <w:lvlJc w:val="left"/>
+      <w:pPr>
+        <w:ind w:left="2880" w:hanging="360"/>
+      </w:pPr>
+      <w:rPr>
+        <w:rFonts w:ascii="Symbol" w:hAnsi="Symbol" w:hint="default"/>
+      </w:rPr>
+    </w:lvl>
+    <w:lvl w:ilvl="4" w:tplc="14090003" w:tentative="1">
+      <w:start w:val="1"/>
+      <w:numFmt w:val="bullet"/>
+      <w:lvlText w:val="o"/>
+      <w:lvlJc w:val="left"/>
+      <w:pPr>
+        <w:ind w:left="3600" w:hanging="360"/>
+      </w:pPr>
+      <w:rPr>
+        <w:rFonts w:ascii="Courier New" w:hAnsi="Courier New" w:cs="Courier New" w:hint="default"/>
+      </w:rPr>
+    </w:lvl>
+    <w:lvl w:ilvl="5" w:tplc="14090005" w:tentative="1">
+      <w:start w:val="1"/>
+      <w:numFmt w:val="bullet"/>
+      <w:lvlText w:val=""/>
+      <w:lvlJc w:val="left"/>
+      <w:pPr>
+        <w:ind w:left="4320" w:hanging="360"/>
+      </w:pPr>
+      <w:rPr>
+        <w:rFonts w:ascii="Wingdings" w:hAnsi="Wingdings" w:hint="default"/>
+      </w:rPr>
+    </w:lvl>
+    <w:lvl w:ilvl="6" w:tplc="14090001" w:tentative="1">
+      <w:start w:val="1"/>
+      <w:numFmt w:val="bullet"/>
+      <w:lvlText w:val=""/>
+      <w:lvlJc w:val="left"/>
+      <w:pPr>
+        <w:ind w:left="5040" w:hanging="360"/>
+      </w:pPr>
+      <w:rPr>
+        <w:rFonts w:ascii="Symbol" w:hAnsi="Symbol" w:hint="default"/>
+      </w:rPr>
+    </w:lvl>
+    <w:lvl w:ilvl="7" w:tplc="14090003" w:tentative="1">
+      <w:start w:val="1"/>
+      <w:numFmt w:val="bullet"/>
+      <w:lvlText w:val="o"/>
+      <w:lvlJc w:val="left"/>
+      <w:pPr>
+        <w:ind w:left="5760" w:hanging="360"/>
+      </w:pPr>
+      <w:rPr>
+        <w:rFonts w:ascii="Courier New" w:hAnsi="Courier New" w:cs="Courier New" w:hint="default"/>
+      </w:rPr>
+    </w:lvl>
+    <w:lvl w:ilvl="8" w:tplc="14090005" w:tentative="1">
+      <w:start w:val="1"/>
+      <w:numFmt w:val="bullet"/>
+      <w:lvlText w:val=""/>
+      <w:lvlJc w:val="left"/>
+      <w:pPr>
+        <w:ind w:left="6480" w:hanging="360"/>
+      </w:pPr>
+      <w:rPr>
+        <w:rFonts w:ascii="Wingdings" w:hAnsi="Wingdings" w:hint="default"/>
+      </w:rPr>
+    </w:lvl>
+  </w:abstractNum>
+  <w:abstractNum w:abstractNumId="5" w15:restartNumberingAfterBreak="0">
     <w:nsid w:val="375C746C"/>
     <w:multiLevelType w:val="hybridMultilevel"/>
     <w:tmpl w:val="5DB6A0E0"/>
@@ -6728,7 +6948,7 @@
       </w:rPr>
     </w:lvl>
   </w:abstractNum>
-  <w:abstractNum w:abstractNumId="5" w15:restartNumberingAfterBreak="0">
+  <w:abstractNum w:abstractNumId="6" w15:restartNumberingAfterBreak="0">
     <w:nsid w:val="55C3511E"/>
     <w:multiLevelType w:val="hybridMultilevel"/>
     <w:tmpl w:val="870ECAF8"/>
@@ -6841,7 +7061,120 @@
       </w:rPr>
     </w:lvl>
   </w:abstractNum>
-  <w:abstractNum w:abstractNumId="6" w15:restartNumberingAfterBreak="0">
+  <w:abstractNum w:abstractNumId="7" w15:restartNumberingAfterBreak="0">
+    <w:nsid w:val="58475596"/>
+    <w:multiLevelType w:val="hybridMultilevel"/>
+    <w:tmpl w:val="2292B08A"/>
+    <w:lvl w:ilvl="0" w:tplc="14090001">
+      <w:start w:val="1"/>
+      <w:numFmt w:val="bullet"/>
+      <w:lvlText w:val=""/>
+      <w:lvlJc w:val="left"/>
+      <w:pPr>
+        <w:ind w:left="720" w:hanging="360"/>
+      </w:pPr>
+      <w:rPr>
+        <w:rFonts w:ascii="Symbol" w:hAnsi="Symbol" w:hint="default"/>
+      </w:rPr>
+    </w:lvl>
+    <w:lvl w:ilvl="1" w:tplc="14090003" w:tentative="1">
+      <w:start w:val="1"/>
+      <w:numFmt w:val="bullet"/>
+      <w:lvlText w:val="o"/>
+      <w:lvlJc w:val="left"/>
+      <w:pPr>
+        <w:ind w:left="1440" w:hanging="360"/>
+      </w:pPr>
+      <w:rPr>
+        <w:rFonts w:ascii="Courier New" w:hAnsi="Courier New" w:cs="Courier New" w:hint="default"/>
+      </w:rPr>
+    </w:lvl>
+    <w:lvl w:ilvl="2" w:tplc="14090005" w:tentative="1">
+      <w:start w:val="1"/>
+      <w:numFmt w:val="bullet"/>
+      <w:lvlText w:val=""/>
+      <w:lvlJc w:val="left"/>
+      <w:pPr>
+        <w:ind w:left="2160" w:hanging="360"/>
+      </w:pPr>
+      <w:rPr>
+        <w:rFonts w:ascii="Wingdings" w:hAnsi="Wingdings" w:hint="default"/>
+      </w:rPr>
+    </w:lvl>
+    <w:lvl w:ilvl="3" w:tplc="14090001" w:tentative="1">
+      <w:start w:val="1"/>
+      <w:numFmt w:val="bullet"/>
+      <w:lvlText w:val=""/>
+      <w:lvlJc w:val="left"/>
+      <w:pPr>
+        <w:ind w:left="2880" w:hanging="360"/>
+      </w:pPr>
+      <w:rPr>
+        <w:rFonts w:ascii="Symbol" w:hAnsi="Symbol" w:hint="default"/>
+      </w:rPr>
+    </w:lvl>
+    <w:lvl w:ilvl="4" w:tplc="14090003" w:tentative="1">
+      <w:start w:val="1"/>
+      <w:numFmt w:val="bullet"/>
+      <w:lvlText w:val="o"/>
+      <w:lvlJc w:val="left"/>
+      <w:pPr>
+        <w:ind w:left="3600" w:hanging="360"/>
+      </w:pPr>
+      <w:rPr>
+        <w:rFonts w:ascii="Courier New" w:hAnsi="Courier New" w:cs="Courier New" w:hint="default"/>
+      </w:rPr>
+    </w:lvl>
+    <w:lvl w:ilvl="5" w:tplc="14090005" w:tentative="1">
+      <w:start w:val="1"/>
+      <w:numFmt w:val="bullet"/>
+      <w:lvlText w:val=""/>
+      <w:lvlJc w:val="left"/>
+      <w:pPr>
+        <w:ind w:left="4320" w:hanging="360"/>
+      </w:pPr>
+      <w:rPr>
+        <w:rFonts w:ascii="Wingdings" w:hAnsi="Wingdings" w:hint="default"/>
+      </w:rPr>
+    </w:lvl>
+    <w:lvl w:ilvl="6" w:tplc="14090001" w:tentative="1">
+      <w:start w:val="1"/>
+      <w:numFmt w:val="bullet"/>
+      <w:lvlText w:val=""/>
+      <w:lvlJc w:val="left"/>
+      <w:pPr>
+        <w:ind w:left="5040" w:hanging="360"/>
+      </w:pPr>
+      <w:rPr>
+        <w:rFonts w:ascii="Symbol" w:hAnsi="Symbol" w:hint="default"/>
+      </w:rPr>
+    </w:lvl>
+    <w:lvl w:ilvl="7" w:tplc="14090003" w:tentative="1">
+      <w:start w:val="1"/>
+      <w:numFmt w:val="bullet"/>
+      <w:lvlText w:val="o"/>
+      <w:lvlJc w:val="left"/>
+      <w:pPr>
+        <w:ind w:left="5760" w:hanging="360"/>
+      </w:pPr>
+      <w:rPr>
+        <w:rFonts w:ascii="Courier New" w:hAnsi="Courier New" w:cs="Courier New" w:hint="default"/>
+      </w:rPr>
+    </w:lvl>
+    <w:lvl w:ilvl="8" w:tplc="14090005" w:tentative="1">
+      <w:start w:val="1"/>
+      <w:numFmt w:val="bullet"/>
+      <w:lvlText w:val=""/>
+      <w:lvlJc w:val="left"/>
+      <w:pPr>
+        <w:ind w:left="6480" w:hanging="360"/>
+      </w:pPr>
+      <w:rPr>
+        <w:rFonts w:ascii="Wingdings" w:hAnsi="Wingdings" w:hint="default"/>
+      </w:rPr>
+    </w:lvl>
+  </w:abstractNum>
+  <w:abstractNum w:abstractNumId="8" w15:restartNumberingAfterBreak="0">
     <w:nsid w:val="787F63DC"/>
     <w:multiLevelType w:val="hybridMultilevel"/>
     <w:tmpl w:val="7CC4D660"/>
@@ -6955,19 +7288,19 @@
     </w:lvl>
   </w:abstractNum>
   <w:num w:numId="1">
-    <w:abstractNumId w:val="4"/>
+    <w:abstractNumId w:val="5"/>
   </w:num>
   <w:num w:numId="2">
     <w:abstractNumId w:val="1"/>
   </w:num>
   <w:num w:numId="3">
-    <w:abstractNumId w:val="6"/>
+    <w:abstractNumId w:val="8"/>
   </w:num>
   <w:num w:numId="4">
     <w:abstractNumId w:val="3"/>
   </w:num>
   <w:num w:numId="5">
-    <w:abstractNumId w:val="5"/>
+    <w:abstractNumId w:val="6"/>
   </w:num>
   <w:num w:numId="6">
     <w:abstractNumId w:val="0"/>
@@ -6979,16 +7312,22 @@
     <w:abstractNumId w:val="0"/>
   </w:num>
   <w:num w:numId="9">
-    <w:abstractNumId w:val="4"/>
+    <w:abstractNumId w:val="5"/>
   </w:num>
   <w:num w:numId="10">
     <w:abstractNumId w:val="1"/>
   </w:num>
   <w:num w:numId="11">
-    <w:abstractNumId w:val="5"/>
+    <w:abstractNumId w:val="6"/>
   </w:num>
   <w:num w:numId="12">
-    <w:abstractNumId w:val="6"/>
+    <w:abstractNumId w:val="8"/>
+  </w:num>
+  <w:num w:numId="13">
+    <w:abstractNumId w:val="4"/>
+  </w:num>
+  <w:num w:numId="14">
+    <w:abstractNumId w:val="7"/>
   </w:num>
 </w:numbering>
 </file>
@@ -8184,7 +8523,7 @@
 </file>
 
 <file path=customXml/itemProps1.xml><?xml version="1.0" encoding="utf-8"?>
-<ds:datastoreItem xmlns:ds="http://schemas.openxmlformats.org/officeDocument/2006/customXml" ds:itemID="{8817FCC5-C6C0-4CA8-A367-58C60DBF383B}">
+<ds:datastoreItem xmlns:ds="http://schemas.openxmlformats.org/officeDocument/2006/customXml" ds:itemID="{0DA2ACB5-99A8-4B69-873F-C8EBAA9EEA49}">
   <ds:schemaRefs>
     <ds:schemaRef ds:uri="http://schemas.openxmlformats.org/officeDocument/2006/bibliography"/>
   </ds:schemaRefs>

</xml_diff>

<commit_message>
Fix cast exception on property type.
Should execute the property as it is a function specification rather
than generating a random value for it.
</commit_message>
<xml_diff>
--- a/Documentation/Whiley QC Result Statistics.docx
+++ b/Documentation/Whiley QC Result Statistics.docx
@@ -3290,6 +3290,11 @@
           <w:p>
             <w:pPr>
               <w:spacing w:line="240" w:lineRule="auto"/>
+              <w:rPr>
+                <w:b w:val="0"/>
+                <w:bCs w:val="0"/>
+                <w:highlight w:val="yellow"/>
+              </w:rPr>
             </w:pPr>
             <w:r>
               <w:rPr>
@@ -3315,6 +3320,8 @@
               </w:rPr>
               <w:t xml:space="preserve"> </w:t>
             </w:r>
+            <w:bookmarkStart w:id="0" w:name="_GoBack"/>
+            <w:bookmarkEnd w:id="0"/>
           </w:p>
         </w:tc>
         <w:tc>
@@ -3422,13 +3429,16 @@
               <w:cnfStyle w:val="000000100000" w:firstRow="0" w:lastRow="0" w:firstColumn="0" w:lastColumn="0" w:oddVBand="0" w:evenVBand="0" w:oddHBand="1" w:evenHBand="0" w:firstRowFirstColumn="0" w:firstRowLastColumn="0" w:lastRowFirstColumn="0" w:lastRowLastColumn="0"/>
             </w:pPr>
             <w:r>
-              <w:rPr>
-                <w:highlight w:val="yellow"/>
-              </w:rPr>
               <w:t>RecursiveType_Valid_20</w:t>
             </w:r>
             <w:r>
               <w:t xml:space="preserve"> </w:t>
+            </w:r>
+            <w:r>
+              <w:t>(both</w:t>
+            </w:r>
+            <w:r>
+              <w:t>)</w:t>
             </w:r>
           </w:p>
         </w:tc>
@@ -3525,15 +3535,7 @@
               <w:rPr>
                 <w:bCs w:val="0"/>
               </w:rPr>
-              <w:t>(1 test</w:t>
-            </w:r>
-            <w:bookmarkStart w:id="0" w:name="_GoBack"/>
-            <w:bookmarkEnd w:id="0"/>
-            <w:r>
-              <w:rPr>
-                <w:bCs w:val="0"/>
-              </w:rPr>
-              <w:t>)</w:t>
+              <w:t>(1 test)</w:t>
             </w:r>
             <w:r>
               <w:rPr>
@@ -3825,160 +3827,6 @@
             </w:pPr>
             <w:r>
               <w:t>Method_Valid_1</w:t>
-            </w:r>
-          </w:p>
-        </w:tc>
-      </w:tr>
-      <w:tr>
-        <w:tc>
-          <w:tcPr>
-            <w:cnfStyle w:val="001000000000" w:firstRow="0" w:lastRow="0" w:firstColumn="1" w:lastColumn="0" w:oddVBand="0" w:evenVBand="0" w:oddHBand="0" w:evenHBand="0" w:firstRowFirstColumn="0" w:firstRowLastColumn="0" w:lastRowFirstColumn="0" w:lastRowLastColumn="0"/>
-            <w:tcW w:w="2785" w:type="dxa"/>
-            <w:tcBorders>
-              <w:top w:val="single" w:sz="4" w:space="0" w:color="8EAADB" w:themeColor="accent1" w:themeTint="99"/>
-              <w:left w:val="single" w:sz="4" w:space="0" w:color="8EAADB" w:themeColor="accent1" w:themeTint="99"/>
-              <w:bottom w:val="single" w:sz="4" w:space="0" w:color="8EAADB" w:themeColor="accent1" w:themeTint="99"/>
-              <w:right w:val="single" w:sz="4" w:space="0" w:color="8EAADB" w:themeColor="accent1" w:themeTint="99"/>
-            </w:tcBorders>
-          </w:tcPr>
-          <w:p>
-            <w:pPr>
-              <w:spacing w:line="240" w:lineRule="auto"/>
-              <w:rPr>
-                <w:bCs w:val="0"/>
-                <w:highlight w:val="yellow"/>
-              </w:rPr>
-            </w:pPr>
-            <w:r>
-              <w:rPr>
-                <w:bCs w:val="0"/>
-                <w:highlight w:val="yellow"/>
-              </w:rPr>
-              <w:t xml:space="preserve">Class Cast exception – trying to cast </w:t>
-            </w:r>
-            <w:proofErr w:type="spellStart"/>
-            <w:r>
-              <w:rPr>
-                <w:bCs w:val="0"/>
-                <w:highlight w:val="yellow"/>
-              </w:rPr>
-              <w:t>Decl.Property</w:t>
-            </w:r>
-            <w:proofErr w:type="spellEnd"/>
-            <w:r>
-              <w:rPr>
-                <w:bCs w:val="0"/>
-                <w:highlight w:val="yellow"/>
-              </w:rPr>
-              <w:t xml:space="preserve"> to </w:t>
-            </w:r>
-            <w:proofErr w:type="spellStart"/>
-            <w:r>
-              <w:rPr>
-                <w:bCs w:val="0"/>
-                <w:highlight w:val="yellow"/>
-              </w:rPr>
-              <w:t>Decl.FunctionOrMethod</w:t>
-            </w:r>
-            <w:proofErr w:type="spellEnd"/>
-          </w:p>
-          <w:p>
-            <w:pPr>
-              <w:spacing w:line="240" w:lineRule="auto"/>
-              <w:rPr>
-                <w:highlight w:val="yellow"/>
-              </w:rPr>
-            </w:pPr>
-            <w:r>
-              <w:rPr>
-                <w:highlight w:val="yellow"/>
-              </w:rPr>
-              <w:t>(Optimisation only, 1</w:t>
-            </w:r>
-            <w:r>
-              <w:rPr>
-                <w:highlight w:val="yellow"/>
-              </w:rPr>
-              <w:t>9</w:t>
-            </w:r>
-            <w:r>
-              <w:rPr>
-                <w:highlight w:val="yellow"/>
-              </w:rPr>
-              <w:t xml:space="preserve"> tests)</w:t>
-            </w:r>
-          </w:p>
-        </w:tc>
-        <w:tc>
-          <w:tcPr>
-            <w:tcW w:w="6708" w:type="dxa"/>
-            <w:tcBorders>
-              <w:top w:val="single" w:sz="4" w:space="0" w:color="8EAADB" w:themeColor="accent1" w:themeTint="99"/>
-              <w:left w:val="single" w:sz="4" w:space="0" w:color="8EAADB" w:themeColor="accent1" w:themeTint="99"/>
-              <w:bottom w:val="single" w:sz="4" w:space="0" w:color="8EAADB" w:themeColor="accent1" w:themeTint="99"/>
-              <w:right w:val="single" w:sz="4" w:space="0" w:color="8EAADB" w:themeColor="accent1" w:themeTint="99"/>
-            </w:tcBorders>
-          </w:tcPr>
-          <w:p>
-            <w:pPr>
-              <w:pStyle w:val="ListParagraph"/>
-              <w:numPr>
-                <w:ilvl w:val="0"/>
-                <w:numId w:val="10"/>
-              </w:numPr>
-              <w:spacing w:line="240" w:lineRule="auto"/>
-              <w:cnfStyle w:val="000000000000" w:firstRow="0" w:lastRow="0" w:firstColumn="0" w:lastColumn="0" w:oddVBand="0" w:evenVBand="0" w:oddHBand="0" w:evenHBand="0" w:firstRowFirstColumn="0" w:firstRowLastColumn="0" w:lastRowFirstColumn="0" w:lastRowLastColumn="0"/>
-            </w:pPr>
-            <w:r>
-              <w:t>DoWhile_Valid_9</w:t>
-            </w:r>
-          </w:p>
-          <w:p>
-            <w:pPr>
-              <w:pStyle w:val="ListParagraph"/>
-              <w:numPr>
-                <w:ilvl w:val="0"/>
-                <w:numId w:val="10"/>
-              </w:numPr>
-              <w:spacing w:line="240" w:lineRule="auto"/>
-              <w:cnfStyle w:val="000000000000" w:firstRow="0" w:lastRow="0" w:firstColumn="0" w:lastColumn="0" w:oddVBand="0" w:evenVBand="0" w:oddHBand="0" w:evenHBand="0" w:firstRowFirstColumn="0" w:firstRowLastColumn="0" w:lastRowFirstColumn="0" w:lastRowLastColumn="0"/>
-            </w:pPr>
-            <w:r>
-              <w:t>Property_Valid_1</w:t>
-            </w:r>
-            <w:r>
-              <w:t>, 2, 3, 5, 6, 8, 9, 13</w:t>
-            </w:r>
-          </w:p>
-          <w:p>
-            <w:pPr>
-              <w:pStyle w:val="ListParagraph"/>
-              <w:numPr>
-                <w:ilvl w:val="0"/>
-                <w:numId w:val="10"/>
-              </w:numPr>
-              <w:spacing w:line="240" w:lineRule="auto"/>
-              <w:cnfStyle w:val="000000000000" w:firstRow="0" w:lastRow="0" w:firstColumn="0" w:lastColumn="0" w:oddVBand="0" w:evenVBand="0" w:oddHBand="0" w:evenHBand="0" w:firstRowFirstColumn="0" w:firstRowLastColumn="0" w:lastRowFirstColumn="0" w:lastRowLastColumn="0"/>
-            </w:pPr>
-            <w:r>
-              <w:t>Record_Valid_5</w:t>
-            </w:r>
-          </w:p>
-          <w:p>
-            <w:pPr>
-              <w:pStyle w:val="ListParagraph"/>
-              <w:numPr>
-                <w:ilvl w:val="0"/>
-                <w:numId w:val="10"/>
-              </w:numPr>
-              <w:spacing w:line="240" w:lineRule="auto"/>
-              <w:cnfStyle w:val="000000000000" w:firstRow="0" w:lastRow="0" w:firstColumn="0" w:lastColumn="0" w:oddVBand="0" w:evenVBand="0" w:oddHBand="0" w:evenHBand="0" w:firstRowFirstColumn="0" w:firstRowLastColumn="0" w:lastRowFirstColumn="0" w:lastRowLastColumn="0"/>
-            </w:pPr>
-            <w:r>
-              <w:t>While_Valid_59</w:t>
-            </w:r>
-            <w:r>
-              <w:t>, 60, 62, 63, 64, 65, 66, 67</w:t>
             </w:r>
           </w:p>
         </w:tc>
@@ -4615,7 +4463,6 @@
           </w:tcPr>
           <w:p>
             <w:r>
-              <w:lastRenderedPageBreak/>
               <w:t>0</w:t>
             </w:r>
             <w:r>
@@ -4702,6 +4549,7 @@
     <w:p/>
     <w:p>
       <w:r>
+        <w:lastRenderedPageBreak/>
         <w:t>Some tests could be passing due to the loop limits used</w:t>
       </w:r>
       <w:r>
@@ -5715,7 +5563,6 @@
               <w:cnfStyle w:val="000000100000" w:firstRow="0" w:lastRow="0" w:firstColumn="0" w:lastColumn="0" w:oddVBand="0" w:evenVBand="0" w:oddHBand="1" w:evenHBand="0" w:firstRowFirstColumn="0" w:firstRowLastColumn="0" w:lastRowFirstColumn="0" w:lastRowLastColumn="0"/>
             </w:pPr>
             <w:r>
-              <w:lastRenderedPageBreak/>
               <w:t>028_flag\main</w:t>
             </w:r>
           </w:p>
@@ -5829,6 +5676,7 @@
               <w:cnfStyle w:val="000000100000" w:firstRow="0" w:lastRow="0" w:firstColumn="0" w:lastColumn="0" w:oddVBand="0" w:evenVBand="0" w:oddHBand="1" w:evenHBand="0" w:firstRowFirstColumn="0" w:firstRowLastColumn="0" w:lastRowFirstColumn="0" w:lastRowLastColumn="0"/>
             </w:pPr>
             <w:r>
+              <w:lastRenderedPageBreak/>
               <w:t>108_scrabble\Board</w:t>
             </w:r>
           </w:p>
@@ -8523,7 +8371,7 @@
 </file>
 
 <file path=customXml/itemProps1.xml><?xml version="1.0" encoding="utf-8"?>
-<ds:datastoreItem xmlns:ds="http://schemas.openxmlformats.org/officeDocument/2006/customXml" ds:itemID="{0DA2ACB5-99A8-4B69-873F-C8EBAA9EEA49}">
+<ds:datastoreItem xmlns:ds="http://schemas.openxmlformats.org/officeDocument/2006/customXml" ds:itemID="{1F4900A5-E20D-4282-B192-26BF71F579FD}">
   <ds:schemaRefs>
     <ds:schemaRef ds:uri="http://schemas.openxmlformats.org/officeDocument/2006/bibliography"/>
   </ds:schemaRefs>

</xml_diff>

<commit_message>
Fix valid tests failing due to function optimisation
</commit_message>
<xml_diff>
--- a/Documentation/Whiley QC Result Statistics.docx
+++ b/Documentation/Whiley QC Result Statistics.docx
@@ -3300,25 +3300,7 @@
               <w:rPr>
                 <w:highlight w:val="yellow"/>
               </w:rPr>
-              <w:t>Failing tests (due to function optimisation</w:t>
-            </w:r>
-            <w:r>
-              <w:rPr>
-                <w:highlight w:val="yellow"/>
-              </w:rPr>
-              <w:t xml:space="preserve"> - 9 tests</w:t>
-            </w:r>
-            <w:r>
-              <w:rPr>
-                <w:highlight w:val="yellow"/>
-              </w:rPr>
-              <w:t>)</w:t>
-            </w:r>
-            <w:r>
-              <w:rPr>
-                <w:highlight w:val="yellow"/>
-              </w:rPr>
-              <w:t xml:space="preserve"> </w:t>
+              <w:t>Failing tests</w:t>
             </w:r>
             <w:bookmarkStart w:id="0" w:name="_GoBack"/>
             <w:bookmarkEnd w:id="0"/>
@@ -3341,104 +3323,14 @@
                 <w:ilvl w:val="0"/>
                 <w:numId w:val="10"/>
               </w:numPr>
-              <w:cnfStyle w:val="000000100000" w:firstRow="0" w:lastRow="0" w:firstColumn="0" w:lastColumn="0" w:oddVBand="0" w:evenVBand="0" w:oddHBand="1" w:evenHBand="0" w:firstRowFirstColumn="0" w:firstRowLastColumn="0" w:lastRowFirstColumn="0" w:lastRowLastColumn="0"/>
-            </w:pPr>
-            <w:r>
-              <w:t>Assign_Valid_</w:t>
-            </w:r>
-            <w:r>
-              <w:t xml:space="preserve">1, </w:t>
-            </w:r>
-            <w:r>
-              <w:t>2</w:t>
-            </w:r>
-          </w:p>
-          <w:p>
-            <w:pPr>
-              <w:pStyle w:val="ListParagraph"/>
-              <w:numPr>
-                <w:ilvl w:val="0"/>
-                <w:numId w:val="10"/>
-              </w:numPr>
-              <w:cnfStyle w:val="000000100000" w:firstRow="0" w:lastRow="0" w:firstColumn="0" w:lastColumn="0" w:oddVBand="0" w:evenVBand="0" w:oddHBand="1" w:evenHBand="0" w:firstRowFirstColumn="0" w:firstRowLastColumn="0" w:lastRowFirstColumn="0" w:lastRowLastColumn="0"/>
-            </w:pPr>
-            <w:r>
-              <w:t>Complex_Valid_9</w:t>
-            </w:r>
-          </w:p>
-          <w:p>
-            <w:pPr>
-              <w:pStyle w:val="ListParagraph"/>
-              <w:numPr>
-                <w:ilvl w:val="0"/>
-                <w:numId w:val="10"/>
-              </w:numPr>
-              <w:cnfStyle w:val="000000100000" w:firstRow="0" w:lastRow="0" w:firstColumn="0" w:lastColumn="0" w:oddVBand="0" w:evenVBand="0" w:oddHBand="1" w:evenHBand="0" w:firstRowFirstColumn="0" w:firstRowLastColumn="0" w:lastRowFirstColumn="0" w:lastRowLastColumn="0"/>
-            </w:pPr>
-            <w:r>
-              <w:t>ConstrainedInt_Valid_8</w:t>
-            </w:r>
-          </w:p>
-          <w:p>
-            <w:pPr>
-              <w:pStyle w:val="ListParagraph"/>
-              <w:numPr>
-                <w:ilvl w:val="0"/>
-                <w:numId w:val="10"/>
-              </w:numPr>
-              <w:cnfStyle w:val="000000100000" w:firstRow="0" w:lastRow="0" w:firstColumn="0" w:lastColumn="0" w:oddVBand="0" w:evenVBand="0" w:oddHBand="1" w:evenHBand="0" w:firstRowFirstColumn="0" w:firstRowLastColumn="0" w:lastRowFirstColumn="0" w:lastRowLastColumn="0"/>
-            </w:pPr>
-            <w:r>
-              <w:t>ConstrainedList_Valid_4</w:t>
-            </w:r>
-          </w:p>
-          <w:p>
-            <w:pPr>
-              <w:pStyle w:val="ListParagraph"/>
-              <w:numPr>
-                <w:ilvl w:val="0"/>
-                <w:numId w:val="10"/>
-              </w:numPr>
-              <w:cnfStyle w:val="000000100000" w:firstRow="0" w:lastRow="0" w:firstColumn="0" w:lastColumn="0" w:oddVBand="0" w:evenVBand="0" w:oddHBand="1" w:evenHBand="0" w:firstRowFirstColumn="0" w:firstRowLastColumn="0" w:lastRowFirstColumn="0" w:lastRowLastColumn="0"/>
-            </w:pPr>
-            <w:r>
-              <w:t>Function_Valid_18</w:t>
-            </w:r>
-          </w:p>
-          <w:p>
-            <w:pPr>
-              <w:pStyle w:val="ListParagraph"/>
-              <w:numPr>
-                <w:ilvl w:val="0"/>
-                <w:numId w:val="10"/>
-              </w:numPr>
-              <w:cnfStyle w:val="000000100000" w:firstRow="0" w:lastRow="0" w:firstColumn="0" w:lastColumn="0" w:oddVBand="0" w:evenVBand="0" w:oddHBand="1" w:evenHBand="0" w:firstRowFirstColumn="0" w:firstRowLastColumn="0" w:lastRowFirstColumn="0" w:lastRowLastColumn="0"/>
-            </w:pPr>
-            <w:r>
-              <w:t>While_Valid_55, 56, 57</w:t>
-            </w:r>
-          </w:p>
-          <w:p>
-            <w:pPr>
-              <w:pStyle w:val="ListParagraph"/>
-              <w:numPr>
-                <w:ilvl w:val="0"/>
-                <w:numId w:val="10"/>
-              </w:numPr>
-              <w:spacing w:line="240" w:lineRule="auto"/>
-              <w:cnfStyle w:val="000000100000" w:firstRow="0" w:lastRow="0" w:firstColumn="0" w:lastColumn="0" w:oddVBand="0" w:evenVBand="0" w:oddHBand="1" w:evenHBand="0" w:firstRowFirstColumn="0" w:firstRowLastColumn="0" w:lastRowFirstColumn="0" w:lastRowLastColumn="0"/>
-            </w:pPr>
-            <w:r>
+              <w:spacing w:line="240" w:lineRule="auto"/>
+              <w:cnfStyle w:val="000000100000" w:firstRow="0" w:lastRow="0" w:firstColumn="0" w:lastColumn="0" w:oddVBand="0" w:evenVBand="0" w:oddHBand="1" w:evenHBand="0" w:firstRowFirstColumn="0" w:firstRowLastColumn="0" w:lastRowFirstColumn="0" w:lastRowLastColumn="0"/>
+            </w:pPr>
+            <w:r>
+              <w:rPr>
+                <w:highlight w:val="yellow"/>
+              </w:rPr>
               <w:t>RecursiveType_Valid_20</w:t>
-            </w:r>
-            <w:r>
-              <w:t xml:space="preserve"> </w:t>
-            </w:r>
-            <w:r>
-              <w:t>(both</w:t>
-            </w:r>
-            <w:r>
-              <w:t>)</w:t>
             </w:r>
           </w:p>
         </w:tc>
@@ -3450,7 +3342,6 @@
         <w:pStyle w:val="Heading2"/>
       </w:pPr>
       <w:r>
-        <w:lastRenderedPageBreak/>
         <w:t>Error</w:t>
       </w:r>
     </w:p>
@@ -3581,6 +3472,7 @@
               </w:rPr>
             </w:pPr>
             <w:r>
+              <w:lastRenderedPageBreak/>
               <w:t>Due to recursive types</w:t>
             </w:r>
             <w:r>
@@ -3616,6 +3508,7 @@
               <w:cnfStyle w:val="000000100000" w:firstRow="0" w:lastRow="0" w:firstColumn="0" w:lastColumn="0" w:oddVBand="0" w:evenVBand="0" w:oddHBand="1" w:evenHBand="0" w:firstRowFirstColumn="0" w:firstRowLastColumn="0" w:lastRowFirstColumn="0" w:lastRowLastColumn="0"/>
             </w:pPr>
             <w:r>
+              <w:lastRenderedPageBreak/>
               <w:t xml:space="preserve">ConstrainedInt_Valid_20 </w:t>
             </w:r>
             <w:r>
@@ -3658,6 +3551,7 @@
               <w:spacing w:line="240" w:lineRule="auto"/>
             </w:pPr>
             <w:r>
+              <w:lastRenderedPageBreak/>
               <w:t>No possible values generated</w:t>
             </w:r>
             <w:r>
@@ -4549,7 +4443,6 @@
     <w:p/>
     <w:p>
       <w:r>
-        <w:lastRenderedPageBreak/>
         <w:t>Some tests could be passing due to the loop limits used</w:t>
       </w:r>
       <w:r>
@@ -4623,6 +4516,7 @@
             </w:pPr>
             <w:proofErr w:type="spellStart"/>
             <w:r>
+              <w:lastRenderedPageBreak/>
               <w:t>ArrayIndexOutOfBounds</w:t>
             </w:r>
             <w:proofErr w:type="spellEnd"/>
@@ -5676,7 +5570,6 @@
               <w:cnfStyle w:val="000000100000" w:firstRow="0" w:lastRow="0" w:firstColumn="0" w:lastColumn="0" w:oddVBand="0" w:evenVBand="0" w:oddHBand="1" w:evenHBand="0" w:firstRowFirstColumn="0" w:firstRowLastColumn="0" w:lastRowFirstColumn="0" w:lastRowLastColumn="0"/>
             </w:pPr>
             <w:r>
-              <w:lastRenderedPageBreak/>
               <w:t>108_scrabble\Board</w:t>
             </w:r>
           </w:p>
@@ -8371,7 +8264,7 @@
 </file>
 
 <file path=customXml/itemProps1.xml><?xml version="1.0" encoding="utf-8"?>
-<ds:datastoreItem xmlns:ds="http://schemas.openxmlformats.org/officeDocument/2006/customXml" ds:itemID="{1F4900A5-E20D-4282-B192-26BF71F579FD}">
+<ds:datastoreItem xmlns:ds="http://schemas.openxmlformats.org/officeDocument/2006/customXml" ds:itemID="{F69B51DC-29FA-412A-8259-30744F0A82D2}">
   <ds:schemaRefs>
     <ds:schemaRef ds:uri="http://schemas.openxmlformats.org/officeDocument/2006/bibliography"/>
   </ds:schemaRefs>

</xml_diff>

<commit_message>
Fix null values generated for recursive types when null not used.
This is because, the default value of null was used as a generator for
recursive types, when the other type in the union may not be a null
e.g. type SubExpr is bool | {int data, SubExpr lhs} uses a bool.
</commit_message>
<xml_diff>
--- a/Documentation/Whiley QC Result Statistics.docx
+++ b/Documentation/Whiley QC Result Statistics.docx
@@ -3272,71 +3272,11 @@
           </w:p>
         </w:tc>
       </w:tr>
-      <w:tr>
-        <w:trPr>
-          <w:cnfStyle w:val="000000100000" w:firstRow="0" w:lastRow="0" w:firstColumn="0" w:lastColumn="0" w:oddVBand="0" w:evenVBand="0" w:oddHBand="1" w:evenHBand="0" w:firstRowFirstColumn="0" w:firstRowLastColumn="0" w:lastRowFirstColumn="0" w:lastRowLastColumn="0"/>
-        </w:trPr>
-        <w:tc>
-          <w:tcPr>
-            <w:cnfStyle w:val="001000000000" w:firstRow="0" w:lastRow="0" w:firstColumn="1" w:lastColumn="0" w:oddVBand="0" w:evenVBand="0" w:oddHBand="0" w:evenHBand="0" w:firstRowFirstColumn="0" w:firstRowLastColumn="0" w:lastRowFirstColumn="0" w:lastRowLastColumn="0"/>
-            <w:tcW w:w="2785" w:type="dxa"/>
-            <w:tcBorders>
-              <w:top w:val="single" w:sz="4" w:space="0" w:color="8EAADB" w:themeColor="accent1" w:themeTint="99"/>
-              <w:left w:val="single" w:sz="4" w:space="0" w:color="8EAADB" w:themeColor="accent1" w:themeTint="99"/>
-              <w:bottom w:val="single" w:sz="4" w:space="0" w:color="8EAADB" w:themeColor="accent1" w:themeTint="99"/>
-              <w:right w:val="single" w:sz="4" w:space="0" w:color="8EAADB" w:themeColor="accent1" w:themeTint="99"/>
-            </w:tcBorders>
-          </w:tcPr>
-          <w:p>
-            <w:pPr>
-              <w:spacing w:line="240" w:lineRule="auto"/>
-              <w:rPr>
-                <w:b w:val="0"/>
-                <w:bCs w:val="0"/>
-                <w:highlight w:val="yellow"/>
-              </w:rPr>
-            </w:pPr>
-            <w:r>
-              <w:rPr>
-                <w:highlight w:val="yellow"/>
-              </w:rPr>
-              <w:t>Failing tests</w:t>
-            </w:r>
-            <w:bookmarkStart w:id="0" w:name="_GoBack"/>
-            <w:bookmarkEnd w:id="0"/>
-          </w:p>
-        </w:tc>
-        <w:tc>
-          <w:tcPr>
-            <w:tcW w:w="6708" w:type="dxa"/>
-            <w:tcBorders>
-              <w:top w:val="single" w:sz="4" w:space="0" w:color="8EAADB" w:themeColor="accent1" w:themeTint="99"/>
-              <w:left w:val="single" w:sz="4" w:space="0" w:color="8EAADB" w:themeColor="accent1" w:themeTint="99"/>
-              <w:bottom w:val="single" w:sz="4" w:space="0" w:color="8EAADB" w:themeColor="accent1" w:themeTint="99"/>
-              <w:right w:val="single" w:sz="4" w:space="0" w:color="8EAADB" w:themeColor="accent1" w:themeTint="99"/>
-            </w:tcBorders>
-          </w:tcPr>
-          <w:p>
-            <w:pPr>
-              <w:pStyle w:val="ListParagraph"/>
-              <w:numPr>
-                <w:ilvl w:val="0"/>
-                <w:numId w:val="10"/>
-              </w:numPr>
-              <w:spacing w:line="240" w:lineRule="auto"/>
-              <w:cnfStyle w:val="000000100000" w:firstRow="0" w:lastRow="0" w:firstColumn="0" w:lastColumn="0" w:oddVBand="0" w:evenVBand="0" w:oddHBand="1" w:evenHBand="0" w:firstRowFirstColumn="0" w:firstRowLastColumn="0" w:lastRowFirstColumn="0" w:lastRowLastColumn="0"/>
-            </w:pPr>
-            <w:r>
-              <w:rPr>
-                <w:highlight w:val="yellow"/>
-              </w:rPr>
-              <w:t>RecursiveType_Valid_20</w:t>
-            </w:r>
-          </w:p>
-        </w:tc>
-      </w:tr>
     </w:tbl>
-    <w:p/>
+    <w:p>
+      <w:bookmarkStart w:id="0" w:name="_GoBack"/>
+      <w:bookmarkEnd w:id="0"/>
+    </w:p>
     <w:p>
       <w:pPr>
         <w:pStyle w:val="Heading2"/>
@@ -3521,6 +3461,46 @@
               <w:t xml:space="preserve"> </w:t>
             </w:r>
           </w:p>
+        </w:tc>
+      </w:tr>
+      <w:tr>
+        <w:tc>
+          <w:tcPr>
+            <w:cnfStyle w:val="001000000000" w:firstRow="0" w:lastRow="0" w:firstColumn="1" w:lastColumn="0" w:oddVBand="0" w:evenVBand="0" w:oddHBand="0" w:evenHBand="0" w:firstRowFirstColumn="0" w:firstRowLastColumn="0" w:lastRowFirstColumn="0" w:lastRowLastColumn="0"/>
+            <w:tcW w:w="2785" w:type="dxa"/>
+            <w:tcBorders>
+              <w:top w:val="single" w:sz="4" w:space="0" w:color="8EAADB" w:themeColor="accent1" w:themeTint="99"/>
+              <w:left w:val="single" w:sz="4" w:space="0" w:color="8EAADB" w:themeColor="accent1" w:themeTint="99"/>
+              <w:bottom w:val="single" w:sz="4" w:space="0" w:color="8EAADB" w:themeColor="accent1" w:themeTint="99"/>
+              <w:right w:val="single" w:sz="4" w:space="0" w:color="8EAADB" w:themeColor="accent1" w:themeTint="99"/>
+            </w:tcBorders>
+          </w:tcPr>
+          <w:p>
+            <w:pPr>
+              <w:spacing w:line="240" w:lineRule="auto"/>
+            </w:pPr>
+            <w:r>
+              <w:lastRenderedPageBreak/>
+              <w:t>No possible values generated</w:t>
+            </w:r>
+            <w:r>
+              <w:t xml:space="preserve"> due to nominal invariant</w:t>
+            </w:r>
+            <w:r>
+              <w:t xml:space="preserve"> (4 tests)</w:t>
+            </w:r>
+          </w:p>
+        </w:tc>
+        <w:tc>
+          <w:tcPr>
+            <w:tcW w:w="6708" w:type="dxa"/>
+            <w:tcBorders>
+              <w:top w:val="single" w:sz="4" w:space="0" w:color="8EAADB" w:themeColor="accent1" w:themeTint="99"/>
+              <w:left w:val="single" w:sz="4" w:space="0" w:color="8EAADB" w:themeColor="accent1" w:themeTint="99"/>
+              <w:bottom w:val="single" w:sz="4" w:space="0" w:color="8EAADB" w:themeColor="accent1" w:themeTint="99"/>
+              <w:right w:val="single" w:sz="4" w:space="0" w:color="8EAADB" w:themeColor="accent1" w:themeTint="99"/>
+            </w:tcBorders>
+          </w:tcPr>
           <w:p>
             <w:pPr>
               <w:pStyle w:val="ListParagraph"/>
@@ -3529,49 +3509,12 @@
                 <w:numId w:val="10"/>
               </w:numPr>
               <w:spacing w:line="240" w:lineRule="auto"/>
-              <w:cnfStyle w:val="000000100000" w:firstRow="0" w:lastRow="0" w:firstColumn="0" w:lastColumn="0" w:oddVBand="0" w:evenVBand="0" w:oddHBand="1" w:evenHBand="0" w:firstRowFirstColumn="0" w:firstRowLastColumn="0" w:lastRowFirstColumn="0" w:lastRowLastColumn="0"/>
-            </w:pPr>
-          </w:p>
-        </w:tc>
-      </w:tr>
-      <w:tr>
-        <w:tc>
-          <w:tcPr>
-            <w:cnfStyle w:val="001000000000" w:firstRow="0" w:lastRow="0" w:firstColumn="1" w:lastColumn="0" w:oddVBand="0" w:evenVBand="0" w:oddHBand="0" w:evenHBand="0" w:firstRowFirstColumn="0" w:firstRowLastColumn="0" w:lastRowFirstColumn="0" w:lastRowLastColumn="0"/>
-            <w:tcW w:w="2785" w:type="dxa"/>
-            <w:tcBorders>
-              <w:top w:val="single" w:sz="4" w:space="0" w:color="8EAADB" w:themeColor="accent1" w:themeTint="99"/>
-              <w:left w:val="single" w:sz="4" w:space="0" w:color="8EAADB" w:themeColor="accent1" w:themeTint="99"/>
-              <w:bottom w:val="single" w:sz="4" w:space="0" w:color="8EAADB" w:themeColor="accent1" w:themeTint="99"/>
-              <w:right w:val="single" w:sz="4" w:space="0" w:color="8EAADB" w:themeColor="accent1" w:themeTint="99"/>
-            </w:tcBorders>
-          </w:tcPr>
-          <w:p>
-            <w:pPr>
-              <w:spacing w:line="240" w:lineRule="auto"/>
-            </w:pPr>
-            <w:r>
-              <w:lastRenderedPageBreak/>
-              <w:t>No possible values generated</w:t>
-            </w:r>
-            <w:r>
-              <w:t xml:space="preserve"> due to nominal invariant</w:t>
-            </w:r>
-            <w:r>
-              <w:t xml:space="preserve"> (4 tests)</w:t>
-            </w:r>
-          </w:p>
-        </w:tc>
-        <w:tc>
-          <w:tcPr>
-            <w:tcW w:w="6708" w:type="dxa"/>
-            <w:tcBorders>
-              <w:top w:val="single" w:sz="4" w:space="0" w:color="8EAADB" w:themeColor="accent1" w:themeTint="99"/>
-              <w:left w:val="single" w:sz="4" w:space="0" w:color="8EAADB" w:themeColor="accent1" w:themeTint="99"/>
-              <w:bottom w:val="single" w:sz="4" w:space="0" w:color="8EAADB" w:themeColor="accent1" w:themeTint="99"/>
-              <w:right w:val="single" w:sz="4" w:space="0" w:color="8EAADB" w:themeColor="accent1" w:themeTint="99"/>
-            </w:tcBorders>
-          </w:tcPr>
+              <w:cnfStyle w:val="000000000000" w:firstRow="0" w:lastRow="0" w:firstColumn="0" w:lastColumn="0" w:oddVBand="0" w:evenVBand="0" w:oddHBand="0" w:evenHBand="0" w:firstRowFirstColumn="0" w:firstRowLastColumn="0" w:lastRowFirstColumn="0" w:lastRowLastColumn="0"/>
+            </w:pPr>
+            <w:r>
+              <w:t>TypeEquals_Valid_16</w:t>
+            </w:r>
+          </w:p>
           <w:p>
             <w:pPr>
               <w:pStyle w:val="ListParagraph"/>
@@ -3583,7 +3526,7 @@
               <w:cnfStyle w:val="000000000000" w:firstRow="0" w:lastRow="0" w:firstColumn="0" w:lastColumn="0" w:oddVBand="0" w:evenVBand="0" w:oddHBand="0" w:evenHBand="0" w:firstRowFirstColumn="0" w:firstRowLastColumn="0" w:lastRowFirstColumn="0" w:lastRowLastColumn="0"/>
             </w:pPr>
             <w:r>
-              <w:t>TypeEquals_Valid_16</w:t>
+              <w:t>Coercion_Valid_8 (recursive)</w:t>
             </w:r>
           </w:p>
           <w:p>
@@ -3597,7 +3540,7 @@
               <w:cnfStyle w:val="000000000000" w:firstRow="0" w:lastRow="0" w:firstColumn="0" w:lastColumn="0" w:oddVBand="0" w:evenVBand="0" w:oddHBand="0" w:evenHBand="0" w:firstRowFirstColumn="0" w:firstRowLastColumn="0" w:lastRowFirstColumn="0" w:lastRowLastColumn="0"/>
             </w:pPr>
             <w:r>
-              <w:t>Coercion_Valid_8 (recursive)</w:t>
+              <w:t>Contractive_Valid_1 (recursive)</w:t>
             </w:r>
           </w:p>
           <w:p>
@@ -3611,21 +3554,16 @@
               <w:cnfStyle w:val="000000000000" w:firstRow="0" w:lastRow="0" w:firstColumn="0" w:lastColumn="0" w:oddVBand="0" w:evenVBand="0" w:oddHBand="0" w:evenHBand="0" w:firstRowFirstColumn="0" w:firstRowLastColumn="0" w:lastRowFirstColumn="0" w:lastRowLastColumn="0"/>
             </w:pPr>
             <w:r>
-              <w:t>Contractive_Valid_1 (recursive)</w:t>
-            </w:r>
-          </w:p>
-          <w:p>
-            <w:pPr>
-              <w:pStyle w:val="ListParagraph"/>
-              <w:numPr>
-                <w:ilvl w:val="0"/>
-                <w:numId w:val="10"/>
-              </w:numPr>
-              <w:spacing w:line="240" w:lineRule="auto"/>
-              <w:cnfStyle w:val="000000000000" w:firstRow="0" w:lastRow="0" w:firstColumn="0" w:lastColumn="0" w:oddVBand="0" w:evenVBand="0" w:oddHBand="0" w:evenHBand="0" w:firstRowFirstColumn="0" w:firstRowLastColumn="0" w:lastRowFirstColumn="0" w:lastRowLastColumn="0"/>
-            </w:pPr>
-            <w:r>
-              <w:t>RecursiveType_Valid_24 (recursive) (17, 18 for optimisation only)</w:t>
+              <w:t>RecursiveType_Valid_24 (recursive) (</w:t>
+            </w:r>
+            <w:r>
+              <w:t>26</w:t>
+            </w:r>
+            <w:r>
+              <w:t xml:space="preserve"> </w:t>
+            </w:r>
+            <w:r>
+              <w:t>for optimisation only)</w:t>
             </w:r>
           </w:p>
         </w:tc>
@@ -4516,7 +4454,6 @@
             </w:pPr>
             <w:proofErr w:type="spellStart"/>
             <w:r>
-              <w:lastRenderedPageBreak/>
               <w:t>ArrayIndexOutOfBounds</w:t>
             </w:r>
             <w:proofErr w:type="spellEnd"/>
@@ -4590,6 +4527,7 @@
               <w:cnfStyle w:val="000000100000" w:firstRow="0" w:lastRow="0" w:firstColumn="0" w:lastColumn="0" w:oddVBand="0" w:evenVBand="0" w:oddHBand="1" w:evenHBand="0" w:firstRowFirstColumn="0" w:firstRowLastColumn="0" w:lastRowFirstColumn="0" w:lastRowLastColumn="0"/>
             </w:pPr>
             <w:r>
+              <w:lastRenderedPageBreak/>
               <w:t>Array_Invalid_10</w:t>
             </w:r>
             <w:r>
@@ -4623,6 +4561,7 @@
                 <w:bCs w:val="0"/>
                 <w:highlight w:val="yellow"/>
               </w:rPr>
+              <w:lastRenderedPageBreak/>
               <w:t xml:space="preserve">Class Cast exception – trying to cast </w:t>
             </w:r>
             <w:proofErr w:type="spellStart"/>
@@ -5617,7 +5556,6 @@
               <w:rPr>
                 <w:highlight w:val="yellow"/>
               </w:rPr>
-              <w:lastRenderedPageBreak/>
               <w:t>Due to precondition (actually alright)</w:t>
             </w:r>
           </w:p>
@@ -5688,6 +5626,7 @@
               <w:rPr>
                 <w:highlight w:val="yellow"/>
               </w:rPr>
+              <w:lastRenderedPageBreak/>
               <w:t xml:space="preserve">Due to </w:t>
             </w:r>
             <w:r>
@@ -8264,7 +8203,7 @@
 </file>
 
 <file path=customXml/itemProps1.xml><?xml version="1.0" encoding="utf-8"?>
-<ds:datastoreItem xmlns:ds="http://schemas.openxmlformats.org/officeDocument/2006/customXml" ds:itemID="{F69B51DC-29FA-412A-8259-30744F0A82D2}">
+<ds:datastoreItem xmlns:ds="http://schemas.openxmlformats.org/officeDocument/2006/customXml" ds:itemID="{06FC61D5-9A1E-479B-B91D-F598A00C5DF2}">
   <ds:schemaRefs>
     <ds:schemaRef ds:uri="http://schemas.openxmlformats.org/officeDocument/2006/bibliography"/>
   </ds:schemaRefs>

</xml_diff>

<commit_message>
Update WyBench test statistics
</commit_message>
<xml_diff>
--- a/Documentation/Whiley QC Result Statistics.docx
+++ b/Documentation/Whiley QC Result Statistics.docx
@@ -105,7 +105,7 @@
               <w:cnfStyle w:val="100000000000" w:firstRow="1" w:lastRow="0" w:firstColumn="0" w:lastColumn="0" w:oddVBand="0" w:evenVBand="0" w:oddHBand="0" w:evenHBand="0" w:firstRowFirstColumn="0" w:firstRowLastColumn="0" w:lastRowFirstColumn="0" w:lastRowLastColumn="0"/>
             </w:pPr>
             <w:r>
-              <w:t>Execution Time (5 runs)</w:t>
+              <w:t>Execution Time</w:t>
             </w:r>
           </w:p>
         </w:tc>
@@ -1802,7 +1802,6 @@
               <w:ind w:left="360"/>
             </w:pPr>
             <w:r>
-              <w:lastRenderedPageBreak/>
               <w:t>ConstrainedInt_Valid_21</w:t>
             </w:r>
           </w:p>
@@ -1869,6 +1868,7 @@
               <w:ind w:left="360"/>
             </w:pPr>
             <w:r>
+              <w:lastRenderedPageBreak/>
               <w:t>ConstrainedList_Valid_1</w:t>
             </w:r>
           </w:p>
@@ -3273,10 +3273,7 @@
         </w:tc>
       </w:tr>
     </w:tbl>
-    <w:p>
-      <w:bookmarkStart w:id="0" w:name="_GoBack"/>
-      <w:bookmarkEnd w:id="0"/>
-    </w:p>
+    <w:p/>
     <w:p>
       <w:pPr>
         <w:pStyle w:val="Heading2"/>
@@ -3368,24 +3365,6 @@
               </w:rPr>
               <w:t>(1 test)</w:t>
             </w:r>
-            <w:r>
-              <w:rPr>
-                <w:bCs w:val="0"/>
-              </w:rPr>
-              <w:t xml:space="preserve"> (</w:t>
-            </w:r>
-            <w:r>
-              <w:rPr>
-                <w:bCs w:val="0"/>
-              </w:rPr>
-              <w:t>X</w:t>
-            </w:r>
-            <w:r>
-              <w:rPr>
-                <w:bCs w:val="0"/>
-              </w:rPr>
-              <w:t xml:space="preserve"> tests due to optimisation)</w:t>
-            </w:r>
           </w:p>
           <w:p>
             <w:pPr>
@@ -3412,7 +3391,6 @@
               </w:rPr>
             </w:pPr>
             <w:r>
-              <w:lastRenderedPageBreak/>
               <w:t>Due to recursive types</w:t>
             </w:r>
             <w:r>
@@ -3448,7 +3426,6 @@
               <w:cnfStyle w:val="000000100000" w:firstRow="0" w:lastRow="0" w:firstColumn="0" w:lastColumn="0" w:oddVBand="0" w:evenVBand="0" w:oddHBand="1" w:evenHBand="0" w:firstRowFirstColumn="0" w:firstRowLastColumn="0" w:lastRowFirstColumn="0" w:lastRowLastColumn="0"/>
             </w:pPr>
             <w:r>
-              <w:lastRenderedPageBreak/>
               <w:t xml:space="preserve">ConstrainedInt_Valid_20 </w:t>
             </w:r>
             <w:r>
@@ -3758,16 +3735,15 @@
       <w:tblPr>
         <w:tblStyle w:val="GridTable4-Accent1"/>
         <w:tblW w:w="0" w:type="auto"/>
-        <w:tblLayout w:type="fixed"/>
         <w:tblLook w:val="04A0" w:firstRow="1" w:lastRow="0" w:firstColumn="1" w:lastColumn="0" w:noHBand="0" w:noVBand="1"/>
       </w:tblPr>
       <w:tblGrid>
-        <w:gridCol w:w="2304"/>
-        <w:gridCol w:w="1519"/>
-        <w:gridCol w:w="850"/>
-        <w:gridCol w:w="1013"/>
-        <w:gridCol w:w="1391"/>
-        <w:gridCol w:w="1939"/>
+        <w:gridCol w:w="2013"/>
+        <w:gridCol w:w="2624"/>
+        <w:gridCol w:w="847"/>
+        <w:gridCol w:w="945"/>
+        <w:gridCol w:w="1266"/>
+        <w:gridCol w:w="1321"/>
       </w:tblGrid>
       <w:tr>
         <w:trPr>
@@ -3776,7 +3752,7 @@
         <w:tc>
           <w:tcPr>
             <w:cnfStyle w:val="001000000000" w:firstRow="0" w:lastRow="0" w:firstColumn="1" w:lastColumn="0" w:oddVBand="0" w:evenVBand="0" w:oddHBand="0" w:evenHBand="0" w:firstRowFirstColumn="0" w:firstRowLastColumn="0" w:lastRowFirstColumn="0" w:lastRowLastColumn="0"/>
-            <w:tcW w:w="2304" w:type="dxa"/>
+            <w:tcW w:w="0" w:type="auto"/>
           </w:tcPr>
           <w:p>
             <w:r>
@@ -3786,7 +3762,7 @@
         </w:tc>
         <w:tc>
           <w:tcPr>
-            <w:tcW w:w="1519" w:type="dxa"/>
+            <w:tcW w:w="0" w:type="auto"/>
           </w:tcPr>
           <w:p>
             <w:pPr>
@@ -3799,7 +3775,7 @@
         </w:tc>
         <w:tc>
           <w:tcPr>
-            <w:tcW w:w="850" w:type="dxa"/>
+            <w:tcW w:w="0" w:type="auto"/>
           </w:tcPr>
           <w:p>
             <w:pPr>
@@ -3812,7 +3788,7 @@
         </w:tc>
         <w:tc>
           <w:tcPr>
-            <w:tcW w:w="1013" w:type="dxa"/>
+            <w:tcW w:w="0" w:type="auto"/>
           </w:tcPr>
           <w:p>
             <w:pPr>
@@ -3825,7 +3801,7 @@
         </w:tc>
         <w:tc>
           <w:tcPr>
-            <w:tcW w:w="1391" w:type="dxa"/>
+            <w:tcW w:w="0" w:type="auto"/>
           </w:tcPr>
           <w:p>
             <w:pPr>
@@ -3838,14 +3814,14 @@
         </w:tc>
         <w:tc>
           <w:tcPr>
-            <w:tcW w:w="1939" w:type="dxa"/>
+            <w:tcW w:w="0" w:type="auto"/>
           </w:tcPr>
           <w:p>
             <w:pPr>
               <w:cnfStyle w:val="100000000000" w:firstRow="1" w:lastRow="0" w:firstColumn="0" w:lastColumn="0" w:oddVBand="0" w:evenVBand="0" w:oddHBand="0" w:evenHBand="0" w:firstRowFirstColumn="0" w:firstRowLastColumn="0" w:lastRowFirstColumn="0" w:lastRowLastColumn="0"/>
             </w:pPr>
             <w:r>
-              <w:t>Execution Time (5 runs)</w:t>
+              <w:t xml:space="preserve">Execution Time </w:t>
             </w:r>
           </w:p>
         </w:tc>
@@ -3857,7 +3833,7 @@
         <w:tc>
           <w:tcPr>
             <w:cnfStyle w:val="001000000000" w:firstRow="0" w:lastRow="0" w:firstColumn="1" w:lastColumn="0" w:oddVBand="0" w:evenVBand="0" w:oddHBand="0" w:evenHBand="0" w:firstRowFirstColumn="0" w:firstRowLastColumn="0" w:lastRowFirstColumn="0" w:lastRowLastColumn="0"/>
-            <w:tcW w:w="2304" w:type="dxa"/>
+            <w:tcW w:w="0" w:type="auto"/>
           </w:tcPr>
           <w:p>
             <w:r>
@@ -3867,7 +3843,7 @@
         </w:tc>
         <w:tc>
           <w:tcPr>
-            <w:tcW w:w="1519" w:type="dxa"/>
+            <w:tcW w:w="0" w:type="auto"/>
           </w:tcPr>
           <w:p>
             <w:pPr>
@@ -3880,7 +3856,7 @@
         </w:tc>
         <w:tc>
           <w:tcPr>
-            <w:tcW w:w="850" w:type="dxa"/>
+            <w:tcW w:w="0" w:type="auto"/>
           </w:tcPr>
           <w:p>
             <w:pPr>
@@ -3893,7 +3869,7 @@
         </w:tc>
         <w:tc>
           <w:tcPr>
-            <w:tcW w:w="1013" w:type="dxa"/>
+            <w:tcW w:w="0" w:type="auto"/>
           </w:tcPr>
           <w:p>
             <w:pPr>
@@ -3906,7 +3882,7 @@
         </w:tc>
         <w:tc>
           <w:tcPr>
-            <w:tcW w:w="1391" w:type="dxa"/>
+            <w:tcW w:w="0" w:type="auto"/>
           </w:tcPr>
           <w:p>
             <w:pPr>
@@ -3919,7 +3895,7 @@
         </w:tc>
         <w:tc>
           <w:tcPr>
-            <w:tcW w:w="1939" w:type="dxa"/>
+            <w:tcW w:w="0" w:type="auto"/>
           </w:tcPr>
           <w:p>
             <w:pPr>
@@ -3935,7 +3911,7 @@
         <w:tc>
           <w:tcPr>
             <w:cnfStyle w:val="001000000000" w:firstRow="0" w:lastRow="0" w:firstColumn="1" w:lastColumn="0" w:oddVBand="0" w:evenVBand="0" w:oddHBand="0" w:evenHBand="0" w:firstRowFirstColumn="0" w:firstRowLastColumn="0" w:lastRowFirstColumn="0" w:lastRowLastColumn="0"/>
-            <w:tcW w:w="2304" w:type="dxa"/>
+            <w:tcW w:w="0" w:type="auto"/>
           </w:tcPr>
           <w:p>
             <w:r>
@@ -3951,7 +3927,7 @@
         </w:tc>
         <w:tc>
           <w:tcPr>
-            <w:tcW w:w="1519" w:type="dxa"/>
+            <w:tcW w:w="0" w:type="auto"/>
           </w:tcPr>
           <w:p>
             <w:pPr>
@@ -3967,7 +3943,7 @@
         </w:tc>
         <w:tc>
           <w:tcPr>
-            <w:tcW w:w="850" w:type="dxa"/>
+            <w:tcW w:w="0" w:type="auto"/>
           </w:tcPr>
           <w:p>
             <w:pPr>
@@ -3980,7 +3956,7 @@
         </w:tc>
         <w:tc>
           <w:tcPr>
-            <w:tcW w:w="1013" w:type="dxa"/>
+            <w:tcW w:w="0" w:type="auto"/>
           </w:tcPr>
           <w:p>
             <w:pPr>
@@ -3993,7 +3969,7 @@
         </w:tc>
         <w:tc>
           <w:tcPr>
-            <w:tcW w:w="1391" w:type="dxa"/>
+            <w:tcW w:w="0" w:type="auto"/>
           </w:tcPr>
           <w:p>
             <w:pPr>
@@ -4006,7 +3982,7 @@
         </w:tc>
         <w:tc>
           <w:tcPr>
-            <w:tcW w:w="1939" w:type="dxa"/>
+            <w:tcW w:w="0" w:type="auto"/>
           </w:tcPr>
           <w:p>
             <w:pPr>
@@ -4065,7 +4041,7 @@
         <w:tc>
           <w:tcPr>
             <w:cnfStyle w:val="001000000000" w:firstRow="0" w:lastRow="0" w:firstColumn="1" w:lastColumn="0" w:oddVBand="0" w:evenVBand="0" w:oddHBand="0" w:evenHBand="0" w:firstRowFirstColumn="0" w:firstRowLastColumn="0" w:lastRowFirstColumn="0" w:lastRowLastColumn="0"/>
-            <w:tcW w:w="2304" w:type="dxa"/>
+            <w:tcW w:w="0" w:type="auto"/>
           </w:tcPr>
           <w:p>
             <w:r>
@@ -4075,7 +4051,7 @@
         </w:tc>
         <w:tc>
           <w:tcPr>
-            <w:tcW w:w="1519" w:type="dxa"/>
+            <w:tcW w:w="0" w:type="auto"/>
           </w:tcPr>
           <w:p>
             <w:pPr>
@@ -4088,7 +4064,7 @@
         </w:tc>
         <w:tc>
           <w:tcPr>
-            <w:tcW w:w="850" w:type="dxa"/>
+            <w:tcW w:w="0" w:type="auto"/>
           </w:tcPr>
           <w:p>
             <w:pPr>
@@ -4101,7 +4077,7 @@
         </w:tc>
         <w:tc>
           <w:tcPr>
-            <w:tcW w:w="1013" w:type="dxa"/>
+            <w:tcW w:w="0" w:type="auto"/>
           </w:tcPr>
           <w:p>
             <w:pPr>
@@ -4114,7 +4090,7 @@
         </w:tc>
         <w:tc>
           <w:tcPr>
-            <w:tcW w:w="1391" w:type="dxa"/>
+            <w:tcW w:w="0" w:type="auto"/>
           </w:tcPr>
           <w:p>
             <w:pPr>
@@ -4127,7 +4103,7 @@
         </w:tc>
         <w:tc>
           <w:tcPr>
-            <w:tcW w:w="1939" w:type="dxa"/>
+            <w:tcW w:w="0" w:type="auto"/>
           </w:tcPr>
           <w:p>
             <w:pPr>
@@ -4189,7 +4165,7 @@
         <w:tc>
           <w:tcPr>
             <w:cnfStyle w:val="001000000000" w:firstRow="0" w:lastRow="0" w:firstColumn="1" w:lastColumn="0" w:oddVBand="0" w:evenVBand="0" w:oddHBand="0" w:evenHBand="0" w:firstRowFirstColumn="0" w:firstRowLastColumn="0" w:lastRowFirstColumn="0" w:lastRowLastColumn="0"/>
-            <w:tcW w:w="2304" w:type="dxa"/>
+            <w:tcW w:w="0" w:type="auto"/>
           </w:tcPr>
           <w:p>
             <w:r>
@@ -4205,7 +4181,7 @@
         </w:tc>
         <w:tc>
           <w:tcPr>
-            <w:tcW w:w="1519" w:type="dxa"/>
+            <w:tcW w:w="0" w:type="auto"/>
           </w:tcPr>
           <w:p>
             <w:pPr>
@@ -4221,7 +4197,7 @@
         </w:tc>
         <w:tc>
           <w:tcPr>
-            <w:tcW w:w="850" w:type="dxa"/>
+            <w:tcW w:w="0" w:type="auto"/>
           </w:tcPr>
           <w:p>
             <w:pPr>
@@ -4234,7 +4210,7 @@
         </w:tc>
         <w:tc>
           <w:tcPr>
-            <w:tcW w:w="1013" w:type="dxa"/>
+            <w:tcW w:w="0" w:type="auto"/>
           </w:tcPr>
           <w:p>
             <w:pPr>
@@ -4250,7 +4226,7 @@
         </w:tc>
         <w:tc>
           <w:tcPr>
-            <w:tcW w:w="1391" w:type="dxa"/>
+            <w:tcW w:w="0" w:type="auto"/>
           </w:tcPr>
           <w:p>
             <w:pPr>
@@ -4263,7 +4239,7 @@
         </w:tc>
         <w:tc>
           <w:tcPr>
-            <w:tcW w:w="1939" w:type="dxa"/>
+            <w:tcW w:w="0" w:type="auto"/>
           </w:tcPr>
           <w:p>
             <w:pPr>
@@ -4291,7 +4267,7 @@
         <w:tc>
           <w:tcPr>
             <w:cnfStyle w:val="001000000000" w:firstRow="0" w:lastRow="0" w:firstColumn="1" w:lastColumn="0" w:oddVBand="0" w:evenVBand="0" w:oddHBand="0" w:evenHBand="0" w:firstRowFirstColumn="0" w:firstRowLastColumn="0" w:lastRowFirstColumn="0" w:lastRowLastColumn="0"/>
-            <w:tcW w:w="2304" w:type="dxa"/>
+            <w:tcW w:w="0" w:type="auto"/>
           </w:tcPr>
           <w:p>
             <w:r>
@@ -4307,7 +4283,7 @@
         </w:tc>
         <w:tc>
           <w:tcPr>
-            <w:tcW w:w="1519" w:type="dxa"/>
+            <w:tcW w:w="0" w:type="auto"/>
           </w:tcPr>
           <w:p>
             <w:pPr>
@@ -4323,7 +4299,7 @@
         </w:tc>
         <w:tc>
           <w:tcPr>
-            <w:tcW w:w="850" w:type="dxa"/>
+            <w:tcW w:w="0" w:type="auto"/>
           </w:tcPr>
           <w:p>
             <w:pPr>
@@ -4336,7 +4312,7 @@
         </w:tc>
         <w:tc>
           <w:tcPr>
-            <w:tcW w:w="1013" w:type="dxa"/>
+            <w:tcW w:w="0" w:type="auto"/>
           </w:tcPr>
           <w:p>
             <w:pPr>
@@ -4352,7 +4328,7 @@
         </w:tc>
         <w:tc>
           <w:tcPr>
-            <w:tcW w:w="1391" w:type="dxa"/>
+            <w:tcW w:w="0" w:type="auto"/>
           </w:tcPr>
           <w:p>
             <w:pPr>
@@ -4365,7 +4341,7 @@
         </w:tc>
         <w:tc>
           <w:tcPr>
-            <w:tcW w:w="1939" w:type="dxa"/>
+            <w:tcW w:w="0" w:type="auto"/>
           </w:tcPr>
           <w:p>
             <w:pPr>
@@ -4527,7 +4503,6 @@
               <w:cnfStyle w:val="000000100000" w:firstRow="0" w:lastRow="0" w:firstColumn="0" w:lastColumn="0" w:oddVBand="0" w:evenVBand="0" w:oddHBand="1" w:evenHBand="0" w:firstRowFirstColumn="0" w:firstRowLastColumn="0" w:lastRowFirstColumn="0" w:lastRowLastColumn="0"/>
             </w:pPr>
             <w:r>
-              <w:lastRenderedPageBreak/>
               <w:t>Array_Invalid_10</w:t>
             </w:r>
             <w:r>
@@ -4561,7 +4536,6 @@
                 <w:bCs w:val="0"/>
                 <w:highlight w:val="yellow"/>
               </w:rPr>
-              <w:lastRenderedPageBreak/>
               <w:t xml:space="preserve">Class Cast exception – trying to cast </w:t>
             </w:r>
             <w:proofErr w:type="spellStart"/>
@@ -4772,6 +4746,7 @@
               <w:cnfStyle w:val="000000100000" w:firstRow="0" w:lastRow="0" w:firstColumn="0" w:lastColumn="0" w:oddVBand="0" w:evenVBand="0" w:oddHBand="1" w:evenHBand="0" w:firstRowFirstColumn="0" w:firstRowLastColumn="0" w:lastRowFirstColumn="0" w:lastRowLastColumn="0"/>
             </w:pPr>
             <w:r>
+              <w:lastRenderedPageBreak/>
               <w:t>I</w:t>
             </w:r>
             <w:r>
@@ -4789,6 +4764,7 @@
         <w:pStyle w:val="Heading1"/>
       </w:pPr>
       <w:r>
+        <w:lastRenderedPageBreak/>
         <w:t>Whiley Benchmark Tests</w:t>
       </w:r>
     </w:p>
@@ -4804,11 +4780,11 @@
         <w:tblLook w:val="04A0" w:firstRow="1" w:lastRow="0" w:firstColumn="1" w:lastColumn="0" w:noHBand="0" w:noVBand="1"/>
       </w:tblPr>
       <w:tblGrid>
-        <w:gridCol w:w="1260"/>
-        <w:gridCol w:w="2491"/>
-        <w:gridCol w:w="1109"/>
-        <w:gridCol w:w="1237"/>
-        <w:gridCol w:w="1376"/>
+        <w:gridCol w:w="1075"/>
+        <w:gridCol w:w="3555"/>
+        <w:gridCol w:w="847"/>
+        <w:gridCol w:w="945"/>
+        <w:gridCol w:w="1051"/>
         <w:gridCol w:w="1736"/>
       </w:tblGrid>
       <w:tr>
@@ -4887,7 +4863,7 @@
               <w:cnfStyle w:val="100000000000" w:firstRow="1" w:lastRow="0" w:firstColumn="0" w:lastColumn="0" w:oddVBand="0" w:evenVBand="0" w:oddHBand="0" w:evenHBand="0" w:firstRowFirstColumn="0" w:firstRowLastColumn="0" w:lastRowFirstColumn="0" w:lastRowLastColumn="0"/>
             </w:pPr>
             <w:r>
-              <w:t>Execution Time (5 runs)</w:t>
+              <w:t xml:space="preserve">Execution Time </w:t>
             </w:r>
           </w:p>
         </w:tc>
@@ -4972,6 +4948,122 @@
             </w:pPr>
             <w:r>
               <w:t>None</w:t>
+            </w:r>
+          </w:p>
+        </w:tc>
+      </w:tr>
+      <w:tr>
+        <w:tc>
+          <w:tcPr>
+            <w:cnfStyle w:val="001000000000" w:firstRow="0" w:lastRow="0" w:firstColumn="1" w:lastColumn="0" w:oddVBand="0" w:evenVBand="0" w:oddHBand="0" w:evenHBand="0" w:firstRowFirstColumn="0" w:firstRowLastColumn="0" w:lastRowFirstColumn="0" w:lastRowLastColumn="0"/>
+            <w:tcW w:w="0" w:type="auto"/>
+          </w:tcPr>
+          <w:p>
+            <w:r>
+              <w:t>1</w:t>
+            </w:r>
+            <w:r>
+              <w:t>5</w:t>
+            </w:r>
+            <w:r>
+              <w:t>/07/18</w:t>
+            </w:r>
+          </w:p>
+        </w:tc>
+        <w:tc>
+          <w:tcPr>
+            <w:tcW w:w="0" w:type="auto"/>
+          </w:tcPr>
+          <w:p>
+            <w:pPr>
+              <w:cnfStyle w:val="000000000000" w:firstRow="0" w:lastRow="0" w:firstColumn="0" w:lastColumn="0" w:oddVBand="0" w:evenVBand="0" w:oddHBand="0" w:evenHBand="0" w:firstRowFirstColumn="0" w:firstRowLastColumn="0" w:lastRowFirstColumn="0" w:lastRowLastColumn="0"/>
+            </w:pPr>
+            <w:r>
+              <w:t>9</w:t>
+            </w:r>
+            <w:r>
+              <w:t xml:space="preserve"> errors, 1</w:t>
+            </w:r>
+            <w:r>
+              <w:t>5</w:t>
+            </w:r>
+            <w:r>
+              <w:t xml:space="preserve"> failures</w:t>
+            </w:r>
+            <w:r>
+              <w:t xml:space="preserve"> (actually </w:t>
+            </w:r>
+            <w:r>
+              <w:t xml:space="preserve">10 </w:t>
+            </w:r>
+            <w:r>
+              <w:t>failures, others due to precondition)</w:t>
+            </w:r>
+            <w:r>
+              <w:t xml:space="preserve"> (004_matrix takes 13 s)</w:t>
+            </w:r>
+            <w:bookmarkStart w:id="0" w:name="_GoBack"/>
+            <w:bookmarkEnd w:id="0"/>
+          </w:p>
+        </w:tc>
+        <w:tc>
+          <w:tcPr>
+            <w:tcW w:w="0" w:type="auto"/>
+          </w:tcPr>
+          <w:p>
+            <w:pPr>
+              <w:cnfStyle w:val="000000000000" w:firstRow="0" w:lastRow="0" w:firstColumn="0" w:lastColumn="0" w:oddVBand="0" w:evenVBand="0" w:oddHBand="0" w:evenHBand="0" w:firstRowFirstColumn="0" w:firstRowLastColumn="0" w:lastRowFirstColumn="0" w:lastRowLastColumn="0"/>
+            </w:pPr>
+            <w:r>
+              <w:t>9</w:t>
+            </w:r>
+          </w:p>
+        </w:tc>
+        <w:tc>
+          <w:tcPr>
+            <w:tcW w:w="0" w:type="auto"/>
+          </w:tcPr>
+          <w:p>
+            <w:pPr>
+              <w:cnfStyle w:val="000000000000" w:firstRow="0" w:lastRow="0" w:firstColumn="0" w:lastColumn="0" w:oddVBand="0" w:evenVBand="0" w:oddHBand="0" w:evenHBand="0" w:firstRowFirstColumn="0" w:firstRowLastColumn="0" w:lastRowFirstColumn="0" w:lastRowLastColumn="0"/>
+            </w:pPr>
+            <w:r>
+              <w:t>1</w:t>
+            </w:r>
+          </w:p>
+        </w:tc>
+        <w:tc>
+          <w:tcPr>
+            <w:tcW w:w="0" w:type="auto"/>
+          </w:tcPr>
+          <w:p>
+            <w:pPr>
+              <w:cnfStyle w:val="000000000000" w:firstRow="0" w:lastRow="0" w:firstColumn="0" w:lastColumn="0" w:oddVBand="0" w:evenVBand="0" w:oddHBand="0" w:evenHBand="0" w:firstRowFirstColumn="0" w:firstRowLastColumn="0" w:lastRowFirstColumn="0" w:lastRowLastColumn="0"/>
+            </w:pPr>
+            <w:r>
+              <w:t>3</w:t>
+            </w:r>
+            <w:r>
+              <w:t>3</w:t>
+            </w:r>
+          </w:p>
+        </w:tc>
+        <w:tc>
+          <w:tcPr>
+            <w:tcW w:w="1736" w:type="dxa"/>
+          </w:tcPr>
+          <w:p>
+            <w:pPr>
+              <w:cnfStyle w:val="000000000000" w:firstRow="0" w:lastRow="0" w:firstColumn="0" w:lastColumn="0" w:oddVBand="0" w:evenVBand="0" w:oddHBand="0" w:evenHBand="0" w:firstRowFirstColumn="0" w:firstRowLastColumn="0" w:lastRowFirstColumn="0" w:lastRowLastColumn="0"/>
+            </w:pPr>
+            <w:r>
+              <w:t>41.38</w:t>
+            </w:r>
+            <w:r>
+              <w:t xml:space="preserve">4 </w:t>
+            </w:r>
+            <w:r>
+              <w:t>s</w:t>
             </w:r>
           </w:p>
         </w:tc>
@@ -5052,45 +5144,17 @@
               <w:rPr>
                 <w:b w:val="0"/>
                 <w:bCs w:val="0"/>
-              </w:rPr>
-            </w:pPr>
-            <w:r>
-              <w:rPr>
                 <w:highlight w:val="yellow"/>
               </w:rPr>
-              <w:t>Fail to compile (</w:t>
-            </w:r>
-            <w:r>
-              <w:rPr>
-                <w:highlight w:val="yellow"/>
-              </w:rPr>
-              <w:t>28</w:t>
-            </w:r>
-            <w:r>
-              <w:rPr>
-                <w:highlight w:val="yellow"/>
-              </w:rPr>
-              <w:t xml:space="preserve"> tests)</w:t>
-            </w:r>
-          </w:p>
-          <w:p>
-            <w:pPr>
-              <w:spacing w:line="240" w:lineRule="auto"/>
-              <w:rPr>
-                <w:b w:val="0"/>
-                <w:bCs w:val="0"/>
-              </w:rPr>
-            </w:pPr>
-          </w:p>
-          <w:p>
-            <w:pPr>
-              <w:spacing w:line="240" w:lineRule="auto"/>
-              <w:rPr>
-                <w:highlight w:val="yellow"/>
-              </w:rPr>
-            </w:pPr>
-            <w:r>
-              <w:t>Due to external libraries required</w:t>
+            </w:pPr>
+            <w:r>
+              <w:t>Due to precondition</w:t>
+            </w:r>
+            <w:r>
+              <w:t xml:space="preserve"> – </w:t>
+            </w:r>
+            <w:r>
+              <w:t>otherwise tests do pass</w:t>
             </w:r>
           </w:p>
         </w:tc>
@@ -5103,7 +5167,6 @@
               <w:bottom w:val="single" w:sz="4" w:space="0" w:color="8EAADB" w:themeColor="accent1" w:themeTint="99"/>
               <w:right w:val="single" w:sz="4" w:space="0" w:color="8EAADB" w:themeColor="accent1" w:themeTint="99"/>
             </w:tcBorders>
-            <w:hideMark/>
           </w:tcPr>
           <w:p>
             <w:pPr>
@@ -5118,6 +5181,9 @@
             <w:r>
               <w:t>001_average\main</w:t>
             </w:r>
+            <w:r>
+              <w:t xml:space="preserve"> (negative limits)</w:t>
+            </w:r>
           </w:p>
           <w:p>
             <w:pPr>
@@ -5130,7 +5196,10 @@
               <w:cnfStyle w:val="000000100000" w:firstRow="0" w:lastRow="0" w:firstColumn="0" w:lastColumn="0" w:oddVBand="0" w:evenVBand="0" w:oddHBand="1" w:evenHBand="0" w:firstRowFirstColumn="0" w:firstRowLastColumn="0" w:lastRowFirstColumn="0" w:lastRowLastColumn="0"/>
             </w:pPr>
             <w:r>
-              <w:t>002_fib\main</w:t>
+              <w:t>004_matrix\main</w:t>
+            </w:r>
+            <w:r>
+              <w:t xml:space="preserve"> (positive limits)</w:t>
             </w:r>
           </w:p>
           <w:p>
@@ -5142,9 +5211,21 @@
               </w:numPr>
               <w:spacing w:line="240" w:lineRule="auto"/>
               <w:cnfStyle w:val="000000100000" w:firstRow="0" w:lastRow="0" w:firstColumn="0" w:lastColumn="0" w:oddVBand="0" w:evenVBand="0" w:oddHBand="1" w:evenHBand="0" w:firstRowFirstColumn="0" w:firstRowLastColumn="0" w:lastRowFirstColumn="0" w:lastRowLastColumn="0"/>
-            </w:pPr>
-            <w:r>
-              <w:t>003_gcd\main</w:t>
+              <w:rPr>
+                <w:highlight w:val="yellow"/>
+              </w:rPr>
+            </w:pPr>
+            <w:r>
+              <w:rPr>
+                <w:highlight w:val="yellow"/>
+              </w:rPr>
+              <w:t>006_queens\main</w:t>
+            </w:r>
+            <w:r>
+              <w:rPr>
+                <w:highlight w:val="yellow"/>
+              </w:rPr>
+              <w:t xml:space="preserve"> (positive limits)</w:t>
             </w:r>
           </w:p>
           <w:p>
@@ -5156,9 +5237,21 @@
               </w:numPr>
               <w:spacing w:line="240" w:lineRule="auto"/>
               <w:cnfStyle w:val="000000100000" w:firstRow="0" w:lastRow="0" w:firstColumn="0" w:lastColumn="0" w:oddVBand="0" w:evenVBand="0" w:oddHBand="1" w:evenHBand="0" w:firstRowFirstColumn="0" w:firstRowLastColumn="0" w:lastRowFirstColumn="0" w:lastRowLastColumn="0"/>
-            </w:pPr>
-            <w:r>
-              <w:t>004_matrix\main</w:t>
+              <w:rPr>
+                <w:highlight w:val="yellow"/>
+              </w:rPr>
+            </w:pPr>
+            <w:r>
+              <w:rPr>
+                <w:highlight w:val="yellow"/>
+              </w:rPr>
+              <w:t>010_sort\main</w:t>
+            </w:r>
+            <w:r>
+              <w:rPr>
+                <w:highlight w:val="yellow"/>
+              </w:rPr>
+              <w:t xml:space="preserve"> (negative limits)</w:t>
             </w:r>
           </w:p>
           <w:p>
@@ -5170,9 +5263,21 @@
               </w:numPr>
               <w:spacing w:line="240" w:lineRule="auto"/>
               <w:cnfStyle w:val="000000100000" w:firstRow="0" w:lastRow="0" w:firstColumn="0" w:lastColumn="0" w:oddVBand="0" w:evenVBand="0" w:oddHBand="1" w:evenHBand="0" w:firstRowFirstColumn="0" w:firstRowLastColumn="0" w:lastRowFirstColumn="0" w:lastRowLastColumn="0"/>
-            </w:pPr>
-            <w:r>
-              <w:t>006_queens\main</w:t>
+              <w:rPr>
+                <w:highlight w:val="yellow"/>
+              </w:rPr>
+            </w:pPr>
+            <w:r>
+              <w:rPr>
+                <w:highlight w:val="yellow"/>
+              </w:rPr>
+              <w:t>012_cyclic\main</w:t>
+            </w:r>
+            <w:r>
+              <w:rPr>
+                <w:highlight w:val="yellow"/>
+              </w:rPr>
+              <w:t xml:space="preserve"> (positive limits)</w:t>
             </w:r>
           </w:p>
           <w:p>
@@ -5184,9 +5289,21 @@
               </w:numPr>
               <w:spacing w:line="240" w:lineRule="auto"/>
               <w:cnfStyle w:val="000000100000" w:firstRow="0" w:lastRow="0" w:firstColumn="0" w:lastColumn="0" w:oddVBand="0" w:evenVBand="0" w:oddHBand="1" w:evenHBand="0" w:firstRowFirstColumn="0" w:firstRowLastColumn="0" w:lastRowFirstColumn="0" w:lastRowLastColumn="0"/>
-            </w:pPr>
-            <w:r>
-              <w:t>007_regex\main</w:t>
+              <w:rPr>
+                <w:highlight w:val="yellow"/>
+              </w:rPr>
+            </w:pPr>
+            <w:r>
+              <w:rPr>
+                <w:highlight w:val="yellow"/>
+              </w:rPr>
+              <w:t>014_lights\main</w:t>
+            </w:r>
+            <w:r>
+              <w:rPr>
+                <w:highlight w:val="yellow"/>
+              </w:rPr>
+              <w:t xml:space="preserve"> (negative limits)</w:t>
             </w:r>
           </w:p>
           <w:p>
@@ -5198,9 +5315,21 @@
               </w:numPr>
               <w:spacing w:line="240" w:lineRule="auto"/>
               <w:cnfStyle w:val="000000100000" w:firstRow="0" w:lastRow="0" w:firstColumn="0" w:lastColumn="0" w:oddVBand="0" w:evenVBand="0" w:oddHBand="1" w:evenHBand="0" w:firstRowFirstColumn="0" w:firstRowLastColumn="0" w:lastRowFirstColumn="0" w:lastRowLastColumn="0"/>
-            </w:pPr>
-            <w:r>
-              <w:t>008_scc\main</w:t>
+              <w:rPr>
+                <w:highlight w:val="yellow"/>
+              </w:rPr>
+            </w:pPr>
+            <w:r>
+              <w:rPr>
+                <w:highlight w:val="yellow"/>
+              </w:rPr>
+              <w:t>016_date\main</w:t>
+            </w:r>
+            <w:r>
+              <w:rPr>
+                <w:highlight w:val="yellow"/>
+              </w:rPr>
+              <w:t xml:space="preserve"> (positive limits)</w:t>
             </w:r>
           </w:p>
           <w:p>
@@ -5212,9 +5341,21 @@
               </w:numPr>
               <w:spacing w:line="240" w:lineRule="auto"/>
               <w:cnfStyle w:val="000000100000" w:firstRow="0" w:lastRow="0" w:firstColumn="0" w:lastColumn="0" w:oddVBand="0" w:evenVBand="0" w:oddHBand="1" w:evenHBand="0" w:firstRowFirstColumn="0" w:firstRowLastColumn="0" w:lastRowFirstColumn="0" w:lastRowLastColumn="0"/>
-            </w:pPr>
-            <w:r>
-              <w:t>009_lz77\main</w:t>
+              <w:rPr>
+                <w:highlight w:val="yellow"/>
+              </w:rPr>
+            </w:pPr>
+            <w:r>
+              <w:rPr>
+                <w:highlight w:val="yellow"/>
+              </w:rPr>
+              <w:t>017_math\main</w:t>
+            </w:r>
+            <w:r>
+              <w:rPr>
+                <w:highlight w:val="yellow"/>
+              </w:rPr>
+              <w:t xml:space="preserve"> (positive limits)</w:t>
             </w:r>
           </w:p>
           <w:p>
@@ -5226,9 +5367,21 @@
               </w:numPr>
               <w:spacing w:line="240" w:lineRule="auto"/>
               <w:cnfStyle w:val="000000100000" w:firstRow="0" w:lastRow="0" w:firstColumn="0" w:lastColumn="0" w:oddVBand="0" w:evenVBand="0" w:oddHBand="1" w:evenHBand="0" w:firstRowFirstColumn="0" w:firstRowLastColumn="0" w:lastRowFirstColumn="0" w:lastRowLastColumn="0"/>
-            </w:pPr>
-            <w:r>
-              <w:t>010_sort\main</w:t>
+              <w:rPr>
+                <w:highlight w:val="yellow"/>
+              </w:rPr>
+            </w:pPr>
+            <w:r>
+              <w:rPr>
+                <w:highlight w:val="yellow"/>
+              </w:rPr>
+              <w:t xml:space="preserve">025_tries\main </w:t>
+            </w:r>
+            <w:r>
+              <w:rPr>
+                <w:highlight w:val="yellow"/>
+              </w:rPr>
+              <w:t>(positive limits)</w:t>
             </w:r>
           </w:p>
           <w:p>
@@ -5240,9 +5393,21 @@
               </w:numPr>
               <w:spacing w:line="240" w:lineRule="auto"/>
               <w:cnfStyle w:val="000000100000" w:firstRow="0" w:lastRow="0" w:firstColumn="0" w:lastColumn="0" w:oddVBand="0" w:evenVBand="0" w:oddHBand="1" w:evenHBand="0" w:firstRowFirstColumn="0" w:firstRowLastColumn="0" w:lastRowFirstColumn="0" w:lastRowLastColumn="0"/>
-            </w:pPr>
-            <w:r>
-              <w:t>011_codejam\main</w:t>
+              <w:rPr>
+                <w:highlight w:val="yellow"/>
+              </w:rPr>
+            </w:pPr>
+            <w:r>
+              <w:rPr>
+                <w:highlight w:val="yellow"/>
+              </w:rPr>
+              <w:t>026_reverse\main</w:t>
+            </w:r>
+            <w:r>
+              <w:rPr>
+                <w:highlight w:val="yellow"/>
+              </w:rPr>
+              <w:t xml:space="preserve"> (negative limits)</w:t>
             </w:r>
           </w:p>
           <w:p>
@@ -5254,9 +5419,15 @@
               </w:numPr>
               <w:spacing w:line="240" w:lineRule="auto"/>
               <w:cnfStyle w:val="000000100000" w:firstRow="0" w:lastRow="0" w:firstColumn="0" w:lastColumn="0" w:oddVBand="0" w:evenVBand="0" w:oddHBand="1" w:evenHBand="0" w:firstRowFirstColumn="0" w:firstRowLastColumn="0" w:lastRowFirstColumn="0" w:lastRowLastColumn="0"/>
-            </w:pPr>
-            <w:r>
-              <w:t>012_cyclic\main</w:t>
+              <w:rPr>
+                <w:highlight w:val="yellow"/>
+              </w:rPr>
+            </w:pPr>
+            <w:r>
+              <w:rPr>
+                <w:highlight w:val="yellow"/>
+              </w:rPr>
+              <w:t>102_conway\main (positive limits)</w:t>
             </w:r>
           </w:p>
           <w:p>
@@ -5270,7 +5441,10 @@
               <w:cnfStyle w:val="000000100000" w:firstRow="0" w:lastRow="0" w:firstColumn="0" w:lastColumn="0" w:oddVBand="0" w:evenVBand="0" w:oddHBand="1" w:evenHBand="0" w:firstRowFirstColumn="0" w:firstRowLastColumn="0" w:lastRowFirstColumn="0" w:lastRowLastColumn="0"/>
             </w:pPr>
             <w:r>
-              <w:t>013_btree\main</w:t>
+              <w:t>022_cars\main</w:t>
+            </w:r>
+            <w:r>
+              <w:t xml:space="preserve"> (positive limits)</w:t>
             </w:r>
           </w:p>
           <w:p>
@@ -5284,7 +5458,10 @@
               <w:cnfStyle w:val="000000100000" w:firstRow="0" w:lastRow="0" w:firstColumn="0" w:lastColumn="0" w:oddVBand="0" w:evenVBand="0" w:oddHBand="1" w:evenHBand="0" w:firstRowFirstColumn="0" w:firstRowLastColumn="0" w:lastRowFirstColumn="0" w:lastRowLastColumn="0"/>
             </w:pPr>
             <w:r>
-              <w:t>014_lights\main</w:t>
+              <w:t>023_microwave\main</w:t>
+            </w:r>
+            <w:r>
+              <w:t xml:space="preserve"> (positive limits)</w:t>
             </w:r>
           </w:p>
           <w:p>
@@ -5298,7 +5475,10 @@
               <w:cnfStyle w:val="000000100000" w:firstRow="0" w:lastRow="0" w:firstColumn="0" w:lastColumn="0" w:oddVBand="0" w:evenVBand="0" w:oddHBand="1" w:evenHBand="0" w:firstRowFirstColumn="0" w:firstRowLastColumn="0" w:lastRowFirstColumn="0" w:lastRowLastColumn="0"/>
             </w:pPr>
             <w:r>
-              <w:t>015_cashtill\main</w:t>
+              <w:t>028_flag\main</w:t>
+            </w:r>
+            <w:r>
+              <w:t xml:space="preserve"> (positive limits)</w:t>
             </w:r>
           </w:p>
           <w:p>
@@ -5310,244 +5490,6 @@
               </w:numPr>
               <w:spacing w:line="240" w:lineRule="auto"/>
               <w:cnfStyle w:val="000000100000" w:firstRow="0" w:lastRow="0" w:firstColumn="0" w:lastColumn="0" w:oddVBand="0" w:evenVBand="0" w:oddHBand="1" w:evenHBand="0" w:firstRowFirstColumn="0" w:firstRowLastColumn="0" w:lastRowFirstColumn="0" w:lastRowLastColumn="0"/>
-            </w:pPr>
-            <w:r>
-              <w:t>016_date\main</w:t>
-            </w:r>
-          </w:p>
-          <w:p>
-            <w:pPr>
-              <w:pStyle w:val="ListParagraph"/>
-              <w:numPr>
-                <w:ilvl w:val="0"/>
-                <w:numId w:val="10"/>
-              </w:numPr>
-              <w:spacing w:line="240" w:lineRule="auto"/>
-              <w:cnfStyle w:val="000000100000" w:firstRow="0" w:lastRow="0" w:firstColumn="0" w:lastColumn="0" w:oddVBand="0" w:evenVBand="0" w:oddHBand="1" w:evenHBand="0" w:firstRowFirstColumn="0" w:firstRowLastColumn="0" w:lastRowFirstColumn="0" w:lastRowLastColumn="0"/>
-            </w:pPr>
-            <w:r>
-              <w:t>017_math\main</w:t>
-            </w:r>
-          </w:p>
-          <w:p>
-            <w:pPr>
-              <w:pStyle w:val="ListParagraph"/>
-              <w:numPr>
-                <w:ilvl w:val="0"/>
-                <w:numId w:val="10"/>
-              </w:numPr>
-              <w:spacing w:line="240" w:lineRule="auto"/>
-              <w:cnfStyle w:val="000000100000" w:firstRow="0" w:lastRow="0" w:firstColumn="0" w:lastColumn="0" w:oddVBand="0" w:evenVBand="0" w:oddHBand="1" w:evenHBand="0" w:firstRowFirstColumn="0" w:firstRowLastColumn="0" w:lastRowFirstColumn="0" w:lastRowLastColumn="0"/>
-            </w:pPr>
-            <w:r>
-              <w:t>024_bits\main</w:t>
-            </w:r>
-          </w:p>
-          <w:p>
-            <w:pPr>
-              <w:pStyle w:val="ListParagraph"/>
-              <w:numPr>
-                <w:ilvl w:val="0"/>
-                <w:numId w:val="10"/>
-              </w:numPr>
-              <w:spacing w:line="240" w:lineRule="auto"/>
-              <w:cnfStyle w:val="000000100000" w:firstRow="0" w:lastRow="0" w:firstColumn="0" w:lastColumn="0" w:oddVBand="0" w:evenVBand="0" w:oddHBand="1" w:evenHBand="0" w:firstRowFirstColumn="0" w:firstRowLastColumn="0" w:lastRowFirstColumn="0" w:lastRowLastColumn="0"/>
-            </w:pPr>
-            <w:r>
-              <w:t>025_tries\main</w:t>
-            </w:r>
-          </w:p>
-          <w:p>
-            <w:pPr>
-              <w:pStyle w:val="ListParagraph"/>
-              <w:numPr>
-                <w:ilvl w:val="0"/>
-                <w:numId w:val="10"/>
-              </w:numPr>
-              <w:spacing w:line="240" w:lineRule="auto"/>
-              <w:cnfStyle w:val="000000100000" w:firstRow="0" w:lastRow="0" w:firstColumn="0" w:lastColumn="0" w:oddVBand="0" w:evenVBand="0" w:oddHBand="1" w:evenHBand="0" w:firstRowFirstColumn="0" w:firstRowLastColumn="0" w:lastRowFirstColumn="0" w:lastRowLastColumn="0"/>
-            </w:pPr>
-            <w:r>
-              <w:t>026_reverse\main</w:t>
-            </w:r>
-          </w:p>
-          <w:p>
-            <w:pPr>
-              <w:pStyle w:val="ListParagraph"/>
-              <w:numPr>
-                <w:ilvl w:val="0"/>
-                <w:numId w:val="10"/>
-              </w:numPr>
-              <w:spacing w:line="240" w:lineRule="auto"/>
-              <w:cnfStyle w:val="000000100000" w:firstRow="0" w:lastRow="0" w:firstColumn="0" w:lastColumn="0" w:oddVBand="0" w:evenVBand="0" w:oddHBand="1" w:evenHBand="0" w:firstRowFirstColumn="0" w:firstRowLastColumn="0" w:lastRowFirstColumn="0" w:lastRowLastColumn="0"/>
-            </w:pPr>
-            <w:r>
-              <w:t>027_c_string\main</w:t>
-            </w:r>
-          </w:p>
-          <w:p>
-            <w:pPr>
-              <w:pStyle w:val="ListParagraph"/>
-              <w:numPr>
-                <w:ilvl w:val="0"/>
-                <w:numId w:val="10"/>
-              </w:numPr>
-              <w:spacing w:line="240" w:lineRule="auto"/>
-              <w:cnfStyle w:val="000000100000" w:firstRow="0" w:lastRow="0" w:firstColumn="0" w:lastColumn="0" w:oddVBand="0" w:evenVBand="0" w:oddHBand="1" w:evenHBand="0" w:firstRowFirstColumn="0" w:firstRowLastColumn="0" w:lastRowFirstColumn="0" w:lastRowLastColumn="0"/>
-            </w:pPr>
-            <w:r>
-              <w:t>028_flag\main</w:t>
-            </w:r>
-          </w:p>
-          <w:p>
-            <w:pPr>
-              <w:pStyle w:val="ListParagraph"/>
-              <w:numPr>
-                <w:ilvl w:val="0"/>
-                <w:numId w:val="10"/>
-              </w:numPr>
-              <w:spacing w:line="240" w:lineRule="auto"/>
-              <w:cnfStyle w:val="000000100000" w:firstRow="0" w:lastRow="0" w:firstColumn="0" w:lastColumn="0" w:oddVBand="0" w:evenVBand="0" w:oddHBand="1" w:evenHBand="0" w:firstRowFirstColumn="0" w:firstRowLastColumn="0" w:lastRowFirstColumn="0" w:lastRowLastColumn="0"/>
-            </w:pPr>
-            <w:r>
-              <w:t>030_fractions\main</w:t>
-            </w:r>
-          </w:p>
-          <w:p>
-            <w:pPr>
-              <w:pStyle w:val="ListParagraph"/>
-              <w:numPr>
-                <w:ilvl w:val="0"/>
-                <w:numId w:val="10"/>
-              </w:numPr>
-              <w:spacing w:line="240" w:lineRule="auto"/>
-              <w:cnfStyle w:val="000000100000" w:firstRow="0" w:lastRow="0" w:firstColumn="0" w:lastColumn="0" w:oddVBand="0" w:evenVBand="0" w:oddHBand="1" w:evenHBand="0" w:firstRowFirstColumn="0" w:firstRowLastColumn="0" w:lastRowFirstColumn="0" w:lastRowLastColumn="0"/>
-            </w:pPr>
-            <w:r>
-              <w:t>102_conway\main</w:t>
-            </w:r>
-          </w:p>
-          <w:p>
-            <w:pPr>
-              <w:pStyle w:val="ListParagraph"/>
-              <w:numPr>
-                <w:ilvl w:val="0"/>
-                <w:numId w:val="10"/>
-              </w:numPr>
-              <w:spacing w:line="240" w:lineRule="auto"/>
-              <w:cnfStyle w:val="000000100000" w:firstRow="0" w:lastRow="0" w:firstColumn="0" w:lastColumn="0" w:oddVBand="0" w:evenVBand="0" w:oddHBand="1" w:evenHBand="0" w:firstRowFirstColumn="0" w:firstRowLastColumn="0" w:lastRowFirstColumn="0" w:lastRowLastColumn="0"/>
-            </w:pPr>
-            <w:r>
-              <w:t>104_tictactoe\main</w:t>
-            </w:r>
-          </w:p>
-          <w:p>
-            <w:pPr>
-              <w:pStyle w:val="ListParagraph"/>
-              <w:numPr>
-                <w:ilvl w:val="0"/>
-                <w:numId w:val="10"/>
-              </w:numPr>
-              <w:spacing w:line="240" w:lineRule="auto"/>
-              <w:cnfStyle w:val="000000100000" w:firstRow="0" w:lastRow="0" w:firstColumn="0" w:lastColumn="0" w:oddVBand="0" w:evenVBand="0" w:oddHBand="1" w:evenHBand="0" w:firstRowFirstColumn="0" w:firstRowLastColumn="0" w:lastRowFirstColumn="0" w:lastRowLastColumn="0"/>
-            </w:pPr>
-            <w:r>
-              <w:t>106_lander\</w:t>
-            </w:r>
-            <w:proofErr w:type="spellStart"/>
-            <w:r>
-              <w:t>whiley</w:t>
-            </w:r>
-            <w:proofErr w:type="spellEnd"/>
-            <w:r>
-              <w:t>\</w:t>
-            </w:r>
-            <w:proofErr w:type="spellStart"/>
-            <w:r>
-              <w:t>src</w:t>
-            </w:r>
-            <w:proofErr w:type="spellEnd"/>
-            <w:r>
-              <w:t>\lander\</w:t>
-            </w:r>
-            <w:proofErr w:type="spellStart"/>
-            <w:r>
-              <w:t>ui</w:t>
-            </w:r>
-            <w:proofErr w:type="spellEnd"/>
-            <w:r>
-              <w:t>\</w:t>
-            </w:r>
-            <w:proofErr w:type="spellStart"/>
-            <w:r>
-              <w:t>LanderCanvas</w:t>
-            </w:r>
-            <w:proofErr w:type="spellEnd"/>
-          </w:p>
-          <w:p>
-            <w:pPr>
-              <w:pStyle w:val="ListParagraph"/>
-              <w:numPr>
-                <w:ilvl w:val="0"/>
-                <w:numId w:val="10"/>
-              </w:numPr>
-              <w:spacing w:line="240" w:lineRule="auto"/>
-              <w:cnfStyle w:val="000000100000" w:firstRow="0" w:lastRow="0" w:firstColumn="0" w:lastColumn="0" w:oddVBand="0" w:evenVBand="0" w:oddHBand="1" w:evenHBand="0" w:firstRowFirstColumn="0" w:firstRowLastColumn="0" w:lastRowFirstColumn="0" w:lastRowLastColumn="0"/>
-            </w:pPr>
-            <w:r>
-              <w:t>107_minesweeper\main</w:t>
-            </w:r>
-          </w:p>
-          <w:p>
-            <w:pPr>
-              <w:pStyle w:val="ListParagraph"/>
-              <w:numPr>
-                <w:ilvl w:val="0"/>
-                <w:numId w:val="10"/>
-              </w:numPr>
-              <w:spacing w:line="240" w:lineRule="auto"/>
-              <w:cnfStyle w:val="000000100000" w:firstRow="0" w:lastRow="0" w:firstColumn="0" w:lastColumn="0" w:oddVBand="0" w:evenVBand="0" w:oddHBand="1" w:evenHBand="0" w:firstRowFirstColumn="0" w:firstRowLastColumn="0" w:lastRowFirstColumn="0" w:lastRowLastColumn="0"/>
-            </w:pPr>
-            <w:r>
-              <w:t>108_scrabble\Board</w:t>
-            </w:r>
-          </w:p>
-          <w:p>
-            <w:pPr>
-              <w:pStyle w:val="ListParagraph"/>
-              <w:numPr>
-                <w:ilvl w:val="0"/>
-                <w:numId w:val="10"/>
-              </w:numPr>
-              <w:spacing w:line="240" w:lineRule="auto"/>
-              <w:cnfStyle w:val="000000100000" w:firstRow="0" w:lastRow="0" w:firstColumn="0" w:lastColumn="0" w:oddVBand="0" w:evenVBand="0" w:oddHBand="1" w:evenHBand="0" w:firstRowFirstColumn="0" w:firstRowLastColumn="0" w:lastRowFirstColumn="0" w:lastRowLastColumn="0"/>
-            </w:pPr>
-            <w:proofErr w:type="spellStart"/>
-            <w:r>
-              <w:t>todo</w:t>
-            </w:r>
-            <w:proofErr w:type="spellEnd"/>
-            <w:r>
-              <w:t>\codejam_0511B\Main</w:t>
-            </w:r>
-          </w:p>
-        </w:tc>
-      </w:tr>
-      <w:tr>
-        <w:tc>
-          <w:tcPr>
-            <w:cnfStyle w:val="001000000000" w:firstRow="0" w:lastRow="0" w:firstColumn="1" w:lastColumn="0" w:oddVBand="0" w:evenVBand="0" w:oddHBand="0" w:evenHBand="0" w:firstRowFirstColumn="0" w:firstRowLastColumn="0" w:lastRowFirstColumn="0" w:lastRowLastColumn="0"/>
-            <w:tcW w:w="2785" w:type="dxa"/>
-            <w:tcBorders>
-              <w:top w:val="single" w:sz="4" w:space="0" w:color="8EAADB" w:themeColor="accent1" w:themeTint="99"/>
-              <w:left w:val="single" w:sz="4" w:space="0" w:color="8EAADB" w:themeColor="accent1" w:themeTint="99"/>
-              <w:bottom w:val="single" w:sz="4" w:space="0" w:color="8EAADB" w:themeColor="accent1" w:themeTint="99"/>
-              <w:right w:val="single" w:sz="4" w:space="0" w:color="8EAADB" w:themeColor="accent1" w:themeTint="99"/>
-            </w:tcBorders>
-          </w:tcPr>
-          <w:p>
-            <w:pPr>
-              <w:spacing w:line="240" w:lineRule="auto"/>
               <w:rPr>
                 <w:highlight w:val="yellow"/>
               </w:rPr>
@@ -5556,123 +5498,75 @@
               <w:rPr>
                 <w:highlight w:val="yellow"/>
               </w:rPr>
-              <w:t>Due to precondition (actually alright)</w:t>
-            </w:r>
-          </w:p>
-        </w:tc>
-        <w:tc>
-          <w:tcPr>
-            <w:tcW w:w="6708" w:type="dxa"/>
-            <w:tcBorders>
-              <w:top w:val="single" w:sz="4" w:space="0" w:color="8EAADB" w:themeColor="accent1" w:themeTint="99"/>
-              <w:left w:val="single" w:sz="4" w:space="0" w:color="8EAADB" w:themeColor="accent1" w:themeTint="99"/>
-              <w:bottom w:val="single" w:sz="4" w:space="0" w:color="8EAADB" w:themeColor="accent1" w:themeTint="99"/>
-              <w:right w:val="single" w:sz="4" w:space="0" w:color="8EAADB" w:themeColor="accent1" w:themeTint="99"/>
-            </w:tcBorders>
-          </w:tcPr>
-          <w:p>
-            <w:pPr>
-              <w:pStyle w:val="ListParagraph"/>
-              <w:numPr>
-                <w:ilvl w:val="0"/>
-                <w:numId w:val="10"/>
-              </w:numPr>
-              <w:spacing w:line="240" w:lineRule="auto"/>
-              <w:cnfStyle w:val="000000000000" w:firstRow="0" w:lastRow="0" w:firstColumn="0" w:lastColumn="0" w:oddVBand="0" w:evenVBand="0" w:oddHBand="0" w:evenHBand="0" w:firstRowFirstColumn="0" w:firstRowLastColumn="0" w:lastRowFirstColumn="0" w:lastRowLastColumn="0"/>
-            </w:pPr>
-            <w:r>
-              <w:t>022_cars\main</w:t>
-            </w:r>
-          </w:p>
-          <w:p>
-            <w:pPr>
-              <w:pStyle w:val="ListParagraph"/>
-              <w:numPr>
-                <w:ilvl w:val="0"/>
-                <w:numId w:val="10"/>
-              </w:numPr>
-              <w:spacing w:line="240" w:lineRule="auto"/>
-              <w:cnfStyle w:val="000000000000" w:firstRow="0" w:lastRow="0" w:firstColumn="0" w:lastColumn="0" w:oddVBand="0" w:evenVBand="0" w:oddHBand="0" w:evenHBand="0" w:firstRowFirstColumn="0" w:firstRowLastColumn="0" w:lastRowFirstColumn="0" w:lastRowLastColumn="0"/>
-            </w:pPr>
-            <w:r>
-              <w:t>023_microwave\main</w:t>
-            </w:r>
-          </w:p>
-        </w:tc>
-      </w:tr>
-      <w:tr>
-        <w:trPr>
-          <w:cnfStyle w:val="000000100000" w:firstRow="0" w:lastRow="0" w:firstColumn="0" w:lastColumn="0" w:oddVBand="0" w:evenVBand="0" w:oddHBand="1" w:evenHBand="0" w:firstRowFirstColumn="0" w:firstRowLastColumn="0" w:lastRowFirstColumn="0" w:lastRowLastColumn="0"/>
-        </w:trPr>
-        <w:tc>
-          <w:tcPr>
-            <w:cnfStyle w:val="001000000000" w:firstRow="0" w:lastRow="0" w:firstColumn="1" w:lastColumn="0" w:oddVBand="0" w:evenVBand="0" w:oddHBand="0" w:evenHBand="0" w:firstRowFirstColumn="0" w:firstRowLastColumn="0" w:lastRowFirstColumn="0" w:lastRowLastColumn="0"/>
-            <w:tcW w:w="2785" w:type="dxa"/>
-            <w:tcBorders>
-              <w:top w:val="single" w:sz="4" w:space="0" w:color="8EAADB" w:themeColor="accent1" w:themeTint="99"/>
-              <w:left w:val="single" w:sz="4" w:space="0" w:color="8EAADB" w:themeColor="accent1" w:themeTint="99"/>
-              <w:bottom w:val="single" w:sz="4" w:space="0" w:color="8EAADB" w:themeColor="accent1" w:themeTint="99"/>
-              <w:right w:val="single" w:sz="4" w:space="0" w:color="8EAADB" w:themeColor="accent1" w:themeTint="99"/>
-            </w:tcBorders>
-          </w:tcPr>
-          <w:p>
-            <w:pPr>
-              <w:spacing w:line="240" w:lineRule="auto"/>
+              <w:t>030_fractions\main (</w:t>
+            </w:r>
+            <w:r>
               <w:rPr>
                 <w:highlight w:val="yellow"/>
               </w:rPr>
-            </w:pPr>
+              <w:t>Bug</w:t>
+            </w:r>
             <w:r>
               <w:rPr>
                 <w:highlight w:val="yellow"/>
               </w:rPr>
-              <w:lastRenderedPageBreak/>
-              <w:t xml:space="preserve">Due to </w:t>
+              <w:t xml:space="preserve"> </w:t>
             </w:r>
             <w:r>
               <w:rPr>
                 <w:highlight w:val="yellow"/>
               </w:rPr>
-              <w:t>upper &gt; lower</w:t>
-            </w:r>
-          </w:p>
-        </w:tc>
-        <w:tc>
-          <w:tcPr>
-            <w:tcW w:w="6708" w:type="dxa"/>
-            <w:tcBorders>
-              <w:top w:val="single" w:sz="4" w:space="0" w:color="8EAADB" w:themeColor="accent1" w:themeTint="99"/>
-              <w:left w:val="single" w:sz="4" w:space="0" w:color="8EAADB" w:themeColor="accent1" w:themeTint="99"/>
-              <w:bottom w:val="single" w:sz="4" w:space="0" w:color="8EAADB" w:themeColor="accent1" w:themeTint="99"/>
-              <w:right w:val="single" w:sz="4" w:space="0" w:color="8EAADB" w:themeColor="accent1" w:themeTint="99"/>
-            </w:tcBorders>
-          </w:tcPr>
-          <w:p>
-            <w:pPr>
-              <w:pStyle w:val="ListParagraph"/>
-              <w:numPr>
-                <w:ilvl w:val="0"/>
-                <w:numId w:val="10"/>
-              </w:numPr>
-              <w:spacing w:line="240" w:lineRule="auto"/>
-              <w:cnfStyle w:val="000000100000" w:firstRow="0" w:lastRow="0" w:firstColumn="0" w:lastColumn="0" w:oddVBand="0" w:evenVBand="0" w:oddHBand="1" w:evenHBand="0" w:firstRowFirstColumn="0" w:firstRowLastColumn="0" w:lastRowFirstColumn="0" w:lastRowLastColumn="0"/>
-            </w:pPr>
-            <w:r>
-              <w:t>104_tictactoe\board</w:t>
-            </w:r>
-          </w:p>
-          <w:p>
-            <w:pPr>
-              <w:pStyle w:val="ListParagraph"/>
-              <w:numPr>
-                <w:ilvl w:val="0"/>
-                <w:numId w:val="10"/>
-              </w:numPr>
-              <w:spacing w:line="240" w:lineRule="auto"/>
-              <w:cnfStyle w:val="000000100000" w:firstRow="0" w:lastRow="0" w:firstColumn="0" w:lastColumn="0" w:oddVBand="0" w:evenVBand="0" w:oddHBand="1" w:evenHBand="0" w:firstRowFirstColumn="0" w:firstRowLastColumn="0" w:lastRowFirstColumn="0" w:lastRowLastColumn="0"/>
-            </w:pPr>
-            <w:r>
-              <w:t>104_tictactoe\game</w:t>
+              <w:t xml:space="preserve">in the </w:t>
+            </w:r>
+            <w:r>
+              <w:rPr>
+                <w:highlight w:val="yellow"/>
+              </w:rPr>
+              <w:t>compare function</w:t>
+            </w:r>
+            <w:r>
+              <w:rPr>
+                <w:highlight w:val="yellow"/>
+              </w:rPr>
+              <w:t>! I</w:t>
+            </w:r>
+            <w:r>
+              <w:rPr>
+                <w:highlight w:val="yellow"/>
+              </w:rPr>
+              <w:t>n</w:t>
+            </w:r>
+            <w:r>
+              <w:rPr>
+                <w:highlight w:val="yellow"/>
+              </w:rPr>
+              <w:t xml:space="preserve"> r &gt; 0, </w:t>
+            </w:r>
+            <w:r>
+              <w:rPr>
+                <w:highlight w:val="yellow"/>
+              </w:rPr>
+              <w:t xml:space="preserve">should </w:t>
+            </w:r>
+            <w:r>
+              <w:rPr>
+                <w:highlight w:val="yellow"/>
+              </w:rPr>
+              <w:t>(f</w:t>
+            </w:r>
+            <w:proofErr w:type="gramStart"/>
+            <w:r>
+              <w:rPr>
+                <w:highlight w:val="yellow"/>
+              </w:rPr>
+              <w:t>1.numerator</w:t>
+            </w:r>
+            <w:proofErr w:type="gramEnd"/>
+            <w:r>
+              <w:rPr>
+                <w:highlight w:val="yellow"/>
+              </w:rPr>
+              <w:t xml:space="preserve"> * f2.denominator) &gt; (f2.numerator * f1.denominator) )</w:t>
             </w:r>
           </w:p>
         </w:tc>
@@ -5750,12 +5644,30 @@
           <w:p>
             <w:pPr>
               <w:spacing w:line="240" w:lineRule="auto"/>
+              <w:rPr>
+                <w:b w:val="0"/>
+                <w:bCs w:val="0"/>
+              </w:rPr>
             </w:pPr>
             <w:proofErr w:type="spellStart"/>
             <w:r>
               <w:t>NegativeArrayException</w:t>
             </w:r>
             <w:proofErr w:type="spellEnd"/>
+            <w:r>
+              <w:br/>
+            </w:r>
+          </w:p>
+          <w:p>
+            <w:pPr>
+              <w:spacing w:line="240" w:lineRule="auto"/>
+            </w:pPr>
+            <w:r>
+              <w:t>Not supported when array size is negative in the condition</w:t>
+            </w:r>
+            <w:r>
+              <w:t>. Due to negative int range</w:t>
+            </w:r>
           </w:p>
         </w:tc>
         <w:tc>
@@ -5800,12 +5712,46 @@
           <w:p>
             <w:pPr>
               <w:spacing w:line="240" w:lineRule="auto"/>
+              <w:rPr>
+                <w:b w:val="0"/>
+                <w:bCs w:val="0"/>
+              </w:rPr>
             </w:pPr>
             <w:proofErr w:type="spellStart"/>
             <w:r>
               <w:t>ArrayIndexOutOfBounds</w:t>
             </w:r>
             <w:proofErr w:type="spellEnd"/>
+          </w:p>
+          <w:p>
+            <w:pPr>
+              <w:spacing w:line="240" w:lineRule="auto"/>
+              <w:rPr>
+                <w:b w:val="0"/>
+                <w:bCs w:val="0"/>
+              </w:rPr>
+            </w:pPr>
+          </w:p>
+          <w:p>
+            <w:pPr>
+              <w:spacing w:line="240" w:lineRule="auto"/>
+            </w:pPr>
+            <w:r>
+              <w:t xml:space="preserve">Due to empty </w:t>
+            </w:r>
+            <w:r>
+              <w:t>array</w:t>
+            </w:r>
+            <w:r>
+              <w:t xml:space="preserve"> in </w:t>
+            </w:r>
+            <w:proofErr w:type="spellStart"/>
+            <w:proofErr w:type="gramStart"/>
+            <w:r>
+              <w:t>m.left</w:t>
+            </w:r>
+            <w:proofErr w:type="spellEnd"/>
+            <w:proofErr w:type="gramEnd"/>
           </w:p>
         </w:tc>
         <w:tc>
@@ -5852,12 +5798,52 @@
           <w:p>
             <w:pPr>
               <w:spacing w:line="240" w:lineRule="auto"/>
+              <w:rPr>
+                <w:b w:val="0"/>
+                <w:bCs w:val="0"/>
+              </w:rPr>
             </w:pPr>
             <w:proofErr w:type="spellStart"/>
             <w:r>
               <w:t>StackOverflowError</w:t>
             </w:r>
             <w:proofErr w:type="spellEnd"/>
+          </w:p>
+          <w:p>
+            <w:pPr>
+              <w:spacing w:line="240" w:lineRule="auto"/>
+              <w:rPr>
+                <w:b w:val="0"/>
+                <w:bCs w:val="0"/>
+              </w:rPr>
+            </w:pPr>
+          </w:p>
+          <w:p>
+            <w:pPr>
+              <w:spacing w:line="240" w:lineRule="auto"/>
+              <w:rPr>
+                <w:highlight w:val="yellow"/>
+              </w:rPr>
+            </w:pPr>
+            <w:r>
+              <w:t xml:space="preserve">Due to </w:t>
+            </w:r>
+            <w:proofErr w:type="spellStart"/>
+            <w:proofErr w:type="gramStart"/>
+            <w:r>
+              <w:t>ith.next</w:t>
+            </w:r>
+            <w:proofErr w:type="spellEnd"/>
+            <w:proofErr w:type="gramEnd"/>
+            <w:r>
+              <w:t xml:space="preserve"> being the same index</w:t>
+            </w:r>
+            <w:r>
+              <w:t xml:space="preserve"> (0) instead of the next </w:t>
+            </w:r>
+            <w:r>
+              <w:t>array index</w:t>
+            </w:r>
           </w:p>
         </w:tc>
         <w:tc>
@@ -5882,6 +5868,336 @@
             </w:pPr>
             <w:r>
               <w:t>032_arrlist\main</w:t>
+            </w:r>
+          </w:p>
+        </w:tc>
+      </w:tr>
+      <w:tr>
+        <w:tc>
+          <w:tcPr>
+            <w:cnfStyle w:val="001000000000" w:firstRow="0" w:lastRow="0" w:firstColumn="1" w:lastColumn="0" w:oddVBand="0" w:evenVBand="0" w:oddHBand="0" w:evenHBand="0" w:firstRowFirstColumn="0" w:firstRowLastColumn="0" w:lastRowFirstColumn="0" w:lastRowLastColumn="0"/>
+            <w:tcW w:w="2785" w:type="dxa"/>
+            <w:tcBorders>
+              <w:top w:val="single" w:sz="4" w:space="0" w:color="8EAADB" w:themeColor="accent1" w:themeTint="99"/>
+              <w:left w:val="single" w:sz="4" w:space="0" w:color="8EAADB" w:themeColor="accent1" w:themeTint="99"/>
+              <w:bottom w:val="single" w:sz="4" w:space="0" w:color="8EAADB" w:themeColor="accent1" w:themeTint="99"/>
+              <w:right w:val="single" w:sz="4" w:space="0" w:color="8EAADB" w:themeColor="accent1" w:themeTint="99"/>
+            </w:tcBorders>
+          </w:tcPr>
+          <w:p>
+            <w:pPr>
+              <w:spacing w:line="240" w:lineRule="auto"/>
+            </w:pPr>
+            <w:r>
+              <w:t>No values can be generated</w:t>
+            </w:r>
+          </w:p>
+        </w:tc>
+        <w:tc>
+          <w:tcPr>
+            <w:tcW w:w="6708" w:type="dxa"/>
+            <w:tcBorders>
+              <w:top w:val="single" w:sz="4" w:space="0" w:color="8EAADB" w:themeColor="accent1" w:themeTint="99"/>
+              <w:left w:val="single" w:sz="4" w:space="0" w:color="8EAADB" w:themeColor="accent1" w:themeTint="99"/>
+              <w:bottom w:val="single" w:sz="4" w:space="0" w:color="8EAADB" w:themeColor="accent1" w:themeTint="99"/>
+              <w:right w:val="single" w:sz="4" w:space="0" w:color="8EAADB" w:themeColor="accent1" w:themeTint="99"/>
+            </w:tcBorders>
+          </w:tcPr>
+          <w:p>
+            <w:pPr>
+              <w:pStyle w:val="ListParagraph"/>
+              <w:numPr>
+                <w:ilvl w:val="0"/>
+                <w:numId w:val="10"/>
+              </w:numPr>
+              <w:spacing w:line="240" w:lineRule="auto"/>
+              <w:cnfStyle w:val="000000000000" w:firstRow="0" w:lastRow="0" w:firstColumn="0" w:lastColumn="0" w:oddVBand="0" w:evenVBand="0" w:oddHBand="0" w:evenHBand="0" w:firstRowFirstColumn="0" w:firstRowLastColumn="0" w:lastRowFirstColumn="0" w:lastRowLastColumn="0"/>
+            </w:pPr>
+            <w:r>
+              <w:t>008_scc\main</w:t>
+            </w:r>
+            <w:r>
+              <w:t xml:space="preserve"> (due to State)</w:t>
+            </w:r>
+          </w:p>
+        </w:tc>
+      </w:tr>
+      <w:tr>
+        <w:trPr>
+          <w:cnfStyle w:val="000000100000" w:firstRow="0" w:lastRow="0" w:firstColumn="0" w:lastColumn="0" w:oddVBand="0" w:evenVBand="0" w:oddHBand="1" w:evenHBand="0" w:firstRowFirstColumn="0" w:firstRowLastColumn="0" w:lastRowFirstColumn="0" w:lastRowLastColumn="0"/>
+        </w:trPr>
+        <w:tc>
+          <w:tcPr>
+            <w:cnfStyle w:val="001000000000" w:firstRow="0" w:lastRow="0" w:firstColumn="1" w:lastColumn="0" w:oddVBand="0" w:evenVBand="0" w:oddHBand="0" w:evenHBand="0" w:firstRowFirstColumn="0" w:firstRowLastColumn="0" w:lastRowFirstColumn="0" w:lastRowLastColumn="0"/>
+            <w:tcW w:w="2785" w:type="dxa"/>
+            <w:tcBorders>
+              <w:top w:val="single" w:sz="4" w:space="0" w:color="8EAADB" w:themeColor="accent1" w:themeTint="99"/>
+              <w:left w:val="single" w:sz="4" w:space="0" w:color="8EAADB" w:themeColor="accent1" w:themeTint="99"/>
+              <w:bottom w:val="single" w:sz="4" w:space="0" w:color="8EAADB" w:themeColor="accent1" w:themeTint="99"/>
+              <w:right w:val="single" w:sz="4" w:space="0" w:color="8EAADB" w:themeColor="accent1" w:themeTint="99"/>
+            </w:tcBorders>
+          </w:tcPr>
+          <w:p>
+            <w:pPr>
+              <w:spacing w:line="240" w:lineRule="auto"/>
+            </w:pPr>
+            <w:r>
+              <w:lastRenderedPageBreak/>
+              <w:t>Due to upper &gt; lower</w:t>
+            </w:r>
+          </w:p>
+        </w:tc>
+        <w:tc>
+          <w:tcPr>
+            <w:tcW w:w="6708" w:type="dxa"/>
+            <w:tcBorders>
+              <w:top w:val="single" w:sz="4" w:space="0" w:color="8EAADB" w:themeColor="accent1" w:themeTint="99"/>
+              <w:left w:val="single" w:sz="4" w:space="0" w:color="8EAADB" w:themeColor="accent1" w:themeTint="99"/>
+              <w:bottom w:val="single" w:sz="4" w:space="0" w:color="8EAADB" w:themeColor="accent1" w:themeTint="99"/>
+              <w:right w:val="single" w:sz="4" w:space="0" w:color="8EAADB" w:themeColor="accent1" w:themeTint="99"/>
+            </w:tcBorders>
+          </w:tcPr>
+          <w:p>
+            <w:pPr>
+              <w:pStyle w:val="ListParagraph"/>
+              <w:numPr>
+                <w:ilvl w:val="0"/>
+                <w:numId w:val="10"/>
+              </w:numPr>
+              <w:spacing w:line="240" w:lineRule="auto"/>
+              <w:cnfStyle w:val="000000100000" w:firstRow="0" w:lastRow="0" w:firstColumn="0" w:lastColumn="0" w:oddVBand="0" w:evenVBand="0" w:oddHBand="1" w:evenHBand="0" w:firstRowFirstColumn="0" w:firstRowLastColumn="0" w:lastRowFirstColumn="0" w:lastRowLastColumn="0"/>
+            </w:pPr>
+            <w:r>
+              <w:t>015_cashtill\main</w:t>
+            </w:r>
+          </w:p>
+          <w:p>
+            <w:pPr>
+              <w:pStyle w:val="ListParagraph"/>
+              <w:numPr>
+                <w:ilvl w:val="0"/>
+                <w:numId w:val="10"/>
+              </w:numPr>
+              <w:spacing w:line="240" w:lineRule="auto"/>
+              <w:cnfStyle w:val="000000100000" w:firstRow="0" w:lastRow="0" w:firstColumn="0" w:lastColumn="0" w:oddVBand="0" w:evenVBand="0" w:oddHBand="1" w:evenHBand="0" w:firstRowFirstColumn="0" w:firstRowLastColumn="0" w:lastRowFirstColumn="0" w:lastRowLastColumn="0"/>
+            </w:pPr>
+            <w:r>
+              <w:t>104_tictactoe\board</w:t>
+            </w:r>
+          </w:p>
+          <w:p>
+            <w:pPr>
+              <w:pStyle w:val="ListParagraph"/>
+              <w:numPr>
+                <w:ilvl w:val="0"/>
+                <w:numId w:val="10"/>
+              </w:numPr>
+              <w:spacing w:line="240" w:lineRule="auto"/>
+              <w:cnfStyle w:val="000000100000" w:firstRow="0" w:lastRow="0" w:firstColumn="0" w:lastColumn="0" w:oddVBand="0" w:evenVBand="0" w:oddHBand="1" w:evenHBand="0" w:firstRowFirstColumn="0" w:firstRowLastColumn="0" w:lastRowFirstColumn="0" w:lastRowLastColumn="0"/>
+            </w:pPr>
+            <w:r>
+              <w:t>104_tictactoe\game</w:t>
+            </w:r>
+          </w:p>
+        </w:tc>
+      </w:tr>
+      <w:tr>
+        <w:tc>
+          <w:tcPr>
+            <w:cnfStyle w:val="001000000000" w:firstRow="0" w:lastRow="0" w:firstColumn="1" w:lastColumn="0" w:oddVBand="0" w:evenVBand="0" w:oddHBand="0" w:evenHBand="0" w:firstRowFirstColumn="0" w:firstRowLastColumn="0" w:lastRowFirstColumn="0" w:lastRowLastColumn="0"/>
+            <w:tcW w:w="2785" w:type="dxa"/>
+            <w:tcBorders>
+              <w:top w:val="single" w:sz="4" w:space="0" w:color="8EAADB" w:themeColor="accent1" w:themeTint="99"/>
+              <w:left w:val="single" w:sz="4" w:space="0" w:color="8EAADB" w:themeColor="accent1" w:themeTint="99"/>
+              <w:bottom w:val="single" w:sz="4" w:space="0" w:color="8EAADB" w:themeColor="accent1" w:themeTint="99"/>
+              <w:right w:val="single" w:sz="4" w:space="0" w:color="8EAADB" w:themeColor="accent1" w:themeTint="99"/>
+            </w:tcBorders>
+          </w:tcPr>
+          <w:p>
+            <w:pPr>
+              <w:spacing w:line="240" w:lineRule="auto"/>
+              <w:rPr>
+                <w:b w:val="0"/>
+                <w:bCs w:val="0"/>
+                <w:highlight w:val="yellow"/>
+              </w:rPr>
+            </w:pPr>
+            <w:proofErr w:type="spellStart"/>
+            <w:r>
+              <w:rPr>
+                <w:highlight w:val="yellow"/>
+              </w:rPr>
+              <w:t>RuntimeException</w:t>
+            </w:r>
+            <w:proofErr w:type="spellEnd"/>
+            <w:r>
+              <w:rPr>
+                <w:highlight w:val="yellow"/>
+              </w:rPr>
+              <w:t xml:space="preserve"> </w:t>
+            </w:r>
+          </w:p>
+          <w:p>
+            <w:pPr>
+              <w:spacing w:line="240" w:lineRule="auto"/>
+              <w:rPr>
+                <w:highlight w:val="yellow"/>
+              </w:rPr>
+            </w:pPr>
+            <w:r>
+              <w:rPr>
+                <w:highlight w:val="yellow"/>
+              </w:rPr>
+              <w:t xml:space="preserve">Cannot find library </w:t>
+            </w:r>
+          </w:p>
+        </w:tc>
+        <w:tc>
+          <w:tcPr>
+            <w:tcW w:w="6708" w:type="dxa"/>
+            <w:tcBorders>
+              <w:top w:val="single" w:sz="4" w:space="0" w:color="8EAADB" w:themeColor="accent1" w:themeTint="99"/>
+              <w:left w:val="single" w:sz="4" w:space="0" w:color="8EAADB" w:themeColor="accent1" w:themeTint="99"/>
+              <w:bottom w:val="single" w:sz="4" w:space="0" w:color="8EAADB" w:themeColor="accent1" w:themeTint="99"/>
+              <w:right w:val="single" w:sz="4" w:space="0" w:color="8EAADB" w:themeColor="accent1" w:themeTint="99"/>
+            </w:tcBorders>
+          </w:tcPr>
+          <w:p>
+            <w:pPr>
+              <w:pStyle w:val="ListParagraph"/>
+              <w:numPr>
+                <w:ilvl w:val="0"/>
+                <w:numId w:val="10"/>
+              </w:numPr>
+              <w:spacing w:line="240" w:lineRule="auto"/>
+              <w:cnfStyle w:val="000000000000" w:firstRow="0" w:lastRow="0" w:firstColumn="0" w:lastColumn="0" w:oddVBand="0" w:evenVBand="0" w:oddHBand="0" w:evenHBand="0" w:firstRowFirstColumn="0" w:firstRowLastColumn="0" w:lastRowFirstColumn="0" w:lastRowLastColumn="0"/>
+              <w:rPr>
+                <w:highlight w:val="yellow"/>
+              </w:rPr>
+            </w:pPr>
+            <w:r>
+              <w:rPr>
+                <w:highlight w:val="yellow"/>
+              </w:rPr>
+              <w:t>011_codejam\main (</w:t>
+            </w:r>
+            <w:proofErr w:type="gramStart"/>
+            <w:r>
+              <w:rPr>
+                <w:highlight w:val="yellow"/>
+              </w:rPr>
+              <w:t>parser::</w:t>
+            </w:r>
+            <w:proofErr w:type="spellStart"/>
+            <w:proofErr w:type="gramEnd"/>
+            <w:r>
+              <w:rPr>
+                <w:highlight w:val="yellow"/>
+              </w:rPr>
+              <w:t>skipWhiteSpace</w:t>
+            </w:r>
+            <w:proofErr w:type="spellEnd"/>
+            <w:r>
+              <w:rPr>
+                <w:highlight w:val="yellow"/>
+              </w:rPr>
+              <w:t>)</w:t>
+            </w:r>
+            <w:r>
+              <w:rPr>
+                <w:highlight w:val="yellow"/>
+              </w:rPr>
+              <w:t xml:space="preserve"> </w:t>
+            </w:r>
+          </w:p>
+        </w:tc>
+      </w:tr>
+      <w:tr>
+        <w:trPr>
+          <w:cnfStyle w:val="000000100000" w:firstRow="0" w:lastRow="0" w:firstColumn="0" w:lastColumn="0" w:oddVBand="0" w:evenVBand="0" w:oddHBand="1" w:evenHBand="0" w:firstRowFirstColumn="0" w:firstRowLastColumn="0" w:lastRowFirstColumn="0" w:lastRowLastColumn="0"/>
+          <w:trHeight w:val="277"/>
+        </w:trPr>
+        <w:tc>
+          <w:tcPr>
+            <w:cnfStyle w:val="001000000000" w:firstRow="0" w:lastRow="0" w:firstColumn="1" w:lastColumn="0" w:oddVBand="0" w:evenVBand="0" w:oddHBand="0" w:evenHBand="0" w:firstRowFirstColumn="0" w:firstRowLastColumn="0" w:lastRowFirstColumn="0" w:lastRowLastColumn="0"/>
+            <w:tcW w:w="2785" w:type="dxa"/>
+            <w:tcBorders>
+              <w:top w:val="single" w:sz="4" w:space="0" w:color="8EAADB" w:themeColor="accent1" w:themeTint="99"/>
+              <w:left w:val="single" w:sz="4" w:space="0" w:color="8EAADB" w:themeColor="accent1" w:themeTint="99"/>
+              <w:bottom w:val="single" w:sz="4" w:space="0" w:color="8EAADB" w:themeColor="accent1" w:themeTint="99"/>
+              <w:right w:val="single" w:sz="4" w:space="0" w:color="8EAADB" w:themeColor="accent1" w:themeTint="99"/>
+            </w:tcBorders>
+          </w:tcPr>
+          <w:p>
+            <w:pPr>
+              <w:spacing w:line="240" w:lineRule="auto"/>
+            </w:pPr>
+            <w:proofErr w:type="spellStart"/>
+            <w:r>
+              <w:rPr>
+                <w:highlight w:val="yellow"/>
+              </w:rPr>
+              <w:t>NullPointerException</w:t>
+            </w:r>
+            <w:proofErr w:type="spellEnd"/>
+          </w:p>
+        </w:tc>
+        <w:tc>
+          <w:tcPr>
+            <w:tcW w:w="6708" w:type="dxa"/>
+            <w:tcBorders>
+              <w:top w:val="single" w:sz="4" w:space="0" w:color="8EAADB" w:themeColor="accent1" w:themeTint="99"/>
+              <w:left w:val="single" w:sz="4" w:space="0" w:color="8EAADB" w:themeColor="accent1" w:themeTint="99"/>
+              <w:bottom w:val="single" w:sz="4" w:space="0" w:color="8EAADB" w:themeColor="accent1" w:themeTint="99"/>
+              <w:right w:val="single" w:sz="4" w:space="0" w:color="8EAADB" w:themeColor="accent1" w:themeTint="99"/>
+            </w:tcBorders>
+          </w:tcPr>
+          <w:p>
+            <w:pPr>
+              <w:pStyle w:val="ListParagraph"/>
+              <w:numPr>
+                <w:ilvl w:val="0"/>
+                <w:numId w:val="10"/>
+              </w:numPr>
+              <w:spacing w:line="240" w:lineRule="auto"/>
+              <w:cnfStyle w:val="000000100000" w:firstRow="0" w:lastRow="0" w:firstColumn="0" w:lastColumn="0" w:oddVBand="0" w:evenVBand="0" w:oddHBand="1" w:evenHBand="0" w:firstRowFirstColumn="0" w:firstRowLastColumn="0" w:lastRowFirstColumn="0" w:lastRowLastColumn="0"/>
+            </w:pPr>
+            <w:r>
+              <w:rPr>
+                <w:highlight w:val="yellow"/>
+              </w:rPr>
+              <w:t xml:space="preserve">013_btree\main (Can’t find </w:t>
+            </w:r>
+            <w:proofErr w:type="spellStart"/>
+            <w:r>
+              <w:rPr>
+                <w:highlight w:val="yellow"/>
+              </w:rPr>
+              <w:t>elts</w:t>
+            </w:r>
+            <w:proofErr w:type="spellEnd"/>
+            <w:r>
+              <w:rPr>
+                <w:highlight w:val="yellow"/>
+              </w:rPr>
+              <w:t xml:space="preserve"> input/output definition in </w:t>
+            </w:r>
+            <w:proofErr w:type="spellStart"/>
+            <w:r>
+              <w:rPr>
+                <w:highlight w:val="yellow"/>
+              </w:rPr>
+              <w:t>typesystem</w:t>
+            </w:r>
+            <w:proofErr w:type="spellEnd"/>
+            <w:r>
+              <w:rPr>
+                <w:highlight w:val="yellow"/>
+              </w:rPr>
+              <w:t>).</w:t>
+            </w:r>
+            <w:r>
+              <w:t xml:space="preserve"> </w:t>
             </w:r>
           </w:p>
         </w:tc>
@@ -8203,7 +8519,7 @@
 </file>
 
 <file path=customXml/itemProps1.xml><?xml version="1.0" encoding="utf-8"?>
-<ds:datastoreItem xmlns:ds="http://schemas.openxmlformats.org/officeDocument/2006/customXml" ds:itemID="{06FC61D5-9A1E-479B-B91D-F598A00C5DF2}">
+<ds:datastoreItem xmlns:ds="http://schemas.openxmlformats.org/officeDocument/2006/customXml" ds:itemID="{B9D582E0-26D6-4D91-927F-A224AC275B4A}">
   <ds:schemaRefs>
     <ds:schemaRef ds:uri="http://schemas.openxmlformats.org/officeDocument/2006/bibliography"/>
   </ds:schemaRefs>

</xml_diff>

<commit_message>
Add statistics updated and WyBench results
</commit_message>
<xml_diff>
--- a/Documentation/Whiley QC Result Statistics.docx
+++ b/Documentation/Whiley QC Result Statistics.docx
@@ -22,9 +22,9 @@
         <w:tblLook w:val="04A0" w:firstRow="1" w:lastRow="0" w:firstColumn="1" w:lastColumn="0" w:noHBand="0" w:noVBand="1"/>
       </w:tblPr>
       <w:tblGrid>
-        <w:gridCol w:w="1463"/>
-        <w:gridCol w:w="3126"/>
-        <w:gridCol w:w="888"/>
+        <w:gridCol w:w="1498"/>
+        <w:gridCol w:w="3093"/>
+        <w:gridCol w:w="886"/>
         <w:gridCol w:w="945"/>
         <w:gridCol w:w="1051"/>
         <w:gridCol w:w="1736"/>
@@ -356,6 +356,9 @@
           </w:p>
           <w:p>
             <w:r>
+              <w:t xml:space="preserve">With </w:t>
+            </w:r>
+            <w:r>
               <w:t>Optimisation</w:t>
             </w:r>
           </w:p>
@@ -630,6 +633,9 @@
             </w:r>
           </w:p>
           <w:p>
+            <w:r>
+              <w:t xml:space="preserve">With </w:t>
+            </w:r>
             <w:r>
               <w:t>Optimisation</w:t>
             </w:r>
@@ -3738,12 +3744,12 @@
         <w:tblLook w:val="04A0" w:firstRow="1" w:lastRow="0" w:firstColumn="1" w:lastColumn="0" w:noHBand="0" w:noVBand="1"/>
       </w:tblPr>
       <w:tblGrid>
-        <w:gridCol w:w="2013"/>
-        <w:gridCol w:w="2624"/>
+        <w:gridCol w:w="2047"/>
+        <w:gridCol w:w="2599"/>
         <w:gridCol w:w="847"/>
         <w:gridCol w:w="945"/>
-        <w:gridCol w:w="1266"/>
-        <w:gridCol w:w="1321"/>
+        <w:gridCol w:w="1261"/>
+        <w:gridCol w:w="1317"/>
       </w:tblGrid>
       <w:tr>
         <w:trPr>
@@ -4045,7 +4051,13 @@
           </w:tcPr>
           <w:p>
             <w:r>
-              <w:t>27/06/18 (optimisation)</w:t>
+              <w:t>27/06/18 (</w:t>
+            </w:r>
+            <w:r>
+              <w:t xml:space="preserve">With </w:t>
+            </w:r>
+            <w:r>
+              <w:t>optimisation)</w:t>
             </w:r>
           </w:p>
         </w:tc>
@@ -4277,7 +4289,13 @@
               <w:t>5</w:t>
             </w:r>
             <w:r>
-              <w:t>/07/18 (optimisation)</w:t>
+              <w:t>/07/18 (</w:t>
+            </w:r>
+            <w:r>
+              <w:t xml:space="preserve">With </w:t>
+            </w:r>
+            <w:r>
+              <w:t>optimisation)</w:t>
             </w:r>
           </w:p>
         </w:tc>
@@ -4780,10 +4798,10 @@
         <w:tblLook w:val="04A0" w:firstRow="1" w:lastRow="0" w:firstColumn="1" w:lastColumn="0" w:noHBand="0" w:noVBand="1"/>
       </w:tblPr>
       <w:tblGrid>
-        <w:gridCol w:w="1075"/>
-        <w:gridCol w:w="3555"/>
+        <w:gridCol w:w="1570"/>
+        <w:gridCol w:w="2777"/>
         <w:gridCol w:w="847"/>
-        <w:gridCol w:w="945"/>
+        <w:gridCol w:w="1228"/>
         <w:gridCol w:w="1051"/>
         <w:gridCol w:w="1736"/>
       </w:tblGrid>
@@ -4959,15 +4977,59 @@
             <w:tcW w:w="0" w:type="auto"/>
           </w:tcPr>
           <w:p>
+            <w:pPr>
+              <w:rPr>
+                <w:b w:val="0"/>
+                <w:bCs w:val="0"/>
+              </w:rPr>
+            </w:pPr>
+            <w:r>
+              <w:t>15/07/18</w:t>
+            </w:r>
+          </w:p>
+          <w:p>
+            <w:r>
+              <w:t>(No optimisation)</w:t>
+            </w:r>
+          </w:p>
+        </w:tc>
+        <w:tc>
+          <w:tcPr>
+            <w:tcW w:w="0" w:type="auto"/>
+          </w:tcPr>
+          <w:p>
+            <w:pPr>
+              <w:cnfStyle w:val="000000000000" w:firstRow="0" w:lastRow="0" w:firstColumn="0" w:lastColumn="0" w:oddVBand="0" w:evenVBand="0" w:oddHBand="0" w:evenHBand="0" w:firstRowFirstColumn="0" w:firstRowLastColumn="0" w:lastRowFirstColumn="0" w:lastRowLastColumn="0"/>
+            </w:pPr>
+            <w:r>
+              <w:t>9 errors, 15 failures (9 failures, others due to precondition) (004_matrix takes 13 s)</w:t>
+            </w:r>
+          </w:p>
+        </w:tc>
+        <w:tc>
+          <w:tcPr>
+            <w:tcW w:w="0" w:type="auto"/>
+          </w:tcPr>
+          <w:p>
+            <w:pPr>
+              <w:cnfStyle w:val="000000000000" w:firstRow="0" w:lastRow="0" w:firstColumn="0" w:lastColumn="0" w:oddVBand="0" w:evenVBand="0" w:oddHBand="0" w:evenHBand="0" w:firstRowFirstColumn="0" w:firstRowLastColumn="0" w:lastRowFirstColumn="0" w:lastRowLastColumn="0"/>
+            </w:pPr>
+            <w:r>
+              <w:t>9 (15)</w:t>
+            </w:r>
+          </w:p>
+        </w:tc>
+        <w:tc>
+          <w:tcPr>
+            <w:tcW w:w="0" w:type="auto"/>
+          </w:tcPr>
+          <w:p>
+            <w:pPr>
+              <w:cnfStyle w:val="000000000000" w:firstRow="0" w:lastRow="0" w:firstColumn="0" w:lastColumn="0" w:oddVBand="0" w:evenVBand="0" w:oddHBand="0" w:evenHBand="0" w:firstRowFirstColumn="0" w:firstRowLastColumn="0" w:lastRowFirstColumn="0" w:lastRowLastColumn="0"/>
+            </w:pPr>
             <w:r>
               <w:t>1</w:t>
             </w:r>
-            <w:r>
-              <w:t>5</w:t>
-            </w:r>
-            <w:r>
-              <w:t>/07/18</w:t>
-            </w:r>
           </w:p>
         </w:tc>
         <w:tc>
@@ -4979,31 +5041,115 @@
               <w:cnfStyle w:val="000000000000" w:firstRow="0" w:lastRow="0" w:firstColumn="0" w:lastColumn="0" w:oddVBand="0" w:evenVBand="0" w:oddHBand="0" w:evenHBand="0" w:firstRowFirstColumn="0" w:firstRowLastColumn="0" w:lastRowFirstColumn="0" w:lastRowLastColumn="0"/>
             </w:pPr>
             <w:r>
-              <w:t>9</w:t>
-            </w:r>
-            <w:r>
-              <w:t xml:space="preserve"> errors, 1</w:t>
-            </w:r>
-            <w:r>
-              <w:t>5</w:t>
-            </w:r>
-            <w:r>
-              <w:t xml:space="preserve"> failures</w:t>
-            </w:r>
-            <w:r>
-              <w:t xml:space="preserve"> (actually </w:t>
-            </w:r>
-            <w:r>
-              <w:t xml:space="preserve">10 </w:t>
-            </w:r>
-            <w:r>
-              <w:t>failures, others due to precondition)</w:t>
-            </w:r>
-            <w:r>
-              <w:t xml:space="preserve"> (004_matrix takes 13 s)</w:t>
+              <w:t>33</w:t>
+            </w:r>
+          </w:p>
+        </w:tc>
+        <w:tc>
+          <w:tcPr>
+            <w:tcW w:w="1736" w:type="dxa"/>
+          </w:tcPr>
+          <w:p>
+            <w:pPr>
+              <w:cnfStyle w:val="000000000000" w:firstRow="0" w:lastRow="0" w:firstColumn="0" w:lastColumn="0" w:oddVBand="0" w:evenVBand="0" w:oddHBand="0" w:evenHBand="0" w:firstRowFirstColumn="0" w:firstRowLastColumn="0" w:lastRowFirstColumn="0" w:lastRowLastColumn="0"/>
+            </w:pPr>
+            <w:r>
+              <w:t>41.18s</w:t>
+            </w:r>
+          </w:p>
+          <w:p>
+            <w:pPr>
+              <w:cnfStyle w:val="000000000000" w:firstRow="0" w:lastRow="0" w:firstColumn="0" w:lastColumn="0" w:oddVBand="0" w:evenVBand="0" w:oddHBand="0" w:evenHBand="0" w:firstRowFirstColumn="0" w:firstRowLastColumn="0" w:lastRowFirstColumn="0" w:lastRowLastColumn="0"/>
+            </w:pPr>
+            <w:r>
+              <w:t>40.794s</w:t>
+            </w:r>
+          </w:p>
+          <w:p>
+            <w:pPr>
+              <w:cnfStyle w:val="000000000000" w:firstRow="0" w:lastRow="0" w:firstColumn="0" w:lastColumn="0" w:oddVBand="0" w:evenVBand="0" w:oddHBand="0" w:evenHBand="0" w:firstRowFirstColumn="0" w:firstRowLastColumn="0" w:lastRowFirstColumn="0" w:lastRowLastColumn="0"/>
+            </w:pPr>
+            <w:r>
+              <w:t>40.812s</w:t>
+            </w:r>
+          </w:p>
+          <w:p>
+            <w:pPr>
+              <w:cnfStyle w:val="000000000000" w:firstRow="0" w:lastRow="0" w:firstColumn="0" w:lastColumn="0" w:oddVBand="0" w:evenVBand="0" w:oddHBand="0" w:evenHBand="0" w:firstRowFirstColumn="0" w:firstRowLastColumn="0" w:lastRowFirstColumn="0" w:lastRowLastColumn="0"/>
+            </w:pPr>
+            <w:r>
+              <w:t>41.345s</w:t>
+            </w:r>
+          </w:p>
+          <w:p>
+            <w:pPr>
+              <w:cnfStyle w:val="000000000000" w:firstRow="0" w:lastRow="0" w:firstColumn="0" w:lastColumn="0" w:oddVBand="0" w:evenVBand="0" w:oddHBand="0" w:evenHBand="0" w:firstRowFirstColumn="0" w:firstRowLastColumn="0" w:lastRowFirstColumn="0" w:lastRowLastColumn="0"/>
+            </w:pPr>
+            <w:r>
+              <w:t>39.091s</w:t>
+            </w:r>
+          </w:p>
+          <w:p>
+            <w:pPr>
+              <w:cnfStyle w:val="000000000000" w:firstRow="0" w:lastRow="0" w:firstColumn="0" w:lastColumn="0" w:oddVBand="0" w:evenVBand="0" w:oddHBand="0" w:evenHBand="0" w:firstRowFirstColumn="0" w:firstRowLastColumn="0" w:lastRowFirstColumn="0" w:lastRowLastColumn="0"/>
+            </w:pPr>
+            <w:r>
+              <w:t>= 40.64s</w:t>
+            </w:r>
+          </w:p>
+        </w:tc>
+      </w:tr>
+      <w:tr>
+        <w:trPr>
+          <w:cnfStyle w:val="000000100000" w:firstRow="0" w:lastRow="0" w:firstColumn="0" w:lastColumn="0" w:oddVBand="0" w:evenVBand="0" w:oddHBand="1" w:evenHBand="0" w:firstRowFirstColumn="0" w:firstRowLastColumn="0" w:lastRowFirstColumn="0" w:lastRowLastColumn="0"/>
+        </w:trPr>
+        <w:tc>
+          <w:tcPr>
+            <w:cnfStyle w:val="001000000000" w:firstRow="0" w:lastRow="0" w:firstColumn="1" w:lastColumn="0" w:oddVBand="0" w:evenVBand="0" w:oddHBand="0" w:evenHBand="0" w:firstRowFirstColumn="0" w:firstRowLastColumn="0" w:lastRowFirstColumn="0" w:lastRowLastColumn="0"/>
+            <w:tcW w:w="0" w:type="auto"/>
+          </w:tcPr>
+          <w:p>
+            <w:pPr>
+              <w:rPr>
+                <w:b w:val="0"/>
+                <w:bCs w:val="0"/>
+              </w:rPr>
+            </w:pPr>
+            <w:r>
+              <w:t>15/07/18</w:t>
+            </w:r>
+          </w:p>
+          <w:p>
+            <w:r>
+              <w:t>(</w:t>
+            </w:r>
+            <w:r>
+              <w:t xml:space="preserve">With </w:t>
+            </w:r>
+            <w:r>
+              <w:t>optimisation)</w:t>
+            </w:r>
+          </w:p>
+        </w:tc>
+        <w:tc>
+          <w:tcPr>
+            <w:tcW w:w="0" w:type="auto"/>
+          </w:tcPr>
+          <w:p>
+            <w:pPr>
+              <w:cnfStyle w:val="000000100000" w:firstRow="0" w:lastRow="0" w:firstColumn="0" w:lastColumn="0" w:oddVBand="0" w:evenVBand="0" w:oddHBand="1" w:evenHBand="0" w:firstRowFirstColumn="0" w:firstRowLastColumn="0" w:lastRowFirstColumn="0" w:lastRowLastColumn="0"/>
+            </w:pPr>
+            <w:r>
+              <w:t xml:space="preserve">9 errors, 15 failures (9 failures, others due to precondition) (004_matrix takes </w:t>
+            </w:r>
+            <w:r>
+              <w:t>255</w:t>
             </w:r>
             <w:bookmarkStart w:id="0" w:name="_GoBack"/>
             <w:bookmarkEnd w:id="0"/>
+            <w:r>
+              <w:t xml:space="preserve"> s)</w:t>
+            </w:r>
           </w:p>
         </w:tc>
         <w:tc>
@@ -5012,11 +5158,8 @@
           </w:tcPr>
           <w:p>
             <w:pPr>
-              <w:cnfStyle w:val="000000000000" w:firstRow="0" w:lastRow="0" w:firstColumn="0" w:lastColumn="0" w:oddVBand="0" w:evenVBand="0" w:oddHBand="0" w:evenHBand="0" w:firstRowFirstColumn="0" w:firstRowLastColumn="0" w:lastRowFirstColumn="0" w:lastRowLastColumn="0"/>
-            </w:pPr>
-            <w:r>
-              <w:t>9</w:t>
-            </w:r>
+              <w:cnfStyle w:val="000000100000" w:firstRow="0" w:lastRow="0" w:firstColumn="0" w:lastColumn="0" w:oddVBand="0" w:evenVBand="0" w:oddHBand="1" w:evenHBand="0" w:firstRowFirstColumn="0" w:firstRowLastColumn="0" w:lastRowFirstColumn="0" w:lastRowLastColumn="0"/>
+            </w:pPr>
           </w:p>
         </w:tc>
         <w:tc>
@@ -5025,10 +5168,26 @@
           </w:tcPr>
           <w:p>
             <w:pPr>
-              <w:cnfStyle w:val="000000000000" w:firstRow="0" w:lastRow="0" w:firstColumn="0" w:lastColumn="0" w:oddVBand="0" w:evenVBand="0" w:oddHBand="0" w:evenHBand="0" w:firstRowFirstColumn="0" w:firstRowLastColumn="0" w:lastRowFirstColumn="0" w:lastRowLastColumn="0"/>
-            </w:pPr>
-            <w:r>
-              <w:t>1</w:t>
+              <w:cnfStyle w:val="000000100000" w:firstRow="0" w:lastRow="0" w:firstColumn="0" w:lastColumn="0" w:oddVBand="0" w:evenVBand="0" w:oddHBand="1" w:evenHBand="0" w:firstRowFirstColumn="0" w:firstRowLastColumn="0" w:lastRowFirstColumn="0" w:lastRowLastColumn="0"/>
+            </w:pPr>
+            <w:r>
+              <w:t>2</w:t>
+            </w:r>
+          </w:p>
+          <w:p>
+            <w:pPr>
+              <w:cnfStyle w:val="000000100000" w:firstRow="0" w:lastRow="0" w:firstColumn="0" w:lastColumn="0" w:oddVBand="0" w:evenVBand="0" w:oddHBand="1" w:evenHBand="0" w:firstRowFirstColumn="0" w:firstRowLastColumn="0" w:lastRowFirstColumn="0" w:lastRowLastColumn="0"/>
+            </w:pPr>
+            <w:r>
+              <w:t xml:space="preserve">(skip </w:t>
+            </w:r>
+            <w:proofErr w:type="spellStart"/>
+            <w:r>
+              <w:t>bipmatch</w:t>
+            </w:r>
+            <w:proofErr w:type="spellEnd"/>
+            <w:r>
+              <w:t>)</w:t>
             </w:r>
           </w:p>
         </w:tc>
@@ -5038,13 +5197,10 @@
           </w:tcPr>
           <w:p>
             <w:pPr>
-              <w:cnfStyle w:val="000000000000" w:firstRow="0" w:lastRow="0" w:firstColumn="0" w:lastColumn="0" w:oddVBand="0" w:evenVBand="0" w:oddHBand="0" w:evenHBand="0" w:firstRowFirstColumn="0" w:firstRowLastColumn="0" w:lastRowFirstColumn="0" w:lastRowLastColumn="0"/>
-            </w:pPr>
-            <w:r>
-              <w:t>3</w:t>
-            </w:r>
-            <w:r>
-              <w:t>3</w:t>
+              <w:cnfStyle w:val="000000100000" w:firstRow="0" w:lastRow="0" w:firstColumn="0" w:lastColumn="0" w:oddVBand="0" w:evenVBand="0" w:oddHBand="1" w:evenHBand="0" w:firstRowFirstColumn="0" w:firstRowLastColumn="0" w:lastRowFirstColumn="0" w:lastRowLastColumn="0"/>
+            </w:pPr>
+            <w:r>
+              <w:t>32</w:t>
             </w:r>
           </w:p>
         </w:tc>
@@ -5054,16 +5210,10 @@
           </w:tcPr>
           <w:p>
             <w:pPr>
-              <w:cnfStyle w:val="000000000000" w:firstRow="0" w:lastRow="0" w:firstColumn="0" w:lastColumn="0" w:oddVBand="0" w:evenVBand="0" w:oddHBand="0" w:evenHBand="0" w:firstRowFirstColumn="0" w:firstRowLastColumn="0" w:lastRowFirstColumn="0" w:lastRowLastColumn="0"/>
-            </w:pPr>
-            <w:r>
-              <w:t>41.38</w:t>
-            </w:r>
-            <w:r>
-              <w:t xml:space="preserve">4 </w:t>
-            </w:r>
-            <w:r>
-              <w:t>s</w:t>
+              <w:cnfStyle w:val="000000100000" w:firstRow="0" w:lastRow="0" w:firstColumn="0" w:lastColumn="0" w:oddVBand="0" w:evenVBand="0" w:oddHBand="1" w:evenHBand="0" w:firstRowFirstColumn="0" w:firstRowLastColumn="0" w:lastRowFirstColumn="0" w:lastRowLastColumn="0"/>
+            </w:pPr>
+            <w:r>
+              <w:t>327.53s</w:t>
             </w:r>
           </w:p>
         </w:tc>
@@ -5211,21 +5361,9 @@
               </w:numPr>
               <w:spacing w:line="240" w:lineRule="auto"/>
               <w:cnfStyle w:val="000000100000" w:firstRow="0" w:lastRow="0" w:firstColumn="0" w:lastColumn="0" w:oddVBand="0" w:evenVBand="0" w:oddHBand="1" w:evenHBand="0" w:firstRowFirstColumn="0" w:firstRowLastColumn="0" w:lastRowFirstColumn="0" w:lastRowLastColumn="0"/>
-              <w:rPr>
-                <w:highlight w:val="yellow"/>
-              </w:rPr>
-            </w:pPr>
-            <w:r>
-              <w:rPr>
-                <w:highlight w:val="yellow"/>
-              </w:rPr>
-              <w:t>006_queens\main</w:t>
-            </w:r>
-            <w:r>
-              <w:rPr>
-                <w:highlight w:val="yellow"/>
-              </w:rPr>
-              <w:t xml:space="preserve"> (positive limits)</w:t>
+            </w:pPr>
+            <w:r>
+              <w:t>006_queens\main (positive limits)</w:t>
             </w:r>
           </w:p>
           <w:p>
@@ -5245,13 +5383,33 @@
               <w:rPr>
                 <w:highlight w:val="yellow"/>
               </w:rPr>
-              <w:t>010_sort\main</w:t>
+              <w:t>010_sort\main (negative limits)</w:t>
             </w:r>
             <w:r>
               <w:rPr>
                 <w:highlight w:val="yellow"/>
               </w:rPr>
-              <w:t xml:space="preserve"> (negative limits)</w:t>
+              <w:t xml:space="preserve"> </w:t>
+            </w:r>
+            <w:r>
+              <w:rPr>
+                <w:highlight w:val="yellow"/>
+              </w:rPr>
+              <w:t>(</w:t>
+            </w:r>
+            <w:proofErr w:type="spellStart"/>
+            <w:r>
+              <w:rPr>
+                <w:highlight w:val="yellow"/>
+              </w:rPr>
+              <w:t>toString</w:t>
+            </w:r>
+            <w:proofErr w:type="spellEnd"/>
+            <w:r>
+              <w:rPr>
+                <w:highlight w:val="yellow"/>
+              </w:rPr>
+              <w:t>)</w:t>
             </w:r>
           </w:p>
           <w:p>
@@ -5271,13 +5429,33 @@
               <w:rPr>
                 <w:highlight w:val="yellow"/>
               </w:rPr>
-              <w:t>012_cyclic\main</w:t>
+              <w:t>012_cyclic\main (positive limits)</w:t>
             </w:r>
             <w:r>
               <w:rPr>
                 <w:highlight w:val="yellow"/>
               </w:rPr>
-              <w:t xml:space="preserve"> (positive limits)</w:t>
+              <w:t xml:space="preserve"> </w:t>
+            </w:r>
+            <w:r>
+              <w:rPr>
+                <w:highlight w:val="yellow"/>
+              </w:rPr>
+              <w:t>(</w:t>
+            </w:r>
+            <w:proofErr w:type="spellStart"/>
+            <w:r>
+              <w:rPr>
+                <w:highlight w:val="yellow"/>
+              </w:rPr>
+              <w:t>toString</w:t>
+            </w:r>
+            <w:proofErr w:type="spellEnd"/>
+            <w:r>
+              <w:rPr>
+                <w:highlight w:val="yellow"/>
+              </w:rPr>
+              <w:t>)</w:t>
             </w:r>
           </w:p>
           <w:p>
@@ -5297,13 +5475,27 @@
               <w:rPr>
                 <w:highlight w:val="yellow"/>
               </w:rPr>
-              <w:t>014_lights\main</w:t>
+              <w:t>014_lights\main (negative limits)</w:t>
             </w:r>
             <w:r>
               <w:rPr>
                 <w:highlight w:val="yellow"/>
               </w:rPr>
-              <w:t xml:space="preserve"> (negative limits)</w:t>
+              <w:t xml:space="preserve"> (</w:t>
+            </w:r>
+            <w:proofErr w:type="spellStart"/>
+            <w:r>
+              <w:rPr>
+                <w:highlight w:val="yellow"/>
+              </w:rPr>
+              <w:t>toString</w:t>
+            </w:r>
+            <w:proofErr w:type="spellEnd"/>
+            <w:r>
+              <w:rPr>
+                <w:highlight w:val="yellow"/>
+              </w:rPr>
+              <w:t>)</w:t>
             </w:r>
           </w:p>
           <w:p>
@@ -5316,20 +5508,32 @@
               <w:spacing w:line="240" w:lineRule="auto"/>
               <w:cnfStyle w:val="000000100000" w:firstRow="0" w:lastRow="0" w:firstColumn="0" w:lastColumn="0" w:oddVBand="0" w:evenVBand="0" w:oddHBand="1" w:evenHBand="0" w:firstRowFirstColumn="0" w:firstRowLastColumn="0" w:lastRowFirstColumn="0" w:lastRowLastColumn="0"/>
               <w:rPr>
-                <w:highlight w:val="yellow"/>
-              </w:rPr>
-            </w:pPr>
-            <w:r>
-              <w:rPr>
-                <w:highlight w:val="yellow"/>
-              </w:rPr>
-              <w:t>016_date\main</w:t>
-            </w:r>
-            <w:r>
-              <w:rPr>
-                <w:highlight w:val="yellow"/>
-              </w:rPr>
-              <w:t xml:space="preserve"> (positive limits)</w:t>
+                <w:highlight w:val="green"/>
+              </w:rPr>
+            </w:pPr>
+            <w:r>
+              <w:rPr>
+                <w:highlight w:val="green"/>
+              </w:rPr>
+              <w:t>016_date\main (</w:t>
+            </w:r>
+            <w:r>
+              <w:rPr>
+                <w:highlight w:val="green"/>
+              </w:rPr>
+              <w:t>Bug in the limits of type day, should be 1 &lt;=</w:t>
+            </w:r>
+            <w:r>
+              <w:rPr>
+                <w:highlight w:val="green"/>
+              </w:rPr>
+              <w:t xml:space="preserve"> d)</w:t>
+            </w:r>
+            <w:r>
+              <w:rPr>
+                <w:highlight w:val="green"/>
+              </w:rPr>
+              <w:t xml:space="preserve"> </w:t>
             </w:r>
           </w:p>
           <w:p>
@@ -5349,13 +5553,27 @@
               <w:rPr>
                 <w:highlight w:val="yellow"/>
               </w:rPr>
-              <w:t>017_math\main</w:t>
+              <w:t>017_math\main (positive limits)</w:t>
             </w:r>
             <w:r>
               <w:rPr>
                 <w:highlight w:val="yellow"/>
               </w:rPr>
-              <w:t xml:space="preserve"> (positive limits)</w:t>
+              <w:t xml:space="preserve"> (</w:t>
+            </w:r>
+            <w:proofErr w:type="spellStart"/>
+            <w:r>
+              <w:rPr>
+                <w:highlight w:val="yellow"/>
+              </w:rPr>
+              <w:t>toString</w:t>
+            </w:r>
+            <w:proofErr w:type="spellEnd"/>
+            <w:r>
+              <w:rPr>
+                <w:highlight w:val="yellow"/>
+              </w:rPr>
+              <w:t>)</w:t>
             </w:r>
           </w:p>
           <w:p>
@@ -5375,13 +5593,27 @@
               <w:rPr>
                 <w:highlight w:val="yellow"/>
               </w:rPr>
-              <w:t xml:space="preserve">025_tries\main </w:t>
+              <w:t>025_tries\main (positive limits)</w:t>
             </w:r>
             <w:r>
               <w:rPr>
                 <w:highlight w:val="yellow"/>
               </w:rPr>
-              <w:t>(positive limits)</w:t>
+              <w:t xml:space="preserve"> (cannot generate </w:t>
+            </w:r>
+            <w:proofErr w:type="gramStart"/>
+            <w:r>
+              <w:rPr>
+                <w:highlight w:val="yellow"/>
+              </w:rPr>
+              <w:t>ascii::</w:t>
+            </w:r>
+            <w:proofErr w:type="gramEnd"/>
+            <w:r>
+              <w:rPr>
+                <w:highlight w:val="yellow"/>
+              </w:rPr>
+              <w:t>string)</w:t>
             </w:r>
           </w:p>
           <w:p>
@@ -5401,13 +5633,27 @@
               <w:rPr>
                 <w:highlight w:val="yellow"/>
               </w:rPr>
-              <w:t>026_reverse\main</w:t>
+              <w:t>026_reverse\main (negative limits)</w:t>
             </w:r>
             <w:r>
               <w:rPr>
                 <w:highlight w:val="yellow"/>
               </w:rPr>
-              <w:t xml:space="preserve"> (negative limits)</w:t>
+              <w:t xml:space="preserve"> (</w:t>
+            </w:r>
+            <w:proofErr w:type="spellStart"/>
+            <w:r>
+              <w:rPr>
+                <w:highlight w:val="yellow"/>
+              </w:rPr>
+              <w:t>toString</w:t>
+            </w:r>
+            <w:proofErr w:type="spellEnd"/>
+            <w:r>
+              <w:rPr>
+                <w:highlight w:val="yellow"/>
+              </w:rPr>
+              <w:t>)</w:t>
             </w:r>
           </w:p>
           <w:p>
@@ -5419,15 +5665,21 @@
               </w:numPr>
               <w:spacing w:line="240" w:lineRule="auto"/>
               <w:cnfStyle w:val="000000100000" w:firstRow="0" w:lastRow="0" w:firstColumn="0" w:lastColumn="0" w:oddVBand="0" w:evenVBand="0" w:oddHBand="1" w:evenHBand="0" w:firstRowFirstColumn="0" w:firstRowLastColumn="0" w:lastRowFirstColumn="0" w:lastRowLastColumn="0"/>
-              <w:rPr>
-                <w:highlight w:val="yellow"/>
-              </w:rPr>
-            </w:pPr>
-            <w:r>
-              <w:rPr>
-                <w:highlight w:val="yellow"/>
-              </w:rPr>
+            </w:pPr>
+            <w:r>
               <w:t>102_conway\main (positive limits)</w:t>
+            </w:r>
+            <w:r>
+              <w:t xml:space="preserve"> – Should throw error</w:t>
+            </w:r>
+            <w:r>
+              <w:t>, technically correct</w:t>
+            </w:r>
+            <w:r>
+              <w:t xml:space="preserve"> as tried to access array out of bounds</w:t>
+            </w:r>
+            <w:r>
+              <w:t>.</w:t>
             </w:r>
           </w:p>
           <w:p>
@@ -5496,75 +5748,69 @@
             </w:pPr>
             <w:r>
               <w:rPr>
-                <w:highlight w:val="yellow"/>
+                <w:highlight w:val="green"/>
               </w:rPr>
               <w:t>030_fractions\main (</w:t>
             </w:r>
             <w:r>
               <w:rPr>
-                <w:highlight w:val="yellow"/>
+                <w:highlight w:val="green"/>
               </w:rPr>
               <w:t>Bug</w:t>
             </w:r>
             <w:r>
               <w:rPr>
-                <w:highlight w:val="yellow"/>
+                <w:highlight w:val="green"/>
               </w:rPr>
               <w:t xml:space="preserve"> </w:t>
             </w:r>
             <w:r>
               <w:rPr>
-                <w:highlight w:val="yellow"/>
+                <w:highlight w:val="green"/>
               </w:rPr>
               <w:t xml:space="preserve">in the </w:t>
             </w:r>
             <w:r>
               <w:rPr>
-                <w:highlight w:val="yellow"/>
+                <w:highlight w:val="green"/>
               </w:rPr>
               <w:t>compare function</w:t>
             </w:r>
             <w:r>
               <w:rPr>
-                <w:highlight w:val="yellow"/>
+                <w:highlight w:val="green"/>
               </w:rPr>
               <w:t>! I</w:t>
             </w:r>
             <w:r>
               <w:rPr>
-                <w:highlight w:val="yellow"/>
+                <w:highlight w:val="green"/>
               </w:rPr>
               <w:t>n</w:t>
             </w:r>
             <w:r>
               <w:rPr>
-                <w:highlight w:val="yellow"/>
-              </w:rPr>
-              <w:t xml:space="preserve"> r &gt; 0, </w:t>
-            </w:r>
-            <w:r>
-              <w:rPr>
-                <w:highlight w:val="yellow"/>
-              </w:rPr>
-              <w:t xml:space="preserve">should </w:t>
-            </w:r>
-            <w:r>
-              <w:rPr>
-                <w:highlight w:val="yellow"/>
+                <w:highlight w:val="green"/>
+              </w:rPr>
+              <w:t xml:space="preserve"> r &gt; 0, should </w:t>
+            </w:r>
+            <w:r>
+              <w:rPr>
+                <w:highlight w:val="green"/>
               </w:rPr>
               <w:t>(f</w:t>
             </w:r>
             <w:proofErr w:type="gramStart"/>
             <w:r>
               <w:rPr>
-                <w:highlight w:val="yellow"/>
+                <w:highlight w:val="green"/>
               </w:rPr>
               <w:t>1.numerator</w:t>
             </w:r>
             <w:proofErr w:type="gramEnd"/>
             <w:r>
               <w:rPr>
-                <w:highlight w:val="yellow"/>
+                <w:highlight w:val="green"/>
               </w:rPr>
               <w:t xml:space="preserve"> * f2.denominator) &gt; (f2.numerator * f1.denominator) )</w:t>
             </w:r>
@@ -5737,6 +5983,7 @@
               <w:spacing w:line="240" w:lineRule="auto"/>
             </w:pPr>
             <w:r>
+              <w:lastRenderedPageBreak/>
               <w:t xml:space="preserve">Due to empty </w:t>
             </w:r>
             <w:r>
@@ -5775,6 +6022,7 @@
               <w:cnfStyle w:val="000000000000" w:firstRow="0" w:lastRow="0" w:firstColumn="0" w:lastColumn="0" w:oddVBand="0" w:evenVBand="0" w:oddHBand="0" w:evenHBand="0" w:firstRowFirstColumn="0" w:firstRowLastColumn="0" w:lastRowFirstColumn="0" w:lastRowLastColumn="0"/>
             </w:pPr>
             <w:r>
+              <w:lastRenderedPageBreak/>
               <w:t>029_bipmatch\main</w:t>
             </w:r>
           </w:p>
@@ -5917,7 +6165,30 @@
               <w:t>008_scc\main</w:t>
             </w:r>
             <w:r>
-              <w:t xml:space="preserve"> (due to State)</w:t>
+              <w:t xml:space="preserve"> (</w:t>
+            </w:r>
+            <w:r>
+              <w:t xml:space="preserve">as cannot generate </w:t>
+            </w:r>
+            <w:proofErr w:type="gramStart"/>
+            <w:r>
+              <w:t>collection::</w:t>
+            </w:r>
+            <w:proofErr w:type="gramEnd"/>
+            <w:r>
+              <w:t>Stack</w:t>
+            </w:r>
+            <w:r>
+              <w:t xml:space="preserve"> </w:t>
+            </w:r>
+            <w:r>
+              <w:t>due to State</w:t>
+            </w:r>
+            <w:r>
+              <w:t>?</w:t>
+            </w:r>
+            <w:r>
+              <w:t>)</w:t>
             </w:r>
           </w:p>
         </w:tc>
@@ -5942,7 +6213,6 @@
               <w:spacing w:line="240" w:lineRule="auto"/>
             </w:pPr>
             <w:r>
-              <w:lastRenderedPageBreak/>
               <w:t>Due to upper &gt; lower</w:t>
             </w:r>
           </w:p>
@@ -6101,13 +6371,7 @@
               <w:rPr>
                 <w:highlight w:val="yellow"/>
               </w:rPr>
-              <w:t>)</w:t>
-            </w:r>
-            <w:r>
-              <w:rPr>
-                <w:highlight w:val="yellow"/>
-              </w:rPr>
-              <w:t xml:space="preserve"> </w:t>
+              <w:t xml:space="preserve">) </w:t>
             </w:r>
           </w:p>
         </w:tc>
@@ -8519,7 +8783,7 @@
 </file>
 
 <file path=customXml/itemProps1.xml><?xml version="1.0" encoding="utf-8"?>
-<ds:datastoreItem xmlns:ds="http://schemas.openxmlformats.org/officeDocument/2006/customXml" ds:itemID="{B9D582E0-26D6-4D91-927F-A224AC275B4A}">
+<ds:datastoreItem xmlns:ds="http://schemas.openxmlformats.org/officeDocument/2006/customXml" ds:itemID="{B638CE28-A065-4DBE-B04F-EB183A5C21F1}">
   <ds:schemaRefs>
     <ds:schemaRef ds:uri="http://schemas.openxmlformats.org/officeDocument/2006/bibliography"/>
   </ds:schemaRefs>

</xml_diff>

<commit_message>
Add statistics for WhileyValidTests
</commit_message>
<xml_diff>
--- a/Documentation/Whiley QC Result Statistics.docx
+++ b/Documentation/Whiley QC Result Statistics.docx
@@ -667,10 +667,7 @@
               <w:cnfStyle w:val="000000100000" w:firstRow="0" w:lastRow="0" w:firstColumn="0" w:lastColumn="0" w:oddVBand="0" w:evenVBand="0" w:oddHBand="1" w:evenHBand="0" w:firstRowFirstColumn="0" w:firstRowLastColumn="0" w:lastRowFirstColumn="0" w:lastRowLastColumn="0"/>
             </w:pPr>
             <w:r>
-              <w:t>Takes ages on</w:t>
-            </w:r>
-            <w:r>
-              <w:t xml:space="preserve"> RecursiveType_Valid_27</w:t>
+              <w:t>RecursiveType_Valid_27</w:t>
             </w:r>
             <w:r>
               <w:t xml:space="preserve"> (</w:t>
@@ -692,13 +689,260 @@
               <w:cnfStyle w:val="000000100000" w:firstRow="0" w:lastRow="0" w:firstColumn="0" w:lastColumn="0" w:oddVBand="0" w:evenVBand="0" w:oddHBand="1" w:evenHBand="0" w:firstRowFirstColumn="0" w:firstRowLastColumn="0" w:lastRowFirstColumn="0" w:lastRowLastColumn="0"/>
             </w:pPr>
             <w:r>
+              <w:t xml:space="preserve">383 </w:t>
+            </w:r>
+            <w:r>
+              <w:t>(</w:t>
+            </w:r>
+            <w:r>
+              <w:t>450</w:t>
+            </w:r>
+            <w:r>
+              <w:t>)</w:t>
+            </w:r>
+          </w:p>
+        </w:tc>
+        <w:tc>
+          <w:tcPr>
+            <w:tcW w:w="0" w:type="auto"/>
+          </w:tcPr>
+          <w:p>
+            <w:pPr>
+              <w:cnfStyle w:val="000000100000" w:firstRow="0" w:lastRow="0" w:firstColumn="0" w:lastColumn="0" w:oddVBand="0" w:evenVBand="0" w:oddHBand="1" w:evenHBand="0" w:firstRowFirstColumn="0" w:firstRowLastColumn="0" w:lastRowFirstColumn="0" w:lastRowLastColumn="0"/>
+            </w:pPr>
+            <w:r>
+              <w:t>70</w:t>
+            </w:r>
+          </w:p>
+        </w:tc>
+        <w:tc>
+          <w:tcPr>
+            <w:tcW w:w="0" w:type="auto"/>
+          </w:tcPr>
+          <w:p>
+            <w:pPr>
+              <w:cnfStyle w:val="000000100000" w:firstRow="0" w:lastRow="0" w:firstColumn="0" w:lastColumn="0" w:oddVBand="0" w:evenVBand="0" w:oddHBand="1" w:evenHBand="0" w:firstRowFirstColumn="0" w:firstRowLastColumn="0" w:lastRowFirstColumn="0" w:lastRowLastColumn="0"/>
+            </w:pPr>
+            <w:r>
+              <w:t>523</w:t>
+            </w:r>
+          </w:p>
+        </w:tc>
+        <w:tc>
+          <w:tcPr>
+            <w:tcW w:w="1736" w:type="dxa"/>
+          </w:tcPr>
+          <w:p>
+            <w:pPr>
+              <w:cnfStyle w:val="000000100000" w:firstRow="0" w:lastRow="0" w:firstColumn="0" w:lastColumn="0" w:oddVBand="0" w:evenVBand="0" w:oddHBand="1" w:evenHBand="0" w:firstRowFirstColumn="0" w:firstRowLastColumn="0" w:lastRowFirstColumn="0" w:lastRowLastColumn="0"/>
+            </w:pPr>
+            <w:r>
+              <w:t>208.615s</w:t>
+            </w:r>
+          </w:p>
+        </w:tc>
+      </w:tr>
+      <w:tr>
+        <w:tc>
+          <w:tcPr>
+            <w:cnfStyle w:val="001000000000" w:firstRow="0" w:lastRow="0" w:firstColumn="1" w:lastColumn="0" w:oddVBand="0" w:evenVBand="0" w:oddHBand="0" w:evenHBand="0" w:firstRowFirstColumn="0" w:firstRowLastColumn="0" w:lastRowFirstColumn="0" w:lastRowLastColumn="0"/>
+            <w:tcW w:w="0" w:type="auto"/>
+          </w:tcPr>
+          <w:p>
+            <w:pPr>
+              <w:rPr>
+                <w:b w:val="0"/>
+                <w:bCs w:val="0"/>
+              </w:rPr>
+            </w:pPr>
+            <w:r>
+              <w:t>15/07/18</w:t>
+            </w:r>
+          </w:p>
+          <w:p>
+            <w:r>
+              <w:t>No optimisation</w:t>
+            </w:r>
+          </w:p>
+        </w:tc>
+        <w:tc>
+          <w:tcPr>
+            <w:tcW w:w="0" w:type="auto"/>
+          </w:tcPr>
+          <w:p>
+            <w:pPr>
+              <w:cnfStyle w:val="000000000000" w:firstRow="0" w:lastRow="0" w:firstColumn="0" w:lastColumn="0" w:oddVBand="0" w:evenVBand="0" w:oddHBand="0" w:evenHBand="0" w:firstRowFirstColumn="0" w:firstRowLastColumn="0" w:lastRowFirstColumn="0" w:lastRowLastColumn="0"/>
+            </w:pPr>
+            <w:r>
+              <w:t>10 errors 104 failures (</w:t>
+            </w:r>
+            <w:r>
+              <w:t xml:space="preserve">only </w:t>
+            </w:r>
+            <w:r>
+              <w:t xml:space="preserve">23 </w:t>
+            </w:r>
+            <w:r>
+              <w:t>failures)</w:t>
+            </w:r>
+          </w:p>
+          <w:p>
+            <w:pPr>
+              <w:cnfStyle w:val="000000000000" w:firstRow="0" w:lastRow="0" w:firstColumn="0" w:lastColumn="0" w:oddVBand="0" w:evenVBand="0" w:oddHBand="0" w:evenHBand="0" w:firstRowFirstColumn="0" w:firstRowLastColumn="0" w:lastRowFirstColumn="0" w:lastRowLastColumn="0"/>
+            </w:pPr>
+            <w:r>
+              <w:t>Record_valid_5 (25 s)</w:t>
+            </w:r>
+          </w:p>
+        </w:tc>
+        <w:tc>
+          <w:tcPr>
+            <w:tcW w:w="0" w:type="auto"/>
+          </w:tcPr>
+          <w:p>
+            <w:pPr>
+              <w:cnfStyle w:val="000000000000" w:firstRow="0" w:lastRow="0" w:firstColumn="0" w:lastColumn="0" w:oddVBand="0" w:evenVBand="0" w:oddHBand="0" w:evenHBand="0" w:firstRowFirstColumn="0" w:firstRowLastColumn="0" w:lastRowFirstColumn="0" w:lastRowLastColumn="0"/>
+            </w:pPr>
+            <w:r>
+              <w:t>409 (490)</w:t>
+            </w:r>
+          </w:p>
+        </w:tc>
+        <w:tc>
+          <w:tcPr>
+            <w:tcW w:w="0" w:type="auto"/>
+          </w:tcPr>
+          <w:p>
+            <w:pPr>
+              <w:cnfStyle w:val="000000000000" w:firstRow="0" w:lastRow="0" w:firstColumn="0" w:lastColumn="0" w:oddVBand="0" w:evenVBand="0" w:oddHBand="0" w:evenHBand="0" w:firstRowFirstColumn="0" w:firstRowLastColumn="0" w:lastRowFirstColumn="0" w:lastRowLastColumn="0"/>
+            </w:pPr>
+            <w:r>
+              <w:t>70</w:t>
+            </w:r>
+          </w:p>
+        </w:tc>
+        <w:tc>
+          <w:tcPr>
+            <w:tcW w:w="0" w:type="auto"/>
+          </w:tcPr>
+          <w:p>
+            <w:pPr>
+              <w:cnfStyle w:val="000000000000" w:firstRow="0" w:lastRow="0" w:firstColumn="0" w:lastColumn="0" w:oddVBand="0" w:evenVBand="0" w:oddHBand="0" w:evenHBand="0" w:firstRowFirstColumn="0" w:firstRowLastColumn="0" w:lastRowFirstColumn="0" w:lastRowLastColumn="0"/>
+            </w:pPr>
+            <w:r>
+              <w:t>523</w:t>
+            </w:r>
+          </w:p>
+        </w:tc>
+        <w:tc>
+          <w:tcPr>
+            <w:tcW w:w="1736" w:type="dxa"/>
+          </w:tcPr>
+          <w:p>
+            <w:pPr>
+              <w:cnfStyle w:val="000000000000" w:firstRow="0" w:lastRow="0" w:firstColumn="0" w:lastColumn="0" w:oddVBand="0" w:evenVBand="0" w:oddHBand="0" w:evenHBand="0" w:firstRowFirstColumn="0" w:firstRowLastColumn="0" w:lastRowFirstColumn="0" w:lastRowLastColumn="0"/>
+            </w:pPr>
+            <w:r>
+              <w:t>97.292s</w:t>
+            </w:r>
+          </w:p>
+        </w:tc>
+      </w:tr>
+      <w:tr>
+        <w:trPr>
+          <w:cnfStyle w:val="000000100000" w:firstRow="0" w:lastRow="0" w:firstColumn="0" w:lastColumn="0" w:oddVBand="0" w:evenVBand="0" w:oddHBand="1" w:evenHBand="0" w:firstRowFirstColumn="0" w:firstRowLastColumn="0" w:lastRowFirstColumn="0" w:lastRowLastColumn="0"/>
+        </w:trPr>
+        <w:tc>
+          <w:tcPr>
+            <w:cnfStyle w:val="001000000000" w:firstRow="0" w:lastRow="0" w:firstColumn="1" w:lastColumn="0" w:oddVBand="0" w:evenVBand="0" w:oddHBand="0" w:evenHBand="0" w:firstRowFirstColumn="0" w:firstRowLastColumn="0" w:lastRowFirstColumn="0" w:lastRowLastColumn="0"/>
+            <w:tcW w:w="0" w:type="auto"/>
+          </w:tcPr>
+          <w:p>
+            <w:pPr>
+              <w:rPr>
+                <w:b w:val="0"/>
+                <w:bCs w:val="0"/>
+              </w:rPr>
+            </w:pPr>
+            <w:r>
+              <w:t>15/07/18</w:t>
+            </w:r>
+          </w:p>
+          <w:p>
+            <w:r>
+              <w:t>With</w:t>
+            </w:r>
+            <w:r>
+              <w:t xml:space="preserve"> optimisation</w:t>
+            </w:r>
+          </w:p>
+        </w:tc>
+        <w:tc>
+          <w:tcPr>
+            <w:tcW w:w="0" w:type="auto"/>
+          </w:tcPr>
+          <w:p>
+            <w:pPr>
+              <w:cnfStyle w:val="000000100000" w:firstRow="0" w:lastRow="0" w:firstColumn="0" w:lastColumn="0" w:oddVBand="0" w:evenVBand="0" w:oddHBand="1" w:evenHBand="0" w:firstRowFirstColumn="0" w:firstRowLastColumn="0" w:lastRowFirstColumn="0" w:lastRowLastColumn="0"/>
+            </w:pPr>
+            <w:r>
+              <w:t>10 errors 10</w:t>
+            </w:r>
+            <w:r>
+              <w:t>5</w:t>
+            </w:r>
+            <w:r>
+              <w:t xml:space="preserve"> failures (only</w:t>
+            </w:r>
+            <w:r>
               <w:t xml:space="preserve"> </w:t>
             </w:r>
             <w:r>
-              <w:t xml:space="preserve">383 </w:t>
-            </w:r>
-            <w:r>
-              <w:t>()</w:t>
+              <w:t>24</w:t>
+            </w:r>
+            <w:r>
+              <w:t xml:space="preserve"> failures)</w:t>
+            </w:r>
+          </w:p>
+          <w:p>
+            <w:pPr>
+              <w:cnfStyle w:val="000000100000" w:firstRow="0" w:lastRow="0" w:firstColumn="0" w:lastColumn="0" w:oddVBand="0" w:evenVBand="0" w:oddHBand="1" w:evenHBand="0" w:firstRowFirstColumn="0" w:firstRowLastColumn="0" w:lastRowFirstColumn="0" w:lastRowLastColumn="0"/>
+            </w:pPr>
+            <w:r>
+              <w:t>Record_valid_5 (2</w:t>
+            </w:r>
+            <w:r>
+              <w:t>0</w:t>
+            </w:r>
+            <w:r>
+              <w:t xml:space="preserve"> s)</w:t>
+            </w:r>
+          </w:p>
+        </w:tc>
+        <w:tc>
+          <w:tcPr>
+            <w:tcW w:w="0" w:type="auto"/>
+          </w:tcPr>
+          <w:p>
+            <w:pPr>
+              <w:cnfStyle w:val="000000100000" w:firstRow="0" w:lastRow="0" w:firstColumn="0" w:lastColumn="0" w:oddVBand="0" w:evenVBand="0" w:oddHBand="1" w:evenHBand="0" w:firstRowFirstColumn="0" w:firstRowLastColumn="0" w:lastRowFirstColumn="0" w:lastRowLastColumn="0"/>
+            </w:pPr>
+            <w:r>
+              <w:t>40</w:t>
+            </w:r>
+            <w:r>
+              <w:t>8</w:t>
+            </w:r>
+            <w:r>
+              <w:t xml:space="preserve"> (4</w:t>
+            </w:r>
+            <w:r>
+              <w:t>89</w:t>
+            </w:r>
+            <w:bookmarkStart w:id="0" w:name="_GoBack"/>
+            <w:bookmarkEnd w:id="0"/>
+            <w:r>
+              <w:t>)</w:t>
             </w:r>
           </w:p>
         </w:tc>
@@ -737,7 +981,7 @@
               <w:cnfStyle w:val="000000100000" w:firstRow="0" w:lastRow="0" w:firstColumn="0" w:lastColumn="0" w:oddVBand="0" w:evenVBand="0" w:oddHBand="1" w:evenHBand="0" w:firstRowFirstColumn="0" w:firstRowLastColumn="0" w:lastRowFirstColumn="0" w:lastRowLastColumn="0"/>
             </w:pPr>
             <w:r>
-              <w:t>208.615s</w:t>
+              <w:t>74.108s</w:t>
             </w:r>
           </w:p>
         </w:tc>
@@ -754,7 +998,13 @@
     </w:p>
     <w:p>
       <w:r>
-        <w:t xml:space="preserve">84 </w:t>
+        <w:t>8</w:t>
+      </w:r>
+      <w:r>
+        <w:t>1</w:t>
+      </w:r>
+      <w:r>
+        <w:t xml:space="preserve"> </w:t>
       </w:r>
       <w:r>
         <w:t xml:space="preserve">tests, </w:t>
@@ -1543,6 +1793,7 @@
               <w:ind w:left="360"/>
             </w:pPr>
             <w:r>
+              <w:lastRenderedPageBreak/>
               <w:t>BoolAssign_Valid_5</w:t>
             </w:r>
           </w:p>
@@ -1874,7 +2125,6 @@
               <w:ind w:left="360"/>
             </w:pPr>
             <w:r>
-              <w:lastRenderedPageBreak/>
               <w:t>ConstrainedList_Valid_1</w:t>
             </w:r>
           </w:p>
@@ -2489,7 +2739,7 @@
               <w:ind w:left="360"/>
             </w:pPr>
             <w:r>
-              <w:t>TypeEquals_Valid_39</w:t>
+              <w:t>Update_Valid_2</w:t>
             </w:r>
           </w:p>
         </w:tc>
@@ -2551,7 +2801,7 @@
               <w:ind w:left="360"/>
             </w:pPr>
             <w:r>
-              <w:t>Update_Valid_2</w:t>
+              <w:t>VarDecl_Valid_2</w:t>
             </w:r>
           </w:p>
         </w:tc>
@@ -2612,9 +2862,6 @@
               <w:spacing w:line="240" w:lineRule="auto"/>
               <w:ind w:left="360"/>
             </w:pPr>
-            <w:r>
-              <w:t>VarDecl_Valid_2</w:t>
-            </w:r>
           </w:p>
         </w:tc>
         <w:tc>
@@ -2775,7 +3022,7 @@
               <w:t>No function (</w:t>
             </w:r>
             <w:r>
-              <w:t>9</w:t>
+              <w:t>11</w:t>
             </w:r>
             <w:r>
               <w:t xml:space="preserve"> tests)</w:t>
@@ -2841,21 +3088,13 @@
               <w:t xml:space="preserve"> 2,</w:t>
             </w:r>
             <w:r>
-              <w:t xml:space="preserve"> 5, 6, 8, 12, 13</w:t>
-            </w:r>
-          </w:p>
-          <w:p>
-            <w:pPr>
-              <w:pStyle w:val="ListParagraph"/>
-              <w:numPr>
-                <w:ilvl w:val="0"/>
-                <w:numId w:val="9"/>
-              </w:numPr>
-              <w:spacing w:line="240" w:lineRule="auto"/>
-              <w:cnfStyle w:val="000000100000" w:firstRow="0" w:lastRow="0" w:firstColumn="0" w:lastColumn="0" w:oddVBand="0" w:evenVBand="0" w:oddHBand="1" w:evenHBand="0" w:firstRowFirstColumn="0" w:firstRowLastColumn="0" w:lastRowFirstColumn="0" w:lastRowLastColumn="0"/>
-            </w:pPr>
-            <w:r>
-              <w:t>Function_Valid_13 (optimisation only)</w:t>
+              <w:t xml:space="preserve"> 5, 6, 8, </w:t>
+            </w:r>
+            <w:r>
+              <w:t xml:space="preserve">10, 11, </w:t>
+            </w:r>
+            <w:r>
+              <w:t>12, 13</w:t>
             </w:r>
           </w:p>
         </w:tc>
@@ -2998,10 +3237,10 @@
               <w:t xml:space="preserve"> (</w:t>
             </w:r>
             <w:r>
-              <w:t>84</w:t>
-            </w:r>
-            <w:r>
-              <w:t xml:space="preserve"> </w:t>
+              <w:t>8</w:t>
+            </w:r>
+            <w:r>
+              <w:t xml:space="preserve">1 </w:t>
             </w:r>
             <w:r>
               <w:t>tests)</w:t>
@@ -3054,7 +3293,13 @@
               <w:t>Upper limit &gt; lower limit (for the negative and positive tests)</w:t>
             </w:r>
             <w:r>
-              <w:t xml:space="preserve"> (5 tests)</w:t>
+              <w:t xml:space="preserve"> (</w:t>
+            </w:r>
+            <w:r>
+              <w:t>6</w:t>
+            </w:r>
+            <w:r>
+              <w:t xml:space="preserve"> tests)</w:t>
             </w:r>
           </w:p>
         </w:tc>
@@ -3229,26 +3474,12 @@
           <w:p>
             <w:pPr>
               <w:spacing w:line="240" w:lineRule="auto"/>
-              <w:rPr>
-                <w:b w:val="0"/>
-                <w:bCs w:val="0"/>
-              </w:rPr>
-            </w:pPr>
-            <w:proofErr w:type="spellStart"/>
-            <w:r>
-              <w:t>AssertionError</w:t>
-            </w:r>
-            <w:proofErr w:type="spellEnd"/>
-          </w:p>
-          <w:p>
-            <w:pPr>
-              <w:spacing w:line="240" w:lineRule="auto"/>
-              <w:rPr>
-                <w:highlight w:val="yellow"/>
-              </w:rPr>
-            </w:pPr>
-            <w:r>
-              <w:t>(function passed as argument)</w:t>
+            </w:pPr>
+            <w:r>
+              <w:t>Failing test</w:t>
+            </w:r>
+            <w:r>
+              <w:t xml:space="preserve"> (optimisation)</w:t>
             </w:r>
           </w:p>
         </w:tc>
@@ -3269,11 +3500,13 @@
                 <w:ilvl w:val="0"/>
                 <w:numId w:val="10"/>
               </w:numPr>
-              <w:spacing w:line="240" w:lineRule="auto"/>
               <w:cnfStyle w:val="000000000000" w:firstRow="0" w:lastRow="0" w:firstColumn="0" w:lastColumn="0" w:oddVBand="0" w:evenVBand="0" w:oddHBand="0" w:evenHBand="0" w:firstRowFirstColumn="0" w:firstRowLastColumn="0" w:lastRowFirstColumn="0" w:lastRowLastColumn="0"/>
             </w:pPr>
             <w:r>
-              <w:t xml:space="preserve">FunctionRef_Valid_10, 11 </w:t>
+              <w:rPr>
+                <w:highlight w:val="yellow"/>
+              </w:rPr>
+              <w:t>Function_Valid_13 (optimisation only, positive limit)</w:t>
             </w:r>
           </w:p>
         </w:tc>
@@ -3397,6 +3630,7 @@
               </w:rPr>
             </w:pPr>
             <w:r>
+              <w:lastRenderedPageBreak/>
               <w:t>Due to recursive types</w:t>
             </w:r>
             <w:r>
@@ -3432,6 +3666,7 @@
               <w:cnfStyle w:val="000000100000" w:firstRow="0" w:lastRow="0" w:firstColumn="0" w:lastColumn="0" w:oddVBand="0" w:evenVBand="0" w:oddHBand="1" w:evenHBand="0" w:firstRowFirstColumn="0" w:firstRowLastColumn="0" w:lastRowFirstColumn="0" w:lastRowLastColumn="0"/>
             </w:pPr>
             <w:r>
+              <w:lastRenderedPageBreak/>
               <w:t xml:space="preserve">ConstrainedInt_Valid_20 </w:t>
             </w:r>
             <w:r>
@@ -3463,14 +3698,19 @@
               <w:spacing w:line="240" w:lineRule="auto"/>
             </w:pPr>
             <w:r>
-              <w:lastRenderedPageBreak/>
               <w:t>No possible values generated</w:t>
             </w:r>
             <w:r>
               <w:t xml:space="preserve"> due to nominal invariant</w:t>
             </w:r>
             <w:r>
-              <w:t xml:space="preserve"> (4 tests)</w:t>
+              <w:t xml:space="preserve"> (</w:t>
+            </w:r>
+            <w:r>
+              <w:t>5</w:t>
+            </w:r>
+            <w:r>
+              <w:t xml:space="preserve"> tests)</w:t>
             </w:r>
           </w:p>
         </w:tc>
@@ -3537,16 +3777,13 @@
               <w:cnfStyle w:val="000000000000" w:firstRow="0" w:lastRow="0" w:firstColumn="0" w:lastColumn="0" w:oddVBand="0" w:evenVBand="0" w:oddHBand="0" w:evenHBand="0" w:firstRowFirstColumn="0" w:firstRowLastColumn="0" w:lastRowFirstColumn="0" w:lastRowLastColumn="0"/>
             </w:pPr>
             <w:r>
-              <w:t>RecursiveType_Valid_24 (recursive) (</w:t>
-            </w:r>
-            <w:r>
-              <w:t>26</w:t>
-            </w:r>
-            <w:r>
-              <w:t xml:space="preserve"> </w:t>
-            </w:r>
-            <w:r>
-              <w:t>for optimisation only)</w:t>
+              <w:t>RecursiveType_Valid_24</w:t>
+            </w:r>
+            <w:r>
+              <w:t>, 26</w:t>
+            </w:r>
+            <w:r>
+              <w:t xml:space="preserve"> (recursive)</w:t>
             </w:r>
           </w:p>
         </w:tc>
@@ -4590,6 +4827,7 @@
               <w:rPr>
                 <w:highlight w:val="yellow"/>
               </w:rPr>
+              <w:lastRenderedPageBreak/>
               <w:t xml:space="preserve">(Optimisation only, </w:t>
             </w:r>
             <w:r>
@@ -4633,6 +4871,7 @@
               <w:cnfStyle w:val="000000000000" w:firstRow="0" w:lastRow="0" w:firstColumn="0" w:lastColumn="0" w:oddVBand="0" w:evenVBand="0" w:oddHBand="0" w:evenHBand="0" w:firstRowFirstColumn="0" w:firstRowLastColumn="0" w:lastRowFirstColumn="0" w:lastRowLastColumn="0"/>
             </w:pPr>
             <w:r>
+              <w:lastRenderedPageBreak/>
               <w:t>Do_While_Invalid_6, 7, 8</w:t>
             </w:r>
           </w:p>
@@ -4764,7 +5003,6 @@
               <w:cnfStyle w:val="000000100000" w:firstRow="0" w:lastRow="0" w:firstColumn="0" w:lastColumn="0" w:oddVBand="0" w:evenVBand="0" w:oddHBand="1" w:evenHBand="0" w:firstRowFirstColumn="0" w:firstRowLastColumn="0" w:lastRowFirstColumn="0" w:lastRowLastColumn="0"/>
             </w:pPr>
             <w:r>
-              <w:lastRenderedPageBreak/>
               <w:t>I</w:t>
             </w:r>
             <w:r>
@@ -4782,7 +5020,6 @@
         <w:pStyle w:val="Heading1"/>
       </w:pPr>
       <w:r>
-        <w:lastRenderedPageBreak/>
         <w:t>Whiley Benchmark Tests</w:t>
       </w:r>
     </w:p>
@@ -5121,34 +5358,20 @@
           </w:p>
           <w:p>
             <w:r>
-              <w:t>(</w:t>
-            </w:r>
-            <w:r>
-              <w:t xml:space="preserve">With </w:t>
-            </w:r>
-            <w:r>
-              <w:t>optimisation)</w:t>
-            </w:r>
-          </w:p>
-        </w:tc>
-        <w:tc>
-          <w:tcPr>
-            <w:tcW w:w="0" w:type="auto"/>
-          </w:tcPr>
-          <w:p>
-            <w:pPr>
-              <w:cnfStyle w:val="000000100000" w:firstRow="0" w:lastRow="0" w:firstColumn="0" w:lastColumn="0" w:oddVBand="0" w:evenVBand="0" w:oddHBand="1" w:evenHBand="0" w:firstRowFirstColumn="0" w:firstRowLastColumn="0" w:lastRowFirstColumn="0" w:lastRowLastColumn="0"/>
-            </w:pPr>
-            <w:r>
-              <w:t xml:space="preserve">9 errors, 15 failures (9 failures, others due to precondition) (004_matrix takes </w:t>
-            </w:r>
-            <w:r>
-              <w:t>255</w:t>
-            </w:r>
-            <w:bookmarkStart w:id="0" w:name="_GoBack"/>
-            <w:bookmarkEnd w:id="0"/>
-            <w:r>
-              <w:t xml:space="preserve"> s)</w:t>
+              <w:t>(With optimisation)</w:t>
+            </w:r>
+          </w:p>
+        </w:tc>
+        <w:tc>
+          <w:tcPr>
+            <w:tcW w:w="0" w:type="auto"/>
+          </w:tcPr>
+          <w:p>
+            <w:pPr>
+              <w:cnfStyle w:val="000000100000" w:firstRow="0" w:lastRow="0" w:firstColumn="0" w:lastColumn="0" w:oddVBand="0" w:evenVBand="0" w:oddHBand="1" w:evenHBand="0" w:firstRowFirstColumn="0" w:firstRowLastColumn="0" w:lastRowFirstColumn="0" w:lastRowLastColumn="0"/>
+            </w:pPr>
+            <w:r>
+              <w:t>9 errors, 15 failures (9 failures, others due to precondition) (004_matrix takes 255 s)</w:t>
             </w:r>
           </w:p>
         </w:tc>
@@ -5909,7 +6132,11 @@
               <w:spacing w:line="240" w:lineRule="auto"/>
             </w:pPr>
             <w:r>
-              <w:t>Not supported when array size is negative in the condition</w:t>
+              <w:t xml:space="preserve">Not supported when array size is negative in the </w:t>
+            </w:r>
+            <w:r>
+              <w:lastRenderedPageBreak/>
+              <w:t>condition</w:t>
             </w:r>
             <w:r>
               <w:t>. Due to negative int range</w:t>
@@ -5938,6 +6165,7 @@
               <w:cnfStyle w:val="000000100000" w:firstRow="0" w:lastRow="0" w:firstColumn="0" w:lastColumn="0" w:oddVBand="0" w:evenVBand="0" w:oddHBand="1" w:evenHBand="0" w:firstRowFirstColumn="0" w:firstRowLastColumn="0" w:lastRowFirstColumn="0" w:lastRowLastColumn="0"/>
             </w:pPr>
             <w:r>
+              <w:lastRenderedPageBreak/>
               <w:t>018_heap\main</w:t>
             </w:r>
           </w:p>
@@ -5983,7 +6211,6 @@
               <w:spacing w:line="240" w:lineRule="auto"/>
             </w:pPr>
             <w:r>
-              <w:lastRenderedPageBreak/>
               <w:t xml:space="preserve">Due to empty </w:t>
             </w:r>
             <w:r>
@@ -6022,7 +6249,6 @@
               <w:cnfStyle w:val="000000000000" w:firstRow="0" w:lastRow="0" w:firstColumn="0" w:lastColumn="0" w:oddVBand="0" w:evenVBand="0" w:oddHBand="0" w:evenHBand="0" w:firstRowFirstColumn="0" w:firstRowLastColumn="0" w:lastRowFirstColumn="0" w:lastRowLastColumn="0"/>
             </w:pPr>
             <w:r>
-              <w:lastRenderedPageBreak/>
               <w:t>029_bipmatch\main</w:t>
             </w:r>
           </w:p>
@@ -8783,7 +9009,7 @@
 </file>
 
 <file path=customXml/itemProps1.xml><?xml version="1.0" encoding="utf-8"?>
-<ds:datastoreItem xmlns:ds="http://schemas.openxmlformats.org/officeDocument/2006/customXml" ds:itemID="{B638CE28-A065-4DBE-B04F-EB183A5C21F1}">
+<ds:datastoreItem xmlns:ds="http://schemas.openxmlformats.org/officeDocument/2006/customXml" ds:itemID="{10E5B855-20E6-4CF1-B359-31896A4C1D25}">
   <ds:schemaRefs>
     <ds:schemaRef ds:uri="http://schemas.openxmlformats.org/officeDocument/2006/bibliography"/>
   </ds:schemaRefs>

</xml_diff>

<commit_message>
Add WhileyInvalid test statistics
</commit_message>
<xml_diff>
--- a/Documentation/Whiley QC Result Statistics.docx
+++ b/Documentation/Whiley QC Result Statistics.docx
@@ -939,8 +939,6 @@
             <w:r>
               <w:t>89</w:t>
             </w:r>
-            <w:bookmarkStart w:id="0" w:name="_GoBack"/>
-            <w:bookmarkEnd w:id="0"/>
             <w:r>
               <w:t>)</w:t>
             </w:r>
@@ -4608,6 +4606,185 @@
           </w:p>
         </w:tc>
       </w:tr>
+      <w:tr>
+        <w:tc>
+          <w:tcPr>
+            <w:cnfStyle w:val="001000000000" w:firstRow="0" w:lastRow="0" w:firstColumn="1" w:lastColumn="0" w:oddVBand="0" w:evenVBand="0" w:oddHBand="0" w:evenHBand="0" w:firstRowFirstColumn="0" w:firstRowLastColumn="0" w:lastRowFirstColumn="0" w:lastRowLastColumn="0"/>
+            <w:tcW w:w="0" w:type="auto"/>
+          </w:tcPr>
+          <w:p>
+            <w:r>
+              <w:t>15</w:t>
+            </w:r>
+            <w:r>
+              <w:t>/07/18 (no optimisation)</w:t>
+            </w:r>
+          </w:p>
+        </w:tc>
+        <w:tc>
+          <w:tcPr>
+            <w:tcW w:w="0" w:type="auto"/>
+          </w:tcPr>
+          <w:p>
+            <w:pPr>
+              <w:cnfStyle w:val="000000000000" w:firstRow="0" w:lastRow="0" w:firstColumn="0" w:lastColumn="0" w:oddVBand="0" w:evenVBand="0" w:oddHBand="0" w:evenHBand="0" w:firstRowFirstColumn="0" w:firstRowLastColumn="0" w:lastRowFirstColumn="0" w:lastRowLastColumn="0"/>
+            </w:pPr>
+            <w:r>
+              <w:t>3 errors (6 if ignoring preconditions)</w:t>
+            </w:r>
+          </w:p>
+        </w:tc>
+        <w:tc>
+          <w:tcPr>
+            <w:tcW w:w="0" w:type="auto"/>
+          </w:tcPr>
+          <w:p>
+            <w:pPr>
+              <w:cnfStyle w:val="000000000000" w:firstRow="0" w:lastRow="0" w:firstColumn="0" w:lastColumn="0" w:oddVBand="0" w:evenVBand="0" w:oddHBand="0" w:evenHBand="0" w:firstRowFirstColumn="0" w:firstRowLastColumn="0" w:lastRowFirstColumn="0" w:lastRowLastColumn="0"/>
+            </w:pPr>
+            <w:r>
+              <w:t>323</w:t>
+            </w:r>
+          </w:p>
+        </w:tc>
+        <w:tc>
+          <w:tcPr>
+            <w:tcW w:w="0" w:type="auto"/>
+          </w:tcPr>
+          <w:p>
+            <w:pPr>
+              <w:cnfStyle w:val="000000000000" w:firstRow="0" w:lastRow="0" w:firstColumn="0" w:lastColumn="0" w:oddVBand="0" w:evenVBand="0" w:oddHBand="0" w:evenHBand="0" w:firstRowFirstColumn="0" w:firstRowLastColumn="0" w:lastRowFirstColumn="0" w:lastRowLastColumn="0"/>
+            </w:pPr>
+            <w:r>
+              <w:t>17</w:t>
+            </w:r>
+          </w:p>
+        </w:tc>
+        <w:tc>
+          <w:tcPr>
+            <w:tcW w:w="0" w:type="auto"/>
+          </w:tcPr>
+          <w:p>
+            <w:pPr>
+              <w:cnfStyle w:val="000000000000" w:firstRow="0" w:lastRow="0" w:firstColumn="0" w:lastColumn="0" w:oddVBand="0" w:evenVBand="0" w:oddHBand="0" w:evenHBand="0" w:firstRowFirstColumn="0" w:firstRowLastColumn="0" w:lastRowFirstColumn="0" w:lastRowLastColumn="0"/>
+            </w:pPr>
+            <w:r>
+              <w:t>339</w:t>
+            </w:r>
+          </w:p>
+        </w:tc>
+        <w:tc>
+          <w:tcPr>
+            <w:tcW w:w="0" w:type="auto"/>
+          </w:tcPr>
+          <w:p>
+            <w:pPr>
+              <w:cnfStyle w:val="000000000000" w:firstRow="0" w:lastRow="0" w:firstColumn="0" w:lastColumn="0" w:oddVBand="0" w:evenVBand="0" w:oddHBand="0" w:evenHBand="0" w:firstRowFirstColumn="0" w:firstRowLastColumn="0" w:lastRowFirstColumn="0" w:lastRowLastColumn="0"/>
+            </w:pPr>
+            <w:r>
+              <w:t>1</w:t>
+            </w:r>
+            <w:r>
+              <w:t>0</w:t>
+            </w:r>
+            <w:r>
+              <w:t>.</w:t>
+            </w:r>
+            <w:r>
+              <w:t>665</w:t>
+            </w:r>
+            <w:r>
+              <w:t>s</w:t>
+            </w:r>
+          </w:p>
+        </w:tc>
+      </w:tr>
+      <w:tr>
+        <w:trPr>
+          <w:cnfStyle w:val="000000100000" w:firstRow="0" w:lastRow="0" w:firstColumn="0" w:lastColumn="0" w:oddVBand="0" w:evenVBand="0" w:oddHBand="1" w:evenHBand="0" w:firstRowFirstColumn="0" w:firstRowLastColumn="0" w:lastRowFirstColumn="0" w:lastRowLastColumn="0"/>
+        </w:trPr>
+        <w:tc>
+          <w:tcPr>
+            <w:cnfStyle w:val="001000000000" w:firstRow="0" w:lastRow="0" w:firstColumn="1" w:lastColumn="0" w:oddVBand="0" w:evenVBand="0" w:oddHBand="0" w:evenHBand="0" w:firstRowFirstColumn="0" w:firstRowLastColumn="0" w:lastRowFirstColumn="0" w:lastRowLastColumn="0"/>
+            <w:tcW w:w="0" w:type="auto"/>
+          </w:tcPr>
+          <w:p>
+            <w:bookmarkStart w:id="0" w:name="_GoBack" w:colFirst="1" w:colLast="1"/>
+            <w:r>
+              <w:t>1</w:t>
+            </w:r>
+            <w:r>
+              <w:t>5/07/18 (With optimisation)</w:t>
+            </w:r>
+          </w:p>
+        </w:tc>
+        <w:tc>
+          <w:tcPr>
+            <w:tcW w:w="0" w:type="auto"/>
+          </w:tcPr>
+          <w:p>
+            <w:pPr>
+              <w:cnfStyle w:val="000000100000" w:firstRow="0" w:lastRow="0" w:firstColumn="0" w:lastColumn="0" w:oddVBand="0" w:evenVBand="0" w:oddHBand="1" w:evenHBand="0" w:firstRowFirstColumn="0" w:firstRowLastColumn="0" w:lastRowFirstColumn="0" w:lastRowLastColumn="0"/>
+            </w:pPr>
+            <w:r>
+              <w:t>3 errors (6 if ignoring preconditions)</w:t>
+            </w:r>
+          </w:p>
+        </w:tc>
+        <w:tc>
+          <w:tcPr>
+            <w:tcW w:w="0" w:type="auto"/>
+          </w:tcPr>
+          <w:p>
+            <w:pPr>
+              <w:cnfStyle w:val="000000100000" w:firstRow="0" w:lastRow="0" w:firstColumn="0" w:lastColumn="0" w:oddVBand="0" w:evenVBand="0" w:oddHBand="1" w:evenHBand="0" w:firstRowFirstColumn="0" w:firstRowLastColumn="0" w:lastRowFirstColumn="0" w:lastRowLastColumn="0"/>
+            </w:pPr>
+            <w:r>
+              <w:t>323</w:t>
+            </w:r>
+          </w:p>
+        </w:tc>
+        <w:tc>
+          <w:tcPr>
+            <w:tcW w:w="0" w:type="auto"/>
+          </w:tcPr>
+          <w:p>
+            <w:pPr>
+              <w:cnfStyle w:val="000000100000" w:firstRow="0" w:lastRow="0" w:firstColumn="0" w:lastColumn="0" w:oddVBand="0" w:evenVBand="0" w:oddHBand="1" w:evenHBand="0" w:firstRowFirstColumn="0" w:firstRowLastColumn="0" w:lastRowFirstColumn="0" w:lastRowLastColumn="0"/>
+            </w:pPr>
+            <w:r>
+              <w:t>17</w:t>
+            </w:r>
+          </w:p>
+        </w:tc>
+        <w:tc>
+          <w:tcPr>
+            <w:tcW w:w="0" w:type="auto"/>
+          </w:tcPr>
+          <w:p>
+            <w:pPr>
+              <w:cnfStyle w:val="000000100000" w:firstRow="0" w:lastRow="0" w:firstColumn="0" w:lastColumn="0" w:oddVBand="0" w:evenVBand="0" w:oddHBand="1" w:evenHBand="0" w:firstRowFirstColumn="0" w:firstRowLastColumn="0" w:lastRowFirstColumn="0" w:lastRowLastColumn="0"/>
+            </w:pPr>
+            <w:r>
+              <w:t>339</w:t>
+            </w:r>
+          </w:p>
+        </w:tc>
+        <w:tc>
+          <w:tcPr>
+            <w:tcW w:w="0" w:type="auto"/>
+          </w:tcPr>
+          <w:p>
+            <w:pPr>
+              <w:cnfStyle w:val="000000100000" w:firstRow="0" w:lastRow="0" w:firstColumn="0" w:lastColumn="0" w:oddVBand="0" w:evenVBand="0" w:oddHBand="1" w:evenHBand="0" w:firstRowFirstColumn="0" w:firstRowLastColumn="0" w:lastRowFirstColumn="0" w:lastRowLastColumn="0"/>
+            </w:pPr>
+            <w:r>
+              <w:t>11.154s</w:t>
+            </w:r>
+          </w:p>
+        </w:tc>
+      </w:tr>
+      <w:bookmarkEnd w:id="0"/>
     </w:tbl>
     <w:p/>
     <w:p>
@@ -4758,6 +4935,7 @@
               <w:cnfStyle w:val="000000100000" w:firstRow="0" w:lastRow="0" w:firstColumn="0" w:lastColumn="0" w:oddVBand="0" w:evenVBand="0" w:oddHBand="1" w:evenHBand="0" w:firstRowFirstColumn="0" w:firstRowLastColumn="0" w:lastRowFirstColumn="0" w:lastRowLastColumn="0"/>
             </w:pPr>
             <w:r>
+              <w:lastRenderedPageBreak/>
               <w:t>Array_Invalid_10</w:t>
             </w:r>
             <w:r>
@@ -4777,76 +4955,26 @@
               <w:bottom w:val="single" w:sz="4" w:space="0" w:color="8EAADB" w:themeColor="accent1" w:themeTint="99"/>
               <w:right w:val="single" w:sz="4" w:space="0" w:color="8EAADB" w:themeColor="accent1" w:themeTint="99"/>
             </w:tcBorders>
-          </w:tcPr>
-          <w:p>
-            <w:pPr>
-              <w:spacing w:line="240" w:lineRule="auto"/>
-              <w:rPr>
-                <w:bCs w:val="0"/>
-                <w:highlight w:val="yellow"/>
-              </w:rPr>
-            </w:pPr>
-            <w:r>
-              <w:rPr>
-                <w:bCs w:val="0"/>
-                <w:highlight w:val="yellow"/>
-              </w:rPr>
-              <w:t xml:space="preserve">Class Cast exception – trying to cast </w:t>
-            </w:r>
+            <w:hideMark/>
+          </w:tcPr>
+          <w:p>
+            <w:pPr>
+              <w:spacing w:line="240" w:lineRule="auto"/>
+            </w:pPr>
             <w:proofErr w:type="spellStart"/>
             <w:r>
-              <w:rPr>
-                <w:bCs w:val="0"/>
-                <w:highlight w:val="yellow"/>
-              </w:rPr>
-              <w:t>Decl.Property</w:t>
+              <w:lastRenderedPageBreak/>
+              <w:t>DivisionByZero</w:t>
             </w:r>
             <w:proofErr w:type="spellEnd"/>
             <w:r>
-              <w:rPr>
-                <w:bCs w:val="0"/>
-                <w:highlight w:val="yellow"/>
-              </w:rPr>
-              <w:t xml:space="preserve"> to </w:t>
-            </w:r>
-            <w:proofErr w:type="spellStart"/>
-            <w:r>
-              <w:rPr>
-                <w:bCs w:val="0"/>
-                <w:highlight w:val="yellow"/>
-              </w:rPr>
-              <w:t>Decl.FunctionOrMethod</w:t>
-            </w:r>
-            <w:proofErr w:type="spellEnd"/>
-          </w:p>
-          <w:p>
-            <w:pPr>
-              <w:spacing w:line="240" w:lineRule="auto"/>
-            </w:pPr>
-            <w:r>
-              <w:rPr>
-                <w:highlight w:val="yellow"/>
-              </w:rPr>
-              <w:lastRenderedPageBreak/>
-              <w:t xml:space="preserve">(Optimisation only, </w:t>
-            </w:r>
-            <w:r>
-              <w:rPr>
-                <w:highlight w:val="yellow"/>
-              </w:rPr>
+              <w:t xml:space="preserve"> is good? (</w:t>
+            </w:r>
+            <w:r>
               <w:t>1</w:t>
             </w:r>
             <w:r>
-              <w:rPr>
-                <w:highlight w:val="yellow"/>
-              </w:rPr>
-              <w:t>2</w:t>
-            </w:r>
-            <w:r>
-              <w:rPr>
-                <w:highlight w:val="yellow"/>
-              </w:rPr>
-              <w:t xml:space="preserve"> tests)</w:t>
+              <w:t xml:space="preserve"> test)</w:t>
             </w:r>
           </w:p>
         </w:tc>
@@ -4859,6 +4987,7 @@
               <w:bottom w:val="single" w:sz="4" w:space="0" w:color="8EAADB" w:themeColor="accent1" w:themeTint="99"/>
               <w:right w:val="single" w:sz="4" w:space="0" w:color="8EAADB" w:themeColor="accent1" w:themeTint="99"/>
             </w:tcBorders>
+            <w:hideMark/>
           </w:tcPr>
           <w:p>
             <w:pPr>
@@ -4871,8 +5000,10 @@
               <w:cnfStyle w:val="000000000000" w:firstRow="0" w:lastRow="0" w:firstColumn="0" w:lastColumn="0" w:oddVBand="0" w:evenVBand="0" w:oddHBand="0" w:evenHBand="0" w:firstRowFirstColumn="0" w:firstRowLastColumn="0" w:lastRowFirstColumn="0" w:lastRowLastColumn="0"/>
             </w:pPr>
             <w:r>
-              <w:lastRenderedPageBreak/>
-              <w:t>Do_While_Invalid_6, 7, 8</w:t>
+              <w:t>Remainder_Invalid_1</w:t>
+            </w:r>
+            <w:r>
+              <w:t xml:space="preserve"> </w:t>
             </w:r>
           </w:p>
           <w:p>
@@ -4886,7 +5017,16 @@
               <w:cnfStyle w:val="000000000000" w:firstRow="0" w:lastRow="0" w:firstColumn="0" w:lastColumn="0" w:oddVBand="0" w:evenVBand="0" w:oddHBand="0" w:evenHBand="0" w:firstRowFirstColumn="0" w:firstRowLastColumn="0" w:lastRowFirstColumn="0" w:lastRowLastColumn="0"/>
             </w:pPr>
             <w:r>
-              <w:t>Property_Invalid_2, 3, 4, 8</w:t>
+              <w:t>VarDecl_Invalid_2</w:t>
+            </w:r>
+            <w:r>
+              <w:t xml:space="preserve"> (</w:t>
+            </w:r>
+            <w:r>
+              <w:t xml:space="preserve">only if </w:t>
+            </w:r>
+            <w:r>
+              <w:t xml:space="preserve">ignore precondition fail) </w:t>
             </w:r>
           </w:p>
           <w:p>
@@ -4898,109 +5038,6 @@
               </w:numPr>
               <w:spacing w:line="240" w:lineRule="auto"/>
               <w:cnfStyle w:val="000000000000" w:firstRow="0" w:lastRow="0" w:firstColumn="0" w:lastColumn="0" w:oddVBand="0" w:evenVBand="0" w:oddHBand="0" w:evenHBand="0" w:firstRowFirstColumn="0" w:firstRowLastColumn="0" w:lastRowFirstColumn="0" w:lastRowLastColumn="0"/>
-            </w:pPr>
-            <w:r>
-              <w:t>While_Invalid_19, 20, 21, 22, 23</w:t>
-            </w:r>
-          </w:p>
-        </w:tc>
-      </w:tr>
-      <w:tr>
-        <w:trPr>
-          <w:cnfStyle w:val="000000100000" w:firstRow="0" w:lastRow="0" w:firstColumn="0" w:lastColumn="0" w:oddVBand="0" w:evenVBand="0" w:oddHBand="1" w:evenHBand="0" w:firstRowFirstColumn="0" w:firstRowLastColumn="0" w:lastRowFirstColumn="0" w:lastRowLastColumn="0"/>
-        </w:trPr>
-        <w:tc>
-          <w:tcPr>
-            <w:cnfStyle w:val="001000000000" w:firstRow="0" w:lastRow="0" w:firstColumn="1" w:lastColumn="0" w:oddVBand="0" w:evenVBand="0" w:oddHBand="0" w:evenHBand="0" w:firstRowFirstColumn="0" w:firstRowLastColumn="0" w:lastRowFirstColumn="0" w:lastRowLastColumn="0"/>
-            <w:tcW w:w="3256" w:type="dxa"/>
-            <w:tcBorders>
-              <w:top w:val="single" w:sz="4" w:space="0" w:color="8EAADB" w:themeColor="accent1" w:themeTint="99"/>
-              <w:left w:val="single" w:sz="4" w:space="0" w:color="8EAADB" w:themeColor="accent1" w:themeTint="99"/>
-              <w:bottom w:val="single" w:sz="4" w:space="0" w:color="8EAADB" w:themeColor="accent1" w:themeTint="99"/>
-              <w:right w:val="single" w:sz="4" w:space="0" w:color="8EAADB" w:themeColor="accent1" w:themeTint="99"/>
-            </w:tcBorders>
-            <w:hideMark/>
-          </w:tcPr>
-          <w:p>
-            <w:pPr>
-              <w:spacing w:line="240" w:lineRule="auto"/>
-            </w:pPr>
-            <w:proofErr w:type="spellStart"/>
-            <w:r>
-              <w:t>DivisionByZero</w:t>
-            </w:r>
-            <w:proofErr w:type="spellEnd"/>
-            <w:r>
-              <w:t xml:space="preserve"> is good? (</w:t>
-            </w:r>
-            <w:r>
-              <w:t>1</w:t>
-            </w:r>
-            <w:r>
-              <w:t xml:space="preserve"> test)</w:t>
-            </w:r>
-          </w:p>
-        </w:tc>
-        <w:tc>
-          <w:tcPr>
-            <w:tcW w:w="5760" w:type="dxa"/>
-            <w:tcBorders>
-              <w:top w:val="single" w:sz="4" w:space="0" w:color="8EAADB" w:themeColor="accent1" w:themeTint="99"/>
-              <w:left w:val="single" w:sz="4" w:space="0" w:color="8EAADB" w:themeColor="accent1" w:themeTint="99"/>
-              <w:bottom w:val="single" w:sz="4" w:space="0" w:color="8EAADB" w:themeColor="accent1" w:themeTint="99"/>
-              <w:right w:val="single" w:sz="4" w:space="0" w:color="8EAADB" w:themeColor="accent1" w:themeTint="99"/>
-            </w:tcBorders>
-            <w:hideMark/>
-          </w:tcPr>
-          <w:p>
-            <w:pPr>
-              <w:pStyle w:val="ListParagraph"/>
-              <w:numPr>
-                <w:ilvl w:val="0"/>
-                <w:numId w:val="12"/>
-              </w:numPr>
-              <w:spacing w:line="240" w:lineRule="auto"/>
-              <w:cnfStyle w:val="000000100000" w:firstRow="0" w:lastRow="0" w:firstColumn="0" w:lastColumn="0" w:oddVBand="0" w:evenVBand="0" w:oddHBand="1" w:evenHBand="0" w:firstRowFirstColumn="0" w:firstRowLastColumn="0" w:lastRowFirstColumn="0" w:lastRowLastColumn="0"/>
-            </w:pPr>
-            <w:r>
-              <w:t>Remainder_Invalid_1</w:t>
-            </w:r>
-            <w:r>
-              <w:t xml:space="preserve"> </w:t>
-            </w:r>
-          </w:p>
-          <w:p>
-            <w:pPr>
-              <w:pStyle w:val="ListParagraph"/>
-              <w:numPr>
-                <w:ilvl w:val="0"/>
-                <w:numId w:val="12"/>
-              </w:numPr>
-              <w:spacing w:line="240" w:lineRule="auto"/>
-              <w:cnfStyle w:val="000000100000" w:firstRow="0" w:lastRow="0" w:firstColumn="0" w:lastColumn="0" w:oddVBand="0" w:evenVBand="0" w:oddHBand="1" w:evenHBand="0" w:firstRowFirstColumn="0" w:firstRowLastColumn="0" w:lastRowFirstColumn="0" w:lastRowLastColumn="0"/>
-            </w:pPr>
-            <w:r>
-              <w:t>VarDecl_Invalid_2</w:t>
-            </w:r>
-            <w:r>
-              <w:t xml:space="preserve"> (</w:t>
-            </w:r>
-            <w:r>
-              <w:t xml:space="preserve">only if </w:t>
-            </w:r>
-            <w:r>
-              <w:t xml:space="preserve">ignore precondition fail) </w:t>
-            </w:r>
-          </w:p>
-          <w:p>
-            <w:pPr>
-              <w:pStyle w:val="ListParagraph"/>
-              <w:numPr>
-                <w:ilvl w:val="0"/>
-                <w:numId w:val="12"/>
-              </w:numPr>
-              <w:spacing w:line="240" w:lineRule="auto"/>
-              <w:cnfStyle w:val="000000100000" w:firstRow="0" w:lastRow="0" w:firstColumn="0" w:lastColumn="0" w:oddVBand="0" w:evenVBand="0" w:oddHBand="1" w:evenHBand="0" w:firstRowFirstColumn="0" w:firstRowLastColumn="0" w:lastRowFirstColumn="0" w:lastRowLastColumn="0"/>
             </w:pPr>
             <w:r>
               <w:t>I</w:t>
@@ -9009,7 +9046,7 @@
 </file>
 
 <file path=customXml/itemProps1.xml><?xml version="1.0" encoding="utf-8"?>
-<ds:datastoreItem xmlns:ds="http://schemas.openxmlformats.org/officeDocument/2006/customXml" ds:itemID="{10E5B855-20E6-4CF1-B359-31896A4C1D25}">
+<ds:datastoreItem xmlns:ds="http://schemas.openxmlformats.org/officeDocument/2006/customXml" ds:itemID="{78051F03-F746-409B-BBE1-D196A909C3F4}">
   <ds:schemaRefs>
     <ds:schemaRef ds:uri="http://schemas.openxmlformats.org/officeDocument/2006/bibliography"/>
   </ds:schemaRefs>

</xml_diff>

<commit_message>
Update statistics about WhileyValid test for function optimisation
</commit_message>
<xml_diff>
--- a/Documentation/Whiley QC Result Statistics.docx
+++ b/Documentation/Whiley QC Result Statistics.docx
@@ -870,10 +870,7 @@
           </w:p>
           <w:p>
             <w:r>
-              <w:t>With</w:t>
-            </w:r>
-            <w:r>
-              <w:t xml:space="preserve"> optimisation</w:t>
+              <w:t>With optimisation</w:t>
             </w:r>
           </w:p>
         </w:tc>
@@ -889,7 +886,7 @@
               <w:t>10 errors 10</w:t>
             </w:r>
             <w:r>
-              <w:t>5</w:t>
+              <w:t>4</w:t>
             </w:r>
             <w:r>
               <w:t xml:space="preserve"> failures (only</w:t>
@@ -898,24 +895,21 @@
               <w:t xml:space="preserve"> </w:t>
             </w:r>
             <w:r>
-              <w:t>24</w:t>
-            </w:r>
-            <w:r>
-              <w:t xml:space="preserve"> failures)</w:t>
-            </w:r>
-          </w:p>
-          <w:p>
-            <w:pPr>
-              <w:cnfStyle w:val="000000100000" w:firstRow="0" w:lastRow="0" w:firstColumn="0" w:lastColumn="0" w:oddVBand="0" w:evenVBand="0" w:oddHBand="1" w:evenHBand="0" w:firstRowFirstColumn="0" w:firstRowLastColumn="0" w:lastRowFirstColumn="0" w:lastRowLastColumn="0"/>
-            </w:pPr>
-            <w:r>
-              <w:t>Record_valid_5 (2</w:t>
-            </w:r>
-            <w:r>
-              <w:t>0</w:t>
-            </w:r>
-            <w:r>
-              <w:t xml:space="preserve"> s)</w:t>
+              <w:t>2</w:t>
+            </w:r>
+            <w:r>
+              <w:t xml:space="preserve">3 </w:t>
+            </w:r>
+            <w:r>
+              <w:t>failures)</w:t>
+            </w:r>
+          </w:p>
+          <w:p>
+            <w:pPr>
+              <w:cnfStyle w:val="000000100000" w:firstRow="0" w:lastRow="0" w:firstColumn="0" w:lastColumn="0" w:oddVBand="0" w:evenVBand="0" w:oddHBand="1" w:evenHBand="0" w:firstRowFirstColumn="0" w:firstRowLastColumn="0" w:lastRowFirstColumn="0" w:lastRowLastColumn="0"/>
+            </w:pPr>
+            <w:r>
+              <w:t>Record_valid_5 (20 s)</w:t>
             </w:r>
           </w:p>
         </w:tc>
@@ -931,13 +925,16 @@
               <w:t>40</w:t>
             </w:r>
             <w:r>
-              <w:t>8</w:t>
-            </w:r>
-            <w:r>
-              <w:t xml:space="preserve"> (4</w:t>
-            </w:r>
-            <w:r>
-              <w:t>89</w:t>
+              <w:t>9</w:t>
+            </w:r>
+            <w:r>
+              <w:t xml:space="preserve"> </w:t>
+            </w:r>
+            <w:r>
+              <w:t>(4</w:t>
+            </w:r>
+            <w:r>
+              <w:t>90</w:t>
             </w:r>
             <w:r>
               <w:t>)</w:t>
@@ -979,7 +976,21 @@
               <w:cnfStyle w:val="000000100000" w:firstRow="0" w:lastRow="0" w:firstColumn="0" w:lastColumn="0" w:oddVBand="0" w:evenVBand="0" w:oddHBand="1" w:evenHBand="0" w:firstRowFirstColumn="0" w:firstRowLastColumn="0" w:lastRowFirstColumn="0" w:lastRowLastColumn="0"/>
             </w:pPr>
             <w:r>
-              <w:t>74.108s</w:t>
+              <w:t>7</w:t>
+            </w:r>
+            <w:r>
+              <w:t>3</w:t>
+            </w:r>
+            <w:r>
+              <w:t>.</w:t>
+            </w:r>
+            <w:r>
+              <w:t>432</w:t>
+            </w:r>
+            <w:bookmarkStart w:id="0" w:name="_GoBack"/>
+            <w:bookmarkEnd w:id="0"/>
+            <w:r>
+              <w:t>s</w:t>
             </w:r>
           </w:p>
         </w:tc>
@@ -3457,58 +3468,6 @@
           </w:p>
         </w:tc>
       </w:tr>
-      <w:tr>
-        <w:tc>
-          <w:tcPr>
-            <w:cnfStyle w:val="001000000000" w:firstRow="0" w:lastRow="0" w:firstColumn="1" w:lastColumn="0" w:oddVBand="0" w:evenVBand="0" w:oddHBand="0" w:evenHBand="0" w:firstRowFirstColumn="0" w:firstRowLastColumn="0" w:lastRowFirstColumn="0" w:lastRowLastColumn="0"/>
-            <w:tcW w:w="2785" w:type="dxa"/>
-            <w:tcBorders>
-              <w:top w:val="single" w:sz="4" w:space="0" w:color="8EAADB" w:themeColor="accent1" w:themeTint="99"/>
-              <w:left w:val="single" w:sz="4" w:space="0" w:color="8EAADB" w:themeColor="accent1" w:themeTint="99"/>
-              <w:bottom w:val="single" w:sz="4" w:space="0" w:color="8EAADB" w:themeColor="accent1" w:themeTint="99"/>
-              <w:right w:val="single" w:sz="4" w:space="0" w:color="8EAADB" w:themeColor="accent1" w:themeTint="99"/>
-            </w:tcBorders>
-          </w:tcPr>
-          <w:p>
-            <w:pPr>
-              <w:spacing w:line="240" w:lineRule="auto"/>
-            </w:pPr>
-            <w:r>
-              <w:t>Failing test</w:t>
-            </w:r>
-            <w:r>
-              <w:t xml:space="preserve"> (optimisation)</w:t>
-            </w:r>
-          </w:p>
-        </w:tc>
-        <w:tc>
-          <w:tcPr>
-            <w:tcW w:w="6708" w:type="dxa"/>
-            <w:tcBorders>
-              <w:top w:val="single" w:sz="4" w:space="0" w:color="8EAADB" w:themeColor="accent1" w:themeTint="99"/>
-              <w:left w:val="single" w:sz="4" w:space="0" w:color="8EAADB" w:themeColor="accent1" w:themeTint="99"/>
-              <w:bottom w:val="single" w:sz="4" w:space="0" w:color="8EAADB" w:themeColor="accent1" w:themeTint="99"/>
-              <w:right w:val="single" w:sz="4" w:space="0" w:color="8EAADB" w:themeColor="accent1" w:themeTint="99"/>
-            </w:tcBorders>
-          </w:tcPr>
-          <w:p>
-            <w:pPr>
-              <w:pStyle w:val="ListParagraph"/>
-              <w:numPr>
-                <w:ilvl w:val="0"/>
-                <w:numId w:val="10"/>
-              </w:numPr>
-              <w:cnfStyle w:val="000000000000" w:firstRow="0" w:lastRow="0" w:firstColumn="0" w:lastColumn="0" w:oddVBand="0" w:evenVBand="0" w:oddHBand="0" w:evenHBand="0" w:firstRowFirstColumn="0" w:firstRowLastColumn="0" w:lastRowFirstColumn="0" w:lastRowLastColumn="0"/>
-            </w:pPr>
-            <w:r>
-              <w:rPr>
-                <w:highlight w:val="yellow"/>
-              </w:rPr>
-              <w:t>Function_Valid_13 (optimisation only, positive limit)</w:t>
-            </w:r>
-          </w:p>
-        </w:tc>
-      </w:tr>
     </w:tbl>
     <w:p/>
     <w:p>
@@ -3628,7 +3587,6 @@
               </w:rPr>
             </w:pPr>
             <w:r>
-              <w:lastRenderedPageBreak/>
               <w:t>Due to recursive types</w:t>
             </w:r>
             <w:r>
@@ -3664,7 +3622,6 @@
               <w:cnfStyle w:val="000000100000" w:firstRow="0" w:lastRow="0" w:firstColumn="0" w:lastColumn="0" w:oddVBand="0" w:evenVBand="0" w:oddHBand="1" w:evenHBand="0" w:firstRowFirstColumn="0" w:firstRowLastColumn="0" w:lastRowFirstColumn="0" w:lastRowLastColumn="0"/>
             </w:pPr>
             <w:r>
-              <w:lastRenderedPageBreak/>
               <w:t xml:space="preserve">ConstrainedInt_Valid_20 </w:t>
             </w:r>
             <w:r>
@@ -3696,6 +3653,7 @@
               <w:spacing w:line="240" w:lineRule="auto"/>
             </w:pPr>
             <w:r>
+              <w:lastRenderedPageBreak/>
               <w:t>No possible values generated</w:t>
             </w:r>
             <w:r>
@@ -4614,10 +4572,7 @@
           </w:tcPr>
           <w:p>
             <w:r>
-              <w:t>15</w:t>
-            </w:r>
-            <w:r>
-              <w:t>/07/18 (no optimisation)</w:t>
+              <w:t>15/07/18 (no optimisation)</w:t>
             </w:r>
           </w:p>
         </w:tc>
@@ -4709,12 +4664,8 @@
             <w:tcW w:w="0" w:type="auto"/>
           </w:tcPr>
           <w:p>
-            <w:bookmarkStart w:id="0" w:name="_GoBack" w:colFirst="1" w:colLast="1"/>
-            <w:r>
-              <w:t>1</w:t>
-            </w:r>
-            <w:r>
-              <w:t>5/07/18 (With optimisation)</w:t>
+            <w:r>
+              <w:t>15/07/18 (With optimisation)</w:t>
             </w:r>
           </w:p>
         </w:tc>
@@ -4784,7 +4735,6 @@
           </w:p>
         </w:tc>
       </w:tr>
-      <w:bookmarkEnd w:id="0"/>
     </w:tbl>
     <w:p/>
     <w:p>
@@ -4935,7 +4885,6 @@
               <w:cnfStyle w:val="000000100000" w:firstRow="0" w:lastRow="0" w:firstColumn="0" w:lastColumn="0" w:oddVBand="0" w:evenVBand="0" w:oddHBand="1" w:evenHBand="0" w:firstRowFirstColumn="0" w:firstRowLastColumn="0" w:lastRowFirstColumn="0" w:lastRowLastColumn="0"/>
             </w:pPr>
             <w:r>
-              <w:lastRenderedPageBreak/>
               <w:t>Array_Invalid_10</w:t>
             </w:r>
             <w:r>
@@ -4963,7 +4912,6 @@
             </w:pPr>
             <w:proofErr w:type="spellStart"/>
             <w:r>
-              <w:lastRenderedPageBreak/>
               <w:t>DivisionByZero</w:t>
             </w:r>
             <w:proofErr w:type="spellEnd"/>
@@ -5040,6 +4988,7 @@
               <w:cnfStyle w:val="000000000000" w:firstRow="0" w:lastRow="0" w:firstColumn="0" w:lastColumn="0" w:oddVBand="0" w:evenVBand="0" w:oddHBand="0" w:evenHBand="0" w:firstRowFirstColumn="0" w:firstRowLastColumn="0" w:lastRowFirstColumn="0" w:lastRowLastColumn="0"/>
             </w:pPr>
             <w:r>
+              <w:lastRenderedPageBreak/>
               <w:t>I</w:t>
             </w:r>
             <w:r>
@@ -5057,6 +5006,7 @@
         <w:pStyle w:val="Heading1"/>
       </w:pPr>
       <w:r>
+        <w:lastRenderedPageBreak/>
         <w:t>Whiley Benchmark Tests</w:t>
       </w:r>
     </w:p>
@@ -6169,11 +6119,7 @@
               <w:spacing w:line="240" w:lineRule="auto"/>
             </w:pPr>
             <w:r>
-              <w:t xml:space="preserve">Not supported when array size is negative in the </w:t>
-            </w:r>
-            <w:r>
-              <w:lastRenderedPageBreak/>
-              <w:t>condition</w:t>
+              <w:t>Not supported when array size is negative in the condition</w:t>
             </w:r>
             <w:r>
               <w:t>. Due to negative int range</w:t>
@@ -6202,7 +6148,6 @@
               <w:cnfStyle w:val="000000100000" w:firstRow="0" w:lastRow="0" w:firstColumn="0" w:lastColumn="0" w:oddVBand="0" w:evenVBand="0" w:oddHBand="1" w:evenHBand="0" w:firstRowFirstColumn="0" w:firstRowLastColumn="0" w:lastRowFirstColumn="0" w:lastRowLastColumn="0"/>
             </w:pPr>
             <w:r>
-              <w:lastRenderedPageBreak/>
               <w:t>018_heap\main</w:t>
             </w:r>
           </w:p>
@@ -6248,6 +6193,7 @@
               <w:spacing w:line="240" w:lineRule="auto"/>
             </w:pPr>
             <w:r>
+              <w:lastRenderedPageBreak/>
               <w:t xml:space="preserve">Due to empty </w:t>
             </w:r>
             <w:r>
@@ -6286,6 +6232,7 @@
               <w:cnfStyle w:val="000000000000" w:firstRow="0" w:lastRow="0" w:firstColumn="0" w:lastColumn="0" w:oddVBand="0" w:evenVBand="0" w:oddHBand="0" w:evenHBand="0" w:firstRowFirstColumn="0" w:firstRowLastColumn="0" w:lastRowFirstColumn="0" w:lastRowLastColumn="0"/>
             </w:pPr>
             <w:r>
+              <w:lastRenderedPageBreak/>
               <w:t>029_bipmatch\main</w:t>
             </w:r>
           </w:p>
@@ -9046,7 +8993,7 @@
 </file>
 
 <file path=customXml/itemProps1.xml><?xml version="1.0" encoding="utf-8"?>
-<ds:datastoreItem xmlns:ds="http://schemas.openxmlformats.org/officeDocument/2006/customXml" ds:itemID="{78051F03-F746-409B-BBE1-D196A909C3F4}">
+<ds:datastoreItem xmlns:ds="http://schemas.openxmlformats.org/officeDocument/2006/customXml" ds:itemID="{6C1F604C-2607-4383-89DF-D562A9EDA86F}">
   <ds:schemaRefs>
     <ds:schemaRef ds:uri="http://schemas.openxmlformats.org/officeDocument/2006/bibliography"/>
   </ds:schemaRefs>

</xml_diff>

<commit_message>
Add Whiley BenchMark statistics for 21/7
</commit_message>
<xml_diff>
--- a/Documentation/Whiley QC Result Statistics.docx
+++ b/Documentation/Whiley QC Result Statistics.docx
@@ -987,8 +987,6 @@
             <w:r>
               <w:t>432</w:t>
             </w:r>
-            <w:bookmarkStart w:id="0" w:name="_GoBack"/>
-            <w:bookmarkEnd w:id="0"/>
             <w:r>
               <w:t>s</w:t>
             </w:r>
@@ -5022,10 +5020,10 @@
         <w:tblLook w:val="04A0" w:firstRow="1" w:lastRow="0" w:firstColumn="1" w:lastColumn="0" w:noHBand="0" w:noVBand="1"/>
       </w:tblPr>
       <w:tblGrid>
-        <w:gridCol w:w="1570"/>
-        <w:gridCol w:w="2777"/>
+        <w:gridCol w:w="1542"/>
+        <w:gridCol w:w="2594"/>
         <w:gridCol w:w="847"/>
-        <w:gridCol w:w="1228"/>
+        <w:gridCol w:w="1439"/>
         <w:gridCol w:w="1051"/>
         <w:gridCol w:w="1736"/>
       </w:tblGrid>
@@ -5370,6 +5368,9 @@
             <w:pPr>
               <w:cnfStyle w:val="000000100000" w:firstRow="0" w:lastRow="0" w:firstColumn="0" w:lastColumn="0" w:oddVBand="0" w:evenVBand="0" w:oddHBand="1" w:evenHBand="0" w:firstRowFirstColumn="0" w:firstRowLastColumn="0" w:lastRowFirstColumn="0" w:lastRowLastColumn="0"/>
             </w:pPr>
+            <w:r>
+              <w:t>9 (15)</w:t>
+            </w:r>
           </w:p>
         </w:tc>
         <w:tc>
@@ -5397,6 +5398,9 @@
             </w:r>
             <w:proofErr w:type="spellEnd"/>
             <w:r>
+              <w:t xml:space="preserve"> as it takes too long</w:t>
+            </w:r>
+            <w:r>
               <w:t>)</w:t>
             </w:r>
           </w:p>
@@ -5424,6 +5428,220 @@
             </w:pPr>
             <w:r>
               <w:t>327.53s</w:t>
+            </w:r>
+          </w:p>
+        </w:tc>
+      </w:tr>
+      <w:tr>
+        <w:tc>
+          <w:tcPr>
+            <w:cnfStyle w:val="001000000000" w:firstRow="0" w:lastRow="0" w:firstColumn="1" w:lastColumn="0" w:oddVBand="0" w:evenVBand="0" w:oddHBand="0" w:evenHBand="0" w:firstRowFirstColumn="0" w:firstRowLastColumn="0" w:lastRowFirstColumn="0" w:lastRowLastColumn="0"/>
+            <w:tcW w:w="0" w:type="auto"/>
+          </w:tcPr>
+          <w:p>
+            <w:pPr>
+              <w:rPr>
+                <w:b w:val="0"/>
+                <w:bCs w:val="0"/>
+              </w:rPr>
+            </w:pPr>
+            <w:r>
+              <w:t>21/07/18</w:t>
+            </w:r>
+          </w:p>
+          <w:p>
+            <w:r>
+              <w:t>(No optimisation)</w:t>
+            </w:r>
+          </w:p>
+        </w:tc>
+        <w:tc>
+          <w:tcPr>
+            <w:tcW w:w="0" w:type="auto"/>
+          </w:tcPr>
+          <w:p>
+            <w:pPr>
+              <w:cnfStyle w:val="000000000000" w:firstRow="0" w:lastRow="0" w:firstColumn="0" w:lastColumn="0" w:oddVBand="0" w:evenVBand="0" w:oddHBand="0" w:evenHBand="0" w:firstRowFirstColumn="0" w:firstRowLastColumn="0" w:lastRowFirstColumn="0" w:lastRowLastColumn="0"/>
+            </w:pPr>
+            <w:r>
+              <w:t>7</w:t>
+            </w:r>
+            <w:r>
+              <w:t xml:space="preserve"> errors, </w:t>
+            </w:r>
+            <w:r>
+              <w:t>2</w:t>
+            </w:r>
+            <w:r>
+              <w:t xml:space="preserve"> failures</w:t>
+            </w:r>
+          </w:p>
+          <w:p>
+            <w:pPr>
+              <w:cnfStyle w:val="000000000000" w:firstRow="0" w:lastRow="0" w:firstColumn="0" w:lastColumn="0" w:oddVBand="0" w:evenVBand="0" w:oddHBand="0" w:evenHBand="0" w:firstRowFirstColumn="0" w:firstRowLastColumn="0" w:lastRowFirstColumn="0" w:lastRowLastColumn="0"/>
+            </w:pPr>
+            <w:r>
+              <w:t>(4</w:t>
+            </w:r>
+            <w:r>
+              <w:t>0s</w:t>
+            </w:r>
+            <w:r>
+              <w:t xml:space="preserve"> on 029_bipmatch)</w:t>
+            </w:r>
+          </w:p>
+        </w:tc>
+        <w:tc>
+          <w:tcPr>
+            <w:tcW w:w="0" w:type="auto"/>
+          </w:tcPr>
+          <w:p>
+            <w:pPr>
+              <w:cnfStyle w:val="000000000000" w:firstRow="0" w:lastRow="0" w:firstColumn="0" w:lastColumn="0" w:oddVBand="0" w:evenVBand="0" w:oddHBand="0" w:evenHBand="0" w:firstRowFirstColumn="0" w:firstRowLastColumn="0" w:lastRowFirstColumn="0" w:lastRowLastColumn="0"/>
+            </w:pPr>
+            <w:r>
+              <w:t>23</w:t>
+            </w:r>
+          </w:p>
+        </w:tc>
+        <w:tc>
+          <w:tcPr>
+            <w:tcW w:w="0" w:type="auto"/>
+          </w:tcPr>
+          <w:p>
+            <w:pPr>
+              <w:cnfStyle w:val="000000000000" w:firstRow="0" w:lastRow="0" w:firstColumn="0" w:lastColumn="0" w:oddVBand="0" w:evenVBand="0" w:oddHBand="0" w:evenHBand="0" w:firstRowFirstColumn="0" w:firstRowLastColumn="0" w:lastRowFirstColumn="0" w:lastRowLastColumn="0"/>
+            </w:pPr>
+            <w:r>
+              <w:t>2</w:t>
+            </w:r>
+          </w:p>
+        </w:tc>
+        <w:tc>
+          <w:tcPr>
+            <w:tcW w:w="0" w:type="auto"/>
+          </w:tcPr>
+          <w:p>
+            <w:pPr>
+              <w:cnfStyle w:val="000000000000" w:firstRow="0" w:lastRow="0" w:firstColumn="0" w:lastColumn="0" w:oddVBand="0" w:evenVBand="0" w:oddHBand="0" w:evenHBand="0" w:firstRowFirstColumn="0" w:firstRowLastColumn="0" w:lastRowFirstColumn="0" w:lastRowLastColumn="0"/>
+            </w:pPr>
+            <w:r>
+              <w:t>32</w:t>
+            </w:r>
+          </w:p>
+        </w:tc>
+        <w:tc>
+          <w:tcPr>
+            <w:tcW w:w="1736" w:type="dxa"/>
+          </w:tcPr>
+          <w:p>
+            <w:pPr>
+              <w:cnfStyle w:val="000000000000" w:firstRow="0" w:lastRow="0" w:firstColumn="0" w:lastColumn="0" w:oddVBand="0" w:evenVBand="0" w:oddHBand="0" w:evenHBand="0" w:firstRowFirstColumn="0" w:firstRowLastColumn="0" w:lastRowFirstColumn="0" w:lastRowLastColumn="0"/>
+            </w:pPr>
+            <w:r>
+              <w:t>83.956s</w:t>
+            </w:r>
+          </w:p>
+        </w:tc>
+      </w:tr>
+      <w:tr>
+        <w:trPr>
+          <w:cnfStyle w:val="000000100000" w:firstRow="0" w:lastRow="0" w:firstColumn="0" w:lastColumn="0" w:oddVBand="0" w:evenVBand="0" w:oddHBand="1" w:evenHBand="0" w:firstRowFirstColumn="0" w:firstRowLastColumn="0" w:lastRowFirstColumn="0" w:lastRowLastColumn="0"/>
+        </w:trPr>
+        <w:tc>
+          <w:tcPr>
+            <w:cnfStyle w:val="001000000000" w:firstRow="0" w:lastRow="0" w:firstColumn="1" w:lastColumn="0" w:oddVBand="0" w:evenVBand="0" w:oddHBand="0" w:evenHBand="0" w:firstRowFirstColumn="0" w:firstRowLastColumn="0" w:lastRowFirstColumn="0" w:lastRowLastColumn="0"/>
+            <w:tcW w:w="0" w:type="auto"/>
+          </w:tcPr>
+          <w:p>
+            <w:pPr>
+              <w:rPr>
+                <w:b w:val="0"/>
+                <w:bCs w:val="0"/>
+              </w:rPr>
+            </w:pPr>
+            <w:r>
+              <w:t>21/07/18</w:t>
+            </w:r>
+          </w:p>
+          <w:p>
+            <w:r>
+              <w:t>(With optimisation)</w:t>
+            </w:r>
+          </w:p>
+        </w:tc>
+        <w:tc>
+          <w:tcPr>
+            <w:tcW w:w="0" w:type="auto"/>
+          </w:tcPr>
+          <w:p>
+            <w:pPr>
+              <w:cnfStyle w:val="000000100000" w:firstRow="0" w:lastRow="0" w:firstColumn="0" w:lastColumn="0" w:oddVBand="0" w:evenVBand="0" w:oddHBand="1" w:evenHBand="0" w:firstRowFirstColumn="0" w:firstRowLastColumn="0" w:lastRowFirstColumn="0" w:lastRowLastColumn="0"/>
+            </w:pPr>
+            <w:r>
+              <w:t>8 errors, 2 failures</w:t>
+            </w:r>
+          </w:p>
+          <w:p>
+            <w:pPr>
+              <w:cnfStyle w:val="000000100000" w:firstRow="0" w:lastRow="0" w:firstColumn="0" w:lastColumn="0" w:oddVBand="0" w:evenVBand="0" w:oddHBand="1" w:evenHBand="0" w:firstRowFirstColumn="0" w:firstRowLastColumn="0" w:lastRowFirstColumn="0" w:lastRowLastColumn="0"/>
+            </w:pPr>
+            <w:r>
+              <w:t>(212s on 004_</w:t>
+            </w:r>
+            <w:bookmarkStart w:id="0" w:name="_GoBack"/>
+            <w:bookmarkEnd w:id="0"/>
+            <w:r>
+              <w:t>matrix)</w:t>
+            </w:r>
+          </w:p>
+        </w:tc>
+        <w:tc>
+          <w:tcPr>
+            <w:tcW w:w="0" w:type="auto"/>
+          </w:tcPr>
+          <w:p>
+            <w:pPr>
+              <w:cnfStyle w:val="000000100000" w:firstRow="0" w:lastRow="0" w:firstColumn="0" w:lastColumn="0" w:oddVBand="0" w:evenVBand="0" w:oddHBand="1" w:evenHBand="0" w:firstRowFirstColumn="0" w:firstRowLastColumn="0" w:lastRowFirstColumn="0" w:lastRowLastColumn="0"/>
+            </w:pPr>
+          </w:p>
+        </w:tc>
+        <w:tc>
+          <w:tcPr>
+            <w:tcW w:w="0" w:type="auto"/>
+          </w:tcPr>
+          <w:p>
+            <w:pPr>
+              <w:cnfStyle w:val="000000100000" w:firstRow="0" w:lastRow="0" w:firstColumn="0" w:lastColumn="0" w:oddVBand="0" w:evenVBand="0" w:oddHBand="1" w:evenHBand="0" w:firstRowFirstColumn="0" w:firstRowLastColumn="0" w:lastRowFirstColumn="0" w:lastRowLastColumn="0"/>
+            </w:pPr>
+            <w:r>
+              <w:t>3</w:t>
+            </w:r>
+          </w:p>
+        </w:tc>
+        <w:tc>
+          <w:tcPr>
+            <w:tcW w:w="0" w:type="auto"/>
+          </w:tcPr>
+          <w:p>
+            <w:pPr>
+              <w:cnfStyle w:val="000000100000" w:firstRow="0" w:lastRow="0" w:firstColumn="0" w:lastColumn="0" w:oddVBand="0" w:evenVBand="0" w:oddHBand="1" w:evenHBand="0" w:firstRowFirstColumn="0" w:firstRowLastColumn="0" w:lastRowFirstColumn="0" w:lastRowLastColumn="0"/>
+            </w:pPr>
+            <w:r>
+              <w:t>31</w:t>
+            </w:r>
+          </w:p>
+        </w:tc>
+        <w:tc>
+          <w:tcPr>
+            <w:tcW w:w="1736" w:type="dxa"/>
+          </w:tcPr>
+          <w:p>
+            <w:pPr>
+              <w:cnfStyle w:val="000000100000" w:firstRow="0" w:lastRow="0" w:firstColumn="0" w:lastColumn="0" w:oddVBand="0" w:evenVBand="0" w:oddHBand="1" w:evenHBand="0" w:firstRowFirstColumn="0" w:firstRowLastColumn="0" w:lastRowFirstColumn="0" w:lastRowLastColumn="0"/>
+            </w:pPr>
+            <w:r>
+              <w:t>296.26 s</w:t>
             </w:r>
           </w:p>
         </w:tc>
@@ -5491,6 +5709,176 @@
           <w:tcPr>
             <w:cnfStyle w:val="001000000000" w:firstRow="0" w:lastRow="0" w:firstColumn="1" w:lastColumn="0" w:oddVBand="0" w:evenVBand="0" w:oddHBand="0" w:evenHBand="0" w:firstRowFirstColumn="0" w:firstRowLastColumn="0" w:lastRowFirstColumn="0" w:lastRowLastColumn="0"/>
             <w:tcW w:w="2785" w:type="dxa"/>
+          </w:tcPr>
+          <w:p>
+            <w:pPr>
+              <w:spacing w:line="240" w:lineRule="auto"/>
+            </w:pPr>
+            <w:r>
+              <w:t xml:space="preserve">Precondition tests (fixed now) </w:t>
+            </w:r>
+          </w:p>
+        </w:tc>
+        <w:tc>
+          <w:tcPr>
+            <w:tcW w:w="6708" w:type="dxa"/>
+          </w:tcPr>
+          <w:p>
+            <w:pPr>
+              <w:pStyle w:val="ListParagraph"/>
+              <w:numPr>
+                <w:ilvl w:val="0"/>
+                <w:numId w:val="10"/>
+              </w:numPr>
+              <w:spacing w:line="240" w:lineRule="auto"/>
+              <w:cnfStyle w:val="000000100000" w:firstRow="0" w:lastRow="0" w:firstColumn="0" w:lastColumn="0" w:oddVBand="0" w:evenVBand="0" w:oddHBand="1" w:evenHBand="0" w:firstRowFirstColumn="0" w:firstRowLastColumn="0" w:lastRowFirstColumn="0" w:lastRowLastColumn="0"/>
+            </w:pPr>
+            <w:r>
+              <w:t>001_average\main</w:t>
+            </w:r>
+            <w:r>
+              <w:t xml:space="preserve"> (negative limits)</w:t>
+            </w:r>
+          </w:p>
+          <w:p>
+            <w:pPr>
+              <w:pStyle w:val="ListParagraph"/>
+              <w:numPr>
+                <w:ilvl w:val="0"/>
+                <w:numId w:val="10"/>
+              </w:numPr>
+              <w:spacing w:line="240" w:lineRule="auto"/>
+              <w:cnfStyle w:val="000000100000" w:firstRow="0" w:lastRow="0" w:firstColumn="0" w:lastColumn="0" w:oddVBand="0" w:evenVBand="0" w:oddHBand="1" w:evenHBand="0" w:firstRowFirstColumn="0" w:firstRowLastColumn="0" w:lastRowFirstColumn="0" w:lastRowLastColumn="0"/>
+            </w:pPr>
+            <w:r>
+              <w:t>004_matrix\main</w:t>
+            </w:r>
+            <w:r>
+              <w:t xml:space="preserve"> (positive limits)</w:t>
+            </w:r>
+          </w:p>
+          <w:p>
+            <w:pPr>
+              <w:pStyle w:val="ListParagraph"/>
+              <w:numPr>
+                <w:ilvl w:val="0"/>
+                <w:numId w:val="10"/>
+              </w:numPr>
+              <w:spacing w:line="240" w:lineRule="auto"/>
+              <w:cnfStyle w:val="000000100000" w:firstRow="0" w:lastRow="0" w:firstColumn="0" w:lastColumn="0" w:oddVBand="0" w:evenVBand="0" w:oddHBand="1" w:evenHBand="0" w:firstRowFirstColumn="0" w:firstRowLastColumn="0" w:lastRowFirstColumn="0" w:lastRowLastColumn="0"/>
+            </w:pPr>
+            <w:r>
+              <w:t>006_queens\main (positive limits)</w:t>
+            </w:r>
+          </w:p>
+          <w:p>
+            <w:pPr>
+              <w:pStyle w:val="ListParagraph"/>
+              <w:numPr>
+                <w:ilvl w:val="0"/>
+                <w:numId w:val="10"/>
+              </w:numPr>
+              <w:spacing w:line="240" w:lineRule="auto"/>
+              <w:cnfStyle w:val="000000100000" w:firstRow="0" w:lastRow="0" w:firstColumn="0" w:lastColumn="0" w:oddVBand="0" w:evenVBand="0" w:oddHBand="1" w:evenHBand="0" w:firstRowFirstColumn="0" w:firstRowLastColumn="0" w:lastRowFirstColumn="0" w:lastRowLastColumn="0"/>
+            </w:pPr>
+            <w:r>
+              <w:t>012_cyclic\main (positive limits)</w:t>
+            </w:r>
+          </w:p>
+          <w:p>
+            <w:pPr>
+              <w:pStyle w:val="ListParagraph"/>
+              <w:numPr>
+                <w:ilvl w:val="0"/>
+                <w:numId w:val="10"/>
+              </w:numPr>
+              <w:spacing w:line="240" w:lineRule="auto"/>
+              <w:cnfStyle w:val="000000100000" w:firstRow="0" w:lastRow="0" w:firstColumn="0" w:lastColumn="0" w:oddVBand="0" w:evenVBand="0" w:oddHBand="1" w:evenHBand="0" w:firstRowFirstColumn="0" w:firstRowLastColumn="0" w:lastRowFirstColumn="0" w:lastRowLastColumn="0"/>
+            </w:pPr>
+            <w:r>
+              <w:t>014_lights\main (negative limits)</w:t>
+            </w:r>
+          </w:p>
+          <w:p>
+            <w:pPr>
+              <w:pStyle w:val="ListParagraph"/>
+              <w:numPr>
+                <w:ilvl w:val="0"/>
+                <w:numId w:val="10"/>
+              </w:numPr>
+              <w:spacing w:line="240" w:lineRule="auto"/>
+              <w:cnfStyle w:val="000000100000" w:firstRow="0" w:lastRow="0" w:firstColumn="0" w:lastColumn="0" w:oddVBand="0" w:evenVBand="0" w:oddHBand="1" w:evenHBand="0" w:firstRowFirstColumn="0" w:firstRowLastColumn="0" w:lastRowFirstColumn="0" w:lastRowLastColumn="0"/>
+            </w:pPr>
+            <w:r>
+              <w:t>017_math\main (positive limits)</w:t>
+            </w:r>
+          </w:p>
+          <w:p>
+            <w:pPr>
+              <w:pStyle w:val="ListParagraph"/>
+              <w:numPr>
+                <w:ilvl w:val="0"/>
+                <w:numId w:val="10"/>
+              </w:numPr>
+              <w:spacing w:line="240" w:lineRule="auto"/>
+              <w:cnfStyle w:val="000000100000" w:firstRow="0" w:lastRow="0" w:firstColumn="0" w:lastColumn="0" w:oddVBand="0" w:evenVBand="0" w:oddHBand="1" w:evenHBand="0" w:firstRowFirstColumn="0" w:firstRowLastColumn="0" w:lastRowFirstColumn="0" w:lastRowLastColumn="0"/>
+            </w:pPr>
+            <w:r>
+              <w:t>026_reverse\main (negative limits)</w:t>
+            </w:r>
+            <w:r>
+              <w:t xml:space="preserve"> </w:t>
+            </w:r>
+          </w:p>
+          <w:p>
+            <w:pPr>
+              <w:pStyle w:val="ListParagraph"/>
+              <w:numPr>
+                <w:ilvl w:val="0"/>
+                <w:numId w:val="10"/>
+              </w:numPr>
+              <w:spacing w:line="240" w:lineRule="auto"/>
+              <w:cnfStyle w:val="000000100000" w:firstRow="0" w:lastRow="0" w:firstColumn="0" w:lastColumn="0" w:oddVBand="0" w:evenVBand="0" w:oddHBand="1" w:evenHBand="0" w:firstRowFirstColumn="0" w:firstRowLastColumn="0" w:lastRowFirstColumn="0" w:lastRowLastColumn="0"/>
+            </w:pPr>
+            <w:r>
+              <w:t>022_cars\main (positive limits)</w:t>
+            </w:r>
+          </w:p>
+          <w:p>
+            <w:pPr>
+              <w:pStyle w:val="ListParagraph"/>
+              <w:numPr>
+                <w:ilvl w:val="0"/>
+                <w:numId w:val="10"/>
+              </w:numPr>
+              <w:spacing w:line="240" w:lineRule="auto"/>
+              <w:cnfStyle w:val="000000100000" w:firstRow="0" w:lastRow="0" w:firstColumn="0" w:lastColumn="0" w:oddVBand="0" w:evenVBand="0" w:oddHBand="1" w:evenHBand="0" w:firstRowFirstColumn="0" w:firstRowLastColumn="0" w:lastRowFirstColumn="0" w:lastRowLastColumn="0"/>
+            </w:pPr>
+            <w:r>
+              <w:t>023_microwave\main (positive limits)</w:t>
+            </w:r>
+          </w:p>
+          <w:p>
+            <w:pPr>
+              <w:pStyle w:val="ListParagraph"/>
+              <w:numPr>
+                <w:ilvl w:val="0"/>
+                <w:numId w:val="10"/>
+              </w:numPr>
+              <w:spacing w:line="240" w:lineRule="auto"/>
+              <w:cnfStyle w:val="000000100000" w:firstRow="0" w:lastRow="0" w:firstColumn="0" w:lastColumn="0" w:oddVBand="0" w:evenVBand="0" w:oddHBand="1" w:evenHBand="0" w:firstRowFirstColumn="0" w:firstRowLastColumn="0" w:lastRowFirstColumn="0" w:lastRowLastColumn="0"/>
+            </w:pPr>
+            <w:r>
+              <w:t>028_flag\main (positive limits)</w:t>
+            </w:r>
+          </w:p>
+        </w:tc>
+      </w:tr>
+      <w:tr>
+        <w:tc>
+          <w:tcPr>
+            <w:cnfStyle w:val="001000000000" w:firstRow="0" w:lastRow="0" w:firstColumn="1" w:lastColumn="0" w:oddVBand="0" w:evenVBand="0" w:oddHBand="0" w:evenHBand="0" w:firstRowFirstColumn="0" w:firstRowLastColumn="0" w:lastRowFirstColumn="0" w:lastRowLastColumn="0"/>
+            <w:tcW w:w="2785" w:type="dxa"/>
             <w:tcBorders>
               <w:top w:val="single" w:sz="4" w:space="0" w:color="8EAADB" w:themeColor="accent1" w:themeTint="99"/>
               <w:left w:val="single" w:sz="4" w:space="0" w:color="8EAADB" w:themeColor="accent1" w:themeTint="99"/>
@@ -5508,13 +5896,16 @@
               </w:rPr>
             </w:pPr>
             <w:r>
-              <w:t>Due to precondition</w:t>
-            </w:r>
-            <w:r>
-              <w:t xml:space="preserve"> – </w:t>
-            </w:r>
-            <w:r>
-              <w:t>otherwise tests do pass</w:t>
+              <w:t xml:space="preserve">Due to </w:t>
+            </w:r>
+            <w:r>
+              <w:t>precondition (</w:t>
+            </w:r>
+            <w:r>
+              <w:t xml:space="preserve">2 </w:t>
+            </w:r>
+            <w:r>
+              <w:t>tests)</w:t>
             </w:r>
           </w:p>
         </w:tc>
@@ -5536,13 +5927,16 @@
                 <w:numId w:val="10"/>
               </w:numPr>
               <w:spacing w:line="240" w:lineRule="auto"/>
-              <w:cnfStyle w:val="000000100000" w:firstRow="0" w:lastRow="0" w:firstColumn="0" w:lastColumn="0" w:oddVBand="0" w:evenVBand="0" w:oddHBand="1" w:evenHBand="0" w:firstRowFirstColumn="0" w:firstRowLastColumn="0" w:lastRowFirstColumn="0" w:lastRowLastColumn="0"/>
-            </w:pPr>
-            <w:r>
-              <w:t>001_average\main</w:t>
-            </w:r>
-            <w:r>
-              <w:t xml:space="preserve"> (negative limits)</w:t>
+              <w:cnfStyle w:val="000000000000" w:firstRow="0" w:lastRow="0" w:firstColumn="0" w:lastColumn="0" w:oddVBand="0" w:evenVBand="0" w:oddHBand="0" w:evenHBand="0" w:firstRowFirstColumn="0" w:firstRowLastColumn="0" w:lastRowFirstColumn="0" w:lastRowLastColumn="0"/>
+            </w:pPr>
+            <w:r>
+              <w:t>025_tries\main (positive limits)</w:t>
+            </w:r>
+            <w:r>
+              <w:t xml:space="preserve"> (</w:t>
+            </w:r>
+            <w:r>
+              <w:t>skipped)</w:t>
             </w:r>
           </w:p>
           <w:p>
@@ -5553,13 +5947,54 @@
                 <w:numId w:val="10"/>
               </w:numPr>
               <w:spacing w:line="240" w:lineRule="auto"/>
-              <w:cnfStyle w:val="000000100000" w:firstRow="0" w:lastRow="0" w:firstColumn="0" w:lastColumn="0" w:oddVBand="0" w:evenVBand="0" w:oddHBand="1" w:evenHBand="0" w:firstRowFirstColumn="0" w:firstRowLastColumn="0" w:lastRowFirstColumn="0" w:lastRowLastColumn="0"/>
-            </w:pPr>
-            <w:r>
-              <w:t>004_matrix\main</w:t>
-            </w:r>
-            <w:r>
-              <w:t xml:space="preserve"> (positive limits)</w:t>
+              <w:cnfStyle w:val="000000000000" w:firstRow="0" w:lastRow="0" w:firstColumn="0" w:lastColumn="0" w:oddVBand="0" w:evenVBand="0" w:oddHBand="0" w:evenHBand="0" w:firstRowFirstColumn="0" w:firstRowLastColumn="0" w:lastRowFirstColumn="0" w:lastRowLastColumn="0"/>
+              <w:rPr>
+                <w:highlight w:val="yellow"/>
+              </w:rPr>
+            </w:pPr>
+            <w:r>
+              <w:rPr>
+                <w:highlight w:val="yellow"/>
+              </w:rPr>
+              <w:t>029_bipmatch\main</w:t>
+            </w:r>
+            <w:r>
+              <w:rPr>
+                <w:highlight w:val="yellow"/>
+              </w:rPr>
+              <w:t xml:space="preserve"> (</w:t>
+            </w:r>
+            <w:r>
+              <w:rPr>
+                <w:highlight w:val="yellow"/>
+              </w:rPr>
+              <w:t xml:space="preserve">Previously had </w:t>
+            </w:r>
+            <w:proofErr w:type="spellStart"/>
+            <w:r>
+              <w:rPr>
+                <w:highlight w:val="yellow"/>
+              </w:rPr>
+              <w:t>ArrayIndexOutOfBounds</w:t>
+            </w:r>
+            <w:proofErr w:type="spellEnd"/>
+            <w:r>
+              <w:rPr>
+                <w:highlight w:val="yellow"/>
+              </w:rPr>
+              <w:t xml:space="preserve"> during generation</w:t>
+            </w:r>
+            <w:r>
+              <w:rPr>
+                <w:highlight w:val="yellow"/>
+              </w:rPr>
+              <w:t>? Need to ask Dave about the array index out of bounds)</w:t>
+            </w:r>
+            <w:r>
+              <w:rPr>
+                <w:highlight w:val="yellow"/>
+              </w:rPr>
+              <w:t xml:space="preserve"> (added issue for Dave) </w:t>
             </w:r>
           </w:p>
           <w:p>
@@ -5570,21 +6005,7 @@
                 <w:numId w:val="10"/>
               </w:numPr>
               <w:spacing w:line="240" w:lineRule="auto"/>
-              <w:cnfStyle w:val="000000100000" w:firstRow="0" w:lastRow="0" w:firstColumn="0" w:lastColumn="0" w:oddVBand="0" w:evenVBand="0" w:oddHBand="1" w:evenHBand="0" w:firstRowFirstColumn="0" w:firstRowLastColumn="0" w:lastRowFirstColumn="0" w:lastRowLastColumn="0"/>
-            </w:pPr>
-            <w:r>
-              <w:t>006_queens\main (positive limits)</w:t>
-            </w:r>
-          </w:p>
-          <w:p>
-            <w:pPr>
-              <w:pStyle w:val="ListParagraph"/>
-              <w:numPr>
-                <w:ilvl w:val="0"/>
-                <w:numId w:val="10"/>
-              </w:numPr>
-              <w:spacing w:line="240" w:lineRule="auto"/>
-              <w:cnfStyle w:val="000000100000" w:firstRow="0" w:lastRow="0" w:firstColumn="0" w:lastColumn="0" w:oddVBand="0" w:evenVBand="0" w:oddHBand="1" w:evenHBand="0" w:firstRowFirstColumn="0" w:firstRowLastColumn="0" w:lastRowFirstColumn="0" w:lastRowLastColumn="0"/>
+              <w:cnfStyle w:val="000000000000" w:firstRow="0" w:lastRow="0" w:firstColumn="0" w:lastColumn="0" w:oddVBand="0" w:evenVBand="0" w:oddHBand="0" w:evenHBand="0" w:firstRowFirstColumn="0" w:firstRowLastColumn="0" w:lastRowFirstColumn="0" w:lastRowLastColumn="0"/>
               <w:rPr>
                 <w:highlight w:val="yellow"/>
               </w:rPr>
@@ -5593,436 +6014,13 @@
               <w:rPr>
                 <w:highlight w:val="yellow"/>
               </w:rPr>
-              <w:t>010_sort\main (negative limits)</w:t>
+              <w:t>032_arrlist\main</w:t>
             </w:r>
             <w:r>
               <w:rPr>
                 <w:highlight w:val="yellow"/>
               </w:rPr>
-              <w:t xml:space="preserve"> </w:t>
-            </w:r>
-            <w:r>
-              <w:rPr>
-                <w:highlight w:val="yellow"/>
-              </w:rPr>
-              <w:t>(</w:t>
-            </w:r>
-            <w:proofErr w:type="spellStart"/>
-            <w:r>
-              <w:rPr>
-                <w:highlight w:val="yellow"/>
-              </w:rPr>
-              <w:t>toString</w:t>
-            </w:r>
-            <w:proofErr w:type="spellEnd"/>
-            <w:r>
-              <w:rPr>
-                <w:highlight w:val="yellow"/>
-              </w:rPr>
-              <w:t>)</w:t>
-            </w:r>
-          </w:p>
-          <w:p>
-            <w:pPr>
-              <w:pStyle w:val="ListParagraph"/>
-              <w:numPr>
-                <w:ilvl w:val="0"/>
-                <w:numId w:val="10"/>
-              </w:numPr>
-              <w:spacing w:line="240" w:lineRule="auto"/>
-              <w:cnfStyle w:val="000000100000" w:firstRow="0" w:lastRow="0" w:firstColumn="0" w:lastColumn="0" w:oddVBand="0" w:evenVBand="0" w:oddHBand="1" w:evenHBand="0" w:firstRowFirstColumn="0" w:firstRowLastColumn="0" w:lastRowFirstColumn="0" w:lastRowLastColumn="0"/>
-              <w:rPr>
-                <w:highlight w:val="yellow"/>
-              </w:rPr>
-            </w:pPr>
-            <w:r>
-              <w:rPr>
-                <w:highlight w:val="yellow"/>
-              </w:rPr>
-              <w:t>012_cyclic\main (positive limits)</w:t>
-            </w:r>
-            <w:r>
-              <w:rPr>
-                <w:highlight w:val="yellow"/>
-              </w:rPr>
-              <w:t xml:space="preserve"> </w:t>
-            </w:r>
-            <w:r>
-              <w:rPr>
-                <w:highlight w:val="yellow"/>
-              </w:rPr>
-              <w:t>(</w:t>
-            </w:r>
-            <w:proofErr w:type="spellStart"/>
-            <w:r>
-              <w:rPr>
-                <w:highlight w:val="yellow"/>
-              </w:rPr>
-              <w:t>toString</w:t>
-            </w:r>
-            <w:proofErr w:type="spellEnd"/>
-            <w:r>
-              <w:rPr>
-                <w:highlight w:val="yellow"/>
-              </w:rPr>
-              <w:t>)</w:t>
-            </w:r>
-          </w:p>
-          <w:p>
-            <w:pPr>
-              <w:pStyle w:val="ListParagraph"/>
-              <w:numPr>
-                <w:ilvl w:val="0"/>
-                <w:numId w:val="10"/>
-              </w:numPr>
-              <w:spacing w:line="240" w:lineRule="auto"/>
-              <w:cnfStyle w:val="000000100000" w:firstRow="0" w:lastRow="0" w:firstColumn="0" w:lastColumn="0" w:oddVBand="0" w:evenVBand="0" w:oddHBand="1" w:evenHBand="0" w:firstRowFirstColumn="0" w:firstRowLastColumn="0" w:lastRowFirstColumn="0" w:lastRowLastColumn="0"/>
-              <w:rPr>
-                <w:highlight w:val="yellow"/>
-              </w:rPr>
-            </w:pPr>
-            <w:r>
-              <w:rPr>
-                <w:highlight w:val="yellow"/>
-              </w:rPr>
-              <w:t>014_lights\main (negative limits)</w:t>
-            </w:r>
-            <w:r>
-              <w:rPr>
-                <w:highlight w:val="yellow"/>
-              </w:rPr>
-              <w:t xml:space="preserve"> (</w:t>
-            </w:r>
-            <w:proofErr w:type="spellStart"/>
-            <w:r>
-              <w:rPr>
-                <w:highlight w:val="yellow"/>
-              </w:rPr>
-              <w:t>toString</w:t>
-            </w:r>
-            <w:proofErr w:type="spellEnd"/>
-            <w:r>
-              <w:rPr>
-                <w:highlight w:val="yellow"/>
-              </w:rPr>
-              <w:t>)</w:t>
-            </w:r>
-          </w:p>
-          <w:p>
-            <w:pPr>
-              <w:pStyle w:val="ListParagraph"/>
-              <w:numPr>
-                <w:ilvl w:val="0"/>
-                <w:numId w:val="10"/>
-              </w:numPr>
-              <w:spacing w:line="240" w:lineRule="auto"/>
-              <w:cnfStyle w:val="000000100000" w:firstRow="0" w:lastRow="0" w:firstColumn="0" w:lastColumn="0" w:oddVBand="0" w:evenVBand="0" w:oddHBand="1" w:evenHBand="0" w:firstRowFirstColumn="0" w:firstRowLastColumn="0" w:lastRowFirstColumn="0" w:lastRowLastColumn="0"/>
-              <w:rPr>
-                <w:highlight w:val="green"/>
-              </w:rPr>
-            </w:pPr>
-            <w:r>
-              <w:rPr>
-                <w:highlight w:val="green"/>
-              </w:rPr>
-              <w:t>016_date\main (</w:t>
-            </w:r>
-            <w:r>
-              <w:rPr>
-                <w:highlight w:val="green"/>
-              </w:rPr>
-              <w:t>Bug in the limits of type day, should be 1 &lt;=</w:t>
-            </w:r>
-            <w:r>
-              <w:rPr>
-                <w:highlight w:val="green"/>
-              </w:rPr>
-              <w:t xml:space="preserve"> d)</w:t>
-            </w:r>
-            <w:r>
-              <w:rPr>
-                <w:highlight w:val="green"/>
-              </w:rPr>
-              <w:t xml:space="preserve"> </w:t>
-            </w:r>
-          </w:p>
-          <w:p>
-            <w:pPr>
-              <w:pStyle w:val="ListParagraph"/>
-              <w:numPr>
-                <w:ilvl w:val="0"/>
-                <w:numId w:val="10"/>
-              </w:numPr>
-              <w:spacing w:line="240" w:lineRule="auto"/>
-              <w:cnfStyle w:val="000000100000" w:firstRow="0" w:lastRow="0" w:firstColumn="0" w:lastColumn="0" w:oddVBand="0" w:evenVBand="0" w:oddHBand="1" w:evenHBand="0" w:firstRowFirstColumn="0" w:firstRowLastColumn="0" w:lastRowFirstColumn="0" w:lastRowLastColumn="0"/>
-              <w:rPr>
-                <w:highlight w:val="yellow"/>
-              </w:rPr>
-            </w:pPr>
-            <w:r>
-              <w:rPr>
-                <w:highlight w:val="yellow"/>
-              </w:rPr>
-              <w:t>017_math\main (positive limits)</w:t>
-            </w:r>
-            <w:r>
-              <w:rPr>
-                <w:highlight w:val="yellow"/>
-              </w:rPr>
-              <w:t xml:space="preserve"> (</w:t>
-            </w:r>
-            <w:proofErr w:type="spellStart"/>
-            <w:r>
-              <w:rPr>
-                <w:highlight w:val="yellow"/>
-              </w:rPr>
-              <w:t>toString</w:t>
-            </w:r>
-            <w:proofErr w:type="spellEnd"/>
-            <w:r>
-              <w:rPr>
-                <w:highlight w:val="yellow"/>
-              </w:rPr>
-              <w:t>)</w:t>
-            </w:r>
-          </w:p>
-          <w:p>
-            <w:pPr>
-              <w:pStyle w:val="ListParagraph"/>
-              <w:numPr>
-                <w:ilvl w:val="0"/>
-                <w:numId w:val="10"/>
-              </w:numPr>
-              <w:spacing w:line="240" w:lineRule="auto"/>
-              <w:cnfStyle w:val="000000100000" w:firstRow="0" w:lastRow="0" w:firstColumn="0" w:lastColumn="0" w:oddVBand="0" w:evenVBand="0" w:oddHBand="1" w:evenHBand="0" w:firstRowFirstColumn="0" w:firstRowLastColumn="0" w:lastRowFirstColumn="0" w:lastRowLastColumn="0"/>
-              <w:rPr>
-                <w:highlight w:val="yellow"/>
-              </w:rPr>
-            </w:pPr>
-            <w:r>
-              <w:rPr>
-                <w:highlight w:val="yellow"/>
-              </w:rPr>
-              <w:t>025_tries\main (positive limits)</w:t>
-            </w:r>
-            <w:r>
-              <w:rPr>
-                <w:highlight w:val="yellow"/>
-              </w:rPr>
-              <w:t xml:space="preserve"> (cannot generate </w:t>
-            </w:r>
-            <w:proofErr w:type="gramStart"/>
-            <w:r>
-              <w:rPr>
-                <w:highlight w:val="yellow"/>
-              </w:rPr>
-              <w:t>ascii::</w:t>
-            </w:r>
-            <w:proofErr w:type="gramEnd"/>
-            <w:r>
-              <w:rPr>
-                <w:highlight w:val="yellow"/>
-              </w:rPr>
-              <w:t>string)</w:t>
-            </w:r>
-          </w:p>
-          <w:p>
-            <w:pPr>
-              <w:pStyle w:val="ListParagraph"/>
-              <w:numPr>
-                <w:ilvl w:val="0"/>
-                <w:numId w:val="10"/>
-              </w:numPr>
-              <w:spacing w:line="240" w:lineRule="auto"/>
-              <w:cnfStyle w:val="000000100000" w:firstRow="0" w:lastRow="0" w:firstColumn="0" w:lastColumn="0" w:oddVBand="0" w:evenVBand="0" w:oddHBand="1" w:evenHBand="0" w:firstRowFirstColumn="0" w:firstRowLastColumn="0" w:lastRowFirstColumn="0" w:lastRowLastColumn="0"/>
-              <w:rPr>
-                <w:highlight w:val="yellow"/>
-              </w:rPr>
-            </w:pPr>
-            <w:r>
-              <w:rPr>
-                <w:highlight w:val="yellow"/>
-              </w:rPr>
-              <w:t>026_reverse\main (negative limits)</w:t>
-            </w:r>
-            <w:r>
-              <w:rPr>
-                <w:highlight w:val="yellow"/>
-              </w:rPr>
-              <w:t xml:space="preserve"> (</w:t>
-            </w:r>
-            <w:proofErr w:type="spellStart"/>
-            <w:r>
-              <w:rPr>
-                <w:highlight w:val="yellow"/>
-              </w:rPr>
-              <w:t>toString</w:t>
-            </w:r>
-            <w:proofErr w:type="spellEnd"/>
-            <w:r>
-              <w:rPr>
-                <w:highlight w:val="yellow"/>
-              </w:rPr>
-              <w:t>)</w:t>
-            </w:r>
-          </w:p>
-          <w:p>
-            <w:pPr>
-              <w:pStyle w:val="ListParagraph"/>
-              <w:numPr>
-                <w:ilvl w:val="0"/>
-                <w:numId w:val="10"/>
-              </w:numPr>
-              <w:spacing w:line="240" w:lineRule="auto"/>
-              <w:cnfStyle w:val="000000100000" w:firstRow="0" w:lastRow="0" w:firstColumn="0" w:lastColumn="0" w:oddVBand="0" w:evenVBand="0" w:oddHBand="1" w:evenHBand="0" w:firstRowFirstColumn="0" w:firstRowLastColumn="0" w:lastRowFirstColumn="0" w:lastRowLastColumn="0"/>
-            </w:pPr>
-            <w:r>
-              <w:t>102_conway\main (positive limits)</w:t>
-            </w:r>
-            <w:r>
-              <w:t xml:space="preserve"> – Should throw error</w:t>
-            </w:r>
-            <w:r>
-              <w:t>, technically correct</w:t>
-            </w:r>
-            <w:r>
-              <w:t xml:space="preserve"> as tried to access array out of bounds</w:t>
-            </w:r>
-            <w:r>
-              <w:t>.</w:t>
-            </w:r>
-          </w:p>
-          <w:p>
-            <w:pPr>
-              <w:pStyle w:val="ListParagraph"/>
-              <w:numPr>
-                <w:ilvl w:val="0"/>
-                <w:numId w:val="10"/>
-              </w:numPr>
-              <w:spacing w:line="240" w:lineRule="auto"/>
-              <w:cnfStyle w:val="000000100000" w:firstRow="0" w:lastRow="0" w:firstColumn="0" w:lastColumn="0" w:oddVBand="0" w:evenVBand="0" w:oddHBand="1" w:evenHBand="0" w:firstRowFirstColumn="0" w:firstRowLastColumn="0" w:lastRowFirstColumn="0" w:lastRowLastColumn="0"/>
-            </w:pPr>
-            <w:r>
-              <w:t>022_cars\main</w:t>
-            </w:r>
-            <w:r>
-              <w:t xml:space="preserve"> (positive limits)</w:t>
-            </w:r>
-          </w:p>
-          <w:p>
-            <w:pPr>
-              <w:pStyle w:val="ListParagraph"/>
-              <w:numPr>
-                <w:ilvl w:val="0"/>
-                <w:numId w:val="10"/>
-              </w:numPr>
-              <w:spacing w:line="240" w:lineRule="auto"/>
-              <w:cnfStyle w:val="000000100000" w:firstRow="0" w:lastRow="0" w:firstColumn="0" w:lastColumn="0" w:oddVBand="0" w:evenVBand="0" w:oddHBand="1" w:evenHBand="0" w:firstRowFirstColumn="0" w:firstRowLastColumn="0" w:lastRowFirstColumn="0" w:lastRowLastColumn="0"/>
-            </w:pPr>
-            <w:r>
-              <w:t>023_microwave\main</w:t>
-            </w:r>
-            <w:r>
-              <w:t xml:space="preserve"> (positive limits)</w:t>
-            </w:r>
-          </w:p>
-          <w:p>
-            <w:pPr>
-              <w:pStyle w:val="ListParagraph"/>
-              <w:numPr>
-                <w:ilvl w:val="0"/>
-                <w:numId w:val="10"/>
-              </w:numPr>
-              <w:spacing w:line="240" w:lineRule="auto"/>
-              <w:cnfStyle w:val="000000100000" w:firstRow="0" w:lastRow="0" w:firstColumn="0" w:lastColumn="0" w:oddVBand="0" w:evenVBand="0" w:oddHBand="1" w:evenHBand="0" w:firstRowFirstColumn="0" w:firstRowLastColumn="0" w:lastRowFirstColumn="0" w:lastRowLastColumn="0"/>
-            </w:pPr>
-            <w:r>
-              <w:t>028_flag\main</w:t>
-            </w:r>
-            <w:r>
-              <w:t xml:space="preserve"> (positive limits)</w:t>
-            </w:r>
-          </w:p>
-          <w:p>
-            <w:pPr>
-              <w:pStyle w:val="ListParagraph"/>
-              <w:numPr>
-                <w:ilvl w:val="0"/>
-                <w:numId w:val="10"/>
-              </w:numPr>
-              <w:spacing w:line="240" w:lineRule="auto"/>
-              <w:cnfStyle w:val="000000100000" w:firstRow="0" w:lastRow="0" w:firstColumn="0" w:lastColumn="0" w:oddVBand="0" w:evenVBand="0" w:oddHBand="1" w:evenHBand="0" w:firstRowFirstColumn="0" w:firstRowLastColumn="0" w:lastRowFirstColumn="0" w:lastRowLastColumn="0"/>
-              <w:rPr>
-                <w:highlight w:val="yellow"/>
-              </w:rPr>
-            </w:pPr>
-            <w:r>
-              <w:rPr>
-                <w:highlight w:val="green"/>
-              </w:rPr>
-              <w:t>030_fractions\main (</w:t>
-            </w:r>
-            <w:r>
-              <w:rPr>
-                <w:highlight w:val="green"/>
-              </w:rPr>
-              <w:t>Bug</w:t>
-            </w:r>
-            <w:r>
-              <w:rPr>
-                <w:highlight w:val="green"/>
-              </w:rPr>
-              <w:t xml:space="preserve"> </w:t>
-            </w:r>
-            <w:r>
-              <w:rPr>
-                <w:highlight w:val="green"/>
-              </w:rPr>
-              <w:t xml:space="preserve">in the </w:t>
-            </w:r>
-            <w:r>
-              <w:rPr>
-                <w:highlight w:val="green"/>
-              </w:rPr>
-              <w:t>compare function</w:t>
-            </w:r>
-            <w:r>
-              <w:rPr>
-                <w:highlight w:val="green"/>
-              </w:rPr>
-              <w:t>! I</w:t>
-            </w:r>
-            <w:r>
-              <w:rPr>
-                <w:highlight w:val="green"/>
-              </w:rPr>
-              <w:t>n</w:t>
-            </w:r>
-            <w:r>
-              <w:rPr>
-                <w:highlight w:val="green"/>
-              </w:rPr>
-              <w:t xml:space="preserve"> r &gt; 0, should </w:t>
-            </w:r>
-            <w:r>
-              <w:rPr>
-                <w:highlight w:val="green"/>
-              </w:rPr>
-              <w:t>(f</w:t>
-            </w:r>
-            <w:proofErr w:type="gramStart"/>
-            <w:r>
-              <w:rPr>
-                <w:highlight w:val="green"/>
-              </w:rPr>
-              <w:t>1.numerator</w:t>
-            </w:r>
-            <w:proofErr w:type="gramEnd"/>
-            <w:r>
-              <w:rPr>
-                <w:highlight w:val="green"/>
-              </w:rPr>
-              <w:t xml:space="preserve"> * f2.denominator) &gt; (f2.numerator * f1.denominator) )</w:t>
+              <w:t xml:space="preserve"> (Had problems during generation)</w:t>
             </w:r>
           </w:p>
         </w:tc>
@@ -6089,6 +6087,103 @@
           <w:tcPr>
             <w:cnfStyle w:val="001000000000" w:firstRow="0" w:lastRow="0" w:firstColumn="1" w:lastColumn="0" w:oddVBand="0" w:evenVBand="0" w:oddHBand="0" w:evenHBand="0" w:firstRowFirstColumn="0" w:firstRowLastColumn="0" w:lastRowFirstColumn="0" w:lastRowLastColumn="0"/>
             <w:tcW w:w="2785" w:type="dxa"/>
+          </w:tcPr>
+          <w:p>
+            <w:pPr>
+              <w:spacing w:line="240" w:lineRule="auto"/>
+              <w:rPr>
+                <w:b w:val="0"/>
+                <w:bCs w:val="0"/>
+                <w:highlight w:val="yellow"/>
+              </w:rPr>
+            </w:pPr>
+            <w:proofErr w:type="spellStart"/>
+            <w:r>
+              <w:rPr>
+                <w:highlight w:val="yellow"/>
+              </w:rPr>
+              <w:t>IndexOutOfBounds</w:t>
+            </w:r>
+            <w:proofErr w:type="spellEnd"/>
+          </w:p>
+          <w:p>
+            <w:pPr>
+              <w:spacing w:line="240" w:lineRule="auto"/>
+            </w:pPr>
+            <w:r>
+              <w:rPr>
+                <w:highlight w:val="yellow"/>
+              </w:rPr>
+              <w:t>Optimisation only</w:t>
+            </w:r>
+          </w:p>
+        </w:tc>
+        <w:tc>
+          <w:tcPr>
+            <w:tcW w:w="6708" w:type="dxa"/>
+          </w:tcPr>
+          <w:p>
+            <w:pPr>
+              <w:pStyle w:val="ListParagraph"/>
+              <w:numPr>
+                <w:ilvl w:val="0"/>
+                <w:numId w:val="15"/>
+              </w:numPr>
+              <w:spacing w:line="240" w:lineRule="auto"/>
+              <w:cnfStyle w:val="000000100000" w:firstRow="0" w:lastRow="0" w:firstColumn="0" w:lastColumn="0" w:oddVBand="0" w:evenVBand="0" w:oddHBand="1" w:evenHBand="0" w:firstRowFirstColumn="0" w:firstRowLastColumn="0" w:lastRowFirstColumn="0" w:lastRowLastColumn="0"/>
+            </w:pPr>
+            <w:r>
+              <w:rPr>
+                <w:highlight w:val="yellow"/>
+              </w:rPr>
+              <w:t xml:space="preserve">006_queens (occurs </w:t>
+            </w:r>
+            <w:r>
+              <w:rPr>
+                <w:highlight w:val="yellow"/>
+              </w:rPr>
+              <w:t xml:space="preserve">in </w:t>
+            </w:r>
+            <w:proofErr w:type="spellStart"/>
+            <w:r>
+              <w:rPr>
+                <w:highlight w:val="yellow"/>
+              </w:rPr>
+              <w:t>generateParameters</w:t>
+            </w:r>
+            <w:proofErr w:type="spellEnd"/>
+            <w:r>
+              <w:rPr>
+                <w:highlight w:val="yellow"/>
+              </w:rPr>
+              <w:t xml:space="preserve"> when generating</w:t>
+            </w:r>
+            <w:r>
+              <w:rPr>
+                <w:highlight w:val="yellow"/>
+              </w:rPr>
+              <w:t xml:space="preserve"> a combo for an array</w:t>
+            </w:r>
+            <w:r>
+              <w:rPr>
+                <w:highlight w:val="yellow"/>
+              </w:rPr>
+              <w:t>, randomly</w:t>
+            </w:r>
+            <w:r>
+              <w:rPr>
+                <w:highlight w:val="yellow"/>
+              </w:rPr>
+              <w:t>)</w:t>
+            </w:r>
+          </w:p>
+        </w:tc>
+      </w:tr>
+      <w:tr>
+        <w:tc>
+          <w:tcPr>
+            <w:cnfStyle w:val="001000000000" w:firstRow="0" w:lastRow="0" w:firstColumn="1" w:lastColumn="0" w:oddVBand="0" w:evenVBand="0" w:oddHBand="0" w:evenHBand="0" w:firstRowFirstColumn="0" w:firstRowLastColumn="0" w:lastRowFirstColumn="0" w:lastRowLastColumn="0"/>
+            <w:tcW w:w="2785" w:type="dxa"/>
             <w:tcBorders>
               <w:top w:val="single" w:sz="4" w:space="0" w:color="8EAADB" w:themeColor="accent1" w:themeTint="99"/>
               <w:left w:val="single" w:sz="4" w:space="0" w:color="8EAADB" w:themeColor="accent1" w:themeTint="99"/>
@@ -6107,6 +6202,7 @@
             </w:pPr>
             <w:proofErr w:type="spellStart"/>
             <w:r>
+              <w:lastRenderedPageBreak/>
               <w:t>NegativeArrayException</w:t>
             </w:r>
             <w:proofErr w:type="spellEnd"/>
@@ -6145,15 +6241,45 @@
                 <w:numId w:val="10"/>
               </w:numPr>
               <w:spacing w:line="240" w:lineRule="auto"/>
-              <w:cnfStyle w:val="000000100000" w:firstRow="0" w:lastRow="0" w:firstColumn="0" w:lastColumn="0" w:oddVBand="0" w:evenVBand="0" w:oddHBand="1" w:evenHBand="0" w:firstRowFirstColumn="0" w:firstRowLastColumn="0" w:lastRowFirstColumn="0" w:lastRowLastColumn="0"/>
-            </w:pPr>
-            <w:r>
+              <w:cnfStyle w:val="000000000000" w:firstRow="0" w:lastRow="0" w:firstColumn="0" w:lastColumn="0" w:oddVBand="0" w:evenVBand="0" w:oddHBand="0" w:evenHBand="0" w:firstRowFirstColumn="0" w:firstRowLastColumn="0" w:lastRowFirstColumn="0" w:lastRowLastColumn="0"/>
+            </w:pPr>
+            <w:r>
+              <w:rPr>
+                <w:highlight w:val="cyan"/>
+              </w:rPr>
               <w:t>018_heap\main</w:t>
+            </w:r>
+            <w:r>
+              <w:rPr>
+                <w:highlight w:val="cyan"/>
+              </w:rPr>
+              <w:t xml:space="preserve"> (TODO ask Dave about this</w:t>
+            </w:r>
+            <w:r>
+              <w:rPr>
+                <w:highlight w:val="cyan"/>
+              </w:rPr>
+              <w:t>, why it can verify but not run with a quantifier with negative length</w:t>
+            </w:r>
+            <w:r>
+              <w:rPr>
+                <w:highlight w:val="cyan"/>
+              </w:rPr>
+              <w:t>?</w:t>
+            </w:r>
+            <w:r>
+              <w:rPr>
+                <w:highlight w:val="cyan"/>
+              </w:rPr>
+              <w:t>)</w:t>
             </w:r>
           </w:p>
         </w:tc>
       </w:tr>
       <w:tr>
+        <w:trPr>
+          <w:cnfStyle w:val="000000100000" w:firstRow="0" w:lastRow="0" w:firstColumn="0" w:lastColumn="0" w:oddVBand="0" w:evenVBand="0" w:oddHBand="1" w:evenHBand="0" w:firstRowFirstColumn="0" w:firstRowLastColumn="0" w:lastRowFirstColumn="0" w:lastRowLastColumn="0"/>
+        </w:trPr>
         <w:tc>
           <w:tcPr>
             <w:cnfStyle w:val="001000000000" w:firstRow="0" w:lastRow="0" w:firstColumn="1" w:lastColumn="0" w:oddVBand="0" w:evenVBand="0" w:oddHBand="0" w:evenHBand="0" w:firstRowFirstColumn="0" w:firstRowLastColumn="0" w:lastRowFirstColumn="0" w:lastRowLastColumn="0"/>
@@ -6168,47 +6294,10 @@
           <w:p>
             <w:pPr>
               <w:spacing w:line="240" w:lineRule="auto"/>
-              <w:rPr>
-                <w:b w:val="0"/>
-                <w:bCs w:val="0"/>
-              </w:rPr>
-            </w:pPr>
-            <w:proofErr w:type="spellStart"/>
-            <w:r>
-              <w:t>ArrayIndexOutOfBounds</w:t>
-            </w:r>
-            <w:proofErr w:type="spellEnd"/>
-          </w:p>
-          <w:p>
-            <w:pPr>
-              <w:spacing w:line="240" w:lineRule="auto"/>
-              <w:rPr>
-                <w:b w:val="0"/>
-                <w:bCs w:val="0"/>
-              </w:rPr>
-            </w:pPr>
-          </w:p>
-          <w:p>
-            <w:pPr>
-              <w:spacing w:line="240" w:lineRule="auto"/>
-            </w:pPr>
-            <w:r>
-              <w:lastRenderedPageBreak/>
-              <w:t xml:space="preserve">Due to empty </w:t>
-            </w:r>
-            <w:r>
-              <w:t>array</w:t>
-            </w:r>
-            <w:r>
-              <w:t xml:space="preserve"> in </w:t>
-            </w:r>
-            <w:proofErr w:type="spellStart"/>
-            <w:proofErr w:type="gramStart"/>
-            <w:r>
-              <w:t>m.left</w:t>
-            </w:r>
-            <w:proofErr w:type="spellEnd"/>
-            <w:proofErr w:type="gramEnd"/>
+            </w:pPr>
+            <w:r>
+              <w:t>No values can be generated</w:t>
+            </w:r>
           </w:p>
         </w:tc>
         <w:tc>
@@ -6229,11 +6318,111 @@
                 <w:numId w:val="10"/>
               </w:numPr>
               <w:spacing w:line="240" w:lineRule="auto"/>
+              <w:cnfStyle w:val="000000100000" w:firstRow="0" w:lastRow="0" w:firstColumn="0" w:lastColumn="0" w:oddVBand="0" w:evenVBand="0" w:oddHBand="1" w:evenHBand="0" w:firstRowFirstColumn="0" w:firstRowLastColumn="0" w:lastRowFirstColumn="0" w:lastRowLastColumn="0"/>
+            </w:pPr>
+            <w:r>
+              <w:t>008_scc\main</w:t>
+            </w:r>
+            <w:r>
+              <w:t xml:space="preserve"> (</w:t>
+            </w:r>
+            <w:r>
+              <w:t xml:space="preserve">as cannot generate </w:t>
+            </w:r>
+            <w:proofErr w:type="gramStart"/>
+            <w:r>
+              <w:t>collection::</w:t>
+            </w:r>
+            <w:proofErr w:type="gramEnd"/>
+            <w:r>
+              <w:t>Stack</w:t>
+            </w:r>
+            <w:r>
+              <w:t xml:space="preserve"> </w:t>
+            </w:r>
+            <w:r>
+              <w:t>due to State</w:t>
+            </w:r>
+            <w:r>
+              <w:t>?</w:t>
+            </w:r>
+            <w:r>
+              <w:t>)</w:t>
+            </w:r>
+          </w:p>
+        </w:tc>
+      </w:tr>
+      <w:tr>
+        <w:tc>
+          <w:tcPr>
+            <w:cnfStyle w:val="001000000000" w:firstRow="0" w:lastRow="0" w:firstColumn="1" w:lastColumn="0" w:oddVBand="0" w:evenVBand="0" w:oddHBand="0" w:evenHBand="0" w:firstRowFirstColumn="0" w:firstRowLastColumn="0" w:lastRowFirstColumn="0" w:lastRowLastColumn="0"/>
+            <w:tcW w:w="2785" w:type="dxa"/>
+            <w:tcBorders>
+              <w:top w:val="single" w:sz="4" w:space="0" w:color="8EAADB" w:themeColor="accent1" w:themeTint="99"/>
+              <w:left w:val="single" w:sz="4" w:space="0" w:color="8EAADB" w:themeColor="accent1" w:themeTint="99"/>
+              <w:bottom w:val="single" w:sz="4" w:space="0" w:color="8EAADB" w:themeColor="accent1" w:themeTint="99"/>
+              <w:right w:val="single" w:sz="4" w:space="0" w:color="8EAADB" w:themeColor="accent1" w:themeTint="99"/>
+            </w:tcBorders>
+          </w:tcPr>
+          <w:p>
+            <w:pPr>
+              <w:spacing w:line="240" w:lineRule="auto"/>
+            </w:pPr>
+            <w:r>
+              <w:t>Due to upper &gt; lower</w:t>
+            </w:r>
+          </w:p>
+        </w:tc>
+        <w:tc>
+          <w:tcPr>
+            <w:tcW w:w="6708" w:type="dxa"/>
+            <w:tcBorders>
+              <w:top w:val="single" w:sz="4" w:space="0" w:color="8EAADB" w:themeColor="accent1" w:themeTint="99"/>
+              <w:left w:val="single" w:sz="4" w:space="0" w:color="8EAADB" w:themeColor="accent1" w:themeTint="99"/>
+              <w:bottom w:val="single" w:sz="4" w:space="0" w:color="8EAADB" w:themeColor="accent1" w:themeTint="99"/>
+              <w:right w:val="single" w:sz="4" w:space="0" w:color="8EAADB" w:themeColor="accent1" w:themeTint="99"/>
+            </w:tcBorders>
+          </w:tcPr>
+          <w:p>
+            <w:pPr>
+              <w:pStyle w:val="ListParagraph"/>
+              <w:numPr>
+                <w:ilvl w:val="0"/>
+                <w:numId w:val="10"/>
+              </w:numPr>
+              <w:spacing w:line="240" w:lineRule="auto"/>
               <w:cnfStyle w:val="000000000000" w:firstRow="0" w:lastRow="0" w:firstColumn="0" w:lastColumn="0" w:oddVBand="0" w:evenVBand="0" w:oddHBand="0" w:evenHBand="0" w:firstRowFirstColumn="0" w:firstRowLastColumn="0" w:lastRowFirstColumn="0" w:lastRowLastColumn="0"/>
             </w:pPr>
             <w:r>
-              <w:lastRenderedPageBreak/>
-              <w:t>029_bipmatch\main</w:t>
+              <w:t>015_cashtill\main</w:t>
+            </w:r>
+          </w:p>
+          <w:p>
+            <w:pPr>
+              <w:pStyle w:val="ListParagraph"/>
+              <w:numPr>
+                <w:ilvl w:val="0"/>
+                <w:numId w:val="10"/>
+              </w:numPr>
+              <w:spacing w:line="240" w:lineRule="auto"/>
+              <w:cnfStyle w:val="000000000000" w:firstRow="0" w:lastRow="0" w:firstColumn="0" w:lastColumn="0" w:oddVBand="0" w:evenVBand="0" w:oddHBand="0" w:evenHBand="0" w:firstRowFirstColumn="0" w:firstRowLastColumn="0" w:lastRowFirstColumn="0" w:lastRowLastColumn="0"/>
+            </w:pPr>
+            <w:r>
+              <w:t>104_tictactoe\board</w:t>
+            </w:r>
+          </w:p>
+          <w:p>
+            <w:pPr>
+              <w:pStyle w:val="ListParagraph"/>
+              <w:numPr>
+                <w:ilvl w:val="0"/>
+                <w:numId w:val="10"/>
+              </w:numPr>
+              <w:spacing w:line="240" w:lineRule="auto"/>
+              <w:cnfStyle w:val="000000000000" w:firstRow="0" w:lastRow="0" w:firstColumn="0" w:lastColumn="0" w:oddVBand="0" w:evenVBand="0" w:oddHBand="0" w:evenHBand="0" w:firstRowFirstColumn="0" w:firstRowLastColumn="0" w:lastRowFirstColumn="0" w:lastRowLastColumn="0"/>
+            </w:pPr>
+            <w:r>
+              <w:t>104_tictactoe\game</w:t>
             </w:r>
           </w:p>
         </w:tc>
@@ -6259,48 +6448,36 @@
               <w:rPr>
                 <w:b w:val="0"/>
                 <w:bCs w:val="0"/>
+                <w:highlight w:val="yellow"/>
               </w:rPr>
             </w:pPr>
             <w:proofErr w:type="spellStart"/>
             <w:r>
-              <w:t>StackOverflowError</w:t>
-            </w:r>
-            <w:proofErr w:type="spellEnd"/>
-          </w:p>
-          <w:p>
-            <w:pPr>
-              <w:spacing w:line="240" w:lineRule="auto"/>
-              <w:rPr>
-                <w:b w:val="0"/>
-                <w:bCs w:val="0"/>
-              </w:rPr>
-            </w:pPr>
-          </w:p>
-          <w:p>
-            <w:pPr>
-              <w:spacing w:line="240" w:lineRule="auto"/>
               <w:rPr>
                 <w:highlight w:val="yellow"/>
               </w:rPr>
-            </w:pPr>
-            <w:r>
-              <w:t xml:space="preserve">Due to </w:t>
-            </w:r>
-            <w:proofErr w:type="spellStart"/>
-            <w:proofErr w:type="gramStart"/>
-            <w:r>
-              <w:t>ith.next</w:t>
+              <w:t>RuntimeException</w:t>
             </w:r>
             <w:proofErr w:type="spellEnd"/>
-            <w:proofErr w:type="gramEnd"/>
-            <w:r>
-              <w:t xml:space="preserve"> being the same index</w:t>
-            </w:r>
-            <w:r>
-              <w:t xml:space="preserve"> (0) instead of the next </w:t>
-            </w:r>
-            <w:r>
-              <w:t>array index</w:t>
+            <w:r>
+              <w:rPr>
+                <w:highlight w:val="yellow"/>
+              </w:rPr>
+              <w:t xml:space="preserve"> </w:t>
+            </w:r>
+          </w:p>
+          <w:p>
+            <w:pPr>
+              <w:spacing w:line="240" w:lineRule="auto"/>
+              <w:rPr>
+                <w:highlight w:val="yellow"/>
+              </w:rPr>
+            </w:pPr>
+            <w:r>
+              <w:rPr>
+                <w:highlight w:val="yellow"/>
+              </w:rPr>
+              <w:t xml:space="preserve">Cannot find library </w:t>
             </w:r>
           </w:p>
         </w:tc>
@@ -6323,14 +6500,45 @@
               </w:numPr>
               <w:spacing w:line="240" w:lineRule="auto"/>
               <w:cnfStyle w:val="000000100000" w:firstRow="0" w:lastRow="0" w:firstColumn="0" w:lastColumn="0" w:oddVBand="0" w:evenVBand="0" w:oddHBand="1" w:evenHBand="0" w:firstRowFirstColumn="0" w:firstRowLastColumn="0" w:lastRowFirstColumn="0" w:lastRowLastColumn="0"/>
-            </w:pPr>
-            <w:r>
-              <w:t>032_arrlist\main</w:t>
+              <w:rPr>
+                <w:highlight w:val="yellow"/>
+              </w:rPr>
+            </w:pPr>
+            <w:r>
+              <w:rPr>
+                <w:highlight w:val="yellow"/>
+              </w:rPr>
+              <w:t>011_codejam\main (</w:t>
+            </w:r>
+            <w:proofErr w:type="gramStart"/>
+            <w:r>
+              <w:rPr>
+                <w:highlight w:val="yellow"/>
+              </w:rPr>
+              <w:t>parser::</w:t>
+            </w:r>
+            <w:proofErr w:type="spellStart"/>
+            <w:proofErr w:type="gramEnd"/>
+            <w:r>
+              <w:rPr>
+                <w:highlight w:val="yellow"/>
+              </w:rPr>
+              <w:t>skipWhiteSpace</w:t>
+            </w:r>
+            <w:proofErr w:type="spellEnd"/>
+            <w:r>
+              <w:rPr>
+                <w:highlight w:val="yellow"/>
+              </w:rPr>
+              <w:t xml:space="preserve">) </w:t>
             </w:r>
           </w:p>
         </w:tc>
       </w:tr>
       <w:tr>
+        <w:trPr>
+          <w:trHeight w:val="277"/>
+        </w:trPr>
         <w:tc>
           <w:tcPr>
             <w:cnfStyle w:val="001000000000" w:firstRow="0" w:lastRow="0" w:firstColumn="1" w:lastColumn="0" w:oddVBand="0" w:evenVBand="0" w:oddHBand="0" w:evenHBand="0" w:firstRowFirstColumn="0" w:firstRowLastColumn="0" w:lastRowFirstColumn="0" w:lastRowLastColumn="0"/>
@@ -6345,10 +6553,18 @@
           <w:p>
             <w:pPr>
               <w:spacing w:line="240" w:lineRule="auto"/>
-            </w:pPr>
-            <w:r>
-              <w:t>No values can be generated</w:t>
-            </w:r>
+              <w:rPr>
+                <w:highlight w:val="cyan"/>
+              </w:rPr>
+            </w:pPr>
+            <w:proofErr w:type="spellStart"/>
+            <w:r>
+              <w:rPr>
+                <w:highlight w:val="cyan"/>
+              </w:rPr>
+              <w:t>NullPointerException</w:t>
+            </w:r>
+            <w:proofErr w:type="spellEnd"/>
           </w:p>
         </w:tc>
         <w:tc>
@@ -6370,308 +6586,49 @@
               </w:numPr>
               <w:spacing w:line="240" w:lineRule="auto"/>
               <w:cnfStyle w:val="000000000000" w:firstRow="0" w:lastRow="0" w:firstColumn="0" w:lastColumn="0" w:oddVBand="0" w:evenVBand="0" w:oddHBand="0" w:evenHBand="0" w:firstRowFirstColumn="0" w:firstRowLastColumn="0" w:lastRowFirstColumn="0" w:lastRowLastColumn="0"/>
-            </w:pPr>
-            <w:r>
-              <w:t>008_scc\main</w:t>
-            </w:r>
-            <w:r>
-              <w:t xml:space="preserve"> (</w:t>
-            </w:r>
-            <w:r>
-              <w:t xml:space="preserve">as cannot generate </w:t>
-            </w:r>
-            <w:proofErr w:type="gramStart"/>
-            <w:r>
-              <w:t>collection::</w:t>
-            </w:r>
-            <w:proofErr w:type="gramEnd"/>
-            <w:r>
-              <w:t>Stack</w:t>
-            </w:r>
-            <w:r>
-              <w:t xml:space="preserve"> </w:t>
-            </w:r>
-            <w:r>
-              <w:t>due to State</w:t>
-            </w:r>
-            <w:r>
-              <w:t>?</w:t>
-            </w:r>
-            <w:r>
-              <w:t>)</w:t>
-            </w:r>
-          </w:p>
-        </w:tc>
-      </w:tr>
-      <w:tr>
-        <w:trPr>
-          <w:cnfStyle w:val="000000100000" w:firstRow="0" w:lastRow="0" w:firstColumn="0" w:lastColumn="0" w:oddVBand="0" w:evenVBand="0" w:oddHBand="1" w:evenHBand="0" w:firstRowFirstColumn="0" w:firstRowLastColumn="0" w:lastRowFirstColumn="0" w:lastRowLastColumn="0"/>
-        </w:trPr>
-        <w:tc>
-          <w:tcPr>
-            <w:cnfStyle w:val="001000000000" w:firstRow="0" w:lastRow="0" w:firstColumn="1" w:lastColumn="0" w:oddVBand="0" w:evenVBand="0" w:oddHBand="0" w:evenHBand="0" w:firstRowFirstColumn="0" w:firstRowLastColumn="0" w:lastRowFirstColumn="0" w:lastRowLastColumn="0"/>
-            <w:tcW w:w="2785" w:type="dxa"/>
-            <w:tcBorders>
-              <w:top w:val="single" w:sz="4" w:space="0" w:color="8EAADB" w:themeColor="accent1" w:themeTint="99"/>
-              <w:left w:val="single" w:sz="4" w:space="0" w:color="8EAADB" w:themeColor="accent1" w:themeTint="99"/>
-              <w:bottom w:val="single" w:sz="4" w:space="0" w:color="8EAADB" w:themeColor="accent1" w:themeTint="99"/>
-              <w:right w:val="single" w:sz="4" w:space="0" w:color="8EAADB" w:themeColor="accent1" w:themeTint="99"/>
-            </w:tcBorders>
-          </w:tcPr>
-          <w:p>
-            <w:pPr>
-              <w:spacing w:line="240" w:lineRule="auto"/>
-            </w:pPr>
-            <w:r>
-              <w:t>Due to upper &gt; lower</w:t>
-            </w:r>
-          </w:p>
-        </w:tc>
-        <w:tc>
-          <w:tcPr>
-            <w:tcW w:w="6708" w:type="dxa"/>
-            <w:tcBorders>
-              <w:top w:val="single" w:sz="4" w:space="0" w:color="8EAADB" w:themeColor="accent1" w:themeTint="99"/>
-              <w:left w:val="single" w:sz="4" w:space="0" w:color="8EAADB" w:themeColor="accent1" w:themeTint="99"/>
-              <w:bottom w:val="single" w:sz="4" w:space="0" w:color="8EAADB" w:themeColor="accent1" w:themeTint="99"/>
-              <w:right w:val="single" w:sz="4" w:space="0" w:color="8EAADB" w:themeColor="accent1" w:themeTint="99"/>
-            </w:tcBorders>
-          </w:tcPr>
-          <w:p>
-            <w:pPr>
-              <w:pStyle w:val="ListParagraph"/>
-              <w:numPr>
-                <w:ilvl w:val="0"/>
-                <w:numId w:val="10"/>
-              </w:numPr>
-              <w:spacing w:line="240" w:lineRule="auto"/>
-              <w:cnfStyle w:val="000000100000" w:firstRow="0" w:lastRow="0" w:firstColumn="0" w:lastColumn="0" w:oddVBand="0" w:evenVBand="0" w:oddHBand="1" w:evenHBand="0" w:firstRowFirstColumn="0" w:firstRowLastColumn="0" w:lastRowFirstColumn="0" w:lastRowLastColumn="0"/>
-            </w:pPr>
-            <w:r>
-              <w:t>015_cashtill\main</w:t>
-            </w:r>
-          </w:p>
-          <w:p>
-            <w:pPr>
-              <w:pStyle w:val="ListParagraph"/>
-              <w:numPr>
-                <w:ilvl w:val="0"/>
-                <w:numId w:val="10"/>
-              </w:numPr>
-              <w:spacing w:line="240" w:lineRule="auto"/>
-              <w:cnfStyle w:val="000000100000" w:firstRow="0" w:lastRow="0" w:firstColumn="0" w:lastColumn="0" w:oddVBand="0" w:evenVBand="0" w:oddHBand="1" w:evenHBand="0" w:firstRowFirstColumn="0" w:firstRowLastColumn="0" w:lastRowFirstColumn="0" w:lastRowLastColumn="0"/>
-            </w:pPr>
-            <w:r>
-              <w:t>104_tictactoe\board</w:t>
-            </w:r>
-          </w:p>
-          <w:p>
-            <w:pPr>
-              <w:pStyle w:val="ListParagraph"/>
-              <w:numPr>
-                <w:ilvl w:val="0"/>
-                <w:numId w:val="10"/>
-              </w:numPr>
-              <w:spacing w:line="240" w:lineRule="auto"/>
-              <w:cnfStyle w:val="000000100000" w:firstRow="0" w:lastRow="0" w:firstColumn="0" w:lastColumn="0" w:oddVBand="0" w:evenVBand="0" w:oddHBand="1" w:evenHBand="0" w:firstRowFirstColumn="0" w:firstRowLastColumn="0" w:lastRowFirstColumn="0" w:lastRowLastColumn="0"/>
-            </w:pPr>
-            <w:r>
-              <w:t>104_tictactoe\game</w:t>
-            </w:r>
-          </w:p>
-        </w:tc>
-      </w:tr>
-      <w:tr>
-        <w:tc>
-          <w:tcPr>
-            <w:cnfStyle w:val="001000000000" w:firstRow="0" w:lastRow="0" w:firstColumn="1" w:lastColumn="0" w:oddVBand="0" w:evenVBand="0" w:oddHBand="0" w:evenHBand="0" w:firstRowFirstColumn="0" w:firstRowLastColumn="0" w:lastRowFirstColumn="0" w:lastRowLastColumn="0"/>
-            <w:tcW w:w="2785" w:type="dxa"/>
-            <w:tcBorders>
-              <w:top w:val="single" w:sz="4" w:space="0" w:color="8EAADB" w:themeColor="accent1" w:themeTint="99"/>
-              <w:left w:val="single" w:sz="4" w:space="0" w:color="8EAADB" w:themeColor="accent1" w:themeTint="99"/>
-              <w:bottom w:val="single" w:sz="4" w:space="0" w:color="8EAADB" w:themeColor="accent1" w:themeTint="99"/>
-              <w:right w:val="single" w:sz="4" w:space="0" w:color="8EAADB" w:themeColor="accent1" w:themeTint="99"/>
-            </w:tcBorders>
-          </w:tcPr>
-          <w:p>
-            <w:pPr>
-              <w:spacing w:line="240" w:lineRule="auto"/>
               <w:rPr>
-                <w:b w:val="0"/>
-                <w:bCs w:val="0"/>
-                <w:highlight w:val="yellow"/>
+                <w:highlight w:val="cyan"/>
               </w:rPr>
             </w:pPr>
-            <w:proofErr w:type="spellStart"/>
             <w:r>
               <w:rPr>
-                <w:highlight w:val="yellow"/>
-              </w:rPr>
-              <w:t>RuntimeException</w:t>
-            </w:r>
-            <w:proofErr w:type="spellEnd"/>
-            <w:r>
-              <w:rPr>
-                <w:highlight w:val="yellow"/>
-              </w:rPr>
-              <w:t xml:space="preserve"> </w:t>
-            </w:r>
-          </w:p>
-          <w:p>
-            <w:pPr>
-              <w:spacing w:line="240" w:lineRule="auto"/>
-              <w:rPr>
-                <w:highlight w:val="yellow"/>
-              </w:rPr>
-            </w:pPr>
-            <w:r>
-              <w:rPr>
-                <w:highlight w:val="yellow"/>
-              </w:rPr>
-              <w:t xml:space="preserve">Cannot find library </w:t>
-            </w:r>
-          </w:p>
-        </w:tc>
-        <w:tc>
-          <w:tcPr>
-            <w:tcW w:w="6708" w:type="dxa"/>
-            <w:tcBorders>
-              <w:top w:val="single" w:sz="4" w:space="0" w:color="8EAADB" w:themeColor="accent1" w:themeTint="99"/>
-              <w:left w:val="single" w:sz="4" w:space="0" w:color="8EAADB" w:themeColor="accent1" w:themeTint="99"/>
-              <w:bottom w:val="single" w:sz="4" w:space="0" w:color="8EAADB" w:themeColor="accent1" w:themeTint="99"/>
-              <w:right w:val="single" w:sz="4" w:space="0" w:color="8EAADB" w:themeColor="accent1" w:themeTint="99"/>
-            </w:tcBorders>
-          </w:tcPr>
-          <w:p>
-            <w:pPr>
-              <w:pStyle w:val="ListParagraph"/>
-              <w:numPr>
-                <w:ilvl w:val="0"/>
-                <w:numId w:val="10"/>
-              </w:numPr>
-              <w:spacing w:line="240" w:lineRule="auto"/>
-              <w:cnfStyle w:val="000000000000" w:firstRow="0" w:lastRow="0" w:firstColumn="0" w:lastColumn="0" w:oddVBand="0" w:evenVBand="0" w:oddHBand="0" w:evenHBand="0" w:firstRowFirstColumn="0" w:firstRowLastColumn="0" w:lastRowFirstColumn="0" w:lastRowLastColumn="0"/>
-              <w:rPr>
-                <w:highlight w:val="yellow"/>
-              </w:rPr>
-            </w:pPr>
-            <w:r>
-              <w:rPr>
-                <w:highlight w:val="yellow"/>
-              </w:rPr>
-              <w:t>011_codejam\main (</w:t>
-            </w:r>
-            <w:proofErr w:type="gramStart"/>
-            <w:r>
-              <w:rPr>
-                <w:highlight w:val="yellow"/>
-              </w:rPr>
-              <w:t>parser::</w:t>
-            </w:r>
-            <w:proofErr w:type="spellStart"/>
-            <w:proofErr w:type="gramEnd"/>
-            <w:r>
-              <w:rPr>
-                <w:highlight w:val="yellow"/>
-              </w:rPr>
-              <w:t>skipWhiteSpace</w:t>
-            </w:r>
-            <w:proofErr w:type="spellEnd"/>
-            <w:r>
-              <w:rPr>
-                <w:highlight w:val="yellow"/>
-              </w:rPr>
-              <w:t xml:space="preserve">) </w:t>
-            </w:r>
-          </w:p>
-        </w:tc>
-      </w:tr>
-      <w:tr>
-        <w:trPr>
-          <w:cnfStyle w:val="000000100000" w:firstRow="0" w:lastRow="0" w:firstColumn="0" w:lastColumn="0" w:oddVBand="0" w:evenVBand="0" w:oddHBand="1" w:evenHBand="0" w:firstRowFirstColumn="0" w:firstRowLastColumn="0" w:lastRowFirstColumn="0" w:lastRowLastColumn="0"/>
-          <w:trHeight w:val="277"/>
-        </w:trPr>
-        <w:tc>
-          <w:tcPr>
-            <w:cnfStyle w:val="001000000000" w:firstRow="0" w:lastRow="0" w:firstColumn="1" w:lastColumn="0" w:oddVBand="0" w:evenVBand="0" w:oddHBand="0" w:evenHBand="0" w:firstRowFirstColumn="0" w:firstRowLastColumn="0" w:lastRowFirstColumn="0" w:lastRowLastColumn="0"/>
-            <w:tcW w:w="2785" w:type="dxa"/>
-            <w:tcBorders>
-              <w:top w:val="single" w:sz="4" w:space="0" w:color="8EAADB" w:themeColor="accent1" w:themeTint="99"/>
-              <w:left w:val="single" w:sz="4" w:space="0" w:color="8EAADB" w:themeColor="accent1" w:themeTint="99"/>
-              <w:bottom w:val="single" w:sz="4" w:space="0" w:color="8EAADB" w:themeColor="accent1" w:themeTint="99"/>
-              <w:right w:val="single" w:sz="4" w:space="0" w:color="8EAADB" w:themeColor="accent1" w:themeTint="99"/>
-            </w:tcBorders>
-          </w:tcPr>
-          <w:p>
-            <w:pPr>
-              <w:spacing w:line="240" w:lineRule="auto"/>
-            </w:pPr>
-            <w:proofErr w:type="spellStart"/>
-            <w:r>
-              <w:rPr>
-                <w:highlight w:val="yellow"/>
-              </w:rPr>
-              <w:t>NullPointerException</w:t>
-            </w:r>
-            <w:proofErr w:type="spellEnd"/>
-          </w:p>
-        </w:tc>
-        <w:tc>
-          <w:tcPr>
-            <w:tcW w:w="6708" w:type="dxa"/>
-            <w:tcBorders>
-              <w:top w:val="single" w:sz="4" w:space="0" w:color="8EAADB" w:themeColor="accent1" w:themeTint="99"/>
-              <w:left w:val="single" w:sz="4" w:space="0" w:color="8EAADB" w:themeColor="accent1" w:themeTint="99"/>
-              <w:bottom w:val="single" w:sz="4" w:space="0" w:color="8EAADB" w:themeColor="accent1" w:themeTint="99"/>
-              <w:right w:val="single" w:sz="4" w:space="0" w:color="8EAADB" w:themeColor="accent1" w:themeTint="99"/>
-            </w:tcBorders>
-          </w:tcPr>
-          <w:p>
-            <w:pPr>
-              <w:pStyle w:val="ListParagraph"/>
-              <w:numPr>
-                <w:ilvl w:val="0"/>
-                <w:numId w:val="10"/>
-              </w:numPr>
-              <w:spacing w:line="240" w:lineRule="auto"/>
-              <w:cnfStyle w:val="000000100000" w:firstRow="0" w:lastRow="0" w:firstColumn="0" w:lastColumn="0" w:oddVBand="0" w:evenVBand="0" w:oddHBand="1" w:evenHBand="0" w:firstRowFirstColumn="0" w:firstRowLastColumn="0" w:lastRowFirstColumn="0" w:lastRowLastColumn="0"/>
-            </w:pPr>
-            <w:r>
-              <w:rPr>
-                <w:highlight w:val="yellow"/>
+                <w:highlight w:val="cyan"/>
               </w:rPr>
               <w:t xml:space="preserve">013_btree\main (Can’t find </w:t>
             </w:r>
             <w:proofErr w:type="spellStart"/>
             <w:r>
               <w:rPr>
-                <w:highlight w:val="yellow"/>
+                <w:highlight w:val="cyan"/>
               </w:rPr>
               <w:t>elts</w:t>
             </w:r>
             <w:proofErr w:type="spellEnd"/>
             <w:r>
               <w:rPr>
-                <w:highlight w:val="yellow"/>
+                <w:highlight w:val="cyan"/>
               </w:rPr>
               <w:t xml:space="preserve"> input/output definition in </w:t>
             </w:r>
             <w:proofErr w:type="spellStart"/>
             <w:r>
               <w:rPr>
-                <w:highlight w:val="yellow"/>
+                <w:highlight w:val="cyan"/>
               </w:rPr>
               <w:t>typesystem</w:t>
             </w:r>
             <w:proofErr w:type="spellEnd"/>
             <w:r>
               <w:rPr>
-                <w:highlight w:val="yellow"/>
+                <w:highlight w:val="cyan"/>
               </w:rPr>
-              <w:t>).</w:t>
-            </w:r>
-            <w:r>
-              <w:t xml:space="preserve"> </w:t>
+              <w:t xml:space="preserve">). </w:t>
+            </w:r>
+            <w:r>
+              <w:rPr>
+                <w:highlight w:val="cyan"/>
+              </w:rPr>
+              <w:t xml:space="preserve"> Ask Dave about this</w:t>
             </w:r>
           </w:p>
         </w:tc>
@@ -7419,6 +7376,119 @@
     </w:lvl>
   </w:abstractNum>
   <w:abstractNum w:abstractNumId="6" w15:restartNumberingAfterBreak="0">
+    <w:nsid w:val="4E25337A"/>
+    <w:multiLevelType w:val="hybridMultilevel"/>
+    <w:tmpl w:val="0CE2A8F4"/>
+    <w:lvl w:ilvl="0" w:tplc="14090001">
+      <w:start w:val="1"/>
+      <w:numFmt w:val="bullet"/>
+      <w:lvlText w:val=""/>
+      <w:lvlJc w:val="left"/>
+      <w:pPr>
+        <w:ind w:left="720" w:hanging="360"/>
+      </w:pPr>
+      <w:rPr>
+        <w:rFonts w:ascii="Symbol" w:hAnsi="Symbol" w:hint="default"/>
+      </w:rPr>
+    </w:lvl>
+    <w:lvl w:ilvl="1" w:tplc="14090003" w:tentative="1">
+      <w:start w:val="1"/>
+      <w:numFmt w:val="bullet"/>
+      <w:lvlText w:val="o"/>
+      <w:lvlJc w:val="left"/>
+      <w:pPr>
+        <w:ind w:left="1440" w:hanging="360"/>
+      </w:pPr>
+      <w:rPr>
+        <w:rFonts w:ascii="Courier New" w:hAnsi="Courier New" w:cs="Courier New" w:hint="default"/>
+      </w:rPr>
+    </w:lvl>
+    <w:lvl w:ilvl="2" w:tplc="14090005" w:tentative="1">
+      <w:start w:val="1"/>
+      <w:numFmt w:val="bullet"/>
+      <w:lvlText w:val=""/>
+      <w:lvlJc w:val="left"/>
+      <w:pPr>
+        <w:ind w:left="2160" w:hanging="360"/>
+      </w:pPr>
+      <w:rPr>
+        <w:rFonts w:ascii="Wingdings" w:hAnsi="Wingdings" w:hint="default"/>
+      </w:rPr>
+    </w:lvl>
+    <w:lvl w:ilvl="3" w:tplc="14090001" w:tentative="1">
+      <w:start w:val="1"/>
+      <w:numFmt w:val="bullet"/>
+      <w:lvlText w:val=""/>
+      <w:lvlJc w:val="left"/>
+      <w:pPr>
+        <w:ind w:left="2880" w:hanging="360"/>
+      </w:pPr>
+      <w:rPr>
+        <w:rFonts w:ascii="Symbol" w:hAnsi="Symbol" w:hint="default"/>
+      </w:rPr>
+    </w:lvl>
+    <w:lvl w:ilvl="4" w:tplc="14090003" w:tentative="1">
+      <w:start w:val="1"/>
+      <w:numFmt w:val="bullet"/>
+      <w:lvlText w:val="o"/>
+      <w:lvlJc w:val="left"/>
+      <w:pPr>
+        <w:ind w:left="3600" w:hanging="360"/>
+      </w:pPr>
+      <w:rPr>
+        <w:rFonts w:ascii="Courier New" w:hAnsi="Courier New" w:cs="Courier New" w:hint="default"/>
+      </w:rPr>
+    </w:lvl>
+    <w:lvl w:ilvl="5" w:tplc="14090005" w:tentative="1">
+      <w:start w:val="1"/>
+      <w:numFmt w:val="bullet"/>
+      <w:lvlText w:val=""/>
+      <w:lvlJc w:val="left"/>
+      <w:pPr>
+        <w:ind w:left="4320" w:hanging="360"/>
+      </w:pPr>
+      <w:rPr>
+        <w:rFonts w:ascii="Wingdings" w:hAnsi="Wingdings" w:hint="default"/>
+      </w:rPr>
+    </w:lvl>
+    <w:lvl w:ilvl="6" w:tplc="14090001" w:tentative="1">
+      <w:start w:val="1"/>
+      <w:numFmt w:val="bullet"/>
+      <w:lvlText w:val=""/>
+      <w:lvlJc w:val="left"/>
+      <w:pPr>
+        <w:ind w:left="5040" w:hanging="360"/>
+      </w:pPr>
+      <w:rPr>
+        <w:rFonts w:ascii="Symbol" w:hAnsi="Symbol" w:hint="default"/>
+      </w:rPr>
+    </w:lvl>
+    <w:lvl w:ilvl="7" w:tplc="14090003" w:tentative="1">
+      <w:start w:val="1"/>
+      <w:numFmt w:val="bullet"/>
+      <w:lvlText w:val="o"/>
+      <w:lvlJc w:val="left"/>
+      <w:pPr>
+        <w:ind w:left="5760" w:hanging="360"/>
+      </w:pPr>
+      <w:rPr>
+        <w:rFonts w:ascii="Courier New" w:hAnsi="Courier New" w:cs="Courier New" w:hint="default"/>
+      </w:rPr>
+    </w:lvl>
+    <w:lvl w:ilvl="8" w:tplc="14090005" w:tentative="1">
+      <w:start w:val="1"/>
+      <w:numFmt w:val="bullet"/>
+      <w:lvlText w:val=""/>
+      <w:lvlJc w:val="left"/>
+      <w:pPr>
+        <w:ind w:left="6480" w:hanging="360"/>
+      </w:pPr>
+      <w:rPr>
+        <w:rFonts w:ascii="Wingdings" w:hAnsi="Wingdings" w:hint="default"/>
+      </w:rPr>
+    </w:lvl>
+  </w:abstractNum>
+  <w:abstractNum w:abstractNumId="7" w15:restartNumberingAfterBreak="0">
     <w:nsid w:val="55C3511E"/>
     <w:multiLevelType w:val="hybridMultilevel"/>
     <w:tmpl w:val="870ECAF8"/>
@@ -7531,7 +7601,7 @@
       </w:rPr>
     </w:lvl>
   </w:abstractNum>
-  <w:abstractNum w:abstractNumId="7" w15:restartNumberingAfterBreak="0">
+  <w:abstractNum w:abstractNumId="8" w15:restartNumberingAfterBreak="0">
     <w:nsid w:val="58475596"/>
     <w:multiLevelType w:val="hybridMultilevel"/>
     <w:tmpl w:val="2292B08A"/>
@@ -7644,7 +7714,7 @@
       </w:rPr>
     </w:lvl>
   </w:abstractNum>
-  <w:abstractNum w:abstractNumId="8" w15:restartNumberingAfterBreak="0">
+  <w:abstractNum w:abstractNumId="9" w15:restartNumberingAfterBreak="0">
     <w:nsid w:val="787F63DC"/>
     <w:multiLevelType w:val="hybridMultilevel"/>
     <w:tmpl w:val="7CC4D660"/>
@@ -7764,13 +7834,13 @@
     <w:abstractNumId w:val="1"/>
   </w:num>
   <w:num w:numId="3">
-    <w:abstractNumId w:val="8"/>
+    <w:abstractNumId w:val="9"/>
   </w:num>
   <w:num w:numId="4">
     <w:abstractNumId w:val="3"/>
   </w:num>
   <w:num w:numId="5">
-    <w:abstractNumId w:val="6"/>
+    <w:abstractNumId w:val="7"/>
   </w:num>
   <w:num w:numId="6">
     <w:abstractNumId w:val="0"/>
@@ -7788,16 +7858,19 @@
     <w:abstractNumId w:val="1"/>
   </w:num>
   <w:num w:numId="11">
-    <w:abstractNumId w:val="6"/>
+    <w:abstractNumId w:val="7"/>
   </w:num>
   <w:num w:numId="12">
-    <w:abstractNumId w:val="8"/>
+    <w:abstractNumId w:val="9"/>
   </w:num>
   <w:num w:numId="13">
     <w:abstractNumId w:val="4"/>
   </w:num>
   <w:num w:numId="14">
-    <w:abstractNumId w:val="7"/>
+    <w:abstractNumId w:val="8"/>
+  </w:num>
+  <w:num w:numId="15">
+    <w:abstractNumId w:val="6"/>
   </w:num>
 </w:numbering>
 </file>
@@ -8993,7 +9066,7 @@
 </file>
 
 <file path=customXml/itemProps1.xml><?xml version="1.0" encoding="utf-8"?>
-<ds:datastoreItem xmlns:ds="http://schemas.openxmlformats.org/officeDocument/2006/customXml" ds:itemID="{6C1F604C-2607-4383-89DF-D562A9EDA86F}">
+<ds:datastoreItem xmlns:ds="http://schemas.openxmlformats.org/officeDocument/2006/customXml" ds:itemID="{59E60834-1003-43E0-9CA3-ED591D1AB02F}">
   <ds:schemaRefs>
     <ds:schemaRef ds:uri="http://schemas.openxmlformats.org/officeDocument/2006/bibliography"/>
   </ds:schemaRefs>

</xml_diff>

<commit_message>
Add Whiley Invalid test statistics 21/7
</commit_message>
<xml_diff>
--- a/Documentation/Whiley QC Result Statistics.docx
+++ b/Documentation/Whiley QC Result Statistics.docx
@@ -22,8 +22,8 @@
         <w:tblLook w:val="04A0" w:firstRow="1" w:lastRow="0" w:firstColumn="1" w:lastColumn="0" w:noHBand="0" w:noVBand="1"/>
       </w:tblPr>
       <w:tblGrid>
-        <w:gridCol w:w="1498"/>
-        <w:gridCol w:w="3093"/>
+        <w:gridCol w:w="1980"/>
+        <w:gridCol w:w="2611"/>
         <w:gridCol w:w="886"/>
         <w:gridCol w:w="945"/>
         <w:gridCol w:w="1051"/>
@@ -36,7 +36,7 @@
         <w:tc>
           <w:tcPr>
             <w:cnfStyle w:val="001000000000" w:firstRow="0" w:lastRow="0" w:firstColumn="1" w:lastColumn="0" w:oddVBand="0" w:evenVBand="0" w:oddHBand="0" w:evenHBand="0" w:firstRowFirstColumn="0" w:firstRowLastColumn="0" w:lastRowFirstColumn="0" w:lastRowLastColumn="0"/>
-            <w:tcW w:w="0" w:type="auto"/>
+            <w:tcW w:w="1980" w:type="dxa"/>
           </w:tcPr>
           <w:p>
             <w:r>
@@ -46,7 +46,7 @@
         </w:tc>
         <w:tc>
           <w:tcPr>
-            <w:tcW w:w="0" w:type="auto"/>
+            <w:tcW w:w="2611" w:type="dxa"/>
           </w:tcPr>
           <w:p>
             <w:pPr>
@@ -117,7 +117,7 @@
         <w:tc>
           <w:tcPr>
             <w:cnfStyle w:val="001000000000" w:firstRow="0" w:lastRow="0" w:firstColumn="1" w:lastColumn="0" w:oddVBand="0" w:evenVBand="0" w:oddHBand="0" w:evenHBand="0" w:firstRowFirstColumn="0" w:firstRowLastColumn="0" w:lastRowFirstColumn="0" w:lastRowLastColumn="0"/>
-            <w:tcW w:w="0" w:type="auto"/>
+            <w:tcW w:w="1980" w:type="dxa"/>
           </w:tcPr>
           <w:p>
             <w:pPr>
@@ -138,7 +138,7 @@
         </w:tc>
         <w:tc>
           <w:tcPr>
-            <w:tcW w:w="0" w:type="auto"/>
+            <w:tcW w:w="2611" w:type="dxa"/>
           </w:tcPr>
           <w:p>
             <w:pPr>
@@ -206,7 +206,7 @@
         <w:tc>
           <w:tcPr>
             <w:cnfStyle w:val="001000000000" w:firstRow="0" w:lastRow="0" w:firstColumn="1" w:lastColumn="0" w:oddVBand="0" w:evenVBand="0" w:oddHBand="0" w:evenHBand="0" w:firstRowFirstColumn="0" w:firstRowLastColumn="0" w:lastRowFirstColumn="0" w:lastRowLastColumn="0"/>
-            <w:tcW w:w="0" w:type="auto"/>
+            <w:tcW w:w="1980" w:type="dxa"/>
           </w:tcPr>
           <w:p>
             <w:pPr>
@@ -227,7 +227,7 @@
         </w:tc>
         <w:tc>
           <w:tcPr>
-            <w:tcW w:w="0" w:type="auto"/>
+            <w:tcW w:w="2611" w:type="dxa"/>
           </w:tcPr>
           <w:p>
             <w:pPr>
@@ -341,7 +341,7 @@
         <w:tc>
           <w:tcPr>
             <w:cnfStyle w:val="001000000000" w:firstRow="0" w:lastRow="0" w:firstColumn="1" w:lastColumn="0" w:oddVBand="0" w:evenVBand="0" w:oddHBand="0" w:evenHBand="0" w:firstRowFirstColumn="0" w:firstRowLastColumn="0" w:lastRowFirstColumn="0" w:lastRowLastColumn="0"/>
-            <w:tcW w:w="0" w:type="auto"/>
+            <w:tcW w:w="1980" w:type="dxa"/>
           </w:tcPr>
           <w:p>
             <w:pPr>
@@ -365,7 +365,7 @@
         </w:tc>
         <w:tc>
           <w:tcPr>
-            <w:tcW w:w="0" w:type="auto"/>
+            <w:tcW w:w="2611" w:type="dxa"/>
           </w:tcPr>
           <w:p>
             <w:pPr>
@@ -479,7 +479,7 @@
         <w:tc>
           <w:tcPr>
             <w:cnfStyle w:val="001000000000" w:firstRow="0" w:lastRow="0" w:firstColumn="1" w:lastColumn="0" w:oddVBand="0" w:evenVBand="0" w:oddHBand="0" w:evenHBand="0" w:firstRowFirstColumn="0" w:firstRowLastColumn="0" w:lastRowFirstColumn="0" w:lastRowLastColumn="0"/>
-            <w:tcW w:w="0" w:type="auto"/>
+            <w:tcW w:w="1980" w:type="dxa"/>
           </w:tcPr>
           <w:p>
             <w:pPr>
@@ -506,7 +506,7 @@
         </w:tc>
         <w:tc>
           <w:tcPr>
-            <w:tcW w:w="0" w:type="auto"/>
+            <w:tcW w:w="2611" w:type="dxa"/>
           </w:tcPr>
           <w:p>
             <w:pPr>
@@ -613,7 +613,7 @@
         <w:tc>
           <w:tcPr>
             <w:cnfStyle w:val="001000000000" w:firstRow="0" w:lastRow="0" w:firstColumn="1" w:lastColumn="0" w:oddVBand="0" w:evenVBand="0" w:oddHBand="0" w:evenHBand="0" w:firstRowFirstColumn="0" w:firstRowLastColumn="0" w:lastRowFirstColumn="0" w:lastRowLastColumn="0"/>
-            <w:tcW w:w="0" w:type="auto"/>
+            <w:tcW w:w="1980" w:type="dxa"/>
           </w:tcPr>
           <w:p>
             <w:pPr>
@@ -643,7 +643,7 @@
         </w:tc>
         <w:tc>
           <w:tcPr>
-            <w:tcW w:w="0" w:type="auto"/>
+            <w:tcW w:w="2611" w:type="dxa"/>
           </w:tcPr>
           <w:p>
             <w:pPr>
@@ -746,7 +746,7 @@
         <w:tc>
           <w:tcPr>
             <w:cnfStyle w:val="001000000000" w:firstRow="0" w:lastRow="0" w:firstColumn="1" w:lastColumn="0" w:oddVBand="0" w:evenVBand="0" w:oddHBand="0" w:evenHBand="0" w:firstRowFirstColumn="0" w:firstRowLastColumn="0" w:lastRowFirstColumn="0" w:lastRowLastColumn="0"/>
-            <w:tcW w:w="0" w:type="auto"/>
+            <w:tcW w:w="1980" w:type="dxa"/>
           </w:tcPr>
           <w:p>
             <w:pPr>
@@ -767,7 +767,7 @@
         </w:tc>
         <w:tc>
           <w:tcPr>
-            <w:tcW w:w="0" w:type="auto"/>
+            <w:tcW w:w="2611" w:type="dxa"/>
           </w:tcPr>
           <w:p>
             <w:pPr>
@@ -855,7 +855,7 @@
         <w:tc>
           <w:tcPr>
             <w:cnfStyle w:val="001000000000" w:firstRow="0" w:lastRow="0" w:firstColumn="1" w:lastColumn="0" w:oddVBand="0" w:evenVBand="0" w:oddHBand="0" w:evenHBand="0" w:firstRowFirstColumn="0" w:firstRowLastColumn="0" w:lastRowFirstColumn="0" w:lastRowLastColumn="0"/>
-            <w:tcW w:w="0" w:type="auto"/>
+            <w:tcW w:w="1980" w:type="dxa"/>
           </w:tcPr>
           <w:p>
             <w:pPr>
@@ -876,7 +876,7 @@
         </w:tc>
         <w:tc>
           <w:tcPr>
-            <w:tcW w:w="0" w:type="auto"/>
+            <w:tcW w:w="2611" w:type="dxa"/>
           </w:tcPr>
           <w:p>
             <w:pPr>
@@ -990,6 +990,184 @@
             <w:r>
               <w:t>s</w:t>
             </w:r>
+          </w:p>
+        </w:tc>
+      </w:tr>
+      <w:tr>
+        <w:tc>
+          <w:tcPr>
+            <w:cnfStyle w:val="001000000000" w:firstRow="0" w:lastRow="0" w:firstColumn="1" w:lastColumn="0" w:oddVBand="0" w:evenVBand="0" w:oddHBand="0" w:evenHBand="0" w:firstRowFirstColumn="0" w:firstRowLastColumn="0" w:lastRowFirstColumn="0" w:lastRowLastColumn="0"/>
+            <w:tcW w:w="1980" w:type="dxa"/>
+          </w:tcPr>
+          <w:p>
+            <w:pPr>
+              <w:rPr>
+                <w:b w:val="0"/>
+                <w:bCs w:val="0"/>
+              </w:rPr>
+            </w:pPr>
+            <w:r>
+              <w:t>21</w:t>
+            </w:r>
+            <w:r>
+              <w:t>/07/18</w:t>
+            </w:r>
+          </w:p>
+          <w:p>
+            <w:r>
+              <w:t>No optimisation</w:t>
+            </w:r>
+          </w:p>
+        </w:tc>
+        <w:tc>
+          <w:tcPr>
+            <w:tcW w:w="2611" w:type="dxa"/>
+          </w:tcPr>
+          <w:p>
+            <w:pPr>
+              <w:cnfStyle w:val="000000000000" w:firstRow="0" w:lastRow="0" w:firstColumn="0" w:lastColumn="0" w:oddVBand="0" w:evenVBand="0" w:oddHBand="0" w:evenHBand="0" w:firstRowFirstColumn="0" w:firstRowLastColumn="0" w:lastRowFirstColumn="0" w:lastRowLastColumn="0"/>
+            </w:pPr>
+            <w:r>
+              <w:t>13 errors 23 failures</w:t>
+            </w:r>
+          </w:p>
+        </w:tc>
+        <w:tc>
+          <w:tcPr>
+            <w:tcW w:w="0" w:type="auto"/>
+          </w:tcPr>
+          <w:p>
+            <w:pPr>
+              <w:cnfStyle w:val="000000000000" w:firstRow="0" w:lastRow="0" w:firstColumn="0" w:lastColumn="0" w:oddVBand="0" w:evenVBand="0" w:oddHBand="0" w:evenHBand="0" w:firstRowFirstColumn="0" w:firstRowLastColumn="0" w:lastRowFirstColumn="0" w:lastRowLastColumn="0"/>
+            </w:pPr>
+            <w:r>
+              <w:t>487</w:t>
+            </w:r>
+          </w:p>
+        </w:tc>
+        <w:tc>
+          <w:tcPr>
+            <w:tcW w:w="0" w:type="auto"/>
+          </w:tcPr>
+          <w:p>
+            <w:pPr>
+              <w:cnfStyle w:val="000000000000" w:firstRow="0" w:lastRow="0" w:firstColumn="0" w:lastColumn="0" w:oddVBand="0" w:evenVBand="0" w:oddHBand="0" w:evenHBand="0" w:firstRowFirstColumn="0" w:firstRowLastColumn="0" w:lastRowFirstColumn="0" w:lastRowLastColumn="0"/>
+            </w:pPr>
+            <w:r>
+              <w:t>70</w:t>
+            </w:r>
+          </w:p>
+        </w:tc>
+        <w:tc>
+          <w:tcPr>
+            <w:tcW w:w="0" w:type="auto"/>
+          </w:tcPr>
+          <w:p>
+            <w:pPr>
+              <w:cnfStyle w:val="000000000000" w:firstRow="0" w:lastRow="0" w:firstColumn="0" w:lastColumn="0" w:oddVBand="0" w:evenVBand="0" w:oddHBand="0" w:evenHBand="0" w:firstRowFirstColumn="0" w:firstRowLastColumn="0" w:lastRowFirstColumn="0" w:lastRowLastColumn="0"/>
+            </w:pPr>
+            <w:r>
+              <w:t>523</w:t>
+            </w:r>
+          </w:p>
+        </w:tc>
+        <w:tc>
+          <w:tcPr>
+            <w:tcW w:w="1736" w:type="dxa"/>
+          </w:tcPr>
+          <w:p>
+            <w:pPr>
+              <w:cnfStyle w:val="000000000000" w:firstRow="0" w:lastRow="0" w:firstColumn="0" w:lastColumn="0" w:oddVBand="0" w:evenVBand="0" w:oddHBand="0" w:evenHBand="0" w:firstRowFirstColumn="0" w:firstRowLastColumn="0" w:lastRowFirstColumn="0" w:lastRowLastColumn="0"/>
+            </w:pPr>
+            <w:r>
+              <w:t>63.965s</w:t>
+            </w:r>
+          </w:p>
+        </w:tc>
+      </w:tr>
+      <w:tr>
+        <w:trPr>
+          <w:cnfStyle w:val="000000100000" w:firstRow="0" w:lastRow="0" w:firstColumn="0" w:lastColumn="0" w:oddVBand="0" w:evenVBand="0" w:oddHBand="1" w:evenHBand="0" w:firstRowFirstColumn="0" w:firstRowLastColumn="0" w:lastRowFirstColumn="0" w:lastRowLastColumn="0"/>
+        </w:trPr>
+        <w:tc>
+          <w:tcPr>
+            <w:cnfStyle w:val="001000000000" w:firstRow="0" w:lastRow="0" w:firstColumn="1" w:lastColumn="0" w:oddVBand="0" w:evenVBand="0" w:oddHBand="0" w:evenHBand="0" w:firstRowFirstColumn="0" w:firstRowLastColumn="0" w:lastRowFirstColumn="0" w:lastRowLastColumn="0"/>
+            <w:tcW w:w="1980" w:type="dxa"/>
+          </w:tcPr>
+          <w:p>
+            <w:pPr>
+              <w:rPr>
+                <w:b w:val="0"/>
+                <w:bCs w:val="0"/>
+              </w:rPr>
+            </w:pPr>
+            <w:r>
+              <w:t>21</w:t>
+            </w:r>
+            <w:r>
+              <w:t>/07/18</w:t>
+            </w:r>
+          </w:p>
+          <w:p>
+            <w:r>
+              <w:t>With optimisation</w:t>
+            </w:r>
+          </w:p>
+        </w:tc>
+        <w:tc>
+          <w:tcPr>
+            <w:tcW w:w="2611" w:type="dxa"/>
+          </w:tcPr>
+          <w:p>
+            <w:pPr>
+              <w:cnfStyle w:val="000000100000" w:firstRow="0" w:lastRow="0" w:firstColumn="0" w:lastColumn="0" w:oddVBand="0" w:evenVBand="0" w:oddHBand="1" w:evenHBand="0" w:firstRowFirstColumn="0" w:firstRowLastColumn="0" w:lastRowFirstColumn="0" w:lastRowLastColumn="0"/>
+            </w:pPr>
+          </w:p>
+        </w:tc>
+        <w:tc>
+          <w:tcPr>
+            <w:tcW w:w="0" w:type="auto"/>
+          </w:tcPr>
+          <w:p>
+            <w:pPr>
+              <w:cnfStyle w:val="000000100000" w:firstRow="0" w:lastRow="0" w:firstColumn="0" w:lastColumn="0" w:oddVBand="0" w:evenVBand="0" w:oddHBand="1" w:evenHBand="0" w:firstRowFirstColumn="0" w:firstRowLastColumn="0" w:lastRowFirstColumn="0" w:lastRowLastColumn="0"/>
+            </w:pPr>
+          </w:p>
+        </w:tc>
+        <w:tc>
+          <w:tcPr>
+            <w:tcW w:w="0" w:type="auto"/>
+          </w:tcPr>
+          <w:p>
+            <w:pPr>
+              <w:cnfStyle w:val="000000100000" w:firstRow="0" w:lastRow="0" w:firstColumn="0" w:lastColumn="0" w:oddVBand="0" w:evenVBand="0" w:oddHBand="1" w:evenHBand="0" w:firstRowFirstColumn="0" w:firstRowLastColumn="0" w:lastRowFirstColumn="0" w:lastRowLastColumn="0"/>
+            </w:pPr>
+            <w:r>
+              <w:t>70</w:t>
+            </w:r>
+          </w:p>
+        </w:tc>
+        <w:tc>
+          <w:tcPr>
+            <w:tcW w:w="0" w:type="auto"/>
+          </w:tcPr>
+          <w:p>
+            <w:pPr>
+              <w:cnfStyle w:val="000000100000" w:firstRow="0" w:lastRow="0" w:firstColumn="0" w:lastColumn="0" w:oddVBand="0" w:evenVBand="0" w:oddHBand="1" w:evenHBand="0" w:firstRowFirstColumn="0" w:firstRowLastColumn="0" w:lastRowFirstColumn="0" w:lastRowLastColumn="0"/>
+            </w:pPr>
+            <w:r>
+              <w:t>523</w:t>
+            </w:r>
+          </w:p>
+        </w:tc>
+        <w:tc>
+          <w:tcPr>
+            <w:tcW w:w="1736" w:type="dxa"/>
+          </w:tcPr>
+          <w:p>
+            <w:pPr>
+              <w:cnfStyle w:val="000000100000" w:firstRow="0" w:lastRow="0" w:firstColumn="0" w:lastColumn="0" w:oddVBand="0" w:evenVBand="0" w:oddHBand="1" w:evenHBand="0" w:firstRowFirstColumn="0" w:firstRowLastColumn="0" w:lastRowFirstColumn="0" w:lastRowLastColumn="0"/>
+            </w:pPr>
           </w:p>
         </w:tc>
       </w:tr>
@@ -1599,6 +1777,7 @@
               <w:ind w:left="360"/>
             </w:pPr>
             <w:r>
+              <w:lastRenderedPageBreak/>
               <w:t>Array_Valid_8</w:t>
             </w:r>
           </w:p>
@@ -1800,7 +1979,6 @@
               <w:ind w:left="360"/>
             </w:pPr>
             <w:r>
-              <w:lastRenderedPageBreak/>
               <w:t>BoolAssign_Valid_5</w:t>
             </w:r>
           </w:p>
@@ -3585,6 +3763,7 @@
               </w:rPr>
             </w:pPr>
             <w:r>
+              <w:lastRenderedPageBreak/>
               <w:t>Due to recursive types</w:t>
             </w:r>
             <w:r>
@@ -3620,6 +3799,7 @@
               <w:cnfStyle w:val="000000100000" w:firstRow="0" w:lastRow="0" w:firstColumn="0" w:lastColumn="0" w:oddVBand="0" w:evenVBand="0" w:oddHBand="1" w:evenHBand="0" w:firstRowFirstColumn="0" w:firstRowLastColumn="0" w:lastRowFirstColumn="0" w:lastRowLastColumn="0"/>
             </w:pPr>
             <w:r>
+              <w:lastRenderedPageBreak/>
               <w:t xml:space="preserve">ConstrainedInt_Valid_20 </w:t>
             </w:r>
             <w:r>
@@ -3651,7 +3831,6 @@
               <w:spacing w:line="240" w:lineRule="auto"/>
             </w:pPr>
             <w:r>
-              <w:lastRenderedPageBreak/>
               <w:t>No possible values generated</w:t>
             </w:r>
             <w:r>
@@ -3661,7 +3840,7 @@
               <w:t xml:space="preserve"> (</w:t>
             </w:r>
             <w:r>
-              <w:t>5</w:t>
+              <w:t>6</w:t>
             </w:r>
             <w:r>
               <w:t xml:space="preserve"> tests)</w:t>
@@ -3740,6 +3919,25 @@
               <w:t xml:space="preserve"> (recursive)</w:t>
             </w:r>
           </w:p>
+          <w:p>
+            <w:pPr>
+              <w:pStyle w:val="ListParagraph"/>
+              <w:numPr>
+                <w:ilvl w:val="0"/>
+                <w:numId w:val="10"/>
+              </w:numPr>
+              <w:spacing w:line="240" w:lineRule="auto"/>
+              <w:cnfStyle w:val="000000000000" w:firstRow="0" w:lastRow="0" w:firstColumn="0" w:lastColumn="0" w:oddVBand="0" w:evenVBand="0" w:oddHBand="0" w:evenHBand="0" w:firstRowFirstColumn="0" w:firstRowLastColumn="0" w:lastRowFirstColumn="0" w:lastRowLastColumn="0"/>
+            </w:pPr>
+            <w:bookmarkStart w:id="0" w:name="_GoBack"/>
+            <w:bookmarkEnd w:id="0"/>
+            <w:r>
+              <w:rPr>
+                <w:highlight w:val="yellow"/>
+              </w:rPr>
+              <w:t>Property_Valid_8</w:t>
+            </w:r>
+          </w:p>
         </w:tc>
       </w:tr>
       <w:tr>
@@ -3763,36 +3961,60 @@
               <w:rPr>
                 <w:b w:val="0"/>
                 <w:bCs w:val="0"/>
+                <w:highlight w:val="yellow"/>
               </w:rPr>
             </w:pPr>
-            <w:r>
-              <w:t>Upper limit &lt;= lower limit</w:t>
-            </w:r>
-          </w:p>
-          <w:p>
-            <w:pPr>
-              <w:spacing w:line="240" w:lineRule="auto"/>
+            <w:proofErr w:type="spellStart"/>
+            <w:r>
               <w:rPr>
-                <w:b w:val="0"/>
+                <w:highlight w:val="yellow"/>
+              </w:rPr>
+              <w:t>NegativeArrayException</w:t>
+            </w:r>
+            <w:proofErr w:type="spellEnd"/>
+          </w:p>
+          <w:p>
+            <w:pPr>
+              <w:spacing w:line="240" w:lineRule="auto"/>
+              <w:rPr>
                 <w:bCs w:val="0"/>
+                <w:highlight w:val="yellow"/>
               </w:rPr>
             </w:pPr>
             <w:r>
-              <w:t>(</w:t>
-            </w:r>
-            <w:r>
-              <w:t>4</w:t>
-            </w:r>
-            <w:r>
-              <w:t xml:space="preserve"> tests)</w:t>
-            </w:r>
-          </w:p>
-          <w:p>
-            <w:pPr>
-              <w:spacing w:line="240" w:lineRule="auto"/>
-            </w:pPr>
-            <w:r>
-              <w:t>Just need to tweak limits</w:t>
+              <w:rPr>
+                <w:bCs w:val="0"/>
+                <w:highlight w:val="yellow"/>
+              </w:rPr>
+              <w:t>(2 tests)</w:t>
+            </w:r>
+          </w:p>
+          <w:p>
+            <w:pPr>
+              <w:spacing w:line="240" w:lineRule="auto"/>
+              <w:rPr>
+                <w:highlight w:val="yellow"/>
+              </w:rPr>
+            </w:pPr>
+            <w:r>
+              <w:rPr>
+                <w:highlight w:val="yellow"/>
+              </w:rPr>
+              <w:t xml:space="preserve">Due to </w:t>
+            </w:r>
+            <w:proofErr w:type="spellStart"/>
+            <w:r>
+              <w:rPr>
+                <w:highlight w:val="yellow"/>
+              </w:rPr>
+              <w:t>executeArrayRange</w:t>
+            </w:r>
+            <w:proofErr w:type="spellEnd"/>
+            <w:r>
+              <w:rPr>
+                <w:highlight w:val="yellow"/>
+              </w:rPr>
+              <w:t xml:space="preserve"> not checking end – start &gt; 0</w:t>
             </w:r>
           </w:p>
         </w:tc>
@@ -3805,7 +4027,6 @@
               <w:bottom w:val="single" w:sz="4" w:space="0" w:color="8EAADB" w:themeColor="accent1" w:themeTint="99"/>
               <w:right w:val="single" w:sz="4" w:space="0" w:color="8EAADB" w:themeColor="accent1" w:themeTint="99"/>
             </w:tcBorders>
-            <w:hideMark/>
           </w:tcPr>
           <w:p>
             <w:pPr>
@@ -3816,9 +4037,15 @@
               </w:numPr>
               <w:spacing w:line="240" w:lineRule="auto"/>
               <w:cnfStyle w:val="000000100000" w:firstRow="0" w:lastRow="0" w:firstColumn="0" w:lastColumn="0" w:oddVBand="0" w:evenVBand="0" w:oddHBand="1" w:evenHBand="0" w:firstRowFirstColumn="0" w:firstRowLastColumn="0" w:lastRowFirstColumn="0" w:lastRowLastColumn="0"/>
-            </w:pPr>
-            <w:r>
-              <w:t>Complex_Valid_1, 11, 5</w:t>
+              <w:rPr>
+                <w:highlight w:val="yellow"/>
+              </w:rPr>
+            </w:pPr>
+            <w:r>
+              <w:rPr>
+                <w:highlight w:val="yellow"/>
+              </w:rPr>
+              <w:t>DoWhile_Valid_9</w:t>
             </w:r>
           </w:p>
           <w:p>
@@ -3830,6 +4057,104 @@
               </w:numPr>
               <w:spacing w:line="240" w:lineRule="auto"/>
               <w:cnfStyle w:val="000000100000" w:firstRow="0" w:lastRow="0" w:firstColumn="0" w:lastColumn="0" w:oddVBand="0" w:evenVBand="0" w:oddHBand="1" w:evenHBand="0" w:firstRowFirstColumn="0" w:firstRowLastColumn="0" w:lastRowFirstColumn="0" w:lastRowLastColumn="0"/>
+              <w:rPr>
+                <w:highlight w:val="yellow"/>
+              </w:rPr>
+            </w:pPr>
+            <w:r>
+              <w:rPr>
+                <w:highlight w:val="yellow"/>
+              </w:rPr>
+              <w:t>Record_Valid_5</w:t>
+            </w:r>
+          </w:p>
+        </w:tc>
+      </w:tr>
+      <w:tr>
+        <w:tc>
+          <w:tcPr>
+            <w:cnfStyle w:val="001000000000" w:firstRow="0" w:lastRow="0" w:firstColumn="1" w:lastColumn="0" w:oddVBand="0" w:evenVBand="0" w:oddHBand="0" w:evenHBand="0" w:firstRowFirstColumn="0" w:firstRowLastColumn="0" w:lastRowFirstColumn="0" w:lastRowLastColumn="0"/>
+            <w:tcW w:w="2785" w:type="dxa"/>
+            <w:tcBorders>
+              <w:top w:val="single" w:sz="4" w:space="0" w:color="8EAADB" w:themeColor="accent1" w:themeTint="99"/>
+              <w:left w:val="single" w:sz="4" w:space="0" w:color="8EAADB" w:themeColor="accent1" w:themeTint="99"/>
+              <w:bottom w:val="single" w:sz="4" w:space="0" w:color="8EAADB" w:themeColor="accent1" w:themeTint="99"/>
+              <w:right w:val="single" w:sz="4" w:space="0" w:color="8EAADB" w:themeColor="accent1" w:themeTint="99"/>
+            </w:tcBorders>
+          </w:tcPr>
+          <w:p>
+            <w:pPr>
+              <w:spacing w:line="240" w:lineRule="auto"/>
+              <w:rPr>
+                <w:b w:val="0"/>
+                <w:bCs w:val="0"/>
+              </w:rPr>
+            </w:pPr>
+            <w:r>
+              <w:t>Upper limit &lt;= lower limit</w:t>
+            </w:r>
+          </w:p>
+          <w:p>
+            <w:pPr>
+              <w:spacing w:line="240" w:lineRule="auto"/>
+              <w:rPr>
+                <w:b w:val="0"/>
+                <w:bCs w:val="0"/>
+              </w:rPr>
+            </w:pPr>
+            <w:r>
+              <w:t>(</w:t>
+            </w:r>
+            <w:r>
+              <w:t>4</w:t>
+            </w:r>
+            <w:r>
+              <w:t xml:space="preserve"> tests)</w:t>
+            </w:r>
+          </w:p>
+          <w:p>
+            <w:pPr>
+              <w:spacing w:line="240" w:lineRule="auto"/>
+            </w:pPr>
+            <w:r>
+              <w:t>Just need to tweak limits</w:t>
+            </w:r>
+          </w:p>
+        </w:tc>
+        <w:tc>
+          <w:tcPr>
+            <w:tcW w:w="6708" w:type="dxa"/>
+            <w:tcBorders>
+              <w:top w:val="single" w:sz="4" w:space="0" w:color="8EAADB" w:themeColor="accent1" w:themeTint="99"/>
+              <w:left w:val="single" w:sz="4" w:space="0" w:color="8EAADB" w:themeColor="accent1" w:themeTint="99"/>
+              <w:bottom w:val="single" w:sz="4" w:space="0" w:color="8EAADB" w:themeColor="accent1" w:themeTint="99"/>
+              <w:right w:val="single" w:sz="4" w:space="0" w:color="8EAADB" w:themeColor="accent1" w:themeTint="99"/>
+            </w:tcBorders>
+            <w:hideMark/>
+          </w:tcPr>
+          <w:p>
+            <w:pPr>
+              <w:pStyle w:val="ListParagraph"/>
+              <w:numPr>
+                <w:ilvl w:val="0"/>
+                <w:numId w:val="10"/>
+              </w:numPr>
+              <w:spacing w:line="240" w:lineRule="auto"/>
+              <w:cnfStyle w:val="000000000000" w:firstRow="0" w:lastRow="0" w:firstColumn="0" w:lastColumn="0" w:oddVBand="0" w:evenVBand="0" w:oddHBand="0" w:evenHBand="0" w:firstRowFirstColumn="0" w:firstRowLastColumn="0" w:lastRowFirstColumn="0" w:lastRowLastColumn="0"/>
+            </w:pPr>
+            <w:r>
+              <w:t>Complex_Valid_1, 11, 5</w:t>
+            </w:r>
+          </w:p>
+          <w:p>
+            <w:pPr>
+              <w:pStyle w:val="ListParagraph"/>
+              <w:numPr>
+                <w:ilvl w:val="0"/>
+                <w:numId w:val="10"/>
+              </w:numPr>
+              <w:spacing w:line="240" w:lineRule="auto"/>
+              <w:cnfStyle w:val="000000000000" w:firstRow="0" w:lastRow="0" w:firstColumn="0" w:lastColumn="0" w:oddVBand="0" w:evenVBand="0" w:oddHBand="0" w:evenHBand="0" w:firstRowFirstColumn="0" w:firstRowLastColumn="0" w:lastRowFirstColumn="0" w:lastRowLastColumn="0"/>
             </w:pPr>
             <w:r>
               <w:t>Method_Valid_1</w:t>
@@ -4596,7 +4921,10 @@
               <w:cnfStyle w:val="000000000000" w:firstRow="0" w:lastRow="0" w:firstColumn="0" w:lastColumn="0" w:oddVBand="0" w:evenVBand="0" w:oddHBand="0" w:evenHBand="0" w:firstRowFirstColumn="0" w:firstRowLastColumn="0" w:lastRowFirstColumn="0" w:lastRowLastColumn="0"/>
             </w:pPr>
             <w:r>
-              <w:t>323</w:t>
+              <w:t>3</w:t>
+            </w:r>
+            <w:r>
+              <w:t>36</w:t>
             </w:r>
           </w:p>
         </w:tc>
@@ -4689,7 +5017,10 @@
               <w:cnfStyle w:val="000000100000" w:firstRow="0" w:lastRow="0" w:firstColumn="0" w:lastColumn="0" w:oddVBand="0" w:evenVBand="0" w:oddHBand="1" w:evenHBand="0" w:firstRowFirstColumn="0" w:firstRowLastColumn="0" w:lastRowFirstColumn="0" w:lastRowLastColumn="0"/>
             </w:pPr>
             <w:r>
-              <w:t>323</w:t>
+              <w:t>3</w:t>
+            </w:r>
+            <w:r>
+              <w:t>36</w:t>
             </w:r>
           </w:p>
         </w:tc>
@@ -4729,6 +5060,175 @@
             </w:pPr>
             <w:r>
               <w:t>11.154s</w:t>
+            </w:r>
+          </w:p>
+        </w:tc>
+      </w:tr>
+      <w:tr>
+        <w:tc>
+          <w:tcPr>
+            <w:cnfStyle w:val="001000000000" w:firstRow="0" w:lastRow="0" w:firstColumn="1" w:lastColumn="0" w:oddVBand="0" w:evenVBand="0" w:oddHBand="0" w:evenHBand="0" w:firstRowFirstColumn="0" w:firstRowLastColumn="0" w:lastRowFirstColumn="0" w:lastRowLastColumn="0"/>
+            <w:tcW w:w="0" w:type="auto"/>
+          </w:tcPr>
+          <w:p>
+            <w:r>
+              <w:lastRenderedPageBreak/>
+              <w:t>21</w:t>
+            </w:r>
+            <w:r>
+              <w:t>/07/18 (no optimisation)</w:t>
+            </w:r>
+          </w:p>
+        </w:tc>
+        <w:tc>
+          <w:tcPr>
+            <w:tcW w:w="0" w:type="auto"/>
+          </w:tcPr>
+          <w:p>
+            <w:pPr>
+              <w:cnfStyle w:val="000000000000" w:firstRow="0" w:lastRow="0" w:firstColumn="0" w:lastColumn="0" w:oddVBand="0" w:evenVBand="0" w:oddHBand="0" w:evenHBand="0" w:firstRowFirstColumn="0" w:firstRowLastColumn="0" w:lastRowFirstColumn="0" w:lastRowLastColumn="0"/>
+            </w:pPr>
+            <w:r>
+              <w:t>10 errors</w:t>
+            </w:r>
+          </w:p>
+        </w:tc>
+        <w:tc>
+          <w:tcPr>
+            <w:tcW w:w="0" w:type="auto"/>
+          </w:tcPr>
+          <w:p>
+            <w:pPr>
+              <w:cnfStyle w:val="000000000000" w:firstRow="0" w:lastRow="0" w:firstColumn="0" w:lastColumn="0" w:oddVBand="0" w:evenVBand="0" w:oddHBand="0" w:evenHBand="0" w:firstRowFirstColumn="0" w:firstRowLastColumn="0" w:lastRowFirstColumn="0" w:lastRowLastColumn="0"/>
+            </w:pPr>
+            <w:r>
+              <w:t>3</w:t>
+            </w:r>
+            <w:r>
+              <w:t>29</w:t>
+            </w:r>
+          </w:p>
+        </w:tc>
+        <w:tc>
+          <w:tcPr>
+            <w:tcW w:w="0" w:type="auto"/>
+          </w:tcPr>
+          <w:p>
+            <w:pPr>
+              <w:cnfStyle w:val="000000000000" w:firstRow="0" w:lastRow="0" w:firstColumn="0" w:lastColumn="0" w:oddVBand="0" w:evenVBand="0" w:oddHBand="0" w:evenHBand="0" w:firstRowFirstColumn="0" w:firstRowLastColumn="0" w:lastRowFirstColumn="0" w:lastRowLastColumn="0"/>
+            </w:pPr>
+            <w:r>
+              <w:t>17</w:t>
+            </w:r>
+          </w:p>
+        </w:tc>
+        <w:tc>
+          <w:tcPr>
+            <w:tcW w:w="0" w:type="auto"/>
+          </w:tcPr>
+          <w:p>
+            <w:pPr>
+              <w:cnfStyle w:val="000000000000" w:firstRow="0" w:lastRow="0" w:firstColumn="0" w:lastColumn="0" w:oddVBand="0" w:evenVBand="0" w:oddHBand="0" w:evenHBand="0" w:firstRowFirstColumn="0" w:firstRowLastColumn="0" w:lastRowFirstColumn="0" w:lastRowLastColumn="0"/>
+            </w:pPr>
+            <w:r>
+              <w:t>339</w:t>
+            </w:r>
+          </w:p>
+        </w:tc>
+        <w:tc>
+          <w:tcPr>
+            <w:tcW w:w="0" w:type="auto"/>
+          </w:tcPr>
+          <w:p>
+            <w:pPr>
+              <w:cnfStyle w:val="000000000000" w:firstRow="0" w:lastRow="0" w:firstColumn="0" w:lastColumn="0" w:oddVBand="0" w:evenVBand="0" w:oddHBand="0" w:evenHBand="0" w:firstRowFirstColumn="0" w:firstRowLastColumn="0" w:lastRowFirstColumn="0" w:lastRowLastColumn="0"/>
+            </w:pPr>
+            <w:r>
+              <w:t>12.940s</w:t>
+            </w:r>
+          </w:p>
+        </w:tc>
+      </w:tr>
+      <w:tr>
+        <w:trPr>
+          <w:cnfStyle w:val="000000100000" w:firstRow="0" w:lastRow="0" w:firstColumn="0" w:lastColumn="0" w:oddVBand="0" w:evenVBand="0" w:oddHBand="1" w:evenHBand="0" w:firstRowFirstColumn="0" w:firstRowLastColumn="0" w:lastRowFirstColumn="0" w:lastRowLastColumn="0"/>
+        </w:trPr>
+        <w:tc>
+          <w:tcPr>
+            <w:cnfStyle w:val="001000000000" w:firstRow="0" w:lastRow="0" w:firstColumn="1" w:lastColumn="0" w:oddVBand="0" w:evenVBand="0" w:oddHBand="0" w:evenHBand="0" w:firstRowFirstColumn="0" w:firstRowLastColumn="0" w:lastRowFirstColumn="0" w:lastRowLastColumn="0"/>
+            <w:tcW w:w="0" w:type="auto"/>
+          </w:tcPr>
+          <w:p>
+            <w:r>
+              <w:t>21</w:t>
+            </w:r>
+            <w:r>
+              <w:t>/07/18 (With optimisation)</w:t>
+            </w:r>
+          </w:p>
+        </w:tc>
+        <w:tc>
+          <w:tcPr>
+            <w:tcW w:w="0" w:type="auto"/>
+          </w:tcPr>
+          <w:p>
+            <w:pPr>
+              <w:cnfStyle w:val="000000100000" w:firstRow="0" w:lastRow="0" w:firstColumn="0" w:lastColumn="0" w:oddVBand="0" w:evenVBand="0" w:oddHBand="1" w:evenHBand="0" w:firstRowFirstColumn="0" w:firstRowLastColumn="0" w:lastRowFirstColumn="0" w:lastRowLastColumn="0"/>
+            </w:pPr>
+            <w:r>
+              <w:t>10 errors</w:t>
+            </w:r>
+          </w:p>
+        </w:tc>
+        <w:tc>
+          <w:tcPr>
+            <w:tcW w:w="0" w:type="auto"/>
+          </w:tcPr>
+          <w:p>
+            <w:pPr>
+              <w:cnfStyle w:val="000000100000" w:firstRow="0" w:lastRow="0" w:firstColumn="0" w:lastColumn="0" w:oddVBand="0" w:evenVBand="0" w:oddHBand="1" w:evenHBand="0" w:firstRowFirstColumn="0" w:firstRowLastColumn="0" w:lastRowFirstColumn="0" w:lastRowLastColumn="0"/>
+            </w:pPr>
+            <w:r>
+              <w:t>329</w:t>
+            </w:r>
+          </w:p>
+        </w:tc>
+        <w:tc>
+          <w:tcPr>
+            <w:tcW w:w="0" w:type="auto"/>
+          </w:tcPr>
+          <w:p>
+            <w:pPr>
+              <w:cnfStyle w:val="000000100000" w:firstRow="0" w:lastRow="0" w:firstColumn="0" w:lastColumn="0" w:oddVBand="0" w:evenVBand="0" w:oddHBand="1" w:evenHBand="0" w:firstRowFirstColumn="0" w:firstRowLastColumn="0" w:lastRowFirstColumn="0" w:lastRowLastColumn="0"/>
+            </w:pPr>
+            <w:r>
+              <w:t>17</w:t>
+            </w:r>
+          </w:p>
+        </w:tc>
+        <w:tc>
+          <w:tcPr>
+            <w:tcW w:w="0" w:type="auto"/>
+          </w:tcPr>
+          <w:p>
+            <w:pPr>
+              <w:cnfStyle w:val="000000100000" w:firstRow="0" w:lastRow="0" w:firstColumn="0" w:lastColumn="0" w:oddVBand="0" w:evenVBand="0" w:oddHBand="1" w:evenHBand="0" w:firstRowFirstColumn="0" w:firstRowLastColumn="0" w:lastRowFirstColumn="0" w:lastRowLastColumn="0"/>
+            </w:pPr>
+            <w:r>
+              <w:t>339</w:t>
+            </w:r>
+          </w:p>
+        </w:tc>
+        <w:tc>
+          <w:tcPr>
+            <w:tcW w:w="0" w:type="auto"/>
+          </w:tcPr>
+          <w:p>
+            <w:pPr>
+              <w:cnfStyle w:val="000000100000" w:firstRow="0" w:lastRow="0" w:firstColumn="0" w:lastColumn="0" w:oddVBand="0" w:evenVBand="0" w:oddHBand="1" w:evenHBand="0" w:firstRowFirstColumn="0" w:firstRowLastColumn="0" w:lastRowFirstColumn="0" w:lastRowLastColumn="0"/>
+            </w:pPr>
+            <w:r>
+              <w:t>11.091s</w:t>
             </w:r>
           </w:p>
         </w:tc>
@@ -4817,7 +5317,7 @@
               <w:t xml:space="preserve"> is good? (</w:t>
             </w:r>
             <w:r>
-              <w:t>2</w:t>
+              <w:t>3</w:t>
             </w:r>
             <w:r>
               <w:t xml:space="preserve"> tests</w:t>
@@ -4886,7 +5386,7 @@
               <w:t>Array_Invalid_10</w:t>
             </w:r>
             <w:r>
-              <w:t xml:space="preserve"> (only if ignore precondition fail)</w:t>
+              <w:t xml:space="preserve"> </w:t>
             </w:r>
           </w:p>
         </w:tc>
@@ -4902,7 +5402,6 @@
               <w:bottom w:val="single" w:sz="4" w:space="0" w:color="8EAADB" w:themeColor="accent1" w:themeTint="99"/>
               <w:right w:val="single" w:sz="4" w:space="0" w:color="8EAADB" w:themeColor="accent1" w:themeTint="99"/>
             </w:tcBorders>
-            <w:hideMark/>
           </w:tcPr>
           <w:p>
             <w:pPr>
@@ -4910,17 +5409,23 @@
             </w:pPr>
             <w:proofErr w:type="spellStart"/>
             <w:r>
-              <w:t>DivisionByZero</w:t>
+              <w:t>NegativeArray</w:t>
+            </w:r>
+            <w:r>
+              <w:t>Size</w:t>
+            </w:r>
+            <w:r>
+              <w:t>Exception</w:t>
             </w:r>
             <w:proofErr w:type="spellEnd"/>
             <w:r>
-              <w:t xml:space="preserve"> is good? (</w:t>
-            </w:r>
-            <w:r>
-              <w:t>1</w:t>
-            </w:r>
-            <w:r>
-              <w:t xml:space="preserve"> test)</w:t>
+              <w:t xml:space="preserve"> (</w:t>
+            </w:r>
+            <w:r>
+              <w:t>4</w:t>
+            </w:r>
+            <w:r>
+              <w:t xml:space="preserve"> tests)</w:t>
             </w:r>
           </w:p>
         </w:tc>
@@ -4933,7 +5438,6 @@
               <w:bottom w:val="single" w:sz="4" w:space="0" w:color="8EAADB" w:themeColor="accent1" w:themeTint="99"/>
               <w:right w:val="single" w:sz="4" w:space="0" w:color="8EAADB" w:themeColor="accent1" w:themeTint="99"/>
             </w:tcBorders>
-            <w:hideMark/>
           </w:tcPr>
           <w:p>
             <w:pPr>
@@ -4946,10 +5450,7 @@
               <w:cnfStyle w:val="000000000000" w:firstRow="0" w:lastRow="0" w:firstColumn="0" w:lastColumn="0" w:oddVBand="0" w:evenVBand="0" w:oddHBand="0" w:evenHBand="0" w:firstRowFirstColumn="0" w:firstRowLastColumn="0" w:lastRowFirstColumn="0" w:lastRowLastColumn="0"/>
             </w:pPr>
             <w:r>
-              <w:t>Remainder_Invalid_1</w:t>
-            </w:r>
-            <w:r>
-              <w:t xml:space="preserve"> </w:t>
+              <w:t>DoWhile_Invalid_6, 7, 8</w:t>
             </w:r>
           </w:p>
           <w:p>
@@ -4963,18 +5464,64 @@
               <w:cnfStyle w:val="000000000000" w:firstRow="0" w:lastRow="0" w:firstColumn="0" w:lastColumn="0" w:oddVBand="0" w:evenVBand="0" w:oddHBand="0" w:evenHBand="0" w:firstRowFirstColumn="0" w:firstRowLastColumn="0" w:lastRowFirstColumn="0" w:lastRowLastColumn="0"/>
             </w:pPr>
             <w:r>
-              <w:t>VarDecl_Invalid_2</w:t>
-            </w:r>
-            <w:r>
-              <w:t xml:space="preserve"> (</w:t>
-            </w:r>
-            <w:r>
-              <w:t xml:space="preserve">only if </w:t>
-            </w:r>
-            <w:r>
-              <w:t xml:space="preserve">ignore precondition fail) </w:t>
-            </w:r>
-          </w:p>
+              <w:t>While_Invalid_19</w:t>
+            </w:r>
+          </w:p>
+        </w:tc>
+      </w:tr>
+      <w:tr>
+        <w:trPr>
+          <w:cnfStyle w:val="000000100000" w:firstRow="0" w:lastRow="0" w:firstColumn="0" w:lastColumn="0" w:oddVBand="0" w:evenVBand="0" w:oddHBand="1" w:evenHBand="0" w:firstRowFirstColumn="0" w:firstRowLastColumn="0" w:lastRowFirstColumn="0" w:lastRowLastColumn="0"/>
+        </w:trPr>
+        <w:tc>
+          <w:tcPr>
+            <w:cnfStyle w:val="001000000000" w:firstRow="0" w:lastRow="0" w:firstColumn="1" w:lastColumn="0" w:oddVBand="0" w:evenVBand="0" w:oddHBand="0" w:evenHBand="0" w:firstRowFirstColumn="0" w:firstRowLastColumn="0" w:lastRowFirstColumn="0" w:lastRowLastColumn="0"/>
+            <w:tcW w:w="3256" w:type="dxa"/>
+            <w:tcBorders>
+              <w:top w:val="single" w:sz="4" w:space="0" w:color="8EAADB" w:themeColor="accent1" w:themeTint="99"/>
+              <w:left w:val="single" w:sz="4" w:space="0" w:color="8EAADB" w:themeColor="accent1" w:themeTint="99"/>
+              <w:bottom w:val="single" w:sz="4" w:space="0" w:color="8EAADB" w:themeColor="accent1" w:themeTint="99"/>
+              <w:right w:val="single" w:sz="4" w:space="0" w:color="8EAADB" w:themeColor="accent1" w:themeTint="99"/>
+            </w:tcBorders>
+            <w:hideMark/>
+          </w:tcPr>
+          <w:p>
+            <w:pPr>
+              <w:spacing w:line="240" w:lineRule="auto"/>
+            </w:pPr>
+            <w:proofErr w:type="spellStart"/>
+            <w:r>
+              <w:t>DivisionByZero</w:t>
+            </w:r>
+            <w:proofErr w:type="spellEnd"/>
+            <w:r>
+              <w:t xml:space="preserve"> is good? </w:t>
+            </w:r>
+            <w:r>
+              <w:t>(3</w:t>
+            </w:r>
+            <w:r>
+              <w:t xml:space="preserve"> test</w:t>
+            </w:r>
+            <w:r>
+              <w:t>s</w:t>
+            </w:r>
+            <w:r>
+              <w:t>)</w:t>
+            </w:r>
+          </w:p>
+        </w:tc>
+        <w:tc>
+          <w:tcPr>
+            <w:tcW w:w="5760" w:type="dxa"/>
+            <w:tcBorders>
+              <w:top w:val="single" w:sz="4" w:space="0" w:color="8EAADB" w:themeColor="accent1" w:themeTint="99"/>
+              <w:left w:val="single" w:sz="4" w:space="0" w:color="8EAADB" w:themeColor="accent1" w:themeTint="99"/>
+              <w:bottom w:val="single" w:sz="4" w:space="0" w:color="8EAADB" w:themeColor="accent1" w:themeTint="99"/>
+              <w:right w:val="single" w:sz="4" w:space="0" w:color="8EAADB" w:themeColor="accent1" w:themeTint="99"/>
+            </w:tcBorders>
+            <w:hideMark/>
+          </w:tcPr>
           <w:p>
             <w:pPr>
               <w:pStyle w:val="ListParagraph"/>
@@ -4983,17 +5530,50 @@
                 <w:numId w:val="12"/>
               </w:numPr>
               <w:spacing w:line="240" w:lineRule="auto"/>
-              <w:cnfStyle w:val="000000000000" w:firstRow="0" w:lastRow="0" w:firstColumn="0" w:lastColumn="0" w:oddVBand="0" w:evenVBand="0" w:oddHBand="0" w:evenHBand="0" w:firstRowFirstColumn="0" w:firstRowLastColumn="0" w:lastRowFirstColumn="0" w:lastRowLastColumn="0"/>
-            </w:pPr>
-            <w:r>
-              <w:lastRenderedPageBreak/>
+              <w:cnfStyle w:val="000000100000" w:firstRow="0" w:lastRow="0" w:firstColumn="0" w:lastColumn="0" w:oddVBand="0" w:evenVBand="0" w:oddHBand="1" w:evenHBand="0" w:firstRowFirstColumn="0" w:firstRowLastColumn="0" w:lastRowFirstColumn="0" w:lastRowLastColumn="0"/>
+            </w:pPr>
+            <w:r>
+              <w:t>Remainder_Invalid_1</w:t>
+            </w:r>
+            <w:r>
+              <w:t xml:space="preserve"> </w:t>
+            </w:r>
+          </w:p>
+          <w:p>
+            <w:pPr>
+              <w:pStyle w:val="ListParagraph"/>
+              <w:numPr>
+                <w:ilvl w:val="0"/>
+                <w:numId w:val="12"/>
+              </w:numPr>
+              <w:spacing w:line="240" w:lineRule="auto"/>
+              <w:cnfStyle w:val="000000100000" w:firstRow="0" w:lastRow="0" w:firstColumn="0" w:lastColumn="0" w:oddVBand="0" w:evenVBand="0" w:oddHBand="1" w:evenHBand="0" w:firstRowFirstColumn="0" w:firstRowLastColumn="0" w:lastRowFirstColumn="0" w:lastRowLastColumn="0"/>
+            </w:pPr>
+            <w:r>
+              <w:t>VarDecl_Invalid_2</w:t>
+            </w:r>
+            <w:r>
+              <w:t xml:space="preserve"> </w:t>
+            </w:r>
+          </w:p>
+          <w:p>
+            <w:pPr>
+              <w:pStyle w:val="ListParagraph"/>
+              <w:numPr>
+                <w:ilvl w:val="0"/>
+                <w:numId w:val="12"/>
+              </w:numPr>
+              <w:spacing w:line="240" w:lineRule="auto"/>
+              <w:cnfStyle w:val="000000100000" w:firstRow="0" w:lastRow="0" w:firstColumn="0" w:lastColumn="0" w:oddVBand="0" w:evenVBand="0" w:oddHBand="1" w:evenHBand="0" w:firstRowFirstColumn="0" w:firstRowLastColumn="0" w:lastRowFirstColumn="0" w:lastRowLastColumn="0"/>
+            </w:pPr>
+            <w:r>
               <w:t>I</w:t>
             </w:r>
             <w:r>
               <w:t>ntDiv_Invalid_</w:t>
             </w:r>
             <w:r>
-              <w:t>1 (only if ignore precondition fail)</w:t>
+              <w:t xml:space="preserve">1 </w:t>
             </w:r>
           </w:p>
         </w:tc>
@@ -5004,7 +5584,6 @@
         <w:pStyle w:val="Heading1"/>
       </w:pPr>
       <w:r>
-        <w:lastRenderedPageBreak/>
         <w:t>Whiley Benchmark Tests</w:t>
       </w:r>
     </w:p>
@@ -5587,12 +6166,7 @@
               <w:cnfStyle w:val="000000100000" w:firstRow="0" w:lastRow="0" w:firstColumn="0" w:lastColumn="0" w:oddVBand="0" w:evenVBand="0" w:oddHBand="1" w:evenHBand="0" w:firstRowFirstColumn="0" w:firstRowLastColumn="0" w:lastRowFirstColumn="0" w:lastRowLastColumn="0"/>
             </w:pPr>
             <w:r>
-              <w:t>(212s on 004_</w:t>
-            </w:r>
-            <w:bookmarkStart w:id="0" w:name="_GoBack"/>
-            <w:bookmarkEnd w:id="0"/>
-            <w:r>
-              <w:t>matrix)</w:t>
+              <w:t>(212s on 004_matrix)</w:t>
             </w:r>
           </w:p>
         </w:tc>
@@ -5810,6 +6384,7 @@
               <w:cnfStyle w:val="000000100000" w:firstRow="0" w:lastRow="0" w:firstColumn="0" w:lastColumn="0" w:oddVBand="0" w:evenVBand="0" w:oddHBand="1" w:evenHBand="0" w:firstRowFirstColumn="0" w:firstRowLastColumn="0" w:lastRowFirstColumn="0" w:lastRowLastColumn="0"/>
             </w:pPr>
             <w:r>
+              <w:lastRenderedPageBreak/>
               <w:t>017_math\main (positive limits)</w:t>
             </w:r>
           </w:p>
@@ -5896,6 +6471,7 @@
               </w:rPr>
             </w:pPr>
             <w:r>
+              <w:lastRenderedPageBreak/>
               <w:t xml:space="preserve">Due to </w:t>
             </w:r>
             <w:r>
@@ -6202,7 +6778,6 @@
             </w:pPr>
             <w:proofErr w:type="spellStart"/>
             <w:r>
-              <w:lastRenderedPageBreak/>
               <w:t>NegativeArrayException</w:t>
             </w:r>
             <w:proofErr w:type="spellEnd"/>
@@ -9066,7 +9641,7 @@
 </file>
 
 <file path=customXml/itemProps1.xml><?xml version="1.0" encoding="utf-8"?>
-<ds:datastoreItem xmlns:ds="http://schemas.openxmlformats.org/officeDocument/2006/customXml" ds:itemID="{59E60834-1003-43E0-9CA3-ED591D1AB02F}">
+<ds:datastoreItem xmlns:ds="http://schemas.openxmlformats.org/officeDocument/2006/customXml" ds:itemID="{9EB679EA-3AF3-4E28-874A-F0C77EB31581}">
   <ds:schemaRefs>
     <ds:schemaRef ds:uri="http://schemas.openxmlformats.org/officeDocument/2006/bibliography"/>
   </ds:schemaRefs>

</xml_diff>

<commit_message>
Add Whiley Valid test statistics for 21/7
</commit_message>
<xml_diff>
--- a/Documentation/Whiley QC Result Statistics.docx
+++ b/Documentation/Whiley QC Result Statistics.docx
@@ -1122,16 +1122,24 @@
             <w:pPr>
               <w:cnfStyle w:val="000000100000" w:firstRow="0" w:lastRow="0" w:firstColumn="0" w:lastColumn="0" w:oddVBand="0" w:evenVBand="0" w:oddHBand="1" w:evenHBand="0" w:firstRowFirstColumn="0" w:firstRowLastColumn="0" w:lastRowFirstColumn="0" w:lastRowLastColumn="0"/>
             </w:pPr>
-          </w:p>
-        </w:tc>
-        <w:tc>
-          <w:tcPr>
-            <w:tcW w:w="0" w:type="auto"/>
-          </w:tcPr>
-          <w:p>
-            <w:pPr>
-              <w:cnfStyle w:val="000000100000" w:firstRow="0" w:lastRow="0" w:firstColumn="0" w:lastColumn="0" w:oddVBand="0" w:evenVBand="0" w:oddHBand="1" w:evenHBand="0" w:firstRowFirstColumn="0" w:firstRowLastColumn="0" w:lastRowFirstColumn="0" w:lastRowLastColumn="0"/>
-            </w:pPr>
+            <w:r>
+              <w:t>13 errors 23 failures</w:t>
+            </w:r>
+          </w:p>
+        </w:tc>
+        <w:tc>
+          <w:tcPr>
+            <w:tcW w:w="0" w:type="auto"/>
+          </w:tcPr>
+          <w:p>
+            <w:pPr>
+              <w:cnfStyle w:val="000000100000" w:firstRow="0" w:lastRow="0" w:firstColumn="0" w:lastColumn="0" w:oddVBand="0" w:evenVBand="0" w:oddHBand="1" w:evenHBand="0" w:firstRowFirstColumn="0" w:firstRowLastColumn="0" w:lastRowFirstColumn="0" w:lastRowLastColumn="0"/>
+            </w:pPr>
+            <w:r>
+              <w:t>487</w:t>
+            </w:r>
+            <w:bookmarkStart w:id="0" w:name="_GoBack"/>
+            <w:bookmarkEnd w:id="0"/>
           </w:p>
         </w:tc>
         <w:tc>
@@ -1168,6 +1176,12 @@
             <w:pPr>
               <w:cnfStyle w:val="000000100000" w:firstRow="0" w:lastRow="0" w:firstColumn="0" w:lastColumn="0" w:oddVBand="0" w:evenVBand="0" w:oddHBand="1" w:evenHBand="0" w:firstRowFirstColumn="0" w:firstRowLastColumn="0" w:lastRowFirstColumn="0" w:lastRowLastColumn="0"/>
             </w:pPr>
+            <w:r>
+              <w:t>63.949</w:t>
+            </w:r>
+            <w:r>
+              <w:t>s</w:t>
+            </w:r>
           </w:p>
         </w:tc>
       </w:tr>
@@ -3866,9 +3880,21 @@
               </w:numPr>
               <w:spacing w:line="240" w:lineRule="auto"/>
               <w:cnfStyle w:val="000000000000" w:firstRow="0" w:lastRow="0" w:firstColumn="0" w:lastColumn="0" w:oddVBand="0" w:evenVBand="0" w:oddHBand="0" w:evenHBand="0" w:firstRowFirstColumn="0" w:firstRowLastColumn="0" w:lastRowFirstColumn="0" w:lastRowLastColumn="0"/>
-            </w:pPr>
-            <w:r>
+              <w:rPr>
+                <w:highlight w:val="yellow"/>
+              </w:rPr>
+            </w:pPr>
+            <w:r>
+              <w:rPr>
+                <w:highlight w:val="yellow"/>
+              </w:rPr>
               <w:t>TypeEquals_Valid_16</w:t>
+            </w:r>
+            <w:r>
+              <w:rPr>
+                <w:highlight w:val="yellow"/>
+              </w:rPr>
+              <w:t xml:space="preserve"> (recursive)</w:t>
             </w:r>
           </w:p>
           <w:p>
@@ -3929,13 +3955,17 @@
               <w:spacing w:line="240" w:lineRule="auto"/>
               <w:cnfStyle w:val="000000000000" w:firstRow="0" w:lastRow="0" w:firstColumn="0" w:lastColumn="0" w:oddVBand="0" w:evenVBand="0" w:oddHBand="0" w:evenHBand="0" w:firstRowFirstColumn="0" w:firstRowLastColumn="0" w:lastRowFirstColumn="0" w:lastRowLastColumn="0"/>
             </w:pPr>
-            <w:bookmarkStart w:id="0" w:name="_GoBack"/>
-            <w:bookmarkEnd w:id="0"/>
             <w:r>
               <w:rPr>
                 <w:highlight w:val="yellow"/>
               </w:rPr>
               <w:t>Property_Valid_8</w:t>
+            </w:r>
+            <w:r>
+              <w:rPr>
+                <w:highlight w:val="yellow"/>
+              </w:rPr>
+              <w:t xml:space="preserve"> (due to negative limit)</w:t>
             </w:r>
           </w:p>
         </w:tc>
@@ -9641,7 +9671,7 @@
 </file>
 
 <file path=customXml/itemProps1.xml><?xml version="1.0" encoding="utf-8"?>
-<ds:datastoreItem xmlns:ds="http://schemas.openxmlformats.org/officeDocument/2006/customXml" ds:itemID="{9EB679EA-3AF3-4E28-874A-F0C77EB31581}">
+<ds:datastoreItem xmlns:ds="http://schemas.openxmlformats.org/officeDocument/2006/customXml" ds:itemID="{9D32F316-3473-4284-B1C7-1B0A62DEC0E1}">
   <ds:schemaRefs>
     <ds:schemaRef ds:uri="http://schemas.openxmlformats.org/officeDocument/2006/bibliography"/>
   </ds:schemaRefs>

</xml_diff>

<commit_message>
Slight changes in statistics
</commit_message>
<xml_diff>
--- a/Documentation/Whiley QC Result Statistics.docx
+++ b/Documentation/Whiley QC Result Statistics.docx
@@ -1007,10 +1007,7 @@
               </w:rPr>
             </w:pPr>
             <w:r>
-              <w:t>21</w:t>
-            </w:r>
-            <w:r>
-              <w:t>/07/18</w:t>
+              <w:t>21/07/18</w:t>
             </w:r>
           </w:p>
           <w:p>
@@ -1102,10 +1099,7 @@
               </w:rPr>
             </w:pPr>
             <w:r>
-              <w:t>21</w:t>
-            </w:r>
-            <w:r>
-              <w:t>/07/18</w:t>
+              <w:t>21/07/18</w:t>
             </w:r>
           </w:p>
           <w:p>
@@ -1138,8 +1132,6 @@
             <w:r>
               <w:t>487</w:t>
             </w:r>
-            <w:bookmarkStart w:id="0" w:name="_GoBack"/>
-            <w:bookmarkEnd w:id="0"/>
           </w:p>
         </w:tc>
         <w:tc>
@@ -3727,67 +3719,28 @@
               <w:bottom w:val="single" w:sz="4" w:space="0" w:color="8EAADB" w:themeColor="accent1" w:themeTint="99"/>
               <w:right w:val="single" w:sz="4" w:space="0" w:color="8EAADB" w:themeColor="accent1" w:themeTint="99"/>
             </w:tcBorders>
-            <w:hideMark/>
-          </w:tcPr>
-          <w:p>
-            <w:pPr>
-              <w:spacing w:line="240" w:lineRule="auto"/>
-              <w:rPr>
-                <w:b w:val="0"/>
-                <w:bCs w:val="0"/>
-              </w:rPr>
-            </w:pPr>
-            <w:proofErr w:type="spellStart"/>
-            <w:r>
-              <w:t>StackOverflow</w:t>
-            </w:r>
-            <w:proofErr w:type="spellEnd"/>
-            <w:r>
-              <w:t xml:space="preserve"> </w:t>
-            </w:r>
-            <w:r>
-              <w:rPr>
-                <w:bCs w:val="0"/>
-              </w:rPr>
-              <w:t>(1 test)</w:t>
-            </w:r>
-          </w:p>
-          <w:p>
-            <w:pPr>
-              <w:spacing w:line="240" w:lineRule="auto"/>
-              <w:rPr>
-                <w:b w:val="0"/>
-                <w:bCs w:val="0"/>
-              </w:rPr>
-            </w:pPr>
-            <w:r>
-              <w:rPr>
-                <w:b w:val="0"/>
-                <w:bCs w:val="0"/>
-              </w:rPr>
-              <w:t xml:space="preserve"> </w:t>
-            </w:r>
-          </w:p>
-          <w:p>
-            <w:pPr>
-              <w:spacing w:line="240" w:lineRule="auto"/>
-              <w:rPr>
-                <w:b w:val="0"/>
-                <w:bCs w:val="0"/>
-              </w:rPr>
-            </w:pPr>
+          </w:tcPr>
+          <w:p>
+            <w:pPr>
+              <w:spacing w:line="240" w:lineRule="auto"/>
+            </w:pPr>
+            <w:bookmarkStart w:id="0" w:name="_GoBack"/>
+            <w:bookmarkEnd w:id="0"/>
             <w:r>
               <w:lastRenderedPageBreak/>
-              <w:t>Due to recursive types</w:t>
-            </w:r>
-            <w:r>
-              <w:t xml:space="preserve"> (arrays</w:t>
-            </w:r>
-            <w:r>
-              <w:t xml:space="preserve"> and records within records</w:t>
-            </w:r>
-            <w:r>
-              <w:t>)</w:t>
+              <w:t>No possible values generated</w:t>
+            </w:r>
+            <w:r>
+              <w:t xml:space="preserve"> due to nominal invariant</w:t>
+            </w:r>
+            <w:r>
+              <w:t xml:space="preserve"> (</w:t>
+            </w:r>
+            <w:r>
+              <w:t>6</w:t>
+            </w:r>
+            <w:r>
+              <w:t xml:space="preserve"> tests)</w:t>
             </w:r>
           </w:p>
         </w:tc>
@@ -3800,7 +3753,6 @@
               <w:bottom w:val="single" w:sz="4" w:space="0" w:color="8EAADB" w:themeColor="accent1" w:themeTint="99"/>
               <w:right w:val="single" w:sz="4" w:space="0" w:color="8EAADB" w:themeColor="accent1" w:themeTint="99"/>
             </w:tcBorders>
-            <w:hideMark/>
           </w:tcPr>
           <w:p>
             <w:pPr>
@@ -3811,66 +3763,23 @@
               </w:numPr>
               <w:spacing w:line="240" w:lineRule="auto"/>
               <w:cnfStyle w:val="000000100000" w:firstRow="0" w:lastRow="0" w:firstColumn="0" w:lastColumn="0" w:oddVBand="0" w:evenVBand="0" w:oddHBand="1" w:evenHBand="0" w:firstRowFirstColumn="0" w:firstRowLastColumn="0" w:lastRowFirstColumn="0" w:lastRowLastColumn="0"/>
-            </w:pPr>
-            <w:r>
-              <w:lastRenderedPageBreak/>
-              <w:t xml:space="preserve">ConstrainedInt_Valid_20 </w:t>
-            </w:r>
-            <w:r>
               <w:rPr>
                 <w:highlight w:val="yellow"/>
               </w:rPr>
-              <w:t>(function is recursive, never ends if input &lt; 0)</w:t>
-            </w:r>
-            <w:r>
-              <w:t xml:space="preserve"> </w:t>
-            </w:r>
-          </w:p>
-        </w:tc>
-      </w:tr>
-      <w:tr>
-        <w:tc>
-          <w:tcPr>
-            <w:cnfStyle w:val="001000000000" w:firstRow="0" w:lastRow="0" w:firstColumn="1" w:lastColumn="0" w:oddVBand="0" w:evenVBand="0" w:oddHBand="0" w:evenHBand="0" w:firstRowFirstColumn="0" w:firstRowLastColumn="0" w:lastRowFirstColumn="0" w:lastRowLastColumn="0"/>
-            <w:tcW w:w="2785" w:type="dxa"/>
-            <w:tcBorders>
-              <w:top w:val="single" w:sz="4" w:space="0" w:color="8EAADB" w:themeColor="accent1" w:themeTint="99"/>
-              <w:left w:val="single" w:sz="4" w:space="0" w:color="8EAADB" w:themeColor="accent1" w:themeTint="99"/>
-              <w:bottom w:val="single" w:sz="4" w:space="0" w:color="8EAADB" w:themeColor="accent1" w:themeTint="99"/>
-              <w:right w:val="single" w:sz="4" w:space="0" w:color="8EAADB" w:themeColor="accent1" w:themeTint="99"/>
-            </w:tcBorders>
-          </w:tcPr>
-          <w:p>
-            <w:pPr>
-              <w:spacing w:line="240" w:lineRule="auto"/>
-            </w:pPr>
-            <w:r>
-              <w:t>No possible values generated</w:t>
-            </w:r>
-            <w:r>
-              <w:t xml:space="preserve"> due to nominal invariant</w:t>
-            </w:r>
-            <w:r>
-              <w:t xml:space="preserve"> (</w:t>
-            </w:r>
-            <w:r>
-              <w:t>6</w:t>
-            </w:r>
-            <w:r>
-              <w:t xml:space="preserve"> tests)</w:t>
-            </w:r>
-          </w:p>
-        </w:tc>
-        <w:tc>
-          <w:tcPr>
-            <w:tcW w:w="6708" w:type="dxa"/>
-            <w:tcBorders>
-              <w:top w:val="single" w:sz="4" w:space="0" w:color="8EAADB" w:themeColor="accent1" w:themeTint="99"/>
-              <w:left w:val="single" w:sz="4" w:space="0" w:color="8EAADB" w:themeColor="accent1" w:themeTint="99"/>
-              <w:bottom w:val="single" w:sz="4" w:space="0" w:color="8EAADB" w:themeColor="accent1" w:themeTint="99"/>
-              <w:right w:val="single" w:sz="4" w:space="0" w:color="8EAADB" w:themeColor="accent1" w:themeTint="99"/>
-            </w:tcBorders>
-          </w:tcPr>
+            </w:pPr>
+            <w:r>
+              <w:rPr>
+                <w:highlight w:val="yellow"/>
+              </w:rPr>
+              <w:t>TypeEquals_Valid_16</w:t>
+            </w:r>
+            <w:r>
+              <w:rPr>
+                <w:highlight w:val="yellow"/>
+              </w:rPr>
+              <w:t xml:space="preserve"> (recursive)</w:t>
+            </w:r>
+          </w:p>
           <w:p>
             <w:pPr>
               <w:pStyle w:val="ListParagraph"/>
@@ -3879,22 +3788,10 @@
                 <w:numId w:val="10"/>
               </w:numPr>
               <w:spacing w:line="240" w:lineRule="auto"/>
-              <w:cnfStyle w:val="000000000000" w:firstRow="0" w:lastRow="0" w:firstColumn="0" w:lastColumn="0" w:oddVBand="0" w:evenVBand="0" w:oddHBand="0" w:evenHBand="0" w:firstRowFirstColumn="0" w:firstRowLastColumn="0" w:lastRowFirstColumn="0" w:lastRowLastColumn="0"/>
-              <w:rPr>
-                <w:highlight w:val="yellow"/>
-              </w:rPr>
-            </w:pPr>
-            <w:r>
-              <w:rPr>
-                <w:highlight w:val="yellow"/>
-              </w:rPr>
-              <w:t>TypeEquals_Valid_16</w:t>
-            </w:r>
-            <w:r>
-              <w:rPr>
-                <w:highlight w:val="yellow"/>
-              </w:rPr>
-              <w:t xml:space="preserve"> (recursive)</w:t>
+              <w:cnfStyle w:val="000000100000" w:firstRow="0" w:lastRow="0" w:firstColumn="0" w:lastColumn="0" w:oddVBand="0" w:evenVBand="0" w:oddHBand="1" w:evenHBand="0" w:firstRowFirstColumn="0" w:firstRowLastColumn="0" w:lastRowFirstColumn="0" w:lastRowLastColumn="0"/>
+            </w:pPr>
+            <w:r>
+              <w:t>Coercion_Valid_8 (recursive)</w:t>
             </w:r>
           </w:p>
           <w:p>
@@ -3905,10 +3802,10 @@
                 <w:numId w:val="10"/>
               </w:numPr>
               <w:spacing w:line="240" w:lineRule="auto"/>
-              <w:cnfStyle w:val="000000000000" w:firstRow="0" w:lastRow="0" w:firstColumn="0" w:lastColumn="0" w:oddVBand="0" w:evenVBand="0" w:oddHBand="0" w:evenHBand="0" w:firstRowFirstColumn="0" w:firstRowLastColumn="0" w:lastRowFirstColumn="0" w:lastRowLastColumn="0"/>
-            </w:pPr>
-            <w:r>
-              <w:t>Coercion_Valid_8 (recursive)</w:t>
+              <w:cnfStyle w:val="000000100000" w:firstRow="0" w:lastRow="0" w:firstColumn="0" w:lastColumn="0" w:oddVBand="0" w:evenVBand="0" w:oddHBand="1" w:evenHBand="0" w:firstRowFirstColumn="0" w:firstRowLastColumn="0" w:lastRowFirstColumn="0" w:lastRowLastColumn="0"/>
+            </w:pPr>
+            <w:r>
+              <w:t>Contractive_Valid_1 (recursive)</w:t>
             </w:r>
           </w:p>
           <w:p>
@@ -3919,10 +3816,16 @@
                 <w:numId w:val="10"/>
               </w:numPr>
               <w:spacing w:line="240" w:lineRule="auto"/>
-              <w:cnfStyle w:val="000000000000" w:firstRow="0" w:lastRow="0" w:firstColumn="0" w:lastColumn="0" w:oddVBand="0" w:evenVBand="0" w:oddHBand="0" w:evenHBand="0" w:firstRowFirstColumn="0" w:firstRowLastColumn="0" w:lastRowFirstColumn="0" w:lastRowLastColumn="0"/>
-            </w:pPr>
-            <w:r>
-              <w:t>Contractive_Valid_1 (recursive)</w:t>
+              <w:cnfStyle w:val="000000100000" w:firstRow="0" w:lastRow="0" w:firstColumn="0" w:lastColumn="0" w:oddVBand="0" w:evenVBand="0" w:oddHBand="1" w:evenHBand="0" w:firstRowFirstColumn="0" w:firstRowLastColumn="0" w:lastRowFirstColumn="0" w:lastRowLastColumn="0"/>
+            </w:pPr>
+            <w:r>
+              <w:t>RecursiveType_Valid_24</w:t>
+            </w:r>
+            <w:r>
+              <w:t>, 26</w:t>
+            </w:r>
+            <w:r>
+              <w:t xml:space="preserve"> (recursive)</w:t>
             </w:r>
           </w:p>
           <w:p>
@@ -3933,18 +3836,108 @@
                 <w:numId w:val="10"/>
               </w:numPr>
               <w:spacing w:line="240" w:lineRule="auto"/>
-              <w:cnfStyle w:val="000000000000" w:firstRow="0" w:lastRow="0" w:firstColumn="0" w:lastColumn="0" w:oddVBand="0" w:evenVBand="0" w:oddHBand="0" w:evenHBand="0" w:firstRowFirstColumn="0" w:firstRowLastColumn="0" w:lastRowFirstColumn="0" w:lastRowLastColumn="0"/>
-            </w:pPr>
-            <w:r>
-              <w:t>RecursiveType_Valid_24</w:t>
-            </w:r>
-            <w:r>
-              <w:t>, 26</w:t>
-            </w:r>
-            <w:r>
-              <w:t xml:space="preserve"> (recursive)</w:t>
-            </w:r>
-          </w:p>
+              <w:cnfStyle w:val="000000100000" w:firstRow="0" w:lastRow="0" w:firstColumn="0" w:lastColumn="0" w:oddVBand="0" w:evenVBand="0" w:oddHBand="1" w:evenHBand="0" w:firstRowFirstColumn="0" w:firstRowLastColumn="0" w:lastRowFirstColumn="0" w:lastRowLastColumn="0"/>
+            </w:pPr>
+            <w:r>
+              <w:rPr>
+                <w:highlight w:val="yellow"/>
+              </w:rPr>
+              <w:t>Property_Valid_8</w:t>
+            </w:r>
+            <w:r>
+              <w:rPr>
+                <w:highlight w:val="yellow"/>
+              </w:rPr>
+              <w:t xml:space="preserve"> (due to negative limit)</w:t>
+            </w:r>
+          </w:p>
+        </w:tc>
+      </w:tr>
+      <w:tr>
+        <w:tc>
+          <w:tcPr>
+            <w:cnfStyle w:val="001000000000" w:firstRow="0" w:lastRow="0" w:firstColumn="1" w:lastColumn="0" w:oddVBand="0" w:evenVBand="0" w:oddHBand="0" w:evenHBand="0" w:firstRowFirstColumn="0" w:firstRowLastColumn="0" w:lastRowFirstColumn="0" w:lastRowLastColumn="0"/>
+            <w:tcW w:w="2785" w:type="dxa"/>
+            <w:tcBorders>
+              <w:top w:val="single" w:sz="4" w:space="0" w:color="8EAADB" w:themeColor="accent1" w:themeTint="99"/>
+              <w:left w:val="single" w:sz="4" w:space="0" w:color="8EAADB" w:themeColor="accent1" w:themeTint="99"/>
+              <w:bottom w:val="single" w:sz="4" w:space="0" w:color="8EAADB" w:themeColor="accent1" w:themeTint="99"/>
+              <w:right w:val="single" w:sz="4" w:space="0" w:color="8EAADB" w:themeColor="accent1" w:themeTint="99"/>
+            </w:tcBorders>
+          </w:tcPr>
+          <w:p>
+            <w:pPr>
+              <w:spacing w:line="240" w:lineRule="auto"/>
+              <w:rPr>
+                <w:b w:val="0"/>
+                <w:bCs w:val="0"/>
+                <w:highlight w:val="yellow"/>
+              </w:rPr>
+            </w:pPr>
+            <w:proofErr w:type="spellStart"/>
+            <w:r>
+              <w:rPr>
+                <w:highlight w:val="yellow"/>
+              </w:rPr>
+              <w:t>NegativeArrayException</w:t>
+            </w:r>
+            <w:proofErr w:type="spellEnd"/>
+          </w:p>
+          <w:p>
+            <w:pPr>
+              <w:spacing w:line="240" w:lineRule="auto"/>
+              <w:rPr>
+                <w:bCs w:val="0"/>
+                <w:highlight w:val="yellow"/>
+              </w:rPr>
+            </w:pPr>
+            <w:r>
+              <w:rPr>
+                <w:bCs w:val="0"/>
+                <w:highlight w:val="yellow"/>
+              </w:rPr>
+              <w:t>(2 tests)</w:t>
+            </w:r>
+          </w:p>
+          <w:p>
+            <w:pPr>
+              <w:spacing w:line="240" w:lineRule="auto"/>
+              <w:rPr>
+                <w:highlight w:val="yellow"/>
+              </w:rPr>
+            </w:pPr>
+            <w:r>
+              <w:rPr>
+                <w:highlight w:val="yellow"/>
+              </w:rPr>
+              <w:t xml:space="preserve">Due to </w:t>
+            </w:r>
+            <w:proofErr w:type="spellStart"/>
+            <w:r>
+              <w:rPr>
+                <w:highlight w:val="yellow"/>
+              </w:rPr>
+              <w:t>executeArrayRange</w:t>
+            </w:r>
+            <w:proofErr w:type="spellEnd"/>
+            <w:r>
+              <w:rPr>
+                <w:highlight w:val="yellow"/>
+              </w:rPr>
+              <w:t xml:space="preserve"> not checking end – start &gt; 0</w:t>
+            </w:r>
+          </w:p>
+        </w:tc>
+        <w:tc>
+          <w:tcPr>
+            <w:tcW w:w="6708" w:type="dxa"/>
+            <w:tcBorders>
+              <w:top w:val="single" w:sz="4" w:space="0" w:color="8EAADB" w:themeColor="accent1" w:themeTint="99"/>
+              <w:left w:val="single" w:sz="4" w:space="0" w:color="8EAADB" w:themeColor="accent1" w:themeTint="99"/>
+              <w:bottom w:val="single" w:sz="4" w:space="0" w:color="8EAADB" w:themeColor="accent1" w:themeTint="99"/>
+              <w:right w:val="single" w:sz="4" w:space="0" w:color="8EAADB" w:themeColor="accent1" w:themeTint="99"/>
+            </w:tcBorders>
+          </w:tcPr>
           <w:p>
             <w:pPr>
               <w:pStyle w:val="ListParagraph"/>
@@ -3954,18 +3947,35 @@
               </w:numPr>
               <w:spacing w:line="240" w:lineRule="auto"/>
               <w:cnfStyle w:val="000000000000" w:firstRow="0" w:lastRow="0" w:firstColumn="0" w:lastColumn="0" w:oddVBand="0" w:evenVBand="0" w:oddHBand="0" w:evenHBand="0" w:firstRowFirstColumn="0" w:firstRowLastColumn="0" w:lastRowFirstColumn="0" w:lastRowLastColumn="0"/>
-            </w:pPr>
-            <w:r>
               <w:rPr>
                 <w:highlight w:val="yellow"/>
               </w:rPr>
-              <w:t>Property_Valid_8</w:t>
-            </w:r>
+            </w:pPr>
             <w:r>
               <w:rPr>
                 <w:highlight w:val="yellow"/>
               </w:rPr>
-              <w:t xml:space="preserve"> (due to negative limit)</w:t>
+              <w:t>DoWhile_Valid_9</w:t>
+            </w:r>
+          </w:p>
+          <w:p>
+            <w:pPr>
+              <w:pStyle w:val="ListParagraph"/>
+              <w:numPr>
+                <w:ilvl w:val="0"/>
+                <w:numId w:val="10"/>
+              </w:numPr>
+              <w:spacing w:line="240" w:lineRule="auto"/>
+              <w:cnfStyle w:val="000000000000" w:firstRow="0" w:lastRow="0" w:firstColumn="0" w:lastColumn="0" w:oddVBand="0" w:evenVBand="0" w:oddHBand="0" w:evenHBand="0" w:firstRowFirstColumn="0" w:firstRowLastColumn="0" w:lastRowFirstColumn="0" w:lastRowLastColumn="0"/>
+              <w:rPr>
+                <w:highlight w:val="yellow"/>
+              </w:rPr>
+            </w:pPr>
+            <w:r>
+              <w:rPr>
+                <w:highlight w:val="yellow"/>
+              </w:rPr>
+              <w:t>Record_Valid_5</w:t>
             </w:r>
           </w:p>
         </w:tc>
@@ -3991,60 +4001,36 @@
               <w:rPr>
                 <w:b w:val="0"/>
                 <w:bCs w:val="0"/>
-                <w:highlight w:val="yellow"/>
               </w:rPr>
             </w:pPr>
-            <w:proofErr w:type="spellStart"/>
-            <w:r>
+            <w:r>
+              <w:t>Upper limit &lt;= lower limit</w:t>
+            </w:r>
+          </w:p>
+          <w:p>
+            <w:pPr>
+              <w:spacing w:line="240" w:lineRule="auto"/>
               <w:rPr>
-                <w:highlight w:val="yellow"/>
+                <w:b w:val="0"/>
+                <w:bCs w:val="0"/>
               </w:rPr>
-              <w:t>NegativeArrayException</w:t>
-            </w:r>
-            <w:proofErr w:type="spellEnd"/>
-          </w:p>
-          <w:p>
-            <w:pPr>
-              <w:spacing w:line="240" w:lineRule="auto"/>
-              <w:rPr>
-                <w:bCs w:val="0"/>
-                <w:highlight w:val="yellow"/>
-              </w:rPr>
-            </w:pPr>
-            <w:r>
-              <w:rPr>
-                <w:bCs w:val="0"/>
-                <w:highlight w:val="yellow"/>
-              </w:rPr>
-              <w:t>(2 tests)</w:t>
-            </w:r>
-          </w:p>
-          <w:p>
-            <w:pPr>
-              <w:spacing w:line="240" w:lineRule="auto"/>
-              <w:rPr>
-                <w:highlight w:val="yellow"/>
-              </w:rPr>
-            </w:pPr>
-            <w:r>
-              <w:rPr>
-                <w:highlight w:val="yellow"/>
-              </w:rPr>
-              <w:t xml:space="preserve">Due to </w:t>
-            </w:r>
-            <w:proofErr w:type="spellStart"/>
-            <w:r>
-              <w:rPr>
-                <w:highlight w:val="yellow"/>
-              </w:rPr>
-              <w:t>executeArrayRange</w:t>
-            </w:r>
-            <w:proofErr w:type="spellEnd"/>
-            <w:r>
-              <w:rPr>
-                <w:highlight w:val="yellow"/>
-              </w:rPr>
-              <w:t xml:space="preserve"> not checking end – start &gt; 0</w:t>
+            </w:pPr>
+            <w:r>
+              <w:t>(</w:t>
+            </w:r>
+            <w:r>
+              <w:t>4</w:t>
+            </w:r>
+            <w:r>
+              <w:t xml:space="preserve"> tests)</w:t>
+            </w:r>
+          </w:p>
+          <w:p>
+            <w:pPr>
+              <w:spacing w:line="240" w:lineRule="auto"/>
+            </w:pPr>
+            <w:r>
+              <w:t>Just need to tweak limits</w:t>
             </w:r>
           </w:p>
         </w:tc>
@@ -4057,6 +4043,7 @@
               <w:bottom w:val="single" w:sz="4" w:space="0" w:color="8EAADB" w:themeColor="accent1" w:themeTint="99"/>
               <w:right w:val="single" w:sz="4" w:space="0" w:color="8EAADB" w:themeColor="accent1" w:themeTint="99"/>
             </w:tcBorders>
+            <w:hideMark/>
           </w:tcPr>
           <w:p>
             <w:pPr>
@@ -4067,15 +4054,9 @@
               </w:numPr>
               <w:spacing w:line="240" w:lineRule="auto"/>
               <w:cnfStyle w:val="000000100000" w:firstRow="0" w:lastRow="0" w:firstColumn="0" w:lastColumn="0" w:oddVBand="0" w:evenVBand="0" w:oddHBand="1" w:evenHBand="0" w:firstRowFirstColumn="0" w:firstRowLastColumn="0" w:lastRowFirstColumn="0" w:lastRowLastColumn="0"/>
-              <w:rPr>
-                <w:highlight w:val="yellow"/>
-              </w:rPr>
-            </w:pPr>
-            <w:r>
-              <w:rPr>
-                <w:highlight w:val="yellow"/>
-              </w:rPr>
-              <w:t>DoWhile_Valid_9</w:t>
+            </w:pPr>
+            <w:r>
+              <w:t>Complex_Valid_1, 11, 5</w:t>
             </w:r>
           </w:p>
           <w:p>
@@ -4087,104 +4068,6 @@
               </w:numPr>
               <w:spacing w:line="240" w:lineRule="auto"/>
               <w:cnfStyle w:val="000000100000" w:firstRow="0" w:lastRow="0" w:firstColumn="0" w:lastColumn="0" w:oddVBand="0" w:evenVBand="0" w:oddHBand="1" w:evenHBand="0" w:firstRowFirstColumn="0" w:firstRowLastColumn="0" w:lastRowFirstColumn="0" w:lastRowLastColumn="0"/>
-              <w:rPr>
-                <w:highlight w:val="yellow"/>
-              </w:rPr>
-            </w:pPr>
-            <w:r>
-              <w:rPr>
-                <w:highlight w:val="yellow"/>
-              </w:rPr>
-              <w:t>Record_Valid_5</w:t>
-            </w:r>
-          </w:p>
-        </w:tc>
-      </w:tr>
-      <w:tr>
-        <w:tc>
-          <w:tcPr>
-            <w:cnfStyle w:val="001000000000" w:firstRow="0" w:lastRow="0" w:firstColumn="1" w:lastColumn="0" w:oddVBand="0" w:evenVBand="0" w:oddHBand="0" w:evenHBand="0" w:firstRowFirstColumn="0" w:firstRowLastColumn="0" w:lastRowFirstColumn="0" w:lastRowLastColumn="0"/>
-            <w:tcW w:w="2785" w:type="dxa"/>
-            <w:tcBorders>
-              <w:top w:val="single" w:sz="4" w:space="0" w:color="8EAADB" w:themeColor="accent1" w:themeTint="99"/>
-              <w:left w:val="single" w:sz="4" w:space="0" w:color="8EAADB" w:themeColor="accent1" w:themeTint="99"/>
-              <w:bottom w:val="single" w:sz="4" w:space="0" w:color="8EAADB" w:themeColor="accent1" w:themeTint="99"/>
-              <w:right w:val="single" w:sz="4" w:space="0" w:color="8EAADB" w:themeColor="accent1" w:themeTint="99"/>
-            </w:tcBorders>
-          </w:tcPr>
-          <w:p>
-            <w:pPr>
-              <w:spacing w:line="240" w:lineRule="auto"/>
-              <w:rPr>
-                <w:b w:val="0"/>
-                <w:bCs w:val="0"/>
-              </w:rPr>
-            </w:pPr>
-            <w:r>
-              <w:t>Upper limit &lt;= lower limit</w:t>
-            </w:r>
-          </w:p>
-          <w:p>
-            <w:pPr>
-              <w:spacing w:line="240" w:lineRule="auto"/>
-              <w:rPr>
-                <w:b w:val="0"/>
-                <w:bCs w:val="0"/>
-              </w:rPr>
-            </w:pPr>
-            <w:r>
-              <w:t>(</w:t>
-            </w:r>
-            <w:r>
-              <w:t>4</w:t>
-            </w:r>
-            <w:r>
-              <w:t xml:space="preserve"> tests)</w:t>
-            </w:r>
-          </w:p>
-          <w:p>
-            <w:pPr>
-              <w:spacing w:line="240" w:lineRule="auto"/>
-            </w:pPr>
-            <w:r>
-              <w:t>Just need to tweak limits</w:t>
-            </w:r>
-          </w:p>
-        </w:tc>
-        <w:tc>
-          <w:tcPr>
-            <w:tcW w:w="6708" w:type="dxa"/>
-            <w:tcBorders>
-              <w:top w:val="single" w:sz="4" w:space="0" w:color="8EAADB" w:themeColor="accent1" w:themeTint="99"/>
-              <w:left w:val="single" w:sz="4" w:space="0" w:color="8EAADB" w:themeColor="accent1" w:themeTint="99"/>
-              <w:bottom w:val="single" w:sz="4" w:space="0" w:color="8EAADB" w:themeColor="accent1" w:themeTint="99"/>
-              <w:right w:val="single" w:sz="4" w:space="0" w:color="8EAADB" w:themeColor="accent1" w:themeTint="99"/>
-            </w:tcBorders>
-            <w:hideMark/>
-          </w:tcPr>
-          <w:p>
-            <w:pPr>
-              <w:pStyle w:val="ListParagraph"/>
-              <w:numPr>
-                <w:ilvl w:val="0"/>
-                <w:numId w:val="10"/>
-              </w:numPr>
-              <w:spacing w:line="240" w:lineRule="auto"/>
-              <w:cnfStyle w:val="000000000000" w:firstRow="0" w:lastRow="0" w:firstColumn="0" w:lastColumn="0" w:oddVBand="0" w:evenVBand="0" w:oddHBand="0" w:evenHBand="0" w:firstRowFirstColumn="0" w:firstRowLastColumn="0" w:lastRowFirstColumn="0" w:lastRowLastColumn="0"/>
-            </w:pPr>
-            <w:r>
-              <w:t>Complex_Valid_1, 11, 5</w:t>
-            </w:r>
-          </w:p>
-          <w:p>
-            <w:pPr>
-              <w:pStyle w:val="ListParagraph"/>
-              <w:numPr>
-                <w:ilvl w:val="0"/>
-                <w:numId w:val="10"/>
-              </w:numPr>
-              <w:spacing w:line="240" w:lineRule="auto"/>
-              <w:cnfStyle w:val="000000000000" w:firstRow="0" w:lastRow="0" w:firstColumn="0" w:lastColumn="0" w:oddVBand="0" w:evenVBand="0" w:oddHBand="0" w:evenHBand="0" w:firstRowFirstColumn="0" w:firstRowLastColumn="0" w:lastRowFirstColumn="0" w:lastRowLastColumn="0"/>
             </w:pPr>
             <w:r>
               <w:t>Method_Valid_1</w:t>
@@ -5102,11 +4985,7 @@
           </w:tcPr>
           <w:p>
             <w:r>
-              <w:lastRenderedPageBreak/>
-              <w:t>21</w:t>
-            </w:r>
-            <w:r>
-              <w:t>/07/18 (no optimisation)</w:t>
+              <w:t>21/07/18 (no optimisation)</w:t>
             </w:r>
           </w:p>
         </w:tc>
@@ -5190,10 +5069,7 @@
           </w:tcPr>
           <w:p>
             <w:r>
-              <w:t>21</w:t>
-            </w:r>
-            <w:r>
-              <w:t>/07/18 (With optimisation)</w:t>
+              <w:t>21/07/18 (With optimisation)</w:t>
             </w:r>
           </w:p>
         </w:tc>
@@ -6208,6 +6084,9 @@
             <w:pPr>
               <w:cnfStyle w:val="000000100000" w:firstRow="0" w:lastRow="0" w:firstColumn="0" w:lastColumn="0" w:oddVBand="0" w:evenVBand="0" w:oddHBand="1" w:evenHBand="0" w:firstRowFirstColumn="0" w:firstRowLastColumn="0" w:lastRowFirstColumn="0" w:lastRowLastColumn="0"/>
             </w:pPr>
+            <w:r>
+              <w:t>22</w:t>
+            </w:r>
           </w:p>
         </w:tc>
         <w:tc>
@@ -6220,6 +6099,22 @@
             </w:pPr>
             <w:r>
               <w:t>3</w:t>
+            </w:r>
+          </w:p>
+          <w:p>
+            <w:pPr>
+              <w:cnfStyle w:val="000000100000" w:firstRow="0" w:lastRow="0" w:firstColumn="0" w:lastColumn="0" w:oddVBand="0" w:evenVBand="0" w:oddHBand="1" w:evenHBand="0" w:firstRowFirstColumn="0" w:firstRowLastColumn="0" w:lastRowFirstColumn="0" w:lastRowLastColumn="0"/>
+            </w:pPr>
+            <w:r>
+              <w:t xml:space="preserve">(skip </w:t>
+            </w:r>
+            <w:proofErr w:type="spellStart"/>
+            <w:r>
+              <w:t>bipmatch</w:t>
+            </w:r>
+            <w:proofErr w:type="spellEnd"/>
+            <w:r>
+              <w:t xml:space="preserve"> as it takes too long)</w:t>
             </w:r>
           </w:p>
         </w:tc>
@@ -6414,7 +6309,6 @@
               <w:cnfStyle w:val="000000100000" w:firstRow="0" w:lastRow="0" w:firstColumn="0" w:lastColumn="0" w:oddVBand="0" w:evenVBand="0" w:oddHBand="1" w:evenHBand="0" w:firstRowFirstColumn="0" w:firstRowLastColumn="0" w:lastRowFirstColumn="0" w:lastRowLastColumn="0"/>
             </w:pPr>
             <w:r>
-              <w:lastRenderedPageBreak/>
               <w:t>017_math\main (positive limits)</w:t>
             </w:r>
           </w:p>
@@ -6429,10 +6323,7 @@
               <w:cnfStyle w:val="000000100000" w:firstRow="0" w:lastRow="0" w:firstColumn="0" w:lastColumn="0" w:oddVBand="0" w:evenVBand="0" w:oddHBand="1" w:evenHBand="0" w:firstRowFirstColumn="0" w:firstRowLastColumn="0" w:lastRowFirstColumn="0" w:lastRowLastColumn="0"/>
             </w:pPr>
             <w:r>
-              <w:t>026_reverse\main (negative limits)</w:t>
-            </w:r>
-            <w:r>
-              <w:t xml:space="preserve"> </w:t>
+              <w:t xml:space="preserve">026_reverse\main (negative limits) </w:t>
             </w:r>
           </w:p>
           <w:p>
@@ -6446,6 +6337,7 @@
               <w:cnfStyle w:val="000000100000" w:firstRow="0" w:lastRow="0" w:firstColumn="0" w:lastColumn="0" w:oddVBand="0" w:evenVBand="0" w:oddHBand="1" w:evenHBand="0" w:firstRowFirstColumn="0" w:firstRowLastColumn="0" w:lastRowFirstColumn="0" w:lastRowLastColumn="0"/>
             </w:pPr>
             <w:r>
+              <w:lastRenderedPageBreak/>
               <w:t>022_cars\main (positive limits)</w:t>
             </w:r>
           </w:p>
@@ -6568,65 +6460,13 @@
               <w:rPr>
                 <w:highlight w:val="yellow"/>
               </w:rPr>
-              <w:t xml:space="preserve"> (</w:t>
+              <w:t xml:space="preserve"> </w:t>
             </w:r>
             <w:r>
               <w:rPr>
                 <w:highlight w:val="yellow"/>
               </w:rPr>
-              <w:t xml:space="preserve">Previously had </w:t>
-            </w:r>
-            <w:proofErr w:type="spellStart"/>
-            <w:r>
-              <w:rPr>
-                <w:highlight w:val="yellow"/>
-              </w:rPr>
-              <w:t>ArrayIndexOutOfBounds</w:t>
-            </w:r>
-            <w:proofErr w:type="spellEnd"/>
-            <w:r>
-              <w:rPr>
-                <w:highlight w:val="yellow"/>
-              </w:rPr>
-              <w:t xml:space="preserve"> during generation</w:t>
-            </w:r>
-            <w:r>
-              <w:rPr>
-                <w:highlight w:val="yellow"/>
-              </w:rPr>
-              <w:t>? Need to ask Dave about the array index out of bounds)</w:t>
-            </w:r>
-            <w:r>
-              <w:rPr>
-                <w:highlight w:val="yellow"/>
-              </w:rPr>
-              <w:t xml:space="preserve"> (added issue for Dave) </w:t>
-            </w:r>
-          </w:p>
-          <w:p>
-            <w:pPr>
-              <w:pStyle w:val="ListParagraph"/>
-              <w:numPr>
-                <w:ilvl w:val="0"/>
-                <w:numId w:val="10"/>
-              </w:numPr>
-              <w:spacing w:line="240" w:lineRule="auto"/>
-              <w:cnfStyle w:val="000000000000" w:firstRow="0" w:lastRow="0" w:firstColumn="0" w:lastColumn="0" w:oddVBand="0" w:evenVBand="0" w:oddHBand="0" w:evenHBand="0" w:firstRowFirstColumn="0" w:firstRowLastColumn="0" w:lastRowFirstColumn="0" w:lastRowLastColumn="0"/>
-              <w:rPr>
-                <w:highlight w:val="yellow"/>
-              </w:rPr>
-            </w:pPr>
-            <w:r>
-              <w:rPr>
-                <w:highlight w:val="yellow"/>
-              </w:rPr>
-              <w:t>032_arrlist\main</w:t>
-            </w:r>
-            <w:r>
-              <w:rPr>
-                <w:highlight w:val="yellow"/>
-              </w:rPr>
-              <w:t xml:space="preserve"> (Had problems during generation)</w:t>
+              <w:t xml:space="preserve">(added issue for Dave) </w:t>
             </w:r>
           </w:p>
         </w:tc>
@@ -6693,6 +6533,259 @@
           <w:tcPr>
             <w:cnfStyle w:val="001000000000" w:firstRow="0" w:lastRow="0" w:firstColumn="1" w:lastColumn="0" w:oddVBand="0" w:evenVBand="0" w:oddHBand="0" w:evenHBand="0" w:firstRowFirstColumn="0" w:firstRowLastColumn="0" w:lastRowFirstColumn="0" w:lastRowLastColumn="0"/>
             <w:tcW w:w="2785" w:type="dxa"/>
+            <w:tcBorders>
+              <w:top w:val="single" w:sz="4" w:space="0" w:color="8EAADB" w:themeColor="accent1" w:themeTint="99"/>
+              <w:left w:val="single" w:sz="4" w:space="0" w:color="8EAADB" w:themeColor="accent1" w:themeTint="99"/>
+              <w:bottom w:val="single" w:sz="4" w:space="0" w:color="8EAADB" w:themeColor="accent1" w:themeTint="99"/>
+              <w:right w:val="single" w:sz="4" w:space="0" w:color="8EAADB" w:themeColor="accent1" w:themeTint="99"/>
+            </w:tcBorders>
+            <w:hideMark/>
+          </w:tcPr>
+          <w:p>
+            <w:pPr>
+              <w:spacing w:line="240" w:lineRule="auto"/>
+              <w:rPr>
+                <w:b w:val="0"/>
+                <w:bCs w:val="0"/>
+              </w:rPr>
+            </w:pPr>
+            <w:proofErr w:type="spellStart"/>
+            <w:r>
+              <w:t>NegativeArrayException</w:t>
+            </w:r>
+            <w:proofErr w:type="spellEnd"/>
+            <w:r>
+              <w:br/>
+            </w:r>
+          </w:p>
+          <w:p>
+            <w:pPr>
+              <w:spacing w:line="240" w:lineRule="auto"/>
+            </w:pPr>
+            <w:r>
+              <w:t>Not supported when array size is negative in the condition</w:t>
+            </w:r>
+            <w:r>
+              <w:t>. Due to negative int range</w:t>
+            </w:r>
+          </w:p>
+        </w:tc>
+        <w:tc>
+          <w:tcPr>
+            <w:tcW w:w="6708" w:type="dxa"/>
+            <w:tcBorders>
+              <w:top w:val="single" w:sz="4" w:space="0" w:color="8EAADB" w:themeColor="accent1" w:themeTint="99"/>
+              <w:left w:val="single" w:sz="4" w:space="0" w:color="8EAADB" w:themeColor="accent1" w:themeTint="99"/>
+              <w:bottom w:val="single" w:sz="4" w:space="0" w:color="8EAADB" w:themeColor="accent1" w:themeTint="99"/>
+              <w:right w:val="single" w:sz="4" w:space="0" w:color="8EAADB" w:themeColor="accent1" w:themeTint="99"/>
+            </w:tcBorders>
+            <w:hideMark/>
+          </w:tcPr>
+          <w:p>
+            <w:pPr>
+              <w:pStyle w:val="ListParagraph"/>
+              <w:numPr>
+                <w:ilvl w:val="0"/>
+                <w:numId w:val="10"/>
+              </w:numPr>
+              <w:spacing w:line="240" w:lineRule="auto"/>
+              <w:cnfStyle w:val="000000100000" w:firstRow="0" w:lastRow="0" w:firstColumn="0" w:lastColumn="0" w:oddVBand="0" w:evenVBand="0" w:oddHBand="1" w:evenHBand="0" w:firstRowFirstColumn="0" w:firstRowLastColumn="0" w:lastRowFirstColumn="0" w:lastRowLastColumn="0"/>
+            </w:pPr>
+            <w:r>
+              <w:rPr>
+                <w:highlight w:val="cyan"/>
+              </w:rPr>
+              <w:t>018_heap\main</w:t>
+            </w:r>
+            <w:r>
+              <w:rPr>
+                <w:highlight w:val="cyan"/>
+              </w:rPr>
+              <w:t xml:space="preserve"> (TODO ask Dave about this</w:t>
+            </w:r>
+            <w:r>
+              <w:rPr>
+                <w:highlight w:val="cyan"/>
+              </w:rPr>
+              <w:t>, why it can verify but not run with a quantifier with negative length</w:t>
+            </w:r>
+            <w:r>
+              <w:rPr>
+                <w:highlight w:val="cyan"/>
+              </w:rPr>
+              <w:t>?</w:t>
+            </w:r>
+            <w:r>
+              <w:rPr>
+                <w:highlight w:val="cyan"/>
+              </w:rPr>
+              <w:t>)</w:t>
+            </w:r>
+          </w:p>
+        </w:tc>
+      </w:tr>
+      <w:tr>
+        <w:tc>
+          <w:tcPr>
+            <w:cnfStyle w:val="001000000000" w:firstRow="0" w:lastRow="0" w:firstColumn="1" w:lastColumn="0" w:oddVBand="0" w:evenVBand="0" w:oddHBand="0" w:evenHBand="0" w:firstRowFirstColumn="0" w:firstRowLastColumn="0" w:lastRowFirstColumn="0" w:lastRowLastColumn="0"/>
+            <w:tcW w:w="2785" w:type="dxa"/>
+            <w:tcBorders>
+              <w:top w:val="single" w:sz="4" w:space="0" w:color="8EAADB" w:themeColor="accent1" w:themeTint="99"/>
+              <w:left w:val="single" w:sz="4" w:space="0" w:color="8EAADB" w:themeColor="accent1" w:themeTint="99"/>
+              <w:bottom w:val="single" w:sz="4" w:space="0" w:color="8EAADB" w:themeColor="accent1" w:themeTint="99"/>
+              <w:right w:val="single" w:sz="4" w:space="0" w:color="8EAADB" w:themeColor="accent1" w:themeTint="99"/>
+            </w:tcBorders>
+          </w:tcPr>
+          <w:p>
+            <w:pPr>
+              <w:spacing w:line="240" w:lineRule="auto"/>
+            </w:pPr>
+            <w:r>
+              <w:t>No values can be generated</w:t>
+            </w:r>
+          </w:p>
+        </w:tc>
+        <w:tc>
+          <w:tcPr>
+            <w:tcW w:w="6708" w:type="dxa"/>
+            <w:tcBorders>
+              <w:top w:val="single" w:sz="4" w:space="0" w:color="8EAADB" w:themeColor="accent1" w:themeTint="99"/>
+              <w:left w:val="single" w:sz="4" w:space="0" w:color="8EAADB" w:themeColor="accent1" w:themeTint="99"/>
+              <w:bottom w:val="single" w:sz="4" w:space="0" w:color="8EAADB" w:themeColor="accent1" w:themeTint="99"/>
+              <w:right w:val="single" w:sz="4" w:space="0" w:color="8EAADB" w:themeColor="accent1" w:themeTint="99"/>
+            </w:tcBorders>
+          </w:tcPr>
+          <w:p>
+            <w:pPr>
+              <w:pStyle w:val="ListParagraph"/>
+              <w:numPr>
+                <w:ilvl w:val="0"/>
+                <w:numId w:val="10"/>
+              </w:numPr>
+              <w:spacing w:line="240" w:lineRule="auto"/>
+              <w:cnfStyle w:val="000000000000" w:firstRow="0" w:lastRow="0" w:firstColumn="0" w:lastColumn="0" w:oddVBand="0" w:evenVBand="0" w:oddHBand="0" w:evenHBand="0" w:firstRowFirstColumn="0" w:firstRowLastColumn="0" w:lastRowFirstColumn="0" w:lastRowLastColumn="0"/>
+            </w:pPr>
+            <w:r>
+              <w:t>008_scc\main</w:t>
+            </w:r>
+            <w:r>
+              <w:t xml:space="preserve"> (</w:t>
+            </w:r>
+            <w:r>
+              <w:t xml:space="preserve">as cannot generate </w:t>
+            </w:r>
+            <w:proofErr w:type="gramStart"/>
+            <w:r>
+              <w:t>collection::</w:t>
+            </w:r>
+            <w:proofErr w:type="gramEnd"/>
+            <w:r>
+              <w:t>Stack</w:t>
+            </w:r>
+            <w:r>
+              <w:t xml:space="preserve"> </w:t>
+            </w:r>
+            <w:r>
+              <w:t>due to State</w:t>
+            </w:r>
+            <w:r>
+              <w:t>?</w:t>
+            </w:r>
+            <w:r>
+              <w:t>)</w:t>
+            </w:r>
+          </w:p>
+        </w:tc>
+      </w:tr>
+      <w:tr>
+        <w:trPr>
+          <w:cnfStyle w:val="000000100000" w:firstRow="0" w:lastRow="0" w:firstColumn="0" w:lastColumn="0" w:oddVBand="0" w:evenVBand="0" w:oddHBand="1" w:evenHBand="0" w:firstRowFirstColumn="0" w:firstRowLastColumn="0" w:lastRowFirstColumn="0" w:lastRowLastColumn="0"/>
+        </w:trPr>
+        <w:tc>
+          <w:tcPr>
+            <w:cnfStyle w:val="001000000000" w:firstRow="0" w:lastRow="0" w:firstColumn="1" w:lastColumn="0" w:oddVBand="0" w:evenVBand="0" w:oddHBand="0" w:evenHBand="0" w:firstRowFirstColumn="0" w:firstRowLastColumn="0" w:lastRowFirstColumn="0" w:lastRowLastColumn="0"/>
+            <w:tcW w:w="2785" w:type="dxa"/>
+            <w:tcBorders>
+              <w:top w:val="single" w:sz="4" w:space="0" w:color="8EAADB" w:themeColor="accent1" w:themeTint="99"/>
+              <w:left w:val="single" w:sz="4" w:space="0" w:color="8EAADB" w:themeColor="accent1" w:themeTint="99"/>
+              <w:bottom w:val="single" w:sz="4" w:space="0" w:color="8EAADB" w:themeColor="accent1" w:themeTint="99"/>
+              <w:right w:val="single" w:sz="4" w:space="0" w:color="8EAADB" w:themeColor="accent1" w:themeTint="99"/>
+            </w:tcBorders>
+          </w:tcPr>
+          <w:p>
+            <w:pPr>
+              <w:spacing w:line="240" w:lineRule="auto"/>
+            </w:pPr>
+            <w:r>
+              <w:t>Due to upper &gt; lower</w:t>
+            </w:r>
+          </w:p>
+        </w:tc>
+        <w:tc>
+          <w:tcPr>
+            <w:tcW w:w="6708" w:type="dxa"/>
+            <w:tcBorders>
+              <w:top w:val="single" w:sz="4" w:space="0" w:color="8EAADB" w:themeColor="accent1" w:themeTint="99"/>
+              <w:left w:val="single" w:sz="4" w:space="0" w:color="8EAADB" w:themeColor="accent1" w:themeTint="99"/>
+              <w:bottom w:val="single" w:sz="4" w:space="0" w:color="8EAADB" w:themeColor="accent1" w:themeTint="99"/>
+              <w:right w:val="single" w:sz="4" w:space="0" w:color="8EAADB" w:themeColor="accent1" w:themeTint="99"/>
+            </w:tcBorders>
+          </w:tcPr>
+          <w:p>
+            <w:pPr>
+              <w:pStyle w:val="ListParagraph"/>
+              <w:numPr>
+                <w:ilvl w:val="0"/>
+                <w:numId w:val="10"/>
+              </w:numPr>
+              <w:spacing w:line="240" w:lineRule="auto"/>
+              <w:cnfStyle w:val="000000100000" w:firstRow="0" w:lastRow="0" w:firstColumn="0" w:lastColumn="0" w:oddVBand="0" w:evenVBand="0" w:oddHBand="1" w:evenHBand="0" w:firstRowFirstColumn="0" w:firstRowLastColumn="0" w:lastRowFirstColumn="0" w:lastRowLastColumn="0"/>
+            </w:pPr>
+            <w:r>
+              <w:t>015_cashtill\main</w:t>
+            </w:r>
+          </w:p>
+          <w:p>
+            <w:pPr>
+              <w:pStyle w:val="ListParagraph"/>
+              <w:numPr>
+                <w:ilvl w:val="0"/>
+                <w:numId w:val="10"/>
+              </w:numPr>
+              <w:spacing w:line="240" w:lineRule="auto"/>
+              <w:cnfStyle w:val="000000100000" w:firstRow="0" w:lastRow="0" w:firstColumn="0" w:lastColumn="0" w:oddVBand="0" w:evenVBand="0" w:oddHBand="1" w:evenHBand="0" w:firstRowFirstColumn="0" w:firstRowLastColumn="0" w:lastRowFirstColumn="0" w:lastRowLastColumn="0"/>
+            </w:pPr>
+            <w:r>
+              <w:t>104_tictactoe\board</w:t>
+            </w:r>
+          </w:p>
+          <w:p>
+            <w:pPr>
+              <w:pStyle w:val="ListParagraph"/>
+              <w:numPr>
+                <w:ilvl w:val="0"/>
+                <w:numId w:val="10"/>
+              </w:numPr>
+              <w:spacing w:line="240" w:lineRule="auto"/>
+              <w:cnfStyle w:val="000000100000" w:firstRow="0" w:lastRow="0" w:firstColumn="0" w:lastColumn="0" w:oddVBand="0" w:evenVBand="0" w:oddHBand="1" w:evenHBand="0" w:firstRowFirstColumn="0" w:firstRowLastColumn="0" w:lastRowFirstColumn="0" w:lastRowLastColumn="0"/>
+            </w:pPr>
+            <w:r>
+              <w:t>104_tictactoe\game</w:t>
+            </w:r>
+          </w:p>
+        </w:tc>
+      </w:tr>
+      <w:tr>
+        <w:tc>
+          <w:tcPr>
+            <w:cnfStyle w:val="001000000000" w:firstRow="0" w:lastRow="0" w:firstColumn="1" w:lastColumn="0" w:oddVBand="0" w:evenVBand="0" w:oddHBand="0" w:evenHBand="0" w:firstRowFirstColumn="0" w:firstRowLastColumn="0" w:lastRowFirstColumn="0" w:lastRowLastColumn="0"/>
+            <w:tcW w:w="2785" w:type="dxa"/>
+            <w:tcBorders>
+              <w:top w:val="single" w:sz="4" w:space="0" w:color="8EAADB" w:themeColor="accent1" w:themeTint="99"/>
+              <w:left w:val="single" w:sz="4" w:space="0" w:color="8EAADB" w:themeColor="accent1" w:themeTint="99"/>
+              <w:bottom w:val="single" w:sz="4" w:space="0" w:color="8EAADB" w:themeColor="accent1" w:themeTint="99"/>
+              <w:right w:val="single" w:sz="4" w:space="0" w:color="8EAADB" w:themeColor="accent1" w:themeTint="99"/>
+            </w:tcBorders>
           </w:tcPr>
           <w:p>
             <w:pPr>
@@ -6708,135 +6801,40 @@
               <w:rPr>
                 <w:highlight w:val="yellow"/>
               </w:rPr>
-              <w:t>IndexOutOfBounds</w:t>
+              <w:t>RuntimeException</w:t>
             </w:r>
             <w:proofErr w:type="spellEnd"/>
-          </w:p>
-          <w:p>
-            <w:pPr>
-              <w:spacing w:line="240" w:lineRule="auto"/>
-            </w:pPr>
             <w:r>
               <w:rPr>
                 <w:highlight w:val="yellow"/>
               </w:rPr>
-              <w:t>Optimisation only</w:t>
-            </w:r>
-          </w:p>
-        </w:tc>
-        <w:tc>
-          <w:tcPr>
-            <w:tcW w:w="6708" w:type="dxa"/>
-          </w:tcPr>
-          <w:p>
-            <w:pPr>
-              <w:pStyle w:val="ListParagraph"/>
-              <w:numPr>
-                <w:ilvl w:val="0"/>
-                <w:numId w:val="15"/>
-              </w:numPr>
-              <w:spacing w:line="240" w:lineRule="auto"/>
-              <w:cnfStyle w:val="000000100000" w:firstRow="0" w:lastRow="0" w:firstColumn="0" w:lastColumn="0" w:oddVBand="0" w:evenVBand="0" w:oddHBand="1" w:evenHBand="0" w:firstRowFirstColumn="0" w:firstRowLastColumn="0" w:lastRowFirstColumn="0" w:lastRowLastColumn="0"/>
-            </w:pPr>
-            <w:r>
+              <w:t xml:space="preserve"> </w:t>
+            </w:r>
+          </w:p>
+          <w:p>
+            <w:pPr>
+              <w:spacing w:line="240" w:lineRule="auto"/>
               <w:rPr>
                 <w:highlight w:val="yellow"/>
               </w:rPr>
-              <w:t xml:space="preserve">006_queens (occurs </w:t>
-            </w:r>
+            </w:pPr>
             <w:r>
               <w:rPr>
                 <w:highlight w:val="yellow"/>
               </w:rPr>
-              <w:t xml:space="preserve">in </w:t>
-            </w:r>
-            <w:proofErr w:type="spellStart"/>
-            <w:r>
-              <w:rPr>
-                <w:highlight w:val="yellow"/>
-              </w:rPr>
-              <w:t>generateParameters</w:t>
-            </w:r>
-            <w:proofErr w:type="spellEnd"/>
-            <w:r>
-              <w:rPr>
-                <w:highlight w:val="yellow"/>
-              </w:rPr>
-              <w:t xml:space="preserve"> when generating</w:t>
-            </w:r>
-            <w:r>
-              <w:rPr>
-                <w:highlight w:val="yellow"/>
-              </w:rPr>
-              <w:t xml:space="preserve"> a combo for an array</w:t>
-            </w:r>
-            <w:r>
-              <w:rPr>
-                <w:highlight w:val="yellow"/>
-              </w:rPr>
-              <w:t>, randomly</w:t>
-            </w:r>
-            <w:r>
-              <w:rPr>
-                <w:highlight w:val="yellow"/>
-              </w:rPr>
-              <w:t>)</w:t>
-            </w:r>
-          </w:p>
-        </w:tc>
-      </w:tr>
-      <w:tr>
-        <w:tc>
-          <w:tcPr>
-            <w:cnfStyle w:val="001000000000" w:firstRow="0" w:lastRow="0" w:firstColumn="1" w:lastColumn="0" w:oddVBand="0" w:evenVBand="0" w:oddHBand="0" w:evenHBand="0" w:firstRowFirstColumn="0" w:firstRowLastColumn="0" w:lastRowFirstColumn="0" w:lastRowLastColumn="0"/>
-            <w:tcW w:w="2785" w:type="dxa"/>
+              <w:t xml:space="preserve">Cannot find library </w:t>
+            </w:r>
+          </w:p>
+        </w:tc>
+        <w:tc>
+          <w:tcPr>
+            <w:tcW w:w="6708" w:type="dxa"/>
             <w:tcBorders>
               <w:top w:val="single" w:sz="4" w:space="0" w:color="8EAADB" w:themeColor="accent1" w:themeTint="99"/>
               <w:left w:val="single" w:sz="4" w:space="0" w:color="8EAADB" w:themeColor="accent1" w:themeTint="99"/>
               <w:bottom w:val="single" w:sz="4" w:space="0" w:color="8EAADB" w:themeColor="accent1" w:themeTint="99"/>
               <w:right w:val="single" w:sz="4" w:space="0" w:color="8EAADB" w:themeColor="accent1" w:themeTint="99"/>
             </w:tcBorders>
-            <w:hideMark/>
-          </w:tcPr>
-          <w:p>
-            <w:pPr>
-              <w:spacing w:line="240" w:lineRule="auto"/>
-              <w:rPr>
-                <w:b w:val="0"/>
-                <w:bCs w:val="0"/>
-              </w:rPr>
-            </w:pPr>
-            <w:proofErr w:type="spellStart"/>
-            <w:r>
-              <w:t>NegativeArrayException</w:t>
-            </w:r>
-            <w:proofErr w:type="spellEnd"/>
-            <w:r>
-              <w:br/>
-            </w:r>
-          </w:p>
-          <w:p>
-            <w:pPr>
-              <w:spacing w:line="240" w:lineRule="auto"/>
-            </w:pPr>
-            <w:r>
-              <w:t>Not supported when array size is negative in the condition</w:t>
-            </w:r>
-            <w:r>
-              <w:t>. Due to negative int range</w:t>
-            </w:r>
-          </w:p>
-        </w:tc>
-        <w:tc>
-          <w:tcPr>
-            <w:tcW w:w="6708" w:type="dxa"/>
-            <w:tcBorders>
-              <w:top w:val="single" w:sz="4" w:space="0" w:color="8EAADB" w:themeColor="accent1" w:themeTint="99"/>
-              <w:left w:val="single" w:sz="4" w:space="0" w:color="8EAADB" w:themeColor="accent1" w:themeTint="99"/>
-              <w:bottom w:val="single" w:sz="4" w:space="0" w:color="8EAADB" w:themeColor="accent1" w:themeTint="99"/>
-              <w:right w:val="single" w:sz="4" w:space="0" w:color="8EAADB" w:themeColor="accent1" w:themeTint="99"/>
-            </w:tcBorders>
-            <w:hideMark/>
           </w:tcPr>
           <w:p>
             <w:pPr>
@@ -6847,36 +6845,37 @@
               </w:numPr>
               <w:spacing w:line="240" w:lineRule="auto"/>
               <w:cnfStyle w:val="000000000000" w:firstRow="0" w:lastRow="0" w:firstColumn="0" w:lastColumn="0" w:oddVBand="0" w:evenVBand="0" w:oddHBand="0" w:evenHBand="0" w:firstRowFirstColumn="0" w:firstRowLastColumn="0" w:lastRowFirstColumn="0" w:lastRowLastColumn="0"/>
-            </w:pPr>
-            <w:r>
               <w:rPr>
-                <w:highlight w:val="cyan"/>
+                <w:highlight w:val="yellow"/>
               </w:rPr>
-              <w:t>018_heap\main</w:t>
-            </w:r>
+            </w:pPr>
             <w:r>
               <w:rPr>
-                <w:highlight w:val="cyan"/>
+                <w:highlight w:val="yellow"/>
               </w:rPr>
-              <w:t xml:space="preserve"> (TODO ask Dave about this</w:t>
-            </w:r>
+              <w:t>011_codejam\main (</w:t>
+            </w:r>
+            <w:proofErr w:type="gramStart"/>
             <w:r>
               <w:rPr>
-                <w:highlight w:val="cyan"/>
+                <w:highlight w:val="yellow"/>
               </w:rPr>
-              <w:t>, why it can verify but not run with a quantifier with negative length</w:t>
-            </w:r>
+              <w:t>parser::</w:t>
+            </w:r>
+            <w:proofErr w:type="spellStart"/>
+            <w:proofErr w:type="gramEnd"/>
             <w:r>
               <w:rPr>
-                <w:highlight w:val="cyan"/>
+                <w:highlight w:val="yellow"/>
               </w:rPr>
-              <w:t>?</w:t>
-            </w:r>
+              <w:t>skipWhiteSpace</w:t>
+            </w:r>
+            <w:proofErr w:type="spellEnd"/>
             <w:r>
               <w:rPr>
-                <w:highlight w:val="cyan"/>
+                <w:highlight w:val="yellow"/>
               </w:rPr>
-              <w:t>)</w:t>
+              <w:t xml:space="preserve">) </w:t>
             </w:r>
           </w:p>
         </w:tc>
@@ -6884,6 +6883,7 @@
       <w:tr>
         <w:trPr>
           <w:cnfStyle w:val="000000100000" w:firstRow="0" w:lastRow="0" w:firstColumn="0" w:lastColumn="0" w:oddVBand="0" w:evenVBand="0" w:oddHBand="1" w:evenHBand="0" w:firstRowFirstColumn="0" w:firstRowLastColumn="0" w:lastRowFirstColumn="0" w:lastRowLastColumn="0"/>
+          <w:trHeight w:val="277"/>
         </w:trPr>
         <w:tc>
           <w:tcPr>
@@ -6899,10 +6899,18 @@
           <w:p>
             <w:pPr>
               <w:spacing w:line="240" w:lineRule="auto"/>
-            </w:pPr>
-            <w:r>
-              <w:t>No values can be generated</w:t>
-            </w:r>
+              <w:rPr>
+                <w:highlight w:val="cyan"/>
+              </w:rPr>
+            </w:pPr>
+            <w:proofErr w:type="spellStart"/>
+            <w:r>
+              <w:rPr>
+                <w:highlight w:val="cyan"/>
+              </w:rPr>
+              <w:t>NullPointerException</w:t>
+            </w:r>
+            <w:proofErr w:type="spellEnd"/>
           </w:p>
         </w:tc>
         <w:tc>
@@ -6924,273 +6932,6 @@
               </w:numPr>
               <w:spacing w:line="240" w:lineRule="auto"/>
               <w:cnfStyle w:val="000000100000" w:firstRow="0" w:lastRow="0" w:firstColumn="0" w:lastColumn="0" w:oddVBand="0" w:evenVBand="0" w:oddHBand="1" w:evenHBand="0" w:firstRowFirstColumn="0" w:firstRowLastColumn="0" w:lastRowFirstColumn="0" w:lastRowLastColumn="0"/>
-            </w:pPr>
-            <w:r>
-              <w:t>008_scc\main</w:t>
-            </w:r>
-            <w:r>
-              <w:t xml:space="preserve"> (</w:t>
-            </w:r>
-            <w:r>
-              <w:t xml:space="preserve">as cannot generate </w:t>
-            </w:r>
-            <w:proofErr w:type="gramStart"/>
-            <w:r>
-              <w:t>collection::</w:t>
-            </w:r>
-            <w:proofErr w:type="gramEnd"/>
-            <w:r>
-              <w:t>Stack</w:t>
-            </w:r>
-            <w:r>
-              <w:t xml:space="preserve"> </w:t>
-            </w:r>
-            <w:r>
-              <w:t>due to State</w:t>
-            </w:r>
-            <w:r>
-              <w:t>?</w:t>
-            </w:r>
-            <w:r>
-              <w:t>)</w:t>
-            </w:r>
-          </w:p>
-        </w:tc>
-      </w:tr>
-      <w:tr>
-        <w:tc>
-          <w:tcPr>
-            <w:cnfStyle w:val="001000000000" w:firstRow="0" w:lastRow="0" w:firstColumn="1" w:lastColumn="0" w:oddVBand="0" w:evenVBand="0" w:oddHBand="0" w:evenHBand="0" w:firstRowFirstColumn="0" w:firstRowLastColumn="0" w:lastRowFirstColumn="0" w:lastRowLastColumn="0"/>
-            <w:tcW w:w="2785" w:type="dxa"/>
-            <w:tcBorders>
-              <w:top w:val="single" w:sz="4" w:space="0" w:color="8EAADB" w:themeColor="accent1" w:themeTint="99"/>
-              <w:left w:val="single" w:sz="4" w:space="0" w:color="8EAADB" w:themeColor="accent1" w:themeTint="99"/>
-              <w:bottom w:val="single" w:sz="4" w:space="0" w:color="8EAADB" w:themeColor="accent1" w:themeTint="99"/>
-              <w:right w:val="single" w:sz="4" w:space="0" w:color="8EAADB" w:themeColor="accent1" w:themeTint="99"/>
-            </w:tcBorders>
-          </w:tcPr>
-          <w:p>
-            <w:pPr>
-              <w:spacing w:line="240" w:lineRule="auto"/>
-            </w:pPr>
-            <w:r>
-              <w:t>Due to upper &gt; lower</w:t>
-            </w:r>
-          </w:p>
-        </w:tc>
-        <w:tc>
-          <w:tcPr>
-            <w:tcW w:w="6708" w:type="dxa"/>
-            <w:tcBorders>
-              <w:top w:val="single" w:sz="4" w:space="0" w:color="8EAADB" w:themeColor="accent1" w:themeTint="99"/>
-              <w:left w:val="single" w:sz="4" w:space="0" w:color="8EAADB" w:themeColor="accent1" w:themeTint="99"/>
-              <w:bottom w:val="single" w:sz="4" w:space="0" w:color="8EAADB" w:themeColor="accent1" w:themeTint="99"/>
-              <w:right w:val="single" w:sz="4" w:space="0" w:color="8EAADB" w:themeColor="accent1" w:themeTint="99"/>
-            </w:tcBorders>
-          </w:tcPr>
-          <w:p>
-            <w:pPr>
-              <w:pStyle w:val="ListParagraph"/>
-              <w:numPr>
-                <w:ilvl w:val="0"/>
-                <w:numId w:val="10"/>
-              </w:numPr>
-              <w:spacing w:line="240" w:lineRule="auto"/>
-              <w:cnfStyle w:val="000000000000" w:firstRow="0" w:lastRow="0" w:firstColumn="0" w:lastColumn="0" w:oddVBand="0" w:evenVBand="0" w:oddHBand="0" w:evenHBand="0" w:firstRowFirstColumn="0" w:firstRowLastColumn="0" w:lastRowFirstColumn="0" w:lastRowLastColumn="0"/>
-            </w:pPr>
-            <w:r>
-              <w:t>015_cashtill\main</w:t>
-            </w:r>
-          </w:p>
-          <w:p>
-            <w:pPr>
-              <w:pStyle w:val="ListParagraph"/>
-              <w:numPr>
-                <w:ilvl w:val="0"/>
-                <w:numId w:val="10"/>
-              </w:numPr>
-              <w:spacing w:line="240" w:lineRule="auto"/>
-              <w:cnfStyle w:val="000000000000" w:firstRow="0" w:lastRow="0" w:firstColumn="0" w:lastColumn="0" w:oddVBand="0" w:evenVBand="0" w:oddHBand="0" w:evenHBand="0" w:firstRowFirstColumn="0" w:firstRowLastColumn="0" w:lastRowFirstColumn="0" w:lastRowLastColumn="0"/>
-            </w:pPr>
-            <w:r>
-              <w:t>104_tictactoe\board</w:t>
-            </w:r>
-          </w:p>
-          <w:p>
-            <w:pPr>
-              <w:pStyle w:val="ListParagraph"/>
-              <w:numPr>
-                <w:ilvl w:val="0"/>
-                <w:numId w:val="10"/>
-              </w:numPr>
-              <w:spacing w:line="240" w:lineRule="auto"/>
-              <w:cnfStyle w:val="000000000000" w:firstRow="0" w:lastRow="0" w:firstColumn="0" w:lastColumn="0" w:oddVBand="0" w:evenVBand="0" w:oddHBand="0" w:evenHBand="0" w:firstRowFirstColumn="0" w:firstRowLastColumn="0" w:lastRowFirstColumn="0" w:lastRowLastColumn="0"/>
-            </w:pPr>
-            <w:r>
-              <w:t>104_tictactoe\game</w:t>
-            </w:r>
-          </w:p>
-        </w:tc>
-      </w:tr>
-      <w:tr>
-        <w:trPr>
-          <w:cnfStyle w:val="000000100000" w:firstRow="0" w:lastRow="0" w:firstColumn="0" w:lastColumn="0" w:oddVBand="0" w:evenVBand="0" w:oddHBand="1" w:evenHBand="0" w:firstRowFirstColumn="0" w:firstRowLastColumn="0" w:lastRowFirstColumn="0" w:lastRowLastColumn="0"/>
-        </w:trPr>
-        <w:tc>
-          <w:tcPr>
-            <w:cnfStyle w:val="001000000000" w:firstRow="0" w:lastRow="0" w:firstColumn="1" w:lastColumn="0" w:oddVBand="0" w:evenVBand="0" w:oddHBand="0" w:evenHBand="0" w:firstRowFirstColumn="0" w:firstRowLastColumn="0" w:lastRowFirstColumn="0" w:lastRowLastColumn="0"/>
-            <w:tcW w:w="2785" w:type="dxa"/>
-            <w:tcBorders>
-              <w:top w:val="single" w:sz="4" w:space="0" w:color="8EAADB" w:themeColor="accent1" w:themeTint="99"/>
-              <w:left w:val="single" w:sz="4" w:space="0" w:color="8EAADB" w:themeColor="accent1" w:themeTint="99"/>
-              <w:bottom w:val="single" w:sz="4" w:space="0" w:color="8EAADB" w:themeColor="accent1" w:themeTint="99"/>
-              <w:right w:val="single" w:sz="4" w:space="0" w:color="8EAADB" w:themeColor="accent1" w:themeTint="99"/>
-            </w:tcBorders>
-          </w:tcPr>
-          <w:p>
-            <w:pPr>
-              <w:spacing w:line="240" w:lineRule="auto"/>
-              <w:rPr>
-                <w:b w:val="0"/>
-                <w:bCs w:val="0"/>
-                <w:highlight w:val="yellow"/>
-              </w:rPr>
-            </w:pPr>
-            <w:proofErr w:type="spellStart"/>
-            <w:r>
-              <w:rPr>
-                <w:highlight w:val="yellow"/>
-              </w:rPr>
-              <w:t>RuntimeException</w:t>
-            </w:r>
-            <w:proofErr w:type="spellEnd"/>
-            <w:r>
-              <w:rPr>
-                <w:highlight w:val="yellow"/>
-              </w:rPr>
-              <w:t xml:space="preserve"> </w:t>
-            </w:r>
-          </w:p>
-          <w:p>
-            <w:pPr>
-              <w:spacing w:line="240" w:lineRule="auto"/>
-              <w:rPr>
-                <w:highlight w:val="yellow"/>
-              </w:rPr>
-            </w:pPr>
-            <w:r>
-              <w:rPr>
-                <w:highlight w:val="yellow"/>
-              </w:rPr>
-              <w:t xml:space="preserve">Cannot find library </w:t>
-            </w:r>
-          </w:p>
-        </w:tc>
-        <w:tc>
-          <w:tcPr>
-            <w:tcW w:w="6708" w:type="dxa"/>
-            <w:tcBorders>
-              <w:top w:val="single" w:sz="4" w:space="0" w:color="8EAADB" w:themeColor="accent1" w:themeTint="99"/>
-              <w:left w:val="single" w:sz="4" w:space="0" w:color="8EAADB" w:themeColor="accent1" w:themeTint="99"/>
-              <w:bottom w:val="single" w:sz="4" w:space="0" w:color="8EAADB" w:themeColor="accent1" w:themeTint="99"/>
-              <w:right w:val="single" w:sz="4" w:space="0" w:color="8EAADB" w:themeColor="accent1" w:themeTint="99"/>
-            </w:tcBorders>
-          </w:tcPr>
-          <w:p>
-            <w:pPr>
-              <w:pStyle w:val="ListParagraph"/>
-              <w:numPr>
-                <w:ilvl w:val="0"/>
-                <w:numId w:val="10"/>
-              </w:numPr>
-              <w:spacing w:line="240" w:lineRule="auto"/>
-              <w:cnfStyle w:val="000000100000" w:firstRow="0" w:lastRow="0" w:firstColumn="0" w:lastColumn="0" w:oddVBand="0" w:evenVBand="0" w:oddHBand="1" w:evenHBand="0" w:firstRowFirstColumn="0" w:firstRowLastColumn="0" w:lastRowFirstColumn="0" w:lastRowLastColumn="0"/>
-              <w:rPr>
-                <w:highlight w:val="yellow"/>
-              </w:rPr>
-            </w:pPr>
-            <w:r>
-              <w:rPr>
-                <w:highlight w:val="yellow"/>
-              </w:rPr>
-              <w:t>011_codejam\main (</w:t>
-            </w:r>
-            <w:proofErr w:type="gramStart"/>
-            <w:r>
-              <w:rPr>
-                <w:highlight w:val="yellow"/>
-              </w:rPr>
-              <w:t>parser::</w:t>
-            </w:r>
-            <w:proofErr w:type="spellStart"/>
-            <w:proofErr w:type="gramEnd"/>
-            <w:r>
-              <w:rPr>
-                <w:highlight w:val="yellow"/>
-              </w:rPr>
-              <w:t>skipWhiteSpace</w:t>
-            </w:r>
-            <w:proofErr w:type="spellEnd"/>
-            <w:r>
-              <w:rPr>
-                <w:highlight w:val="yellow"/>
-              </w:rPr>
-              <w:t xml:space="preserve">) </w:t>
-            </w:r>
-          </w:p>
-        </w:tc>
-      </w:tr>
-      <w:tr>
-        <w:trPr>
-          <w:trHeight w:val="277"/>
-        </w:trPr>
-        <w:tc>
-          <w:tcPr>
-            <w:cnfStyle w:val="001000000000" w:firstRow="0" w:lastRow="0" w:firstColumn="1" w:lastColumn="0" w:oddVBand="0" w:evenVBand="0" w:oddHBand="0" w:evenHBand="0" w:firstRowFirstColumn="0" w:firstRowLastColumn="0" w:lastRowFirstColumn="0" w:lastRowLastColumn="0"/>
-            <w:tcW w:w="2785" w:type="dxa"/>
-            <w:tcBorders>
-              <w:top w:val="single" w:sz="4" w:space="0" w:color="8EAADB" w:themeColor="accent1" w:themeTint="99"/>
-              <w:left w:val="single" w:sz="4" w:space="0" w:color="8EAADB" w:themeColor="accent1" w:themeTint="99"/>
-              <w:bottom w:val="single" w:sz="4" w:space="0" w:color="8EAADB" w:themeColor="accent1" w:themeTint="99"/>
-              <w:right w:val="single" w:sz="4" w:space="0" w:color="8EAADB" w:themeColor="accent1" w:themeTint="99"/>
-            </w:tcBorders>
-          </w:tcPr>
-          <w:p>
-            <w:pPr>
-              <w:spacing w:line="240" w:lineRule="auto"/>
-              <w:rPr>
-                <w:highlight w:val="cyan"/>
-              </w:rPr>
-            </w:pPr>
-            <w:proofErr w:type="spellStart"/>
-            <w:r>
-              <w:rPr>
-                <w:highlight w:val="cyan"/>
-              </w:rPr>
-              <w:t>NullPointerException</w:t>
-            </w:r>
-            <w:proofErr w:type="spellEnd"/>
-          </w:p>
-        </w:tc>
-        <w:tc>
-          <w:tcPr>
-            <w:tcW w:w="6708" w:type="dxa"/>
-            <w:tcBorders>
-              <w:top w:val="single" w:sz="4" w:space="0" w:color="8EAADB" w:themeColor="accent1" w:themeTint="99"/>
-              <w:left w:val="single" w:sz="4" w:space="0" w:color="8EAADB" w:themeColor="accent1" w:themeTint="99"/>
-              <w:bottom w:val="single" w:sz="4" w:space="0" w:color="8EAADB" w:themeColor="accent1" w:themeTint="99"/>
-              <w:right w:val="single" w:sz="4" w:space="0" w:color="8EAADB" w:themeColor="accent1" w:themeTint="99"/>
-            </w:tcBorders>
-          </w:tcPr>
-          <w:p>
-            <w:pPr>
-              <w:pStyle w:val="ListParagraph"/>
-              <w:numPr>
-                <w:ilvl w:val="0"/>
-                <w:numId w:val="10"/>
-              </w:numPr>
-              <w:spacing w:line="240" w:lineRule="auto"/>
-              <w:cnfStyle w:val="000000000000" w:firstRow="0" w:lastRow="0" w:firstColumn="0" w:lastColumn="0" w:oddVBand="0" w:evenVBand="0" w:oddHBand="0" w:evenHBand="0" w:firstRowFirstColumn="0" w:firstRowLastColumn="0" w:lastRowFirstColumn="0" w:lastRowLastColumn="0"/>
               <w:rPr>
                 <w:highlight w:val="cyan"/>
               </w:rPr>
@@ -9671,7 +9412,7 @@
 </file>
 
 <file path=customXml/itemProps1.xml><?xml version="1.0" encoding="utf-8"?>
-<ds:datastoreItem xmlns:ds="http://schemas.openxmlformats.org/officeDocument/2006/customXml" ds:itemID="{9D32F316-3473-4284-B1C7-1B0A62DEC0E1}">
+<ds:datastoreItem xmlns:ds="http://schemas.openxmlformats.org/officeDocument/2006/customXml" ds:itemID="{E16C39A5-1B12-4EC7-B966-FDEF461C9630}">
   <ds:schemaRefs>
     <ds:schemaRef ds:uri="http://schemas.openxmlformats.org/officeDocument/2006/bibliography"/>
   </ds:schemaRefs>

</xml_diff>

<commit_message>
Update test results in statistics after files fixed in GitHub repo
</commit_message>
<xml_diff>
--- a/Documentation/Whiley QC Result Statistics.docx
+++ b/Documentation/Whiley QC Result Statistics.docx
@@ -3603,15 +3603,7 @@
               <w:cnfStyle w:val="000000100000" w:firstRow="0" w:lastRow="0" w:firstColumn="0" w:lastColumn="0" w:oddVBand="0" w:evenVBand="0" w:oddHBand="1" w:evenHBand="0" w:firstRowFirstColumn="0" w:firstRowLastColumn="0" w:lastRowFirstColumn="0" w:lastRowLastColumn="0"/>
             </w:pPr>
             <w:r>
-              <w:t xml:space="preserve">Failing on negative values, due to assumption on value on line 8 causes output type invariant to fail so not </w:t>
-            </w:r>
-            <w:proofErr w:type="spellStart"/>
-            <w:r>
-              <w:t>quickcheck’s</w:t>
-            </w:r>
-            <w:proofErr w:type="spellEnd"/>
-            <w:r>
-              <w:t xml:space="preserve"> fault!</w:t>
+              <w:t>Failing on negative values, due to assumption on value on line 8 causes output type invariant to fail so not quickcheck’s fault!</w:t>
             </w:r>
           </w:p>
           <w:p>
@@ -3637,15 +3629,7 @@
               <w:cnfStyle w:val="000000100000" w:firstRow="0" w:lastRow="0" w:firstColumn="0" w:lastColumn="0" w:oddVBand="0" w:evenVBand="0" w:oddHBand="1" w:evenHBand="0" w:firstRowFirstColumn="0" w:firstRowLastColumn="0" w:lastRowFirstColumn="0" w:lastRowLastColumn="0"/>
             </w:pPr>
             <w:r>
-              <w:t xml:space="preserve">Failing on negative values, due to assumption on value on line 2 which causes assertion failure on line 8 so not </w:t>
-            </w:r>
-            <w:proofErr w:type="spellStart"/>
-            <w:r>
-              <w:t>quickcheck’s</w:t>
-            </w:r>
-            <w:proofErr w:type="spellEnd"/>
-            <w:r>
-              <w:t xml:space="preserve"> fault!</w:t>
+              <w:t>Failing on negative values, due to assumption on value on line 2 which causes assertion failure on line 8 so not quickcheck’s fault!</w:t>
             </w:r>
           </w:p>
         </w:tc>
@@ -3724,8 +3708,6 @@
             <w:pPr>
               <w:spacing w:line="240" w:lineRule="auto"/>
             </w:pPr>
-            <w:bookmarkStart w:id="0" w:name="_GoBack"/>
-            <w:bookmarkEnd w:id="0"/>
             <w:r>
               <w:lastRenderedPageBreak/>
               <w:t>No possible values generated</w:t>
@@ -3871,60 +3853,36 @@
               <w:rPr>
                 <w:b w:val="0"/>
                 <w:bCs w:val="0"/>
-                <w:highlight w:val="yellow"/>
               </w:rPr>
             </w:pPr>
-            <w:proofErr w:type="spellStart"/>
-            <w:r>
+            <w:r>
+              <w:t>Upper limit &lt;= lower limit</w:t>
+            </w:r>
+          </w:p>
+          <w:p>
+            <w:pPr>
+              <w:spacing w:line="240" w:lineRule="auto"/>
               <w:rPr>
-                <w:highlight w:val="yellow"/>
+                <w:b w:val="0"/>
+                <w:bCs w:val="0"/>
               </w:rPr>
-              <w:t>NegativeArrayException</w:t>
-            </w:r>
-            <w:proofErr w:type="spellEnd"/>
-          </w:p>
-          <w:p>
-            <w:pPr>
-              <w:spacing w:line="240" w:lineRule="auto"/>
-              <w:rPr>
-                <w:bCs w:val="0"/>
-                <w:highlight w:val="yellow"/>
-              </w:rPr>
-            </w:pPr>
-            <w:r>
-              <w:rPr>
-                <w:bCs w:val="0"/>
-                <w:highlight w:val="yellow"/>
-              </w:rPr>
-              <w:t>(2 tests)</w:t>
-            </w:r>
-          </w:p>
-          <w:p>
-            <w:pPr>
-              <w:spacing w:line="240" w:lineRule="auto"/>
-              <w:rPr>
-                <w:highlight w:val="yellow"/>
-              </w:rPr>
-            </w:pPr>
-            <w:r>
-              <w:rPr>
-                <w:highlight w:val="yellow"/>
-              </w:rPr>
-              <w:t xml:space="preserve">Due to </w:t>
-            </w:r>
-            <w:proofErr w:type="spellStart"/>
-            <w:r>
-              <w:rPr>
-                <w:highlight w:val="yellow"/>
-              </w:rPr>
-              <w:t>executeArrayRange</w:t>
-            </w:r>
-            <w:proofErr w:type="spellEnd"/>
-            <w:r>
-              <w:rPr>
-                <w:highlight w:val="yellow"/>
-              </w:rPr>
-              <w:t xml:space="preserve"> not checking end – start &gt; 0</w:t>
+            </w:pPr>
+            <w:r>
+              <w:t>(</w:t>
+            </w:r>
+            <w:r>
+              <w:t>4</w:t>
+            </w:r>
+            <w:r>
+              <w:t xml:space="preserve"> tests)</w:t>
+            </w:r>
+          </w:p>
+          <w:p>
+            <w:pPr>
+              <w:spacing w:line="240" w:lineRule="auto"/>
+            </w:pPr>
+            <w:r>
+              <w:t>Just need to tweak limits</w:t>
             </w:r>
           </w:p>
         </w:tc>
@@ -3937,6 +3895,7 @@
               <w:bottom w:val="single" w:sz="4" w:space="0" w:color="8EAADB" w:themeColor="accent1" w:themeTint="99"/>
               <w:right w:val="single" w:sz="4" w:space="0" w:color="8EAADB" w:themeColor="accent1" w:themeTint="99"/>
             </w:tcBorders>
+            <w:hideMark/>
           </w:tcPr>
           <w:p>
             <w:pPr>
@@ -3947,15 +3906,9 @@
               </w:numPr>
               <w:spacing w:line="240" w:lineRule="auto"/>
               <w:cnfStyle w:val="000000000000" w:firstRow="0" w:lastRow="0" w:firstColumn="0" w:lastColumn="0" w:oddVBand="0" w:evenVBand="0" w:oddHBand="0" w:evenHBand="0" w:firstRowFirstColumn="0" w:firstRowLastColumn="0" w:lastRowFirstColumn="0" w:lastRowLastColumn="0"/>
-              <w:rPr>
-                <w:highlight w:val="yellow"/>
-              </w:rPr>
-            </w:pPr>
-            <w:r>
-              <w:rPr>
-                <w:highlight w:val="yellow"/>
-              </w:rPr>
-              <w:t>DoWhile_Valid_9</w:t>
+            </w:pPr>
+            <w:r>
+              <w:t>Complex_Valid_1, 11, 5</w:t>
             </w:r>
           </w:p>
           <w:p>
@@ -3967,107 +3920,6 @@
               </w:numPr>
               <w:spacing w:line="240" w:lineRule="auto"/>
               <w:cnfStyle w:val="000000000000" w:firstRow="0" w:lastRow="0" w:firstColumn="0" w:lastColumn="0" w:oddVBand="0" w:evenVBand="0" w:oddHBand="0" w:evenHBand="0" w:firstRowFirstColumn="0" w:firstRowLastColumn="0" w:lastRowFirstColumn="0" w:lastRowLastColumn="0"/>
-              <w:rPr>
-                <w:highlight w:val="yellow"/>
-              </w:rPr>
-            </w:pPr>
-            <w:r>
-              <w:rPr>
-                <w:highlight w:val="yellow"/>
-              </w:rPr>
-              <w:t>Record_Valid_5</w:t>
-            </w:r>
-          </w:p>
-        </w:tc>
-      </w:tr>
-      <w:tr>
-        <w:trPr>
-          <w:cnfStyle w:val="000000100000" w:firstRow="0" w:lastRow="0" w:firstColumn="0" w:lastColumn="0" w:oddVBand="0" w:evenVBand="0" w:oddHBand="1" w:evenHBand="0" w:firstRowFirstColumn="0" w:firstRowLastColumn="0" w:lastRowFirstColumn="0" w:lastRowLastColumn="0"/>
-        </w:trPr>
-        <w:tc>
-          <w:tcPr>
-            <w:cnfStyle w:val="001000000000" w:firstRow="0" w:lastRow="0" w:firstColumn="1" w:lastColumn="0" w:oddVBand="0" w:evenVBand="0" w:oddHBand="0" w:evenHBand="0" w:firstRowFirstColumn="0" w:firstRowLastColumn="0" w:lastRowFirstColumn="0" w:lastRowLastColumn="0"/>
-            <w:tcW w:w="2785" w:type="dxa"/>
-            <w:tcBorders>
-              <w:top w:val="single" w:sz="4" w:space="0" w:color="8EAADB" w:themeColor="accent1" w:themeTint="99"/>
-              <w:left w:val="single" w:sz="4" w:space="0" w:color="8EAADB" w:themeColor="accent1" w:themeTint="99"/>
-              <w:bottom w:val="single" w:sz="4" w:space="0" w:color="8EAADB" w:themeColor="accent1" w:themeTint="99"/>
-              <w:right w:val="single" w:sz="4" w:space="0" w:color="8EAADB" w:themeColor="accent1" w:themeTint="99"/>
-            </w:tcBorders>
-          </w:tcPr>
-          <w:p>
-            <w:pPr>
-              <w:spacing w:line="240" w:lineRule="auto"/>
-              <w:rPr>
-                <w:b w:val="0"/>
-                <w:bCs w:val="0"/>
-              </w:rPr>
-            </w:pPr>
-            <w:r>
-              <w:t>Upper limit &lt;= lower limit</w:t>
-            </w:r>
-          </w:p>
-          <w:p>
-            <w:pPr>
-              <w:spacing w:line="240" w:lineRule="auto"/>
-              <w:rPr>
-                <w:b w:val="0"/>
-                <w:bCs w:val="0"/>
-              </w:rPr>
-            </w:pPr>
-            <w:r>
-              <w:t>(</w:t>
-            </w:r>
-            <w:r>
-              <w:t>4</w:t>
-            </w:r>
-            <w:r>
-              <w:t xml:space="preserve"> tests)</w:t>
-            </w:r>
-          </w:p>
-          <w:p>
-            <w:pPr>
-              <w:spacing w:line="240" w:lineRule="auto"/>
-            </w:pPr>
-            <w:r>
-              <w:t>Just need to tweak limits</w:t>
-            </w:r>
-          </w:p>
-        </w:tc>
-        <w:tc>
-          <w:tcPr>
-            <w:tcW w:w="6708" w:type="dxa"/>
-            <w:tcBorders>
-              <w:top w:val="single" w:sz="4" w:space="0" w:color="8EAADB" w:themeColor="accent1" w:themeTint="99"/>
-              <w:left w:val="single" w:sz="4" w:space="0" w:color="8EAADB" w:themeColor="accent1" w:themeTint="99"/>
-              <w:bottom w:val="single" w:sz="4" w:space="0" w:color="8EAADB" w:themeColor="accent1" w:themeTint="99"/>
-              <w:right w:val="single" w:sz="4" w:space="0" w:color="8EAADB" w:themeColor="accent1" w:themeTint="99"/>
-            </w:tcBorders>
-            <w:hideMark/>
-          </w:tcPr>
-          <w:p>
-            <w:pPr>
-              <w:pStyle w:val="ListParagraph"/>
-              <w:numPr>
-                <w:ilvl w:val="0"/>
-                <w:numId w:val="10"/>
-              </w:numPr>
-              <w:spacing w:line="240" w:lineRule="auto"/>
-              <w:cnfStyle w:val="000000100000" w:firstRow="0" w:lastRow="0" w:firstColumn="0" w:lastColumn="0" w:oddVBand="0" w:evenVBand="0" w:oddHBand="1" w:evenHBand="0" w:firstRowFirstColumn="0" w:firstRowLastColumn="0" w:lastRowFirstColumn="0" w:lastRowLastColumn="0"/>
-            </w:pPr>
-            <w:r>
-              <w:t>Complex_Valid_1, 11, 5</w:t>
-            </w:r>
-          </w:p>
-          <w:p>
-            <w:pPr>
-              <w:pStyle w:val="ListParagraph"/>
-              <w:numPr>
-                <w:ilvl w:val="0"/>
-                <w:numId w:val="10"/>
-              </w:numPr>
-              <w:spacing w:line="240" w:lineRule="auto"/>
-              <w:cnfStyle w:val="000000100000" w:firstRow="0" w:lastRow="0" w:firstColumn="0" w:lastColumn="0" w:oddVBand="0" w:evenVBand="0" w:oddHBand="1" w:evenHBand="0" w:firstRowFirstColumn="0" w:firstRowLastColumn="0" w:lastRowFirstColumn="0" w:lastRowLastColumn="0"/>
             </w:pPr>
             <w:r>
               <w:t>Method_Valid_1</w:t>
@@ -4106,11 +3958,9 @@
             <w:pPr>
               <w:spacing w:line="240" w:lineRule="auto"/>
             </w:pPr>
-            <w:proofErr w:type="spellStart"/>
             <w:r>
               <w:t>NegativeArraySizeException</w:t>
             </w:r>
-            <w:proofErr w:type="spellEnd"/>
           </w:p>
         </w:tc>
         <w:tc>
@@ -4139,15 +3989,7 @@
               <w:cnfStyle w:val="100000000000" w:firstRow="1" w:lastRow="0" w:firstColumn="0" w:lastColumn="0" w:oddVBand="0" w:evenVBand="0" w:oddHBand="0" w:evenHBand="0" w:firstRowFirstColumn="0" w:firstRowLastColumn="0" w:lastRowFirstColumn="0" w:lastRowLastColumn="0"/>
             </w:pPr>
             <w:r>
-              <w:t xml:space="preserve">Due to </w:t>
-            </w:r>
-            <w:proofErr w:type="spellStart"/>
-            <w:r>
-              <w:t>executeArrayRange</w:t>
-            </w:r>
-            <w:proofErr w:type="spellEnd"/>
-            <w:r>
-              <w:t xml:space="preserve"> not checking end – start &gt; 0</w:t>
+              <w:t>Due to executeArrayRange not checking end – start &gt; 0</w:t>
             </w:r>
           </w:p>
         </w:tc>
@@ -5214,13 +5056,9 @@
             <w:pPr>
               <w:spacing w:line="240" w:lineRule="auto"/>
             </w:pPr>
-            <w:proofErr w:type="spellStart"/>
-            <w:r>
-              <w:t>ArrayIndexOutOfBounds</w:t>
-            </w:r>
-            <w:proofErr w:type="spellEnd"/>
-            <w:r>
-              <w:t xml:space="preserve"> is good? (</w:t>
+            <w:r>
+              <w:lastRenderedPageBreak/>
+              <w:t>ArrayIndexOutOfBounds is good? (</w:t>
             </w:r>
             <w:r>
               <w:t>3</w:t>
@@ -5313,7 +5151,6 @@
             <w:pPr>
               <w:spacing w:line="240" w:lineRule="auto"/>
             </w:pPr>
-            <w:proofErr w:type="spellStart"/>
             <w:r>
               <w:t>NegativeArray</w:t>
             </w:r>
@@ -5323,7 +5160,6 @@
             <w:r>
               <w:t>Exception</w:t>
             </w:r>
-            <w:proofErr w:type="spellEnd"/>
             <w:r>
               <w:t xml:space="preserve"> (</w:t>
             </w:r>
@@ -5395,13 +5231,8 @@
             <w:pPr>
               <w:spacing w:line="240" w:lineRule="auto"/>
             </w:pPr>
-            <w:proofErr w:type="spellStart"/>
-            <w:r>
-              <w:t>DivisionByZero</w:t>
-            </w:r>
-            <w:proofErr w:type="spellEnd"/>
-            <w:r>
-              <w:t xml:space="preserve"> is good? </w:t>
+            <w:r>
+              <w:t xml:space="preserve">DivisionByZero is good? </w:t>
             </w:r>
             <w:r>
               <w:t>(3</w:t>
@@ -5875,13 +5706,8 @@
               <w:cnfStyle w:val="000000100000" w:firstRow="0" w:lastRow="0" w:firstColumn="0" w:lastColumn="0" w:oddVBand="0" w:evenVBand="0" w:oddHBand="1" w:evenHBand="0" w:firstRowFirstColumn="0" w:firstRowLastColumn="0" w:lastRowFirstColumn="0" w:lastRowLastColumn="0"/>
             </w:pPr>
             <w:r>
-              <w:t xml:space="preserve">(skip </w:t>
-            </w:r>
-            <w:proofErr w:type="spellStart"/>
-            <w:r>
-              <w:t>bipmatch</w:t>
-            </w:r>
-            <w:proofErr w:type="spellEnd"/>
+              <w:t>(skip bipmatch</w:t>
+            </w:r>
             <w:r>
               <w:t xml:space="preserve"> as it takes too long</w:t>
             </w:r>
@@ -6106,15 +5932,7 @@
               <w:cnfStyle w:val="000000100000" w:firstRow="0" w:lastRow="0" w:firstColumn="0" w:lastColumn="0" w:oddVBand="0" w:evenVBand="0" w:oddHBand="1" w:evenHBand="0" w:firstRowFirstColumn="0" w:firstRowLastColumn="0" w:lastRowFirstColumn="0" w:lastRowLastColumn="0"/>
             </w:pPr>
             <w:r>
-              <w:t xml:space="preserve">(skip </w:t>
-            </w:r>
-            <w:proofErr w:type="spellStart"/>
-            <w:r>
-              <w:t>bipmatch</w:t>
-            </w:r>
-            <w:proofErr w:type="spellEnd"/>
-            <w:r>
-              <w:t xml:space="preserve"> as it takes too long)</w:t>
+              <w:t>(skip bipmatch as it takes too long)</w:t>
             </w:r>
           </w:p>
         </w:tc>
@@ -6337,7 +6155,6 @@
               <w:cnfStyle w:val="000000100000" w:firstRow="0" w:lastRow="0" w:firstColumn="0" w:lastColumn="0" w:oddVBand="0" w:evenVBand="0" w:oddHBand="1" w:evenHBand="0" w:firstRowFirstColumn="0" w:firstRowLastColumn="0" w:lastRowFirstColumn="0" w:lastRowLastColumn="0"/>
             </w:pPr>
             <w:r>
-              <w:lastRenderedPageBreak/>
               <w:t>022_cars\main (positive limits)</w:t>
             </w:r>
           </w:p>
@@ -6393,7 +6210,6 @@
               </w:rPr>
             </w:pPr>
             <w:r>
-              <w:lastRenderedPageBreak/>
               <w:t xml:space="preserve">Due to </w:t>
             </w:r>
             <w:r>
@@ -6477,6 +6293,7 @@
         <w:pStyle w:val="Heading2"/>
       </w:pPr>
       <w:r>
+        <w:lastRenderedPageBreak/>
         <w:t>Error</w:t>
       </w:r>
     </w:p>
@@ -6539,34 +6356,15 @@
               <w:bottom w:val="single" w:sz="4" w:space="0" w:color="8EAADB" w:themeColor="accent1" w:themeTint="99"/>
               <w:right w:val="single" w:sz="4" w:space="0" w:color="8EAADB" w:themeColor="accent1" w:themeTint="99"/>
             </w:tcBorders>
-            <w:hideMark/>
-          </w:tcPr>
-          <w:p>
-            <w:pPr>
-              <w:spacing w:line="240" w:lineRule="auto"/>
-              <w:rPr>
-                <w:b w:val="0"/>
-                <w:bCs w:val="0"/>
-              </w:rPr>
-            </w:pPr>
-            <w:proofErr w:type="spellStart"/>
-            <w:r>
-              <w:t>NegativeArrayException</w:t>
-            </w:r>
-            <w:proofErr w:type="spellEnd"/>
-            <w:r>
-              <w:br/>
-            </w:r>
-          </w:p>
-          <w:p>
-            <w:pPr>
-              <w:spacing w:line="240" w:lineRule="auto"/>
-            </w:pPr>
-            <w:r>
-              <w:t>Not supported when array size is negative in the condition</w:t>
-            </w:r>
-            <w:r>
-              <w:t>. Due to negative int range</w:t>
+          </w:tcPr>
+          <w:p>
+            <w:pPr>
+              <w:spacing w:line="240" w:lineRule="auto"/>
+            </w:pPr>
+            <w:bookmarkStart w:id="0" w:name="_GoBack"/>
+            <w:bookmarkEnd w:id="0"/>
+            <w:r>
+              <w:t>No values can be generated</w:t>
             </w:r>
           </w:p>
         </w:tc>
@@ -6579,7 +6377,6 @@
               <w:bottom w:val="single" w:sz="4" w:space="0" w:color="8EAADB" w:themeColor="accent1" w:themeTint="99"/>
               <w:right w:val="single" w:sz="4" w:space="0" w:color="8EAADB" w:themeColor="accent1" w:themeTint="99"/>
             </w:tcBorders>
-            <w:hideMark/>
           </w:tcPr>
           <w:p>
             <w:pPr>
@@ -6592,33 +6389,27 @@
               <w:cnfStyle w:val="000000100000" w:firstRow="0" w:lastRow="0" w:firstColumn="0" w:lastColumn="0" w:oddVBand="0" w:evenVBand="0" w:oddHBand="1" w:evenHBand="0" w:firstRowFirstColumn="0" w:firstRowLastColumn="0" w:lastRowFirstColumn="0" w:lastRowLastColumn="0"/>
             </w:pPr>
             <w:r>
-              <w:rPr>
-                <w:highlight w:val="cyan"/>
-              </w:rPr>
-              <w:t>018_heap\main</w:t>
-            </w:r>
-            <w:r>
-              <w:rPr>
-                <w:highlight w:val="cyan"/>
-              </w:rPr>
-              <w:t xml:space="preserve"> (TODO ask Dave about this</w:t>
-            </w:r>
-            <w:r>
-              <w:rPr>
-                <w:highlight w:val="cyan"/>
-              </w:rPr>
-              <w:t>, why it can verify but not run with a quantifier with negative length</w:t>
-            </w:r>
-            <w:r>
-              <w:rPr>
-                <w:highlight w:val="cyan"/>
-              </w:rPr>
+              <w:t>008_scc\main</w:t>
+            </w:r>
+            <w:r>
+              <w:t xml:space="preserve"> (</w:t>
+            </w:r>
+            <w:r>
+              <w:t xml:space="preserve">as cannot generate </w:t>
+            </w:r>
+            <w:r>
+              <w:t>collection::Stack</w:t>
+            </w:r>
+            <w:r>
+              <w:t xml:space="preserve"> </w:t>
+            </w:r>
+            <w:r>
+              <w:t>due to State</w:t>
+            </w:r>
+            <w:r>
               <w:t>?</w:t>
             </w:r>
             <w:r>
-              <w:rPr>
-                <w:highlight w:val="cyan"/>
-              </w:rPr>
               <w:t>)</w:t>
             </w:r>
           </w:p>
@@ -6641,7 +6432,7 @@
               <w:spacing w:line="240" w:lineRule="auto"/>
             </w:pPr>
             <w:r>
-              <w:t>No values can be generated</w:t>
+              <w:t>Due to upper &gt; lower</w:t>
             </w:r>
           </w:p>
         </w:tc>
@@ -6666,33 +6457,35 @@
               <w:cnfStyle w:val="000000000000" w:firstRow="0" w:lastRow="0" w:firstColumn="0" w:lastColumn="0" w:oddVBand="0" w:evenVBand="0" w:oddHBand="0" w:evenHBand="0" w:firstRowFirstColumn="0" w:firstRowLastColumn="0" w:lastRowFirstColumn="0" w:lastRowLastColumn="0"/>
             </w:pPr>
             <w:r>
-              <w:t>008_scc\main</w:t>
-            </w:r>
-            <w:r>
-              <w:t xml:space="preserve"> (</w:t>
-            </w:r>
-            <w:r>
-              <w:t xml:space="preserve">as cannot generate </w:t>
-            </w:r>
-            <w:proofErr w:type="gramStart"/>
-            <w:r>
-              <w:t>collection::</w:t>
-            </w:r>
-            <w:proofErr w:type="gramEnd"/>
-            <w:r>
-              <w:t>Stack</w:t>
-            </w:r>
-            <w:r>
-              <w:t xml:space="preserve"> </w:t>
-            </w:r>
-            <w:r>
-              <w:t>due to State</w:t>
-            </w:r>
-            <w:r>
-              <w:t>?</w:t>
-            </w:r>
-            <w:r>
-              <w:t>)</w:t>
+              <w:t>015_cashtill\main</w:t>
+            </w:r>
+          </w:p>
+          <w:p>
+            <w:pPr>
+              <w:pStyle w:val="ListParagraph"/>
+              <w:numPr>
+                <w:ilvl w:val="0"/>
+                <w:numId w:val="10"/>
+              </w:numPr>
+              <w:spacing w:line="240" w:lineRule="auto"/>
+              <w:cnfStyle w:val="000000000000" w:firstRow="0" w:lastRow="0" w:firstColumn="0" w:lastColumn="0" w:oddVBand="0" w:evenVBand="0" w:oddHBand="0" w:evenHBand="0" w:firstRowFirstColumn="0" w:firstRowLastColumn="0" w:lastRowFirstColumn="0" w:lastRowLastColumn="0"/>
+            </w:pPr>
+            <w:r>
+              <w:t>104_tictactoe\board</w:t>
+            </w:r>
+          </w:p>
+          <w:p>
+            <w:pPr>
+              <w:pStyle w:val="ListParagraph"/>
+              <w:numPr>
+                <w:ilvl w:val="0"/>
+                <w:numId w:val="10"/>
+              </w:numPr>
+              <w:spacing w:line="240" w:lineRule="auto"/>
+              <w:cnfStyle w:val="000000000000" w:firstRow="0" w:lastRow="0" w:firstColumn="0" w:lastColumn="0" w:oddVBand="0" w:evenVBand="0" w:oddHBand="0" w:evenHBand="0" w:firstRowFirstColumn="0" w:firstRowLastColumn="0" w:lastRowFirstColumn="0" w:lastRowLastColumn="0"/>
+            </w:pPr>
+            <w:r>
+              <w:t>104_tictactoe\game</w:t>
             </w:r>
           </w:p>
         </w:tc>
@@ -6715,9 +6508,31 @@
           <w:p>
             <w:pPr>
               <w:spacing w:line="240" w:lineRule="auto"/>
-            </w:pPr>
-            <w:r>
-              <w:t>Due to upper &gt; lower</w:t>
+              <w:rPr>
+                <w:b w:val="0"/>
+                <w:bCs w:val="0"/>
+                <w:highlight w:val="yellow"/>
+              </w:rPr>
+            </w:pPr>
+            <w:r>
+              <w:rPr>
+                <w:highlight w:val="yellow"/>
+              </w:rPr>
+              <w:t xml:space="preserve">RuntimeException </w:t>
+            </w:r>
+          </w:p>
+          <w:p>
+            <w:pPr>
+              <w:spacing w:line="240" w:lineRule="auto"/>
+              <w:rPr>
+                <w:highlight w:val="yellow"/>
+              </w:rPr>
+            </w:pPr>
+            <w:r>
+              <w:rPr>
+                <w:highlight w:val="yellow"/>
+              </w:rPr>
+              <w:t xml:space="preserve">Cannot find library </w:t>
             </w:r>
           </w:p>
         </w:tc>
@@ -6740,11 +6555,59 @@
               </w:numPr>
               <w:spacing w:line="240" w:lineRule="auto"/>
               <w:cnfStyle w:val="000000100000" w:firstRow="0" w:lastRow="0" w:firstColumn="0" w:lastColumn="0" w:oddVBand="0" w:evenVBand="0" w:oddHBand="1" w:evenHBand="0" w:firstRowFirstColumn="0" w:firstRowLastColumn="0" w:lastRowFirstColumn="0" w:lastRowLastColumn="0"/>
-            </w:pPr>
-            <w:r>
-              <w:t>015_cashtill\main</w:t>
-            </w:r>
-          </w:p>
+              <w:rPr>
+                <w:highlight w:val="yellow"/>
+              </w:rPr>
+            </w:pPr>
+            <w:r>
+              <w:rPr>
+                <w:highlight w:val="yellow"/>
+              </w:rPr>
+              <w:t xml:space="preserve">011_codejam\main (parser::skipWhiteSpace) </w:t>
+            </w:r>
+          </w:p>
+        </w:tc>
+      </w:tr>
+      <w:tr>
+        <w:trPr>
+          <w:trHeight w:val="277"/>
+        </w:trPr>
+        <w:tc>
+          <w:tcPr>
+            <w:cnfStyle w:val="001000000000" w:firstRow="0" w:lastRow="0" w:firstColumn="1" w:lastColumn="0" w:oddVBand="0" w:evenVBand="0" w:oddHBand="0" w:evenHBand="0" w:firstRowFirstColumn="0" w:firstRowLastColumn="0" w:lastRowFirstColumn="0" w:lastRowLastColumn="0"/>
+            <w:tcW w:w="2785" w:type="dxa"/>
+            <w:tcBorders>
+              <w:top w:val="single" w:sz="4" w:space="0" w:color="8EAADB" w:themeColor="accent1" w:themeTint="99"/>
+              <w:left w:val="single" w:sz="4" w:space="0" w:color="8EAADB" w:themeColor="accent1" w:themeTint="99"/>
+              <w:bottom w:val="single" w:sz="4" w:space="0" w:color="8EAADB" w:themeColor="accent1" w:themeTint="99"/>
+              <w:right w:val="single" w:sz="4" w:space="0" w:color="8EAADB" w:themeColor="accent1" w:themeTint="99"/>
+            </w:tcBorders>
+          </w:tcPr>
+          <w:p>
+            <w:pPr>
+              <w:spacing w:line="240" w:lineRule="auto"/>
+              <w:rPr>
+                <w:highlight w:val="cyan"/>
+              </w:rPr>
+            </w:pPr>
+            <w:r>
+              <w:rPr>
+                <w:highlight w:val="cyan"/>
+              </w:rPr>
+              <w:t>NullPointerException</w:t>
+            </w:r>
+          </w:p>
+        </w:tc>
+        <w:tc>
+          <w:tcPr>
+            <w:tcW w:w="6708" w:type="dxa"/>
+            <w:tcBorders>
+              <w:top w:val="single" w:sz="4" w:space="0" w:color="8EAADB" w:themeColor="accent1" w:themeTint="99"/>
+              <w:left w:val="single" w:sz="4" w:space="0" w:color="8EAADB" w:themeColor="accent1" w:themeTint="99"/>
+              <w:bottom w:val="single" w:sz="4" w:space="0" w:color="8EAADB" w:themeColor="accent1" w:themeTint="99"/>
+              <w:right w:val="single" w:sz="4" w:space="0" w:color="8EAADB" w:themeColor="accent1" w:themeTint="99"/>
+            </w:tcBorders>
+          </w:tcPr>
           <w:p>
             <w:pPr>
               <w:pStyle w:val="ListParagraph"/>
@@ -6753,222 +6616,16 @@
                 <w:numId w:val="10"/>
               </w:numPr>
               <w:spacing w:line="240" w:lineRule="auto"/>
-              <w:cnfStyle w:val="000000100000" w:firstRow="0" w:lastRow="0" w:firstColumn="0" w:lastColumn="0" w:oddVBand="0" w:evenVBand="0" w:oddHBand="1" w:evenHBand="0" w:firstRowFirstColumn="0" w:firstRowLastColumn="0" w:lastRowFirstColumn="0" w:lastRowLastColumn="0"/>
-            </w:pPr>
-            <w:r>
-              <w:t>104_tictactoe\board</w:t>
-            </w:r>
-          </w:p>
-          <w:p>
-            <w:pPr>
-              <w:pStyle w:val="ListParagraph"/>
-              <w:numPr>
-                <w:ilvl w:val="0"/>
-                <w:numId w:val="10"/>
-              </w:numPr>
-              <w:spacing w:line="240" w:lineRule="auto"/>
-              <w:cnfStyle w:val="000000100000" w:firstRow="0" w:lastRow="0" w:firstColumn="0" w:lastColumn="0" w:oddVBand="0" w:evenVBand="0" w:oddHBand="1" w:evenHBand="0" w:firstRowFirstColumn="0" w:firstRowLastColumn="0" w:lastRowFirstColumn="0" w:lastRowLastColumn="0"/>
-            </w:pPr>
-            <w:r>
-              <w:t>104_tictactoe\game</w:t>
-            </w:r>
-          </w:p>
-        </w:tc>
-      </w:tr>
-      <w:tr>
-        <w:tc>
-          <w:tcPr>
-            <w:cnfStyle w:val="001000000000" w:firstRow="0" w:lastRow="0" w:firstColumn="1" w:lastColumn="0" w:oddVBand="0" w:evenVBand="0" w:oddHBand="0" w:evenHBand="0" w:firstRowFirstColumn="0" w:firstRowLastColumn="0" w:lastRowFirstColumn="0" w:lastRowLastColumn="0"/>
-            <w:tcW w:w="2785" w:type="dxa"/>
-            <w:tcBorders>
-              <w:top w:val="single" w:sz="4" w:space="0" w:color="8EAADB" w:themeColor="accent1" w:themeTint="99"/>
-              <w:left w:val="single" w:sz="4" w:space="0" w:color="8EAADB" w:themeColor="accent1" w:themeTint="99"/>
-              <w:bottom w:val="single" w:sz="4" w:space="0" w:color="8EAADB" w:themeColor="accent1" w:themeTint="99"/>
-              <w:right w:val="single" w:sz="4" w:space="0" w:color="8EAADB" w:themeColor="accent1" w:themeTint="99"/>
-            </w:tcBorders>
-          </w:tcPr>
-          <w:p>
-            <w:pPr>
-              <w:spacing w:line="240" w:lineRule="auto"/>
-              <w:rPr>
-                <w:b w:val="0"/>
-                <w:bCs w:val="0"/>
-                <w:highlight w:val="yellow"/>
-              </w:rPr>
-            </w:pPr>
-            <w:proofErr w:type="spellStart"/>
-            <w:r>
-              <w:rPr>
-                <w:highlight w:val="yellow"/>
-              </w:rPr>
-              <w:t>RuntimeException</w:t>
-            </w:r>
-            <w:proofErr w:type="spellEnd"/>
-            <w:r>
-              <w:rPr>
-                <w:highlight w:val="yellow"/>
-              </w:rPr>
-              <w:t xml:space="preserve"> </w:t>
-            </w:r>
-          </w:p>
-          <w:p>
-            <w:pPr>
-              <w:spacing w:line="240" w:lineRule="auto"/>
-              <w:rPr>
-                <w:highlight w:val="yellow"/>
-              </w:rPr>
-            </w:pPr>
-            <w:r>
-              <w:rPr>
-                <w:highlight w:val="yellow"/>
-              </w:rPr>
-              <w:t xml:space="preserve">Cannot find library </w:t>
-            </w:r>
-          </w:p>
-        </w:tc>
-        <w:tc>
-          <w:tcPr>
-            <w:tcW w:w="6708" w:type="dxa"/>
-            <w:tcBorders>
-              <w:top w:val="single" w:sz="4" w:space="0" w:color="8EAADB" w:themeColor="accent1" w:themeTint="99"/>
-              <w:left w:val="single" w:sz="4" w:space="0" w:color="8EAADB" w:themeColor="accent1" w:themeTint="99"/>
-              <w:bottom w:val="single" w:sz="4" w:space="0" w:color="8EAADB" w:themeColor="accent1" w:themeTint="99"/>
-              <w:right w:val="single" w:sz="4" w:space="0" w:color="8EAADB" w:themeColor="accent1" w:themeTint="99"/>
-            </w:tcBorders>
-          </w:tcPr>
-          <w:p>
-            <w:pPr>
-              <w:pStyle w:val="ListParagraph"/>
-              <w:numPr>
-                <w:ilvl w:val="0"/>
-                <w:numId w:val="10"/>
-              </w:numPr>
-              <w:spacing w:line="240" w:lineRule="auto"/>
               <w:cnfStyle w:val="000000000000" w:firstRow="0" w:lastRow="0" w:firstColumn="0" w:lastColumn="0" w:oddVBand="0" w:evenVBand="0" w:oddHBand="0" w:evenHBand="0" w:firstRowFirstColumn="0" w:firstRowLastColumn="0" w:lastRowFirstColumn="0" w:lastRowLastColumn="0"/>
-              <w:rPr>
-                <w:highlight w:val="yellow"/>
-              </w:rPr>
-            </w:pPr>
-            <w:r>
-              <w:rPr>
-                <w:highlight w:val="yellow"/>
-              </w:rPr>
-              <w:t>011_codejam\main (</w:t>
-            </w:r>
-            <w:proofErr w:type="gramStart"/>
-            <w:r>
-              <w:rPr>
-                <w:highlight w:val="yellow"/>
-              </w:rPr>
-              <w:t>parser::</w:t>
-            </w:r>
-            <w:proofErr w:type="spellStart"/>
-            <w:proofErr w:type="gramEnd"/>
-            <w:r>
-              <w:rPr>
-                <w:highlight w:val="yellow"/>
-              </w:rPr>
-              <w:t>skipWhiteSpace</w:t>
-            </w:r>
-            <w:proofErr w:type="spellEnd"/>
-            <w:r>
-              <w:rPr>
-                <w:highlight w:val="yellow"/>
-              </w:rPr>
-              <w:t xml:space="preserve">) </w:t>
-            </w:r>
-          </w:p>
-        </w:tc>
-      </w:tr>
-      <w:tr>
-        <w:trPr>
-          <w:cnfStyle w:val="000000100000" w:firstRow="0" w:lastRow="0" w:firstColumn="0" w:lastColumn="0" w:oddVBand="0" w:evenVBand="0" w:oddHBand="1" w:evenHBand="0" w:firstRowFirstColumn="0" w:firstRowLastColumn="0" w:lastRowFirstColumn="0" w:lastRowLastColumn="0"/>
-          <w:trHeight w:val="277"/>
-        </w:trPr>
-        <w:tc>
-          <w:tcPr>
-            <w:cnfStyle w:val="001000000000" w:firstRow="0" w:lastRow="0" w:firstColumn="1" w:lastColumn="0" w:oddVBand="0" w:evenVBand="0" w:oddHBand="0" w:evenHBand="0" w:firstRowFirstColumn="0" w:firstRowLastColumn="0" w:lastRowFirstColumn="0" w:lastRowLastColumn="0"/>
-            <w:tcW w:w="2785" w:type="dxa"/>
-            <w:tcBorders>
-              <w:top w:val="single" w:sz="4" w:space="0" w:color="8EAADB" w:themeColor="accent1" w:themeTint="99"/>
-              <w:left w:val="single" w:sz="4" w:space="0" w:color="8EAADB" w:themeColor="accent1" w:themeTint="99"/>
-              <w:bottom w:val="single" w:sz="4" w:space="0" w:color="8EAADB" w:themeColor="accent1" w:themeTint="99"/>
-              <w:right w:val="single" w:sz="4" w:space="0" w:color="8EAADB" w:themeColor="accent1" w:themeTint="99"/>
-            </w:tcBorders>
-          </w:tcPr>
-          <w:p>
-            <w:pPr>
-              <w:spacing w:line="240" w:lineRule="auto"/>
               <w:rPr>
                 <w:highlight w:val="cyan"/>
               </w:rPr>
             </w:pPr>
-            <w:proofErr w:type="spellStart"/>
             <w:r>
               <w:rPr>
                 <w:highlight w:val="cyan"/>
               </w:rPr>
-              <w:t>NullPointerException</w:t>
-            </w:r>
-            <w:proofErr w:type="spellEnd"/>
-          </w:p>
-        </w:tc>
-        <w:tc>
-          <w:tcPr>
-            <w:tcW w:w="6708" w:type="dxa"/>
-            <w:tcBorders>
-              <w:top w:val="single" w:sz="4" w:space="0" w:color="8EAADB" w:themeColor="accent1" w:themeTint="99"/>
-              <w:left w:val="single" w:sz="4" w:space="0" w:color="8EAADB" w:themeColor="accent1" w:themeTint="99"/>
-              <w:bottom w:val="single" w:sz="4" w:space="0" w:color="8EAADB" w:themeColor="accent1" w:themeTint="99"/>
-              <w:right w:val="single" w:sz="4" w:space="0" w:color="8EAADB" w:themeColor="accent1" w:themeTint="99"/>
-            </w:tcBorders>
-          </w:tcPr>
-          <w:p>
-            <w:pPr>
-              <w:pStyle w:val="ListParagraph"/>
-              <w:numPr>
-                <w:ilvl w:val="0"/>
-                <w:numId w:val="10"/>
-              </w:numPr>
-              <w:spacing w:line="240" w:lineRule="auto"/>
-              <w:cnfStyle w:val="000000100000" w:firstRow="0" w:lastRow="0" w:firstColumn="0" w:lastColumn="0" w:oddVBand="0" w:evenVBand="0" w:oddHBand="1" w:evenHBand="0" w:firstRowFirstColumn="0" w:firstRowLastColumn="0" w:lastRowFirstColumn="0" w:lastRowLastColumn="0"/>
-              <w:rPr>
-                <w:highlight w:val="cyan"/>
-              </w:rPr>
-            </w:pPr>
-            <w:r>
-              <w:rPr>
-                <w:highlight w:val="cyan"/>
-              </w:rPr>
-              <w:t xml:space="preserve">013_btree\main (Can’t find </w:t>
-            </w:r>
-            <w:proofErr w:type="spellStart"/>
-            <w:r>
-              <w:rPr>
-                <w:highlight w:val="cyan"/>
-              </w:rPr>
-              <w:t>elts</w:t>
-            </w:r>
-            <w:proofErr w:type="spellEnd"/>
-            <w:r>
-              <w:rPr>
-                <w:highlight w:val="cyan"/>
-              </w:rPr>
-              <w:t xml:space="preserve"> input/output definition in </w:t>
-            </w:r>
-            <w:proofErr w:type="spellStart"/>
-            <w:r>
-              <w:rPr>
-                <w:highlight w:val="cyan"/>
-              </w:rPr>
-              <w:t>typesystem</w:t>
-            </w:r>
-            <w:proofErr w:type="spellEnd"/>
-            <w:r>
-              <w:rPr>
-                <w:highlight w:val="cyan"/>
-              </w:rPr>
-              <w:t xml:space="preserve">). </w:t>
+              <w:t xml:space="preserve">013_btree\main (Can’t find elts input/output definition in typesystem). </w:t>
             </w:r>
             <w:r>
               <w:rPr>
@@ -9412,7 +9069,7 @@
 </file>
 
 <file path=customXml/itemProps1.xml><?xml version="1.0" encoding="utf-8"?>
-<ds:datastoreItem xmlns:ds="http://schemas.openxmlformats.org/officeDocument/2006/customXml" ds:itemID="{E16C39A5-1B12-4EC7-B966-FDEF461C9630}">
+<ds:datastoreItem xmlns:ds="http://schemas.openxmlformats.org/officeDocument/2006/customXml" ds:itemID="{EA034CED-E172-483C-81B4-1BBCD97A5618}">
   <ds:schemaRefs>
     <ds:schemaRef ds:uri="http://schemas.openxmlformats.org/officeDocument/2006/bibliography"/>
   </ds:schemaRefs>

</xml_diff>

<commit_message>
Whiley Invalid test statistics
</commit_message>
<xml_diff>
--- a/Documentation/Whiley QC Result Statistics.docx
+++ b/Documentation/Whiley QC Result Statistics.docx
@@ -1174,6 +1174,349 @@
             <w:r>
               <w:t>s</w:t>
             </w:r>
+          </w:p>
+        </w:tc>
+      </w:tr>
+      <w:tr>
+        <w:tc>
+          <w:tcPr>
+            <w:cnfStyle w:val="001000000000" w:firstRow="0" w:lastRow="0" w:firstColumn="1" w:lastColumn="0" w:oddVBand="0" w:evenVBand="0" w:oddHBand="0" w:evenHBand="0" w:firstRowFirstColumn="0" w:firstRowLastColumn="0" w:lastRowFirstColumn="0" w:lastRowLastColumn="0"/>
+            <w:tcW w:w="1980" w:type="dxa"/>
+          </w:tcPr>
+          <w:p>
+            <w:pPr>
+              <w:rPr>
+                <w:b w:val="0"/>
+                <w:bCs w:val="0"/>
+              </w:rPr>
+            </w:pPr>
+            <w:r>
+              <w:t xml:space="preserve">05/08/018 </w:t>
+            </w:r>
+          </w:p>
+          <w:p>
+            <w:r>
+              <w:t>No opt, No memo</w:t>
+            </w:r>
+          </w:p>
+        </w:tc>
+        <w:tc>
+          <w:tcPr>
+            <w:tcW w:w="2611" w:type="dxa"/>
+          </w:tcPr>
+          <w:p>
+            <w:pPr>
+              <w:cnfStyle w:val="000000000000" w:firstRow="0" w:lastRow="0" w:firstColumn="0" w:lastColumn="0" w:oddVBand="0" w:evenVBand="0" w:oddHBand="0" w:evenHBand="0" w:firstRowFirstColumn="0" w:firstRowLastColumn="0" w:lastRowFirstColumn="0" w:lastRowLastColumn="0"/>
+            </w:pPr>
+            <w:r>
+              <w:t>6</w:t>
+            </w:r>
+            <w:r>
+              <w:t xml:space="preserve"> errors, 21 failures</w:t>
+            </w:r>
+          </w:p>
+          <w:p>
+            <w:pPr>
+              <w:cnfStyle w:val="000000000000" w:firstRow="0" w:lastRow="0" w:firstColumn="0" w:lastColumn="0" w:oddVBand="0" w:evenVBand="0" w:oddHBand="0" w:evenHBand="0" w:firstRowFirstColumn="0" w:firstRowLastColumn="0" w:lastRowFirstColumn="0" w:lastRowLastColumn="0"/>
+            </w:pPr>
+            <w:proofErr w:type="spellStart"/>
+            <w:r>
+              <w:t>ByteValid</w:t>
+            </w:r>
+            <w:proofErr w:type="spellEnd"/>
+            <w:r>
+              <w:t xml:space="preserve"> 1,2,3,4,7 method calls push time up</w:t>
+            </w:r>
+          </w:p>
+        </w:tc>
+        <w:tc>
+          <w:tcPr>
+            <w:tcW w:w="0" w:type="auto"/>
+          </w:tcPr>
+          <w:p>
+            <w:pPr>
+              <w:cnfStyle w:val="000000000000" w:firstRow="0" w:lastRow="0" w:firstColumn="0" w:lastColumn="0" w:oddVBand="0" w:evenVBand="0" w:oddHBand="0" w:evenHBand="0" w:firstRowFirstColumn="0" w:firstRowLastColumn="0" w:lastRowFirstColumn="0" w:lastRowLastColumn="0"/>
+            </w:pPr>
+            <w:r>
+              <w:t>49</w:t>
+            </w:r>
+            <w:r>
+              <w:t>6</w:t>
+            </w:r>
+          </w:p>
+        </w:tc>
+        <w:tc>
+          <w:tcPr>
+            <w:tcW w:w="0" w:type="auto"/>
+          </w:tcPr>
+          <w:p>
+            <w:pPr>
+              <w:cnfStyle w:val="000000000000" w:firstRow="0" w:lastRow="0" w:firstColumn="0" w:lastColumn="0" w:oddVBand="0" w:evenVBand="0" w:oddHBand="0" w:evenHBand="0" w:firstRowFirstColumn="0" w:firstRowLastColumn="0" w:lastRowFirstColumn="0" w:lastRowLastColumn="0"/>
+            </w:pPr>
+            <w:r>
+              <w:t>70</w:t>
+            </w:r>
+          </w:p>
+        </w:tc>
+        <w:tc>
+          <w:tcPr>
+            <w:tcW w:w="0" w:type="auto"/>
+          </w:tcPr>
+          <w:p>
+            <w:pPr>
+              <w:cnfStyle w:val="000000000000" w:firstRow="0" w:lastRow="0" w:firstColumn="0" w:lastColumn="0" w:oddVBand="0" w:evenVBand="0" w:oddHBand="0" w:evenHBand="0" w:firstRowFirstColumn="0" w:firstRowLastColumn="0" w:lastRowFirstColumn="0" w:lastRowLastColumn="0"/>
+            </w:pPr>
+            <w:r>
+              <w:t>523</w:t>
+            </w:r>
+          </w:p>
+        </w:tc>
+        <w:tc>
+          <w:tcPr>
+            <w:tcW w:w="1736" w:type="dxa"/>
+          </w:tcPr>
+          <w:p>
+            <w:pPr>
+              <w:cnfStyle w:val="000000000000" w:firstRow="0" w:lastRow="0" w:firstColumn="0" w:lastColumn="0" w:oddVBand="0" w:evenVBand="0" w:oddHBand="0" w:evenHBand="0" w:firstRowFirstColumn="0" w:firstRowLastColumn="0" w:lastRowFirstColumn="0" w:lastRowLastColumn="0"/>
+            </w:pPr>
+            <w:r>
+              <w:t>55</w:t>
+            </w:r>
+            <w:r>
+              <w:t>1</w:t>
+            </w:r>
+            <w:r>
+              <w:t>.</w:t>
+            </w:r>
+            <w:r>
+              <w:t>837</w:t>
+            </w:r>
+            <w:r>
+              <w:t>s</w:t>
+            </w:r>
+          </w:p>
+        </w:tc>
+      </w:tr>
+      <w:tr>
+        <w:trPr>
+          <w:cnfStyle w:val="000000100000" w:firstRow="0" w:lastRow="0" w:firstColumn="0" w:lastColumn="0" w:oddVBand="0" w:evenVBand="0" w:oddHBand="1" w:evenHBand="0" w:firstRowFirstColumn="0" w:firstRowLastColumn="0" w:lastRowFirstColumn="0" w:lastRowLastColumn="0"/>
+        </w:trPr>
+        <w:tc>
+          <w:tcPr>
+            <w:cnfStyle w:val="001000000000" w:firstRow="0" w:lastRow="0" w:firstColumn="1" w:lastColumn="0" w:oddVBand="0" w:evenVBand="0" w:oddHBand="0" w:evenHBand="0" w:firstRowFirstColumn="0" w:firstRowLastColumn="0" w:lastRowFirstColumn="0" w:lastRowLastColumn="0"/>
+            <w:tcW w:w="1980" w:type="dxa"/>
+          </w:tcPr>
+          <w:p>
+            <w:r>
+              <w:t>Memo only</w:t>
+            </w:r>
+          </w:p>
+        </w:tc>
+        <w:tc>
+          <w:tcPr>
+            <w:tcW w:w="2611" w:type="dxa"/>
+          </w:tcPr>
+          <w:p>
+            <w:pPr>
+              <w:cnfStyle w:val="000000100000" w:firstRow="0" w:lastRow="0" w:firstColumn="0" w:lastColumn="0" w:oddVBand="0" w:evenVBand="0" w:oddHBand="1" w:evenHBand="0" w:firstRowFirstColumn="0" w:firstRowLastColumn="0" w:lastRowFirstColumn="0" w:lastRowLastColumn="0"/>
+            </w:pPr>
+          </w:p>
+        </w:tc>
+        <w:tc>
+          <w:tcPr>
+            <w:tcW w:w="0" w:type="auto"/>
+          </w:tcPr>
+          <w:p>
+            <w:pPr>
+              <w:cnfStyle w:val="000000100000" w:firstRow="0" w:lastRow="0" w:firstColumn="0" w:lastColumn="0" w:oddVBand="0" w:evenVBand="0" w:oddHBand="1" w:evenHBand="0" w:firstRowFirstColumn="0" w:firstRowLastColumn="0" w:lastRowFirstColumn="0" w:lastRowLastColumn="0"/>
+            </w:pPr>
+          </w:p>
+        </w:tc>
+        <w:tc>
+          <w:tcPr>
+            <w:tcW w:w="0" w:type="auto"/>
+          </w:tcPr>
+          <w:p>
+            <w:pPr>
+              <w:cnfStyle w:val="000000100000" w:firstRow="0" w:lastRow="0" w:firstColumn="0" w:lastColumn="0" w:oddVBand="0" w:evenVBand="0" w:oddHBand="1" w:evenHBand="0" w:firstRowFirstColumn="0" w:firstRowLastColumn="0" w:lastRowFirstColumn="0" w:lastRowLastColumn="0"/>
+            </w:pPr>
+            <w:r>
+              <w:t>70</w:t>
+            </w:r>
+          </w:p>
+        </w:tc>
+        <w:tc>
+          <w:tcPr>
+            <w:tcW w:w="0" w:type="auto"/>
+          </w:tcPr>
+          <w:p>
+            <w:pPr>
+              <w:cnfStyle w:val="000000100000" w:firstRow="0" w:lastRow="0" w:firstColumn="0" w:lastColumn="0" w:oddVBand="0" w:evenVBand="0" w:oddHBand="1" w:evenHBand="0" w:firstRowFirstColumn="0" w:firstRowLastColumn="0" w:lastRowFirstColumn="0" w:lastRowLastColumn="0"/>
+            </w:pPr>
+            <w:r>
+              <w:t>523</w:t>
+            </w:r>
+          </w:p>
+        </w:tc>
+        <w:tc>
+          <w:tcPr>
+            <w:tcW w:w="1736" w:type="dxa"/>
+          </w:tcPr>
+          <w:p>
+            <w:pPr>
+              <w:cnfStyle w:val="000000100000" w:firstRow="0" w:lastRow="0" w:firstColumn="0" w:lastColumn="0" w:oddVBand="0" w:evenVBand="0" w:oddHBand="1" w:evenHBand="0" w:firstRowFirstColumn="0" w:firstRowLastColumn="0" w:lastRowFirstColumn="0" w:lastRowLastColumn="0"/>
+            </w:pPr>
+          </w:p>
+        </w:tc>
+      </w:tr>
+      <w:tr>
+        <w:tc>
+          <w:tcPr>
+            <w:cnfStyle w:val="001000000000" w:firstRow="0" w:lastRow="0" w:firstColumn="1" w:lastColumn="0" w:oddVBand="0" w:evenVBand="0" w:oddHBand="0" w:evenHBand="0" w:firstRowFirstColumn="0" w:firstRowLastColumn="0" w:lastRowFirstColumn="0" w:lastRowLastColumn="0"/>
+            <w:tcW w:w="1980" w:type="dxa"/>
+          </w:tcPr>
+          <w:p>
+            <w:proofErr w:type="spellStart"/>
+            <w:r>
+              <w:t>Opt</w:t>
+            </w:r>
+            <w:proofErr w:type="spellEnd"/>
+            <w:r>
+              <w:t xml:space="preserve"> only</w:t>
+            </w:r>
+          </w:p>
+        </w:tc>
+        <w:tc>
+          <w:tcPr>
+            <w:tcW w:w="2611" w:type="dxa"/>
+          </w:tcPr>
+          <w:p>
+            <w:pPr>
+              <w:cnfStyle w:val="000000000000" w:firstRow="0" w:lastRow="0" w:firstColumn="0" w:lastColumn="0" w:oddVBand="0" w:evenVBand="0" w:oddHBand="0" w:evenHBand="0" w:firstRowFirstColumn="0" w:firstRowLastColumn="0" w:lastRowFirstColumn="0" w:lastRowLastColumn="0"/>
+            </w:pPr>
+          </w:p>
+        </w:tc>
+        <w:tc>
+          <w:tcPr>
+            <w:tcW w:w="0" w:type="auto"/>
+          </w:tcPr>
+          <w:p>
+            <w:pPr>
+              <w:cnfStyle w:val="000000000000" w:firstRow="0" w:lastRow="0" w:firstColumn="0" w:lastColumn="0" w:oddVBand="0" w:evenVBand="0" w:oddHBand="0" w:evenHBand="0" w:firstRowFirstColumn="0" w:firstRowLastColumn="0" w:lastRowFirstColumn="0" w:lastRowLastColumn="0"/>
+            </w:pPr>
+          </w:p>
+        </w:tc>
+        <w:tc>
+          <w:tcPr>
+            <w:tcW w:w="0" w:type="auto"/>
+          </w:tcPr>
+          <w:p>
+            <w:pPr>
+              <w:cnfStyle w:val="000000000000" w:firstRow="0" w:lastRow="0" w:firstColumn="0" w:lastColumn="0" w:oddVBand="0" w:evenVBand="0" w:oddHBand="0" w:evenHBand="0" w:firstRowFirstColumn="0" w:firstRowLastColumn="0" w:lastRowFirstColumn="0" w:lastRowLastColumn="0"/>
+            </w:pPr>
+            <w:r>
+              <w:t>70</w:t>
+            </w:r>
+          </w:p>
+        </w:tc>
+        <w:tc>
+          <w:tcPr>
+            <w:tcW w:w="0" w:type="auto"/>
+          </w:tcPr>
+          <w:p>
+            <w:pPr>
+              <w:cnfStyle w:val="000000000000" w:firstRow="0" w:lastRow="0" w:firstColumn="0" w:lastColumn="0" w:oddVBand="0" w:evenVBand="0" w:oddHBand="0" w:evenHBand="0" w:firstRowFirstColumn="0" w:firstRowLastColumn="0" w:lastRowFirstColumn="0" w:lastRowLastColumn="0"/>
+            </w:pPr>
+            <w:r>
+              <w:t>523</w:t>
+            </w:r>
+          </w:p>
+        </w:tc>
+        <w:tc>
+          <w:tcPr>
+            <w:tcW w:w="1736" w:type="dxa"/>
+          </w:tcPr>
+          <w:p>
+            <w:pPr>
+              <w:cnfStyle w:val="000000000000" w:firstRow="0" w:lastRow="0" w:firstColumn="0" w:lastColumn="0" w:oddVBand="0" w:evenVBand="0" w:oddHBand="0" w:evenHBand="0" w:firstRowFirstColumn="0" w:firstRowLastColumn="0" w:lastRowFirstColumn="0" w:lastRowLastColumn="0"/>
+            </w:pPr>
+          </w:p>
+        </w:tc>
+      </w:tr>
+      <w:tr>
+        <w:trPr>
+          <w:cnfStyle w:val="000000100000" w:firstRow="0" w:lastRow="0" w:firstColumn="0" w:lastColumn="0" w:oddVBand="0" w:evenVBand="0" w:oddHBand="1" w:evenHBand="0" w:firstRowFirstColumn="0" w:firstRowLastColumn="0" w:lastRowFirstColumn="0" w:lastRowLastColumn="0"/>
+        </w:trPr>
+        <w:tc>
+          <w:tcPr>
+            <w:cnfStyle w:val="001000000000" w:firstRow="0" w:lastRow="0" w:firstColumn="1" w:lastColumn="0" w:oddVBand="0" w:evenVBand="0" w:oddHBand="0" w:evenHBand="0" w:firstRowFirstColumn="0" w:firstRowLastColumn="0" w:lastRowFirstColumn="0" w:lastRowLastColumn="0"/>
+            <w:tcW w:w="1980" w:type="dxa"/>
+          </w:tcPr>
+          <w:p>
+            <w:proofErr w:type="spellStart"/>
+            <w:r>
+              <w:t>Opt</w:t>
+            </w:r>
+            <w:proofErr w:type="spellEnd"/>
+            <w:r>
+              <w:t xml:space="preserve"> and memo</w:t>
+            </w:r>
+          </w:p>
+        </w:tc>
+        <w:tc>
+          <w:tcPr>
+            <w:tcW w:w="2611" w:type="dxa"/>
+          </w:tcPr>
+          <w:p>
+            <w:pPr>
+              <w:cnfStyle w:val="000000100000" w:firstRow="0" w:lastRow="0" w:firstColumn="0" w:lastColumn="0" w:oddVBand="0" w:evenVBand="0" w:oddHBand="1" w:evenHBand="0" w:firstRowFirstColumn="0" w:firstRowLastColumn="0" w:lastRowFirstColumn="0" w:lastRowLastColumn="0"/>
+            </w:pPr>
+          </w:p>
+        </w:tc>
+        <w:tc>
+          <w:tcPr>
+            <w:tcW w:w="0" w:type="auto"/>
+          </w:tcPr>
+          <w:p>
+            <w:pPr>
+              <w:cnfStyle w:val="000000100000" w:firstRow="0" w:lastRow="0" w:firstColumn="0" w:lastColumn="0" w:oddVBand="0" w:evenVBand="0" w:oddHBand="1" w:evenHBand="0" w:firstRowFirstColumn="0" w:firstRowLastColumn="0" w:lastRowFirstColumn="0" w:lastRowLastColumn="0"/>
+            </w:pPr>
+          </w:p>
+        </w:tc>
+        <w:tc>
+          <w:tcPr>
+            <w:tcW w:w="0" w:type="auto"/>
+          </w:tcPr>
+          <w:p>
+            <w:pPr>
+              <w:cnfStyle w:val="000000100000" w:firstRow="0" w:lastRow="0" w:firstColumn="0" w:lastColumn="0" w:oddVBand="0" w:evenVBand="0" w:oddHBand="1" w:evenHBand="0" w:firstRowFirstColumn="0" w:firstRowLastColumn="0" w:lastRowFirstColumn="0" w:lastRowLastColumn="0"/>
+            </w:pPr>
+            <w:r>
+              <w:t>70</w:t>
+            </w:r>
+          </w:p>
+        </w:tc>
+        <w:tc>
+          <w:tcPr>
+            <w:tcW w:w="0" w:type="auto"/>
+          </w:tcPr>
+          <w:p>
+            <w:pPr>
+              <w:cnfStyle w:val="000000100000" w:firstRow="0" w:lastRow="0" w:firstColumn="0" w:lastColumn="0" w:oddVBand="0" w:evenVBand="0" w:oddHBand="1" w:evenHBand="0" w:firstRowFirstColumn="0" w:firstRowLastColumn="0" w:lastRowFirstColumn="0" w:lastRowLastColumn="0"/>
+            </w:pPr>
+            <w:r>
+              <w:t>523</w:t>
+            </w:r>
+          </w:p>
+        </w:tc>
+        <w:tc>
+          <w:tcPr>
+            <w:tcW w:w="1736" w:type="dxa"/>
+          </w:tcPr>
+          <w:p>
+            <w:pPr>
+              <w:cnfStyle w:val="000000100000" w:firstRow="0" w:lastRow="0" w:firstColumn="0" w:lastColumn="0" w:oddVBand="0" w:evenVBand="0" w:oddHBand="1" w:evenHBand="0" w:firstRowFirstColumn="0" w:firstRowLastColumn="0" w:lastRowFirstColumn="0" w:lastRowLastColumn="0"/>
+            </w:pPr>
           </w:p>
         </w:tc>
       </w:tr>
@@ -1376,6 +1719,7 @@
               <w:ind w:left="360"/>
             </w:pPr>
             <w:r>
+              <w:lastRenderedPageBreak/>
               <w:t>Array_Valid_1</w:t>
             </w:r>
           </w:p>
@@ -1783,7 +2127,6 @@
               <w:ind w:left="360"/>
             </w:pPr>
             <w:r>
-              <w:lastRenderedPageBreak/>
               <w:t>Array_Valid_8</w:t>
             </w:r>
           </w:p>
@@ -3197,6 +3540,96 @@
           <w:tcPr>
             <w:cnfStyle w:val="001000000000" w:firstRow="0" w:lastRow="0" w:firstColumn="1" w:lastColumn="0" w:oddVBand="0" w:evenVBand="0" w:oddHBand="0" w:evenHBand="0" w:firstRowFirstColumn="0" w:firstRowLastColumn="0" w:lastRowFirstColumn="0" w:lastRowLastColumn="0"/>
             <w:tcW w:w="2785" w:type="dxa"/>
+          </w:tcPr>
+          <w:p>
+            <w:pPr>
+              <w:spacing w:line="240" w:lineRule="auto"/>
+            </w:pPr>
+            <w:r>
+              <w:t>Test failed</w:t>
+            </w:r>
+            <w:r>
+              <w:t xml:space="preserve"> (3 tests)</w:t>
+            </w:r>
+          </w:p>
+        </w:tc>
+        <w:tc>
+          <w:tcPr>
+            <w:tcW w:w="6708" w:type="dxa"/>
+          </w:tcPr>
+          <w:p>
+            <w:pPr>
+              <w:spacing w:line="240" w:lineRule="auto"/>
+              <w:cnfStyle w:val="000000100000" w:firstRow="0" w:lastRow="0" w:firstColumn="0" w:lastColumn="0" w:oddVBand="0" w:evenVBand="0" w:oddHBand="1" w:evenHBand="0" w:firstRowFirstColumn="0" w:firstRowLastColumn="0" w:lastRowFirstColumn="0" w:lastRowLastColumn="0"/>
+              <w:rPr>
+                <w:highlight w:val="yellow"/>
+              </w:rPr>
+            </w:pPr>
+            <w:r>
+              <w:rPr>
+                <w:highlight w:val="yellow"/>
+              </w:rPr>
+              <w:t>ListGenerator_Valid_2</w:t>
+            </w:r>
+            <w:r>
+              <w:rPr>
+                <w:highlight w:val="yellow"/>
+              </w:rPr>
+              <w:t xml:space="preserve"> (assumption?)</w:t>
+            </w:r>
+          </w:p>
+          <w:p>
+            <w:pPr>
+              <w:spacing w:line="240" w:lineRule="auto"/>
+              <w:cnfStyle w:val="000000100000" w:firstRow="0" w:lastRow="0" w:firstColumn="0" w:lastColumn="0" w:oddVBand="0" w:evenVBand="0" w:oddHBand="1" w:evenHBand="0" w:firstRowFirstColumn="0" w:firstRowLastColumn="0" w:lastRowFirstColumn="0" w:lastRowLastColumn="0"/>
+              <w:rPr>
+                <w:highlight w:val="yellow"/>
+              </w:rPr>
+            </w:pPr>
+            <w:r>
+              <w:rPr>
+                <w:highlight w:val="yellow"/>
+              </w:rPr>
+              <w:t>MessageSend_Valid_1</w:t>
+            </w:r>
+            <w:r>
+              <w:rPr>
+                <w:highlight w:val="yellow"/>
+              </w:rPr>
+              <w:t xml:space="preserve"> (assumption?)</w:t>
+            </w:r>
+          </w:p>
+          <w:p>
+            <w:pPr>
+              <w:spacing w:line="240" w:lineRule="auto"/>
+              <w:cnfStyle w:val="000000100000" w:firstRow="0" w:lastRow="0" w:firstColumn="0" w:lastColumn="0" w:oddVBand="0" w:evenVBand="0" w:oddHBand="1" w:evenHBand="0" w:firstRowFirstColumn="0" w:firstRowLastColumn="0" w:lastRowFirstColumn="0" w:lastRowLastColumn="0"/>
+            </w:pPr>
+            <w:r>
+              <w:rPr>
+                <w:highlight w:val="yellow"/>
+              </w:rPr>
+              <w:t>ProcessAccess_Valid</w:t>
+            </w:r>
+            <w:r>
+              <w:rPr>
+                <w:highlight w:val="yellow"/>
+              </w:rPr>
+              <w:t>_2 (as</w:t>
+            </w:r>
+            <w:r>
+              <w:rPr>
+                <w:highlight w:val="yellow"/>
+              </w:rPr>
+              <w:t>sumption?)</w:t>
+            </w:r>
+          </w:p>
+        </w:tc>
+      </w:tr>
+      <w:tr>
+        <w:tc>
+          <w:tcPr>
+            <w:cnfStyle w:val="001000000000" w:firstRow="0" w:lastRow="0" w:firstColumn="1" w:lastColumn="0" w:oddVBand="0" w:evenVBand="0" w:oddHBand="0" w:evenHBand="0" w:firstRowFirstColumn="0" w:firstRowLastColumn="0" w:lastRowFirstColumn="0" w:lastRowLastColumn="0"/>
+            <w:tcW w:w="2785" w:type="dxa"/>
             <w:tcBorders>
               <w:top w:val="single" w:sz="4" w:space="0" w:color="8EAADB" w:themeColor="accent1" w:themeTint="99"/>
               <w:left w:val="single" w:sz="4" w:space="0" w:color="8EAADB" w:themeColor="accent1" w:themeTint="99"/>
@@ -3210,10 +3643,16 @@
               <w:spacing w:line="240" w:lineRule="auto"/>
             </w:pPr>
             <w:r>
-              <w:t>No function (</w:t>
-            </w:r>
-            <w:r>
-              <w:t>11</w:t>
+              <w:t xml:space="preserve">No </w:t>
+            </w:r>
+            <w:r>
+              <w:t>method</w:t>
+            </w:r>
+            <w:r>
+              <w:t xml:space="preserve"> (</w:t>
+            </w:r>
+            <w:r>
+              <w:t>6</w:t>
             </w:r>
             <w:r>
               <w:t xml:space="preserve"> tests)</w:t>
@@ -3239,10 +3678,13 @@
                 <w:numId w:val="9"/>
               </w:numPr>
               <w:spacing w:line="240" w:lineRule="auto"/>
-              <w:cnfStyle w:val="000000100000" w:firstRow="0" w:lastRow="0" w:firstColumn="0" w:lastColumn="0" w:oddVBand="0" w:evenVBand="0" w:oddHBand="1" w:evenHBand="0" w:firstRowFirstColumn="0" w:firstRowLastColumn="0" w:lastRowFirstColumn="0" w:lastRowLastColumn="0"/>
-            </w:pPr>
-            <w:r>
-              <w:t>Lambda_Valid_9</w:t>
+              <w:cnfStyle w:val="000000000000" w:firstRow="0" w:lastRow="0" w:firstColumn="0" w:lastColumn="0" w:oddVBand="0" w:evenVBand="0" w:oddHBand="0" w:evenHBand="0" w:firstRowFirstColumn="0" w:firstRowLastColumn="0" w:lastRowFirstColumn="0" w:lastRowLastColumn="0"/>
+            </w:pPr>
+            <w:r>
+              <w:t>Lambda_Valid_</w:t>
+            </w:r>
+            <w:r>
+              <w:t>5</w:t>
             </w:r>
           </w:p>
           <w:p>
@@ -3253,10 +3695,10 @@
                 <w:numId w:val="9"/>
               </w:numPr>
               <w:spacing w:line="240" w:lineRule="auto"/>
-              <w:cnfStyle w:val="000000100000" w:firstRow="0" w:lastRow="0" w:firstColumn="0" w:lastColumn="0" w:oddVBand="0" w:evenVBand="0" w:oddHBand="1" w:evenHBand="0" w:firstRowFirstColumn="0" w:firstRowLastColumn="0" w:lastRowFirstColumn="0" w:lastRowLastColumn="0"/>
-            </w:pPr>
-            <w:r>
-              <w:t>OpenRecord_Valid_3</w:t>
+              <w:cnfStyle w:val="000000000000" w:firstRow="0" w:lastRow="0" w:firstColumn="0" w:lastColumn="0" w:oddVBand="0" w:evenVBand="0" w:oddHBand="0" w:evenHBand="0" w:firstRowFirstColumn="0" w:firstRowLastColumn="0" w:lastRowFirstColumn="0" w:lastRowLastColumn="0"/>
+            </w:pPr>
+            <w:r>
+              <w:t>Lifetime_Lamda_Valid_4</w:t>
             </w:r>
           </w:p>
           <w:p>
@@ -3267,30 +3709,46 @@
                 <w:numId w:val="9"/>
               </w:numPr>
               <w:spacing w:line="240" w:lineRule="auto"/>
-              <w:cnfStyle w:val="000000100000" w:firstRow="0" w:lastRow="0" w:firstColumn="0" w:lastColumn="0" w:oddVBand="0" w:evenVBand="0" w:oddHBand="1" w:evenHBand="0" w:firstRowFirstColumn="0" w:firstRowLastColumn="0" w:lastRowFirstColumn="0" w:lastRowLastColumn="0"/>
-            </w:pPr>
-            <w:r>
-              <w:t>FunctionRef_Valid_</w:t>
-            </w:r>
-            <w:r>
-              <w:t>1,</w:t>
-            </w:r>
-            <w:r>
-              <w:t xml:space="preserve"> 2,</w:t>
-            </w:r>
-            <w:r>
-              <w:t xml:space="preserve"> 5, 6, 8, </w:t>
-            </w:r>
-            <w:r>
-              <w:t xml:space="preserve">10, 11, </w:t>
-            </w:r>
-            <w:r>
-              <w:t>12, 13</w:t>
+              <w:cnfStyle w:val="000000000000" w:firstRow="0" w:lastRow="0" w:firstColumn="0" w:lastColumn="0" w:oddVBand="0" w:evenVBand="0" w:oddHBand="0" w:evenHBand="0" w:firstRowFirstColumn="0" w:firstRowLastColumn="0" w:lastRowFirstColumn="0" w:lastRowLastColumn="0"/>
+            </w:pPr>
+            <w:r>
+              <w:t>MessageRef_Valid_1</w:t>
+            </w:r>
+          </w:p>
+          <w:p>
+            <w:pPr>
+              <w:pStyle w:val="ListParagraph"/>
+              <w:numPr>
+                <w:ilvl w:val="0"/>
+                <w:numId w:val="9"/>
+              </w:numPr>
+              <w:spacing w:line="240" w:lineRule="auto"/>
+              <w:cnfStyle w:val="000000000000" w:firstRow="0" w:lastRow="0" w:firstColumn="0" w:lastColumn="0" w:oddVBand="0" w:evenVBand="0" w:oddHBand="0" w:evenHBand="0" w:firstRowFirstColumn="0" w:firstRowLastColumn="0" w:lastRowFirstColumn="0" w:lastRowLastColumn="0"/>
+            </w:pPr>
+            <w:r>
+              <w:t>MethdCall_Valid_4</w:t>
+            </w:r>
+          </w:p>
+          <w:p>
+            <w:pPr>
+              <w:pStyle w:val="ListParagraph"/>
+              <w:numPr>
+                <w:ilvl w:val="0"/>
+                <w:numId w:val="9"/>
+              </w:numPr>
+              <w:spacing w:line="240" w:lineRule="auto"/>
+              <w:cnfStyle w:val="000000000000" w:firstRow="0" w:lastRow="0" w:firstColumn="0" w:lastColumn="0" w:oddVBand="0" w:evenVBand="0" w:oddHBand="0" w:evenHBand="0" w:firstRowFirstColumn="0" w:firstRowLastColumn="0" w:lastRowFirstColumn="0" w:lastRowLastColumn="0"/>
+            </w:pPr>
+            <w:r>
+              <w:t>MethodRef_Valid_1, 2</w:t>
             </w:r>
           </w:p>
         </w:tc>
       </w:tr>
       <w:tr>
+        <w:trPr>
+          <w:cnfStyle w:val="000000100000" w:firstRow="0" w:lastRow="0" w:firstColumn="0" w:lastColumn="0" w:oddVBand="0" w:evenVBand="0" w:oddHBand="1" w:evenHBand="0" w:firstRowFirstColumn="0" w:firstRowLastColumn="0" w:lastRowFirstColumn="0" w:lastRowLastColumn="0"/>
+        </w:trPr>
         <w:tc>
           <w:tcPr>
             <w:cnfStyle w:val="001000000000" w:firstRow="0" w:lastRow="0" w:firstColumn="1" w:lastColumn="0" w:oddVBand="0" w:evenVBand="0" w:oddHBand="0" w:evenHBand="0" w:firstRowFirstColumn="0" w:firstRowLastColumn="0" w:lastRowFirstColumn="0" w:lastRowLastColumn="0"/>
@@ -3354,7 +3812,7 @@
                 <w:numId w:val="10"/>
               </w:numPr>
               <w:spacing w:line="240" w:lineRule="auto"/>
-              <w:cnfStyle w:val="000000000000" w:firstRow="0" w:lastRow="0" w:firstColumn="0" w:lastColumn="0" w:oddVBand="0" w:evenVBand="0" w:oddHBand="0" w:evenHBand="0" w:firstRowFirstColumn="0" w:firstRowLastColumn="0" w:lastRowFirstColumn="0" w:lastRowLastColumn="0"/>
+              <w:cnfStyle w:val="000000100000" w:firstRow="0" w:lastRow="0" w:firstColumn="0" w:lastColumn="0" w:oddVBand="0" w:evenVBand="0" w:oddHBand="1" w:evenHBand="0" w:firstRowFirstColumn="0" w:firstRowLastColumn="0" w:lastRowFirstColumn="0" w:lastRowLastColumn="0"/>
             </w:pPr>
             <w:r>
               <w:t xml:space="preserve">ConstrainedIntersection_Valid_1 (for the </w:t>
@@ -3377,7 +3835,7 @@
                 <w:numId w:val="10"/>
               </w:numPr>
               <w:spacing w:line="240" w:lineRule="auto"/>
-              <w:cnfStyle w:val="000000000000" w:firstRow="0" w:lastRow="0" w:firstColumn="0" w:lastColumn="0" w:oddVBand="0" w:evenVBand="0" w:oddHBand="0" w:evenHBand="0" w:firstRowFirstColumn="0" w:firstRowLastColumn="0" w:lastRowFirstColumn="0" w:lastRowLastColumn="0"/>
+              <w:cnfStyle w:val="000000100000" w:firstRow="0" w:lastRow="0" w:firstColumn="0" w:lastColumn="0" w:oddVBand="0" w:evenVBand="0" w:oddHBand="1" w:evenHBand="0" w:firstRowFirstColumn="0" w:firstRowLastColumn="0" w:lastRowFirstColumn="0" w:lastRowLastColumn="0"/>
             </w:pPr>
             <w:r>
               <w:t>Intersection_Valid_1, 2 (intersections don’t work)</w:t>
@@ -3391,10 +3849,72 @@
                 <w:numId w:val="10"/>
               </w:numPr>
               <w:spacing w:line="240" w:lineRule="auto"/>
-              <w:cnfStyle w:val="000000000000" w:firstRow="0" w:lastRow="0" w:firstColumn="0" w:lastColumn="0" w:oddVBand="0" w:evenVBand="0" w:oddHBand="0" w:evenHBand="0" w:firstRowFirstColumn="0" w:firstRowLastColumn="0" w:lastRowFirstColumn="0" w:lastRowLastColumn="0"/>
+              <w:cnfStyle w:val="000000100000" w:firstRow="0" w:lastRow="0" w:firstColumn="0" w:lastColumn="0" w:oddVBand="0" w:evenVBand="0" w:oddHBand="1" w:evenHBand="0" w:firstRowFirstColumn="0" w:firstRowLastColumn="0" w:lastRowFirstColumn="0" w:lastRowLastColumn="0"/>
             </w:pPr>
             <w:r>
               <w:t>NegationType_Valid_3 (intersections don’t work)</w:t>
+            </w:r>
+          </w:p>
+        </w:tc>
+      </w:tr>
+      <w:tr>
+        <w:tc>
+          <w:tcPr>
+            <w:cnfStyle w:val="001000000000" w:firstRow="0" w:lastRow="0" w:firstColumn="1" w:lastColumn="0" w:oddVBand="0" w:evenVBand="0" w:oddHBand="0" w:evenHBand="0" w:firstRowFirstColumn="0" w:firstRowLastColumn="0" w:lastRowFirstColumn="0" w:lastRowLastColumn="0"/>
+            <w:tcW w:w="2785" w:type="dxa"/>
+            <w:tcBorders>
+              <w:top w:val="single" w:sz="4" w:space="0" w:color="8EAADB" w:themeColor="accent1" w:themeTint="99"/>
+              <w:left w:val="single" w:sz="4" w:space="0" w:color="8EAADB" w:themeColor="accent1" w:themeTint="99"/>
+              <w:bottom w:val="single" w:sz="4" w:space="0" w:color="8EAADB" w:themeColor="accent1" w:themeTint="99"/>
+              <w:right w:val="single" w:sz="4" w:space="0" w:color="8EAADB" w:themeColor="accent1" w:themeTint="99"/>
+            </w:tcBorders>
+          </w:tcPr>
+          <w:p>
+            <w:pPr>
+              <w:spacing w:line="240" w:lineRule="auto"/>
+              <w:rPr>
+                <w:highlight w:val="yellow"/>
+              </w:rPr>
+            </w:pPr>
+            <w:r>
+              <w:t>Precondition failure</w:t>
+            </w:r>
+            <w:r>
+              <w:t xml:space="preserve"> (</w:t>
+            </w:r>
+            <w:r>
+              <w:t>8</w:t>
+            </w:r>
+            <w:r>
+              <w:t xml:space="preserve">1 </w:t>
+            </w:r>
+            <w:r>
+              <w:t>tests)</w:t>
+            </w:r>
+          </w:p>
+        </w:tc>
+        <w:tc>
+          <w:tcPr>
+            <w:tcW w:w="6708" w:type="dxa"/>
+            <w:tcBorders>
+              <w:top w:val="single" w:sz="4" w:space="0" w:color="8EAADB" w:themeColor="accent1" w:themeTint="99"/>
+              <w:left w:val="single" w:sz="4" w:space="0" w:color="8EAADB" w:themeColor="accent1" w:themeTint="99"/>
+              <w:bottom w:val="single" w:sz="4" w:space="0" w:color="8EAADB" w:themeColor="accent1" w:themeTint="99"/>
+              <w:right w:val="single" w:sz="4" w:space="0" w:color="8EAADB" w:themeColor="accent1" w:themeTint="99"/>
+            </w:tcBorders>
+          </w:tcPr>
+          <w:p>
+            <w:pPr>
+              <w:pStyle w:val="ListParagraph"/>
+              <w:numPr>
+                <w:ilvl w:val="0"/>
+                <w:numId w:val="10"/>
+              </w:numPr>
+              <w:spacing w:line="240" w:lineRule="auto"/>
+              <w:cnfStyle w:val="000000000000" w:firstRow="0" w:lastRow="0" w:firstColumn="0" w:lastColumn="0" w:oddVBand="0" w:evenVBand="0" w:oddHBand="0" w:evenHBand="0" w:firstRowFirstColumn="0" w:firstRowLastColumn="0" w:lastRowFirstColumn="0" w:lastRowLastColumn="0"/>
+            </w:pPr>
+            <w:r>
+              <w:t>See Table above</w:t>
             </w:r>
           </w:p>
         </w:tc>
@@ -3417,24 +3937,18 @@
           <w:p>
             <w:pPr>
               <w:spacing w:line="240" w:lineRule="auto"/>
-              <w:rPr>
-                <w:highlight w:val="yellow"/>
-              </w:rPr>
-            </w:pPr>
-            <w:r>
-              <w:t>Precondition failure</w:t>
+            </w:pPr>
+            <w:r>
+              <w:t>Upper limit &gt; lower limit (for the negative and positive tests)</w:t>
             </w:r>
             <w:r>
               <w:t xml:space="preserve"> (</w:t>
             </w:r>
             <w:r>
-              <w:t>8</w:t>
-            </w:r>
-            <w:r>
-              <w:t xml:space="preserve">1 </w:t>
-            </w:r>
-            <w:r>
-              <w:t>tests)</w:t>
+              <w:t>6</w:t>
+            </w:r>
+            <w:r>
+              <w:t xml:space="preserve"> tests)</w:t>
             </w:r>
           </w:p>
         </w:tc>
@@ -3459,51 +3973,12 @@
               <w:cnfStyle w:val="000000100000" w:firstRow="0" w:lastRow="0" w:firstColumn="0" w:lastColumn="0" w:oddVBand="0" w:evenVBand="0" w:oddHBand="1" w:evenHBand="0" w:firstRowFirstColumn="0" w:firstRowLastColumn="0" w:lastRowFirstColumn="0" w:lastRowLastColumn="0"/>
             </w:pPr>
             <w:r>
-              <w:t>See Table above</w:t>
-            </w:r>
-          </w:p>
-        </w:tc>
-      </w:tr>
-      <w:tr>
-        <w:tc>
-          <w:tcPr>
-            <w:cnfStyle w:val="001000000000" w:firstRow="0" w:lastRow="0" w:firstColumn="1" w:lastColumn="0" w:oddVBand="0" w:evenVBand="0" w:oddHBand="0" w:evenHBand="0" w:firstRowFirstColumn="0" w:firstRowLastColumn="0" w:lastRowFirstColumn="0" w:lastRowLastColumn="0"/>
-            <w:tcW w:w="2785" w:type="dxa"/>
-            <w:tcBorders>
-              <w:top w:val="single" w:sz="4" w:space="0" w:color="8EAADB" w:themeColor="accent1" w:themeTint="99"/>
-              <w:left w:val="single" w:sz="4" w:space="0" w:color="8EAADB" w:themeColor="accent1" w:themeTint="99"/>
-              <w:bottom w:val="single" w:sz="4" w:space="0" w:color="8EAADB" w:themeColor="accent1" w:themeTint="99"/>
-              <w:right w:val="single" w:sz="4" w:space="0" w:color="8EAADB" w:themeColor="accent1" w:themeTint="99"/>
-            </w:tcBorders>
-          </w:tcPr>
-          <w:p>
-            <w:pPr>
-              <w:spacing w:line="240" w:lineRule="auto"/>
-            </w:pPr>
-            <w:r>
-              <w:t>Upper limit &gt; lower limit (for the negative and positive tests)</w:t>
-            </w:r>
-            <w:r>
-              <w:t xml:space="preserve"> (</w:t>
-            </w:r>
-            <w:r>
-              <w:t>6</w:t>
-            </w:r>
-            <w:r>
-              <w:t xml:space="preserve"> tests)</w:t>
-            </w:r>
-          </w:p>
-        </w:tc>
-        <w:tc>
-          <w:tcPr>
-            <w:tcW w:w="6708" w:type="dxa"/>
-            <w:tcBorders>
-              <w:top w:val="single" w:sz="4" w:space="0" w:color="8EAADB" w:themeColor="accent1" w:themeTint="99"/>
-              <w:left w:val="single" w:sz="4" w:space="0" w:color="8EAADB" w:themeColor="accent1" w:themeTint="99"/>
-              <w:bottom w:val="single" w:sz="4" w:space="0" w:color="8EAADB" w:themeColor="accent1" w:themeTint="99"/>
-              <w:right w:val="single" w:sz="4" w:space="0" w:color="8EAADB" w:themeColor="accent1" w:themeTint="99"/>
-            </w:tcBorders>
-          </w:tcPr>
+              <w:t>TypeEquals_Valid_33</w:t>
+            </w:r>
+            <w:r>
+              <w:t>, 45</w:t>
+            </w:r>
+          </w:p>
           <w:p>
             <w:pPr>
               <w:pStyle w:val="ListParagraph"/>
@@ -3512,15 +3987,54 @@
                 <w:numId w:val="10"/>
               </w:numPr>
               <w:spacing w:line="240" w:lineRule="auto"/>
-              <w:cnfStyle w:val="000000000000" w:firstRow="0" w:lastRow="0" w:firstColumn="0" w:lastColumn="0" w:oddVBand="0" w:evenVBand="0" w:oddHBand="0" w:evenHBand="0" w:firstRowFirstColumn="0" w:firstRowLastColumn="0" w:lastRowFirstColumn="0" w:lastRowLastColumn="0"/>
-            </w:pPr>
-            <w:r>
-              <w:t>TypeEquals_Valid_33</w:t>
-            </w:r>
-            <w:r>
-              <w:t>, 45</w:t>
-            </w:r>
-          </w:p>
+              <w:cnfStyle w:val="000000100000" w:firstRow="0" w:lastRow="0" w:firstColumn="0" w:lastColumn="0" w:oddVBand="0" w:evenVBand="0" w:oddHBand="1" w:evenHBand="0" w:firstRowFirstColumn="0" w:firstRowLastColumn="0" w:lastRowFirstColumn="0" w:lastRowLastColumn="0"/>
+            </w:pPr>
+            <w:r>
+              <w:t>UnionType_Valid_</w:t>
+            </w:r>
+            <w:r>
+              <w:t xml:space="preserve">5, 9, </w:t>
+            </w:r>
+            <w:r>
+              <w:t>11</w:t>
+            </w:r>
+            <w:r>
+              <w:t>, 20</w:t>
+            </w:r>
+          </w:p>
+        </w:tc>
+      </w:tr>
+      <w:tr>
+        <w:tc>
+          <w:tcPr>
+            <w:cnfStyle w:val="001000000000" w:firstRow="0" w:lastRow="0" w:firstColumn="1" w:lastColumn="0" w:oddVBand="0" w:evenVBand="0" w:oddHBand="0" w:evenHBand="0" w:firstRowFirstColumn="0" w:firstRowLastColumn="0" w:lastRowFirstColumn="0" w:lastRowLastColumn="0"/>
+            <w:tcW w:w="2785" w:type="dxa"/>
+            <w:tcBorders>
+              <w:top w:val="single" w:sz="4" w:space="0" w:color="8EAADB" w:themeColor="accent1" w:themeTint="99"/>
+              <w:left w:val="single" w:sz="4" w:space="0" w:color="8EAADB" w:themeColor="accent1" w:themeTint="99"/>
+              <w:bottom w:val="single" w:sz="4" w:space="0" w:color="8EAADB" w:themeColor="accent1" w:themeTint="99"/>
+              <w:right w:val="single" w:sz="4" w:space="0" w:color="8EAADB" w:themeColor="accent1" w:themeTint="99"/>
+            </w:tcBorders>
+          </w:tcPr>
+          <w:p>
+            <w:pPr>
+              <w:spacing w:line="240" w:lineRule="auto"/>
+            </w:pPr>
+            <w:r>
+              <w:t>Failed postcondition (2 tests due to assumptions)</w:t>
+            </w:r>
+          </w:p>
+        </w:tc>
+        <w:tc>
+          <w:tcPr>
+            <w:tcW w:w="6708" w:type="dxa"/>
+            <w:tcBorders>
+              <w:top w:val="single" w:sz="4" w:space="0" w:color="8EAADB" w:themeColor="accent1" w:themeTint="99"/>
+              <w:left w:val="single" w:sz="4" w:space="0" w:color="8EAADB" w:themeColor="accent1" w:themeTint="99"/>
+              <w:bottom w:val="single" w:sz="4" w:space="0" w:color="8EAADB" w:themeColor="accent1" w:themeTint="99"/>
+              <w:right w:val="single" w:sz="4" w:space="0" w:color="8EAADB" w:themeColor="accent1" w:themeTint="99"/>
+            </w:tcBorders>
+          </w:tcPr>
           <w:p>
             <w:pPr>
               <w:pStyle w:val="ListParagraph"/>
@@ -3528,58 +4042,34 @@
                 <w:ilvl w:val="0"/>
                 <w:numId w:val="10"/>
               </w:numPr>
-              <w:spacing w:line="240" w:lineRule="auto"/>
-              <w:cnfStyle w:val="000000000000" w:firstRow="0" w:lastRow="0" w:firstColumn="0" w:lastColumn="0" w:oddVBand="0" w:evenVBand="0" w:oddHBand="0" w:evenHBand="0" w:firstRowFirstColumn="0" w:firstRowLastColumn="0" w:lastRowFirstColumn="0" w:lastRowLastColumn="0"/>
-            </w:pPr>
-            <w:r>
-              <w:t>UnionType_Valid_</w:t>
-            </w:r>
-            <w:r>
-              <w:t xml:space="preserve">5, 9, </w:t>
-            </w:r>
-            <w:r>
-              <w:t>11</w:t>
-            </w:r>
-            <w:r>
-              <w:t>, 20</w:t>
-            </w:r>
-          </w:p>
-        </w:tc>
-      </w:tr>
-      <w:tr>
-        <w:trPr>
-          <w:cnfStyle w:val="000000100000" w:firstRow="0" w:lastRow="0" w:firstColumn="0" w:lastColumn="0" w:oddVBand="0" w:evenVBand="0" w:oddHBand="1" w:evenHBand="0" w:firstRowFirstColumn="0" w:firstRowLastColumn="0" w:lastRowFirstColumn="0" w:lastRowLastColumn="0"/>
-        </w:trPr>
-        <w:tc>
-          <w:tcPr>
-            <w:cnfStyle w:val="001000000000" w:firstRow="0" w:lastRow="0" w:firstColumn="1" w:lastColumn="0" w:oddVBand="0" w:evenVBand="0" w:oddHBand="0" w:evenHBand="0" w:firstRowFirstColumn="0" w:firstRowLastColumn="0" w:lastRowFirstColumn="0" w:lastRowLastColumn="0"/>
-            <w:tcW w:w="2785" w:type="dxa"/>
-            <w:tcBorders>
-              <w:top w:val="single" w:sz="4" w:space="0" w:color="8EAADB" w:themeColor="accent1" w:themeTint="99"/>
-              <w:left w:val="single" w:sz="4" w:space="0" w:color="8EAADB" w:themeColor="accent1" w:themeTint="99"/>
-              <w:bottom w:val="single" w:sz="4" w:space="0" w:color="8EAADB" w:themeColor="accent1" w:themeTint="99"/>
-              <w:right w:val="single" w:sz="4" w:space="0" w:color="8EAADB" w:themeColor="accent1" w:themeTint="99"/>
-            </w:tcBorders>
-          </w:tcPr>
-          <w:p>
-            <w:pPr>
-              <w:spacing w:line="240" w:lineRule="auto"/>
-            </w:pPr>
-            <w:r>
-              <w:t>Failed postcondition (2 tests due to assumptions)</w:t>
-            </w:r>
-          </w:p>
-        </w:tc>
-        <w:tc>
-          <w:tcPr>
-            <w:tcW w:w="6708" w:type="dxa"/>
-            <w:tcBorders>
-              <w:top w:val="single" w:sz="4" w:space="0" w:color="8EAADB" w:themeColor="accent1" w:themeTint="99"/>
-              <w:left w:val="single" w:sz="4" w:space="0" w:color="8EAADB" w:themeColor="accent1" w:themeTint="99"/>
-              <w:bottom w:val="single" w:sz="4" w:space="0" w:color="8EAADB" w:themeColor="accent1" w:themeTint="99"/>
-              <w:right w:val="single" w:sz="4" w:space="0" w:color="8EAADB" w:themeColor="accent1" w:themeTint="99"/>
-            </w:tcBorders>
-          </w:tcPr>
+              <w:cnfStyle w:val="000000000000" w:firstRow="0" w:lastRow="0" w:firstColumn="0" w:lastColumn="0" w:oddVBand="0" w:evenVBand="0" w:oddHBand="0" w:evenHBand="0" w:firstRowFirstColumn="0" w:firstRowLastColumn="0" w:lastRowFirstColumn="0" w:lastRowLastColumn="0"/>
+            </w:pPr>
+            <w:r>
+              <w:t>Assume_Valid_1</w:t>
+            </w:r>
+          </w:p>
+          <w:p>
+            <w:pPr>
+              <w:pStyle w:val="ListParagraph"/>
+              <w:numPr>
+                <w:ilvl w:val="1"/>
+                <w:numId w:val="10"/>
+              </w:numPr>
+              <w:cnfStyle w:val="000000000000" w:firstRow="0" w:lastRow="0" w:firstColumn="0" w:lastColumn="0" w:oddVBand="0" w:evenVBand="0" w:oddHBand="0" w:evenHBand="0" w:firstRowFirstColumn="0" w:firstRowLastColumn="0" w:lastRowFirstColumn="0" w:lastRowLastColumn="0"/>
+            </w:pPr>
+            <w:r>
+              <w:lastRenderedPageBreak/>
+              <w:t xml:space="preserve">Failing on negative values, due to assumption on value on line 8 causes output type invariant to fail so not </w:t>
+            </w:r>
+            <w:proofErr w:type="spellStart"/>
+            <w:r>
+              <w:t>quickcheck’s</w:t>
+            </w:r>
+            <w:proofErr w:type="spellEnd"/>
+            <w:r>
+              <w:t xml:space="preserve"> fault!</w:t>
+            </w:r>
+          </w:p>
           <w:p>
             <w:pPr>
               <w:pStyle w:val="ListParagraph"/>
@@ -3587,10 +4077,10 @@
                 <w:ilvl w:val="0"/>
                 <w:numId w:val="10"/>
               </w:numPr>
-              <w:cnfStyle w:val="000000100000" w:firstRow="0" w:lastRow="0" w:firstColumn="0" w:lastColumn="0" w:oddVBand="0" w:evenVBand="0" w:oddHBand="1" w:evenHBand="0" w:firstRowFirstColumn="0" w:firstRowLastColumn="0" w:lastRowFirstColumn="0" w:lastRowLastColumn="0"/>
-            </w:pPr>
-            <w:r>
-              <w:t>Assume_Valid_1</w:t>
+              <w:cnfStyle w:val="000000000000" w:firstRow="0" w:lastRow="0" w:firstColumn="0" w:lastColumn="0" w:oddVBand="0" w:evenVBand="0" w:oddHBand="0" w:evenHBand="0" w:firstRowFirstColumn="0" w:firstRowLastColumn="0" w:lastRowFirstColumn="0" w:lastRowLastColumn="0"/>
+            </w:pPr>
+            <w:r>
+              <w:t>While_Valid_58_result</w:t>
             </w:r>
           </w:p>
           <w:p>
@@ -3600,36 +4090,18 @@
                 <w:ilvl w:val="1"/>
                 <w:numId w:val="10"/>
               </w:numPr>
-              <w:cnfStyle w:val="000000100000" w:firstRow="0" w:lastRow="0" w:firstColumn="0" w:lastColumn="0" w:oddVBand="0" w:evenVBand="0" w:oddHBand="1" w:evenHBand="0" w:firstRowFirstColumn="0" w:firstRowLastColumn="0" w:lastRowFirstColumn="0" w:lastRowLastColumn="0"/>
-            </w:pPr>
-            <w:r>
-              <w:t>Failing on negative values, due to assumption on value on line 8 causes output type invariant to fail so not quickcheck’s fault!</w:t>
-            </w:r>
-          </w:p>
-          <w:p>
-            <w:pPr>
-              <w:pStyle w:val="ListParagraph"/>
-              <w:numPr>
-                <w:ilvl w:val="0"/>
-                <w:numId w:val="10"/>
-              </w:numPr>
-              <w:cnfStyle w:val="000000100000" w:firstRow="0" w:lastRow="0" w:firstColumn="0" w:lastColumn="0" w:oddVBand="0" w:evenVBand="0" w:oddHBand="1" w:evenHBand="0" w:firstRowFirstColumn="0" w:firstRowLastColumn="0" w:lastRowFirstColumn="0" w:lastRowLastColumn="0"/>
-            </w:pPr>
-            <w:r>
-              <w:t>While_Valid_58_result</w:t>
-            </w:r>
-          </w:p>
-          <w:p>
-            <w:pPr>
-              <w:pStyle w:val="ListParagraph"/>
-              <w:numPr>
-                <w:ilvl w:val="1"/>
-                <w:numId w:val="10"/>
-              </w:numPr>
-              <w:cnfStyle w:val="000000100000" w:firstRow="0" w:lastRow="0" w:firstColumn="0" w:lastColumn="0" w:oddVBand="0" w:evenVBand="0" w:oddHBand="1" w:evenHBand="0" w:firstRowFirstColumn="0" w:firstRowLastColumn="0" w:lastRowFirstColumn="0" w:lastRowLastColumn="0"/>
-            </w:pPr>
-            <w:r>
-              <w:t>Failing on negative values, due to assumption on value on line 2 which causes assertion failure on line 8 so not quickcheck’s fault!</w:t>
+              <w:cnfStyle w:val="000000000000" w:firstRow="0" w:lastRow="0" w:firstColumn="0" w:lastColumn="0" w:oddVBand="0" w:evenVBand="0" w:oddHBand="0" w:evenHBand="0" w:firstRowFirstColumn="0" w:firstRowLastColumn="0" w:lastRowFirstColumn="0" w:lastRowLastColumn="0"/>
+            </w:pPr>
+            <w:r>
+              <w:t xml:space="preserve">Failing on negative values, due to assumption on value on line 2 which causes assertion failure on line 8 so not </w:t>
+            </w:r>
+            <w:proofErr w:type="spellStart"/>
+            <w:r>
+              <w:t>quickcheck’s</w:t>
+            </w:r>
+            <w:proofErr w:type="spellEnd"/>
+            <w:r>
+              <w:t xml:space="preserve"> fault!</w:t>
             </w:r>
           </w:p>
         </w:tc>
@@ -3709,7 +4181,6 @@
               <w:spacing w:line="240" w:lineRule="auto"/>
             </w:pPr>
             <w:r>
-              <w:lastRenderedPageBreak/>
               <w:t>No possible values generated</w:t>
             </w:r>
             <w:r>
@@ -3719,10 +4190,10 @@
               <w:t xml:space="preserve"> (</w:t>
             </w:r>
             <w:r>
-              <w:t>6</w:t>
-            </w:r>
-            <w:r>
-              <w:t xml:space="preserve"> tests)</w:t>
+              <w:t>1</w:t>
+            </w:r>
+            <w:r>
+              <w:t xml:space="preserve"> test)</w:t>
             </w:r>
           </w:p>
         </w:tc>
@@ -3745,23 +4216,84 @@
               </w:numPr>
               <w:spacing w:line="240" w:lineRule="auto"/>
               <w:cnfStyle w:val="000000100000" w:firstRow="0" w:lastRow="0" w:firstColumn="0" w:lastColumn="0" w:oddVBand="0" w:evenVBand="0" w:oddHBand="1" w:evenHBand="0" w:firstRowFirstColumn="0" w:firstRowLastColumn="0" w:lastRowFirstColumn="0" w:lastRowLastColumn="0"/>
+            </w:pPr>
+            <w:r>
               <w:rPr>
                 <w:highlight w:val="yellow"/>
               </w:rPr>
-            </w:pPr>
+              <w:t>Property_Valid_8</w:t>
+            </w:r>
             <w:r>
               <w:rPr>
                 <w:highlight w:val="yellow"/>
               </w:rPr>
-              <w:t>TypeEquals_Valid_16</w:t>
-            </w:r>
-            <w:r>
+              <w:t xml:space="preserve"> (due to negative limit)</w:t>
+            </w:r>
+          </w:p>
+        </w:tc>
+      </w:tr>
+      <w:tr>
+        <w:tc>
+          <w:tcPr>
+            <w:cnfStyle w:val="001000000000" w:firstRow="0" w:lastRow="0" w:firstColumn="1" w:lastColumn="0" w:oddVBand="0" w:evenVBand="0" w:oddHBand="0" w:evenHBand="0" w:firstRowFirstColumn="0" w:firstRowLastColumn="0" w:lastRowFirstColumn="0" w:lastRowLastColumn="0"/>
+            <w:tcW w:w="2785" w:type="dxa"/>
+            <w:tcBorders>
+              <w:top w:val="single" w:sz="4" w:space="0" w:color="8EAADB" w:themeColor="accent1" w:themeTint="99"/>
+              <w:left w:val="single" w:sz="4" w:space="0" w:color="8EAADB" w:themeColor="accent1" w:themeTint="99"/>
+              <w:bottom w:val="single" w:sz="4" w:space="0" w:color="8EAADB" w:themeColor="accent1" w:themeTint="99"/>
+              <w:right w:val="single" w:sz="4" w:space="0" w:color="8EAADB" w:themeColor="accent1" w:themeTint="99"/>
+            </w:tcBorders>
+          </w:tcPr>
+          <w:p>
+            <w:pPr>
+              <w:spacing w:line="240" w:lineRule="auto"/>
               <w:rPr>
-                <w:highlight w:val="yellow"/>
+                <w:b w:val="0"/>
+                <w:bCs w:val="0"/>
               </w:rPr>
-              <w:t xml:space="preserve"> (recursive)</w:t>
-            </w:r>
-          </w:p>
+            </w:pPr>
+            <w:r>
+              <w:t>Upper limit &lt;= lower limit</w:t>
+            </w:r>
+          </w:p>
+          <w:p>
+            <w:pPr>
+              <w:spacing w:line="240" w:lineRule="auto"/>
+              <w:rPr>
+                <w:b w:val="0"/>
+                <w:bCs w:val="0"/>
+              </w:rPr>
+            </w:pPr>
+            <w:r>
+              <w:t>(</w:t>
+            </w:r>
+            <w:r>
+              <w:t>4</w:t>
+            </w:r>
+            <w:r>
+              <w:t xml:space="preserve"> tests)</w:t>
+            </w:r>
+          </w:p>
+          <w:p>
+            <w:pPr>
+              <w:spacing w:line="240" w:lineRule="auto"/>
+            </w:pPr>
+            <w:r>
+              <w:t>Just need to tweak limits</w:t>
+            </w:r>
+          </w:p>
+        </w:tc>
+        <w:tc>
+          <w:tcPr>
+            <w:tcW w:w="6708" w:type="dxa"/>
+            <w:tcBorders>
+              <w:top w:val="single" w:sz="4" w:space="0" w:color="8EAADB" w:themeColor="accent1" w:themeTint="99"/>
+              <w:left w:val="single" w:sz="4" w:space="0" w:color="8EAADB" w:themeColor="accent1" w:themeTint="99"/>
+              <w:bottom w:val="single" w:sz="4" w:space="0" w:color="8EAADB" w:themeColor="accent1" w:themeTint="99"/>
+              <w:right w:val="single" w:sz="4" w:space="0" w:color="8EAADB" w:themeColor="accent1" w:themeTint="99"/>
+            </w:tcBorders>
+            <w:hideMark/>
+          </w:tcPr>
           <w:p>
             <w:pPr>
               <w:pStyle w:val="ListParagraph"/>
@@ -3770,10 +4302,16 @@
                 <w:numId w:val="10"/>
               </w:numPr>
               <w:spacing w:line="240" w:lineRule="auto"/>
-              <w:cnfStyle w:val="000000100000" w:firstRow="0" w:lastRow="0" w:firstColumn="0" w:lastColumn="0" w:oddVBand="0" w:evenVBand="0" w:oddHBand="1" w:evenHBand="0" w:firstRowFirstColumn="0" w:firstRowLastColumn="0" w:lastRowFirstColumn="0" w:lastRowLastColumn="0"/>
-            </w:pPr>
-            <w:r>
-              <w:t>Coercion_Valid_8 (recursive)</w:t>
+              <w:cnfStyle w:val="000000000000" w:firstRow="0" w:lastRow="0" w:firstColumn="0" w:lastColumn="0" w:oddVBand="0" w:evenVBand="0" w:oddHBand="0" w:evenHBand="0" w:firstRowFirstColumn="0" w:firstRowLastColumn="0" w:lastRowFirstColumn="0" w:lastRowLastColumn="0"/>
+            </w:pPr>
+            <w:r>
+              <w:t xml:space="preserve">Complex_Valid_1, </w:t>
+            </w:r>
+            <w:r>
+              <w:t xml:space="preserve">10, </w:t>
+            </w:r>
+            <w:r>
+              <w:t>11, 5</w:t>
             </w:r>
           </w:p>
           <w:p>
@@ -3784,141 +4322,6 @@
                 <w:numId w:val="10"/>
               </w:numPr>
               <w:spacing w:line="240" w:lineRule="auto"/>
-              <w:cnfStyle w:val="000000100000" w:firstRow="0" w:lastRow="0" w:firstColumn="0" w:lastColumn="0" w:oddVBand="0" w:evenVBand="0" w:oddHBand="1" w:evenHBand="0" w:firstRowFirstColumn="0" w:firstRowLastColumn="0" w:lastRowFirstColumn="0" w:lastRowLastColumn="0"/>
-            </w:pPr>
-            <w:r>
-              <w:t>Contractive_Valid_1 (recursive)</w:t>
-            </w:r>
-          </w:p>
-          <w:p>
-            <w:pPr>
-              <w:pStyle w:val="ListParagraph"/>
-              <w:numPr>
-                <w:ilvl w:val="0"/>
-                <w:numId w:val="10"/>
-              </w:numPr>
-              <w:spacing w:line="240" w:lineRule="auto"/>
-              <w:cnfStyle w:val="000000100000" w:firstRow="0" w:lastRow="0" w:firstColumn="0" w:lastColumn="0" w:oddVBand="0" w:evenVBand="0" w:oddHBand="1" w:evenHBand="0" w:firstRowFirstColumn="0" w:firstRowLastColumn="0" w:lastRowFirstColumn="0" w:lastRowLastColumn="0"/>
-            </w:pPr>
-            <w:r>
-              <w:t>RecursiveType_Valid_24</w:t>
-            </w:r>
-            <w:r>
-              <w:t>, 26</w:t>
-            </w:r>
-            <w:r>
-              <w:t xml:space="preserve"> (recursive)</w:t>
-            </w:r>
-          </w:p>
-          <w:p>
-            <w:pPr>
-              <w:pStyle w:val="ListParagraph"/>
-              <w:numPr>
-                <w:ilvl w:val="0"/>
-                <w:numId w:val="10"/>
-              </w:numPr>
-              <w:spacing w:line="240" w:lineRule="auto"/>
-              <w:cnfStyle w:val="000000100000" w:firstRow="0" w:lastRow="0" w:firstColumn="0" w:lastColumn="0" w:oddVBand="0" w:evenVBand="0" w:oddHBand="1" w:evenHBand="0" w:firstRowFirstColumn="0" w:firstRowLastColumn="0" w:lastRowFirstColumn="0" w:lastRowLastColumn="0"/>
-            </w:pPr>
-            <w:r>
-              <w:rPr>
-                <w:highlight w:val="yellow"/>
-              </w:rPr>
-              <w:t>Property_Valid_8</w:t>
-            </w:r>
-            <w:r>
-              <w:rPr>
-                <w:highlight w:val="yellow"/>
-              </w:rPr>
-              <w:t xml:space="preserve"> (due to negative limit)</w:t>
-            </w:r>
-          </w:p>
-        </w:tc>
-      </w:tr>
-      <w:tr>
-        <w:tc>
-          <w:tcPr>
-            <w:cnfStyle w:val="001000000000" w:firstRow="0" w:lastRow="0" w:firstColumn="1" w:lastColumn="0" w:oddVBand="0" w:evenVBand="0" w:oddHBand="0" w:evenHBand="0" w:firstRowFirstColumn="0" w:firstRowLastColumn="0" w:lastRowFirstColumn="0" w:lastRowLastColumn="0"/>
-            <w:tcW w:w="2785" w:type="dxa"/>
-            <w:tcBorders>
-              <w:top w:val="single" w:sz="4" w:space="0" w:color="8EAADB" w:themeColor="accent1" w:themeTint="99"/>
-              <w:left w:val="single" w:sz="4" w:space="0" w:color="8EAADB" w:themeColor="accent1" w:themeTint="99"/>
-              <w:bottom w:val="single" w:sz="4" w:space="0" w:color="8EAADB" w:themeColor="accent1" w:themeTint="99"/>
-              <w:right w:val="single" w:sz="4" w:space="0" w:color="8EAADB" w:themeColor="accent1" w:themeTint="99"/>
-            </w:tcBorders>
-          </w:tcPr>
-          <w:p>
-            <w:pPr>
-              <w:spacing w:line="240" w:lineRule="auto"/>
-              <w:rPr>
-                <w:b w:val="0"/>
-                <w:bCs w:val="0"/>
-              </w:rPr>
-            </w:pPr>
-            <w:r>
-              <w:t>Upper limit &lt;= lower limit</w:t>
-            </w:r>
-          </w:p>
-          <w:p>
-            <w:pPr>
-              <w:spacing w:line="240" w:lineRule="auto"/>
-              <w:rPr>
-                <w:b w:val="0"/>
-                <w:bCs w:val="0"/>
-              </w:rPr>
-            </w:pPr>
-            <w:r>
-              <w:t>(</w:t>
-            </w:r>
-            <w:r>
-              <w:t>4</w:t>
-            </w:r>
-            <w:r>
-              <w:t xml:space="preserve"> tests)</w:t>
-            </w:r>
-          </w:p>
-          <w:p>
-            <w:pPr>
-              <w:spacing w:line="240" w:lineRule="auto"/>
-            </w:pPr>
-            <w:r>
-              <w:t>Just need to tweak limits</w:t>
-            </w:r>
-          </w:p>
-        </w:tc>
-        <w:tc>
-          <w:tcPr>
-            <w:tcW w:w="6708" w:type="dxa"/>
-            <w:tcBorders>
-              <w:top w:val="single" w:sz="4" w:space="0" w:color="8EAADB" w:themeColor="accent1" w:themeTint="99"/>
-              <w:left w:val="single" w:sz="4" w:space="0" w:color="8EAADB" w:themeColor="accent1" w:themeTint="99"/>
-              <w:bottom w:val="single" w:sz="4" w:space="0" w:color="8EAADB" w:themeColor="accent1" w:themeTint="99"/>
-              <w:right w:val="single" w:sz="4" w:space="0" w:color="8EAADB" w:themeColor="accent1" w:themeTint="99"/>
-            </w:tcBorders>
-            <w:hideMark/>
-          </w:tcPr>
-          <w:p>
-            <w:pPr>
-              <w:pStyle w:val="ListParagraph"/>
-              <w:numPr>
-                <w:ilvl w:val="0"/>
-                <w:numId w:val="10"/>
-              </w:numPr>
-              <w:spacing w:line="240" w:lineRule="auto"/>
-              <w:cnfStyle w:val="000000000000" w:firstRow="0" w:lastRow="0" w:firstColumn="0" w:lastColumn="0" w:oddVBand="0" w:evenVBand="0" w:oddHBand="0" w:evenHBand="0" w:firstRowFirstColumn="0" w:firstRowLastColumn="0" w:lastRowFirstColumn="0" w:lastRowLastColumn="0"/>
-            </w:pPr>
-            <w:r>
-              <w:t>Complex_Valid_1, 11, 5</w:t>
-            </w:r>
-          </w:p>
-          <w:p>
-            <w:pPr>
-              <w:pStyle w:val="ListParagraph"/>
-              <w:numPr>
-                <w:ilvl w:val="0"/>
-                <w:numId w:val="10"/>
-              </w:numPr>
-              <w:spacing w:line="240" w:lineRule="auto"/>
               <w:cnfStyle w:val="000000000000" w:firstRow="0" w:lastRow="0" w:firstColumn="0" w:lastColumn="0" w:oddVBand="0" w:evenVBand="0" w:oddHBand="0" w:evenHBand="0" w:firstRowFirstColumn="0" w:firstRowLastColumn="0" w:lastRowFirstColumn="0" w:lastRowLastColumn="0"/>
             </w:pPr>
             <w:r>
@@ -3930,6 +4333,8 @@
     </w:tbl>
     <w:p/>
     <w:p>
+      <w:bookmarkStart w:id="0" w:name="_GoBack"/>
+      <w:bookmarkEnd w:id="0"/>
       <w:r>
         <w:t>May be of interest (currently disabled)</w:t>
       </w:r>
@@ -3958,9 +4363,11 @@
             <w:pPr>
               <w:spacing w:line="240" w:lineRule="auto"/>
             </w:pPr>
+            <w:proofErr w:type="spellStart"/>
             <w:r>
               <w:t>NegativeArraySizeException</w:t>
             </w:r>
+            <w:proofErr w:type="spellEnd"/>
           </w:p>
         </w:tc>
         <w:tc>
@@ -3989,7 +4396,15 @@
               <w:cnfStyle w:val="100000000000" w:firstRow="1" w:lastRow="0" w:firstColumn="0" w:lastColumn="0" w:oddVBand="0" w:evenVBand="0" w:oddHBand="0" w:evenHBand="0" w:firstRowFirstColumn="0" w:firstRowLastColumn="0" w:lastRowFirstColumn="0" w:lastRowLastColumn="0"/>
             </w:pPr>
             <w:r>
-              <w:t>Due to executeArrayRange not checking end – start &gt; 0</w:t>
+              <w:t xml:space="preserve">Due to </w:t>
+            </w:r>
+            <w:proofErr w:type="spellStart"/>
+            <w:r>
+              <w:t>executeArrayRange</w:t>
+            </w:r>
+            <w:proofErr w:type="spellEnd"/>
+            <w:r>
+              <w:t xml:space="preserve"> not checking end – start &gt; 0</w:t>
             </w:r>
           </w:p>
         </w:tc>
@@ -4487,7 +4902,10 @@
               <w:cnfStyle w:val="000000000000" w:firstRow="0" w:lastRow="0" w:firstColumn="0" w:lastColumn="0" w:oddVBand="0" w:evenVBand="0" w:oddHBand="0" w:evenHBand="0" w:firstRowFirstColumn="0" w:firstRowLastColumn="0" w:lastRowFirstColumn="0" w:lastRowLastColumn="0"/>
             </w:pPr>
             <w:r>
-              <w:t>336</w:t>
+              <w:t>33</w:t>
+            </w:r>
+            <w:r>
+              <w:t>5</w:t>
             </w:r>
           </w:p>
         </w:tc>
@@ -4516,7 +4934,10 @@
               <w:cnfStyle w:val="000000000000" w:firstRow="0" w:lastRow="0" w:firstColumn="0" w:lastColumn="0" w:oddVBand="0" w:evenVBand="0" w:oddHBand="0" w:evenHBand="0" w:firstRowFirstColumn="0" w:firstRowLastColumn="0" w:lastRowFirstColumn="0" w:lastRowLastColumn="0"/>
             </w:pPr>
             <w:r>
-              <w:t>339</w:t>
+              <w:t>33</w:t>
+            </w:r>
+            <w:r>
+              <w:t>8</w:t>
             </w:r>
           </w:p>
         </w:tc>
@@ -4624,7 +5045,10 @@
               <w:cnfStyle w:val="000000100000" w:firstRow="0" w:lastRow="0" w:firstColumn="0" w:lastColumn="0" w:oddVBand="0" w:evenVBand="0" w:oddHBand="1" w:evenHBand="0" w:firstRowFirstColumn="0" w:firstRowLastColumn="0" w:lastRowFirstColumn="0" w:lastRowLastColumn="0"/>
             </w:pPr>
             <w:r>
-              <w:t>339</w:t>
+              <w:t>33</w:t>
+            </w:r>
+            <w:r>
+              <w:t>8</w:t>
             </w:r>
           </w:p>
         </w:tc>
@@ -4679,7 +5103,10 @@
               <w:t>3</w:t>
             </w:r>
             <w:r>
-              <w:t>36</w:t>
+              <w:t>3</w:t>
+            </w:r>
+            <w:r>
+              <w:t>5</w:t>
             </w:r>
           </w:p>
         </w:tc>
@@ -4705,7 +5132,10 @@
               <w:cnfStyle w:val="000000000000" w:firstRow="0" w:lastRow="0" w:firstColumn="0" w:lastColumn="0" w:oddVBand="0" w:evenVBand="0" w:oddHBand="0" w:evenHBand="0" w:firstRowFirstColumn="0" w:firstRowLastColumn="0" w:lastRowFirstColumn="0" w:lastRowLastColumn="0"/>
             </w:pPr>
             <w:r>
-              <w:t>339</w:t>
+              <w:t>33</w:t>
+            </w:r>
+            <w:r>
+              <w:t>8</w:t>
             </w:r>
           </w:p>
         </w:tc>
@@ -4746,6 +5176,7 @@
           </w:tcPr>
           <w:p>
             <w:r>
+              <w:lastRenderedPageBreak/>
               <w:t>15/07/18 (With optimisation)</w:t>
             </w:r>
           </w:p>
@@ -4775,7 +5206,10 @@
               <w:t>3</w:t>
             </w:r>
             <w:r>
-              <w:t>36</w:t>
+              <w:t>3</w:t>
+            </w:r>
+            <w:r>
+              <w:t>5</w:t>
             </w:r>
           </w:p>
         </w:tc>
@@ -4801,7 +5235,10 @@
               <w:cnfStyle w:val="000000100000" w:firstRow="0" w:lastRow="0" w:firstColumn="0" w:lastColumn="0" w:oddVBand="0" w:evenVBand="0" w:oddHBand="1" w:evenHBand="0" w:firstRowFirstColumn="0" w:firstRowLastColumn="0" w:lastRowFirstColumn="0" w:lastRowLastColumn="0"/>
             </w:pPr>
             <w:r>
-              <w:t>339</w:t>
+              <w:t>33</w:t>
+            </w:r>
+            <w:r>
+              <w:t>8</w:t>
             </w:r>
           </w:p>
         </w:tc>
@@ -4856,7 +5293,10 @@
               <w:t>3</w:t>
             </w:r>
             <w:r>
-              <w:t>29</w:t>
+              <w:t>2</w:t>
+            </w:r>
+            <w:r>
+              <w:t>8</w:t>
             </w:r>
           </w:p>
         </w:tc>
@@ -4882,7 +5322,10 @@
               <w:cnfStyle w:val="000000000000" w:firstRow="0" w:lastRow="0" w:firstColumn="0" w:lastColumn="0" w:oddVBand="0" w:evenVBand="0" w:oddHBand="0" w:evenHBand="0" w:firstRowFirstColumn="0" w:firstRowLastColumn="0" w:lastRowFirstColumn="0" w:lastRowLastColumn="0"/>
             </w:pPr>
             <w:r>
-              <w:t>339</w:t>
+              <w:t>33</w:t>
+            </w:r>
+            <w:r>
+              <w:t>8</w:t>
             </w:r>
           </w:p>
         </w:tc>
@@ -4937,7 +5380,10 @@
               <w:cnfStyle w:val="000000100000" w:firstRow="0" w:lastRow="0" w:firstColumn="0" w:lastColumn="0" w:oddVBand="0" w:evenVBand="0" w:oddHBand="1" w:evenHBand="0" w:firstRowFirstColumn="0" w:firstRowLastColumn="0" w:lastRowFirstColumn="0" w:lastRowLastColumn="0"/>
             </w:pPr>
             <w:r>
-              <w:t>329</w:t>
+              <w:t>3</w:t>
+            </w:r>
+            <w:r>
+              <w:t>28</w:t>
             </w:r>
           </w:p>
         </w:tc>
@@ -4963,7 +5409,10 @@
               <w:cnfStyle w:val="000000100000" w:firstRow="0" w:lastRow="0" w:firstColumn="0" w:lastColumn="0" w:oddVBand="0" w:evenVBand="0" w:oddHBand="1" w:evenHBand="0" w:firstRowFirstColumn="0" w:firstRowLastColumn="0" w:lastRowFirstColumn="0" w:lastRowLastColumn="0"/>
             </w:pPr>
             <w:r>
-              <w:t>339</w:t>
+              <w:t>33</w:t>
+            </w:r>
+            <w:r>
+              <w:t>8</w:t>
             </w:r>
           </w:p>
         </w:tc>
@@ -4977,6 +5426,405 @@
             </w:pPr>
             <w:r>
               <w:t>11.091s</w:t>
+            </w:r>
+          </w:p>
+        </w:tc>
+      </w:tr>
+      <w:tr>
+        <w:tc>
+          <w:tcPr>
+            <w:cnfStyle w:val="001000000000" w:firstRow="0" w:lastRow="0" w:firstColumn="1" w:lastColumn="0" w:oddVBand="0" w:evenVBand="0" w:oddHBand="0" w:evenHBand="0" w:firstRowFirstColumn="0" w:firstRowLastColumn="0" w:lastRowFirstColumn="0" w:lastRowLastColumn="0"/>
+            <w:tcW w:w="0" w:type="auto"/>
+          </w:tcPr>
+          <w:p>
+            <w:pPr>
+              <w:rPr>
+                <w:b w:val="0"/>
+                <w:bCs w:val="0"/>
+              </w:rPr>
+            </w:pPr>
+            <w:r>
+              <w:t>05/08/18</w:t>
+            </w:r>
+          </w:p>
+          <w:p>
+            <w:r>
+              <w:t>No opt, no memo</w:t>
+            </w:r>
+          </w:p>
+        </w:tc>
+        <w:tc>
+          <w:tcPr>
+            <w:tcW w:w="0" w:type="auto"/>
+          </w:tcPr>
+          <w:p>
+            <w:pPr>
+              <w:cnfStyle w:val="000000000000" w:firstRow="0" w:lastRow="0" w:firstColumn="0" w:lastColumn="0" w:oddVBand="0" w:evenVBand="0" w:oddHBand="0" w:evenHBand="0" w:firstRowFirstColumn="0" w:firstRowLastColumn="0" w:lastRowFirstColumn="0" w:lastRowLastColumn="0"/>
+            </w:pPr>
+            <w:r>
+              <w:t>11 errors</w:t>
+            </w:r>
+          </w:p>
+        </w:tc>
+        <w:tc>
+          <w:tcPr>
+            <w:tcW w:w="0" w:type="auto"/>
+          </w:tcPr>
+          <w:p>
+            <w:pPr>
+              <w:cnfStyle w:val="000000000000" w:firstRow="0" w:lastRow="0" w:firstColumn="0" w:lastColumn="0" w:oddVBand="0" w:evenVBand="0" w:oddHBand="0" w:evenHBand="0" w:firstRowFirstColumn="0" w:firstRowLastColumn="0" w:lastRowFirstColumn="0" w:lastRowLastColumn="0"/>
+            </w:pPr>
+            <w:r>
+              <w:t>327</w:t>
+            </w:r>
+          </w:p>
+        </w:tc>
+        <w:tc>
+          <w:tcPr>
+            <w:tcW w:w="0" w:type="auto"/>
+          </w:tcPr>
+          <w:p>
+            <w:pPr>
+              <w:cnfStyle w:val="000000000000" w:firstRow="0" w:lastRow="0" w:firstColumn="0" w:lastColumn="0" w:oddVBand="0" w:evenVBand="0" w:oddHBand="0" w:evenHBand="0" w:firstRowFirstColumn="0" w:firstRowLastColumn="0" w:lastRowFirstColumn="0" w:lastRowLastColumn="0"/>
+            </w:pPr>
+            <w:r>
+              <w:t>17</w:t>
+            </w:r>
+          </w:p>
+        </w:tc>
+        <w:tc>
+          <w:tcPr>
+            <w:tcW w:w="0" w:type="auto"/>
+          </w:tcPr>
+          <w:p>
+            <w:pPr>
+              <w:cnfStyle w:val="000000000000" w:firstRow="0" w:lastRow="0" w:firstColumn="0" w:lastColumn="0" w:oddVBand="0" w:evenVBand="0" w:oddHBand="0" w:evenHBand="0" w:firstRowFirstColumn="0" w:firstRowLastColumn="0" w:lastRowFirstColumn="0" w:lastRowLastColumn="0"/>
+            </w:pPr>
+            <w:r>
+              <w:t>338</w:t>
+            </w:r>
+          </w:p>
+        </w:tc>
+        <w:tc>
+          <w:tcPr>
+            <w:tcW w:w="0" w:type="auto"/>
+          </w:tcPr>
+          <w:p>
+            <w:pPr>
+              <w:cnfStyle w:val="000000000000" w:firstRow="0" w:lastRow="0" w:firstColumn="0" w:lastColumn="0" w:oddVBand="0" w:evenVBand="0" w:oddHBand="0" w:evenHBand="0" w:firstRowFirstColumn="0" w:firstRowLastColumn="0" w:lastRowFirstColumn="0" w:lastRowLastColumn="0"/>
+            </w:pPr>
+            <w:r>
+              <w:t>12</w:t>
+            </w:r>
+            <w:r>
+              <w:t>.886</w:t>
+            </w:r>
+            <w:r>
+              <w:t>s</w:t>
+            </w:r>
+          </w:p>
+        </w:tc>
+      </w:tr>
+      <w:tr>
+        <w:trPr>
+          <w:cnfStyle w:val="000000100000" w:firstRow="0" w:lastRow="0" w:firstColumn="0" w:lastColumn="0" w:oddVBand="0" w:evenVBand="0" w:oddHBand="1" w:evenHBand="0" w:firstRowFirstColumn="0" w:firstRowLastColumn="0" w:lastRowFirstColumn="0" w:lastRowLastColumn="0"/>
+        </w:trPr>
+        <w:tc>
+          <w:tcPr>
+            <w:cnfStyle w:val="001000000000" w:firstRow="0" w:lastRow="0" w:firstColumn="1" w:lastColumn="0" w:oddVBand="0" w:evenVBand="0" w:oddHBand="0" w:evenHBand="0" w:firstRowFirstColumn="0" w:firstRowLastColumn="0" w:lastRowFirstColumn="0" w:lastRowLastColumn="0"/>
+            <w:tcW w:w="0" w:type="auto"/>
+          </w:tcPr>
+          <w:p>
+            <w:pPr>
+              <w:rPr>
+                <w:b w:val="0"/>
+                <w:bCs w:val="0"/>
+              </w:rPr>
+            </w:pPr>
+            <w:r>
+              <w:t>05/08/18</w:t>
+            </w:r>
+          </w:p>
+          <w:p>
+            <w:r>
+              <w:t>Memo only</w:t>
+            </w:r>
+          </w:p>
+        </w:tc>
+        <w:tc>
+          <w:tcPr>
+            <w:tcW w:w="0" w:type="auto"/>
+          </w:tcPr>
+          <w:p>
+            <w:pPr>
+              <w:cnfStyle w:val="000000100000" w:firstRow="0" w:lastRow="0" w:firstColumn="0" w:lastColumn="0" w:oddVBand="0" w:evenVBand="0" w:oddHBand="1" w:evenHBand="0" w:firstRowFirstColumn="0" w:firstRowLastColumn="0" w:lastRowFirstColumn="0" w:lastRowLastColumn="0"/>
+            </w:pPr>
+            <w:r>
+              <w:t>11 errors</w:t>
+            </w:r>
+          </w:p>
+        </w:tc>
+        <w:tc>
+          <w:tcPr>
+            <w:tcW w:w="0" w:type="auto"/>
+          </w:tcPr>
+          <w:p>
+            <w:pPr>
+              <w:cnfStyle w:val="000000100000" w:firstRow="0" w:lastRow="0" w:firstColumn="0" w:lastColumn="0" w:oddVBand="0" w:evenVBand="0" w:oddHBand="1" w:evenHBand="0" w:firstRowFirstColumn="0" w:firstRowLastColumn="0" w:lastRowFirstColumn="0" w:lastRowLastColumn="0"/>
+            </w:pPr>
+            <w:r>
+              <w:t>327</w:t>
+            </w:r>
+          </w:p>
+        </w:tc>
+        <w:tc>
+          <w:tcPr>
+            <w:tcW w:w="0" w:type="auto"/>
+          </w:tcPr>
+          <w:p>
+            <w:pPr>
+              <w:cnfStyle w:val="000000100000" w:firstRow="0" w:lastRow="0" w:firstColumn="0" w:lastColumn="0" w:oddVBand="0" w:evenVBand="0" w:oddHBand="1" w:evenHBand="0" w:firstRowFirstColumn="0" w:firstRowLastColumn="0" w:lastRowFirstColumn="0" w:lastRowLastColumn="0"/>
+            </w:pPr>
+            <w:r>
+              <w:t>17</w:t>
+            </w:r>
+          </w:p>
+        </w:tc>
+        <w:tc>
+          <w:tcPr>
+            <w:tcW w:w="0" w:type="auto"/>
+          </w:tcPr>
+          <w:p>
+            <w:pPr>
+              <w:cnfStyle w:val="000000100000" w:firstRow="0" w:lastRow="0" w:firstColumn="0" w:lastColumn="0" w:oddVBand="0" w:evenVBand="0" w:oddHBand="1" w:evenHBand="0" w:firstRowFirstColumn="0" w:firstRowLastColumn="0" w:lastRowFirstColumn="0" w:lastRowLastColumn="0"/>
+            </w:pPr>
+            <w:r>
+              <w:t>338</w:t>
+            </w:r>
+          </w:p>
+        </w:tc>
+        <w:tc>
+          <w:tcPr>
+            <w:tcW w:w="0" w:type="auto"/>
+          </w:tcPr>
+          <w:p>
+            <w:pPr>
+              <w:cnfStyle w:val="000000100000" w:firstRow="0" w:lastRow="0" w:firstColumn="0" w:lastColumn="0" w:oddVBand="0" w:evenVBand="0" w:oddHBand="1" w:evenHBand="0" w:firstRowFirstColumn="0" w:firstRowLastColumn="0" w:lastRowFirstColumn="0" w:lastRowLastColumn="0"/>
+            </w:pPr>
+            <w:r>
+              <w:t>11.7</w:t>
+            </w:r>
+            <w:r>
+              <w:t>00</w:t>
+            </w:r>
+            <w:r>
+              <w:t>s</w:t>
+            </w:r>
+          </w:p>
+        </w:tc>
+      </w:tr>
+      <w:tr>
+        <w:tc>
+          <w:tcPr>
+            <w:cnfStyle w:val="001000000000" w:firstRow="0" w:lastRow="0" w:firstColumn="1" w:lastColumn="0" w:oddVBand="0" w:evenVBand="0" w:oddHBand="0" w:evenHBand="0" w:firstRowFirstColumn="0" w:firstRowLastColumn="0" w:lastRowFirstColumn="0" w:lastRowLastColumn="0"/>
+            <w:tcW w:w="0" w:type="auto"/>
+          </w:tcPr>
+          <w:p>
+            <w:pPr>
+              <w:rPr>
+                <w:b w:val="0"/>
+                <w:bCs w:val="0"/>
+              </w:rPr>
+            </w:pPr>
+            <w:r>
+              <w:t>05/08/18</w:t>
+            </w:r>
+          </w:p>
+          <w:p>
+            <w:proofErr w:type="spellStart"/>
+            <w:r>
+              <w:t>Opt</w:t>
+            </w:r>
+            <w:proofErr w:type="spellEnd"/>
+            <w:r>
+              <w:t xml:space="preserve"> only</w:t>
+            </w:r>
+          </w:p>
+        </w:tc>
+        <w:tc>
+          <w:tcPr>
+            <w:tcW w:w="0" w:type="auto"/>
+          </w:tcPr>
+          <w:p>
+            <w:pPr>
+              <w:cnfStyle w:val="000000000000" w:firstRow="0" w:lastRow="0" w:firstColumn="0" w:lastColumn="0" w:oddVBand="0" w:evenVBand="0" w:oddHBand="0" w:evenHBand="0" w:firstRowFirstColumn="0" w:firstRowLastColumn="0" w:lastRowFirstColumn="0" w:lastRowLastColumn="0"/>
+            </w:pPr>
+            <w:r>
+              <w:t>1</w:t>
+            </w:r>
+            <w:r>
+              <w:t>7 errors</w:t>
+            </w:r>
+          </w:p>
+        </w:tc>
+        <w:tc>
+          <w:tcPr>
+            <w:tcW w:w="0" w:type="auto"/>
+          </w:tcPr>
+          <w:p>
+            <w:pPr>
+              <w:cnfStyle w:val="000000000000" w:firstRow="0" w:lastRow="0" w:firstColumn="0" w:lastColumn="0" w:oddVBand="0" w:evenVBand="0" w:oddHBand="0" w:evenHBand="0" w:firstRowFirstColumn="0" w:firstRowLastColumn="0" w:lastRowFirstColumn="0" w:lastRowLastColumn="0"/>
+            </w:pPr>
+            <w:r>
+              <w:t>32</w:t>
+            </w:r>
+            <w:r>
+              <w:t>1</w:t>
+            </w:r>
+          </w:p>
+        </w:tc>
+        <w:tc>
+          <w:tcPr>
+            <w:tcW w:w="0" w:type="auto"/>
+          </w:tcPr>
+          <w:p>
+            <w:pPr>
+              <w:cnfStyle w:val="000000000000" w:firstRow="0" w:lastRow="0" w:firstColumn="0" w:lastColumn="0" w:oddVBand="0" w:evenVBand="0" w:oddHBand="0" w:evenHBand="0" w:firstRowFirstColumn="0" w:firstRowLastColumn="0" w:lastRowFirstColumn="0" w:lastRowLastColumn="0"/>
+            </w:pPr>
+            <w:r>
+              <w:t>17</w:t>
+            </w:r>
+          </w:p>
+        </w:tc>
+        <w:tc>
+          <w:tcPr>
+            <w:tcW w:w="0" w:type="auto"/>
+          </w:tcPr>
+          <w:p>
+            <w:pPr>
+              <w:cnfStyle w:val="000000000000" w:firstRow="0" w:lastRow="0" w:firstColumn="0" w:lastColumn="0" w:oddVBand="0" w:evenVBand="0" w:oddHBand="0" w:evenHBand="0" w:firstRowFirstColumn="0" w:firstRowLastColumn="0" w:lastRowFirstColumn="0" w:lastRowLastColumn="0"/>
+            </w:pPr>
+            <w:r>
+              <w:t>338</w:t>
+            </w:r>
+          </w:p>
+        </w:tc>
+        <w:tc>
+          <w:tcPr>
+            <w:tcW w:w="0" w:type="auto"/>
+          </w:tcPr>
+          <w:p>
+            <w:pPr>
+              <w:cnfStyle w:val="000000000000" w:firstRow="0" w:lastRow="0" w:firstColumn="0" w:lastColumn="0" w:oddVBand="0" w:evenVBand="0" w:oddHBand="0" w:evenHBand="0" w:firstRowFirstColumn="0" w:firstRowLastColumn="0" w:lastRowFirstColumn="0" w:lastRowLastColumn="0"/>
+            </w:pPr>
+            <w:r>
+              <w:t>12.464s</w:t>
+            </w:r>
+          </w:p>
+        </w:tc>
+      </w:tr>
+      <w:tr>
+        <w:trPr>
+          <w:cnfStyle w:val="000000100000" w:firstRow="0" w:lastRow="0" w:firstColumn="0" w:lastColumn="0" w:oddVBand="0" w:evenVBand="0" w:oddHBand="1" w:evenHBand="0" w:firstRowFirstColumn="0" w:firstRowLastColumn="0" w:lastRowFirstColumn="0" w:lastRowLastColumn="0"/>
+        </w:trPr>
+        <w:tc>
+          <w:tcPr>
+            <w:cnfStyle w:val="001000000000" w:firstRow="0" w:lastRow="0" w:firstColumn="1" w:lastColumn="0" w:oddVBand="0" w:evenVBand="0" w:oddHBand="0" w:evenHBand="0" w:firstRowFirstColumn="0" w:firstRowLastColumn="0" w:lastRowFirstColumn="0" w:lastRowLastColumn="0"/>
+            <w:tcW w:w="0" w:type="auto"/>
+          </w:tcPr>
+          <w:p>
+            <w:pPr>
+              <w:rPr>
+                <w:b w:val="0"/>
+                <w:bCs w:val="0"/>
+              </w:rPr>
+            </w:pPr>
+            <w:r>
+              <w:t>05/08/18</w:t>
+            </w:r>
+          </w:p>
+          <w:p>
+            <w:proofErr w:type="spellStart"/>
+            <w:r>
+              <w:t>Opt</w:t>
+            </w:r>
+            <w:proofErr w:type="spellEnd"/>
+            <w:r>
+              <w:t xml:space="preserve"> and Memo</w:t>
+            </w:r>
+          </w:p>
+        </w:tc>
+        <w:tc>
+          <w:tcPr>
+            <w:tcW w:w="0" w:type="auto"/>
+          </w:tcPr>
+          <w:p>
+            <w:pPr>
+              <w:cnfStyle w:val="000000100000" w:firstRow="0" w:lastRow="0" w:firstColumn="0" w:lastColumn="0" w:oddVBand="0" w:evenVBand="0" w:oddHBand="1" w:evenHBand="0" w:firstRowFirstColumn="0" w:firstRowLastColumn="0" w:lastRowFirstColumn="0" w:lastRowLastColumn="0"/>
+            </w:pPr>
+            <w:r>
+              <w:t>12</w:t>
+            </w:r>
+            <w:r>
+              <w:t xml:space="preserve"> errors</w:t>
+            </w:r>
+          </w:p>
+        </w:tc>
+        <w:tc>
+          <w:tcPr>
+            <w:tcW w:w="0" w:type="auto"/>
+          </w:tcPr>
+          <w:p>
+            <w:pPr>
+              <w:cnfStyle w:val="000000100000" w:firstRow="0" w:lastRow="0" w:firstColumn="0" w:lastColumn="0" w:oddVBand="0" w:evenVBand="0" w:oddHBand="1" w:evenHBand="0" w:firstRowFirstColumn="0" w:firstRowLastColumn="0" w:lastRowFirstColumn="0" w:lastRowLastColumn="0"/>
+            </w:pPr>
+            <w:r>
+              <w:t>326</w:t>
+            </w:r>
+          </w:p>
+        </w:tc>
+        <w:tc>
+          <w:tcPr>
+            <w:tcW w:w="0" w:type="auto"/>
+          </w:tcPr>
+          <w:p>
+            <w:pPr>
+              <w:cnfStyle w:val="000000100000" w:firstRow="0" w:lastRow="0" w:firstColumn="0" w:lastColumn="0" w:oddVBand="0" w:evenVBand="0" w:oddHBand="1" w:evenHBand="0" w:firstRowFirstColumn="0" w:firstRowLastColumn="0" w:lastRowFirstColumn="0" w:lastRowLastColumn="0"/>
+            </w:pPr>
+            <w:r>
+              <w:t>17</w:t>
+            </w:r>
+          </w:p>
+        </w:tc>
+        <w:tc>
+          <w:tcPr>
+            <w:tcW w:w="0" w:type="auto"/>
+          </w:tcPr>
+          <w:p>
+            <w:pPr>
+              <w:cnfStyle w:val="000000100000" w:firstRow="0" w:lastRow="0" w:firstColumn="0" w:lastColumn="0" w:oddVBand="0" w:evenVBand="0" w:oddHBand="1" w:evenHBand="0" w:firstRowFirstColumn="0" w:firstRowLastColumn="0" w:lastRowFirstColumn="0" w:lastRowLastColumn="0"/>
+            </w:pPr>
+            <w:r>
+              <w:t>338</w:t>
+            </w:r>
+          </w:p>
+        </w:tc>
+        <w:tc>
+          <w:tcPr>
+            <w:tcW w:w="0" w:type="auto"/>
+          </w:tcPr>
+          <w:p>
+            <w:pPr>
+              <w:cnfStyle w:val="000000100000" w:firstRow="0" w:lastRow="0" w:firstColumn="0" w:lastColumn="0" w:oddVBand="0" w:evenVBand="0" w:oddHBand="1" w:evenHBand="0" w:firstRowFirstColumn="0" w:firstRowLastColumn="0" w:lastRowFirstColumn="0" w:lastRowLastColumn="0"/>
+            </w:pPr>
+            <w:r>
+              <w:t>11.</w:t>
+            </w:r>
+            <w:r>
+              <w:t>191</w:t>
+            </w:r>
+            <w:r>
+              <w:t>s</w:t>
             </w:r>
           </w:p>
         </w:tc>
@@ -5056,12 +5904,16 @@
             <w:pPr>
               <w:spacing w:line="240" w:lineRule="auto"/>
             </w:pPr>
-            <w:r>
-              <w:lastRenderedPageBreak/>
-              <w:t>ArrayIndexOutOfBounds is good? (</w:t>
-            </w:r>
-            <w:r>
-              <w:t>3</w:t>
+            <w:proofErr w:type="spellStart"/>
+            <w:r>
+              <w:t>ArrayIndexOutOfBounds</w:t>
+            </w:r>
+            <w:proofErr w:type="spellEnd"/>
+            <w:r>
+              <w:t xml:space="preserve"> is good? (</w:t>
+            </w:r>
+            <w:r>
+              <w:t>4</w:t>
             </w:r>
             <w:r>
               <w:t xml:space="preserve"> tests</w:t>
@@ -5110,6 +5962,9 @@
               <w:t>While_Invalid_10</w:t>
             </w:r>
             <w:r>
+              <w:t>, 17</w:t>
+            </w:r>
+            <w:r>
               <w:t xml:space="preserve"> </w:t>
             </w:r>
             <w:r>
@@ -5133,54 +5988,6 @@
               <w:t xml:space="preserve"> </w:t>
             </w:r>
           </w:p>
-        </w:tc>
-      </w:tr>
-      <w:tr>
-        <w:tc>
-          <w:tcPr>
-            <w:cnfStyle w:val="001000000000" w:firstRow="0" w:lastRow="0" w:firstColumn="1" w:lastColumn="0" w:oddVBand="0" w:evenVBand="0" w:oddHBand="0" w:evenHBand="0" w:firstRowFirstColumn="0" w:firstRowLastColumn="0" w:lastRowFirstColumn="0" w:lastRowLastColumn="0"/>
-            <w:tcW w:w="3256" w:type="dxa"/>
-            <w:tcBorders>
-              <w:top w:val="single" w:sz="4" w:space="0" w:color="8EAADB" w:themeColor="accent1" w:themeTint="99"/>
-              <w:left w:val="single" w:sz="4" w:space="0" w:color="8EAADB" w:themeColor="accent1" w:themeTint="99"/>
-              <w:bottom w:val="single" w:sz="4" w:space="0" w:color="8EAADB" w:themeColor="accent1" w:themeTint="99"/>
-              <w:right w:val="single" w:sz="4" w:space="0" w:color="8EAADB" w:themeColor="accent1" w:themeTint="99"/>
-            </w:tcBorders>
-          </w:tcPr>
-          <w:p>
-            <w:pPr>
-              <w:spacing w:line="240" w:lineRule="auto"/>
-            </w:pPr>
-            <w:r>
-              <w:t>NegativeArray</w:t>
-            </w:r>
-            <w:r>
-              <w:t>Size</w:t>
-            </w:r>
-            <w:r>
-              <w:t>Exception</w:t>
-            </w:r>
-            <w:r>
-              <w:t xml:space="preserve"> (</w:t>
-            </w:r>
-            <w:r>
-              <w:t>4</w:t>
-            </w:r>
-            <w:r>
-              <w:t xml:space="preserve"> tests)</w:t>
-            </w:r>
-          </w:p>
-        </w:tc>
-        <w:tc>
-          <w:tcPr>
-            <w:tcW w:w="5760" w:type="dxa"/>
-            <w:tcBorders>
-              <w:top w:val="single" w:sz="4" w:space="0" w:color="8EAADB" w:themeColor="accent1" w:themeTint="99"/>
-              <w:left w:val="single" w:sz="4" w:space="0" w:color="8EAADB" w:themeColor="accent1" w:themeTint="99"/>
-              <w:bottom w:val="single" w:sz="4" w:space="0" w:color="8EAADB" w:themeColor="accent1" w:themeTint="99"/>
-              <w:right w:val="single" w:sz="4" w:space="0" w:color="8EAADB" w:themeColor="accent1" w:themeTint="99"/>
-            </w:tcBorders>
-          </w:tcPr>
           <w:p>
             <w:pPr>
               <w:pStyle w:val="ListParagraph"/>
@@ -5189,12 +5996,65 @@
                 <w:numId w:val="12"/>
               </w:numPr>
               <w:spacing w:line="240" w:lineRule="auto"/>
-              <w:cnfStyle w:val="000000000000" w:firstRow="0" w:lastRow="0" w:firstColumn="0" w:lastColumn="0" w:oddVBand="0" w:evenVBand="0" w:oddHBand="0" w:evenHBand="0" w:firstRowFirstColumn="0" w:firstRowLastColumn="0" w:lastRowFirstColumn="0" w:lastRowLastColumn="0"/>
-            </w:pPr>
-            <w:r>
-              <w:t>DoWhile_Invalid_6, 7, 8</w:t>
-            </w:r>
-          </w:p>
+              <w:cnfStyle w:val="000000100000" w:firstRow="0" w:lastRow="0" w:firstColumn="0" w:lastColumn="0" w:oddVBand="0" w:evenVBand="0" w:oddHBand="1" w:evenHBand="0" w:firstRowFirstColumn="0" w:firstRowLastColumn="0" w:lastRowFirstColumn="0" w:lastRowLastColumn="0"/>
+            </w:pPr>
+            <w:r>
+              <w:t>Array_Invalid_</w:t>
+            </w:r>
+            <w:r>
+              <w:t>24 (opt only)</w:t>
+            </w:r>
+          </w:p>
+        </w:tc>
+      </w:tr>
+      <w:tr>
+        <w:tc>
+          <w:tcPr>
+            <w:cnfStyle w:val="001000000000" w:firstRow="0" w:lastRow="0" w:firstColumn="1" w:lastColumn="0" w:oddVBand="0" w:evenVBand="0" w:oddHBand="0" w:evenHBand="0" w:firstRowFirstColumn="0" w:firstRowLastColumn="0" w:lastRowFirstColumn="0" w:lastRowLastColumn="0"/>
+            <w:tcW w:w="3256" w:type="dxa"/>
+            <w:tcBorders>
+              <w:top w:val="single" w:sz="4" w:space="0" w:color="8EAADB" w:themeColor="accent1" w:themeTint="99"/>
+              <w:left w:val="single" w:sz="4" w:space="0" w:color="8EAADB" w:themeColor="accent1" w:themeTint="99"/>
+              <w:bottom w:val="single" w:sz="4" w:space="0" w:color="8EAADB" w:themeColor="accent1" w:themeTint="99"/>
+              <w:right w:val="single" w:sz="4" w:space="0" w:color="8EAADB" w:themeColor="accent1" w:themeTint="99"/>
+            </w:tcBorders>
+          </w:tcPr>
+          <w:p>
+            <w:pPr>
+              <w:spacing w:line="240" w:lineRule="auto"/>
+            </w:pPr>
+            <w:proofErr w:type="spellStart"/>
+            <w:r>
+              <w:t>NegativeArray</w:t>
+            </w:r>
+            <w:r>
+              <w:t>Size</w:t>
+            </w:r>
+            <w:r>
+              <w:t>Exception</w:t>
+            </w:r>
+            <w:proofErr w:type="spellEnd"/>
+            <w:r>
+              <w:t xml:space="preserve"> (</w:t>
+            </w:r>
+            <w:r>
+              <w:t>4</w:t>
+            </w:r>
+            <w:r>
+              <w:t xml:space="preserve"> tests)</w:t>
+            </w:r>
+          </w:p>
+        </w:tc>
+        <w:tc>
+          <w:tcPr>
+            <w:tcW w:w="5760" w:type="dxa"/>
+            <w:tcBorders>
+              <w:top w:val="single" w:sz="4" w:space="0" w:color="8EAADB" w:themeColor="accent1" w:themeTint="99"/>
+              <w:left w:val="single" w:sz="4" w:space="0" w:color="8EAADB" w:themeColor="accent1" w:themeTint="99"/>
+              <w:bottom w:val="single" w:sz="4" w:space="0" w:color="8EAADB" w:themeColor="accent1" w:themeTint="99"/>
+              <w:right w:val="single" w:sz="4" w:space="0" w:color="8EAADB" w:themeColor="accent1" w:themeTint="99"/>
+            </w:tcBorders>
+          </w:tcPr>
           <w:p>
             <w:pPr>
               <w:pStyle w:val="ListParagraph"/>
@@ -5206,7 +6066,47 @@
               <w:cnfStyle w:val="000000000000" w:firstRow="0" w:lastRow="0" w:firstColumn="0" w:lastColumn="0" w:oddVBand="0" w:evenVBand="0" w:oddHBand="0" w:evenHBand="0" w:firstRowFirstColumn="0" w:firstRowLastColumn="0" w:lastRowFirstColumn="0" w:lastRowLastColumn="0"/>
             </w:pPr>
             <w:r>
+              <w:t>DoWhile_Invalid_6, 7, 8</w:t>
+            </w:r>
+          </w:p>
+          <w:p>
+            <w:pPr>
+              <w:pStyle w:val="ListParagraph"/>
+              <w:numPr>
+                <w:ilvl w:val="0"/>
+                <w:numId w:val="12"/>
+              </w:numPr>
+              <w:spacing w:line="240" w:lineRule="auto"/>
+              <w:cnfStyle w:val="000000000000" w:firstRow="0" w:lastRow="0" w:firstColumn="0" w:lastColumn="0" w:oddVBand="0" w:evenVBand="0" w:oddHBand="0" w:evenHBand="0" w:firstRowFirstColumn="0" w:firstRowLastColumn="0" w:lastRowFirstColumn="0" w:lastRowLastColumn="0"/>
+            </w:pPr>
+            <w:r>
               <w:t>While_Invalid_19</w:t>
+            </w:r>
+          </w:p>
+          <w:p>
+            <w:pPr>
+              <w:pStyle w:val="ListParagraph"/>
+              <w:numPr>
+                <w:ilvl w:val="0"/>
+                <w:numId w:val="12"/>
+              </w:numPr>
+              <w:spacing w:line="240" w:lineRule="auto"/>
+              <w:cnfStyle w:val="000000000000" w:firstRow="0" w:lastRow="0" w:firstColumn="0" w:lastColumn="0" w:oddVBand="0" w:evenVBand="0" w:oddHBand="0" w:evenHBand="0" w:firstRowFirstColumn="0" w:firstRowLastColumn="0" w:lastRowFirstColumn="0" w:lastRowLastColumn="0"/>
+            </w:pPr>
+            <w:r>
+              <w:t>While_Invalid_</w:t>
+            </w:r>
+            <w:r>
+              <w:t xml:space="preserve">18, </w:t>
+            </w:r>
+            <w:r>
+              <w:t>20, 21</w:t>
+            </w:r>
+            <w:r>
+              <w:t xml:space="preserve">, </w:t>
+            </w:r>
+            <w:r>
+              <w:t>22,23 (opt only)</w:t>
             </w:r>
           </w:p>
         </w:tc>
@@ -5231,8 +6131,13 @@
             <w:pPr>
               <w:spacing w:line="240" w:lineRule="auto"/>
             </w:pPr>
-            <w:r>
-              <w:t xml:space="preserve">DivisionByZero is good? </w:t>
+            <w:proofErr w:type="spellStart"/>
+            <w:r>
+              <w:t>DivisionByZero</w:t>
+            </w:r>
+            <w:proofErr w:type="spellEnd"/>
+            <w:r>
+              <w:t xml:space="preserve"> is good? </w:t>
             </w:r>
             <w:r>
               <w:t>(3</w:t>
@@ -5706,8 +6611,13 @@
               <w:cnfStyle w:val="000000100000" w:firstRow="0" w:lastRow="0" w:firstColumn="0" w:lastColumn="0" w:oddVBand="0" w:evenVBand="0" w:oddHBand="1" w:evenHBand="0" w:firstRowFirstColumn="0" w:firstRowLastColumn="0" w:lastRowFirstColumn="0" w:lastRowLastColumn="0"/>
             </w:pPr>
             <w:r>
-              <w:t>(skip bipmatch</w:t>
-            </w:r>
+              <w:t xml:space="preserve">(skip </w:t>
+            </w:r>
+            <w:proofErr w:type="spellStart"/>
+            <w:r>
+              <w:t>bipmatch</w:t>
+            </w:r>
+            <w:proofErr w:type="spellEnd"/>
             <w:r>
               <w:t xml:space="preserve"> as it takes too long</w:t>
             </w:r>
@@ -5872,6 +6782,7 @@
               </w:rPr>
             </w:pPr>
             <w:r>
+              <w:lastRenderedPageBreak/>
               <w:t>21/07/18</w:t>
             </w:r>
           </w:p>
@@ -5932,7 +6843,15 @@
               <w:cnfStyle w:val="000000100000" w:firstRow="0" w:lastRow="0" w:firstColumn="0" w:lastColumn="0" w:oddVBand="0" w:evenVBand="0" w:oddHBand="1" w:evenHBand="0" w:firstRowFirstColumn="0" w:firstRowLastColumn="0" w:lastRowFirstColumn="0" w:lastRowLastColumn="0"/>
             </w:pPr>
             <w:r>
-              <w:t>(skip bipmatch as it takes too long)</w:t>
+              <w:t xml:space="preserve">(skip </w:t>
+            </w:r>
+            <w:proofErr w:type="spellStart"/>
+            <w:r>
+              <w:t>bipmatch</w:t>
+            </w:r>
+            <w:proofErr w:type="spellEnd"/>
+            <w:r>
+              <w:t xml:space="preserve"> as it takes too long)</w:t>
             </w:r>
           </w:p>
         </w:tc>
@@ -6293,7 +7212,6 @@
         <w:pStyle w:val="Heading2"/>
       </w:pPr>
       <w:r>
-        <w:lastRenderedPageBreak/>
         <w:t>Error</w:t>
       </w:r>
     </w:p>
@@ -6361,8 +7279,6 @@
             <w:pPr>
               <w:spacing w:line="240" w:lineRule="auto"/>
             </w:pPr>
-            <w:bookmarkStart w:id="0" w:name="_GoBack"/>
-            <w:bookmarkEnd w:id="0"/>
             <w:r>
               <w:t>No values can be generated</w:t>
             </w:r>
@@ -6397,8 +7313,13 @@
             <w:r>
               <w:t xml:space="preserve">as cannot generate </w:t>
             </w:r>
-            <w:r>
-              <w:t>collection::Stack</w:t>
+            <w:proofErr w:type="gramStart"/>
+            <w:r>
+              <w:t>collection::</w:t>
+            </w:r>
+            <w:proofErr w:type="gramEnd"/>
+            <w:r>
+              <w:t>Stack</w:t>
             </w:r>
             <w:r>
               <w:t xml:space="preserve"> </w:t>
@@ -6514,11 +7435,19 @@
                 <w:highlight w:val="yellow"/>
               </w:rPr>
             </w:pPr>
+            <w:proofErr w:type="spellStart"/>
             <w:r>
               <w:rPr>
                 <w:highlight w:val="yellow"/>
               </w:rPr>
-              <w:t xml:space="preserve">RuntimeException </w:t>
+              <w:t>RuntimeException</w:t>
+            </w:r>
+            <w:proofErr w:type="spellEnd"/>
+            <w:r>
+              <w:rPr>
+                <w:highlight w:val="yellow"/>
+              </w:rPr>
+              <w:t xml:space="preserve"> </w:t>
             </w:r>
           </w:p>
           <w:p>
@@ -6563,7 +7492,29 @@
               <w:rPr>
                 <w:highlight w:val="yellow"/>
               </w:rPr>
-              <w:t xml:space="preserve">011_codejam\main (parser::skipWhiteSpace) </w:t>
+              <w:t>011_codejam\main (</w:t>
+            </w:r>
+            <w:proofErr w:type="gramStart"/>
+            <w:r>
+              <w:rPr>
+                <w:highlight w:val="yellow"/>
+              </w:rPr>
+              <w:t>parser::</w:t>
+            </w:r>
+            <w:proofErr w:type="spellStart"/>
+            <w:proofErr w:type="gramEnd"/>
+            <w:r>
+              <w:rPr>
+                <w:highlight w:val="yellow"/>
+              </w:rPr>
+              <w:t>skipWhiteSpace</w:t>
+            </w:r>
+            <w:proofErr w:type="spellEnd"/>
+            <w:r>
+              <w:rPr>
+                <w:highlight w:val="yellow"/>
+              </w:rPr>
+              <w:t xml:space="preserve">) </w:t>
             </w:r>
           </w:p>
         </w:tc>
@@ -6590,12 +7541,14 @@
                 <w:highlight w:val="cyan"/>
               </w:rPr>
             </w:pPr>
+            <w:proofErr w:type="spellStart"/>
             <w:r>
               <w:rPr>
                 <w:highlight w:val="cyan"/>
               </w:rPr>
               <w:t>NullPointerException</w:t>
             </w:r>
+            <w:proofErr w:type="spellEnd"/>
           </w:p>
         </w:tc>
         <w:tc>
@@ -6625,7 +7578,35 @@
               <w:rPr>
                 <w:highlight w:val="cyan"/>
               </w:rPr>
-              <w:t xml:space="preserve">013_btree\main (Can’t find elts input/output definition in typesystem). </w:t>
+              <w:t xml:space="preserve">013_btree\main (Can’t find </w:t>
+            </w:r>
+            <w:proofErr w:type="spellStart"/>
+            <w:r>
+              <w:rPr>
+                <w:highlight w:val="cyan"/>
+              </w:rPr>
+              <w:t>elts</w:t>
+            </w:r>
+            <w:proofErr w:type="spellEnd"/>
+            <w:r>
+              <w:rPr>
+                <w:highlight w:val="cyan"/>
+              </w:rPr>
+              <w:t xml:space="preserve"> input/output definition in </w:t>
+            </w:r>
+            <w:proofErr w:type="spellStart"/>
+            <w:r>
+              <w:rPr>
+                <w:highlight w:val="cyan"/>
+              </w:rPr>
+              <w:t>typesystem</w:t>
+            </w:r>
+            <w:proofErr w:type="spellEnd"/>
+            <w:r>
+              <w:rPr>
+                <w:highlight w:val="cyan"/>
+              </w:rPr>
+              <w:t xml:space="preserve">). </w:t>
             </w:r>
             <w:r>
               <w:rPr>
@@ -9069,7 +10050,7 @@
 </file>
 
 <file path=customXml/itemProps1.xml><?xml version="1.0" encoding="utf-8"?>
-<ds:datastoreItem xmlns:ds="http://schemas.openxmlformats.org/officeDocument/2006/customXml" ds:itemID="{EA034CED-E172-483C-81B4-1BBCD97A5618}">
+<ds:datastoreItem xmlns:ds="http://schemas.openxmlformats.org/officeDocument/2006/customXml" ds:itemID="{226032ED-22B0-41DA-9FAC-33C2827A4AC9}">
   <ds:schemaRefs>
     <ds:schemaRef ds:uri="http://schemas.openxmlformats.org/officeDocument/2006/bibliography"/>
   </ds:schemaRefs>

</xml_diff>

<commit_message>
Redo invalid test statistics after some changes
</commit_message>
<xml_diff>
--- a/Documentation/Whiley QC Result Statistics.docx
+++ b/Documentation/Whiley QC Result Statistics.docx
@@ -3546,7 +3546,10 @@
               <w:spacing w:line="240" w:lineRule="auto"/>
             </w:pPr>
             <w:r>
-              <w:t>Test failed</w:t>
+              <w:t>Assumption fail</w:t>
+            </w:r>
+            <w:r>
+              <w:t>ure</w:t>
             </w:r>
             <w:r>
               <w:t xml:space="preserve"> (3 tests)</w:t>
@@ -3559,68 +3562,47 @@
           </w:tcPr>
           <w:p>
             <w:pPr>
-              <w:spacing w:line="240" w:lineRule="auto"/>
-              <w:cnfStyle w:val="000000100000" w:firstRow="0" w:lastRow="0" w:firstColumn="0" w:lastColumn="0" w:oddVBand="0" w:evenVBand="0" w:oddHBand="1" w:evenHBand="0" w:firstRowFirstColumn="0" w:firstRowLastColumn="0" w:lastRowFirstColumn="0" w:lastRowLastColumn="0"/>
-              <w:rPr>
-                <w:highlight w:val="yellow"/>
-              </w:rPr>
-            </w:pPr>
-            <w:r>
-              <w:rPr>
-                <w:highlight w:val="yellow"/>
-              </w:rPr>
+              <w:pStyle w:val="ListParagraph"/>
+              <w:numPr>
+                <w:ilvl w:val="0"/>
+                <w:numId w:val="16"/>
+              </w:numPr>
+              <w:spacing w:line="240" w:lineRule="auto"/>
+              <w:cnfStyle w:val="000000100000" w:firstRow="0" w:lastRow="0" w:firstColumn="0" w:lastColumn="0" w:oddVBand="0" w:evenVBand="0" w:oddHBand="1" w:evenHBand="0" w:firstRowFirstColumn="0" w:firstRowLastColumn="0" w:lastRowFirstColumn="0" w:lastRowLastColumn="0"/>
+            </w:pPr>
+            <w:r>
               <w:t>ListGenerator_Valid_2</w:t>
             </w:r>
-            <w:r>
-              <w:rPr>
-                <w:highlight w:val="yellow"/>
-              </w:rPr>
-              <w:t xml:space="preserve"> (assumption?)</w:t>
-            </w:r>
-          </w:p>
-          <w:p>
-            <w:pPr>
-              <w:spacing w:line="240" w:lineRule="auto"/>
-              <w:cnfStyle w:val="000000100000" w:firstRow="0" w:lastRow="0" w:firstColumn="0" w:lastColumn="0" w:oddVBand="0" w:evenVBand="0" w:oddHBand="1" w:evenHBand="0" w:firstRowFirstColumn="0" w:firstRowLastColumn="0" w:lastRowFirstColumn="0" w:lastRowLastColumn="0"/>
-              <w:rPr>
-                <w:highlight w:val="yellow"/>
-              </w:rPr>
-            </w:pPr>
-            <w:r>
-              <w:rPr>
-                <w:highlight w:val="yellow"/>
-              </w:rPr>
+          </w:p>
+          <w:p>
+            <w:pPr>
+              <w:pStyle w:val="ListParagraph"/>
+              <w:numPr>
+                <w:ilvl w:val="0"/>
+                <w:numId w:val="16"/>
+              </w:numPr>
+              <w:spacing w:line="240" w:lineRule="auto"/>
+              <w:cnfStyle w:val="000000100000" w:firstRow="0" w:lastRow="0" w:firstColumn="0" w:lastColumn="0" w:oddVBand="0" w:evenVBand="0" w:oddHBand="1" w:evenHBand="0" w:firstRowFirstColumn="0" w:firstRowLastColumn="0" w:lastRowFirstColumn="0" w:lastRowLastColumn="0"/>
+            </w:pPr>
+            <w:r>
               <w:t>MessageSend_Valid_1</w:t>
             </w:r>
-            <w:r>
-              <w:rPr>
-                <w:highlight w:val="yellow"/>
-              </w:rPr>
-              <w:t xml:space="preserve"> (assumption?)</w:t>
-            </w:r>
-          </w:p>
-          <w:p>
-            <w:pPr>
-              <w:spacing w:line="240" w:lineRule="auto"/>
-              <w:cnfStyle w:val="000000100000" w:firstRow="0" w:lastRow="0" w:firstColumn="0" w:lastColumn="0" w:oddVBand="0" w:evenVBand="0" w:oddHBand="1" w:evenHBand="0" w:firstRowFirstColumn="0" w:firstRowLastColumn="0" w:lastRowFirstColumn="0" w:lastRowLastColumn="0"/>
-            </w:pPr>
-            <w:r>
-              <w:rPr>
-                <w:highlight w:val="yellow"/>
-              </w:rPr>
-              <w:t>ProcessAccess_Valid</w:t>
-            </w:r>
-            <w:r>
-              <w:rPr>
-                <w:highlight w:val="yellow"/>
-              </w:rPr>
-              <w:t>_2 (as</w:t>
-            </w:r>
-            <w:r>
-              <w:rPr>
-                <w:highlight w:val="yellow"/>
-              </w:rPr>
-              <w:t>sumption?)</w:t>
+          </w:p>
+          <w:p>
+            <w:pPr>
+              <w:pStyle w:val="ListParagraph"/>
+              <w:numPr>
+                <w:ilvl w:val="0"/>
+                <w:numId w:val="16"/>
+              </w:numPr>
+              <w:spacing w:line="240" w:lineRule="auto"/>
+              <w:cnfStyle w:val="000000100000" w:firstRow="0" w:lastRow="0" w:firstColumn="0" w:lastColumn="0" w:oddVBand="0" w:evenVBand="0" w:oddHBand="1" w:evenHBand="0" w:firstRowFirstColumn="0" w:firstRowLastColumn="0" w:lastRowFirstColumn="0" w:lastRowLastColumn="0"/>
+            </w:pPr>
+            <w:r>
+              <w:t>ProcessAccess_Valid_</w:t>
+            </w:r>
+            <w:r>
+              <w:t>2</w:t>
             </w:r>
           </w:p>
         </w:tc>
@@ -4333,8 +4315,6 @@
     </w:tbl>
     <w:p/>
     <w:p>
-      <w:bookmarkStart w:id="0" w:name="_GoBack"/>
-      <w:bookmarkEnd w:id="0"/>
       <w:r>
         <w:t>May be of interest (currently disabled)</w:t>
       </w:r>
@@ -5514,13 +5494,7 @@
               <w:cnfStyle w:val="000000000000" w:firstRow="0" w:lastRow="0" w:firstColumn="0" w:lastColumn="0" w:oddVBand="0" w:evenVBand="0" w:oddHBand="0" w:evenHBand="0" w:firstRowFirstColumn="0" w:firstRowLastColumn="0" w:lastRowFirstColumn="0" w:lastRowLastColumn="0"/>
             </w:pPr>
             <w:r>
-              <w:t>12</w:t>
-            </w:r>
-            <w:r>
-              <w:t>.886</w:t>
-            </w:r>
-            <w:r>
-              <w:t>s</w:t>
+              <w:t>12.903s</w:t>
             </w:r>
           </w:p>
         </w:tc>
@@ -5612,13 +5586,7 @@
               <w:cnfStyle w:val="000000100000" w:firstRow="0" w:lastRow="0" w:firstColumn="0" w:lastColumn="0" w:oddVBand="0" w:evenVBand="0" w:oddHBand="1" w:evenHBand="0" w:firstRowFirstColumn="0" w:firstRowLastColumn="0" w:lastRowFirstColumn="0" w:lastRowLastColumn="0"/>
             </w:pPr>
             <w:r>
-              <w:t>11.7</w:t>
-            </w:r>
-            <w:r>
-              <w:t>00</w:t>
-            </w:r>
-            <w:r>
-              <w:t>s</w:t>
+              <w:t>11.279s</w:t>
             </w:r>
           </w:p>
         </w:tc>
@@ -5718,8 +5686,10 @@
               <w:cnfStyle w:val="000000000000" w:firstRow="0" w:lastRow="0" w:firstColumn="0" w:lastColumn="0" w:oddVBand="0" w:evenVBand="0" w:oddHBand="0" w:evenHBand="0" w:firstRowFirstColumn="0" w:firstRowLastColumn="0" w:lastRowFirstColumn="0" w:lastRowLastColumn="0"/>
             </w:pPr>
             <w:r>
-              <w:t>12.464s</w:t>
-            </w:r>
+              <w:t>12.325s</w:t>
+            </w:r>
+            <w:bookmarkStart w:id="0" w:name="_GoBack"/>
+            <w:bookmarkEnd w:id="0"/>
           </w:p>
         </w:tc>
       </w:tr>
@@ -5818,13 +5788,7 @@
               <w:cnfStyle w:val="000000100000" w:firstRow="0" w:lastRow="0" w:firstColumn="0" w:lastColumn="0" w:oddVBand="0" w:evenVBand="0" w:oddHBand="1" w:evenHBand="0" w:firstRowFirstColumn="0" w:firstRowLastColumn="0" w:lastRowFirstColumn="0" w:lastRowLastColumn="0"/>
             </w:pPr>
             <w:r>
-              <w:t>11.</w:t>
-            </w:r>
-            <w:r>
-              <w:t>191</w:t>
-            </w:r>
-            <w:r>
-              <w:t>s</w:t>
+              <w:t>11.413s</w:t>
             </w:r>
           </w:p>
         </w:tc>
@@ -8586,6 +8550,119 @@
     </w:lvl>
   </w:abstractNum>
   <w:abstractNum w:abstractNumId="8" w15:restartNumberingAfterBreak="0">
+    <w:nsid w:val="57814974"/>
+    <w:multiLevelType w:val="hybridMultilevel"/>
+    <w:tmpl w:val="32DECBA6"/>
+    <w:lvl w:ilvl="0" w:tplc="14090001">
+      <w:start w:val="1"/>
+      <w:numFmt w:val="bullet"/>
+      <w:lvlText w:val=""/>
+      <w:lvlJc w:val="left"/>
+      <w:pPr>
+        <w:ind w:left="720" w:hanging="360"/>
+      </w:pPr>
+      <w:rPr>
+        <w:rFonts w:ascii="Symbol" w:hAnsi="Symbol" w:hint="default"/>
+      </w:rPr>
+    </w:lvl>
+    <w:lvl w:ilvl="1" w:tplc="14090003" w:tentative="1">
+      <w:start w:val="1"/>
+      <w:numFmt w:val="bullet"/>
+      <w:lvlText w:val="o"/>
+      <w:lvlJc w:val="left"/>
+      <w:pPr>
+        <w:ind w:left="1440" w:hanging="360"/>
+      </w:pPr>
+      <w:rPr>
+        <w:rFonts w:ascii="Courier New" w:hAnsi="Courier New" w:cs="Courier New" w:hint="default"/>
+      </w:rPr>
+    </w:lvl>
+    <w:lvl w:ilvl="2" w:tplc="14090005" w:tentative="1">
+      <w:start w:val="1"/>
+      <w:numFmt w:val="bullet"/>
+      <w:lvlText w:val=""/>
+      <w:lvlJc w:val="left"/>
+      <w:pPr>
+        <w:ind w:left="2160" w:hanging="360"/>
+      </w:pPr>
+      <w:rPr>
+        <w:rFonts w:ascii="Wingdings" w:hAnsi="Wingdings" w:hint="default"/>
+      </w:rPr>
+    </w:lvl>
+    <w:lvl w:ilvl="3" w:tplc="14090001" w:tentative="1">
+      <w:start w:val="1"/>
+      <w:numFmt w:val="bullet"/>
+      <w:lvlText w:val=""/>
+      <w:lvlJc w:val="left"/>
+      <w:pPr>
+        <w:ind w:left="2880" w:hanging="360"/>
+      </w:pPr>
+      <w:rPr>
+        <w:rFonts w:ascii="Symbol" w:hAnsi="Symbol" w:hint="default"/>
+      </w:rPr>
+    </w:lvl>
+    <w:lvl w:ilvl="4" w:tplc="14090003" w:tentative="1">
+      <w:start w:val="1"/>
+      <w:numFmt w:val="bullet"/>
+      <w:lvlText w:val="o"/>
+      <w:lvlJc w:val="left"/>
+      <w:pPr>
+        <w:ind w:left="3600" w:hanging="360"/>
+      </w:pPr>
+      <w:rPr>
+        <w:rFonts w:ascii="Courier New" w:hAnsi="Courier New" w:cs="Courier New" w:hint="default"/>
+      </w:rPr>
+    </w:lvl>
+    <w:lvl w:ilvl="5" w:tplc="14090005" w:tentative="1">
+      <w:start w:val="1"/>
+      <w:numFmt w:val="bullet"/>
+      <w:lvlText w:val=""/>
+      <w:lvlJc w:val="left"/>
+      <w:pPr>
+        <w:ind w:left="4320" w:hanging="360"/>
+      </w:pPr>
+      <w:rPr>
+        <w:rFonts w:ascii="Wingdings" w:hAnsi="Wingdings" w:hint="default"/>
+      </w:rPr>
+    </w:lvl>
+    <w:lvl w:ilvl="6" w:tplc="14090001" w:tentative="1">
+      <w:start w:val="1"/>
+      <w:numFmt w:val="bullet"/>
+      <w:lvlText w:val=""/>
+      <w:lvlJc w:val="left"/>
+      <w:pPr>
+        <w:ind w:left="5040" w:hanging="360"/>
+      </w:pPr>
+      <w:rPr>
+        <w:rFonts w:ascii="Symbol" w:hAnsi="Symbol" w:hint="default"/>
+      </w:rPr>
+    </w:lvl>
+    <w:lvl w:ilvl="7" w:tplc="14090003" w:tentative="1">
+      <w:start w:val="1"/>
+      <w:numFmt w:val="bullet"/>
+      <w:lvlText w:val="o"/>
+      <w:lvlJc w:val="left"/>
+      <w:pPr>
+        <w:ind w:left="5760" w:hanging="360"/>
+      </w:pPr>
+      <w:rPr>
+        <w:rFonts w:ascii="Courier New" w:hAnsi="Courier New" w:cs="Courier New" w:hint="default"/>
+      </w:rPr>
+    </w:lvl>
+    <w:lvl w:ilvl="8" w:tplc="14090005" w:tentative="1">
+      <w:start w:val="1"/>
+      <w:numFmt w:val="bullet"/>
+      <w:lvlText w:val=""/>
+      <w:lvlJc w:val="left"/>
+      <w:pPr>
+        <w:ind w:left="6480" w:hanging="360"/>
+      </w:pPr>
+      <w:rPr>
+        <w:rFonts w:ascii="Wingdings" w:hAnsi="Wingdings" w:hint="default"/>
+      </w:rPr>
+    </w:lvl>
+  </w:abstractNum>
+  <w:abstractNum w:abstractNumId="9" w15:restartNumberingAfterBreak="0">
     <w:nsid w:val="58475596"/>
     <w:multiLevelType w:val="hybridMultilevel"/>
     <w:tmpl w:val="2292B08A"/>
@@ -8698,7 +8775,7 @@
       </w:rPr>
     </w:lvl>
   </w:abstractNum>
-  <w:abstractNum w:abstractNumId="9" w15:restartNumberingAfterBreak="0">
+  <w:abstractNum w:abstractNumId="10" w15:restartNumberingAfterBreak="0">
     <w:nsid w:val="787F63DC"/>
     <w:multiLevelType w:val="hybridMultilevel"/>
     <w:tmpl w:val="7CC4D660"/>
@@ -8818,7 +8895,7 @@
     <w:abstractNumId w:val="1"/>
   </w:num>
   <w:num w:numId="3">
-    <w:abstractNumId w:val="9"/>
+    <w:abstractNumId w:val="10"/>
   </w:num>
   <w:num w:numId="4">
     <w:abstractNumId w:val="3"/>
@@ -8845,16 +8922,19 @@
     <w:abstractNumId w:val="7"/>
   </w:num>
   <w:num w:numId="12">
-    <w:abstractNumId w:val="9"/>
+    <w:abstractNumId w:val="10"/>
   </w:num>
   <w:num w:numId="13">
     <w:abstractNumId w:val="4"/>
   </w:num>
   <w:num w:numId="14">
-    <w:abstractNumId w:val="8"/>
+    <w:abstractNumId w:val="9"/>
   </w:num>
   <w:num w:numId="15">
     <w:abstractNumId w:val="6"/>
+  </w:num>
+  <w:num w:numId="16">
+    <w:abstractNumId w:val="8"/>
   </w:num>
 </w:numbering>
 </file>
@@ -10050,7 +10130,7 @@
 </file>
 
 <file path=customXml/itemProps1.xml><?xml version="1.0" encoding="utf-8"?>
-<ds:datastoreItem xmlns:ds="http://schemas.openxmlformats.org/officeDocument/2006/customXml" ds:itemID="{226032ED-22B0-41DA-9FAC-33C2827A4AC9}">
+<ds:datastoreItem xmlns:ds="http://schemas.openxmlformats.org/officeDocument/2006/customXml" ds:itemID="{92C600B5-0405-4E3E-8538-D9882E60D04F}">
   <ds:schemaRefs>
     <ds:schemaRef ds:uri="http://schemas.openxmlformats.org/officeDocument/2006/bibliography"/>
   </ds:schemaRefs>

</xml_diff>

<commit_message>
Add some more statistics
</commit_message>
<xml_diff>
--- a/Documentation/Whiley QC Result Statistics.docx
+++ b/Documentation/Whiley QC Result Statistics.docx
@@ -1191,7 +1191,10 @@
               </w:rPr>
             </w:pPr>
             <w:r>
-              <w:t xml:space="preserve">05/08/018 </w:t>
+              <w:t>01/09/18</w:t>
+            </w:r>
+            <w:r>
+              <w:t xml:space="preserve"> </w:t>
             </w:r>
           </w:p>
           <w:p>
@@ -1209,7 +1212,7 @@
               <w:cnfStyle w:val="000000000000" w:firstRow="0" w:lastRow="0" w:firstColumn="0" w:lastColumn="0" w:oddVBand="0" w:evenVBand="0" w:oddHBand="0" w:evenHBand="0" w:firstRowFirstColumn="0" w:firstRowLastColumn="0" w:lastRowFirstColumn="0" w:lastRowLastColumn="0"/>
             </w:pPr>
             <w:r>
-              <w:t>6</w:t>
+              <w:t>5</w:t>
             </w:r>
             <w:r>
               <w:t xml:space="preserve"> errors, 21 failures</w:t>
@@ -1241,33 +1244,36 @@
               <w:t>49</w:t>
             </w:r>
             <w:r>
-              <w:t>6</w:t>
-            </w:r>
-          </w:p>
-        </w:tc>
-        <w:tc>
-          <w:tcPr>
-            <w:tcW w:w="0" w:type="auto"/>
-          </w:tcPr>
-          <w:p>
-            <w:pPr>
-              <w:cnfStyle w:val="000000000000" w:firstRow="0" w:lastRow="0" w:firstColumn="0" w:lastColumn="0" w:oddVBand="0" w:evenVBand="0" w:oddHBand="0" w:evenHBand="0" w:firstRowFirstColumn="0" w:firstRowLastColumn="0" w:lastRowFirstColumn="0" w:lastRowLastColumn="0"/>
-            </w:pPr>
-            <w:r>
-              <w:t>70</w:t>
-            </w:r>
-          </w:p>
-        </w:tc>
-        <w:tc>
-          <w:tcPr>
-            <w:tcW w:w="0" w:type="auto"/>
-          </w:tcPr>
-          <w:p>
-            <w:pPr>
-              <w:cnfStyle w:val="000000000000" w:firstRow="0" w:lastRow="0" w:firstColumn="0" w:lastColumn="0" w:oddVBand="0" w:evenVBand="0" w:oddHBand="0" w:evenHBand="0" w:firstRowFirstColumn="0" w:firstRowLastColumn="0" w:lastRowFirstColumn="0" w:lastRowLastColumn="0"/>
-            </w:pPr>
-            <w:r>
-              <w:t>523</w:t>
+              <w:t>8</w:t>
+            </w:r>
+          </w:p>
+        </w:tc>
+        <w:tc>
+          <w:tcPr>
+            <w:tcW w:w="0" w:type="auto"/>
+          </w:tcPr>
+          <w:p>
+            <w:pPr>
+              <w:cnfStyle w:val="000000000000" w:firstRow="0" w:lastRow="0" w:firstColumn="0" w:lastColumn="0" w:oddVBand="0" w:evenVBand="0" w:oddHBand="0" w:evenHBand="0" w:firstRowFirstColumn="0" w:firstRowLastColumn="0" w:lastRowFirstColumn="0" w:lastRowLastColumn="0"/>
+            </w:pPr>
+            <w:r>
+              <w:t>69</w:t>
+            </w:r>
+          </w:p>
+        </w:tc>
+        <w:tc>
+          <w:tcPr>
+            <w:tcW w:w="0" w:type="auto"/>
+          </w:tcPr>
+          <w:p>
+            <w:pPr>
+              <w:cnfStyle w:val="000000000000" w:firstRow="0" w:lastRow="0" w:firstColumn="0" w:lastColumn="0" w:oddVBand="0" w:evenVBand="0" w:oddHBand="0" w:evenHBand="0" w:firstRowFirstColumn="0" w:firstRowLastColumn="0" w:lastRowFirstColumn="0" w:lastRowLastColumn="0"/>
+            </w:pPr>
+            <w:r>
+              <w:t>52</w:t>
+            </w:r>
+            <w:r>
+              <w:t>4</w:t>
             </w:r>
           </w:p>
         </w:tc>
@@ -1280,19 +1286,7 @@
               <w:cnfStyle w:val="000000000000" w:firstRow="0" w:lastRow="0" w:firstColumn="0" w:lastColumn="0" w:oddVBand="0" w:evenVBand="0" w:oddHBand="0" w:evenHBand="0" w:firstRowFirstColumn="0" w:firstRowLastColumn="0" w:lastRowFirstColumn="0" w:lastRowLastColumn="0"/>
             </w:pPr>
             <w:r>
-              <w:t>55</w:t>
-            </w:r>
-            <w:r>
-              <w:t>1</w:t>
-            </w:r>
-            <w:r>
-              <w:t>.</w:t>
-            </w:r>
-            <w:r>
-              <w:t>837</w:t>
-            </w:r>
-            <w:r>
-              <w:t>s</w:t>
+              <w:t>606.339s</w:t>
             </w:r>
           </w:p>
         </w:tc>
@@ -1320,41 +1314,47 @@
             <w:pPr>
               <w:cnfStyle w:val="000000100000" w:firstRow="0" w:lastRow="0" w:firstColumn="0" w:lastColumn="0" w:oddVBand="0" w:evenVBand="0" w:oddHBand="1" w:evenHBand="0" w:firstRowFirstColumn="0" w:firstRowLastColumn="0" w:lastRowFirstColumn="0" w:lastRowLastColumn="0"/>
             </w:pPr>
-          </w:p>
-        </w:tc>
-        <w:tc>
-          <w:tcPr>
-            <w:tcW w:w="0" w:type="auto"/>
-          </w:tcPr>
-          <w:p>
-            <w:pPr>
-              <w:cnfStyle w:val="000000100000" w:firstRow="0" w:lastRow="0" w:firstColumn="0" w:lastColumn="0" w:oddVBand="0" w:evenVBand="0" w:oddHBand="1" w:evenHBand="0" w:firstRowFirstColumn="0" w:firstRowLastColumn="0" w:lastRowFirstColumn="0" w:lastRowLastColumn="0"/>
-            </w:pPr>
-          </w:p>
-        </w:tc>
-        <w:tc>
-          <w:tcPr>
-            <w:tcW w:w="0" w:type="auto"/>
-          </w:tcPr>
-          <w:p>
-            <w:pPr>
-              <w:cnfStyle w:val="000000100000" w:firstRow="0" w:lastRow="0" w:firstColumn="0" w:lastColumn="0" w:oddVBand="0" w:evenVBand="0" w:oddHBand="1" w:evenHBand="0" w:firstRowFirstColumn="0" w:firstRowLastColumn="0" w:lastRowFirstColumn="0" w:lastRowLastColumn="0"/>
-            </w:pPr>
-            <w:r>
-              <w:t>70</w:t>
-            </w:r>
-          </w:p>
-        </w:tc>
-        <w:tc>
-          <w:tcPr>
-            <w:tcW w:w="0" w:type="auto"/>
-          </w:tcPr>
-          <w:p>
-            <w:pPr>
-              <w:cnfStyle w:val="000000100000" w:firstRow="0" w:lastRow="0" w:firstColumn="0" w:lastColumn="0" w:oddVBand="0" w:evenVBand="0" w:oddHBand="1" w:evenHBand="0" w:firstRowFirstColumn="0" w:firstRowLastColumn="0" w:lastRowFirstColumn="0" w:lastRowLastColumn="0"/>
-            </w:pPr>
-            <w:r>
-              <w:t>523</w:t>
+            <w:r>
+              <w:t>5 errors, 21 failures</w:t>
+            </w:r>
+          </w:p>
+        </w:tc>
+        <w:tc>
+          <w:tcPr>
+            <w:tcW w:w="0" w:type="auto"/>
+          </w:tcPr>
+          <w:p>
+            <w:pPr>
+              <w:cnfStyle w:val="000000100000" w:firstRow="0" w:lastRow="0" w:firstColumn="0" w:lastColumn="0" w:oddVBand="0" w:evenVBand="0" w:oddHBand="1" w:evenHBand="0" w:firstRowFirstColumn="0" w:firstRowLastColumn="0" w:lastRowFirstColumn="0" w:lastRowLastColumn="0"/>
+            </w:pPr>
+            <w:r>
+              <w:t>498</w:t>
+            </w:r>
+          </w:p>
+        </w:tc>
+        <w:tc>
+          <w:tcPr>
+            <w:tcW w:w="0" w:type="auto"/>
+          </w:tcPr>
+          <w:p>
+            <w:pPr>
+              <w:cnfStyle w:val="000000100000" w:firstRow="0" w:lastRow="0" w:firstColumn="0" w:lastColumn="0" w:oddVBand="0" w:evenVBand="0" w:oddHBand="1" w:evenHBand="0" w:firstRowFirstColumn="0" w:firstRowLastColumn="0" w:lastRowFirstColumn="0" w:lastRowLastColumn="0"/>
+            </w:pPr>
+            <w:r>
+              <w:t>69</w:t>
+            </w:r>
+          </w:p>
+        </w:tc>
+        <w:tc>
+          <w:tcPr>
+            <w:tcW w:w="0" w:type="auto"/>
+          </w:tcPr>
+          <w:p>
+            <w:pPr>
+              <w:cnfStyle w:val="000000100000" w:firstRow="0" w:lastRow="0" w:firstColumn="0" w:lastColumn="0" w:oddVBand="0" w:evenVBand="0" w:oddHBand="1" w:evenHBand="0" w:firstRowFirstColumn="0" w:firstRowLastColumn="0" w:lastRowFirstColumn="0" w:lastRowLastColumn="0"/>
+            </w:pPr>
+            <w:r>
+              <w:t>524</w:t>
             </w:r>
           </w:p>
         </w:tc>
@@ -1366,6 +1366,9 @@
             <w:pPr>
               <w:cnfStyle w:val="000000100000" w:firstRow="0" w:lastRow="0" w:firstColumn="0" w:lastColumn="0" w:oddVBand="0" w:evenVBand="0" w:oddHBand="1" w:evenHBand="0" w:firstRowFirstColumn="0" w:firstRowLastColumn="0" w:lastRowFirstColumn="0" w:lastRowLastColumn="0"/>
             </w:pPr>
+            <w:r>
+              <w:t>159.089s</w:t>
+            </w:r>
           </w:p>
         </w:tc>
       </w:tr>
@@ -1376,12 +1379,23 @@
             <w:tcW w:w="1980" w:type="dxa"/>
           </w:tcPr>
           <w:p>
+            <w:pPr>
+              <w:rPr>
+                <w:highlight w:val="yellow"/>
+              </w:rPr>
+            </w:pPr>
             <w:proofErr w:type="spellStart"/>
             <w:r>
+              <w:rPr>
+                <w:highlight w:val="yellow"/>
+              </w:rPr>
               <w:t>Opt</w:t>
             </w:r>
             <w:proofErr w:type="spellEnd"/>
             <w:r>
+              <w:rPr>
+                <w:highlight w:val="yellow"/>
+              </w:rPr>
               <w:t xml:space="preserve"> only</w:t>
             </w:r>
           </w:p>
@@ -1393,42 +1407,153 @@
           <w:p>
             <w:pPr>
               <w:cnfStyle w:val="000000000000" w:firstRow="0" w:lastRow="0" w:firstColumn="0" w:lastColumn="0" w:oddVBand="0" w:evenVBand="0" w:oddHBand="0" w:evenHBand="0" w:firstRowFirstColumn="0" w:firstRowLastColumn="0" w:lastRowFirstColumn="0" w:lastRowLastColumn="0"/>
-            </w:pPr>
-          </w:p>
-        </w:tc>
-        <w:tc>
-          <w:tcPr>
-            <w:tcW w:w="0" w:type="auto"/>
-          </w:tcPr>
-          <w:p>
-            <w:pPr>
-              <w:cnfStyle w:val="000000000000" w:firstRow="0" w:lastRow="0" w:firstColumn="0" w:lastColumn="0" w:oddVBand="0" w:evenVBand="0" w:oddHBand="0" w:evenHBand="0" w:firstRowFirstColumn="0" w:firstRowLastColumn="0" w:lastRowFirstColumn="0" w:lastRowLastColumn="0"/>
-            </w:pPr>
-          </w:p>
-        </w:tc>
-        <w:tc>
-          <w:tcPr>
-            <w:tcW w:w="0" w:type="auto"/>
-          </w:tcPr>
-          <w:p>
-            <w:pPr>
-              <w:cnfStyle w:val="000000000000" w:firstRow="0" w:lastRow="0" w:firstColumn="0" w:lastColumn="0" w:oddVBand="0" w:evenVBand="0" w:oddHBand="0" w:evenHBand="0" w:firstRowFirstColumn="0" w:firstRowLastColumn="0" w:lastRowFirstColumn="0" w:lastRowLastColumn="0"/>
-            </w:pPr>
-            <w:r>
-              <w:t>70</w:t>
-            </w:r>
-          </w:p>
-        </w:tc>
-        <w:tc>
-          <w:tcPr>
-            <w:tcW w:w="0" w:type="auto"/>
-          </w:tcPr>
-          <w:p>
-            <w:pPr>
-              <w:cnfStyle w:val="000000000000" w:firstRow="0" w:lastRow="0" w:firstColumn="0" w:lastColumn="0" w:oddVBand="0" w:evenVBand="0" w:oddHBand="0" w:evenHBand="0" w:firstRowFirstColumn="0" w:firstRowLastColumn="0" w:lastRowFirstColumn="0" w:lastRowLastColumn="0"/>
-            </w:pPr>
-            <w:r>
-              <w:t>523</w:t>
+              <w:rPr>
+                <w:highlight w:val="yellow"/>
+              </w:rPr>
+            </w:pPr>
+            <w:r>
+              <w:rPr>
+                <w:highlight w:val="yellow"/>
+              </w:rPr>
+              <w:t>19 errors 320 failures</w:t>
+            </w:r>
+          </w:p>
+          <w:p>
+            <w:pPr>
+              <w:cnfStyle w:val="000000000000" w:firstRow="0" w:lastRow="0" w:firstColumn="0" w:lastColumn="0" w:oddVBand="0" w:evenVBand="0" w:oddHBand="0" w:evenHBand="0" w:firstRowFirstColumn="0" w:firstRowLastColumn="0" w:lastRowFirstColumn="0" w:lastRowLastColumn="0"/>
+              <w:rPr>
+                <w:highlight w:val="yellow"/>
+              </w:rPr>
+            </w:pPr>
+          </w:p>
+          <w:p>
+            <w:pPr>
+              <w:cnfStyle w:val="000000000000" w:firstRow="0" w:lastRow="0" w:firstColumn="0" w:lastColumn="0" w:oddVBand="0" w:evenVBand="0" w:oddHBand="0" w:evenHBand="0" w:firstRowFirstColumn="0" w:firstRowLastColumn="0" w:lastRowFirstColumn="0" w:lastRowLastColumn="0"/>
+              <w:rPr>
+                <w:highlight w:val="yellow"/>
+              </w:rPr>
+            </w:pPr>
+            <w:r>
+              <w:rPr>
+                <w:highlight w:val="yellow"/>
+              </w:rPr>
+              <w:t xml:space="preserve">ListAssign_Valid_3 </w:t>
+            </w:r>
+          </w:p>
+          <w:p>
+            <w:pPr>
+              <w:cnfStyle w:val="000000000000" w:firstRow="0" w:lastRow="0" w:firstColumn="0" w:lastColumn="0" w:oddVBand="0" w:evenVBand="0" w:oddHBand="0" w:evenHBand="0" w:firstRowFirstColumn="0" w:firstRowLastColumn="0" w:lastRowFirstColumn="0" w:lastRowLastColumn="0"/>
+              <w:rPr>
+                <w:highlight w:val="yellow"/>
+              </w:rPr>
+            </w:pPr>
+            <w:r>
+              <w:rPr>
+                <w:highlight w:val="yellow"/>
+              </w:rPr>
+              <w:t>21 minutes!</w:t>
+            </w:r>
+            <w:r>
+              <w:rPr>
+                <w:highlight w:val="yellow"/>
+              </w:rPr>
+              <w:t xml:space="preserve"> </w:t>
+            </w:r>
+          </w:p>
+          <w:p>
+            <w:pPr>
+              <w:cnfStyle w:val="000000000000" w:firstRow="0" w:lastRow="0" w:firstColumn="0" w:lastColumn="0" w:oddVBand="0" w:evenVBand="0" w:oddHBand="0" w:evenHBand="0" w:firstRowFirstColumn="0" w:firstRowLastColumn="0" w:lastRowFirstColumn="0" w:lastRowLastColumn="0"/>
+              <w:rPr>
+                <w:highlight w:val="yellow"/>
+              </w:rPr>
+            </w:pPr>
+          </w:p>
+          <w:p>
+            <w:pPr>
+              <w:cnfStyle w:val="000000000000" w:firstRow="0" w:lastRow="0" w:firstColumn="0" w:lastColumn="0" w:oddVBand="0" w:evenVBand="0" w:oddHBand="0" w:evenHBand="0" w:firstRowFirstColumn="0" w:firstRowLastColumn="0" w:lastRowFirstColumn="0" w:lastRowLastColumn="0"/>
+              <w:rPr>
+                <w:highlight w:val="yellow"/>
+              </w:rPr>
+            </w:pPr>
+            <w:r>
+              <w:rPr>
+                <w:highlight w:val="yellow"/>
+              </w:rPr>
+              <w:t>RecursiveType_Valid_2</w:t>
+            </w:r>
+            <w:r>
+              <w:rPr>
+                <w:highlight w:val="yellow"/>
+              </w:rPr>
+              <w:t>7</w:t>
+            </w:r>
+          </w:p>
+          <w:p>
+            <w:pPr>
+              <w:cnfStyle w:val="000000000000" w:firstRow="0" w:lastRow="0" w:firstColumn="0" w:lastColumn="0" w:oddVBand="0" w:evenVBand="0" w:oddHBand="0" w:evenHBand="0" w:firstRowFirstColumn="0" w:firstRowLastColumn="0" w:lastRowFirstColumn="0" w:lastRowLastColumn="0"/>
+              <w:rPr>
+                <w:highlight w:val="yellow"/>
+              </w:rPr>
+            </w:pPr>
+            <w:r>
+              <w:rPr>
+                <w:highlight w:val="yellow"/>
+              </w:rPr>
+              <w:t>Takes 6</w:t>
+            </w:r>
+            <w:r>
+              <w:rPr>
+                <w:highlight w:val="yellow"/>
+              </w:rPr>
+              <w:t>3</w:t>
+            </w:r>
+            <w:r>
+              <w:rPr>
+                <w:highlight w:val="yellow"/>
+              </w:rPr>
+              <w:t xml:space="preserve"> minutes!</w:t>
+            </w:r>
+          </w:p>
+        </w:tc>
+        <w:tc>
+          <w:tcPr>
+            <w:tcW w:w="0" w:type="auto"/>
+          </w:tcPr>
+          <w:p>
+            <w:pPr>
+              <w:cnfStyle w:val="000000000000" w:firstRow="0" w:lastRow="0" w:firstColumn="0" w:lastColumn="0" w:oddVBand="0" w:evenVBand="0" w:oddHBand="0" w:evenHBand="0" w:firstRowFirstColumn="0" w:firstRowLastColumn="0" w:lastRowFirstColumn="0" w:lastRowLastColumn="0"/>
+              <w:rPr>
+                <w:highlight w:val="yellow"/>
+              </w:rPr>
+            </w:pPr>
+          </w:p>
+        </w:tc>
+        <w:tc>
+          <w:tcPr>
+            <w:tcW w:w="0" w:type="auto"/>
+          </w:tcPr>
+          <w:p>
+            <w:pPr>
+              <w:cnfStyle w:val="000000000000" w:firstRow="0" w:lastRow="0" w:firstColumn="0" w:lastColumn="0" w:oddVBand="0" w:evenVBand="0" w:oddHBand="0" w:evenHBand="0" w:firstRowFirstColumn="0" w:firstRowLastColumn="0" w:lastRowFirstColumn="0" w:lastRowLastColumn="0"/>
+            </w:pPr>
+            <w:r>
+              <w:t>69</w:t>
+            </w:r>
+          </w:p>
+        </w:tc>
+        <w:tc>
+          <w:tcPr>
+            <w:tcW w:w="0" w:type="auto"/>
+          </w:tcPr>
+          <w:p>
+            <w:pPr>
+              <w:cnfStyle w:val="000000000000" w:firstRow="0" w:lastRow="0" w:firstColumn="0" w:lastColumn="0" w:oddVBand="0" w:evenVBand="0" w:oddHBand="0" w:evenHBand="0" w:firstRowFirstColumn="0" w:firstRowLastColumn="0" w:lastRowFirstColumn="0" w:lastRowLastColumn="0"/>
+            </w:pPr>
+            <w:r>
+              <w:t>52</w:t>
+            </w:r>
+            <w:r>
+              <w:t>4</w:t>
             </w:r>
           </w:p>
         </w:tc>
@@ -1439,7 +1564,13 @@
           <w:p>
             <w:pPr>
               <w:cnfStyle w:val="000000000000" w:firstRow="0" w:lastRow="0" w:firstColumn="0" w:lastColumn="0" w:oddVBand="0" w:evenVBand="0" w:oddHBand="0" w:evenHBand="0" w:firstRowFirstColumn="0" w:firstRowLastColumn="0" w:lastRowFirstColumn="0" w:lastRowLastColumn="0"/>
-            </w:pPr>
+              <w:rPr>
+                <w:highlight w:val="yellow"/>
+              </w:rPr>
+            </w:pPr>
+            <w:r>
+              <w:t>5400.923s</w:t>
+            </w:r>
           </w:p>
         </w:tc>
       </w:tr>
@@ -1471,6 +1602,9 @@
             <w:pPr>
               <w:cnfStyle w:val="000000100000" w:firstRow="0" w:lastRow="0" w:firstColumn="0" w:lastColumn="0" w:oddVBand="0" w:evenVBand="0" w:oddHBand="1" w:evenHBand="0" w:firstRowFirstColumn="0" w:firstRowLastColumn="0" w:lastRowFirstColumn="0" w:lastRowLastColumn="0"/>
             </w:pPr>
+            <w:r>
+              <w:t>45 errors, 290 failures</w:t>
+            </w:r>
           </w:p>
         </w:tc>
         <w:tc>
@@ -1517,6 +1651,9 @@
             <w:pPr>
               <w:cnfStyle w:val="000000100000" w:firstRow="0" w:lastRow="0" w:firstColumn="0" w:lastColumn="0" w:oddVBand="0" w:evenVBand="0" w:oddHBand="1" w:evenHBand="0" w:firstRowFirstColumn="0" w:firstRowLastColumn="0" w:lastRowFirstColumn="0" w:lastRowLastColumn="0"/>
             </w:pPr>
+            <w:r>
+              <w:t>279.169 s</w:t>
+            </w:r>
           </w:p>
         </w:tc>
       </w:tr>
@@ -1719,7 +1856,6 @@
               <w:ind w:left="360"/>
             </w:pPr>
             <w:r>
-              <w:lastRenderedPageBreak/>
               <w:t>Array_Valid_1</w:t>
             </w:r>
           </w:p>
@@ -3921,6 +4057,7 @@
               <w:spacing w:line="240" w:lineRule="auto"/>
             </w:pPr>
             <w:r>
+              <w:lastRenderedPageBreak/>
               <w:t>Upper limit &gt; lower limit (for the negative and positive tests)</w:t>
             </w:r>
             <w:r>
@@ -4040,7 +4177,6 @@
               <w:cnfStyle w:val="000000000000" w:firstRow="0" w:lastRow="0" w:firstColumn="0" w:lastColumn="0" w:oddVBand="0" w:evenVBand="0" w:oddHBand="0" w:evenHBand="0" w:firstRowFirstColumn="0" w:firstRowLastColumn="0" w:lastRowFirstColumn="0" w:lastRowLastColumn="0"/>
             </w:pPr>
             <w:r>
-              <w:lastRenderedPageBreak/>
               <w:t xml:space="preserve">Failing on negative values, due to assumption on value on line 8 causes output type invariant to fail so not </w:t>
             </w:r>
             <w:proofErr w:type="spellStart"/>
@@ -4062,7 +4198,13 @@
               <w:cnfStyle w:val="000000000000" w:firstRow="0" w:lastRow="0" w:firstColumn="0" w:lastColumn="0" w:oddVBand="0" w:evenVBand="0" w:oddHBand="0" w:evenHBand="0" w:firstRowFirstColumn="0" w:firstRowLastColumn="0" w:lastRowFirstColumn="0" w:lastRowLastColumn="0"/>
             </w:pPr>
             <w:r>
-              <w:t>While_Valid_58_result</w:t>
+              <w:t>While_Valid_5</w:t>
+            </w:r>
+            <w:r>
+              <w:t>8</w:t>
+            </w:r>
+            <w:r>
+              <w:t>_result</w:t>
             </w:r>
           </w:p>
           <w:p>
@@ -4161,21 +4303,39 @@
           <w:p>
             <w:pPr>
               <w:spacing w:line="240" w:lineRule="auto"/>
-            </w:pPr>
-            <w:r>
-              <w:t>No possible values generated</w:t>
-            </w:r>
-            <w:r>
-              <w:t xml:space="preserve"> due to nominal invariant</w:t>
-            </w:r>
-            <w:r>
-              <w:t xml:space="preserve"> (</w:t>
-            </w:r>
-            <w:r>
-              <w:t>1</w:t>
-            </w:r>
-            <w:r>
-              <w:t xml:space="preserve"> test)</w:t>
+              <w:rPr>
+                <w:b w:val="0"/>
+                <w:bCs w:val="0"/>
+              </w:rPr>
+            </w:pPr>
+            <w:r>
+              <w:t>Upper limit &lt;= lower limit</w:t>
+            </w:r>
+          </w:p>
+          <w:p>
+            <w:pPr>
+              <w:spacing w:line="240" w:lineRule="auto"/>
+              <w:rPr>
+                <w:b w:val="0"/>
+                <w:bCs w:val="0"/>
+              </w:rPr>
+            </w:pPr>
+            <w:r>
+              <w:t>(</w:t>
+            </w:r>
+            <w:r>
+              <w:t>5</w:t>
+            </w:r>
+            <w:r>
+              <w:t xml:space="preserve"> tests)</w:t>
+            </w:r>
+          </w:p>
+          <w:p>
+            <w:pPr>
+              <w:spacing w:line="240" w:lineRule="auto"/>
+            </w:pPr>
+            <w:r>
+              <w:t>Just need to tweak limits</w:t>
             </w:r>
           </w:p>
         </w:tc>
@@ -4188,6 +4348,7 @@
               <w:bottom w:val="single" w:sz="4" w:space="0" w:color="8EAADB" w:themeColor="accent1" w:themeTint="99"/>
               <w:right w:val="single" w:sz="4" w:space="0" w:color="8EAADB" w:themeColor="accent1" w:themeTint="99"/>
             </w:tcBorders>
+            <w:hideMark/>
           </w:tcPr>
           <w:p>
             <w:pPr>
@@ -4200,82 +4361,15 @@
               <w:cnfStyle w:val="000000100000" w:firstRow="0" w:lastRow="0" w:firstColumn="0" w:lastColumn="0" w:oddVBand="0" w:evenVBand="0" w:oddHBand="1" w:evenHBand="0" w:firstRowFirstColumn="0" w:firstRowLastColumn="0" w:lastRowFirstColumn="0" w:lastRowLastColumn="0"/>
             </w:pPr>
             <w:r>
-              <w:rPr>
-                <w:highlight w:val="yellow"/>
-              </w:rPr>
-              <w:t>Property_Valid_8</w:t>
-            </w:r>
-            <w:r>
-              <w:rPr>
-                <w:highlight w:val="yellow"/>
-              </w:rPr>
-              <w:t xml:space="preserve"> (due to negative limit)</w:t>
-            </w:r>
-          </w:p>
-        </w:tc>
-      </w:tr>
-      <w:tr>
-        <w:tc>
-          <w:tcPr>
-            <w:cnfStyle w:val="001000000000" w:firstRow="0" w:lastRow="0" w:firstColumn="1" w:lastColumn="0" w:oddVBand="0" w:evenVBand="0" w:oddHBand="0" w:evenHBand="0" w:firstRowFirstColumn="0" w:firstRowLastColumn="0" w:lastRowFirstColumn="0" w:lastRowLastColumn="0"/>
-            <w:tcW w:w="2785" w:type="dxa"/>
-            <w:tcBorders>
-              <w:top w:val="single" w:sz="4" w:space="0" w:color="8EAADB" w:themeColor="accent1" w:themeTint="99"/>
-              <w:left w:val="single" w:sz="4" w:space="0" w:color="8EAADB" w:themeColor="accent1" w:themeTint="99"/>
-              <w:bottom w:val="single" w:sz="4" w:space="0" w:color="8EAADB" w:themeColor="accent1" w:themeTint="99"/>
-              <w:right w:val="single" w:sz="4" w:space="0" w:color="8EAADB" w:themeColor="accent1" w:themeTint="99"/>
-            </w:tcBorders>
-          </w:tcPr>
-          <w:p>
-            <w:pPr>
-              <w:spacing w:line="240" w:lineRule="auto"/>
-              <w:rPr>
-                <w:b w:val="0"/>
-                <w:bCs w:val="0"/>
-              </w:rPr>
-            </w:pPr>
-            <w:r>
-              <w:t>Upper limit &lt;= lower limit</w:t>
-            </w:r>
-          </w:p>
-          <w:p>
-            <w:pPr>
-              <w:spacing w:line="240" w:lineRule="auto"/>
-              <w:rPr>
-                <w:b w:val="0"/>
-                <w:bCs w:val="0"/>
-              </w:rPr>
-            </w:pPr>
-            <w:r>
-              <w:t>(</w:t>
-            </w:r>
-            <w:r>
-              <w:t>4</w:t>
-            </w:r>
-            <w:r>
-              <w:t xml:space="preserve"> tests)</w:t>
-            </w:r>
-          </w:p>
-          <w:p>
-            <w:pPr>
-              <w:spacing w:line="240" w:lineRule="auto"/>
-            </w:pPr>
-            <w:r>
-              <w:t>Just need to tweak limits</w:t>
-            </w:r>
-          </w:p>
-        </w:tc>
-        <w:tc>
-          <w:tcPr>
-            <w:tcW w:w="6708" w:type="dxa"/>
-            <w:tcBorders>
-              <w:top w:val="single" w:sz="4" w:space="0" w:color="8EAADB" w:themeColor="accent1" w:themeTint="99"/>
-              <w:left w:val="single" w:sz="4" w:space="0" w:color="8EAADB" w:themeColor="accent1" w:themeTint="99"/>
-              <w:bottom w:val="single" w:sz="4" w:space="0" w:color="8EAADB" w:themeColor="accent1" w:themeTint="99"/>
-              <w:right w:val="single" w:sz="4" w:space="0" w:color="8EAADB" w:themeColor="accent1" w:themeTint="99"/>
-            </w:tcBorders>
-            <w:hideMark/>
-          </w:tcPr>
+              <w:t xml:space="preserve">Complex_Valid_1, </w:t>
+            </w:r>
+            <w:r>
+              <w:t xml:space="preserve">10, </w:t>
+            </w:r>
+            <w:r>
+              <w:t>11, 5</w:t>
+            </w:r>
+          </w:p>
           <w:p>
             <w:pPr>
               <w:pStyle w:val="ListParagraph"/>
@@ -4284,27 +4378,7 @@
                 <w:numId w:val="10"/>
               </w:numPr>
               <w:spacing w:line="240" w:lineRule="auto"/>
-              <w:cnfStyle w:val="000000000000" w:firstRow="0" w:lastRow="0" w:firstColumn="0" w:lastColumn="0" w:oddVBand="0" w:evenVBand="0" w:oddHBand="0" w:evenHBand="0" w:firstRowFirstColumn="0" w:firstRowLastColumn="0" w:lastRowFirstColumn="0" w:lastRowLastColumn="0"/>
-            </w:pPr>
-            <w:r>
-              <w:t xml:space="preserve">Complex_Valid_1, </w:t>
-            </w:r>
-            <w:r>
-              <w:t xml:space="preserve">10, </w:t>
-            </w:r>
-            <w:r>
-              <w:t>11, 5</w:t>
-            </w:r>
-          </w:p>
-          <w:p>
-            <w:pPr>
-              <w:pStyle w:val="ListParagraph"/>
-              <w:numPr>
-                <w:ilvl w:val="0"/>
-                <w:numId w:val="10"/>
-              </w:numPr>
-              <w:spacing w:line="240" w:lineRule="auto"/>
-              <w:cnfStyle w:val="000000000000" w:firstRow="0" w:lastRow="0" w:firstColumn="0" w:lastColumn="0" w:oddVBand="0" w:evenVBand="0" w:oddHBand="0" w:evenHBand="0" w:firstRowFirstColumn="0" w:firstRowLastColumn="0" w:lastRowFirstColumn="0" w:lastRowLastColumn="0"/>
+              <w:cnfStyle w:val="000000100000" w:firstRow="0" w:lastRow="0" w:firstColumn="0" w:lastColumn="0" w:oddVBand="0" w:evenVBand="0" w:oddHBand="1" w:evenHBand="0" w:firstRowFirstColumn="0" w:firstRowLastColumn="0" w:lastRowFirstColumn="0" w:lastRowLastColumn="0"/>
             </w:pPr>
             <w:r>
               <w:t>Method_Valid_1</w:t>
@@ -5688,8 +5762,6 @@
             <w:r>
               <w:t>12.325s</w:t>
             </w:r>
-            <w:bookmarkStart w:id="0" w:name="_GoBack"/>
-            <w:bookmarkEnd w:id="0"/>
           </w:p>
         </w:tc>
       </w:tr>
@@ -5789,6 +5861,342 @@
             </w:pPr>
             <w:r>
               <w:t>11.413s</w:t>
+            </w:r>
+          </w:p>
+        </w:tc>
+      </w:tr>
+      <w:tr>
+        <w:tc>
+          <w:tcPr>
+            <w:cnfStyle w:val="001000000000" w:firstRow="0" w:lastRow="0" w:firstColumn="1" w:lastColumn="0" w:oddVBand="0" w:evenVBand="0" w:oddHBand="0" w:evenHBand="0" w:firstRowFirstColumn="0" w:firstRowLastColumn="0" w:lastRowFirstColumn="0" w:lastRowLastColumn="0"/>
+            <w:tcW w:w="0" w:type="auto"/>
+          </w:tcPr>
+          <w:p>
+            <w:pPr>
+              <w:rPr>
+                <w:b w:val="0"/>
+                <w:bCs w:val="0"/>
+              </w:rPr>
+            </w:pPr>
+            <w:r>
+              <w:t>/09/18</w:t>
+            </w:r>
+          </w:p>
+          <w:p>
+            <w:r>
+              <w:t>No opt, no memo</w:t>
+            </w:r>
+          </w:p>
+        </w:tc>
+        <w:tc>
+          <w:tcPr>
+            <w:tcW w:w="0" w:type="auto"/>
+          </w:tcPr>
+          <w:p>
+            <w:pPr>
+              <w:cnfStyle w:val="000000000000" w:firstRow="0" w:lastRow="0" w:firstColumn="0" w:lastColumn="0" w:oddVBand="0" w:evenVBand="0" w:oddHBand="0" w:evenHBand="0" w:firstRowFirstColumn="0" w:firstRowLastColumn="0" w:lastRowFirstColumn="0" w:lastRowLastColumn="0"/>
+            </w:pPr>
+            <w:r>
+              <w:t>11 errors</w:t>
+            </w:r>
+          </w:p>
+        </w:tc>
+        <w:tc>
+          <w:tcPr>
+            <w:tcW w:w="0" w:type="auto"/>
+          </w:tcPr>
+          <w:p>
+            <w:pPr>
+              <w:cnfStyle w:val="000000000000" w:firstRow="0" w:lastRow="0" w:firstColumn="0" w:lastColumn="0" w:oddVBand="0" w:evenVBand="0" w:oddHBand="0" w:evenHBand="0" w:firstRowFirstColumn="0" w:firstRowLastColumn="0" w:lastRowFirstColumn="0" w:lastRowLastColumn="0"/>
+            </w:pPr>
+          </w:p>
+        </w:tc>
+        <w:tc>
+          <w:tcPr>
+            <w:tcW w:w="0" w:type="auto"/>
+          </w:tcPr>
+          <w:p>
+            <w:pPr>
+              <w:cnfStyle w:val="000000000000" w:firstRow="0" w:lastRow="0" w:firstColumn="0" w:lastColumn="0" w:oddVBand="0" w:evenVBand="0" w:oddHBand="0" w:evenHBand="0" w:firstRowFirstColumn="0" w:firstRowLastColumn="0" w:lastRowFirstColumn="0" w:lastRowLastColumn="0"/>
+            </w:pPr>
+          </w:p>
+        </w:tc>
+        <w:tc>
+          <w:tcPr>
+            <w:tcW w:w="0" w:type="auto"/>
+          </w:tcPr>
+          <w:p>
+            <w:pPr>
+              <w:cnfStyle w:val="000000000000" w:firstRow="0" w:lastRow="0" w:firstColumn="0" w:lastColumn="0" w:oddVBand="0" w:evenVBand="0" w:oddHBand="0" w:evenHBand="0" w:firstRowFirstColumn="0" w:firstRowLastColumn="0" w:lastRowFirstColumn="0" w:lastRowLastColumn="0"/>
+            </w:pPr>
+          </w:p>
+        </w:tc>
+        <w:tc>
+          <w:tcPr>
+            <w:tcW w:w="0" w:type="auto"/>
+          </w:tcPr>
+          <w:p>
+            <w:pPr>
+              <w:cnfStyle w:val="000000000000" w:firstRow="0" w:lastRow="0" w:firstColumn="0" w:lastColumn="0" w:oddVBand="0" w:evenVBand="0" w:oddHBand="0" w:evenHBand="0" w:firstRowFirstColumn="0" w:firstRowLastColumn="0" w:lastRowFirstColumn="0" w:lastRowLastColumn="0"/>
+            </w:pPr>
+            <w:r>
+              <w:t>12.075s</w:t>
+            </w:r>
+          </w:p>
+        </w:tc>
+      </w:tr>
+      <w:tr>
+        <w:trPr>
+          <w:cnfStyle w:val="000000100000" w:firstRow="0" w:lastRow="0" w:firstColumn="0" w:lastColumn="0" w:oddVBand="0" w:evenVBand="0" w:oddHBand="1" w:evenHBand="0" w:firstRowFirstColumn="0" w:firstRowLastColumn="0" w:lastRowFirstColumn="0" w:lastRowLastColumn="0"/>
+        </w:trPr>
+        <w:tc>
+          <w:tcPr>
+            <w:cnfStyle w:val="001000000000" w:firstRow="0" w:lastRow="0" w:firstColumn="1" w:lastColumn="0" w:oddVBand="0" w:evenVBand="0" w:oddHBand="0" w:evenHBand="0" w:firstRowFirstColumn="0" w:firstRowLastColumn="0" w:lastRowFirstColumn="0" w:lastRowLastColumn="0"/>
+            <w:tcW w:w="0" w:type="auto"/>
+          </w:tcPr>
+          <w:p>
+            <w:pPr>
+              <w:rPr>
+                <w:b w:val="0"/>
+                <w:bCs w:val="0"/>
+              </w:rPr>
+            </w:pPr>
+            <w:r>
+              <w:t>/09/18</w:t>
+            </w:r>
+          </w:p>
+          <w:p>
+            <w:r>
+              <w:t>Memo only</w:t>
+            </w:r>
+          </w:p>
+        </w:tc>
+        <w:tc>
+          <w:tcPr>
+            <w:tcW w:w="0" w:type="auto"/>
+          </w:tcPr>
+          <w:p>
+            <w:pPr>
+              <w:cnfStyle w:val="000000100000" w:firstRow="0" w:lastRow="0" w:firstColumn="0" w:lastColumn="0" w:oddVBand="0" w:evenVBand="0" w:oddHBand="1" w:evenHBand="0" w:firstRowFirstColumn="0" w:firstRowLastColumn="0" w:lastRowFirstColumn="0" w:lastRowLastColumn="0"/>
+            </w:pPr>
+            <w:r>
+              <w:t>11 errors</w:t>
+            </w:r>
+          </w:p>
+        </w:tc>
+        <w:tc>
+          <w:tcPr>
+            <w:tcW w:w="0" w:type="auto"/>
+          </w:tcPr>
+          <w:p>
+            <w:pPr>
+              <w:cnfStyle w:val="000000100000" w:firstRow="0" w:lastRow="0" w:firstColumn="0" w:lastColumn="0" w:oddVBand="0" w:evenVBand="0" w:oddHBand="1" w:evenHBand="0" w:firstRowFirstColumn="0" w:firstRowLastColumn="0" w:lastRowFirstColumn="0" w:lastRowLastColumn="0"/>
+            </w:pPr>
+          </w:p>
+        </w:tc>
+        <w:tc>
+          <w:tcPr>
+            <w:tcW w:w="0" w:type="auto"/>
+          </w:tcPr>
+          <w:p>
+            <w:pPr>
+              <w:cnfStyle w:val="000000100000" w:firstRow="0" w:lastRow="0" w:firstColumn="0" w:lastColumn="0" w:oddVBand="0" w:evenVBand="0" w:oddHBand="1" w:evenHBand="0" w:firstRowFirstColumn="0" w:firstRowLastColumn="0" w:lastRowFirstColumn="0" w:lastRowLastColumn="0"/>
+            </w:pPr>
+          </w:p>
+        </w:tc>
+        <w:tc>
+          <w:tcPr>
+            <w:tcW w:w="0" w:type="auto"/>
+          </w:tcPr>
+          <w:p>
+            <w:pPr>
+              <w:cnfStyle w:val="000000100000" w:firstRow="0" w:lastRow="0" w:firstColumn="0" w:lastColumn="0" w:oddVBand="0" w:evenVBand="0" w:oddHBand="1" w:evenHBand="0" w:firstRowFirstColumn="0" w:firstRowLastColumn="0" w:lastRowFirstColumn="0" w:lastRowLastColumn="0"/>
+            </w:pPr>
+          </w:p>
+        </w:tc>
+        <w:tc>
+          <w:tcPr>
+            <w:tcW w:w="0" w:type="auto"/>
+          </w:tcPr>
+          <w:p>
+            <w:pPr>
+              <w:cnfStyle w:val="000000100000" w:firstRow="0" w:lastRow="0" w:firstColumn="0" w:lastColumn="0" w:oddVBand="0" w:evenVBand="0" w:oddHBand="1" w:evenHBand="0" w:firstRowFirstColumn="0" w:firstRowLastColumn="0" w:lastRowFirstColumn="0" w:lastRowLastColumn="0"/>
+            </w:pPr>
+            <w:r>
+              <w:t>10.795s</w:t>
+            </w:r>
+          </w:p>
+        </w:tc>
+      </w:tr>
+      <w:tr>
+        <w:tc>
+          <w:tcPr>
+            <w:cnfStyle w:val="001000000000" w:firstRow="0" w:lastRow="0" w:firstColumn="1" w:lastColumn="0" w:oddVBand="0" w:evenVBand="0" w:oddHBand="0" w:evenHBand="0" w:firstRowFirstColumn="0" w:firstRowLastColumn="0" w:lastRowFirstColumn="0" w:lastRowLastColumn="0"/>
+            <w:tcW w:w="0" w:type="auto"/>
+          </w:tcPr>
+          <w:p>
+            <w:pPr>
+              <w:rPr>
+                <w:b w:val="0"/>
+                <w:bCs w:val="0"/>
+              </w:rPr>
+            </w:pPr>
+            <w:r>
+              <w:t>/09/18</w:t>
+            </w:r>
+          </w:p>
+          <w:p>
+            <w:proofErr w:type="spellStart"/>
+            <w:r>
+              <w:t>Opt</w:t>
+            </w:r>
+            <w:proofErr w:type="spellEnd"/>
+            <w:r>
+              <w:t xml:space="preserve"> only</w:t>
+            </w:r>
+          </w:p>
+        </w:tc>
+        <w:tc>
+          <w:tcPr>
+            <w:tcW w:w="0" w:type="auto"/>
+          </w:tcPr>
+          <w:p>
+            <w:pPr>
+              <w:cnfStyle w:val="000000000000" w:firstRow="0" w:lastRow="0" w:firstColumn="0" w:lastColumn="0" w:oddVBand="0" w:evenVBand="0" w:oddHBand="0" w:evenHBand="0" w:firstRowFirstColumn="0" w:firstRowLastColumn="0" w:lastRowFirstColumn="0" w:lastRowLastColumn="0"/>
+            </w:pPr>
+            <w:r>
+              <w:t>16 errors</w:t>
+            </w:r>
+          </w:p>
+        </w:tc>
+        <w:tc>
+          <w:tcPr>
+            <w:tcW w:w="0" w:type="auto"/>
+          </w:tcPr>
+          <w:p>
+            <w:pPr>
+              <w:cnfStyle w:val="000000000000" w:firstRow="0" w:lastRow="0" w:firstColumn="0" w:lastColumn="0" w:oddVBand="0" w:evenVBand="0" w:oddHBand="0" w:evenHBand="0" w:firstRowFirstColumn="0" w:firstRowLastColumn="0" w:lastRowFirstColumn="0" w:lastRowLastColumn="0"/>
+            </w:pPr>
+          </w:p>
+        </w:tc>
+        <w:tc>
+          <w:tcPr>
+            <w:tcW w:w="0" w:type="auto"/>
+          </w:tcPr>
+          <w:p>
+            <w:pPr>
+              <w:cnfStyle w:val="000000000000" w:firstRow="0" w:lastRow="0" w:firstColumn="0" w:lastColumn="0" w:oddVBand="0" w:evenVBand="0" w:oddHBand="0" w:evenHBand="0" w:firstRowFirstColumn="0" w:firstRowLastColumn="0" w:lastRowFirstColumn="0" w:lastRowLastColumn="0"/>
+            </w:pPr>
+          </w:p>
+        </w:tc>
+        <w:tc>
+          <w:tcPr>
+            <w:tcW w:w="0" w:type="auto"/>
+          </w:tcPr>
+          <w:p>
+            <w:pPr>
+              <w:cnfStyle w:val="000000000000" w:firstRow="0" w:lastRow="0" w:firstColumn="0" w:lastColumn="0" w:oddVBand="0" w:evenVBand="0" w:oddHBand="0" w:evenHBand="0" w:firstRowFirstColumn="0" w:firstRowLastColumn="0" w:lastRowFirstColumn="0" w:lastRowLastColumn="0"/>
+            </w:pPr>
+          </w:p>
+        </w:tc>
+        <w:tc>
+          <w:tcPr>
+            <w:tcW w:w="0" w:type="auto"/>
+          </w:tcPr>
+          <w:p>
+            <w:pPr>
+              <w:cnfStyle w:val="000000000000" w:firstRow="0" w:lastRow="0" w:firstColumn="0" w:lastColumn="0" w:oddVBand="0" w:evenVBand="0" w:oddHBand="0" w:evenHBand="0" w:firstRowFirstColumn="0" w:firstRowLastColumn="0" w:lastRowFirstColumn="0" w:lastRowLastColumn="0"/>
+            </w:pPr>
+            <w:r>
+              <w:t>12.841s</w:t>
+            </w:r>
+          </w:p>
+        </w:tc>
+      </w:tr>
+      <w:tr>
+        <w:trPr>
+          <w:cnfStyle w:val="000000100000" w:firstRow="0" w:lastRow="0" w:firstColumn="0" w:lastColumn="0" w:oddVBand="0" w:evenVBand="0" w:oddHBand="1" w:evenHBand="0" w:firstRowFirstColumn="0" w:firstRowLastColumn="0" w:lastRowFirstColumn="0" w:lastRowLastColumn="0"/>
+        </w:trPr>
+        <w:tc>
+          <w:tcPr>
+            <w:cnfStyle w:val="001000000000" w:firstRow="0" w:lastRow="0" w:firstColumn="1" w:lastColumn="0" w:oddVBand="0" w:evenVBand="0" w:oddHBand="0" w:evenHBand="0" w:firstRowFirstColumn="0" w:firstRowLastColumn="0" w:lastRowFirstColumn="0" w:lastRowLastColumn="0"/>
+            <w:tcW w:w="0" w:type="auto"/>
+          </w:tcPr>
+          <w:p>
+            <w:pPr>
+              <w:rPr>
+                <w:b w:val="0"/>
+                <w:bCs w:val="0"/>
+              </w:rPr>
+            </w:pPr>
+            <w:r>
+              <w:t>/09/18</w:t>
+            </w:r>
+          </w:p>
+          <w:p>
+            <w:proofErr w:type="spellStart"/>
+            <w:r>
+              <w:t>Opt</w:t>
+            </w:r>
+            <w:proofErr w:type="spellEnd"/>
+            <w:r>
+              <w:t xml:space="preserve"> and Memo</w:t>
+            </w:r>
+          </w:p>
+        </w:tc>
+        <w:tc>
+          <w:tcPr>
+            <w:tcW w:w="0" w:type="auto"/>
+          </w:tcPr>
+          <w:p>
+            <w:pPr>
+              <w:cnfStyle w:val="000000100000" w:firstRow="0" w:lastRow="0" w:firstColumn="0" w:lastColumn="0" w:oddVBand="0" w:evenVBand="0" w:oddHBand="1" w:evenHBand="0" w:firstRowFirstColumn="0" w:firstRowLastColumn="0" w:lastRowFirstColumn="0" w:lastRowLastColumn="0"/>
+            </w:pPr>
+            <w:r>
+              <w:t>14 errors</w:t>
+            </w:r>
+          </w:p>
+        </w:tc>
+        <w:tc>
+          <w:tcPr>
+            <w:tcW w:w="0" w:type="auto"/>
+          </w:tcPr>
+          <w:p>
+            <w:pPr>
+              <w:cnfStyle w:val="000000100000" w:firstRow="0" w:lastRow="0" w:firstColumn="0" w:lastColumn="0" w:oddVBand="0" w:evenVBand="0" w:oddHBand="1" w:evenHBand="0" w:firstRowFirstColumn="0" w:firstRowLastColumn="0" w:lastRowFirstColumn="0" w:lastRowLastColumn="0"/>
+            </w:pPr>
+          </w:p>
+        </w:tc>
+        <w:tc>
+          <w:tcPr>
+            <w:tcW w:w="0" w:type="auto"/>
+          </w:tcPr>
+          <w:p>
+            <w:pPr>
+              <w:cnfStyle w:val="000000100000" w:firstRow="0" w:lastRow="0" w:firstColumn="0" w:lastColumn="0" w:oddVBand="0" w:evenVBand="0" w:oddHBand="1" w:evenHBand="0" w:firstRowFirstColumn="0" w:firstRowLastColumn="0" w:lastRowFirstColumn="0" w:lastRowLastColumn="0"/>
+            </w:pPr>
+          </w:p>
+        </w:tc>
+        <w:tc>
+          <w:tcPr>
+            <w:tcW w:w="0" w:type="auto"/>
+          </w:tcPr>
+          <w:p>
+            <w:pPr>
+              <w:cnfStyle w:val="000000100000" w:firstRow="0" w:lastRow="0" w:firstColumn="0" w:lastColumn="0" w:oddVBand="0" w:evenVBand="0" w:oddHBand="1" w:evenHBand="0" w:firstRowFirstColumn="0" w:firstRowLastColumn="0" w:lastRowFirstColumn="0" w:lastRowLastColumn="0"/>
+            </w:pPr>
+          </w:p>
+        </w:tc>
+        <w:tc>
+          <w:tcPr>
+            <w:tcW w:w="0" w:type="auto"/>
+          </w:tcPr>
+          <w:p>
+            <w:pPr>
+              <w:cnfStyle w:val="000000100000" w:firstRow="0" w:lastRow="0" w:firstColumn="0" w:lastColumn="0" w:oddVBand="0" w:evenVBand="0" w:oddHBand="1" w:evenHBand="0" w:firstRowFirstColumn="0" w:firstRowLastColumn="0" w:lastRowFirstColumn="0" w:lastRowLastColumn="0"/>
+            </w:pPr>
+            <w:r>
+              <w:t>10.482s</w:t>
             </w:r>
           </w:p>
         </w:tc>
@@ -6205,8 +6613,8 @@
         <w:tblLook w:val="04A0" w:firstRow="1" w:lastRow="0" w:firstColumn="1" w:lastColumn="0" w:noHBand="0" w:noVBand="1"/>
       </w:tblPr>
       <w:tblGrid>
-        <w:gridCol w:w="1542"/>
-        <w:gridCol w:w="2594"/>
+        <w:gridCol w:w="1980"/>
+        <w:gridCol w:w="2156"/>
         <w:gridCol w:w="847"/>
         <w:gridCol w:w="1439"/>
         <w:gridCol w:w="1051"/>
@@ -6219,7 +6627,7 @@
         <w:tc>
           <w:tcPr>
             <w:cnfStyle w:val="001000000000" w:firstRow="0" w:lastRow="0" w:firstColumn="1" w:lastColumn="0" w:oddVBand="0" w:evenVBand="0" w:oddHBand="0" w:evenHBand="0" w:firstRowFirstColumn="0" w:firstRowLastColumn="0" w:lastRowFirstColumn="0" w:lastRowLastColumn="0"/>
-            <w:tcW w:w="0" w:type="auto"/>
+            <w:tcW w:w="1980" w:type="dxa"/>
           </w:tcPr>
           <w:p>
             <w:r>
@@ -6229,7 +6637,7 @@
         </w:tc>
         <w:tc>
           <w:tcPr>
-            <w:tcW w:w="0" w:type="auto"/>
+            <w:tcW w:w="2156" w:type="dxa"/>
           </w:tcPr>
           <w:p>
             <w:pPr>
@@ -6300,7 +6708,7 @@
         <w:tc>
           <w:tcPr>
             <w:cnfStyle w:val="001000000000" w:firstRow="0" w:lastRow="0" w:firstColumn="1" w:lastColumn="0" w:oddVBand="0" w:evenVBand="0" w:oddHBand="0" w:evenHBand="0" w:firstRowFirstColumn="0" w:firstRowLastColumn="0" w:lastRowFirstColumn="0" w:lastRowLastColumn="0"/>
-            <w:tcW w:w="0" w:type="auto"/>
+            <w:tcW w:w="1980" w:type="dxa"/>
           </w:tcPr>
           <w:p>
             <w:r>
@@ -6313,7 +6721,7 @@
         </w:tc>
         <w:tc>
           <w:tcPr>
-            <w:tcW w:w="0" w:type="auto"/>
+            <w:tcW w:w="2156" w:type="dxa"/>
           </w:tcPr>
           <w:p>
             <w:pPr>
@@ -6381,7 +6789,7 @@
         <w:tc>
           <w:tcPr>
             <w:cnfStyle w:val="001000000000" w:firstRow="0" w:lastRow="0" w:firstColumn="1" w:lastColumn="0" w:oddVBand="0" w:evenVBand="0" w:oddHBand="0" w:evenHBand="0" w:firstRowFirstColumn="0" w:firstRowLastColumn="0" w:lastRowFirstColumn="0" w:lastRowLastColumn="0"/>
-            <w:tcW w:w="0" w:type="auto"/>
+            <w:tcW w:w="1980" w:type="dxa"/>
           </w:tcPr>
           <w:p>
             <w:pPr>
@@ -6402,7 +6810,7 @@
         </w:tc>
         <w:tc>
           <w:tcPr>
-            <w:tcW w:w="0" w:type="auto"/>
+            <w:tcW w:w="2156" w:type="dxa"/>
           </w:tcPr>
           <w:p>
             <w:pPr>
@@ -6513,7 +6921,7 @@
         <w:tc>
           <w:tcPr>
             <w:cnfStyle w:val="001000000000" w:firstRow="0" w:lastRow="0" w:firstColumn="1" w:lastColumn="0" w:oddVBand="0" w:evenVBand="0" w:oddHBand="0" w:evenHBand="0" w:firstRowFirstColumn="0" w:firstRowLastColumn="0" w:lastRowFirstColumn="0" w:lastRowLastColumn="0"/>
-            <w:tcW w:w="0" w:type="auto"/>
+            <w:tcW w:w="1980" w:type="dxa"/>
           </w:tcPr>
           <w:p>
             <w:pPr>
@@ -6523,6 +6931,7 @@
               </w:rPr>
             </w:pPr>
             <w:r>
+              <w:lastRenderedPageBreak/>
               <w:t>15/07/18</w:t>
             </w:r>
           </w:p>
@@ -6534,7 +6943,7 @@
         </w:tc>
         <w:tc>
           <w:tcPr>
-            <w:tcW w:w="0" w:type="auto"/>
+            <w:tcW w:w="2156" w:type="dxa"/>
           </w:tcPr>
           <w:p>
             <w:pPr>
@@ -6621,7 +7030,7 @@
         <w:tc>
           <w:tcPr>
             <w:cnfStyle w:val="001000000000" w:firstRow="0" w:lastRow="0" w:firstColumn="1" w:lastColumn="0" w:oddVBand="0" w:evenVBand="0" w:oddHBand="0" w:evenHBand="0" w:firstRowFirstColumn="0" w:firstRowLastColumn="0" w:lastRowFirstColumn="0" w:lastRowLastColumn="0"/>
-            <w:tcW w:w="0" w:type="auto"/>
+            <w:tcW w:w="1980" w:type="dxa"/>
           </w:tcPr>
           <w:p>
             <w:pPr>
@@ -6642,7 +7051,7 @@
         </w:tc>
         <w:tc>
           <w:tcPr>
-            <w:tcW w:w="0" w:type="auto"/>
+            <w:tcW w:w="2156" w:type="dxa"/>
           </w:tcPr>
           <w:p>
             <w:pPr>
@@ -6736,7 +7145,7 @@
         <w:tc>
           <w:tcPr>
             <w:cnfStyle w:val="001000000000" w:firstRow="0" w:lastRow="0" w:firstColumn="1" w:lastColumn="0" w:oddVBand="0" w:evenVBand="0" w:oddHBand="0" w:evenHBand="0" w:firstRowFirstColumn="0" w:firstRowLastColumn="0" w:lastRowFirstColumn="0" w:lastRowLastColumn="0"/>
-            <w:tcW w:w="0" w:type="auto"/>
+            <w:tcW w:w="1980" w:type="dxa"/>
           </w:tcPr>
           <w:p>
             <w:pPr>
@@ -6746,7 +7155,6 @@
               </w:rPr>
             </w:pPr>
             <w:r>
-              <w:lastRenderedPageBreak/>
               <w:t>21/07/18</w:t>
             </w:r>
           </w:p>
@@ -6758,7 +7166,7 @@
         </w:tc>
         <w:tc>
           <w:tcPr>
-            <w:tcW w:w="0" w:type="auto"/>
+            <w:tcW w:w="2156" w:type="dxa"/>
           </w:tcPr>
           <w:p>
             <w:pPr>
@@ -6843,6 +7251,369 @@
             <w:r>
               <w:t>296.26 s</w:t>
             </w:r>
+          </w:p>
+        </w:tc>
+      </w:tr>
+      <w:tr>
+        <w:tc>
+          <w:tcPr>
+            <w:cnfStyle w:val="001000000000" w:firstRow="0" w:lastRow="0" w:firstColumn="1" w:lastColumn="0" w:oddVBand="0" w:evenVBand="0" w:oddHBand="0" w:evenHBand="0" w:firstRowFirstColumn="0" w:firstRowLastColumn="0" w:lastRowFirstColumn="0" w:lastRowLastColumn="0"/>
+            <w:tcW w:w="1980" w:type="dxa"/>
+          </w:tcPr>
+          <w:p>
+            <w:pPr>
+              <w:rPr>
+                <w:b w:val="0"/>
+                <w:bCs w:val="0"/>
+              </w:rPr>
+            </w:pPr>
+            <w:r>
+              <w:t>/0</w:t>
+            </w:r>
+            <w:r>
+              <w:t>9</w:t>
+            </w:r>
+            <w:r>
+              <w:t>/18</w:t>
+            </w:r>
+          </w:p>
+          <w:p>
+            <w:r>
+              <w:t>No opt, no memo</w:t>
+            </w:r>
+          </w:p>
+        </w:tc>
+        <w:tc>
+          <w:tcPr>
+            <w:tcW w:w="2156" w:type="dxa"/>
+          </w:tcPr>
+          <w:p>
+            <w:pPr>
+              <w:cnfStyle w:val="000000000000" w:firstRow="0" w:lastRow="0" w:firstColumn="0" w:lastColumn="0" w:oddVBand="0" w:evenVBand="0" w:oddHBand="0" w:evenHBand="0" w:firstRowFirstColumn="0" w:firstRowLastColumn="0" w:lastRowFirstColumn="0" w:lastRowLastColumn="0"/>
+            </w:pPr>
+            <w:r>
+              <w:t>Can’t do 002_fib as takes too long in main</w:t>
+            </w:r>
+            <w:bookmarkStart w:id="0" w:name="_GoBack"/>
+            <w:bookmarkEnd w:id="0"/>
+          </w:p>
+        </w:tc>
+        <w:tc>
+          <w:tcPr>
+            <w:tcW w:w="0" w:type="auto"/>
+          </w:tcPr>
+          <w:p>
+            <w:pPr>
+              <w:cnfStyle w:val="000000000000" w:firstRow="0" w:lastRow="0" w:firstColumn="0" w:lastColumn="0" w:oddVBand="0" w:evenVBand="0" w:oddHBand="0" w:evenHBand="0" w:firstRowFirstColumn="0" w:firstRowLastColumn="0" w:lastRowFirstColumn="0" w:lastRowLastColumn="0"/>
+            </w:pPr>
+          </w:p>
+        </w:tc>
+        <w:tc>
+          <w:tcPr>
+            <w:tcW w:w="0" w:type="auto"/>
+          </w:tcPr>
+          <w:p>
+            <w:pPr>
+              <w:cnfStyle w:val="000000000000" w:firstRow="0" w:lastRow="0" w:firstColumn="0" w:lastColumn="0" w:oddVBand="0" w:evenVBand="0" w:oddHBand="0" w:evenHBand="0" w:firstRowFirstColumn="0" w:firstRowLastColumn="0" w:lastRowFirstColumn="0" w:lastRowLastColumn="0"/>
+            </w:pPr>
+          </w:p>
+        </w:tc>
+        <w:tc>
+          <w:tcPr>
+            <w:tcW w:w="0" w:type="auto"/>
+          </w:tcPr>
+          <w:p>
+            <w:pPr>
+              <w:cnfStyle w:val="000000000000" w:firstRow="0" w:lastRow="0" w:firstColumn="0" w:lastColumn="0" w:oddVBand="0" w:evenVBand="0" w:oddHBand="0" w:evenHBand="0" w:firstRowFirstColumn="0" w:firstRowLastColumn="0" w:lastRowFirstColumn="0" w:lastRowLastColumn="0"/>
+            </w:pPr>
+          </w:p>
+        </w:tc>
+        <w:tc>
+          <w:tcPr>
+            <w:tcW w:w="1736" w:type="dxa"/>
+          </w:tcPr>
+          <w:p>
+            <w:pPr>
+              <w:cnfStyle w:val="000000000000" w:firstRow="0" w:lastRow="0" w:firstColumn="0" w:lastColumn="0" w:oddVBand="0" w:evenVBand="0" w:oddHBand="0" w:evenHBand="0" w:firstRowFirstColumn="0" w:firstRowLastColumn="0" w:lastRowFirstColumn="0" w:lastRowLastColumn="0"/>
+            </w:pPr>
+          </w:p>
+        </w:tc>
+      </w:tr>
+      <w:tr>
+        <w:trPr>
+          <w:cnfStyle w:val="000000100000" w:firstRow="0" w:lastRow="0" w:firstColumn="0" w:lastColumn="0" w:oddVBand="0" w:evenVBand="0" w:oddHBand="1" w:evenHBand="0" w:firstRowFirstColumn="0" w:firstRowLastColumn="0" w:lastRowFirstColumn="0" w:lastRowLastColumn="0"/>
+        </w:trPr>
+        <w:tc>
+          <w:tcPr>
+            <w:cnfStyle w:val="001000000000" w:firstRow="0" w:lastRow="0" w:firstColumn="1" w:lastColumn="0" w:oddVBand="0" w:evenVBand="0" w:oddHBand="0" w:evenHBand="0" w:firstRowFirstColumn="0" w:firstRowLastColumn="0" w:lastRowFirstColumn="0" w:lastRowLastColumn="0"/>
+            <w:tcW w:w="1980" w:type="dxa"/>
+          </w:tcPr>
+          <w:p>
+            <w:pPr>
+              <w:rPr>
+                <w:b w:val="0"/>
+                <w:bCs w:val="0"/>
+              </w:rPr>
+            </w:pPr>
+            <w:r>
+              <w:t>/09/18</w:t>
+            </w:r>
+          </w:p>
+          <w:p>
+            <w:r>
+              <w:t>Memo only</w:t>
+            </w:r>
+          </w:p>
+        </w:tc>
+        <w:tc>
+          <w:tcPr>
+            <w:tcW w:w="2156" w:type="dxa"/>
+          </w:tcPr>
+          <w:p>
+            <w:pPr>
+              <w:cnfStyle w:val="000000100000" w:firstRow="0" w:lastRow="0" w:firstColumn="0" w:lastColumn="0" w:oddVBand="0" w:evenVBand="0" w:oddHBand="1" w:evenHBand="0" w:firstRowFirstColumn="0" w:firstRowLastColumn="0" w:lastRowFirstColumn="0" w:lastRowLastColumn="0"/>
+            </w:pPr>
+            <w:r>
+              <w:t>1</w:t>
+            </w:r>
+            <w:r>
+              <w:t>0</w:t>
+            </w:r>
+            <w:r>
+              <w:t xml:space="preserve"> errors, </w:t>
+            </w:r>
+            <w:r>
+              <w:t>5</w:t>
+            </w:r>
+            <w:r>
+              <w:t xml:space="preserve"> failures</w:t>
+            </w:r>
+          </w:p>
+          <w:p>
+            <w:pPr>
+              <w:cnfStyle w:val="000000100000" w:firstRow="0" w:lastRow="0" w:firstColumn="0" w:lastColumn="0" w:oddVBand="0" w:evenVBand="0" w:oddHBand="1" w:evenHBand="0" w:firstRowFirstColumn="0" w:firstRowLastColumn="0" w:lastRowFirstColumn="0" w:lastRowLastColumn="0"/>
+            </w:pPr>
+            <w:r>
+              <w:t xml:space="preserve">Tries and </w:t>
+            </w:r>
+            <w:proofErr w:type="spellStart"/>
+            <w:r>
+              <w:t>bipmatch</w:t>
+            </w:r>
+            <w:proofErr w:type="spellEnd"/>
+          </w:p>
+        </w:tc>
+        <w:tc>
+          <w:tcPr>
+            <w:tcW w:w="0" w:type="auto"/>
+          </w:tcPr>
+          <w:p>
+            <w:pPr>
+              <w:cnfStyle w:val="000000100000" w:firstRow="0" w:lastRow="0" w:firstColumn="0" w:lastColumn="0" w:oddVBand="0" w:evenVBand="0" w:oddHBand="1" w:evenHBand="0" w:firstRowFirstColumn="0" w:firstRowLastColumn="0" w:lastRowFirstColumn="0" w:lastRowLastColumn="0"/>
+            </w:pPr>
+            <w:r>
+              <w:t>14</w:t>
+            </w:r>
+          </w:p>
+        </w:tc>
+        <w:tc>
+          <w:tcPr>
+            <w:tcW w:w="0" w:type="auto"/>
+          </w:tcPr>
+          <w:p>
+            <w:pPr>
+              <w:cnfStyle w:val="000000100000" w:firstRow="0" w:lastRow="0" w:firstColumn="0" w:lastColumn="0" w:oddVBand="0" w:evenVBand="0" w:oddHBand="1" w:evenHBand="0" w:firstRowFirstColumn="0" w:firstRowLastColumn="0" w:lastRowFirstColumn="0" w:lastRowLastColumn="0"/>
+            </w:pPr>
+            <w:r>
+              <w:t>1</w:t>
+            </w:r>
+          </w:p>
+        </w:tc>
+        <w:tc>
+          <w:tcPr>
+            <w:tcW w:w="0" w:type="auto"/>
+          </w:tcPr>
+          <w:p>
+            <w:pPr>
+              <w:cnfStyle w:val="000000100000" w:firstRow="0" w:lastRow="0" w:firstColumn="0" w:lastColumn="0" w:oddVBand="0" w:evenVBand="0" w:oddHBand="1" w:evenHBand="0" w:firstRowFirstColumn="0" w:firstRowLastColumn="0" w:lastRowFirstColumn="0" w:lastRowLastColumn="0"/>
+            </w:pPr>
+            <w:r>
+              <w:t>32</w:t>
+            </w:r>
+          </w:p>
+        </w:tc>
+        <w:tc>
+          <w:tcPr>
+            <w:tcW w:w="1736" w:type="dxa"/>
+          </w:tcPr>
+          <w:p>
+            <w:pPr>
+              <w:cnfStyle w:val="000000100000" w:firstRow="0" w:lastRow="0" w:firstColumn="0" w:lastColumn="0" w:oddVBand="0" w:evenVBand="0" w:oddHBand="1" w:evenHBand="0" w:firstRowFirstColumn="0" w:firstRowLastColumn="0" w:lastRowFirstColumn="0" w:lastRowLastColumn="0"/>
+            </w:pPr>
+            <w:r>
+              <w:t>634.411s</w:t>
+            </w:r>
+          </w:p>
+        </w:tc>
+      </w:tr>
+      <w:tr>
+        <w:tc>
+          <w:tcPr>
+            <w:cnfStyle w:val="001000000000" w:firstRow="0" w:lastRow="0" w:firstColumn="1" w:lastColumn="0" w:oddVBand="0" w:evenVBand="0" w:oddHBand="0" w:evenHBand="0" w:firstRowFirstColumn="0" w:firstRowLastColumn="0" w:lastRowFirstColumn="0" w:lastRowLastColumn="0"/>
+            <w:tcW w:w="1980" w:type="dxa"/>
+          </w:tcPr>
+          <w:p>
+            <w:pPr>
+              <w:rPr>
+                <w:b w:val="0"/>
+                <w:bCs w:val="0"/>
+              </w:rPr>
+            </w:pPr>
+            <w:r>
+              <w:t>/09/18</w:t>
+            </w:r>
+          </w:p>
+          <w:p>
+            <w:proofErr w:type="spellStart"/>
+            <w:r>
+              <w:t>Opt</w:t>
+            </w:r>
+            <w:proofErr w:type="spellEnd"/>
+            <w:r>
+              <w:t xml:space="preserve"> only</w:t>
+            </w:r>
+          </w:p>
+        </w:tc>
+        <w:tc>
+          <w:tcPr>
+            <w:tcW w:w="2156" w:type="dxa"/>
+          </w:tcPr>
+          <w:p>
+            <w:pPr>
+              <w:cnfStyle w:val="000000000000" w:firstRow="0" w:lastRow="0" w:firstColumn="0" w:lastColumn="0" w:oddVBand="0" w:evenVBand="0" w:oddHBand="0" w:evenHBand="0" w:firstRowFirstColumn="0" w:firstRowLastColumn="0" w:lastRowFirstColumn="0" w:lastRowLastColumn="0"/>
+            </w:pPr>
+          </w:p>
+        </w:tc>
+        <w:tc>
+          <w:tcPr>
+            <w:tcW w:w="0" w:type="auto"/>
+          </w:tcPr>
+          <w:p>
+            <w:pPr>
+              <w:cnfStyle w:val="000000000000" w:firstRow="0" w:lastRow="0" w:firstColumn="0" w:lastColumn="0" w:oddVBand="0" w:evenVBand="0" w:oddHBand="0" w:evenHBand="0" w:firstRowFirstColumn="0" w:firstRowLastColumn="0" w:lastRowFirstColumn="0" w:lastRowLastColumn="0"/>
+            </w:pPr>
+          </w:p>
+        </w:tc>
+        <w:tc>
+          <w:tcPr>
+            <w:tcW w:w="0" w:type="auto"/>
+          </w:tcPr>
+          <w:p>
+            <w:pPr>
+              <w:cnfStyle w:val="000000000000" w:firstRow="0" w:lastRow="0" w:firstColumn="0" w:lastColumn="0" w:oddVBand="0" w:evenVBand="0" w:oddHBand="0" w:evenHBand="0" w:firstRowFirstColumn="0" w:firstRowLastColumn="0" w:lastRowFirstColumn="0" w:lastRowLastColumn="0"/>
+            </w:pPr>
+          </w:p>
+        </w:tc>
+        <w:tc>
+          <w:tcPr>
+            <w:tcW w:w="0" w:type="auto"/>
+          </w:tcPr>
+          <w:p>
+            <w:pPr>
+              <w:cnfStyle w:val="000000000000" w:firstRow="0" w:lastRow="0" w:firstColumn="0" w:lastColumn="0" w:oddVBand="0" w:evenVBand="0" w:oddHBand="0" w:evenHBand="0" w:firstRowFirstColumn="0" w:firstRowLastColumn="0" w:lastRowFirstColumn="0" w:lastRowLastColumn="0"/>
+            </w:pPr>
+          </w:p>
+        </w:tc>
+        <w:tc>
+          <w:tcPr>
+            <w:tcW w:w="1736" w:type="dxa"/>
+          </w:tcPr>
+          <w:p>
+            <w:pPr>
+              <w:cnfStyle w:val="000000000000" w:firstRow="0" w:lastRow="0" w:firstColumn="0" w:lastColumn="0" w:oddVBand="0" w:evenVBand="0" w:oddHBand="0" w:evenHBand="0" w:firstRowFirstColumn="0" w:firstRowLastColumn="0" w:lastRowFirstColumn="0" w:lastRowLastColumn="0"/>
+            </w:pPr>
+          </w:p>
+        </w:tc>
+      </w:tr>
+      <w:tr>
+        <w:trPr>
+          <w:cnfStyle w:val="000000100000" w:firstRow="0" w:lastRow="0" w:firstColumn="0" w:lastColumn="0" w:oddVBand="0" w:evenVBand="0" w:oddHBand="1" w:evenHBand="0" w:firstRowFirstColumn="0" w:firstRowLastColumn="0" w:lastRowFirstColumn="0" w:lastRowLastColumn="0"/>
+        </w:trPr>
+        <w:tc>
+          <w:tcPr>
+            <w:cnfStyle w:val="001000000000" w:firstRow="0" w:lastRow="0" w:firstColumn="1" w:lastColumn="0" w:oddVBand="0" w:evenVBand="0" w:oddHBand="0" w:evenHBand="0" w:firstRowFirstColumn="0" w:firstRowLastColumn="0" w:lastRowFirstColumn="0" w:lastRowLastColumn="0"/>
+            <w:tcW w:w="1980" w:type="dxa"/>
+          </w:tcPr>
+          <w:p>
+            <w:pPr>
+              <w:rPr>
+                <w:b w:val="0"/>
+                <w:bCs w:val="0"/>
+              </w:rPr>
+            </w:pPr>
+            <w:r>
+              <w:t>/09/18</w:t>
+            </w:r>
+          </w:p>
+          <w:p>
+            <w:proofErr w:type="spellStart"/>
+            <w:r>
+              <w:t>Opt</w:t>
+            </w:r>
+            <w:proofErr w:type="spellEnd"/>
+            <w:r>
+              <w:t xml:space="preserve"> and memo </w:t>
+            </w:r>
+          </w:p>
+        </w:tc>
+        <w:tc>
+          <w:tcPr>
+            <w:tcW w:w="2156" w:type="dxa"/>
+          </w:tcPr>
+          <w:p>
+            <w:pPr>
+              <w:cnfStyle w:val="000000100000" w:firstRow="0" w:lastRow="0" w:firstColumn="0" w:lastColumn="0" w:oddVBand="0" w:evenVBand="0" w:oddHBand="1" w:evenHBand="0" w:firstRowFirstColumn="0" w:firstRowLastColumn="0" w:lastRowFirstColumn="0" w:lastRowLastColumn="0"/>
+            </w:pPr>
+          </w:p>
+        </w:tc>
+        <w:tc>
+          <w:tcPr>
+            <w:tcW w:w="0" w:type="auto"/>
+          </w:tcPr>
+          <w:p>
+            <w:pPr>
+              <w:cnfStyle w:val="000000100000" w:firstRow="0" w:lastRow="0" w:firstColumn="0" w:lastColumn="0" w:oddVBand="0" w:evenVBand="0" w:oddHBand="1" w:evenHBand="0" w:firstRowFirstColumn="0" w:firstRowLastColumn="0" w:lastRowFirstColumn="0" w:lastRowLastColumn="0"/>
+            </w:pPr>
+          </w:p>
+        </w:tc>
+        <w:tc>
+          <w:tcPr>
+            <w:tcW w:w="0" w:type="auto"/>
+          </w:tcPr>
+          <w:p>
+            <w:pPr>
+              <w:cnfStyle w:val="000000100000" w:firstRow="0" w:lastRow="0" w:firstColumn="0" w:lastColumn="0" w:oddVBand="0" w:evenVBand="0" w:oddHBand="1" w:evenHBand="0" w:firstRowFirstColumn="0" w:firstRowLastColumn="0" w:lastRowFirstColumn="0" w:lastRowLastColumn="0"/>
+            </w:pPr>
+          </w:p>
+        </w:tc>
+        <w:tc>
+          <w:tcPr>
+            <w:tcW w:w="0" w:type="auto"/>
+          </w:tcPr>
+          <w:p>
+            <w:pPr>
+              <w:cnfStyle w:val="000000100000" w:firstRow="0" w:lastRow="0" w:firstColumn="0" w:lastColumn="0" w:oddVBand="0" w:evenVBand="0" w:oddHBand="1" w:evenHBand="0" w:firstRowFirstColumn="0" w:firstRowLastColumn="0" w:lastRowFirstColumn="0" w:lastRowLastColumn="0"/>
+            </w:pPr>
+          </w:p>
+        </w:tc>
+        <w:tc>
+          <w:tcPr>
+            <w:tcW w:w="1736" w:type="dxa"/>
+          </w:tcPr>
+          <w:p>
+            <w:pPr>
+              <w:cnfStyle w:val="000000100000" w:firstRow="0" w:lastRow="0" w:firstColumn="0" w:lastColumn="0" w:oddVBand="0" w:evenVBand="0" w:oddHBand="1" w:evenHBand="0" w:firstRowFirstColumn="0" w:firstRowLastColumn="0" w:lastRowFirstColumn="0" w:lastRowLastColumn="0"/>
+            </w:pPr>
           </w:p>
         </w:tc>
       </w:tr>
@@ -7099,10 +7870,10 @@
               <w:t>precondition (</w:t>
             </w:r>
             <w:r>
-              <w:t xml:space="preserve">2 </w:t>
-            </w:r>
-            <w:r>
-              <w:t>tests)</w:t>
+              <w:t xml:space="preserve">1 </w:t>
+            </w:r>
+            <w:r>
+              <w:t>test)</w:t>
             </w:r>
           </w:p>
         </w:tc>
@@ -7129,13 +7900,46 @@
             <w:r>
               <w:t>025_tries\main (positive limits)</w:t>
             </w:r>
-            <w:r>
-              <w:t xml:space="preserve"> (</w:t>
-            </w:r>
-            <w:r>
-              <w:t>skipped)</w:t>
-            </w:r>
-          </w:p>
+          </w:p>
+        </w:tc>
+      </w:tr>
+      <w:tr>
+        <w:trPr>
+          <w:cnfStyle w:val="000000100000" w:firstRow="0" w:lastRow="0" w:firstColumn="0" w:lastColumn="0" w:oddVBand="0" w:evenVBand="0" w:oddHBand="1" w:evenHBand="0" w:firstRowFirstColumn="0" w:firstRowLastColumn="0" w:lastRowFirstColumn="0" w:lastRowLastColumn="0"/>
+        </w:trPr>
+        <w:tc>
+          <w:tcPr>
+            <w:cnfStyle w:val="001000000000" w:firstRow="0" w:lastRow="0" w:firstColumn="1" w:lastColumn="0" w:oddVBand="0" w:evenVBand="0" w:oddHBand="0" w:evenHBand="0" w:firstRowFirstColumn="0" w:firstRowLastColumn="0" w:lastRowFirstColumn="0" w:lastRowLastColumn="0"/>
+            <w:tcW w:w="2785" w:type="dxa"/>
+            <w:tcBorders>
+              <w:top w:val="single" w:sz="4" w:space="0" w:color="8EAADB" w:themeColor="accent1" w:themeTint="99"/>
+              <w:left w:val="single" w:sz="4" w:space="0" w:color="8EAADB" w:themeColor="accent1" w:themeTint="99"/>
+              <w:bottom w:val="single" w:sz="4" w:space="0" w:color="8EAADB" w:themeColor="accent1" w:themeTint="99"/>
+              <w:right w:val="single" w:sz="4" w:space="0" w:color="8EAADB" w:themeColor="accent1" w:themeTint="99"/>
+            </w:tcBorders>
+          </w:tcPr>
+          <w:p>
+            <w:pPr>
+              <w:spacing w:line="240" w:lineRule="auto"/>
+            </w:pPr>
+            <w:r>
+              <w:t>Due to upper &gt; lower</w:t>
+            </w:r>
+            <w:r>
+              <w:t xml:space="preserve"> (4 tests)</w:t>
+            </w:r>
+          </w:p>
+        </w:tc>
+        <w:tc>
+          <w:tcPr>
+            <w:tcW w:w="6708" w:type="dxa"/>
+            <w:tcBorders>
+              <w:top w:val="single" w:sz="4" w:space="0" w:color="8EAADB" w:themeColor="accent1" w:themeTint="99"/>
+              <w:left w:val="single" w:sz="4" w:space="0" w:color="8EAADB" w:themeColor="accent1" w:themeTint="99"/>
+              <w:bottom w:val="single" w:sz="4" w:space="0" w:color="8EAADB" w:themeColor="accent1" w:themeTint="99"/>
+              <w:right w:val="single" w:sz="4" w:space="0" w:color="8EAADB" w:themeColor="accent1" w:themeTint="99"/>
+            </w:tcBorders>
+          </w:tcPr>
           <w:p>
             <w:pPr>
               <w:pStyle w:val="ListParagraph"/>
@@ -7144,28 +7948,52 @@
                 <w:numId w:val="10"/>
               </w:numPr>
               <w:spacing w:line="240" w:lineRule="auto"/>
-              <w:cnfStyle w:val="000000000000" w:firstRow="0" w:lastRow="0" w:firstColumn="0" w:lastColumn="0" w:oddVBand="0" w:evenVBand="0" w:oddHBand="0" w:evenHBand="0" w:firstRowFirstColumn="0" w:firstRowLastColumn="0" w:lastRowFirstColumn="0" w:lastRowLastColumn="0"/>
-              <w:rPr>
-                <w:highlight w:val="yellow"/>
-              </w:rPr>
-            </w:pPr>
-            <w:r>
-              <w:rPr>
-                <w:highlight w:val="yellow"/>
-              </w:rPr>
-              <w:t>029_bipmatch\main</w:t>
-            </w:r>
-            <w:r>
-              <w:rPr>
-                <w:highlight w:val="yellow"/>
-              </w:rPr>
-              <w:t xml:space="preserve"> </w:t>
-            </w:r>
-            <w:r>
-              <w:rPr>
-                <w:highlight w:val="yellow"/>
-              </w:rPr>
-              <w:t xml:space="preserve">(added issue for Dave) </w:t>
+              <w:cnfStyle w:val="000000100000" w:firstRow="0" w:lastRow="0" w:firstColumn="0" w:lastColumn="0" w:oddVBand="0" w:evenVBand="0" w:oddHBand="1" w:evenHBand="0" w:firstRowFirstColumn="0" w:firstRowLastColumn="0" w:lastRowFirstColumn="0" w:lastRowLastColumn="0"/>
+            </w:pPr>
+            <w:r>
+              <w:t>015_cashtill\main</w:t>
+            </w:r>
+          </w:p>
+          <w:p>
+            <w:pPr>
+              <w:pStyle w:val="ListParagraph"/>
+              <w:numPr>
+                <w:ilvl w:val="0"/>
+                <w:numId w:val="10"/>
+              </w:numPr>
+              <w:spacing w:line="240" w:lineRule="auto"/>
+              <w:cnfStyle w:val="000000100000" w:firstRow="0" w:lastRow="0" w:firstColumn="0" w:lastColumn="0" w:oddVBand="0" w:evenVBand="0" w:oddHBand="1" w:evenHBand="0" w:firstRowFirstColumn="0" w:firstRowLastColumn="0" w:lastRowFirstColumn="0" w:lastRowLastColumn="0"/>
+            </w:pPr>
+            <w:r>
+              <w:t>104_tictactoe\board</w:t>
+            </w:r>
+          </w:p>
+          <w:p>
+            <w:pPr>
+              <w:pStyle w:val="ListParagraph"/>
+              <w:numPr>
+                <w:ilvl w:val="0"/>
+                <w:numId w:val="10"/>
+              </w:numPr>
+              <w:spacing w:line="240" w:lineRule="auto"/>
+              <w:cnfStyle w:val="000000100000" w:firstRow="0" w:lastRow="0" w:firstColumn="0" w:lastColumn="0" w:oddVBand="0" w:evenVBand="0" w:oddHBand="1" w:evenHBand="0" w:firstRowFirstColumn="0" w:firstRowLastColumn="0" w:lastRowFirstColumn="0" w:lastRowLastColumn="0"/>
+            </w:pPr>
+            <w:r>
+              <w:t>104_tictactoe\game</w:t>
+            </w:r>
+          </w:p>
+          <w:p>
+            <w:pPr>
+              <w:pStyle w:val="ListParagraph"/>
+              <w:numPr>
+                <w:ilvl w:val="0"/>
+                <w:numId w:val="10"/>
+              </w:numPr>
+              <w:spacing w:line="240" w:lineRule="auto"/>
+              <w:cnfStyle w:val="000000100000" w:firstRow="0" w:lastRow="0" w:firstColumn="0" w:lastColumn="0" w:oddVBand="0" w:evenVBand="0" w:oddHBand="1" w:evenHBand="0" w:firstRowFirstColumn="0" w:firstRowLastColumn="0" w:lastRowFirstColumn="0" w:lastRowLastColumn="0"/>
+            </w:pPr>
+            <w:r>
+              <w:t>104_tictactoe\main</w:t>
             </w:r>
           </w:p>
         </w:tc>
@@ -7232,6 +8060,161 @@
           <w:tcPr>
             <w:cnfStyle w:val="001000000000" w:firstRow="0" w:lastRow="0" w:firstColumn="1" w:lastColumn="0" w:oddVBand="0" w:evenVBand="0" w:oddHBand="0" w:evenHBand="0" w:firstRowFirstColumn="0" w:firstRowLastColumn="0" w:lastRowFirstColumn="0" w:lastRowLastColumn="0"/>
             <w:tcW w:w="2785" w:type="dxa"/>
+          </w:tcPr>
+          <w:p>
+            <w:pPr>
+              <w:spacing w:line="240" w:lineRule="auto"/>
+              <w:rPr>
+                <w:b w:val="0"/>
+                <w:bCs w:val="0"/>
+              </w:rPr>
+            </w:pPr>
+            <w:r>
+              <w:t>Null operand</w:t>
+            </w:r>
+          </w:p>
+          <w:p>
+            <w:pPr>
+              <w:spacing w:line="240" w:lineRule="auto"/>
+              <w:rPr>
+                <w:b w:val="0"/>
+                <w:bCs w:val="0"/>
+              </w:rPr>
+            </w:pPr>
+            <w:r>
+              <w:t>Due to main method not handling an empty string as an input</w:t>
+            </w:r>
+          </w:p>
+          <w:p>
+            <w:pPr>
+              <w:spacing w:line="240" w:lineRule="auto"/>
+              <w:rPr>
+                <w:b w:val="0"/>
+                <w:bCs w:val="0"/>
+              </w:rPr>
+            </w:pPr>
+            <w:r>
+              <w:t>I.e. [“”]</w:t>
+            </w:r>
+            <w:r>
+              <w:t xml:space="preserve"> is length 1</w:t>
+            </w:r>
+          </w:p>
+          <w:p>
+            <w:pPr>
+              <w:spacing w:line="240" w:lineRule="auto"/>
+              <w:rPr>
+                <w:b w:val="0"/>
+                <w:bCs w:val="0"/>
+              </w:rPr>
+            </w:pPr>
+          </w:p>
+          <w:p>
+            <w:pPr>
+              <w:spacing w:line="240" w:lineRule="auto"/>
+            </w:pPr>
+            <w:r>
+              <w:t>6 tests</w:t>
+            </w:r>
+          </w:p>
+        </w:tc>
+        <w:tc>
+          <w:tcPr>
+            <w:tcW w:w="6708" w:type="dxa"/>
+          </w:tcPr>
+          <w:p>
+            <w:pPr>
+              <w:pStyle w:val="ListParagraph"/>
+              <w:numPr>
+                <w:ilvl w:val="0"/>
+                <w:numId w:val="17"/>
+              </w:numPr>
+              <w:spacing w:line="240" w:lineRule="auto"/>
+              <w:cnfStyle w:val="000000100000" w:firstRow="0" w:lastRow="0" w:firstColumn="0" w:lastColumn="0" w:oddVBand="0" w:evenVBand="0" w:oddHBand="1" w:evenHBand="0" w:firstRowFirstColumn="0" w:firstRowLastColumn="0" w:lastRowFirstColumn="0" w:lastRowLastColumn="0"/>
+            </w:pPr>
+            <w:r>
+              <w:lastRenderedPageBreak/>
+              <w:t>001_average</w:t>
+            </w:r>
+          </w:p>
+          <w:p>
+            <w:pPr>
+              <w:pStyle w:val="ListParagraph"/>
+              <w:numPr>
+                <w:ilvl w:val="0"/>
+                <w:numId w:val="17"/>
+              </w:numPr>
+              <w:spacing w:line="240" w:lineRule="auto"/>
+              <w:cnfStyle w:val="000000100000" w:firstRow="0" w:lastRow="0" w:firstColumn="0" w:lastColumn="0" w:oddVBand="0" w:evenVBand="0" w:oddHBand="1" w:evenHBand="0" w:firstRowFirstColumn="0" w:firstRowLastColumn="0" w:lastRowFirstColumn="0" w:lastRowLastColumn="0"/>
+            </w:pPr>
+            <w:r>
+              <w:t>003_gcd</w:t>
+            </w:r>
+          </w:p>
+          <w:p>
+            <w:pPr>
+              <w:pStyle w:val="ListParagraph"/>
+              <w:numPr>
+                <w:ilvl w:val="0"/>
+                <w:numId w:val="17"/>
+              </w:numPr>
+              <w:spacing w:line="240" w:lineRule="auto"/>
+              <w:cnfStyle w:val="000000100000" w:firstRow="0" w:lastRow="0" w:firstColumn="0" w:lastColumn="0" w:oddVBand="0" w:evenVBand="0" w:oddHBand="1" w:evenHBand="0" w:firstRowFirstColumn="0" w:firstRowLastColumn="0" w:lastRowFirstColumn="0" w:lastRowLastColumn="0"/>
+            </w:pPr>
+            <w:r>
+              <w:t>004_matrix</w:t>
+            </w:r>
+          </w:p>
+          <w:p>
+            <w:pPr>
+              <w:pStyle w:val="ListParagraph"/>
+              <w:numPr>
+                <w:ilvl w:val="0"/>
+                <w:numId w:val="17"/>
+              </w:numPr>
+              <w:spacing w:line="240" w:lineRule="auto"/>
+              <w:cnfStyle w:val="000000100000" w:firstRow="0" w:lastRow="0" w:firstColumn="0" w:lastColumn="0" w:oddVBand="0" w:evenVBand="0" w:oddHBand="1" w:evenHBand="0" w:firstRowFirstColumn="0" w:firstRowLastColumn="0" w:lastRowFirstColumn="0" w:lastRowLastColumn="0"/>
+            </w:pPr>
+            <w:r>
+              <w:t>007_regex</w:t>
+            </w:r>
+          </w:p>
+          <w:p>
+            <w:pPr>
+              <w:pStyle w:val="ListParagraph"/>
+              <w:numPr>
+                <w:ilvl w:val="0"/>
+                <w:numId w:val="17"/>
+              </w:numPr>
+              <w:spacing w:line="240" w:lineRule="auto"/>
+              <w:cnfStyle w:val="000000100000" w:firstRow="0" w:lastRow="0" w:firstColumn="0" w:lastColumn="0" w:oddVBand="0" w:evenVBand="0" w:oddHBand="1" w:evenHBand="0" w:firstRowFirstColumn="0" w:firstRowLastColumn="0" w:lastRowFirstColumn="0" w:lastRowLastColumn="0"/>
+            </w:pPr>
+            <w:r>
+              <w:t>009_lz77</w:t>
+            </w:r>
+          </w:p>
+          <w:p>
+            <w:pPr>
+              <w:pStyle w:val="ListParagraph"/>
+              <w:numPr>
+                <w:ilvl w:val="0"/>
+                <w:numId w:val="17"/>
+              </w:numPr>
+              <w:spacing w:line="240" w:lineRule="auto"/>
+              <w:cnfStyle w:val="000000100000" w:firstRow="0" w:lastRow="0" w:firstColumn="0" w:lastColumn="0" w:oddVBand="0" w:evenVBand="0" w:oddHBand="1" w:evenHBand="0" w:firstRowFirstColumn="0" w:firstRowLastColumn="0" w:lastRowFirstColumn="0" w:lastRowLastColumn="0"/>
+            </w:pPr>
+            <w:r>
+              <w:lastRenderedPageBreak/>
+              <w:t>010_sort</w:t>
+            </w:r>
+          </w:p>
+        </w:tc>
+      </w:tr>
+      <w:tr>
+        <w:tc>
+          <w:tcPr>
+            <w:cnfStyle w:val="001000000000" w:firstRow="0" w:lastRow="0" w:firstColumn="1" w:lastColumn="0" w:oddVBand="0" w:evenVBand="0" w:oddHBand="0" w:evenHBand="0" w:firstRowFirstColumn="0" w:firstRowLastColumn="0" w:lastRowFirstColumn="0" w:lastRowLastColumn="0"/>
+            <w:tcW w:w="2785" w:type="dxa"/>
             <w:tcBorders>
               <w:top w:val="single" w:sz="4" w:space="0" w:color="8EAADB" w:themeColor="accent1" w:themeTint="99"/>
               <w:left w:val="single" w:sz="4" w:space="0" w:color="8EAADB" w:themeColor="accent1" w:themeTint="99"/>
@@ -7242,9 +8225,26 @@
           <w:p>
             <w:pPr>
               <w:spacing w:line="240" w:lineRule="auto"/>
-            </w:pPr>
-            <w:r>
-              <w:t>No values can be generated</w:t>
+              <w:rPr>
+                <w:b w:val="0"/>
+                <w:bCs w:val="0"/>
+              </w:rPr>
+            </w:pPr>
+            <w:proofErr w:type="spellStart"/>
+            <w:r>
+              <w:t>RuntimeException</w:t>
+            </w:r>
+            <w:proofErr w:type="spellEnd"/>
+            <w:r>
+              <w:t xml:space="preserve"> </w:t>
+            </w:r>
+          </w:p>
+          <w:p>
+            <w:pPr>
+              <w:spacing w:line="240" w:lineRule="auto"/>
+            </w:pPr>
+            <w:r>
+              <w:t xml:space="preserve">Cannot find library </w:t>
             </w:r>
           </w:p>
         </w:tc>
@@ -7266,41 +8266,32 @@
                 <w:numId w:val="10"/>
               </w:numPr>
               <w:spacing w:line="240" w:lineRule="auto"/>
-              <w:cnfStyle w:val="000000100000" w:firstRow="0" w:lastRow="0" w:firstColumn="0" w:lastColumn="0" w:oddVBand="0" w:evenVBand="0" w:oddHBand="1" w:evenHBand="0" w:firstRowFirstColumn="0" w:firstRowLastColumn="0" w:lastRowFirstColumn="0" w:lastRowLastColumn="0"/>
-            </w:pPr>
-            <w:r>
-              <w:t>008_scc\main</w:t>
-            </w:r>
-            <w:r>
-              <w:t xml:space="preserve"> (</w:t>
-            </w:r>
-            <w:r>
-              <w:t xml:space="preserve">as cannot generate </w:t>
+              <w:cnfStyle w:val="000000000000" w:firstRow="0" w:lastRow="0" w:firstColumn="0" w:lastColumn="0" w:oddVBand="0" w:evenVBand="0" w:oddHBand="0" w:evenHBand="0" w:firstRowFirstColumn="0" w:firstRowLastColumn="0" w:lastRowFirstColumn="0" w:lastRowLastColumn="0"/>
+            </w:pPr>
+            <w:r>
+              <w:t>011_codejam\main (</w:t>
             </w:r>
             <w:proofErr w:type="gramStart"/>
             <w:r>
-              <w:t>collection::</w:t>
-            </w:r>
+              <w:t>parser::</w:t>
+            </w:r>
+            <w:proofErr w:type="spellStart"/>
             <w:proofErr w:type="gramEnd"/>
             <w:r>
-              <w:t>Stack</w:t>
-            </w:r>
-            <w:r>
-              <w:t xml:space="preserve"> </w:t>
-            </w:r>
-            <w:r>
-              <w:t>due to State</w:t>
-            </w:r>
-            <w:r>
-              <w:t>?</w:t>
-            </w:r>
-            <w:r>
-              <w:t>)</w:t>
+              <w:t>skipWhiteSpace</w:t>
+            </w:r>
+            <w:proofErr w:type="spellEnd"/>
+            <w:r>
+              <w:t xml:space="preserve">) </w:t>
             </w:r>
           </w:p>
         </w:tc>
       </w:tr>
       <w:tr>
+        <w:trPr>
+          <w:cnfStyle w:val="000000100000" w:firstRow="0" w:lastRow="0" w:firstColumn="0" w:lastColumn="0" w:oddVBand="0" w:evenVBand="0" w:oddHBand="1" w:evenHBand="0" w:firstRowFirstColumn="0" w:firstRowLastColumn="0" w:lastRowFirstColumn="0" w:lastRowLastColumn="0"/>
+          <w:trHeight w:val="277"/>
+        </w:trPr>
         <w:tc>
           <w:tcPr>
             <w:cnfStyle w:val="001000000000" w:firstRow="0" w:lastRow="0" w:firstColumn="1" w:lastColumn="0" w:oddVBand="0" w:evenVBand="0" w:oddHBand="0" w:evenHBand="0" w:firstRowFirstColumn="0" w:firstRowLastColumn="0" w:lastRowFirstColumn="0" w:lastRowLastColumn="0"/>
@@ -7315,10 +8306,18 @@
           <w:p>
             <w:pPr>
               <w:spacing w:line="240" w:lineRule="auto"/>
-            </w:pPr>
-            <w:r>
-              <w:t>Due to upper &gt; lower</w:t>
-            </w:r>
+              <w:rPr>
+                <w:highlight w:val="cyan"/>
+              </w:rPr>
+            </w:pPr>
+            <w:proofErr w:type="spellStart"/>
+            <w:r>
+              <w:rPr>
+                <w:highlight w:val="cyan"/>
+              </w:rPr>
+              <w:t>NullPointerException</w:t>
+            </w:r>
+            <w:proofErr w:type="spellEnd"/>
           </w:p>
         </w:tc>
         <w:tc>
@@ -7339,10 +8338,44 @@
                 <w:numId w:val="10"/>
               </w:numPr>
               <w:spacing w:line="240" w:lineRule="auto"/>
-              <w:cnfStyle w:val="000000000000" w:firstRow="0" w:lastRow="0" w:firstColumn="0" w:lastColumn="0" w:oddVBand="0" w:evenVBand="0" w:oddHBand="0" w:evenHBand="0" w:firstRowFirstColumn="0" w:firstRowLastColumn="0" w:lastRowFirstColumn="0" w:lastRowLastColumn="0"/>
-            </w:pPr>
-            <w:r>
-              <w:t>015_cashtill\main</w:t>
+              <w:cnfStyle w:val="000000100000" w:firstRow="0" w:lastRow="0" w:firstColumn="0" w:lastColumn="0" w:oddVBand="0" w:evenVBand="0" w:oddHBand="1" w:evenHBand="0" w:firstRowFirstColumn="0" w:firstRowLastColumn="0" w:lastRowFirstColumn="0" w:lastRowLastColumn="0"/>
+              <w:rPr>
+                <w:highlight w:val="cyan"/>
+              </w:rPr>
+            </w:pPr>
+            <w:r>
+              <w:rPr>
+                <w:highlight w:val="cyan"/>
+              </w:rPr>
+              <w:t xml:space="preserve">013_btree\main (Can’t find </w:t>
+            </w:r>
+            <w:proofErr w:type="spellStart"/>
+            <w:r>
+              <w:rPr>
+                <w:highlight w:val="cyan"/>
+              </w:rPr>
+              <w:t>elts</w:t>
+            </w:r>
+            <w:proofErr w:type="spellEnd"/>
+            <w:r>
+              <w:rPr>
+                <w:highlight w:val="cyan"/>
+              </w:rPr>
+              <w:t xml:space="preserve"> input/output definition in </w:t>
+            </w:r>
+            <w:proofErr w:type="spellStart"/>
+            <w:r>
+              <w:rPr>
+                <w:highlight w:val="cyan"/>
+              </w:rPr>
+              <w:t>typesystem</w:t>
+            </w:r>
+            <w:proofErr w:type="spellEnd"/>
+            <w:r>
+              <w:rPr>
+                <w:highlight w:val="cyan"/>
+              </w:rPr>
+              <w:t>).</w:t>
             </w:r>
           </w:p>
           <w:p>
@@ -7353,10 +8386,45 @@
                 <w:numId w:val="10"/>
               </w:numPr>
               <w:spacing w:line="240" w:lineRule="auto"/>
-              <w:cnfStyle w:val="000000000000" w:firstRow="0" w:lastRow="0" w:firstColumn="0" w:lastColumn="0" w:oddVBand="0" w:evenVBand="0" w:oddHBand="0" w:evenHBand="0" w:firstRowFirstColumn="0" w:firstRowLastColumn="0" w:lastRowFirstColumn="0" w:lastRowLastColumn="0"/>
-            </w:pPr>
-            <w:r>
-              <w:t>104_tictactoe\board</w:t>
+              <w:cnfStyle w:val="000000100000" w:firstRow="0" w:lastRow="0" w:firstColumn="0" w:lastColumn="0" w:oddVBand="0" w:evenVBand="0" w:oddHBand="1" w:evenHBand="0" w:firstRowFirstColumn="0" w:firstRowLastColumn="0" w:lastRowFirstColumn="0" w:lastRowLastColumn="0"/>
+            </w:pPr>
+            <w:r>
+              <w:rPr>
+                <w:highlight w:val="yellow"/>
+              </w:rPr>
+              <w:t>102_</w:t>
+            </w:r>
+            <w:r>
+              <w:rPr>
+                <w:highlight w:val="yellow"/>
+              </w:rPr>
+              <w:t>conway\main</w:t>
+            </w:r>
+            <w:r>
+              <w:rPr>
+                <w:highlight w:val="yellow"/>
+              </w:rPr>
+              <w:t xml:space="preserve"> (due </w:t>
+            </w:r>
+            <w:r>
+              <w:rPr>
+                <w:highlight w:val="yellow"/>
+              </w:rPr>
+              <w:t xml:space="preserve">to </w:t>
+            </w:r>
+            <w:proofErr w:type="gramStart"/>
+            <w:r>
+              <w:rPr>
+                <w:highlight w:val="yellow"/>
+              </w:rPr>
+              <w:t>filesystem::</w:t>
+            </w:r>
+            <w:proofErr w:type="gramEnd"/>
+            <w:r>
+              <w:rPr>
+                <w:highlight w:val="yellow"/>
+              </w:rPr>
+              <w:t>open)</w:t>
             </w:r>
           </w:p>
           <w:p>
@@ -7367,216 +8435,39 @@
                 <w:numId w:val="10"/>
               </w:numPr>
               <w:spacing w:line="240" w:lineRule="auto"/>
-              <w:cnfStyle w:val="000000000000" w:firstRow="0" w:lastRow="0" w:firstColumn="0" w:lastColumn="0" w:oddVBand="0" w:evenVBand="0" w:oddHBand="0" w:evenHBand="0" w:firstRowFirstColumn="0" w:firstRowLastColumn="0" w:lastRowFirstColumn="0" w:lastRowLastColumn="0"/>
-            </w:pPr>
-            <w:r>
-              <w:t>104_tictactoe\game</w:t>
-            </w:r>
-          </w:p>
-        </w:tc>
-      </w:tr>
-      <w:tr>
-        <w:trPr>
-          <w:cnfStyle w:val="000000100000" w:firstRow="0" w:lastRow="0" w:firstColumn="0" w:lastColumn="0" w:oddVBand="0" w:evenVBand="0" w:oddHBand="1" w:evenHBand="0" w:firstRowFirstColumn="0" w:firstRowLastColumn="0" w:lastRowFirstColumn="0" w:lastRowLastColumn="0"/>
-        </w:trPr>
-        <w:tc>
-          <w:tcPr>
-            <w:cnfStyle w:val="001000000000" w:firstRow="0" w:lastRow="0" w:firstColumn="1" w:lastColumn="0" w:oddVBand="0" w:evenVBand="0" w:oddHBand="0" w:evenHBand="0" w:firstRowFirstColumn="0" w:firstRowLastColumn="0" w:lastRowFirstColumn="0" w:lastRowLastColumn="0"/>
-            <w:tcW w:w="2785" w:type="dxa"/>
-            <w:tcBorders>
-              <w:top w:val="single" w:sz="4" w:space="0" w:color="8EAADB" w:themeColor="accent1" w:themeTint="99"/>
-              <w:left w:val="single" w:sz="4" w:space="0" w:color="8EAADB" w:themeColor="accent1" w:themeTint="99"/>
-              <w:bottom w:val="single" w:sz="4" w:space="0" w:color="8EAADB" w:themeColor="accent1" w:themeTint="99"/>
-              <w:right w:val="single" w:sz="4" w:space="0" w:color="8EAADB" w:themeColor="accent1" w:themeTint="99"/>
-            </w:tcBorders>
-          </w:tcPr>
-          <w:p>
-            <w:pPr>
-              <w:spacing w:line="240" w:lineRule="auto"/>
-              <w:rPr>
-                <w:b w:val="0"/>
-                <w:bCs w:val="0"/>
-                <w:highlight w:val="yellow"/>
-              </w:rPr>
-            </w:pPr>
-            <w:proofErr w:type="spellStart"/>
+              <w:cnfStyle w:val="000000100000" w:firstRow="0" w:lastRow="0" w:firstColumn="0" w:lastColumn="0" w:oddVBand="0" w:evenVBand="0" w:oddHBand="1" w:evenHBand="0" w:firstRowFirstColumn="0" w:firstRowLastColumn="0" w:lastRowFirstColumn="0" w:lastRowLastColumn="0"/>
+            </w:pPr>
             <w:r>
               <w:rPr>
                 <w:highlight w:val="yellow"/>
               </w:rPr>
-              <w:t>RuntimeException</w:t>
-            </w:r>
-            <w:proofErr w:type="spellEnd"/>
+              <w:t xml:space="preserve">008_scc\main </w:t>
+            </w:r>
             <w:r>
               <w:rPr>
                 <w:highlight w:val="yellow"/>
               </w:rPr>
-              <w:t xml:space="preserve"> </w:t>
-            </w:r>
-          </w:p>
-          <w:p>
-            <w:pPr>
-              <w:spacing w:line="240" w:lineRule="auto"/>
+              <w:t xml:space="preserve">(due </w:t>
+            </w:r>
+            <w:r>
               <w:rPr>
                 <w:highlight w:val="yellow"/>
               </w:rPr>
-            </w:pPr>
+              <w:t xml:space="preserve">to </w:t>
+            </w:r>
+            <w:proofErr w:type="gramStart"/>
             <w:r>
               <w:rPr>
                 <w:highlight w:val="yellow"/>
               </w:rPr>
-              <w:t xml:space="preserve">Cannot find library </w:t>
-            </w:r>
-          </w:p>
-        </w:tc>
-        <w:tc>
-          <w:tcPr>
-            <w:tcW w:w="6708" w:type="dxa"/>
-            <w:tcBorders>
-              <w:top w:val="single" w:sz="4" w:space="0" w:color="8EAADB" w:themeColor="accent1" w:themeTint="99"/>
-              <w:left w:val="single" w:sz="4" w:space="0" w:color="8EAADB" w:themeColor="accent1" w:themeTint="99"/>
-              <w:bottom w:val="single" w:sz="4" w:space="0" w:color="8EAADB" w:themeColor="accent1" w:themeTint="99"/>
-              <w:right w:val="single" w:sz="4" w:space="0" w:color="8EAADB" w:themeColor="accent1" w:themeTint="99"/>
-            </w:tcBorders>
-          </w:tcPr>
-          <w:p>
-            <w:pPr>
-              <w:pStyle w:val="ListParagraph"/>
-              <w:numPr>
-                <w:ilvl w:val="0"/>
-                <w:numId w:val="10"/>
-              </w:numPr>
-              <w:spacing w:line="240" w:lineRule="auto"/>
-              <w:cnfStyle w:val="000000100000" w:firstRow="0" w:lastRow="0" w:firstColumn="0" w:lastColumn="0" w:oddVBand="0" w:evenVBand="0" w:oddHBand="1" w:evenHBand="0" w:firstRowFirstColumn="0" w:firstRowLastColumn="0" w:lastRowFirstColumn="0" w:lastRowLastColumn="0"/>
+              <w:t>filesystem::</w:t>
+            </w:r>
+            <w:proofErr w:type="gramEnd"/>
+            <w:r>
               <w:rPr>
                 <w:highlight w:val="yellow"/>
               </w:rPr>
-            </w:pPr>
-            <w:r>
-              <w:rPr>
-                <w:highlight w:val="yellow"/>
-              </w:rPr>
-              <w:t>011_codejam\main (</w:t>
-            </w:r>
-            <w:proofErr w:type="gramStart"/>
-            <w:r>
-              <w:rPr>
-                <w:highlight w:val="yellow"/>
-              </w:rPr>
-              <w:t>parser::</w:t>
-            </w:r>
-            <w:proofErr w:type="spellStart"/>
-            <w:proofErr w:type="gramEnd"/>
-            <w:r>
-              <w:rPr>
-                <w:highlight w:val="yellow"/>
-              </w:rPr>
-              <w:t>skipWhiteSpace</w:t>
-            </w:r>
-            <w:proofErr w:type="spellEnd"/>
-            <w:r>
-              <w:rPr>
-                <w:highlight w:val="yellow"/>
-              </w:rPr>
-              <w:t xml:space="preserve">) </w:t>
-            </w:r>
-          </w:p>
-        </w:tc>
-      </w:tr>
-      <w:tr>
-        <w:trPr>
-          <w:trHeight w:val="277"/>
-        </w:trPr>
-        <w:tc>
-          <w:tcPr>
-            <w:cnfStyle w:val="001000000000" w:firstRow="0" w:lastRow="0" w:firstColumn="1" w:lastColumn="0" w:oddVBand="0" w:evenVBand="0" w:oddHBand="0" w:evenHBand="0" w:firstRowFirstColumn="0" w:firstRowLastColumn="0" w:lastRowFirstColumn="0" w:lastRowLastColumn="0"/>
-            <w:tcW w:w="2785" w:type="dxa"/>
-            <w:tcBorders>
-              <w:top w:val="single" w:sz="4" w:space="0" w:color="8EAADB" w:themeColor="accent1" w:themeTint="99"/>
-              <w:left w:val="single" w:sz="4" w:space="0" w:color="8EAADB" w:themeColor="accent1" w:themeTint="99"/>
-              <w:bottom w:val="single" w:sz="4" w:space="0" w:color="8EAADB" w:themeColor="accent1" w:themeTint="99"/>
-              <w:right w:val="single" w:sz="4" w:space="0" w:color="8EAADB" w:themeColor="accent1" w:themeTint="99"/>
-            </w:tcBorders>
-          </w:tcPr>
-          <w:p>
-            <w:pPr>
-              <w:spacing w:line="240" w:lineRule="auto"/>
-              <w:rPr>
-                <w:highlight w:val="cyan"/>
-              </w:rPr>
-            </w:pPr>
-            <w:proofErr w:type="spellStart"/>
-            <w:r>
-              <w:rPr>
-                <w:highlight w:val="cyan"/>
-              </w:rPr>
-              <w:t>NullPointerException</w:t>
-            </w:r>
-            <w:proofErr w:type="spellEnd"/>
-          </w:p>
-        </w:tc>
-        <w:tc>
-          <w:tcPr>
-            <w:tcW w:w="6708" w:type="dxa"/>
-            <w:tcBorders>
-              <w:top w:val="single" w:sz="4" w:space="0" w:color="8EAADB" w:themeColor="accent1" w:themeTint="99"/>
-              <w:left w:val="single" w:sz="4" w:space="0" w:color="8EAADB" w:themeColor="accent1" w:themeTint="99"/>
-              <w:bottom w:val="single" w:sz="4" w:space="0" w:color="8EAADB" w:themeColor="accent1" w:themeTint="99"/>
-              <w:right w:val="single" w:sz="4" w:space="0" w:color="8EAADB" w:themeColor="accent1" w:themeTint="99"/>
-            </w:tcBorders>
-          </w:tcPr>
-          <w:p>
-            <w:pPr>
-              <w:pStyle w:val="ListParagraph"/>
-              <w:numPr>
-                <w:ilvl w:val="0"/>
-                <w:numId w:val="10"/>
-              </w:numPr>
-              <w:spacing w:line="240" w:lineRule="auto"/>
-              <w:cnfStyle w:val="000000000000" w:firstRow="0" w:lastRow="0" w:firstColumn="0" w:lastColumn="0" w:oddVBand="0" w:evenVBand="0" w:oddHBand="0" w:evenHBand="0" w:firstRowFirstColumn="0" w:firstRowLastColumn="0" w:lastRowFirstColumn="0" w:lastRowLastColumn="0"/>
-              <w:rPr>
-                <w:highlight w:val="cyan"/>
-              </w:rPr>
-            </w:pPr>
-            <w:r>
-              <w:rPr>
-                <w:highlight w:val="cyan"/>
-              </w:rPr>
-              <w:t xml:space="preserve">013_btree\main (Can’t find </w:t>
-            </w:r>
-            <w:proofErr w:type="spellStart"/>
-            <w:r>
-              <w:rPr>
-                <w:highlight w:val="cyan"/>
-              </w:rPr>
-              <w:t>elts</w:t>
-            </w:r>
-            <w:proofErr w:type="spellEnd"/>
-            <w:r>
-              <w:rPr>
-                <w:highlight w:val="cyan"/>
-              </w:rPr>
-              <w:t xml:space="preserve"> input/output definition in </w:t>
-            </w:r>
-            <w:proofErr w:type="spellStart"/>
-            <w:r>
-              <w:rPr>
-                <w:highlight w:val="cyan"/>
-              </w:rPr>
-              <w:t>typesystem</w:t>
-            </w:r>
-            <w:proofErr w:type="spellEnd"/>
-            <w:r>
-              <w:rPr>
-                <w:highlight w:val="cyan"/>
-              </w:rPr>
-              <w:t xml:space="preserve">). </w:t>
-            </w:r>
-            <w:r>
-              <w:rPr>
-                <w:highlight w:val="cyan"/>
-              </w:rPr>
-              <w:t xml:space="preserve"> Ask Dave about this</w:t>
+              <w:t>open)</w:t>
             </w:r>
           </w:p>
         </w:tc>
@@ -8550,6 +9441,119 @@
     </w:lvl>
   </w:abstractNum>
   <w:abstractNum w:abstractNumId="8" w15:restartNumberingAfterBreak="0">
+    <w:nsid w:val="56CC067D"/>
+    <w:multiLevelType w:val="hybridMultilevel"/>
+    <w:tmpl w:val="1ABE3620"/>
+    <w:lvl w:ilvl="0" w:tplc="14090001">
+      <w:start w:val="1"/>
+      <w:numFmt w:val="bullet"/>
+      <w:lvlText w:val=""/>
+      <w:lvlJc w:val="left"/>
+      <w:pPr>
+        <w:ind w:left="720" w:hanging="360"/>
+      </w:pPr>
+      <w:rPr>
+        <w:rFonts w:ascii="Symbol" w:hAnsi="Symbol" w:hint="default"/>
+      </w:rPr>
+    </w:lvl>
+    <w:lvl w:ilvl="1" w:tplc="14090003" w:tentative="1">
+      <w:start w:val="1"/>
+      <w:numFmt w:val="bullet"/>
+      <w:lvlText w:val="o"/>
+      <w:lvlJc w:val="left"/>
+      <w:pPr>
+        <w:ind w:left="1440" w:hanging="360"/>
+      </w:pPr>
+      <w:rPr>
+        <w:rFonts w:ascii="Courier New" w:hAnsi="Courier New" w:cs="Courier New" w:hint="default"/>
+      </w:rPr>
+    </w:lvl>
+    <w:lvl w:ilvl="2" w:tplc="14090005" w:tentative="1">
+      <w:start w:val="1"/>
+      <w:numFmt w:val="bullet"/>
+      <w:lvlText w:val=""/>
+      <w:lvlJc w:val="left"/>
+      <w:pPr>
+        <w:ind w:left="2160" w:hanging="360"/>
+      </w:pPr>
+      <w:rPr>
+        <w:rFonts w:ascii="Wingdings" w:hAnsi="Wingdings" w:hint="default"/>
+      </w:rPr>
+    </w:lvl>
+    <w:lvl w:ilvl="3" w:tplc="14090001" w:tentative="1">
+      <w:start w:val="1"/>
+      <w:numFmt w:val="bullet"/>
+      <w:lvlText w:val=""/>
+      <w:lvlJc w:val="left"/>
+      <w:pPr>
+        <w:ind w:left="2880" w:hanging="360"/>
+      </w:pPr>
+      <w:rPr>
+        <w:rFonts w:ascii="Symbol" w:hAnsi="Symbol" w:hint="default"/>
+      </w:rPr>
+    </w:lvl>
+    <w:lvl w:ilvl="4" w:tplc="14090003" w:tentative="1">
+      <w:start w:val="1"/>
+      <w:numFmt w:val="bullet"/>
+      <w:lvlText w:val="o"/>
+      <w:lvlJc w:val="left"/>
+      <w:pPr>
+        <w:ind w:left="3600" w:hanging="360"/>
+      </w:pPr>
+      <w:rPr>
+        <w:rFonts w:ascii="Courier New" w:hAnsi="Courier New" w:cs="Courier New" w:hint="default"/>
+      </w:rPr>
+    </w:lvl>
+    <w:lvl w:ilvl="5" w:tplc="14090005" w:tentative="1">
+      <w:start w:val="1"/>
+      <w:numFmt w:val="bullet"/>
+      <w:lvlText w:val=""/>
+      <w:lvlJc w:val="left"/>
+      <w:pPr>
+        <w:ind w:left="4320" w:hanging="360"/>
+      </w:pPr>
+      <w:rPr>
+        <w:rFonts w:ascii="Wingdings" w:hAnsi="Wingdings" w:hint="default"/>
+      </w:rPr>
+    </w:lvl>
+    <w:lvl w:ilvl="6" w:tplc="14090001" w:tentative="1">
+      <w:start w:val="1"/>
+      <w:numFmt w:val="bullet"/>
+      <w:lvlText w:val=""/>
+      <w:lvlJc w:val="left"/>
+      <w:pPr>
+        <w:ind w:left="5040" w:hanging="360"/>
+      </w:pPr>
+      <w:rPr>
+        <w:rFonts w:ascii="Symbol" w:hAnsi="Symbol" w:hint="default"/>
+      </w:rPr>
+    </w:lvl>
+    <w:lvl w:ilvl="7" w:tplc="14090003" w:tentative="1">
+      <w:start w:val="1"/>
+      <w:numFmt w:val="bullet"/>
+      <w:lvlText w:val="o"/>
+      <w:lvlJc w:val="left"/>
+      <w:pPr>
+        <w:ind w:left="5760" w:hanging="360"/>
+      </w:pPr>
+      <w:rPr>
+        <w:rFonts w:ascii="Courier New" w:hAnsi="Courier New" w:cs="Courier New" w:hint="default"/>
+      </w:rPr>
+    </w:lvl>
+    <w:lvl w:ilvl="8" w:tplc="14090005" w:tentative="1">
+      <w:start w:val="1"/>
+      <w:numFmt w:val="bullet"/>
+      <w:lvlText w:val=""/>
+      <w:lvlJc w:val="left"/>
+      <w:pPr>
+        <w:ind w:left="6480" w:hanging="360"/>
+      </w:pPr>
+      <w:rPr>
+        <w:rFonts w:ascii="Wingdings" w:hAnsi="Wingdings" w:hint="default"/>
+      </w:rPr>
+    </w:lvl>
+  </w:abstractNum>
+  <w:abstractNum w:abstractNumId="9" w15:restartNumberingAfterBreak="0">
     <w:nsid w:val="57814974"/>
     <w:multiLevelType w:val="hybridMultilevel"/>
     <w:tmpl w:val="32DECBA6"/>
@@ -8662,7 +9666,7 @@
       </w:rPr>
     </w:lvl>
   </w:abstractNum>
-  <w:abstractNum w:abstractNumId="9" w15:restartNumberingAfterBreak="0">
+  <w:abstractNum w:abstractNumId="10" w15:restartNumberingAfterBreak="0">
     <w:nsid w:val="58475596"/>
     <w:multiLevelType w:val="hybridMultilevel"/>
     <w:tmpl w:val="2292B08A"/>
@@ -8775,7 +9779,7 @@
       </w:rPr>
     </w:lvl>
   </w:abstractNum>
-  <w:abstractNum w:abstractNumId="10" w15:restartNumberingAfterBreak="0">
+  <w:abstractNum w:abstractNumId="11" w15:restartNumberingAfterBreak="0">
     <w:nsid w:val="787F63DC"/>
     <w:multiLevelType w:val="hybridMultilevel"/>
     <w:tmpl w:val="7CC4D660"/>
@@ -8895,7 +9899,7 @@
     <w:abstractNumId w:val="1"/>
   </w:num>
   <w:num w:numId="3">
-    <w:abstractNumId w:val="10"/>
+    <w:abstractNumId w:val="11"/>
   </w:num>
   <w:num w:numId="4">
     <w:abstractNumId w:val="3"/>
@@ -8922,18 +9926,21 @@
     <w:abstractNumId w:val="7"/>
   </w:num>
   <w:num w:numId="12">
-    <w:abstractNumId w:val="10"/>
+    <w:abstractNumId w:val="11"/>
   </w:num>
   <w:num w:numId="13">
     <w:abstractNumId w:val="4"/>
   </w:num>
   <w:num w:numId="14">
-    <w:abstractNumId w:val="9"/>
+    <w:abstractNumId w:val="10"/>
   </w:num>
   <w:num w:numId="15">
     <w:abstractNumId w:val="6"/>
   </w:num>
   <w:num w:numId="16">
+    <w:abstractNumId w:val="9"/>
+  </w:num>
+  <w:num w:numId="17">
     <w:abstractNumId w:val="8"/>
   </w:num>
 </w:numbering>
@@ -10130,7 +11137,7 @@
 </file>
 
 <file path=customXml/itemProps1.xml><?xml version="1.0" encoding="utf-8"?>
-<ds:datastoreItem xmlns:ds="http://schemas.openxmlformats.org/officeDocument/2006/customXml" ds:itemID="{92C600B5-0405-4E3E-8538-D9882E60D04F}">
+<ds:datastoreItem xmlns:ds="http://schemas.openxmlformats.org/officeDocument/2006/customXml" ds:itemID="{A9E92992-0A80-4775-B98A-F2CF303AABF1}">
   <ds:schemaRefs>
     <ds:schemaRef ds:uri="http://schemas.openxmlformats.org/officeDocument/2006/bibliography"/>
   </ds:schemaRefs>

</xml_diff>

<commit_message>
Add some test results
</commit_message>
<xml_diff>
--- a/Documentation/Whiley QC Result Statistics.docx
+++ b/Documentation/Whiley QC Result Statistics.docx
@@ -6592,6 +6592,62 @@
           </w:p>
         </w:tc>
       </w:tr>
+      <w:tr>
+        <w:tc>
+          <w:tcPr>
+            <w:cnfStyle w:val="001000000000" w:firstRow="0" w:lastRow="0" w:firstColumn="1" w:lastColumn="0" w:oddVBand="0" w:evenVBand="0" w:oddHBand="0" w:evenHBand="0" w:firstRowFirstColumn="0" w:firstRowLastColumn="0" w:lastRowFirstColumn="0" w:lastRowLastColumn="0"/>
+            <w:tcW w:w="3256" w:type="dxa"/>
+            <w:tcBorders>
+              <w:top w:val="single" w:sz="4" w:space="0" w:color="8EAADB" w:themeColor="accent1" w:themeTint="99"/>
+              <w:left w:val="single" w:sz="4" w:space="0" w:color="8EAADB" w:themeColor="accent1" w:themeTint="99"/>
+              <w:bottom w:val="single" w:sz="4" w:space="0" w:color="8EAADB" w:themeColor="accent1" w:themeTint="99"/>
+              <w:right w:val="single" w:sz="4" w:space="0" w:color="8EAADB" w:themeColor="accent1" w:themeTint="99"/>
+            </w:tcBorders>
+          </w:tcPr>
+          <w:p>
+            <w:pPr>
+              <w:spacing w:line="240" w:lineRule="auto"/>
+              <w:rPr>
+                <w:b w:val="0"/>
+                <w:bCs w:val="0"/>
+              </w:rPr>
+            </w:pPr>
+            <w:r>
+              <w:t>Runtime Exception</w:t>
+            </w:r>
+          </w:p>
+        </w:tc>
+        <w:tc>
+          <w:tcPr>
+            <w:tcW w:w="5760" w:type="dxa"/>
+            <w:tcBorders>
+              <w:top w:val="single" w:sz="4" w:space="0" w:color="8EAADB" w:themeColor="accent1" w:themeTint="99"/>
+              <w:left w:val="single" w:sz="4" w:space="0" w:color="8EAADB" w:themeColor="accent1" w:themeTint="99"/>
+              <w:bottom w:val="single" w:sz="4" w:space="0" w:color="8EAADB" w:themeColor="accent1" w:themeTint="99"/>
+              <w:right w:val="single" w:sz="4" w:space="0" w:color="8EAADB" w:themeColor="accent1" w:themeTint="99"/>
+            </w:tcBorders>
+          </w:tcPr>
+          <w:p>
+            <w:pPr>
+              <w:pStyle w:val="ListParagraph"/>
+              <w:numPr>
+                <w:ilvl w:val="0"/>
+                <w:numId w:val="12"/>
+              </w:numPr>
+              <w:spacing w:line="240" w:lineRule="auto"/>
+              <w:cnfStyle w:val="000000000000" w:firstRow="0" w:lastRow="0" w:firstColumn="0" w:lastColumn="0" w:oddVBand="0" w:evenVBand="0" w:oddHBand="0" w:evenHBand="0" w:firstRowFirstColumn="0" w:firstRowLastColumn="0" w:lastRowFirstColumn="0" w:lastRowLastColumn="0"/>
+            </w:pPr>
+            <w:r>
+              <w:t xml:space="preserve">UnionType_Invalid_9 </w:t>
+            </w:r>
+            <w:bookmarkStart w:id="0" w:name="_GoBack"/>
+            <w:bookmarkEnd w:id="0"/>
+            <w:r>
+              <w:t>(opt only)</w:t>
+            </w:r>
+          </w:p>
+        </w:tc>
+      </w:tr>
     </w:tbl>
     <w:p>
       <w:pPr>
@@ -6909,6 +6965,7 @@
               <w:cnfStyle w:val="000000000000" w:firstRow="0" w:lastRow="0" w:firstColumn="0" w:lastColumn="0" w:oddVBand="0" w:evenVBand="0" w:oddHBand="0" w:evenHBand="0" w:firstRowFirstColumn="0" w:firstRowLastColumn="0" w:lastRowFirstColumn="0" w:lastRowLastColumn="0"/>
             </w:pPr>
             <w:r>
+              <w:lastRenderedPageBreak/>
               <w:t>= 40.64s</w:t>
             </w:r>
           </w:p>
@@ -7292,40 +7349,53 @@
               <w:cnfStyle w:val="000000000000" w:firstRow="0" w:lastRow="0" w:firstColumn="0" w:lastColumn="0" w:oddVBand="0" w:evenVBand="0" w:oddHBand="0" w:evenHBand="0" w:firstRowFirstColumn="0" w:firstRowLastColumn="0" w:lastRowFirstColumn="0" w:lastRowLastColumn="0"/>
             </w:pPr>
             <w:r>
-              <w:t>Can’t do 002_fib as takes too long in main</w:t>
-            </w:r>
-            <w:bookmarkStart w:id="0" w:name="_GoBack"/>
-            <w:bookmarkEnd w:id="0"/>
-          </w:p>
-        </w:tc>
-        <w:tc>
-          <w:tcPr>
-            <w:tcW w:w="0" w:type="auto"/>
-          </w:tcPr>
-          <w:p>
-            <w:pPr>
-              <w:cnfStyle w:val="000000000000" w:firstRow="0" w:lastRow="0" w:firstColumn="0" w:lastColumn="0" w:oddVBand="0" w:evenVBand="0" w:oddHBand="0" w:evenHBand="0" w:firstRowFirstColumn="0" w:firstRowLastColumn="0" w:lastRowFirstColumn="0" w:lastRowLastColumn="0"/>
-            </w:pPr>
-          </w:p>
-        </w:tc>
-        <w:tc>
-          <w:tcPr>
-            <w:tcW w:w="0" w:type="auto"/>
-          </w:tcPr>
-          <w:p>
-            <w:pPr>
-              <w:cnfStyle w:val="000000000000" w:firstRow="0" w:lastRow="0" w:firstColumn="0" w:lastColumn="0" w:oddVBand="0" w:evenVBand="0" w:oddHBand="0" w:evenHBand="0" w:firstRowFirstColumn="0" w:firstRowLastColumn="0" w:lastRowFirstColumn="0" w:lastRowLastColumn="0"/>
-            </w:pPr>
-          </w:p>
-        </w:tc>
-        <w:tc>
-          <w:tcPr>
-            <w:tcW w:w="0" w:type="auto"/>
-          </w:tcPr>
-          <w:p>
-            <w:pPr>
-              <w:cnfStyle w:val="000000000000" w:firstRow="0" w:lastRow="0" w:firstColumn="0" w:lastColumn="0" w:oddVBand="0" w:evenVBand="0" w:oddHBand="0" w:evenHBand="0" w:firstRowFirstColumn="0" w:firstRowLastColumn="0" w:lastRowFirstColumn="0" w:lastRowLastColumn="0"/>
-            </w:pPr>
+              <w:t xml:space="preserve">10 </w:t>
+            </w:r>
+            <w:r>
+              <w:t>errors,</w:t>
+            </w:r>
+            <w:r>
+              <w:t xml:space="preserve"> 4 failures</w:t>
+            </w:r>
+          </w:p>
+        </w:tc>
+        <w:tc>
+          <w:tcPr>
+            <w:tcW w:w="0" w:type="auto"/>
+          </w:tcPr>
+          <w:p>
+            <w:pPr>
+              <w:cnfStyle w:val="000000000000" w:firstRow="0" w:lastRow="0" w:firstColumn="0" w:lastColumn="0" w:oddVBand="0" w:evenVBand="0" w:oddHBand="0" w:evenHBand="0" w:firstRowFirstColumn="0" w:firstRowLastColumn="0" w:lastRowFirstColumn="0" w:lastRowLastColumn="0"/>
+            </w:pPr>
+          </w:p>
+        </w:tc>
+        <w:tc>
+          <w:tcPr>
+            <w:tcW w:w="0" w:type="auto"/>
+          </w:tcPr>
+          <w:p>
+            <w:pPr>
+              <w:cnfStyle w:val="000000000000" w:firstRow="0" w:lastRow="0" w:firstColumn="0" w:lastColumn="0" w:oddVBand="0" w:evenVBand="0" w:oddHBand="0" w:evenHBand="0" w:firstRowFirstColumn="0" w:firstRowLastColumn="0" w:lastRowFirstColumn="0" w:lastRowLastColumn="0"/>
+            </w:pPr>
+            <w:r>
+              <w:t>6</w:t>
+            </w:r>
+          </w:p>
+        </w:tc>
+        <w:tc>
+          <w:tcPr>
+            <w:tcW w:w="0" w:type="auto"/>
+          </w:tcPr>
+          <w:p>
+            <w:pPr>
+              <w:cnfStyle w:val="000000000000" w:firstRow="0" w:lastRow="0" w:firstColumn="0" w:lastColumn="0" w:oddVBand="0" w:evenVBand="0" w:oddHBand="0" w:evenHBand="0" w:firstRowFirstColumn="0" w:firstRowLastColumn="0" w:lastRowFirstColumn="0" w:lastRowLastColumn="0"/>
+            </w:pPr>
+            <w:r>
+              <w:t>2</w:t>
+            </w:r>
+            <w:r>
+              <w:t>7</w:t>
+            </w:r>
           </w:p>
         </w:tc>
         <w:tc>
@@ -7336,6 +7406,17 @@
             <w:pPr>
               <w:cnfStyle w:val="000000000000" w:firstRow="0" w:lastRow="0" w:firstColumn="0" w:lastColumn="0" w:oddVBand="0" w:evenVBand="0" w:oddHBand="0" w:evenHBand="0" w:firstRowFirstColumn="0" w:firstRowLastColumn="0" w:lastRowFirstColumn="0" w:lastRowLastColumn="0"/>
             </w:pPr>
+            <w:r>
+              <w:t>302.656s (no methods)</w:t>
+            </w:r>
+          </w:p>
+          <w:p>
+            <w:pPr>
+              <w:cnfStyle w:val="000000000000" w:firstRow="0" w:lastRow="0" w:firstColumn="0" w:lastColumn="0" w:oddVBand="0" w:evenVBand="0" w:oddHBand="0" w:evenHBand="0" w:firstRowFirstColumn="0" w:firstRowLastColumn="0" w:lastRowFirstColumn="0" w:lastRowLastColumn="0"/>
+            </w:pPr>
+            <w:r>
+              <w:t>396.637s (with skipped tests)</w:t>
+            </w:r>
           </w:p>
         </w:tc>
       </w:tr>
@@ -7383,25 +7464,12 @@
               <w:t xml:space="preserve"> errors, </w:t>
             </w:r>
             <w:r>
-              <w:t>5</w:t>
+              <w:t>4</w:t>
             </w:r>
             <w:r>
               <w:t xml:space="preserve"> failures</w:t>
             </w:r>
           </w:p>
-          <w:p>
-            <w:pPr>
-              <w:cnfStyle w:val="000000100000" w:firstRow="0" w:lastRow="0" w:firstColumn="0" w:lastColumn="0" w:oddVBand="0" w:evenVBand="0" w:oddHBand="1" w:evenHBand="0" w:firstRowFirstColumn="0" w:firstRowLastColumn="0" w:lastRowFirstColumn="0" w:lastRowLastColumn="0"/>
-            </w:pPr>
-            <w:r>
-              <w:t xml:space="preserve">Tries and </w:t>
-            </w:r>
-            <w:proofErr w:type="spellStart"/>
-            <w:r>
-              <w:t>bipmatch</w:t>
-            </w:r>
-            <w:proofErr w:type="spellEnd"/>
-          </w:p>
         </w:tc>
         <w:tc>
           <w:tcPr>
@@ -7452,6 +7520,20 @@
             </w:pPr>
             <w:r>
               <w:t>634.411s</w:t>
+            </w:r>
+            <w:r>
+              <w:t xml:space="preserve"> (all)</w:t>
+            </w:r>
+          </w:p>
+          <w:p>
+            <w:pPr>
+              <w:cnfStyle w:val="000000100000" w:firstRow="0" w:lastRow="0" w:firstColumn="0" w:lastColumn="0" w:oddVBand="0" w:evenVBand="0" w:oddHBand="1" w:evenHBand="0" w:firstRowFirstColumn="0" w:firstRowLastColumn="0" w:lastRowFirstColumn="0" w:lastRowLastColumn="0"/>
+            </w:pPr>
+            <w:r>
+              <w:t>81.427 s</w:t>
+            </w:r>
+            <w:r>
+              <w:t xml:space="preserve"> (with skipped tests)</w:t>
             </w:r>
           </w:p>
         </w:tc>
@@ -7492,6 +7574,12 @@
             <w:pPr>
               <w:cnfStyle w:val="000000000000" w:firstRow="0" w:lastRow="0" w:firstColumn="0" w:lastColumn="0" w:oddVBand="0" w:evenVBand="0" w:oddHBand="0" w:evenHBand="0" w:firstRowFirstColumn="0" w:firstRowLastColumn="0" w:lastRowFirstColumn="0" w:lastRowLastColumn="0"/>
             </w:pPr>
+            <w:r>
+              <w:t>6 errors, 11 fail</w:t>
+            </w:r>
+            <w:r>
+              <w:t>ures</w:t>
+            </w:r>
           </w:p>
         </w:tc>
         <w:tc>
@@ -7532,6 +7620,9 @@
             <w:pPr>
               <w:cnfStyle w:val="000000000000" w:firstRow="0" w:lastRow="0" w:firstColumn="0" w:lastColumn="0" w:oddVBand="0" w:evenVBand="0" w:oddHBand="0" w:evenHBand="0" w:firstRowFirstColumn="0" w:firstRowLastColumn="0" w:lastRowFirstColumn="0" w:lastRowLastColumn="0"/>
             </w:pPr>
+            <w:r>
+              <w:t>261.056s (with skipped tests)</w:t>
+            </w:r>
           </w:p>
         </w:tc>
       </w:tr>
@@ -8082,6 +8173,7 @@
               </w:rPr>
             </w:pPr>
             <w:r>
+              <w:lastRenderedPageBreak/>
               <w:t>Due to main method not handling an empty string as an input</w:t>
             </w:r>
           </w:p>
@@ -8162,6 +8254,7 @@
               <w:cnfStyle w:val="000000100000" w:firstRow="0" w:lastRow="0" w:firstColumn="0" w:lastColumn="0" w:oddVBand="0" w:evenVBand="0" w:oddHBand="1" w:evenHBand="0" w:firstRowFirstColumn="0" w:firstRowLastColumn="0" w:lastRowFirstColumn="0" w:lastRowLastColumn="0"/>
             </w:pPr>
             <w:r>
+              <w:lastRenderedPageBreak/>
               <w:t>004_matrix</w:t>
             </w:r>
           </w:p>
@@ -8204,7 +8297,6 @@
               <w:cnfStyle w:val="000000100000" w:firstRow="0" w:lastRow="0" w:firstColumn="0" w:lastColumn="0" w:oddVBand="0" w:evenVBand="0" w:oddHBand="1" w:evenHBand="0" w:firstRowFirstColumn="0" w:firstRowLastColumn="0" w:lastRowFirstColumn="0" w:lastRowLastColumn="0"/>
             </w:pPr>
             <w:r>
-              <w:lastRenderedPageBreak/>
               <w:t>010_sort</w:t>
             </w:r>
           </w:p>
@@ -8232,6 +8324,7 @@
             </w:pPr>
             <w:proofErr w:type="spellStart"/>
             <w:r>
+              <w:lastRenderedPageBreak/>
               <w:t>RuntimeException</w:t>
             </w:r>
             <w:proofErr w:type="spellEnd"/>
@@ -8392,13 +8485,7 @@
               <w:rPr>
                 <w:highlight w:val="yellow"/>
               </w:rPr>
-              <w:t>102_</w:t>
-            </w:r>
-            <w:r>
-              <w:rPr>
-                <w:highlight w:val="yellow"/>
-              </w:rPr>
-              <w:t>conway\main</w:t>
+              <w:t>102_conway\main</w:t>
             </w:r>
             <w:r>
               <w:rPr>
@@ -11137,7 +11224,7 @@
 </file>
 
 <file path=customXml/itemProps1.xml><?xml version="1.0" encoding="utf-8"?>
-<ds:datastoreItem xmlns:ds="http://schemas.openxmlformats.org/officeDocument/2006/customXml" ds:itemID="{A9E92992-0A80-4775-B98A-F2CF303AABF1}">
+<ds:datastoreItem xmlns:ds="http://schemas.openxmlformats.org/officeDocument/2006/customXml" ds:itemID="{543C8C79-C593-4752-BC7C-399D8F787472}">
   <ds:schemaRefs>
     <ds:schemaRef ds:uri="http://schemas.openxmlformats.org/officeDocument/2006/bibliography"/>
   </ds:schemaRefs>

</xml_diff>